<commit_message>
wall model accelerated, and robustness increased for two/six walls
</commit_message>
<xml_diff>
--- a/docs/CaNS_Theory.docx
+++ b/docs/CaNS_Theory.docx
@@ -272,10 +272,10 @@
             <v:path o:extrusionok="f" gradientshapeok="t" o:connecttype="rect"/>
             <o:lock v:ext="edit" aspectratio="t"/>
           </v:shapetype>
-          <v:shape id="_x0000_i1025" type="#_x0000_t75" style="width:154pt;height:35.05pt" o:ole="">
+          <v:shape id="_x0000_i1025" type="#_x0000_t75" style="width:154pt;height:34.95pt" o:ole="">
             <v:imagedata r:id="rId8" o:title=""/>
           </v:shape>
-          <o:OLEObject Type="Embed" ProgID="Equation.DSMT4" ShapeID="_x0000_i1025" DrawAspect="Content" ObjectID="_1774907484" r:id="rId9"/>
+          <o:OLEObject Type="Embed" ProgID="Equation.DSMT4" ShapeID="_x0000_i1025" DrawAspect="Content" ObjectID="_1774975332" r:id="rId9"/>
         </w:object>
       </w:r>
       <w:r>
@@ -485,10 +485,10 @@
           <w:position w:val="-28"/>
         </w:rPr>
         <w:object w:dxaOrig="6800" w:dyaOrig="740" w14:anchorId="031EFFA3">
-          <v:shape id="_x0000_i1026" type="#_x0000_t75" style="width:339.95pt;height:37.55pt" o:ole="">
+          <v:shape id="_x0000_i1026" type="#_x0000_t75" style="width:340.05pt;height:37.8pt" o:ole="">
             <v:imagedata r:id="rId10" o:title=""/>
           </v:shape>
-          <o:OLEObject Type="Embed" ProgID="Equation.DSMT4" ShapeID="_x0000_i1026" DrawAspect="Content" ObjectID="_1774907485" r:id="rId11"/>
+          <o:OLEObject Type="Embed" ProgID="Equation.DSMT4" ShapeID="_x0000_i1026" DrawAspect="Content" ObjectID="_1774975333" r:id="rId11"/>
         </w:object>
       </w:r>
       <w:r>
@@ -542,10 +542,10 @@
           <w:position w:val="-80"/>
         </w:rPr>
         <w:object w:dxaOrig="8900" w:dyaOrig="1719" w14:anchorId="564EDA37">
-          <v:shape id="_x0000_i1027" type="#_x0000_t75" style="width:443.9pt;height:86.4pt" o:ole="">
+          <v:shape id="_x0000_i1027" type="#_x0000_t75" style="width:444.1pt;height:86.25pt" o:ole="">
             <v:imagedata r:id="rId12" o:title=""/>
           </v:shape>
-          <o:OLEObject Type="Embed" ProgID="Equation.DSMT4" ShapeID="_x0000_i1027" DrawAspect="Content" ObjectID="_1774907486" r:id="rId13"/>
+          <o:OLEObject Type="Embed" ProgID="Equation.DSMT4" ShapeID="_x0000_i1027" DrawAspect="Content" ObjectID="_1774975334" r:id="rId13"/>
         </w:object>
       </w:r>
       <w:r>
@@ -639,10 +639,10 @@
           <w:position w:val="-28"/>
         </w:rPr>
         <w:object w:dxaOrig="6619" w:dyaOrig="740" w14:anchorId="1BADEA69">
-          <v:shape id="_x0000_i1028" type="#_x0000_t75" style="width:332.45pt;height:37.55pt" o:ole="">
+          <v:shape id="_x0000_i1028" type="#_x0000_t75" style="width:332.2pt;height:37.8pt" o:ole="">
             <v:imagedata r:id="rId14" o:title=""/>
           </v:shape>
-          <o:OLEObject Type="Embed" ProgID="Equation.DSMT4" ShapeID="_x0000_i1028" DrawAspect="Content" ObjectID="_1774907487" r:id="rId15"/>
+          <o:OLEObject Type="Embed" ProgID="Equation.DSMT4" ShapeID="_x0000_i1028" DrawAspect="Content" ObjectID="_1774975335" r:id="rId15"/>
         </w:object>
       </w:r>
       <w:r>
@@ -695,10 +695,10 @@
           <w:position w:val="-80"/>
         </w:rPr>
         <w:object w:dxaOrig="8800" w:dyaOrig="1719" w14:anchorId="794D7761">
-          <v:shape id="_x0000_i1029" type="#_x0000_t75" style="width:440.15pt;height:86.4pt" o:ole="">
+          <v:shape id="_x0000_i1029" type="#_x0000_t75" style="width:439.85pt;height:86.25pt" o:ole="">
             <v:imagedata r:id="rId16" o:title=""/>
           </v:shape>
-          <o:OLEObject Type="Embed" ProgID="Equation.DSMT4" ShapeID="_x0000_i1029" DrawAspect="Content" ObjectID="_1774907488" r:id="rId17"/>
+          <o:OLEObject Type="Embed" ProgID="Equation.DSMT4" ShapeID="_x0000_i1029" DrawAspect="Content" ObjectID="_1774975336" r:id="rId17"/>
         </w:object>
       </w:r>
       <w:r>
@@ -797,10 +797,10 @@
           <w:position w:val="-28"/>
         </w:rPr>
         <w:object w:dxaOrig="3620" w:dyaOrig="700" w14:anchorId="23047EDE">
-          <v:shape id="_x0000_i1030" type="#_x0000_t75" style="width:181.55pt;height:35.05pt" o:ole="">
+          <v:shape id="_x0000_i1030" type="#_x0000_t75" style="width:181.8pt;height:34.95pt" o:ole="">
             <v:imagedata r:id="rId18" o:title=""/>
           </v:shape>
-          <o:OLEObject Type="Embed" ProgID="Equation.DSMT4" ShapeID="_x0000_i1030" DrawAspect="Content" ObjectID="_1774907489" r:id="rId19"/>
+          <o:OLEObject Type="Embed" ProgID="Equation.DSMT4" ShapeID="_x0000_i1030" DrawAspect="Content" ObjectID="_1774975337" r:id="rId19"/>
         </w:object>
       </w:r>
       <w:r>
@@ -854,10 +854,10 @@
           <w:position w:val="-64"/>
         </w:rPr>
         <w:object w:dxaOrig="2000" w:dyaOrig="1400" w14:anchorId="639CF506">
-          <v:shape id="_x0000_i1031" type="#_x0000_t75" style="width:99.55pt;height:70.75pt" o:ole="">
+          <v:shape id="_x0000_i1031" type="#_x0000_t75" style="width:99.8pt;height:70.55pt" o:ole="">
             <v:imagedata r:id="rId20" o:title=""/>
           </v:shape>
-          <o:OLEObject Type="Embed" ProgID="Equation.DSMT4" ShapeID="_x0000_i1031" DrawAspect="Content" ObjectID="_1774907490" r:id="rId21"/>
+          <o:OLEObject Type="Embed" ProgID="Equation.DSMT4" ShapeID="_x0000_i1031" DrawAspect="Content" ObjectID="_1774975338" r:id="rId21"/>
         </w:object>
       </w:r>
       <w:r>
@@ -1173,10 +1173,10 @@
           <w:position w:val="-28"/>
         </w:rPr>
         <w:object w:dxaOrig="360" w:dyaOrig="660" w14:anchorId="3FBFA319">
-          <v:shape id="_x0000_i1032" type="#_x0000_t75" style="width:16.9pt;height:32.55pt" o:ole="">
+          <v:shape id="_x0000_i1032" type="#_x0000_t75" style="width:17.1pt;height:32.8pt" o:ole="">
             <v:imagedata r:id="rId23" o:title=""/>
           </v:shape>
-          <o:OLEObject Type="Embed" ProgID="Equation.DSMT4" ShapeID="_x0000_i1032" DrawAspect="Content" ObjectID="_1774907491" r:id="rId24"/>
+          <o:OLEObject Type="Embed" ProgID="Equation.DSMT4" ShapeID="_x0000_i1032" DrawAspect="Content" ObjectID="_1774975339" r:id="rId24"/>
         </w:object>
       </w:r>
       <w:r>
@@ -1193,10 +1193,10 @@
           <w:position w:val="-28"/>
         </w:rPr>
         <w:object w:dxaOrig="340" w:dyaOrig="660" w14:anchorId="3D54E918">
-          <v:shape id="_x0000_i1033" type="#_x0000_t75" style="width:16.3pt;height:32.55pt" o:ole="">
+          <v:shape id="_x0000_i1033" type="#_x0000_t75" style="width:16.4pt;height:32.8pt" o:ole="">
             <v:imagedata r:id="rId25" o:title=""/>
           </v:shape>
-          <o:OLEObject Type="Embed" ProgID="Equation.DSMT4" ShapeID="_x0000_i1033" DrawAspect="Content" ObjectID="_1774907492" r:id="rId26"/>
+          <o:OLEObject Type="Embed" ProgID="Equation.DSMT4" ShapeID="_x0000_i1033" DrawAspect="Content" ObjectID="_1774975340" r:id="rId26"/>
         </w:object>
       </w:r>
       <w:r>
@@ -1207,10 +1207,10 @@
           <w:position w:val="-28"/>
         </w:rPr>
         <w:object w:dxaOrig="360" w:dyaOrig="660" w14:anchorId="38707D04">
-          <v:shape id="_x0000_i1034" type="#_x0000_t75" style="width:16.9pt;height:32.55pt" o:ole="">
+          <v:shape id="_x0000_i1034" type="#_x0000_t75" style="width:17.1pt;height:32.8pt" o:ole="">
             <v:imagedata r:id="rId27" o:title=""/>
           </v:shape>
-          <o:OLEObject Type="Embed" ProgID="Equation.DSMT4" ShapeID="_x0000_i1034" DrawAspect="Content" ObjectID="_1774907493" r:id="rId28"/>
+          <o:OLEObject Type="Embed" ProgID="Equation.DSMT4" ShapeID="_x0000_i1034" DrawAspect="Content" ObjectID="_1774975341" r:id="rId28"/>
         </w:object>
       </w:r>
       <w:r>
@@ -1221,10 +1221,10 @@
           <w:position w:val="-28"/>
         </w:rPr>
         <w:object w:dxaOrig="380" w:dyaOrig="660" w14:anchorId="6FBAE444">
-          <v:shape id="_x0000_i1035" type="#_x0000_t75" style="width:19.4pt;height:32.55pt" o:ole="">
+          <v:shape id="_x0000_i1035" type="#_x0000_t75" style="width:19.25pt;height:32.8pt" o:ole="">
             <v:imagedata r:id="rId29" o:title=""/>
           </v:shape>
-          <o:OLEObject Type="Embed" ProgID="Equation.DSMT4" ShapeID="_x0000_i1035" DrawAspect="Content" ObjectID="_1774907494" r:id="rId30"/>
+          <o:OLEObject Type="Embed" ProgID="Equation.DSMT4" ShapeID="_x0000_i1035" DrawAspect="Content" ObjectID="_1774975342" r:id="rId30"/>
         </w:object>
       </w:r>
       <w:r>
@@ -1287,10 +1287,10 @@
           <w:lang w:eastAsia="zh-CN"/>
         </w:rPr>
         <w:object w:dxaOrig="3980" w:dyaOrig="620" w14:anchorId="57B56395">
-          <v:shape id="_x0000_i1036" type="#_x0000_t75" style="width:200.35pt;height:30.7pt" o:ole="">
+          <v:shape id="_x0000_i1036" type="#_x0000_t75" style="width:200.3pt;height:30.65pt" o:ole="">
             <v:imagedata r:id="rId31" o:title=""/>
           </v:shape>
-          <o:OLEObject Type="Embed" ProgID="Equation.DSMT4" ShapeID="_x0000_i1036" DrawAspect="Content" ObjectID="_1774907495" r:id="rId32"/>
+          <o:OLEObject Type="Embed" ProgID="Equation.DSMT4" ShapeID="_x0000_i1036" DrawAspect="Content" ObjectID="_1774975343" r:id="rId32"/>
         </w:object>
       </w:r>
       <w:r>
@@ -1313,10 +1313,10 @@
           <w:position w:val="-36"/>
         </w:rPr>
         <w:object w:dxaOrig="4360" w:dyaOrig="800" w14:anchorId="1019BB78">
-          <v:shape id="_x0000_i1037" type="#_x0000_t75" style="width:217.25pt;height:40.05pt" o:ole="">
+          <v:shape id="_x0000_i1037" type="#_x0000_t75" style="width:217.45pt;height:39.9pt" o:ole="">
             <v:imagedata r:id="rId33" o:title=""/>
           </v:shape>
-          <o:OLEObject Type="Embed" ProgID="Equation.DSMT4" ShapeID="_x0000_i1037" DrawAspect="Content" ObjectID="_1774907496" r:id="rId34"/>
+          <o:OLEObject Type="Embed" ProgID="Equation.DSMT4" ShapeID="_x0000_i1037" DrawAspect="Content" ObjectID="_1774975344" r:id="rId34"/>
         </w:object>
       </w:r>
       <w:r>
@@ -1342,10 +1342,10 @@
           <w:position w:val="-10"/>
         </w:rPr>
         <w:object w:dxaOrig="220" w:dyaOrig="260" w14:anchorId="278F514E">
-          <v:shape id="_x0000_i1038" type="#_x0000_t75" style="width:10.65pt;height:13.75pt" o:ole="">
+          <v:shape id="_x0000_i1038" type="#_x0000_t75" style="width:10.7pt;height:13.55pt" o:ole="">
             <v:imagedata r:id="rId35" o:title=""/>
           </v:shape>
-          <o:OLEObject Type="Embed" ProgID="Equation.DSMT4" ShapeID="_x0000_i1038" DrawAspect="Content" ObjectID="_1774907497" r:id="rId36"/>
+          <o:OLEObject Type="Embed" ProgID="Equation.DSMT4" ShapeID="_x0000_i1038" DrawAspect="Content" ObjectID="_1774975345" r:id="rId36"/>
         </w:object>
       </w:r>
       <w:r>
@@ -1633,10 +1633,10 @@
           <w:lang w:eastAsia="zh-CN"/>
         </w:rPr>
         <w:object w:dxaOrig="1200" w:dyaOrig="440" w14:anchorId="4D834404">
-          <v:shape id="_x0000_i1039" type="#_x0000_t75" style="width:60.75pt;height:21.9pt" o:ole="">
+          <v:shape id="_x0000_i1039" type="#_x0000_t75" style="width:60.6pt;height:22.1pt" o:ole="">
             <v:imagedata r:id="rId37" o:title=""/>
           </v:shape>
-          <o:OLEObject Type="Embed" ProgID="Equation.DSMT4" ShapeID="_x0000_i1039" DrawAspect="Content" ObjectID="_1774907498" r:id="rId38"/>
+          <o:OLEObject Type="Embed" ProgID="Equation.DSMT4" ShapeID="_x0000_i1039" DrawAspect="Content" ObjectID="_1774975346" r:id="rId38"/>
         </w:object>
       </w:r>
       <w:r>
@@ -1653,10 +1653,10 @@
           <w:position w:val="-36"/>
         </w:rPr>
         <w:object w:dxaOrig="1440" w:dyaOrig="800" w14:anchorId="44915246">
-          <v:shape id="_x0000_i1040" type="#_x0000_t75" style="width:1in;height:40.05pt" o:ole="">
+          <v:shape id="_x0000_i1040" type="#_x0000_t75" style="width:1in;height:39.9pt" o:ole="">
             <v:imagedata r:id="rId39" o:title=""/>
           </v:shape>
-          <o:OLEObject Type="Embed" ProgID="Equation.DSMT4" ShapeID="_x0000_i1040" DrawAspect="Content" ObjectID="_1774907499" r:id="rId40"/>
+          <o:OLEObject Type="Embed" ProgID="Equation.DSMT4" ShapeID="_x0000_i1040" DrawAspect="Content" ObjectID="_1774975347" r:id="rId40"/>
         </w:object>
       </w:r>
       <w:r>
@@ -1946,10 +1946,10 @@
                 <w:position w:val="-18"/>
               </w:rPr>
               <w:object w:dxaOrig="1160" w:dyaOrig="440" w14:anchorId="71552C82">
-                <v:shape id="_x0000_i1041" type="#_x0000_t75" style="width:56.95pt;height:21.9pt" o:ole="">
+                <v:shape id="_x0000_i1041" type="#_x0000_t75" style="width:57.05pt;height:22.1pt" o:ole="">
                   <v:imagedata r:id="rId41" o:title=""/>
                 </v:shape>
-                <o:OLEObject Type="Embed" ProgID="Equation.DSMT4" ShapeID="_x0000_i1041" DrawAspect="Content" ObjectID="_1774907500" r:id="rId42"/>
+                <o:OLEObject Type="Embed" ProgID="Equation.DSMT4" ShapeID="_x0000_i1041" DrawAspect="Content" ObjectID="_1774975348" r:id="rId42"/>
               </w:object>
             </w:r>
           </w:p>
@@ -1969,10 +1969,10 @@
                 <w:position w:val="-18"/>
               </w:rPr>
               <w:object w:dxaOrig="1540" w:dyaOrig="440" w14:anchorId="79C78716">
-                <v:shape id="_x0000_i1042" type="#_x0000_t75" style="width:77pt;height:21.9pt" o:ole="">
+                <v:shape id="_x0000_i1042" type="#_x0000_t75" style="width:77pt;height:22.1pt" o:ole="">
                   <v:imagedata r:id="rId43" o:title=""/>
                 </v:shape>
-                <o:OLEObject Type="Embed" ProgID="Equation.DSMT4" ShapeID="_x0000_i1042" DrawAspect="Content" ObjectID="_1774907501" r:id="rId44"/>
+                <o:OLEObject Type="Embed" ProgID="Equation.DSMT4" ShapeID="_x0000_i1042" DrawAspect="Content" ObjectID="_1774975349" r:id="rId44"/>
               </w:object>
             </w:r>
             <w:r>
@@ -1986,10 +1986,10 @@
                 <w:position w:val="-14"/>
               </w:rPr>
               <w:object w:dxaOrig="1240" w:dyaOrig="380" w14:anchorId="071EEC6D">
-                <v:shape id="_x0000_i1043" type="#_x0000_t75" style="width:62pt;height:19.4pt" o:ole="">
+                <v:shape id="_x0000_i1043" type="#_x0000_t75" style="width:62pt;height:19.25pt" o:ole="">
                   <v:imagedata r:id="rId45" o:title=""/>
                 </v:shape>
-                <o:OLEObject Type="Embed" ProgID="Equation.DSMT4" ShapeID="_x0000_i1043" DrawAspect="Content" ObjectID="_1774907502" r:id="rId46"/>
+                <o:OLEObject Type="Embed" ProgID="Equation.DSMT4" ShapeID="_x0000_i1043" DrawAspect="Content" ObjectID="_1774975350" r:id="rId46"/>
               </w:object>
             </w:r>
             <w:r>
@@ -2084,10 +2084,10 @@
                 <w:position w:val="-28"/>
               </w:rPr>
               <w:object w:dxaOrig="1760" w:dyaOrig="760" w14:anchorId="0CECA56F">
-                <v:shape id="_x0000_i1044" type="#_x0000_t75" style="width:87.05pt;height:39.45pt" o:ole="">
+                <v:shape id="_x0000_i1044" type="#_x0000_t75" style="width:86.95pt;height:39.2pt" o:ole="">
                   <v:imagedata r:id="rId47" o:title=""/>
                 </v:shape>
-                <o:OLEObject Type="Embed" ProgID="Equation.DSMT4" ShapeID="_x0000_i1044" DrawAspect="Content" ObjectID="_1774907503" r:id="rId48"/>
+                <o:OLEObject Type="Embed" ProgID="Equation.DSMT4" ShapeID="_x0000_i1044" DrawAspect="Content" ObjectID="_1774975351" r:id="rId48"/>
               </w:object>
             </w:r>
           </w:p>
@@ -2107,10 +2107,10 @@
                 <w:position w:val="-28"/>
               </w:rPr>
               <w:object w:dxaOrig="2200" w:dyaOrig="760" w14:anchorId="71AB3F2E">
-                <v:shape id="_x0000_i1045" type="#_x0000_t75" style="width:111.45pt;height:39.45pt" o:ole="">
+                <v:shape id="_x0000_i1045" type="#_x0000_t75" style="width:111.2pt;height:39.2pt" o:ole="">
                   <v:imagedata r:id="rId49" o:title=""/>
                 </v:shape>
-                <o:OLEObject Type="Embed" ProgID="Equation.DSMT4" ShapeID="_x0000_i1045" DrawAspect="Content" ObjectID="_1774907504" r:id="rId50"/>
+                <o:OLEObject Type="Embed" ProgID="Equation.DSMT4" ShapeID="_x0000_i1045" DrawAspect="Content" ObjectID="_1774975352" r:id="rId50"/>
               </w:object>
             </w:r>
             <w:r>
@@ -2406,10 +2406,10 @@
           <w:position w:val="-28"/>
         </w:rPr>
         <w:object w:dxaOrig="360" w:dyaOrig="660" w14:anchorId="09E7D960">
-          <v:shape id="_x0000_i1046" type="#_x0000_t75" style="width:16.9pt;height:32.55pt" o:ole="">
+          <v:shape id="_x0000_i1046" type="#_x0000_t75" style="width:17.1pt;height:32.8pt" o:ole="">
             <v:imagedata r:id="rId52" o:title=""/>
           </v:shape>
-          <o:OLEObject Type="Embed" ProgID="Equation.DSMT4" ShapeID="_x0000_i1046" DrawAspect="Content" ObjectID="_1774907505" r:id="rId53"/>
+          <o:OLEObject Type="Embed" ProgID="Equation.DSMT4" ShapeID="_x0000_i1046" DrawAspect="Content" ObjectID="_1774975353" r:id="rId53"/>
         </w:object>
       </w:r>
       <w:r>
@@ -2501,10 +2501,10 @@
           <w:position w:val="-32"/>
         </w:rPr>
         <w:object w:dxaOrig="2680" w:dyaOrig="800" w14:anchorId="20254409">
-          <v:shape id="_x0000_i1047" type="#_x0000_t75" style="width:134pt;height:40.05pt" o:ole="">
+          <v:shape id="_x0000_i1047" type="#_x0000_t75" style="width:134pt;height:39.9pt" o:ole="">
             <v:imagedata r:id="rId54" o:title=""/>
           </v:shape>
-          <o:OLEObject Type="Embed" ProgID="Equation.DSMT4" ShapeID="_x0000_i1047" DrawAspect="Content" ObjectID="_1774907506" r:id="rId55"/>
+          <o:OLEObject Type="Embed" ProgID="Equation.DSMT4" ShapeID="_x0000_i1047" DrawAspect="Content" ObjectID="_1774975354" r:id="rId55"/>
         </w:object>
       </w:r>
       <w:r>
@@ -2605,10 +2605,10 @@
           <w:position w:val="-32"/>
         </w:rPr>
         <w:object w:dxaOrig="2680" w:dyaOrig="800" w14:anchorId="3A8DF75F">
-          <v:shape id="_x0000_i1048" type="#_x0000_t75" style="width:134pt;height:40.05pt" o:ole="">
+          <v:shape id="_x0000_i1048" type="#_x0000_t75" style="width:134pt;height:39.9pt" o:ole="">
             <v:imagedata r:id="rId54" o:title=""/>
           </v:shape>
-          <o:OLEObject Type="Embed" ProgID="Equation.DSMT4" ShapeID="_x0000_i1048" DrawAspect="Content" ObjectID="_1774907507" r:id="rId56"/>
+          <o:OLEObject Type="Embed" ProgID="Equation.DSMT4" ShapeID="_x0000_i1048" DrawAspect="Content" ObjectID="_1774975355" r:id="rId56"/>
         </w:object>
       </w:r>
       <w:r>
@@ -2646,10 +2646,10 @@
           <w:position w:val="-32"/>
         </w:rPr>
         <w:object w:dxaOrig="2680" w:dyaOrig="800" w14:anchorId="275BC901">
-          <v:shape id="_x0000_i1049" type="#_x0000_t75" style="width:134pt;height:40.05pt" o:ole="">
+          <v:shape id="_x0000_i1049" type="#_x0000_t75" style="width:134pt;height:39.9pt" o:ole="">
             <v:imagedata r:id="rId54" o:title=""/>
           </v:shape>
-          <o:OLEObject Type="Embed" ProgID="Equation.DSMT4" ShapeID="_x0000_i1049" DrawAspect="Content" ObjectID="_1774907508" r:id="rId57"/>
+          <o:OLEObject Type="Embed" ProgID="Equation.DSMT4" ShapeID="_x0000_i1049" DrawAspect="Content" ObjectID="_1774975356" r:id="rId57"/>
         </w:object>
       </w:r>
       <w:r>
@@ -2667,10 +2667,10 @@
           <w:position w:val="-12"/>
         </w:rPr>
         <w:object w:dxaOrig="380" w:dyaOrig="360" w14:anchorId="1B1AA647">
-          <v:shape id="_x0000_i1050" type="#_x0000_t75" style="width:19.4pt;height:16.9pt" o:ole="">
+          <v:shape id="_x0000_i1050" type="#_x0000_t75" style="width:19.25pt;height:17.1pt" o:ole="">
             <v:imagedata r:id="rId58" o:title=""/>
           </v:shape>
-          <o:OLEObject Type="Embed" ProgID="Equation.DSMT4" ShapeID="_x0000_i1050" DrawAspect="Content" ObjectID="_1774907509" r:id="rId59"/>
+          <o:OLEObject Type="Embed" ProgID="Equation.DSMT4" ShapeID="_x0000_i1050" DrawAspect="Content" ObjectID="_1774975357" r:id="rId59"/>
         </w:object>
       </w:r>
       <w:bookmarkEnd w:id="8"/>
@@ -2682,10 +2682,10 @@
           <w:position w:val="-32"/>
         </w:rPr>
         <w:object w:dxaOrig="1960" w:dyaOrig="740" w14:anchorId="44B727AA">
-          <v:shape id="_x0000_i1051" type="#_x0000_t75" style="width:97.65pt;height:36.95pt" o:ole="">
+          <v:shape id="_x0000_i1051" type="#_x0000_t75" style="width:97.65pt;height:37.05pt" o:ole="">
             <v:imagedata r:id="rId60" o:title=""/>
           </v:shape>
-          <o:OLEObject Type="Embed" ProgID="Equation.DSMT4" ShapeID="_x0000_i1051" DrawAspect="Content" ObjectID="_1774907510" r:id="rId61"/>
+          <o:OLEObject Type="Embed" ProgID="Equation.DSMT4" ShapeID="_x0000_i1051" DrawAspect="Content" ObjectID="_1774975358" r:id="rId61"/>
         </w:object>
       </w:r>
       <w:r>
@@ -2708,10 +2708,10 @@
           <w:position w:val="-34"/>
         </w:rPr>
         <w:object w:dxaOrig="3379" w:dyaOrig="780" w14:anchorId="6EF5E1DE">
-          <v:shape id="_x0000_i1052" type="#_x0000_t75" style="width:169.05pt;height:40.05pt" o:ole="">
+          <v:shape id="_x0000_i1052" type="#_x0000_t75" style="width:168.95pt;height:39.9pt" o:ole="">
             <v:imagedata r:id="rId62" o:title=""/>
           </v:shape>
-          <o:OLEObject Type="Embed" ProgID="Equation.DSMT4" ShapeID="_x0000_i1052" DrawAspect="Content" ObjectID="_1774907511" r:id="rId63"/>
+          <o:OLEObject Type="Embed" ProgID="Equation.DSMT4" ShapeID="_x0000_i1052" DrawAspect="Content" ObjectID="_1774975359" r:id="rId63"/>
         </w:object>
       </w:r>
       <w:r>
@@ -2725,10 +2725,10 @@
           <w:position w:val="-28"/>
         </w:rPr>
         <w:object w:dxaOrig="1760" w:dyaOrig="760" w14:anchorId="44839D0E">
-          <v:shape id="_x0000_i1053" type="#_x0000_t75" style="width:87.05pt;height:37.55pt" o:ole="">
+          <v:shape id="_x0000_i1053" type="#_x0000_t75" style="width:86.95pt;height:37.8pt" o:ole="">
             <v:imagedata r:id="rId64" o:title=""/>
           </v:shape>
-          <o:OLEObject Type="Embed" ProgID="Equation.DSMT4" ShapeID="_x0000_i1053" DrawAspect="Content" ObjectID="_1774907512" r:id="rId65"/>
+          <o:OLEObject Type="Embed" ProgID="Equation.DSMT4" ShapeID="_x0000_i1053" DrawAspect="Content" ObjectID="_1774975360" r:id="rId65"/>
         </w:object>
       </w:r>
       <w:r>
@@ -2745,10 +2745,10 @@
           <w:position w:val="-54"/>
         </w:rPr>
         <w:object w:dxaOrig="2260" w:dyaOrig="920" w14:anchorId="1A7F28F4">
-          <v:shape id="_x0000_i1054" type="#_x0000_t75" style="width:113.3pt;height:46.95pt" o:ole="">
+          <v:shape id="_x0000_i1054" type="#_x0000_t75" style="width:113.35pt;height:47.05pt" o:ole="">
             <v:imagedata r:id="rId66" o:title=""/>
           </v:shape>
-          <o:OLEObject Type="Embed" ProgID="Equation.DSMT4" ShapeID="_x0000_i1054" DrawAspect="Content" ObjectID="_1774907513" r:id="rId67"/>
+          <o:OLEObject Type="Embed" ProgID="Equation.DSMT4" ShapeID="_x0000_i1054" DrawAspect="Content" ObjectID="_1774975361" r:id="rId67"/>
         </w:object>
       </w:r>
       <w:r>
@@ -3161,10 +3161,10 @@
           <w:position w:val="-4"/>
         </w:rPr>
         <w:object w:dxaOrig="240" w:dyaOrig="260" w14:anchorId="290DFA84">
-          <v:shape id="_x0000_i1055" type="#_x0000_t75" style="width:11.25pt;height:13.75pt" o:ole="">
+          <v:shape id="_x0000_i1055" type="#_x0000_t75" style="width:11.4pt;height:13.55pt" o:ole="">
             <v:imagedata r:id="rId70" o:title=""/>
           </v:shape>
-          <o:OLEObject Type="Embed" ProgID="Equation.DSMT4" ShapeID="_x0000_i1055" DrawAspect="Content" ObjectID="_1774907514" r:id="rId71"/>
+          <o:OLEObject Type="Embed" ProgID="Equation.DSMT4" ShapeID="_x0000_i1055" DrawAspect="Content" ObjectID="_1774975362" r:id="rId71"/>
         </w:object>
       </w:r>
       <w:r>
@@ -3175,10 +3175,10 @@
           <w:position w:val="-6"/>
         </w:rPr>
         <w:object w:dxaOrig="200" w:dyaOrig="279" w14:anchorId="505E6BAD">
-          <v:shape id="_x0000_i1056" type="#_x0000_t75" style="width:10pt;height:14.4pt" o:ole="">
+          <v:shape id="_x0000_i1056" type="#_x0000_t75" style="width:10pt;height:14.25pt" o:ole="">
             <v:imagedata r:id="rId72" o:title=""/>
           </v:shape>
-          <o:OLEObject Type="Embed" ProgID="Equation.DSMT4" ShapeID="_x0000_i1056" DrawAspect="Content" ObjectID="_1774907515" r:id="rId73"/>
+          <o:OLEObject Type="Embed" ProgID="Equation.DSMT4" ShapeID="_x0000_i1056" DrawAspect="Content" ObjectID="_1774975363" r:id="rId73"/>
         </w:object>
       </w:r>
       <w:r>
@@ -3189,10 +3189,10 @@
           <w:position w:val="-6"/>
         </w:rPr>
         <w:object w:dxaOrig="700" w:dyaOrig="279" w14:anchorId="4C0E20AF">
-          <v:shape id="_x0000_i1057" type="#_x0000_t75" style="width:35.05pt;height:14.4pt" o:ole="">
+          <v:shape id="_x0000_i1057" type="#_x0000_t75" style="width:34.95pt;height:14.25pt" o:ole="">
             <v:imagedata r:id="rId74" o:title=""/>
           </v:shape>
-          <o:OLEObject Type="Embed" ProgID="Equation.DSMT4" ShapeID="_x0000_i1057" DrawAspect="Content" ObjectID="_1774907516" r:id="rId75"/>
+          <o:OLEObject Type="Embed" ProgID="Equation.DSMT4" ShapeID="_x0000_i1057" DrawAspect="Content" ObjectID="_1774975364" r:id="rId75"/>
         </w:object>
       </w:r>
       <w:r>
@@ -3203,10 +3203,10 @@
           <w:position w:val="-4"/>
         </w:rPr>
         <w:object w:dxaOrig="240" w:dyaOrig="260" w14:anchorId="1924AB2A">
-          <v:shape id="_x0000_i1058" type="#_x0000_t75" style="width:11.25pt;height:13.75pt" o:ole="">
+          <v:shape id="_x0000_i1058" type="#_x0000_t75" style="width:11.4pt;height:13.55pt" o:ole="">
             <v:imagedata r:id="rId70" o:title=""/>
           </v:shape>
-          <o:OLEObject Type="Embed" ProgID="Equation.DSMT4" ShapeID="_x0000_i1058" DrawAspect="Content" ObjectID="_1774907517" r:id="rId76"/>
+          <o:OLEObject Type="Embed" ProgID="Equation.DSMT4" ShapeID="_x0000_i1058" DrawAspect="Content" ObjectID="_1774975365" r:id="rId76"/>
         </w:object>
       </w:r>
       <w:r>
@@ -3364,10 +3364,10 @@
           <w:position w:val="-12"/>
         </w:rPr>
         <w:object w:dxaOrig="1200" w:dyaOrig="360" w14:anchorId="265AA16E">
-          <v:shape id="_x0000_i1059" type="#_x0000_t75" style="width:60.75pt;height:16.9pt" o:ole="">
+          <v:shape id="_x0000_i1059" type="#_x0000_t75" style="width:60.6pt;height:17.1pt" o:ole="">
             <v:imagedata r:id="rId77" o:title=""/>
           </v:shape>
-          <o:OLEObject Type="Embed" ProgID="Equation.DSMT4" ShapeID="_x0000_i1059" DrawAspect="Content" ObjectID="_1774907518" r:id="rId78"/>
+          <o:OLEObject Type="Embed" ProgID="Equation.DSMT4" ShapeID="_x0000_i1059" DrawAspect="Content" ObjectID="_1774975366" r:id="rId78"/>
         </w:object>
       </w:r>
       <w:r>
@@ -3378,10 +3378,10 @@
           <w:position w:val="-14"/>
         </w:rPr>
         <w:object w:dxaOrig="1240" w:dyaOrig="380" w14:anchorId="2A4227AF">
-          <v:shape id="_x0000_i1060" type="#_x0000_t75" style="width:62pt;height:19.4pt" o:ole="">
+          <v:shape id="_x0000_i1060" type="#_x0000_t75" style="width:62pt;height:19.25pt" o:ole="">
             <v:imagedata r:id="rId79" o:title=""/>
           </v:shape>
-          <o:OLEObject Type="Embed" ProgID="Equation.DSMT4" ShapeID="_x0000_i1060" DrawAspect="Content" ObjectID="_1774907519" r:id="rId80"/>
+          <o:OLEObject Type="Embed" ProgID="Equation.DSMT4" ShapeID="_x0000_i1060" DrawAspect="Content" ObjectID="_1774975367" r:id="rId80"/>
         </w:object>
       </w:r>
       <w:r>
@@ -3395,10 +3395,10 @@
           <w:position w:val="-12"/>
         </w:rPr>
         <w:object w:dxaOrig="340" w:dyaOrig="360" w14:anchorId="55DA8251">
-          <v:shape id="_x0000_i1061" type="#_x0000_t75" style="width:16.3pt;height:16.9pt" o:ole="">
+          <v:shape id="_x0000_i1061" type="#_x0000_t75" style="width:16.4pt;height:17.1pt" o:ole="">
             <v:imagedata r:id="rId81" o:title=""/>
           </v:shape>
-          <o:OLEObject Type="Embed" ProgID="Equation.DSMT4" ShapeID="_x0000_i1061" DrawAspect="Content" ObjectID="_1774907520" r:id="rId82"/>
+          <o:OLEObject Type="Embed" ProgID="Equation.DSMT4" ShapeID="_x0000_i1061" DrawAspect="Content" ObjectID="_1774975368" r:id="rId82"/>
         </w:object>
       </w:r>
       <w:r>
@@ -3409,10 +3409,10 @@
           <w:position w:val="-14"/>
         </w:rPr>
         <w:object w:dxaOrig="340" w:dyaOrig="380" w14:anchorId="094A698C">
-          <v:shape id="_x0000_i1062" type="#_x0000_t75" style="width:16.3pt;height:19.4pt" o:ole="">
+          <v:shape id="_x0000_i1062" type="#_x0000_t75" style="width:16.4pt;height:19.25pt" o:ole="">
             <v:imagedata r:id="rId83" o:title=""/>
           </v:shape>
-          <o:OLEObject Type="Embed" ProgID="Equation.DSMT4" ShapeID="_x0000_i1062" DrawAspect="Content" ObjectID="_1774907521" r:id="rId84"/>
+          <o:OLEObject Type="Embed" ProgID="Equation.DSMT4" ShapeID="_x0000_i1062" DrawAspect="Content" ObjectID="_1774975369" r:id="rId84"/>
         </w:object>
       </w:r>
       <w:r>
@@ -3440,10 +3440,10 @@
           <w:position w:val="-28"/>
         </w:rPr>
         <w:object w:dxaOrig="7420" w:dyaOrig="700" w14:anchorId="56346DA9">
-          <v:shape id="_x0000_i1063" type="#_x0000_t75" style="width:370pt;height:35.05pt" o:ole="">
+          <v:shape id="_x0000_i1063" type="#_x0000_t75" style="width:370pt;height:34.95pt" o:ole="">
             <v:imagedata r:id="rId85" o:title=""/>
           </v:shape>
-          <o:OLEObject Type="Embed" ProgID="Equation.DSMT4" ShapeID="_x0000_i1063" DrawAspect="Content" ObjectID="_1774907522" r:id="rId86"/>
+          <o:OLEObject Type="Embed" ProgID="Equation.DSMT4" ShapeID="_x0000_i1063" DrawAspect="Content" ObjectID="_1774975370" r:id="rId86"/>
         </w:object>
       </w:r>
       <w:r>
@@ -3537,10 +3537,10 @@
           <w:position w:val="-32"/>
         </w:rPr>
         <w:object w:dxaOrig="2360" w:dyaOrig="780" w14:anchorId="23246ADC">
-          <v:shape id="_x0000_i1064" type="#_x0000_t75" style="width:118.35pt;height:40.05pt" o:ole="">
+          <v:shape id="_x0000_i1064" type="#_x0000_t75" style="width:118.35pt;height:39.9pt" o:ole="">
             <v:imagedata r:id="rId87" o:title=""/>
           </v:shape>
-          <o:OLEObject Type="Embed" ProgID="Equation.DSMT4" ShapeID="_x0000_i1064" DrawAspect="Content" ObjectID="_1774907523" r:id="rId88"/>
+          <o:OLEObject Type="Embed" ProgID="Equation.DSMT4" ShapeID="_x0000_i1064" DrawAspect="Content" ObjectID="_1774975371" r:id="rId88"/>
         </w:object>
       </w:r>
       <w:r>
@@ -3634,10 +3634,10 @@
           <w:position w:val="-34"/>
         </w:rPr>
         <w:object w:dxaOrig="2640" w:dyaOrig="840" w14:anchorId="14C45BFF">
-          <v:shape id="_x0000_i1065" type="#_x0000_t75" style="width:130.25pt;height:41.95pt" o:ole="">
+          <v:shape id="_x0000_i1065" type="#_x0000_t75" style="width:130.45pt;height:42.05pt" o:ole="">
             <v:imagedata r:id="rId89" o:title=""/>
           </v:shape>
-          <o:OLEObject Type="Embed" ProgID="Equation.DSMT4" ShapeID="_x0000_i1065" DrawAspect="Content" ObjectID="_1774907524" r:id="rId90"/>
+          <o:OLEObject Type="Embed" ProgID="Equation.DSMT4" ShapeID="_x0000_i1065" DrawAspect="Content" ObjectID="_1774975372" r:id="rId90"/>
         </w:object>
       </w:r>
       <w:r>
@@ -3701,10 +3701,10 @@
           <w:position w:val="-34"/>
         </w:rPr>
         <w:object w:dxaOrig="7000" w:dyaOrig="880" w14:anchorId="188CB38F">
-          <v:shape id="_x0000_i1066" type="#_x0000_t75" style="width:350.6pt;height:45.1pt" o:ole="">
+          <v:shape id="_x0000_i1066" type="#_x0000_t75" style="width:350.75pt;height:44.9pt" o:ole="">
             <v:imagedata r:id="rId91" o:title=""/>
           </v:shape>
-          <o:OLEObject Type="Embed" ProgID="Equation.DSMT4" ShapeID="_x0000_i1066" DrawAspect="Content" ObjectID="_1774907525" r:id="rId92"/>
+          <o:OLEObject Type="Embed" ProgID="Equation.DSMT4" ShapeID="_x0000_i1066" DrawAspect="Content" ObjectID="_1774975373" r:id="rId92"/>
         </w:object>
       </w:r>
       <w:r>
@@ -3910,10 +3910,10 @@
           <w:position w:val="-206"/>
         </w:rPr>
         <w:object w:dxaOrig="5340" w:dyaOrig="4239" w14:anchorId="39FE7C77">
-          <v:shape id="_x0000_i1067" type="#_x0000_t75" style="width:267.95pt;height:214.75pt" o:ole="">
+          <v:shape id="_x0000_i1067" type="#_x0000_t75" style="width:268.05pt;height:214.55pt" o:ole="">
             <v:imagedata r:id="rId93" o:title=""/>
           </v:shape>
-          <o:OLEObject Type="Embed" ProgID="Equation.DSMT4" ShapeID="_x0000_i1067" DrawAspect="Content" ObjectID="_1774907526" r:id="rId94"/>
+          <o:OLEObject Type="Embed" ProgID="Equation.DSMT4" ShapeID="_x0000_i1067" DrawAspect="Content" ObjectID="_1774975374" r:id="rId94"/>
         </w:object>
       </w:r>
       <w:r>
@@ -4009,10 +4009,10 @@
           <w:position w:val="-32"/>
         </w:rPr>
         <w:object w:dxaOrig="4940" w:dyaOrig="1140" w14:anchorId="7EA45AA4">
-          <v:shape id="_x0000_i1068" type="#_x0000_t75" style="width:246.7pt;height:57.6pt" o:ole="">
+          <v:shape id="_x0000_i1068" type="#_x0000_t75" style="width:246.65pt;height:57.75pt" o:ole="">
             <v:imagedata r:id="rId95" o:title=""/>
           </v:shape>
-          <o:OLEObject Type="Embed" ProgID="Equation.DSMT4" ShapeID="_x0000_i1068" DrawAspect="Content" ObjectID="_1774907527" r:id="rId96"/>
+          <o:OLEObject Type="Embed" ProgID="Equation.DSMT4" ShapeID="_x0000_i1068" DrawAspect="Content" ObjectID="_1774975375" r:id="rId96"/>
         </w:object>
       </w:r>
       <w:r>
@@ -4065,10 +4065,10 @@
           <w:position w:val="-34"/>
         </w:rPr>
         <w:object w:dxaOrig="4959" w:dyaOrig="1219" w14:anchorId="006A32E4">
-          <v:shape id="_x0000_i1069" type="#_x0000_t75" style="width:247.3pt;height:61.35pt" o:ole="">
+          <v:shape id="_x0000_i1069" type="#_x0000_t75" style="width:247.35pt;height:61.3pt" o:ole="">
             <v:imagedata r:id="rId97" o:title=""/>
           </v:shape>
-          <o:OLEObject Type="Embed" ProgID="Equation.DSMT4" ShapeID="_x0000_i1069" DrawAspect="Content" ObjectID="_1774907528" r:id="rId98"/>
+          <o:OLEObject Type="Embed" ProgID="Equation.DSMT4" ShapeID="_x0000_i1069" DrawAspect="Content" ObjectID="_1774975376" r:id="rId98"/>
         </w:object>
       </w:r>
       <w:r>
@@ -4122,10 +4122,10 @@
           <w:position w:val="-6"/>
         </w:rPr>
         <w:object w:dxaOrig="220" w:dyaOrig="279" w14:anchorId="1A62B056">
-          <v:shape id="_x0000_i1070" type="#_x0000_t75" style="width:10.65pt;height:14.4pt" o:ole="">
+          <v:shape id="_x0000_i1070" type="#_x0000_t75" style="width:10.7pt;height:14.25pt" o:ole="">
             <v:imagedata r:id="rId99" o:title=""/>
           </v:shape>
-          <o:OLEObject Type="Embed" ProgID="Equation.DSMT4" ShapeID="_x0000_i1070" DrawAspect="Content" ObjectID="_1774907529" r:id="rId100"/>
+          <o:OLEObject Type="Embed" ProgID="Equation.DSMT4" ShapeID="_x0000_i1070" DrawAspect="Content" ObjectID="_1774975377" r:id="rId100"/>
         </w:object>
       </w:r>
       <w:r>
@@ -4142,10 +4142,10 @@
           <w:position w:val="-6"/>
         </w:rPr>
         <w:object w:dxaOrig="420" w:dyaOrig="320" w14:anchorId="42E5B9BC">
-          <v:shape id="_x0000_i1071" type="#_x0000_t75" style="width:21.9pt;height:15.65pt" o:ole="">
+          <v:shape id="_x0000_i1071" type="#_x0000_t75" style="width:22.1pt;height:15.7pt" o:ole="">
             <v:imagedata r:id="rId101" o:title=""/>
           </v:shape>
-          <o:OLEObject Type="Embed" ProgID="Equation.DSMT4" ShapeID="_x0000_i1071" DrawAspect="Content" ObjectID="_1774907530" r:id="rId102"/>
+          <o:OLEObject Type="Embed" ProgID="Equation.DSMT4" ShapeID="_x0000_i1071" DrawAspect="Content" ObjectID="_1774975378" r:id="rId102"/>
         </w:object>
       </w:r>
       <w:r>
@@ -4264,10 +4264,10 @@
           <w:position w:val="-32"/>
         </w:rPr>
         <w:object w:dxaOrig="3200" w:dyaOrig="760" w14:anchorId="1803985D">
-          <v:shape id="_x0000_i1072" type="#_x0000_t75" style="width:159.65pt;height:39.45pt" o:ole="">
+          <v:shape id="_x0000_i1072" type="#_x0000_t75" style="width:159.7pt;height:39.2pt" o:ole="">
             <v:imagedata r:id="rId103" o:title=""/>
           </v:shape>
-          <o:OLEObject Type="Embed" ProgID="Equation.DSMT4" ShapeID="_x0000_i1072" DrawAspect="Content" ObjectID="_1774907531" r:id="rId104"/>
+          <o:OLEObject Type="Embed" ProgID="Equation.DSMT4" ShapeID="_x0000_i1072" DrawAspect="Content" ObjectID="_1774975379" r:id="rId104"/>
         </w:object>
       </w:r>
       <w:r>
@@ -4337,10 +4337,10 @@
           <w:position w:val="-16"/>
         </w:rPr>
         <w:object w:dxaOrig="780" w:dyaOrig="440" w14:anchorId="1103C96E">
-          <v:shape id="_x0000_i1073" type="#_x0000_t75" style="width:40.05pt;height:21.9pt" o:ole="">
+          <v:shape id="_x0000_i1073" type="#_x0000_t75" style="width:39.9pt;height:22.1pt" o:ole="">
             <v:imagedata r:id="rId105" o:title=""/>
           </v:shape>
-          <o:OLEObject Type="Embed" ProgID="Equation.DSMT4" ShapeID="_x0000_i1073" DrawAspect="Content" ObjectID="_1774907532" r:id="rId106"/>
+          <o:OLEObject Type="Embed" ProgID="Equation.DSMT4" ShapeID="_x0000_i1073" DrawAspect="Content" ObjectID="_1774975380" r:id="rId106"/>
         </w:object>
       </w:r>
       <w:r>
@@ -4579,10 +4579,10 @@
           <w:position w:val="-32"/>
         </w:rPr>
         <w:object w:dxaOrig="3300" w:dyaOrig="760" w14:anchorId="6801B1BC">
-          <v:shape id="_x0000_i1074" type="#_x0000_t75" style="width:165.9pt;height:39.45pt" o:ole="">
+          <v:shape id="_x0000_i1074" type="#_x0000_t75" style="width:166.1pt;height:39.2pt" o:ole="">
             <v:imagedata r:id="rId107" o:title=""/>
           </v:shape>
-          <o:OLEObject Type="Embed" ProgID="Equation.DSMT4" ShapeID="_x0000_i1074" DrawAspect="Content" ObjectID="_1774907533" r:id="rId108"/>
+          <o:OLEObject Type="Embed" ProgID="Equation.DSMT4" ShapeID="_x0000_i1074" DrawAspect="Content" ObjectID="_1774975381" r:id="rId108"/>
         </w:object>
       </w:r>
       <w:r>
@@ -5447,10 +5447,10 @@
           <w:position w:val="-36"/>
         </w:rPr>
         <w:object w:dxaOrig="6280" w:dyaOrig="840" w14:anchorId="77935882">
-          <v:shape id="_x0000_i1075" type="#_x0000_t75" style="width:316.15pt;height:41.95pt" o:ole="">
+          <v:shape id="_x0000_i1075" type="#_x0000_t75" style="width:315.8pt;height:42.05pt" o:ole="">
             <v:imagedata r:id="rId109" o:title=""/>
           </v:shape>
-          <o:OLEObject Type="Embed" ProgID="Equation.DSMT4" ShapeID="_x0000_i1075" DrawAspect="Content" ObjectID="_1774907534" r:id="rId110"/>
+          <o:OLEObject Type="Embed" ProgID="Equation.DSMT4" ShapeID="_x0000_i1075" DrawAspect="Content" ObjectID="_1774975382" r:id="rId110"/>
         </w:object>
       </w:r>
       <w:r>
@@ -5654,10 +5654,10 @@
           <w:position w:val="-70"/>
         </w:rPr>
         <w:object w:dxaOrig="5460" w:dyaOrig="1520" w14:anchorId="587E6E73">
-          <v:shape id="_x0000_i1076" type="#_x0000_t75" style="width:273.6pt;height:75.75pt" o:ole="">
+          <v:shape id="_x0000_i1076" type="#_x0000_t75" style="width:273.75pt;height:75.55pt" o:ole="">
             <v:imagedata r:id="rId111" o:title=""/>
           </v:shape>
-          <o:OLEObject Type="Embed" ProgID="Equation.DSMT4" ShapeID="_x0000_i1076" DrawAspect="Content" ObjectID="_1774907535" r:id="rId112"/>
+          <o:OLEObject Type="Embed" ProgID="Equation.DSMT4" ShapeID="_x0000_i1076" DrawAspect="Content" ObjectID="_1774975383" r:id="rId112"/>
         </w:object>
       </w:r>
       <w:r>
@@ -5745,10 +5745,10 @@
           <w:position w:val="-32"/>
         </w:rPr>
         <w:object w:dxaOrig="4940" w:dyaOrig="1080" w14:anchorId="27587DC1">
-          <v:shape id="_x0000_i1077" type="#_x0000_t75" style="width:246.7pt;height:54.45pt" o:ole="">
+          <v:shape id="_x0000_i1077" type="#_x0000_t75" style="width:246.65pt;height:54.2pt" o:ole="">
             <v:imagedata r:id="rId113" o:title=""/>
           </v:shape>
-          <o:OLEObject Type="Embed" ProgID="Equation.DSMT4" ShapeID="_x0000_i1077" DrawAspect="Content" ObjectID="_1774907536" r:id="rId114"/>
+          <o:OLEObject Type="Embed" ProgID="Equation.DSMT4" ShapeID="_x0000_i1077" DrawAspect="Content" ObjectID="_1774975384" r:id="rId114"/>
         </w:object>
       </w:r>
       <w:r>
@@ -5801,10 +5801,10 @@
           <w:position w:val="-34"/>
         </w:rPr>
         <w:object w:dxaOrig="4880" w:dyaOrig="1219" w14:anchorId="26B5A392">
-          <v:shape id="_x0000_i1078" type="#_x0000_t75" style="width:243.55pt;height:61.35pt" o:ole="">
+          <v:shape id="_x0000_i1078" type="#_x0000_t75" style="width:243.8pt;height:61.3pt" o:ole="">
             <v:imagedata r:id="rId115" o:title=""/>
           </v:shape>
-          <o:OLEObject Type="Embed" ProgID="Equation.DSMT4" ShapeID="_x0000_i1078" DrawAspect="Content" ObjectID="_1774907537" r:id="rId116"/>
+          <o:OLEObject Type="Embed" ProgID="Equation.DSMT4" ShapeID="_x0000_i1078" DrawAspect="Content" ObjectID="_1774975385" r:id="rId116"/>
         </w:object>
       </w:r>
       <w:r>
@@ -5870,10 +5870,10 @@
           <w:position w:val="-32"/>
         </w:rPr>
         <w:object w:dxaOrig="3200" w:dyaOrig="760" w14:anchorId="07E8C34A">
-          <v:shape id="_x0000_i1079" type="#_x0000_t75" style="width:159.65pt;height:39.45pt" o:ole="">
+          <v:shape id="_x0000_i1079" type="#_x0000_t75" style="width:159.7pt;height:39.2pt" o:ole="">
             <v:imagedata r:id="rId117" o:title=""/>
           </v:shape>
-          <o:OLEObject Type="Embed" ProgID="Equation.DSMT4" ShapeID="_x0000_i1079" DrawAspect="Content" ObjectID="_1774907538" r:id="rId118"/>
+          <o:OLEObject Type="Embed" ProgID="Equation.DSMT4" ShapeID="_x0000_i1079" DrawAspect="Content" ObjectID="_1774975386" r:id="rId118"/>
         </w:object>
       </w:r>
       <w:r>
@@ -6330,10 +6330,10 @@
           <w:position w:val="-106"/>
         </w:rPr>
         <w:object w:dxaOrig="7140" w:dyaOrig="2240" w14:anchorId="2BEBC16F">
-          <v:shape id="_x0000_i1080" type="#_x0000_t75" style="width:355.6pt;height:111.45pt" o:ole="">
+          <v:shape id="_x0000_i1080" type="#_x0000_t75" style="width:355.7pt;height:111.2pt" o:ole="">
             <v:imagedata r:id="rId119" o:title=""/>
           </v:shape>
-          <o:OLEObject Type="Embed" ProgID="Equation.DSMT4" ShapeID="_x0000_i1080" DrawAspect="Content" ObjectID="_1774907539" r:id="rId120"/>
+          <o:OLEObject Type="Embed" ProgID="Equation.DSMT4" ShapeID="_x0000_i1080" DrawAspect="Content" ObjectID="_1774975387" r:id="rId120"/>
         </w:object>
       </w:r>
       <w:r>
@@ -6393,10 +6393,10 @@
           <w:lang w:eastAsia="zh-CN"/>
         </w:rPr>
         <w:object w:dxaOrig="920" w:dyaOrig="320" w14:anchorId="0E68975E">
-          <v:shape id="_x0000_i1081" type="#_x0000_t75" style="width:44.45pt;height:15.65pt" o:ole="">
+          <v:shape id="_x0000_i1081" type="#_x0000_t75" style="width:44.2pt;height:15.7pt" o:ole="">
             <v:imagedata r:id="rId121" o:title=""/>
           </v:shape>
-          <o:OLEObject Type="Embed" ProgID="Equation.DSMT4" ShapeID="_x0000_i1081" DrawAspect="Content" ObjectID="_1774907540" r:id="rId122"/>
+          <o:OLEObject Type="Embed" ProgID="Equation.DSMT4" ShapeID="_x0000_i1081" DrawAspect="Content" ObjectID="_1774975388" r:id="rId122"/>
         </w:object>
       </w:r>
       <w:r>
@@ -6411,10 +6411,10 @@
           <w:position w:val="-12"/>
         </w:rPr>
         <w:object w:dxaOrig="740" w:dyaOrig="380" w14:anchorId="5D83B508">
-          <v:shape id="_x0000_i1082" type="#_x0000_t75" style="width:37.55pt;height:19.4pt" o:ole="">
+          <v:shape id="_x0000_i1082" type="#_x0000_t75" style="width:37.8pt;height:19.25pt" o:ole="">
             <v:imagedata r:id="rId123" o:title=""/>
           </v:shape>
-          <o:OLEObject Type="Embed" ProgID="Equation.DSMT4" ShapeID="_x0000_i1082" DrawAspect="Content" ObjectID="_1774907541" r:id="rId124"/>
+          <o:OLEObject Type="Embed" ProgID="Equation.DSMT4" ShapeID="_x0000_i1082" DrawAspect="Content" ObjectID="_1774975389" r:id="rId124"/>
         </w:object>
       </w:r>
       <w:r>
@@ -6425,10 +6425,10 @@
           <w:position w:val="-12"/>
         </w:rPr>
         <w:object w:dxaOrig="880" w:dyaOrig="380" w14:anchorId="20C4E37A">
-          <v:shape id="_x0000_i1083" type="#_x0000_t75" style="width:45.1pt;height:19.4pt" o:ole="">
+          <v:shape id="_x0000_i1083" type="#_x0000_t75" style="width:44.9pt;height:19.25pt" o:ole="">
             <v:imagedata r:id="rId125" o:title=""/>
           </v:shape>
-          <o:OLEObject Type="Embed" ProgID="Equation.DSMT4" ShapeID="_x0000_i1083" DrawAspect="Content" ObjectID="_1774907542" r:id="rId126"/>
+          <o:OLEObject Type="Embed" ProgID="Equation.DSMT4" ShapeID="_x0000_i1083" DrawAspect="Content" ObjectID="_1774975390" r:id="rId126"/>
         </w:object>
       </w:r>
       <w:r>
@@ -6445,10 +6445,10 @@
           <w:position w:val="-12"/>
         </w:rPr>
         <w:object w:dxaOrig="340" w:dyaOrig="380" w14:anchorId="3C57848E">
-          <v:shape id="_x0000_i1084" type="#_x0000_t75" style="width:16.3pt;height:19.4pt" o:ole="">
+          <v:shape id="_x0000_i1084" type="#_x0000_t75" style="width:16.4pt;height:19.25pt" o:ole="">
             <v:imagedata r:id="rId127" o:title=""/>
           </v:shape>
-          <o:OLEObject Type="Embed" ProgID="Equation.DSMT4" ShapeID="_x0000_i1084" DrawAspect="Content" ObjectID="_1774907543" r:id="rId128"/>
+          <o:OLEObject Type="Embed" ProgID="Equation.DSMT4" ShapeID="_x0000_i1084" DrawAspect="Content" ObjectID="_1774975391" r:id="rId128"/>
         </w:object>
       </w:r>
       <w:r>
@@ -6459,10 +6459,10 @@
           <w:position w:val="-12"/>
         </w:rPr>
         <w:object w:dxaOrig="639" w:dyaOrig="360" w14:anchorId="04850F23">
-          <v:shape id="_x0000_i1085" type="#_x0000_t75" style="width:34.45pt;height:16.9pt" o:ole="">
+          <v:shape id="_x0000_i1085" type="#_x0000_t75" style="width:34.2pt;height:17.1pt" o:ole="">
             <v:imagedata r:id="rId129" o:title=""/>
           </v:shape>
-          <o:OLEObject Type="Embed" ProgID="Equation.DSMT4" ShapeID="_x0000_i1085" DrawAspect="Content" ObjectID="_1774907544" r:id="rId130"/>
+          <o:OLEObject Type="Embed" ProgID="Equation.DSMT4" ShapeID="_x0000_i1085" DrawAspect="Content" ObjectID="_1774975392" r:id="rId130"/>
         </w:object>
       </w:r>
       <w:r>
@@ -6479,10 +6479,10 @@
           <w:position w:val="-12"/>
         </w:rPr>
         <w:object w:dxaOrig="320" w:dyaOrig="360" w14:anchorId="7FA25321">
-          <v:shape id="_x0000_i1086" type="#_x0000_t75" style="width:15.65pt;height:16.9pt" o:ole="">
+          <v:shape id="_x0000_i1086" type="#_x0000_t75" style="width:15.7pt;height:17.1pt" o:ole="">
             <v:imagedata r:id="rId131" o:title=""/>
           </v:shape>
-          <o:OLEObject Type="Embed" ProgID="Equation.DSMT4" ShapeID="_x0000_i1086" DrawAspect="Content" ObjectID="_1774907545" r:id="rId132"/>
+          <o:OLEObject Type="Embed" ProgID="Equation.DSMT4" ShapeID="_x0000_i1086" DrawAspect="Content" ObjectID="_1774975393" r:id="rId132"/>
         </w:object>
       </w:r>
       <w:r>
@@ -6493,10 +6493,10 @@
           <w:position w:val="-32"/>
         </w:rPr>
         <w:object w:dxaOrig="1120" w:dyaOrig="740" w14:anchorId="115C19A5">
-          <v:shape id="_x0000_i1087" type="#_x0000_t75" style="width:57.6pt;height:37.55pt" o:ole="">
+          <v:shape id="_x0000_i1087" type="#_x0000_t75" style="width:57.75pt;height:37.8pt" o:ole="">
             <v:imagedata r:id="rId133" o:title=""/>
           </v:shape>
-          <o:OLEObject Type="Embed" ProgID="Equation.DSMT4" ShapeID="_x0000_i1087" DrawAspect="Content" ObjectID="_1774907546" r:id="rId134"/>
+          <o:OLEObject Type="Embed" ProgID="Equation.DSMT4" ShapeID="_x0000_i1087" DrawAspect="Content" ObjectID="_1774975394" r:id="rId134"/>
         </w:object>
       </w:r>
       <w:r>
@@ -6528,10 +6528,10 @@
           <w:position w:val="-88"/>
         </w:rPr>
         <w:object w:dxaOrig="2659" w:dyaOrig="1920" w14:anchorId="15507DC6">
-          <v:shape id="_x0000_i1088" type="#_x0000_t75" style="width:133.35pt;height:96.4pt" o:ole="">
+          <v:shape id="_x0000_i1088" type="#_x0000_t75" style="width:133.3pt;height:96.25pt" o:ole="">
             <v:imagedata r:id="rId135" o:title=""/>
           </v:shape>
-          <o:OLEObject Type="Embed" ProgID="Equation.DSMT4" ShapeID="_x0000_i1088" DrawAspect="Content" ObjectID="_1774907547" r:id="rId136"/>
+          <o:OLEObject Type="Embed" ProgID="Equation.DSMT4" ShapeID="_x0000_i1088" DrawAspect="Content" ObjectID="_1774975395" r:id="rId136"/>
         </w:object>
       </w:r>
       <w:r>
@@ -6593,10 +6593,10 @@
           <w:position w:val="-68"/>
         </w:rPr>
         <w:object w:dxaOrig="5040" w:dyaOrig="1480" w14:anchorId="38E0E104">
-          <v:shape id="_x0000_i1089" type="#_x0000_t75" style="width:252.3pt;height:73.9pt" o:ole="">
+          <v:shape id="_x0000_i1089" type="#_x0000_t75" style="width:252.35pt;height:74.15pt" o:ole="">
             <v:imagedata r:id="rId137" o:title=""/>
           </v:shape>
-          <o:OLEObject Type="Embed" ProgID="Equation.DSMT4" ShapeID="_x0000_i1089" DrawAspect="Content" ObjectID="_1774907548" r:id="rId138"/>
+          <o:OLEObject Type="Embed" ProgID="Equation.DSMT4" ShapeID="_x0000_i1089" DrawAspect="Content" ObjectID="_1774975396" r:id="rId138"/>
         </w:object>
       </w:r>
       <w:r>
@@ -6673,10 +6673,10 @@
           <w:position w:val="-32"/>
         </w:rPr>
         <w:object w:dxaOrig="6200" w:dyaOrig="760" w14:anchorId="4BF5DC90">
-          <v:shape id="_x0000_i1090" type="#_x0000_t75" style="width:309.3pt;height:39.45pt" o:ole="">
+          <v:shape id="_x0000_i1090" type="#_x0000_t75" style="width:309.4pt;height:39.2pt" o:ole="">
             <v:imagedata r:id="rId139" o:title=""/>
           </v:shape>
-          <o:OLEObject Type="Embed" ProgID="Equation.DSMT4" ShapeID="_x0000_i1090" DrawAspect="Content" ObjectID="_1774907549" r:id="rId140"/>
+          <o:OLEObject Type="Embed" ProgID="Equation.DSMT4" ShapeID="_x0000_i1090" DrawAspect="Content" ObjectID="_1774975397" r:id="rId140"/>
         </w:object>
       </w:r>
       <w:r>
@@ -6732,10 +6732,10 @@
           <w:position w:val="-12"/>
         </w:rPr>
         <w:object w:dxaOrig="1480" w:dyaOrig="380" w14:anchorId="321B4CAA">
-          <v:shape id="_x0000_i1091" type="#_x0000_t75" style="width:75.75pt;height:19.4pt" o:ole="">
+          <v:shape id="_x0000_i1091" type="#_x0000_t75" style="width:75.55pt;height:19.25pt" o:ole="">
             <v:imagedata r:id="rId141" o:title=""/>
           </v:shape>
-          <o:OLEObject Type="Embed" ProgID="Equation.DSMT4" ShapeID="_x0000_i1091" DrawAspect="Content" ObjectID="_1774907550" r:id="rId142"/>
+          <o:OLEObject Type="Embed" ProgID="Equation.DSMT4" ShapeID="_x0000_i1091" DrawAspect="Content" ObjectID="_1774975398" r:id="rId142"/>
         </w:object>
       </w:r>
       <w:r>
@@ -6755,10 +6755,10 @@
           <w:position w:val="-32"/>
         </w:rPr>
         <w:object w:dxaOrig="6800" w:dyaOrig="760" w14:anchorId="5C58F31E">
-          <v:shape id="_x0000_i1092" type="#_x0000_t75" style="width:339.35pt;height:39.45pt" o:ole="">
+          <v:shape id="_x0000_i1092" type="#_x0000_t75" style="width:339.35pt;height:39.2pt" o:ole="">
             <v:imagedata r:id="rId143" o:title=""/>
           </v:shape>
-          <o:OLEObject Type="Embed" ProgID="Equation.DSMT4" ShapeID="_x0000_i1092" DrawAspect="Content" ObjectID="_1774907551" r:id="rId144"/>
+          <o:OLEObject Type="Embed" ProgID="Equation.DSMT4" ShapeID="_x0000_i1092" DrawAspect="Content" ObjectID="_1774975399" r:id="rId144"/>
         </w:object>
       </w:r>
       <w:r>
@@ -6931,10 +6931,10 @@
           <w:position w:val="-24"/>
         </w:rPr>
         <w:object w:dxaOrig="1120" w:dyaOrig="660" w14:anchorId="5B73AC2D">
-          <v:shape id="_x0000_i1093" type="#_x0000_t75" style="width:57.6pt;height:32.55pt" o:ole="">
+          <v:shape id="_x0000_i1093" type="#_x0000_t75" style="width:57.75pt;height:32.8pt" o:ole="">
             <v:imagedata r:id="rId145" o:title=""/>
           </v:shape>
-          <o:OLEObject Type="Embed" ProgID="Equation.DSMT4" ShapeID="_x0000_i1093" DrawAspect="Content" ObjectID="_1774907552" r:id="rId146"/>
+          <o:OLEObject Type="Embed" ProgID="Equation.DSMT4" ShapeID="_x0000_i1093" DrawAspect="Content" ObjectID="_1774975400" r:id="rId146"/>
         </w:object>
       </w:r>
       <w:r>
@@ -6954,10 +6954,10 @@
           <w:position w:val="-16"/>
         </w:rPr>
         <w:object w:dxaOrig="6480" w:dyaOrig="440" w14:anchorId="7FA111DC">
-          <v:shape id="_x0000_i1094" type="#_x0000_t75" style="width:324.95pt;height:21.9pt" o:ole="">
+          <v:shape id="_x0000_i1094" type="#_x0000_t75" style="width:325.05pt;height:22.1pt" o:ole="">
             <v:imagedata r:id="rId147" o:title=""/>
           </v:shape>
-          <o:OLEObject Type="Embed" ProgID="Equation.DSMT4" ShapeID="_x0000_i1094" DrawAspect="Content" ObjectID="_1774907553" r:id="rId148"/>
+          <o:OLEObject Type="Embed" ProgID="Equation.DSMT4" ShapeID="_x0000_i1094" DrawAspect="Content" ObjectID="_1774975401" r:id="rId148"/>
         </w:object>
       </w:r>
       <w:r>
@@ -7023,10 +7023,10 @@
           <w:position w:val="-16"/>
         </w:rPr>
         <w:object w:dxaOrig="3159" w:dyaOrig="440" w14:anchorId="61372B1E">
-          <v:shape id="_x0000_i1095" type="#_x0000_t75" style="width:159.65pt;height:21.9pt" o:ole="">
+          <v:shape id="_x0000_i1095" type="#_x0000_t75" style="width:159.7pt;height:22.1pt" o:ole="">
             <v:imagedata r:id="rId149" o:title=""/>
           </v:shape>
-          <o:OLEObject Type="Embed" ProgID="Equation.DSMT4" ShapeID="_x0000_i1095" DrawAspect="Content" ObjectID="_1774907554" r:id="rId150"/>
+          <o:OLEObject Type="Embed" ProgID="Equation.DSMT4" ShapeID="_x0000_i1095" DrawAspect="Content" ObjectID="_1774975402" r:id="rId150"/>
         </w:object>
       </w:r>
       <w:r>
@@ -7079,10 +7079,10 @@
           <w:position w:val="-14"/>
         </w:rPr>
         <w:object w:dxaOrig="300" w:dyaOrig="380" w14:anchorId="1C7E0407">
-          <v:shape id="_x0000_i1096" type="#_x0000_t75" style="width:15.05pt;height:19.4pt" o:ole="">
+          <v:shape id="_x0000_i1096" type="#_x0000_t75" style="width:14.95pt;height:19.25pt" o:ole="">
             <v:imagedata r:id="rId151" o:title=""/>
           </v:shape>
-          <o:OLEObject Type="Embed" ProgID="Equation.DSMT4" ShapeID="_x0000_i1096" DrawAspect="Content" ObjectID="_1774907555" r:id="rId152"/>
+          <o:OLEObject Type="Embed" ProgID="Equation.DSMT4" ShapeID="_x0000_i1096" DrawAspect="Content" ObjectID="_1774975403" r:id="rId152"/>
         </w:object>
       </w:r>
       <w:r>
@@ -7307,10 +7307,10 @@
           <w:position w:val="-64"/>
         </w:rPr>
         <w:object w:dxaOrig="8540" w:dyaOrig="1400" w14:anchorId="0C8B2404">
-          <v:shape id="_x0000_i1097" type="#_x0000_t75" style="width:423.85pt;height:70.75pt" o:ole="">
+          <v:shape id="_x0000_i1097" type="#_x0000_t75" style="width:424.15pt;height:70.55pt" o:ole="">
             <v:imagedata r:id="rId153" o:title=""/>
           </v:shape>
-          <o:OLEObject Type="Embed" ProgID="Equation.DSMT4" ShapeID="_x0000_i1097" DrawAspect="Content" ObjectID="_1774907556" r:id="rId154"/>
+          <o:OLEObject Type="Embed" ProgID="Equation.DSMT4" ShapeID="_x0000_i1097" DrawAspect="Content" ObjectID="_1774975404" r:id="rId154"/>
         </w:object>
       </w:r>
       <w:r>
@@ -7361,10 +7361,10 @@
           <w:position w:val="-12"/>
         </w:rPr>
         <w:object w:dxaOrig="1480" w:dyaOrig="380" w14:anchorId="73F65033">
-          <v:shape id="_x0000_i1098" type="#_x0000_t75" style="width:75.75pt;height:19.4pt" o:ole="">
+          <v:shape id="_x0000_i1098" type="#_x0000_t75" style="width:75.55pt;height:19.25pt" o:ole="">
             <v:imagedata r:id="rId141" o:title=""/>
           </v:shape>
-          <o:OLEObject Type="Embed" ProgID="Equation.DSMT4" ShapeID="_x0000_i1098" DrawAspect="Content" ObjectID="_1774907557" r:id="rId155"/>
+          <o:OLEObject Type="Embed" ProgID="Equation.DSMT4" ShapeID="_x0000_i1098" DrawAspect="Content" ObjectID="_1774975405" r:id="rId155"/>
         </w:object>
       </w:r>
       <w:r>
@@ -7384,10 +7384,10 @@
           <w:position w:val="-64"/>
         </w:rPr>
         <w:object w:dxaOrig="9859" w:dyaOrig="1400" w14:anchorId="331B035F">
-          <v:shape id="_x0000_i1099" type="#_x0000_t75" style="width:494.6pt;height:70.75pt" o:ole="">
+          <v:shape id="_x0000_i1099" type="#_x0000_t75" style="width:494.75pt;height:70.55pt" o:ole="">
             <v:imagedata r:id="rId156" o:title=""/>
           </v:shape>
-          <o:OLEObject Type="Embed" ProgID="Equation.DSMT4" ShapeID="_x0000_i1099" DrawAspect="Content" ObjectID="_1774907558" r:id="rId157"/>
+          <o:OLEObject Type="Embed" ProgID="Equation.DSMT4" ShapeID="_x0000_i1099" DrawAspect="Content" ObjectID="_1774975406" r:id="rId157"/>
         </w:object>
       </w:r>
       <w:r>
@@ -7444,10 +7444,10 @@
           <w:position w:val="-24"/>
         </w:rPr>
         <w:object w:dxaOrig="1120" w:dyaOrig="660" w14:anchorId="777EB544">
-          <v:shape id="_x0000_i1100" type="#_x0000_t75" style="width:57.6pt;height:32.55pt" o:ole="">
+          <v:shape id="_x0000_i1100" type="#_x0000_t75" style="width:57.75pt;height:32.8pt" o:ole="">
             <v:imagedata r:id="rId145" o:title=""/>
           </v:shape>
-          <o:OLEObject Type="Embed" ProgID="Equation.DSMT4" ShapeID="_x0000_i1100" DrawAspect="Content" ObjectID="_1774907559" r:id="rId158"/>
+          <o:OLEObject Type="Embed" ProgID="Equation.DSMT4" ShapeID="_x0000_i1100" DrawAspect="Content" ObjectID="_1774975407" r:id="rId158"/>
         </w:object>
       </w:r>
       <w:r>
@@ -7464,10 +7464,10 @@
           <w:position w:val="-66"/>
         </w:rPr>
         <w:object w:dxaOrig="8400" w:dyaOrig="1440" w14:anchorId="4298701C">
-          <v:shape id="_x0000_i1101" type="#_x0000_t75" style="width:400.05pt;height:67.6pt" o:ole="">
+          <v:shape id="_x0000_i1101" type="#_x0000_t75" style="width:399.9pt;height:67.7pt" o:ole="">
             <v:imagedata r:id="rId159" o:title=""/>
           </v:shape>
-          <o:OLEObject Type="Embed" ProgID="Equation.DSMT4" ShapeID="_x0000_i1101" DrawAspect="Content" ObjectID="_1774907560" r:id="rId160"/>
+          <o:OLEObject Type="Embed" ProgID="Equation.DSMT4" ShapeID="_x0000_i1101" DrawAspect="Content" ObjectID="_1774975408" r:id="rId160"/>
         </w:object>
       </w:r>
       <w:r>
@@ -7532,10 +7532,10 @@
           <w:position w:val="-16"/>
         </w:rPr>
         <w:object w:dxaOrig="1939" w:dyaOrig="440" w14:anchorId="1C3CC899">
-          <v:shape id="_x0000_i1102" type="#_x0000_t75" style="width:97.65pt;height:21.9pt" o:ole="">
+          <v:shape id="_x0000_i1102" type="#_x0000_t75" style="width:97.65pt;height:22.1pt" o:ole="">
             <v:imagedata r:id="rId161" o:title=""/>
           </v:shape>
-          <o:OLEObject Type="Embed" ProgID="Equation.DSMT4" ShapeID="_x0000_i1102" DrawAspect="Content" ObjectID="_1774907561" r:id="rId162"/>
+          <o:OLEObject Type="Embed" ProgID="Equation.DSMT4" ShapeID="_x0000_i1102" DrawAspect="Content" ObjectID="_1774975409" r:id="rId162"/>
         </w:object>
       </w:r>
       <w:r>
@@ -7911,10 +7911,10 @@
           <w:position w:val="-12"/>
         </w:rPr>
         <w:object w:dxaOrig="320" w:dyaOrig="360" w14:anchorId="296D4A20">
-          <v:shape id="_x0000_i1103" type="#_x0000_t75" style="width:15.65pt;height:16.9pt" o:ole="">
+          <v:shape id="_x0000_i1103" type="#_x0000_t75" style="width:15.7pt;height:17.1pt" o:ole="">
             <v:imagedata r:id="rId163" o:title=""/>
           </v:shape>
-          <o:OLEObject Type="Embed" ProgID="Equation.DSMT4" ShapeID="_x0000_i1103" DrawAspect="Content" ObjectID="_1774907562" r:id="rId164"/>
+          <o:OLEObject Type="Embed" ProgID="Equation.DSMT4" ShapeID="_x0000_i1103" DrawAspect="Content" ObjectID="_1774975410" r:id="rId164"/>
         </w:object>
       </w:r>
       <w:r>
@@ -7925,10 +7925,10 @@
           <w:position w:val="-12"/>
         </w:rPr>
         <w:object w:dxaOrig="340" w:dyaOrig="360" w14:anchorId="60C16F56">
-          <v:shape id="_x0000_i1104" type="#_x0000_t75" style="width:16.3pt;height:16.9pt" o:ole="">
+          <v:shape id="_x0000_i1104" type="#_x0000_t75" style="width:16.4pt;height:17.1pt" o:ole="">
             <v:imagedata r:id="rId165" o:title=""/>
           </v:shape>
-          <o:OLEObject Type="Embed" ProgID="Equation.DSMT4" ShapeID="_x0000_i1104" DrawAspect="Content" ObjectID="_1774907563" r:id="rId166"/>
+          <o:OLEObject Type="Embed" ProgID="Equation.DSMT4" ShapeID="_x0000_i1104" DrawAspect="Content" ObjectID="_1774975411" r:id="rId166"/>
         </w:object>
       </w:r>
       <w:r>
@@ -7939,10 +7939,10 @@
           <w:position w:val="-12"/>
         </w:rPr>
         <w:object w:dxaOrig="340" w:dyaOrig="360" w14:anchorId="77D91B8B">
-          <v:shape id="_x0000_i1105" type="#_x0000_t75" style="width:16.3pt;height:16.9pt" o:ole="">
+          <v:shape id="_x0000_i1105" type="#_x0000_t75" style="width:16.4pt;height:17.1pt" o:ole="">
             <v:imagedata r:id="rId167" o:title=""/>
           </v:shape>
-          <o:OLEObject Type="Embed" ProgID="Equation.DSMT4" ShapeID="_x0000_i1105" DrawAspect="Content" ObjectID="_1774907564" r:id="rId168"/>
+          <o:OLEObject Type="Embed" ProgID="Equation.DSMT4" ShapeID="_x0000_i1105" DrawAspect="Content" ObjectID="_1774975412" r:id="rId168"/>
         </w:object>
       </w:r>
       <w:r>
@@ -7963,10 +7963,10 @@
           <w:position w:val="-14"/>
         </w:rPr>
         <w:object w:dxaOrig="2659" w:dyaOrig="400" w14:anchorId="5F029383">
-          <v:shape id="_x0000_i1106" type="#_x0000_t75" style="width:133.35pt;height:21.9pt" o:ole="">
+          <v:shape id="_x0000_i1106" type="#_x0000_t75" style="width:133.3pt;height:22.1pt" o:ole="">
             <v:imagedata r:id="rId169" o:title=""/>
           </v:shape>
-          <o:OLEObject Type="Embed" ProgID="Equation.DSMT4" ShapeID="_x0000_i1106" DrawAspect="Content" ObjectID="_1774907565" r:id="rId170"/>
+          <o:OLEObject Type="Embed" ProgID="Equation.DSMT4" ShapeID="_x0000_i1106" DrawAspect="Content" ObjectID="_1774975413" r:id="rId170"/>
         </w:object>
       </w:r>
       <w:r>
@@ -8014,10 +8014,10 @@
           <w:position w:val="-12"/>
         </w:rPr>
         <w:object w:dxaOrig="320" w:dyaOrig="360" w14:anchorId="00E1F7B6">
-          <v:shape id="_x0000_i1107" type="#_x0000_t75" style="width:15.65pt;height:16.9pt" o:ole="">
+          <v:shape id="_x0000_i1107" type="#_x0000_t75" style="width:15.7pt;height:17.1pt" o:ole="">
             <v:imagedata r:id="rId163" o:title=""/>
           </v:shape>
-          <o:OLEObject Type="Embed" ProgID="Equation.DSMT4" ShapeID="_x0000_i1107" DrawAspect="Content" ObjectID="_1774907566" r:id="rId171"/>
+          <o:OLEObject Type="Embed" ProgID="Equation.DSMT4" ShapeID="_x0000_i1107" DrawAspect="Content" ObjectID="_1774975414" r:id="rId171"/>
         </w:object>
       </w:r>
       <w:r>
@@ -8028,10 +8028,10 @@
           <w:position w:val="-12"/>
         </w:rPr>
         <w:object w:dxaOrig="340" w:dyaOrig="360" w14:anchorId="77E8C2E7">
-          <v:shape id="_x0000_i1108" type="#_x0000_t75" style="width:16.3pt;height:16.9pt" o:ole="">
+          <v:shape id="_x0000_i1108" type="#_x0000_t75" style="width:16.4pt;height:17.1pt" o:ole="">
             <v:imagedata r:id="rId172" o:title=""/>
           </v:shape>
-          <o:OLEObject Type="Embed" ProgID="Equation.DSMT4" ShapeID="_x0000_i1108" DrawAspect="Content" ObjectID="_1774907567" r:id="rId173"/>
+          <o:OLEObject Type="Embed" ProgID="Equation.DSMT4" ShapeID="_x0000_i1108" DrawAspect="Content" ObjectID="_1774975415" r:id="rId173"/>
         </w:object>
       </w:r>
       <w:r>
@@ -8042,10 +8042,10 @@
           <w:position w:val="-12"/>
         </w:rPr>
         <w:object w:dxaOrig="340" w:dyaOrig="360" w14:anchorId="378A0431">
-          <v:shape id="_x0000_i1109" type="#_x0000_t75" style="width:16.3pt;height:16.9pt" o:ole="">
+          <v:shape id="_x0000_i1109" type="#_x0000_t75" style="width:16.4pt;height:17.1pt" o:ole="">
             <v:imagedata r:id="rId174" o:title=""/>
           </v:shape>
-          <o:OLEObject Type="Embed" ProgID="Equation.DSMT4" ShapeID="_x0000_i1109" DrawAspect="Content" ObjectID="_1774907568" r:id="rId175"/>
+          <o:OLEObject Type="Embed" ProgID="Equation.DSMT4" ShapeID="_x0000_i1109" DrawAspect="Content" ObjectID="_1774975416" r:id="rId175"/>
         </w:object>
       </w:r>
       <w:r>
@@ -8074,10 +8074,10 @@
           <w:position w:val="-14"/>
         </w:rPr>
         <w:object w:dxaOrig="3220" w:dyaOrig="400" w14:anchorId="44CF9CF3">
-          <v:shape id="_x0000_i1110" type="#_x0000_t75" style="width:160.3pt;height:21.9pt" o:ole="">
+          <v:shape id="_x0000_i1110" type="#_x0000_t75" style="width:160.4pt;height:22.1pt" o:ole="">
             <v:imagedata r:id="rId176" o:title=""/>
           </v:shape>
-          <o:OLEObject Type="Embed" ProgID="Equation.DSMT4" ShapeID="_x0000_i1110" DrawAspect="Content" ObjectID="_1774907569" r:id="rId177"/>
+          <o:OLEObject Type="Embed" ProgID="Equation.DSMT4" ShapeID="_x0000_i1110" DrawAspect="Content" ObjectID="_1774975417" r:id="rId177"/>
         </w:object>
       </w:r>
       <w:r>
@@ -8137,10 +8137,10 @@
           <w:position w:val="-54"/>
         </w:rPr>
         <w:object w:dxaOrig="1900" w:dyaOrig="1219" w14:anchorId="6BC4E540">
-          <v:shape id="_x0000_i1111" type="#_x0000_t75" style="width:94.55pt;height:61.35pt" o:ole="">
+          <v:shape id="_x0000_i1111" type="#_x0000_t75" style="width:94.8pt;height:61.3pt" o:ole="">
             <v:imagedata r:id="rId178" o:title=""/>
           </v:shape>
-          <o:OLEObject Type="Embed" ProgID="Equation.DSMT4" ShapeID="_x0000_i1111" DrawAspect="Content" ObjectID="_1774907570" r:id="rId179"/>
+          <o:OLEObject Type="Embed" ProgID="Equation.DSMT4" ShapeID="_x0000_i1111" DrawAspect="Content" ObjectID="_1774975418" r:id="rId179"/>
         </w:object>
       </w:r>
       <w:r>
@@ -8211,10 +8211,10 @@
           <w:lang w:eastAsia="zh-CN"/>
         </w:rPr>
         <w:object w:dxaOrig="1840" w:dyaOrig="400" w14:anchorId="7B9BB352">
-          <v:shape id="_x0000_i1112" type="#_x0000_t75" style="width:93.9pt;height:21.9pt" o:ole="">
+          <v:shape id="_x0000_i1112" type="#_x0000_t75" style="width:94.1pt;height:22.1pt" o:ole="">
             <v:imagedata r:id="rId180" o:title=""/>
           </v:shape>
-          <o:OLEObject Type="Embed" ProgID="Equation.DSMT4" ShapeID="_x0000_i1112" DrawAspect="Content" ObjectID="_1774907571" r:id="rId181"/>
+          <o:OLEObject Type="Embed" ProgID="Equation.DSMT4" ShapeID="_x0000_i1112" DrawAspect="Content" ObjectID="_1774975419" r:id="rId181"/>
         </w:object>
       </w:r>
       <w:r>
@@ -8229,10 +8229,10 @@
           <w:lang w:eastAsia="zh-CN"/>
         </w:rPr>
         <w:object w:dxaOrig="1880" w:dyaOrig="400" w14:anchorId="1F3B405C">
-          <v:shape id="_x0000_i1113" type="#_x0000_t75" style="width:92.05pt;height:21.9pt" o:ole="">
+          <v:shape id="_x0000_i1113" type="#_x0000_t75" style="width:91.95pt;height:22.1pt" o:ole="">
             <v:imagedata r:id="rId182" o:title=""/>
           </v:shape>
-          <o:OLEObject Type="Embed" ProgID="Equation.DSMT4" ShapeID="_x0000_i1113" DrawAspect="Content" ObjectID="_1774907572" r:id="rId183"/>
+          <o:OLEObject Type="Embed" ProgID="Equation.DSMT4" ShapeID="_x0000_i1113" DrawAspect="Content" ObjectID="_1774975420" r:id="rId183"/>
         </w:object>
       </w:r>
       <w:r>
@@ -8247,10 +8247,10 @@
           <w:lang w:eastAsia="zh-CN"/>
         </w:rPr>
         <w:object w:dxaOrig="300" w:dyaOrig="279" w14:anchorId="3F20CEBB">
-          <v:shape id="_x0000_i1114" type="#_x0000_t75" style="width:15.05pt;height:14.4pt" o:ole="">
+          <v:shape id="_x0000_i1114" type="#_x0000_t75" style="width:14.95pt;height:14.25pt" o:ole="">
             <v:imagedata r:id="rId184" o:title=""/>
           </v:shape>
-          <o:OLEObject Type="Embed" ProgID="Equation.DSMT4" ShapeID="_x0000_i1114" DrawAspect="Content" ObjectID="_1774907573" r:id="rId185"/>
+          <o:OLEObject Type="Embed" ProgID="Equation.DSMT4" ShapeID="_x0000_i1114" DrawAspect="Content" ObjectID="_1774975421" r:id="rId185"/>
         </w:object>
       </w:r>
       <w:r>
@@ -8397,10 +8397,10 @@
           <w:position w:val="-34"/>
         </w:rPr>
         <w:object w:dxaOrig="4099" w:dyaOrig="800" w14:anchorId="16EDEC8D">
-          <v:shape id="_x0000_i1115" type="#_x0000_t75" style="width:206pt;height:40.05pt" o:ole="">
+          <v:shape id="_x0000_i1115" type="#_x0000_t75" style="width:206pt;height:39.9pt" o:ole="">
             <v:imagedata r:id="rId186" o:title=""/>
           </v:shape>
-          <o:OLEObject Type="Embed" ProgID="Equation.DSMT4" ShapeID="_x0000_i1115" DrawAspect="Content" ObjectID="_1774907574" r:id="rId187"/>
+          <o:OLEObject Type="Embed" ProgID="Equation.DSMT4" ShapeID="_x0000_i1115" DrawAspect="Content" ObjectID="_1774975422" r:id="rId187"/>
         </w:object>
       </w:r>
       <w:r>
@@ -10348,6 +10348,10 @@
     <w:p>
       <w:pPr>
         <w:spacing w:beforeLines="50" w:before="120" w:afterLines="50" w:after="120"/>
+        <w:rPr>
+          <w:rFonts w:hint="eastAsia"/>
+          <w:lang w:eastAsia="zh-CN"/>
+        </w:rPr>
       </w:pPr>
       <w:r>
         <w:t xml:space="preserve">The </w:t>
@@ -10359,6 +10363,10 @@
         <w:t xml:space="preserve">reads </w:t>
       </w:r>
       <w:r>
+        <w:rPr>
+          <w:rFonts w:hint="eastAsia"/>
+          <w:lang w:eastAsia="zh-CN"/>
+        </w:rPr>
         <w:t>as</w:t>
       </w:r>
     </w:p>
@@ -10375,10 +10383,10 @@
           <w:position w:val="-30"/>
         </w:rPr>
         <w:object w:dxaOrig="1980" w:dyaOrig="700" w14:anchorId="4E98CCE4">
-          <v:shape id="_x0000_i1116" type="#_x0000_t75" style="width:98.9pt;height:35.05pt" o:ole="">
+          <v:shape id="_x0000_i33044" type="#_x0000_t75" style="width:99.1pt;height:34.95pt" o:ole="">
             <v:imagedata r:id="rId188" o:title=""/>
           </v:shape>
-          <o:OLEObject Type="Embed" ProgID="Equation.DSMT4" ShapeID="_x0000_i1116" DrawAspect="Content" ObjectID="_1774907575" r:id="rId189"/>
+          <o:OLEObject Type="Embed" ProgID="Equation.DSMT4" ShapeID="_x0000_i33044" DrawAspect="Content" ObjectID="_1774975423" r:id="rId189"/>
         </w:object>
       </w:r>
       <w:r>
@@ -10578,10 +10586,10 @@
           <w:position w:val="-30"/>
         </w:rPr>
         <w:object w:dxaOrig="2780" w:dyaOrig="700" w14:anchorId="251C59BD">
-          <v:shape id="_x0000_i1117" type="#_x0000_t75" style="width:138.35pt;height:35.05pt" o:ole="">
+          <v:shape id="_x0000_i1117" type="#_x0000_t75" style="width:138.3pt;height:34.95pt" o:ole="">
             <v:imagedata r:id="rId190" o:title=""/>
           </v:shape>
-          <o:OLEObject Type="Embed" ProgID="Equation.DSMT4" ShapeID="_x0000_i1117" DrawAspect="Content" ObjectID="_1774907576" r:id="rId191"/>
+          <o:OLEObject Type="Embed" ProgID="Equation.DSMT4" ShapeID="_x0000_i1117" DrawAspect="Content" ObjectID="_1774975424" r:id="rId191"/>
         </w:object>
       </w:r>
       <w:r>
@@ -10633,10 +10641,10 @@
           <w:position w:val="-32"/>
         </w:rPr>
         <w:object w:dxaOrig="2280" w:dyaOrig="760" w14:anchorId="4D02B380">
-          <v:shape id="_x0000_i1118" type="#_x0000_t75" style="width:113.95pt;height:39.45pt" o:ole="">
+          <v:shape id="_x0000_i1118" type="#_x0000_t75" style="width:114.05pt;height:39.2pt" o:ole="">
             <v:imagedata r:id="rId192" o:title=""/>
           </v:shape>
-          <o:OLEObject Type="Embed" ProgID="Equation.DSMT4" ShapeID="_x0000_i1118" DrawAspect="Content" ObjectID="_1774907577" r:id="rId193"/>
+          <o:OLEObject Type="Embed" ProgID="Equation.DSMT4" ShapeID="_x0000_i1118" DrawAspect="Content" ObjectID="_1774975425" r:id="rId193"/>
         </w:object>
       </w:r>
       <w:r>
@@ -10745,10 +10753,10 @@
           <w:position w:val="-32"/>
         </w:rPr>
         <w:object w:dxaOrig="2020" w:dyaOrig="740" w14:anchorId="1C239970">
-          <v:shape id="_x0000_i1119" type="#_x0000_t75" style="width:99.55pt;height:37.55pt" o:ole="">
+          <v:shape id="_x0000_i1119" type="#_x0000_t75" style="width:99.8pt;height:37.8pt" o:ole="">
             <v:imagedata r:id="rId194" o:title=""/>
           </v:shape>
-          <o:OLEObject Type="Embed" ProgID="Equation.DSMT4" ShapeID="_x0000_i1119" DrawAspect="Content" ObjectID="_1774907578" r:id="rId195"/>
+          <o:OLEObject Type="Embed" ProgID="Equation.DSMT4" ShapeID="_x0000_i1119" DrawAspect="Content" ObjectID="_1774975426" r:id="rId195"/>
         </w:object>
       </w:r>
       <w:r>
@@ -10940,10 +10948,10 @@
           <w:position w:val="-16"/>
         </w:rPr>
         <w:object w:dxaOrig="2400" w:dyaOrig="440" w14:anchorId="13E15774">
-          <v:shape id="_x0000_i5598" type="#_x0000_t75" style="width:120.2pt;height:21.9pt" o:ole="">
+          <v:shape id="_x0000_i5598" type="#_x0000_t75" style="width:119.75pt;height:22.1pt" o:ole="">
             <v:imagedata r:id="rId196" o:title=""/>
           </v:shape>
-          <o:OLEObject Type="Embed" ProgID="Equation.DSMT4" ShapeID="_x0000_i5598" DrawAspect="Content" ObjectID="_1774907579" r:id="rId197"/>
+          <o:OLEObject Type="Embed" ProgID="Equation.DSMT4" ShapeID="_x0000_i5598" DrawAspect="Content" ObjectID="_1774975427" r:id="rId197"/>
         </w:object>
       </w:r>
       <w:r>
@@ -10997,10 +11005,10 @@
           <w:position w:val="-16"/>
         </w:rPr>
         <w:object w:dxaOrig="2360" w:dyaOrig="440" w14:anchorId="70B9D64B">
-          <v:shape id="_x0000_i7819" type="#_x0000_t75" style="width:117.7pt;height:21.9pt" o:ole="">
+          <v:shape id="_x0000_i7819" type="#_x0000_t75" style="width:118.35pt;height:22.1pt" o:ole="">
             <v:imagedata r:id="rId198" o:title=""/>
           </v:shape>
-          <o:OLEObject Type="Embed" ProgID="Equation.DSMT4" ShapeID="_x0000_i7819" DrawAspect="Content" ObjectID="_1774907580" r:id="rId199"/>
+          <o:OLEObject Type="Embed" ProgID="Equation.DSMT4" ShapeID="_x0000_i7819" DrawAspect="Content" ObjectID="_1774975428" r:id="rId199"/>
         </w:object>
       </w:r>
       <w:r>
@@ -11073,10 +11081,10 @@
           <w:position w:val="-28"/>
         </w:rPr>
         <w:object w:dxaOrig="2700" w:dyaOrig="660" w14:anchorId="6E46F6A7">
-          <v:shape id="_x0000_i10056" type="#_x0000_t75" style="width:135.25pt;height:33.2pt" o:ole="">
+          <v:shape id="_x0000_i10056" type="#_x0000_t75" style="width:134.75pt;height:32.8pt" o:ole="">
             <v:imagedata r:id="rId200" o:title=""/>
           </v:shape>
-          <o:OLEObject Type="Embed" ProgID="Equation.DSMT4" ShapeID="_x0000_i10056" DrawAspect="Content" ObjectID="_1774907581" r:id="rId201"/>
+          <o:OLEObject Type="Embed" ProgID="Equation.DSMT4" ShapeID="_x0000_i10056" DrawAspect="Content" ObjectID="_1774975429" r:id="rId201"/>
         </w:object>
       </w:r>
       <w:r>
@@ -11130,10 +11138,10 @@
           <w:position w:val="-28"/>
         </w:rPr>
         <w:object w:dxaOrig="2680" w:dyaOrig="660" w14:anchorId="62514626">
-          <v:shape id="_x0000_i12307" type="#_x0000_t75" style="width:134pt;height:33.2pt" o:ole="">
+          <v:shape id="_x0000_i12307" type="#_x0000_t75" style="width:134pt;height:32.8pt" o:ole="">
             <v:imagedata r:id="rId202" o:title=""/>
           </v:shape>
-          <o:OLEObject Type="Embed" ProgID="Equation.DSMT4" ShapeID="_x0000_i12307" DrawAspect="Content" ObjectID="_1774907582" r:id="rId203"/>
+          <o:OLEObject Type="Embed" ProgID="Equation.DSMT4" ShapeID="_x0000_i12307" DrawAspect="Content" ObjectID="_1774975430" r:id="rId203"/>
         </w:object>
       </w:r>
       <w:r>
@@ -11187,10 +11195,10 @@
           <w:position w:val="-30"/>
         </w:rPr>
         <w:object w:dxaOrig="3519" w:dyaOrig="780" w14:anchorId="5EDC3F9A">
-          <v:shape id="_x0000_i21615" type="#_x0000_t75" style="width:175.95pt;height:38.8pt" o:ole="">
+          <v:shape id="_x0000_i21615" type="#_x0000_t75" style="width:176.1pt;height:39.2pt" o:ole="">
             <v:imagedata r:id="rId204" o:title=""/>
           </v:shape>
-          <o:OLEObject Type="Embed" ProgID="Equation.DSMT4" ShapeID="_x0000_i21615" DrawAspect="Content" ObjectID="_1774907583" r:id="rId205"/>
+          <o:OLEObject Type="Embed" ProgID="Equation.DSMT4" ShapeID="_x0000_i21615" DrawAspect="Content" ObjectID="_1774975431" r:id="rId205"/>
         </w:object>
       </w:r>
       <w:r>
@@ -11244,10 +11252,10 @@
           <w:position w:val="-28"/>
         </w:rPr>
         <w:object w:dxaOrig="2439" w:dyaOrig="660" w14:anchorId="0694635F">
-          <v:shape id="_x0000_i16851" type="#_x0000_t75" style="width:122.1pt;height:33.2pt" o:ole="">
+          <v:shape id="_x0000_i16851" type="#_x0000_t75" style="width:121.9pt;height:32.8pt" o:ole="">
             <v:imagedata r:id="rId206" o:title=""/>
           </v:shape>
-          <o:OLEObject Type="Embed" ProgID="Equation.DSMT4" ShapeID="_x0000_i16851" DrawAspect="Content" ObjectID="_1774907584" r:id="rId207"/>
+          <o:OLEObject Type="Embed" ProgID="Equation.DSMT4" ShapeID="_x0000_i16851" DrawAspect="Content" ObjectID="_1774975432" r:id="rId207"/>
         </w:object>
       </w:r>
       <w:r>
@@ -11320,10 +11328,10 @@
           <w:position w:val="-28"/>
         </w:rPr>
         <w:object w:dxaOrig="800" w:dyaOrig="660" w14:anchorId="06C8638D">
-          <v:shape id="_x0000_i19215" type="#_x0000_t75" style="width:40.05pt;height:33.2pt" o:ole="">
+          <v:shape id="_x0000_i19215" type="#_x0000_t75" style="width:39.9pt;height:32.8pt" o:ole="">
             <v:imagedata r:id="rId208" o:title=""/>
           </v:shape>
-          <o:OLEObject Type="Embed" ProgID="Equation.DSMT4" ShapeID="_x0000_i19215" DrawAspect="Content" ObjectID="_1774907585" r:id="rId209"/>
+          <o:OLEObject Type="Embed" ProgID="Equation.DSMT4" ShapeID="_x0000_i19215" DrawAspect="Content" ObjectID="_1774975433" r:id="rId209"/>
         </w:object>
       </w:r>
       <w:r>
@@ -11387,10 +11395,10 @@
           <w:position w:val="-28"/>
         </w:rPr>
         <w:object w:dxaOrig="800" w:dyaOrig="660" w14:anchorId="509FC82D">
-          <v:shape id="_x0000_i19216" type="#_x0000_t75" style="width:40.05pt;height:33.2pt" o:ole="">
+          <v:shape id="_x0000_i19216" type="#_x0000_t75" style="width:39.9pt;height:32.8pt" o:ole="">
             <v:imagedata r:id="rId210" o:title=""/>
           </v:shape>
-          <o:OLEObject Type="Embed" ProgID="Equation.DSMT4" ShapeID="_x0000_i19216" DrawAspect="Content" ObjectID="_1774907586" r:id="rId211"/>
+          <o:OLEObject Type="Embed" ProgID="Equation.DSMT4" ShapeID="_x0000_i19216" DrawAspect="Content" ObjectID="_1774975434" r:id="rId211"/>
         </w:object>
       </w:r>
       <w:r>
@@ -11454,10 +11462,10 @@
           <w:position w:val="-38"/>
         </w:rPr>
         <w:object w:dxaOrig="5760" w:dyaOrig="999" w14:anchorId="089E07FA">
-          <v:shape id="_x0000_i21597" type="#_x0000_t75" style="width:4in;height:50.1pt" o:ole="">
+          <v:shape id="_x0000_i21597" type="#_x0000_t75" style="width:4in;height:49.9pt" o:ole="">
             <v:imagedata r:id="rId212" o:title=""/>
           </v:shape>
-          <o:OLEObject Type="Embed" ProgID="Equation.DSMT4" ShapeID="_x0000_i21597" DrawAspect="Content" ObjectID="_1774907587" r:id="rId213"/>
+          <o:OLEObject Type="Embed" ProgID="Equation.DSMT4" ShapeID="_x0000_i21597" DrawAspect="Content" ObjectID="_1774975435" r:id="rId213"/>
         </w:object>
       </w:r>
       <w:r>
@@ -11545,10 +11553,10 @@
           <w:lang w:eastAsia="zh-CN"/>
         </w:rPr>
         <w:object w:dxaOrig="620" w:dyaOrig="279" w14:anchorId="727286C6">
-          <v:shape id="_x0000_i21605" type="#_x0000_t75" style="width:31.3pt;height:13.75pt" o:ole="">
+          <v:shape id="_x0000_i21605" type="#_x0000_t75" style="width:30.65pt;height:14.25pt" o:ole="">
             <v:imagedata r:id="rId214" o:title=""/>
           </v:shape>
-          <o:OLEObject Type="Embed" ProgID="Equation.DSMT4" ShapeID="_x0000_i21605" DrawAspect="Content" ObjectID="_1774907588" r:id="rId215"/>
+          <o:OLEObject Type="Embed" ProgID="Equation.DSMT4" ShapeID="_x0000_i21605" DrawAspect="Content" ObjectID="_1774975436" r:id="rId215"/>
         </w:object>
       </w:r>
       <w:r>
@@ -11568,10 +11576,10 @@
           <w:position w:val="-12"/>
         </w:rPr>
         <w:object w:dxaOrig="639" w:dyaOrig="360" w14:anchorId="712FD045">
-          <v:shape id="_x0000_i24130" type="#_x0000_t75" style="width:31.95pt;height:18.15pt" o:ole="">
+          <v:shape id="_x0000_i24130" type="#_x0000_t75" style="width:32.1pt;height:17.8pt" o:ole="">
             <v:imagedata r:id="rId216" o:title=""/>
           </v:shape>
-          <o:OLEObject Type="Embed" ProgID="Equation.DSMT4" ShapeID="_x0000_i24130" DrawAspect="Content" ObjectID="_1774907589" r:id="rId217"/>
+          <o:OLEObject Type="Embed" ProgID="Equation.DSMT4" ShapeID="_x0000_i24130" DrawAspect="Content" ObjectID="_1774975437" r:id="rId217"/>
         </w:object>
       </w:r>
       <w:r>
@@ -11599,10 +11607,10 @@
           <w:position w:val="-28"/>
         </w:rPr>
         <w:object w:dxaOrig="1540" w:dyaOrig="660" w14:anchorId="37899D6E">
-          <v:shape id="_x0000_i22876" type="#_x0000_t75" style="width:77pt;height:33.2pt" o:ole="">
+          <v:shape id="_x0000_i22876" type="#_x0000_t75" style="width:77pt;height:32.8pt" o:ole="">
             <v:imagedata r:id="rId218" o:title=""/>
           </v:shape>
-          <o:OLEObject Type="Embed" ProgID="Equation.DSMT4" ShapeID="_x0000_i22876" DrawAspect="Content" ObjectID="_1774907590" r:id="rId219"/>
+          <o:OLEObject Type="Embed" ProgID="Equation.DSMT4" ShapeID="_x0000_i22876" DrawAspect="Content" ObjectID="_1774975438" r:id="rId219"/>
         </w:object>
       </w:r>
       <w:r>
@@ -11669,10 +11677,10 @@
           <w:position w:val="-28"/>
         </w:rPr>
         <w:object w:dxaOrig="1480" w:dyaOrig="660" w14:anchorId="35695835">
-          <v:shape id="_x0000_i22878" type="#_x0000_t75" style="width:73.9pt;height:33.2pt" o:ole="">
+          <v:shape id="_x0000_i22878" type="#_x0000_t75" style="width:74.15pt;height:32.8pt" o:ole="">
             <v:imagedata r:id="rId220" o:title=""/>
           </v:shape>
-          <o:OLEObject Type="Embed" ProgID="Equation.DSMT4" ShapeID="_x0000_i22878" DrawAspect="Content" ObjectID="_1774907591" r:id="rId221"/>
+          <o:OLEObject Type="Embed" ProgID="Equation.DSMT4" ShapeID="_x0000_i22878" DrawAspect="Content" ObjectID="_1774975439" r:id="rId221"/>
         </w:object>
       </w:r>
       <w:r>
@@ -11736,10 +11744,10 @@
           <w:position w:val="-30"/>
         </w:rPr>
         <w:object w:dxaOrig="2439" w:dyaOrig="780" w14:anchorId="2569BB87">
-          <v:shape id="_x0000_i22880" type="#_x0000_t75" style="width:122.1pt;height:38.8pt" o:ole="">
+          <v:shape id="_x0000_i22880" type="#_x0000_t75" style="width:121.9pt;height:39.2pt" o:ole="">
             <v:imagedata r:id="rId222" o:title=""/>
           </v:shape>
-          <o:OLEObject Type="Embed" ProgID="Equation.DSMT4" ShapeID="_x0000_i22880" DrawAspect="Content" ObjectID="_1774907592" r:id="rId223"/>
+          <o:OLEObject Type="Embed" ProgID="Equation.DSMT4" ShapeID="_x0000_i22880" DrawAspect="Content" ObjectID="_1774975440" r:id="rId223"/>
         </w:object>
       </w:r>
       <w:r>
@@ -11803,10 +11811,10 @@
           <w:position w:val="-28"/>
         </w:rPr>
         <w:object w:dxaOrig="2580" w:dyaOrig="660" w14:anchorId="644BEE73">
-          <v:shape id="_x0000_i22882" type="#_x0000_t75" style="width:128.95pt;height:33.2pt" o:ole="">
+          <v:shape id="_x0000_i22882" type="#_x0000_t75" style="width:129.05pt;height:32.8pt" o:ole="">
             <v:imagedata r:id="rId224" o:title=""/>
           </v:shape>
-          <o:OLEObject Type="Embed" ProgID="Equation.DSMT4" ShapeID="_x0000_i22882" DrawAspect="Content" ObjectID="_1774907593" r:id="rId225"/>
+          <o:OLEObject Type="Embed" ProgID="Equation.DSMT4" ShapeID="_x0000_i22882" DrawAspect="Content" ObjectID="_1774975441" r:id="rId225"/>
         </w:object>
       </w:r>
       <w:r>
@@ -11870,10 +11878,10 @@
           <w:position w:val="-28"/>
         </w:rPr>
         <w:object w:dxaOrig="940" w:dyaOrig="660" w14:anchorId="7402716B">
-          <v:shape id="_x0000_i22884" type="#_x0000_t75" style="width:46.95pt;height:33.2pt" o:ole="">
+          <v:shape id="_x0000_i22884" type="#_x0000_t75" style="width:47.05pt;height:32.8pt" o:ole="">
             <v:imagedata r:id="rId226" o:title=""/>
           </v:shape>
-          <o:OLEObject Type="Embed" ProgID="Equation.DSMT4" ShapeID="_x0000_i22884" DrawAspect="Content" ObjectID="_1774907594" r:id="rId227"/>
+          <o:OLEObject Type="Embed" ProgID="Equation.DSMT4" ShapeID="_x0000_i22884" DrawAspect="Content" ObjectID="_1774975442" r:id="rId227"/>
         </w:object>
       </w:r>
       <w:r>
@@ -11937,10 +11945,10 @@
           <w:position w:val="-28"/>
         </w:rPr>
         <w:object w:dxaOrig="940" w:dyaOrig="660" w14:anchorId="1CC610C2">
-          <v:shape id="_x0000_i22886" type="#_x0000_t75" style="width:46.95pt;height:33.2pt" o:ole="">
+          <v:shape id="_x0000_i22886" type="#_x0000_t75" style="width:47.05pt;height:32.8pt" o:ole="">
             <v:imagedata r:id="rId228" o:title=""/>
           </v:shape>
-          <o:OLEObject Type="Embed" ProgID="Equation.DSMT4" ShapeID="_x0000_i22886" DrawAspect="Content" ObjectID="_1774907595" r:id="rId229"/>
+          <o:OLEObject Type="Embed" ProgID="Equation.DSMT4" ShapeID="_x0000_i22886" DrawAspect="Content" ObjectID="_1774975443" r:id="rId229"/>
         </w:object>
       </w:r>
       <w:r>
@@ -12007,10 +12015,10 @@
           <w:position w:val="-38"/>
         </w:rPr>
         <w:object w:dxaOrig="4459" w:dyaOrig="999" w14:anchorId="49AEE0AC">
-          <v:shape id="_x0000_i21611" type="#_x0000_t75" style="width:222.9pt;height:50.1pt" o:ole="">
+          <v:shape id="_x0000_i21611" type="#_x0000_t75" style="width:223.15pt;height:49.9pt" o:ole="">
             <v:imagedata r:id="rId230" o:title=""/>
           </v:shape>
-          <o:OLEObject Type="Embed" ProgID="Equation.DSMT4" ShapeID="_x0000_i21611" DrawAspect="Content" ObjectID="_1774907596" r:id="rId231"/>
+          <o:OLEObject Type="Embed" ProgID="Equation.DSMT4" ShapeID="_x0000_i21611" DrawAspect="Content" ObjectID="_1774975444" r:id="rId231"/>
         </w:object>
       </w:r>
       <w:r>
@@ -12107,10 +12115,10 @@
           <w:position w:val="-12"/>
         </w:rPr>
         <w:object w:dxaOrig="760" w:dyaOrig="360" w14:anchorId="204B1741">
-          <v:shape id="_x0000_i16856" type="#_x0000_t75" style="width:38.2pt;height:18.15pt" o:ole="">
+          <v:shape id="_x0000_i16856" type="#_x0000_t75" style="width:37.8pt;height:17.8pt" o:ole="">
             <v:imagedata r:id="rId232" o:title=""/>
           </v:shape>
-          <o:OLEObject Type="Embed" ProgID="Equation.DSMT4" ShapeID="_x0000_i16856" DrawAspect="Content" ObjectID="_1774907597" r:id="rId233"/>
+          <o:OLEObject Type="Embed" ProgID="Equation.DSMT4" ShapeID="_x0000_i16856" DrawAspect="Content" ObjectID="_1774975445" r:id="rId233"/>
         </w:object>
       </w:r>
       <w:r>
@@ -12135,10 +12143,10 @@
           <w:position w:val="-28"/>
         </w:rPr>
         <w:object w:dxaOrig="1660" w:dyaOrig="660" w14:anchorId="47A43458">
-          <v:shape id="_x0000_i16866" type="#_x0000_t75" style="width:83.25pt;height:33.2pt" o:ole="">
+          <v:shape id="_x0000_i16866" type="#_x0000_t75" style="width:82.7pt;height:32.8pt" o:ole="">
             <v:imagedata r:id="rId234" o:title=""/>
           </v:shape>
-          <o:OLEObject Type="Embed" ProgID="Equation.DSMT4" ShapeID="_x0000_i16866" DrawAspect="Content" ObjectID="_1774907598" r:id="rId235"/>
+          <o:OLEObject Type="Embed" ProgID="Equation.DSMT4" ShapeID="_x0000_i16866" DrawAspect="Content" ObjectID="_1774975446" r:id="rId235"/>
         </w:object>
       </w:r>
       <w:r>
@@ -12194,10 +12202,10 @@
           <w:position w:val="-28"/>
         </w:rPr>
         <w:object w:dxaOrig="1620" w:dyaOrig="660" w14:anchorId="3EB30B82">
-          <v:shape id="_x0000_i16868" type="#_x0000_t75" style="width:80.75pt;height:33.2pt" o:ole="">
+          <v:shape id="_x0000_i16868" type="#_x0000_t75" style="width:81.25pt;height:32.8pt" o:ole="">
             <v:imagedata r:id="rId236" o:title=""/>
           </v:shape>
-          <o:OLEObject Type="Embed" ProgID="Equation.DSMT4" ShapeID="_x0000_i16868" DrawAspect="Content" ObjectID="_1774907599" r:id="rId237"/>
+          <o:OLEObject Type="Embed" ProgID="Equation.DSMT4" ShapeID="_x0000_i16868" DrawAspect="Content" ObjectID="_1774975447" r:id="rId237"/>
         </w:object>
       </w:r>
       <w:r>
@@ -12261,10 +12269,10 @@
           <w:position w:val="-30"/>
         </w:rPr>
         <w:object w:dxaOrig="2439" w:dyaOrig="780" w14:anchorId="6FE47269">
-          <v:shape id="_x0000_i16870" type="#_x0000_t75" style="width:122.1pt;height:38.8pt" o:ole="">
+          <v:shape id="_x0000_i16870" type="#_x0000_t75" style="width:121.9pt;height:39.2pt" o:ole="">
             <v:imagedata r:id="rId238" o:title=""/>
           </v:shape>
-          <o:OLEObject Type="Embed" ProgID="Equation.DSMT4" ShapeID="_x0000_i16870" DrawAspect="Content" ObjectID="_1774907600" r:id="rId239"/>
+          <o:OLEObject Type="Embed" ProgID="Equation.DSMT4" ShapeID="_x0000_i16870" DrawAspect="Content" ObjectID="_1774975448" r:id="rId239"/>
         </w:object>
       </w:r>
       <w:r>
@@ -12328,10 +12336,10 @@
           <w:position w:val="-28"/>
         </w:rPr>
         <w:object w:dxaOrig="2820" w:dyaOrig="660" w14:anchorId="25E00AD9">
-          <v:shape id="_x0000_i16872" type="#_x0000_t75" style="width:140.85pt;height:33.2pt" o:ole="">
+          <v:shape id="_x0000_i16872" type="#_x0000_t75" style="width:141.15pt;height:32.8pt" o:ole="">
             <v:imagedata r:id="rId240" o:title=""/>
           </v:shape>
-          <o:OLEObject Type="Embed" ProgID="Equation.DSMT4" ShapeID="_x0000_i16872" DrawAspect="Content" ObjectID="_1774907601" r:id="rId241"/>
+          <o:OLEObject Type="Embed" ProgID="Equation.DSMT4" ShapeID="_x0000_i16872" DrawAspect="Content" ObjectID="_1774975449" r:id="rId241"/>
         </w:object>
       </w:r>
       <w:r>
@@ -12395,10 +12403,10 @@
           <w:position w:val="-28"/>
         </w:rPr>
         <w:object w:dxaOrig="800" w:dyaOrig="660" w14:anchorId="049015F0">
-          <v:shape id="_x0000_i25379" type="#_x0000_t75" style="width:40.05pt;height:33.2pt" o:ole="">
+          <v:shape id="_x0000_i25379" type="#_x0000_t75" style="width:39.9pt;height:32.8pt" o:ole="">
             <v:imagedata r:id="rId208" o:title=""/>
           </v:shape>
-          <o:OLEObject Type="Embed" ProgID="Equation.DSMT4" ShapeID="_x0000_i25379" DrawAspect="Content" ObjectID="_1774907602" r:id="rId242"/>
+          <o:OLEObject Type="Embed" ProgID="Equation.DSMT4" ShapeID="_x0000_i25379" DrawAspect="Content" ObjectID="_1774975450" r:id="rId242"/>
         </w:object>
       </w:r>
       <w:r>
@@ -12462,10 +12470,10 @@
           <w:position w:val="-28"/>
         </w:rPr>
         <w:object w:dxaOrig="800" w:dyaOrig="660" w14:anchorId="26A63988">
-          <v:shape id="_x0000_i25380" type="#_x0000_t75" style="width:40.05pt;height:33.2pt" o:ole="">
+          <v:shape id="_x0000_i25380" type="#_x0000_t75" style="width:39.9pt;height:32.8pt" o:ole="">
             <v:imagedata r:id="rId210" o:title=""/>
           </v:shape>
-          <o:OLEObject Type="Embed" ProgID="Equation.DSMT4" ShapeID="_x0000_i25380" DrawAspect="Content" ObjectID="_1774907603" r:id="rId243"/>
+          <o:OLEObject Type="Embed" ProgID="Equation.DSMT4" ShapeID="_x0000_i25380" DrawAspect="Content" ObjectID="_1774975451" r:id="rId243"/>
         </w:object>
       </w:r>
       <w:r>
@@ -12530,10 +12538,10 @@
           <w:position w:val="-38"/>
         </w:rPr>
         <w:object w:dxaOrig="4099" w:dyaOrig="999" w14:anchorId="51F9E9BA">
-          <v:shape id="_x0000_i26655" type="#_x0000_t75" style="width:204.75pt;height:50.1pt" o:ole="">
+          <v:shape id="_x0000_i26655" type="#_x0000_t75" style="width:204.6pt;height:49.9pt" o:ole="">
             <v:imagedata r:id="rId244" o:title=""/>
           </v:shape>
-          <o:OLEObject Type="Embed" ProgID="Equation.DSMT4" ShapeID="_x0000_i26655" DrawAspect="Content" ObjectID="_1774907604" r:id="rId245"/>
+          <o:OLEObject Type="Embed" ProgID="Equation.DSMT4" ShapeID="_x0000_i26655" DrawAspect="Content" ObjectID="_1774975452" r:id="rId245"/>
         </w:object>
       </w:r>
       <w:r>
@@ -12882,10 +12890,10 @@
           <w:position w:val="-12"/>
         </w:rPr>
         <w:object w:dxaOrig="260" w:dyaOrig="360" w14:anchorId="5017A6AA">
-          <v:shape id="_x0000_i31734" type="#_x0000_t75" style="width:13.15pt;height:18.15pt" o:ole="">
+          <v:shape id="_x0000_i31734" type="#_x0000_t75" style="width:12.85pt;height:17.8pt" o:ole="">
             <v:imagedata r:id="rId246" o:title=""/>
           </v:shape>
-          <o:OLEObject Type="Embed" ProgID="Equation.DSMT4" ShapeID="_x0000_i31734" DrawAspect="Content" ObjectID="_1774907605" r:id="rId247"/>
+          <o:OLEObject Type="Embed" ProgID="Equation.DSMT4" ShapeID="_x0000_i31734" DrawAspect="Content" ObjectID="_1774975453" r:id="rId247"/>
         </w:object>
       </w:r>
       <w:r>
@@ -12905,10 +12913,10 @@
           <w:position w:val="-12"/>
         </w:rPr>
         <w:object w:dxaOrig="380" w:dyaOrig="360" w14:anchorId="63281406">
-          <v:shape id="_x0000_i31737" type="#_x0000_t75" style="width:18.8pt;height:18.15pt" o:ole="">
+          <v:shape id="_x0000_i31737" type="#_x0000_t75" style="width:19.25pt;height:17.8pt" o:ole="">
             <v:imagedata r:id="rId248" o:title=""/>
           </v:shape>
-          <o:OLEObject Type="Embed" ProgID="Equation.DSMT4" ShapeID="_x0000_i31737" DrawAspect="Content" ObjectID="_1774907606" r:id="rId249"/>
+          <o:OLEObject Type="Embed" ProgID="Equation.DSMT4" ShapeID="_x0000_i31737" DrawAspect="Content" ObjectID="_1774975454" r:id="rId249"/>
         </w:object>
       </w:r>
       <w:r>
@@ -12937,10 +12945,10 @@
           <w:position w:val="-12"/>
         </w:rPr>
         <w:object w:dxaOrig="760" w:dyaOrig="360" w14:anchorId="2F04DE7F">
-          <v:shape id="_x0000_i31742" type="#_x0000_t75" style="width:38.2pt;height:18.15pt" o:ole="">
+          <v:shape id="_x0000_i31742" type="#_x0000_t75" style="width:37.8pt;height:17.8pt" o:ole="">
             <v:imagedata r:id="rId232" o:title=""/>
           </v:shape>
-          <o:OLEObject Type="Embed" ProgID="Equation.DSMT4" ShapeID="_x0000_i31742" DrawAspect="Content" ObjectID="_1774907607" r:id="rId250"/>
+          <o:OLEObject Type="Embed" ProgID="Equation.DSMT4" ShapeID="_x0000_i31742" DrawAspect="Content" ObjectID="_1774975455" r:id="rId250"/>
         </w:object>
       </w:r>
       <w:r>
@@ -12991,10 +12999,10 @@
           <w:position w:val="-14"/>
         </w:rPr>
         <w:object w:dxaOrig="1860" w:dyaOrig="440" w14:anchorId="5FCE0928">
-          <v:shape id="_x0000_i1120" type="#_x0000_t75" style="width:92.65pt;height:24.4pt" o:ole="">
+          <v:shape id="_x0000_i1120" type="#_x0000_t75" style="width:92.65pt;height:24.25pt" o:ole="">
             <v:imagedata r:id="rId251" o:title=""/>
           </v:shape>
-          <o:OLEObject Type="Embed" ProgID="Equation.DSMT4" ShapeID="_x0000_i1120" DrawAspect="Content" ObjectID="_1774907608" r:id="rId252"/>
+          <o:OLEObject Type="Embed" ProgID="Equation.DSMT4" ShapeID="_x0000_i1120" DrawAspect="Content" ObjectID="_1774975456" r:id="rId252"/>
         </w:object>
       </w:r>
       <w:r>
@@ -13051,10 +13059,10 @@
           <w:position w:val="-16"/>
         </w:rPr>
         <w:object w:dxaOrig="1219" w:dyaOrig="440" w14:anchorId="5673F27D">
-          <v:shape id="_x0000_i1121" type="#_x0000_t75" style="width:61.35pt;height:24.4pt" o:ole="">
+          <v:shape id="_x0000_i1121" type="#_x0000_t75" style="width:61.3pt;height:24.25pt" o:ole="">
             <v:imagedata r:id="rId253" o:title=""/>
           </v:shape>
-          <o:OLEObject Type="Embed" ProgID="Equation.DSMT4" ShapeID="_x0000_i1121" DrawAspect="Content" ObjectID="_1774907609" r:id="rId254"/>
+          <o:OLEObject Type="Embed" ProgID="Equation.DSMT4" ShapeID="_x0000_i1121" DrawAspect="Content" ObjectID="_1774975457" r:id="rId254"/>
         </w:object>
       </w:r>
       <w:r>
@@ -13081,10 +13089,10 @@
           <w:position w:val="-34"/>
         </w:rPr>
         <w:object w:dxaOrig="2500" w:dyaOrig="840" w14:anchorId="029D1EA6">
-          <v:shape id="_x0000_i1122" type="#_x0000_t75" style="width:124.6pt;height:41.95pt" o:ole="">
+          <v:shape id="_x0000_i1122" type="#_x0000_t75" style="width:124.75pt;height:42.05pt" o:ole="">
             <v:imagedata r:id="rId255" o:title=""/>
           </v:shape>
-          <o:OLEObject Type="Embed" ProgID="Equation.DSMT4" ShapeID="_x0000_i1122" DrawAspect="Content" ObjectID="_1774907610" r:id="rId256"/>
+          <o:OLEObject Type="Embed" ProgID="Equation.DSMT4" ShapeID="_x0000_i1122" DrawAspect="Content" ObjectID="_1774975458" r:id="rId256"/>
         </w:object>
       </w:r>
       <w:r>
@@ -13120,10 +13128,10 @@
           <w:position w:val="-32"/>
         </w:rPr>
         <w:object w:dxaOrig="9400" w:dyaOrig="760" w14:anchorId="30EBF74F">
-          <v:shape id="_x0000_i1123" type="#_x0000_t75" style="width:470.2pt;height:37.55pt" o:ole="">
+          <v:shape id="_x0000_i1123" type="#_x0000_t75" style="width:469.8pt;height:37.8pt" o:ole="">
             <v:imagedata r:id="rId257" o:title=""/>
           </v:shape>
-          <o:OLEObject Type="Embed" ProgID="Equation.DSMT4" ShapeID="_x0000_i1123" DrawAspect="Content" ObjectID="_1774907611" r:id="rId258"/>
+          <o:OLEObject Type="Embed" ProgID="Equation.DSMT4" ShapeID="_x0000_i1123" DrawAspect="Content" ObjectID="_1774975459" r:id="rId258"/>
         </w:object>
       </w:r>
       <w:r>
@@ -13175,10 +13183,10 @@
           <w:position w:val="-32"/>
         </w:rPr>
         <w:object w:dxaOrig="9360" w:dyaOrig="760" w14:anchorId="6F210EF5">
-          <v:shape id="_x0000_i1124" type="#_x0000_t75" style="width:468.3pt;height:37.55pt" o:ole="">
+          <v:shape id="_x0000_i1124" type="#_x0000_t75" style="width:468.35pt;height:37.8pt" o:ole="">
             <v:imagedata r:id="rId259" o:title=""/>
           </v:shape>
-          <o:OLEObject Type="Embed" ProgID="Equation.DSMT4" ShapeID="_x0000_i1124" DrawAspect="Content" ObjectID="_1774907612" r:id="rId260"/>
+          <o:OLEObject Type="Embed" ProgID="Equation.DSMT4" ShapeID="_x0000_i1124" DrawAspect="Content" ObjectID="_1774975460" r:id="rId260"/>
         </w:object>
       </w:r>
       <w:r>
@@ -13230,10 +13238,10 @@
           <w:position w:val="-32"/>
         </w:rPr>
         <w:object w:dxaOrig="9460" w:dyaOrig="760" w14:anchorId="5229CCE8">
-          <v:shape id="_x0000_i1125" type="#_x0000_t75" style="width:473.3pt;height:37.55pt" o:ole="">
+          <v:shape id="_x0000_i1125" type="#_x0000_t75" style="width:473.35pt;height:37.8pt" o:ole="">
             <v:imagedata r:id="rId261" o:title=""/>
           </v:shape>
-          <o:OLEObject Type="Embed" ProgID="Equation.DSMT4" ShapeID="_x0000_i1125" DrawAspect="Content" ObjectID="_1774907613" r:id="rId262"/>
+          <o:OLEObject Type="Embed" ProgID="Equation.DSMT4" ShapeID="_x0000_i1125" DrawAspect="Content" ObjectID="_1774975461" r:id="rId262"/>
         </w:object>
       </w:r>
       <w:r>
@@ -13296,10 +13304,10 @@
           <w:position w:val="-14"/>
         </w:rPr>
         <w:object w:dxaOrig="1640" w:dyaOrig="400" w14:anchorId="2806EFE0">
-          <v:shape id="_x0000_i1126" type="#_x0000_t75" style="width:82pt;height:20.05pt" o:ole="">
+          <v:shape id="_x0000_i1126" type="#_x0000_t75" style="width:82pt;height:19.95pt" o:ole="">
             <v:imagedata r:id="rId263" o:title=""/>
           </v:shape>
-          <o:OLEObject Type="Embed" ProgID="Equation.DSMT4" ShapeID="_x0000_i1126" DrawAspect="Content" ObjectID="_1774907614" r:id="rId264"/>
+          <o:OLEObject Type="Embed" ProgID="Equation.DSMT4" ShapeID="_x0000_i1126" DrawAspect="Content" ObjectID="_1774975462" r:id="rId264"/>
         </w:object>
       </w:r>
       <w:r>
@@ -13371,10 +13379,10 @@
           <w:position w:val="-12"/>
         </w:rPr>
         <w:object w:dxaOrig="240" w:dyaOrig="360" w14:anchorId="3165A366">
-          <v:shape id="_x0000_i31745" type="#_x0000_t75" style="width:11.9pt;height:18.15pt" o:ole="">
+          <v:shape id="_x0000_i31745" type="#_x0000_t75" style="width:12.1pt;height:17.8pt" o:ole="">
             <v:imagedata r:id="rId265" o:title=""/>
           </v:shape>
-          <o:OLEObject Type="Embed" ProgID="Equation.DSMT4" ShapeID="_x0000_i31745" DrawAspect="Content" ObjectID="_1774907615" r:id="rId266"/>
+          <o:OLEObject Type="Embed" ProgID="Equation.DSMT4" ShapeID="_x0000_i31745" DrawAspect="Content" ObjectID="_1774975463" r:id="rId266"/>
         </w:object>
       </w:r>
       <w:r>
@@ -14729,10 +14737,10 @@
           <w:position w:val="-74"/>
         </w:rPr>
         <w:object w:dxaOrig="8320" w:dyaOrig="1600" w14:anchorId="1D1CAE3C">
-          <v:shape id="_x0000_i1127" type="#_x0000_t75" style="width:416.35pt;height:80.75pt" o:ole="">
+          <v:shape id="_x0000_i1127" type="#_x0000_t75" style="width:416.3pt;height:80.55pt" o:ole="">
             <v:imagedata r:id="rId267" o:title=""/>
           </v:shape>
-          <o:OLEObject Type="Embed" ProgID="Equation.DSMT4" ShapeID="_x0000_i1127" DrawAspect="Content" ObjectID="_1774907616" r:id="rId268"/>
+          <o:OLEObject Type="Embed" ProgID="Equation.DSMT4" ShapeID="_x0000_i1127" DrawAspect="Content" ObjectID="_1774975464" r:id="rId268"/>
         </w:object>
       </w:r>
       <w:r>
@@ -14787,10 +14795,10 @@
           <w:position w:val="-74"/>
         </w:rPr>
         <w:object w:dxaOrig="8240" w:dyaOrig="1600" w14:anchorId="7054E70C">
-          <v:shape id="_x0000_i1128" type="#_x0000_t75" style="width:410.7pt;height:80.75pt" o:ole="">
+          <v:shape id="_x0000_i1128" type="#_x0000_t75" style="width:410.6pt;height:80.55pt" o:ole="">
             <v:imagedata r:id="rId269" o:title=""/>
           </v:shape>
-          <o:OLEObject Type="Embed" ProgID="Equation.DSMT4" ShapeID="_x0000_i1128" DrawAspect="Content" ObjectID="_1774907617" r:id="rId270"/>
+          <o:OLEObject Type="Embed" ProgID="Equation.DSMT4" ShapeID="_x0000_i1128" DrawAspect="Content" ObjectID="_1774975465" r:id="rId270"/>
         </w:object>
       </w:r>
       <w:r>
@@ -14863,10 +14871,10 @@
           <w:position w:val="-28"/>
         </w:rPr>
         <w:object w:dxaOrig="3580" w:dyaOrig="700" w14:anchorId="04309A7E">
-          <v:shape id="_x0000_i1129" type="#_x0000_t75" style="width:178.45pt;height:35.05pt" o:ole="">
+          <v:shape id="_x0000_i1129" type="#_x0000_t75" style="width:178.2pt;height:34.95pt" o:ole="">
             <v:imagedata r:id="rId271" o:title=""/>
           </v:shape>
-          <o:OLEObject Type="Embed" ProgID="Equation.DSMT4" ShapeID="_x0000_i1129" DrawAspect="Content" ObjectID="_1774907618" r:id="rId272"/>
+          <o:OLEObject Type="Embed" ProgID="Equation.DSMT4" ShapeID="_x0000_i1129" DrawAspect="Content" ObjectID="_1774975466" r:id="rId272"/>
         </w:object>
       </w:r>
       <w:r>
@@ -14931,10 +14939,10 @@
           <w:position w:val="-70"/>
         </w:rPr>
         <w:object w:dxaOrig="5880" w:dyaOrig="1520" w14:anchorId="57A3933D">
-          <v:shape id="_x0000_i1130" type="#_x0000_t75" style="width:293pt;height:75.75pt" o:ole="">
+          <v:shape id="_x0000_i1130" type="#_x0000_t75" style="width:293pt;height:75.55pt" o:ole="">
             <v:imagedata r:id="rId273" o:title=""/>
           </v:shape>
-          <o:OLEObject Type="Embed" ProgID="Equation.DSMT4" ShapeID="_x0000_i1130" DrawAspect="Content" ObjectID="_1774907619" r:id="rId274"/>
+          <o:OLEObject Type="Embed" ProgID="Equation.DSMT4" ShapeID="_x0000_i1130" DrawAspect="Content" ObjectID="_1774975467" r:id="rId274"/>
         </w:object>
       </w:r>
       <w:r>
@@ -15000,10 +15008,10 @@
           <w:position w:val="-130"/>
         </w:rPr>
         <w:object w:dxaOrig="6200" w:dyaOrig="2620" w14:anchorId="39545F3B">
-          <v:shape id="_x0000_i1131" type="#_x0000_t75" style="width:309.3pt;height:129.6pt" o:ole="">
+          <v:shape id="_x0000_i1131" type="#_x0000_t75" style="width:309.4pt;height:129.75pt" o:ole="">
             <v:imagedata r:id="rId275" o:title=""/>
           </v:shape>
-          <o:OLEObject Type="Embed" ProgID="Equation.DSMT4" ShapeID="_x0000_i1131" DrawAspect="Content" ObjectID="_1774907620" r:id="rId276"/>
+          <o:OLEObject Type="Embed" ProgID="Equation.DSMT4" ShapeID="_x0000_i1131" DrawAspect="Content" ObjectID="_1774975468" r:id="rId276"/>
         </w:object>
       </w:r>
       <w:r>
@@ -15051,10 +15059,10 @@
           <w:position w:val="-14"/>
         </w:rPr>
         <w:object w:dxaOrig="859" w:dyaOrig="400" w14:anchorId="74D62CA1">
-          <v:shape id="_x0000_i1132" type="#_x0000_t75" style="width:44.45pt;height:21.9pt" o:ole="">
+          <v:shape id="_x0000_i1132" type="#_x0000_t75" style="width:44.2pt;height:22.1pt" o:ole="">
             <v:imagedata r:id="rId277" o:title=""/>
           </v:shape>
-          <o:OLEObject Type="Embed" ProgID="Equation.DSMT4" ShapeID="_x0000_i1132" DrawAspect="Content" ObjectID="_1774907621" r:id="rId278"/>
+          <o:OLEObject Type="Embed" ProgID="Equation.DSMT4" ShapeID="_x0000_i1132" DrawAspect="Content" ObjectID="_1774975469" r:id="rId278"/>
         </w:object>
       </w:r>
       <w:r>
@@ -15077,10 +15085,10 @@
           <w:position w:val="-28"/>
         </w:rPr>
         <w:object w:dxaOrig="4599" w:dyaOrig="700" w14:anchorId="577B004B">
-          <v:shape id="_x0000_i1133" type="#_x0000_t75" style="width:231.65pt;height:35.05pt" o:ole="">
+          <v:shape id="_x0000_i1133" type="#_x0000_t75" style="width:231.7pt;height:34.95pt" o:ole="">
             <v:imagedata r:id="rId279" o:title=""/>
           </v:shape>
-          <o:OLEObject Type="Embed" ProgID="Equation.DSMT4" ShapeID="_x0000_i1133" DrawAspect="Content" ObjectID="_1774907622" r:id="rId280"/>
+          <o:OLEObject Type="Embed" ProgID="Equation.DSMT4" ShapeID="_x0000_i1133" DrawAspect="Content" ObjectID="_1774975470" r:id="rId280"/>
         </w:object>
       </w:r>
       <w:r>
@@ -15134,10 +15142,10 @@
           <w:position w:val="-32"/>
         </w:rPr>
         <w:object w:dxaOrig="6259" w:dyaOrig="760" w14:anchorId="24C714FD">
-          <v:shape id="_x0000_i1134" type="#_x0000_t75" style="width:313.65pt;height:39.45pt" o:ole="">
+          <v:shape id="_x0000_i1134" type="#_x0000_t75" style="width:313.65pt;height:39.2pt" o:ole="">
             <v:imagedata r:id="rId281" o:title=""/>
           </v:shape>
-          <o:OLEObject Type="Embed" ProgID="Equation.DSMT4" ShapeID="_x0000_i1134" DrawAspect="Content" ObjectID="_1774907623" r:id="rId282"/>
+          <o:OLEObject Type="Embed" ProgID="Equation.DSMT4" ShapeID="_x0000_i1134" DrawAspect="Content" ObjectID="_1774975471" r:id="rId282"/>
         </w:object>
       </w:r>
       <w:r>
@@ -15458,10 +15466,10 @@
           <w:position w:val="-74"/>
         </w:rPr>
         <w:object w:dxaOrig="7580" w:dyaOrig="1600" w14:anchorId="047CFC4A">
-          <v:shape id="_x0000_i1135" type="#_x0000_t75" style="width:379.4pt;height:80.75pt" o:ole="">
+          <v:shape id="_x0000_i1135" type="#_x0000_t75" style="width:379.25pt;height:80.55pt" o:ole="">
             <v:imagedata r:id="rId283" o:title=""/>
           </v:shape>
-          <o:OLEObject Type="Embed" ProgID="Equation.DSMT4" ShapeID="_x0000_i1135" DrawAspect="Content" ObjectID="_1774907624" r:id="rId284"/>
+          <o:OLEObject Type="Embed" ProgID="Equation.DSMT4" ShapeID="_x0000_i1135" DrawAspect="Content" ObjectID="_1774975472" r:id="rId284"/>
         </w:object>
       </w:r>
       <w:r>
@@ -15513,10 +15521,10 @@
           <w:position w:val="-74"/>
         </w:rPr>
         <w:object w:dxaOrig="7479" w:dyaOrig="1600" w14:anchorId="49E75635">
-          <v:shape id="_x0000_i1136" type="#_x0000_t75" style="width:374.4pt;height:80.75pt" o:ole="">
+          <v:shape id="_x0000_i1136" type="#_x0000_t75" style="width:374.25pt;height:80.55pt" o:ole="">
             <v:imagedata r:id="rId285" o:title=""/>
           </v:shape>
-          <o:OLEObject Type="Embed" ProgID="Equation.DSMT4" ShapeID="_x0000_i1136" DrawAspect="Content" ObjectID="_1774907625" r:id="rId286"/>
+          <o:OLEObject Type="Embed" ProgID="Equation.DSMT4" ShapeID="_x0000_i1136" DrawAspect="Content" ObjectID="_1774975473" r:id="rId286"/>
         </w:object>
       </w:r>
       <w:r>
@@ -15696,10 +15704,10 @@
           <w:position w:val="-226"/>
         </w:rPr>
         <w:object w:dxaOrig="13540" w:dyaOrig="9760" w14:anchorId="6C884FEE">
-          <v:shape id="_x0000_i1137" type="#_x0000_t75" style="width:451.4pt;height:324.95pt" o:ole="">
+          <v:shape id="_x0000_i1137" type="#_x0000_t75" style="width:451.25pt;height:325.05pt" o:ole="">
             <v:imagedata r:id="rId287" o:title=""/>
           </v:shape>
-          <o:OLEObject Type="Embed" ProgID="Equation.DSMT4" ShapeID="_x0000_i1137" DrawAspect="Content" ObjectID="_1774907626" r:id="rId288"/>
+          <o:OLEObject Type="Embed" ProgID="Equation.DSMT4" ShapeID="_x0000_i1137" DrawAspect="Content" ObjectID="_1774975474" r:id="rId288"/>
         </w:object>
       </w:r>
     </w:p>
@@ -15745,10 +15753,10 @@
           <w:position w:val="-14"/>
         </w:rPr>
         <w:object w:dxaOrig="1640" w:dyaOrig="400" w14:anchorId="5BF343E5">
-          <v:shape id="_x0000_i1138" type="#_x0000_t75" style="width:82pt;height:21.9pt" o:ole="">
+          <v:shape id="_x0000_i1138" type="#_x0000_t75" style="width:82pt;height:22.1pt" o:ole="">
             <v:imagedata r:id="rId289" o:title=""/>
           </v:shape>
-          <o:OLEObject Type="Embed" ProgID="Equation.DSMT4" ShapeID="_x0000_i1138" DrawAspect="Content" ObjectID="_1774907627" r:id="rId290"/>
+          <o:OLEObject Type="Embed" ProgID="Equation.DSMT4" ShapeID="_x0000_i1138" DrawAspect="Content" ObjectID="_1774975475" r:id="rId290"/>
         </w:object>
       </w:r>
       <w:r>
@@ -16178,10 +16186,10 @@
                 <w:position w:val="-24"/>
               </w:rPr>
               <w:object w:dxaOrig="440" w:dyaOrig="620" w14:anchorId="4930259E">
-                <v:shape id="_x0000_i1139" type="#_x0000_t75" style="width:21.9pt;height:30.7pt" o:ole="">
+                <v:shape id="_x0000_i1139" type="#_x0000_t75" style="width:22.1pt;height:30.65pt" o:ole="">
                   <v:imagedata r:id="rId291" o:title=""/>
                 </v:shape>
-                <o:OLEObject Type="Embed" ProgID="Equation.DSMT4" ShapeID="_x0000_i1139" DrawAspect="Content" ObjectID="_1774907628" r:id="rId292"/>
+                <o:OLEObject Type="Embed" ProgID="Equation.DSMT4" ShapeID="_x0000_i1139" DrawAspect="Content" ObjectID="_1774975476" r:id="rId292"/>
               </w:object>
             </w:r>
           </w:p>
@@ -16291,10 +16299,10 @@
                 <w:position w:val="-24"/>
               </w:rPr>
               <w:object w:dxaOrig="900" w:dyaOrig="660" w14:anchorId="571FF3AA">
-                <v:shape id="_x0000_i1140" type="#_x0000_t75" style="width:45.1pt;height:32.55pt" o:ole="">
+                <v:shape id="_x0000_i1140" type="#_x0000_t75" style="width:44.9pt;height:32.8pt" o:ole="">
                   <v:imagedata r:id="rId293" o:title=""/>
                 </v:shape>
-                <o:OLEObject Type="Embed" ProgID="Equation.DSMT4" ShapeID="_x0000_i1140" DrawAspect="Content" ObjectID="_1774907629" r:id="rId294"/>
+                <o:OLEObject Type="Embed" ProgID="Equation.DSMT4" ShapeID="_x0000_i1140" DrawAspect="Content" ObjectID="_1774975477" r:id="rId294"/>
               </w:object>
             </w:r>
           </w:p>
@@ -16401,10 +16409,10 @@
                 <w:position w:val="-24"/>
               </w:rPr>
               <w:object w:dxaOrig="1020" w:dyaOrig="660" w14:anchorId="7FD3B5B8">
-                <v:shape id="_x0000_i1141" type="#_x0000_t75" style="width:51.95pt;height:32.55pt" o:ole="">
+                <v:shape id="_x0000_i1141" type="#_x0000_t75" style="width:52.05pt;height:32.8pt" o:ole="">
                   <v:imagedata r:id="rId295" o:title=""/>
                 </v:shape>
-                <o:OLEObject Type="Embed" ProgID="Equation.DSMT4" ShapeID="_x0000_i1141" DrawAspect="Content" ObjectID="_1774907630" r:id="rId296"/>
+                <o:OLEObject Type="Embed" ProgID="Equation.DSMT4" ShapeID="_x0000_i1141" DrawAspect="Content" ObjectID="_1774975478" r:id="rId296"/>
               </w:object>
             </w:r>
           </w:p>
@@ -16833,10 +16841,10 @@
                 <w:position w:val="-32"/>
               </w:rPr>
               <w:object w:dxaOrig="920" w:dyaOrig="700" w14:anchorId="77EF426F">
-                <v:shape id="_x0000_i1142" type="#_x0000_t75" style="width:44.45pt;height:35.05pt" o:ole="">
+                <v:shape id="_x0000_i1142" type="#_x0000_t75" style="width:44.2pt;height:34.95pt" o:ole="">
                   <v:imagedata r:id="rId297" o:title=""/>
                 </v:shape>
-                <o:OLEObject Type="Embed" ProgID="Equation.DSMT4" ShapeID="_x0000_i1142" DrawAspect="Content" ObjectID="_1774907631" r:id="rId298"/>
+                <o:OLEObject Type="Embed" ProgID="Equation.DSMT4" ShapeID="_x0000_i1142" DrawAspect="Content" ObjectID="_1774975479" r:id="rId298"/>
               </w:object>
             </w:r>
           </w:p>
@@ -16943,10 +16951,10 @@
                 <w:position w:val="-32"/>
               </w:rPr>
               <w:object w:dxaOrig="940" w:dyaOrig="740" w14:anchorId="30D4A06D">
-                <v:shape id="_x0000_i1143" type="#_x0000_t75" style="width:46.35pt;height:37.55pt" o:ole="">
+                <v:shape id="_x0000_i1143" type="#_x0000_t75" style="width:46.35pt;height:37.8pt" o:ole="">
                   <v:imagedata r:id="rId299" o:title=""/>
                 </v:shape>
-                <o:OLEObject Type="Embed" ProgID="Equation.DSMT4" ShapeID="_x0000_i1143" DrawAspect="Content" ObjectID="_1774907632" r:id="rId300"/>
+                <o:OLEObject Type="Embed" ProgID="Equation.DSMT4" ShapeID="_x0000_i1143" DrawAspect="Content" ObjectID="_1774975480" r:id="rId300"/>
               </w:object>
             </w:r>
           </w:p>
@@ -17053,10 +17061,10 @@
                 <w:position w:val="-24"/>
               </w:rPr>
               <w:object w:dxaOrig="960" w:dyaOrig="660" w14:anchorId="681B3210">
-                <v:shape id="_x0000_i1144" type="#_x0000_t75" style="width:47.6pt;height:32.55pt" o:ole="">
+                <v:shape id="_x0000_i1144" type="#_x0000_t75" style="width:47.75pt;height:32.8pt" o:ole="">
                   <v:imagedata r:id="rId301" o:title=""/>
                 </v:shape>
-                <o:OLEObject Type="Embed" ProgID="Equation.DSMT4" ShapeID="_x0000_i1144" DrawAspect="Content" ObjectID="_1774907633" r:id="rId302"/>
+                <o:OLEObject Type="Embed" ProgID="Equation.DSMT4" ShapeID="_x0000_i1144" DrawAspect="Content" ObjectID="_1774975481" r:id="rId302"/>
               </w:object>
             </w:r>
           </w:p>
@@ -17300,10 +17308,10 @@
           <w:position w:val="-30"/>
         </w:rPr>
         <w:object w:dxaOrig="4400" w:dyaOrig="720" w14:anchorId="3F248563">
-          <v:shape id="_x0000_i1145" type="#_x0000_t75" style="width:220.4pt;height:36.95pt" o:ole="">
+          <v:shape id="_x0000_i1145" type="#_x0000_t75" style="width:220.3pt;height:37.05pt" o:ole="">
             <v:imagedata r:id="rId303" o:title=""/>
           </v:shape>
-          <o:OLEObject Type="Embed" ProgID="Equation.DSMT4" ShapeID="_x0000_i1145" DrawAspect="Content" ObjectID="_1774907634" r:id="rId304"/>
+          <o:OLEObject Type="Embed" ProgID="Equation.DSMT4" ShapeID="_x0000_i1145" DrawAspect="Content" ObjectID="_1774975482" r:id="rId304"/>
         </w:object>
       </w:r>
       <w:r>
@@ -17356,10 +17364,10 @@
           <w:position w:val="-32"/>
         </w:rPr>
         <w:object w:dxaOrig="5539" w:dyaOrig="760" w14:anchorId="01700BEE">
-          <v:shape id="_x0000_i1146" type="#_x0000_t75" style="width:278pt;height:39.45pt" o:ole="">
+          <v:shape id="_x0000_i1146" type="#_x0000_t75" style="width:278pt;height:39.2pt" o:ole="">
             <v:imagedata r:id="rId305" o:title=""/>
           </v:shape>
-          <o:OLEObject Type="Embed" ProgID="Equation.DSMT4" ShapeID="_x0000_i1146" DrawAspect="Content" ObjectID="_1774907635" r:id="rId306"/>
+          <o:OLEObject Type="Embed" ProgID="Equation.DSMT4" ShapeID="_x0000_i1146" DrawAspect="Content" ObjectID="_1774975483" r:id="rId306"/>
         </w:object>
       </w:r>
       <w:r>
@@ -17433,10 +17441,10 @@
           <w:position w:val="-30"/>
         </w:rPr>
         <w:object w:dxaOrig="4840" w:dyaOrig="720" w14:anchorId="74668790">
-          <v:shape id="_x0000_i1147" type="#_x0000_t75" style="width:241.65pt;height:36.95pt" o:ole="">
+          <v:shape id="_x0000_i1147" type="#_x0000_t75" style="width:241.65pt;height:37.05pt" o:ole="">
             <v:imagedata r:id="rId307" o:title=""/>
           </v:shape>
-          <o:OLEObject Type="Embed" ProgID="Equation.DSMT4" ShapeID="_x0000_i1147" DrawAspect="Content" ObjectID="_1774907636" r:id="rId308"/>
+          <o:OLEObject Type="Embed" ProgID="Equation.DSMT4" ShapeID="_x0000_i1147" DrawAspect="Content" ObjectID="_1774975484" r:id="rId308"/>
         </w:object>
       </w:r>
       <w:r>
@@ -17487,10 +17495,10 @@
           <w:position w:val="-32"/>
         </w:rPr>
         <w:object w:dxaOrig="6700" w:dyaOrig="760" w14:anchorId="61E8AEA3">
-          <v:shape id="_x0000_i1148" type="#_x0000_t75" style="width:334.35pt;height:39.45pt" o:ole="">
+          <v:shape id="_x0000_i1148" type="#_x0000_t75" style="width:334.35pt;height:39.2pt" o:ole="">
             <v:imagedata r:id="rId309" o:title=""/>
           </v:shape>
-          <o:OLEObject Type="Embed" ProgID="Equation.DSMT4" ShapeID="_x0000_i1148" DrawAspect="Content" ObjectID="_1774907637" r:id="rId310"/>
+          <o:OLEObject Type="Embed" ProgID="Equation.DSMT4" ShapeID="_x0000_i1148" DrawAspect="Content" ObjectID="_1774975485" r:id="rId310"/>
         </w:object>
       </w:r>
       <w:r>
@@ -17558,10 +17566,10 @@
           <w:position w:val="-30"/>
         </w:rPr>
         <w:object w:dxaOrig="5000" w:dyaOrig="720" w14:anchorId="35480F2D">
-          <v:shape id="_x0000_i1149" type="#_x0000_t75" style="width:250.45pt;height:36.95pt" o:ole="">
+          <v:shape id="_x0000_i1149" type="#_x0000_t75" style="width:250.2pt;height:37.05pt" o:ole="">
             <v:imagedata r:id="rId311" o:title=""/>
           </v:shape>
-          <o:OLEObject Type="Embed" ProgID="Equation.DSMT4" ShapeID="_x0000_i1149" DrawAspect="Content" ObjectID="_1774907638" r:id="rId312"/>
+          <o:OLEObject Type="Embed" ProgID="Equation.DSMT4" ShapeID="_x0000_i1149" DrawAspect="Content" ObjectID="_1774975486" r:id="rId312"/>
         </w:object>
       </w:r>
       <w:r>
@@ -17612,10 +17620,10 @@
           <w:position w:val="-32"/>
         </w:rPr>
         <w:object w:dxaOrig="5640" w:dyaOrig="760" w14:anchorId="0E17A9B8">
-          <v:shape id="_x0000_i1150" type="#_x0000_t75" style="width:283pt;height:39.45pt" o:ole="">
+          <v:shape id="_x0000_i1150" type="#_x0000_t75" style="width:283pt;height:39.2pt" o:ole="">
             <v:imagedata r:id="rId313" o:title=""/>
           </v:shape>
-          <o:OLEObject Type="Embed" ProgID="Equation.DSMT4" ShapeID="_x0000_i1150" DrawAspect="Content" ObjectID="_1774907639" r:id="rId314"/>
+          <o:OLEObject Type="Embed" ProgID="Equation.DSMT4" ShapeID="_x0000_i1150" DrawAspect="Content" ObjectID="_1774975487" r:id="rId314"/>
         </w:object>
       </w:r>
       <w:r>
@@ -17683,10 +17691,10 @@
           <w:position w:val="-30"/>
         </w:rPr>
         <w:object w:dxaOrig="4980" w:dyaOrig="720" w14:anchorId="581A9155">
-          <v:shape id="_x0000_i1151" type="#_x0000_t75" style="width:248.55pt;height:36.95pt" o:ole="">
+          <v:shape id="_x0000_i1151" type="#_x0000_t75" style="width:248.8pt;height:37.05pt" o:ole="">
             <v:imagedata r:id="rId315" o:title=""/>
           </v:shape>
-          <o:OLEObject Type="Embed" ProgID="Equation.DSMT4" ShapeID="_x0000_i1151" DrawAspect="Content" ObjectID="_1774907640" r:id="rId316"/>
+          <o:OLEObject Type="Embed" ProgID="Equation.DSMT4" ShapeID="_x0000_i1151" DrawAspect="Content" ObjectID="_1774975488" r:id="rId316"/>
         </w:object>
       </w:r>
       <w:r>
@@ -17737,10 +17745,10 @@
           <w:position w:val="-32"/>
         </w:rPr>
         <w:object w:dxaOrig="5620" w:dyaOrig="760" w14:anchorId="0045B4C2">
-          <v:shape id="_x0000_i1152" type="#_x0000_t75" style="width:278.6pt;height:39.45pt" o:ole="">
+          <v:shape id="_x0000_i1152" type="#_x0000_t75" style="width:278.75pt;height:39.2pt" o:ole="">
             <v:imagedata r:id="rId317" o:title=""/>
           </v:shape>
-          <o:OLEObject Type="Embed" ProgID="Equation.DSMT4" ShapeID="_x0000_i1152" DrawAspect="Content" ObjectID="_1774907641" r:id="rId318"/>
+          <o:OLEObject Type="Embed" ProgID="Equation.DSMT4" ShapeID="_x0000_i1152" DrawAspect="Content" ObjectID="_1774975489" r:id="rId318"/>
         </w:object>
       </w:r>
       <w:r>
@@ -17814,10 +17822,10 @@
           <w:position w:val="-28"/>
         </w:rPr>
         <w:object w:dxaOrig="5560" w:dyaOrig="680" w14:anchorId="43C9DAF0">
-          <v:shape id="_x0000_i1153" type="#_x0000_t75" style="width:278.6pt;height:32.55pt" o:ole="">
+          <v:shape id="_x0000_i1153" type="#_x0000_t75" style="width:278.75pt;height:32.8pt" o:ole="">
             <v:imagedata r:id="rId319" o:title=""/>
           </v:shape>
-          <o:OLEObject Type="Embed" ProgID="Equation.DSMT4" ShapeID="_x0000_i1153" DrawAspect="Content" ObjectID="_1774907642" r:id="rId320"/>
+          <o:OLEObject Type="Embed" ProgID="Equation.DSMT4" ShapeID="_x0000_i1153" DrawAspect="Content" ObjectID="_1774975490" r:id="rId320"/>
         </w:object>
       </w:r>
       <w:r>
@@ -17868,10 +17876,10 @@
           <w:position w:val="-32"/>
         </w:rPr>
         <w:object w:dxaOrig="7140" w:dyaOrig="740" w14:anchorId="4D93879D">
-          <v:shape id="_x0000_i1154" type="#_x0000_t75" style="width:355.6pt;height:37.55pt" o:ole="">
+          <v:shape id="_x0000_i1154" type="#_x0000_t75" style="width:355.7pt;height:37.8pt" o:ole="">
             <v:imagedata r:id="rId321" o:title=""/>
           </v:shape>
-          <o:OLEObject Type="Embed" ProgID="Equation.DSMT4" ShapeID="_x0000_i1154" DrawAspect="Content" ObjectID="_1774907643" r:id="rId322"/>
+          <o:OLEObject Type="Embed" ProgID="Equation.DSMT4" ShapeID="_x0000_i1154" DrawAspect="Content" ObjectID="_1774975491" r:id="rId322"/>
         </w:object>
       </w:r>
       <w:r>
@@ -17953,10 +17961,10 @@
           <w:position w:val="-28"/>
         </w:rPr>
         <w:object w:dxaOrig="5060" w:dyaOrig="680" w14:anchorId="68587A4A">
-          <v:shape id="_x0000_i1155" type="#_x0000_t75" style="width:253.55pt;height:32.55pt" o:ole="">
+          <v:shape id="_x0000_i1155" type="#_x0000_t75" style="width:253.8pt;height:32.8pt" o:ole="">
             <v:imagedata r:id="rId323" o:title=""/>
           </v:shape>
-          <o:OLEObject Type="Embed" ProgID="Equation.DSMT4" ShapeID="_x0000_i1155" DrawAspect="Content" ObjectID="_1774907644" r:id="rId324"/>
+          <o:OLEObject Type="Embed" ProgID="Equation.DSMT4" ShapeID="_x0000_i1155" DrawAspect="Content" ObjectID="_1774975492" r:id="rId324"/>
         </w:object>
       </w:r>
       <w:r>
@@ -18007,10 +18015,10 @@
           <w:position w:val="-32"/>
         </w:rPr>
         <w:object w:dxaOrig="6180" w:dyaOrig="740" w14:anchorId="265D74EE">
-          <v:shape id="_x0000_i1156" type="#_x0000_t75" style="width:308.65pt;height:37.55pt" o:ole="">
+          <v:shape id="_x0000_i1156" type="#_x0000_t75" style="width:308.65pt;height:37.8pt" o:ole="">
             <v:imagedata r:id="rId325" o:title=""/>
           </v:shape>
-          <o:OLEObject Type="Embed" ProgID="Equation.DSMT4" ShapeID="_x0000_i1156" DrawAspect="Content" ObjectID="_1774907645" r:id="rId326"/>
+          <o:OLEObject Type="Embed" ProgID="Equation.DSMT4" ShapeID="_x0000_i1156" DrawAspect="Content" ObjectID="_1774975493" r:id="rId326"/>
         </w:object>
       </w:r>
       <w:r>
@@ -18084,10 +18092,10 @@
           <w:position w:val="-30"/>
         </w:rPr>
         <w:object w:dxaOrig="4819" w:dyaOrig="720" w14:anchorId="5F5EB570">
-          <v:shape id="_x0000_i1157" type="#_x0000_t75" style="width:241.05pt;height:36.95pt" o:ole="">
+          <v:shape id="_x0000_i1157" type="#_x0000_t75" style="width:240.95pt;height:37.05pt" o:ole="">
             <v:imagedata r:id="rId327" o:title=""/>
           </v:shape>
-          <o:OLEObject Type="Embed" ProgID="Equation.DSMT4" ShapeID="_x0000_i1157" DrawAspect="Content" ObjectID="_1774907646" r:id="rId328"/>
+          <o:OLEObject Type="Embed" ProgID="Equation.DSMT4" ShapeID="_x0000_i1157" DrawAspect="Content" ObjectID="_1774975494" r:id="rId328"/>
         </w:object>
       </w:r>
       <w:r>
@@ -18138,10 +18146,10 @@
           <w:position w:val="-32"/>
         </w:rPr>
         <w:object w:dxaOrig="5040" w:dyaOrig="760" w14:anchorId="4A2CFEF6">
-          <v:shape id="_x0000_i1158" type="#_x0000_t75" style="width:252.3pt;height:39.45pt" o:ole="">
+          <v:shape id="_x0000_i1158" type="#_x0000_t75" style="width:252.35pt;height:39.2pt" o:ole="">
             <v:imagedata r:id="rId329" o:title=""/>
           </v:shape>
-          <o:OLEObject Type="Embed" ProgID="Equation.DSMT4" ShapeID="_x0000_i1158" DrawAspect="Content" ObjectID="_1774907647" r:id="rId330"/>
+          <o:OLEObject Type="Embed" ProgID="Equation.DSMT4" ShapeID="_x0000_i1158" DrawAspect="Content" ObjectID="_1774975495" r:id="rId330"/>
         </w:object>
       </w:r>
       <w:r>
@@ -18215,10 +18223,10 @@
           <w:position w:val="-30"/>
         </w:rPr>
         <w:object w:dxaOrig="6039" w:dyaOrig="720" w14:anchorId="405FC4F2">
-          <v:shape id="_x0000_i1159" type="#_x0000_t75" style="width:303.05pt;height:36.95pt" o:ole="">
+          <v:shape id="_x0000_i1159" type="#_x0000_t75" style="width:302.95pt;height:37.05pt" o:ole="">
             <v:imagedata r:id="rId331" o:title=""/>
           </v:shape>
-          <o:OLEObject Type="Embed" ProgID="Equation.DSMT4" ShapeID="_x0000_i1159" DrawAspect="Content" ObjectID="_1774907648" r:id="rId332"/>
+          <o:OLEObject Type="Embed" ProgID="Equation.DSMT4" ShapeID="_x0000_i1159" DrawAspect="Content" ObjectID="_1774975496" r:id="rId332"/>
         </w:object>
       </w:r>
       <w:r>
@@ -18269,10 +18277,10 @@
           <w:position w:val="-32"/>
         </w:rPr>
         <w:object w:dxaOrig="5480" w:dyaOrig="760" w14:anchorId="36241ABC">
-          <v:shape id="_x0000_i1160" type="#_x0000_t75" style="width:272.95pt;height:39.45pt" o:ole="">
+          <v:shape id="_x0000_i1160" type="#_x0000_t75" style="width:273.05pt;height:39.2pt" o:ole="">
             <v:imagedata r:id="rId333" o:title=""/>
           </v:shape>
-          <o:OLEObject Type="Embed" ProgID="Equation.DSMT4" ShapeID="_x0000_i1160" DrawAspect="Content" ObjectID="_1774907649" r:id="rId334"/>
+          <o:OLEObject Type="Embed" ProgID="Equation.DSMT4" ShapeID="_x0000_i1160" DrawAspect="Content" ObjectID="_1774975497" r:id="rId334"/>
         </w:object>
       </w:r>
       <w:r>
@@ -18361,10 +18369,10 @@
           <w:position w:val="-32"/>
         </w:rPr>
         <w:object w:dxaOrig="3660" w:dyaOrig="760" w14:anchorId="531659FC">
-          <v:shape id="_x0000_i1161" type="#_x0000_t75" style="width:184.7pt;height:39.45pt" o:ole="">
+          <v:shape id="_x0000_i1161" type="#_x0000_t75" style="width:184.65pt;height:39.2pt" o:ole="">
             <v:imagedata r:id="rId335" o:title=""/>
           </v:shape>
-          <o:OLEObject Type="Embed" ProgID="Equation.DSMT4" ShapeID="_x0000_i1161" DrawAspect="Content" ObjectID="_1774907650" r:id="rId336"/>
+          <o:OLEObject Type="Embed" ProgID="Equation.DSMT4" ShapeID="_x0000_i1161" DrawAspect="Content" ObjectID="_1774975498" r:id="rId336"/>
         </w:object>
       </w:r>
       <w:r>
@@ -18415,10 +18423,10 @@
           <w:position w:val="-32"/>
         </w:rPr>
         <w:object w:dxaOrig="3620" w:dyaOrig="760" w14:anchorId="1B870618">
-          <v:shape id="_x0000_i1162" type="#_x0000_t75" style="width:181.55pt;height:39.45pt" o:ole="">
+          <v:shape id="_x0000_i1162" type="#_x0000_t75" style="width:181.8pt;height:39.2pt" o:ole="">
             <v:imagedata r:id="rId337" o:title=""/>
           </v:shape>
-          <o:OLEObject Type="Embed" ProgID="Equation.DSMT4" ShapeID="_x0000_i1162" DrawAspect="Content" ObjectID="_1774907651" r:id="rId338"/>
+          <o:OLEObject Type="Embed" ProgID="Equation.DSMT4" ShapeID="_x0000_i1162" DrawAspect="Content" ObjectID="_1774975499" r:id="rId338"/>
         </w:object>
       </w:r>
       <w:r>
@@ -18483,10 +18491,10 @@
           <w:position w:val="-32"/>
         </w:rPr>
         <w:object w:dxaOrig="6280" w:dyaOrig="760" w14:anchorId="26018FA0">
-          <v:shape id="_x0000_i1163" type="#_x0000_t75" style="width:316.15pt;height:39.45pt" o:ole="">
+          <v:shape id="_x0000_i1163" type="#_x0000_t75" style="width:315.8pt;height:39.2pt" o:ole="">
             <v:imagedata r:id="rId339" o:title=""/>
           </v:shape>
-          <o:OLEObject Type="Embed" ProgID="Equation.DSMT4" ShapeID="_x0000_i1163" DrawAspect="Content" ObjectID="_1774907652" r:id="rId340"/>
+          <o:OLEObject Type="Embed" ProgID="Equation.DSMT4" ShapeID="_x0000_i1163" DrawAspect="Content" ObjectID="_1774975500" r:id="rId340"/>
         </w:object>
       </w:r>
       <w:r>
@@ -18538,10 +18546,10 @@
           <w:position w:val="-32"/>
         </w:rPr>
         <w:object w:dxaOrig="6220" w:dyaOrig="760" w14:anchorId="24EFBCDA">
-          <v:shape id="_x0000_i1164" type="#_x0000_t75" style="width:309.9pt;height:39.45pt" o:ole="">
+          <v:shape id="_x0000_i1164" type="#_x0000_t75" style="width:310.1pt;height:39.2pt" o:ole="">
             <v:imagedata r:id="rId341" o:title=""/>
           </v:shape>
-          <o:OLEObject Type="Embed" ProgID="Equation.DSMT4" ShapeID="_x0000_i1164" DrawAspect="Content" ObjectID="_1774907653" r:id="rId342"/>
+          <o:OLEObject Type="Embed" ProgID="Equation.DSMT4" ShapeID="_x0000_i1164" DrawAspect="Content" ObjectID="_1774975501" r:id="rId342"/>
         </w:object>
       </w:r>
       <w:r>
@@ -18605,10 +18613,10 @@
           <w:position w:val="-32"/>
         </w:rPr>
         <w:object w:dxaOrig="5880" w:dyaOrig="740" w14:anchorId="1C2CB4DD">
-          <v:shape id="_x0000_i1165" type="#_x0000_t75" style="width:293pt;height:37.55pt" o:ole="">
+          <v:shape id="_x0000_i1165" type="#_x0000_t75" style="width:293pt;height:37.8pt" o:ole="">
             <v:imagedata r:id="rId343" o:title=""/>
           </v:shape>
-          <o:OLEObject Type="Embed" ProgID="Equation.DSMT4" ShapeID="_x0000_i1165" DrawAspect="Content" ObjectID="_1774907654" r:id="rId344"/>
+          <o:OLEObject Type="Embed" ProgID="Equation.DSMT4" ShapeID="_x0000_i1165" DrawAspect="Content" ObjectID="_1774975502" r:id="rId344"/>
         </w:object>
       </w:r>
       <w:r>
@@ -18659,10 +18667,10 @@
           <w:position w:val="-32"/>
         </w:rPr>
         <w:object w:dxaOrig="5820" w:dyaOrig="740" w14:anchorId="7A234891">
-          <v:shape id="_x0000_i1166" type="#_x0000_t75" style="width:292.4pt;height:37.55pt" o:ole="">
+          <v:shape id="_x0000_i1166" type="#_x0000_t75" style="width:292.3pt;height:37.8pt" o:ole="">
             <v:imagedata r:id="rId345" o:title=""/>
           </v:shape>
-          <o:OLEObject Type="Embed" ProgID="Equation.DSMT4" ShapeID="_x0000_i1166" DrawAspect="Content" ObjectID="_1774907655" r:id="rId346"/>
+          <o:OLEObject Type="Embed" ProgID="Equation.DSMT4" ShapeID="_x0000_i1166" DrawAspect="Content" ObjectID="_1774975503" r:id="rId346"/>
         </w:object>
       </w:r>
       <w:r>
@@ -18760,10 +18768,10 @@
           <w:position w:val="-70"/>
         </w:rPr>
         <w:object w:dxaOrig="9240" w:dyaOrig="1520" w14:anchorId="36A3CB0D">
-          <v:shape id="_x0000_i1167" type="#_x0000_t75" style="width:462.05pt;height:75.75pt" o:ole="">
+          <v:shape id="_x0000_i1167" type="#_x0000_t75" style="width:461.95pt;height:75.55pt" o:ole="">
             <v:imagedata r:id="rId347" o:title=""/>
           </v:shape>
-          <o:OLEObject Type="Embed" ProgID="Equation.DSMT4" ShapeID="_x0000_i1167" DrawAspect="Content" ObjectID="_1774907656" r:id="rId348"/>
+          <o:OLEObject Type="Embed" ProgID="Equation.DSMT4" ShapeID="_x0000_i1167" DrawAspect="Content" ObjectID="_1774975504" r:id="rId348"/>
         </w:object>
       </w:r>
       <w:r>
@@ -18812,10 +18820,10 @@
           <w:position w:val="-70"/>
         </w:rPr>
         <w:object w:dxaOrig="9360" w:dyaOrig="1520" w14:anchorId="44B18C9C">
-          <v:shape id="_x0000_i1168" type="#_x0000_t75" style="width:467.05pt;height:75.75pt" o:ole="">
+          <v:shape id="_x0000_i1168" type="#_x0000_t75" style="width:466.95pt;height:75.55pt" o:ole="">
             <v:imagedata r:id="rId349" o:title=""/>
           </v:shape>
-          <o:OLEObject Type="Embed" ProgID="Equation.DSMT4" ShapeID="_x0000_i1168" DrawAspect="Content" ObjectID="_1774907657" r:id="rId350"/>
+          <o:OLEObject Type="Embed" ProgID="Equation.DSMT4" ShapeID="_x0000_i1168" DrawAspect="Content" ObjectID="_1774975505" r:id="rId350"/>
         </w:object>
       </w:r>
       <w:r>

</xml_diff>

<commit_message>
temporary damping of Moin, Kim 1982
</commit_message>
<xml_diff>
--- a/docs/CaNS_Theory.docx
+++ b/docs/CaNS_Theory.docx
@@ -281,10 +281,10 @@
             <v:path o:extrusionok="f" gradientshapeok="t" o:connecttype="rect"/>
             <o:lock v:ext="edit" aspectratio="t"/>
           </v:shapetype>
-          <v:shape id="_x0000_i1025" type="#_x0000_t75" style="width:154pt;height:35pt" o:ole="">
+          <v:shape id="_x0000_i1025" type="#_x0000_t75" style="width:154.05pt;height:35.15pt" o:ole="">
             <v:imagedata r:id="rId8" o:title=""/>
           </v:shape>
-          <o:OLEObject Type="Embed" ProgID="Equation.DSMT4" ShapeID="_x0000_i1025" DrawAspect="Content" ObjectID="_1775674318" r:id="rId9"/>
+          <o:OLEObject Type="Embed" ProgID="Equation.DSMT4" ShapeID="_x0000_i1025" DrawAspect="Content" ObjectID="_1775849434" r:id="rId9"/>
         </w:object>
       </w:r>
       <w:r>
@@ -494,10 +494,10 @@
           <w:position w:val="-28"/>
         </w:rPr>
         <w:object w:dxaOrig="6800" w:dyaOrig="740" w14:anchorId="031EFFA3">
-          <v:shape id="_x0000_i1026" type="#_x0000_t75" style="width:340pt;height:37.5pt" o:ole="">
+          <v:shape id="_x0000_i1026" type="#_x0000_t75" style="width:339.9pt;height:37.65pt" o:ole="">
             <v:imagedata r:id="rId10" o:title=""/>
           </v:shape>
-          <o:OLEObject Type="Embed" ProgID="Equation.DSMT4" ShapeID="_x0000_i1026" DrawAspect="Content" ObjectID="_1775674319" r:id="rId11"/>
+          <o:OLEObject Type="Embed" ProgID="Equation.DSMT4" ShapeID="_x0000_i1026" DrawAspect="Content" ObjectID="_1775849435" r:id="rId11"/>
         </w:object>
       </w:r>
       <w:r>
@@ -551,10 +551,10 @@
           <w:position w:val="-80"/>
         </w:rPr>
         <w:object w:dxaOrig="8900" w:dyaOrig="1719" w14:anchorId="564EDA37">
-          <v:shape id="_x0000_i1027" type="#_x0000_t75" style="width:444pt;height:86.5pt" o:ole="">
+          <v:shape id="_x0000_i1027" type="#_x0000_t75" style="width:443.7pt;height:86.25pt" o:ole="">
             <v:imagedata r:id="rId12" o:title=""/>
           </v:shape>
-          <o:OLEObject Type="Embed" ProgID="Equation.DSMT4" ShapeID="_x0000_i1027" DrawAspect="Content" ObjectID="_1775674320" r:id="rId13"/>
+          <o:OLEObject Type="Embed" ProgID="Equation.DSMT4" ShapeID="_x0000_i1027" DrawAspect="Content" ObjectID="_1775849436" r:id="rId13"/>
         </w:object>
       </w:r>
       <w:r>
@@ -648,10 +648,10 @@
           <w:position w:val="-28"/>
         </w:rPr>
         <w:object w:dxaOrig="6619" w:dyaOrig="740" w14:anchorId="1BADEA69">
-          <v:shape id="_x0000_i1028" type="#_x0000_t75" style="width:332.5pt;height:37.5pt" o:ole="">
+          <v:shape id="_x0000_i1028" type="#_x0000_t75" style="width:332.35pt;height:37.65pt" o:ole="">
             <v:imagedata r:id="rId14" o:title=""/>
           </v:shape>
-          <o:OLEObject Type="Embed" ProgID="Equation.DSMT4" ShapeID="_x0000_i1028" DrawAspect="Content" ObjectID="_1775674321" r:id="rId15"/>
+          <o:OLEObject Type="Embed" ProgID="Equation.DSMT4" ShapeID="_x0000_i1028" DrawAspect="Content" ObjectID="_1775849437" r:id="rId15"/>
         </w:object>
       </w:r>
       <w:r>
@@ -704,10 +704,10 @@
           <w:position w:val="-80"/>
         </w:rPr>
         <w:object w:dxaOrig="8800" w:dyaOrig="1719" w14:anchorId="794D7761">
-          <v:shape id="_x0000_i1029" type="#_x0000_t75" style="width:440pt;height:86.5pt" o:ole="">
+          <v:shape id="_x0000_i1029" type="#_x0000_t75" style="width:440.35pt;height:86.25pt" o:ole="">
             <v:imagedata r:id="rId16" o:title=""/>
           </v:shape>
-          <o:OLEObject Type="Embed" ProgID="Equation.DSMT4" ShapeID="_x0000_i1029" DrawAspect="Content" ObjectID="_1775674322" r:id="rId17"/>
+          <o:OLEObject Type="Embed" ProgID="Equation.DSMT4" ShapeID="_x0000_i1029" DrawAspect="Content" ObjectID="_1775849438" r:id="rId17"/>
         </w:object>
       </w:r>
       <w:r>
@@ -806,10 +806,10 @@
           <w:position w:val="-28"/>
         </w:rPr>
         <w:object w:dxaOrig="3620" w:dyaOrig="700" w14:anchorId="23047EDE">
-          <v:shape id="_x0000_i1030" type="#_x0000_t75" style="width:181.5pt;height:35pt" o:ole="">
+          <v:shape id="_x0000_i1030" type="#_x0000_t75" style="width:181.65pt;height:35.15pt" o:ole="">
             <v:imagedata r:id="rId18" o:title=""/>
           </v:shape>
-          <o:OLEObject Type="Embed" ProgID="Equation.DSMT4" ShapeID="_x0000_i1030" DrawAspect="Content" ObjectID="_1775674323" r:id="rId19"/>
+          <o:OLEObject Type="Embed" ProgID="Equation.DSMT4" ShapeID="_x0000_i1030" DrawAspect="Content" ObjectID="_1775849439" r:id="rId19"/>
         </w:object>
       </w:r>
       <w:r>
@@ -863,10 +863,10 @@
           <w:position w:val="-64"/>
         </w:rPr>
         <w:object w:dxaOrig="2000" w:dyaOrig="1400" w14:anchorId="639CF506">
-          <v:shape id="_x0000_i1031" type="#_x0000_t75" style="width:99.5pt;height:70pt" o:ole="">
+          <v:shape id="_x0000_i1031" type="#_x0000_t75" style="width:99.65pt;height:70.35pt" o:ole="">
             <v:imagedata r:id="rId20" o:title=""/>
           </v:shape>
-          <o:OLEObject Type="Embed" ProgID="Equation.DSMT4" ShapeID="_x0000_i1031" DrawAspect="Content" ObjectID="_1775674324" r:id="rId21"/>
+          <o:OLEObject Type="Embed" ProgID="Equation.DSMT4" ShapeID="_x0000_i1031" DrawAspect="Content" ObjectID="_1775849440" r:id="rId21"/>
         </w:object>
       </w:r>
       <w:r>
@@ -1182,10 +1182,10 @@
           <w:position w:val="-28"/>
         </w:rPr>
         <w:object w:dxaOrig="360" w:dyaOrig="660" w14:anchorId="3FBFA319">
-          <v:shape id="_x0000_i1032" type="#_x0000_t75" style="width:17pt;height:32.5pt" o:ole="">
+          <v:shape id="_x0000_i1032" type="#_x0000_t75" style="width:16.75pt;height:32.65pt" o:ole="">
             <v:imagedata r:id="rId23" o:title=""/>
           </v:shape>
-          <o:OLEObject Type="Embed" ProgID="Equation.DSMT4" ShapeID="_x0000_i1032" DrawAspect="Content" ObjectID="_1775674325" r:id="rId24"/>
+          <o:OLEObject Type="Embed" ProgID="Equation.DSMT4" ShapeID="_x0000_i1032" DrawAspect="Content" ObjectID="_1775849441" r:id="rId24"/>
         </w:object>
       </w:r>
       <w:r>
@@ -1202,10 +1202,10 @@
           <w:position w:val="-28"/>
         </w:rPr>
         <w:object w:dxaOrig="340" w:dyaOrig="660" w14:anchorId="3D54E918">
-          <v:shape id="_x0000_i1033" type="#_x0000_t75" style="width:17pt;height:32.5pt" o:ole="">
+          <v:shape id="_x0000_i1033" type="#_x0000_t75" style="width:16.75pt;height:32.65pt" o:ole="">
             <v:imagedata r:id="rId25" o:title=""/>
           </v:shape>
-          <o:OLEObject Type="Embed" ProgID="Equation.DSMT4" ShapeID="_x0000_i1033" DrawAspect="Content" ObjectID="_1775674326" r:id="rId26"/>
+          <o:OLEObject Type="Embed" ProgID="Equation.DSMT4" ShapeID="_x0000_i1033" DrawAspect="Content" ObjectID="_1775849442" r:id="rId26"/>
         </w:object>
       </w:r>
       <w:r>
@@ -1216,10 +1216,10 @@
           <w:position w:val="-28"/>
         </w:rPr>
         <w:object w:dxaOrig="360" w:dyaOrig="660" w14:anchorId="38707D04">
-          <v:shape id="_x0000_i1034" type="#_x0000_t75" style="width:17pt;height:32.5pt" o:ole="">
+          <v:shape id="_x0000_i1034" type="#_x0000_t75" style="width:16.75pt;height:32.65pt" o:ole="">
             <v:imagedata r:id="rId27" o:title=""/>
           </v:shape>
-          <o:OLEObject Type="Embed" ProgID="Equation.DSMT4" ShapeID="_x0000_i1034" DrawAspect="Content" ObjectID="_1775674327" r:id="rId28"/>
+          <o:OLEObject Type="Embed" ProgID="Equation.DSMT4" ShapeID="_x0000_i1034" DrawAspect="Content" ObjectID="_1775849443" r:id="rId28"/>
         </w:object>
       </w:r>
       <w:r>
@@ -1230,10 +1230,10 @@
           <w:position w:val="-28"/>
         </w:rPr>
         <w:object w:dxaOrig="380" w:dyaOrig="660" w14:anchorId="6FBAE444">
-          <v:shape id="_x0000_i1035" type="#_x0000_t75" style="width:19.5pt;height:32.5pt" o:ole="">
+          <v:shape id="_x0000_i1035" type="#_x0000_t75" style="width:19.25pt;height:32.65pt" o:ole="">
             <v:imagedata r:id="rId29" o:title=""/>
           </v:shape>
-          <o:OLEObject Type="Embed" ProgID="Equation.DSMT4" ShapeID="_x0000_i1035" DrawAspect="Content" ObjectID="_1775674328" r:id="rId30"/>
+          <o:OLEObject Type="Embed" ProgID="Equation.DSMT4" ShapeID="_x0000_i1035" DrawAspect="Content" ObjectID="_1775849444" r:id="rId30"/>
         </w:object>
       </w:r>
       <w:r>
@@ -1296,10 +1296,10 @@
           <w:lang w:eastAsia="zh-CN"/>
         </w:rPr>
         <w:object w:dxaOrig="3980" w:dyaOrig="620" w14:anchorId="57B56395">
-          <v:shape id="_x0000_i1036" type="#_x0000_t75" style="width:200.5pt;height:31.5pt" o:ole="">
+          <v:shape id="_x0000_i1036" type="#_x0000_t75" style="width:200.95pt;height:31.8pt" o:ole="">
             <v:imagedata r:id="rId31" o:title=""/>
           </v:shape>
-          <o:OLEObject Type="Embed" ProgID="Equation.DSMT4" ShapeID="_x0000_i1036" DrawAspect="Content" ObjectID="_1775674329" r:id="rId32"/>
+          <o:OLEObject Type="Embed" ProgID="Equation.DSMT4" ShapeID="_x0000_i1036" DrawAspect="Content" ObjectID="_1775849445" r:id="rId32"/>
         </w:object>
       </w:r>
       <w:r>
@@ -1322,10 +1322,10 @@
           <w:position w:val="-36"/>
         </w:rPr>
         <w:object w:dxaOrig="4360" w:dyaOrig="800" w14:anchorId="1019BB78">
-          <v:shape id="_x0000_i1037" type="#_x0000_t75" style="width:217.5pt;height:40pt" o:ole="">
+          <v:shape id="_x0000_i1037" type="#_x0000_t75" style="width:217.65pt;height:40.2pt" o:ole="">
             <v:imagedata r:id="rId33" o:title=""/>
           </v:shape>
-          <o:OLEObject Type="Embed" ProgID="Equation.DSMT4" ShapeID="_x0000_i1037" DrawAspect="Content" ObjectID="_1775674330" r:id="rId34"/>
+          <o:OLEObject Type="Embed" ProgID="Equation.DSMT4" ShapeID="_x0000_i1037" DrawAspect="Content" ObjectID="_1775849446" r:id="rId34"/>
         </w:object>
       </w:r>
       <w:r>
@@ -1351,10 +1351,10 @@
           <w:position w:val="-10"/>
         </w:rPr>
         <w:object w:dxaOrig="220" w:dyaOrig="260" w14:anchorId="278F514E">
-          <v:shape id="_x0000_i1038" type="#_x0000_t75" style="width:10.5pt;height:13pt" o:ole="">
+          <v:shape id="_x0000_i1038" type="#_x0000_t75" style="width:10.9pt;height:13.4pt" o:ole="">
             <v:imagedata r:id="rId35" o:title=""/>
           </v:shape>
-          <o:OLEObject Type="Embed" ProgID="Equation.DSMT4" ShapeID="_x0000_i1038" DrawAspect="Content" ObjectID="_1775674331" r:id="rId36"/>
+          <o:OLEObject Type="Embed" ProgID="Equation.DSMT4" ShapeID="_x0000_i1038" DrawAspect="Content" ObjectID="_1775849447" r:id="rId36"/>
         </w:object>
       </w:r>
       <w:r>
@@ -1648,10 +1648,10 @@
           <w:lang w:eastAsia="zh-CN"/>
         </w:rPr>
         <w:object w:dxaOrig="1200" w:dyaOrig="440" w14:anchorId="4D834404">
-          <v:shape id="_x0000_i1039" type="#_x0000_t75" style="width:60pt;height:22pt" o:ole="">
+          <v:shape id="_x0000_i1039" type="#_x0000_t75" style="width:60.3pt;height:21.75pt" o:ole="">
             <v:imagedata r:id="rId37" o:title=""/>
           </v:shape>
-          <o:OLEObject Type="Embed" ProgID="Equation.DSMT4" ShapeID="_x0000_i1039" DrawAspect="Content" ObjectID="_1775674332" r:id="rId38"/>
+          <o:OLEObject Type="Embed" ProgID="Equation.DSMT4" ShapeID="_x0000_i1039" DrawAspect="Content" ObjectID="_1775849448" r:id="rId38"/>
         </w:object>
       </w:r>
       <w:r>
@@ -1668,10 +1668,10 @@
           <w:position w:val="-36"/>
         </w:rPr>
         <w:object w:dxaOrig="1440" w:dyaOrig="800" w14:anchorId="44915246">
-          <v:shape id="_x0000_i1040" type="#_x0000_t75" style="width:1in;height:40pt" o:ole="">
+          <v:shape id="_x0000_i1040" type="#_x0000_t75" style="width:1in;height:40.2pt" o:ole="">
             <v:imagedata r:id="rId39" o:title=""/>
           </v:shape>
-          <o:OLEObject Type="Embed" ProgID="Equation.DSMT4" ShapeID="_x0000_i1040" DrawAspect="Content" ObjectID="_1775674333" r:id="rId40"/>
+          <o:OLEObject Type="Embed" ProgID="Equation.DSMT4" ShapeID="_x0000_i1040" DrawAspect="Content" ObjectID="_1775849449" r:id="rId40"/>
         </w:object>
       </w:r>
       <w:r>
@@ -1961,10 +1961,10 @@
                 <w:position w:val="-18"/>
               </w:rPr>
               <w:object w:dxaOrig="1160" w:dyaOrig="440" w14:anchorId="71552C82">
-                <v:shape id="_x0000_i1041" type="#_x0000_t75" style="width:57pt;height:22pt" o:ole="">
+                <v:shape id="_x0000_i1041" type="#_x0000_t75" style="width:56.95pt;height:21.75pt" o:ole="">
                   <v:imagedata r:id="rId41" o:title=""/>
                 </v:shape>
-                <o:OLEObject Type="Embed" ProgID="Equation.DSMT4" ShapeID="_x0000_i1041" DrawAspect="Content" ObjectID="_1775674334" r:id="rId42"/>
+                <o:OLEObject Type="Embed" ProgID="Equation.DSMT4" ShapeID="_x0000_i1041" DrawAspect="Content" ObjectID="_1775849450" r:id="rId42"/>
               </w:object>
             </w:r>
           </w:p>
@@ -1984,10 +1984,10 @@
                 <w:position w:val="-18"/>
               </w:rPr>
               <w:object w:dxaOrig="1540" w:dyaOrig="440" w14:anchorId="79C78716">
-                <v:shape id="_x0000_i1042" type="#_x0000_t75" style="width:77pt;height:22pt" o:ole="">
+                <v:shape id="_x0000_i1042" type="#_x0000_t75" style="width:77pt;height:21.75pt" o:ole="">
                   <v:imagedata r:id="rId43" o:title=""/>
                 </v:shape>
-                <o:OLEObject Type="Embed" ProgID="Equation.DSMT4" ShapeID="_x0000_i1042" DrawAspect="Content" ObjectID="_1775674335" r:id="rId44"/>
+                <o:OLEObject Type="Embed" ProgID="Equation.DSMT4" ShapeID="_x0000_i1042" DrawAspect="Content" ObjectID="_1775849451" r:id="rId44"/>
               </w:object>
             </w:r>
             <w:r>
@@ -2001,10 +2001,10 @@
                 <w:position w:val="-14"/>
               </w:rPr>
               <w:object w:dxaOrig="1240" w:dyaOrig="380" w14:anchorId="071EEC6D">
-                <v:shape id="_x0000_i1043" type="#_x0000_t75" style="width:62pt;height:19.5pt" o:ole="">
+                <v:shape id="_x0000_i1043" type="#_x0000_t75" style="width:61.95pt;height:19.25pt" o:ole="">
                   <v:imagedata r:id="rId45" o:title=""/>
                 </v:shape>
-                <o:OLEObject Type="Embed" ProgID="Equation.DSMT4" ShapeID="_x0000_i1043" DrawAspect="Content" ObjectID="_1775674336" r:id="rId46"/>
+                <o:OLEObject Type="Embed" ProgID="Equation.DSMT4" ShapeID="_x0000_i1043" DrawAspect="Content" ObjectID="_1775849452" r:id="rId46"/>
               </w:object>
             </w:r>
             <w:r>
@@ -2099,10 +2099,10 @@
                 <w:position w:val="-28"/>
               </w:rPr>
               <w:object w:dxaOrig="1760" w:dyaOrig="760" w14:anchorId="0CECA56F">
-                <v:shape id="_x0000_i1044" type="#_x0000_t75" style="width:87pt;height:39.5pt" o:ole="">
+                <v:shape id="_x0000_i1044" type="#_x0000_t75" style="width:87.05pt;height:39.35pt" o:ole="">
                   <v:imagedata r:id="rId47" o:title=""/>
                 </v:shape>
-                <o:OLEObject Type="Embed" ProgID="Equation.DSMT4" ShapeID="_x0000_i1044" DrawAspect="Content" ObjectID="_1775674337" r:id="rId48"/>
+                <o:OLEObject Type="Embed" ProgID="Equation.DSMT4" ShapeID="_x0000_i1044" DrawAspect="Content" ObjectID="_1775849453" r:id="rId48"/>
               </w:object>
             </w:r>
           </w:p>
@@ -2122,10 +2122,10 @@
                 <w:position w:val="-28"/>
               </w:rPr>
               <w:object w:dxaOrig="2200" w:dyaOrig="760" w14:anchorId="71AB3F2E">
-                <v:shape id="_x0000_i1045" type="#_x0000_t75" style="width:111.5pt;height:39.5pt" o:ole="">
+                <v:shape id="_x0000_i1045" type="#_x0000_t75" style="width:111.35pt;height:39.35pt" o:ole="">
                   <v:imagedata r:id="rId49" o:title=""/>
                 </v:shape>
-                <o:OLEObject Type="Embed" ProgID="Equation.DSMT4" ShapeID="_x0000_i1045" DrawAspect="Content" ObjectID="_1775674338" r:id="rId50"/>
+                <o:OLEObject Type="Embed" ProgID="Equation.DSMT4" ShapeID="_x0000_i1045" DrawAspect="Content" ObjectID="_1775849454" r:id="rId50"/>
               </w:object>
             </w:r>
             <w:r>
@@ -2421,10 +2421,10 @@
           <w:position w:val="-28"/>
         </w:rPr>
         <w:object w:dxaOrig="360" w:dyaOrig="660" w14:anchorId="09E7D960">
-          <v:shape id="_x0000_i1046" type="#_x0000_t75" style="width:17pt;height:32.5pt" o:ole="">
+          <v:shape id="_x0000_i1046" type="#_x0000_t75" style="width:16.75pt;height:32.65pt" o:ole="">
             <v:imagedata r:id="rId52" o:title=""/>
           </v:shape>
-          <o:OLEObject Type="Embed" ProgID="Equation.DSMT4" ShapeID="_x0000_i1046" DrawAspect="Content" ObjectID="_1775674339" r:id="rId53"/>
+          <o:OLEObject Type="Embed" ProgID="Equation.DSMT4" ShapeID="_x0000_i1046" DrawAspect="Content" ObjectID="_1775849455" r:id="rId53"/>
         </w:object>
       </w:r>
       <w:r>
@@ -2516,10 +2516,10 @@
           <w:position w:val="-32"/>
         </w:rPr>
         <w:object w:dxaOrig="2680" w:dyaOrig="800" w14:anchorId="20254409">
-          <v:shape id="_x0000_i1047" type="#_x0000_t75" style="width:134pt;height:40pt" o:ole="">
+          <v:shape id="_x0000_i1047" type="#_x0000_t75" style="width:133.95pt;height:40.2pt" o:ole="">
             <v:imagedata r:id="rId54" o:title=""/>
           </v:shape>
-          <o:OLEObject Type="Embed" ProgID="Equation.DSMT4" ShapeID="_x0000_i1047" DrawAspect="Content" ObjectID="_1775674340" r:id="rId55"/>
+          <o:OLEObject Type="Embed" ProgID="Equation.DSMT4" ShapeID="_x0000_i1047" DrawAspect="Content" ObjectID="_1775849456" r:id="rId55"/>
         </w:object>
       </w:r>
       <w:r>
@@ -2620,10 +2620,10 @@
           <w:position w:val="-32"/>
         </w:rPr>
         <w:object w:dxaOrig="2680" w:dyaOrig="800" w14:anchorId="3A8DF75F">
-          <v:shape id="_x0000_i1048" type="#_x0000_t75" style="width:134pt;height:40pt" o:ole="">
+          <v:shape id="_x0000_i1048" type="#_x0000_t75" style="width:133.95pt;height:40.2pt" o:ole="">
             <v:imagedata r:id="rId54" o:title=""/>
           </v:shape>
-          <o:OLEObject Type="Embed" ProgID="Equation.DSMT4" ShapeID="_x0000_i1048" DrawAspect="Content" ObjectID="_1775674341" r:id="rId56"/>
+          <o:OLEObject Type="Embed" ProgID="Equation.DSMT4" ShapeID="_x0000_i1048" DrawAspect="Content" ObjectID="_1775849457" r:id="rId56"/>
         </w:object>
       </w:r>
       <w:r>
@@ -2661,10 +2661,10 @@
           <w:position w:val="-32"/>
         </w:rPr>
         <w:object w:dxaOrig="2680" w:dyaOrig="800" w14:anchorId="275BC901">
-          <v:shape id="_x0000_i1049" type="#_x0000_t75" style="width:134pt;height:40pt" o:ole="">
+          <v:shape id="_x0000_i1049" type="#_x0000_t75" style="width:133.95pt;height:40.2pt" o:ole="">
             <v:imagedata r:id="rId54" o:title=""/>
           </v:shape>
-          <o:OLEObject Type="Embed" ProgID="Equation.DSMT4" ShapeID="_x0000_i1049" DrawAspect="Content" ObjectID="_1775674342" r:id="rId57"/>
+          <o:OLEObject Type="Embed" ProgID="Equation.DSMT4" ShapeID="_x0000_i1049" DrawAspect="Content" ObjectID="_1775849458" r:id="rId57"/>
         </w:object>
       </w:r>
       <w:r>
@@ -2682,10 +2682,10 @@
           <w:position w:val="-12"/>
         </w:rPr>
         <w:object w:dxaOrig="380" w:dyaOrig="360" w14:anchorId="1B1AA647">
-          <v:shape id="_x0000_i1050" type="#_x0000_t75" style="width:19.5pt;height:17pt" o:ole="">
+          <v:shape id="_x0000_i1050" type="#_x0000_t75" style="width:19.25pt;height:16.75pt" o:ole="">
             <v:imagedata r:id="rId58" o:title=""/>
           </v:shape>
-          <o:OLEObject Type="Embed" ProgID="Equation.DSMT4" ShapeID="_x0000_i1050" DrawAspect="Content" ObjectID="_1775674343" r:id="rId59"/>
+          <o:OLEObject Type="Embed" ProgID="Equation.DSMT4" ShapeID="_x0000_i1050" DrawAspect="Content" ObjectID="_1775849459" r:id="rId59"/>
         </w:object>
       </w:r>
       <w:bookmarkEnd w:id="8"/>
@@ -2697,10 +2697,10 @@
           <w:position w:val="-32"/>
         </w:rPr>
         <w:object w:dxaOrig="1960" w:dyaOrig="740" w14:anchorId="44B727AA">
-          <v:shape id="_x0000_i1051" type="#_x0000_t75" style="width:97.5pt;height:37pt" o:ole="">
+          <v:shape id="_x0000_i1051" type="#_x0000_t75" style="width:97.1pt;height:36.85pt" o:ole="">
             <v:imagedata r:id="rId60" o:title=""/>
           </v:shape>
-          <o:OLEObject Type="Embed" ProgID="Equation.DSMT4" ShapeID="_x0000_i1051" DrawAspect="Content" ObjectID="_1775674344" r:id="rId61"/>
+          <o:OLEObject Type="Embed" ProgID="Equation.DSMT4" ShapeID="_x0000_i1051" DrawAspect="Content" ObjectID="_1775849460" r:id="rId61"/>
         </w:object>
       </w:r>
       <w:r>
@@ -2723,10 +2723,10 @@
           <w:position w:val="-34"/>
         </w:rPr>
         <w:object w:dxaOrig="3379" w:dyaOrig="780" w14:anchorId="6EF5E1DE">
-          <v:shape id="_x0000_i1052" type="#_x0000_t75" style="width:169pt;height:40pt" o:ole="">
+          <v:shape id="_x0000_i1052" type="#_x0000_t75" style="width:169.1pt;height:40.2pt" o:ole="">
             <v:imagedata r:id="rId62" o:title=""/>
           </v:shape>
-          <o:OLEObject Type="Embed" ProgID="Equation.DSMT4" ShapeID="_x0000_i1052" DrawAspect="Content" ObjectID="_1775674345" r:id="rId63"/>
+          <o:OLEObject Type="Embed" ProgID="Equation.DSMT4" ShapeID="_x0000_i1052" DrawAspect="Content" ObjectID="_1775849461" r:id="rId63"/>
         </w:object>
       </w:r>
       <w:r>
@@ -2740,10 +2740,10 @@
           <w:position w:val="-28"/>
         </w:rPr>
         <w:object w:dxaOrig="1760" w:dyaOrig="760" w14:anchorId="44839D0E">
-          <v:shape id="_x0000_i1053" type="#_x0000_t75" style="width:87pt;height:37.5pt" o:ole="">
+          <v:shape id="_x0000_i1053" type="#_x0000_t75" style="width:87.05pt;height:37.65pt" o:ole="">
             <v:imagedata r:id="rId64" o:title=""/>
           </v:shape>
-          <o:OLEObject Type="Embed" ProgID="Equation.DSMT4" ShapeID="_x0000_i1053" DrawAspect="Content" ObjectID="_1775674346" r:id="rId65"/>
+          <o:OLEObject Type="Embed" ProgID="Equation.DSMT4" ShapeID="_x0000_i1053" DrawAspect="Content" ObjectID="_1775849462" r:id="rId65"/>
         </w:object>
       </w:r>
       <w:r>
@@ -2760,10 +2760,10 @@
           <w:position w:val="-54"/>
         </w:rPr>
         <w:object w:dxaOrig="2260" w:dyaOrig="920" w14:anchorId="1A7F28F4">
-          <v:shape id="_x0000_i1054" type="#_x0000_t75" style="width:112.5pt;height:47pt" o:ole="">
+          <v:shape id="_x0000_i1054" type="#_x0000_t75" style="width:112.2pt;height:46.9pt" o:ole="">
             <v:imagedata r:id="rId66" o:title=""/>
           </v:shape>
-          <o:OLEObject Type="Embed" ProgID="Equation.DSMT4" ShapeID="_x0000_i1054" DrawAspect="Content" ObjectID="_1775674347" r:id="rId67"/>
+          <o:OLEObject Type="Embed" ProgID="Equation.DSMT4" ShapeID="_x0000_i1054" DrawAspect="Content" ObjectID="_1775849463" r:id="rId67"/>
         </w:object>
       </w:r>
       <w:r>
@@ -3155,10 +3155,10 @@
           <w:position w:val="-28"/>
         </w:rPr>
         <w:object w:dxaOrig="2040" w:dyaOrig="700" w14:anchorId="4FDA27F2">
-          <v:shape id="_x0000_i1055" type="#_x0000_t75" style="width:101.5pt;height:35pt" o:ole="">
+          <v:shape id="_x0000_i1055" type="#_x0000_t75" style="width:101.3pt;height:35.15pt" o:ole="">
             <v:imagedata r:id="rId70" o:title=""/>
           </v:shape>
-          <o:OLEObject Type="Embed" ProgID="Equation.DSMT4" ShapeID="_x0000_i1055" DrawAspect="Content" ObjectID="_1775674348" r:id="rId71"/>
+          <o:OLEObject Type="Embed" ProgID="Equation.DSMT4" ShapeID="_x0000_i1055" DrawAspect="Content" ObjectID="_1775849464" r:id="rId71"/>
         </w:object>
       </w:r>
       <w:r>
@@ -3255,10 +3255,10 @@
           <w:position w:val="-4"/>
         </w:rPr>
         <w:object w:dxaOrig="240" w:dyaOrig="260" w14:anchorId="290DFA84">
-          <v:shape id="_x0000_i1056" type="#_x0000_t75" style="width:12pt;height:13pt" o:ole="">
+          <v:shape id="_x0000_i1056" type="#_x0000_t75" style="width:11.7pt;height:13.4pt" o:ole="">
             <v:imagedata r:id="rId72" o:title=""/>
           </v:shape>
-          <o:OLEObject Type="Embed" ProgID="Equation.DSMT4" ShapeID="_x0000_i1056" DrawAspect="Content" ObjectID="_1775674349" r:id="rId73"/>
+          <o:OLEObject Type="Embed" ProgID="Equation.DSMT4" ShapeID="_x0000_i1056" DrawAspect="Content" ObjectID="_1775849465" r:id="rId73"/>
         </w:object>
       </w:r>
       <w:r>
@@ -3269,10 +3269,10 @@
           <w:position w:val="-6"/>
         </w:rPr>
         <w:object w:dxaOrig="200" w:dyaOrig="279" w14:anchorId="505E6BAD">
-          <v:shape id="_x0000_i1057" type="#_x0000_t75" style="width:10pt;height:14.5pt" o:ole="">
+          <v:shape id="_x0000_i1057" type="#_x0000_t75" style="width:10.05pt;height:14.25pt" o:ole="">
             <v:imagedata r:id="rId74" o:title=""/>
           </v:shape>
-          <o:OLEObject Type="Embed" ProgID="Equation.DSMT4" ShapeID="_x0000_i1057" DrawAspect="Content" ObjectID="_1775674350" r:id="rId75"/>
+          <o:OLEObject Type="Embed" ProgID="Equation.DSMT4" ShapeID="_x0000_i1057" DrawAspect="Content" ObjectID="_1775849466" r:id="rId75"/>
         </w:object>
       </w:r>
       <w:r>
@@ -3283,10 +3283,10 @@
           <w:position w:val="-6"/>
         </w:rPr>
         <w:object w:dxaOrig="700" w:dyaOrig="279" w14:anchorId="4C0E20AF">
-          <v:shape id="_x0000_i1058" type="#_x0000_t75" style="width:35pt;height:14.5pt" o:ole="">
+          <v:shape id="_x0000_i1058" type="#_x0000_t75" style="width:35.15pt;height:14.25pt" o:ole="">
             <v:imagedata r:id="rId76" o:title=""/>
           </v:shape>
-          <o:OLEObject Type="Embed" ProgID="Equation.DSMT4" ShapeID="_x0000_i1058" DrawAspect="Content" ObjectID="_1775674351" r:id="rId77"/>
+          <o:OLEObject Type="Embed" ProgID="Equation.DSMT4" ShapeID="_x0000_i1058" DrawAspect="Content" ObjectID="_1775849467" r:id="rId77"/>
         </w:object>
       </w:r>
       <w:r>
@@ -3297,10 +3297,10 @@
           <w:position w:val="-4"/>
         </w:rPr>
         <w:object w:dxaOrig="240" w:dyaOrig="260" w14:anchorId="1924AB2A">
-          <v:shape id="_x0000_i1059" type="#_x0000_t75" style="width:12pt;height:13pt" o:ole="">
+          <v:shape id="_x0000_i1059" type="#_x0000_t75" style="width:11.7pt;height:13.4pt" o:ole="">
             <v:imagedata r:id="rId72" o:title=""/>
           </v:shape>
-          <o:OLEObject Type="Embed" ProgID="Equation.DSMT4" ShapeID="_x0000_i1059" DrawAspect="Content" ObjectID="_1775674352" r:id="rId78"/>
+          <o:OLEObject Type="Embed" ProgID="Equation.DSMT4" ShapeID="_x0000_i1059" DrawAspect="Content" ObjectID="_1775849468" r:id="rId78"/>
         </w:object>
       </w:r>
       <w:r>
@@ -3458,10 +3458,10 @@
           <w:position w:val="-12"/>
         </w:rPr>
         <w:object w:dxaOrig="1200" w:dyaOrig="360" w14:anchorId="265AA16E">
-          <v:shape id="_x0000_i1060" type="#_x0000_t75" style="width:60pt;height:17pt" o:ole="">
+          <v:shape id="_x0000_i1060" type="#_x0000_t75" style="width:60.3pt;height:16.75pt" o:ole="">
             <v:imagedata r:id="rId79" o:title=""/>
           </v:shape>
-          <o:OLEObject Type="Embed" ProgID="Equation.DSMT4" ShapeID="_x0000_i1060" DrawAspect="Content" ObjectID="_1775674353" r:id="rId80"/>
+          <o:OLEObject Type="Embed" ProgID="Equation.DSMT4" ShapeID="_x0000_i1060" DrawAspect="Content" ObjectID="_1775849469" r:id="rId80"/>
         </w:object>
       </w:r>
       <w:r>
@@ -3472,10 +3472,10 @@
           <w:position w:val="-14"/>
         </w:rPr>
         <w:object w:dxaOrig="1240" w:dyaOrig="380" w14:anchorId="2A4227AF">
-          <v:shape id="_x0000_i1061" type="#_x0000_t75" style="width:62pt;height:19.5pt" o:ole="">
+          <v:shape id="_x0000_i1061" type="#_x0000_t75" style="width:61.95pt;height:19.25pt" o:ole="">
             <v:imagedata r:id="rId81" o:title=""/>
           </v:shape>
-          <o:OLEObject Type="Embed" ProgID="Equation.DSMT4" ShapeID="_x0000_i1061" DrawAspect="Content" ObjectID="_1775674354" r:id="rId82"/>
+          <o:OLEObject Type="Embed" ProgID="Equation.DSMT4" ShapeID="_x0000_i1061" DrawAspect="Content" ObjectID="_1775849470" r:id="rId82"/>
         </w:object>
       </w:r>
       <w:r>
@@ -3489,10 +3489,10 @@
           <w:position w:val="-12"/>
         </w:rPr>
         <w:object w:dxaOrig="340" w:dyaOrig="360" w14:anchorId="55DA8251">
-          <v:shape id="_x0000_i1062" type="#_x0000_t75" style="width:17pt;height:17pt" o:ole="">
+          <v:shape id="_x0000_i1062" type="#_x0000_t75" style="width:16.75pt;height:16.75pt" o:ole="">
             <v:imagedata r:id="rId83" o:title=""/>
           </v:shape>
-          <o:OLEObject Type="Embed" ProgID="Equation.DSMT4" ShapeID="_x0000_i1062" DrawAspect="Content" ObjectID="_1775674355" r:id="rId84"/>
+          <o:OLEObject Type="Embed" ProgID="Equation.DSMT4" ShapeID="_x0000_i1062" DrawAspect="Content" ObjectID="_1775849471" r:id="rId84"/>
         </w:object>
       </w:r>
       <w:r>
@@ -3503,10 +3503,10 @@
           <w:position w:val="-14"/>
         </w:rPr>
         <w:object w:dxaOrig="340" w:dyaOrig="380" w14:anchorId="094A698C">
-          <v:shape id="_x0000_i1063" type="#_x0000_t75" style="width:17pt;height:19.5pt" o:ole="">
+          <v:shape id="_x0000_i1063" type="#_x0000_t75" style="width:16.75pt;height:19.25pt" o:ole="">
             <v:imagedata r:id="rId85" o:title=""/>
           </v:shape>
-          <o:OLEObject Type="Embed" ProgID="Equation.DSMT4" ShapeID="_x0000_i1063" DrawAspect="Content" ObjectID="_1775674356" r:id="rId86"/>
+          <o:OLEObject Type="Embed" ProgID="Equation.DSMT4" ShapeID="_x0000_i1063" DrawAspect="Content" ObjectID="_1775849472" r:id="rId86"/>
         </w:object>
       </w:r>
       <w:r>
@@ -3538,10 +3538,10 @@
           <w:position w:val="-28"/>
         </w:rPr>
         <w:object w:dxaOrig="7420" w:dyaOrig="700" w14:anchorId="56346DA9">
-          <v:shape id="_x0000_i1064" type="#_x0000_t75" style="width:370pt;height:35pt" o:ole="">
+          <v:shape id="_x0000_i1064" type="#_x0000_t75" style="width:370.05pt;height:35.15pt" o:ole="">
             <v:imagedata r:id="rId87" o:title=""/>
           </v:shape>
-          <o:OLEObject Type="Embed" ProgID="Equation.DSMT4" ShapeID="_x0000_i1064" DrawAspect="Content" ObjectID="_1775674357" r:id="rId88"/>
+          <o:OLEObject Type="Embed" ProgID="Equation.DSMT4" ShapeID="_x0000_i1064" DrawAspect="Content" ObjectID="_1775849473" r:id="rId88"/>
         </w:object>
       </w:r>
       <w:r>
@@ -3635,10 +3635,10 @@
           <w:position w:val="-32"/>
         </w:rPr>
         <w:object w:dxaOrig="2360" w:dyaOrig="780" w14:anchorId="23246ADC">
-          <v:shape id="_x0000_i1065" type="#_x0000_t75" style="width:117.5pt;height:40pt" o:ole="">
+          <v:shape id="_x0000_i1065" type="#_x0000_t75" style="width:117.2pt;height:40.2pt" o:ole="">
             <v:imagedata r:id="rId89" o:title=""/>
           </v:shape>
-          <o:OLEObject Type="Embed" ProgID="Equation.DSMT4" ShapeID="_x0000_i1065" DrawAspect="Content" ObjectID="_1775674358" r:id="rId90"/>
+          <o:OLEObject Type="Embed" ProgID="Equation.DSMT4" ShapeID="_x0000_i1065" DrawAspect="Content" ObjectID="_1775849474" r:id="rId90"/>
         </w:object>
       </w:r>
       <w:r>
@@ -3732,10 +3732,10 @@
           <w:position w:val="-34"/>
         </w:rPr>
         <w:object w:dxaOrig="2640" w:dyaOrig="840" w14:anchorId="14C45BFF">
-          <v:shape id="_x0000_i1066" type="#_x0000_t75" style="width:131pt;height:42pt" o:ole="">
+          <v:shape id="_x0000_i1066" type="#_x0000_t75" style="width:130.6pt;height:41.85pt" o:ole="">
             <v:imagedata r:id="rId91" o:title=""/>
           </v:shape>
-          <o:OLEObject Type="Embed" ProgID="Equation.DSMT4" ShapeID="_x0000_i1066" DrawAspect="Content" ObjectID="_1775674359" r:id="rId92"/>
+          <o:OLEObject Type="Embed" ProgID="Equation.DSMT4" ShapeID="_x0000_i1066" DrawAspect="Content" ObjectID="_1775849475" r:id="rId92"/>
         </w:object>
       </w:r>
       <w:r>
@@ -3799,10 +3799,10 @@
           <w:position w:val="-34"/>
         </w:rPr>
         <w:object w:dxaOrig="7000" w:dyaOrig="880" w14:anchorId="188CB38F">
-          <v:shape id="_x0000_i1067" type="#_x0000_t75" style="width:350.5pt;height:45pt" o:ole="">
+          <v:shape id="_x0000_i1067" type="#_x0000_t75" style="width:349.95pt;height:45.2pt" o:ole="">
             <v:imagedata r:id="rId93" o:title=""/>
           </v:shape>
-          <o:OLEObject Type="Embed" ProgID="Equation.DSMT4" ShapeID="_x0000_i1067" DrawAspect="Content" ObjectID="_1775674360" r:id="rId94"/>
+          <o:OLEObject Type="Embed" ProgID="Equation.DSMT4" ShapeID="_x0000_i1067" DrawAspect="Content" ObjectID="_1775849476" r:id="rId94"/>
         </w:object>
       </w:r>
       <w:r>
@@ -4008,10 +4008,10 @@
           <w:position w:val="-206"/>
         </w:rPr>
         <w:object w:dxaOrig="5340" w:dyaOrig="4239" w14:anchorId="39FE7C77">
-          <v:shape id="_x0000_i1068" type="#_x0000_t75" style="width:268pt;height:214pt" o:ole="">
+          <v:shape id="_x0000_i1068" type="#_x0000_t75" style="width:267.9pt;height:214.35pt" o:ole="">
             <v:imagedata r:id="rId95" o:title=""/>
           </v:shape>
-          <o:OLEObject Type="Embed" ProgID="Equation.DSMT4" ShapeID="_x0000_i1068" DrawAspect="Content" ObjectID="_1775674361" r:id="rId96"/>
+          <o:OLEObject Type="Embed" ProgID="Equation.DSMT4" ShapeID="_x0000_i1068" DrawAspect="Content" ObjectID="_1775849477" r:id="rId96"/>
         </w:object>
       </w:r>
       <w:r>
@@ -4107,10 +4107,10 @@
           <w:position w:val="-32"/>
         </w:rPr>
         <w:object w:dxaOrig="4940" w:dyaOrig="1140" w14:anchorId="7EA45AA4">
-          <v:shape id="_x0000_i1069" type="#_x0000_t75" style="width:247pt;height:57.5pt" o:ole="">
+          <v:shape id="_x0000_i1069" type="#_x0000_t75" style="width:247pt;height:57.75pt" o:ole="">
             <v:imagedata r:id="rId97" o:title=""/>
           </v:shape>
-          <o:OLEObject Type="Embed" ProgID="Equation.DSMT4" ShapeID="_x0000_i1069" DrawAspect="Content" ObjectID="_1775674362" r:id="rId98"/>
+          <o:OLEObject Type="Embed" ProgID="Equation.DSMT4" ShapeID="_x0000_i1069" DrawAspect="Content" ObjectID="_1775849478" r:id="rId98"/>
         </w:object>
       </w:r>
       <w:r>
@@ -4163,10 +4163,10 @@
           <w:position w:val="-34"/>
         </w:rPr>
         <w:object w:dxaOrig="4959" w:dyaOrig="1219" w14:anchorId="006A32E4">
-          <v:shape id="_x0000_i1070" type="#_x0000_t75" style="width:248pt;height:61.5pt" o:ole="">
+          <v:shape id="_x0000_i1070" type="#_x0000_t75" style="width:247.8pt;height:61.1pt" o:ole="">
             <v:imagedata r:id="rId99" o:title=""/>
           </v:shape>
-          <o:OLEObject Type="Embed" ProgID="Equation.DSMT4" ShapeID="_x0000_i1070" DrawAspect="Content" ObjectID="_1775674363" r:id="rId100"/>
+          <o:OLEObject Type="Embed" ProgID="Equation.DSMT4" ShapeID="_x0000_i1070" DrawAspect="Content" ObjectID="_1775849479" r:id="rId100"/>
         </w:object>
       </w:r>
       <w:r>
@@ -4220,10 +4220,10 @@
           <w:position w:val="-6"/>
         </w:rPr>
         <w:object w:dxaOrig="220" w:dyaOrig="279" w14:anchorId="1A62B056">
-          <v:shape id="_x0000_i1071" type="#_x0000_t75" style="width:10.5pt;height:14.5pt" o:ole="">
+          <v:shape id="_x0000_i1071" type="#_x0000_t75" style="width:10.9pt;height:14.25pt" o:ole="">
             <v:imagedata r:id="rId101" o:title=""/>
           </v:shape>
-          <o:OLEObject Type="Embed" ProgID="Equation.DSMT4" ShapeID="_x0000_i1071" DrawAspect="Content" ObjectID="_1775674364" r:id="rId102"/>
+          <o:OLEObject Type="Embed" ProgID="Equation.DSMT4" ShapeID="_x0000_i1071" DrawAspect="Content" ObjectID="_1775849480" r:id="rId102"/>
         </w:object>
       </w:r>
       <w:r>
@@ -4240,10 +4240,10 @@
           <w:position w:val="-6"/>
         </w:rPr>
         <w:object w:dxaOrig="420" w:dyaOrig="320" w14:anchorId="42E5B9BC">
-          <v:shape id="_x0000_i1072" type="#_x0000_t75" style="width:22pt;height:15.5pt" o:ole="">
+          <v:shape id="_x0000_i1072" type="#_x0000_t75" style="width:21.75pt;height:15.9pt" o:ole="">
             <v:imagedata r:id="rId103" o:title=""/>
           </v:shape>
-          <o:OLEObject Type="Embed" ProgID="Equation.DSMT4" ShapeID="_x0000_i1072" DrawAspect="Content" ObjectID="_1775674365" r:id="rId104"/>
+          <o:OLEObject Type="Embed" ProgID="Equation.DSMT4" ShapeID="_x0000_i1072" DrawAspect="Content" ObjectID="_1775849481" r:id="rId104"/>
         </w:object>
       </w:r>
       <w:r>
@@ -4372,10 +4372,10 @@
           <w:position w:val="-32"/>
         </w:rPr>
         <w:object w:dxaOrig="3200" w:dyaOrig="760" w14:anchorId="1803985D">
-          <v:shape id="_x0000_i1073" type="#_x0000_t75" style="width:159.5pt;height:39.5pt" o:ole="">
+          <v:shape id="_x0000_i1073" type="#_x0000_t75" style="width:159.9pt;height:39.35pt" o:ole="">
             <v:imagedata r:id="rId105" o:title=""/>
           </v:shape>
-          <o:OLEObject Type="Embed" ProgID="Equation.DSMT4" ShapeID="_x0000_i1073" DrawAspect="Content" ObjectID="_1775674366" r:id="rId106"/>
+          <o:OLEObject Type="Embed" ProgID="Equation.DSMT4" ShapeID="_x0000_i1073" DrawAspect="Content" ObjectID="_1775849482" r:id="rId106"/>
         </w:object>
       </w:r>
       <w:r>
@@ -4445,10 +4445,10 @@
           <w:position w:val="-16"/>
         </w:rPr>
         <w:object w:dxaOrig="780" w:dyaOrig="440" w14:anchorId="1103C96E">
-          <v:shape id="_x0000_i1074" type="#_x0000_t75" style="width:40pt;height:22pt" o:ole="">
+          <v:shape id="_x0000_i1074" type="#_x0000_t75" style="width:40.2pt;height:21.75pt" o:ole="">
             <v:imagedata r:id="rId107" o:title=""/>
           </v:shape>
-          <o:OLEObject Type="Embed" ProgID="Equation.DSMT4" ShapeID="_x0000_i1074" DrawAspect="Content" ObjectID="_1775674367" r:id="rId108"/>
+          <o:OLEObject Type="Embed" ProgID="Equation.DSMT4" ShapeID="_x0000_i1074" DrawAspect="Content" ObjectID="_1775849483" r:id="rId108"/>
         </w:object>
       </w:r>
       <w:r>
@@ -4687,10 +4687,10 @@
           <w:position w:val="-32"/>
         </w:rPr>
         <w:object w:dxaOrig="3300" w:dyaOrig="760" w14:anchorId="6801B1BC">
-          <v:shape id="_x0000_i1075" type="#_x0000_t75" style="width:166pt;height:39.5pt" o:ole="">
+          <v:shape id="_x0000_i1075" type="#_x0000_t75" style="width:165.75pt;height:39.35pt" o:ole="">
             <v:imagedata r:id="rId109" o:title=""/>
           </v:shape>
-          <o:OLEObject Type="Embed" ProgID="Equation.DSMT4" ShapeID="_x0000_i1075" DrawAspect="Content" ObjectID="_1775674368" r:id="rId110"/>
+          <o:OLEObject Type="Embed" ProgID="Equation.DSMT4" ShapeID="_x0000_i1075" DrawAspect="Content" ObjectID="_1775849484" r:id="rId110"/>
         </w:object>
       </w:r>
       <w:r>
@@ -5555,10 +5555,10 @@
           <w:position w:val="-36"/>
         </w:rPr>
         <w:object w:dxaOrig="6280" w:dyaOrig="840" w14:anchorId="77935882">
-          <v:shape id="_x0000_i1076" type="#_x0000_t75" style="width:315.5pt;height:42pt" o:ole="">
+          <v:shape id="_x0000_i1076" type="#_x0000_t75" style="width:315.65pt;height:41.85pt" o:ole="">
             <v:imagedata r:id="rId111" o:title=""/>
           </v:shape>
-          <o:OLEObject Type="Embed" ProgID="Equation.DSMT4" ShapeID="_x0000_i1076" DrawAspect="Content" ObjectID="_1775674369" r:id="rId112"/>
+          <o:OLEObject Type="Embed" ProgID="Equation.DSMT4" ShapeID="_x0000_i1076" DrawAspect="Content" ObjectID="_1775849485" r:id="rId112"/>
         </w:object>
       </w:r>
       <w:r>
@@ -5762,10 +5762,10 @@
           <w:position w:val="-70"/>
         </w:rPr>
         <w:object w:dxaOrig="5460" w:dyaOrig="1520" w14:anchorId="587E6E73">
-          <v:shape id="_x0000_i1077" type="#_x0000_t75" style="width:273.5pt;height:75pt" o:ole="">
+          <v:shape id="_x0000_i1077" type="#_x0000_t75" style="width:273.75pt;height:75.35pt" o:ole="">
             <v:imagedata r:id="rId113" o:title=""/>
           </v:shape>
-          <o:OLEObject Type="Embed" ProgID="Equation.DSMT4" ShapeID="_x0000_i1077" DrawAspect="Content" ObjectID="_1775674370" r:id="rId114"/>
+          <o:OLEObject Type="Embed" ProgID="Equation.DSMT4" ShapeID="_x0000_i1077" DrawAspect="Content" ObjectID="_1775849486" r:id="rId114"/>
         </w:object>
       </w:r>
       <w:r>
@@ -5854,10 +5854,10 @@
           <w:position w:val="-32"/>
         </w:rPr>
         <w:object w:dxaOrig="4940" w:dyaOrig="1080" w14:anchorId="27587DC1">
-          <v:shape id="_x0000_i1078" type="#_x0000_t75" style="width:247pt;height:54.5pt" o:ole="">
+          <v:shape id="_x0000_i1078" type="#_x0000_t75" style="width:247pt;height:54.4pt" o:ole="">
             <v:imagedata r:id="rId115" o:title=""/>
           </v:shape>
-          <o:OLEObject Type="Embed" ProgID="Equation.DSMT4" ShapeID="_x0000_i1078" DrawAspect="Content" ObjectID="_1775674371" r:id="rId116"/>
+          <o:OLEObject Type="Embed" ProgID="Equation.DSMT4" ShapeID="_x0000_i1078" DrawAspect="Content" ObjectID="_1775849487" r:id="rId116"/>
         </w:object>
       </w:r>
       <w:r>
@@ -5910,10 +5910,10 @@
           <w:position w:val="-34"/>
         </w:rPr>
         <w:object w:dxaOrig="4880" w:dyaOrig="1219" w14:anchorId="26B5A392">
-          <v:shape id="_x0000_i1079" type="#_x0000_t75" style="width:243.5pt;height:61.5pt" o:ole="">
+          <v:shape id="_x0000_i1079" type="#_x0000_t75" style="width:243.65pt;height:61.1pt" o:ole="">
             <v:imagedata r:id="rId117" o:title=""/>
           </v:shape>
-          <o:OLEObject Type="Embed" ProgID="Equation.DSMT4" ShapeID="_x0000_i1079" DrawAspect="Content" ObjectID="_1775674372" r:id="rId118"/>
+          <o:OLEObject Type="Embed" ProgID="Equation.DSMT4" ShapeID="_x0000_i1079" DrawAspect="Content" ObjectID="_1775849488" r:id="rId118"/>
         </w:object>
       </w:r>
       <w:r>
@@ -5979,10 +5979,10 @@
           <w:position w:val="-32"/>
         </w:rPr>
         <w:object w:dxaOrig="3200" w:dyaOrig="760" w14:anchorId="07E8C34A">
-          <v:shape id="_x0000_i1080" type="#_x0000_t75" style="width:159.5pt;height:39.5pt" o:ole="">
+          <v:shape id="_x0000_i1080" type="#_x0000_t75" style="width:159.9pt;height:39.35pt" o:ole="">
             <v:imagedata r:id="rId119" o:title=""/>
           </v:shape>
-          <o:OLEObject Type="Embed" ProgID="Equation.DSMT4" ShapeID="_x0000_i1080" DrawAspect="Content" ObjectID="_1775674373" r:id="rId120"/>
+          <o:OLEObject Type="Embed" ProgID="Equation.DSMT4" ShapeID="_x0000_i1080" DrawAspect="Content" ObjectID="_1775849489" r:id="rId120"/>
         </w:object>
       </w:r>
       <w:r>
@@ -6314,10 +6314,10 @@
           <w:position w:val="-30"/>
         </w:rPr>
         <w:object w:dxaOrig="3960" w:dyaOrig="720" w14:anchorId="1B928A9B">
-          <v:shape id="_x0000_i1081" type="#_x0000_t75" style="width:198pt;height:36.5pt" o:ole="">
+          <v:shape id="_x0000_i1081" type="#_x0000_t75" style="width:198.4pt;height:36.85pt" o:ole="">
             <v:imagedata r:id="rId121" o:title=""/>
           </v:shape>
-          <o:OLEObject Type="Embed" ProgID="Equation.DSMT4" ShapeID="_x0000_i1081" DrawAspect="Content" ObjectID="_1775674374" r:id="rId122"/>
+          <o:OLEObject Type="Embed" ProgID="Equation.DSMT4" ShapeID="_x0000_i1081" DrawAspect="Content" ObjectID="_1775849490" r:id="rId122"/>
         </w:object>
       </w:r>
       <w:r>
@@ -6434,10 +6434,10 @@
           <w:position w:val="-104"/>
         </w:rPr>
         <w:object w:dxaOrig="5940" w:dyaOrig="2280" w14:anchorId="30BE2D59">
-          <v:shape id="_x0000_i1082" type="#_x0000_t75" style="width:296pt;height:114pt" o:ole="">
+          <v:shape id="_x0000_i1082" type="#_x0000_t75" style="width:296.35pt;height:113.85pt" o:ole="">
             <v:imagedata r:id="rId123" o:title=""/>
           </v:shape>
-          <o:OLEObject Type="Embed" ProgID="Equation.DSMT4" ShapeID="_x0000_i1082" DrawAspect="Content" ObjectID="_1775674375" r:id="rId124"/>
+          <o:OLEObject Type="Embed" ProgID="Equation.DSMT4" ShapeID="_x0000_i1082" DrawAspect="Content" ObjectID="_1775849491" r:id="rId124"/>
         </w:object>
       </w:r>
       <w:r>
@@ -6651,10 +6651,10 @@
           <w:position w:val="-30"/>
         </w:rPr>
         <w:object w:dxaOrig="7740" w:dyaOrig="720" w14:anchorId="2BEBC16F">
-          <v:shape id="_x0000_i1083" type="#_x0000_t75" style="width:385pt;height:36.5pt" o:ole="">
+          <v:shape id="_x0000_i1083" type="#_x0000_t75" style="width:385.1pt;height:36.85pt" o:ole="">
             <v:imagedata r:id="rId125" o:title=""/>
           </v:shape>
-          <o:OLEObject Type="Embed" ProgID="Equation.DSMT4" ShapeID="_x0000_i1083" DrawAspect="Content" ObjectID="_1775674376" r:id="rId126"/>
+          <o:OLEObject Type="Embed" ProgID="Equation.DSMT4" ShapeID="_x0000_i1083" DrawAspect="Content" ObjectID="_1775849492" r:id="rId126"/>
         </w:object>
       </w:r>
       <w:r>
@@ -6708,10 +6708,10 @@
           <w:position w:val="-28"/>
         </w:rPr>
         <w:object w:dxaOrig="1180" w:dyaOrig="700" w14:anchorId="18FE127C">
-          <v:shape id="_x0000_i1084" type="#_x0000_t75" style="width:59pt;height:35pt" o:ole="">
+          <v:shape id="_x0000_i1084" type="#_x0000_t75" style="width:58.6pt;height:35.15pt" o:ole="">
             <v:imagedata r:id="rId127" o:title=""/>
           </v:shape>
-          <o:OLEObject Type="Embed" ProgID="Equation.DSMT4" ShapeID="_x0000_i1084" DrawAspect="Content" ObjectID="_1775674377" r:id="rId128"/>
+          <o:OLEObject Type="Embed" ProgID="Equation.DSMT4" ShapeID="_x0000_i1084" DrawAspect="Content" ObjectID="_1775849493" r:id="rId128"/>
         </w:object>
       </w:r>
       <w:r>
@@ -6763,10 +6763,10 @@
           <w:position w:val="-12"/>
         </w:rPr>
         <w:object w:dxaOrig="1740" w:dyaOrig="380" w14:anchorId="6E7A53B7">
-          <v:shape id="_x0000_i1085" type="#_x0000_t75" style="width:87pt;height:19.5pt" o:ole="">
+          <v:shape id="_x0000_i1085" type="#_x0000_t75" style="width:87.05pt;height:19.25pt" o:ole="">
             <v:imagedata r:id="rId129" o:title=""/>
           </v:shape>
-          <o:OLEObject Type="Embed" ProgID="Equation.DSMT4" ShapeID="_x0000_i1085" DrawAspect="Content" ObjectID="_1775674378" r:id="rId130"/>
+          <o:OLEObject Type="Embed" ProgID="Equation.DSMT4" ShapeID="_x0000_i1085" DrawAspect="Content" ObjectID="_1775849494" r:id="rId130"/>
         </w:object>
       </w:r>
       <w:r>
@@ -6818,10 +6818,10 @@
           <w:position w:val="-10"/>
         </w:rPr>
         <w:object w:dxaOrig="1320" w:dyaOrig="360" w14:anchorId="20EEA6C4">
-          <v:shape id="_x0000_i1086" type="#_x0000_t75" style="width:66.5pt;height:17.5pt" o:ole="">
+          <v:shape id="_x0000_i1086" type="#_x0000_t75" style="width:66.15pt;height:17.6pt" o:ole="">
             <v:imagedata r:id="rId131" o:title=""/>
           </v:shape>
-          <o:OLEObject Type="Embed" ProgID="Equation.DSMT4" ShapeID="_x0000_i1086" DrawAspect="Content" ObjectID="_1775674379" r:id="rId132"/>
+          <o:OLEObject Type="Embed" ProgID="Equation.DSMT4" ShapeID="_x0000_i1086" DrawAspect="Content" ObjectID="_1775849495" r:id="rId132"/>
         </w:object>
       </w:r>
       <w:r>
@@ -6874,10 +6874,10 @@
           <w:lang w:eastAsia="zh-CN"/>
         </w:rPr>
         <w:object w:dxaOrig="920" w:dyaOrig="320" w14:anchorId="0E68975E">
-          <v:shape id="_x0000_i1087" type="#_x0000_t75" style="width:44.5pt;height:15.5pt" o:ole="">
+          <v:shape id="_x0000_i1087" type="#_x0000_t75" style="width:44.35pt;height:15.9pt" o:ole="">
             <v:imagedata r:id="rId133" o:title=""/>
           </v:shape>
-          <o:OLEObject Type="Embed" ProgID="Equation.DSMT4" ShapeID="_x0000_i1087" DrawAspect="Content" ObjectID="_1775674380" r:id="rId134"/>
+          <o:OLEObject Type="Embed" ProgID="Equation.DSMT4" ShapeID="_x0000_i1087" DrawAspect="Content" ObjectID="_1775849496" r:id="rId134"/>
         </w:object>
       </w:r>
       <w:r>
@@ -6892,10 +6892,10 @@
           <w:position w:val="-12"/>
         </w:rPr>
         <w:object w:dxaOrig="740" w:dyaOrig="380" w14:anchorId="5D83B508">
-          <v:shape id="_x0000_i1088" type="#_x0000_t75" style="width:37.5pt;height:19.5pt" o:ole="">
+          <v:shape id="_x0000_i1088" type="#_x0000_t75" style="width:37.65pt;height:19.25pt" o:ole="">
             <v:imagedata r:id="rId135" o:title=""/>
           </v:shape>
-          <o:OLEObject Type="Embed" ProgID="Equation.DSMT4" ShapeID="_x0000_i1088" DrawAspect="Content" ObjectID="_1775674381" r:id="rId136"/>
+          <o:OLEObject Type="Embed" ProgID="Equation.DSMT4" ShapeID="_x0000_i1088" DrawAspect="Content" ObjectID="_1775849497" r:id="rId136"/>
         </w:object>
       </w:r>
       <w:r>
@@ -6906,10 +6906,10 @@
           <w:position w:val="-12"/>
         </w:rPr>
         <w:object w:dxaOrig="880" w:dyaOrig="380" w14:anchorId="20C4E37A">
-          <v:shape id="_x0000_i1089" type="#_x0000_t75" style="width:45pt;height:19.5pt" o:ole="">
+          <v:shape id="_x0000_i1089" type="#_x0000_t75" style="width:45.2pt;height:19.25pt" o:ole="">
             <v:imagedata r:id="rId137" o:title=""/>
           </v:shape>
-          <o:OLEObject Type="Embed" ProgID="Equation.DSMT4" ShapeID="_x0000_i1089" DrawAspect="Content" ObjectID="_1775674382" r:id="rId138"/>
+          <o:OLEObject Type="Embed" ProgID="Equation.DSMT4" ShapeID="_x0000_i1089" DrawAspect="Content" ObjectID="_1775849498" r:id="rId138"/>
         </w:object>
       </w:r>
       <w:r>
@@ -6926,10 +6926,10 @@
           <w:position w:val="-12"/>
         </w:rPr>
         <w:object w:dxaOrig="340" w:dyaOrig="380" w14:anchorId="3C57848E">
-          <v:shape id="_x0000_i1090" type="#_x0000_t75" style="width:17pt;height:19.5pt" o:ole="">
+          <v:shape id="_x0000_i1090" type="#_x0000_t75" style="width:16.75pt;height:19.25pt" o:ole="">
             <v:imagedata r:id="rId139" o:title=""/>
           </v:shape>
-          <o:OLEObject Type="Embed" ProgID="Equation.DSMT4" ShapeID="_x0000_i1090" DrawAspect="Content" ObjectID="_1775674383" r:id="rId140"/>
+          <o:OLEObject Type="Embed" ProgID="Equation.DSMT4" ShapeID="_x0000_i1090" DrawAspect="Content" ObjectID="_1775849499" r:id="rId140"/>
         </w:object>
       </w:r>
       <w:r>
@@ -6940,10 +6940,10 @@
           <w:position w:val="-12"/>
         </w:rPr>
         <w:object w:dxaOrig="639" w:dyaOrig="360" w14:anchorId="04850F23">
-          <v:shape id="_x0000_i1091" type="#_x0000_t75" style="width:34.5pt;height:17pt" o:ole="">
+          <v:shape id="_x0000_i1091" type="#_x0000_t75" style="width:34.35pt;height:16.75pt" o:ole="">
             <v:imagedata r:id="rId141" o:title=""/>
           </v:shape>
-          <o:OLEObject Type="Embed" ProgID="Equation.DSMT4" ShapeID="_x0000_i1091" DrawAspect="Content" ObjectID="_1775674384" r:id="rId142"/>
+          <o:OLEObject Type="Embed" ProgID="Equation.DSMT4" ShapeID="_x0000_i1091" DrawAspect="Content" ObjectID="_1775849500" r:id="rId142"/>
         </w:object>
       </w:r>
       <w:r>
@@ -6960,10 +6960,10 @@
           <w:position w:val="-12"/>
         </w:rPr>
         <w:object w:dxaOrig="320" w:dyaOrig="360" w14:anchorId="7FA25321">
-          <v:shape id="_x0000_i1092" type="#_x0000_t75" style="width:15.5pt;height:17pt" o:ole="">
+          <v:shape id="_x0000_i1092" type="#_x0000_t75" style="width:15.9pt;height:16.75pt" o:ole="">
             <v:imagedata r:id="rId143" o:title=""/>
           </v:shape>
-          <o:OLEObject Type="Embed" ProgID="Equation.DSMT4" ShapeID="_x0000_i1092" DrawAspect="Content" ObjectID="_1775674385" r:id="rId144"/>
+          <o:OLEObject Type="Embed" ProgID="Equation.DSMT4" ShapeID="_x0000_i1092" DrawAspect="Content" ObjectID="_1775849501" r:id="rId144"/>
         </w:object>
       </w:r>
       <w:r>
@@ -6989,10 +6989,10 @@
           <w:position w:val="-32"/>
         </w:rPr>
         <w:object w:dxaOrig="1780" w:dyaOrig="740" w14:anchorId="5995964D">
-          <v:shape id="_x0000_i1093" type="#_x0000_t75" style="width:89pt;height:37pt" o:ole="">
+          <v:shape id="_x0000_i1093" type="#_x0000_t75" style="width:88.75pt;height:36.85pt" o:ole="">
             <v:imagedata r:id="rId145" o:title=""/>
           </v:shape>
-          <o:OLEObject Type="Embed" ProgID="Equation.DSMT4" ShapeID="_x0000_i1093" DrawAspect="Content" ObjectID="_1775674386" r:id="rId146"/>
+          <o:OLEObject Type="Embed" ProgID="Equation.DSMT4" ShapeID="_x0000_i1093" DrawAspect="Content" ObjectID="_1775849502" r:id="rId146"/>
         </w:object>
       </w:r>
       <w:r>
@@ -7074,10 +7074,10 @@
           <w:position w:val="-32"/>
         </w:rPr>
         <w:object w:dxaOrig="1120" w:dyaOrig="740" w14:anchorId="115C19A5">
-          <v:shape id="_x0000_i1094" type="#_x0000_t75" style="width:57.5pt;height:37.5pt" o:ole="">
+          <v:shape id="_x0000_i1094" type="#_x0000_t75" style="width:57.75pt;height:37.65pt" o:ole="">
             <v:imagedata r:id="rId147" o:title=""/>
           </v:shape>
-          <o:OLEObject Type="Embed" ProgID="Equation.DSMT4" ShapeID="_x0000_i1094" DrawAspect="Content" ObjectID="_1775674387" r:id="rId148"/>
+          <o:OLEObject Type="Embed" ProgID="Equation.DSMT4" ShapeID="_x0000_i1094" DrawAspect="Content" ObjectID="_1775849503" r:id="rId148"/>
         </w:object>
       </w:r>
       <w:r>
@@ -7109,10 +7109,10 @@
           <w:position w:val="-88"/>
         </w:rPr>
         <w:object w:dxaOrig="2659" w:dyaOrig="1920" w14:anchorId="15507DC6">
-          <v:shape id="_x0000_i1095" type="#_x0000_t75" style="width:133.5pt;height:96.5pt" o:ole="">
+          <v:shape id="_x0000_i1095" type="#_x0000_t75" style="width:133.1pt;height:96.3pt" o:ole="">
             <v:imagedata r:id="rId149" o:title=""/>
           </v:shape>
-          <o:OLEObject Type="Embed" ProgID="Equation.DSMT4" ShapeID="_x0000_i1095" DrawAspect="Content" ObjectID="_1775674388" r:id="rId150"/>
+          <o:OLEObject Type="Embed" ProgID="Equation.DSMT4" ShapeID="_x0000_i1095" DrawAspect="Content" ObjectID="_1775849504" r:id="rId150"/>
         </w:object>
       </w:r>
       <w:r>
@@ -7175,10 +7175,10 @@
           <w:position w:val="-70"/>
         </w:rPr>
         <w:object w:dxaOrig="5920" w:dyaOrig="1520" w14:anchorId="38E0E104">
-          <v:shape id="_x0000_i1096" type="#_x0000_t75" style="width:296.5pt;height:76.5pt" o:ole="">
+          <v:shape id="_x0000_i1096" type="#_x0000_t75" style="width:296.35pt;height:76.2pt" o:ole="">
             <v:imagedata r:id="rId151" o:title=""/>
           </v:shape>
-          <o:OLEObject Type="Embed" ProgID="Equation.DSMT4" ShapeID="_x0000_i1096" DrawAspect="Content" ObjectID="_1775674389" r:id="rId152"/>
+          <o:OLEObject Type="Embed" ProgID="Equation.DSMT4" ShapeID="_x0000_i1096" DrawAspect="Content" ObjectID="_1775849505" r:id="rId152"/>
         </w:object>
       </w:r>
       <w:r>
@@ -7225,22 +7225,21 @@
     <w:p>
       <w:pPr>
         <w:rPr>
+          <w:lang w:eastAsia="zh-CN"/>
+        </w:rPr>
+      </w:pPr>
+      <w:r>
+        <w:rPr>
           <w:rFonts w:hint="eastAsia"/>
           <w:lang w:eastAsia="zh-CN"/>
         </w:rPr>
-      </w:pPr>
+        <w:t xml:space="preserve">Its implementation </w:t>
+      </w:r>
       <w:r>
         <w:rPr>
           <w:rFonts w:hint="eastAsia"/>
           <w:lang w:eastAsia="zh-CN"/>
         </w:rPr>
-        <w:t xml:space="preserve">Its implementation </w:t>
-      </w:r>
-      <w:r>
-        <w:rPr>
-          <w:rFonts w:hint="eastAsia"/>
-          <w:lang w:eastAsia="zh-CN"/>
-        </w:rPr>
         <w:t>is</w:t>
       </w:r>
     </w:p>
@@ -7256,10 +7255,10 @@
           <w:position w:val="-226"/>
         </w:rPr>
         <w:object w:dxaOrig="8240" w:dyaOrig="4640" w14:anchorId="38606199">
-          <v:shape id="_x0000_i1097" type="#_x0000_t75" style="width:412.5pt;height:233pt" o:ole="">
+          <v:shape id="_x0000_i1097" type="#_x0000_t75" style="width:412.75pt;height:232.75pt" o:ole="">
             <v:imagedata r:id="rId153" o:title=""/>
           </v:shape>
-          <o:OLEObject Type="Embed" ProgID="Equation.DSMT4" ShapeID="_x0000_i1097" DrawAspect="Content" ObjectID="_1775674390" r:id="rId154"/>
+          <o:OLEObject Type="Embed" ProgID="Equation.DSMT4" ShapeID="_x0000_i1097" DrawAspect="Content" ObjectID="_1775849506" r:id="rId154"/>
         </w:object>
       </w:r>
       <w:r>
@@ -7350,10 +7349,10 @@
           <w:position w:val="-32"/>
         </w:rPr>
         <w:object w:dxaOrig="6200" w:dyaOrig="760" w14:anchorId="4BF5DC90">
-          <v:shape id="_x0000_i1098" type="#_x0000_t75" style="width:310pt;height:39.5pt" o:ole="">
+          <v:shape id="_x0000_i1098" type="#_x0000_t75" style="width:309.75pt;height:39.35pt" o:ole="">
             <v:imagedata r:id="rId155" o:title=""/>
           </v:shape>
-          <o:OLEObject Type="Embed" ProgID="Equation.DSMT4" ShapeID="_x0000_i1098" DrawAspect="Content" ObjectID="_1775674391" r:id="rId156"/>
+          <o:OLEObject Type="Embed" ProgID="Equation.DSMT4" ShapeID="_x0000_i1098" DrawAspect="Content" ObjectID="_1775849507" r:id="rId156"/>
         </w:object>
       </w:r>
       <w:r>
@@ -7412,10 +7411,10 @@
           <w:position w:val="-12"/>
         </w:rPr>
         <w:object w:dxaOrig="1480" w:dyaOrig="380" w14:anchorId="321B4CAA">
-          <v:shape id="_x0000_i1099" type="#_x0000_t75" style="width:75pt;height:19.5pt" o:ole="">
+          <v:shape id="_x0000_i1099" type="#_x0000_t75" style="width:75.35pt;height:19.25pt" o:ole="">
             <v:imagedata r:id="rId157" o:title=""/>
           </v:shape>
-          <o:OLEObject Type="Embed" ProgID="Equation.DSMT4" ShapeID="_x0000_i1099" DrawAspect="Content" ObjectID="_1775674392" r:id="rId158"/>
+          <o:OLEObject Type="Embed" ProgID="Equation.DSMT4" ShapeID="_x0000_i1099" DrawAspect="Content" ObjectID="_1775849508" r:id="rId158"/>
         </w:object>
       </w:r>
       <w:r>
@@ -7435,10 +7434,10 @@
           <w:position w:val="-32"/>
         </w:rPr>
         <w:object w:dxaOrig="7060" w:dyaOrig="760" w14:anchorId="5C58F31E">
-          <v:shape id="_x0000_i1100" type="#_x0000_t75" style="width:352.5pt;height:39.5pt" o:ole="">
+          <v:shape id="_x0000_i1100" type="#_x0000_t75" style="width:352.45pt;height:39.35pt" o:ole="">
             <v:imagedata r:id="rId159" o:title=""/>
           </v:shape>
-          <o:OLEObject Type="Embed" ProgID="Equation.DSMT4" ShapeID="_x0000_i1100" DrawAspect="Content" ObjectID="_1775674393" r:id="rId160"/>
+          <o:OLEObject Type="Embed" ProgID="Equation.DSMT4" ShapeID="_x0000_i1100" DrawAspect="Content" ObjectID="_1775849509" r:id="rId160"/>
         </w:object>
       </w:r>
       <w:r>
@@ -7614,10 +7613,10 @@
           <w:position w:val="-24"/>
         </w:rPr>
         <w:object w:dxaOrig="1120" w:dyaOrig="660" w14:anchorId="5B73AC2D">
-          <v:shape id="_x0000_i1101" type="#_x0000_t75" style="width:57.5pt;height:32.5pt" o:ole="">
+          <v:shape id="_x0000_i1101" type="#_x0000_t75" style="width:57.75pt;height:32.65pt" o:ole="">
             <v:imagedata r:id="rId161" o:title=""/>
           </v:shape>
-          <o:OLEObject Type="Embed" ProgID="Equation.DSMT4" ShapeID="_x0000_i1101" DrawAspect="Content" ObjectID="_1775674394" r:id="rId162"/>
+          <o:OLEObject Type="Embed" ProgID="Equation.DSMT4" ShapeID="_x0000_i1101" DrawAspect="Content" ObjectID="_1775849510" r:id="rId162"/>
         </w:object>
       </w:r>
       <w:r>
@@ -7637,10 +7636,10 @@
           <w:position w:val="-16"/>
         </w:rPr>
         <w:object w:dxaOrig="6680" w:dyaOrig="440" w14:anchorId="7FA111DC">
-          <v:shape id="_x0000_i1102" type="#_x0000_t75" style="width:335pt;height:22pt" o:ole="">
+          <v:shape id="_x0000_i1102" type="#_x0000_t75" style="width:334.9pt;height:21.75pt" o:ole="">
             <v:imagedata r:id="rId163" o:title=""/>
           </v:shape>
-          <o:OLEObject Type="Embed" ProgID="Equation.DSMT4" ShapeID="_x0000_i1102" DrawAspect="Content" ObjectID="_1775674395" r:id="rId164"/>
+          <o:OLEObject Type="Embed" ProgID="Equation.DSMT4" ShapeID="_x0000_i1102" DrawAspect="Content" ObjectID="_1775849511" r:id="rId164"/>
         </w:object>
       </w:r>
       <w:r>
@@ -7713,10 +7712,10 @@
           <w:position w:val="-16"/>
         </w:rPr>
         <w:object w:dxaOrig="3360" w:dyaOrig="440" w14:anchorId="61372B1E">
-          <v:shape id="_x0000_i1103" type="#_x0000_t75" style="width:170.5pt;height:22pt" o:ole="">
+          <v:shape id="_x0000_i1103" type="#_x0000_t75" style="width:170.8pt;height:21.75pt" o:ole="">
             <v:imagedata r:id="rId165" o:title=""/>
           </v:shape>
-          <o:OLEObject Type="Embed" ProgID="Equation.DSMT4" ShapeID="_x0000_i1103" DrawAspect="Content" ObjectID="_1775674396" r:id="rId166"/>
+          <o:OLEObject Type="Embed" ProgID="Equation.DSMT4" ShapeID="_x0000_i1103" DrawAspect="Content" ObjectID="_1775849512" r:id="rId166"/>
         </w:object>
       </w:r>
       <w:r>
@@ -7769,10 +7768,10 @@
           <w:position w:val="-14"/>
         </w:rPr>
         <w:object w:dxaOrig="300" w:dyaOrig="380" w14:anchorId="1C7E0407">
-          <v:shape id="_x0000_i1104" type="#_x0000_t75" style="width:15pt;height:19.5pt" o:ole="">
+          <v:shape id="_x0000_i1104" type="#_x0000_t75" style="width:15.05pt;height:19.25pt" o:ole="">
             <v:imagedata r:id="rId167" o:title=""/>
           </v:shape>
-          <o:OLEObject Type="Embed" ProgID="Equation.DSMT4" ShapeID="_x0000_i1104" DrawAspect="Content" ObjectID="_1775674397" r:id="rId168"/>
+          <o:OLEObject Type="Embed" ProgID="Equation.DSMT4" ShapeID="_x0000_i1104" DrawAspect="Content" ObjectID="_1775849513" r:id="rId168"/>
         </w:object>
       </w:r>
       <w:r>
@@ -7978,10 +7977,10 @@
           <w:position w:val="-64"/>
         </w:rPr>
         <w:object w:dxaOrig="8540" w:dyaOrig="1400" w14:anchorId="0C8B2404">
-          <v:shape id="_x0000_i1105" type="#_x0000_t75" style="width:424pt;height:70pt" o:ole="">
+          <v:shape id="_x0000_i1105" type="#_x0000_t75" style="width:423.65pt;height:70.35pt" o:ole="">
             <v:imagedata r:id="rId169" o:title=""/>
           </v:shape>
-          <o:OLEObject Type="Embed" ProgID="Equation.DSMT4" ShapeID="_x0000_i1105" DrawAspect="Content" ObjectID="_1775674398" r:id="rId170"/>
+          <o:OLEObject Type="Embed" ProgID="Equation.DSMT4" ShapeID="_x0000_i1105" DrawAspect="Content" ObjectID="_1775849514" r:id="rId170"/>
         </w:object>
       </w:r>
       <w:r>
@@ -8039,10 +8038,10 @@
           <w:position w:val="-12"/>
         </w:rPr>
         <w:object w:dxaOrig="1480" w:dyaOrig="380" w14:anchorId="73F65033">
-          <v:shape id="_x0000_i1106" type="#_x0000_t75" style="width:75pt;height:19.5pt" o:ole="">
+          <v:shape id="_x0000_i1106" type="#_x0000_t75" style="width:75.35pt;height:19.25pt" o:ole="">
             <v:imagedata r:id="rId157" o:title=""/>
           </v:shape>
-          <o:OLEObject Type="Embed" ProgID="Equation.DSMT4" ShapeID="_x0000_i1106" DrawAspect="Content" ObjectID="_1775674399" r:id="rId171"/>
+          <o:OLEObject Type="Embed" ProgID="Equation.DSMT4" ShapeID="_x0000_i1106" DrawAspect="Content" ObjectID="_1775849515" r:id="rId171"/>
         </w:object>
       </w:r>
       <w:r>
@@ -8062,10 +8061,10 @@
           <w:position w:val="-64"/>
         </w:rPr>
         <w:object w:dxaOrig="10280" w:dyaOrig="1400" w14:anchorId="331B035F">
-          <v:shape id="_x0000_i1107" type="#_x0000_t75" style="width:515pt;height:70pt" o:ole="">
+          <v:shape id="_x0000_i1107" type="#_x0000_t75" style="width:514.9pt;height:70.35pt" o:ole="">
             <v:imagedata r:id="rId172" o:title=""/>
           </v:shape>
-          <o:OLEObject Type="Embed" ProgID="Equation.DSMT4" ShapeID="_x0000_i1107" DrawAspect="Content" ObjectID="_1775674400" r:id="rId173"/>
+          <o:OLEObject Type="Embed" ProgID="Equation.DSMT4" ShapeID="_x0000_i1107" DrawAspect="Content" ObjectID="_1775849516" r:id="rId173"/>
         </w:object>
       </w:r>
       <w:r>
@@ -8124,10 +8123,10 @@
           <w:position w:val="-24"/>
         </w:rPr>
         <w:object w:dxaOrig="1120" w:dyaOrig="660" w14:anchorId="777EB544">
-          <v:shape id="_x0000_i1108" type="#_x0000_t75" style="width:57.5pt;height:32.5pt" o:ole="">
+          <v:shape id="_x0000_i1108" type="#_x0000_t75" style="width:57.75pt;height:32.65pt" o:ole="">
             <v:imagedata r:id="rId161" o:title=""/>
           </v:shape>
-          <o:OLEObject Type="Embed" ProgID="Equation.DSMT4" ShapeID="_x0000_i1108" DrawAspect="Content" ObjectID="_1775674401" r:id="rId174"/>
+          <o:OLEObject Type="Embed" ProgID="Equation.DSMT4" ShapeID="_x0000_i1108" DrawAspect="Content" ObjectID="_1775849517" r:id="rId174"/>
         </w:object>
       </w:r>
       <w:r>
@@ -8144,10 +8143,10 @@
           <w:position w:val="-66"/>
         </w:rPr>
         <w:object w:dxaOrig="8860" w:dyaOrig="1440" w14:anchorId="4298701C">
-          <v:shape id="_x0000_i1109" type="#_x0000_t75" style="width:422pt;height:67.5pt" o:ole="">
+          <v:shape id="_x0000_i1109" type="#_x0000_t75" style="width:421.95pt;height:67.8pt" o:ole="">
             <v:imagedata r:id="rId175" o:title=""/>
           </v:shape>
-          <o:OLEObject Type="Embed" ProgID="Equation.DSMT4" ShapeID="_x0000_i1109" DrawAspect="Content" ObjectID="_1775674402" r:id="rId176"/>
+          <o:OLEObject Type="Embed" ProgID="Equation.DSMT4" ShapeID="_x0000_i1109" DrawAspect="Content" ObjectID="_1775849518" r:id="rId176"/>
         </w:object>
       </w:r>
       <w:r>
@@ -8220,10 +8219,10 @@
           <w:position w:val="-16"/>
         </w:rPr>
         <w:object w:dxaOrig="2280" w:dyaOrig="440" w14:anchorId="1C3CC899">
-          <v:shape id="_x0000_i1110" type="#_x0000_t75" style="width:114.5pt;height:22pt" o:ole="">
+          <v:shape id="_x0000_i1110" type="#_x0000_t75" style="width:114.7pt;height:21.75pt" o:ole="">
             <v:imagedata r:id="rId177" o:title=""/>
           </v:shape>
-          <o:OLEObject Type="Embed" ProgID="Equation.DSMT4" ShapeID="_x0000_i1110" DrawAspect="Content" ObjectID="_1775674403" r:id="rId178"/>
+          <o:OLEObject Type="Embed" ProgID="Equation.DSMT4" ShapeID="_x0000_i1110" DrawAspect="Content" ObjectID="_1775849519" r:id="rId178"/>
         </w:object>
       </w:r>
       <w:r>
@@ -8561,10 +8560,10 @@
           <w:position w:val="-108"/>
         </w:rPr>
         <w:object w:dxaOrig="10579" w:dyaOrig="2260" w14:anchorId="5D385CE9">
-          <v:shape id="_x0000_i1111" type="#_x0000_t75" style="width:526.5pt;height:112pt" o:ole="">
+          <v:shape id="_x0000_i1111" type="#_x0000_t75" style="width:526.6pt;height:112.2pt" o:ole="">
             <v:imagedata r:id="rId179" o:title=""/>
           </v:shape>
-          <o:OLEObject Type="Embed" ProgID="Equation.DSMT4" ShapeID="_x0000_i1111" DrawAspect="Content" ObjectID="_1775674404" r:id="rId180"/>
+          <o:OLEObject Type="Embed" ProgID="Equation.DSMT4" ShapeID="_x0000_i1111" DrawAspect="Content" ObjectID="_1775849520" r:id="rId180"/>
         </w:object>
       </w:r>
       <w:r>
@@ -8789,10 +8788,10 @@
           <w:position w:val="-32"/>
         </w:rPr>
         <w:object w:dxaOrig="8559" w:dyaOrig="760" w14:anchorId="0F20BB53">
-          <v:shape id="_x0000_i1112" type="#_x0000_t75" style="width:428.5pt;height:37.5pt" o:ole="">
+          <v:shape id="_x0000_i1112" type="#_x0000_t75" style="width:428.65pt;height:37.65pt" o:ole="">
             <v:imagedata r:id="rId181" o:title=""/>
           </v:shape>
-          <o:OLEObject Type="Embed" ProgID="Equation.DSMT4" ShapeID="_x0000_i1112" DrawAspect="Content" ObjectID="_1775674405" r:id="rId182"/>
+          <o:OLEObject Type="Embed" ProgID="Equation.DSMT4" ShapeID="_x0000_i1112" DrawAspect="Content" ObjectID="_1775849521" r:id="rId182"/>
         </w:object>
       </w:r>
       <w:r>
@@ -8856,10 +8855,10 @@
           <w:position w:val="-12"/>
         </w:rPr>
         <w:object w:dxaOrig="279" w:dyaOrig="380" w14:anchorId="44112F32">
-          <v:shape id="_x0000_i1113" type="#_x0000_t75" style="width:14.5pt;height:19.5pt" o:ole="">
+          <v:shape id="_x0000_i1113" type="#_x0000_t75" style="width:14.25pt;height:19.25pt" o:ole="">
             <v:imagedata r:id="rId183" o:title=""/>
           </v:shape>
-          <o:OLEObject Type="Embed" ProgID="Equation.DSMT4" ShapeID="_x0000_i1113" DrawAspect="Content" ObjectID="_1775674406" r:id="rId184"/>
+          <o:OLEObject Type="Embed" ProgID="Equation.DSMT4" ShapeID="_x0000_i1113" DrawAspect="Content" ObjectID="_1775849522" r:id="rId184"/>
         </w:object>
       </w:r>
       <w:r>
@@ -8873,10 +8872,10 @@
           <w:position w:val="-12"/>
         </w:rPr>
         <w:object w:dxaOrig="440" w:dyaOrig="380" w14:anchorId="0DC6EB30">
-          <v:shape id="_x0000_i1114" type="#_x0000_t75" style="width:22pt;height:19.5pt" o:ole="">
+          <v:shape id="_x0000_i1114" type="#_x0000_t75" style="width:21.75pt;height:19.25pt" o:ole="">
             <v:imagedata r:id="rId185" o:title=""/>
           </v:shape>
-          <o:OLEObject Type="Embed" ProgID="Equation.DSMT4" ShapeID="_x0000_i1114" DrawAspect="Content" ObjectID="_1775674407" r:id="rId186"/>
+          <o:OLEObject Type="Embed" ProgID="Equation.DSMT4" ShapeID="_x0000_i1114" DrawAspect="Content" ObjectID="_1775849523" r:id="rId186"/>
         </w:object>
       </w:r>
       <w:r>
@@ -9022,10 +9021,10 @@
           <w:position w:val="-32"/>
         </w:rPr>
         <w:object w:dxaOrig="6080" w:dyaOrig="760" w14:anchorId="032A8060">
-          <v:shape id="_x0000_i1115" type="#_x0000_t75" style="width:303pt;height:39.5pt" o:ole="">
+          <v:shape id="_x0000_i1115" type="#_x0000_t75" style="width:303.05pt;height:39.35pt" o:ole="">
             <v:imagedata r:id="rId187" o:title=""/>
           </v:shape>
-          <o:OLEObject Type="Embed" ProgID="Equation.DSMT4" ShapeID="_x0000_i1115" DrawAspect="Content" ObjectID="_1775674408" r:id="rId188"/>
+          <o:OLEObject Type="Embed" ProgID="Equation.DSMT4" ShapeID="_x0000_i1115" DrawAspect="Content" ObjectID="_1775849524" r:id="rId188"/>
         </w:object>
       </w:r>
       <w:r>
@@ -9082,10 +9081,10 @@
           <w:position w:val="-4"/>
         </w:rPr>
         <w:object w:dxaOrig="220" w:dyaOrig="260" w14:anchorId="3333D882">
-          <v:shape id="_x0000_i1116" type="#_x0000_t75" style="width:10.5pt;height:13pt" o:ole="">
+          <v:shape id="_x0000_i1116" type="#_x0000_t75" style="width:10.9pt;height:13.4pt" o:ole="">
             <v:imagedata r:id="rId189" o:title=""/>
           </v:shape>
-          <o:OLEObject Type="Embed" ProgID="Equation.DSMT4" ShapeID="_x0000_i1116" DrawAspect="Content" ObjectID="_1775674409" r:id="rId190"/>
+          <o:OLEObject Type="Embed" ProgID="Equation.DSMT4" ShapeID="_x0000_i1116" DrawAspect="Content" ObjectID="_1775849525" r:id="rId190"/>
         </w:object>
       </w:r>
       <w:r>
@@ -9119,10 +9118,10 @@
           <w:position w:val="-36"/>
         </w:rPr>
         <w:object w:dxaOrig="5420" w:dyaOrig="840" w14:anchorId="0B736976">
-          <v:shape id="_x0000_i1117" type="#_x0000_t75" style="width:270.5pt;height:44pt" o:ole="">
+          <v:shape id="_x0000_i1117" type="#_x0000_t75" style="width:270.4pt;height:44.35pt" o:ole="">
             <v:imagedata r:id="rId191" o:title=""/>
           </v:shape>
-          <o:OLEObject Type="Embed" ProgID="Equation.DSMT4" ShapeID="_x0000_i1117" DrawAspect="Content" ObjectID="_1775674410" r:id="rId192"/>
+          <o:OLEObject Type="Embed" ProgID="Equation.DSMT4" ShapeID="_x0000_i1117" DrawAspect="Content" ObjectID="_1775849526" r:id="rId192"/>
         </w:object>
       </w:r>
       <w:r>
@@ -9191,10 +9190,10 @@
           <w:position w:val="-12"/>
         </w:rPr>
         <w:object w:dxaOrig="1480" w:dyaOrig="380" w14:anchorId="1AB2E44E">
-          <v:shape id="_x0000_i1118" type="#_x0000_t75" style="width:75pt;height:19.5pt" o:ole="">
+          <v:shape id="_x0000_i1118" type="#_x0000_t75" style="width:75.35pt;height:19.25pt" o:ole="">
             <v:imagedata r:id="rId157" o:title=""/>
           </v:shape>
-          <o:OLEObject Type="Embed" ProgID="Equation.DSMT4" ShapeID="_x0000_i1118" DrawAspect="Content" ObjectID="_1775674411" r:id="rId193"/>
+          <o:OLEObject Type="Embed" ProgID="Equation.DSMT4" ShapeID="_x0000_i1118" DrawAspect="Content" ObjectID="_1775849527" r:id="rId193"/>
         </w:object>
       </w:r>
       <w:r>
@@ -9218,10 +9217,10 @@
           <w:position w:val="-32"/>
         </w:rPr>
         <w:object w:dxaOrig="6660" w:dyaOrig="760" w14:anchorId="70207576">
-          <v:shape id="_x0000_i1119" type="#_x0000_t75" style="width:332.5pt;height:39.5pt" o:ole="">
+          <v:shape id="_x0000_i1119" type="#_x0000_t75" style="width:332.35pt;height:39.35pt" o:ole="">
             <v:imagedata r:id="rId194" o:title=""/>
           </v:shape>
-          <o:OLEObject Type="Embed" ProgID="Equation.DSMT4" ShapeID="_x0000_i1119" DrawAspect="Content" ObjectID="_1775674412" r:id="rId195"/>
+          <o:OLEObject Type="Embed" ProgID="Equation.DSMT4" ShapeID="_x0000_i1119" DrawAspect="Content" ObjectID="_1775849528" r:id="rId195"/>
         </w:object>
       </w:r>
       <w:r>
@@ -9274,10 +9273,10 @@
           <w:position w:val="-24"/>
         </w:rPr>
         <w:object w:dxaOrig="1120" w:dyaOrig="660" w14:anchorId="6BEC7949">
-          <v:shape id="_x0000_i1120" type="#_x0000_t75" style="width:57.5pt;height:32.5pt" o:ole="">
+          <v:shape id="_x0000_i1120" type="#_x0000_t75" style="width:57.75pt;height:32.65pt" o:ole="">
             <v:imagedata r:id="rId161" o:title=""/>
           </v:shape>
-          <o:OLEObject Type="Embed" ProgID="Equation.DSMT4" ShapeID="_x0000_i1120" DrawAspect="Content" ObjectID="_1775674413" r:id="rId196"/>
+          <o:OLEObject Type="Embed" ProgID="Equation.DSMT4" ShapeID="_x0000_i1120" DrawAspect="Content" ObjectID="_1775849529" r:id="rId196"/>
         </w:object>
       </w:r>
       <w:r>
@@ -9301,10 +9300,10 @@
           <w:position w:val="-16"/>
         </w:rPr>
         <w:object w:dxaOrig="6220" w:dyaOrig="440" w14:anchorId="1C8D7A6C">
-          <v:shape id="_x0000_i1121" type="#_x0000_t75" style="width:310.5pt;height:22.5pt" o:ole="">
+          <v:shape id="_x0000_i1121" type="#_x0000_t75" style="width:310.6pt;height:22.6pt" o:ole="">
             <v:imagedata r:id="rId197" o:title=""/>
           </v:shape>
-          <o:OLEObject Type="Embed" ProgID="Equation.DSMT4" ShapeID="_x0000_i1121" DrawAspect="Content" ObjectID="_1775674414" r:id="rId198"/>
+          <o:OLEObject Type="Embed" ProgID="Equation.DSMT4" ShapeID="_x0000_i1121" DrawAspect="Content" ObjectID="_1775849530" r:id="rId198"/>
         </w:object>
       </w:r>
       <w:r>
@@ -9379,10 +9378,10 @@
           <w:position w:val="-16"/>
         </w:rPr>
         <w:object w:dxaOrig="7200" w:dyaOrig="440" w14:anchorId="6CDCDCDD">
-          <v:shape id="_x0000_i1122" type="#_x0000_t75" style="width:359.5pt;height:22.5pt" o:ole="">
+          <v:shape id="_x0000_i1122" type="#_x0000_t75" style="width:5in;height:22.6pt" o:ole="">
             <v:imagedata r:id="rId199" o:title=""/>
           </v:shape>
-          <o:OLEObject Type="Embed" ProgID="Equation.DSMT4" ShapeID="_x0000_i1122" DrawAspect="Content" ObjectID="_1775674415" r:id="rId200"/>
+          <o:OLEObject Type="Embed" ProgID="Equation.DSMT4" ShapeID="_x0000_i1122" DrawAspect="Content" ObjectID="_1775849531" r:id="rId200"/>
         </w:object>
       </w:r>
       <w:r>
@@ -9438,10 +9437,10 @@
           <w:position w:val="-34"/>
         </w:rPr>
         <w:object w:dxaOrig="3980" w:dyaOrig="800" w14:anchorId="76EF263E">
-          <v:shape id="_x0000_i1123" type="#_x0000_t75" style="width:198.5pt;height:40.5pt" o:ole="">
+          <v:shape id="_x0000_i1123" type="#_x0000_t75" style="width:198.4pt;height:40.2pt" o:ole="">
             <v:imagedata r:id="rId201" o:title=""/>
           </v:shape>
-          <o:OLEObject Type="Embed" ProgID="Equation.DSMT4" ShapeID="_x0000_i1123" DrawAspect="Content" ObjectID="_1775674416" r:id="rId202"/>
+          <o:OLEObject Type="Embed" ProgID="Equation.DSMT4" ShapeID="_x0000_i1123" DrawAspect="Content" ObjectID="_1775849532" r:id="rId202"/>
         </w:object>
       </w:r>
       <w:r>
@@ -9494,10 +9493,10 @@
           <w:position w:val="-34"/>
         </w:rPr>
         <w:object w:dxaOrig="4040" w:dyaOrig="800" w14:anchorId="3FF701FE">
-          <v:shape id="_x0000_i1124" type="#_x0000_t75" style="width:201.5pt;height:40.5pt" o:ole="">
+          <v:shape id="_x0000_i1124" type="#_x0000_t75" style="width:201.75pt;height:40.2pt" o:ole="">
             <v:imagedata r:id="rId203" o:title=""/>
           </v:shape>
-          <o:OLEObject Type="Embed" ProgID="Equation.DSMT4" ShapeID="_x0000_i1124" DrawAspect="Content" ObjectID="_1775674417" r:id="rId204"/>
+          <o:OLEObject Type="Embed" ProgID="Equation.DSMT4" ShapeID="_x0000_i1124" DrawAspect="Content" ObjectID="_1775849533" r:id="rId204"/>
         </w:object>
       </w:r>
       <w:r>
@@ -9550,10 +9549,10 @@
           <w:position w:val="-34"/>
         </w:rPr>
         <w:object w:dxaOrig="4020" w:dyaOrig="800" w14:anchorId="57897577">
-          <v:shape id="_x0000_i1125" type="#_x0000_t75" style="width:201pt;height:40.5pt" o:ole="">
+          <v:shape id="_x0000_i1125" type="#_x0000_t75" style="width:200.95pt;height:40.2pt" o:ole="">
             <v:imagedata r:id="rId205" o:title=""/>
           </v:shape>
-          <o:OLEObject Type="Embed" ProgID="Equation.DSMT4" ShapeID="_x0000_i1125" DrawAspect="Content" ObjectID="_1775674418" r:id="rId206"/>
+          <o:OLEObject Type="Embed" ProgID="Equation.DSMT4" ShapeID="_x0000_i1125" DrawAspect="Content" ObjectID="_1775849534" r:id="rId206"/>
         </w:object>
       </w:r>
       <w:r>
@@ -9802,10 +9801,10 @@
           <w:position w:val="-16"/>
         </w:rPr>
         <w:object w:dxaOrig="7540" w:dyaOrig="440" w14:anchorId="70C8C136">
-          <v:shape id="_x0000_i1126" type="#_x0000_t75" style="width:375.5pt;height:22.5pt" o:ole="">
+          <v:shape id="_x0000_i1126" type="#_x0000_t75" style="width:375.9pt;height:22.6pt" o:ole="">
             <v:imagedata r:id="rId207" o:title=""/>
           </v:shape>
-          <o:OLEObject Type="Embed" ProgID="Equation.DSMT4" ShapeID="_x0000_i1126" DrawAspect="Content" ObjectID="_1775674419" r:id="rId208"/>
+          <o:OLEObject Type="Embed" ProgID="Equation.DSMT4" ShapeID="_x0000_i1126" DrawAspect="Content" ObjectID="_1775849535" r:id="rId208"/>
         </w:object>
       </w:r>
       <w:r>
@@ -9858,10 +9857,10 @@
           <w:position w:val="-36"/>
         </w:rPr>
         <w:object w:dxaOrig="3340" w:dyaOrig="840" w14:anchorId="60A93112">
-          <v:shape id="_x0000_i1127" type="#_x0000_t75" style="width:166.5pt;height:44pt" o:ole="">
+          <v:shape id="_x0000_i1127" type="#_x0000_t75" style="width:166.6pt;height:44.35pt" o:ole="">
             <v:imagedata r:id="rId209" o:title=""/>
           </v:shape>
-          <o:OLEObject Type="Embed" ProgID="Equation.DSMT4" ShapeID="_x0000_i1127" DrawAspect="Content" ObjectID="_1775674420" r:id="rId210"/>
+          <o:OLEObject Type="Embed" ProgID="Equation.DSMT4" ShapeID="_x0000_i1127" DrawAspect="Content" ObjectID="_1775849536" r:id="rId210"/>
         </w:object>
       </w:r>
       <w:r>
@@ -10007,10 +10006,10 @@
           <w:position w:val="-12"/>
         </w:rPr>
         <w:object w:dxaOrig="320" w:dyaOrig="360" w14:anchorId="296D4A20">
-          <v:shape id="_x0000_i1128" type="#_x0000_t75" style="width:15.5pt;height:17pt" o:ole="">
+          <v:shape id="_x0000_i1128" type="#_x0000_t75" style="width:15.9pt;height:16.75pt" o:ole="">
             <v:imagedata r:id="rId211" o:title=""/>
           </v:shape>
-          <o:OLEObject Type="Embed" ProgID="Equation.DSMT4" ShapeID="_x0000_i1128" DrawAspect="Content" ObjectID="_1775674421" r:id="rId212"/>
+          <o:OLEObject Type="Embed" ProgID="Equation.DSMT4" ShapeID="_x0000_i1128" DrawAspect="Content" ObjectID="_1775849537" r:id="rId212"/>
         </w:object>
       </w:r>
       <w:r>
@@ -10021,10 +10020,10 @@
           <w:position w:val="-12"/>
         </w:rPr>
         <w:object w:dxaOrig="340" w:dyaOrig="360" w14:anchorId="60C16F56">
-          <v:shape id="_x0000_i1129" type="#_x0000_t75" style="width:17pt;height:17pt" o:ole="">
+          <v:shape id="_x0000_i1129" type="#_x0000_t75" style="width:16.75pt;height:16.75pt" o:ole="">
             <v:imagedata r:id="rId213" o:title=""/>
           </v:shape>
-          <o:OLEObject Type="Embed" ProgID="Equation.DSMT4" ShapeID="_x0000_i1129" DrawAspect="Content" ObjectID="_1775674422" r:id="rId214"/>
+          <o:OLEObject Type="Embed" ProgID="Equation.DSMT4" ShapeID="_x0000_i1129" DrawAspect="Content" ObjectID="_1775849538" r:id="rId214"/>
         </w:object>
       </w:r>
       <w:r>
@@ -10035,10 +10034,10 @@
           <w:position w:val="-12"/>
         </w:rPr>
         <w:object w:dxaOrig="340" w:dyaOrig="360" w14:anchorId="77D91B8B">
-          <v:shape id="_x0000_i1130" type="#_x0000_t75" style="width:17pt;height:17pt" o:ole="">
+          <v:shape id="_x0000_i1130" type="#_x0000_t75" style="width:16.75pt;height:16.75pt" o:ole="">
             <v:imagedata r:id="rId215" o:title=""/>
           </v:shape>
-          <o:OLEObject Type="Embed" ProgID="Equation.DSMT4" ShapeID="_x0000_i1130" DrawAspect="Content" ObjectID="_1775674423" r:id="rId216"/>
+          <o:OLEObject Type="Embed" ProgID="Equation.DSMT4" ShapeID="_x0000_i1130" DrawAspect="Content" ObjectID="_1775849539" r:id="rId216"/>
         </w:object>
       </w:r>
       <w:r>
@@ -10058,10 +10057,10 @@
           <w:position w:val="-14"/>
         </w:rPr>
         <w:object w:dxaOrig="2659" w:dyaOrig="400" w14:anchorId="5F029383">
-          <v:shape id="_x0000_i1131" type="#_x0000_t75" style="width:133.5pt;height:22pt" o:ole="">
+          <v:shape id="_x0000_i1131" type="#_x0000_t75" style="width:133.1pt;height:21.75pt" o:ole="">
             <v:imagedata r:id="rId217" o:title=""/>
           </v:shape>
-          <o:OLEObject Type="Embed" ProgID="Equation.DSMT4" ShapeID="_x0000_i1131" DrawAspect="Content" ObjectID="_1775674424" r:id="rId218"/>
+          <o:OLEObject Type="Embed" ProgID="Equation.DSMT4" ShapeID="_x0000_i1131" DrawAspect="Content" ObjectID="_1775849540" r:id="rId218"/>
         </w:object>
       </w:r>
       <w:r>
@@ -10109,10 +10108,10 @@
           <w:position w:val="-12"/>
         </w:rPr>
         <w:object w:dxaOrig="320" w:dyaOrig="360" w14:anchorId="00E1F7B6">
-          <v:shape id="_x0000_i1132" type="#_x0000_t75" style="width:15.5pt;height:17pt" o:ole="">
+          <v:shape id="_x0000_i1132" type="#_x0000_t75" style="width:15.9pt;height:16.75pt" o:ole="">
             <v:imagedata r:id="rId211" o:title=""/>
           </v:shape>
-          <o:OLEObject Type="Embed" ProgID="Equation.DSMT4" ShapeID="_x0000_i1132" DrawAspect="Content" ObjectID="_1775674425" r:id="rId219"/>
+          <o:OLEObject Type="Embed" ProgID="Equation.DSMT4" ShapeID="_x0000_i1132" DrawAspect="Content" ObjectID="_1775849541" r:id="rId219"/>
         </w:object>
       </w:r>
       <w:r>
@@ -10123,10 +10122,10 @@
           <w:position w:val="-12"/>
         </w:rPr>
         <w:object w:dxaOrig="340" w:dyaOrig="360" w14:anchorId="77E8C2E7">
-          <v:shape id="_x0000_i1133" type="#_x0000_t75" style="width:17pt;height:17pt" o:ole="">
+          <v:shape id="_x0000_i1133" type="#_x0000_t75" style="width:16.75pt;height:16.75pt" o:ole="">
             <v:imagedata r:id="rId220" o:title=""/>
           </v:shape>
-          <o:OLEObject Type="Embed" ProgID="Equation.DSMT4" ShapeID="_x0000_i1133" DrawAspect="Content" ObjectID="_1775674426" r:id="rId221"/>
+          <o:OLEObject Type="Embed" ProgID="Equation.DSMT4" ShapeID="_x0000_i1133" DrawAspect="Content" ObjectID="_1775849542" r:id="rId221"/>
         </w:object>
       </w:r>
       <w:r>
@@ -10137,10 +10136,10 @@
           <w:position w:val="-12"/>
         </w:rPr>
         <w:object w:dxaOrig="340" w:dyaOrig="360" w14:anchorId="378A0431">
-          <v:shape id="_x0000_i1134" type="#_x0000_t75" style="width:17pt;height:17pt" o:ole="">
+          <v:shape id="_x0000_i1134" type="#_x0000_t75" style="width:16.75pt;height:16.75pt" o:ole="">
             <v:imagedata r:id="rId222" o:title=""/>
           </v:shape>
-          <o:OLEObject Type="Embed" ProgID="Equation.DSMT4" ShapeID="_x0000_i1134" DrawAspect="Content" ObjectID="_1775674427" r:id="rId223"/>
+          <o:OLEObject Type="Embed" ProgID="Equation.DSMT4" ShapeID="_x0000_i1134" DrawAspect="Content" ObjectID="_1775849543" r:id="rId223"/>
         </w:object>
       </w:r>
       <w:r>
@@ -10169,10 +10168,10 @@
           <w:position w:val="-14"/>
         </w:rPr>
         <w:object w:dxaOrig="3220" w:dyaOrig="400" w14:anchorId="44CF9CF3">
-          <v:shape id="_x0000_i1135" type="#_x0000_t75" style="width:161pt;height:22pt" o:ole="">
+          <v:shape id="_x0000_i1135" type="#_x0000_t75" style="width:160.75pt;height:21.75pt" o:ole="">
             <v:imagedata r:id="rId224" o:title=""/>
           </v:shape>
-          <o:OLEObject Type="Embed" ProgID="Equation.DSMT4" ShapeID="_x0000_i1135" DrawAspect="Content" ObjectID="_1775674428" r:id="rId225"/>
+          <o:OLEObject Type="Embed" ProgID="Equation.DSMT4" ShapeID="_x0000_i1135" DrawAspect="Content" ObjectID="_1775849544" r:id="rId225"/>
         </w:object>
       </w:r>
       <w:r>
@@ -10232,10 +10231,10 @@
           <w:position w:val="-54"/>
         </w:rPr>
         <w:object w:dxaOrig="1900" w:dyaOrig="1219" w14:anchorId="6BC4E540">
-          <v:shape id="_x0000_i1136" type="#_x0000_t75" style="width:94.5pt;height:61.5pt" o:ole="">
+          <v:shape id="_x0000_i1136" type="#_x0000_t75" style="width:94.6pt;height:61.1pt" o:ole="">
             <v:imagedata r:id="rId226" o:title=""/>
           </v:shape>
-          <o:OLEObject Type="Embed" ProgID="Equation.DSMT4" ShapeID="_x0000_i1136" DrawAspect="Content" ObjectID="_1775674429" r:id="rId227"/>
+          <o:OLEObject Type="Embed" ProgID="Equation.DSMT4" ShapeID="_x0000_i1136" DrawAspect="Content" ObjectID="_1775849545" r:id="rId227"/>
         </w:object>
       </w:r>
       <w:r>
@@ -10306,10 +10305,10 @@
           <w:lang w:eastAsia="zh-CN"/>
         </w:rPr>
         <w:object w:dxaOrig="1840" w:dyaOrig="400" w14:anchorId="7B9BB352">
-          <v:shape id="_x0000_i1137" type="#_x0000_t75" style="width:94pt;height:22pt" o:ole="">
+          <v:shape id="_x0000_i1137" type="#_x0000_t75" style="width:93.75pt;height:21.75pt" o:ole="">
             <v:imagedata r:id="rId228" o:title=""/>
           </v:shape>
-          <o:OLEObject Type="Embed" ProgID="Equation.DSMT4" ShapeID="_x0000_i1137" DrawAspect="Content" ObjectID="_1775674430" r:id="rId229"/>
+          <o:OLEObject Type="Embed" ProgID="Equation.DSMT4" ShapeID="_x0000_i1137" DrawAspect="Content" ObjectID="_1775849546" r:id="rId229"/>
         </w:object>
       </w:r>
       <w:r>
@@ -10324,10 +10323,10 @@
           <w:lang w:eastAsia="zh-CN"/>
         </w:rPr>
         <w:object w:dxaOrig="1880" w:dyaOrig="400" w14:anchorId="1F3B405C">
-          <v:shape id="_x0000_i1138" type="#_x0000_t75" style="width:92pt;height:22pt" o:ole="">
+          <v:shape id="_x0000_i1138" type="#_x0000_t75" style="width:92.1pt;height:21.75pt" o:ole="">
             <v:imagedata r:id="rId230" o:title=""/>
           </v:shape>
-          <o:OLEObject Type="Embed" ProgID="Equation.DSMT4" ShapeID="_x0000_i1138" DrawAspect="Content" ObjectID="_1775674431" r:id="rId231"/>
+          <o:OLEObject Type="Embed" ProgID="Equation.DSMT4" ShapeID="_x0000_i1138" DrawAspect="Content" ObjectID="_1775849547" r:id="rId231"/>
         </w:object>
       </w:r>
       <w:r>
@@ -10342,10 +10341,10 @@
           <w:lang w:eastAsia="zh-CN"/>
         </w:rPr>
         <w:object w:dxaOrig="300" w:dyaOrig="279" w14:anchorId="3F20CEBB">
-          <v:shape id="_x0000_i1139" type="#_x0000_t75" style="width:15pt;height:14.5pt" o:ole="">
+          <v:shape id="_x0000_i1139" type="#_x0000_t75" style="width:15.05pt;height:14.25pt" o:ole="">
             <v:imagedata r:id="rId232" o:title=""/>
           </v:shape>
-          <o:OLEObject Type="Embed" ProgID="Equation.DSMT4" ShapeID="_x0000_i1139" DrawAspect="Content" ObjectID="_1775674432" r:id="rId233"/>
+          <o:OLEObject Type="Embed" ProgID="Equation.DSMT4" ShapeID="_x0000_i1139" DrawAspect="Content" ObjectID="_1775849548" r:id="rId233"/>
         </w:object>
       </w:r>
       <w:r>
@@ -10496,10 +10495,10 @@
           <w:position w:val="-34"/>
         </w:rPr>
         <w:object w:dxaOrig="4099" w:dyaOrig="800" w14:anchorId="16EDEC8D">
-          <v:shape id="_x0000_i1140" type="#_x0000_t75" style="width:206pt;height:40pt" o:ole="">
+          <v:shape id="_x0000_i1140" type="#_x0000_t75" style="width:205.95pt;height:40.2pt" o:ole="">
             <v:imagedata r:id="rId234" o:title=""/>
           </v:shape>
-          <o:OLEObject Type="Embed" ProgID="Equation.DSMT4" ShapeID="_x0000_i1140" DrawAspect="Content" ObjectID="_1775674433" r:id="rId235"/>
+          <o:OLEObject Type="Embed" ProgID="Equation.DSMT4" ShapeID="_x0000_i1140" DrawAspect="Content" ObjectID="_1775849549" r:id="rId235"/>
         </w:object>
       </w:r>
       <w:r>
@@ -12482,10 +12481,10 @@
           <w:position w:val="-30"/>
         </w:rPr>
         <w:object w:dxaOrig="1980" w:dyaOrig="700" w14:anchorId="4E98CCE4">
-          <v:shape id="_x0000_i1141" type="#_x0000_t75" style="width:99pt;height:35pt" o:ole="">
+          <v:shape id="_x0000_i1141" type="#_x0000_t75" style="width:98.8pt;height:35.15pt" o:ole="">
             <v:imagedata r:id="rId236" o:title=""/>
           </v:shape>
-          <o:OLEObject Type="Embed" ProgID="Equation.DSMT4" ShapeID="_x0000_i1141" DrawAspect="Content" ObjectID="_1775674434" r:id="rId237"/>
+          <o:OLEObject Type="Embed" ProgID="Equation.DSMT4" ShapeID="_x0000_i1141" DrawAspect="Content" ObjectID="_1775849550" r:id="rId237"/>
         </w:object>
       </w:r>
       <w:r>
@@ -12685,10 +12684,10 @@
           <w:position w:val="-30"/>
         </w:rPr>
         <w:object w:dxaOrig="2780" w:dyaOrig="700" w14:anchorId="251C59BD">
-          <v:shape id="_x0000_i1142" type="#_x0000_t75" style="width:138.5pt;height:35pt" o:ole="">
+          <v:shape id="_x0000_i1142" type="#_x0000_t75" style="width:138.15pt;height:35.15pt" o:ole="">
             <v:imagedata r:id="rId238" o:title=""/>
           </v:shape>
-          <o:OLEObject Type="Embed" ProgID="Equation.DSMT4" ShapeID="_x0000_i1142" DrawAspect="Content" ObjectID="_1775674435" r:id="rId239"/>
+          <o:OLEObject Type="Embed" ProgID="Equation.DSMT4" ShapeID="_x0000_i1142" DrawAspect="Content" ObjectID="_1775849551" r:id="rId239"/>
         </w:object>
       </w:r>
       <w:r>
@@ -12740,10 +12739,10 @@
           <w:position w:val="-32"/>
         </w:rPr>
         <w:object w:dxaOrig="2280" w:dyaOrig="760" w14:anchorId="4D02B380">
-          <v:shape id="_x0000_i1143" type="#_x0000_t75" style="width:114pt;height:39.5pt" o:ole="">
+          <v:shape id="_x0000_i1143" type="#_x0000_t75" style="width:113.85pt;height:39.35pt" o:ole="">
             <v:imagedata r:id="rId240" o:title=""/>
           </v:shape>
-          <o:OLEObject Type="Embed" ProgID="Equation.DSMT4" ShapeID="_x0000_i1143" DrawAspect="Content" ObjectID="_1775674436" r:id="rId241"/>
+          <o:OLEObject Type="Embed" ProgID="Equation.DSMT4" ShapeID="_x0000_i1143" DrawAspect="Content" ObjectID="_1775849552" r:id="rId241"/>
         </w:object>
       </w:r>
       <w:r>
@@ -12852,10 +12851,10 @@
           <w:position w:val="-32"/>
         </w:rPr>
         <w:object w:dxaOrig="2020" w:dyaOrig="740" w14:anchorId="1C239970">
-          <v:shape id="_x0000_i1144" type="#_x0000_t75" style="width:99.5pt;height:37.5pt" o:ole="">
+          <v:shape id="_x0000_i1144" type="#_x0000_t75" style="width:99.65pt;height:37.65pt" o:ole="">
             <v:imagedata r:id="rId242" o:title=""/>
           </v:shape>
-          <o:OLEObject Type="Embed" ProgID="Equation.DSMT4" ShapeID="_x0000_i1144" DrawAspect="Content" ObjectID="_1775674437" r:id="rId243"/>
+          <o:OLEObject Type="Embed" ProgID="Equation.DSMT4" ShapeID="_x0000_i1144" DrawAspect="Content" ObjectID="_1775849553" r:id="rId243"/>
         </w:object>
       </w:r>
       <w:r>
@@ -13046,10 +13045,10 @@
           <w:position w:val="-16"/>
         </w:rPr>
         <w:object w:dxaOrig="2400" w:dyaOrig="440" w14:anchorId="13E15774">
-          <v:shape id="_x0000_i1145" type="#_x0000_t75" style="width:119.5pt;height:22pt" o:ole="">
+          <v:shape id="_x0000_i1145" type="#_x0000_t75" style="width:119.7pt;height:21.75pt" o:ole="">
             <v:imagedata r:id="rId244" o:title=""/>
           </v:shape>
-          <o:OLEObject Type="Embed" ProgID="Equation.DSMT4" ShapeID="_x0000_i1145" DrawAspect="Content" ObjectID="_1775674438" r:id="rId245"/>
+          <o:OLEObject Type="Embed" ProgID="Equation.DSMT4" ShapeID="_x0000_i1145" DrawAspect="Content" ObjectID="_1775849554" r:id="rId245"/>
         </w:object>
       </w:r>
       <w:r>
@@ -13103,10 +13102,10 @@
           <w:position w:val="-16"/>
         </w:rPr>
         <w:object w:dxaOrig="2360" w:dyaOrig="440" w14:anchorId="70B9D64B">
-          <v:shape id="_x0000_i1146" type="#_x0000_t75" style="width:117.5pt;height:22pt" o:ole="">
+          <v:shape id="_x0000_i1146" type="#_x0000_t75" style="width:117.2pt;height:21.75pt" o:ole="">
             <v:imagedata r:id="rId246" o:title=""/>
           </v:shape>
-          <o:OLEObject Type="Embed" ProgID="Equation.DSMT4" ShapeID="_x0000_i1146" DrawAspect="Content" ObjectID="_1775674439" r:id="rId247"/>
+          <o:OLEObject Type="Embed" ProgID="Equation.DSMT4" ShapeID="_x0000_i1146" DrawAspect="Content" ObjectID="_1775849555" r:id="rId247"/>
         </w:object>
       </w:r>
       <w:r>
@@ -13179,10 +13178,10 @@
           <w:position w:val="-28"/>
         </w:rPr>
         <w:object w:dxaOrig="2700" w:dyaOrig="660" w14:anchorId="6E46F6A7">
-          <v:shape id="_x0000_i1147" type="#_x0000_t75" style="width:134.5pt;height:32.5pt" o:ole="">
+          <v:shape id="_x0000_i1147" type="#_x0000_t75" style="width:134.8pt;height:32.65pt" o:ole="">
             <v:imagedata r:id="rId248" o:title=""/>
           </v:shape>
-          <o:OLEObject Type="Embed" ProgID="Equation.DSMT4" ShapeID="_x0000_i1147" DrawAspect="Content" ObjectID="_1775674440" r:id="rId249"/>
+          <o:OLEObject Type="Embed" ProgID="Equation.DSMT4" ShapeID="_x0000_i1147" DrawAspect="Content" ObjectID="_1775849556" r:id="rId249"/>
         </w:object>
       </w:r>
       <w:r>
@@ -13236,10 +13235,10 @@
           <w:position w:val="-28"/>
         </w:rPr>
         <w:object w:dxaOrig="2680" w:dyaOrig="660" w14:anchorId="62514626">
-          <v:shape id="_x0000_i1148" type="#_x0000_t75" style="width:134pt;height:32.5pt" o:ole="">
+          <v:shape id="_x0000_i1148" type="#_x0000_t75" style="width:133.95pt;height:32.65pt" o:ole="">
             <v:imagedata r:id="rId250" o:title=""/>
           </v:shape>
-          <o:OLEObject Type="Embed" ProgID="Equation.DSMT4" ShapeID="_x0000_i1148" DrawAspect="Content" ObjectID="_1775674441" r:id="rId251"/>
+          <o:OLEObject Type="Embed" ProgID="Equation.DSMT4" ShapeID="_x0000_i1148" DrawAspect="Content" ObjectID="_1775849557" r:id="rId251"/>
         </w:object>
       </w:r>
       <w:r>
@@ -13294,10 +13293,10 @@
           <w:position w:val="-30"/>
         </w:rPr>
         <w:object w:dxaOrig="3519" w:dyaOrig="780" w14:anchorId="5EDC3F9A">
-          <v:shape id="_x0000_i1149" type="#_x0000_t75" style="width:176pt;height:39.5pt" o:ole="">
+          <v:shape id="_x0000_i1149" type="#_x0000_t75" style="width:175.8pt;height:39.35pt" o:ole="">
             <v:imagedata r:id="rId252" o:title=""/>
           </v:shape>
-          <o:OLEObject Type="Embed" ProgID="Equation.DSMT4" ShapeID="_x0000_i1149" DrawAspect="Content" ObjectID="_1775674442" r:id="rId253"/>
+          <o:OLEObject Type="Embed" ProgID="Equation.DSMT4" ShapeID="_x0000_i1149" DrawAspect="Content" ObjectID="_1775849558" r:id="rId253"/>
         </w:object>
       </w:r>
       <w:r>
@@ -13351,10 +13350,10 @@
           <w:position w:val="-28"/>
         </w:rPr>
         <w:object w:dxaOrig="2439" w:dyaOrig="660" w14:anchorId="0694635F">
-          <v:shape id="_x0000_i1150" type="#_x0000_t75" style="width:122pt;height:32.5pt" o:ole="">
+          <v:shape id="_x0000_i1150" type="#_x0000_t75" style="width:122.25pt;height:32.65pt" o:ole="">
             <v:imagedata r:id="rId254" o:title=""/>
           </v:shape>
-          <o:OLEObject Type="Embed" ProgID="Equation.DSMT4" ShapeID="_x0000_i1150" DrawAspect="Content" ObjectID="_1775674443" r:id="rId255"/>
+          <o:OLEObject Type="Embed" ProgID="Equation.DSMT4" ShapeID="_x0000_i1150" DrawAspect="Content" ObjectID="_1775849559" r:id="rId255"/>
         </w:object>
       </w:r>
       <w:r>
@@ -13427,10 +13426,10 @@
           <w:position w:val="-28"/>
         </w:rPr>
         <w:object w:dxaOrig="800" w:dyaOrig="660" w14:anchorId="06C8638D">
-          <v:shape id="_x0000_i1151" type="#_x0000_t75" style="width:40pt;height:32.5pt" o:ole="">
+          <v:shape id="_x0000_i1151" type="#_x0000_t75" style="width:40.2pt;height:32.65pt" o:ole="">
             <v:imagedata r:id="rId256" o:title=""/>
           </v:shape>
-          <o:OLEObject Type="Embed" ProgID="Equation.DSMT4" ShapeID="_x0000_i1151" DrawAspect="Content" ObjectID="_1775674444" r:id="rId257"/>
+          <o:OLEObject Type="Embed" ProgID="Equation.DSMT4" ShapeID="_x0000_i1151" DrawAspect="Content" ObjectID="_1775849560" r:id="rId257"/>
         </w:object>
       </w:r>
       <w:r>
@@ -13484,10 +13483,10 @@
           <w:position w:val="-28"/>
         </w:rPr>
         <w:object w:dxaOrig="800" w:dyaOrig="660" w14:anchorId="509FC82D">
-          <v:shape id="_x0000_i1152" type="#_x0000_t75" style="width:40pt;height:32.5pt" o:ole="">
+          <v:shape id="_x0000_i1152" type="#_x0000_t75" style="width:40.2pt;height:32.65pt" o:ole="">
             <v:imagedata r:id="rId258" o:title=""/>
           </v:shape>
-          <o:OLEObject Type="Embed" ProgID="Equation.DSMT4" ShapeID="_x0000_i1152" DrawAspect="Content" ObjectID="_1775674445" r:id="rId259"/>
+          <o:OLEObject Type="Embed" ProgID="Equation.DSMT4" ShapeID="_x0000_i1152" DrawAspect="Content" ObjectID="_1775849561" r:id="rId259"/>
         </w:object>
       </w:r>
       <w:r>
@@ -13541,10 +13540,10 @@
           <w:position w:val="-38"/>
         </w:rPr>
         <w:object w:dxaOrig="5760" w:dyaOrig="999" w14:anchorId="089E07FA">
-          <v:shape id="_x0000_i1153" type="#_x0000_t75" style="width:4in;height:50pt" o:ole="">
+          <v:shape id="_x0000_i1153" type="#_x0000_t75" style="width:4in;height:50.25pt" o:ole="">
             <v:imagedata r:id="rId260" o:title=""/>
           </v:shape>
-          <o:OLEObject Type="Embed" ProgID="Equation.DSMT4" ShapeID="_x0000_i1153" DrawAspect="Content" ObjectID="_1775674446" r:id="rId261"/>
+          <o:OLEObject Type="Embed" ProgID="Equation.DSMT4" ShapeID="_x0000_i1153" DrawAspect="Content" ObjectID="_1775849562" r:id="rId261"/>
         </w:object>
       </w:r>
       <w:r>
@@ -13622,10 +13621,10 @@
           <w:lang w:eastAsia="zh-CN"/>
         </w:rPr>
         <w:object w:dxaOrig="620" w:dyaOrig="279" w14:anchorId="727286C6">
-          <v:shape id="_x0000_i1154" type="#_x0000_t75" style="width:31.5pt;height:14.5pt" o:ole="">
+          <v:shape id="_x0000_i1154" type="#_x0000_t75" style="width:31.8pt;height:14.25pt" o:ole="">
             <v:imagedata r:id="rId262" o:title=""/>
           </v:shape>
-          <o:OLEObject Type="Embed" ProgID="Equation.DSMT4" ShapeID="_x0000_i1154" DrawAspect="Content" ObjectID="_1775674447" r:id="rId263"/>
+          <o:OLEObject Type="Embed" ProgID="Equation.DSMT4" ShapeID="_x0000_i1154" DrawAspect="Content" ObjectID="_1775849563" r:id="rId263"/>
         </w:object>
       </w:r>
       <w:r>
@@ -13645,10 +13644,10 @@
           <w:position w:val="-12"/>
         </w:rPr>
         <w:object w:dxaOrig="639" w:dyaOrig="360" w14:anchorId="712FD045">
-          <v:shape id="_x0000_i1155" type="#_x0000_t75" style="width:32pt;height:17.5pt" o:ole="">
+          <v:shape id="_x0000_i1155" type="#_x0000_t75" style="width:31.8pt;height:17.6pt" o:ole="">
             <v:imagedata r:id="rId264" o:title=""/>
           </v:shape>
-          <o:OLEObject Type="Embed" ProgID="Equation.DSMT4" ShapeID="_x0000_i1155" DrawAspect="Content" ObjectID="_1775674448" r:id="rId265"/>
+          <o:OLEObject Type="Embed" ProgID="Equation.DSMT4" ShapeID="_x0000_i1155" DrawAspect="Content" ObjectID="_1775849564" r:id="rId265"/>
         </w:object>
       </w:r>
       <w:r>
@@ -13676,10 +13675,10 @@
           <w:position w:val="-28"/>
         </w:rPr>
         <w:object w:dxaOrig="1540" w:dyaOrig="660" w14:anchorId="37899D6E">
-          <v:shape id="_x0000_i1156" type="#_x0000_t75" style="width:77pt;height:32.5pt" o:ole="">
+          <v:shape id="_x0000_i1156" type="#_x0000_t75" style="width:77pt;height:32.65pt" o:ole="">
             <v:imagedata r:id="rId266" o:title=""/>
           </v:shape>
-          <o:OLEObject Type="Embed" ProgID="Equation.DSMT4" ShapeID="_x0000_i1156" DrawAspect="Content" ObjectID="_1775674449" r:id="rId267"/>
+          <o:OLEObject Type="Embed" ProgID="Equation.DSMT4" ShapeID="_x0000_i1156" DrawAspect="Content" ObjectID="_1775849565" r:id="rId267"/>
         </w:object>
       </w:r>
       <w:r>
@@ -13735,10 +13734,10 @@
           <w:position w:val="-28"/>
         </w:rPr>
         <w:object w:dxaOrig="1480" w:dyaOrig="660" w14:anchorId="35695835">
-          <v:shape id="_x0000_i1157" type="#_x0000_t75" style="width:74.5pt;height:32.5pt" o:ole="">
+          <v:shape id="_x0000_i1157" type="#_x0000_t75" style="width:74.5pt;height:32.65pt" o:ole="">
             <v:imagedata r:id="rId268" o:title=""/>
           </v:shape>
-          <o:OLEObject Type="Embed" ProgID="Equation.DSMT4" ShapeID="_x0000_i1157" DrawAspect="Content" ObjectID="_1775674450" r:id="rId269"/>
+          <o:OLEObject Type="Embed" ProgID="Equation.DSMT4" ShapeID="_x0000_i1157" DrawAspect="Content" ObjectID="_1775849566" r:id="rId269"/>
         </w:object>
       </w:r>
       <w:r>
@@ -13792,10 +13791,10 @@
           <w:position w:val="-30"/>
         </w:rPr>
         <w:object w:dxaOrig="2439" w:dyaOrig="780" w14:anchorId="2569BB87">
-          <v:shape id="_x0000_i1158" type="#_x0000_t75" style="width:122pt;height:39.5pt" o:ole="">
+          <v:shape id="_x0000_i1158" type="#_x0000_t75" style="width:122.25pt;height:39.35pt" o:ole="">
             <v:imagedata r:id="rId270" o:title=""/>
           </v:shape>
-          <o:OLEObject Type="Embed" ProgID="Equation.DSMT4" ShapeID="_x0000_i1158" DrawAspect="Content" ObjectID="_1775674451" r:id="rId271"/>
+          <o:OLEObject Type="Embed" ProgID="Equation.DSMT4" ShapeID="_x0000_i1158" DrawAspect="Content" ObjectID="_1775849567" r:id="rId271"/>
         </w:object>
       </w:r>
       <w:r>
@@ -13849,10 +13848,10 @@
           <w:position w:val="-28"/>
         </w:rPr>
         <w:object w:dxaOrig="2580" w:dyaOrig="660" w14:anchorId="644BEE73">
-          <v:shape id="_x0000_i1159" type="#_x0000_t75" style="width:129pt;height:32.5pt" o:ole="">
+          <v:shape id="_x0000_i1159" type="#_x0000_t75" style="width:128.95pt;height:32.65pt" o:ole="">
             <v:imagedata r:id="rId272" o:title=""/>
           </v:shape>
-          <o:OLEObject Type="Embed" ProgID="Equation.DSMT4" ShapeID="_x0000_i1159" DrawAspect="Content" ObjectID="_1775674452" r:id="rId273"/>
+          <o:OLEObject Type="Embed" ProgID="Equation.DSMT4" ShapeID="_x0000_i1159" DrawAspect="Content" ObjectID="_1775849568" r:id="rId273"/>
         </w:object>
       </w:r>
       <w:r>
@@ -13906,10 +13905,10 @@
           <w:position w:val="-28"/>
         </w:rPr>
         <w:object w:dxaOrig="940" w:dyaOrig="660" w14:anchorId="7402716B">
-          <v:shape id="_x0000_i1160" type="#_x0000_t75" style="width:47pt;height:32.5pt" o:ole="">
+          <v:shape id="_x0000_i1160" type="#_x0000_t75" style="width:46.9pt;height:32.65pt" o:ole="">
             <v:imagedata r:id="rId274" o:title=""/>
           </v:shape>
-          <o:OLEObject Type="Embed" ProgID="Equation.DSMT4" ShapeID="_x0000_i1160" DrawAspect="Content" ObjectID="_1775674453" r:id="rId275"/>
+          <o:OLEObject Type="Embed" ProgID="Equation.DSMT4" ShapeID="_x0000_i1160" DrawAspect="Content" ObjectID="_1775849569" r:id="rId275"/>
         </w:object>
       </w:r>
       <w:r>
@@ -13963,10 +13962,10 @@
           <w:position w:val="-28"/>
         </w:rPr>
         <w:object w:dxaOrig="940" w:dyaOrig="660" w14:anchorId="1CC610C2">
-          <v:shape id="_x0000_i1161" type="#_x0000_t75" style="width:47pt;height:32.5pt" o:ole="">
+          <v:shape id="_x0000_i1161" type="#_x0000_t75" style="width:46.9pt;height:32.65pt" o:ole="">
             <v:imagedata r:id="rId276" o:title=""/>
           </v:shape>
-          <o:OLEObject Type="Embed" ProgID="Equation.DSMT4" ShapeID="_x0000_i1161" DrawAspect="Content" ObjectID="_1775674454" r:id="rId277"/>
+          <o:OLEObject Type="Embed" ProgID="Equation.DSMT4" ShapeID="_x0000_i1161" DrawAspect="Content" ObjectID="_1775849570" r:id="rId277"/>
         </w:object>
       </w:r>
       <w:r>
@@ -14023,10 +14022,10 @@
           <w:position w:val="-38"/>
         </w:rPr>
         <w:object w:dxaOrig="4459" w:dyaOrig="999" w14:anchorId="49AEE0AC">
-          <v:shape id="_x0000_i1162" type="#_x0000_t75" style="width:223.5pt;height:50pt" o:ole="">
+          <v:shape id="_x0000_i1162" type="#_x0000_t75" style="width:223.55pt;height:50.25pt" o:ole="">
             <v:imagedata r:id="rId278" o:title=""/>
           </v:shape>
-          <o:OLEObject Type="Embed" ProgID="Equation.DSMT4" ShapeID="_x0000_i1162" DrawAspect="Content" ObjectID="_1775674455" r:id="rId279"/>
+          <o:OLEObject Type="Embed" ProgID="Equation.DSMT4" ShapeID="_x0000_i1162" DrawAspect="Content" ObjectID="_1775849571" r:id="rId279"/>
         </w:object>
       </w:r>
       <w:r>
@@ -14114,10 +14113,10 @@
           <w:position w:val="-12"/>
         </w:rPr>
         <w:object w:dxaOrig="760" w:dyaOrig="360" w14:anchorId="204B1741">
-          <v:shape id="_x0000_i1163" type="#_x0000_t75" style="width:37.5pt;height:17.5pt" o:ole="">
+          <v:shape id="_x0000_i1163" type="#_x0000_t75" style="width:37.65pt;height:17.6pt" o:ole="">
             <v:imagedata r:id="rId280" o:title=""/>
           </v:shape>
-          <o:OLEObject Type="Embed" ProgID="Equation.DSMT4" ShapeID="_x0000_i1163" DrawAspect="Content" ObjectID="_1775674456" r:id="rId281"/>
+          <o:OLEObject Type="Embed" ProgID="Equation.DSMT4" ShapeID="_x0000_i1163" DrawAspect="Content" ObjectID="_1775849572" r:id="rId281"/>
         </w:object>
       </w:r>
       <w:r>
@@ -14142,10 +14141,10 @@
           <w:position w:val="-28"/>
         </w:rPr>
         <w:object w:dxaOrig="1660" w:dyaOrig="660" w14:anchorId="47A43458">
-          <v:shape id="_x0000_i1164" type="#_x0000_t75" style="width:82.5pt;height:32.5pt" o:ole="">
+          <v:shape id="_x0000_i1164" type="#_x0000_t75" style="width:82.9pt;height:32.65pt" o:ole="">
             <v:imagedata r:id="rId282" o:title=""/>
           </v:shape>
-          <o:OLEObject Type="Embed" ProgID="Equation.DSMT4" ShapeID="_x0000_i1164" DrawAspect="Content" ObjectID="_1775674457" r:id="rId283"/>
+          <o:OLEObject Type="Embed" ProgID="Equation.DSMT4" ShapeID="_x0000_i1164" DrawAspect="Content" ObjectID="_1775849573" r:id="rId283"/>
         </w:object>
       </w:r>
       <w:r>
@@ -14201,10 +14200,10 @@
           <w:position w:val="-28"/>
         </w:rPr>
         <w:object w:dxaOrig="1620" w:dyaOrig="660" w14:anchorId="3EB30B82">
-          <v:shape id="_x0000_i1165" type="#_x0000_t75" style="width:81.5pt;height:32.5pt" o:ole="">
+          <v:shape id="_x0000_i1165" type="#_x0000_t75" style="width:81.2pt;height:32.65pt" o:ole="">
             <v:imagedata r:id="rId284" o:title=""/>
           </v:shape>
-          <o:OLEObject Type="Embed" ProgID="Equation.DSMT4" ShapeID="_x0000_i1165" DrawAspect="Content" ObjectID="_1775674458" r:id="rId285"/>
+          <o:OLEObject Type="Embed" ProgID="Equation.DSMT4" ShapeID="_x0000_i1165" DrawAspect="Content" ObjectID="_1775849574" r:id="rId285"/>
         </w:object>
       </w:r>
       <w:r>
@@ -14258,10 +14257,10 @@
           <w:position w:val="-30"/>
         </w:rPr>
         <w:object w:dxaOrig="2439" w:dyaOrig="780" w14:anchorId="6FE47269">
-          <v:shape id="_x0000_i1166" type="#_x0000_t75" style="width:122pt;height:39.5pt" o:ole="">
+          <v:shape id="_x0000_i1166" type="#_x0000_t75" style="width:122.25pt;height:39.35pt" o:ole="">
             <v:imagedata r:id="rId286" o:title=""/>
           </v:shape>
-          <o:OLEObject Type="Embed" ProgID="Equation.DSMT4" ShapeID="_x0000_i1166" DrawAspect="Content" ObjectID="_1775674459" r:id="rId287"/>
+          <o:OLEObject Type="Embed" ProgID="Equation.DSMT4" ShapeID="_x0000_i1166" DrawAspect="Content" ObjectID="_1775849575" r:id="rId287"/>
         </w:object>
       </w:r>
       <w:r>
@@ -14315,10 +14314,10 @@
           <w:position w:val="-28"/>
         </w:rPr>
         <w:object w:dxaOrig="2820" w:dyaOrig="660" w14:anchorId="25E00AD9">
-          <v:shape id="_x0000_i1167" type="#_x0000_t75" style="width:141.5pt;height:32.5pt" o:ole="">
+          <v:shape id="_x0000_i1167" type="#_x0000_t75" style="width:141.5pt;height:32.65pt" o:ole="">
             <v:imagedata r:id="rId288" o:title=""/>
           </v:shape>
-          <o:OLEObject Type="Embed" ProgID="Equation.DSMT4" ShapeID="_x0000_i1167" DrawAspect="Content" ObjectID="_1775674460" r:id="rId289"/>
+          <o:OLEObject Type="Embed" ProgID="Equation.DSMT4" ShapeID="_x0000_i1167" DrawAspect="Content" ObjectID="_1775849576" r:id="rId289"/>
         </w:object>
       </w:r>
       <w:r>
@@ -14372,10 +14371,10 @@
           <w:position w:val="-28"/>
         </w:rPr>
         <w:object w:dxaOrig="800" w:dyaOrig="660" w14:anchorId="049015F0">
-          <v:shape id="_x0000_i1168" type="#_x0000_t75" style="width:40pt;height:32.5pt" o:ole="">
+          <v:shape id="_x0000_i1168" type="#_x0000_t75" style="width:40.2pt;height:32.65pt" o:ole="">
             <v:imagedata r:id="rId256" o:title=""/>
           </v:shape>
-          <o:OLEObject Type="Embed" ProgID="Equation.DSMT4" ShapeID="_x0000_i1168" DrawAspect="Content" ObjectID="_1775674461" r:id="rId290"/>
+          <o:OLEObject Type="Embed" ProgID="Equation.DSMT4" ShapeID="_x0000_i1168" DrawAspect="Content" ObjectID="_1775849577" r:id="rId290"/>
         </w:object>
       </w:r>
       <w:r>
@@ -14429,10 +14428,10 @@
           <w:position w:val="-28"/>
         </w:rPr>
         <w:object w:dxaOrig="800" w:dyaOrig="660" w14:anchorId="26A63988">
-          <v:shape id="_x0000_i1169" type="#_x0000_t75" style="width:40pt;height:32.5pt" o:ole="">
+          <v:shape id="_x0000_i1169" type="#_x0000_t75" style="width:40.2pt;height:32.65pt" o:ole="">
             <v:imagedata r:id="rId258" o:title=""/>
           </v:shape>
-          <o:OLEObject Type="Embed" ProgID="Equation.DSMT4" ShapeID="_x0000_i1169" DrawAspect="Content" ObjectID="_1775674462" r:id="rId291"/>
+          <o:OLEObject Type="Embed" ProgID="Equation.DSMT4" ShapeID="_x0000_i1169" DrawAspect="Content" ObjectID="_1775849578" r:id="rId291"/>
         </w:object>
       </w:r>
       <w:r>
@@ -14486,10 +14485,10 @@
           <w:position w:val="-38"/>
         </w:rPr>
         <w:object w:dxaOrig="4099" w:dyaOrig="999" w14:anchorId="51F9E9BA">
-          <v:shape id="_x0000_i1170" type="#_x0000_t75" style="width:204pt;height:50pt" o:ole="">
+          <v:shape id="_x0000_i1170" type="#_x0000_t75" style="width:204.3pt;height:50.25pt" o:ole="">
             <v:imagedata r:id="rId292" o:title=""/>
           </v:shape>
-          <o:OLEObject Type="Embed" ProgID="Equation.DSMT4" ShapeID="_x0000_i1170" DrawAspect="Content" ObjectID="_1775674463" r:id="rId293"/>
+          <o:OLEObject Type="Embed" ProgID="Equation.DSMT4" ShapeID="_x0000_i1170" DrawAspect="Content" ObjectID="_1775849579" r:id="rId293"/>
         </w:object>
       </w:r>
       <w:r>
@@ -14790,10 +14789,10 @@
           <w:position w:val="-12"/>
         </w:rPr>
         <w:object w:dxaOrig="260" w:dyaOrig="360" w14:anchorId="5017A6AA">
-          <v:shape id="_x0000_i1171" type="#_x0000_t75" style="width:12.5pt;height:17.5pt" o:ole="">
+          <v:shape id="_x0000_i1171" type="#_x0000_t75" style="width:12.55pt;height:17.6pt" o:ole="">
             <v:imagedata r:id="rId294" o:title=""/>
           </v:shape>
-          <o:OLEObject Type="Embed" ProgID="Equation.DSMT4" ShapeID="_x0000_i1171" DrawAspect="Content" ObjectID="_1775674464" r:id="rId295"/>
+          <o:OLEObject Type="Embed" ProgID="Equation.DSMT4" ShapeID="_x0000_i1171" DrawAspect="Content" ObjectID="_1775849580" r:id="rId295"/>
         </w:object>
       </w:r>
       <w:r>
@@ -14813,10 +14812,10 @@
           <w:position w:val="-12"/>
         </w:rPr>
         <w:object w:dxaOrig="380" w:dyaOrig="360" w14:anchorId="63281406">
-          <v:shape id="_x0000_i1172" type="#_x0000_t75" style="width:19.5pt;height:17.5pt" o:ole="">
+          <v:shape id="_x0000_i1172" type="#_x0000_t75" style="width:19.25pt;height:17.6pt" o:ole="">
             <v:imagedata r:id="rId296" o:title=""/>
           </v:shape>
-          <o:OLEObject Type="Embed" ProgID="Equation.DSMT4" ShapeID="_x0000_i1172" DrawAspect="Content" ObjectID="_1775674465" r:id="rId297"/>
+          <o:OLEObject Type="Embed" ProgID="Equation.DSMT4" ShapeID="_x0000_i1172" DrawAspect="Content" ObjectID="_1775849581" r:id="rId297"/>
         </w:object>
       </w:r>
       <w:r>
@@ -14845,10 +14844,10 @@
           <w:position w:val="-12"/>
         </w:rPr>
         <w:object w:dxaOrig="760" w:dyaOrig="360" w14:anchorId="2F04DE7F">
-          <v:shape id="_x0000_i1173" type="#_x0000_t75" style="width:37.5pt;height:17.5pt" o:ole="">
+          <v:shape id="_x0000_i1173" type="#_x0000_t75" style="width:37.65pt;height:17.6pt" o:ole="">
             <v:imagedata r:id="rId280" o:title=""/>
           </v:shape>
-          <o:OLEObject Type="Embed" ProgID="Equation.DSMT4" ShapeID="_x0000_i1173" DrawAspect="Content" ObjectID="_1775674466" r:id="rId298"/>
+          <o:OLEObject Type="Embed" ProgID="Equation.DSMT4" ShapeID="_x0000_i1173" DrawAspect="Content" ObjectID="_1775849582" r:id="rId298"/>
         </w:object>
       </w:r>
       <w:r>
@@ -14899,10 +14898,10 @@
           <w:position w:val="-14"/>
         </w:rPr>
         <w:object w:dxaOrig="1860" w:dyaOrig="440" w14:anchorId="5FCE0928">
-          <v:shape id="_x0000_i1174" type="#_x0000_t75" style="width:92.5pt;height:24.5pt" o:ole="">
+          <v:shape id="_x0000_i1234" type="#_x0000_t75" style="width:92.95pt;height:24.3pt" o:ole="">
             <v:imagedata r:id="rId299" o:title=""/>
           </v:shape>
-          <o:OLEObject Type="Embed" ProgID="Equation.DSMT4" ShapeID="_x0000_i1174" DrawAspect="Content" ObjectID="_1775674467" r:id="rId300"/>
+          <o:OLEObject Type="Embed" ProgID="Equation.DSMT4" ShapeID="_x0000_i1234" DrawAspect="Content" ObjectID="_1775849583" r:id="rId300"/>
         </w:object>
       </w:r>
       <w:r>
@@ -14958,10 +14957,10 @@
           <w:position w:val="-16"/>
         </w:rPr>
         <w:object w:dxaOrig="1219" w:dyaOrig="440" w14:anchorId="5673F27D">
-          <v:shape id="_x0000_i1175" type="#_x0000_t75" style="width:61.5pt;height:24.5pt" o:ole="">
+          <v:shape id="_x0000_i1175" type="#_x0000_t75" style="width:61.1pt;height:24.3pt" o:ole="">
             <v:imagedata r:id="rId301" o:title=""/>
           </v:shape>
-          <o:OLEObject Type="Embed" ProgID="Equation.DSMT4" ShapeID="_x0000_i1175" DrawAspect="Content" ObjectID="_1775674468" r:id="rId302"/>
+          <o:OLEObject Type="Embed" ProgID="Equation.DSMT4" ShapeID="_x0000_i1175" DrawAspect="Content" ObjectID="_1775849584" r:id="rId302"/>
         </w:object>
       </w:r>
       <w:r>
@@ -14990,10 +14989,10 @@
           <w:position w:val="-34"/>
         </w:rPr>
         <w:object w:dxaOrig="2500" w:dyaOrig="840" w14:anchorId="0C25174F">
-          <v:shape id="_x0000_i1176" type="#_x0000_t75" style="width:124.5pt;height:46.5pt" o:ole="">
+          <v:shape id="_x0000_i1236" type="#_x0000_t75" style="width:124.75pt;height:46.9pt" o:ole="">
             <v:imagedata r:id="rId303" o:title=""/>
           </v:shape>
-          <o:OLEObject Type="Embed" ProgID="Equation.DSMT4" ShapeID="_x0000_i1176" DrawAspect="Content" ObjectID="_1775674469" r:id="rId304"/>
+          <o:OLEObject Type="Embed" ProgID="Equation.DSMT4" ShapeID="_x0000_i1236" DrawAspect="Content" ObjectID="_1775849585" r:id="rId304"/>
         </w:object>
       </w:r>
       <w:r>
@@ -15035,6 +15034,7 @@
     <w:p>
       <w:pPr>
         <w:rPr>
+          <w:rFonts w:hint="eastAsia"/>
           <w:lang w:eastAsia="zh-CN"/>
         </w:rPr>
       </w:pPr>
@@ -15053,6 +15053,7 @@
       </w:r>
       <w:r>
         <w:rPr>
+          <w:rFonts w:hint="eastAsia"/>
           <w:lang w:eastAsia="zh-CN"/>
         </w:rPr>
         <w:t>becomes</w:t>
@@ -15068,10 +15069,10 @@
           <w:position w:val="-32"/>
         </w:rPr>
         <w:object w:dxaOrig="9400" w:dyaOrig="760" w14:anchorId="30EBF74F">
-          <v:shape id="_x0000_i1177" type="#_x0000_t75" style="width:469.5pt;height:37.5pt" o:ole="">
+          <v:shape id="_x0000_i1177" type="#_x0000_t75" style="width:469.65pt;height:37.65pt" o:ole="">
             <v:imagedata r:id="rId305" o:title=""/>
           </v:shape>
-          <o:OLEObject Type="Embed" ProgID="Equation.DSMT4" ShapeID="_x0000_i1177" DrawAspect="Content" ObjectID="_1775674470" r:id="rId306"/>
+          <o:OLEObject Type="Embed" ProgID="Equation.DSMT4" ShapeID="_x0000_i1177" DrawAspect="Content" ObjectID="_1775849586" r:id="rId306"/>
         </w:object>
       </w:r>
       <w:r>
@@ -15125,10 +15126,10 @@
           <w:position w:val="-32"/>
         </w:rPr>
         <w:object w:dxaOrig="9360" w:dyaOrig="760" w14:anchorId="6F210EF5">
-          <v:shape id="_x0000_i1178" type="#_x0000_t75" style="width:469pt;height:37.5pt" o:ole="">
+          <v:shape id="_x0000_i1178" type="#_x0000_t75" style="width:468.85pt;height:37.65pt" o:ole="">
             <v:imagedata r:id="rId307" o:title=""/>
           </v:shape>
-          <o:OLEObject Type="Embed" ProgID="Equation.DSMT4" ShapeID="_x0000_i1178" DrawAspect="Content" ObjectID="_1775674471" r:id="rId308"/>
+          <o:OLEObject Type="Embed" ProgID="Equation.DSMT4" ShapeID="_x0000_i1178" DrawAspect="Content" ObjectID="_1775849587" r:id="rId308"/>
         </w:object>
       </w:r>
       <w:r>
@@ -15180,10 +15181,10 @@
           <w:position w:val="-32"/>
         </w:rPr>
         <w:object w:dxaOrig="9460" w:dyaOrig="760" w14:anchorId="5229CCE8">
-          <v:shape id="_x0000_i1179" type="#_x0000_t75" style="width:474pt;height:37.5pt" o:ole="">
+          <v:shape id="_x0000_i1179" type="#_x0000_t75" style="width:473.85pt;height:37.65pt" o:ole="">
             <v:imagedata r:id="rId309" o:title=""/>
           </v:shape>
-          <o:OLEObject Type="Embed" ProgID="Equation.DSMT4" ShapeID="_x0000_i1179" DrawAspect="Content" ObjectID="_1775674472" r:id="rId310"/>
+          <o:OLEObject Type="Embed" ProgID="Equation.DSMT4" ShapeID="_x0000_i1179" DrawAspect="Content" ObjectID="_1775849588" r:id="rId310"/>
         </w:object>
       </w:r>
       <w:r>
@@ -15242,10 +15243,10 @@
           <w:position w:val="-14"/>
         </w:rPr>
         <w:object w:dxaOrig="1640" w:dyaOrig="400" w14:anchorId="2806EFE0">
-          <v:shape id="_x0000_i1180" type="#_x0000_t75" style="width:82pt;height:20pt" o:ole="">
+          <v:shape id="_x0000_i1180" type="#_x0000_t75" style="width:82.05pt;height:20.1pt" o:ole="">
             <v:imagedata r:id="rId311" o:title=""/>
           </v:shape>
-          <o:OLEObject Type="Embed" ProgID="Equation.DSMT4" ShapeID="_x0000_i1180" DrawAspect="Content" ObjectID="_1775674473" r:id="rId312"/>
+          <o:OLEObject Type="Embed" ProgID="Equation.DSMT4" ShapeID="_x0000_i1180" DrawAspect="Content" ObjectID="_1775849589" r:id="rId312"/>
         </w:object>
       </w:r>
       <w:r>
@@ -15306,10 +15307,10 @@
           <w:position w:val="-32"/>
         </w:rPr>
         <w:object w:dxaOrig="9980" w:dyaOrig="760" w14:anchorId="32D8CB0C">
-          <v:shape id="_x0000_i1181" type="#_x0000_t75" style="width:499pt;height:37.5pt" o:ole="">
+          <v:shape id="_x0000_i1181" type="#_x0000_t75" style="width:499pt;height:37.65pt" o:ole="">
             <v:imagedata r:id="rId313" o:title=""/>
           </v:shape>
-          <o:OLEObject Type="Embed" ProgID="Equation.DSMT4" ShapeID="_x0000_i1181" DrawAspect="Content" ObjectID="_1775674474" r:id="rId314"/>
+          <o:OLEObject Type="Embed" ProgID="Equation.DSMT4" ShapeID="_x0000_i1181" DrawAspect="Content" ObjectID="_1775849590" r:id="rId314"/>
         </w:object>
       </w:r>
       <w:r>
@@ -15361,10 +15362,10 @@
           <w:position w:val="-32"/>
         </w:rPr>
         <w:object w:dxaOrig="9880" w:dyaOrig="760" w14:anchorId="41F26A72">
-          <v:shape id="_x0000_i1182" type="#_x0000_t75" style="width:495.5pt;height:37.5pt" o:ole="">
+          <v:shape id="_x0000_i1182" type="#_x0000_t75" style="width:495.65pt;height:37.65pt" o:ole="">
             <v:imagedata r:id="rId315" o:title=""/>
           </v:shape>
-          <o:OLEObject Type="Embed" ProgID="Equation.DSMT4" ShapeID="_x0000_i1182" DrawAspect="Content" ObjectID="_1775674475" r:id="rId316"/>
+          <o:OLEObject Type="Embed" ProgID="Equation.DSMT4" ShapeID="_x0000_i1182" DrawAspect="Content" ObjectID="_1775849591" r:id="rId316"/>
         </w:object>
       </w:r>
       <w:r>
@@ -15416,10 +15417,10 @@
           <w:position w:val="-32"/>
         </w:rPr>
         <w:object w:dxaOrig="10140" w:dyaOrig="760" w14:anchorId="0BEA5E26">
-          <v:shape id="_x0000_i1183" type="#_x0000_t75" style="width:507.5pt;height:37.5pt" o:ole="">
+          <v:shape id="_x0000_i1183" type="#_x0000_t75" style="width:507.35pt;height:37.65pt" o:ole="">
             <v:imagedata r:id="rId317" o:title=""/>
           </v:shape>
-          <o:OLEObject Type="Embed" ProgID="Equation.DSMT4" ShapeID="_x0000_i1183" DrawAspect="Content" ObjectID="_1775674476" r:id="rId318"/>
+          <o:OLEObject Type="Embed" ProgID="Equation.DSMT4" ShapeID="_x0000_i1183" DrawAspect="Content" ObjectID="_1775849592" r:id="rId318"/>
         </w:object>
       </w:r>
       <w:r>
@@ -15589,10 +15590,10 @@
           <w:position w:val="-12"/>
         </w:rPr>
         <w:object w:dxaOrig="240" w:dyaOrig="360" w14:anchorId="3165A366">
-          <v:shape id="_x0000_i1184" type="#_x0000_t75" style="width:12pt;height:17.5pt" o:ole="">
+          <v:shape id="_x0000_i1184" type="#_x0000_t75" style="width:11.7pt;height:17.6pt" o:ole="">
             <v:imagedata r:id="rId319" o:title=""/>
           </v:shape>
-          <o:OLEObject Type="Embed" ProgID="Equation.DSMT4" ShapeID="_x0000_i1184" DrawAspect="Content" ObjectID="_1775674477" r:id="rId320"/>
+          <o:OLEObject Type="Embed" ProgID="Equation.DSMT4" ShapeID="_x0000_i1184" DrawAspect="Content" ObjectID="_1775849593" r:id="rId320"/>
         </w:object>
       </w:r>
       <w:r>
@@ -16961,10 +16962,10 @@
           <w:position w:val="-74"/>
         </w:rPr>
         <w:object w:dxaOrig="8320" w:dyaOrig="1600" w14:anchorId="1D1CAE3C">
-          <v:shape id="_x0000_i1185" type="#_x0000_t75" style="width:415.5pt;height:80pt" o:ole="">
+          <v:shape id="_x0000_i1185" type="#_x0000_t75" style="width:415.25pt;height:80.35pt" o:ole="">
             <v:imagedata r:id="rId321" o:title=""/>
           </v:shape>
-          <o:OLEObject Type="Embed" ProgID="Equation.DSMT4" ShapeID="_x0000_i1185" DrawAspect="Content" ObjectID="_1775674478" r:id="rId322"/>
+          <o:OLEObject Type="Embed" ProgID="Equation.DSMT4" ShapeID="_x0000_i1185" DrawAspect="Content" ObjectID="_1775849594" r:id="rId322"/>
         </w:object>
       </w:r>
       <w:r>
@@ -17019,10 +17020,10 @@
           <w:position w:val="-74"/>
         </w:rPr>
         <w:object w:dxaOrig="8240" w:dyaOrig="1600" w14:anchorId="7054E70C">
-          <v:shape id="_x0000_i1186" type="#_x0000_t75" style="width:411pt;height:80pt" o:ole="">
+          <v:shape id="_x0000_i1186" type="#_x0000_t75" style="width:411.05pt;height:80.35pt" o:ole="">
             <v:imagedata r:id="rId323" o:title=""/>
           </v:shape>
-          <o:OLEObject Type="Embed" ProgID="Equation.DSMT4" ShapeID="_x0000_i1186" DrawAspect="Content" ObjectID="_1775674479" r:id="rId324"/>
+          <o:OLEObject Type="Embed" ProgID="Equation.DSMT4" ShapeID="_x0000_i1186" DrawAspect="Content" ObjectID="_1775849595" r:id="rId324"/>
         </w:object>
       </w:r>
       <w:r>
@@ -17095,10 +17096,10 @@
           <w:position w:val="-28"/>
         </w:rPr>
         <w:object w:dxaOrig="3580" w:dyaOrig="700" w14:anchorId="04309A7E">
-          <v:shape id="_x0000_i1187" type="#_x0000_t75" style="width:178.5pt;height:35pt" o:ole="">
+          <v:shape id="_x0000_i1187" type="#_x0000_t75" style="width:178.35pt;height:35.15pt" o:ole="">
             <v:imagedata r:id="rId325" o:title=""/>
           </v:shape>
-          <o:OLEObject Type="Embed" ProgID="Equation.DSMT4" ShapeID="_x0000_i1187" DrawAspect="Content" ObjectID="_1775674480" r:id="rId326"/>
+          <o:OLEObject Type="Embed" ProgID="Equation.DSMT4" ShapeID="_x0000_i1187" DrawAspect="Content" ObjectID="_1775849596" r:id="rId326"/>
         </w:object>
       </w:r>
       <w:r>
@@ -17163,10 +17164,10 @@
           <w:position w:val="-70"/>
         </w:rPr>
         <w:object w:dxaOrig="5880" w:dyaOrig="1520" w14:anchorId="57A3933D">
-          <v:shape id="_x0000_i1188" type="#_x0000_t75" style="width:293pt;height:75pt" o:ole="">
+          <v:shape id="_x0000_i1188" type="#_x0000_t75" style="width:293pt;height:75.35pt" o:ole="">
             <v:imagedata r:id="rId327" o:title=""/>
           </v:shape>
-          <o:OLEObject Type="Embed" ProgID="Equation.DSMT4" ShapeID="_x0000_i1188" DrawAspect="Content" ObjectID="_1775674481" r:id="rId328"/>
+          <o:OLEObject Type="Embed" ProgID="Equation.DSMT4" ShapeID="_x0000_i1188" DrawAspect="Content" ObjectID="_1775849597" r:id="rId328"/>
         </w:object>
       </w:r>
       <w:r>
@@ -17232,10 +17233,10 @@
           <w:position w:val="-130"/>
         </w:rPr>
         <w:object w:dxaOrig="6200" w:dyaOrig="2620" w14:anchorId="39545F3B">
-          <v:shape id="_x0000_i1189" type="#_x0000_t75" style="width:310pt;height:129.5pt" o:ole="">
+          <v:shape id="_x0000_i1189" type="#_x0000_t75" style="width:309.75pt;height:129.75pt" o:ole="">
             <v:imagedata r:id="rId329" o:title=""/>
           </v:shape>
-          <o:OLEObject Type="Embed" ProgID="Equation.DSMT4" ShapeID="_x0000_i1189" DrawAspect="Content" ObjectID="_1775674482" r:id="rId330"/>
+          <o:OLEObject Type="Embed" ProgID="Equation.DSMT4" ShapeID="_x0000_i1189" DrawAspect="Content" ObjectID="_1775849598" r:id="rId330"/>
         </w:object>
       </w:r>
       <w:r>
@@ -17283,10 +17284,10 @@
           <w:position w:val="-14"/>
         </w:rPr>
         <w:object w:dxaOrig="859" w:dyaOrig="400" w14:anchorId="74D62CA1">
-          <v:shape id="_x0000_i1190" type="#_x0000_t75" style="width:44.5pt;height:22pt" o:ole="">
+          <v:shape id="_x0000_i1190" type="#_x0000_t75" style="width:44.35pt;height:21.75pt" o:ole="">
             <v:imagedata r:id="rId331" o:title=""/>
           </v:shape>
-          <o:OLEObject Type="Embed" ProgID="Equation.DSMT4" ShapeID="_x0000_i1190" DrawAspect="Content" ObjectID="_1775674483" r:id="rId332"/>
+          <o:OLEObject Type="Embed" ProgID="Equation.DSMT4" ShapeID="_x0000_i1190" DrawAspect="Content" ObjectID="_1775849599" r:id="rId332"/>
         </w:object>
       </w:r>
       <w:r>
@@ -17309,10 +17310,10 @@
           <w:position w:val="-28"/>
         </w:rPr>
         <w:object w:dxaOrig="4599" w:dyaOrig="700" w14:anchorId="577B004B">
-          <v:shape id="_x0000_i1191" type="#_x0000_t75" style="width:231.5pt;height:35pt" o:ole="">
+          <v:shape id="_x0000_i1191" type="#_x0000_t75" style="width:231.9pt;height:35.15pt" o:ole="">
             <v:imagedata r:id="rId333" o:title=""/>
           </v:shape>
-          <o:OLEObject Type="Embed" ProgID="Equation.DSMT4" ShapeID="_x0000_i1191" DrawAspect="Content" ObjectID="_1775674484" r:id="rId334"/>
+          <o:OLEObject Type="Embed" ProgID="Equation.DSMT4" ShapeID="_x0000_i1191" DrawAspect="Content" ObjectID="_1775849600" r:id="rId334"/>
         </w:object>
       </w:r>
       <w:r>
@@ -17366,10 +17367,10 @@
           <w:position w:val="-32"/>
         </w:rPr>
         <w:object w:dxaOrig="6259" w:dyaOrig="760" w14:anchorId="24C714FD">
-          <v:shape id="_x0000_i1192" type="#_x0000_t75" style="width:313.5pt;height:39.5pt" o:ole="">
+          <v:shape id="_x0000_i1192" type="#_x0000_t75" style="width:313.95pt;height:39.35pt" o:ole="">
             <v:imagedata r:id="rId335" o:title=""/>
           </v:shape>
-          <o:OLEObject Type="Embed" ProgID="Equation.DSMT4" ShapeID="_x0000_i1192" DrawAspect="Content" ObjectID="_1775674485" r:id="rId336"/>
+          <o:OLEObject Type="Embed" ProgID="Equation.DSMT4" ShapeID="_x0000_i1192" DrawAspect="Content" ObjectID="_1775849601" r:id="rId336"/>
         </w:object>
       </w:r>
       <w:r>
@@ -17682,7 +17683,6 @@
         <w:spacing w:line="360" w:lineRule="auto"/>
       </w:pPr>
       <w:r>
-        <w:lastRenderedPageBreak/>
         <w:tab/>
       </w:r>
       <w:r>
@@ -17690,10 +17690,10 @@
           <w:position w:val="-74"/>
         </w:rPr>
         <w:object w:dxaOrig="7580" w:dyaOrig="1600" w14:anchorId="047CFC4A">
-          <v:shape id="_x0000_i1193" type="#_x0000_t75" style="width:379.5pt;height:80pt" o:ole="">
+          <v:shape id="_x0000_i1193" type="#_x0000_t75" style="width:379.25pt;height:80.35pt" o:ole="">
             <v:imagedata r:id="rId337" o:title=""/>
           </v:shape>
-          <o:OLEObject Type="Embed" ProgID="Equation.DSMT4" ShapeID="_x0000_i1193" DrawAspect="Content" ObjectID="_1775674486" r:id="rId338"/>
+          <o:OLEObject Type="Embed" ProgID="Equation.DSMT4" ShapeID="_x0000_i1193" DrawAspect="Content" ObjectID="_1775849602" r:id="rId338"/>
         </w:object>
       </w:r>
       <w:r>
@@ -17738,6 +17738,7 @@
         <w:spacing w:line="360" w:lineRule="auto"/>
       </w:pPr>
       <w:r>
+        <w:lastRenderedPageBreak/>
         <w:tab/>
       </w:r>
       <w:r>
@@ -17745,10 +17746,10 @@
           <w:position w:val="-74"/>
         </w:rPr>
         <w:object w:dxaOrig="7479" w:dyaOrig="1600" w14:anchorId="49E75635">
-          <v:shape id="_x0000_i1194" type="#_x0000_t75" style="width:374.5pt;height:80pt" o:ole="">
+          <v:shape id="_x0000_i1194" type="#_x0000_t75" style="width:374.25pt;height:80.35pt" o:ole="">
             <v:imagedata r:id="rId339" o:title=""/>
           </v:shape>
-          <o:OLEObject Type="Embed" ProgID="Equation.DSMT4" ShapeID="_x0000_i1194" DrawAspect="Content" ObjectID="_1775674487" r:id="rId340"/>
+          <o:OLEObject Type="Embed" ProgID="Equation.DSMT4" ShapeID="_x0000_i1194" DrawAspect="Content" ObjectID="_1775849603" r:id="rId340"/>
         </w:object>
       </w:r>
       <w:r>
@@ -17926,10 +17927,10 @@
           <w:position w:val="-226"/>
         </w:rPr>
         <w:object w:dxaOrig="13540" w:dyaOrig="9760" w14:anchorId="6C884FEE">
-          <v:shape id="_x0000_i1195" type="#_x0000_t75" style="width:451.5pt;height:325pt" o:ole="">
+          <v:shape id="_x0000_i1195" type="#_x0000_t75" style="width:451.25pt;height:324.85pt" o:ole="">
             <v:imagedata r:id="rId341" o:title=""/>
           </v:shape>
-          <o:OLEObject Type="Embed" ProgID="Equation.DSMT4" ShapeID="_x0000_i1195" DrawAspect="Content" ObjectID="_1775674488" r:id="rId342"/>
+          <o:OLEObject Type="Embed" ProgID="Equation.DSMT4" ShapeID="_x0000_i1195" DrawAspect="Content" ObjectID="_1775849604" r:id="rId342"/>
         </w:object>
       </w:r>
     </w:p>
@@ -17967,7 +17968,6 @@
         </w:rPr>
       </w:pPr>
       <w:r>
-        <w:lastRenderedPageBreak/>
         <w:t xml:space="preserve">The eigenvalues are given by </w:t>
       </w:r>
       <w:r>
@@ -17975,10 +17975,10 @@
           <w:position w:val="-14"/>
         </w:rPr>
         <w:object w:dxaOrig="1640" w:dyaOrig="400" w14:anchorId="5BF343E5">
-          <v:shape id="_x0000_i1196" type="#_x0000_t75" style="width:82pt;height:22pt" o:ole="">
+          <v:shape id="_x0000_i1196" type="#_x0000_t75" style="width:82.05pt;height:21.75pt" o:ole="">
             <v:imagedata r:id="rId343" o:title=""/>
           </v:shape>
-          <o:OLEObject Type="Embed" ProgID="Equation.DSMT4" ShapeID="_x0000_i1196" DrawAspect="Content" ObjectID="_1775674489" r:id="rId344"/>
+          <o:OLEObject Type="Embed" ProgID="Equation.DSMT4" ShapeID="_x0000_i1196" DrawAspect="Content" ObjectID="_1775849605" r:id="rId344"/>
         </w:object>
       </w:r>
       <w:r>
@@ -18166,6 +18166,7 @@
       </w:pPr>
       <w:bookmarkStart w:id="43" w:name="_Ref152322407"/>
       <w:r>
+        <w:lastRenderedPageBreak/>
         <w:t xml:space="preserve">Table </w:t>
       </w:r>
       <w:r>
@@ -18422,10 +18423,10 @@
                 <w:position w:val="-24"/>
               </w:rPr>
               <w:object w:dxaOrig="440" w:dyaOrig="620" w14:anchorId="4930259E">
-                <v:shape id="_x0000_i1197" type="#_x0000_t75" style="width:22pt;height:31.5pt" o:ole="">
+                <v:shape id="_x0000_i1197" type="#_x0000_t75" style="width:21.75pt;height:31.8pt" o:ole="">
                   <v:imagedata r:id="rId345" o:title=""/>
                 </v:shape>
-                <o:OLEObject Type="Embed" ProgID="Equation.DSMT4" ShapeID="_x0000_i1197" DrawAspect="Content" ObjectID="_1775674490" r:id="rId346"/>
+                <o:OLEObject Type="Embed" ProgID="Equation.DSMT4" ShapeID="_x0000_i1197" DrawAspect="Content" ObjectID="_1775849606" r:id="rId346"/>
               </w:object>
             </w:r>
           </w:p>
@@ -18535,10 +18536,10 @@
                 <w:position w:val="-24"/>
               </w:rPr>
               <w:object w:dxaOrig="900" w:dyaOrig="660" w14:anchorId="571FF3AA">
-                <v:shape id="_x0000_i1198" type="#_x0000_t75" style="width:45pt;height:32.5pt" o:ole="">
+                <v:shape id="_x0000_i1198" type="#_x0000_t75" style="width:45.2pt;height:32.65pt" o:ole="">
                   <v:imagedata r:id="rId347" o:title=""/>
                 </v:shape>
-                <o:OLEObject Type="Embed" ProgID="Equation.DSMT4" ShapeID="_x0000_i1198" DrawAspect="Content" ObjectID="_1775674491" r:id="rId348"/>
+                <o:OLEObject Type="Embed" ProgID="Equation.DSMT4" ShapeID="_x0000_i1198" DrawAspect="Content" ObjectID="_1775849607" r:id="rId348"/>
               </w:object>
             </w:r>
           </w:p>
@@ -18645,10 +18646,10 @@
                 <w:position w:val="-24"/>
               </w:rPr>
               <w:object w:dxaOrig="1020" w:dyaOrig="660" w14:anchorId="7FD3B5B8">
-                <v:shape id="_x0000_i1199" type="#_x0000_t75" style="width:52pt;height:32.5pt" o:ole="">
+                <v:shape id="_x0000_i1199" type="#_x0000_t75" style="width:51.9pt;height:32.65pt" o:ole="">
                   <v:imagedata r:id="rId349" o:title=""/>
                 </v:shape>
-                <o:OLEObject Type="Embed" ProgID="Equation.DSMT4" ShapeID="_x0000_i1199" DrawAspect="Content" ObjectID="_1775674492" r:id="rId350"/>
+                <o:OLEObject Type="Embed" ProgID="Equation.DSMT4" ShapeID="_x0000_i1199" DrawAspect="Content" ObjectID="_1775849608" r:id="rId350"/>
               </w:object>
             </w:r>
           </w:p>
@@ -19077,10 +19078,10 @@
                 <w:position w:val="-32"/>
               </w:rPr>
               <w:object w:dxaOrig="920" w:dyaOrig="700" w14:anchorId="77EF426F">
-                <v:shape id="_x0000_i1200" type="#_x0000_t75" style="width:44.5pt;height:35pt" o:ole="">
+                <v:shape id="_x0000_i1200" type="#_x0000_t75" style="width:44.35pt;height:35.15pt" o:ole="">
                   <v:imagedata r:id="rId351" o:title=""/>
                 </v:shape>
-                <o:OLEObject Type="Embed" ProgID="Equation.DSMT4" ShapeID="_x0000_i1200" DrawAspect="Content" ObjectID="_1775674493" r:id="rId352"/>
+                <o:OLEObject Type="Embed" ProgID="Equation.DSMT4" ShapeID="_x0000_i1200" DrawAspect="Content" ObjectID="_1775849609" r:id="rId352"/>
               </w:object>
             </w:r>
           </w:p>
@@ -19187,10 +19188,10 @@
                 <w:position w:val="-32"/>
               </w:rPr>
               <w:object w:dxaOrig="940" w:dyaOrig="740" w14:anchorId="30D4A06D">
-                <v:shape id="_x0000_i1201" type="#_x0000_t75" style="width:46.5pt;height:37.5pt" o:ole="">
+                <v:shape id="_x0000_i1201" type="#_x0000_t75" style="width:46.9pt;height:37.65pt" o:ole="">
                   <v:imagedata r:id="rId353" o:title=""/>
                 </v:shape>
-                <o:OLEObject Type="Embed" ProgID="Equation.DSMT4" ShapeID="_x0000_i1201" DrawAspect="Content" ObjectID="_1775674494" r:id="rId354"/>
+                <o:OLEObject Type="Embed" ProgID="Equation.DSMT4" ShapeID="_x0000_i1201" DrawAspect="Content" ObjectID="_1775849610" r:id="rId354"/>
               </w:object>
             </w:r>
           </w:p>
@@ -19297,10 +19298,10 @@
                 <w:position w:val="-24"/>
               </w:rPr>
               <w:object w:dxaOrig="960" w:dyaOrig="660" w14:anchorId="681B3210">
-                <v:shape id="_x0000_i1202" type="#_x0000_t75" style="width:47.5pt;height:32.5pt" o:ole="">
+                <v:shape id="_x0000_i1202" type="#_x0000_t75" style="width:47.7pt;height:32.65pt" o:ole="">
                   <v:imagedata r:id="rId355" o:title=""/>
                 </v:shape>
-                <o:OLEObject Type="Embed" ProgID="Equation.DSMT4" ShapeID="_x0000_i1202" DrawAspect="Content" ObjectID="_1775674495" r:id="rId356"/>
+                <o:OLEObject Type="Embed" ProgID="Equation.DSMT4" ShapeID="_x0000_i1202" DrawAspect="Content" ObjectID="_1775849611" r:id="rId356"/>
               </w:object>
             </w:r>
           </w:p>
@@ -19536,7 +19537,6 @@
         <w:pStyle w:val="MTDisplayEquation"/>
       </w:pPr>
       <w:r>
-        <w:lastRenderedPageBreak/>
         <w:tab/>
       </w:r>
       <w:r>
@@ -19544,10 +19544,10 @@
           <w:position w:val="-30"/>
         </w:rPr>
         <w:object w:dxaOrig="4400" w:dyaOrig="720" w14:anchorId="3F248563">
-          <v:shape id="_x0000_i1203" type="#_x0000_t75" style="width:220.5pt;height:37pt" o:ole="">
+          <v:shape id="_x0000_i1203" type="#_x0000_t75" style="width:220.2pt;height:36.85pt" o:ole="">
             <v:imagedata r:id="rId357" o:title=""/>
           </v:shape>
-          <o:OLEObject Type="Embed" ProgID="Equation.DSMT4" ShapeID="_x0000_i1203" DrawAspect="Content" ObjectID="_1775674496" r:id="rId358"/>
+          <o:OLEObject Type="Embed" ProgID="Equation.DSMT4" ShapeID="_x0000_i1203" DrawAspect="Content" ObjectID="_1775849612" r:id="rId358"/>
         </w:object>
       </w:r>
       <w:r>
@@ -19600,10 +19600,10 @@
           <w:position w:val="-32"/>
         </w:rPr>
         <w:object w:dxaOrig="5539" w:dyaOrig="760" w14:anchorId="01700BEE">
-          <v:shape id="_x0000_i1204" type="#_x0000_t75" style="width:278pt;height:39.5pt" o:ole="">
+          <v:shape id="_x0000_i1204" type="#_x0000_t75" style="width:277.95pt;height:39.35pt" o:ole="">
             <v:imagedata r:id="rId359" o:title=""/>
           </v:shape>
-          <o:OLEObject Type="Embed" ProgID="Equation.DSMT4" ShapeID="_x0000_i1204" DrawAspect="Content" ObjectID="_1775674497" r:id="rId360"/>
+          <o:OLEObject Type="Embed" ProgID="Equation.DSMT4" ShapeID="_x0000_i1204" DrawAspect="Content" ObjectID="_1775849613" r:id="rId360"/>
         </w:object>
       </w:r>
       <w:r>
@@ -19655,6 +19655,7 @@
         <w:ind w:firstLineChars="0"/>
       </w:pPr>
       <w:r>
+        <w:lastRenderedPageBreak/>
         <w:t xml:space="preserve">staggered </w:t>
       </w:r>
       <w:r>
@@ -19677,10 +19678,10 @@
           <w:position w:val="-30"/>
         </w:rPr>
         <w:object w:dxaOrig="4840" w:dyaOrig="720" w14:anchorId="74668790">
-          <v:shape id="_x0000_i1205" type="#_x0000_t75" style="width:242pt;height:37pt" o:ole="">
+          <v:shape id="_x0000_i1205" type="#_x0000_t75" style="width:241.95pt;height:36.85pt" o:ole="">
             <v:imagedata r:id="rId361" o:title=""/>
           </v:shape>
-          <o:OLEObject Type="Embed" ProgID="Equation.DSMT4" ShapeID="_x0000_i1205" DrawAspect="Content" ObjectID="_1775674498" r:id="rId362"/>
+          <o:OLEObject Type="Embed" ProgID="Equation.DSMT4" ShapeID="_x0000_i1205" DrawAspect="Content" ObjectID="_1775849614" r:id="rId362"/>
         </w:object>
       </w:r>
       <w:r>
@@ -19731,10 +19732,10 @@
           <w:position w:val="-32"/>
         </w:rPr>
         <w:object w:dxaOrig="6700" w:dyaOrig="760" w14:anchorId="61E8AEA3">
-          <v:shape id="_x0000_i1206" type="#_x0000_t75" style="width:333.5pt;height:39.5pt" o:ole="">
+          <v:shape id="_x0000_i1206" type="#_x0000_t75" style="width:334.05pt;height:39.35pt" o:ole="">
             <v:imagedata r:id="rId363" o:title=""/>
           </v:shape>
-          <o:OLEObject Type="Embed" ProgID="Equation.DSMT4" ShapeID="_x0000_i1206" DrawAspect="Content" ObjectID="_1775674499" r:id="rId364"/>
+          <o:OLEObject Type="Embed" ProgID="Equation.DSMT4" ShapeID="_x0000_i1206" DrawAspect="Content" ObjectID="_1775849615" r:id="rId364"/>
         </w:object>
       </w:r>
       <w:r>
@@ -19802,10 +19803,10 @@
           <w:position w:val="-30"/>
         </w:rPr>
         <w:object w:dxaOrig="5000" w:dyaOrig="720" w14:anchorId="35480F2D">
-          <v:shape id="_x0000_i1207" type="#_x0000_t75" style="width:250.5pt;height:37pt" o:ole="">
+          <v:shape id="_x0000_i1207" type="#_x0000_t75" style="width:250.35pt;height:36.85pt" o:ole="">
             <v:imagedata r:id="rId365" o:title=""/>
           </v:shape>
-          <o:OLEObject Type="Embed" ProgID="Equation.DSMT4" ShapeID="_x0000_i1207" DrawAspect="Content" ObjectID="_1775674500" r:id="rId366"/>
+          <o:OLEObject Type="Embed" ProgID="Equation.DSMT4" ShapeID="_x0000_i1207" DrawAspect="Content" ObjectID="_1775849616" r:id="rId366"/>
         </w:object>
       </w:r>
       <w:r>
@@ -19856,10 +19857,10 @@
           <w:position w:val="-32"/>
         </w:rPr>
         <w:object w:dxaOrig="5640" w:dyaOrig="760" w14:anchorId="0E17A9B8">
-          <v:shape id="_x0000_i1208" type="#_x0000_t75" style="width:283pt;height:39.5pt" o:ole="">
+          <v:shape id="_x0000_i1208" type="#_x0000_t75" style="width:283pt;height:39.35pt" o:ole="">
             <v:imagedata r:id="rId367" o:title=""/>
           </v:shape>
-          <o:OLEObject Type="Embed" ProgID="Equation.DSMT4" ShapeID="_x0000_i1208" DrawAspect="Content" ObjectID="_1775674501" r:id="rId368"/>
+          <o:OLEObject Type="Embed" ProgID="Equation.DSMT4" ShapeID="_x0000_i1208" DrawAspect="Content" ObjectID="_1775849617" r:id="rId368"/>
         </w:object>
       </w:r>
       <w:r>
@@ -19927,10 +19928,10 @@
           <w:position w:val="-30"/>
         </w:rPr>
         <w:object w:dxaOrig="4980" w:dyaOrig="720" w14:anchorId="581A9155">
-          <v:shape id="_x0000_i1209" type="#_x0000_t75" style="width:248.5pt;height:37pt" o:ole="">
+          <v:shape id="_x0000_i1209" type="#_x0000_t75" style="width:248.65pt;height:36.85pt" o:ole="">
             <v:imagedata r:id="rId369" o:title=""/>
           </v:shape>
-          <o:OLEObject Type="Embed" ProgID="Equation.DSMT4" ShapeID="_x0000_i1209" DrawAspect="Content" ObjectID="_1775674502" r:id="rId370"/>
+          <o:OLEObject Type="Embed" ProgID="Equation.DSMT4" ShapeID="_x0000_i1209" DrawAspect="Content" ObjectID="_1775849618" r:id="rId370"/>
         </w:object>
       </w:r>
       <w:r>
@@ -19981,10 +19982,10 @@
           <w:position w:val="-32"/>
         </w:rPr>
         <w:object w:dxaOrig="5620" w:dyaOrig="760" w14:anchorId="0045B4C2">
-          <v:shape id="_x0000_i1210" type="#_x0000_t75" style="width:278.5pt;height:39.5pt" o:ole="">
+          <v:shape id="_x0000_i1210" type="#_x0000_t75" style="width:278.8pt;height:39.35pt" o:ole="">
             <v:imagedata r:id="rId371" o:title=""/>
           </v:shape>
-          <o:OLEObject Type="Embed" ProgID="Equation.DSMT4" ShapeID="_x0000_i1210" DrawAspect="Content" ObjectID="_1775674503" r:id="rId372"/>
+          <o:OLEObject Type="Embed" ProgID="Equation.DSMT4" ShapeID="_x0000_i1210" DrawAspect="Content" ObjectID="_1775849619" r:id="rId372"/>
         </w:object>
       </w:r>
       <w:r>
@@ -20058,10 +20059,10 @@
           <w:position w:val="-28"/>
         </w:rPr>
         <w:object w:dxaOrig="5560" w:dyaOrig="680" w14:anchorId="43C9DAF0">
-          <v:shape id="_x0000_i1211" type="#_x0000_t75" style="width:278.5pt;height:32.5pt" o:ole="">
+          <v:shape id="_x0000_i1211" type="#_x0000_t75" style="width:278.8pt;height:32.65pt" o:ole="">
             <v:imagedata r:id="rId373" o:title=""/>
           </v:shape>
-          <o:OLEObject Type="Embed" ProgID="Equation.DSMT4" ShapeID="_x0000_i1211" DrawAspect="Content" ObjectID="_1775674504" r:id="rId374"/>
+          <o:OLEObject Type="Embed" ProgID="Equation.DSMT4" ShapeID="_x0000_i1211" DrawAspect="Content" ObjectID="_1775849620" r:id="rId374"/>
         </w:object>
       </w:r>
       <w:r>
@@ -20112,10 +20113,10 @@
           <w:position w:val="-32"/>
         </w:rPr>
         <w:object w:dxaOrig="7140" w:dyaOrig="740" w14:anchorId="4D93879D">
-          <v:shape id="_x0000_i1212" type="#_x0000_t75" style="width:355.5pt;height:37.5pt" o:ole="">
+          <v:shape id="_x0000_i1212" type="#_x0000_t75" style="width:355.8pt;height:37.65pt" o:ole="">
             <v:imagedata r:id="rId375" o:title=""/>
           </v:shape>
-          <o:OLEObject Type="Embed" ProgID="Equation.DSMT4" ShapeID="_x0000_i1212" DrawAspect="Content" ObjectID="_1775674505" r:id="rId376"/>
+          <o:OLEObject Type="Embed" ProgID="Equation.DSMT4" ShapeID="_x0000_i1212" DrawAspect="Content" ObjectID="_1775849621" r:id="rId376"/>
         </w:object>
       </w:r>
       <w:r>
@@ -20168,7 +20169,6 @@
         <w:rPr>
           <w:lang w:eastAsia="zh-CN"/>
         </w:rPr>
-        <w:lastRenderedPageBreak/>
         <w:t>Non-stagger</w:t>
       </w:r>
       <w:r>
@@ -20197,10 +20197,10 @@
           <w:position w:val="-28"/>
         </w:rPr>
         <w:object w:dxaOrig="5060" w:dyaOrig="680" w14:anchorId="68587A4A">
-          <v:shape id="_x0000_i1213" type="#_x0000_t75" style="width:253.5pt;height:32.5pt" o:ole="">
+          <v:shape id="_x0000_i1213" type="#_x0000_t75" style="width:253.65pt;height:32.65pt" o:ole="">
             <v:imagedata r:id="rId377" o:title=""/>
           </v:shape>
-          <o:OLEObject Type="Embed" ProgID="Equation.DSMT4" ShapeID="_x0000_i1213" DrawAspect="Content" ObjectID="_1775674506" r:id="rId378"/>
+          <o:OLEObject Type="Embed" ProgID="Equation.DSMT4" ShapeID="_x0000_i1213" DrawAspect="Content" ObjectID="_1775849622" r:id="rId378"/>
         </w:object>
       </w:r>
       <w:r>
@@ -20244,6 +20244,7 @@
         <w:pStyle w:val="MTDisplayEquation"/>
       </w:pPr>
       <w:r>
+        <w:lastRenderedPageBreak/>
         <w:tab/>
       </w:r>
       <w:r>
@@ -20251,10 +20252,10 @@
           <w:position w:val="-32"/>
         </w:rPr>
         <w:object w:dxaOrig="6180" w:dyaOrig="740" w14:anchorId="265D74EE">
-          <v:shape id="_x0000_i1214" type="#_x0000_t75" style="width:309.5pt;height:37.5pt" o:ole="">
+          <v:shape id="_x0000_i1214" type="#_x0000_t75" style="width:309.75pt;height:37.65pt" o:ole="">
             <v:imagedata r:id="rId379" o:title=""/>
           </v:shape>
-          <o:OLEObject Type="Embed" ProgID="Equation.DSMT4" ShapeID="_x0000_i1214" DrawAspect="Content" ObjectID="_1775674507" r:id="rId380"/>
+          <o:OLEObject Type="Embed" ProgID="Equation.DSMT4" ShapeID="_x0000_i1214" DrawAspect="Content" ObjectID="_1775849623" r:id="rId380"/>
         </w:object>
       </w:r>
       <w:r>
@@ -20328,10 +20329,10 @@
           <w:position w:val="-30"/>
         </w:rPr>
         <w:object w:dxaOrig="4819" w:dyaOrig="720" w14:anchorId="5F5EB570">
-          <v:shape id="_x0000_i1215" type="#_x0000_t75" style="width:241pt;height:37pt" o:ole="">
+          <v:shape id="_x0000_i1215" type="#_x0000_t75" style="width:241.1pt;height:36.85pt" o:ole="">
             <v:imagedata r:id="rId381" o:title=""/>
           </v:shape>
-          <o:OLEObject Type="Embed" ProgID="Equation.DSMT4" ShapeID="_x0000_i1215" DrawAspect="Content" ObjectID="_1775674508" r:id="rId382"/>
+          <o:OLEObject Type="Embed" ProgID="Equation.DSMT4" ShapeID="_x0000_i1215" DrawAspect="Content" ObjectID="_1775849624" r:id="rId382"/>
         </w:object>
       </w:r>
       <w:r>
@@ -20382,10 +20383,10 @@
           <w:position w:val="-32"/>
         </w:rPr>
         <w:object w:dxaOrig="5040" w:dyaOrig="760" w14:anchorId="4A2CFEF6">
-          <v:shape id="_x0000_i1216" type="#_x0000_t75" style="width:252.5pt;height:39.5pt" o:ole="">
+          <v:shape id="_x0000_i1216" type="#_x0000_t75" style="width:252.85pt;height:39.35pt" o:ole="">
             <v:imagedata r:id="rId383" o:title=""/>
           </v:shape>
-          <o:OLEObject Type="Embed" ProgID="Equation.DSMT4" ShapeID="_x0000_i1216" DrawAspect="Content" ObjectID="_1775674509" r:id="rId384"/>
+          <o:OLEObject Type="Embed" ProgID="Equation.DSMT4" ShapeID="_x0000_i1216" DrawAspect="Content" ObjectID="_1775849625" r:id="rId384"/>
         </w:object>
       </w:r>
       <w:r>
@@ -20459,10 +20460,10 @@
           <w:position w:val="-30"/>
         </w:rPr>
         <w:object w:dxaOrig="6039" w:dyaOrig="720" w14:anchorId="405FC4F2">
-          <v:shape id="_x0000_i1217" type="#_x0000_t75" style="width:303pt;height:37pt" o:ole="">
+          <v:shape id="_x0000_i1217" type="#_x0000_t75" style="width:303.05pt;height:36.85pt" o:ole="">
             <v:imagedata r:id="rId385" o:title=""/>
           </v:shape>
-          <o:OLEObject Type="Embed" ProgID="Equation.DSMT4" ShapeID="_x0000_i1217" DrawAspect="Content" ObjectID="_1775674510" r:id="rId386"/>
+          <o:OLEObject Type="Embed" ProgID="Equation.DSMT4" ShapeID="_x0000_i1217" DrawAspect="Content" ObjectID="_1775849626" r:id="rId386"/>
         </w:object>
       </w:r>
       <w:r>
@@ -20513,10 +20514,10 @@
           <w:position w:val="-32"/>
         </w:rPr>
         <w:object w:dxaOrig="5480" w:dyaOrig="760" w14:anchorId="36241ABC">
-          <v:shape id="_x0000_i1218" type="#_x0000_t75" style="width:273pt;height:39.5pt" o:ole="">
+          <v:shape id="_x0000_i1218" type="#_x0000_t75" style="width:272.95pt;height:39.35pt" o:ole="">
             <v:imagedata r:id="rId387" o:title=""/>
           </v:shape>
-          <o:OLEObject Type="Embed" ProgID="Equation.DSMT4" ShapeID="_x0000_i1218" DrawAspect="Content" ObjectID="_1775674511" r:id="rId388"/>
+          <o:OLEObject Type="Embed" ProgID="Equation.DSMT4" ShapeID="_x0000_i1218" DrawAspect="Content" ObjectID="_1775849627" r:id="rId388"/>
         </w:object>
       </w:r>
       <w:r>
@@ -20605,10 +20606,10 @@
           <w:position w:val="-32"/>
         </w:rPr>
         <w:object w:dxaOrig="3660" w:dyaOrig="760" w14:anchorId="531659FC">
-          <v:shape id="_x0000_i1219" type="#_x0000_t75" style="width:185.5pt;height:39.5pt" o:ole="">
+          <v:shape id="_x0000_i1219" type="#_x0000_t75" style="width:185.85pt;height:39.35pt" o:ole="">
             <v:imagedata r:id="rId389" o:title=""/>
           </v:shape>
-          <o:OLEObject Type="Embed" ProgID="Equation.DSMT4" ShapeID="_x0000_i1219" DrawAspect="Content" ObjectID="_1775674512" r:id="rId390"/>
+          <o:OLEObject Type="Embed" ProgID="Equation.DSMT4" ShapeID="_x0000_i1219" DrawAspect="Content" ObjectID="_1775849628" r:id="rId390"/>
         </w:object>
       </w:r>
       <w:r>
@@ -20659,10 +20660,10 @@
           <w:position w:val="-32"/>
         </w:rPr>
         <w:object w:dxaOrig="3620" w:dyaOrig="760" w14:anchorId="1B870618">
-          <v:shape id="_x0000_i1220" type="#_x0000_t75" style="width:181.5pt;height:39.5pt" o:ole="">
+          <v:shape id="_x0000_i1220" type="#_x0000_t75" style="width:181.65pt;height:39.35pt" o:ole="">
             <v:imagedata r:id="rId391" o:title=""/>
           </v:shape>
-          <o:OLEObject Type="Embed" ProgID="Equation.DSMT4" ShapeID="_x0000_i1220" DrawAspect="Content" ObjectID="_1775674513" r:id="rId392"/>
+          <o:OLEObject Type="Embed" ProgID="Equation.DSMT4" ShapeID="_x0000_i1220" DrawAspect="Content" ObjectID="_1775849629" r:id="rId392"/>
         </w:object>
       </w:r>
       <w:r>
@@ -20727,10 +20728,10 @@
           <w:position w:val="-32"/>
         </w:rPr>
         <w:object w:dxaOrig="6280" w:dyaOrig="760" w14:anchorId="26018FA0">
-          <v:shape id="_x0000_i1221" type="#_x0000_t75" style="width:315.5pt;height:39.5pt" o:ole="">
+          <v:shape id="_x0000_i1221" type="#_x0000_t75" style="width:315.65pt;height:39.35pt" o:ole="">
             <v:imagedata r:id="rId393" o:title=""/>
           </v:shape>
-          <o:OLEObject Type="Embed" ProgID="Equation.DSMT4" ShapeID="_x0000_i1221" DrawAspect="Content" ObjectID="_1775674514" r:id="rId394"/>
+          <o:OLEObject Type="Embed" ProgID="Equation.DSMT4" ShapeID="_x0000_i1221" DrawAspect="Content" ObjectID="_1775849630" r:id="rId394"/>
         </w:object>
       </w:r>
       <w:r>
@@ -20774,7 +20775,6 @@
         <w:pStyle w:val="MTDisplayEquation"/>
       </w:pPr>
       <w:r>
-        <w:lastRenderedPageBreak/>
         <w:tab/>
       </w:r>
       <w:r>
@@ -20782,10 +20782,10 @@
           <w:position w:val="-32"/>
         </w:rPr>
         <w:object w:dxaOrig="6220" w:dyaOrig="760" w14:anchorId="24EFBCDA">
-          <v:shape id="_x0000_i1222" type="#_x0000_t75" style="width:310pt;height:39.5pt" o:ole="">
+          <v:shape id="_x0000_i1222" type="#_x0000_t75" style="width:309.75pt;height:39.35pt" o:ole="">
             <v:imagedata r:id="rId395" o:title=""/>
           </v:shape>
-          <o:OLEObject Type="Embed" ProgID="Equation.DSMT4" ShapeID="_x0000_i1222" DrawAspect="Content" ObjectID="_1775674515" r:id="rId396"/>
+          <o:OLEObject Type="Embed" ProgID="Equation.DSMT4" ShapeID="_x0000_i1222" DrawAspect="Content" ObjectID="_1775849631" r:id="rId396"/>
         </w:object>
       </w:r>
       <w:r>
@@ -20834,6 +20834,7 @@
         <w:rPr>
           <w:lang w:eastAsia="zh-CN"/>
         </w:rPr>
+        <w:lastRenderedPageBreak/>
         <w:t>Gaussian theorem,</w:t>
       </w:r>
     </w:p>
@@ -20849,10 +20850,10 @@
           <w:position w:val="-32"/>
         </w:rPr>
         <w:object w:dxaOrig="5880" w:dyaOrig="740" w14:anchorId="1C2CB4DD">
-          <v:shape id="_x0000_i1223" type="#_x0000_t75" style="width:293pt;height:37.5pt" o:ole="">
+          <v:shape id="_x0000_i1223" type="#_x0000_t75" style="width:293pt;height:37.65pt" o:ole="">
             <v:imagedata r:id="rId397" o:title=""/>
           </v:shape>
-          <o:OLEObject Type="Embed" ProgID="Equation.DSMT4" ShapeID="_x0000_i1223" DrawAspect="Content" ObjectID="_1775674516" r:id="rId398"/>
+          <o:OLEObject Type="Embed" ProgID="Equation.DSMT4" ShapeID="_x0000_i1223" DrawAspect="Content" ObjectID="_1775849632" r:id="rId398"/>
         </w:object>
       </w:r>
       <w:r>
@@ -20903,10 +20904,10 @@
           <w:position w:val="-32"/>
         </w:rPr>
         <w:object w:dxaOrig="5820" w:dyaOrig="740" w14:anchorId="7A234891">
-          <v:shape id="_x0000_i1224" type="#_x0000_t75" style="width:292.5pt;height:37.5pt" o:ole="">
+          <v:shape id="_x0000_i1224" type="#_x0000_t75" style="width:292.2pt;height:37.65pt" o:ole="">
             <v:imagedata r:id="rId399" o:title=""/>
           </v:shape>
-          <o:OLEObject Type="Embed" ProgID="Equation.DSMT4" ShapeID="_x0000_i1224" DrawAspect="Content" ObjectID="_1775674517" r:id="rId400"/>
+          <o:OLEObject Type="Embed" ProgID="Equation.DSMT4" ShapeID="_x0000_i1224" DrawAspect="Content" ObjectID="_1775849633" r:id="rId400"/>
         </w:object>
       </w:r>
       <w:r>
@@ -21004,10 +21005,10 @@
           <w:position w:val="-70"/>
         </w:rPr>
         <w:object w:dxaOrig="9240" w:dyaOrig="1520" w14:anchorId="36A3CB0D">
-          <v:shape id="_x0000_i1225" type="#_x0000_t75" style="width:462pt;height:75pt" o:ole="">
+          <v:shape id="_x0000_i1225" type="#_x0000_t75" style="width:462.15pt;height:75.35pt" o:ole="">
             <v:imagedata r:id="rId401" o:title=""/>
           </v:shape>
-          <o:OLEObject Type="Embed" ProgID="Equation.DSMT4" ShapeID="_x0000_i1225" DrawAspect="Content" ObjectID="_1775674518" r:id="rId402"/>
+          <o:OLEObject Type="Embed" ProgID="Equation.DSMT4" ShapeID="_x0000_i1225" DrawAspect="Content" ObjectID="_1775849634" r:id="rId402"/>
         </w:object>
       </w:r>
       <w:r>
@@ -21056,10 +21057,10 @@
           <w:position w:val="-70"/>
         </w:rPr>
         <w:object w:dxaOrig="9360" w:dyaOrig="1520" w14:anchorId="44B18C9C">
-          <v:shape id="_x0000_i1226" type="#_x0000_t75" style="width:467pt;height:75pt" o:ole="">
+          <v:shape id="_x0000_i1226" type="#_x0000_t75" style="width:467.15pt;height:75.35pt" o:ole="">
             <v:imagedata r:id="rId403" o:title=""/>
           </v:shape>
-          <o:OLEObject Type="Embed" ProgID="Equation.DSMT4" ShapeID="_x0000_i1226" DrawAspect="Content" ObjectID="_1775674519" r:id="rId404"/>
+          <o:OLEObject Type="Embed" ProgID="Equation.DSMT4" ShapeID="_x0000_i1226" DrawAspect="Content" ObjectID="_1775849635" r:id="rId404"/>
         </w:object>
       </w:r>
       <w:r>

</xml_diff>

<commit_message>
bug fixed. filter and strain_rate optimized
</commit_message>
<xml_diff>
--- a/docs/CaNS_Theory.docx
+++ b/docs/CaNS_Theory.docx
@@ -284,7 +284,7 @@
           <v:shape id="_x0000_i1025" type="#_x0000_t75" style="width:154pt;height:34.95pt" o:ole="">
             <v:imagedata r:id="rId8" o:title=""/>
           </v:shape>
-          <o:OLEObject Type="Embed" ProgID="Equation.DSMT4" ShapeID="_x0000_i1025" DrawAspect="Content" ObjectID="_1776781064" r:id="rId9"/>
+          <o:OLEObject Type="Embed" ProgID="Equation.DSMT4" ShapeID="_x0000_i1025" DrawAspect="Content" ObjectID="_1776915771" r:id="rId9"/>
         </w:object>
       </w:r>
       <w:r>
@@ -497,7 +497,7 @@
           <v:shape id="_x0000_i1026" type="#_x0000_t75" style="width:340.05pt;height:37.8pt" o:ole="">
             <v:imagedata r:id="rId10" o:title=""/>
           </v:shape>
-          <o:OLEObject Type="Embed" ProgID="Equation.DSMT4" ShapeID="_x0000_i1026" DrawAspect="Content" ObjectID="_1776781065" r:id="rId11"/>
+          <o:OLEObject Type="Embed" ProgID="Equation.DSMT4" ShapeID="_x0000_i1026" DrawAspect="Content" ObjectID="_1776915772" r:id="rId11"/>
         </w:object>
       </w:r>
       <w:r>
@@ -554,7 +554,7 @@
           <v:shape id="_x0000_i1027" type="#_x0000_t75" style="width:443.4pt;height:86.25pt" o:ole="">
             <v:imagedata r:id="rId12" o:title=""/>
           </v:shape>
-          <o:OLEObject Type="Embed" ProgID="Equation.DSMT4" ShapeID="_x0000_i1027" DrawAspect="Content" ObjectID="_1776781066" r:id="rId13"/>
+          <o:OLEObject Type="Embed" ProgID="Equation.DSMT4" ShapeID="_x0000_i1027" DrawAspect="Content" ObjectID="_1776915773" r:id="rId13"/>
         </w:object>
       </w:r>
       <w:r>
@@ -651,7 +651,7 @@
           <v:shape id="_x0000_i1028" type="#_x0000_t75" style="width:332.2pt;height:37.8pt" o:ole="">
             <v:imagedata r:id="rId14" o:title=""/>
           </v:shape>
-          <o:OLEObject Type="Embed" ProgID="Equation.DSMT4" ShapeID="_x0000_i1028" DrawAspect="Content" ObjectID="_1776781067" r:id="rId15"/>
+          <o:OLEObject Type="Embed" ProgID="Equation.DSMT4" ShapeID="_x0000_i1028" DrawAspect="Content" ObjectID="_1776915774" r:id="rId15"/>
         </w:object>
       </w:r>
       <w:r>
@@ -707,7 +707,7 @@
           <v:shape id="_x0000_i1029" type="#_x0000_t75" style="width:440.55pt;height:86.25pt" o:ole="">
             <v:imagedata r:id="rId16" o:title=""/>
           </v:shape>
-          <o:OLEObject Type="Embed" ProgID="Equation.DSMT4" ShapeID="_x0000_i1029" DrawAspect="Content" ObjectID="_1776781068" r:id="rId17"/>
+          <o:OLEObject Type="Embed" ProgID="Equation.DSMT4" ShapeID="_x0000_i1029" DrawAspect="Content" ObjectID="_1776915775" r:id="rId17"/>
         </w:object>
       </w:r>
       <w:r>
@@ -809,7 +809,7 @@
           <v:shape id="_x0000_i1030" type="#_x0000_t75" style="width:181.8pt;height:34.95pt" o:ole="">
             <v:imagedata r:id="rId18" o:title=""/>
           </v:shape>
-          <o:OLEObject Type="Embed" ProgID="Equation.DSMT4" ShapeID="_x0000_i1030" DrawAspect="Content" ObjectID="_1776781069" r:id="rId19"/>
+          <o:OLEObject Type="Embed" ProgID="Equation.DSMT4" ShapeID="_x0000_i1030" DrawAspect="Content" ObjectID="_1776915776" r:id="rId19"/>
         </w:object>
       </w:r>
       <w:r>
@@ -866,7 +866,7 @@
           <v:shape id="_x0000_i1031" type="#_x0000_t75" style="width:99.8pt;height:70.55pt" o:ole="">
             <v:imagedata r:id="rId20" o:title=""/>
           </v:shape>
-          <o:OLEObject Type="Embed" ProgID="Equation.DSMT4" ShapeID="_x0000_i1031" DrawAspect="Content" ObjectID="_1776781070" r:id="rId21"/>
+          <o:OLEObject Type="Embed" ProgID="Equation.DSMT4" ShapeID="_x0000_i1031" DrawAspect="Content" ObjectID="_1776915777" r:id="rId21"/>
         </w:object>
       </w:r>
       <w:r>
@@ -1193,7 +1193,7 @@
           <v:shape id="_x0000_i1032" type="#_x0000_t75" style="width:17.1pt;height:32.8pt" o:ole="">
             <v:imagedata r:id="rId23" o:title=""/>
           </v:shape>
-          <o:OLEObject Type="Embed" ProgID="Equation.DSMT4" ShapeID="_x0000_i1032" DrawAspect="Content" ObjectID="_1776781071" r:id="rId24"/>
+          <o:OLEObject Type="Embed" ProgID="Equation.DSMT4" ShapeID="_x0000_i1032" DrawAspect="Content" ObjectID="_1776915778" r:id="rId24"/>
         </w:object>
       </w:r>
       <w:r>
@@ -1213,7 +1213,7 @@
           <v:shape id="_x0000_i1033" type="#_x0000_t75" style="width:16.4pt;height:32.8pt" o:ole="">
             <v:imagedata r:id="rId25" o:title=""/>
           </v:shape>
-          <o:OLEObject Type="Embed" ProgID="Equation.DSMT4" ShapeID="_x0000_i1033" DrawAspect="Content" ObjectID="_1776781072" r:id="rId26"/>
+          <o:OLEObject Type="Embed" ProgID="Equation.DSMT4" ShapeID="_x0000_i1033" DrawAspect="Content" ObjectID="_1776915779" r:id="rId26"/>
         </w:object>
       </w:r>
       <w:r>
@@ -1227,7 +1227,7 @@
           <v:shape id="_x0000_i1034" type="#_x0000_t75" style="width:17.1pt;height:32.8pt" o:ole="">
             <v:imagedata r:id="rId27" o:title=""/>
           </v:shape>
-          <o:OLEObject Type="Embed" ProgID="Equation.DSMT4" ShapeID="_x0000_i1034" DrawAspect="Content" ObjectID="_1776781073" r:id="rId28"/>
+          <o:OLEObject Type="Embed" ProgID="Equation.DSMT4" ShapeID="_x0000_i1034" DrawAspect="Content" ObjectID="_1776915780" r:id="rId28"/>
         </w:object>
       </w:r>
       <w:r>
@@ -1241,7 +1241,7 @@
           <v:shape id="_x0000_i1035" type="#_x0000_t75" style="width:19.25pt;height:32.8pt" o:ole="">
             <v:imagedata r:id="rId29" o:title=""/>
           </v:shape>
-          <o:OLEObject Type="Embed" ProgID="Equation.DSMT4" ShapeID="_x0000_i1035" DrawAspect="Content" ObjectID="_1776781074" r:id="rId30"/>
+          <o:OLEObject Type="Embed" ProgID="Equation.DSMT4" ShapeID="_x0000_i1035" DrawAspect="Content" ObjectID="_1776915781" r:id="rId30"/>
         </w:object>
       </w:r>
       <w:r>
@@ -1307,7 +1307,7 @@
           <v:shape id="_x0000_i1036" type="#_x0000_t75" style="width:201.05pt;height:32.1pt" o:ole="">
             <v:imagedata r:id="rId31" o:title=""/>
           </v:shape>
-          <o:OLEObject Type="Embed" ProgID="Equation.DSMT4" ShapeID="_x0000_i1036" DrawAspect="Content" ObjectID="_1776781075" r:id="rId32"/>
+          <o:OLEObject Type="Embed" ProgID="Equation.DSMT4" ShapeID="_x0000_i1036" DrawAspect="Content" ObjectID="_1776915782" r:id="rId32"/>
         </w:object>
       </w:r>
       <w:r>
@@ -1333,7 +1333,7 @@
           <v:shape id="_x0000_i1037" type="#_x0000_t75" style="width:217.45pt;height:39.9pt" o:ole="">
             <v:imagedata r:id="rId33" o:title=""/>
           </v:shape>
-          <o:OLEObject Type="Embed" ProgID="Equation.DSMT4" ShapeID="_x0000_i1037" DrawAspect="Content" ObjectID="_1776781076" r:id="rId34"/>
+          <o:OLEObject Type="Embed" ProgID="Equation.DSMT4" ShapeID="_x0000_i1037" DrawAspect="Content" ObjectID="_1776915783" r:id="rId34"/>
         </w:object>
       </w:r>
       <w:r>
@@ -1362,7 +1362,7 @@
           <v:shape id="_x0000_i1038" type="#_x0000_t75" style="width:10.7pt;height:13.55pt" o:ole="">
             <v:imagedata r:id="rId35" o:title=""/>
           </v:shape>
-          <o:OLEObject Type="Embed" ProgID="Equation.DSMT4" ShapeID="_x0000_i1038" DrawAspect="Content" ObjectID="_1776781077" r:id="rId36"/>
+          <o:OLEObject Type="Embed" ProgID="Equation.DSMT4" ShapeID="_x0000_i1038" DrawAspect="Content" ObjectID="_1776915784" r:id="rId36"/>
         </w:object>
       </w:r>
       <w:r>
@@ -1659,7 +1659,7 @@
           <v:shape id="_x0000_i1039" type="#_x0000_t75" style="width:60.6pt;height:22.1pt" o:ole="">
             <v:imagedata r:id="rId37" o:title=""/>
           </v:shape>
-          <o:OLEObject Type="Embed" ProgID="Equation.DSMT4" ShapeID="_x0000_i1039" DrawAspect="Content" ObjectID="_1776781078" r:id="rId38"/>
+          <o:OLEObject Type="Embed" ProgID="Equation.DSMT4" ShapeID="_x0000_i1039" DrawAspect="Content" ObjectID="_1776915785" r:id="rId38"/>
         </w:object>
       </w:r>
       <w:r>
@@ -1679,7 +1679,7 @@
           <v:shape id="_x0000_i1040" type="#_x0000_t75" style="width:1in;height:39.9pt" o:ole="">
             <v:imagedata r:id="rId39" o:title=""/>
           </v:shape>
-          <o:OLEObject Type="Embed" ProgID="Equation.DSMT4" ShapeID="_x0000_i1040" DrawAspect="Content" ObjectID="_1776781079" r:id="rId40"/>
+          <o:OLEObject Type="Embed" ProgID="Equation.DSMT4" ShapeID="_x0000_i1040" DrawAspect="Content" ObjectID="_1776915786" r:id="rId40"/>
         </w:object>
       </w:r>
       <w:r>
@@ -1972,7 +1972,7 @@
                 <v:shape id="_x0000_i1041" type="#_x0000_t75" style="width:57.05pt;height:22.1pt" o:ole="">
                   <v:imagedata r:id="rId41" o:title=""/>
                 </v:shape>
-                <o:OLEObject Type="Embed" ProgID="Equation.DSMT4" ShapeID="_x0000_i1041" DrawAspect="Content" ObjectID="_1776781080" r:id="rId42"/>
+                <o:OLEObject Type="Embed" ProgID="Equation.DSMT4" ShapeID="_x0000_i1041" DrawAspect="Content" ObjectID="_1776915787" r:id="rId42"/>
               </w:object>
             </w:r>
           </w:p>
@@ -1995,7 +1995,7 @@
                 <v:shape id="_x0000_i1042" type="#_x0000_t75" style="width:77pt;height:22.1pt" o:ole="">
                   <v:imagedata r:id="rId43" o:title=""/>
                 </v:shape>
-                <o:OLEObject Type="Embed" ProgID="Equation.DSMT4" ShapeID="_x0000_i1042" DrawAspect="Content" ObjectID="_1776781081" r:id="rId44"/>
+                <o:OLEObject Type="Embed" ProgID="Equation.DSMT4" ShapeID="_x0000_i1042" DrawAspect="Content" ObjectID="_1776915788" r:id="rId44"/>
               </w:object>
             </w:r>
             <w:r>
@@ -2012,7 +2012,7 @@
                 <v:shape id="_x0000_i1043" type="#_x0000_t75" style="width:62pt;height:19.25pt" o:ole="">
                   <v:imagedata r:id="rId45" o:title=""/>
                 </v:shape>
-                <o:OLEObject Type="Embed" ProgID="Equation.DSMT4" ShapeID="_x0000_i1043" DrawAspect="Content" ObjectID="_1776781082" r:id="rId46"/>
+                <o:OLEObject Type="Embed" ProgID="Equation.DSMT4" ShapeID="_x0000_i1043" DrawAspect="Content" ObjectID="_1776915789" r:id="rId46"/>
               </w:object>
             </w:r>
             <w:r>
@@ -2110,7 +2110,7 @@
                 <v:shape id="_x0000_i1044" type="#_x0000_t75" style="width:86.95pt;height:39.2pt" o:ole="">
                   <v:imagedata r:id="rId47" o:title=""/>
                 </v:shape>
-                <o:OLEObject Type="Embed" ProgID="Equation.DSMT4" ShapeID="_x0000_i1044" DrawAspect="Content" ObjectID="_1776781083" r:id="rId48"/>
+                <o:OLEObject Type="Embed" ProgID="Equation.DSMT4" ShapeID="_x0000_i1044" DrawAspect="Content" ObjectID="_1776915790" r:id="rId48"/>
               </w:object>
             </w:r>
           </w:p>
@@ -2133,7 +2133,7 @@
                 <v:shape id="_x0000_i1045" type="#_x0000_t75" style="width:111.2pt;height:39.2pt" o:ole="">
                   <v:imagedata r:id="rId49" o:title=""/>
                 </v:shape>
-                <o:OLEObject Type="Embed" ProgID="Equation.DSMT4" ShapeID="_x0000_i1045" DrawAspect="Content" ObjectID="_1776781084" r:id="rId50"/>
+                <o:OLEObject Type="Embed" ProgID="Equation.DSMT4" ShapeID="_x0000_i1045" DrawAspect="Content" ObjectID="_1776915791" r:id="rId50"/>
               </w:object>
             </w:r>
             <w:r>
@@ -2437,7 +2437,7 @@
           <v:shape id="_x0000_i1046" type="#_x0000_t75" style="width:17.1pt;height:32.8pt" o:ole="">
             <v:imagedata r:id="rId52" o:title=""/>
           </v:shape>
-          <o:OLEObject Type="Embed" ProgID="Equation.DSMT4" ShapeID="_x0000_i1046" DrawAspect="Content" ObjectID="_1776781085" r:id="rId53"/>
+          <o:OLEObject Type="Embed" ProgID="Equation.DSMT4" ShapeID="_x0000_i1046" DrawAspect="Content" ObjectID="_1776915792" r:id="rId53"/>
         </w:object>
       </w:r>
       <w:r>
@@ -2549,7 +2549,7 @@
           <v:shape id="_x0000_i1047" type="#_x0000_t75" style="width:134pt;height:39.9pt" o:ole="">
             <v:imagedata r:id="rId54" o:title=""/>
           </v:shape>
-          <o:OLEObject Type="Embed" ProgID="Equation.DSMT4" ShapeID="_x0000_i1047" DrawAspect="Content" ObjectID="_1776781086" r:id="rId55"/>
+          <o:OLEObject Type="Embed" ProgID="Equation.DSMT4" ShapeID="_x0000_i1047" DrawAspect="Content" ObjectID="_1776915793" r:id="rId55"/>
         </w:object>
       </w:r>
       <w:r>
@@ -2653,7 +2653,7 @@
           <v:shape id="_x0000_i1048" type="#_x0000_t75" style="width:134pt;height:39.9pt" o:ole="">
             <v:imagedata r:id="rId54" o:title=""/>
           </v:shape>
-          <o:OLEObject Type="Embed" ProgID="Equation.DSMT4" ShapeID="_x0000_i1048" DrawAspect="Content" ObjectID="_1776781087" r:id="rId56"/>
+          <o:OLEObject Type="Embed" ProgID="Equation.DSMT4" ShapeID="_x0000_i1048" DrawAspect="Content" ObjectID="_1776915794" r:id="rId56"/>
         </w:object>
       </w:r>
       <w:r>
@@ -2694,7 +2694,7 @@
           <v:shape id="_x0000_i1049" type="#_x0000_t75" style="width:134pt;height:39.9pt" o:ole="">
             <v:imagedata r:id="rId54" o:title=""/>
           </v:shape>
-          <o:OLEObject Type="Embed" ProgID="Equation.DSMT4" ShapeID="_x0000_i1049" DrawAspect="Content" ObjectID="_1776781088" r:id="rId57"/>
+          <o:OLEObject Type="Embed" ProgID="Equation.DSMT4" ShapeID="_x0000_i1049" DrawAspect="Content" ObjectID="_1776915795" r:id="rId57"/>
         </w:object>
       </w:r>
       <w:r>
@@ -2715,7 +2715,7 @@
           <v:shape id="_x0000_i1050" type="#_x0000_t75" style="width:19.25pt;height:17.1pt" o:ole="">
             <v:imagedata r:id="rId58" o:title=""/>
           </v:shape>
-          <o:OLEObject Type="Embed" ProgID="Equation.DSMT4" ShapeID="_x0000_i1050" DrawAspect="Content" ObjectID="_1776781089" r:id="rId59"/>
+          <o:OLEObject Type="Embed" ProgID="Equation.DSMT4" ShapeID="_x0000_i1050" DrawAspect="Content" ObjectID="_1776915796" r:id="rId59"/>
         </w:object>
       </w:r>
       <w:bookmarkEnd w:id="8"/>
@@ -2730,7 +2730,7 @@
           <v:shape id="_x0000_i1051" type="#_x0000_t75" style="width:96.95pt;height:37.05pt" o:ole="">
             <v:imagedata r:id="rId60" o:title=""/>
           </v:shape>
-          <o:OLEObject Type="Embed" ProgID="Equation.DSMT4" ShapeID="_x0000_i1051" DrawAspect="Content" ObjectID="_1776781090" r:id="rId61"/>
+          <o:OLEObject Type="Embed" ProgID="Equation.DSMT4" ShapeID="_x0000_i1051" DrawAspect="Content" ObjectID="_1776915797" r:id="rId61"/>
         </w:object>
       </w:r>
       <w:r>
@@ -2756,7 +2756,7 @@
           <v:shape id="_x0000_i1052" type="#_x0000_t75" style="width:168.95pt;height:39.9pt" o:ole="">
             <v:imagedata r:id="rId62" o:title=""/>
           </v:shape>
-          <o:OLEObject Type="Embed" ProgID="Equation.DSMT4" ShapeID="_x0000_i1052" DrawAspect="Content" ObjectID="_1776781091" r:id="rId63"/>
+          <o:OLEObject Type="Embed" ProgID="Equation.DSMT4" ShapeID="_x0000_i1052" DrawAspect="Content" ObjectID="_1776915798" r:id="rId63"/>
         </w:object>
       </w:r>
       <w:r>
@@ -2773,7 +2773,7 @@
           <v:shape id="_x0000_i1053" type="#_x0000_t75" style="width:86.95pt;height:37.8pt" o:ole="">
             <v:imagedata r:id="rId64" o:title=""/>
           </v:shape>
-          <o:OLEObject Type="Embed" ProgID="Equation.DSMT4" ShapeID="_x0000_i1053" DrawAspect="Content" ObjectID="_1776781092" r:id="rId65"/>
+          <o:OLEObject Type="Embed" ProgID="Equation.DSMT4" ShapeID="_x0000_i1053" DrawAspect="Content" ObjectID="_1776915799" r:id="rId65"/>
         </w:object>
       </w:r>
       <w:r>
@@ -2793,7 +2793,7 @@
           <v:shape id="_x0000_i1054" type="#_x0000_t75" style="width:111.9pt;height:47.05pt" o:ole="">
             <v:imagedata r:id="rId66" o:title=""/>
           </v:shape>
-          <o:OLEObject Type="Embed" ProgID="Equation.DSMT4" ShapeID="_x0000_i1054" DrawAspect="Content" ObjectID="_1776781093" r:id="rId67"/>
+          <o:OLEObject Type="Embed" ProgID="Equation.DSMT4" ShapeID="_x0000_i1054" DrawAspect="Content" ObjectID="_1776915800" r:id="rId67"/>
         </w:object>
       </w:r>
       <w:r>
@@ -3231,7 +3231,7 @@
           <v:shape id="_x0000_i1055" type="#_x0000_t75" style="width:101.25pt;height:34.95pt" o:ole="">
             <v:imagedata r:id="rId70" o:title=""/>
           </v:shape>
-          <o:OLEObject Type="Embed" ProgID="Equation.DSMT4" ShapeID="_x0000_i1055" DrawAspect="Content" ObjectID="_1776781094" r:id="rId71"/>
+          <o:OLEObject Type="Embed" ProgID="Equation.DSMT4" ShapeID="_x0000_i1055" DrawAspect="Content" ObjectID="_1776915801" r:id="rId71"/>
         </w:object>
       </w:r>
       <w:r>
@@ -3331,7 +3331,7 @@
           <v:shape id="_x0000_i1056" type="#_x0000_t75" style="width:11.4pt;height:13.55pt" o:ole="">
             <v:imagedata r:id="rId72" o:title=""/>
           </v:shape>
-          <o:OLEObject Type="Embed" ProgID="Equation.DSMT4" ShapeID="_x0000_i1056" DrawAspect="Content" ObjectID="_1776781095" r:id="rId73"/>
+          <o:OLEObject Type="Embed" ProgID="Equation.DSMT4" ShapeID="_x0000_i1056" DrawAspect="Content" ObjectID="_1776915802" r:id="rId73"/>
         </w:object>
       </w:r>
       <w:r>
@@ -3345,7 +3345,7 @@
           <v:shape id="_x0000_i1057" type="#_x0000_t75" style="width:10pt;height:14.25pt" o:ole="">
             <v:imagedata r:id="rId74" o:title=""/>
           </v:shape>
-          <o:OLEObject Type="Embed" ProgID="Equation.DSMT4" ShapeID="_x0000_i1057" DrawAspect="Content" ObjectID="_1776781096" r:id="rId75"/>
+          <o:OLEObject Type="Embed" ProgID="Equation.DSMT4" ShapeID="_x0000_i1057" DrawAspect="Content" ObjectID="_1776915803" r:id="rId75"/>
         </w:object>
       </w:r>
       <w:r>
@@ -3359,7 +3359,7 @@
           <v:shape id="_x0000_i1058" type="#_x0000_t75" style="width:34.95pt;height:14.25pt" o:ole="">
             <v:imagedata r:id="rId76" o:title=""/>
           </v:shape>
-          <o:OLEObject Type="Embed" ProgID="Equation.DSMT4" ShapeID="_x0000_i1058" DrawAspect="Content" ObjectID="_1776781097" r:id="rId77"/>
+          <o:OLEObject Type="Embed" ProgID="Equation.DSMT4" ShapeID="_x0000_i1058" DrawAspect="Content" ObjectID="_1776915804" r:id="rId77"/>
         </w:object>
       </w:r>
       <w:r>
@@ -3373,7 +3373,7 @@
           <v:shape id="_x0000_i1059" type="#_x0000_t75" style="width:11.4pt;height:13.55pt" o:ole="">
             <v:imagedata r:id="rId72" o:title=""/>
           </v:shape>
-          <o:OLEObject Type="Embed" ProgID="Equation.DSMT4" ShapeID="_x0000_i1059" DrawAspect="Content" ObjectID="_1776781098" r:id="rId78"/>
+          <o:OLEObject Type="Embed" ProgID="Equation.DSMT4" ShapeID="_x0000_i1059" DrawAspect="Content" ObjectID="_1776915805" r:id="rId78"/>
         </w:object>
       </w:r>
       <w:r>
@@ -3547,7 +3547,7 @@
           <v:shape id="_x0000_i1060" type="#_x0000_t75" style="width:60.6pt;height:17.1pt" o:ole="">
             <v:imagedata r:id="rId79" o:title=""/>
           </v:shape>
-          <o:OLEObject Type="Embed" ProgID="Equation.DSMT4" ShapeID="_x0000_i1060" DrawAspect="Content" ObjectID="_1776781099" r:id="rId80"/>
+          <o:OLEObject Type="Embed" ProgID="Equation.DSMT4" ShapeID="_x0000_i1060" DrawAspect="Content" ObjectID="_1776915806" r:id="rId80"/>
         </w:object>
       </w:r>
       <w:r>
@@ -3561,7 +3561,7 @@
           <v:shape id="_x0000_i1061" type="#_x0000_t75" style="width:62pt;height:19.25pt" o:ole="">
             <v:imagedata r:id="rId81" o:title=""/>
           </v:shape>
-          <o:OLEObject Type="Embed" ProgID="Equation.DSMT4" ShapeID="_x0000_i1061" DrawAspect="Content" ObjectID="_1776781100" r:id="rId82"/>
+          <o:OLEObject Type="Embed" ProgID="Equation.DSMT4" ShapeID="_x0000_i1061" DrawAspect="Content" ObjectID="_1776915807" r:id="rId82"/>
         </w:object>
       </w:r>
       <w:r>
@@ -3578,7 +3578,7 @@
           <v:shape id="_x0000_i1062" type="#_x0000_t75" style="width:16.4pt;height:17.1pt" o:ole="">
             <v:imagedata r:id="rId83" o:title=""/>
           </v:shape>
-          <o:OLEObject Type="Embed" ProgID="Equation.DSMT4" ShapeID="_x0000_i1062" DrawAspect="Content" ObjectID="_1776781101" r:id="rId84"/>
+          <o:OLEObject Type="Embed" ProgID="Equation.DSMT4" ShapeID="_x0000_i1062" DrawAspect="Content" ObjectID="_1776915808" r:id="rId84"/>
         </w:object>
       </w:r>
       <w:r>
@@ -3592,7 +3592,7 @@
           <v:shape id="_x0000_i1063" type="#_x0000_t75" style="width:16.4pt;height:19.25pt" o:ole="">
             <v:imagedata r:id="rId85" o:title=""/>
           </v:shape>
-          <o:OLEObject Type="Embed" ProgID="Equation.DSMT4" ShapeID="_x0000_i1063" DrawAspect="Content" ObjectID="_1776781102" r:id="rId86"/>
+          <o:OLEObject Type="Embed" ProgID="Equation.DSMT4" ShapeID="_x0000_i1063" DrawAspect="Content" ObjectID="_1776915809" r:id="rId86"/>
         </w:object>
       </w:r>
       <w:r>
@@ -3634,7 +3634,7 @@
           <v:shape id="_x0000_i1064" type="#_x0000_t75" style="width:372.1pt;height:34.95pt" o:ole="">
             <v:imagedata r:id="rId87" o:title=""/>
           </v:shape>
-          <o:OLEObject Type="Embed" ProgID="Equation.DSMT4" ShapeID="_x0000_i1064" DrawAspect="Content" ObjectID="_1776781103" r:id="rId88"/>
+          <o:OLEObject Type="Embed" ProgID="Equation.DSMT4" ShapeID="_x0000_i1064" DrawAspect="Content" ObjectID="_1776915810" r:id="rId88"/>
         </w:object>
       </w:r>
       <w:r>
@@ -3724,7 +3724,7 @@
           <v:shape id="_x0000_i1065" type="#_x0000_t75" style="width:116.9pt;height:39.9pt" o:ole="">
             <v:imagedata r:id="rId89" o:title=""/>
           </v:shape>
-          <o:OLEObject Type="Embed" ProgID="Equation.DSMT4" ShapeID="_x0000_i1065" DrawAspect="Content" ObjectID="_1776781104" r:id="rId90"/>
+          <o:OLEObject Type="Embed" ProgID="Equation.DSMT4" ShapeID="_x0000_i1065" DrawAspect="Content" ObjectID="_1776915811" r:id="rId90"/>
         </w:object>
       </w:r>
       <w:r>
@@ -3821,7 +3821,7 @@
           <v:shape id="_x0000_i1066" type="#_x0000_t75" style="width:130.45pt;height:42.05pt" o:ole="">
             <v:imagedata r:id="rId91" o:title=""/>
           </v:shape>
-          <o:OLEObject Type="Embed" ProgID="Equation.DSMT4" ShapeID="_x0000_i1066" DrawAspect="Content" ObjectID="_1776781105" r:id="rId92"/>
+          <o:OLEObject Type="Embed" ProgID="Equation.DSMT4" ShapeID="_x0000_i1066" DrawAspect="Content" ObjectID="_1776915812" r:id="rId92"/>
         </w:object>
       </w:r>
       <w:r>
@@ -3888,7 +3888,7 @@
           <v:shape id="_x0000_i1067" type="#_x0000_t75" style="width:350pt;height:44.9pt" o:ole="">
             <v:imagedata r:id="rId93" o:title=""/>
           </v:shape>
-          <o:OLEObject Type="Embed" ProgID="Equation.DSMT4" ShapeID="_x0000_i1067" DrawAspect="Content" ObjectID="_1776781106" r:id="rId94"/>
+          <o:OLEObject Type="Embed" ProgID="Equation.DSMT4" ShapeID="_x0000_i1067" DrawAspect="Content" ObjectID="_1776915813" r:id="rId94"/>
         </w:object>
       </w:r>
       <w:r>
@@ -4103,7 +4103,7 @@
           <v:shape id="_x0000_i1068" type="#_x0000_t75" style="width:268.05pt;height:214.55pt" o:ole="">
             <v:imagedata r:id="rId95" o:title=""/>
           </v:shape>
-          <o:OLEObject Type="Embed" ProgID="Equation.DSMT4" ShapeID="_x0000_i1068" DrawAspect="Content" ObjectID="_1776781107" r:id="rId96"/>
+          <o:OLEObject Type="Embed" ProgID="Equation.DSMT4" ShapeID="_x0000_i1068" DrawAspect="Content" ObjectID="_1776915814" r:id="rId96"/>
         </w:object>
       </w:r>
       <w:r>
@@ -4202,7 +4202,7 @@
           <v:shape id="_x0000_i1069" type="#_x0000_t75" style="width:246.65pt;height:57.75pt" o:ole="">
             <v:imagedata r:id="rId97" o:title=""/>
           </v:shape>
-          <o:OLEObject Type="Embed" ProgID="Equation.DSMT4" ShapeID="_x0000_i1069" DrawAspect="Content" ObjectID="_1776781108" r:id="rId98"/>
+          <o:OLEObject Type="Embed" ProgID="Equation.DSMT4" ShapeID="_x0000_i1069" DrawAspect="Content" ObjectID="_1776915815" r:id="rId98"/>
         </w:object>
       </w:r>
       <w:r>
@@ -4258,7 +4258,7 @@
           <v:shape id="_x0000_i1070" type="#_x0000_t75" style="width:247.35pt;height:61.3pt" o:ole="">
             <v:imagedata r:id="rId99" o:title=""/>
           </v:shape>
-          <o:OLEObject Type="Embed" ProgID="Equation.DSMT4" ShapeID="_x0000_i1070" DrawAspect="Content" ObjectID="_1776781109" r:id="rId100"/>
+          <o:OLEObject Type="Embed" ProgID="Equation.DSMT4" ShapeID="_x0000_i1070" DrawAspect="Content" ObjectID="_1776915816" r:id="rId100"/>
         </w:object>
       </w:r>
       <w:r>
@@ -4315,7 +4315,7 @@
           <v:shape id="_x0000_i1071" type="#_x0000_t75" style="width:10.7pt;height:14.25pt" o:ole="">
             <v:imagedata r:id="rId101" o:title=""/>
           </v:shape>
-          <o:OLEObject Type="Embed" ProgID="Equation.DSMT4" ShapeID="_x0000_i1071" DrawAspect="Content" ObjectID="_1776781110" r:id="rId102"/>
+          <o:OLEObject Type="Embed" ProgID="Equation.DSMT4" ShapeID="_x0000_i1071" DrawAspect="Content" ObjectID="_1776915817" r:id="rId102"/>
         </w:object>
       </w:r>
       <w:r>
@@ -4335,7 +4335,7 @@
           <v:shape id="_x0000_i1072" type="#_x0000_t75" style="width:22.1pt;height:15.7pt" o:ole="">
             <v:imagedata r:id="rId103" o:title=""/>
           </v:shape>
-          <o:OLEObject Type="Embed" ProgID="Equation.DSMT4" ShapeID="_x0000_i1072" DrawAspect="Content" ObjectID="_1776781111" r:id="rId104"/>
+          <o:OLEObject Type="Embed" ProgID="Equation.DSMT4" ShapeID="_x0000_i1072" DrawAspect="Content" ObjectID="_1776915818" r:id="rId104"/>
         </w:object>
       </w:r>
       <w:r>
@@ -4479,7 +4479,7 @@
           <v:shape id="_x0000_i1073" type="#_x0000_t75" style="width:161.1pt;height:39.2pt" o:ole="">
             <v:imagedata r:id="rId105" o:title=""/>
           </v:shape>
-          <o:OLEObject Type="Embed" ProgID="Equation.DSMT4" ShapeID="_x0000_i1073" DrawAspect="Content" ObjectID="_1776781112" r:id="rId106"/>
+          <o:OLEObject Type="Embed" ProgID="Equation.DSMT4" ShapeID="_x0000_i1073" DrawAspect="Content" ObjectID="_1776915819" r:id="rId106"/>
         </w:object>
       </w:r>
       <w:r>
@@ -4552,7 +4552,7 @@
           <v:shape id="_x0000_i1074" type="#_x0000_t75" style="width:39.9pt;height:22.1pt" o:ole="">
             <v:imagedata r:id="rId107" o:title=""/>
           </v:shape>
-          <o:OLEObject Type="Embed" ProgID="Equation.DSMT4" ShapeID="_x0000_i1074" DrawAspect="Content" ObjectID="_1776781113" r:id="rId108"/>
+          <o:OLEObject Type="Embed" ProgID="Equation.DSMT4" ShapeID="_x0000_i1074" DrawAspect="Content" ObjectID="_1776915820" r:id="rId108"/>
         </w:object>
       </w:r>
       <w:r>
@@ -4794,7 +4794,7 @@
           <v:shape id="_x0000_i1075" type="#_x0000_t75" style="width:168.95pt;height:39.2pt" o:ole="">
             <v:imagedata r:id="rId109" o:title=""/>
           </v:shape>
-          <o:OLEObject Type="Embed" ProgID="Equation.DSMT4" ShapeID="_x0000_i1075" DrawAspect="Content" ObjectID="_1776781114" r:id="rId110"/>
+          <o:OLEObject Type="Embed" ProgID="Equation.DSMT4" ShapeID="_x0000_i1075" DrawAspect="Content" ObjectID="_1776915821" r:id="rId110"/>
         </w:object>
       </w:r>
       <w:r>
@@ -5661,7 +5661,7 @@
           <v:shape id="_x0000_i1076" type="#_x0000_t75" style="width:315.8pt;height:42.05pt" o:ole="">
             <v:imagedata r:id="rId111" o:title=""/>
           </v:shape>
-          <o:OLEObject Type="Embed" ProgID="Equation.DSMT4" ShapeID="_x0000_i1076" DrawAspect="Content" ObjectID="_1776781115" r:id="rId112"/>
+          <o:OLEObject Type="Embed" ProgID="Equation.DSMT4" ShapeID="_x0000_i1076" DrawAspect="Content" ObjectID="_1776915822" r:id="rId112"/>
         </w:object>
       </w:r>
       <w:r>
@@ -5868,7 +5868,7 @@
           <v:shape id="_x0000_i1077" type="#_x0000_t75" style="width:273.75pt;height:75.55pt" o:ole="">
             <v:imagedata r:id="rId113" o:title=""/>
           </v:shape>
-          <o:OLEObject Type="Embed" ProgID="Equation.DSMT4" ShapeID="_x0000_i1077" DrawAspect="Content" ObjectID="_1776781116" r:id="rId114"/>
+          <o:OLEObject Type="Embed" ProgID="Equation.DSMT4" ShapeID="_x0000_i1077" DrawAspect="Content" ObjectID="_1776915823" r:id="rId114"/>
         </w:object>
       </w:r>
       <w:r>
@@ -5959,7 +5959,7 @@
           <v:shape id="_x0000_i1078" type="#_x0000_t75" style="width:246.65pt;height:57.75pt" o:ole="">
             <v:imagedata r:id="rId115" o:title=""/>
           </v:shape>
-          <o:OLEObject Type="Embed" ProgID="Equation.DSMT4" ShapeID="_x0000_i1078" DrawAspect="Content" ObjectID="_1776781117" r:id="rId116"/>
+          <o:OLEObject Type="Embed" ProgID="Equation.DSMT4" ShapeID="_x0000_i1078" DrawAspect="Content" ObjectID="_1776915824" r:id="rId116"/>
         </w:object>
       </w:r>
       <w:r>
@@ -6015,7 +6015,7 @@
           <v:shape id="_x0000_i1079" type="#_x0000_t75" style="width:243.8pt;height:61.3pt" o:ole="">
             <v:imagedata r:id="rId117" o:title=""/>
           </v:shape>
-          <o:OLEObject Type="Embed" ProgID="Equation.DSMT4" ShapeID="_x0000_i1079" DrawAspect="Content" ObjectID="_1776781118" r:id="rId118"/>
+          <o:OLEObject Type="Embed" ProgID="Equation.DSMT4" ShapeID="_x0000_i1079" DrawAspect="Content" ObjectID="_1776915825" r:id="rId118"/>
         </w:object>
       </w:r>
       <w:r>
@@ -6092,7 +6092,7 @@
           <v:shape id="_x0000_i1080" type="#_x0000_t75" style="width:161.1pt;height:39.2pt" o:ole="">
             <v:imagedata r:id="rId119" o:title=""/>
           </v:shape>
-          <o:OLEObject Type="Embed" ProgID="Equation.DSMT4" ShapeID="_x0000_i1080" DrawAspect="Content" ObjectID="_1776781119" r:id="rId120"/>
+          <o:OLEObject Type="Embed" ProgID="Equation.DSMT4" ShapeID="_x0000_i1080" DrawAspect="Content" ObjectID="_1776915826" r:id="rId120"/>
         </w:object>
       </w:r>
       <w:r>
@@ -6988,7 +6988,7 @@
           <v:shape id="_x0000_i1081" type="#_x0000_t75" style="width:144.7pt;height:39.2pt" o:ole="">
             <v:imagedata r:id="rId121" o:title=""/>
           </v:shape>
-          <o:OLEObject Type="Embed" ProgID="Equation.DSMT4" ShapeID="_x0000_i1081" DrawAspect="Content" ObjectID="_1776781120" r:id="rId122"/>
+          <o:OLEObject Type="Embed" ProgID="Equation.DSMT4" ShapeID="_x0000_i1081" DrawAspect="Content" ObjectID="_1776915827" r:id="rId122"/>
         </w:object>
       </w:r>
       <w:r>
@@ -7080,7 +7080,7 @@
           <v:shape id="_x0000_i1082" type="#_x0000_t75" style="width:236.65pt;height:44.2pt" o:ole="">
             <v:imagedata r:id="rId123" o:title=""/>
           </v:shape>
-          <o:OLEObject Type="Embed" ProgID="Equation.DSMT4" ShapeID="_x0000_i1082" DrawAspect="Content" ObjectID="_1776781121" r:id="rId124"/>
+          <o:OLEObject Type="Embed" ProgID="Equation.DSMT4" ShapeID="_x0000_i1082" DrawAspect="Content" ObjectID="_1776915828" r:id="rId124"/>
         </w:object>
       </w:r>
       <w:r>
@@ -7173,7 +7173,7 @@
           <v:shape id="_x0000_i1083" type="#_x0000_t75" style="width:302.95pt;height:52.05pt" o:ole="">
             <v:imagedata r:id="rId125" o:title=""/>
           </v:shape>
-          <o:OLEObject Type="Embed" ProgID="Equation.DSMT4" ShapeID="_x0000_i1083" DrawAspect="Content" ObjectID="_1776781122" r:id="rId126"/>
+          <o:OLEObject Type="Embed" ProgID="Equation.DSMT4" ShapeID="_x0000_i1083" DrawAspect="Content" ObjectID="_1776915829" r:id="rId126"/>
         </w:object>
       </w:r>
       <w:r>
@@ -7241,7 +7241,7 @@
           <v:shape id="_x0000_i1084" type="#_x0000_t75" style="width:151.15pt;height:24.95pt" o:ole="">
             <v:imagedata r:id="rId127" o:title=""/>
           </v:shape>
-          <o:OLEObject Type="Embed" ProgID="Equation.DSMT4" ShapeID="_x0000_i1084" DrawAspect="Content" ObjectID="_1776781123" r:id="rId128"/>
+          <o:OLEObject Type="Embed" ProgID="Equation.DSMT4" ShapeID="_x0000_i1084" DrawAspect="Content" ObjectID="_1776915830" r:id="rId128"/>
         </w:object>
       </w:r>
       <w:r>
@@ -7300,7 +7300,7 @@
           <v:shape id="_x0000_i1085" type="#_x0000_t75" style="width:81.25pt;height:34.95pt" o:ole="">
             <v:imagedata r:id="rId129" o:title=""/>
           </v:shape>
-          <o:OLEObject Type="Embed" ProgID="Equation.DSMT4" ShapeID="_x0000_i1085" DrawAspect="Content" ObjectID="_1776781124" r:id="rId130"/>
+          <o:OLEObject Type="Embed" ProgID="Equation.DSMT4" ShapeID="_x0000_i1085" DrawAspect="Content" ObjectID="_1776915831" r:id="rId130"/>
         </w:object>
       </w:r>
       <w:r>
@@ -7357,7 +7357,7 @@
           <v:shape id="_x0000_i1086" type="#_x0000_t75" style="width:334.35pt;height:39.9pt" o:ole="">
             <v:imagedata r:id="rId131" o:title=""/>
           </v:shape>
-          <o:OLEObject Type="Embed" ProgID="Equation.DSMT4" ShapeID="_x0000_i1086" DrawAspect="Content" ObjectID="_1776781125" r:id="rId132"/>
+          <o:OLEObject Type="Embed" ProgID="Equation.DSMT4" ShapeID="_x0000_i1086" DrawAspect="Content" ObjectID="_1776915832" r:id="rId132"/>
         </w:object>
       </w:r>
       <w:r>
@@ -7414,7 +7414,7 @@
           <v:shape id="_x0000_i1087" type="#_x0000_t75" style="width:74.15pt;height:34.95pt" o:ole="">
             <v:imagedata r:id="rId133" o:title=""/>
           </v:shape>
-          <o:OLEObject Type="Embed" ProgID="Equation.DSMT4" ShapeID="_x0000_i1087" DrawAspect="Content" ObjectID="_1776781126" r:id="rId134"/>
+          <o:OLEObject Type="Embed" ProgID="Equation.DSMT4" ShapeID="_x0000_i1087" DrawAspect="Content" ObjectID="_1776915833" r:id="rId134"/>
         </w:object>
       </w:r>
       <w:r>
@@ -7509,7 +7509,7 @@
           <v:shape id="_x0000_i1088" type="#_x0000_t75" style="width:24.95pt;height:19.25pt" o:ole="">
             <v:imagedata r:id="rId135" o:title=""/>
           </v:shape>
-          <o:OLEObject Type="Embed" ProgID="Equation.DSMT4" ShapeID="_x0000_i1088" DrawAspect="Content" ObjectID="_1776781127" r:id="rId136"/>
+          <o:OLEObject Type="Embed" ProgID="Equation.DSMT4" ShapeID="_x0000_i1088" DrawAspect="Content" ObjectID="_1776915834" r:id="rId136"/>
         </w:object>
       </w:r>
       <w:r>
@@ -7648,7 +7648,7 @@
           <v:shape id="_x0000_i1089" type="#_x0000_t75" style="width:62.75pt;height:34.95pt" o:ole="">
             <v:imagedata r:id="rId137" o:title=""/>
           </v:shape>
-          <o:OLEObject Type="Embed" ProgID="Equation.DSMT4" ShapeID="_x0000_i1089" DrawAspect="Content" ObjectID="_1776781128" r:id="rId138"/>
+          <o:OLEObject Type="Embed" ProgID="Equation.DSMT4" ShapeID="_x0000_i1089" DrawAspect="Content" ObjectID="_1776915835" r:id="rId138"/>
         </w:object>
       </w:r>
       <w:r>
@@ -7742,7 +7742,7 @@
           <v:shape id="_x0000_i1090" type="#_x0000_t75" style="width:24.95pt;height:19.25pt" o:ole="">
             <v:imagedata r:id="rId139" o:title=""/>
           </v:shape>
-          <o:OLEObject Type="Embed" ProgID="Equation.DSMT4" ShapeID="_x0000_i1090" DrawAspect="Content" ObjectID="_1776781129" r:id="rId140"/>
+          <o:OLEObject Type="Embed" ProgID="Equation.DSMT4" ShapeID="_x0000_i1090" DrawAspect="Content" ObjectID="_1776915836" r:id="rId140"/>
         </w:object>
       </w:r>
       <w:r>
@@ -7861,7 +7861,7 @@
           <v:shape id="_x0000_i1091" type="#_x0000_t75" style="width:414.2pt;height:39.9pt" o:ole="">
             <v:imagedata r:id="rId141" o:title=""/>
           </v:shape>
-          <o:OLEObject Type="Embed" ProgID="Equation.DSMT4" ShapeID="_x0000_i1091" DrawAspect="Content" ObjectID="_1776781130" r:id="rId142"/>
+          <o:OLEObject Type="Embed" ProgID="Equation.DSMT4" ShapeID="_x0000_i1091" DrawAspect="Content" ObjectID="_1776915837" r:id="rId142"/>
         </w:object>
       </w:r>
       <w:r>
@@ -7949,7 +7949,7 @@
           <v:shape id="_x0000_i1092" type="#_x0000_t75" style="width:422.75pt;height:77.7pt" o:ole="">
             <v:imagedata r:id="rId143" o:title=""/>
           </v:shape>
-          <o:OLEObject Type="Embed" ProgID="Equation.DSMT4" ShapeID="_x0000_i1092" DrawAspect="Content" ObjectID="_1776781131" r:id="rId144"/>
+          <o:OLEObject Type="Embed" ProgID="Equation.DSMT4" ShapeID="_x0000_i1092" DrawAspect="Content" ObjectID="_1776915838" r:id="rId144"/>
         </w:object>
       </w:r>
       <w:r>
@@ -8159,7 +8159,7 @@
           <v:shape id="_x0000_i1093" type="#_x0000_t75" style="width:315.1pt;height:42.05pt" o:ole="">
             <v:imagedata r:id="rId145" o:title=""/>
           </v:shape>
-          <o:OLEObject Type="Embed" ProgID="Equation.DSMT4" ShapeID="_x0000_i1093" DrawAspect="Content" ObjectID="_1776781132" r:id="rId146"/>
+          <o:OLEObject Type="Embed" ProgID="Equation.DSMT4" ShapeID="_x0000_i1093" DrawAspect="Content" ObjectID="_1776915839" r:id="rId146"/>
         </w:object>
       </w:r>
       <w:r>
@@ -8230,7 +8230,7 @@
           <v:shape id="_x0000_i1094" type="#_x0000_t75" style="width:30.65pt;height:17.8pt" o:ole="">
             <v:imagedata r:id="rId147" o:title=""/>
           </v:shape>
-          <o:OLEObject Type="Embed" ProgID="Equation.DSMT4" ShapeID="_x0000_i1094" DrawAspect="Content" ObjectID="_1776781133" r:id="rId148"/>
+          <o:OLEObject Type="Embed" ProgID="Equation.DSMT4" ShapeID="_x0000_i1094" DrawAspect="Content" ObjectID="_1776915840" r:id="rId148"/>
         </w:object>
       </w:r>
       <w:r>
@@ -8287,7 +8287,7 @@
           <v:shape id="_x0000_i1095" type="#_x0000_t75" style="width:225.25pt;height:39.9pt" o:ole="">
             <v:imagedata r:id="rId149" o:title=""/>
           </v:shape>
-          <o:OLEObject Type="Embed" ProgID="Equation.DSMT4" ShapeID="_x0000_i1095" DrawAspect="Content" ObjectID="_1776781134" r:id="rId150"/>
+          <o:OLEObject Type="Embed" ProgID="Equation.DSMT4" ShapeID="_x0000_i1095" DrawAspect="Content" ObjectID="_1776915841" r:id="rId150"/>
         </w:object>
       </w:r>
       <w:r>
@@ -8344,7 +8344,7 @@
           <v:shape id="_x0000_i1096" type="#_x0000_t75" style="width:74.15pt;height:34.95pt" o:ole="">
             <v:imagedata r:id="rId151" o:title=""/>
           </v:shape>
-          <o:OLEObject Type="Embed" ProgID="Equation.DSMT4" ShapeID="_x0000_i1096" DrawAspect="Content" ObjectID="_1776781135" r:id="rId152"/>
+          <o:OLEObject Type="Embed" ProgID="Equation.DSMT4" ShapeID="_x0000_i1096" DrawAspect="Content" ObjectID="_1776915842" r:id="rId152"/>
         </w:object>
       </w:r>
       <w:r>
@@ -8423,7 +8423,7 @@
           <v:shape id="_x0000_i1097" type="#_x0000_t75" style="width:24.95pt;height:19.25pt" o:ole="">
             <v:imagedata r:id="rId153" o:title=""/>
           </v:shape>
-          <o:OLEObject Type="Embed" ProgID="Equation.DSMT4" ShapeID="_x0000_i1097" DrawAspect="Content" ObjectID="_1776781136" r:id="rId154"/>
+          <o:OLEObject Type="Embed" ProgID="Equation.DSMT4" ShapeID="_x0000_i1097" DrawAspect="Content" ObjectID="_1776915843" r:id="rId154"/>
         </w:object>
       </w:r>
       <w:r>
@@ -8476,7 +8476,7 @@
           <v:shape id="_x0000_i1098" type="#_x0000_t75" style="width:118.35pt;height:37.05pt" o:ole="">
             <v:imagedata r:id="rId155" o:title=""/>
           </v:shape>
-          <o:OLEObject Type="Embed" ProgID="Equation.DSMT4" ShapeID="_x0000_i1098" DrawAspect="Content" ObjectID="_1776781137" r:id="rId156"/>
+          <o:OLEObject Type="Embed" ProgID="Equation.DSMT4" ShapeID="_x0000_i1098" DrawAspect="Content" ObjectID="_1776915844" r:id="rId156"/>
         </w:object>
       </w:r>
       <w:r>
@@ -8534,7 +8534,7 @@
           <v:shape id="_x0000_i1099" type="#_x0000_t75" style="width:121.2pt;height:37.05pt" o:ole="">
             <v:imagedata r:id="rId157" o:title=""/>
           </v:shape>
-          <o:OLEObject Type="Embed" ProgID="Equation.DSMT4" ShapeID="_x0000_i1099" DrawAspect="Content" ObjectID="_1776781138" r:id="rId158"/>
+          <o:OLEObject Type="Embed" ProgID="Equation.DSMT4" ShapeID="_x0000_i1099" DrawAspect="Content" ObjectID="_1776915845" r:id="rId158"/>
         </w:object>
       </w:r>
       <w:r>
@@ -8591,7 +8591,7 @@
           <v:shape id="_x0000_i1100" type="#_x0000_t75" style="width:183.2pt;height:104.1pt" o:ole="">
             <v:imagedata r:id="rId159" o:title=""/>
           </v:shape>
-          <o:OLEObject Type="Embed" ProgID="Equation.DSMT4" ShapeID="_x0000_i1100" DrawAspect="Content" ObjectID="_1776781139" r:id="rId160"/>
+          <o:OLEObject Type="Embed" ProgID="Equation.DSMT4" ShapeID="_x0000_i1100" DrawAspect="Content" ObjectID="_1776915846" r:id="rId160"/>
         </w:object>
       </w:r>
       <w:r>
@@ -8668,7 +8668,7 @@
           <v:shape id="_x0000_i1101" type="#_x0000_t75" style="width:118.35pt;height:37.05pt" o:ole="">
             <v:imagedata r:id="rId161" o:title=""/>
           </v:shape>
-          <o:OLEObject Type="Embed" ProgID="Equation.DSMT4" ShapeID="_x0000_i1101" DrawAspect="Content" ObjectID="_1776781140" r:id="rId162"/>
+          <o:OLEObject Type="Embed" ProgID="Equation.DSMT4" ShapeID="_x0000_i1101" DrawAspect="Content" ObjectID="_1776915847" r:id="rId162"/>
         </w:object>
       </w:r>
       <w:r>
@@ -8725,7 +8725,7 @@
           <v:shape id="_x0000_i1102" type="#_x0000_t75" style="width:121.2pt;height:37.05pt" o:ole="">
             <v:imagedata r:id="rId163" o:title=""/>
           </v:shape>
-          <o:OLEObject Type="Embed" ProgID="Equation.DSMT4" ShapeID="_x0000_i1102" DrawAspect="Content" ObjectID="_1776781141" r:id="rId164"/>
+          <o:OLEObject Type="Embed" ProgID="Equation.DSMT4" ShapeID="_x0000_i1102" DrawAspect="Content" ObjectID="_1776915848" r:id="rId164"/>
         </w:object>
       </w:r>
       <w:r>
@@ -8782,7 +8782,7 @@
           <v:shape id="_x0000_i1103" type="#_x0000_t75" style="width:183.9pt;height:104.1pt" o:ole="">
             <v:imagedata r:id="rId165" o:title=""/>
           </v:shape>
-          <o:OLEObject Type="Embed" ProgID="Equation.DSMT4" ShapeID="_x0000_i1103" DrawAspect="Content" ObjectID="_1776781142" r:id="rId166"/>
+          <o:OLEObject Type="Embed" ProgID="Equation.DSMT4" ShapeID="_x0000_i1103" DrawAspect="Content" ObjectID="_1776915849" r:id="rId166"/>
         </w:object>
       </w:r>
       <w:r>
@@ -8865,7 +8865,7 @@
           <v:shape id="_x0000_i1104" type="#_x0000_t75" style="width:60.6pt;height:34.95pt" o:ole="">
             <v:imagedata r:id="rId167" o:title=""/>
           </v:shape>
-          <o:OLEObject Type="Embed" ProgID="Equation.DSMT4" ShapeID="_x0000_i1104" DrawAspect="Content" ObjectID="_1776781143" r:id="rId168"/>
+          <o:OLEObject Type="Embed" ProgID="Equation.DSMT4" ShapeID="_x0000_i1104" DrawAspect="Content" ObjectID="_1776915850" r:id="rId168"/>
         </w:object>
       </w:r>
       <w:r>
@@ -8922,7 +8922,7 @@
           <v:shape id="_x0000_i1105" type="#_x0000_t75" style="width:62.75pt;height:34.95pt" o:ole="">
             <v:imagedata r:id="rId169" o:title=""/>
           </v:shape>
-          <o:OLEObject Type="Embed" ProgID="Equation.DSMT4" ShapeID="_x0000_i1105" DrawAspect="Content" ObjectID="_1776781144" r:id="rId170"/>
+          <o:OLEObject Type="Embed" ProgID="Equation.DSMT4" ShapeID="_x0000_i1105" DrawAspect="Content" ObjectID="_1776915851" r:id="rId170"/>
         </w:object>
       </w:r>
       <w:r>
@@ -8979,7 +8979,7 @@
           <v:shape id="_x0000_i1106" type="#_x0000_t75" style="width:151.85pt;height:104.1pt" o:ole="">
             <v:imagedata r:id="rId171" o:title=""/>
           </v:shape>
-          <o:OLEObject Type="Embed" ProgID="Equation.DSMT4" ShapeID="_x0000_i1106" DrawAspect="Content" ObjectID="_1776781145" r:id="rId172"/>
+          <o:OLEObject Type="Embed" ProgID="Equation.DSMT4" ShapeID="_x0000_i1106" DrawAspect="Content" ObjectID="_1776915852" r:id="rId172"/>
         </w:object>
       </w:r>
       <w:r>
@@ -9114,7 +9114,7 @@
           <v:shape id="_x0000_i1107" type="#_x0000_t75" style="width:24.95pt;height:19.25pt" o:ole="">
             <v:imagedata r:id="rId173" o:title=""/>
           </v:shape>
-          <o:OLEObject Type="Embed" ProgID="Equation.DSMT4" ShapeID="_x0000_i1107" DrawAspect="Content" ObjectID="_1776781146" r:id="rId174"/>
+          <o:OLEObject Type="Embed" ProgID="Equation.DSMT4" ShapeID="_x0000_i1107" DrawAspect="Content" ObjectID="_1776915853" r:id="rId174"/>
         </w:object>
       </w:r>
       <w:r>
@@ -9187,7 +9187,7 @@
           <v:shape id="_x0000_i1108" type="#_x0000_t75" style="width:198.2pt;height:37.05pt" o:ole="">
             <v:imagedata r:id="rId175" o:title=""/>
           </v:shape>
-          <o:OLEObject Type="Embed" ProgID="Equation.DSMT4" ShapeID="_x0000_i1108" DrawAspect="Content" ObjectID="_1776781147" r:id="rId176"/>
+          <o:OLEObject Type="Embed" ProgID="Equation.DSMT4" ShapeID="_x0000_i1108" DrawAspect="Content" ObjectID="_1776915854" r:id="rId176"/>
         </w:object>
       </w:r>
       <w:r>
@@ -9305,7 +9305,7 @@
           <v:shape id="_x0000_i1109" type="#_x0000_t75" style="width:296.55pt;height:114.05pt" o:ole="">
             <v:imagedata r:id="rId177" o:title=""/>
           </v:shape>
-          <o:OLEObject Type="Embed" ProgID="Equation.DSMT4" ShapeID="_x0000_i1109" DrawAspect="Content" ObjectID="_1776781148" r:id="rId178"/>
+          <o:OLEObject Type="Embed" ProgID="Equation.DSMT4" ShapeID="_x0000_i1109" DrawAspect="Content" ObjectID="_1776915855" r:id="rId178"/>
         </w:object>
       </w:r>
       <w:r>
@@ -9519,7 +9519,7 @@
           <v:shape id="_x0000_i1110" type="#_x0000_t75" style="width:384.95pt;height:37.05pt" o:ole="">
             <v:imagedata r:id="rId179" o:title=""/>
           </v:shape>
-          <o:OLEObject Type="Embed" ProgID="Equation.DSMT4" ShapeID="_x0000_i1110" DrawAspect="Content" ObjectID="_1776781149" r:id="rId180"/>
+          <o:OLEObject Type="Embed" ProgID="Equation.DSMT4" ShapeID="_x0000_i1110" DrawAspect="Content" ObjectID="_1776915856" r:id="rId180"/>
         </w:object>
       </w:r>
       <w:r>
@@ -9576,7 +9576,7 @@
           <v:shape id="_x0000_i1111" type="#_x0000_t75" style="width:58.45pt;height:34.95pt" o:ole="">
             <v:imagedata r:id="rId181" o:title=""/>
           </v:shape>
-          <o:OLEObject Type="Embed" ProgID="Equation.DSMT4" ShapeID="_x0000_i1111" DrawAspect="Content" ObjectID="_1776781150" r:id="rId182"/>
+          <o:OLEObject Type="Embed" ProgID="Equation.DSMT4" ShapeID="_x0000_i1111" DrawAspect="Content" ObjectID="_1776915857" r:id="rId182"/>
         </w:object>
       </w:r>
       <w:r>
@@ -9631,7 +9631,7 @@
           <v:shape id="_x0000_i1112" type="#_x0000_t75" style="width:86.95pt;height:19.25pt" o:ole="">
             <v:imagedata r:id="rId183" o:title=""/>
           </v:shape>
-          <o:OLEObject Type="Embed" ProgID="Equation.DSMT4" ShapeID="_x0000_i1112" DrawAspect="Content" ObjectID="_1776781151" r:id="rId184"/>
+          <o:OLEObject Type="Embed" ProgID="Equation.DSMT4" ShapeID="_x0000_i1112" DrawAspect="Content" ObjectID="_1776915858" r:id="rId184"/>
         </w:object>
       </w:r>
       <w:r>
@@ -9686,7 +9686,7 @@
           <v:shape id="_x0000_i1113" type="#_x0000_t75" style="width:66.3pt;height:17.8pt" o:ole="">
             <v:imagedata r:id="rId185" o:title=""/>
           </v:shape>
-          <o:OLEObject Type="Embed" ProgID="Equation.DSMT4" ShapeID="_x0000_i1113" DrawAspect="Content" ObjectID="_1776781152" r:id="rId186"/>
+          <o:OLEObject Type="Embed" ProgID="Equation.DSMT4" ShapeID="_x0000_i1113" DrawAspect="Content" ObjectID="_1776915859" r:id="rId186"/>
         </w:object>
       </w:r>
       <w:r>
@@ -9742,7 +9742,7 @@
           <v:shape id="_x0000_i1114" type="#_x0000_t75" style="width:44.2pt;height:15.7pt" o:ole="">
             <v:imagedata r:id="rId187" o:title=""/>
           </v:shape>
-          <o:OLEObject Type="Embed" ProgID="Equation.DSMT4" ShapeID="_x0000_i1114" DrawAspect="Content" ObjectID="_1776781153" r:id="rId188"/>
+          <o:OLEObject Type="Embed" ProgID="Equation.DSMT4" ShapeID="_x0000_i1114" DrawAspect="Content" ObjectID="_1776915860" r:id="rId188"/>
         </w:object>
       </w:r>
       <w:r>
@@ -9760,7 +9760,7 @@
           <v:shape id="_x0000_i1115" type="#_x0000_t75" style="width:37.8pt;height:19.25pt" o:ole="">
             <v:imagedata r:id="rId189" o:title=""/>
           </v:shape>
-          <o:OLEObject Type="Embed" ProgID="Equation.DSMT4" ShapeID="_x0000_i1115" DrawAspect="Content" ObjectID="_1776781154" r:id="rId190"/>
+          <o:OLEObject Type="Embed" ProgID="Equation.DSMT4" ShapeID="_x0000_i1115" DrawAspect="Content" ObjectID="_1776915861" r:id="rId190"/>
         </w:object>
       </w:r>
       <w:r>
@@ -9774,7 +9774,7 @@
           <v:shape id="_x0000_i1116" type="#_x0000_t75" style="width:44.9pt;height:19.25pt" o:ole="">
             <v:imagedata r:id="rId191" o:title=""/>
           </v:shape>
-          <o:OLEObject Type="Embed" ProgID="Equation.DSMT4" ShapeID="_x0000_i1116" DrawAspect="Content" ObjectID="_1776781155" r:id="rId192"/>
+          <o:OLEObject Type="Embed" ProgID="Equation.DSMT4" ShapeID="_x0000_i1116" DrawAspect="Content" ObjectID="_1776915862" r:id="rId192"/>
         </w:object>
       </w:r>
       <w:r>
@@ -9794,7 +9794,7 @@
           <v:shape id="_x0000_i1117" type="#_x0000_t75" style="width:16.4pt;height:19.25pt" o:ole="">
             <v:imagedata r:id="rId193" o:title=""/>
           </v:shape>
-          <o:OLEObject Type="Embed" ProgID="Equation.DSMT4" ShapeID="_x0000_i1117" DrawAspect="Content" ObjectID="_1776781156" r:id="rId194"/>
+          <o:OLEObject Type="Embed" ProgID="Equation.DSMT4" ShapeID="_x0000_i1117" DrawAspect="Content" ObjectID="_1776915863" r:id="rId194"/>
         </w:object>
       </w:r>
       <w:r>
@@ -9808,7 +9808,7 @@
           <v:shape id="_x0000_i1118" type="#_x0000_t75" style="width:34.2pt;height:17.1pt" o:ole="">
             <v:imagedata r:id="rId195" o:title=""/>
           </v:shape>
-          <o:OLEObject Type="Embed" ProgID="Equation.DSMT4" ShapeID="_x0000_i1118" DrawAspect="Content" ObjectID="_1776781157" r:id="rId196"/>
+          <o:OLEObject Type="Embed" ProgID="Equation.DSMT4" ShapeID="_x0000_i1118" DrawAspect="Content" ObjectID="_1776915864" r:id="rId196"/>
         </w:object>
       </w:r>
       <w:r>
@@ -9828,7 +9828,7 @@
           <v:shape id="_x0000_i1119" type="#_x0000_t75" style="width:15.7pt;height:17.1pt" o:ole="">
             <v:imagedata r:id="rId197" o:title=""/>
           </v:shape>
-          <o:OLEObject Type="Embed" ProgID="Equation.DSMT4" ShapeID="_x0000_i1119" DrawAspect="Content" ObjectID="_1776781158" r:id="rId198"/>
+          <o:OLEObject Type="Embed" ProgID="Equation.DSMT4" ShapeID="_x0000_i1119" DrawAspect="Content" ObjectID="_1776915865" r:id="rId198"/>
         </w:object>
       </w:r>
       <w:r>
@@ -9857,7 +9857,7 @@
           <v:shape id="_x0000_i1120" type="#_x0000_t75" style="width:88.4pt;height:37.05pt" o:ole="">
             <v:imagedata r:id="rId199" o:title=""/>
           </v:shape>
-          <o:OLEObject Type="Embed" ProgID="Equation.DSMT4" ShapeID="_x0000_i1120" DrawAspect="Content" ObjectID="_1776781159" r:id="rId200"/>
+          <o:OLEObject Type="Embed" ProgID="Equation.DSMT4" ShapeID="_x0000_i1120" DrawAspect="Content" ObjectID="_1776915866" r:id="rId200"/>
         </w:object>
       </w:r>
       <w:r>
@@ -9943,7 +9943,7 @@
           <v:shape id="_x0000_i1121" type="#_x0000_t75" style="width:57.75pt;height:37.8pt" o:ole="">
             <v:imagedata r:id="rId201" o:title=""/>
           </v:shape>
-          <o:OLEObject Type="Embed" ProgID="Equation.DSMT4" ShapeID="_x0000_i1121" DrawAspect="Content" ObjectID="_1776781160" r:id="rId202"/>
+          <o:OLEObject Type="Embed" ProgID="Equation.DSMT4" ShapeID="_x0000_i1121" DrawAspect="Content" ObjectID="_1776915867" r:id="rId202"/>
         </w:object>
       </w:r>
       <w:r>
@@ -9978,7 +9978,7 @@
           <v:shape id="_x0000_i1122" type="#_x0000_t75" style="width:133.3pt;height:96.25pt" o:ole="">
             <v:imagedata r:id="rId203" o:title=""/>
           </v:shape>
-          <o:OLEObject Type="Embed" ProgID="Equation.DSMT4" ShapeID="_x0000_i1122" DrawAspect="Content" ObjectID="_1776781161" r:id="rId204"/>
+          <o:OLEObject Type="Embed" ProgID="Equation.DSMT4" ShapeID="_x0000_i1122" DrawAspect="Content" ObjectID="_1776915868" r:id="rId204"/>
         </w:object>
       </w:r>
       <w:r>
@@ -10043,7 +10043,7 @@
           <v:shape id="_x0000_i1123" type="#_x0000_t75" style="width:296.55pt;height:76.3pt" o:ole="">
             <v:imagedata r:id="rId205" o:title=""/>
           </v:shape>
-          <o:OLEObject Type="Embed" ProgID="Equation.DSMT4" ShapeID="_x0000_i1123" DrawAspect="Content" ObjectID="_1776781162" r:id="rId206"/>
+          <o:OLEObject Type="Embed" ProgID="Equation.DSMT4" ShapeID="_x0000_i1123" DrawAspect="Content" ObjectID="_1776915869" r:id="rId206"/>
         </w:object>
       </w:r>
       <w:r>
@@ -10123,7 +10123,7 @@
           <v:shape id="_x0000_i1124" type="#_x0000_t75" style="width:412.75pt;height:232.4pt" o:ole="">
             <v:imagedata r:id="rId207" o:title=""/>
           </v:shape>
-          <o:OLEObject Type="Embed" ProgID="Equation.DSMT4" ShapeID="_x0000_i1124" DrawAspect="Content" ObjectID="_1776781163" r:id="rId208"/>
+          <o:OLEObject Type="Embed" ProgID="Equation.DSMT4" ShapeID="_x0000_i1124" DrawAspect="Content" ObjectID="_1776915870" r:id="rId208"/>
         </w:object>
       </w:r>
       <w:r>
@@ -10217,7 +10217,7 @@
           <v:shape id="_x0000_i1125" type="#_x0000_t75" style="width:309.4pt;height:39.2pt" o:ole="">
             <v:imagedata r:id="rId209" o:title=""/>
           </v:shape>
-          <o:OLEObject Type="Embed" ProgID="Equation.DSMT4" ShapeID="_x0000_i1125" DrawAspect="Content" ObjectID="_1776781164" r:id="rId210"/>
+          <o:OLEObject Type="Embed" ProgID="Equation.DSMT4" ShapeID="_x0000_i1125" DrawAspect="Content" ObjectID="_1776915871" r:id="rId210"/>
         </w:object>
       </w:r>
       <w:r>
@@ -10280,7 +10280,7 @@
           <v:shape id="_x0000_i1126" type="#_x0000_t75" style="width:75.55pt;height:19.25pt" o:ole="">
             <v:imagedata r:id="rId211" o:title=""/>
           </v:shape>
-          <o:OLEObject Type="Embed" ProgID="Equation.DSMT4" ShapeID="_x0000_i1126" DrawAspect="Content" ObjectID="_1776781165" r:id="rId212"/>
+          <o:OLEObject Type="Embed" ProgID="Equation.DSMT4" ShapeID="_x0000_i1126" DrawAspect="Content" ObjectID="_1776915872" r:id="rId212"/>
         </w:object>
       </w:r>
       <w:r>
@@ -10303,7 +10303,7 @@
           <v:shape id="_x0000_i1127" type="#_x0000_t75" style="width:352.15pt;height:39.2pt" o:ole="">
             <v:imagedata r:id="rId213" o:title=""/>
           </v:shape>
-          <o:OLEObject Type="Embed" ProgID="Equation.DSMT4" ShapeID="_x0000_i1127" DrawAspect="Content" ObjectID="_1776781166" r:id="rId214"/>
+          <o:OLEObject Type="Embed" ProgID="Equation.DSMT4" ShapeID="_x0000_i1127" DrawAspect="Content" ObjectID="_1776915873" r:id="rId214"/>
         </w:object>
       </w:r>
       <w:r>
@@ -10482,7 +10482,7 @@
           <v:shape id="_x0000_i1128" type="#_x0000_t75" style="width:57.75pt;height:32.8pt" o:ole="">
             <v:imagedata r:id="rId215" o:title=""/>
           </v:shape>
-          <o:OLEObject Type="Embed" ProgID="Equation.DSMT4" ShapeID="_x0000_i1128" DrawAspect="Content" ObjectID="_1776781167" r:id="rId216"/>
+          <o:OLEObject Type="Embed" ProgID="Equation.DSMT4" ShapeID="_x0000_i1128" DrawAspect="Content" ObjectID="_1776915874" r:id="rId216"/>
         </w:object>
       </w:r>
       <w:r>
@@ -10505,7 +10505,7 @@
           <v:shape id="_x0000_i1129" type="#_x0000_t75" style="width:335.05pt;height:22.1pt" o:ole="">
             <v:imagedata r:id="rId217" o:title=""/>
           </v:shape>
-          <o:OLEObject Type="Embed" ProgID="Equation.DSMT4" ShapeID="_x0000_i1129" DrawAspect="Content" ObjectID="_1776781168" r:id="rId218"/>
+          <o:OLEObject Type="Embed" ProgID="Equation.DSMT4" ShapeID="_x0000_i1129" DrawAspect="Content" ObjectID="_1776915875" r:id="rId218"/>
         </w:object>
       </w:r>
       <w:r>
@@ -10580,7 +10580,7 @@
           <v:shape id="_x0000_i1130" type="#_x0000_t75" style="width:171.1pt;height:22.1pt" o:ole="">
             <v:imagedata r:id="rId219" o:title=""/>
           </v:shape>
-          <o:OLEObject Type="Embed" ProgID="Equation.DSMT4" ShapeID="_x0000_i1130" DrawAspect="Content" ObjectID="_1776781169" r:id="rId220"/>
+          <o:OLEObject Type="Embed" ProgID="Equation.DSMT4" ShapeID="_x0000_i1130" DrawAspect="Content" ObjectID="_1776915876" r:id="rId220"/>
         </w:object>
       </w:r>
       <w:r>
@@ -10636,7 +10636,7 @@
           <v:shape id="_x0000_i1131" type="#_x0000_t75" style="width:14.95pt;height:19.25pt" o:ole="">
             <v:imagedata r:id="rId221" o:title=""/>
           </v:shape>
-          <o:OLEObject Type="Embed" ProgID="Equation.DSMT4" ShapeID="_x0000_i1131" DrawAspect="Content" ObjectID="_1776781170" r:id="rId222"/>
+          <o:OLEObject Type="Embed" ProgID="Equation.DSMT4" ShapeID="_x0000_i1131" DrawAspect="Content" ObjectID="_1776915877" r:id="rId222"/>
         </w:object>
       </w:r>
       <w:r>
@@ -10845,7 +10845,7 @@
           <v:shape id="_x0000_i1132" type="#_x0000_t75" style="width:423.45pt;height:70.55pt" o:ole="">
             <v:imagedata r:id="rId223" o:title=""/>
           </v:shape>
-          <o:OLEObject Type="Embed" ProgID="Equation.DSMT4" ShapeID="_x0000_i1132" DrawAspect="Content" ObjectID="_1776781171" r:id="rId224"/>
+          <o:OLEObject Type="Embed" ProgID="Equation.DSMT4" ShapeID="_x0000_i1132" DrawAspect="Content" ObjectID="_1776915878" r:id="rId224"/>
         </w:object>
       </w:r>
       <w:r>
@@ -10906,7 +10906,7 @@
           <v:shape id="_x0000_i1133" type="#_x0000_t75" style="width:75.55pt;height:19.25pt" o:ole="">
             <v:imagedata r:id="rId211" o:title=""/>
           </v:shape>
-          <o:OLEObject Type="Embed" ProgID="Equation.DSMT4" ShapeID="_x0000_i1133" DrawAspect="Content" ObjectID="_1776781172" r:id="rId225"/>
+          <o:OLEObject Type="Embed" ProgID="Equation.DSMT4" ShapeID="_x0000_i1133" DrawAspect="Content" ObjectID="_1776915879" r:id="rId225"/>
         </w:object>
       </w:r>
       <w:r>
@@ -10929,7 +10929,7 @@
           <v:shape id="_x0000_i1134" type="#_x0000_t75" style="width:514.7pt;height:70.55pt" o:ole="">
             <v:imagedata r:id="rId226" o:title=""/>
           </v:shape>
-          <o:OLEObject Type="Embed" ProgID="Equation.DSMT4" ShapeID="_x0000_i1134" DrawAspect="Content" ObjectID="_1776781173" r:id="rId227"/>
+          <o:OLEObject Type="Embed" ProgID="Equation.DSMT4" ShapeID="_x0000_i1134" DrawAspect="Content" ObjectID="_1776915880" r:id="rId227"/>
         </w:object>
       </w:r>
       <w:r>
@@ -10991,7 +10991,7 @@
           <v:shape id="_x0000_i1135" type="#_x0000_t75" style="width:57.75pt;height:32.8pt" o:ole="">
             <v:imagedata r:id="rId215" o:title=""/>
           </v:shape>
-          <o:OLEObject Type="Embed" ProgID="Equation.DSMT4" ShapeID="_x0000_i1135" DrawAspect="Content" ObjectID="_1776781174" r:id="rId228"/>
+          <o:OLEObject Type="Embed" ProgID="Equation.DSMT4" ShapeID="_x0000_i1135" DrawAspect="Content" ObjectID="_1776915881" r:id="rId228"/>
         </w:object>
       </w:r>
       <w:r>
@@ -11011,7 +11011,7 @@
           <v:shape id="_x0000_i1136" type="#_x0000_t75" style="width:422pt;height:67.7pt" o:ole="">
             <v:imagedata r:id="rId229" o:title=""/>
           </v:shape>
-          <o:OLEObject Type="Embed" ProgID="Equation.DSMT4" ShapeID="_x0000_i1136" DrawAspect="Content" ObjectID="_1776781175" r:id="rId230"/>
+          <o:OLEObject Type="Embed" ProgID="Equation.DSMT4" ShapeID="_x0000_i1136" DrawAspect="Content" ObjectID="_1776915882" r:id="rId230"/>
         </w:object>
       </w:r>
       <w:r>
@@ -11087,7 +11087,7 @@
           <v:shape id="_x0000_i1137" type="#_x0000_t75" style="width:114.75pt;height:22.1pt" o:ole="">
             <v:imagedata r:id="rId231" o:title=""/>
           </v:shape>
-          <o:OLEObject Type="Embed" ProgID="Equation.DSMT4" ShapeID="_x0000_i1137" DrawAspect="Content" ObjectID="_1776781176" r:id="rId232"/>
+          <o:OLEObject Type="Embed" ProgID="Equation.DSMT4" ShapeID="_x0000_i1137" DrawAspect="Content" ObjectID="_1776915883" r:id="rId232"/>
         </w:object>
       </w:r>
       <w:r>
@@ -11428,7 +11428,7 @@
           <v:shape id="_x0000_i1138" type="#_x0000_t75" style="width:526.8pt;height:111.9pt" o:ole="">
             <v:imagedata r:id="rId233" o:title=""/>
           </v:shape>
-          <o:OLEObject Type="Embed" ProgID="Equation.DSMT4" ShapeID="_x0000_i1138" DrawAspect="Content" ObjectID="_1776781177" r:id="rId234"/>
+          <o:OLEObject Type="Embed" ProgID="Equation.DSMT4" ShapeID="_x0000_i1138" DrawAspect="Content" ObjectID="_1776915884" r:id="rId234"/>
         </w:object>
       </w:r>
       <w:r>
@@ -11655,7 +11655,7 @@
           <v:shape id="_x0000_i1139" type="#_x0000_t75" style="width:429.15pt;height:37.8pt" o:ole="">
             <v:imagedata r:id="rId235" o:title=""/>
           </v:shape>
-          <o:OLEObject Type="Embed" ProgID="Equation.DSMT4" ShapeID="_x0000_i1139" DrawAspect="Content" ObjectID="_1776781178" r:id="rId236"/>
+          <o:OLEObject Type="Embed" ProgID="Equation.DSMT4" ShapeID="_x0000_i1139" DrawAspect="Content" ObjectID="_1776915885" r:id="rId236"/>
         </w:object>
       </w:r>
       <w:r>
@@ -11722,7 +11722,7 @@
           <v:shape id="_x0000_i1140" type="#_x0000_t75" style="width:14.25pt;height:19.25pt" o:ole="">
             <v:imagedata r:id="rId237" o:title=""/>
           </v:shape>
-          <o:OLEObject Type="Embed" ProgID="Equation.DSMT4" ShapeID="_x0000_i1140" DrawAspect="Content" ObjectID="_1776781179" r:id="rId238"/>
+          <o:OLEObject Type="Embed" ProgID="Equation.DSMT4" ShapeID="_x0000_i1140" DrawAspect="Content" ObjectID="_1776915886" r:id="rId238"/>
         </w:object>
       </w:r>
       <w:r>
@@ -11739,7 +11739,7 @@
           <v:shape id="_x0000_i1141" type="#_x0000_t75" style="width:22.1pt;height:19.25pt" o:ole="">
             <v:imagedata r:id="rId239" o:title=""/>
           </v:shape>
-          <o:OLEObject Type="Embed" ProgID="Equation.DSMT4" ShapeID="_x0000_i1141" DrawAspect="Content" ObjectID="_1776781180" r:id="rId240"/>
+          <o:OLEObject Type="Embed" ProgID="Equation.DSMT4" ShapeID="_x0000_i1141" DrawAspect="Content" ObjectID="_1776915887" r:id="rId240"/>
         </w:object>
       </w:r>
       <w:r>
@@ -11902,7 +11902,7 @@
           <v:shape id="_x0000_i1142" type="#_x0000_t75" style="width:302.95pt;height:39.2pt" o:ole="">
             <v:imagedata r:id="rId241" o:title=""/>
           </v:shape>
-          <o:OLEObject Type="Embed" ProgID="Equation.DSMT4" ShapeID="_x0000_i1142" DrawAspect="Content" ObjectID="_1776781181" r:id="rId242"/>
+          <o:OLEObject Type="Embed" ProgID="Equation.DSMT4" ShapeID="_x0000_i1142" DrawAspect="Content" ObjectID="_1776915888" r:id="rId242"/>
         </w:object>
       </w:r>
       <w:r>
@@ -11962,7 +11962,7 @@
           <v:shape id="_x0000_i1143" type="#_x0000_t75" style="width:10.7pt;height:13.55pt" o:ole="">
             <v:imagedata r:id="rId243" o:title=""/>
           </v:shape>
-          <o:OLEObject Type="Embed" ProgID="Equation.DSMT4" ShapeID="_x0000_i1143" DrawAspect="Content" ObjectID="_1776781182" r:id="rId244"/>
+          <o:OLEObject Type="Embed" ProgID="Equation.DSMT4" ShapeID="_x0000_i1143" DrawAspect="Content" ObjectID="_1776915889" r:id="rId244"/>
         </w:object>
       </w:r>
       <w:r>
@@ -11999,7 +11999,7 @@
           <v:shape id="_x0000_i1144" type="#_x0000_t75" style="width:270.2pt;height:44.2pt" o:ole="">
             <v:imagedata r:id="rId245" o:title=""/>
           </v:shape>
-          <o:OLEObject Type="Embed" ProgID="Equation.DSMT4" ShapeID="_x0000_i1144" DrawAspect="Content" ObjectID="_1776781183" r:id="rId246"/>
+          <o:OLEObject Type="Embed" ProgID="Equation.DSMT4" ShapeID="_x0000_i1144" DrawAspect="Content" ObjectID="_1776915890" r:id="rId246"/>
         </w:object>
       </w:r>
       <w:r>
@@ -12071,7 +12071,7 @@
           <v:shape id="_x0000_i1145" type="#_x0000_t75" style="width:75.55pt;height:19.25pt" o:ole="">
             <v:imagedata r:id="rId211" o:title=""/>
           </v:shape>
-          <o:OLEObject Type="Embed" ProgID="Equation.DSMT4" ShapeID="_x0000_i1145" DrawAspect="Content" ObjectID="_1776781184" r:id="rId247"/>
+          <o:OLEObject Type="Embed" ProgID="Equation.DSMT4" ShapeID="_x0000_i1145" DrawAspect="Content" ObjectID="_1776915891" r:id="rId247"/>
         </w:object>
       </w:r>
       <w:r>
@@ -12098,7 +12098,7 @@
           <v:shape id="_x0000_i1146" type="#_x0000_t75" style="width:332.2pt;height:39.2pt" o:ole="">
             <v:imagedata r:id="rId248" o:title=""/>
           </v:shape>
-          <o:OLEObject Type="Embed" ProgID="Equation.DSMT4" ShapeID="_x0000_i1146" DrawAspect="Content" ObjectID="_1776781185" r:id="rId249"/>
+          <o:OLEObject Type="Embed" ProgID="Equation.DSMT4" ShapeID="_x0000_i1146" DrawAspect="Content" ObjectID="_1776915892" r:id="rId249"/>
         </w:object>
       </w:r>
       <w:r>
@@ -12155,7 +12155,7 @@
           <v:shape id="_x0000_i1147" type="#_x0000_t75" style="width:57.75pt;height:32.8pt" o:ole="">
             <v:imagedata r:id="rId215" o:title=""/>
           </v:shape>
-          <o:OLEObject Type="Embed" ProgID="Equation.DSMT4" ShapeID="_x0000_i1147" DrawAspect="Content" ObjectID="_1776781186" r:id="rId250"/>
+          <o:OLEObject Type="Embed" ProgID="Equation.DSMT4" ShapeID="_x0000_i1147" DrawAspect="Content" ObjectID="_1776915893" r:id="rId250"/>
         </w:object>
       </w:r>
       <w:r>
@@ -12182,7 +12182,7 @@
           <v:shape id="_x0000_i1148" type="#_x0000_t75" style="width:310.8pt;height:22.8pt" o:ole="">
             <v:imagedata r:id="rId251" o:title=""/>
           </v:shape>
-          <o:OLEObject Type="Embed" ProgID="Equation.DSMT4" ShapeID="_x0000_i1148" DrawAspect="Content" ObjectID="_1776781187" r:id="rId252"/>
+          <o:OLEObject Type="Embed" ProgID="Equation.DSMT4" ShapeID="_x0000_i1148" DrawAspect="Content" ObjectID="_1776915894" r:id="rId252"/>
         </w:object>
       </w:r>
       <w:r>
@@ -12260,7 +12260,7 @@
           <v:shape id="_x0000_i1149" type="#_x0000_t75" style="width:5in;height:22.8pt" o:ole="">
             <v:imagedata r:id="rId253" o:title=""/>
           </v:shape>
-          <o:OLEObject Type="Embed" ProgID="Equation.DSMT4" ShapeID="_x0000_i1149" DrawAspect="Content" ObjectID="_1776781188" r:id="rId254"/>
+          <o:OLEObject Type="Embed" ProgID="Equation.DSMT4" ShapeID="_x0000_i1149" DrawAspect="Content" ObjectID="_1776915895" r:id="rId254"/>
         </w:object>
       </w:r>
       <w:r>
@@ -12318,7 +12318,7 @@
           <v:shape id="_x0000_i1150" type="#_x0000_t75" style="width:198.2pt;height:39.9pt" o:ole="">
             <v:imagedata r:id="rId255" o:title=""/>
           </v:shape>
-          <o:OLEObject Type="Embed" ProgID="Equation.DSMT4" ShapeID="_x0000_i1150" DrawAspect="Content" ObjectID="_1776781189" r:id="rId256"/>
+          <o:OLEObject Type="Embed" ProgID="Equation.DSMT4" ShapeID="_x0000_i1150" DrawAspect="Content" ObjectID="_1776915896" r:id="rId256"/>
         </w:object>
       </w:r>
       <w:r>
@@ -12374,7 +12374,7 @@
           <v:shape id="_x0000_i1151" type="#_x0000_t75" style="width:201.75pt;height:39.9pt" o:ole="">
             <v:imagedata r:id="rId257" o:title=""/>
           </v:shape>
-          <o:OLEObject Type="Embed" ProgID="Equation.DSMT4" ShapeID="_x0000_i1151" DrawAspect="Content" ObjectID="_1776781190" r:id="rId258"/>
+          <o:OLEObject Type="Embed" ProgID="Equation.DSMT4" ShapeID="_x0000_i1151" DrawAspect="Content" ObjectID="_1776915897" r:id="rId258"/>
         </w:object>
       </w:r>
       <w:r>
@@ -12430,7 +12430,7 @@
           <v:shape id="_x0000_i1152" type="#_x0000_t75" style="width:201.05pt;height:39.9pt" o:ole="">
             <v:imagedata r:id="rId259" o:title=""/>
           </v:shape>
-          <o:OLEObject Type="Embed" ProgID="Equation.DSMT4" ShapeID="_x0000_i1152" DrawAspect="Content" ObjectID="_1776781191" r:id="rId260"/>
+          <o:OLEObject Type="Embed" ProgID="Equation.DSMT4" ShapeID="_x0000_i1152" DrawAspect="Content" ObjectID="_1776915898" r:id="rId260"/>
         </w:object>
       </w:r>
       <w:r>
@@ -12682,7 +12682,7 @@
           <v:shape id="_x0000_i1153" type="#_x0000_t75" style="width:375.7pt;height:22.8pt" o:ole="">
             <v:imagedata r:id="rId261" o:title=""/>
           </v:shape>
-          <o:OLEObject Type="Embed" ProgID="Equation.DSMT4" ShapeID="_x0000_i1153" DrawAspect="Content" ObjectID="_1776781192" r:id="rId262"/>
+          <o:OLEObject Type="Embed" ProgID="Equation.DSMT4" ShapeID="_x0000_i1153" DrawAspect="Content" ObjectID="_1776915899" r:id="rId262"/>
         </w:object>
       </w:r>
       <w:r>
@@ -12738,7 +12738,7 @@
           <v:shape id="_x0000_i1154" type="#_x0000_t75" style="width:166.8pt;height:44.2pt" o:ole="">
             <v:imagedata r:id="rId263" o:title=""/>
           </v:shape>
-          <o:OLEObject Type="Embed" ProgID="Equation.DSMT4" ShapeID="_x0000_i1154" DrawAspect="Content" ObjectID="_1776781193" r:id="rId264"/>
+          <o:OLEObject Type="Embed" ProgID="Equation.DSMT4" ShapeID="_x0000_i1154" DrawAspect="Content" ObjectID="_1776915900" r:id="rId264"/>
         </w:object>
       </w:r>
       <w:r>
@@ -12887,7 +12887,7 @@
           <v:shape id="_x0000_i1155" type="#_x0000_t75" style="width:15.7pt;height:17.1pt" o:ole="">
             <v:imagedata r:id="rId265" o:title=""/>
           </v:shape>
-          <o:OLEObject Type="Embed" ProgID="Equation.DSMT4" ShapeID="_x0000_i1155" DrawAspect="Content" ObjectID="_1776781194" r:id="rId266"/>
+          <o:OLEObject Type="Embed" ProgID="Equation.DSMT4" ShapeID="_x0000_i1155" DrawAspect="Content" ObjectID="_1776915901" r:id="rId266"/>
         </w:object>
       </w:r>
       <w:r>
@@ -12901,7 +12901,7 @@
           <v:shape id="_x0000_i1156" type="#_x0000_t75" style="width:16.4pt;height:17.1pt" o:ole="">
             <v:imagedata r:id="rId267" o:title=""/>
           </v:shape>
-          <o:OLEObject Type="Embed" ProgID="Equation.DSMT4" ShapeID="_x0000_i1156" DrawAspect="Content" ObjectID="_1776781195" r:id="rId268"/>
+          <o:OLEObject Type="Embed" ProgID="Equation.DSMT4" ShapeID="_x0000_i1156" DrawAspect="Content" ObjectID="_1776915902" r:id="rId268"/>
         </w:object>
       </w:r>
       <w:r>
@@ -12915,7 +12915,7 @@
           <v:shape id="_x0000_i1157" type="#_x0000_t75" style="width:16.4pt;height:17.1pt" o:ole="">
             <v:imagedata r:id="rId269" o:title=""/>
           </v:shape>
-          <o:OLEObject Type="Embed" ProgID="Equation.DSMT4" ShapeID="_x0000_i1157" DrawAspect="Content" ObjectID="_1776781196" r:id="rId270"/>
+          <o:OLEObject Type="Embed" ProgID="Equation.DSMT4" ShapeID="_x0000_i1157" DrawAspect="Content" ObjectID="_1776915903" r:id="rId270"/>
         </w:object>
       </w:r>
       <w:r>
@@ -12938,7 +12938,7 @@
           <v:shape id="_x0000_i1158" type="#_x0000_t75" style="width:133.3pt;height:22.1pt" o:ole="">
             <v:imagedata r:id="rId271" o:title=""/>
           </v:shape>
-          <o:OLEObject Type="Embed" ProgID="Equation.DSMT4" ShapeID="_x0000_i1158" DrawAspect="Content" ObjectID="_1776781197" r:id="rId272"/>
+          <o:OLEObject Type="Embed" ProgID="Equation.DSMT4" ShapeID="_x0000_i1158" DrawAspect="Content" ObjectID="_1776915904" r:id="rId272"/>
         </w:object>
       </w:r>
       <w:r>
@@ -12989,7 +12989,7 @@
           <v:shape id="_x0000_i1159" type="#_x0000_t75" style="width:15.7pt;height:17.1pt" o:ole="">
             <v:imagedata r:id="rId265" o:title=""/>
           </v:shape>
-          <o:OLEObject Type="Embed" ProgID="Equation.DSMT4" ShapeID="_x0000_i1159" DrawAspect="Content" ObjectID="_1776781198" r:id="rId273"/>
+          <o:OLEObject Type="Embed" ProgID="Equation.DSMT4" ShapeID="_x0000_i1159" DrawAspect="Content" ObjectID="_1776915905" r:id="rId273"/>
         </w:object>
       </w:r>
       <w:r>
@@ -13003,7 +13003,7 @@
           <v:shape id="_x0000_i1160" type="#_x0000_t75" style="width:16.4pt;height:17.1pt" o:ole="">
             <v:imagedata r:id="rId274" o:title=""/>
           </v:shape>
-          <o:OLEObject Type="Embed" ProgID="Equation.DSMT4" ShapeID="_x0000_i1160" DrawAspect="Content" ObjectID="_1776781199" r:id="rId275"/>
+          <o:OLEObject Type="Embed" ProgID="Equation.DSMT4" ShapeID="_x0000_i1160" DrawAspect="Content" ObjectID="_1776915906" r:id="rId275"/>
         </w:object>
       </w:r>
       <w:r>
@@ -13017,7 +13017,7 @@
           <v:shape id="_x0000_i1161" type="#_x0000_t75" style="width:16.4pt;height:17.1pt" o:ole="">
             <v:imagedata r:id="rId276" o:title=""/>
           </v:shape>
-          <o:OLEObject Type="Embed" ProgID="Equation.DSMT4" ShapeID="_x0000_i1161" DrawAspect="Content" ObjectID="_1776781200" r:id="rId277"/>
+          <o:OLEObject Type="Embed" ProgID="Equation.DSMT4" ShapeID="_x0000_i1161" DrawAspect="Content" ObjectID="_1776915907" r:id="rId277"/>
         </w:object>
       </w:r>
       <w:r>
@@ -13049,7 +13049,7 @@
           <v:shape id="_x0000_i1162" type="#_x0000_t75" style="width:160.4pt;height:22.1pt" o:ole="">
             <v:imagedata r:id="rId278" o:title=""/>
           </v:shape>
-          <o:OLEObject Type="Embed" ProgID="Equation.DSMT4" ShapeID="_x0000_i1162" DrawAspect="Content" ObjectID="_1776781201" r:id="rId279"/>
+          <o:OLEObject Type="Embed" ProgID="Equation.DSMT4" ShapeID="_x0000_i1162" DrawAspect="Content" ObjectID="_1776915908" r:id="rId279"/>
         </w:object>
       </w:r>
       <w:r>
@@ -13112,7 +13112,7 @@
           <v:shape id="_x0000_i1163" type="#_x0000_t75" style="width:94.8pt;height:61.3pt" o:ole="">
             <v:imagedata r:id="rId280" o:title=""/>
           </v:shape>
-          <o:OLEObject Type="Embed" ProgID="Equation.DSMT4" ShapeID="_x0000_i1163" DrawAspect="Content" ObjectID="_1776781202" r:id="rId281"/>
+          <o:OLEObject Type="Embed" ProgID="Equation.DSMT4" ShapeID="_x0000_i1163" DrawAspect="Content" ObjectID="_1776915909" r:id="rId281"/>
         </w:object>
       </w:r>
       <w:r>
@@ -13187,7 +13187,7 @@
           <v:shape id="_x0000_i1164" type="#_x0000_t75" style="width:94.1pt;height:22.1pt" o:ole="">
             <v:imagedata r:id="rId282" o:title=""/>
           </v:shape>
-          <o:OLEObject Type="Embed" ProgID="Equation.DSMT4" ShapeID="_x0000_i1164" DrawAspect="Content" ObjectID="_1776781203" r:id="rId283"/>
+          <o:OLEObject Type="Embed" ProgID="Equation.DSMT4" ShapeID="_x0000_i1164" DrawAspect="Content" ObjectID="_1776915910" r:id="rId283"/>
         </w:object>
       </w:r>
       <w:r>
@@ -13205,7 +13205,7 @@
           <v:shape id="_x0000_i1165" type="#_x0000_t75" style="width:91.95pt;height:22.1pt" o:ole="">
             <v:imagedata r:id="rId284" o:title=""/>
           </v:shape>
-          <o:OLEObject Type="Embed" ProgID="Equation.DSMT4" ShapeID="_x0000_i1165" DrawAspect="Content" ObjectID="_1776781204" r:id="rId285"/>
+          <o:OLEObject Type="Embed" ProgID="Equation.DSMT4" ShapeID="_x0000_i1165" DrawAspect="Content" ObjectID="_1776915911" r:id="rId285"/>
         </w:object>
       </w:r>
       <w:r>
@@ -13223,7 +13223,7 @@
           <v:shape id="_x0000_i1166" type="#_x0000_t75" style="width:14.95pt;height:14.25pt" o:ole="">
             <v:imagedata r:id="rId286" o:title=""/>
           </v:shape>
-          <o:OLEObject Type="Embed" ProgID="Equation.DSMT4" ShapeID="_x0000_i1166" DrawAspect="Content" ObjectID="_1776781205" r:id="rId287"/>
+          <o:OLEObject Type="Embed" ProgID="Equation.DSMT4" ShapeID="_x0000_i1166" DrawAspect="Content" ObjectID="_1776915912" r:id="rId287"/>
         </w:object>
       </w:r>
       <w:r>
@@ -13377,7 +13377,7 @@
           <v:shape id="_x0000_i1167" type="#_x0000_t75" style="width:206pt;height:39.9pt" o:ole="">
             <v:imagedata r:id="rId288" o:title=""/>
           </v:shape>
-          <o:OLEObject Type="Embed" ProgID="Equation.DSMT4" ShapeID="_x0000_i1167" DrawAspect="Content" ObjectID="_1776781206" r:id="rId289"/>
+          <o:OLEObject Type="Embed" ProgID="Equation.DSMT4" ShapeID="_x0000_i1167" DrawAspect="Content" ObjectID="_1776915913" r:id="rId289"/>
         </w:object>
       </w:r>
       <w:r>
@@ -15362,7 +15362,7 @@
           <v:shape id="_x0000_i1168" type="#_x0000_t75" style="width:99.1pt;height:34.95pt" o:ole="">
             <v:imagedata r:id="rId290" o:title=""/>
           </v:shape>
-          <o:OLEObject Type="Embed" ProgID="Equation.DSMT4" ShapeID="_x0000_i1168" DrawAspect="Content" ObjectID="_1776781207" r:id="rId291"/>
+          <o:OLEObject Type="Embed" ProgID="Equation.DSMT4" ShapeID="_x0000_i1168" DrawAspect="Content" ObjectID="_1776915914" r:id="rId291"/>
         </w:object>
       </w:r>
       <w:r>
@@ -15565,7 +15565,7 @@
           <v:shape id="_x0000_i1169" type="#_x0000_t75" style="width:138.3pt;height:34.95pt" o:ole="">
             <v:imagedata r:id="rId292" o:title=""/>
           </v:shape>
-          <o:OLEObject Type="Embed" ProgID="Equation.DSMT4" ShapeID="_x0000_i1169" DrawAspect="Content" ObjectID="_1776781208" r:id="rId293"/>
+          <o:OLEObject Type="Embed" ProgID="Equation.DSMT4" ShapeID="_x0000_i1169" DrawAspect="Content" ObjectID="_1776915915" r:id="rId293"/>
         </w:object>
       </w:r>
       <w:r>
@@ -15620,7 +15620,7 @@
           <v:shape id="_x0000_i1170" type="#_x0000_t75" style="width:114.05pt;height:39.2pt" o:ole="">
             <v:imagedata r:id="rId294" o:title=""/>
           </v:shape>
-          <o:OLEObject Type="Embed" ProgID="Equation.DSMT4" ShapeID="_x0000_i1170" DrawAspect="Content" ObjectID="_1776781209" r:id="rId295"/>
+          <o:OLEObject Type="Embed" ProgID="Equation.DSMT4" ShapeID="_x0000_i1170" DrawAspect="Content" ObjectID="_1776915916" r:id="rId295"/>
         </w:object>
       </w:r>
       <w:r>
@@ -15732,7 +15732,7 @@
           <v:shape id="_x0000_i1171" type="#_x0000_t75" style="width:99.8pt;height:37.8pt" o:ole="">
             <v:imagedata r:id="rId296" o:title=""/>
           </v:shape>
-          <o:OLEObject Type="Embed" ProgID="Equation.DSMT4" ShapeID="_x0000_i1171" DrawAspect="Content" ObjectID="_1776781210" r:id="rId297"/>
+          <o:OLEObject Type="Embed" ProgID="Equation.DSMT4" ShapeID="_x0000_i1171" DrawAspect="Content" ObjectID="_1776915917" r:id="rId297"/>
         </w:object>
       </w:r>
       <w:r>
@@ -15926,7 +15926,7 @@
           <v:shape id="_x0000_i1172" type="#_x0000_t75" style="width:119.75pt;height:22.1pt" o:ole="">
             <v:imagedata r:id="rId298" o:title=""/>
           </v:shape>
-          <o:OLEObject Type="Embed" ProgID="Equation.DSMT4" ShapeID="_x0000_i1172" DrawAspect="Content" ObjectID="_1776781211" r:id="rId299"/>
+          <o:OLEObject Type="Embed" ProgID="Equation.DSMT4" ShapeID="_x0000_i1172" DrawAspect="Content" ObjectID="_1776915918" r:id="rId299"/>
         </w:object>
       </w:r>
       <w:r>
@@ -15983,7 +15983,7 @@
           <v:shape id="_x0000_i1173" type="#_x0000_t75" style="width:116.9pt;height:22.1pt" o:ole="">
             <v:imagedata r:id="rId300" o:title=""/>
           </v:shape>
-          <o:OLEObject Type="Embed" ProgID="Equation.DSMT4" ShapeID="_x0000_i1173" DrawAspect="Content" ObjectID="_1776781212" r:id="rId301"/>
+          <o:OLEObject Type="Embed" ProgID="Equation.DSMT4" ShapeID="_x0000_i1173" DrawAspect="Content" ObjectID="_1776915919" r:id="rId301"/>
         </w:object>
       </w:r>
       <w:r>
@@ -16060,7 +16060,7 @@
           <v:shape id="_x0000_i1174" type="#_x0000_t75" style="width:134.75pt;height:32.8pt" o:ole="">
             <v:imagedata r:id="rId302" o:title=""/>
           </v:shape>
-          <o:OLEObject Type="Embed" ProgID="Equation.DSMT4" ShapeID="_x0000_i1174" DrawAspect="Content" ObjectID="_1776781213" r:id="rId303"/>
+          <o:OLEObject Type="Embed" ProgID="Equation.DSMT4" ShapeID="_x0000_i1174" DrawAspect="Content" ObjectID="_1776915920" r:id="rId303"/>
         </w:object>
       </w:r>
       <w:r>
@@ -16117,7 +16117,7 @@
           <v:shape id="_x0000_i1175" type="#_x0000_t75" style="width:134pt;height:32.8pt" o:ole="">
             <v:imagedata r:id="rId304" o:title=""/>
           </v:shape>
-          <o:OLEObject Type="Embed" ProgID="Equation.DSMT4" ShapeID="_x0000_i1175" DrawAspect="Content" ObjectID="_1776781214" r:id="rId305"/>
+          <o:OLEObject Type="Embed" ProgID="Equation.DSMT4" ShapeID="_x0000_i1175" DrawAspect="Content" ObjectID="_1776915921" r:id="rId305"/>
         </w:object>
       </w:r>
       <w:r>
@@ -16174,7 +16174,7 @@
           <v:shape id="_x0000_i1176" type="#_x0000_t75" style="width:176.1pt;height:39.2pt" o:ole="">
             <v:imagedata r:id="rId306" o:title=""/>
           </v:shape>
-          <o:OLEObject Type="Embed" ProgID="Equation.DSMT4" ShapeID="_x0000_i1176" DrawAspect="Content" ObjectID="_1776781215" r:id="rId307"/>
+          <o:OLEObject Type="Embed" ProgID="Equation.DSMT4" ShapeID="_x0000_i1176" DrawAspect="Content" ObjectID="_1776915922" r:id="rId307"/>
         </w:object>
       </w:r>
       <w:r>
@@ -16231,7 +16231,7 @@
           <v:shape id="_x0000_i1177" type="#_x0000_t75" style="width:121.9pt;height:32.8pt" o:ole="">
             <v:imagedata r:id="rId308" o:title=""/>
           </v:shape>
-          <o:OLEObject Type="Embed" ProgID="Equation.DSMT4" ShapeID="_x0000_i1177" DrawAspect="Content" ObjectID="_1776781216" r:id="rId309"/>
+          <o:OLEObject Type="Embed" ProgID="Equation.DSMT4" ShapeID="_x0000_i1177" DrawAspect="Content" ObjectID="_1776915923" r:id="rId309"/>
         </w:object>
       </w:r>
       <w:r>
@@ -16307,7 +16307,7 @@
           <v:shape id="_x0000_i1178" type="#_x0000_t75" style="width:39.9pt;height:32.8pt" o:ole="">
             <v:imagedata r:id="rId310" o:title=""/>
           </v:shape>
-          <o:OLEObject Type="Embed" ProgID="Equation.DSMT4" ShapeID="_x0000_i1178" DrawAspect="Content" ObjectID="_1776781217" r:id="rId311"/>
+          <o:OLEObject Type="Embed" ProgID="Equation.DSMT4" ShapeID="_x0000_i1178" DrawAspect="Content" ObjectID="_1776915924" r:id="rId311"/>
         </w:object>
       </w:r>
       <w:r>
@@ -16364,7 +16364,7 @@
           <v:shape id="_x0000_i1179" type="#_x0000_t75" style="width:39.9pt;height:32.8pt" o:ole="">
             <v:imagedata r:id="rId312" o:title=""/>
           </v:shape>
-          <o:OLEObject Type="Embed" ProgID="Equation.DSMT4" ShapeID="_x0000_i1179" DrawAspect="Content" ObjectID="_1776781218" r:id="rId313"/>
+          <o:OLEObject Type="Embed" ProgID="Equation.DSMT4" ShapeID="_x0000_i1179" DrawAspect="Content" ObjectID="_1776915925" r:id="rId313"/>
         </w:object>
       </w:r>
       <w:r>
@@ -16421,7 +16421,7 @@
           <v:shape id="_x0000_i1180" type="#_x0000_t75" style="width:4in;height:49.9pt" o:ole="">
             <v:imagedata r:id="rId314" o:title=""/>
           </v:shape>
-          <o:OLEObject Type="Embed" ProgID="Equation.DSMT4" ShapeID="_x0000_i1180" DrawAspect="Content" ObjectID="_1776781219" r:id="rId315"/>
+          <o:OLEObject Type="Embed" ProgID="Equation.DSMT4" ShapeID="_x0000_i1180" DrawAspect="Content" ObjectID="_1776915926" r:id="rId315"/>
         </w:object>
       </w:r>
       <w:r>
@@ -16502,7 +16502,7 @@
           <v:shape id="_x0000_i1181" type="#_x0000_t75" style="width:32.1pt;height:14.25pt" o:ole="">
             <v:imagedata r:id="rId316" o:title=""/>
           </v:shape>
-          <o:OLEObject Type="Embed" ProgID="Equation.DSMT4" ShapeID="_x0000_i1181" DrawAspect="Content" ObjectID="_1776781220" r:id="rId317"/>
+          <o:OLEObject Type="Embed" ProgID="Equation.DSMT4" ShapeID="_x0000_i1181" DrawAspect="Content" ObjectID="_1776915927" r:id="rId317"/>
         </w:object>
       </w:r>
       <w:r>
@@ -16525,7 +16525,7 @@
           <v:shape id="_x0000_i1182" type="#_x0000_t75" style="width:32.1pt;height:17.8pt" o:ole="">
             <v:imagedata r:id="rId318" o:title=""/>
           </v:shape>
-          <o:OLEObject Type="Embed" ProgID="Equation.DSMT4" ShapeID="_x0000_i1182" DrawAspect="Content" ObjectID="_1776781221" r:id="rId319"/>
+          <o:OLEObject Type="Embed" ProgID="Equation.DSMT4" ShapeID="_x0000_i1182" DrawAspect="Content" ObjectID="_1776915928" r:id="rId319"/>
         </w:object>
       </w:r>
       <w:r>
@@ -16556,7 +16556,7 @@
           <v:shape id="_x0000_i1183" type="#_x0000_t75" style="width:77pt;height:32.8pt" o:ole="">
             <v:imagedata r:id="rId320" o:title=""/>
           </v:shape>
-          <o:OLEObject Type="Embed" ProgID="Equation.DSMT4" ShapeID="_x0000_i1183" DrawAspect="Content" ObjectID="_1776781222" r:id="rId321"/>
+          <o:OLEObject Type="Embed" ProgID="Equation.DSMT4" ShapeID="_x0000_i1183" DrawAspect="Content" ObjectID="_1776915929" r:id="rId321"/>
         </w:object>
       </w:r>
       <w:r>
@@ -16615,7 +16615,7 @@
           <v:shape id="_x0000_i1184" type="#_x0000_t75" style="width:74.85pt;height:32.8pt" o:ole="">
             <v:imagedata r:id="rId322" o:title=""/>
           </v:shape>
-          <o:OLEObject Type="Embed" ProgID="Equation.DSMT4" ShapeID="_x0000_i1184" DrawAspect="Content" ObjectID="_1776781223" r:id="rId323"/>
+          <o:OLEObject Type="Embed" ProgID="Equation.DSMT4" ShapeID="_x0000_i1184" DrawAspect="Content" ObjectID="_1776915930" r:id="rId323"/>
         </w:object>
       </w:r>
       <w:r>
@@ -16672,7 +16672,7 @@
           <v:shape id="_x0000_i1185" type="#_x0000_t75" style="width:121.9pt;height:39.2pt" o:ole="">
             <v:imagedata r:id="rId324" o:title=""/>
           </v:shape>
-          <o:OLEObject Type="Embed" ProgID="Equation.DSMT4" ShapeID="_x0000_i1185" DrawAspect="Content" ObjectID="_1776781224" r:id="rId325"/>
+          <o:OLEObject Type="Embed" ProgID="Equation.DSMT4" ShapeID="_x0000_i1185" DrawAspect="Content" ObjectID="_1776915931" r:id="rId325"/>
         </w:object>
       </w:r>
       <w:r>
@@ -16729,7 +16729,7 @@
           <v:shape id="_x0000_i1186" type="#_x0000_t75" style="width:129.05pt;height:32.8pt" o:ole="">
             <v:imagedata r:id="rId326" o:title=""/>
           </v:shape>
-          <o:OLEObject Type="Embed" ProgID="Equation.DSMT4" ShapeID="_x0000_i1186" DrawAspect="Content" ObjectID="_1776781225" r:id="rId327"/>
+          <o:OLEObject Type="Embed" ProgID="Equation.DSMT4" ShapeID="_x0000_i1186" DrawAspect="Content" ObjectID="_1776915932" r:id="rId327"/>
         </w:object>
       </w:r>
       <w:r>
@@ -16786,7 +16786,7 @@
           <v:shape id="_x0000_i1187" type="#_x0000_t75" style="width:47.05pt;height:32.8pt" o:ole="">
             <v:imagedata r:id="rId328" o:title=""/>
           </v:shape>
-          <o:OLEObject Type="Embed" ProgID="Equation.DSMT4" ShapeID="_x0000_i1187" DrawAspect="Content" ObjectID="_1776781226" r:id="rId329"/>
+          <o:OLEObject Type="Embed" ProgID="Equation.DSMT4" ShapeID="_x0000_i1187" DrawAspect="Content" ObjectID="_1776915933" r:id="rId329"/>
         </w:object>
       </w:r>
       <w:r>
@@ -16844,7 +16844,7 @@
           <v:shape id="_x0000_i1188" type="#_x0000_t75" style="width:47.05pt;height:32.8pt" o:ole="">
             <v:imagedata r:id="rId330" o:title=""/>
           </v:shape>
-          <o:OLEObject Type="Embed" ProgID="Equation.DSMT4" ShapeID="_x0000_i1188" DrawAspect="Content" ObjectID="_1776781227" r:id="rId331"/>
+          <o:OLEObject Type="Embed" ProgID="Equation.DSMT4" ShapeID="_x0000_i1188" DrawAspect="Content" ObjectID="_1776915934" r:id="rId331"/>
         </w:object>
       </w:r>
       <w:r>
@@ -16904,7 +16904,7 @@
           <v:shape id="_x0000_i1189" type="#_x0000_t75" style="width:223.85pt;height:49.9pt" o:ole="">
             <v:imagedata r:id="rId332" o:title=""/>
           </v:shape>
-          <o:OLEObject Type="Embed" ProgID="Equation.DSMT4" ShapeID="_x0000_i1189" DrawAspect="Content" ObjectID="_1776781228" r:id="rId333"/>
+          <o:OLEObject Type="Embed" ProgID="Equation.DSMT4" ShapeID="_x0000_i1189" DrawAspect="Content" ObjectID="_1776915935" r:id="rId333"/>
         </w:object>
       </w:r>
       <w:r>
@@ -16994,7 +16994,7 @@
           <v:shape id="_x0000_i1190" type="#_x0000_t75" style="width:37.8pt;height:17.8pt" o:ole="">
             <v:imagedata r:id="rId334" o:title=""/>
           </v:shape>
-          <o:OLEObject Type="Embed" ProgID="Equation.DSMT4" ShapeID="_x0000_i1190" DrawAspect="Content" ObjectID="_1776781229" r:id="rId335"/>
+          <o:OLEObject Type="Embed" ProgID="Equation.DSMT4" ShapeID="_x0000_i1190" DrawAspect="Content" ObjectID="_1776915936" r:id="rId335"/>
         </w:object>
       </w:r>
       <w:r>
@@ -17022,7 +17022,7 @@
           <v:shape id="_x0000_i1191" type="#_x0000_t75" style="width:82.7pt;height:32.8pt" o:ole="">
             <v:imagedata r:id="rId336" o:title=""/>
           </v:shape>
-          <o:OLEObject Type="Embed" ProgID="Equation.DSMT4" ShapeID="_x0000_i1191" DrawAspect="Content" ObjectID="_1776781230" r:id="rId337"/>
+          <o:OLEObject Type="Embed" ProgID="Equation.DSMT4" ShapeID="_x0000_i1191" DrawAspect="Content" ObjectID="_1776915937" r:id="rId337"/>
         </w:object>
       </w:r>
       <w:r>
@@ -17081,7 +17081,7 @@
           <v:shape id="_x0000_i1192" type="#_x0000_t75" style="width:81.25pt;height:32.8pt" o:ole="">
             <v:imagedata r:id="rId338" o:title=""/>
           </v:shape>
-          <o:OLEObject Type="Embed" ProgID="Equation.DSMT4" ShapeID="_x0000_i1192" DrawAspect="Content" ObjectID="_1776781231" r:id="rId339"/>
+          <o:OLEObject Type="Embed" ProgID="Equation.DSMT4" ShapeID="_x0000_i1192" DrawAspect="Content" ObjectID="_1776915938" r:id="rId339"/>
         </w:object>
       </w:r>
       <w:r>
@@ -17138,7 +17138,7 @@
           <v:shape id="_x0000_i1193" type="#_x0000_t75" style="width:121.9pt;height:39.2pt" o:ole="">
             <v:imagedata r:id="rId340" o:title=""/>
           </v:shape>
-          <o:OLEObject Type="Embed" ProgID="Equation.DSMT4" ShapeID="_x0000_i1193" DrawAspect="Content" ObjectID="_1776781232" r:id="rId341"/>
+          <o:OLEObject Type="Embed" ProgID="Equation.DSMT4" ShapeID="_x0000_i1193" DrawAspect="Content" ObjectID="_1776915939" r:id="rId341"/>
         </w:object>
       </w:r>
       <w:r>
@@ -17195,7 +17195,7 @@
           <v:shape id="_x0000_i1194" type="#_x0000_t75" style="width:141.85pt;height:32.8pt" o:ole="">
             <v:imagedata r:id="rId342" o:title=""/>
           </v:shape>
-          <o:OLEObject Type="Embed" ProgID="Equation.DSMT4" ShapeID="_x0000_i1194" DrawAspect="Content" ObjectID="_1776781233" r:id="rId343"/>
+          <o:OLEObject Type="Embed" ProgID="Equation.DSMT4" ShapeID="_x0000_i1194" DrawAspect="Content" ObjectID="_1776915940" r:id="rId343"/>
         </w:object>
       </w:r>
       <w:r>
@@ -17252,7 +17252,7 @@
           <v:shape id="_x0000_i1195" type="#_x0000_t75" style="width:39.9pt;height:32.8pt" o:ole="">
             <v:imagedata r:id="rId310" o:title=""/>
           </v:shape>
-          <o:OLEObject Type="Embed" ProgID="Equation.DSMT4" ShapeID="_x0000_i1195" DrawAspect="Content" ObjectID="_1776781234" r:id="rId344"/>
+          <o:OLEObject Type="Embed" ProgID="Equation.DSMT4" ShapeID="_x0000_i1195" DrawAspect="Content" ObjectID="_1776915941" r:id="rId344"/>
         </w:object>
       </w:r>
       <w:r>
@@ -17309,7 +17309,7 @@
           <v:shape id="_x0000_i1196" type="#_x0000_t75" style="width:39.9pt;height:32.8pt" o:ole="">
             <v:imagedata r:id="rId312" o:title=""/>
           </v:shape>
-          <o:OLEObject Type="Embed" ProgID="Equation.DSMT4" ShapeID="_x0000_i1196" DrawAspect="Content" ObjectID="_1776781235" r:id="rId345"/>
+          <o:OLEObject Type="Embed" ProgID="Equation.DSMT4" ShapeID="_x0000_i1196" DrawAspect="Content" ObjectID="_1776915942" r:id="rId345"/>
         </w:object>
       </w:r>
       <w:r>
@@ -17366,7 +17366,7 @@
           <v:shape id="_x0000_i1197" type="#_x0000_t75" style="width:204.6pt;height:49.9pt" o:ole="">
             <v:imagedata r:id="rId346" o:title=""/>
           </v:shape>
-          <o:OLEObject Type="Embed" ProgID="Equation.DSMT4" ShapeID="_x0000_i1197" DrawAspect="Content" ObjectID="_1776781236" r:id="rId347"/>
+          <o:OLEObject Type="Embed" ProgID="Equation.DSMT4" ShapeID="_x0000_i1197" DrawAspect="Content" ObjectID="_1776915943" r:id="rId347"/>
         </w:object>
       </w:r>
       <w:r>
@@ -17670,7 +17670,7 @@
           <v:shape id="_x0000_i1198" type="#_x0000_t75" style="width:12.85pt;height:17.8pt" o:ole="">
             <v:imagedata r:id="rId348" o:title=""/>
           </v:shape>
-          <o:OLEObject Type="Embed" ProgID="Equation.DSMT4" ShapeID="_x0000_i1198" DrawAspect="Content" ObjectID="_1776781237" r:id="rId349"/>
+          <o:OLEObject Type="Embed" ProgID="Equation.DSMT4" ShapeID="_x0000_i1198" DrawAspect="Content" ObjectID="_1776915944" r:id="rId349"/>
         </w:object>
       </w:r>
       <w:r>
@@ -17693,7 +17693,7 @@
           <v:shape id="_x0000_i1199" type="#_x0000_t75" style="width:19.25pt;height:17.8pt" o:ole="">
             <v:imagedata r:id="rId350" o:title=""/>
           </v:shape>
-          <o:OLEObject Type="Embed" ProgID="Equation.DSMT4" ShapeID="_x0000_i1199" DrawAspect="Content" ObjectID="_1776781238" r:id="rId351"/>
+          <o:OLEObject Type="Embed" ProgID="Equation.DSMT4" ShapeID="_x0000_i1199" DrawAspect="Content" ObjectID="_1776915945" r:id="rId351"/>
         </w:object>
       </w:r>
       <w:r>
@@ -17725,7 +17725,7 @@
           <v:shape id="_x0000_i1200" type="#_x0000_t75" style="width:37.8pt;height:17.8pt" o:ole="">
             <v:imagedata r:id="rId334" o:title=""/>
           </v:shape>
-          <o:OLEObject Type="Embed" ProgID="Equation.DSMT4" ShapeID="_x0000_i1200" DrawAspect="Content" ObjectID="_1776781239" r:id="rId352"/>
+          <o:OLEObject Type="Embed" ProgID="Equation.DSMT4" ShapeID="_x0000_i1200" DrawAspect="Content" ObjectID="_1776915946" r:id="rId352"/>
         </w:object>
       </w:r>
       <w:r>
@@ -17783,7 +17783,7 @@
           <v:shape id="_x0000_i1201" type="#_x0000_t75" style="width:469.8pt;height:37.8pt" o:ole="">
             <v:imagedata r:id="rId353" o:title=""/>
           </v:shape>
-          <o:OLEObject Type="Embed" ProgID="Equation.DSMT4" ShapeID="_x0000_i1201" DrawAspect="Content" ObjectID="_1776781240" r:id="rId354"/>
+          <o:OLEObject Type="Embed" ProgID="Equation.DSMT4" ShapeID="_x0000_i1201" DrawAspect="Content" ObjectID="_1776915947" r:id="rId354"/>
         </w:object>
       </w:r>
       <w:r>
@@ -17840,7 +17840,7 @@
           <v:shape id="_x0000_i1202" type="#_x0000_t75" style="width:469.05pt;height:37.8pt" o:ole="">
             <v:imagedata r:id="rId355" o:title=""/>
           </v:shape>
-          <o:OLEObject Type="Embed" ProgID="Equation.DSMT4" ShapeID="_x0000_i1202" DrawAspect="Content" ObjectID="_1776781241" r:id="rId356"/>
+          <o:OLEObject Type="Embed" ProgID="Equation.DSMT4" ShapeID="_x0000_i1202" DrawAspect="Content" ObjectID="_1776915948" r:id="rId356"/>
         </w:object>
       </w:r>
       <w:r>
@@ -17895,7 +17895,7 @@
           <v:shape id="_x0000_i1203" type="#_x0000_t75" style="width:474.05pt;height:37.8pt" o:ole="">
             <v:imagedata r:id="rId357" o:title=""/>
           </v:shape>
-          <o:OLEObject Type="Embed" ProgID="Equation.DSMT4" ShapeID="_x0000_i1203" DrawAspect="Content" ObjectID="_1776781242" r:id="rId358"/>
+          <o:OLEObject Type="Embed" ProgID="Equation.DSMT4" ShapeID="_x0000_i1203" DrawAspect="Content" ObjectID="_1776915949" r:id="rId358"/>
         </w:object>
       </w:r>
       <w:r>
@@ -17969,7 +17969,7 @@
           <v:shape id="_x0000_i1204" type="#_x0000_t75" style="width:499pt;height:37.8pt" o:ole="">
             <v:imagedata r:id="rId359" o:title=""/>
           </v:shape>
-          <o:OLEObject Type="Embed" ProgID="Equation.DSMT4" ShapeID="_x0000_i1204" DrawAspect="Content" ObjectID="_1776781243" r:id="rId360"/>
+          <o:OLEObject Type="Embed" ProgID="Equation.DSMT4" ShapeID="_x0000_i1204" DrawAspect="Content" ObjectID="_1776915950" r:id="rId360"/>
         </w:object>
       </w:r>
       <w:r>
@@ -18024,7 +18024,7 @@
           <v:shape id="_x0000_i1205" type="#_x0000_t75" style="width:495.45pt;height:37.8pt" o:ole="">
             <v:imagedata r:id="rId361" o:title=""/>
           </v:shape>
-          <o:OLEObject Type="Embed" ProgID="Equation.DSMT4" ShapeID="_x0000_i1205" DrawAspect="Content" ObjectID="_1776781244" r:id="rId362"/>
+          <o:OLEObject Type="Embed" ProgID="Equation.DSMT4" ShapeID="_x0000_i1205" DrawAspect="Content" ObjectID="_1776915951" r:id="rId362"/>
         </w:object>
       </w:r>
       <w:r>
@@ -18079,7 +18079,7 @@
           <v:shape id="_x0000_i1206" type="#_x0000_t75" style="width:507.55pt;height:37.8pt" o:ole="">
             <v:imagedata r:id="rId363" o:title=""/>
           </v:shape>
-          <o:OLEObject Type="Embed" ProgID="Equation.DSMT4" ShapeID="_x0000_i1206" DrawAspect="Content" ObjectID="_1776781245" r:id="rId364"/>
+          <o:OLEObject Type="Embed" ProgID="Equation.DSMT4" ShapeID="_x0000_i1206" DrawAspect="Content" ObjectID="_1776915952" r:id="rId364"/>
         </w:object>
       </w:r>
       <w:r>
@@ -18140,7 +18140,7 @@
           <v:shape id="_x0000_i1207" type="#_x0000_t75" style="width:125.45pt;height:31.35pt" o:ole="">
             <v:imagedata r:id="rId365" o:title=""/>
           </v:shape>
-          <o:OLEObject Type="Embed" ProgID="Equation.DSMT4" ShapeID="_x0000_i1207" DrawAspect="Content" ObjectID="_1776781246" r:id="rId366"/>
+          <o:OLEObject Type="Embed" ProgID="Equation.DSMT4" ShapeID="_x0000_i1207" DrawAspect="Content" ObjectID="_1776915953" r:id="rId366"/>
         </w:object>
       </w:r>
       <w:r>
@@ -18424,7 +18424,7 @@
           <v:shape id="_x0000_i1208" type="#_x0000_t75" style="width:11.4pt;height:17.8pt" o:ole="">
             <v:imagedata r:id="rId367" o:title=""/>
           </v:shape>
-          <o:OLEObject Type="Embed" ProgID="Equation.DSMT4" ShapeID="_x0000_i1208" DrawAspect="Content" ObjectID="_1776781247" r:id="rId368"/>
+          <o:OLEObject Type="Embed" ProgID="Equation.DSMT4" ShapeID="_x0000_i1208" DrawAspect="Content" ObjectID="_1776915954" r:id="rId368"/>
         </w:object>
       </w:r>
       <w:r>
@@ -18668,7 +18668,7 @@
           <v:shape id="_x0000_i1209" type="#_x0000_t75" style="width:42.05pt;height:34.2pt" o:ole="">
             <v:imagedata r:id="rId369" o:title=""/>
           </v:shape>
-          <o:OLEObject Type="Embed" ProgID="Equation.DSMT4" ShapeID="_x0000_i1209" DrawAspect="Content" ObjectID="_1776781248" r:id="rId370"/>
+          <o:OLEObject Type="Embed" ProgID="Equation.DSMT4" ShapeID="_x0000_i1209" DrawAspect="Content" ObjectID="_1776915955" r:id="rId370"/>
         </w:object>
       </w:r>
       <w:r>
@@ -18725,7 +18725,7 @@
           <v:shape id="_x0000_i1210" type="#_x0000_t75" style="width:186.05pt;height:37.05pt" o:ole="">
             <v:imagedata r:id="rId371" o:title=""/>
           </v:shape>
-          <o:OLEObject Type="Embed" ProgID="Equation.DSMT4" ShapeID="_x0000_i1210" DrawAspect="Content" ObjectID="_1776781249" r:id="rId372"/>
+          <o:OLEObject Type="Embed" ProgID="Equation.DSMT4" ShapeID="_x0000_i1210" DrawAspect="Content" ObjectID="_1776915956" r:id="rId372"/>
         </w:object>
       </w:r>
       <w:r>
@@ -18810,7 +18810,7 @@
           <v:shape id="_x0000_i1211" type="#_x0000_t75" style="width:54.2pt;height:39.9pt" o:ole="">
             <v:imagedata r:id="rId373" o:title=""/>
           </v:shape>
-          <o:OLEObject Type="Embed" ProgID="Equation.DSMT4" ShapeID="_x0000_i1211" DrawAspect="Content" ObjectID="_1776781250" r:id="rId374"/>
+          <o:OLEObject Type="Embed" ProgID="Equation.DSMT4" ShapeID="_x0000_i1211" DrawAspect="Content" ObjectID="_1776915957" r:id="rId374"/>
         </w:object>
       </w:r>
       <w:r>
@@ -18869,7 +18869,7 @@
           <v:shape id="_x0000_i1212" type="#_x0000_t75" style="width:176.8pt;height:39.2pt" o:ole="">
             <v:imagedata r:id="rId375" o:title=""/>
           </v:shape>
-          <o:OLEObject Type="Embed" ProgID="Equation.DSMT4" ShapeID="_x0000_i1212" DrawAspect="Content" ObjectID="_1776781251" r:id="rId376"/>
+          <o:OLEObject Type="Embed" ProgID="Equation.DSMT4" ShapeID="_x0000_i1212" DrawAspect="Content" ObjectID="_1776915958" r:id="rId376"/>
         </w:object>
       </w:r>
       <w:r>
@@ -18970,7 +18970,7 @@
           <v:shape id="_x0000_i1213" type="#_x0000_t75" style="width:206pt;height:37.8pt" o:ole="">
             <v:imagedata r:id="rId377" o:title=""/>
           </v:shape>
-          <o:OLEObject Type="Embed" ProgID="Equation.DSMT4" ShapeID="_x0000_i1213" DrawAspect="Content" ObjectID="_1776781252" r:id="rId378"/>
+          <o:OLEObject Type="Embed" ProgID="Equation.DSMT4" ShapeID="_x0000_i1213" DrawAspect="Content" ObjectID="_1776915959" r:id="rId378"/>
         </w:object>
       </w:r>
       <w:r>
@@ -19054,7 +19054,7 @@
           <v:shape id="_x0000_i1214" type="#_x0000_t75" style="width:57.75pt;height:36.35pt" o:ole="">
             <v:imagedata r:id="rId379" o:title=""/>
           </v:shape>
-          <o:OLEObject Type="Embed" ProgID="Equation.DSMT4" ShapeID="_x0000_i1214" DrawAspect="Content" ObjectID="_1776781253" r:id="rId380"/>
+          <o:OLEObject Type="Embed" ProgID="Equation.DSMT4" ShapeID="_x0000_i1214" DrawAspect="Content" ObjectID="_1776915960" r:id="rId380"/>
         </w:object>
       </w:r>
       <w:r>
@@ -19117,7 +19117,7 @@
           <v:shape id="_x0000_i1215" type="#_x0000_t75" style="width:59.9pt;height:24.95pt" o:ole="">
             <v:imagedata r:id="rId381" o:title=""/>
           </v:shape>
-          <o:OLEObject Type="Embed" ProgID="Equation.DSMT4" ShapeID="_x0000_i1215" DrawAspect="Content" ObjectID="_1776781254" r:id="rId382"/>
+          <o:OLEObject Type="Embed" ProgID="Equation.DSMT4" ShapeID="_x0000_i1215" DrawAspect="Content" ObjectID="_1776915961" r:id="rId382"/>
         </w:object>
       </w:r>
       <w:r>
@@ -19181,7 +19181,7 @@
           <v:shape id="_x0000_i1216" type="#_x0000_t75" style="width:483.35pt;height:42.75pt" o:ole="">
             <v:imagedata r:id="rId383" o:title=""/>
           </v:shape>
-          <o:OLEObject Type="Embed" ProgID="Equation.DSMT4" ShapeID="_x0000_i1216" DrawAspect="Content" ObjectID="_1776781255" r:id="rId384"/>
+          <o:OLEObject Type="Embed" ProgID="Equation.DSMT4" ShapeID="_x0000_i1216" DrawAspect="Content" ObjectID="_1776915962" r:id="rId384"/>
         </w:object>
       </w:r>
       <w:r>
@@ -19258,7 +19258,7 @@
           <v:shape id="_x0000_i1217" type="#_x0000_t75" style="width:79.85pt;height:39.9pt" o:ole="">
             <v:imagedata r:id="rId385" o:title=""/>
           </v:shape>
-          <o:OLEObject Type="Embed" ProgID="Equation.DSMT4" ShapeID="_x0000_i1217" DrawAspect="Content" ObjectID="_1776781256" r:id="rId386"/>
+          <o:OLEObject Type="Embed" ProgID="Equation.DSMT4" ShapeID="_x0000_i1217" DrawAspect="Content" ObjectID="_1776915963" r:id="rId386"/>
         </w:object>
       </w:r>
       <w:r>
@@ -19336,7 +19336,7 @@
           <v:shape id="_x0000_i1218" type="#_x0000_t75" style="width:62.75pt;height:42.75pt" o:ole="">
             <v:imagedata r:id="rId387" o:title=""/>
           </v:shape>
-          <o:OLEObject Type="Embed" ProgID="Equation.DSMT4" ShapeID="_x0000_i1218" DrawAspect="Content" ObjectID="_1776781257" r:id="rId388"/>
+          <o:OLEObject Type="Embed" ProgID="Equation.DSMT4" ShapeID="_x0000_i1218" DrawAspect="Content" ObjectID="_1776915964" r:id="rId388"/>
         </w:object>
       </w:r>
       <w:r>
@@ -19406,7 +19406,7 @@
           <v:shape id="_x0000_i1219" type="#_x0000_t75" style="width:27.8pt;height:19.25pt" o:ole="">
             <v:imagedata r:id="rId389" o:title=""/>
           </v:shape>
-          <o:OLEObject Type="Embed" ProgID="Equation.DSMT4" ShapeID="_x0000_i1219" DrawAspect="Content" ObjectID="_1776781258" r:id="rId390"/>
+          <o:OLEObject Type="Embed" ProgID="Equation.DSMT4" ShapeID="_x0000_i1219" DrawAspect="Content" ObjectID="_1776915965" r:id="rId390"/>
         </w:object>
       </w:r>
       <w:r>
@@ -19424,7 +19424,7 @@
           <v:shape id="_x0000_i1220" type="#_x0000_t75" style="width:14.95pt;height:17.8pt" o:ole="">
             <v:imagedata r:id="rId391" o:title=""/>
           </v:shape>
-          <o:OLEObject Type="Embed" ProgID="Equation.DSMT4" ShapeID="_x0000_i1220" DrawAspect="Content" ObjectID="_1776781259" r:id="rId392"/>
+          <o:OLEObject Type="Embed" ProgID="Equation.DSMT4" ShapeID="_x0000_i1220" DrawAspect="Content" ObjectID="_1776915966" r:id="rId392"/>
         </w:object>
       </w:r>
       <w:r>
@@ -19448,7 +19448,7 @@
           <v:shape id="_x0000_i1221" type="#_x0000_t75" style="width:15.7pt;height:19.25pt" o:ole="">
             <v:imagedata r:id="rId393" o:title=""/>
           </v:shape>
-          <o:OLEObject Type="Embed" ProgID="Equation.DSMT4" ShapeID="_x0000_i1221" DrawAspect="Content" ObjectID="_1776781260" r:id="rId394"/>
+          <o:OLEObject Type="Embed" ProgID="Equation.DSMT4" ShapeID="_x0000_i1221" DrawAspect="Content" ObjectID="_1776915967" r:id="rId394"/>
         </w:object>
       </w:r>
       <w:r>
@@ -19466,7 +19466,7 @@
           <v:shape id="_x0000_i1222" type="#_x0000_t75" style="width:41.35pt;height:19.25pt" o:ole="">
             <v:imagedata r:id="rId395" o:title=""/>
           </v:shape>
-          <o:OLEObject Type="Embed" ProgID="Equation.DSMT4" ShapeID="_x0000_i1222" DrawAspect="Content" ObjectID="_1776781261" r:id="rId396"/>
+          <o:OLEObject Type="Embed" ProgID="Equation.DSMT4" ShapeID="_x0000_i1222" DrawAspect="Content" ObjectID="_1776915968" r:id="rId396"/>
         </w:object>
       </w:r>
       <w:r>
@@ -19644,7 +19644,7 @@
           <v:shape id="_x0000_i1223" type="#_x0000_t75" style="width:42.05pt;height:34.95pt" o:ole="">
             <v:imagedata r:id="rId397" o:title=""/>
           </v:shape>
-          <o:OLEObject Type="Embed" ProgID="Equation.DSMT4" ShapeID="_x0000_i1223" DrawAspect="Content" ObjectID="_1776781262" r:id="rId398"/>
+          <o:OLEObject Type="Embed" ProgID="Equation.DSMT4" ShapeID="_x0000_i1223" DrawAspect="Content" ObjectID="_1776915969" r:id="rId398"/>
         </w:object>
       </w:r>
       <w:r>
@@ -19701,7 +19701,7 @@
           <v:shape id="_x0000_i1224" type="#_x0000_t75" style="width:166.1pt;height:39.2pt" o:ole="">
             <v:imagedata r:id="rId399" o:title=""/>
           </v:shape>
-          <o:OLEObject Type="Embed" ProgID="Equation.DSMT4" ShapeID="_x0000_i1224" DrawAspect="Content" ObjectID="_1776781263" r:id="rId400"/>
+          <o:OLEObject Type="Embed" ProgID="Equation.DSMT4" ShapeID="_x0000_i1224" DrawAspect="Content" ObjectID="_1776915970" r:id="rId400"/>
         </w:object>
       </w:r>
       <w:r>
@@ -19786,7 +19786,7 @@
           <v:shape id="_x0000_i1225" type="#_x0000_t75" style="width:198.2pt;height:37.8pt" o:ole="">
             <v:imagedata r:id="rId401" o:title=""/>
           </v:shape>
-          <o:OLEObject Type="Embed" ProgID="Equation.DSMT4" ShapeID="_x0000_i1225" DrawAspect="Content" ObjectID="_1776781264" r:id="rId402"/>
+          <o:OLEObject Type="Embed" ProgID="Equation.DSMT4" ShapeID="_x0000_i1225" DrawAspect="Content" ObjectID="_1776915971" r:id="rId402"/>
         </w:object>
       </w:r>
       <w:r>
@@ -19843,7 +19843,7 @@
           <v:shape id="_x0000_i1226" type="#_x0000_t75" style="width:86.25pt;height:20.65pt" o:ole="">
             <v:imagedata r:id="rId403" o:title=""/>
           </v:shape>
-          <o:OLEObject Type="Embed" ProgID="Equation.DSMT4" ShapeID="_x0000_i1226" DrawAspect="Content" ObjectID="_1776781265" r:id="rId404"/>
+          <o:OLEObject Type="Embed" ProgID="Equation.DSMT4" ShapeID="_x0000_i1226" DrawAspect="Content" ObjectID="_1776915972" r:id="rId404"/>
         </w:object>
       </w:r>
       <w:r>
@@ -19906,7 +19906,7 @@
           <v:shape id="_x0000_i1227" type="#_x0000_t75" style="width:12.85pt;height:19.25pt" o:ole="">
             <v:imagedata r:id="rId405" o:title=""/>
           </v:shape>
-          <o:OLEObject Type="Embed" ProgID="Equation.DSMT4" ShapeID="_x0000_i1227" DrawAspect="Content" ObjectID="_1776781266" r:id="rId406"/>
+          <o:OLEObject Type="Embed" ProgID="Equation.DSMT4" ShapeID="_x0000_i1227" DrawAspect="Content" ObjectID="_1776915973" r:id="rId406"/>
         </w:object>
       </w:r>
       <w:r>
@@ -19924,7 +19924,7 @@
           <v:shape id="_x0000_i1228" type="#_x0000_t75" style="width:27.8pt;height:20.65pt" o:ole="">
             <v:imagedata r:id="rId407" o:title=""/>
           </v:shape>
-          <o:OLEObject Type="Embed" ProgID="Equation.DSMT4" ShapeID="_x0000_i1228" DrawAspect="Content" ObjectID="_1776781267" r:id="rId408"/>
+          <o:OLEObject Type="Embed" ProgID="Equation.DSMT4" ShapeID="_x0000_i1228" DrawAspect="Content" ObjectID="_1776915974" r:id="rId408"/>
         </w:object>
       </w:r>
       <w:r>
@@ -20343,7 +20343,7 @@
           <v:shape id="_x0000_i1229" type="#_x0000_t75" style="width:163.25pt;height:36.35pt" o:ole="">
             <v:imagedata r:id="rId409" o:title=""/>
           </v:shape>
-          <o:OLEObject Type="Embed" ProgID="Equation.DSMT4" ShapeID="_x0000_i1229" DrawAspect="Content" ObjectID="_1776781268" r:id="rId410"/>
+          <o:OLEObject Type="Embed" ProgID="Equation.DSMT4" ShapeID="_x0000_i1229" DrawAspect="Content" ObjectID="_1776915975" r:id="rId410"/>
         </w:object>
       </w:r>
       <w:r>
@@ -20664,7 +20664,7 @@
           <v:shape id="_x0000_i1230" type="#_x0000_t75" style="width:210.3pt;height:36.35pt" o:ole="">
             <v:imagedata r:id="rId411" o:title=""/>
           </v:shape>
-          <o:OLEObject Type="Embed" ProgID="Equation.DSMT4" ShapeID="_x0000_i1230" DrawAspect="Content" ObjectID="_1776781269" r:id="rId412"/>
+          <o:OLEObject Type="Embed" ProgID="Equation.DSMT4" ShapeID="_x0000_i1230" DrawAspect="Content" ObjectID="_1776915976" r:id="rId412"/>
         </w:object>
       </w:r>
       <w:r>
@@ -20751,7 +20751,7 @@
           <v:shape id="_x0000_i1231" type="#_x0000_t75" style="width:223.85pt;height:36.35pt" o:ole="">
             <v:imagedata r:id="rId413" o:title=""/>
           </v:shape>
-          <o:OLEObject Type="Embed" ProgID="Equation.DSMT4" ShapeID="_x0000_i1231" DrawAspect="Content" ObjectID="_1776781270" r:id="rId414"/>
+          <o:OLEObject Type="Embed" ProgID="Equation.DSMT4" ShapeID="_x0000_i1231" DrawAspect="Content" ObjectID="_1776915977" r:id="rId414"/>
         </w:object>
       </w:r>
       <w:r>
@@ -20869,7 +20869,7 @@
           <v:shape id="_x0000_i1232" type="#_x0000_t75" style="width:255.9pt;height:36.35pt" o:ole="">
             <v:imagedata r:id="rId415" o:title=""/>
           </v:shape>
-          <o:OLEObject Type="Embed" ProgID="Equation.DSMT4" ShapeID="_x0000_i1232" DrawAspect="Content" ObjectID="_1776781271" r:id="rId416"/>
+          <o:OLEObject Type="Embed" ProgID="Equation.DSMT4" ShapeID="_x0000_i1232" DrawAspect="Content" ObjectID="_1776915978" r:id="rId416"/>
         </w:object>
       </w:r>
       <w:r>
@@ -20926,7 +20926,7 @@
           <v:shape id="_x0000_i1233" type="#_x0000_t75" style="width:267.35pt;height:36.35pt" o:ole="">
             <v:imagedata r:id="rId417" o:title=""/>
           </v:shape>
-          <o:OLEObject Type="Embed" ProgID="Equation.DSMT4" ShapeID="_x0000_i1233" DrawAspect="Content" ObjectID="_1776781272" r:id="rId418"/>
+          <o:OLEObject Type="Embed" ProgID="Equation.DSMT4" ShapeID="_x0000_i1233" DrawAspect="Content" ObjectID="_1776915979" r:id="rId418"/>
         </w:object>
       </w:r>
       <w:r>
@@ -21069,7 +21069,7 @@
           <v:shape id="_x0000_i1234" type="#_x0000_t75" style="width:265.9pt;height:37.8pt" o:ole="">
             <v:imagedata r:id="rId419" o:title=""/>
           </v:shape>
-          <o:OLEObject Type="Embed" ProgID="Equation.DSMT4" ShapeID="_x0000_i1234" DrawAspect="Content" ObjectID="_1776781273" r:id="rId420"/>
+          <o:OLEObject Type="Embed" ProgID="Equation.DSMT4" ShapeID="_x0000_i1234" DrawAspect="Content" ObjectID="_1776915980" r:id="rId420"/>
         </w:object>
       </w:r>
       <w:r>
@@ -21127,7 +21127,7 @@
           <v:shape id="_x0000_i1235" type="#_x0000_t75" style="width:305.1pt;height:37.8pt" o:ole="">
             <v:imagedata r:id="rId421" o:title=""/>
           </v:shape>
-          <o:OLEObject Type="Embed" ProgID="Equation.DSMT4" ShapeID="_x0000_i1235" DrawAspect="Content" ObjectID="_1776781274" r:id="rId422"/>
+          <o:OLEObject Type="Embed" ProgID="Equation.DSMT4" ShapeID="_x0000_i1235" DrawAspect="Content" ObjectID="_1776915981" r:id="rId422"/>
         </w:object>
       </w:r>
       <w:r>
@@ -21204,7 +21204,7 @@
           <v:shape id="_x0000_i1236" type="#_x0000_t75" style="width:1in;height:30.65pt" o:ole="">
             <v:imagedata r:id="rId423" o:title=""/>
           </v:shape>
-          <o:OLEObject Type="Embed" ProgID="Equation.DSMT4" ShapeID="_x0000_i1236" DrawAspect="Content" ObjectID="_1776781275" r:id="rId424"/>
+          <o:OLEObject Type="Embed" ProgID="Equation.DSMT4" ShapeID="_x0000_i1236" DrawAspect="Content" ObjectID="_1776915982" r:id="rId424"/>
         </w:object>
       </w:r>
       <w:r>
@@ -21267,7 +21267,7 @@
           <v:shape id="_x0000_i1237" type="#_x0000_t75" style="width:17.1pt;height:14.25pt" o:ole="">
             <v:imagedata r:id="rId425" o:title=""/>
           </v:shape>
-          <o:OLEObject Type="Embed" ProgID="Equation.DSMT4" ShapeID="_x0000_i1237" DrawAspect="Content" ObjectID="_1776781276" r:id="rId426"/>
+          <o:OLEObject Type="Embed" ProgID="Equation.DSMT4" ShapeID="_x0000_i1237" DrawAspect="Content" ObjectID="_1776915983" r:id="rId426"/>
         </w:object>
       </w:r>
       <w:r>
@@ -21285,7 +21285,7 @@
           <v:shape id="_x0000_i1238" type="#_x0000_t75" style="width:17.1pt;height:22.1pt" o:ole="">
             <v:imagedata r:id="rId427" o:title=""/>
           </v:shape>
-          <o:OLEObject Type="Embed" ProgID="Equation.DSMT4" ShapeID="_x0000_i1238" DrawAspect="Content" ObjectID="_1776781277" r:id="rId428"/>
+          <o:OLEObject Type="Embed" ProgID="Equation.DSMT4" ShapeID="_x0000_i1238" DrawAspect="Content" ObjectID="_1776915984" r:id="rId428"/>
         </w:object>
       </w:r>
       <w:r>
@@ -21508,7 +21508,6 @@
       </w:r>
       <w:r>
         <w:rPr>
-          <w:rFonts w:hint="eastAsia"/>
           <w:lang w:eastAsia="zh-CN"/>
         </w:rPr>
         <w:t>read as</w:t>
@@ -21530,7 +21529,7 @@
           <v:shape id="_x0000_i1239" type="#_x0000_t75" style="width:95.5pt;height:25.65pt" o:ole="">
             <v:imagedata r:id="rId429" o:title=""/>
           </v:shape>
-          <o:OLEObject Type="Embed" ProgID="Equation.DSMT4" ShapeID="_x0000_i1239" DrawAspect="Content" ObjectID="_1776781278" r:id="rId430"/>
+          <o:OLEObject Type="Embed" ProgID="Equation.DSMT4" ShapeID="_x0000_i1239" DrawAspect="Content" ObjectID="_1776915985" r:id="rId430"/>
         </w:object>
       </w:r>
       <w:r>
@@ -21589,7 +21588,7 @@
           <v:shape id="_x0000_i1240" type="#_x0000_t75" style="width:61.3pt;height:24.25pt" o:ole="">
             <v:imagedata r:id="rId431" o:title=""/>
           </v:shape>
-          <o:OLEObject Type="Embed" ProgID="Equation.DSMT4" ShapeID="_x0000_i1240" DrawAspect="Content" ObjectID="_1776781279" r:id="rId432"/>
+          <o:OLEObject Type="Embed" ProgID="Equation.DSMT4" ShapeID="_x0000_i1240" DrawAspect="Content" ObjectID="_1776915986" r:id="rId432"/>
         </w:object>
       </w:r>
       <w:r>
@@ -21632,7 +21631,7 @@
           <v:shape id="_x0000_i1241" type="#_x0000_t75" style="width:109.8pt;height:42.05pt" o:ole="">
             <v:imagedata r:id="rId433" o:title=""/>
           </v:shape>
-          <o:OLEObject Type="Embed" ProgID="Equation.DSMT4" ShapeID="_x0000_i1241" DrawAspect="Content" ObjectID="_1776781280" r:id="rId434"/>
+          <o:OLEObject Type="Embed" ProgID="Equation.DSMT4" ShapeID="_x0000_i1241" DrawAspect="Content" ObjectID="_1776915987" r:id="rId434"/>
         </w:object>
       </w:r>
       <w:r>
@@ -21766,10 +21765,16 @@
       </w:r>
       <w:r>
         <w:rPr>
-          <w:rFonts w:hint="eastAsia"/>
-          <w:lang w:eastAsia="zh-CN"/>
-        </w:rPr>
-        <w:t xml:space="preserve">. This drives us to implement its dynamic </w:t>
+          <w:lang w:eastAsia="zh-CN"/>
+        </w:rPr>
+        <w:t xml:space="preserve">. </w:t>
+      </w:r>
+      <w:r>
+        <w:rPr>
+          <w:rFonts w:hint="eastAsia"/>
+          <w:lang w:eastAsia="zh-CN"/>
+        </w:rPr>
+        <w:t xml:space="preserve">This drives us to implement its dynamic </w:t>
       </w:r>
       <w:r>
         <w:rPr>
@@ -21845,7 +21850,7 @@
           <v:shape id="_x0000_i1242" type="#_x0000_t75" style="width:53.45pt;height:21.4pt" o:ole="">
             <v:imagedata r:id="rId435" o:title=""/>
           </v:shape>
-          <o:OLEObject Type="Embed" ProgID="Equation.DSMT4" ShapeID="_x0000_i1242" DrawAspect="Content" ObjectID="_1776781281" r:id="rId436"/>
+          <o:OLEObject Type="Embed" ProgID="Equation.DSMT4" ShapeID="_x0000_i1242" DrawAspect="Content" ObjectID="_1776915988" r:id="rId436"/>
         </w:object>
       </w:r>
       <w:r>
@@ -21899,7 +21904,7 @@
           <v:shape id="_x0000_i16426" type="#_x0000_t75" style="width:84.1pt;height:37.05pt" o:ole="">
             <v:imagedata r:id="rId437" o:title=""/>
           </v:shape>
-          <o:OLEObject Type="Embed" ProgID="Equation.DSMT4" ShapeID="_x0000_i16426" DrawAspect="Content" ObjectID="_1776781282" r:id="rId438"/>
+          <o:OLEObject Type="Embed" ProgID="Equation.DSMT4" ShapeID="_x0000_i16426" DrawAspect="Content" ObjectID="_1776915989" r:id="rId438"/>
         </w:object>
       </w:r>
       <w:r>
@@ -21956,7 +21961,7 @@
           <v:shape id="_x0000_i1244" type="#_x0000_t75" style="width:89.1pt;height:22.8pt" o:ole="">
             <v:imagedata r:id="rId439" o:title=""/>
           </v:shape>
-          <o:OLEObject Type="Embed" ProgID="Equation.DSMT4" ShapeID="_x0000_i1244" DrawAspect="Content" ObjectID="_1776781283" r:id="rId440"/>
+          <o:OLEObject Type="Embed" ProgID="Equation.DSMT4" ShapeID="_x0000_i1244" DrawAspect="Content" ObjectID="_1776915990" r:id="rId440"/>
         </w:object>
       </w:r>
       <w:r>
@@ -22013,7 +22018,7 @@
           <v:shape id="_x0000_i1245" type="#_x0000_t75" style="width:139pt;height:22.8pt" o:ole="">
             <v:imagedata r:id="rId441" o:title=""/>
           </v:shape>
-          <o:OLEObject Type="Embed" ProgID="Equation.DSMT4" ShapeID="_x0000_i1245" DrawAspect="Content" ObjectID="_1776781284" r:id="rId442"/>
+          <o:OLEObject Type="Embed" ProgID="Equation.DSMT4" ShapeID="_x0000_i1245" DrawAspect="Content" ObjectID="_1776915991" r:id="rId442"/>
         </w:object>
       </w:r>
       <w:r>
@@ -22086,7 +22091,7 @@
           <v:shape id="_x0000_i7783" type="#_x0000_t75" style="width:37.8pt;height:21.4pt" o:ole="">
             <v:imagedata r:id="rId443" o:title=""/>
           </v:shape>
-          <o:OLEObject Type="Embed" ProgID="Equation.DSMT4" ShapeID="_x0000_i7783" DrawAspect="Content" ObjectID="_1776781285" r:id="rId444"/>
+          <o:OLEObject Type="Embed" ProgID="Equation.DSMT4" ShapeID="_x0000_i7783" DrawAspect="Content" ObjectID="_1776915992" r:id="rId444"/>
         </w:object>
       </w:r>
       <w:r>
@@ -22308,7 +22313,7 @@
           <v:shape id="_x0000_i1246" type="#_x0000_t75" style="width:39.2pt;height:22.1pt" o:ole="">
             <v:imagedata r:id="rId445" o:title=""/>
           </v:shape>
-          <o:OLEObject Type="Embed" ProgID="Equation.DSMT4" ShapeID="_x0000_i1246" DrawAspect="Content" ObjectID="_1776781286" r:id="rId446"/>
+          <o:OLEObject Type="Embed" ProgID="Equation.DSMT4" ShapeID="_x0000_i1246" DrawAspect="Content" ObjectID="_1776915993" r:id="rId446"/>
         </w:object>
       </w:r>
       <w:r>
@@ -22367,7 +22372,7 @@
           <v:shape id="_x0000_i1247" type="#_x0000_t75" style="width:32.1pt;height:17.8pt" o:ole="">
             <v:imagedata r:id="rId447" o:title=""/>
           </v:shape>
-          <o:OLEObject Type="Embed" ProgID="Equation.DSMT4" ShapeID="_x0000_i1247" DrawAspect="Content" ObjectID="_1776781287" r:id="rId448"/>
+          <o:OLEObject Type="Embed" ProgID="Equation.DSMT4" ShapeID="_x0000_i1247" DrawAspect="Content" ObjectID="_1776915994" r:id="rId448"/>
         </w:object>
       </w:r>
       <w:r>
@@ -22573,7 +22578,7 @@
           <v:shape id="_x0000_i1248" type="#_x0000_t75" style="width:198.2pt;height:37.8pt" o:ole="">
             <v:imagedata r:id="rId449" o:title=""/>
           </v:shape>
-          <o:OLEObject Type="Embed" ProgID="Equation.DSMT4" ShapeID="_x0000_i1248" DrawAspect="Content" ObjectID="_1776781288" r:id="rId450"/>
+          <o:OLEObject Type="Embed" ProgID="Equation.DSMT4" ShapeID="_x0000_i1248" DrawAspect="Content" ObjectID="_1776915995" r:id="rId450"/>
         </w:object>
       </w:r>
       <w:r>
@@ -22632,7 +22637,7 @@
           <v:shape id="_x0000_i1249" type="#_x0000_t75" style="width:86.25pt;height:20.65pt" o:ole="">
             <v:imagedata r:id="rId451" o:title=""/>
           </v:shape>
-          <o:OLEObject Type="Embed" ProgID="Equation.DSMT4" ShapeID="_x0000_i1249" DrawAspect="Content" ObjectID="_1776781289" r:id="rId452"/>
+          <o:OLEObject Type="Embed" ProgID="Equation.DSMT4" ShapeID="_x0000_i1249" DrawAspect="Content" ObjectID="_1776915996" r:id="rId452"/>
         </w:object>
       </w:r>
       <w:r>
@@ -22767,7 +22772,7 @@
           <v:shape id="_x0000_i1250" type="#_x0000_t75" style="width:198.2pt;height:39.9pt" o:ole="">
             <v:imagedata r:id="rId453" o:title=""/>
           </v:shape>
-          <o:OLEObject Type="Embed" ProgID="Equation.DSMT4" ShapeID="_x0000_i1250" DrawAspect="Content" ObjectID="_1776781290" r:id="rId454"/>
+          <o:OLEObject Type="Embed" ProgID="Equation.DSMT4" ShapeID="_x0000_i1250" DrawAspect="Content" ObjectID="_1776915997" r:id="rId454"/>
         </w:object>
       </w:r>
       <w:r>
@@ -22826,7 +22831,7 @@
           <v:shape id="_x0000_i1251" type="#_x0000_t75" style="width:181.05pt;height:22.8pt" o:ole="">
             <v:imagedata r:id="rId455" o:title=""/>
           </v:shape>
-          <o:OLEObject Type="Embed" ProgID="Equation.DSMT4" ShapeID="_x0000_i1251" DrawAspect="Content" ObjectID="_1776781291" r:id="rId456"/>
+          <o:OLEObject Type="Embed" ProgID="Equation.DSMT4" ShapeID="_x0000_i1251" DrawAspect="Content" ObjectID="_1776915998" r:id="rId456"/>
         </w:object>
       </w:r>
       <w:r>
@@ -22917,7 +22922,7 @@
           <v:shape id="_x0000_i1252" type="#_x0000_t75" style="width:131.9pt;height:22.8pt" o:ole="">
             <v:imagedata r:id="rId457" o:title=""/>
           </v:shape>
-          <o:OLEObject Type="Embed" ProgID="Equation.DSMT4" ShapeID="_x0000_i1252" DrawAspect="Content" ObjectID="_1776781292" r:id="rId458"/>
+          <o:OLEObject Type="Embed" ProgID="Equation.DSMT4" ShapeID="_x0000_i1252" DrawAspect="Content" ObjectID="_1776915999" r:id="rId458"/>
         </w:object>
       </w:r>
       <w:r>
@@ -22982,7 +22987,7 @@
           <v:shape id="_x0000_i1253" type="#_x0000_t75" style="width:14.95pt;height:19.25pt" o:ole="">
             <v:imagedata r:id="rId459" o:title=""/>
           </v:shape>
-          <o:OLEObject Type="Embed" ProgID="Equation.DSMT4" ShapeID="_x0000_i1253" DrawAspect="Content" ObjectID="_1776781293" r:id="rId460"/>
+          <o:OLEObject Type="Embed" ProgID="Equation.DSMT4" ShapeID="_x0000_i1253" DrawAspect="Content" ObjectID="_1776916000" r:id="rId460"/>
         </w:object>
       </w:r>
       <w:r>
@@ -23159,7 +23164,7 @@
           <v:shape id="_x0000_i1254" type="#_x0000_t75" style="width:37.8pt;height:19.95pt" o:ole="">
             <v:imagedata r:id="rId461" o:title=""/>
           </v:shape>
-          <o:OLEObject Type="Embed" ProgID="Equation.DSMT4" ShapeID="_x0000_i1254" DrawAspect="Content" ObjectID="_1776781294" r:id="rId462"/>
+          <o:OLEObject Type="Embed" ProgID="Equation.DSMT4" ShapeID="_x0000_i1254" DrawAspect="Content" ObjectID="_1776916001" r:id="rId462"/>
         </w:object>
       </w:r>
       <w:r>
@@ -23290,7 +23295,7 @@
           <v:shape id="_x0000_i1255" type="#_x0000_t75" style="width:123.35pt;height:30.65pt" o:ole="">
             <v:imagedata r:id="rId463" o:title=""/>
           </v:shape>
-          <o:OLEObject Type="Embed" ProgID="Equation.DSMT4" ShapeID="_x0000_i1255" DrawAspect="Content" ObjectID="_1776781295" r:id="rId464"/>
+          <o:OLEObject Type="Embed" ProgID="Equation.DSMT4" ShapeID="_x0000_i1255" DrawAspect="Content" ObjectID="_1776916002" r:id="rId464"/>
         </w:object>
       </w:r>
       <w:r>
@@ -23422,7 +23427,7 @@
           <v:shape id="_x0000_i1256" type="#_x0000_t75" style="width:86.25pt;height:20.65pt" o:ole="">
             <v:imagedata r:id="rId465" o:title=""/>
           </v:shape>
-          <o:OLEObject Type="Embed" ProgID="Equation.DSMT4" ShapeID="_x0000_i1256" DrawAspect="Content" ObjectID="_1776781296" r:id="rId466"/>
+          <o:OLEObject Type="Embed" ProgID="Equation.DSMT4" ShapeID="_x0000_i1256" DrawAspect="Content" ObjectID="_1776916003" r:id="rId466"/>
         </w:object>
       </w:r>
       <w:r>
@@ -23455,7 +23460,7 @@
           <v:shape id="_x0000_i1257" type="#_x0000_t75" style="width:191.05pt;height:30.65pt" o:ole="">
             <v:imagedata r:id="rId467" o:title=""/>
           </v:shape>
-          <o:OLEObject Type="Embed" ProgID="Equation.DSMT4" ShapeID="_x0000_i1257" DrawAspect="Content" ObjectID="_1776781297" r:id="rId468"/>
+          <o:OLEObject Type="Embed" ProgID="Equation.DSMT4" ShapeID="_x0000_i1257" DrawAspect="Content" ObjectID="_1776916004" r:id="rId468"/>
         </w:object>
       </w:r>
       <w:r>
@@ -23724,7 +23729,7 @@
           <v:shape id="_x0000_i1258" type="#_x0000_t75" style="width:226.7pt;height:30.65pt" o:ole="">
             <v:imagedata r:id="rId469" o:title=""/>
           </v:shape>
-          <o:OLEObject Type="Embed" ProgID="Equation.DSMT4" ShapeID="_x0000_i1258" DrawAspect="Content" ObjectID="_1776781298" r:id="rId470"/>
+          <o:OLEObject Type="Embed" ProgID="Equation.DSMT4" ShapeID="_x0000_i1258" DrawAspect="Content" ObjectID="_1776916005" r:id="rId470"/>
         </w:object>
       </w:r>
       <w:r>
@@ -23805,7 +23810,7 @@
           <v:shape id="_x0000_i1259" type="#_x0000_t75" style="width:213.15pt;height:30.65pt" o:ole="">
             <v:imagedata r:id="rId471" o:title=""/>
           </v:shape>
-          <o:OLEObject Type="Embed" ProgID="Equation.DSMT4" ShapeID="_x0000_i1259" DrawAspect="Content" ObjectID="_1776781299" r:id="rId472"/>
+          <o:OLEObject Type="Embed" ProgID="Equation.DSMT4" ShapeID="_x0000_i1259" DrawAspect="Content" ObjectID="_1776916006" r:id="rId472"/>
         </w:object>
       </w:r>
       <w:r>
@@ -23878,7 +23883,7 @@
           <v:shape id="_x0000_i1260" type="#_x0000_t75" style="width:67pt;height:19.95pt" o:ole="">
             <v:imagedata r:id="rId473" o:title=""/>
           </v:shape>
-          <o:OLEObject Type="Embed" ProgID="Equation.DSMT4" ShapeID="_x0000_i1260" DrawAspect="Content" ObjectID="_1776781300" r:id="rId474"/>
+          <o:OLEObject Type="Embed" ProgID="Equation.DSMT4" ShapeID="_x0000_i1260" DrawAspect="Content" ObjectID="_1776916007" r:id="rId474"/>
         </w:object>
       </w:r>
       <w:r>
@@ -24014,7 +24019,7 @@
           <v:shape id="_x0000_i1261" type="#_x0000_t75" style="width:186.05pt;height:30.65pt" o:ole="">
             <v:imagedata r:id="rId475" o:title=""/>
           </v:shape>
-          <o:OLEObject Type="Embed" ProgID="Equation.DSMT4" ShapeID="_x0000_i1261" DrawAspect="Content" ObjectID="_1776781301" r:id="rId476"/>
+          <o:OLEObject Type="Embed" ProgID="Equation.DSMT4" ShapeID="_x0000_i1261" DrawAspect="Content" ObjectID="_1776916008" r:id="rId476"/>
         </w:object>
       </w:r>
       <w:r>
@@ -24085,7 +24090,7 @@
           <v:shape id="_x0000_i1262" type="#_x0000_t75" style="width:121.9pt;height:25.65pt" o:ole="">
             <v:imagedata r:id="rId477" o:title=""/>
           </v:shape>
-          <o:OLEObject Type="Embed" ProgID="Equation.DSMT4" ShapeID="_x0000_i1262" DrawAspect="Content" ObjectID="_1776781302" r:id="rId478"/>
+          <o:OLEObject Type="Embed" ProgID="Equation.DSMT4" ShapeID="_x0000_i1262" DrawAspect="Content" ObjectID="_1776916009" r:id="rId478"/>
         </w:object>
       </w:r>
       <w:r>
@@ -24163,7 +24168,7 @@
           <v:shape id="_x0000_i1263" type="#_x0000_t75" style="width:131.9pt;height:37.05pt" o:ole="">
             <v:imagedata r:id="rId479" o:title=""/>
           </v:shape>
-          <o:OLEObject Type="Embed" ProgID="Equation.DSMT4" ShapeID="_x0000_i1263" DrawAspect="Content" ObjectID="_1776781303" r:id="rId480"/>
+          <o:OLEObject Type="Embed" ProgID="Equation.DSMT4" ShapeID="_x0000_i1263" DrawAspect="Content" ObjectID="_1776916010" r:id="rId480"/>
         </w:object>
       </w:r>
       <w:r>
@@ -24241,7 +24246,7 @@
           <v:shape id="_x0000_i1264" type="#_x0000_t75" style="width:283pt;height:34.95pt" o:ole="">
             <v:imagedata r:id="rId481" o:title=""/>
           </v:shape>
-          <o:OLEObject Type="Embed" ProgID="Equation.DSMT4" ShapeID="_x0000_i1264" DrawAspect="Content" ObjectID="_1776781304" r:id="rId482"/>
+          <o:OLEObject Type="Embed" ProgID="Equation.DSMT4" ShapeID="_x0000_i1264" DrawAspect="Content" ObjectID="_1776916011" r:id="rId482"/>
         </w:object>
       </w:r>
       <w:r>
@@ -24312,7 +24317,7 @@
           <v:shape id="_x0000_i1265" type="#_x0000_t75" style="width:59.9pt;height:37.05pt" o:ole="">
             <v:imagedata r:id="rId483" o:title=""/>
           </v:shape>
-          <o:OLEObject Type="Embed" ProgID="Equation.DSMT4" ShapeID="_x0000_i1265" DrawAspect="Content" ObjectID="_1776781305" r:id="rId484"/>
+          <o:OLEObject Type="Embed" ProgID="Equation.DSMT4" ShapeID="_x0000_i1265" DrawAspect="Content" ObjectID="_1776916012" r:id="rId484"/>
         </w:object>
       </w:r>
       <w:r>
@@ -24437,7 +24442,7 @@
           <v:shape id="_x0000_i1266" type="#_x0000_t75" style="width:15.7pt;height:17.8pt" o:ole="">
             <v:imagedata r:id="rId485" o:title=""/>
           </v:shape>
-          <o:OLEObject Type="Embed" ProgID="Equation.DSMT4" ShapeID="_x0000_i1266" DrawAspect="Content" ObjectID="_1776781306" r:id="rId486"/>
+          <o:OLEObject Type="Embed" ProgID="Equation.DSMT4" ShapeID="_x0000_i1266" DrawAspect="Content" ObjectID="_1776916013" r:id="rId486"/>
         </w:object>
       </w:r>
       <w:r>
@@ -24455,7 +24460,7 @@
           <v:shape id="_x0000_i1267" type="#_x0000_t75" style="width:15.7pt;height:19.25pt" o:ole="">
             <v:imagedata r:id="rId487" o:title=""/>
           </v:shape>
-          <o:OLEObject Type="Embed" ProgID="Equation.DSMT4" ShapeID="_x0000_i1267" DrawAspect="Content" ObjectID="_1776781307" r:id="rId488"/>
+          <o:OLEObject Type="Embed" ProgID="Equation.DSMT4" ShapeID="_x0000_i1267" DrawAspect="Content" ObjectID="_1776916014" r:id="rId488"/>
         </w:object>
       </w:r>
       <w:r>
@@ -24692,7 +24697,6 @@
     <w:p>
       <w:pPr>
         <w:rPr>
-          <w:rFonts w:hint="eastAsia"/>
           <w:lang w:eastAsia="zh-CN"/>
         </w:rPr>
       </w:pPr>
@@ -24727,7 +24731,7 @@
           <v:shape id="_x0000_i1268" type="#_x0000_t75" style="width:42.75pt;height:19.95pt" o:ole="">
             <v:imagedata r:id="rId489" o:title=""/>
           </v:shape>
-          <o:OLEObject Type="Embed" ProgID="Equation.DSMT4" ShapeID="_x0000_i1268" DrawAspect="Content" ObjectID="_1776781308" r:id="rId490"/>
+          <o:OLEObject Type="Embed" ProgID="Equation.DSMT4" ShapeID="_x0000_i1268" DrawAspect="Content" ObjectID="_1776916015" r:id="rId490"/>
         </w:object>
       </w:r>
       <w:r>
@@ -24781,7 +24785,7 @@
           <v:shape id="_x0000_i14269" type="#_x0000_t75" style="width:95.5pt;height:37.05pt" o:ole="">
             <v:imagedata r:id="rId491" o:title=""/>
           </v:shape>
-          <o:OLEObject Type="Embed" ProgID="Equation.DSMT4" ShapeID="_x0000_i14269" DrawAspect="Content" ObjectID="_1776781309" r:id="rId492"/>
+          <o:OLEObject Type="Embed" ProgID="Equation.DSMT4" ShapeID="_x0000_i14269" DrawAspect="Content" ObjectID="_1776916016" r:id="rId492"/>
         </w:object>
       </w:r>
       <w:r>
@@ -24838,7 +24842,7 @@
           <v:shape id="_x0000_i7775" type="#_x0000_t75" style="width:112.65pt;height:20.65pt" o:ole="">
             <v:imagedata r:id="rId493" o:title=""/>
           </v:shape>
-          <o:OLEObject Type="Embed" ProgID="Equation.DSMT4" ShapeID="_x0000_i7775" DrawAspect="Content" ObjectID="_1776781310" r:id="rId494"/>
+          <o:OLEObject Type="Embed" ProgID="Equation.DSMT4" ShapeID="_x0000_i7775" DrawAspect="Content" ObjectID="_1776916017" r:id="rId494"/>
         </w:object>
       </w:r>
       <w:r>
@@ -24897,7 +24901,7 @@
           <v:shape id="_x0000_i7779" type="#_x0000_t75" style="width:139pt;height:23.5pt" o:ole="">
             <v:imagedata r:id="rId495" o:title=""/>
           </v:shape>
-          <o:OLEObject Type="Embed" ProgID="Equation.DSMT4" ShapeID="_x0000_i7779" DrawAspect="Content" ObjectID="_1776781311" r:id="rId496"/>
+          <o:OLEObject Type="Embed" ProgID="Equation.DSMT4" ShapeID="_x0000_i7779" DrawAspect="Content" ObjectID="_1776916018" r:id="rId496"/>
         </w:object>
       </w:r>
       <w:r>
@@ -24967,7 +24971,7 @@
           <v:shape id="_x0000_i7716" type="#_x0000_t75" style="width:186.75pt;height:42.05pt" o:ole="">
             <v:imagedata r:id="rId497" o:title=""/>
           </v:shape>
-          <o:OLEObject Type="Embed" ProgID="Equation.DSMT4" ShapeID="_x0000_i7716" DrawAspect="Content" ObjectID="_1776781312" r:id="rId498"/>
+          <o:OLEObject Type="Embed" ProgID="Equation.DSMT4" ShapeID="_x0000_i7716" DrawAspect="Content" ObjectID="_1776916019" r:id="rId498"/>
         </w:object>
       </w:r>
       <w:r>
@@ -25097,7 +25101,7 @@
           <v:shape id="_x0000_i7764" type="#_x0000_t75" style="width:101.25pt;height:42.05pt" o:ole="">
             <v:imagedata r:id="rId499" o:title=""/>
           </v:shape>
-          <o:OLEObject Type="Embed" ProgID="Equation.DSMT4" ShapeID="_x0000_i7764" DrawAspect="Content" ObjectID="_1776781313" r:id="rId500"/>
+          <o:OLEObject Type="Embed" ProgID="Equation.DSMT4" ShapeID="_x0000_i7764" DrawAspect="Content" ObjectID="_1776916020" r:id="rId500"/>
         </w:object>
       </w:r>
       <w:r>
@@ -25200,7 +25204,7 @@
           <v:shape id="_x0000_i7736" type="#_x0000_t75" style="width:15.7pt;height:20.65pt" o:ole="">
             <v:imagedata r:id="rId501" o:title=""/>
           </v:shape>
-          <o:OLEObject Type="Embed" ProgID="Equation.DSMT4" ShapeID="_x0000_i7736" DrawAspect="Content" ObjectID="_1776781314" r:id="rId502"/>
+          <o:OLEObject Type="Embed" ProgID="Equation.DSMT4" ShapeID="_x0000_i7736" DrawAspect="Content" ObjectID="_1776916021" r:id="rId502"/>
         </w:object>
       </w:r>
       <w:r>
@@ -25217,7 +25221,7 @@
           <v:shape id="_x0000_i7732" type="#_x0000_t75" style="width:14.95pt;height:19.95pt" o:ole="">
             <v:imagedata r:id="rId503" o:title=""/>
           </v:shape>
-          <o:OLEObject Type="Embed" ProgID="Equation.DSMT4" ShapeID="_x0000_i7732" DrawAspect="Content" ObjectID="_1776781315" r:id="rId504"/>
+          <o:OLEObject Type="Embed" ProgID="Equation.DSMT4" ShapeID="_x0000_i7732" DrawAspect="Content" ObjectID="_1776916022" r:id="rId504"/>
         </w:object>
       </w:r>
       <w:r>
@@ -25264,7 +25268,7 @@
           <v:shape id="_x0000_i5584" type="#_x0000_t75" style="width:224.55pt;height:30.65pt" o:ole="">
             <v:imagedata r:id="rId505" o:title=""/>
           </v:shape>
-          <o:OLEObject Type="Embed" ProgID="Equation.DSMT4" ShapeID="_x0000_i5584" DrawAspect="Content" ObjectID="_1776781316" r:id="rId506"/>
+          <o:OLEObject Type="Embed" ProgID="Equation.DSMT4" ShapeID="_x0000_i5584" DrawAspect="Content" ObjectID="_1776916023" r:id="rId506"/>
         </w:object>
       </w:r>
       <w:r>
@@ -25334,7 +25338,7 @@
           <v:shape id="_x0000_i5588" type="#_x0000_t75" style="width:111.2pt;height:30.65pt" o:ole="">
             <v:imagedata r:id="rId507" o:title=""/>
           </v:shape>
-          <o:OLEObject Type="Embed" ProgID="Equation.DSMT4" ShapeID="_x0000_i5588" DrawAspect="Content" ObjectID="_1776781317" r:id="rId508"/>
+          <o:OLEObject Type="Embed" ProgID="Equation.DSMT4" ShapeID="_x0000_i5588" DrawAspect="Content" ObjectID="_1776916024" r:id="rId508"/>
         </w:object>
       </w:r>
       <w:r>
@@ -25611,6 +25615,36 @@
         </w:rPr>
         <w:t>code.</w:t>
       </w:r>
+    </w:p>
+    <w:p>
+      <w:pPr>
+        <w:rPr>
+          <w:lang w:eastAsia="zh-CN"/>
+        </w:rPr>
+      </w:pPr>
+    </w:p>
+    <w:p>
+      <w:pPr>
+        <w:rPr>
+          <w:lang w:eastAsia="zh-CN"/>
+        </w:rPr>
+      </w:pPr>
+    </w:p>
+    <w:p>
+      <w:pPr>
+        <w:rPr>
+          <w:iCs/>
+          <w:lang w:eastAsia="zh-CN"/>
+        </w:rPr>
+      </w:pPr>
+    </w:p>
+    <w:p>
+      <w:pPr>
+        <w:rPr>
+          <w:iCs/>
+          <w:lang w:eastAsia="zh-CN"/>
+        </w:rPr>
+      </w:pPr>
     </w:p>
     <w:p>
       <w:pPr>
@@ -26602,7 +26636,6 @@
               <w:rPr>
                 <w:lang w:eastAsia="zh-CN"/>
               </w:rPr>
-              <w:lastRenderedPageBreak/>
               <w:t xml:space="preserve">Square </w:t>
             </w:r>
             <w:r>
@@ -26901,7 +26934,7 @@
           <v:shape id="_x0000_i1273" type="#_x0000_t75" style="width:414.9pt;height:80.55pt" o:ole="">
             <v:imagedata r:id="rId509" o:title=""/>
           </v:shape>
-          <o:OLEObject Type="Embed" ProgID="Equation.DSMT4" ShapeID="_x0000_i1273" DrawAspect="Content" ObjectID="_1776781318" r:id="rId510"/>
+          <o:OLEObject Type="Embed" ProgID="Equation.DSMT4" ShapeID="_x0000_i1273" DrawAspect="Content" ObjectID="_1776916025" r:id="rId510"/>
         </w:object>
       </w:r>
       <w:r>
@@ -26923,138 +26956,6 @@
         <w:fldChar w:fldCharType="end"/>
       </w:r>
       <w:bookmarkStart w:id="57" w:name="ZEqnNum213265"/>
-      <w:r>
-        <w:instrText>(</w:instrText>
-      </w:r>
-      <w:fldSimple w:instr=" SEQ MTEqn \c \* Arabic \* MERGEFORMAT ">
-        <w:r>
-          <w:rPr>
-            <w:noProof/>
-          </w:rPr>
-          <w:instrText>167</w:instrText>
-        </w:r>
-      </w:fldSimple>
-      <w:r>
-        <w:instrText>)</w:instrText>
-      </w:r>
-      <w:bookmarkEnd w:id="57"/>
-      <w:r>
-        <w:fldChar w:fldCharType="end"/>
-      </w:r>
-    </w:p>
-    <w:p>
-      <w:pPr>
-        <w:pStyle w:val="MTDisplayEquation"/>
-        <w:spacing w:line="360" w:lineRule="auto"/>
-      </w:pPr>
-      <w:r>
-        <w:tab/>
-      </w:r>
-      <w:r>
-        <w:rPr>
-          <w:position w:val="-74"/>
-        </w:rPr>
-        <w:object w:dxaOrig="8240" w:dyaOrig="1600" w14:anchorId="7054E70C">
-          <v:shape id="_x0000_i1274" type="#_x0000_t75" style="width:411.35pt;height:80.55pt" o:ole="">
-            <v:imagedata r:id="rId511" o:title=""/>
-          </v:shape>
-          <o:OLEObject Type="Embed" ProgID="Equation.DSMT4" ShapeID="_x0000_i1274" DrawAspect="Content" ObjectID="_1776781319" r:id="rId512"/>
-        </w:object>
-      </w:r>
-      <w:r>
-        <w:tab/>
-      </w:r>
-      <w:r>
-        <w:fldChar w:fldCharType="begin"/>
-      </w:r>
-      <w:r>
-        <w:instrText xml:space="preserve"> MACROBUTTON MTPlaceRef \* MERGEFORMAT </w:instrText>
-      </w:r>
-      <w:r>
-        <w:fldChar w:fldCharType="begin"/>
-      </w:r>
-      <w:r>
-        <w:instrText xml:space="preserve"> SEQ MTEqn \h \* MERGEFORMAT </w:instrText>
-      </w:r>
-      <w:r>
-        <w:fldChar w:fldCharType="end"/>
-      </w:r>
-      <w:bookmarkStart w:id="58" w:name="ZEqnNum556090"/>
-      <w:r>
-        <w:instrText>(</w:instrText>
-      </w:r>
-      <w:fldSimple w:instr=" SEQ MTEqn \c \* Arabic \* MERGEFORMAT ">
-        <w:r>
-          <w:rPr>
-            <w:noProof/>
-          </w:rPr>
-          <w:instrText>168</w:instrText>
-        </w:r>
-      </w:fldSimple>
-      <w:r>
-        <w:instrText>)</w:instrText>
-      </w:r>
-      <w:bookmarkEnd w:id="58"/>
-      <w:r>
-        <w:fldChar w:fldCharType="end"/>
-      </w:r>
-    </w:p>
-    <w:p>
-      <w:pPr>
-        <w:rPr>
-          <w:lang w:eastAsia="zh-CN"/>
-        </w:rPr>
-      </w:pPr>
-      <w:r>
-        <w:rPr>
-          <w:lang w:eastAsia="zh-CN"/>
-        </w:rPr>
-        <w:t>In the following, we derive the Poisson equation of pressure. We de</w:t>
-      </w:r>
-      <w:r>
-        <w:rPr>
-          <w:lang w:eastAsia="zh-CN"/>
-        </w:rPr>
-        <w:t>fine</w:t>
-      </w:r>
-    </w:p>
-    <w:p>
-      <w:pPr>
-        <w:pStyle w:val="MTDisplayEquation"/>
-        <w:spacing w:line="360" w:lineRule="auto"/>
-      </w:pPr>
-      <w:r>
-        <w:tab/>
-      </w:r>
-      <w:r>
-        <w:rPr>
-          <w:position w:val="-28"/>
-        </w:rPr>
-        <w:object w:dxaOrig="3580" w:dyaOrig="700" w14:anchorId="04309A7E">
-          <v:shape id="_x0000_i1275" type="#_x0000_t75" style="width:178.2pt;height:34.95pt" o:ole="">
-            <v:imagedata r:id="rId513" o:title=""/>
-          </v:shape>
-          <o:OLEObject Type="Embed" ProgID="Equation.DSMT4" ShapeID="_x0000_i1275" DrawAspect="Content" ObjectID="_1776781320" r:id="rId514"/>
-        </w:object>
-      </w:r>
-      <w:r>
-        <w:tab/>
-      </w:r>
-      <w:r>
-        <w:fldChar w:fldCharType="begin"/>
-      </w:r>
-      <w:r>
-        <w:instrText xml:space="preserve"> MACROBUTTON MTPlaceRef \* MERGEFORMAT </w:instrText>
-      </w:r>
-      <w:r>
-        <w:fldChar w:fldCharType="begin"/>
-      </w:r>
-      <w:r>
-        <w:instrText xml:space="preserve"> SEQ MTEqn \h \* MERGEFORMAT </w:instrText>
-      </w:r>
-      <w:r>
-        <w:fldChar w:fldCharType="end"/>
-      </w:r>
       <w:r>
         <w:instrText>(</w:instrText>
       </w:r>
@@ -27069,21 +26970,9 @@
       <w:r>
         <w:instrText>)</w:instrText>
       </w:r>
-      <w:r>
-        <w:fldChar w:fldCharType="end"/>
-      </w:r>
-    </w:p>
-    <w:p>
-      <w:pPr>
-        <w:rPr>
-          <w:lang w:eastAsia="zh-CN"/>
-        </w:rPr>
-      </w:pPr>
-      <w:r>
-        <w:rPr>
-          <w:lang w:eastAsia="zh-CN"/>
-        </w:rPr>
-        <w:t>We have</w:t>
+      <w:bookmarkEnd w:id="57"/>
+      <w:r>
+        <w:fldChar w:fldCharType="end"/>
       </w:r>
     </w:p>
     <w:p>
@@ -27096,13 +26985,13 @@
       </w:r>
       <w:r>
         <w:rPr>
-          <w:position w:val="-70"/>
-        </w:rPr>
-        <w:object w:dxaOrig="5880" w:dyaOrig="1520" w14:anchorId="57A3933D">
-          <v:shape id="_x0000_i1276" type="#_x0000_t75" style="width:293pt;height:75.55pt" o:ole="">
-            <v:imagedata r:id="rId515" o:title=""/>
+          <w:position w:val="-74"/>
+        </w:rPr>
+        <w:object w:dxaOrig="8240" w:dyaOrig="1600" w14:anchorId="7054E70C">
+          <v:shape id="_x0000_i1274" type="#_x0000_t75" style="width:411.35pt;height:80.55pt" o:ole="">
+            <v:imagedata r:id="rId511" o:title=""/>
           </v:shape>
-          <o:OLEObject Type="Embed" ProgID="Equation.DSMT4" ShapeID="_x0000_i1276" DrawAspect="Content" ObjectID="_1776781321" r:id="rId516"/>
+          <o:OLEObject Type="Embed" ProgID="Equation.DSMT4" ShapeID="_x0000_i1274" DrawAspect="Content" ObjectID="_1776916026" r:id="rId512"/>
         </w:object>
       </w:r>
       <w:r>
@@ -27123,6 +27012,7 @@
       <w:r>
         <w:fldChar w:fldCharType="end"/>
       </w:r>
+      <w:bookmarkStart w:id="58" w:name="ZEqnNum556090"/>
       <w:r>
         <w:instrText>(</w:instrText>
       </w:r>
@@ -27137,22 +27027,28 @@
       <w:r>
         <w:instrText>)</w:instrText>
       </w:r>
-      <w:r>
-        <w:fldChar w:fldCharType="end"/>
-      </w:r>
-    </w:p>
-    <w:p>
-      <w:pPr>
-        <w:rPr>
-          <w:lang w:eastAsia="zh-CN"/>
-        </w:rPr>
-      </w:pPr>
-      <w:r>
-        <w:rPr>
-          <w:rFonts w:hint="eastAsia"/>
-          <w:lang w:eastAsia="zh-CN"/>
-        </w:rPr>
-        <w:t>where</w:t>
+      <w:bookmarkEnd w:id="58"/>
+      <w:r>
+        <w:fldChar w:fldCharType="end"/>
+      </w:r>
+    </w:p>
+    <w:p>
+      <w:pPr>
+        <w:rPr>
+          <w:lang w:eastAsia="zh-CN"/>
+        </w:rPr>
+      </w:pPr>
+      <w:r>
+        <w:rPr>
+          <w:lang w:eastAsia="zh-CN"/>
+        </w:rPr>
+        <w:t>In the following, we derive the Poisson equation of pressure. We de</w:t>
+      </w:r>
+      <w:r>
+        <w:rPr>
+          <w:lang w:eastAsia="zh-CN"/>
+        </w:rPr>
+        <w:t>fine</w:t>
       </w:r>
     </w:p>
     <w:p>
@@ -27161,18 +27057,17 @@
         <w:spacing w:line="360" w:lineRule="auto"/>
       </w:pPr>
       <w:r>
-        <w:lastRenderedPageBreak/>
-        <w:tab/>
-      </w:r>
-      <w:r>
-        <w:rPr>
-          <w:position w:val="-130"/>
-        </w:rPr>
-        <w:object w:dxaOrig="6200" w:dyaOrig="2620" w14:anchorId="39545F3B">
-          <v:shape id="_x0000_i1277" type="#_x0000_t75" style="width:309.4pt;height:129.75pt" o:ole="">
-            <v:imagedata r:id="rId517" o:title=""/>
+        <w:tab/>
+      </w:r>
+      <w:r>
+        <w:rPr>
+          <w:position w:val="-28"/>
+        </w:rPr>
+        <w:object w:dxaOrig="3580" w:dyaOrig="700" w14:anchorId="04309A7E">
+          <v:shape id="_x0000_i1275" type="#_x0000_t75" style="width:178.2pt;height:34.95pt" o:ole="">
+            <v:imagedata r:id="rId513" o:title=""/>
           </v:shape>
-          <o:OLEObject Type="Embed" ProgID="Equation.DSMT4" ShapeID="_x0000_i1277" DrawAspect="Content" ObjectID="_1776781322" r:id="rId518"/>
+          <o:OLEObject Type="Embed" ProgID="Equation.DSMT4" ShapeID="_x0000_i1275" DrawAspect="Content" ObjectID="_1776916027" r:id="rId514"/>
         </w:object>
       </w:r>
       <w:r>
@@ -27212,25 +27107,16 @@
       </w:r>
     </w:p>
     <w:p>
-      <w:r>
-        <w:t xml:space="preserve">We should have </w:t>
-      </w:r>
-      <w:r>
-        <w:rPr>
-          <w:position w:val="-14"/>
-        </w:rPr>
-        <w:object w:dxaOrig="859" w:dyaOrig="400" w14:anchorId="74D62CA1">
-          <v:shape id="_x0000_i1278" type="#_x0000_t75" style="width:44.2pt;height:22.1pt" o:ole="">
-            <v:imagedata r:id="rId519" o:title=""/>
-          </v:shape>
-          <o:OLEObject Type="Embed" ProgID="Equation.DSMT4" ShapeID="_x0000_i1278" DrawAspect="Content" ObjectID="_1776781323" r:id="rId520"/>
-        </w:object>
-      </w:r>
-      <w:r>
-        <w:t xml:space="preserve"> for every cell at the end of the time cycle. </w:t>
-      </w:r>
-      <w:r>
-        <w:t>Hence,</w:t>
+      <w:pPr>
+        <w:rPr>
+          <w:lang w:eastAsia="zh-CN"/>
+        </w:rPr>
+      </w:pPr>
+      <w:r>
+        <w:rPr>
+          <w:lang w:eastAsia="zh-CN"/>
+        </w:rPr>
+        <w:t>We have</w:t>
       </w:r>
     </w:p>
     <w:p>
@@ -27243,13 +27129,13 @@
       </w:r>
       <w:r>
         <w:rPr>
-          <w:position w:val="-28"/>
-        </w:rPr>
-        <w:object w:dxaOrig="4599" w:dyaOrig="700" w14:anchorId="577B004B">
-          <v:shape id="_x0000_i1279" type="#_x0000_t75" style="width:231.7pt;height:34.95pt" o:ole="">
-            <v:imagedata r:id="rId521" o:title=""/>
+          <w:position w:val="-70"/>
+        </w:rPr>
+        <w:object w:dxaOrig="5880" w:dyaOrig="1520" w14:anchorId="57A3933D">
+          <v:shape id="_x0000_i1276" type="#_x0000_t75" style="width:293pt;height:75.55pt" o:ole="">
+            <v:imagedata r:id="rId515" o:title=""/>
           </v:shape>
-          <o:OLEObject Type="Embed" ProgID="Equation.DSMT4" ShapeID="_x0000_i1279" DrawAspect="Content" ObjectID="_1776781324" r:id="rId522"/>
+          <o:OLEObject Type="Embed" ProgID="Equation.DSMT4" ShapeID="_x0000_i1276" DrawAspect="Content" ObjectID="_1776916028" r:id="rId516"/>
         </w:object>
       </w:r>
       <w:r>
@@ -27270,7 +27156,6 @@
       <w:r>
         <w:fldChar w:fldCharType="end"/>
       </w:r>
-      <w:bookmarkStart w:id="59" w:name="ZEqnNum983415"/>
       <w:r>
         <w:instrText>(</w:instrText>
       </w:r>
@@ -27285,9 +27170,22 @@
       <w:r>
         <w:instrText>)</w:instrText>
       </w:r>
-      <w:bookmarkEnd w:id="59"/>
-      <w:r>
-        <w:fldChar w:fldCharType="end"/>
+      <w:r>
+        <w:fldChar w:fldCharType="end"/>
+      </w:r>
+    </w:p>
+    <w:p>
+      <w:pPr>
+        <w:rPr>
+          <w:lang w:eastAsia="zh-CN"/>
+        </w:rPr>
+      </w:pPr>
+      <w:r>
+        <w:rPr>
+          <w:rFonts w:hint="eastAsia"/>
+          <w:lang w:eastAsia="zh-CN"/>
+        </w:rPr>
+        <w:t>where</w:t>
       </w:r>
     </w:p>
     <w:p>
@@ -27296,17 +27194,18 @@
         <w:spacing w:line="360" w:lineRule="auto"/>
       </w:pPr>
       <w:r>
-        <w:tab/>
-      </w:r>
-      <w:r>
-        <w:rPr>
-          <w:position w:val="-32"/>
-        </w:rPr>
-        <w:object w:dxaOrig="6259" w:dyaOrig="760" w14:anchorId="24C714FD">
-          <v:shape id="_x0000_i1280" type="#_x0000_t75" style="width:313.65pt;height:39.2pt" o:ole="">
-            <v:imagedata r:id="rId523" o:title=""/>
+        <w:lastRenderedPageBreak/>
+        <w:tab/>
+      </w:r>
+      <w:r>
+        <w:rPr>
+          <w:position w:val="-130"/>
+        </w:rPr>
+        <w:object w:dxaOrig="6200" w:dyaOrig="2620" w14:anchorId="39545F3B">
+          <v:shape id="_x0000_i1277" type="#_x0000_t75" style="width:309.4pt;height:129.75pt" o:ole="">
+            <v:imagedata r:id="rId517" o:title=""/>
           </v:shape>
-          <o:OLEObject Type="Embed" ProgID="Equation.DSMT4" ShapeID="_x0000_i1280" DrawAspect="Content" ObjectID="_1776781325" r:id="rId524"/>
+          <o:OLEObject Type="Embed" ProgID="Equation.DSMT4" ShapeID="_x0000_i1277" DrawAspect="Content" ObjectID="_1776916029" r:id="rId518"/>
         </w:object>
       </w:r>
       <w:r>
@@ -27327,7 +27226,6 @@
       <w:r>
         <w:fldChar w:fldCharType="end"/>
       </w:r>
-      <w:bookmarkStart w:id="60" w:name="ZEqnNum372759"/>
       <w:r>
         <w:instrText>(</w:instrText>
       </w:r>
@@ -27342,276 +27240,30 @@
       <w:r>
         <w:instrText>)</w:instrText>
       </w:r>
-      <w:bookmarkEnd w:id="60"/>
-      <w:r>
-        <w:fldChar w:fldCharType="end"/>
-      </w:r>
-    </w:p>
-    <w:p>
-      <w:pPr>
-        <w:rPr>
-          <w:lang w:eastAsia="zh-CN"/>
-        </w:rPr>
-      </w:pPr>
-      <w:r>
-        <w:rPr>
-          <w:lang w:eastAsia="zh-CN"/>
-        </w:rPr>
-        <w:t xml:space="preserve">Eq. </w:t>
-      </w:r>
-      <w:r>
-        <w:rPr>
-          <w:iCs/>
-          <w:lang w:eastAsia="zh-CN"/>
-        </w:rPr>
-        <w:fldChar w:fldCharType="begin"/>
-      </w:r>
-      <w:r>
-        <w:rPr>
-          <w:iCs/>
-          <w:lang w:eastAsia="zh-CN"/>
-        </w:rPr>
-        <w:instrText xml:space="preserve"> GOTOBUTTON ZEqnNum213265  \* MERGEFORMAT </w:instrText>
-      </w:r>
-      <w:r>
-        <w:rPr>
-          <w:iCs/>
-          <w:lang w:eastAsia="zh-CN"/>
-        </w:rPr>
-        <w:fldChar w:fldCharType="begin"/>
-      </w:r>
-      <w:r>
-        <w:rPr>
-          <w:iCs/>
-          <w:lang w:eastAsia="zh-CN"/>
-        </w:rPr>
-        <w:instrText xml:space="preserve"> REF ZEqnNum213265 \* Charformat \! \* MERGEFORMAT </w:instrText>
-      </w:r>
-      <w:r>
-        <w:rPr>
-          <w:iCs/>
-          <w:lang w:eastAsia="zh-CN"/>
-        </w:rPr>
-        <w:fldChar w:fldCharType="separate"/>
-      </w:r>
-      <w:r>
-        <w:rPr>
-          <w:iCs/>
-          <w:lang w:eastAsia="zh-CN"/>
-        </w:rPr>
-        <w:instrText>(167)</w:instrText>
-      </w:r>
-      <w:r>
-        <w:rPr>
-          <w:iCs/>
-          <w:lang w:eastAsia="zh-CN"/>
-        </w:rPr>
-        <w:fldChar w:fldCharType="end"/>
-      </w:r>
-      <w:r>
-        <w:rPr>
-          <w:iCs/>
-          <w:lang w:eastAsia="zh-CN"/>
-        </w:rPr>
-        <w:fldChar w:fldCharType="end"/>
-      </w:r>
-      <w:r>
-        <w:rPr>
-          <w:iCs/>
-          <w:lang w:eastAsia="zh-CN"/>
-        </w:rPr>
-        <w:t xml:space="preserve">, </w:t>
-      </w:r>
-      <w:r>
-        <w:rPr>
-          <w:lang w:eastAsia="zh-CN"/>
-        </w:rPr>
-        <w:fldChar w:fldCharType="begin"/>
-      </w:r>
-      <w:r>
-        <w:rPr>
-          <w:lang w:eastAsia="zh-CN"/>
-        </w:rPr>
-        <w:instrText xml:space="preserve"> GOTOBUTTON ZEqnNum556090  \* MERGEFORMAT </w:instrText>
-      </w:r>
-      <w:r>
-        <w:rPr>
-          <w:lang w:eastAsia="zh-CN"/>
-        </w:rPr>
-        <w:fldChar w:fldCharType="begin"/>
-      </w:r>
-      <w:r>
-        <w:rPr>
-          <w:lang w:eastAsia="zh-CN"/>
-        </w:rPr>
-        <w:instrText xml:space="preserve"> REF ZEqnNum556090 \* Charformat \! \* MERGEFORMAT </w:instrText>
-      </w:r>
-      <w:r>
-        <w:rPr>
-          <w:lang w:eastAsia="zh-CN"/>
-        </w:rPr>
-        <w:fldChar w:fldCharType="separate"/>
-      </w:r>
-      <w:r>
-        <w:rPr>
-          <w:lang w:eastAsia="zh-CN"/>
-        </w:rPr>
-        <w:instrText>(168)</w:instrText>
-      </w:r>
-      <w:r>
-        <w:rPr>
-          <w:lang w:eastAsia="zh-CN"/>
-        </w:rPr>
-        <w:fldChar w:fldCharType="end"/>
-      </w:r>
-      <w:r>
-        <w:rPr>
-          <w:lang w:eastAsia="zh-CN"/>
-        </w:rPr>
-        <w:fldChar w:fldCharType="end"/>
-      </w:r>
-      <w:r>
-        <w:rPr>
-          <w:lang w:eastAsia="zh-CN"/>
-        </w:rPr>
-        <w:t xml:space="preserve">, </w:t>
-      </w:r>
-      <w:r>
-        <w:rPr>
-          <w:iCs/>
-          <w:lang w:eastAsia="zh-CN"/>
-        </w:rPr>
-        <w:fldChar w:fldCharType="begin"/>
-      </w:r>
-      <w:r>
-        <w:rPr>
-          <w:iCs/>
-          <w:lang w:eastAsia="zh-CN"/>
-        </w:rPr>
-        <w:instrText xml:space="preserve"> GOTOBUTTON ZEqnNum983415  \* MERGEFORMAT </w:instrText>
-      </w:r>
-      <w:r>
-        <w:rPr>
-          <w:iCs/>
-          <w:lang w:eastAsia="zh-CN"/>
-        </w:rPr>
-        <w:fldChar w:fldCharType="begin"/>
-      </w:r>
-      <w:r>
-        <w:rPr>
-          <w:iCs/>
-          <w:lang w:eastAsia="zh-CN"/>
-        </w:rPr>
-        <w:instrText xml:space="preserve"> REF ZEqnNum983415 \* Charformat \! \* MERGEFORMAT </w:instrText>
-      </w:r>
-      <w:r>
-        <w:rPr>
-          <w:iCs/>
-          <w:lang w:eastAsia="zh-CN"/>
-        </w:rPr>
-        <w:fldChar w:fldCharType="separate"/>
-      </w:r>
-      <w:r>
-        <w:rPr>
-          <w:iCs/>
-          <w:lang w:eastAsia="zh-CN"/>
-        </w:rPr>
-        <w:instrText>(172)</w:instrText>
-      </w:r>
-      <w:r>
-        <w:rPr>
-          <w:iCs/>
-          <w:lang w:eastAsia="zh-CN"/>
-        </w:rPr>
-        <w:fldChar w:fldCharType="end"/>
-      </w:r>
-      <w:r>
-        <w:rPr>
-          <w:iCs/>
-          <w:lang w:eastAsia="zh-CN"/>
-        </w:rPr>
-        <w:fldChar w:fldCharType="end"/>
-      </w:r>
-      <w:r>
-        <w:rPr>
-          <w:iCs/>
-          <w:lang w:eastAsia="zh-CN"/>
-        </w:rPr>
-        <w:t xml:space="preserve">, </w:t>
-      </w:r>
-      <w:r>
-        <w:rPr>
-          <w:lang w:eastAsia="zh-CN"/>
-        </w:rPr>
-        <w:fldChar w:fldCharType="begin"/>
-      </w:r>
-      <w:r>
-        <w:rPr>
-          <w:lang w:eastAsia="zh-CN"/>
-        </w:rPr>
-        <w:instrText xml:space="preserve"> GOTOBUTTON ZEqnNum372759  \* MERGEFORMAT </w:instrText>
-      </w:r>
-      <w:r>
-        <w:rPr>
-          <w:lang w:eastAsia="zh-CN"/>
-        </w:rPr>
-        <w:fldChar w:fldCharType="begin"/>
-      </w:r>
-      <w:r>
-        <w:rPr>
-          <w:lang w:eastAsia="zh-CN"/>
-        </w:rPr>
-        <w:instrText xml:space="preserve"> REF ZEqnNum372759 \* Charformat \! \* MERGEFORMAT </w:instrText>
-      </w:r>
-      <w:r>
-        <w:rPr>
-          <w:lang w:eastAsia="zh-CN"/>
-        </w:rPr>
-        <w:fldChar w:fldCharType="separate"/>
-      </w:r>
-      <w:r>
-        <w:rPr>
-          <w:lang w:eastAsia="zh-CN"/>
-        </w:rPr>
-        <w:instrText>(173)</w:instrText>
-      </w:r>
-      <w:r>
-        <w:rPr>
-          <w:lang w:eastAsia="zh-CN"/>
-        </w:rPr>
-        <w:fldChar w:fldCharType="end"/>
-      </w:r>
-      <w:r>
-        <w:rPr>
-          <w:lang w:eastAsia="zh-CN"/>
-        </w:rPr>
-        <w:fldChar w:fldCharType="end"/>
-      </w:r>
-      <w:r>
-        <w:rPr>
-          <w:lang w:eastAsia="zh-CN"/>
-        </w:rPr>
-        <w:t xml:space="preserve"> are the set of equations used for solving the Navier-Stokes </w:t>
-      </w:r>
-      <w:r>
-        <w:rPr>
-          <w:rFonts w:hint="eastAsia"/>
-          <w:lang w:eastAsia="zh-CN"/>
-        </w:rPr>
-        <w:t>equations</w:t>
-      </w:r>
-      <w:r>
-        <w:rPr>
-          <w:lang w:eastAsia="zh-CN"/>
-        </w:rPr>
-        <w:t>. When there is variable eddy viscosity, the viscous term</w:t>
-      </w:r>
-      <w:r>
-        <w:rPr>
-          <w:rFonts w:hint="eastAsia"/>
-          <w:lang w:eastAsia="zh-CN"/>
-        </w:rPr>
-        <w:t xml:space="preserve"> is</w:t>
+      <w:r>
+        <w:fldChar w:fldCharType="end"/>
+      </w:r>
+    </w:p>
+    <w:p>
+      <w:r>
+        <w:t xml:space="preserve">We should have </w:t>
+      </w:r>
+      <w:r>
+        <w:rPr>
+          <w:position w:val="-14"/>
+        </w:rPr>
+        <w:object w:dxaOrig="859" w:dyaOrig="400" w14:anchorId="74D62CA1">
+          <v:shape id="_x0000_i1278" type="#_x0000_t75" style="width:44.2pt;height:22.1pt" o:ole="">
+            <v:imagedata r:id="rId519" o:title=""/>
+          </v:shape>
+          <o:OLEObject Type="Embed" ProgID="Equation.DSMT4" ShapeID="_x0000_i1278" DrawAspect="Content" ObjectID="_1776916030" r:id="rId520"/>
+        </w:object>
+      </w:r>
+      <w:r>
+        <w:t xml:space="preserve"> for every cell at the end of the time cycle. </w:t>
+      </w:r>
+      <w:r>
+        <w:t>Hence,</w:t>
       </w:r>
     </w:p>
     <w:p>
@@ -27624,13 +27276,13 @@
       </w:r>
       <w:r>
         <w:rPr>
-          <w:position w:val="-74"/>
-        </w:rPr>
-        <w:object w:dxaOrig="7580" w:dyaOrig="1600" w14:anchorId="047CFC4A">
-          <v:shape id="_x0000_i1281" type="#_x0000_t75" style="width:379.25pt;height:80.55pt" o:ole="">
-            <v:imagedata r:id="rId525" o:title=""/>
+          <w:position w:val="-28"/>
+        </w:rPr>
+        <w:object w:dxaOrig="4599" w:dyaOrig="700" w14:anchorId="577B004B">
+          <v:shape id="_x0000_i1279" type="#_x0000_t75" style="width:231.7pt;height:34.95pt" o:ole="">
+            <v:imagedata r:id="rId521" o:title=""/>
           </v:shape>
-          <o:OLEObject Type="Embed" ProgID="Equation.DSMT4" ShapeID="_x0000_i1281" DrawAspect="Content" ObjectID="_1776781326" r:id="rId526"/>
+          <o:OLEObject Type="Embed" ProgID="Equation.DSMT4" ShapeID="_x0000_i1279" DrawAspect="Content" ObjectID="_1776916031" r:id="rId522"/>
         </w:object>
       </w:r>
       <w:r>
@@ -27651,6 +27303,7 @@
       <w:r>
         <w:fldChar w:fldCharType="end"/>
       </w:r>
+      <w:bookmarkStart w:id="59" w:name="ZEqnNum983415"/>
       <w:r>
         <w:instrText>(</w:instrText>
       </w:r>
@@ -27665,6 +27318,7 @@
       <w:r>
         <w:instrText>)</w:instrText>
       </w:r>
+      <w:bookmarkEnd w:id="59"/>
       <w:r>
         <w:fldChar w:fldCharType="end"/>
       </w:r>
@@ -27679,13 +27333,13 @@
       </w:r>
       <w:r>
         <w:rPr>
-          <w:position w:val="-74"/>
-        </w:rPr>
-        <w:object w:dxaOrig="7479" w:dyaOrig="1600" w14:anchorId="49E75635">
-          <v:shape id="_x0000_i1282" type="#_x0000_t75" style="width:374.25pt;height:80.55pt" o:ole="">
-            <v:imagedata r:id="rId527" o:title=""/>
+          <w:position w:val="-32"/>
+        </w:rPr>
+        <w:object w:dxaOrig="6259" w:dyaOrig="760" w14:anchorId="24C714FD">
+          <v:shape id="_x0000_i1280" type="#_x0000_t75" style="width:313.65pt;height:39.2pt" o:ole="">
+            <v:imagedata r:id="rId523" o:title=""/>
           </v:shape>
-          <o:OLEObject Type="Embed" ProgID="Equation.DSMT4" ShapeID="_x0000_i1282" DrawAspect="Content" ObjectID="_1776781327" r:id="rId528"/>
+          <o:OLEObject Type="Embed" ProgID="Equation.DSMT4" ShapeID="_x0000_i1280" DrawAspect="Content" ObjectID="_1776916032" r:id="rId524"/>
         </w:object>
       </w:r>
       <w:r>
@@ -27706,6 +27360,7 @@
       <w:r>
         <w:fldChar w:fldCharType="end"/>
       </w:r>
+      <w:bookmarkStart w:id="60" w:name="ZEqnNum372759"/>
       <w:r>
         <w:instrText>(</w:instrText>
       </w:r>
@@ -27720,6 +27375,384 @@
       <w:r>
         <w:instrText>)</w:instrText>
       </w:r>
+      <w:bookmarkEnd w:id="60"/>
+      <w:r>
+        <w:fldChar w:fldCharType="end"/>
+      </w:r>
+    </w:p>
+    <w:p>
+      <w:pPr>
+        <w:rPr>
+          <w:lang w:eastAsia="zh-CN"/>
+        </w:rPr>
+      </w:pPr>
+      <w:r>
+        <w:rPr>
+          <w:lang w:eastAsia="zh-CN"/>
+        </w:rPr>
+        <w:t xml:space="preserve">Eq. </w:t>
+      </w:r>
+      <w:r>
+        <w:rPr>
+          <w:iCs/>
+          <w:lang w:eastAsia="zh-CN"/>
+        </w:rPr>
+        <w:fldChar w:fldCharType="begin"/>
+      </w:r>
+      <w:r>
+        <w:rPr>
+          <w:iCs/>
+          <w:lang w:eastAsia="zh-CN"/>
+        </w:rPr>
+        <w:instrText xml:space="preserve"> GOTOBUTTON ZEqnNum213265  \* MERGEFORMAT </w:instrText>
+      </w:r>
+      <w:r>
+        <w:rPr>
+          <w:iCs/>
+          <w:lang w:eastAsia="zh-CN"/>
+        </w:rPr>
+        <w:fldChar w:fldCharType="begin"/>
+      </w:r>
+      <w:r>
+        <w:rPr>
+          <w:iCs/>
+          <w:lang w:eastAsia="zh-CN"/>
+        </w:rPr>
+        <w:instrText xml:space="preserve"> REF ZEqnNum213265 \* Charformat \! \* MERGEFORMAT </w:instrText>
+      </w:r>
+      <w:r>
+        <w:rPr>
+          <w:iCs/>
+          <w:lang w:eastAsia="zh-CN"/>
+        </w:rPr>
+        <w:fldChar w:fldCharType="separate"/>
+      </w:r>
+      <w:r>
+        <w:rPr>
+          <w:iCs/>
+          <w:lang w:eastAsia="zh-CN"/>
+        </w:rPr>
+        <w:instrText>(169)</w:instrText>
+      </w:r>
+      <w:r>
+        <w:rPr>
+          <w:iCs/>
+          <w:lang w:eastAsia="zh-CN"/>
+        </w:rPr>
+        <w:fldChar w:fldCharType="end"/>
+      </w:r>
+      <w:r>
+        <w:rPr>
+          <w:iCs/>
+          <w:lang w:eastAsia="zh-CN"/>
+        </w:rPr>
+        <w:fldChar w:fldCharType="end"/>
+      </w:r>
+      <w:r>
+        <w:rPr>
+          <w:iCs/>
+          <w:lang w:eastAsia="zh-CN"/>
+        </w:rPr>
+        <w:t xml:space="preserve">, </w:t>
+      </w:r>
+      <w:r>
+        <w:rPr>
+          <w:lang w:eastAsia="zh-CN"/>
+        </w:rPr>
+        <w:fldChar w:fldCharType="begin"/>
+      </w:r>
+      <w:r>
+        <w:rPr>
+          <w:lang w:eastAsia="zh-CN"/>
+        </w:rPr>
+        <w:instrText xml:space="preserve"> GOTOBUTTON ZEqnNum556090  \* MERGEFORMAT </w:instrText>
+      </w:r>
+      <w:r>
+        <w:rPr>
+          <w:lang w:eastAsia="zh-CN"/>
+        </w:rPr>
+        <w:fldChar w:fldCharType="begin"/>
+      </w:r>
+      <w:r>
+        <w:rPr>
+          <w:lang w:eastAsia="zh-CN"/>
+        </w:rPr>
+        <w:instrText xml:space="preserve"> REF ZEqnNum556090 \* Charformat \! \* MERGEFORMAT </w:instrText>
+      </w:r>
+      <w:r>
+        <w:rPr>
+          <w:lang w:eastAsia="zh-CN"/>
+        </w:rPr>
+        <w:fldChar w:fldCharType="separate"/>
+      </w:r>
+      <w:r>
+        <w:rPr>
+          <w:lang w:eastAsia="zh-CN"/>
+        </w:rPr>
+        <w:instrText>(170)</w:instrText>
+      </w:r>
+      <w:r>
+        <w:rPr>
+          <w:lang w:eastAsia="zh-CN"/>
+        </w:rPr>
+        <w:fldChar w:fldCharType="end"/>
+      </w:r>
+      <w:r>
+        <w:rPr>
+          <w:lang w:eastAsia="zh-CN"/>
+        </w:rPr>
+        <w:fldChar w:fldCharType="end"/>
+      </w:r>
+      <w:r>
+        <w:rPr>
+          <w:lang w:eastAsia="zh-CN"/>
+        </w:rPr>
+        <w:t xml:space="preserve">, </w:t>
+      </w:r>
+      <w:r>
+        <w:rPr>
+          <w:iCs/>
+          <w:lang w:eastAsia="zh-CN"/>
+        </w:rPr>
+        <w:fldChar w:fldCharType="begin"/>
+      </w:r>
+      <w:r>
+        <w:rPr>
+          <w:iCs/>
+          <w:lang w:eastAsia="zh-CN"/>
+        </w:rPr>
+        <w:instrText xml:space="preserve"> GOTOBUTTON ZEqnNum983415  \* MERGEFORMAT </w:instrText>
+      </w:r>
+      <w:r>
+        <w:rPr>
+          <w:iCs/>
+          <w:lang w:eastAsia="zh-CN"/>
+        </w:rPr>
+        <w:fldChar w:fldCharType="begin"/>
+      </w:r>
+      <w:r>
+        <w:rPr>
+          <w:iCs/>
+          <w:lang w:eastAsia="zh-CN"/>
+        </w:rPr>
+        <w:instrText xml:space="preserve"> REF ZEqnNum983415 \* Charformat \! \* MERGEFORMAT </w:instrText>
+      </w:r>
+      <w:r>
+        <w:rPr>
+          <w:iCs/>
+          <w:lang w:eastAsia="zh-CN"/>
+        </w:rPr>
+        <w:fldChar w:fldCharType="separate"/>
+      </w:r>
+      <w:r>
+        <w:rPr>
+          <w:iCs/>
+          <w:lang w:eastAsia="zh-CN"/>
+        </w:rPr>
+        <w:instrText>(174)</w:instrText>
+      </w:r>
+      <w:r>
+        <w:rPr>
+          <w:iCs/>
+          <w:lang w:eastAsia="zh-CN"/>
+        </w:rPr>
+        <w:fldChar w:fldCharType="end"/>
+      </w:r>
+      <w:r>
+        <w:rPr>
+          <w:iCs/>
+          <w:lang w:eastAsia="zh-CN"/>
+        </w:rPr>
+        <w:fldChar w:fldCharType="end"/>
+      </w:r>
+      <w:r>
+        <w:rPr>
+          <w:iCs/>
+          <w:lang w:eastAsia="zh-CN"/>
+        </w:rPr>
+        <w:t xml:space="preserve">, </w:t>
+      </w:r>
+      <w:r>
+        <w:rPr>
+          <w:lang w:eastAsia="zh-CN"/>
+        </w:rPr>
+        <w:fldChar w:fldCharType="begin"/>
+      </w:r>
+      <w:r>
+        <w:rPr>
+          <w:lang w:eastAsia="zh-CN"/>
+        </w:rPr>
+        <w:instrText xml:space="preserve"> GOTOBUTTON ZEqnNum372759  \* MERGEFORMAT </w:instrText>
+      </w:r>
+      <w:r>
+        <w:rPr>
+          <w:lang w:eastAsia="zh-CN"/>
+        </w:rPr>
+        <w:fldChar w:fldCharType="begin"/>
+      </w:r>
+      <w:r>
+        <w:rPr>
+          <w:lang w:eastAsia="zh-CN"/>
+        </w:rPr>
+        <w:instrText xml:space="preserve"> REF ZEqnNum372759 \* Charformat \! \* MERGEFORMAT </w:instrText>
+      </w:r>
+      <w:r>
+        <w:rPr>
+          <w:lang w:eastAsia="zh-CN"/>
+        </w:rPr>
+        <w:fldChar w:fldCharType="separate"/>
+      </w:r>
+      <w:r>
+        <w:rPr>
+          <w:lang w:eastAsia="zh-CN"/>
+        </w:rPr>
+        <w:instrText>(175)</w:instrText>
+      </w:r>
+      <w:r>
+        <w:rPr>
+          <w:lang w:eastAsia="zh-CN"/>
+        </w:rPr>
+        <w:fldChar w:fldCharType="end"/>
+      </w:r>
+      <w:r>
+        <w:rPr>
+          <w:lang w:eastAsia="zh-CN"/>
+        </w:rPr>
+        <w:fldChar w:fldCharType="end"/>
+      </w:r>
+      <w:r>
+        <w:rPr>
+          <w:lang w:eastAsia="zh-CN"/>
+        </w:rPr>
+        <w:t xml:space="preserve"> are the set of equations used for solving the Navier-Stokes </w:t>
+      </w:r>
+      <w:r>
+        <w:rPr>
+          <w:rFonts w:hint="eastAsia"/>
+          <w:lang w:eastAsia="zh-CN"/>
+        </w:rPr>
+        <w:t>equations</w:t>
+      </w:r>
+      <w:r>
+        <w:rPr>
+          <w:lang w:eastAsia="zh-CN"/>
+        </w:rPr>
+        <w:t>. When there is variable eddy viscosity, the viscous term</w:t>
+      </w:r>
+      <w:r>
+        <w:rPr>
+          <w:rFonts w:hint="eastAsia"/>
+          <w:lang w:eastAsia="zh-CN"/>
+        </w:rPr>
+        <w:t xml:space="preserve"> is</w:t>
+      </w:r>
+    </w:p>
+    <w:p>
+      <w:pPr>
+        <w:pStyle w:val="MTDisplayEquation"/>
+        <w:spacing w:line="360" w:lineRule="auto"/>
+      </w:pPr>
+      <w:r>
+        <w:tab/>
+      </w:r>
+      <w:r>
+        <w:rPr>
+          <w:position w:val="-74"/>
+        </w:rPr>
+        <w:object w:dxaOrig="7580" w:dyaOrig="1600" w14:anchorId="047CFC4A">
+          <v:shape id="_x0000_i1281" type="#_x0000_t75" style="width:379.25pt;height:80.55pt" o:ole="">
+            <v:imagedata r:id="rId525" o:title=""/>
+          </v:shape>
+          <o:OLEObject Type="Embed" ProgID="Equation.DSMT4" ShapeID="_x0000_i1281" DrawAspect="Content" ObjectID="_1776916033" r:id="rId526"/>
+        </w:object>
+      </w:r>
+      <w:r>
+        <w:tab/>
+      </w:r>
+      <w:r>
+        <w:fldChar w:fldCharType="begin"/>
+      </w:r>
+      <w:r>
+        <w:instrText xml:space="preserve"> MACROBUTTON MTPlaceRef \* MERGEFORMAT </w:instrText>
+      </w:r>
+      <w:r>
+        <w:fldChar w:fldCharType="begin"/>
+      </w:r>
+      <w:r>
+        <w:instrText xml:space="preserve"> SEQ MTEqn \h \* MERGEFORMAT </w:instrText>
+      </w:r>
+      <w:r>
+        <w:fldChar w:fldCharType="end"/>
+      </w:r>
+      <w:r>
+        <w:instrText>(</w:instrText>
+      </w:r>
+      <w:fldSimple w:instr=" SEQ MTEqn \c \* Arabic \* MERGEFORMAT ">
+        <w:r>
+          <w:rPr>
+            <w:noProof/>
+          </w:rPr>
+          <w:instrText>176</w:instrText>
+        </w:r>
+      </w:fldSimple>
+      <w:r>
+        <w:instrText>)</w:instrText>
+      </w:r>
+      <w:r>
+        <w:fldChar w:fldCharType="end"/>
+      </w:r>
+    </w:p>
+    <w:p>
+      <w:pPr>
+        <w:pStyle w:val="MTDisplayEquation"/>
+        <w:spacing w:line="360" w:lineRule="auto"/>
+      </w:pPr>
+      <w:r>
+        <w:tab/>
+      </w:r>
+      <w:r>
+        <w:rPr>
+          <w:position w:val="-74"/>
+        </w:rPr>
+        <w:object w:dxaOrig="7479" w:dyaOrig="1600" w14:anchorId="49E75635">
+          <v:shape id="_x0000_i1282" type="#_x0000_t75" style="width:374.25pt;height:80.55pt" o:ole="">
+            <v:imagedata r:id="rId527" o:title=""/>
+          </v:shape>
+          <o:OLEObject Type="Embed" ProgID="Equation.DSMT4" ShapeID="_x0000_i1282" DrawAspect="Content" ObjectID="_1776916034" r:id="rId528"/>
+        </w:object>
+      </w:r>
+      <w:r>
+        <w:tab/>
+      </w:r>
+      <w:r>
+        <w:fldChar w:fldCharType="begin"/>
+      </w:r>
+      <w:r>
+        <w:instrText xml:space="preserve"> MACROBUTTON MTPlaceRef \* MERGEFORMAT </w:instrText>
+      </w:r>
+      <w:r>
+        <w:fldChar w:fldCharType="begin"/>
+      </w:r>
+      <w:r>
+        <w:instrText xml:space="preserve"> SEQ MTEqn \h \* MERGEFORMAT </w:instrText>
+      </w:r>
+      <w:r>
+        <w:fldChar w:fldCharType="end"/>
+      </w:r>
+      <w:r>
+        <w:instrText>(</w:instrText>
+      </w:r>
+      <w:fldSimple w:instr=" SEQ MTEqn \c \* Arabic \* MERGEFORMAT ">
+        <w:r>
+          <w:rPr>
+            <w:noProof/>
+          </w:rPr>
+          <w:instrText>177</w:instrText>
+        </w:r>
+      </w:fldSimple>
+      <w:r>
+        <w:instrText>)</w:instrText>
+      </w:r>
       <w:r>
         <w:fldChar w:fldCharType="end"/>
       </w:r>
@@ -27854,7 +27887,7 @@
           <v:shape id="_x0000_i1283" type="#_x0000_t75" style="width:451.25pt;height:325.05pt" o:ole="">
             <v:imagedata r:id="rId529" o:title=""/>
           </v:shape>
-          <o:OLEObject Type="Embed" ProgID="Equation.DSMT4" ShapeID="_x0000_i1283" DrawAspect="Content" ObjectID="_1776781328" r:id="rId530"/>
+          <o:OLEObject Type="Embed" ProgID="Equation.DSMT4" ShapeID="_x0000_i1283" DrawAspect="Content" ObjectID="_1776916035" r:id="rId530"/>
         </w:object>
       </w:r>
     </w:p>
@@ -27964,7 +27997,7 @@
           <v:shape id="_x0000_i1284" type="#_x0000_t75" style="width:451.25pt;height:325.05pt" o:ole="">
             <v:imagedata r:id="rId529" o:title=""/>
           </v:shape>
-          <o:OLEObject Type="Embed" ProgID="Equation.DSMT4" ShapeID="_x0000_i1284" DrawAspect="Content" ObjectID="_1776781329" r:id="rId531"/>
+          <o:OLEObject Type="Embed" ProgID="Equation.DSMT4" ShapeID="_x0000_i1284" DrawAspect="Content" ObjectID="_1776916036" r:id="rId531"/>
         </w:object>
       </w:r>
     </w:p>
@@ -28015,7 +28048,7 @@
           <v:shape id="_x0000_i1285" type="#_x0000_t75" style="width:82pt;height:22.1pt" o:ole="">
             <v:imagedata r:id="rId532" o:title=""/>
           </v:shape>
-          <o:OLEObject Type="Embed" ProgID="Equation.DSMT4" ShapeID="_x0000_i1285" DrawAspect="Content" ObjectID="_1776781330" r:id="rId533"/>
+          <o:OLEObject Type="Embed" ProgID="Equation.DSMT4" ShapeID="_x0000_i1285" DrawAspect="Content" ObjectID="_1776916037" r:id="rId533"/>
         </w:object>
       </w:r>
       <w:r>
@@ -28462,7 +28495,7 @@
                 <v:shape id="_x0000_i1286" type="#_x0000_t75" style="width:22.1pt;height:32.1pt" o:ole="">
                   <v:imagedata r:id="rId534" o:title=""/>
                 </v:shape>
-                <o:OLEObject Type="Embed" ProgID="Equation.DSMT4" ShapeID="_x0000_i1286" DrawAspect="Content" ObjectID="_1776781331" r:id="rId535"/>
+                <o:OLEObject Type="Embed" ProgID="Equation.DSMT4" ShapeID="_x0000_i1286" DrawAspect="Content" ObjectID="_1776916038" r:id="rId535"/>
               </w:object>
             </w:r>
           </w:p>
@@ -28575,7 +28608,7 @@
                 <v:shape id="_x0000_i1287" type="#_x0000_t75" style="width:44.9pt;height:32.8pt" o:ole="">
                   <v:imagedata r:id="rId536" o:title=""/>
                 </v:shape>
-                <o:OLEObject Type="Embed" ProgID="Equation.DSMT4" ShapeID="_x0000_i1287" DrawAspect="Content" ObjectID="_1776781332" r:id="rId537"/>
+                <o:OLEObject Type="Embed" ProgID="Equation.DSMT4" ShapeID="_x0000_i1287" DrawAspect="Content" ObjectID="_1776916039" r:id="rId537"/>
               </w:object>
             </w:r>
           </w:p>
@@ -28686,7 +28719,7 @@
                 <v:shape id="_x0000_i1288" type="#_x0000_t75" style="width:52.05pt;height:32.8pt" o:ole="">
                   <v:imagedata r:id="rId538" o:title=""/>
                 </v:shape>
-                <o:OLEObject Type="Embed" ProgID="Equation.DSMT4" ShapeID="_x0000_i1288" DrawAspect="Content" ObjectID="_1776781333" r:id="rId539"/>
+                <o:OLEObject Type="Embed" ProgID="Equation.DSMT4" ShapeID="_x0000_i1288" DrawAspect="Content" ObjectID="_1776916040" r:id="rId539"/>
               </w:object>
             </w:r>
           </w:p>
@@ -29118,7 +29151,7 @@
                 <v:shape id="_x0000_i1289" type="#_x0000_t75" style="width:44.2pt;height:34.95pt" o:ole="">
                   <v:imagedata r:id="rId540" o:title=""/>
                 </v:shape>
-                <o:OLEObject Type="Embed" ProgID="Equation.DSMT4" ShapeID="_x0000_i1289" DrawAspect="Content" ObjectID="_1776781334" r:id="rId541"/>
+                <o:OLEObject Type="Embed" ProgID="Equation.DSMT4" ShapeID="_x0000_i1289" DrawAspect="Content" ObjectID="_1776916041" r:id="rId541"/>
               </w:object>
             </w:r>
           </w:p>
@@ -29228,7 +29261,7 @@
                 <v:shape id="_x0000_i1290" type="#_x0000_t75" style="width:47.05pt;height:37.8pt" o:ole="">
                   <v:imagedata r:id="rId542" o:title=""/>
                 </v:shape>
-                <o:OLEObject Type="Embed" ProgID="Equation.DSMT4" ShapeID="_x0000_i1290" DrawAspect="Content" ObjectID="_1776781335" r:id="rId543"/>
+                <o:OLEObject Type="Embed" ProgID="Equation.DSMT4" ShapeID="_x0000_i1290" DrawAspect="Content" ObjectID="_1776916042" r:id="rId543"/>
               </w:object>
             </w:r>
           </w:p>
@@ -29338,7 +29371,7 @@
                 <v:shape id="_x0000_i1291" type="#_x0000_t75" style="width:47.75pt;height:32.8pt" o:ole="">
                   <v:imagedata r:id="rId544" o:title=""/>
                 </v:shape>
-                <o:OLEObject Type="Embed" ProgID="Equation.DSMT4" ShapeID="_x0000_i1291" DrawAspect="Content" ObjectID="_1776781336" r:id="rId545"/>
+                <o:OLEObject Type="Embed" ProgID="Equation.DSMT4" ShapeID="_x0000_i1291" DrawAspect="Content" ObjectID="_1776916043" r:id="rId545"/>
               </w:object>
             </w:r>
           </w:p>
@@ -29584,7 +29617,7 @@
           <v:shape id="_x0000_i1292" type="#_x0000_t75" style="width:220.3pt;height:37.05pt" o:ole="">
             <v:imagedata r:id="rId546" o:title=""/>
           </v:shape>
-          <o:OLEObject Type="Embed" ProgID="Equation.DSMT4" ShapeID="_x0000_i1292" DrawAspect="Content" ObjectID="_1776781337" r:id="rId547"/>
+          <o:OLEObject Type="Embed" ProgID="Equation.DSMT4" ShapeID="_x0000_i1292" DrawAspect="Content" ObjectID="_1776916044" r:id="rId547"/>
         </w:object>
       </w:r>
       <w:r>
@@ -29606,138 +29639,6 @@
         <w:fldChar w:fldCharType="end"/>
       </w:r>
       <w:bookmarkStart w:id="63" w:name="ZEqnNum367903"/>
-      <w:r>
-        <w:instrText>(</w:instrText>
-      </w:r>
-      <w:fldSimple w:instr=" SEQ MTEqn \c \* Arabic \* MERGEFORMAT ">
-        <w:r>
-          <w:rPr>
-            <w:noProof/>
-          </w:rPr>
-          <w:instrText>176</w:instrText>
-        </w:r>
-      </w:fldSimple>
-      <w:r>
-        <w:instrText>)</w:instrText>
-      </w:r>
-      <w:bookmarkEnd w:id="63"/>
-      <w:r>
-        <w:fldChar w:fldCharType="end"/>
-      </w:r>
-    </w:p>
-    <w:p>
-      <w:pPr>
-        <w:pStyle w:val="MTDisplayEquation"/>
-      </w:pPr>
-      <w:r>
-        <w:tab/>
-      </w:r>
-      <w:r>
-        <w:rPr>
-          <w:position w:val="-32"/>
-        </w:rPr>
-        <w:object w:dxaOrig="5539" w:dyaOrig="760" w14:anchorId="01700BEE">
-          <v:shape id="_x0000_i1293" type="#_x0000_t75" style="width:278pt;height:39.2pt" o:ole="">
-            <v:imagedata r:id="rId548" o:title=""/>
-          </v:shape>
-          <o:OLEObject Type="Embed" ProgID="Equation.DSMT4" ShapeID="_x0000_i1293" DrawAspect="Content" ObjectID="_1776781338" r:id="rId549"/>
-        </w:object>
-      </w:r>
-      <w:r>
-        <w:tab/>
-      </w:r>
-      <w:r>
-        <w:fldChar w:fldCharType="begin"/>
-      </w:r>
-      <w:r>
-        <w:instrText xml:space="preserve"> MACROBUTTON MTPlaceRef \* MERGEFORMAT </w:instrText>
-      </w:r>
-      <w:r>
-        <w:fldChar w:fldCharType="begin"/>
-      </w:r>
-      <w:r>
-        <w:instrText xml:space="preserve"> SEQ MTEqn \h \* MERGEFORMAT </w:instrText>
-      </w:r>
-      <w:r>
-        <w:fldChar w:fldCharType="end"/>
-      </w:r>
-      <w:bookmarkStart w:id="64" w:name="ZEqnNum676621"/>
-      <w:r>
-        <w:instrText>(</w:instrText>
-      </w:r>
-      <w:fldSimple w:instr=" SEQ MTEqn \c \* Arabic \* MERGEFORMAT ">
-        <w:r>
-          <w:rPr>
-            <w:noProof/>
-          </w:rPr>
-          <w:instrText>177</w:instrText>
-        </w:r>
-      </w:fldSimple>
-      <w:r>
-        <w:instrText>)</w:instrText>
-      </w:r>
-      <w:bookmarkEnd w:id="64"/>
-      <w:r>
-        <w:fldChar w:fldCharType="end"/>
-      </w:r>
-    </w:p>
-    <w:p>
-      <w:pPr>
-        <w:pStyle w:val="ListParagraph"/>
-        <w:numPr>
-          <w:ilvl w:val="0"/>
-          <w:numId w:val="5"/>
-        </w:numPr>
-        <w:spacing w:beforeLines="50" w:before="120" w:afterLines="50" w:after="120"/>
-        <w:ind w:firstLineChars="0"/>
-      </w:pPr>
-      <w:r>
-        <w:t xml:space="preserve">staggered </w:t>
-      </w:r>
-      <w:r>
-        <w:rPr>
-          <w:rFonts w:hint="eastAsia"/>
-          <w:lang w:eastAsia="zh-CN"/>
-        </w:rPr>
-        <w:t>DD</w:t>
-      </w:r>
-    </w:p>
-    <w:p>
-      <w:pPr>
-        <w:pStyle w:val="MTDisplayEquation"/>
-      </w:pPr>
-      <w:r>
-        <w:tab/>
-      </w:r>
-      <w:r>
-        <w:rPr>
-          <w:position w:val="-30"/>
-        </w:rPr>
-        <w:object w:dxaOrig="4840" w:dyaOrig="720" w14:anchorId="74668790">
-          <v:shape id="_x0000_i1294" type="#_x0000_t75" style="width:241.65pt;height:37.05pt" o:ole="">
-            <v:imagedata r:id="rId550" o:title=""/>
-          </v:shape>
-          <o:OLEObject Type="Embed" ProgID="Equation.DSMT4" ShapeID="_x0000_i1294" DrawAspect="Content" ObjectID="_1776781339" r:id="rId551"/>
-        </w:object>
-      </w:r>
-      <w:r>
-        <w:tab/>
-      </w:r>
-      <w:r>
-        <w:fldChar w:fldCharType="begin"/>
-      </w:r>
-      <w:r>
-        <w:instrText xml:space="preserve"> MACROBUTTON MTPlaceRef \* MERGEFORMAT </w:instrText>
-      </w:r>
-      <w:r>
-        <w:fldChar w:fldCharType="begin"/>
-      </w:r>
-      <w:r>
-        <w:instrText xml:space="preserve"> SEQ MTEqn \h \* MERGEFORMAT </w:instrText>
-      </w:r>
-      <w:r>
-        <w:fldChar w:fldCharType="end"/>
-      </w:r>
       <w:r>
         <w:instrText>(</w:instrText>
       </w:r>
@@ -29752,6 +29653,7 @@
       <w:r>
         <w:instrText>)</w:instrText>
       </w:r>
+      <w:bookmarkEnd w:id="63"/>
       <w:r>
         <w:fldChar w:fldCharType="end"/>
       </w:r>
@@ -29767,11 +29669,11 @@
         <w:rPr>
           <w:position w:val="-32"/>
         </w:rPr>
-        <w:object w:dxaOrig="6700" w:dyaOrig="760" w14:anchorId="61E8AEA3">
-          <v:shape id="_x0000_i1295" type="#_x0000_t75" style="width:334.35pt;height:39.2pt" o:ole="">
-            <v:imagedata r:id="rId552" o:title=""/>
+        <w:object w:dxaOrig="5539" w:dyaOrig="760" w14:anchorId="01700BEE">
+          <v:shape id="_x0000_i1293" type="#_x0000_t75" style="width:278pt;height:39.2pt" o:ole="">
+            <v:imagedata r:id="rId548" o:title=""/>
           </v:shape>
-          <o:OLEObject Type="Embed" ProgID="Equation.DSMT4" ShapeID="_x0000_i1295" DrawAspect="Content" ObjectID="_1776781340" r:id="rId553"/>
+          <o:OLEObject Type="Embed" ProgID="Equation.DSMT4" ShapeID="_x0000_i1293" DrawAspect="Content" ObjectID="_1776916045" r:id="rId549"/>
         </w:object>
       </w:r>
       <w:r>
@@ -29792,6 +29694,7 @@
       <w:r>
         <w:fldChar w:fldCharType="end"/>
       </w:r>
+      <w:bookmarkStart w:id="64" w:name="ZEqnNum676621"/>
       <w:r>
         <w:instrText>(</w:instrText>
       </w:r>
@@ -29806,6 +29709,7 @@
       <w:r>
         <w:instrText>)</w:instrText>
       </w:r>
+      <w:bookmarkEnd w:id="64"/>
       <w:r>
         <w:fldChar w:fldCharType="end"/>
       </w:r>
@@ -29824,7 +29728,11 @@
         <w:t xml:space="preserve">staggered </w:t>
       </w:r>
       <w:r>
-        <w:t>ND</w:t>
+        <w:rPr>
+          <w:rFonts w:hint="eastAsia"/>
+          <w:lang w:eastAsia="zh-CN"/>
+        </w:rPr>
+        <w:t>DD</w:t>
       </w:r>
     </w:p>
     <w:p>
@@ -29832,18 +29740,17 @@
         <w:pStyle w:val="MTDisplayEquation"/>
       </w:pPr>
       <w:r>
-        <w:lastRenderedPageBreak/>
         <w:tab/>
       </w:r>
       <w:r>
         <w:rPr>
           <w:position w:val="-30"/>
         </w:rPr>
-        <w:object w:dxaOrig="5000" w:dyaOrig="720" w14:anchorId="35480F2D">
-          <v:shape id="_x0000_i1296" type="#_x0000_t75" style="width:250.2pt;height:37.05pt" o:ole="">
-            <v:imagedata r:id="rId554" o:title=""/>
+        <w:object w:dxaOrig="4840" w:dyaOrig="720" w14:anchorId="74668790">
+          <v:shape id="_x0000_i1294" type="#_x0000_t75" style="width:241.65pt;height:37.05pt" o:ole="">
+            <v:imagedata r:id="rId550" o:title=""/>
           </v:shape>
-          <o:OLEObject Type="Embed" ProgID="Equation.DSMT4" ShapeID="_x0000_i1296" DrawAspect="Content" ObjectID="_1776781341" r:id="rId555"/>
+          <o:OLEObject Type="Embed" ProgID="Equation.DSMT4" ShapeID="_x0000_i1294" DrawAspect="Content" ObjectID="_1776916046" r:id="rId551"/>
         </w:object>
       </w:r>
       <w:r>
@@ -29893,11 +29800,11 @@
         <w:rPr>
           <w:position w:val="-32"/>
         </w:rPr>
-        <w:object w:dxaOrig="5640" w:dyaOrig="760" w14:anchorId="0E17A9B8">
-          <v:shape id="_x0000_i1297" type="#_x0000_t75" style="width:283pt;height:39.2pt" o:ole="">
-            <v:imagedata r:id="rId556" o:title=""/>
+        <w:object w:dxaOrig="6700" w:dyaOrig="760" w14:anchorId="61E8AEA3">
+          <v:shape id="_x0000_i1295" type="#_x0000_t75" style="width:334.35pt;height:39.2pt" o:ole="">
+            <v:imagedata r:id="rId552" o:title=""/>
           </v:shape>
-          <o:OLEObject Type="Embed" ProgID="Equation.DSMT4" ShapeID="_x0000_i1297" DrawAspect="Content" ObjectID="_1776781342" r:id="rId557"/>
+          <o:OLEObject Type="Embed" ProgID="Equation.DSMT4" ShapeID="_x0000_i1295" DrawAspect="Content" ObjectID="_1776916047" r:id="rId553"/>
         </w:object>
       </w:r>
       <w:r>
@@ -29950,7 +29857,7 @@
         <w:t xml:space="preserve">staggered </w:t>
       </w:r>
       <w:r>
-        <w:t>DN</w:t>
+        <w:t>ND</w:t>
       </w:r>
     </w:p>
     <w:p>
@@ -29958,17 +29865,18 @@
         <w:pStyle w:val="MTDisplayEquation"/>
       </w:pPr>
       <w:r>
+        <w:lastRenderedPageBreak/>
         <w:tab/>
       </w:r>
       <w:r>
         <w:rPr>
           <w:position w:val="-30"/>
         </w:rPr>
-        <w:object w:dxaOrig="4980" w:dyaOrig="720" w14:anchorId="581A9155">
-          <v:shape id="_x0000_i1298" type="#_x0000_t75" style="width:248.8pt;height:37.05pt" o:ole="">
-            <v:imagedata r:id="rId558" o:title=""/>
+        <w:object w:dxaOrig="5000" w:dyaOrig="720" w14:anchorId="35480F2D">
+          <v:shape id="_x0000_i1296" type="#_x0000_t75" style="width:250.2pt;height:37.05pt" o:ole="">
+            <v:imagedata r:id="rId554" o:title=""/>
           </v:shape>
-          <o:OLEObject Type="Embed" ProgID="Equation.DSMT4" ShapeID="_x0000_i1298" DrawAspect="Content" ObjectID="_1776781343" r:id="rId559"/>
+          <o:OLEObject Type="Embed" ProgID="Equation.DSMT4" ShapeID="_x0000_i1296" DrawAspect="Content" ObjectID="_1776916048" r:id="rId555"/>
         </w:object>
       </w:r>
       <w:r>
@@ -30018,11 +29926,11 @@
         <w:rPr>
           <w:position w:val="-32"/>
         </w:rPr>
-        <w:object w:dxaOrig="5620" w:dyaOrig="760" w14:anchorId="0045B4C2">
-          <v:shape id="_x0000_i1299" type="#_x0000_t75" style="width:278.75pt;height:39.2pt" o:ole="">
-            <v:imagedata r:id="rId560" o:title=""/>
+        <w:object w:dxaOrig="5640" w:dyaOrig="760" w14:anchorId="0E17A9B8">
+          <v:shape id="_x0000_i1297" type="#_x0000_t75" style="width:283pt;height:39.2pt" o:ole="">
+            <v:imagedata r:id="rId556" o:title=""/>
           </v:shape>
-          <o:OLEObject Type="Embed" ProgID="Equation.DSMT4" ShapeID="_x0000_i1299" DrawAspect="Content" ObjectID="_1776781344" r:id="rId561"/>
+          <o:OLEObject Type="Embed" ProgID="Equation.DSMT4" ShapeID="_x0000_i1297" DrawAspect="Content" ObjectID="_1776916049" r:id="rId557"/>
         </w:object>
       </w:r>
       <w:r>
@@ -30072,16 +29980,10 @@
         <w:ind w:firstLineChars="0"/>
       </w:pPr>
       <w:r>
-        <w:rPr>
-          <w:lang w:eastAsia="zh-CN"/>
-        </w:rPr>
-        <w:t xml:space="preserve">Non-staggered </w:t>
-      </w:r>
-      <w:r>
-        <w:rPr>
-          <w:lang w:eastAsia="zh-CN"/>
-        </w:rPr>
-        <w:t>NN</w:t>
+        <w:t xml:space="preserve">staggered </w:t>
+      </w:r>
+      <w:r>
+        <w:t>DN</w:t>
       </w:r>
     </w:p>
     <w:p>
@@ -30093,13 +29995,13 @@
       </w:r>
       <w:r>
         <w:rPr>
-          <w:position w:val="-28"/>
-        </w:rPr>
-        <w:object w:dxaOrig="5560" w:dyaOrig="680" w14:anchorId="43C9DAF0">
-          <v:shape id="_x0000_i1300" type="#_x0000_t75" style="width:278.75pt;height:32.8pt" o:ole="">
-            <v:imagedata r:id="rId562" o:title=""/>
+          <w:position w:val="-30"/>
+        </w:rPr>
+        <w:object w:dxaOrig="4980" w:dyaOrig="720" w14:anchorId="581A9155">
+          <v:shape id="_x0000_i1298" type="#_x0000_t75" style="width:248.8pt;height:37.05pt" o:ole="">
+            <v:imagedata r:id="rId558" o:title=""/>
           </v:shape>
-          <o:OLEObject Type="Embed" ProgID="Equation.DSMT4" ShapeID="_x0000_i1300" DrawAspect="Content" ObjectID="_1776781345" r:id="rId563"/>
+          <o:OLEObject Type="Embed" ProgID="Equation.DSMT4" ShapeID="_x0000_i1298" DrawAspect="Content" ObjectID="_1776916050" r:id="rId559"/>
         </w:object>
       </w:r>
       <w:r>
@@ -30149,11 +30051,11 @@
         <w:rPr>
           <w:position w:val="-32"/>
         </w:rPr>
-        <w:object w:dxaOrig="7140" w:dyaOrig="740" w14:anchorId="4D93879D">
-          <v:shape id="_x0000_i1301" type="#_x0000_t75" style="width:355.7pt;height:37.8pt" o:ole="">
-            <v:imagedata r:id="rId564" o:title=""/>
+        <w:object w:dxaOrig="5620" w:dyaOrig="760" w14:anchorId="0045B4C2">
+          <v:shape id="_x0000_i1299" type="#_x0000_t75" style="width:278.75pt;height:39.2pt" o:ole="">
+            <v:imagedata r:id="rId560" o:title=""/>
           </v:shape>
-          <o:OLEObject Type="Embed" ProgID="Equation.DSMT4" ShapeID="_x0000_i1301" DrawAspect="Content" ObjectID="_1776781346" r:id="rId565"/>
+          <o:OLEObject Type="Embed" ProgID="Equation.DSMT4" ShapeID="_x0000_i1299" DrawAspect="Content" ObjectID="_1776916051" r:id="rId561"/>
         </w:object>
       </w:r>
       <w:r>
@@ -30206,20 +30108,13 @@
         <w:rPr>
           <w:lang w:eastAsia="zh-CN"/>
         </w:rPr>
-        <w:t>Non-stagger</w:t>
-      </w:r>
-      <w:r>
-        <w:rPr>
-          <w:rFonts w:hint="eastAsia"/>
-          <w:lang w:eastAsia="zh-CN"/>
-        </w:rPr>
-        <w:t>ed</w:t>
-      </w:r>
-      <w:r>
-        <w:rPr>
-          <w:lang w:eastAsia="zh-CN"/>
-        </w:rPr>
-        <w:t xml:space="preserve"> DD</w:t>
+        <w:t xml:space="preserve">Non-staggered </w:t>
+      </w:r>
+      <w:r>
+        <w:rPr>
+          <w:lang w:eastAsia="zh-CN"/>
+        </w:rPr>
+        <w:t>NN</w:t>
       </w:r>
     </w:p>
     <w:p>
@@ -30233,11 +30128,11 @@
         <w:rPr>
           <w:position w:val="-28"/>
         </w:rPr>
-        <w:object w:dxaOrig="5060" w:dyaOrig="680" w14:anchorId="68587A4A">
-          <v:shape id="_x0000_i1302" type="#_x0000_t75" style="width:253.8pt;height:32.8pt" o:ole="">
-            <v:imagedata r:id="rId566" o:title=""/>
+        <w:object w:dxaOrig="5560" w:dyaOrig="680" w14:anchorId="43C9DAF0">
+          <v:shape id="_x0000_i1300" type="#_x0000_t75" style="width:278.75pt;height:32.8pt" o:ole="">
+            <v:imagedata r:id="rId562" o:title=""/>
           </v:shape>
-          <o:OLEObject Type="Embed" ProgID="Equation.DSMT4" ShapeID="_x0000_i1302" DrawAspect="Content" ObjectID="_1776781347" r:id="rId567"/>
+          <o:OLEObject Type="Embed" ProgID="Equation.DSMT4" ShapeID="_x0000_i1300" DrawAspect="Content" ObjectID="_1776916052" r:id="rId563"/>
         </w:object>
       </w:r>
       <w:r>
@@ -30287,11 +30182,11 @@
         <w:rPr>
           <w:position w:val="-32"/>
         </w:rPr>
-        <w:object w:dxaOrig="6180" w:dyaOrig="740" w14:anchorId="265D74EE">
-          <v:shape id="_x0000_i1303" type="#_x0000_t75" style="width:309.4pt;height:37.8pt" o:ole="">
-            <v:imagedata r:id="rId568" o:title=""/>
+        <w:object w:dxaOrig="7140" w:dyaOrig="740" w14:anchorId="4D93879D">
+          <v:shape id="_x0000_i1301" type="#_x0000_t75" style="width:355.7pt;height:37.8pt" o:ole="">
+            <v:imagedata r:id="rId564" o:title=""/>
           </v:shape>
-          <o:OLEObject Type="Embed" ProgID="Equation.DSMT4" ShapeID="_x0000_i1303" DrawAspect="Content" ObjectID="_1776781348" r:id="rId569"/>
+          <o:OLEObject Type="Embed" ProgID="Equation.DSMT4" ShapeID="_x0000_i1301" DrawAspect="Content" ObjectID="_1776916053" r:id="rId565"/>
         </w:object>
       </w:r>
       <w:r>
@@ -30344,13 +30239,20 @@
         <w:rPr>
           <w:lang w:eastAsia="zh-CN"/>
         </w:rPr>
-        <w:t xml:space="preserve">Non-staggered </w:t>
-      </w:r>
-      <w:r>
-        <w:rPr>
-          <w:lang w:eastAsia="zh-CN"/>
-        </w:rPr>
-        <w:t>ND</w:t>
+        <w:t>Non-stagger</w:t>
+      </w:r>
+      <w:r>
+        <w:rPr>
+          <w:rFonts w:hint="eastAsia"/>
+          <w:lang w:eastAsia="zh-CN"/>
+        </w:rPr>
+        <w:t>ed</w:t>
+      </w:r>
+      <w:r>
+        <w:rPr>
+          <w:lang w:eastAsia="zh-CN"/>
+        </w:rPr>
+        <w:t xml:space="preserve"> DD</w:t>
       </w:r>
     </w:p>
     <w:p>
@@ -30362,13 +30264,13 @@
       </w:r>
       <w:r>
         <w:rPr>
-          <w:position w:val="-30"/>
-        </w:rPr>
-        <w:object w:dxaOrig="4819" w:dyaOrig="720" w14:anchorId="5F5EB570">
-          <v:shape id="_x0000_i1304" type="#_x0000_t75" style="width:240.95pt;height:37.05pt" o:ole="">
-            <v:imagedata r:id="rId570" o:title=""/>
+          <w:position w:val="-28"/>
+        </w:rPr>
+        <w:object w:dxaOrig="5060" w:dyaOrig="680" w14:anchorId="68587A4A">
+          <v:shape id="_x0000_i1302" type="#_x0000_t75" style="width:253.8pt;height:32.8pt" o:ole="">
+            <v:imagedata r:id="rId566" o:title=""/>
           </v:shape>
-          <o:OLEObject Type="Embed" ProgID="Equation.DSMT4" ShapeID="_x0000_i1304" DrawAspect="Content" ObjectID="_1776781349" r:id="rId571"/>
+          <o:OLEObject Type="Embed" ProgID="Equation.DSMT4" ShapeID="_x0000_i1302" DrawAspect="Content" ObjectID="_1776916054" r:id="rId567"/>
         </w:object>
       </w:r>
       <w:r>
@@ -30418,11 +30320,11 @@
         <w:rPr>
           <w:position w:val="-32"/>
         </w:rPr>
-        <w:object w:dxaOrig="5040" w:dyaOrig="760" w14:anchorId="4A2CFEF6">
-          <v:shape id="_x0000_i1305" type="#_x0000_t75" style="width:253.05pt;height:39.2pt" o:ole="">
-            <v:imagedata r:id="rId572" o:title=""/>
+        <w:object w:dxaOrig="6180" w:dyaOrig="740" w14:anchorId="265D74EE">
+          <v:shape id="_x0000_i1303" type="#_x0000_t75" style="width:309.4pt;height:37.8pt" o:ole="">
+            <v:imagedata r:id="rId568" o:title=""/>
           </v:shape>
-          <o:OLEObject Type="Embed" ProgID="Equation.DSMT4" ShapeID="_x0000_i1305" DrawAspect="Content" ObjectID="_1776781350" r:id="rId573"/>
+          <o:OLEObject Type="Embed" ProgID="Equation.DSMT4" ShapeID="_x0000_i1303" DrawAspect="Content" ObjectID="_1776916055" r:id="rId569"/>
         </w:object>
       </w:r>
       <w:r>
@@ -30475,14 +30377,13 @@
         <w:rPr>
           <w:lang w:eastAsia="zh-CN"/>
         </w:rPr>
-        <w:lastRenderedPageBreak/>
         <w:t xml:space="preserve">Non-staggered </w:t>
       </w:r>
       <w:r>
         <w:rPr>
           <w:lang w:eastAsia="zh-CN"/>
         </w:rPr>
-        <w:t>DN</w:t>
+        <w:t>ND</w:t>
       </w:r>
     </w:p>
     <w:p>
@@ -30496,11 +30397,11 @@
         <w:rPr>
           <w:position w:val="-30"/>
         </w:rPr>
-        <w:object w:dxaOrig="6039" w:dyaOrig="720" w14:anchorId="405FC4F2">
-          <v:shape id="_x0000_i1306" type="#_x0000_t75" style="width:302.95pt;height:37.05pt" o:ole="">
-            <v:imagedata r:id="rId574" o:title=""/>
+        <w:object w:dxaOrig="4819" w:dyaOrig="720" w14:anchorId="5F5EB570">
+          <v:shape id="_x0000_i1304" type="#_x0000_t75" style="width:240.95pt;height:37.05pt" o:ole="">
+            <v:imagedata r:id="rId570" o:title=""/>
           </v:shape>
-          <o:OLEObject Type="Embed" ProgID="Equation.DSMT4" ShapeID="_x0000_i1306" DrawAspect="Content" ObjectID="_1776781351" r:id="rId575"/>
+          <o:OLEObject Type="Embed" ProgID="Equation.DSMT4" ShapeID="_x0000_i1304" DrawAspect="Content" ObjectID="_1776916056" r:id="rId571"/>
         </w:object>
       </w:r>
       <w:r>
@@ -30550,11 +30451,11 @@
         <w:rPr>
           <w:position w:val="-32"/>
         </w:rPr>
-        <w:object w:dxaOrig="5480" w:dyaOrig="760" w14:anchorId="36241ABC">
-          <v:shape id="_x0000_i1307" type="#_x0000_t75" style="width:273.05pt;height:39.2pt" o:ole="">
-            <v:imagedata r:id="rId576" o:title=""/>
+        <w:object w:dxaOrig="5040" w:dyaOrig="760" w14:anchorId="4A2CFEF6">
+          <v:shape id="_x0000_i1305" type="#_x0000_t75" style="width:253.05pt;height:39.2pt" o:ole="">
+            <v:imagedata r:id="rId572" o:title=""/>
           </v:shape>
-          <o:OLEObject Type="Embed" ProgID="Equation.DSMT4" ShapeID="_x0000_i1307" DrawAspect="Content" ObjectID="_1776781352" r:id="rId577"/>
+          <o:OLEObject Type="Embed" ProgID="Equation.DSMT4" ShapeID="_x0000_i1305" DrawAspect="Content" ObjectID="_1776916057" r:id="rId573"/>
         </w:object>
       </w:r>
       <w:r>
@@ -30595,40 +30496,26 @@
     </w:p>
     <w:p>
       <w:pPr>
+        <w:pStyle w:val="ListParagraph"/>
+        <w:numPr>
+          <w:ilvl w:val="0"/>
+          <w:numId w:val="5"/>
+        </w:numPr>
         <w:spacing w:beforeLines="50" w:before="120" w:afterLines="50" w:after="120"/>
-        <w:rPr>
-          <w:b/>
-          <w:sz w:val="32"/>
-          <w:szCs w:val="32"/>
-        </w:rPr>
-      </w:pPr>
-      <w:r>
-        <w:rPr>
-          <w:b/>
-          <w:sz w:val="32"/>
-          <w:szCs w:val="32"/>
-        </w:rPr>
-        <w:t>Appendix D</w:t>
-      </w:r>
-    </w:p>
-    <w:p>
-      <w:pPr>
-        <w:spacing w:beforeLines="50" w:before="120" w:afterLines="50" w:after="120"/>
-        <w:rPr>
-          <w:lang w:eastAsia="zh-CN"/>
-        </w:rPr>
-      </w:pPr>
-      <w:r>
-        <w:rPr>
-          <w:lang w:eastAsia="zh-CN"/>
-        </w:rPr>
-        <w:t>We show</w:t>
-      </w:r>
-      <w:r>
-        <w:rPr>
-          <w:lang w:eastAsia="zh-CN"/>
-        </w:rPr>
-        <w:t xml:space="preserve"> that on rectangular meshes, FVM and FDM are equivalent. The momentum equation is </w:t>
+        <w:ind w:firstLineChars="0"/>
+      </w:pPr>
+      <w:r>
+        <w:rPr>
+          <w:lang w:eastAsia="zh-CN"/>
+        </w:rPr>
+        <w:lastRenderedPageBreak/>
+        <w:t xml:space="preserve">Non-staggered </w:t>
+      </w:r>
+      <w:r>
+        <w:rPr>
+          <w:lang w:eastAsia="zh-CN"/>
+        </w:rPr>
+        <w:t>DN</w:t>
       </w:r>
     </w:p>
     <w:p>
@@ -30640,13 +30527,13 @@
       </w:r>
       <w:r>
         <w:rPr>
-          <w:position w:val="-32"/>
-        </w:rPr>
-        <w:object w:dxaOrig="3660" w:dyaOrig="760" w14:anchorId="531659FC">
-          <v:shape id="_x0000_i1308" type="#_x0000_t75" style="width:186.05pt;height:39.2pt" o:ole="">
-            <v:imagedata r:id="rId578" o:title=""/>
+          <w:position w:val="-30"/>
+        </w:rPr>
+        <w:object w:dxaOrig="6039" w:dyaOrig="720" w14:anchorId="405FC4F2">
+          <v:shape id="_x0000_i1306" type="#_x0000_t75" style="width:302.95pt;height:37.05pt" o:ole="">
+            <v:imagedata r:id="rId574" o:title=""/>
           </v:shape>
-          <o:OLEObject Type="Embed" ProgID="Equation.DSMT4" ShapeID="_x0000_i1308" DrawAspect="Content" ObjectID="_1776781353" r:id="rId579"/>
+          <o:OLEObject Type="Embed" ProgID="Equation.DSMT4" ShapeID="_x0000_i1306" DrawAspect="Content" ObjectID="_1776916058" r:id="rId575"/>
         </w:object>
       </w:r>
       <w:r>
@@ -30696,11 +30583,11 @@
         <w:rPr>
           <w:position w:val="-32"/>
         </w:rPr>
-        <w:object w:dxaOrig="3620" w:dyaOrig="760" w14:anchorId="1B870618">
-          <v:shape id="_x0000_i1309" type="#_x0000_t75" style="width:181.8pt;height:39.2pt" o:ole="">
-            <v:imagedata r:id="rId580" o:title=""/>
+        <w:object w:dxaOrig="5480" w:dyaOrig="760" w14:anchorId="36241ABC">
+          <v:shape id="_x0000_i1307" type="#_x0000_t75" style="width:273.05pt;height:39.2pt" o:ole="">
+            <v:imagedata r:id="rId576" o:title=""/>
           </v:shape>
-          <o:OLEObject Type="Embed" ProgID="Equation.DSMT4" ShapeID="_x0000_i1309" DrawAspect="Content" ObjectID="_1776781354" r:id="rId581"/>
+          <o:OLEObject Type="Embed" ProgID="Equation.DSMT4" ShapeID="_x0000_i1307" DrawAspect="Content" ObjectID="_1776916059" r:id="rId577"/>
         </w:object>
       </w:r>
       <w:r>
@@ -30743,14 +30630,38 @@
       <w:pPr>
         <w:spacing w:beforeLines="50" w:before="120" w:afterLines="50" w:after="120"/>
         <w:rPr>
-          <w:lang w:eastAsia="zh-CN"/>
-        </w:rPr>
-      </w:pPr>
-      <w:r>
-        <w:rPr>
-          <w:lang w:eastAsia="zh-CN"/>
-        </w:rPr>
-        <w:t>Volume integral,</w:t>
+          <w:b/>
+          <w:sz w:val="32"/>
+          <w:szCs w:val="32"/>
+        </w:rPr>
+      </w:pPr>
+      <w:r>
+        <w:rPr>
+          <w:b/>
+          <w:sz w:val="32"/>
+          <w:szCs w:val="32"/>
+        </w:rPr>
+        <w:t>Appendix D</w:t>
+      </w:r>
+    </w:p>
+    <w:p>
+      <w:pPr>
+        <w:spacing w:beforeLines="50" w:before="120" w:afterLines="50" w:after="120"/>
+        <w:rPr>
+          <w:lang w:eastAsia="zh-CN"/>
+        </w:rPr>
+      </w:pPr>
+      <w:r>
+        <w:rPr>
+          <w:lang w:eastAsia="zh-CN"/>
+        </w:rPr>
+        <w:t>We show</w:t>
+      </w:r>
+      <w:r>
+        <w:rPr>
+          <w:lang w:eastAsia="zh-CN"/>
+        </w:rPr>
+        <w:t xml:space="preserve"> that on rectangular meshes, FVM and FDM are equivalent. The momentum equation is </w:t>
       </w:r>
     </w:p>
     <w:p>
@@ -30764,11 +30675,11 @@
         <w:rPr>
           <w:position w:val="-32"/>
         </w:rPr>
-        <w:object w:dxaOrig="6280" w:dyaOrig="760" w14:anchorId="26018FA0">
-          <v:shape id="_x0000_i1310" type="#_x0000_t75" style="width:315.8pt;height:39.2pt" o:ole="">
-            <v:imagedata r:id="rId582" o:title=""/>
+        <w:object w:dxaOrig="3660" w:dyaOrig="760" w14:anchorId="531659FC">
+          <v:shape id="_x0000_i1308" type="#_x0000_t75" style="width:186.05pt;height:39.2pt" o:ole="">
+            <v:imagedata r:id="rId578" o:title=""/>
           </v:shape>
-          <o:OLEObject Type="Embed" ProgID="Equation.DSMT4" ShapeID="_x0000_i1310" DrawAspect="Content" ObjectID="_1776781355" r:id="rId583"/>
+          <o:OLEObject Type="Embed" ProgID="Equation.DSMT4" ShapeID="_x0000_i1308" DrawAspect="Content" ObjectID="_1776916060" r:id="rId579"/>
         </w:object>
       </w:r>
       <w:r>
@@ -30818,11 +30729,11 @@
         <w:rPr>
           <w:position w:val="-32"/>
         </w:rPr>
-        <w:object w:dxaOrig="6220" w:dyaOrig="760" w14:anchorId="24EFBCDA">
-          <v:shape id="_x0000_i1311" type="#_x0000_t75" style="width:310.1pt;height:39.2pt" o:ole="">
-            <v:imagedata r:id="rId584" o:title=""/>
+        <w:object w:dxaOrig="3620" w:dyaOrig="760" w14:anchorId="1B870618">
+          <v:shape id="_x0000_i1309" type="#_x0000_t75" style="width:181.8pt;height:39.2pt" o:ole="">
+            <v:imagedata r:id="rId580" o:title=""/>
           </v:shape>
-          <o:OLEObject Type="Embed" ProgID="Equation.DSMT4" ShapeID="_x0000_i1311" DrawAspect="Content" ObjectID="_1776781356" r:id="rId585"/>
+          <o:OLEObject Type="Embed" ProgID="Equation.DSMT4" ShapeID="_x0000_i1309" DrawAspect="Content" ObjectID="_1776916061" r:id="rId581"/>
         </w:object>
       </w:r>
       <w:r>
@@ -30863,15 +30774,16 @@
     </w:p>
     <w:p>
       <w:pPr>
-        <w:rPr>
-          <w:lang w:eastAsia="zh-CN"/>
-        </w:rPr>
-      </w:pPr>
-      <w:r>
-        <w:rPr>
-          <w:lang w:eastAsia="zh-CN"/>
-        </w:rPr>
-        <w:t>Gaussian theorem,</w:t>
+        <w:spacing w:beforeLines="50" w:before="120" w:afterLines="50" w:after="120"/>
+        <w:rPr>
+          <w:lang w:eastAsia="zh-CN"/>
+        </w:rPr>
+      </w:pPr>
+      <w:r>
+        <w:rPr>
+          <w:lang w:eastAsia="zh-CN"/>
+        </w:rPr>
+        <w:t>Volume integral,</w:t>
       </w:r>
     </w:p>
     <w:p>
@@ -30885,11 +30797,11 @@
         <w:rPr>
           <w:position w:val="-32"/>
         </w:rPr>
-        <w:object w:dxaOrig="5880" w:dyaOrig="740" w14:anchorId="1C2CB4DD">
-          <v:shape id="_x0000_i1312" type="#_x0000_t75" style="width:293pt;height:37.8pt" o:ole="">
-            <v:imagedata r:id="rId586" o:title=""/>
+        <w:object w:dxaOrig="6280" w:dyaOrig="760" w14:anchorId="26018FA0">
+          <v:shape id="_x0000_i1310" type="#_x0000_t75" style="width:315.8pt;height:39.2pt" o:ole="">
+            <v:imagedata r:id="rId582" o:title=""/>
           </v:shape>
-          <o:OLEObject Type="Embed" ProgID="Equation.DSMT4" ShapeID="_x0000_i1312" DrawAspect="Content" ObjectID="_1776781357" r:id="rId587"/>
+          <o:OLEObject Type="Embed" ProgID="Equation.DSMT4" ShapeID="_x0000_i1310" DrawAspect="Content" ObjectID="_1776916062" r:id="rId583"/>
         </w:object>
       </w:r>
       <w:r>
@@ -30939,11 +30851,11 @@
         <w:rPr>
           <w:position w:val="-32"/>
         </w:rPr>
-        <w:object w:dxaOrig="5820" w:dyaOrig="740" w14:anchorId="7A234891">
-          <v:shape id="_x0000_i1313" type="#_x0000_t75" style="width:292.3pt;height:37.8pt" o:ole="">
-            <v:imagedata r:id="rId588" o:title=""/>
+        <w:object w:dxaOrig="6220" w:dyaOrig="760" w14:anchorId="24EFBCDA">
+          <v:shape id="_x0000_i1311" type="#_x0000_t75" style="width:310.1pt;height:39.2pt" o:ole="">
+            <v:imagedata r:id="rId584" o:title=""/>
           </v:shape>
-          <o:OLEObject Type="Embed" ProgID="Equation.DSMT4" ShapeID="_x0000_i1313" DrawAspect="Content" ObjectID="_1776781358" r:id="rId589"/>
+          <o:OLEObject Type="Embed" ProgID="Equation.DSMT4" ShapeID="_x0000_i1311" DrawAspect="Content" ObjectID="_1776916063" r:id="rId585"/>
         </w:object>
       </w:r>
       <w:r>
@@ -30973,6 +30885,127 @@
             <w:noProof/>
           </w:rPr>
           <w:instrText>197</w:instrText>
+        </w:r>
+      </w:fldSimple>
+      <w:r>
+        <w:instrText>)</w:instrText>
+      </w:r>
+      <w:r>
+        <w:fldChar w:fldCharType="end"/>
+      </w:r>
+    </w:p>
+    <w:p>
+      <w:pPr>
+        <w:rPr>
+          <w:lang w:eastAsia="zh-CN"/>
+        </w:rPr>
+      </w:pPr>
+      <w:r>
+        <w:rPr>
+          <w:lang w:eastAsia="zh-CN"/>
+        </w:rPr>
+        <w:t>Gaussian theorem,</w:t>
+      </w:r>
+    </w:p>
+    <w:p>
+      <w:pPr>
+        <w:pStyle w:val="MTDisplayEquation"/>
+      </w:pPr>
+      <w:r>
+        <w:tab/>
+      </w:r>
+      <w:r>
+        <w:rPr>
+          <w:position w:val="-32"/>
+        </w:rPr>
+        <w:object w:dxaOrig="5880" w:dyaOrig="740" w14:anchorId="1C2CB4DD">
+          <v:shape id="_x0000_i1312" type="#_x0000_t75" style="width:293pt;height:37.8pt" o:ole="">
+            <v:imagedata r:id="rId586" o:title=""/>
+          </v:shape>
+          <o:OLEObject Type="Embed" ProgID="Equation.DSMT4" ShapeID="_x0000_i1312" DrawAspect="Content" ObjectID="_1776916064" r:id="rId587"/>
+        </w:object>
+      </w:r>
+      <w:r>
+        <w:tab/>
+      </w:r>
+      <w:r>
+        <w:fldChar w:fldCharType="begin"/>
+      </w:r>
+      <w:r>
+        <w:instrText xml:space="preserve"> MACROBUTTON MTPlaceRef \* MERGEFORMAT </w:instrText>
+      </w:r>
+      <w:r>
+        <w:fldChar w:fldCharType="begin"/>
+      </w:r>
+      <w:r>
+        <w:instrText xml:space="preserve"> SEQ MTEqn \h \* MERGEFORMAT </w:instrText>
+      </w:r>
+      <w:r>
+        <w:fldChar w:fldCharType="end"/>
+      </w:r>
+      <w:r>
+        <w:instrText>(</w:instrText>
+      </w:r>
+      <w:fldSimple w:instr=" SEQ MTEqn \c \* Arabic \* MERGEFORMAT ">
+        <w:r>
+          <w:rPr>
+            <w:noProof/>
+          </w:rPr>
+          <w:instrText>198</w:instrText>
+        </w:r>
+      </w:fldSimple>
+      <w:r>
+        <w:instrText>)</w:instrText>
+      </w:r>
+      <w:r>
+        <w:fldChar w:fldCharType="end"/>
+      </w:r>
+    </w:p>
+    <w:p>
+      <w:pPr>
+        <w:pStyle w:val="MTDisplayEquation"/>
+      </w:pPr>
+      <w:r>
+        <w:tab/>
+      </w:r>
+      <w:r>
+        <w:rPr>
+          <w:position w:val="-32"/>
+        </w:rPr>
+        <w:object w:dxaOrig="5820" w:dyaOrig="740" w14:anchorId="7A234891">
+          <v:shape id="_x0000_i1313" type="#_x0000_t75" style="width:292.3pt;height:37.8pt" o:ole="">
+            <v:imagedata r:id="rId588" o:title=""/>
+          </v:shape>
+          <o:OLEObject Type="Embed" ProgID="Equation.DSMT4" ShapeID="_x0000_i1313" DrawAspect="Content" ObjectID="_1776916065" r:id="rId589"/>
+        </w:object>
+      </w:r>
+      <w:r>
+        <w:tab/>
+      </w:r>
+      <w:r>
+        <w:fldChar w:fldCharType="begin"/>
+      </w:r>
+      <w:r>
+        <w:instrText xml:space="preserve"> MACROBUTTON MTPlaceRef \* MERGEFORMAT </w:instrText>
+      </w:r>
+      <w:r>
+        <w:fldChar w:fldCharType="begin"/>
+      </w:r>
+      <w:r>
+        <w:instrText xml:space="preserve"> SEQ MTEqn \h \* MERGEFORMAT </w:instrText>
+      </w:r>
+      <w:r>
+        <w:fldChar w:fldCharType="end"/>
+      </w:r>
+      <w:r>
+        <w:instrText>(</w:instrText>
+      </w:r>
+      <w:fldSimple w:instr=" SEQ MTEqn \c \* Arabic \* MERGEFORMAT ">
+        <w:r>
+          <w:rPr>
+            <w:noProof/>
+          </w:rPr>
+          <w:instrText>199</w:instrText>
         </w:r>
       </w:fldSimple>
       <w:r>
@@ -31045,7 +31078,7 @@
           <v:shape id="_x0000_i1314" type="#_x0000_t75" style="width:461.95pt;height:75.55pt" o:ole="">
             <v:imagedata r:id="rId590" o:title=""/>
           </v:shape>
-          <o:OLEObject Type="Embed" ProgID="Equation.DSMT4" ShapeID="_x0000_i1314" DrawAspect="Content" ObjectID="_1776781359" r:id="rId591"/>
+          <o:OLEObject Type="Embed" ProgID="Equation.DSMT4" ShapeID="_x0000_i1314" DrawAspect="Content" ObjectID="_1776916066" r:id="rId591"/>
         </w:object>
       </w:r>
       <w:r>
@@ -31074,7 +31107,7 @@
           <w:rPr>
             <w:noProof/>
           </w:rPr>
-          <w:instrText>198</w:instrText>
+          <w:instrText>200</w:instrText>
         </w:r>
       </w:fldSimple>
       <w:r>
@@ -31097,7 +31130,7 @@
           <v:shape id="_x0000_i1315" type="#_x0000_t75" style="width:466.95pt;height:75.55pt" o:ole="">
             <v:imagedata r:id="rId592" o:title=""/>
           </v:shape>
-          <o:OLEObject Type="Embed" ProgID="Equation.DSMT4" ShapeID="_x0000_i1315" DrawAspect="Content" ObjectID="_1776781360" r:id="rId593"/>
+          <o:OLEObject Type="Embed" ProgID="Equation.DSMT4" ShapeID="_x0000_i1315" DrawAspect="Content" ObjectID="_1776916067" r:id="rId593"/>
         </w:object>
       </w:r>
       <w:r>
@@ -31126,7 +31159,7 @@
           <w:rPr>
             <w:noProof/>
           </w:rPr>
-          <w:instrText>199</w:instrText>
+          <w:instrText>201</w:instrText>
         </w:r>
       </w:fldSimple>
       <w:r>
@@ -31336,7 +31369,7 @@
           <v:shape id="_x0000_i1316" type="#_x0000_t75" style="width:174.65pt;height:30.65pt" o:ole="">
             <v:imagedata r:id="rId594" o:title=""/>
           </v:shape>
-          <o:OLEObject Type="Embed" ProgID="Equation.DSMT4" ShapeID="_x0000_i1316" DrawAspect="Content" ObjectID="_1776781361" r:id="rId595"/>
+          <o:OLEObject Type="Embed" ProgID="Equation.DSMT4" ShapeID="_x0000_i1316" DrawAspect="Content" ObjectID="_1776916068" r:id="rId595"/>
         </w:object>
       </w:r>
       <w:r>
@@ -31361,141 +31394,6 @@
         <w:fldChar w:fldCharType="end"/>
       </w:r>
       <w:bookmarkStart w:id="65" w:name="ZEqnNum393812"/>
-      <w:r>
-        <w:instrText>(</w:instrText>
-      </w:r>
-      <w:fldSimple w:instr=" SEQ MTEqn \c \* Arabic \* MERGEFORMAT ">
-        <w:r>
-          <w:rPr>
-            <w:noProof/>
-          </w:rPr>
-          <w:instrText>200</w:instrText>
-        </w:r>
-      </w:fldSimple>
-      <w:r>
-        <w:instrText>)</w:instrText>
-      </w:r>
-      <w:bookmarkEnd w:id="65"/>
-      <w:r>
-        <w:fldChar w:fldCharType="end"/>
-      </w:r>
-    </w:p>
-    <w:p>
-      <w:pPr>
-        <w:rPr>
-          <w:lang w:eastAsia="zh-CN"/>
-        </w:rPr>
-      </w:pPr>
-      <w:r>
-        <w:rPr>
-          <w:rFonts w:hint="eastAsia"/>
-          <w:lang w:eastAsia="zh-CN"/>
-        </w:rPr>
-        <w:t xml:space="preserve">In finite </w:t>
-      </w:r>
-      <w:r>
-        <w:rPr>
-          <w:lang w:eastAsia="zh-CN"/>
-        </w:rPr>
-        <w:t>volume,</w:t>
-      </w:r>
-    </w:p>
-    <w:p>
-      <w:pPr>
-        <w:pStyle w:val="MTDisplayEquation"/>
-      </w:pPr>
-      <w:r>
-        <w:tab/>
-      </w:r>
-      <w:r>
-        <w:rPr>
-          <w:position w:val="-30"/>
-        </w:rPr>
-        <w:object w:dxaOrig="3340" w:dyaOrig="680" w14:anchorId="0DD2742B">
-          <v:shape id="_x0000_i1317" type="#_x0000_t75" style="width:166.8pt;height:34.2pt" o:ole="">
-            <v:imagedata r:id="rId596" o:title=""/>
-          </v:shape>
-          <o:OLEObject Type="Embed" ProgID="Equation.DSMT4" ShapeID="_x0000_i1317" DrawAspect="Content" ObjectID="_1776781362" r:id="rId597"/>
-        </w:object>
-      </w:r>
-      <w:r>
-        <w:t xml:space="preserve"> </w:t>
-      </w:r>
-      <w:r>
-        <w:tab/>
-      </w:r>
-      <w:r>
-        <w:fldChar w:fldCharType="begin"/>
-      </w:r>
-      <w:r>
-        <w:instrText xml:space="preserve"> MACROBUTTON MTPlaceRef \* MERGEFORMAT </w:instrText>
-      </w:r>
-      <w:r>
-        <w:fldChar w:fldCharType="begin"/>
-      </w:r>
-      <w:r>
-        <w:instrText xml:space="preserve"> SEQ MTEqn \h \* MERGEFORMAT </w:instrText>
-      </w:r>
-      <w:r>
-        <w:fldChar w:fldCharType="end"/>
-      </w:r>
-      <w:r>
-        <w:instrText>(</w:instrText>
-      </w:r>
-      <w:fldSimple w:instr=" SEQ MTEqn \c \* Arabic \* MERGEFORMAT ">
-        <w:r>
-          <w:rPr>
-            <w:noProof/>
-          </w:rPr>
-          <w:instrText>201</w:instrText>
-        </w:r>
-      </w:fldSimple>
-      <w:r>
-        <w:instrText>)</w:instrText>
-      </w:r>
-      <w:r>
-        <w:fldChar w:fldCharType="end"/>
-      </w:r>
-    </w:p>
-    <w:p>
-      <w:pPr>
-        <w:pStyle w:val="MTDisplayEquation"/>
-      </w:pPr>
-      <w:r>
-        <w:tab/>
-      </w:r>
-      <w:r>
-        <w:rPr>
-          <w:position w:val="-30"/>
-        </w:rPr>
-        <w:object w:dxaOrig="3340" w:dyaOrig="680" w14:anchorId="39868BA5">
-          <v:shape id="_x0000_i1318" type="#_x0000_t75" style="width:166.8pt;height:34.2pt" o:ole="">
-            <v:imagedata r:id="rId598" o:title=""/>
-          </v:shape>
-          <o:OLEObject Type="Embed" ProgID="Equation.DSMT4" ShapeID="_x0000_i1318" DrawAspect="Content" ObjectID="_1776781363" r:id="rId599"/>
-        </w:object>
-      </w:r>
-      <w:r>
-        <w:t xml:space="preserve"> </w:t>
-      </w:r>
-      <w:r>
-        <w:tab/>
-      </w:r>
-      <w:r>
-        <w:fldChar w:fldCharType="begin"/>
-      </w:r>
-      <w:r>
-        <w:instrText xml:space="preserve"> MACROBUTTON MTPlaceRef \* MERGEFORMAT </w:instrText>
-      </w:r>
-      <w:r>
-        <w:fldChar w:fldCharType="begin"/>
-      </w:r>
-      <w:r>
-        <w:instrText xml:space="preserve"> SEQ MTEqn \h \* MERGEFORMAT </w:instrText>
-      </w:r>
-      <w:r>
-        <w:fldChar w:fldCharType="end"/>
-      </w:r>
       <w:r>
         <w:instrText>(</w:instrText>
       </w:r>
@@ -31510,8 +31408,29 @@
       <w:r>
         <w:instrText>)</w:instrText>
       </w:r>
-      <w:r>
-        <w:fldChar w:fldCharType="end"/>
+      <w:bookmarkEnd w:id="65"/>
+      <w:r>
+        <w:fldChar w:fldCharType="end"/>
+      </w:r>
+    </w:p>
+    <w:p>
+      <w:pPr>
+        <w:rPr>
+          <w:lang w:eastAsia="zh-CN"/>
+        </w:rPr>
+      </w:pPr>
+      <w:r>
+        <w:rPr>
+          <w:rFonts w:hint="eastAsia"/>
+          <w:lang w:eastAsia="zh-CN"/>
+        </w:rPr>
+        <w:t xml:space="preserve">In finite </w:t>
+      </w:r>
+      <w:r>
+        <w:rPr>
+          <w:lang w:eastAsia="zh-CN"/>
+        </w:rPr>
+        <w:t>volume,</w:t>
       </w:r>
     </w:p>
     <w:p>
@@ -31523,13 +31442,13 @@
       </w:r>
       <w:r>
         <w:rPr>
-          <w:position w:val="-24"/>
-        </w:rPr>
-        <w:object w:dxaOrig="3540" w:dyaOrig="620" w14:anchorId="6F0476E7">
-          <v:shape id="_x0000_i1319" type="#_x0000_t75" style="width:176.8pt;height:30.65pt" o:ole="">
-            <v:imagedata r:id="rId600" o:title=""/>
+          <w:position w:val="-30"/>
+        </w:rPr>
+        <w:object w:dxaOrig="3340" w:dyaOrig="680" w14:anchorId="0DD2742B">
+          <v:shape id="_x0000_i1317" type="#_x0000_t75" style="width:166.8pt;height:34.2pt" o:ole="">
+            <v:imagedata r:id="rId596" o:title=""/>
           </v:shape>
-          <o:OLEObject Type="Embed" ProgID="Equation.DSMT4" ShapeID="_x0000_i1319" DrawAspect="Content" ObjectID="_1776781364" r:id="rId601"/>
+          <o:OLEObject Type="Embed" ProgID="Equation.DSMT4" ShapeID="_x0000_i1317" DrawAspect="Content" ObjectID="_1776916069" r:id="rId597"/>
         </w:object>
       </w:r>
       <w:r>
@@ -31553,7 +31472,6 @@
       <w:r>
         <w:fldChar w:fldCharType="end"/>
       </w:r>
-      <w:bookmarkStart w:id="66" w:name="ZEqnNum468705"/>
       <w:r>
         <w:instrText>(</w:instrText>
       </w:r>
@@ -31568,6 +31486,121 @@
       <w:r>
         <w:instrText>)</w:instrText>
       </w:r>
+      <w:r>
+        <w:fldChar w:fldCharType="end"/>
+      </w:r>
+    </w:p>
+    <w:p>
+      <w:pPr>
+        <w:pStyle w:val="MTDisplayEquation"/>
+      </w:pPr>
+      <w:r>
+        <w:tab/>
+      </w:r>
+      <w:r>
+        <w:rPr>
+          <w:position w:val="-30"/>
+        </w:rPr>
+        <w:object w:dxaOrig="3340" w:dyaOrig="680" w14:anchorId="39868BA5">
+          <v:shape id="_x0000_i1318" type="#_x0000_t75" style="width:166.8pt;height:34.2pt" o:ole="">
+            <v:imagedata r:id="rId598" o:title=""/>
+          </v:shape>
+          <o:OLEObject Type="Embed" ProgID="Equation.DSMT4" ShapeID="_x0000_i1318" DrawAspect="Content" ObjectID="_1776916070" r:id="rId599"/>
+        </w:object>
+      </w:r>
+      <w:r>
+        <w:t xml:space="preserve"> </w:t>
+      </w:r>
+      <w:r>
+        <w:tab/>
+      </w:r>
+      <w:r>
+        <w:fldChar w:fldCharType="begin"/>
+      </w:r>
+      <w:r>
+        <w:instrText xml:space="preserve"> MACROBUTTON MTPlaceRef \* MERGEFORMAT </w:instrText>
+      </w:r>
+      <w:r>
+        <w:fldChar w:fldCharType="begin"/>
+      </w:r>
+      <w:r>
+        <w:instrText xml:space="preserve"> SEQ MTEqn \h \* MERGEFORMAT </w:instrText>
+      </w:r>
+      <w:r>
+        <w:fldChar w:fldCharType="end"/>
+      </w:r>
+      <w:r>
+        <w:instrText>(</w:instrText>
+      </w:r>
+      <w:fldSimple w:instr=" SEQ MTEqn \c \* Arabic \* MERGEFORMAT ">
+        <w:r>
+          <w:rPr>
+            <w:noProof/>
+          </w:rPr>
+          <w:instrText>204</w:instrText>
+        </w:r>
+      </w:fldSimple>
+      <w:r>
+        <w:instrText>)</w:instrText>
+      </w:r>
+      <w:r>
+        <w:fldChar w:fldCharType="end"/>
+      </w:r>
+    </w:p>
+    <w:p>
+      <w:pPr>
+        <w:pStyle w:val="MTDisplayEquation"/>
+      </w:pPr>
+      <w:r>
+        <w:tab/>
+      </w:r>
+      <w:r>
+        <w:rPr>
+          <w:position w:val="-24"/>
+        </w:rPr>
+        <w:object w:dxaOrig="3540" w:dyaOrig="620" w14:anchorId="6F0476E7">
+          <v:shape id="_x0000_i1319" type="#_x0000_t75" style="width:176.8pt;height:30.65pt" o:ole="">
+            <v:imagedata r:id="rId600" o:title=""/>
+          </v:shape>
+          <o:OLEObject Type="Embed" ProgID="Equation.DSMT4" ShapeID="_x0000_i1319" DrawAspect="Content" ObjectID="_1776916071" r:id="rId601"/>
+        </w:object>
+      </w:r>
+      <w:r>
+        <w:t xml:space="preserve"> </w:t>
+      </w:r>
+      <w:r>
+        <w:tab/>
+      </w:r>
+      <w:r>
+        <w:fldChar w:fldCharType="begin"/>
+      </w:r>
+      <w:r>
+        <w:instrText xml:space="preserve"> MACROBUTTON MTPlaceRef \* MERGEFORMAT </w:instrText>
+      </w:r>
+      <w:r>
+        <w:fldChar w:fldCharType="begin"/>
+      </w:r>
+      <w:r>
+        <w:instrText xml:space="preserve"> SEQ MTEqn \h \* MERGEFORMAT </w:instrText>
+      </w:r>
+      <w:r>
+        <w:fldChar w:fldCharType="end"/>
+      </w:r>
+      <w:bookmarkStart w:id="66" w:name="ZEqnNum468705"/>
+      <w:r>
+        <w:instrText>(</w:instrText>
+      </w:r>
+      <w:fldSimple w:instr=" SEQ MTEqn \c \* Arabic \* MERGEFORMAT ">
+        <w:r>
+          <w:rPr>
+            <w:noProof/>
+          </w:rPr>
+          <w:instrText>205</w:instrText>
+        </w:r>
+      </w:fldSimple>
+      <w:r>
+        <w:instrText>)</w:instrText>
+      </w:r>
       <w:bookmarkEnd w:id="66"/>
       <w:r>
         <w:fldChar w:fldCharType="end"/>
@@ -31634,7 +31667,7 @@
           <w:iCs/>
           <w:lang w:eastAsia="zh-CN"/>
         </w:rPr>
-        <w:instrText>(203)</w:instrText>
+        <w:instrText>(205)</w:instrText>
       </w:r>
       <w:r>
         <w:rPr>
@@ -31740,7 +31773,7 @@
         <w:rPr>
           <w:lang w:eastAsia="zh-CN"/>
         </w:rPr>
-        <w:instrText>(200)</w:instrText>
+        <w:instrText>(202)</w:instrText>
       </w:r>
       <w:r>
         <w:rPr>
@@ -31775,7 +31808,7 @@
           <v:shape id="_x0000_i1320" type="#_x0000_t75" style="width:32.8pt;height:17.8pt" o:ole="">
             <v:imagedata r:id="rId602" o:title=""/>
           </v:shape>
-          <o:OLEObject Type="Embed" ProgID="Equation.DSMT4" ShapeID="_x0000_i1320" DrawAspect="Content" ObjectID="_1776781365" r:id="rId603"/>
+          <o:OLEObject Type="Embed" ProgID="Equation.DSMT4" ShapeID="_x0000_i1320" DrawAspect="Content" ObjectID="_1776916072" r:id="rId603"/>
         </w:object>
       </w:r>
       <w:r>

</xml_diff>

<commit_message>
restore the bug temporarily for test purpose
</commit_message>
<xml_diff>
--- a/docs/CaNS_Theory.docx
+++ b/docs/CaNS_Theory.docx
@@ -284,7 +284,7 @@
           <v:shape id="_x0000_i1025" type="#_x0000_t75" style="width:154pt;height:34.95pt" o:ole="">
             <v:imagedata r:id="rId8" o:title=""/>
           </v:shape>
-          <o:OLEObject Type="Embed" ProgID="Equation.DSMT4" ShapeID="_x0000_i1025" DrawAspect="Content" ObjectID="_1776915771" r:id="rId9"/>
+          <o:OLEObject Type="Embed" ProgID="Equation.DSMT4" ShapeID="_x0000_i1025" DrawAspect="Content" ObjectID="_1776928284" r:id="rId9"/>
         </w:object>
       </w:r>
       <w:r>
@@ -497,7 +497,7 @@
           <v:shape id="_x0000_i1026" type="#_x0000_t75" style="width:340.05pt;height:37.8pt" o:ole="">
             <v:imagedata r:id="rId10" o:title=""/>
           </v:shape>
-          <o:OLEObject Type="Embed" ProgID="Equation.DSMT4" ShapeID="_x0000_i1026" DrawAspect="Content" ObjectID="_1776915772" r:id="rId11"/>
+          <o:OLEObject Type="Embed" ProgID="Equation.DSMT4" ShapeID="_x0000_i1026" DrawAspect="Content" ObjectID="_1776928285" r:id="rId11"/>
         </w:object>
       </w:r>
       <w:r>
@@ -554,7 +554,7 @@
           <v:shape id="_x0000_i1027" type="#_x0000_t75" style="width:443.4pt;height:86.25pt" o:ole="">
             <v:imagedata r:id="rId12" o:title=""/>
           </v:shape>
-          <o:OLEObject Type="Embed" ProgID="Equation.DSMT4" ShapeID="_x0000_i1027" DrawAspect="Content" ObjectID="_1776915773" r:id="rId13"/>
+          <o:OLEObject Type="Embed" ProgID="Equation.DSMT4" ShapeID="_x0000_i1027" DrawAspect="Content" ObjectID="_1776928286" r:id="rId13"/>
         </w:object>
       </w:r>
       <w:r>
@@ -651,7 +651,7 @@
           <v:shape id="_x0000_i1028" type="#_x0000_t75" style="width:332.2pt;height:37.8pt" o:ole="">
             <v:imagedata r:id="rId14" o:title=""/>
           </v:shape>
-          <o:OLEObject Type="Embed" ProgID="Equation.DSMT4" ShapeID="_x0000_i1028" DrawAspect="Content" ObjectID="_1776915774" r:id="rId15"/>
+          <o:OLEObject Type="Embed" ProgID="Equation.DSMT4" ShapeID="_x0000_i1028" DrawAspect="Content" ObjectID="_1776928287" r:id="rId15"/>
         </w:object>
       </w:r>
       <w:r>
@@ -707,7 +707,7 @@
           <v:shape id="_x0000_i1029" type="#_x0000_t75" style="width:440.55pt;height:86.25pt" o:ole="">
             <v:imagedata r:id="rId16" o:title=""/>
           </v:shape>
-          <o:OLEObject Type="Embed" ProgID="Equation.DSMT4" ShapeID="_x0000_i1029" DrawAspect="Content" ObjectID="_1776915775" r:id="rId17"/>
+          <o:OLEObject Type="Embed" ProgID="Equation.DSMT4" ShapeID="_x0000_i1029" DrawAspect="Content" ObjectID="_1776928288" r:id="rId17"/>
         </w:object>
       </w:r>
       <w:r>
@@ -809,7 +809,7 @@
           <v:shape id="_x0000_i1030" type="#_x0000_t75" style="width:181.8pt;height:34.95pt" o:ole="">
             <v:imagedata r:id="rId18" o:title=""/>
           </v:shape>
-          <o:OLEObject Type="Embed" ProgID="Equation.DSMT4" ShapeID="_x0000_i1030" DrawAspect="Content" ObjectID="_1776915776" r:id="rId19"/>
+          <o:OLEObject Type="Embed" ProgID="Equation.DSMT4" ShapeID="_x0000_i1030" DrawAspect="Content" ObjectID="_1776928289" r:id="rId19"/>
         </w:object>
       </w:r>
       <w:r>
@@ -866,7 +866,7 @@
           <v:shape id="_x0000_i1031" type="#_x0000_t75" style="width:99.8pt;height:70.55pt" o:ole="">
             <v:imagedata r:id="rId20" o:title=""/>
           </v:shape>
-          <o:OLEObject Type="Embed" ProgID="Equation.DSMT4" ShapeID="_x0000_i1031" DrawAspect="Content" ObjectID="_1776915777" r:id="rId21"/>
+          <o:OLEObject Type="Embed" ProgID="Equation.DSMT4" ShapeID="_x0000_i1031" DrawAspect="Content" ObjectID="_1776928290" r:id="rId21"/>
         </w:object>
       </w:r>
       <w:r>
@@ -1072,27 +1072,14 @@
       <w:r>
         <w:t xml:space="preserve">Figure </w:t>
       </w:r>
-      <w:r>
-        <w:fldChar w:fldCharType="begin"/>
-      </w:r>
-      <w:r>
-        <w:instrText xml:space="preserve"> SEQ Figure \* ARABIC </w:instrText>
-      </w:r>
-      <w:r>
-        <w:fldChar w:fldCharType="separate"/>
-      </w:r>
-      <w:r>
-        <w:rPr>
-          <w:noProof/>
-        </w:rPr>
-        <w:t>1</w:t>
-      </w:r>
-      <w:r>
-        <w:rPr>
-          <w:noProof/>
-        </w:rPr>
-        <w:fldChar w:fldCharType="end"/>
-      </w:r>
+      <w:fldSimple w:instr=" SEQ Figure \* ARABIC ">
+        <w:r>
+          <w:rPr>
+            <w:noProof/>
+          </w:rPr>
+          <w:t>1</w:t>
+        </w:r>
+      </w:fldSimple>
       <w:bookmarkEnd w:id="6"/>
       <w:r>
         <w:t xml:space="preserve"> </w:t>
@@ -1193,7 +1180,7 @@
           <v:shape id="_x0000_i1032" type="#_x0000_t75" style="width:17.1pt;height:32.8pt" o:ole="">
             <v:imagedata r:id="rId23" o:title=""/>
           </v:shape>
-          <o:OLEObject Type="Embed" ProgID="Equation.DSMT4" ShapeID="_x0000_i1032" DrawAspect="Content" ObjectID="_1776915778" r:id="rId24"/>
+          <o:OLEObject Type="Embed" ProgID="Equation.DSMT4" ShapeID="_x0000_i1032" DrawAspect="Content" ObjectID="_1776928291" r:id="rId24"/>
         </w:object>
       </w:r>
       <w:r>
@@ -1213,7 +1200,7 @@
           <v:shape id="_x0000_i1033" type="#_x0000_t75" style="width:16.4pt;height:32.8pt" o:ole="">
             <v:imagedata r:id="rId25" o:title=""/>
           </v:shape>
-          <o:OLEObject Type="Embed" ProgID="Equation.DSMT4" ShapeID="_x0000_i1033" DrawAspect="Content" ObjectID="_1776915779" r:id="rId26"/>
+          <o:OLEObject Type="Embed" ProgID="Equation.DSMT4" ShapeID="_x0000_i1033" DrawAspect="Content" ObjectID="_1776928292" r:id="rId26"/>
         </w:object>
       </w:r>
       <w:r>
@@ -1227,7 +1214,7 @@
           <v:shape id="_x0000_i1034" type="#_x0000_t75" style="width:17.1pt;height:32.8pt" o:ole="">
             <v:imagedata r:id="rId27" o:title=""/>
           </v:shape>
-          <o:OLEObject Type="Embed" ProgID="Equation.DSMT4" ShapeID="_x0000_i1034" DrawAspect="Content" ObjectID="_1776915780" r:id="rId28"/>
+          <o:OLEObject Type="Embed" ProgID="Equation.DSMT4" ShapeID="_x0000_i1034" DrawAspect="Content" ObjectID="_1776928293" r:id="rId28"/>
         </w:object>
       </w:r>
       <w:r>
@@ -1241,7 +1228,7 @@
           <v:shape id="_x0000_i1035" type="#_x0000_t75" style="width:19.25pt;height:32.8pt" o:ole="">
             <v:imagedata r:id="rId29" o:title=""/>
           </v:shape>
-          <o:OLEObject Type="Embed" ProgID="Equation.DSMT4" ShapeID="_x0000_i1035" DrawAspect="Content" ObjectID="_1776915781" r:id="rId30"/>
+          <o:OLEObject Type="Embed" ProgID="Equation.DSMT4" ShapeID="_x0000_i1035" DrawAspect="Content" ObjectID="_1776928294" r:id="rId30"/>
         </w:object>
       </w:r>
       <w:r>
@@ -1307,7 +1294,7 @@
           <v:shape id="_x0000_i1036" type="#_x0000_t75" style="width:201.05pt;height:32.1pt" o:ole="">
             <v:imagedata r:id="rId31" o:title=""/>
           </v:shape>
-          <o:OLEObject Type="Embed" ProgID="Equation.DSMT4" ShapeID="_x0000_i1036" DrawAspect="Content" ObjectID="_1776915782" r:id="rId32"/>
+          <o:OLEObject Type="Embed" ProgID="Equation.DSMT4" ShapeID="_x0000_i1036" DrawAspect="Content" ObjectID="_1776928295" r:id="rId32"/>
         </w:object>
       </w:r>
       <w:r>
@@ -1333,7 +1320,7 @@
           <v:shape id="_x0000_i1037" type="#_x0000_t75" style="width:217.45pt;height:39.9pt" o:ole="">
             <v:imagedata r:id="rId33" o:title=""/>
           </v:shape>
-          <o:OLEObject Type="Embed" ProgID="Equation.DSMT4" ShapeID="_x0000_i1037" DrawAspect="Content" ObjectID="_1776915783" r:id="rId34"/>
+          <o:OLEObject Type="Embed" ProgID="Equation.DSMT4" ShapeID="_x0000_i1037" DrawAspect="Content" ObjectID="_1776928296" r:id="rId34"/>
         </w:object>
       </w:r>
       <w:r>
@@ -1362,7 +1349,7 @@
           <v:shape id="_x0000_i1038" type="#_x0000_t75" style="width:10.7pt;height:13.55pt" o:ole="">
             <v:imagedata r:id="rId35" o:title=""/>
           </v:shape>
-          <o:OLEObject Type="Embed" ProgID="Equation.DSMT4" ShapeID="_x0000_i1038" DrawAspect="Content" ObjectID="_1776915784" r:id="rId36"/>
+          <o:OLEObject Type="Embed" ProgID="Equation.DSMT4" ShapeID="_x0000_i1038" DrawAspect="Content" ObjectID="_1776928297" r:id="rId36"/>
         </w:object>
       </w:r>
       <w:r>
@@ -1606,27 +1593,14 @@
       <w:r>
         <w:t xml:space="preserve">Table </w:t>
       </w:r>
-      <w:r>
-        <w:fldChar w:fldCharType="begin"/>
-      </w:r>
-      <w:r>
-        <w:instrText xml:space="preserve"> SEQ Table \* ARABIC </w:instrText>
-      </w:r>
-      <w:r>
-        <w:fldChar w:fldCharType="separate"/>
-      </w:r>
-      <w:r>
-        <w:rPr>
-          <w:noProof/>
-        </w:rPr>
-        <w:t>1</w:t>
-      </w:r>
-      <w:r>
-        <w:rPr>
-          <w:noProof/>
-        </w:rPr>
-        <w:fldChar w:fldCharType="end"/>
-      </w:r>
+      <w:fldSimple w:instr=" SEQ Table \* ARABIC ">
+        <w:r>
+          <w:rPr>
+            <w:noProof/>
+          </w:rPr>
+          <w:t>1</w:t>
+        </w:r>
+      </w:fldSimple>
       <w:bookmarkEnd w:id="7"/>
       <w:r>
         <w:t xml:space="preserve"> </w:t>
@@ -1659,7 +1633,7 @@
           <v:shape id="_x0000_i1039" type="#_x0000_t75" style="width:60.6pt;height:22.1pt" o:ole="">
             <v:imagedata r:id="rId37" o:title=""/>
           </v:shape>
-          <o:OLEObject Type="Embed" ProgID="Equation.DSMT4" ShapeID="_x0000_i1039" DrawAspect="Content" ObjectID="_1776915785" r:id="rId38"/>
+          <o:OLEObject Type="Embed" ProgID="Equation.DSMT4" ShapeID="_x0000_i1039" DrawAspect="Content" ObjectID="_1776928298" r:id="rId38"/>
         </w:object>
       </w:r>
       <w:r>
@@ -1679,7 +1653,7 @@
           <v:shape id="_x0000_i1040" type="#_x0000_t75" style="width:1in;height:39.9pt" o:ole="">
             <v:imagedata r:id="rId39" o:title=""/>
           </v:shape>
-          <o:OLEObject Type="Embed" ProgID="Equation.DSMT4" ShapeID="_x0000_i1040" DrawAspect="Content" ObjectID="_1776915786" r:id="rId40"/>
+          <o:OLEObject Type="Embed" ProgID="Equation.DSMT4" ShapeID="_x0000_i1040" DrawAspect="Content" ObjectID="_1776928299" r:id="rId40"/>
         </w:object>
       </w:r>
       <w:r>
@@ -1972,7 +1946,7 @@
                 <v:shape id="_x0000_i1041" type="#_x0000_t75" style="width:57.05pt;height:22.1pt" o:ole="">
                   <v:imagedata r:id="rId41" o:title=""/>
                 </v:shape>
-                <o:OLEObject Type="Embed" ProgID="Equation.DSMT4" ShapeID="_x0000_i1041" DrawAspect="Content" ObjectID="_1776915787" r:id="rId42"/>
+                <o:OLEObject Type="Embed" ProgID="Equation.DSMT4" ShapeID="_x0000_i1041" DrawAspect="Content" ObjectID="_1776928300" r:id="rId42"/>
               </w:object>
             </w:r>
           </w:p>
@@ -1995,7 +1969,7 @@
                 <v:shape id="_x0000_i1042" type="#_x0000_t75" style="width:77pt;height:22.1pt" o:ole="">
                   <v:imagedata r:id="rId43" o:title=""/>
                 </v:shape>
-                <o:OLEObject Type="Embed" ProgID="Equation.DSMT4" ShapeID="_x0000_i1042" DrawAspect="Content" ObjectID="_1776915788" r:id="rId44"/>
+                <o:OLEObject Type="Embed" ProgID="Equation.DSMT4" ShapeID="_x0000_i1042" DrawAspect="Content" ObjectID="_1776928301" r:id="rId44"/>
               </w:object>
             </w:r>
             <w:r>
@@ -2012,7 +1986,7 @@
                 <v:shape id="_x0000_i1043" type="#_x0000_t75" style="width:62pt;height:19.25pt" o:ole="">
                   <v:imagedata r:id="rId45" o:title=""/>
                 </v:shape>
-                <o:OLEObject Type="Embed" ProgID="Equation.DSMT4" ShapeID="_x0000_i1043" DrawAspect="Content" ObjectID="_1776915789" r:id="rId46"/>
+                <o:OLEObject Type="Embed" ProgID="Equation.DSMT4" ShapeID="_x0000_i1043" DrawAspect="Content" ObjectID="_1776928302" r:id="rId46"/>
               </w:object>
             </w:r>
             <w:r>
@@ -2110,7 +2084,7 @@
                 <v:shape id="_x0000_i1044" type="#_x0000_t75" style="width:86.95pt;height:39.2pt" o:ole="">
                   <v:imagedata r:id="rId47" o:title=""/>
                 </v:shape>
-                <o:OLEObject Type="Embed" ProgID="Equation.DSMT4" ShapeID="_x0000_i1044" DrawAspect="Content" ObjectID="_1776915790" r:id="rId48"/>
+                <o:OLEObject Type="Embed" ProgID="Equation.DSMT4" ShapeID="_x0000_i1044" DrawAspect="Content" ObjectID="_1776928303" r:id="rId48"/>
               </w:object>
             </w:r>
           </w:p>
@@ -2133,7 +2107,7 @@
                 <v:shape id="_x0000_i1045" type="#_x0000_t75" style="width:111.2pt;height:39.2pt" o:ole="">
                   <v:imagedata r:id="rId49" o:title=""/>
                 </v:shape>
-                <o:OLEObject Type="Embed" ProgID="Equation.DSMT4" ShapeID="_x0000_i1045" DrawAspect="Content" ObjectID="_1776915791" r:id="rId50"/>
+                <o:OLEObject Type="Embed" ProgID="Equation.DSMT4" ShapeID="_x0000_i1045" DrawAspect="Content" ObjectID="_1776928304" r:id="rId50"/>
               </w:object>
             </w:r>
             <w:r>
@@ -2437,7 +2411,7 @@
           <v:shape id="_x0000_i1046" type="#_x0000_t75" style="width:17.1pt;height:32.8pt" o:ole="">
             <v:imagedata r:id="rId52" o:title=""/>
           </v:shape>
-          <o:OLEObject Type="Embed" ProgID="Equation.DSMT4" ShapeID="_x0000_i1046" DrawAspect="Content" ObjectID="_1776915792" r:id="rId53"/>
+          <o:OLEObject Type="Embed" ProgID="Equation.DSMT4" ShapeID="_x0000_i1046" DrawAspect="Content" ObjectID="_1776928305" r:id="rId53"/>
         </w:object>
       </w:r>
       <w:r>
@@ -2468,59 +2442,56 @@
         <w:t xml:space="preserve"> incorrect.</w:t>
       </w:r>
       <w:r>
+        <w:t xml:space="preserve"> However, this solution does an interpolation using the velocity values at positions 1 and 2 and the velocity gradient at the wall, which implies that it assu</w:t>
+      </w:r>
+      <w:r>
+        <w:t>mes</w:t>
+      </w:r>
+      <w:r>
         <w:t xml:space="preserve"> </w:t>
       </w:r>
       <w:r>
+        <w:t>a</w:t>
+      </w:r>
+      <w:r>
+        <w:t xml:space="preserve"> smooth profile of </w:t>
+      </w:r>
+      <w:r>
+        <w:t xml:space="preserve">velocity </w:t>
+      </w:r>
+      <w:r>
+        <w:t>from</w:t>
+      </w:r>
+      <w:r>
+        <w:t xml:space="preserve"> the wall</w:t>
+      </w:r>
+      <w:r>
+        <w:t xml:space="preserve"> to position 1 to position 2</w:t>
+      </w:r>
+      <w:r>
+        <w:t xml:space="preserve">. </w:t>
+      </w:r>
+      <w:r>
+        <w:rPr>
+          <w:rFonts w:hint="eastAsia"/>
+          <w:lang w:eastAsia="zh-CN"/>
+        </w:rPr>
+        <w:t>The</w:t>
+      </w:r>
+      <w:r>
+        <w:t xml:space="preserve"> assumption does not hold true, so this treatment can cause large </w:t>
+      </w:r>
+      <w:r>
+        <w:rPr>
+          <w:rFonts w:hint="eastAsia"/>
+          <w:lang w:eastAsia="zh-CN"/>
+        </w:rPr>
+        <w:t>errors.</w:t>
+      </w:r>
+    </w:p>
+    <w:p>
+      <w:r>
         <w:lastRenderedPageBreak/>
-        <w:t>However, this solution does an interpolation using the velocity values at positions 1 and 2 and the velocity gradient at the wall, which implies that it assu</w:t>
-      </w:r>
-      <w:r>
-        <w:t>mes</w:t>
-      </w:r>
-      <w:r>
-        <w:t xml:space="preserve"> </w:t>
-      </w:r>
-      <w:r>
-        <w:t>a</w:t>
-      </w:r>
-      <w:r>
-        <w:t xml:space="preserve"> smooth profile of </w:t>
-      </w:r>
-      <w:r>
-        <w:t xml:space="preserve">velocity </w:t>
-      </w:r>
-      <w:r>
-        <w:t>from</w:t>
-      </w:r>
-      <w:r>
-        <w:t xml:space="preserve"> the wall</w:t>
-      </w:r>
-      <w:r>
-        <w:t xml:space="preserve"> to position 1 to position 2</w:t>
-      </w:r>
-      <w:r>
-        <w:t xml:space="preserve">. </w:t>
-      </w:r>
-      <w:r>
-        <w:rPr>
-          <w:rFonts w:hint="eastAsia"/>
-          <w:lang w:eastAsia="zh-CN"/>
-        </w:rPr>
-        <w:t>The</w:t>
-      </w:r>
-      <w:r>
-        <w:t xml:space="preserve"> assumption does not hold true, so this treatment can cause large </w:t>
-      </w:r>
-      <w:r>
-        <w:rPr>
-          <w:rFonts w:hint="eastAsia"/>
-          <w:lang w:eastAsia="zh-CN"/>
-        </w:rPr>
-        <w:t>errors.</w:t>
-      </w:r>
-    </w:p>
-    <w:p>
-      <w:r>
         <w:t>In contrast</w:t>
       </w:r>
       <w:r>
@@ -2549,7 +2520,7 @@
           <v:shape id="_x0000_i1047" type="#_x0000_t75" style="width:134pt;height:39.9pt" o:ole="">
             <v:imagedata r:id="rId54" o:title=""/>
           </v:shape>
-          <o:OLEObject Type="Embed" ProgID="Equation.DSMT4" ShapeID="_x0000_i1047" DrawAspect="Content" ObjectID="_1776915793" r:id="rId55"/>
+          <o:OLEObject Type="Embed" ProgID="Equation.DSMT4" ShapeID="_x0000_i1047" DrawAspect="Content" ObjectID="_1776928306" r:id="rId55"/>
         </w:object>
       </w:r>
       <w:r>
@@ -2653,7 +2624,7 @@
           <v:shape id="_x0000_i1048" type="#_x0000_t75" style="width:134pt;height:39.9pt" o:ole="">
             <v:imagedata r:id="rId54" o:title=""/>
           </v:shape>
-          <o:OLEObject Type="Embed" ProgID="Equation.DSMT4" ShapeID="_x0000_i1048" DrawAspect="Content" ObjectID="_1776915794" r:id="rId56"/>
+          <o:OLEObject Type="Embed" ProgID="Equation.DSMT4" ShapeID="_x0000_i1048" DrawAspect="Content" ObjectID="_1776928307" r:id="rId56"/>
         </w:object>
       </w:r>
       <w:r>
@@ -2694,7 +2665,7 @@
           <v:shape id="_x0000_i1049" type="#_x0000_t75" style="width:134pt;height:39.9pt" o:ole="">
             <v:imagedata r:id="rId54" o:title=""/>
           </v:shape>
-          <o:OLEObject Type="Embed" ProgID="Equation.DSMT4" ShapeID="_x0000_i1049" DrawAspect="Content" ObjectID="_1776915795" r:id="rId57"/>
+          <o:OLEObject Type="Embed" ProgID="Equation.DSMT4" ShapeID="_x0000_i1049" DrawAspect="Content" ObjectID="_1776928308" r:id="rId57"/>
         </w:object>
       </w:r>
       <w:r>
@@ -2715,7 +2686,7 @@
           <v:shape id="_x0000_i1050" type="#_x0000_t75" style="width:19.25pt;height:17.1pt" o:ole="">
             <v:imagedata r:id="rId58" o:title=""/>
           </v:shape>
-          <o:OLEObject Type="Embed" ProgID="Equation.DSMT4" ShapeID="_x0000_i1050" DrawAspect="Content" ObjectID="_1776915796" r:id="rId59"/>
+          <o:OLEObject Type="Embed" ProgID="Equation.DSMT4" ShapeID="_x0000_i1050" DrawAspect="Content" ObjectID="_1776928309" r:id="rId59"/>
         </w:object>
       </w:r>
       <w:bookmarkEnd w:id="8"/>
@@ -2730,7 +2701,7 @@
           <v:shape id="_x0000_i1051" type="#_x0000_t75" style="width:96.95pt;height:37.05pt" o:ole="">
             <v:imagedata r:id="rId60" o:title=""/>
           </v:shape>
-          <o:OLEObject Type="Embed" ProgID="Equation.DSMT4" ShapeID="_x0000_i1051" DrawAspect="Content" ObjectID="_1776915797" r:id="rId61"/>
+          <o:OLEObject Type="Embed" ProgID="Equation.DSMT4" ShapeID="_x0000_i1051" DrawAspect="Content" ObjectID="_1776928310" r:id="rId61"/>
         </w:object>
       </w:r>
       <w:r>
@@ -2756,7 +2727,7 @@
           <v:shape id="_x0000_i1052" type="#_x0000_t75" style="width:168.95pt;height:39.9pt" o:ole="">
             <v:imagedata r:id="rId62" o:title=""/>
           </v:shape>
-          <o:OLEObject Type="Embed" ProgID="Equation.DSMT4" ShapeID="_x0000_i1052" DrawAspect="Content" ObjectID="_1776915798" r:id="rId63"/>
+          <o:OLEObject Type="Embed" ProgID="Equation.DSMT4" ShapeID="_x0000_i1052" DrawAspect="Content" ObjectID="_1776928311" r:id="rId63"/>
         </w:object>
       </w:r>
       <w:r>
@@ -2773,7 +2744,7 @@
           <v:shape id="_x0000_i1053" type="#_x0000_t75" style="width:86.95pt;height:37.8pt" o:ole="">
             <v:imagedata r:id="rId64" o:title=""/>
           </v:shape>
-          <o:OLEObject Type="Embed" ProgID="Equation.DSMT4" ShapeID="_x0000_i1053" DrawAspect="Content" ObjectID="_1776915799" r:id="rId65"/>
+          <o:OLEObject Type="Embed" ProgID="Equation.DSMT4" ShapeID="_x0000_i1053" DrawAspect="Content" ObjectID="_1776928312" r:id="rId65"/>
         </w:object>
       </w:r>
       <w:r>
@@ -2793,7 +2764,7 @@
           <v:shape id="_x0000_i1054" type="#_x0000_t75" style="width:111.9pt;height:47.05pt" o:ole="">
             <v:imagedata r:id="rId66" o:title=""/>
           </v:shape>
-          <o:OLEObject Type="Embed" ProgID="Equation.DSMT4" ShapeID="_x0000_i1054" DrawAspect="Content" ObjectID="_1776915800" r:id="rId67"/>
+          <o:OLEObject Type="Embed" ProgID="Equation.DSMT4" ShapeID="_x0000_i1054" DrawAspect="Content" ObjectID="_1776928313" r:id="rId67"/>
         </w:object>
       </w:r>
       <w:r>
@@ -2957,27 +2928,14 @@
       <w:r>
         <w:t xml:space="preserve">Figure </w:t>
       </w:r>
-      <w:r>
-        <w:fldChar w:fldCharType="begin"/>
-      </w:r>
-      <w:r>
-        <w:instrText xml:space="preserve"> SEQ Figure \* ARABIC </w:instrText>
-      </w:r>
-      <w:r>
-        <w:fldChar w:fldCharType="separate"/>
-      </w:r>
-      <w:r>
-        <w:rPr>
-          <w:noProof/>
-        </w:rPr>
-        <w:t>2</w:t>
-      </w:r>
-      <w:r>
-        <w:rPr>
-          <w:noProof/>
-        </w:rPr>
-        <w:fldChar w:fldCharType="end"/>
-      </w:r>
+      <w:fldSimple w:instr=" SEQ Figure \* ARABIC ">
+        <w:r>
+          <w:rPr>
+            <w:noProof/>
+          </w:rPr>
+          <w:t>2</w:t>
+        </w:r>
+      </w:fldSimple>
       <w:bookmarkEnd w:id="9"/>
       <w:r>
         <w:t xml:space="preserve"> Gradients provided by </w:t>
@@ -3136,27 +3094,14 @@
       <w:r>
         <w:t xml:space="preserve">Figure </w:t>
       </w:r>
-      <w:r>
-        <w:fldChar w:fldCharType="begin"/>
-      </w:r>
-      <w:r>
-        <w:instrText xml:space="preserve"> SEQ Figure \* ARABIC </w:instrText>
-      </w:r>
-      <w:r>
-        <w:fldChar w:fldCharType="separate"/>
-      </w:r>
-      <w:r>
-        <w:rPr>
-          <w:noProof/>
-        </w:rPr>
-        <w:t>3</w:t>
-      </w:r>
-      <w:r>
-        <w:rPr>
-          <w:noProof/>
-        </w:rPr>
-        <w:fldChar w:fldCharType="end"/>
-      </w:r>
+      <w:fldSimple w:instr=" SEQ Figure \* ARABIC ">
+        <w:r>
+          <w:rPr>
+            <w:noProof/>
+          </w:rPr>
+          <w:t>3</w:t>
+        </w:r>
+      </w:fldSimple>
       <w:bookmarkEnd w:id="10"/>
       <w:r>
         <w:t xml:space="preserve"> Splitting </w:t>
@@ -3231,7 +3176,7 @@
           <v:shape id="_x0000_i1055" type="#_x0000_t75" style="width:101.25pt;height:34.95pt" o:ole="">
             <v:imagedata r:id="rId70" o:title=""/>
           </v:shape>
-          <o:OLEObject Type="Embed" ProgID="Equation.DSMT4" ShapeID="_x0000_i1055" DrawAspect="Content" ObjectID="_1776915801" r:id="rId71"/>
+          <o:OLEObject Type="Embed" ProgID="Equation.DSMT4" ShapeID="_x0000_i1055" DrawAspect="Content" ObjectID="_1776928314" r:id="rId71"/>
         </w:object>
       </w:r>
       <w:r>
@@ -3331,7 +3276,7 @@
           <v:shape id="_x0000_i1056" type="#_x0000_t75" style="width:11.4pt;height:13.55pt" o:ole="">
             <v:imagedata r:id="rId72" o:title=""/>
           </v:shape>
-          <o:OLEObject Type="Embed" ProgID="Equation.DSMT4" ShapeID="_x0000_i1056" DrawAspect="Content" ObjectID="_1776915802" r:id="rId73"/>
+          <o:OLEObject Type="Embed" ProgID="Equation.DSMT4" ShapeID="_x0000_i1056" DrawAspect="Content" ObjectID="_1776928315" r:id="rId73"/>
         </w:object>
       </w:r>
       <w:r>
@@ -3345,7 +3290,7 @@
           <v:shape id="_x0000_i1057" type="#_x0000_t75" style="width:10pt;height:14.25pt" o:ole="">
             <v:imagedata r:id="rId74" o:title=""/>
           </v:shape>
-          <o:OLEObject Type="Embed" ProgID="Equation.DSMT4" ShapeID="_x0000_i1057" DrawAspect="Content" ObjectID="_1776915803" r:id="rId75"/>
+          <o:OLEObject Type="Embed" ProgID="Equation.DSMT4" ShapeID="_x0000_i1057" DrawAspect="Content" ObjectID="_1776928316" r:id="rId75"/>
         </w:object>
       </w:r>
       <w:r>
@@ -3359,7 +3304,7 @@
           <v:shape id="_x0000_i1058" type="#_x0000_t75" style="width:34.95pt;height:14.25pt" o:ole="">
             <v:imagedata r:id="rId76" o:title=""/>
           </v:shape>
-          <o:OLEObject Type="Embed" ProgID="Equation.DSMT4" ShapeID="_x0000_i1058" DrawAspect="Content" ObjectID="_1776915804" r:id="rId77"/>
+          <o:OLEObject Type="Embed" ProgID="Equation.DSMT4" ShapeID="_x0000_i1058" DrawAspect="Content" ObjectID="_1776928317" r:id="rId77"/>
         </w:object>
       </w:r>
       <w:r>
@@ -3373,7 +3318,7 @@
           <v:shape id="_x0000_i1059" type="#_x0000_t75" style="width:11.4pt;height:13.55pt" o:ole="">
             <v:imagedata r:id="rId72" o:title=""/>
           </v:shape>
-          <o:OLEObject Type="Embed" ProgID="Equation.DSMT4" ShapeID="_x0000_i1059" DrawAspect="Content" ObjectID="_1776915805" r:id="rId78"/>
+          <o:OLEObject Type="Embed" ProgID="Equation.DSMT4" ShapeID="_x0000_i1059" DrawAspect="Content" ObjectID="_1776928318" r:id="rId78"/>
         </w:object>
       </w:r>
       <w:r>
@@ -3547,7 +3492,7 @@
           <v:shape id="_x0000_i1060" type="#_x0000_t75" style="width:60.6pt;height:17.1pt" o:ole="">
             <v:imagedata r:id="rId79" o:title=""/>
           </v:shape>
-          <o:OLEObject Type="Embed" ProgID="Equation.DSMT4" ShapeID="_x0000_i1060" DrawAspect="Content" ObjectID="_1776915806" r:id="rId80"/>
+          <o:OLEObject Type="Embed" ProgID="Equation.DSMT4" ShapeID="_x0000_i1060" DrawAspect="Content" ObjectID="_1776928319" r:id="rId80"/>
         </w:object>
       </w:r>
       <w:r>
@@ -3561,7 +3506,7 @@
           <v:shape id="_x0000_i1061" type="#_x0000_t75" style="width:62pt;height:19.25pt" o:ole="">
             <v:imagedata r:id="rId81" o:title=""/>
           </v:shape>
-          <o:OLEObject Type="Embed" ProgID="Equation.DSMT4" ShapeID="_x0000_i1061" DrawAspect="Content" ObjectID="_1776915807" r:id="rId82"/>
+          <o:OLEObject Type="Embed" ProgID="Equation.DSMT4" ShapeID="_x0000_i1061" DrawAspect="Content" ObjectID="_1776928320" r:id="rId82"/>
         </w:object>
       </w:r>
       <w:r>
@@ -3578,7 +3523,7 @@
           <v:shape id="_x0000_i1062" type="#_x0000_t75" style="width:16.4pt;height:17.1pt" o:ole="">
             <v:imagedata r:id="rId83" o:title=""/>
           </v:shape>
-          <o:OLEObject Type="Embed" ProgID="Equation.DSMT4" ShapeID="_x0000_i1062" DrawAspect="Content" ObjectID="_1776915808" r:id="rId84"/>
+          <o:OLEObject Type="Embed" ProgID="Equation.DSMT4" ShapeID="_x0000_i1062" DrawAspect="Content" ObjectID="_1776928321" r:id="rId84"/>
         </w:object>
       </w:r>
       <w:r>
@@ -3592,7 +3537,7 @@
           <v:shape id="_x0000_i1063" type="#_x0000_t75" style="width:16.4pt;height:19.25pt" o:ole="">
             <v:imagedata r:id="rId85" o:title=""/>
           </v:shape>
-          <o:OLEObject Type="Embed" ProgID="Equation.DSMT4" ShapeID="_x0000_i1063" DrawAspect="Content" ObjectID="_1776915809" r:id="rId86"/>
+          <o:OLEObject Type="Embed" ProgID="Equation.DSMT4" ShapeID="_x0000_i1063" DrawAspect="Content" ObjectID="_1776928322" r:id="rId86"/>
         </w:object>
       </w:r>
       <w:r>
@@ -3634,7 +3579,7 @@
           <v:shape id="_x0000_i1064" type="#_x0000_t75" style="width:372.1pt;height:34.95pt" o:ole="">
             <v:imagedata r:id="rId87" o:title=""/>
           </v:shape>
-          <o:OLEObject Type="Embed" ProgID="Equation.DSMT4" ShapeID="_x0000_i1064" DrawAspect="Content" ObjectID="_1776915810" r:id="rId88"/>
+          <o:OLEObject Type="Embed" ProgID="Equation.DSMT4" ShapeID="_x0000_i1064" DrawAspect="Content" ObjectID="_1776928323" r:id="rId88"/>
         </w:object>
       </w:r>
       <w:r>
@@ -3724,7 +3669,7 @@
           <v:shape id="_x0000_i1065" type="#_x0000_t75" style="width:116.9pt;height:39.9pt" o:ole="">
             <v:imagedata r:id="rId89" o:title=""/>
           </v:shape>
-          <o:OLEObject Type="Embed" ProgID="Equation.DSMT4" ShapeID="_x0000_i1065" DrawAspect="Content" ObjectID="_1776915811" r:id="rId90"/>
+          <o:OLEObject Type="Embed" ProgID="Equation.DSMT4" ShapeID="_x0000_i1065" DrawAspect="Content" ObjectID="_1776928324" r:id="rId90"/>
         </w:object>
       </w:r>
       <w:r>
@@ -3821,7 +3766,7 @@
           <v:shape id="_x0000_i1066" type="#_x0000_t75" style="width:130.45pt;height:42.05pt" o:ole="">
             <v:imagedata r:id="rId91" o:title=""/>
           </v:shape>
-          <o:OLEObject Type="Embed" ProgID="Equation.DSMT4" ShapeID="_x0000_i1066" DrawAspect="Content" ObjectID="_1776915812" r:id="rId92"/>
+          <o:OLEObject Type="Embed" ProgID="Equation.DSMT4" ShapeID="_x0000_i1066" DrawAspect="Content" ObjectID="_1776928325" r:id="rId92"/>
         </w:object>
       </w:r>
       <w:r>
@@ -3888,7 +3833,7 @@
           <v:shape id="_x0000_i1067" type="#_x0000_t75" style="width:350pt;height:44.9pt" o:ole="">
             <v:imagedata r:id="rId93" o:title=""/>
           </v:shape>
-          <o:OLEObject Type="Embed" ProgID="Equation.DSMT4" ShapeID="_x0000_i1067" DrawAspect="Content" ObjectID="_1776915813" r:id="rId94"/>
+          <o:OLEObject Type="Embed" ProgID="Equation.DSMT4" ShapeID="_x0000_i1067" DrawAspect="Content" ObjectID="_1776928326" r:id="rId94"/>
         </w:object>
       </w:r>
       <w:r>
@@ -4103,7 +4048,7 @@
           <v:shape id="_x0000_i1068" type="#_x0000_t75" style="width:268.05pt;height:214.55pt" o:ole="">
             <v:imagedata r:id="rId95" o:title=""/>
           </v:shape>
-          <o:OLEObject Type="Embed" ProgID="Equation.DSMT4" ShapeID="_x0000_i1068" DrawAspect="Content" ObjectID="_1776915814" r:id="rId96"/>
+          <o:OLEObject Type="Embed" ProgID="Equation.DSMT4" ShapeID="_x0000_i1068" DrawAspect="Content" ObjectID="_1776928327" r:id="rId96"/>
         </w:object>
       </w:r>
       <w:r>
@@ -4202,7 +4147,7 @@
           <v:shape id="_x0000_i1069" type="#_x0000_t75" style="width:246.65pt;height:57.75pt" o:ole="">
             <v:imagedata r:id="rId97" o:title=""/>
           </v:shape>
-          <o:OLEObject Type="Embed" ProgID="Equation.DSMT4" ShapeID="_x0000_i1069" DrawAspect="Content" ObjectID="_1776915815" r:id="rId98"/>
+          <o:OLEObject Type="Embed" ProgID="Equation.DSMT4" ShapeID="_x0000_i1069" DrawAspect="Content" ObjectID="_1776928328" r:id="rId98"/>
         </w:object>
       </w:r>
       <w:r>
@@ -4258,7 +4203,7 @@
           <v:shape id="_x0000_i1070" type="#_x0000_t75" style="width:247.35pt;height:61.3pt" o:ole="">
             <v:imagedata r:id="rId99" o:title=""/>
           </v:shape>
-          <o:OLEObject Type="Embed" ProgID="Equation.DSMT4" ShapeID="_x0000_i1070" DrawAspect="Content" ObjectID="_1776915816" r:id="rId100"/>
+          <o:OLEObject Type="Embed" ProgID="Equation.DSMT4" ShapeID="_x0000_i1070" DrawAspect="Content" ObjectID="_1776928329" r:id="rId100"/>
         </w:object>
       </w:r>
       <w:r>
@@ -4315,7 +4260,7 @@
           <v:shape id="_x0000_i1071" type="#_x0000_t75" style="width:10.7pt;height:14.25pt" o:ole="">
             <v:imagedata r:id="rId101" o:title=""/>
           </v:shape>
-          <o:OLEObject Type="Embed" ProgID="Equation.DSMT4" ShapeID="_x0000_i1071" DrawAspect="Content" ObjectID="_1776915817" r:id="rId102"/>
+          <o:OLEObject Type="Embed" ProgID="Equation.DSMT4" ShapeID="_x0000_i1071" DrawAspect="Content" ObjectID="_1776928330" r:id="rId102"/>
         </w:object>
       </w:r>
       <w:r>
@@ -4335,7 +4280,7 @@
           <v:shape id="_x0000_i1072" type="#_x0000_t75" style="width:22.1pt;height:15.7pt" o:ole="">
             <v:imagedata r:id="rId103" o:title=""/>
           </v:shape>
-          <o:OLEObject Type="Embed" ProgID="Equation.DSMT4" ShapeID="_x0000_i1072" DrawAspect="Content" ObjectID="_1776915818" r:id="rId104"/>
+          <o:OLEObject Type="Embed" ProgID="Equation.DSMT4" ShapeID="_x0000_i1072" DrawAspect="Content" ObjectID="_1776928331" r:id="rId104"/>
         </w:object>
       </w:r>
       <w:r>
@@ -4441,21 +4386,11 @@
       <w:r>
         <w:instrText xml:space="preserve"> GOTOBUTTON ZEqnNum287492  \* MERGEFORMAT </w:instrText>
       </w:r>
-      <w:r>
-        <w:fldChar w:fldCharType="begin"/>
-      </w:r>
-      <w:r>
-        <w:instrText xml:space="preserve"> REF ZEqnNum287492 \* Charformat \! \* MERGEFORMAT </w:instrText>
-      </w:r>
-      <w:r>
-        <w:fldChar w:fldCharType="separate"/>
-      </w:r>
-      <w:r>
-        <w:instrText>(13)</w:instrText>
-      </w:r>
-      <w:r>
-        <w:fldChar w:fldCharType="end"/>
-      </w:r>
+      <w:fldSimple w:instr=" REF ZEqnNum287492 \* Charformat \! \* MERGEFORMAT ">
+        <w:r>
+          <w:instrText>(13)</w:instrText>
+        </w:r>
+      </w:fldSimple>
       <w:r>
         <w:fldChar w:fldCharType="end"/>
       </w:r>
@@ -4479,7 +4414,7 @@
           <v:shape id="_x0000_i1073" type="#_x0000_t75" style="width:161.1pt;height:39.2pt" o:ole="">
             <v:imagedata r:id="rId105" o:title=""/>
           </v:shape>
-          <o:OLEObject Type="Embed" ProgID="Equation.DSMT4" ShapeID="_x0000_i1073" DrawAspect="Content" ObjectID="_1776915819" r:id="rId106"/>
+          <o:OLEObject Type="Embed" ProgID="Equation.DSMT4" ShapeID="_x0000_i1073" DrawAspect="Content" ObjectID="_1776928332" r:id="rId106"/>
         </w:object>
       </w:r>
       <w:r>
@@ -4552,7 +4487,7 @@
           <v:shape id="_x0000_i1074" type="#_x0000_t75" style="width:39.9pt;height:22.1pt" o:ole="">
             <v:imagedata r:id="rId107" o:title=""/>
           </v:shape>
-          <o:OLEObject Type="Embed" ProgID="Equation.DSMT4" ShapeID="_x0000_i1074" DrawAspect="Content" ObjectID="_1776915820" r:id="rId108"/>
+          <o:OLEObject Type="Embed" ProgID="Equation.DSMT4" ShapeID="_x0000_i1074" DrawAspect="Content" ObjectID="_1776928333" r:id="rId108"/>
         </w:object>
       </w:r>
       <w:r>
@@ -4794,7 +4729,7 @@
           <v:shape id="_x0000_i1075" type="#_x0000_t75" style="width:168.95pt;height:39.2pt" o:ole="">
             <v:imagedata r:id="rId109" o:title=""/>
           </v:shape>
-          <o:OLEObject Type="Embed" ProgID="Equation.DSMT4" ShapeID="_x0000_i1075" DrawAspect="Content" ObjectID="_1776915821" r:id="rId110"/>
+          <o:OLEObject Type="Embed" ProgID="Equation.DSMT4" ShapeID="_x0000_i1075" DrawAspect="Content" ObjectID="_1776928334" r:id="rId110"/>
         </w:object>
       </w:r>
       <w:r>
@@ -5661,7 +5596,7 @@
           <v:shape id="_x0000_i1076" type="#_x0000_t75" style="width:315.8pt;height:42.05pt" o:ole="">
             <v:imagedata r:id="rId111" o:title=""/>
           </v:shape>
-          <o:OLEObject Type="Embed" ProgID="Equation.DSMT4" ShapeID="_x0000_i1076" DrawAspect="Content" ObjectID="_1776915822" r:id="rId112"/>
+          <o:OLEObject Type="Embed" ProgID="Equation.DSMT4" ShapeID="_x0000_i1076" DrawAspect="Content" ObjectID="_1776928335" r:id="rId112"/>
         </w:object>
       </w:r>
       <w:r>
@@ -5868,7 +5803,7 @@
           <v:shape id="_x0000_i1077" type="#_x0000_t75" style="width:273.75pt;height:75.55pt" o:ole="">
             <v:imagedata r:id="rId113" o:title=""/>
           </v:shape>
-          <o:OLEObject Type="Embed" ProgID="Equation.DSMT4" ShapeID="_x0000_i1077" DrawAspect="Content" ObjectID="_1776915823" r:id="rId114"/>
+          <o:OLEObject Type="Embed" ProgID="Equation.DSMT4" ShapeID="_x0000_i1077" DrawAspect="Content" ObjectID="_1776928336" r:id="rId114"/>
         </w:object>
       </w:r>
       <w:r>
@@ -5959,7 +5894,7 @@
           <v:shape id="_x0000_i1078" type="#_x0000_t75" style="width:246.65pt;height:57.75pt" o:ole="">
             <v:imagedata r:id="rId115" o:title=""/>
           </v:shape>
-          <o:OLEObject Type="Embed" ProgID="Equation.DSMT4" ShapeID="_x0000_i1078" DrawAspect="Content" ObjectID="_1776915824" r:id="rId116"/>
+          <o:OLEObject Type="Embed" ProgID="Equation.DSMT4" ShapeID="_x0000_i1078" DrawAspect="Content" ObjectID="_1776928337" r:id="rId116"/>
         </w:object>
       </w:r>
       <w:r>
@@ -6015,7 +5950,7 @@
           <v:shape id="_x0000_i1079" type="#_x0000_t75" style="width:243.8pt;height:61.3pt" o:ole="">
             <v:imagedata r:id="rId117" o:title=""/>
           </v:shape>
-          <o:OLEObject Type="Embed" ProgID="Equation.DSMT4" ShapeID="_x0000_i1079" DrawAspect="Content" ObjectID="_1776915825" r:id="rId118"/>
+          <o:OLEObject Type="Embed" ProgID="Equation.DSMT4" ShapeID="_x0000_i1079" DrawAspect="Content" ObjectID="_1776928338" r:id="rId118"/>
         </w:object>
       </w:r>
       <w:r>
@@ -6092,7 +6027,7 @@
           <v:shape id="_x0000_i1080" type="#_x0000_t75" style="width:161.1pt;height:39.2pt" o:ole="">
             <v:imagedata r:id="rId119" o:title=""/>
           </v:shape>
-          <o:OLEObject Type="Embed" ProgID="Equation.DSMT4" ShapeID="_x0000_i1080" DrawAspect="Content" ObjectID="_1776915826" r:id="rId120"/>
+          <o:OLEObject Type="Embed" ProgID="Equation.DSMT4" ShapeID="_x0000_i1080" DrawAspect="Content" ObjectID="_1776928339" r:id="rId120"/>
         </w:object>
       </w:r>
       <w:r>
@@ -6988,7 +6923,7 @@
           <v:shape id="_x0000_i1081" type="#_x0000_t75" style="width:144.7pt;height:39.2pt" o:ole="">
             <v:imagedata r:id="rId121" o:title=""/>
           </v:shape>
-          <o:OLEObject Type="Embed" ProgID="Equation.DSMT4" ShapeID="_x0000_i1081" DrawAspect="Content" ObjectID="_1776915827" r:id="rId122"/>
+          <o:OLEObject Type="Embed" ProgID="Equation.DSMT4" ShapeID="_x0000_i1081" DrawAspect="Content" ObjectID="_1776928340" r:id="rId122"/>
         </w:object>
       </w:r>
       <w:r>
@@ -7080,7 +7015,7 @@
           <v:shape id="_x0000_i1082" type="#_x0000_t75" style="width:236.65pt;height:44.2pt" o:ole="">
             <v:imagedata r:id="rId123" o:title=""/>
           </v:shape>
-          <o:OLEObject Type="Embed" ProgID="Equation.DSMT4" ShapeID="_x0000_i1082" DrawAspect="Content" ObjectID="_1776915828" r:id="rId124"/>
+          <o:OLEObject Type="Embed" ProgID="Equation.DSMT4" ShapeID="_x0000_i1082" DrawAspect="Content" ObjectID="_1776928341" r:id="rId124"/>
         </w:object>
       </w:r>
       <w:r>
@@ -7173,7 +7108,7 @@
           <v:shape id="_x0000_i1083" type="#_x0000_t75" style="width:302.95pt;height:52.05pt" o:ole="">
             <v:imagedata r:id="rId125" o:title=""/>
           </v:shape>
-          <o:OLEObject Type="Embed" ProgID="Equation.DSMT4" ShapeID="_x0000_i1083" DrawAspect="Content" ObjectID="_1776915829" r:id="rId126"/>
+          <o:OLEObject Type="Embed" ProgID="Equation.DSMT4" ShapeID="_x0000_i1083" DrawAspect="Content" ObjectID="_1776928342" r:id="rId126"/>
         </w:object>
       </w:r>
       <w:r>
@@ -7241,7 +7176,7 @@
           <v:shape id="_x0000_i1084" type="#_x0000_t75" style="width:151.15pt;height:24.95pt" o:ole="">
             <v:imagedata r:id="rId127" o:title=""/>
           </v:shape>
-          <o:OLEObject Type="Embed" ProgID="Equation.DSMT4" ShapeID="_x0000_i1084" DrawAspect="Content" ObjectID="_1776915830" r:id="rId128"/>
+          <o:OLEObject Type="Embed" ProgID="Equation.DSMT4" ShapeID="_x0000_i1084" DrawAspect="Content" ObjectID="_1776928343" r:id="rId128"/>
         </w:object>
       </w:r>
       <w:r>
@@ -7300,7 +7235,7 @@
           <v:shape id="_x0000_i1085" type="#_x0000_t75" style="width:81.25pt;height:34.95pt" o:ole="">
             <v:imagedata r:id="rId129" o:title=""/>
           </v:shape>
-          <o:OLEObject Type="Embed" ProgID="Equation.DSMT4" ShapeID="_x0000_i1085" DrawAspect="Content" ObjectID="_1776915831" r:id="rId130"/>
+          <o:OLEObject Type="Embed" ProgID="Equation.DSMT4" ShapeID="_x0000_i1085" DrawAspect="Content" ObjectID="_1776928344" r:id="rId130"/>
         </w:object>
       </w:r>
       <w:r>
@@ -7357,7 +7292,7 @@
           <v:shape id="_x0000_i1086" type="#_x0000_t75" style="width:334.35pt;height:39.9pt" o:ole="">
             <v:imagedata r:id="rId131" o:title=""/>
           </v:shape>
-          <o:OLEObject Type="Embed" ProgID="Equation.DSMT4" ShapeID="_x0000_i1086" DrawAspect="Content" ObjectID="_1776915832" r:id="rId132"/>
+          <o:OLEObject Type="Embed" ProgID="Equation.DSMT4" ShapeID="_x0000_i1086" DrawAspect="Content" ObjectID="_1776928345" r:id="rId132"/>
         </w:object>
       </w:r>
       <w:r>
@@ -7414,7 +7349,7 @@
           <v:shape id="_x0000_i1087" type="#_x0000_t75" style="width:74.15pt;height:34.95pt" o:ole="">
             <v:imagedata r:id="rId133" o:title=""/>
           </v:shape>
-          <o:OLEObject Type="Embed" ProgID="Equation.DSMT4" ShapeID="_x0000_i1087" DrawAspect="Content" ObjectID="_1776915833" r:id="rId134"/>
+          <o:OLEObject Type="Embed" ProgID="Equation.DSMT4" ShapeID="_x0000_i1087" DrawAspect="Content" ObjectID="_1776928346" r:id="rId134"/>
         </w:object>
       </w:r>
       <w:r>
@@ -7509,7 +7444,7 @@
           <v:shape id="_x0000_i1088" type="#_x0000_t75" style="width:24.95pt;height:19.25pt" o:ole="">
             <v:imagedata r:id="rId135" o:title=""/>
           </v:shape>
-          <o:OLEObject Type="Embed" ProgID="Equation.DSMT4" ShapeID="_x0000_i1088" DrawAspect="Content" ObjectID="_1776915834" r:id="rId136"/>
+          <o:OLEObject Type="Embed" ProgID="Equation.DSMT4" ShapeID="_x0000_i1088" DrawAspect="Content" ObjectID="_1776928347" r:id="rId136"/>
         </w:object>
       </w:r>
       <w:r>
@@ -7648,7 +7583,7 @@
           <v:shape id="_x0000_i1089" type="#_x0000_t75" style="width:62.75pt;height:34.95pt" o:ole="">
             <v:imagedata r:id="rId137" o:title=""/>
           </v:shape>
-          <o:OLEObject Type="Embed" ProgID="Equation.DSMT4" ShapeID="_x0000_i1089" DrawAspect="Content" ObjectID="_1776915835" r:id="rId138"/>
+          <o:OLEObject Type="Embed" ProgID="Equation.DSMT4" ShapeID="_x0000_i1089" DrawAspect="Content" ObjectID="_1776928348" r:id="rId138"/>
         </w:object>
       </w:r>
       <w:r>
@@ -7742,7 +7677,7 @@
           <v:shape id="_x0000_i1090" type="#_x0000_t75" style="width:24.95pt;height:19.25pt" o:ole="">
             <v:imagedata r:id="rId139" o:title=""/>
           </v:shape>
-          <o:OLEObject Type="Embed" ProgID="Equation.DSMT4" ShapeID="_x0000_i1090" DrawAspect="Content" ObjectID="_1776915836" r:id="rId140"/>
+          <o:OLEObject Type="Embed" ProgID="Equation.DSMT4" ShapeID="_x0000_i1090" DrawAspect="Content" ObjectID="_1776928349" r:id="rId140"/>
         </w:object>
       </w:r>
       <w:r>
@@ -7861,7 +7796,7 @@
           <v:shape id="_x0000_i1091" type="#_x0000_t75" style="width:414.2pt;height:39.9pt" o:ole="">
             <v:imagedata r:id="rId141" o:title=""/>
           </v:shape>
-          <o:OLEObject Type="Embed" ProgID="Equation.DSMT4" ShapeID="_x0000_i1091" DrawAspect="Content" ObjectID="_1776915837" r:id="rId142"/>
+          <o:OLEObject Type="Embed" ProgID="Equation.DSMT4" ShapeID="_x0000_i1091" DrawAspect="Content" ObjectID="_1776928350" r:id="rId142"/>
         </w:object>
       </w:r>
       <w:r>
@@ -7949,7 +7884,7 @@
           <v:shape id="_x0000_i1092" type="#_x0000_t75" style="width:422.75pt;height:77.7pt" o:ole="">
             <v:imagedata r:id="rId143" o:title=""/>
           </v:shape>
-          <o:OLEObject Type="Embed" ProgID="Equation.DSMT4" ShapeID="_x0000_i1092" DrawAspect="Content" ObjectID="_1776915838" r:id="rId144"/>
+          <o:OLEObject Type="Embed" ProgID="Equation.DSMT4" ShapeID="_x0000_i1092" DrawAspect="Content" ObjectID="_1776928351" r:id="rId144"/>
         </w:object>
       </w:r>
       <w:r>
@@ -8159,7 +8094,7 @@
           <v:shape id="_x0000_i1093" type="#_x0000_t75" style="width:315.1pt;height:42.05pt" o:ole="">
             <v:imagedata r:id="rId145" o:title=""/>
           </v:shape>
-          <o:OLEObject Type="Embed" ProgID="Equation.DSMT4" ShapeID="_x0000_i1093" DrawAspect="Content" ObjectID="_1776915839" r:id="rId146"/>
+          <o:OLEObject Type="Embed" ProgID="Equation.DSMT4" ShapeID="_x0000_i1093" DrawAspect="Content" ObjectID="_1776928352" r:id="rId146"/>
         </w:object>
       </w:r>
       <w:r>
@@ -8230,7 +8165,7 @@
           <v:shape id="_x0000_i1094" type="#_x0000_t75" style="width:30.65pt;height:17.8pt" o:ole="">
             <v:imagedata r:id="rId147" o:title=""/>
           </v:shape>
-          <o:OLEObject Type="Embed" ProgID="Equation.DSMT4" ShapeID="_x0000_i1094" DrawAspect="Content" ObjectID="_1776915840" r:id="rId148"/>
+          <o:OLEObject Type="Embed" ProgID="Equation.DSMT4" ShapeID="_x0000_i1094" DrawAspect="Content" ObjectID="_1776928353" r:id="rId148"/>
         </w:object>
       </w:r>
       <w:r>
@@ -8287,7 +8222,7 @@
           <v:shape id="_x0000_i1095" type="#_x0000_t75" style="width:225.25pt;height:39.9pt" o:ole="">
             <v:imagedata r:id="rId149" o:title=""/>
           </v:shape>
-          <o:OLEObject Type="Embed" ProgID="Equation.DSMT4" ShapeID="_x0000_i1095" DrawAspect="Content" ObjectID="_1776915841" r:id="rId150"/>
+          <o:OLEObject Type="Embed" ProgID="Equation.DSMT4" ShapeID="_x0000_i1095" DrawAspect="Content" ObjectID="_1776928354" r:id="rId150"/>
         </w:object>
       </w:r>
       <w:r>
@@ -8344,7 +8279,7 @@
           <v:shape id="_x0000_i1096" type="#_x0000_t75" style="width:74.15pt;height:34.95pt" o:ole="">
             <v:imagedata r:id="rId151" o:title=""/>
           </v:shape>
-          <o:OLEObject Type="Embed" ProgID="Equation.DSMT4" ShapeID="_x0000_i1096" DrawAspect="Content" ObjectID="_1776915842" r:id="rId152"/>
+          <o:OLEObject Type="Embed" ProgID="Equation.DSMT4" ShapeID="_x0000_i1096" DrawAspect="Content" ObjectID="_1776928355" r:id="rId152"/>
         </w:object>
       </w:r>
       <w:r>
@@ -8423,7 +8358,7 @@
           <v:shape id="_x0000_i1097" type="#_x0000_t75" style="width:24.95pt;height:19.25pt" o:ole="">
             <v:imagedata r:id="rId153" o:title=""/>
           </v:shape>
-          <o:OLEObject Type="Embed" ProgID="Equation.DSMT4" ShapeID="_x0000_i1097" DrawAspect="Content" ObjectID="_1776915843" r:id="rId154"/>
+          <o:OLEObject Type="Embed" ProgID="Equation.DSMT4" ShapeID="_x0000_i1097" DrawAspect="Content" ObjectID="_1776928356" r:id="rId154"/>
         </w:object>
       </w:r>
       <w:r>
@@ -8476,7 +8411,7 @@
           <v:shape id="_x0000_i1098" type="#_x0000_t75" style="width:118.35pt;height:37.05pt" o:ole="">
             <v:imagedata r:id="rId155" o:title=""/>
           </v:shape>
-          <o:OLEObject Type="Embed" ProgID="Equation.DSMT4" ShapeID="_x0000_i1098" DrawAspect="Content" ObjectID="_1776915844" r:id="rId156"/>
+          <o:OLEObject Type="Embed" ProgID="Equation.DSMT4" ShapeID="_x0000_i1098" DrawAspect="Content" ObjectID="_1776928357" r:id="rId156"/>
         </w:object>
       </w:r>
       <w:r>
@@ -8534,7 +8469,7 @@
           <v:shape id="_x0000_i1099" type="#_x0000_t75" style="width:121.2pt;height:37.05pt" o:ole="">
             <v:imagedata r:id="rId157" o:title=""/>
           </v:shape>
-          <o:OLEObject Type="Embed" ProgID="Equation.DSMT4" ShapeID="_x0000_i1099" DrawAspect="Content" ObjectID="_1776915845" r:id="rId158"/>
+          <o:OLEObject Type="Embed" ProgID="Equation.DSMT4" ShapeID="_x0000_i1099" DrawAspect="Content" ObjectID="_1776928358" r:id="rId158"/>
         </w:object>
       </w:r>
       <w:r>
@@ -8591,7 +8526,7 @@
           <v:shape id="_x0000_i1100" type="#_x0000_t75" style="width:183.2pt;height:104.1pt" o:ole="">
             <v:imagedata r:id="rId159" o:title=""/>
           </v:shape>
-          <o:OLEObject Type="Embed" ProgID="Equation.DSMT4" ShapeID="_x0000_i1100" DrawAspect="Content" ObjectID="_1776915846" r:id="rId160"/>
+          <o:OLEObject Type="Embed" ProgID="Equation.DSMT4" ShapeID="_x0000_i1100" DrawAspect="Content" ObjectID="_1776928359" r:id="rId160"/>
         </w:object>
       </w:r>
       <w:r>
@@ -8668,7 +8603,7 @@
           <v:shape id="_x0000_i1101" type="#_x0000_t75" style="width:118.35pt;height:37.05pt" o:ole="">
             <v:imagedata r:id="rId161" o:title=""/>
           </v:shape>
-          <o:OLEObject Type="Embed" ProgID="Equation.DSMT4" ShapeID="_x0000_i1101" DrawAspect="Content" ObjectID="_1776915847" r:id="rId162"/>
+          <o:OLEObject Type="Embed" ProgID="Equation.DSMT4" ShapeID="_x0000_i1101" DrawAspect="Content" ObjectID="_1776928360" r:id="rId162"/>
         </w:object>
       </w:r>
       <w:r>
@@ -8725,7 +8660,7 @@
           <v:shape id="_x0000_i1102" type="#_x0000_t75" style="width:121.2pt;height:37.05pt" o:ole="">
             <v:imagedata r:id="rId163" o:title=""/>
           </v:shape>
-          <o:OLEObject Type="Embed" ProgID="Equation.DSMT4" ShapeID="_x0000_i1102" DrawAspect="Content" ObjectID="_1776915848" r:id="rId164"/>
+          <o:OLEObject Type="Embed" ProgID="Equation.DSMT4" ShapeID="_x0000_i1102" DrawAspect="Content" ObjectID="_1776928361" r:id="rId164"/>
         </w:object>
       </w:r>
       <w:r>
@@ -8782,7 +8717,7 @@
           <v:shape id="_x0000_i1103" type="#_x0000_t75" style="width:183.9pt;height:104.1pt" o:ole="">
             <v:imagedata r:id="rId165" o:title=""/>
           </v:shape>
-          <o:OLEObject Type="Embed" ProgID="Equation.DSMT4" ShapeID="_x0000_i1103" DrawAspect="Content" ObjectID="_1776915849" r:id="rId166"/>
+          <o:OLEObject Type="Embed" ProgID="Equation.DSMT4" ShapeID="_x0000_i1103" DrawAspect="Content" ObjectID="_1776928362" r:id="rId166"/>
         </w:object>
       </w:r>
       <w:r>
@@ -8865,7 +8800,7 @@
           <v:shape id="_x0000_i1104" type="#_x0000_t75" style="width:60.6pt;height:34.95pt" o:ole="">
             <v:imagedata r:id="rId167" o:title=""/>
           </v:shape>
-          <o:OLEObject Type="Embed" ProgID="Equation.DSMT4" ShapeID="_x0000_i1104" DrawAspect="Content" ObjectID="_1776915850" r:id="rId168"/>
+          <o:OLEObject Type="Embed" ProgID="Equation.DSMT4" ShapeID="_x0000_i1104" DrawAspect="Content" ObjectID="_1776928363" r:id="rId168"/>
         </w:object>
       </w:r>
       <w:r>
@@ -8922,7 +8857,7 @@
           <v:shape id="_x0000_i1105" type="#_x0000_t75" style="width:62.75pt;height:34.95pt" o:ole="">
             <v:imagedata r:id="rId169" o:title=""/>
           </v:shape>
-          <o:OLEObject Type="Embed" ProgID="Equation.DSMT4" ShapeID="_x0000_i1105" DrawAspect="Content" ObjectID="_1776915851" r:id="rId170"/>
+          <o:OLEObject Type="Embed" ProgID="Equation.DSMT4" ShapeID="_x0000_i1105" DrawAspect="Content" ObjectID="_1776928364" r:id="rId170"/>
         </w:object>
       </w:r>
       <w:r>
@@ -8979,7 +8914,7 @@
           <v:shape id="_x0000_i1106" type="#_x0000_t75" style="width:151.85pt;height:104.1pt" o:ole="">
             <v:imagedata r:id="rId171" o:title=""/>
           </v:shape>
-          <o:OLEObject Type="Embed" ProgID="Equation.DSMT4" ShapeID="_x0000_i1106" DrawAspect="Content" ObjectID="_1776915852" r:id="rId172"/>
+          <o:OLEObject Type="Embed" ProgID="Equation.DSMT4" ShapeID="_x0000_i1106" DrawAspect="Content" ObjectID="_1776928365" r:id="rId172"/>
         </w:object>
       </w:r>
       <w:r>
@@ -9114,7 +9049,7 @@
           <v:shape id="_x0000_i1107" type="#_x0000_t75" style="width:24.95pt;height:19.25pt" o:ole="">
             <v:imagedata r:id="rId173" o:title=""/>
           </v:shape>
-          <o:OLEObject Type="Embed" ProgID="Equation.DSMT4" ShapeID="_x0000_i1107" DrawAspect="Content" ObjectID="_1776915853" r:id="rId174"/>
+          <o:OLEObject Type="Embed" ProgID="Equation.DSMT4" ShapeID="_x0000_i1107" DrawAspect="Content" ObjectID="_1776928366" r:id="rId174"/>
         </w:object>
       </w:r>
       <w:r>
@@ -9187,7 +9122,7 @@
           <v:shape id="_x0000_i1108" type="#_x0000_t75" style="width:198.2pt;height:37.05pt" o:ole="">
             <v:imagedata r:id="rId175" o:title=""/>
           </v:shape>
-          <o:OLEObject Type="Embed" ProgID="Equation.DSMT4" ShapeID="_x0000_i1108" DrawAspect="Content" ObjectID="_1776915854" r:id="rId176"/>
+          <o:OLEObject Type="Embed" ProgID="Equation.DSMT4" ShapeID="_x0000_i1108" DrawAspect="Content" ObjectID="_1776928367" r:id="rId176"/>
         </w:object>
       </w:r>
       <w:r>
@@ -9305,7 +9240,7 @@
           <v:shape id="_x0000_i1109" type="#_x0000_t75" style="width:296.55pt;height:114.05pt" o:ole="">
             <v:imagedata r:id="rId177" o:title=""/>
           </v:shape>
-          <o:OLEObject Type="Embed" ProgID="Equation.DSMT4" ShapeID="_x0000_i1109" DrawAspect="Content" ObjectID="_1776915855" r:id="rId178"/>
+          <o:OLEObject Type="Embed" ProgID="Equation.DSMT4" ShapeID="_x0000_i1109" DrawAspect="Content" ObjectID="_1776928368" r:id="rId178"/>
         </w:object>
       </w:r>
       <w:r>
@@ -9519,7 +9454,7 @@
           <v:shape id="_x0000_i1110" type="#_x0000_t75" style="width:384.95pt;height:37.05pt" o:ole="">
             <v:imagedata r:id="rId179" o:title=""/>
           </v:shape>
-          <o:OLEObject Type="Embed" ProgID="Equation.DSMT4" ShapeID="_x0000_i1110" DrawAspect="Content" ObjectID="_1776915856" r:id="rId180"/>
+          <o:OLEObject Type="Embed" ProgID="Equation.DSMT4" ShapeID="_x0000_i1110" DrawAspect="Content" ObjectID="_1776928369" r:id="rId180"/>
         </w:object>
       </w:r>
       <w:r>
@@ -9576,7 +9511,7 @@
           <v:shape id="_x0000_i1111" type="#_x0000_t75" style="width:58.45pt;height:34.95pt" o:ole="">
             <v:imagedata r:id="rId181" o:title=""/>
           </v:shape>
-          <o:OLEObject Type="Embed" ProgID="Equation.DSMT4" ShapeID="_x0000_i1111" DrawAspect="Content" ObjectID="_1776915857" r:id="rId182"/>
+          <o:OLEObject Type="Embed" ProgID="Equation.DSMT4" ShapeID="_x0000_i1111" DrawAspect="Content" ObjectID="_1776928370" r:id="rId182"/>
         </w:object>
       </w:r>
       <w:r>
@@ -9631,7 +9566,7 @@
           <v:shape id="_x0000_i1112" type="#_x0000_t75" style="width:86.95pt;height:19.25pt" o:ole="">
             <v:imagedata r:id="rId183" o:title=""/>
           </v:shape>
-          <o:OLEObject Type="Embed" ProgID="Equation.DSMT4" ShapeID="_x0000_i1112" DrawAspect="Content" ObjectID="_1776915858" r:id="rId184"/>
+          <o:OLEObject Type="Embed" ProgID="Equation.DSMT4" ShapeID="_x0000_i1112" DrawAspect="Content" ObjectID="_1776928371" r:id="rId184"/>
         </w:object>
       </w:r>
       <w:r>
@@ -9686,7 +9621,7 @@
           <v:shape id="_x0000_i1113" type="#_x0000_t75" style="width:66.3pt;height:17.8pt" o:ole="">
             <v:imagedata r:id="rId185" o:title=""/>
           </v:shape>
-          <o:OLEObject Type="Embed" ProgID="Equation.DSMT4" ShapeID="_x0000_i1113" DrawAspect="Content" ObjectID="_1776915859" r:id="rId186"/>
+          <o:OLEObject Type="Embed" ProgID="Equation.DSMT4" ShapeID="_x0000_i1113" DrawAspect="Content" ObjectID="_1776928372" r:id="rId186"/>
         </w:object>
       </w:r>
       <w:r>
@@ -9742,7 +9677,7 @@
           <v:shape id="_x0000_i1114" type="#_x0000_t75" style="width:44.2pt;height:15.7pt" o:ole="">
             <v:imagedata r:id="rId187" o:title=""/>
           </v:shape>
-          <o:OLEObject Type="Embed" ProgID="Equation.DSMT4" ShapeID="_x0000_i1114" DrawAspect="Content" ObjectID="_1776915860" r:id="rId188"/>
+          <o:OLEObject Type="Embed" ProgID="Equation.DSMT4" ShapeID="_x0000_i1114" DrawAspect="Content" ObjectID="_1776928373" r:id="rId188"/>
         </w:object>
       </w:r>
       <w:r>
@@ -9760,7 +9695,7 @@
           <v:shape id="_x0000_i1115" type="#_x0000_t75" style="width:37.8pt;height:19.25pt" o:ole="">
             <v:imagedata r:id="rId189" o:title=""/>
           </v:shape>
-          <o:OLEObject Type="Embed" ProgID="Equation.DSMT4" ShapeID="_x0000_i1115" DrawAspect="Content" ObjectID="_1776915861" r:id="rId190"/>
+          <o:OLEObject Type="Embed" ProgID="Equation.DSMT4" ShapeID="_x0000_i1115" DrawAspect="Content" ObjectID="_1776928374" r:id="rId190"/>
         </w:object>
       </w:r>
       <w:r>
@@ -9774,7 +9709,7 @@
           <v:shape id="_x0000_i1116" type="#_x0000_t75" style="width:44.9pt;height:19.25pt" o:ole="">
             <v:imagedata r:id="rId191" o:title=""/>
           </v:shape>
-          <o:OLEObject Type="Embed" ProgID="Equation.DSMT4" ShapeID="_x0000_i1116" DrawAspect="Content" ObjectID="_1776915862" r:id="rId192"/>
+          <o:OLEObject Type="Embed" ProgID="Equation.DSMT4" ShapeID="_x0000_i1116" DrawAspect="Content" ObjectID="_1776928375" r:id="rId192"/>
         </w:object>
       </w:r>
       <w:r>
@@ -9794,7 +9729,7 @@
           <v:shape id="_x0000_i1117" type="#_x0000_t75" style="width:16.4pt;height:19.25pt" o:ole="">
             <v:imagedata r:id="rId193" o:title=""/>
           </v:shape>
-          <o:OLEObject Type="Embed" ProgID="Equation.DSMT4" ShapeID="_x0000_i1117" DrawAspect="Content" ObjectID="_1776915863" r:id="rId194"/>
+          <o:OLEObject Type="Embed" ProgID="Equation.DSMT4" ShapeID="_x0000_i1117" DrawAspect="Content" ObjectID="_1776928376" r:id="rId194"/>
         </w:object>
       </w:r>
       <w:r>
@@ -9808,7 +9743,7 @@
           <v:shape id="_x0000_i1118" type="#_x0000_t75" style="width:34.2pt;height:17.1pt" o:ole="">
             <v:imagedata r:id="rId195" o:title=""/>
           </v:shape>
-          <o:OLEObject Type="Embed" ProgID="Equation.DSMT4" ShapeID="_x0000_i1118" DrawAspect="Content" ObjectID="_1776915864" r:id="rId196"/>
+          <o:OLEObject Type="Embed" ProgID="Equation.DSMT4" ShapeID="_x0000_i1118" DrawAspect="Content" ObjectID="_1776928377" r:id="rId196"/>
         </w:object>
       </w:r>
       <w:r>
@@ -9828,7 +9763,7 @@
           <v:shape id="_x0000_i1119" type="#_x0000_t75" style="width:15.7pt;height:17.1pt" o:ole="">
             <v:imagedata r:id="rId197" o:title=""/>
           </v:shape>
-          <o:OLEObject Type="Embed" ProgID="Equation.DSMT4" ShapeID="_x0000_i1119" DrawAspect="Content" ObjectID="_1776915865" r:id="rId198"/>
+          <o:OLEObject Type="Embed" ProgID="Equation.DSMT4" ShapeID="_x0000_i1119" DrawAspect="Content" ObjectID="_1776928378" r:id="rId198"/>
         </w:object>
       </w:r>
       <w:r>
@@ -9857,7 +9792,7 @@
           <v:shape id="_x0000_i1120" type="#_x0000_t75" style="width:88.4pt;height:37.05pt" o:ole="">
             <v:imagedata r:id="rId199" o:title=""/>
           </v:shape>
-          <o:OLEObject Type="Embed" ProgID="Equation.DSMT4" ShapeID="_x0000_i1120" DrawAspect="Content" ObjectID="_1776915866" r:id="rId200"/>
+          <o:OLEObject Type="Embed" ProgID="Equation.DSMT4" ShapeID="_x0000_i1120" DrawAspect="Content" ObjectID="_1776928379" r:id="rId200"/>
         </w:object>
       </w:r>
       <w:r>
@@ -9943,7 +9878,7 @@
           <v:shape id="_x0000_i1121" type="#_x0000_t75" style="width:57.75pt;height:37.8pt" o:ole="">
             <v:imagedata r:id="rId201" o:title=""/>
           </v:shape>
-          <o:OLEObject Type="Embed" ProgID="Equation.DSMT4" ShapeID="_x0000_i1121" DrawAspect="Content" ObjectID="_1776915867" r:id="rId202"/>
+          <o:OLEObject Type="Embed" ProgID="Equation.DSMT4" ShapeID="_x0000_i1121" DrawAspect="Content" ObjectID="_1776928380" r:id="rId202"/>
         </w:object>
       </w:r>
       <w:r>
@@ -9978,7 +9913,7 @@
           <v:shape id="_x0000_i1122" type="#_x0000_t75" style="width:133.3pt;height:96.25pt" o:ole="">
             <v:imagedata r:id="rId203" o:title=""/>
           </v:shape>
-          <o:OLEObject Type="Embed" ProgID="Equation.DSMT4" ShapeID="_x0000_i1122" DrawAspect="Content" ObjectID="_1776915868" r:id="rId204"/>
+          <o:OLEObject Type="Embed" ProgID="Equation.DSMT4" ShapeID="_x0000_i1122" DrawAspect="Content" ObjectID="_1776928381" r:id="rId204"/>
         </w:object>
       </w:r>
       <w:r>
@@ -10043,7 +9978,7 @@
           <v:shape id="_x0000_i1123" type="#_x0000_t75" style="width:296.55pt;height:76.3pt" o:ole="">
             <v:imagedata r:id="rId205" o:title=""/>
           </v:shape>
-          <o:OLEObject Type="Embed" ProgID="Equation.DSMT4" ShapeID="_x0000_i1123" DrawAspect="Content" ObjectID="_1776915869" r:id="rId206"/>
+          <o:OLEObject Type="Embed" ProgID="Equation.DSMT4" ShapeID="_x0000_i1123" DrawAspect="Content" ObjectID="_1776928382" r:id="rId206"/>
         </w:object>
       </w:r>
       <w:r>
@@ -10123,7 +10058,7 @@
           <v:shape id="_x0000_i1124" type="#_x0000_t75" style="width:412.75pt;height:232.4pt" o:ole="">
             <v:imagedata r:id="rId207" o:title=""/>
           </v:shape>
-          <o:OLEObject Type="Embed" ProgID="Equation.DSMT4" ShapeID="_x0000_i1124" DrawAspect="Content" ObjectID="_1776915870" r:id="rId208"/>
+          <o:OLEObject Type="Embed" ProgID="Equation.DSMT4" ShapeID="_x0000_i1124" DrawAspect="Content" ObjectID="_1776928383" r:id="rId208"/>
         </w:object>
       </w:r>
       <w:r>
@@ -10217,7 +10152,7 @@
           <v:shape id="_x0000_i1125" type="#_x0000_t75" style="width:309.4pt;height:39.2pt" o:ole="">
             <v:imagedata r:id="rId209" o:title=""/>
           </v:shape>
-          <o:OLEObject Type="Embed" ProgID="Equation.DSMT4" ShapeID="_x0000_i1125" DrawAspect="Content" ObjectID="_1776915871" r:id="rId210"/>
+          <o:OLEObject Type="Embed" ProgID="Equation.DSMT4" ShapeID="_x0000_i1125" DrawAspect="Content" ObjectID="_1776928384" r:id="rId210"/>
         </w:object>
       </w:r>
       <w:r>
@@ -10280,7 +10215,7 @@
           <v:shape id="_x0000_i1126" type="#_x0000_t75" style="width:75.55pt;height:19.25pt" o:ole="">
             <v:imagedata r:id="rId211" o:title=""/>
           </v:shape>
-          <o:OLEObject Type="Embed" ProgID="Equation.DSMT4" ShapeID="_x0000_i1126" DrawAspect="Content" ObjectID="_1776915872" r:id="rId212"/>
+          <o:OLEObject Type="Embed" ProgID="Equation.DSMT4" ShapeID="_x0000_i1126" DrawAspect="Content" ObjectID="_1776928385" r:id="rId212"/>
         </w:object>
       </w:r>
       <w:r>
@@ -10303,7 +10238,7 @@
           <v:shape id="_x0000_i1127" type="#_x0000_t75" style="width:352.15pt;height:39.2pt" o:ole="">
             <v:imagedata r:id="rId213" o:title=""/>
           </v:shape>
-          <o:OLEObject Type="Embed" ProgID="Equation.DSMT4" ShapeID="_x0000_i1127" DrawAspect="Content" ObjectID="_1776915873" r:id="rId214"/>
+          <o:OLEObject Type="Embed" ProgID="Equation.DSMT4" ShapeID="_x0000_i1127" DrawAspect="Content" ObjectID="_1776928386" r:id="rId214"/>
         </w:object>
       </w:r>
       <w:r>
@@ -10482,7 +10417,7 @@
           <v:shape id="_x0000_i1128" type="#_x0000_t75" style="width:57.75pt;height:32.8pt" o:ole="">
             <v:imagedata r:id="rId215" o:title=""/>
           </v:shape>
-          <o:OLEObject Type="Embed" ProgID="Equation.DSMT4" ShapeID="_x0000_i1128" DrawAspect="Content" ObjectID="_1776915874" r:id="rId216"/>
+          <o:OLEObject Type="Embed" ProgID="Equation.DSMT4" ShapeID="_x0000_i1128" DrawAspect="Content" ObjectID="_1776928387" r:id="rId216"/>
         </w:object>
       </w:r>
       <w:r>
@@ -10505,7 +10440,7 @@
           <v:shape id="_x0000_i1129" type="#_x0000_t75" style="width:335.05pt;height:22.1pt" o:ole="">
             <v:imagedata r:id="rId217" o:title=""/>
           </v:shape>
-          <o:OLEObject Type="Embed" ProgID="Equation.DSMT4" ShapeID="_x0000_i1129" DrawAspect="Content" ObjectID="_1776915875" r:id="rId218"/>
+          <o:OLEObject Type="Embed" ProgID="Equation.DSMT4" ShapeID="_x0000_i1129" DrawAspect="Content" ObjectID="_1776928388" r:id="rId218"/>
         </w:object>
       </w:r>
       <w:r>
@@ -10580,7 +10515,7 @@
           <v:shape id="_x0000_i1130" type="#_x0000_t75" style="width:171.1pt;height:22.1pt" o:ole="">
             <v:imagedata r:id="rId219" o:title=""/>
           </v:shape>
-          <o:OLEObject Type="Embed" ProgID="Equation.DSMT4" ShapeID="_x0000_i1130" DrawAspect="Content" ObjectID="_1776915876" r:id="rId220"/>
+          <o:OLEObject Type="Embed" ProgID="Equation.DSMT4" ShapeID="_x0000_i1130" DrawAspect="Content" ObjectID="_1776928389" r:id="rId220"/>
         </w:object>
       </w:r>
       <w:r>
@@ -10636,7 +10571,7 @@
           <v:shape id="_x0000_i1131" type="#_x0000_t75" style="width:14.95pt;height:19.25pt" o:ole="">
             <v:imagedata r:id="rId221" o:title=""/>
           </v:shape>
-          <o:OLEObject Type="Embed" ProgID="Equation.DSMT4" ShapeID="_x0000_i1131" DrawAspect="Content" ObjectID="_1776915877" r:id="rId222"/>
+          <o:OLEObject Type="Embed" ProgID="Equation.DSMT4" ShapeID="_x0000_i1131" DrawAspect="Content" ObjectID="_1776928390" r:id="rId222"/>
         </w:object>
       </w:r>
       <w:r>
@@ -10756,21 +10691,11 @@
       <w:r>
         <w:instrText xml:space="preserve"> GOTOBUTTON ZEqnNum109809  \* MERGEFORMAT </w:instrText>
       </w:r>
-      <w:r>
-        <w:fldChar w:fldCharType="begin"/>
-      </w:r>
-      <w:r>
-        <w:instrText xml:space="preserve"> REF ZEqnNum109809 \* Charformat \! \* MERGEFORMAT </w:instrText>
-      </w:r>
-      <w:r>
-        <w:fldChar w:fldCharType="separate"/>
-      </w:r>
-      <w:r>
-        <w:instrText>(59)</w:instrText>
-      </w:r>
-      <w:r>
-        <w:fldChar w:fldCharType="end"/>
-      </w:r>
+      <w:fldSimple w:instr=" REF ZEqnNum109809 \* Charformat \! \* MERGEFORMAT ">
+        <w:r>
+          <w:instrText>(59)</w:instrText>
+        </w:r>
+      </w:fldSimple>
       <w:r>
         <w:fldChar w:fldCharType="end"/>
       </w:r>
@@ -10845,7 +10770,7 @@
           <v:shape id="_x0000_i1132" type="#_x0000_t75" style="width:423.45pt;height:70.55pt" o:ole="">
             <v:imagedata r:id="rId223" o:title=""/>
           </v:shape>
-          <o:OLEObject Type="Embed" ProgID="Equation.DSMT4" ShapeID="_x0000_i1132" DrawAspect="Content" ObjectID="_1776915878" r:id="rId224"/>
+          <o:OLEObject Type="Embed" ProgID="Equation.DSMT4" ShapeID="_x0000_i1132" DrawAspect="Content" ObjectID="_1776928391" r:id="rId224"/>
         </w:object>
       </w:r>
       <w:r>
@@ -10906,7 +10831,7 @@
           <v:shape id="_x0000_i1133" type="#_x0000_t75" style="width:75.55pt;height:19.25pt" o:ole="">
             <v:imagedata r:id="rId211" o:title=""/>
           </v:shape>
-          <o:OLEObject Type="Embed" ProgID="Equation.DSMT4" ShapeID="_x0000_i1133" DrawAspect="Content" ObjectID="_1776915879" r:id="rId225"/>
+          <o:OLEObject Type="Embed" ProgID="Equation.DSMT4" ShapeID="_x0000_i1133" DrawAspect="Content" ObjectID="_1776928392" r:id="rId225"/>
         </w:object>
       </w:r>
       <w:r>
@@ -10929,7 +10854,7 @@
           <v:shape id="_x0000_i1134" type="#_x0000_t75" style="width:514.7pt;height:70.55pt" o:ole="">
             <v:imagedata r:id="rId226" o:title=""/>
           </v:shape>
-          <o:OLEObject Type="Embed" ProgID="Equation.DSMT4" ShapeID="_x0000_i1134" DrawAspect="Content" ObjectID="_1776915880" r:id="rId227"/>
+          <o:OLEObject Type="Embed" ProgID="Equation.DSMT4" ShapeID="_x0000_i1134" DrawAspect="Content" ObjectID="_1776928393" r:id="rId227"/>
         </w:object>
       </w:r>
       <w:r>
@@ -10991,7 +10916,7 @@
           <v:shape id="_x0000_i1135" type="#_x0000_t75" style="width:57.75pt;height:32.8pt" o:ole="">
             <v:imagedata r:id="rId215" o:title=""/>
           </v:shape>
-          <o:OLEObject Type="Embed" ProgID="Equation.DSMT4" ShapeID="_x0000_i1135" DrawAspect="Content" ObjectID="_1776915881" r:id="rId228"/>
+          <o:OLEObject Type="Embed" ProgID="Equation.DSMT4" ShapeID="_x0000_i1135" DrawAspect="Content" ObjectID="_1776928394" r:id="rId228"/>
         </w:object>
       </w:r>
       <w:r>
@@ -11011,7 +10936,7 @@
           <v:shape id="_x0000_i1136" type="#_x0000_t75" style="width:422pt;height:67.7pt" o:ole="">
             <v:imagedata r:id="rId229" o:title=""/>
           </v:shape>
-          <o:OLEObject Type="Embed" ProgID="Equation.DSMT4" ShapeID="_x0000_i1136" DrawAspect="Content" ObjectID="_1776915882" r:id="rId230"/>
+          <o:OLEObject Type="Embed" ProgID="Equation.DSMT4" ShapeID="_x0000_i1136" DrawAspect="Content" ObjectID="_1776928395" r:id="rId230"/>
         </w:object>
       </w:r>
       <w:r>
@@ -11087,7 +11012,7 @@
           <v:shape id="_x0000_i1137" type="#_x0000_t75" style="width:114.75pt;height:22.1pt" o:ole="">
             <v:imagedata r:id="rId231" o:title=""/>
           </v:shape>
-          <o:OLEObject Type="Embed" ProgID="Equation.DSMT4" ShapeID="_x0000_i1137" DrawAspect="Content" ObjectID="_1776915883" r:id="rId232"/>
+          <o:OLEObject Type="Embed" ProgID="Equation.DSMT4" ShapeID="_x0000_i1137" DrawAspect="Content" ObjectID="_1776928396" r:id="rId232"/>
         </w:object>
       </w:r>
       <w:r>
@@ -11428,7 +11353,7 @@
           <v:shape id="_x0000_i1138" type="#_x0000_t75" style="width:526.8pt;height:111.9pt" o:ole="">
             <v:imagedata r:id="rId233" o:title=""/>
           </v:shape>
-          <o:OLEObject Type="Embed" ProgID="Equation.DSMT4" ShapeID="_x0000_i1138" DrawAspect="Content" ObjectID="_1776915884" r:id="rId234"/>
+          <o:OLEObject Type="Embed" ProgID="Equation.DSMT4" ShapeID="_x0000_i1138" DrawAspect="Content" ObjectID="_1776928397" r:id="rId234"/>
         </w:object>
       </w:r>
       <w:r>
@@ -11655,7 +11580,7 @@
           <v:shape id="_x0000_i1139" type="#_x0000_t75" style="width:429.15pt;height:37.8pt" o:ole="">
             <v:imagedata r:id="rId235" o:title=""/>
           </v:shape>
-          <o:OLEObject Type="Embed" ProgID="Equation.DSMT4" ShapeID="_x0000_i1139" DrawAspect="Content" ObjectID="_1776915885" r:id="rId236"/>
+          <o:OLEObject Type="Embed" ProgID="Equation.DSMT4" ShapeID="_x0000_i1139" DrawAspect="Content" ObjectID="_1776928398" r:id="rId236"/>
         </w:object>
       </w:r>
       <w:r>
@@ -11722,7 +11647,7 @@
           <v:shape id="_x0000_i1140" type="#_x0000_t75" style="width:14.25pt;height:19.25pt" o:ole="">
             <v:imagedata r:id="rId237" o:title=""/>
           </v:shape>
-          <o:OLEObject Type="Embed" ProgID="Equation.DSMT4" ShapeID="_x0000_i1140" DrawAspect="Content" ObjectID="_1776915886" r:id="rId238"/>
+          <o:OLEObject Type="Embed" ProgID="Equation.DSMT4" ShapeID="_x0000_i1140" DrawAspect="Content" ObjectID="_1776928399" r:id="rId238"/>
         </w:object>
       </w:r>
       <w:r>
@@ -11739,7 +11664,7 @@
           <v:shape id="_x0000_i1141" type="#_x0000_t75" style="width:22.1pt;height:19.25pt" o:ole="">
             <v:imagedata r:id="rId239" o:title=""/>
           </v:shape>
-          <o:OLEObject Type="Embed" ProgID="Equation.DSMT4" ShapeID="_x0000_i1141" DrawAspect="Content" ObjectID="_1776915887" r:id="rId240"/>
+          <o:OLEObject Type="Embed" ProgID="Equation.DSMT4" ShapeID="_x0000_i1141" DrawAspect="Content" ObjectID="_1776928400" r:id="rId240"/>
         </w:object>
       </w:r>
       <w:r>
@@ -11861,21 +11786,11 @@
       <w:r>
         <w:instrText xml:space="preserve"> GOTOBUTTON ZEqnNum294674  \* MERGEFORMAT </w:instrText>
       </w:r>
-      <w:r>
-        <w:fldChar w:fldCharType="begin"/>
-      </w:r>
-      <w:r>
-        <w:instrText xml:space="preserve"> REF ZEqnNum294674 \* Charformat \! \* MERGEFORMAT </w:instrText>
-      </w:r>
-      <w:r>
-        <w:fldChar w:fldCharType="separate"/>
-      </w:r>
-      <w:r>
-        <w:instrText>(56)</w:instrText>
-      </w:r>
-      <w:r>
-        <w:fldChar w:fldCharType="end"/>
-      </w:r>
+      <w:fldSimple w:instr=" REF ZEqnNum294674 \* Charformat \! \* MERGEFORMAT ">
+        <w:r>
+          <w:instrText>(56)</w:instrText>
+        </w:r>
+      </w:fldSimple>
       <w:r>
         <w:fldChar w:fldCharType="end"/>
       </w:r>
@@ -11902,7 +11817,7 @@
           <v:shape id="_x0000_i1142" type="#_x0000_t75" style="width:302.95pt;height:39.2pt" o:ole="">
             <v:imagedata r:id="rId241" o:title=""/>
           </v:shape>
-          <o:OLEObject Type="Embed" ProgID="Equation.DSMT4" ShapeID="_x0000_i1142" DrawAspect="Content" ObjectID="_1776915888" r:id="rId242"/>
+          <o:OLEObject Type="Embed" ProgID="Equation.DSMT4" ShapeID="_x0000_i1142" DrawAspect="Content" ObjectID="_1776928401" r:id="rId242"/>
         </w:object>
       </w:r>
       <w:r>
@@ -11962,7 +11877,7 @@
           <v:shape id="_x0000_i1143" type="#_x0000_t75" style="width:10.7pt;height:13.55pt" o:ole="">
             <v:imagedata r:id="rId243" o:title=""/>
           </v:shape>
-          <o:OLEObject Type="Embed" ProgID="Equation.DSMT4" ShapeID="_x0000_i1143" DrawAspect="Content" ObjectID="_1776915889" r:id="rId244"/>
+          <o:OLEObject Type="Embed" ProgID="Equation.DSMT4" ShapeID="_x0000_i1143" DrawAspect="Content" ObjectID="_1776928402" r:id="rId244"/>
         </w:object>
       </w:r>
       <w:r>
@@ -11999,7 +11914,7 @@
           <v:shape id="_x0000_i1144" type="#_x0000_t75" style="width:270.2pt;height:44.2pt" o:ole="">
             <v:imagedata r:id="rId245" o:title=""/>
           </v:shape>
-          <o:OLEObject Type="Embed" ProgID="Equation.DSMT4" ShapeID="_x0000_i1144" DrawAspect="Content" ObjectID="_1776915890" r:id="rId246"/>
+          <o:OLEObject Type="Embed" ProgID="Equation.DSMT4" ShapeID="_x0000_i1144" DrawAspect="Content" ObjectID="_1776928403" r:id="rId246"/>
         </w:object>
       </w:r>
       <w:r>
@@ -12071,7 +11986,7 @@
           <v:shape id="_x0000_i1145" type="#_x0000_t75" style="width:75.55pt;height:19.25pt" o:ole="">
             <v:imagedata r:id="rId211" o:title=""/>
           </v:shape>
-          <o:OLEObject Type="Embed" ProgID="Equation.DSMT4" ShapeID="_x0000_i1145" DrawAspect="Content" ObjectID="_1776915891" r:id="rId247"/>
+          <o:OLEObject Type="Embed" ProgID="Equation.DSMT4" ShapeID="_x0000_i1145" DrawAspect="Content" ObjectID="_1776928404" r:id="rId247"/>
         </w:object>
       </w:r>
       <w:r>
@@ -12098,7 +12013,7 @@
           <v:shape id="_x0000_i1146" type="#_x0000_t75" style="width:332.2pt;height:39.2pt" o:ole="">
             <v:imagedata r:id="rId248" o:title=""/>
           </v:shape>
-          <o:OLEObject Type="Embed" ProgID="Equation.DSMT4" ShapeID="_x0000_i1146" DrawAspect="Content" ObjectID="_1776915892" r:id="rId249"/>
+          <o:OLEObject Type="Embed" ProgID="Equation.DSMT4" ShapeID="_x0000_i1146" DrawAspect="Content" ObjectID="_1776928405" r:id="rId249"/>
         </w:object>
       </w:r>
       <w:r>
@@ -12155,7 +12070,7 @@
           <v:shape id="_x0000_i1147" type="#_x0000_t75" style="width:57.75pt;height:32.8pt" o:ole="">
             <v:imagedata r:id="rId215" o:title=""/>
           </v:shape>
-          <o:OLEObject Type="Embed" ProgID="Equation.DSMT4" ShapeID="_x0000_i1147" DrawAspect="Content" ObjectID="_1776915893" r:id="rId250"/>
+          <o:OLEObject Type="Embed" ProgID="Equation.DSMT4" ShapeID="_x0000_i1147" DrawAspect="Content" ObjectID="_1776928406" r:id="rId250"/>
         </w:object>
       </w:r>
       <w:r>
@@ -12182,7 +12097,7 @@
           <v:shape id="_x0000_i1148" type="#_x0000_t75" style="width:310.8pt;height:22.8pt" o:ole="">
             <v:imagedata r:id="rId251" o:title=""/>
           </v:shape>
-          <o:OLEObject Type="Embed" ProgID="Equation.DSMT4" ShapeID="_x0000_i1148" DrawAspect="Content" ObjectID="_1776915894" r:id="rId252"/>
+          <o:OLEObject Type="Embed" ProgID="Equation.DSMT4" ShapeID="_x0000_i1148" DrawAspect="Content" ObjectID="_1776928407" r:id="rId252"/>
         </w:object>
       </w:r>
       <w:r>
@@ -12260,7 +12175,7 @@
           <v:shape id="_x0000_i1149" type="#_x0000_t75" style="width:5in;height:22.8pt" o:ole="">
             <v:imagedata r:id="rId253" o:title=""/>
           </v:shape>
-          <o:OLEObject Type="Embed" ProgID="Equation.DSMT4" ShapeID="_x0000_i1149" DrawAspect="Content" ObjectID="_1776915895" r:id="rId254"/>
+          <o:OLEObject Type="Embed" ProgID="Equation.DSMT4" ShapeID="_x0000_i1149" DrawAspect="Content" ObjectID="_1776928408" r:id="rId254"/>
         </w:object>
       </w:r>
       <w:r>
@@ -12318,7 +12233,7 @@
           <v:shape id="_x0000_i1150" type="#_x0000_t75" style="width:198.2pt;height:39.9pt" o:ole="">
             <v:imagedata r:id="rId255" o:title=""/>
           </v:shape>
-          <o:OLEObject Type="Embed" ProgID="Equation.DSMT4" ShapeID="_x0000_i1150" DrawAspect="Content" ObjectID="_1776915896" r:id="rId256"/>
+          <o:OLEObject Type="Embed" ProgID="Equation.DSMT4" ShapeID="_x0000_i1150" DrawAspect="Content" ObjectID="_1776928409" r:id="rId256"/>
         </w:object>
       </w:r>
       <w:r>
@@ -12374,7 +12289,7 @@
           <v:shape id="_x0000_i1151" type="#_x0000_t75" style="width:201.75pt;height:39.9pt" o:ole="">
             <v:imagedata r:id="rId257" o:title=""/>
           </v:shape>
-          <o:OLEObject Type="Embed" ProgID="Equation.DSMT4" ShapeID="_x0000_i1151" DrawAspect="Content" ObjectID="_1776915897" r:id="rId258"/>
+          <o:OLEObject Type="Embed" ProgID="Equation.DSMT4" ShapeID="_x0000_i1151" DrawAspect="Content" ObjectID="_1776928410" r:id="rId258"/>
         </w:object>
       </w:r>
       <w:r>
@@ -12430,7 +12345,7 @@
           <v:shape id="_x0000_i1152" type="#_x0000_t75" style="width:201.05pt;height:39.9pt" o:ole="">
             <v:imagedata r:id="rId259" o:title=""/>
           </v:shape>
-          <o:OLEObject Type="Embed" ProgID="Equation.DSMT4" ShapeID="_x0000_i1152" DrawAspect="Content" ObjectID="_1776915898" r:id="rId260"/>
+          <o:OLEObject Type="Embed" ProgID="Equation.DSMT4" ShapeID="_x0000_i1152" DrawAspect="Content" ObjectID="_1776928411" r:id="rId260"/>
         </w:object>
       </w:r>
       <w:r>
@@ -12682,7 +12597,7 @@
           <v:shape id="_x0000_i1153" type="#_x0000_t75" style="width:375.7pt;height:22.8pt" o:ole="">
             <v:imagedata r:id="rId261" o:title=""/>
           </v:shape>
-          <o:OLEObject Type="Embed" ProgID="Equation.DSMT4" ShapeID="_x0000_i1153" DrawAspect="Content" ObjectID="_1776915899" r:id="rId262"/>
+          <o:OLEObject Type="Embed" ProgID="Equation.DSMT4" ShapeID="_x0000_i1153" DrawAspect="Content" ObjectID="_1776928412" r:id="rId262"/>
         </w:object>
       </w:r>
       <w:r>
@@ -12738,7 +12653,7 @@
           <v:shape id="_x0000_i1154" type="#_x0000_t75" style="width:166.8pt;height:44.2pt" o:ole="">
             <v:imagedata r:id="rId263" o:title=""/>
           </v:shape>
-          <o:OLEObject Type="Embed" ProgID="Equation.DSMT4" ShapeID="_x0000_i1154" DrawAspect="Content" ObjectID="_1776915900" r:id="rId264"/>
+          <o:OLEObject Type="Embed" ProgID="Equation.DSMT4" ShapeID="_x0000_i1154" DrawAspect="Content" ObjectID="_1776928413" r:id="rId264"/>
         </w:object>
       </w:r>
       <w:r>
@@ -12840,21 +12755,11 @@
       <w:r>
         <w:instrText xml:space="preserve"> GOTOBUTTON ZEqnNum109809  \* MERGEFORMAT </w:instrText>
       </w:r>
-      <w:r>
-        <w:fldChar w:fldCharType="begin"/>
-      </w:r>
-      <w:r>
-        <w:instrText xml:space="preserve"> REF ZEqnNum109809 \* Charformat \! \* MERGEFORMAT </w:instrText>
-      </w:r>
-      <w:r>
-        <w:fldChar w:fldCharType="separate"/>
-      </w:r>
-      <w:r>
-        <w:instrText>(59)</w:instrText>
-      </w:r>
-      <w:r>
-        <w:fldChar w:fldCharType="end"/>
-      </w:r>
+      <w:fldSimple w:instr=" REF ZEqnNum109809 \* Charformat \! \* MERGEFORMAT ">
+        <w:r>
+          <w:instrText>(59)</w:instrText>
+        </w:r>
+      </w:fldSimple>
       <w:r>
         <w:fldChar w:fldCharType="end"/>
       </w:r>
@@ -12887,7 +12792,7 @@
           <v:shape id="_x0000_i1155" type="#_x0000_t75" style="width:15.7pt;height:17.1pt" o:ole="">
             <v:imagedata r:id="rId265" o:title=""/>
           </v:shape>
-          <o:OLEObject Type="Embed" ProgID="Equation.DSMT4" ShapeID="_x0000_i1155" DrawAspect="Content" ObjectID="_1776915901" r:id="rId266"/>
+          <o:OLEObject Type="Embed" ProgID="Equation.DSMT4" ShapeID="_x0000_i1155" DrawAspect="Content" ObjectID="_1776928414" r:id="rId266"/>
         </w:object>
       </w:r>
       <w:r>
@@ -12901,7 +12806,7 @@
           <v:shape id="_x0000_i1156" type="#_x0000_t75" style="width:16.4pt;height:17.1pt" o:ole="">
             <v:imagedata r:id="rId267" o:title=""/>
           </v:shape>
-          <o:OLEObject Type="Embed" ProgID="Equation.DSMT4" ShapeID="_x0000_i1156" DrawAspect="Content" ObjectID="_1776915902" r:id="rId268"/>
+          <o:OLEObject Type="Embed" ProgID="Equation.DSMT4" ShapeID="_x0000_i1156" DrawAspect="Content" ObjectID="_1776928415" r:id="rId268"/>
         </w:object>
       </w:r>
       <w:r>
@@ -12915,7 +12820,7 @@
           <v:shape id="_x0000_i1157" type="#_x0000_t75" style="width:16.4pt;height:17.1pt" o:ole="">
             <v:imagedata r:id="rId269" o:title=""/>
           </v:shape>
-          <o:OLEObject Type="Embed" ProgID="Equation.DSMT4" ShapeID="_x0000_i1157" DrawAspect="Content" ObjectID="_1776915903" r:id="rId270"/>
+          <o:OLEObject Type="Embed" ProgID="Equation.DSMT4" ShapeID="_x0000_i1157" DrawAspect="Content" ObjectID="_1776928416" r:id="rId270"/>
         </w:object>
       </w:r>
       <w:r>
@@ -12938,7 +12843,7 @@
           <v:shape id="_x0000_i1158" type="#_x0000_t75" style="width:133.3pt;height:22.1pt" o:ole="">
             <v:imagedata r:id="rId271" o:title=""/>
           </v:shape>
-          <o:OLEObject Type="Embed" ProgID="Equation.DSMT4" ShapeID="_x0000_i1158" DrawAspect="Content" ObjectID="_1776915904" r:id="rId272"/>
+          <o:OLEObject Type="Embed" ProgID="Equation.DSMT4" ShapeID="_x0000_i1158" DrawAspect="Content" ObjectID="_1776928417" r:id="rId272"/>
         </w:object>
       </w:r>
       <w:r>
@@ -12989,7 +12894,7 @@
           <v:shape id="_x0000_i1159" type="#_x0000_t75" style="width:15.7pt;height:17.1pt" o:ole="">
             <v:imagedata r:id="rId265" o:title=""/>
           </v:shape>
-          <o:OLEObject Type="Embed" ProgID="Equation.DSMT4" ShapeID="_x0000_i1159" DrawAspect="Content" ObjectID="_1776915905" r:id="rId273"/>
+          <o:OLEObject Type="Embed" ProgID="Equation.DSMT4" ShapeID="_x0000_i1159" DrawAspect="Content" ObjectID="_1776928418" r:id="rId273"/>
         </w:object>
       </w:r>
       <w:r>
@@ -13003,7 +12908,7 @@
           <v:shape id="_x0000_i1160" type="#_x0000_t75" style="width:16.4pt;height:17.1pt" o:ole="">
             <v:imagedata r:id="rId274" o:title=""/>
           </v:shape>
-          <o:OLEObject Type="Embed" ProgID="Equation.DSMT4" ShapeID="_x0000_i1160" DrawAspect="Content" ObjectID="_1776915906" r:id="rId275"/>
+          <o:OLEObject Type="Embed" ProgID="Equation.DSMT4" ShapeID="_x0000_i1160" DrawAspect="Content" ObjectID="_1776928419" r:id="rId275"/>
         </w:object>
       </w:r>
       <w:r>
@@ -13017,7 +12922,7 @@
           <v:shape id="_x0000_i1161" type="#_x0000_t75" style="width:16.4pt;height:17.1pt" o:ole="">
             <v:imagedata r:id="rId276" o:title=""/>
           </v:shape>
-          <o:OLEObject Type="Embed" ProgID="Equation.DSMT4" ShapeID="_x0000_i1161" DrawAspect="Content" ObjectID="_1776915907" r:id="rId277"/>
+          <o:OLEObject Type="Embed" ProgID="Equation.DSMT4" ShapeID="_x0000_i1161" DrawAspect="Content" ObjectID="_1776928420" r:id="rId277"/>
         </w:object>
       </w:r>
       <w:r>
@@ -13049,7 +12954,7 @@
           <v:shape id="_x0000_i1162" type="#_x0000_t75" style="width:160.4pt;height:22.1pt" o:ole="">
             <v:imagedata r:id="rId278" o:title=""/>
           </v:shape>
-          <o:OLEObject Type="Embed" ProgID="Equation.DSMT4" ShapeID="_x0000_i1162" DrawAspect="Content" ObjectID="_1776915908" r:id="rId279"/>
+          <o:OLEObject Type="Embed" ProgID="Equation.DSMT4" ShapeID="_x0000_i1162" DrawAspect="Content" ObjectID="_1776928421" r:id="rId279"/>
         </w:object>
       </w:r>
       <w:r>
@@ -13112,7 +13017,7 @@
           <v:shape id="_x0000_i1163" type="#_x0000_t75" style="width:94.8pt;height:61.3pt" o:ole="">
             <v:imagedata r:id="rId280" o:title=""/>
           </v:shape>
-          <o:OLEObject Type="Embed" ProgID="Equation.DSMT4" ShapeID="_x0000_i1163" DrawAspect="Content" ObjectID="_1776915909" r:id="rId281"/>
+          <o:OLEObject Type="Embed" ProgID="Equation.DSMT4" ShapeID="_x0000_i1163" DrawAspect="Content" ObjectID="_1776928422" r:id="rId281"/>
         </w:object>
       </w:r>
       <w:r>
@@ -13187,7 +13092,7 @@
           <v:shape id="_x0000_i1164" type="#_x0000_t75" style="width:94.1pt;height:22.1pt" o:ole="">
             <v:imagedata r:id="rId282" o:title=""/>
           </v:shape>
-          <o:OLEObject Type="Embed" ProgID="Equation.DSMT4" ShapeID="_x0000_i1164" DrawAspect="Content" ObjectID="_1776915910" r:id="rId283"/>
+          <o:OLEObject Type="Embed" ProgID="Equation.DSMT4" ShapeID="_x0000_i1164" DrawAspect="Content" ObjectID="_1776928423" r:id="rId283"/>
         </w:object>
       </w:r>
       <w:r>
@@ -13205,7 +13110,7 @@
           <v:shape id="_x0000_i1165" type="#_x0000_t75" style="width:91.95pt;height:22.1pt" o:ole="">
             <v:imagedata r:id="rId284" o:title=""/>
           </v:shape>
-          <o:OLEObject Type="Embed" ProgID="Equation.DSMT4" ShapeID="_x0000_i1165" DrawAspect="Content" ObjectID="_1776915911" r:id="rId285"/>
+          <o:OLEObject Type="Embed" ProgID="Equation.DSMT4" ShapeID="_x0000_i1165" DrawAspect="Content" ObjectID="_1776928424" r:id="rId285"/>
         </w:object>
       </w:r>
       <w:r>
@@ -13223,7 +13128,7 @@
           <v:shape id="_x0000_i1166" type="#_x0000_t75" style="width:14.95pt;height:14.25pt" o:ole="">
             <v:imagedata r:id="rId286" o:title=""/>
           </v:shape>
-          <o:OLEObject Type="Embed" ProgID="Equation.DSMT4" ShapeID="_x0000_i1166" DrawAspect="Content" ObjectID="_1776915912" r:id="rId287"/>
+          <o:OLEObject Type="Embed" ProgID="Equation.DSMT4" ShapeID="_x0000_i1166" DrawAspect="Content" ObjectID="_1776928425" r:id="rId287"/>
         </w:object>
       </w:r>
       <w:r>
@@ -13298,21 +13203,11 @@
       <w:r>
         <w:instrText xml:space="preserve"> GOTOBUTTON ZEqnNum109809  \* MERGEFORMAT </w:instrText>
       </w:r>
-      <w:r>
-        <w:fldChar w:fldCharType="begin"/>
-      </w:r>
-      <w:r>
-        <w:instrText xml:space="preserve"> REF ZEqnNum109809 \* Charformat \! \* MERGEFORMAT </w:instrText>
-      </w:r>
-      <w:r>
-        <w:fldChar w:fldCharType="separate"/>
-      </w:r>
-      <w:r>
-        <w:instrText>(59)</w:instrText>
-      </w:r>
-      <w:r>
-        <w:fldChar w:fldCharType="end"/>
-      </w:r>
+      <w:fldSimple w:instr=" REF ZEqnNum109809 \* Charformat \! \* MERGEFORMAT ">
+        <w:r>
+          <w:instrText>(59)</w:instrText>
+        </w:r>
+      </w:fldSimple>
       <w:r>
         <w:fldChar w:fldCharType="end"/>
       </w:r>
@@ -13377,7 +13272,7 @@
           <v:shape id="_x0000_i1167" type="#_x0000_t75" style="width:206pt;height:39.9pt" o:ole="">
             <v:imagedata r:id="rId288" o:title=""/>
           </v:shape>
-          <o:OLEObject Type="Embed" ProgID="Equation.DSMT4" ShapeID="_x0000_i1167" DrawAspect="Content" ObjectID="_1776915913" r:id="rId289"/>
+          <o:OLEObject Type="Embed" ProgID="Equation.DSMT4" ShapeID="_x0000_i1167" DrawAspect="Content" ObjectID="_1776928426" r:id="rId289"/>
         </w:object>
       </w:r>
       <w:r>
@@ -15362,7 +15257,7 @@
           <v:shape id="_x0000_i1168" type="#_x0000_t75" style="width:99.1pt;height:34.95pt" o:ole="">
             <v:imagedata r:id="rId290" o:title=""/>
           </v:shape>
-          <o:OLEObject Type="Embed" ProgID="Equation.DSMT4" ShapeID="_x0000_i1168" DrawAspect="Content" ObjectID="_1776915914" r:id="rId291"/>
+          <o:OLEObject Type="Embed" ProgID="Equation.DSMT4" ShapeID="_x0000_i1168" DrawAspect="Content" ObjectID="_1776928427" r:id="rId291"/>
         </w:object>
       </w:r>
       <w:r>
@@ -15565,7 +15460,7 @@
           <v:shape id="_x0000_i1169" type="#_x0000_t75" style="width:138.3pt;height:34.95pt" o:ole="">
             <v:imagedata r:id="rId292" o:title=""/>
           </v:shape>
-          <o:OLEObject Type="Embed" ProgID="Equation.DSMT4" ShapeID="_x0000_i1169" DrawAspect="Content" ObjectID="_1776915915" r:id="rId293"/>
+          <o:OLEObject Type="Embed" ProgID="Equation.DSMT4" ShapeID="_x0000_i1169" DrawAspect="Content" ObjectID="_1776928428" r:id="rId293"/>
         </w:object>
       </w:r>
       <w:r>
@@ -15620,7 +15515,7 @@
           <v:shape id="_x0000_i1170" type="#_x0000_t75" style="width:114.05pt;height:39.2pt" o:ole="">
             <v:imagedata r:id="rId294" o:title=""/>
           </v:shape>
-          <o:OLEObject Type="Embed" ProgID="Equation.DSMT4" ShapeID="_x0000_i1170" DrawAspect="Content" ObjectID="_1776915916" r:id="rId295"/>
+          <o:OLEObject Type="Embed" ProgID="Equation.DSMT4" ShapeID="_x0000_i1170" DrawAspect="Content" ObjectID="_1776928429" r:id="rId295"/>
         </w:object>
       </w:r>
       <w:r>
@@ -15732,7 +15627,7 @@
           <v:shape id="_x0000_i1171" type="#_x0000_t75" style="width:99.8pt;height:37.8pt" o:ole="">
             <v:imagedata r:id="rId296" o:title=""/>
           </v:shape>
-          <o:OLEObject Type="Embed" ProgID="Equation.DSMT4" ShapeID="_x0000_i1171" DrawAspect="Content" ObjectID="_1776915917" r:id="rId297"/>
+          <o:OLEObject Type="Embed" ProgID="Equation.DSMT4" ShapeID="_x0000_i1171" DrawAspect="Content" ObjectID="_1776928430" r:id="rId297"/>
         </w:object>
       </w:r>
       <w:r>
@@ -15926,7 +15821,7 @@
           <v:shape id="_x0000_i1172" type="#_x0000_t75" style="width:119.75pt;height:22.1pt" o:ole="">
             <v:imagedata r:id="rId298" o:title=""/>
           </v:shape>
-          <o:OLEObject Type="Embed" ProgID="Equation.DSMT4" ShapeID="_x0000_i1172" DrawAspect="Content" ObjectID="_1776915918" r:id="rId299"/>
+          <o:OLEObject Type="Embed" ProgID="Equation.DSMT4" ShapeID="_x0000_i1172" DrawAspect="Content" ObjectID="_1776928431" r:id="rId299"/>
         </w:object>
       </w:r>
       <w:r>
@@ -15983,7 +15878,7 @@
           <v:shape id="_x0000_i1173" type="#_x0000_t75" style="width:116.9pt;height:22.1pt" o:ole="">
             <v:imagedata r:id="rId300" o:title=""/>
           </v:shape>
-          <o:OLEObject Type="Embed" ProgID="Equation.DSMT4" ShapeID="_x0000_i1173" DrawAspect="Content" ObjectID="_1776915919" r:id="rId301"/>
+          <o:OLEObject Type="Embed" ProgID="Equation.DSMT4" ShapeID="_x0000_i1173" DrawAspect="Content" ObjectID="_1776928432" r:id="rId301"/>
         </w:object>
       </w:r>
       <w:r>
@@ -16060,7 +15955,7 @@
           <v:shape id="_x0000_i1174" type="#_x0000_t75" style="width:134.75pt;height:32.8pt" o:ole="">
             <v:imagedata r:id="rId302" o:title=""/>
           </v:shape>
-          <o:OLEObject Type="Embed" ProgID="Equation.DSMT4" ShapeID="_x0000_i1174" DrawAspect="Content" ObjectID="_1776915920" r:id="rId303"/>
+          <o:OLEObject Type="Embed" ProgID="Equation.DSMT4" ShapeID="_x0000_i1174" DrawAspect="Content" ObjectID="_1776928433" r:id="rId303"/>
         </w:object>
       </w:r>
       <w:r>
@@ -16117,7 +16012,7 @@
           <v:shape id="_x0000_i1175" type="#_x0000_t75" style="width:134pt;height:32.8pt" o:ole="">
             <v:imagedata r:id="rId304" o:title=""/>
           </v:shape>
-          <o:OLEObject Type="Embed" ProgID="Equation.DSMT4" ShapeID="_x0000_i1175" DrawAspect="Content" ObjectID="_1776915921" r:id="rId305"/>
+          <o:OLEObject Type="Embed" ProgID="Equation.DSMT4" ShapeID="_x0000_i1175" DrawAspect="Content" ObjectID="_1776928434" r:id="rId305"/>
         </w:object>
       </w:r>
       <w:r>
@@ -16174,7 +16069,7 @@
           <v:shape id="_x0000_i1176" type="#_x0000_t75" style="width:176.1pt;height:39.2pt" o:ole="">
             <v:imagedata r:id="rId306" o:title=""/>
           </v:shape>
-          <o:OLEObject Type="Embed" ProgID="Equation.DSMT4" ShapeID="_x0000_i1176" DrawAspect="Content" ObjectID="_1776915922" r:id="rId307"/>
+          <o:OLEObject Type="Embed" ProgID="Equation.DSMT4" ShapeID="_x0000_i1176" DrawAspect="Content" ObjectID="_1776928435" r:id="rId307"/>
         </w:object>
       </w:r>
       <w:r>
@@ -16231,7 +16126,7 @@
           <v:shape id="_x0000_i1177" type="#_x0000_t75" style="width:121.9pt;height:32.8pt" o:ole="">
             <v:imagedata r:id="rId308" o:title=""/>
           </v:shape>
-          <o:OLEObject Type="Embed" ProgID="Equation.DSMT4" ShapeID="_x0000_i1177" DrawAspect="Content" ObjectID="_1776915923" r:id="rId309"/>
+          <o:OLEObject Type="Embed" ProgID="Equation.DSMT4" ShapeID="_x0000_i1177" DrawAspect="Content" ObjectID="_1776928436" r:id="rId309"/>
         </w:object>
       </w:r>
       <w:r>
@@ -16307,7 +16202,7 @@
           <v:shape id="_x0000_i1178" type="#_x0000_t75" style="width:39.9pt;height:32.8pt" o:ole="">
             <v:imagedata r:id="rId310" o:title=""/>
           </v:shape>
-          <o:OLEObject Type="Embed" ProgID="Equation.DSMT4" ShapeID="_x0000_i1178" DrawAspect="Content" ObjectID="_1776915924" r:id="rId311"/>
+          <o:OLEObject Type="Embed" ProgID="Equation.DSMT4" ShapeID="_x0000_i1178" DrawAspect="Content" ObjectID="_1776928437" r:id="rId311"/>
         </w:object>
       </w:r>
       <w:r>
@@ -16364,7 +16259,7 @@
           <v:shape id="_x0000_i1179" type="#_x0000_t75" style="width:39.9pt;height:32.8pt" o:ole="">
             <v:imagedata r:id="rId312" o:title=""/>
           </v:shape>
-          <o:OLEObject Type="Embed" ProgID="Equation.DSMT4" ShapeID="_x0000_i1179" DrawAspect="Content" ObjectID="_1776915925" r:id="rId313"/>
+          <o:OLEObject Type="Embed" ProgID="Equation.DSMT4" ShapeID="_x0000_i1179" DrawAspect="Content" ObjectID="_1776928438" r:id="rId313"/>
         </w:object>
       </w:r>
       <w:r>
@@ -16421,7 +16316,7 @@
           <v:shape id="_x0000_i1180" type="#_x0000_t75" style="width:4in;height:49.9pt" o:ole="">
             <v:imagedata r:id="rId314" o:title=""/>
           </v:shape>
-          <o:OLEObject Type="Embed" ProgID="Equation.DSMT4" ShapeID="_x0000_i1180" DrawAspect="Content" ObjectID="_1776915926" r:id="rId315"/>
+          <o:OLEObject Type="Embed" ProgID="Equation.DSMT4" ShapeID="_x0000_i1180" DrawAspect="Content" ObjectID="_1776928439" r:id="rId315"/>
         </w:object>
       </w:r>
       <w:r>
@@ -16502,7 +16397,7 @@
           <v:shape id="_x0000_i1181" type="#_x0000_t75" style="width:32.1pt;height:14.25pt" o:ole="">
             <v:imagedata r:id="rId316" o:title=""/>
           </v:shape>
-          <o:OLEObject Type="Embed" ProgID="Equation.DSMT4" ShapeID="_x0000_i1181" DrawAspect="Content" ObjectID="_1776915927" r:id="rId317"/>
+          <o:OLEObject Type="Embed" ProgID="Equation.DSMT4" ShapeID="_x0000_i1181" DrawAspect="Content" ObjectID="_1776928440" r:id="rId317"/>
         </w:object>
       </w:r>
       <w:r>
@@ -16525,7 +16420,7 @@
           <v:shape id="_x0000_i1182" type="#_x0000_t75" style="width:32.1pt;height:17.8pt" o:ole="">
             <v:imagedata r:id="rId318" o:title=""/>
           </v:shape>
-          <o:OLEObject Type="Embed" ProgID="Equation.DSMT4" ShapeID="_x0000_i1182" DrawAspect="Content" ObjectID="_1776915928" r:id="rId319"/>
+          <o:OLEObject Type="Embed" ProgID="Equation.DSMT4" ShapeID="_x0000_i1182" DrawAspect="Content" ObjectID="_1776928441" r:id="rId319"/>
         </w:object>
       </w:r>
       <w:r>
@@ -16556,7 +16451,7 @@
           <v:shape id="_x0000_i1183" type="#_x0000_t75" style="width:77pt;height:32.8pt" o:ole="">
             <v:imagedata r:id="rId320" o:title=""/>
           </v:shape>
-          <o:OLEObject Type="Embed" ProgID="Equation.DSMT4" ShapeID="_x0000_i1183" DrawAspect="Content" ObjectID="_1776915929" r:id="rId321"/>
+          <o:OLEObject Type="Embed" ProgID="Equation.DSMT4" ShapeID="_x0000_i1183" DrawAspect="Content" ObjectID="_1776928442" r:id="rId321"/>
         </w:object>
       </w:r>
       <w:r>
@@ -16615,7 +16510,7 @@
           <v:shape id="_x0000_i1184" type="#_x0000_t75" style="width:74.85pt;height:32.8pt" o:ole="">
             <v:imagedata r:id="rId322" o:title=""/>
           </v:shape>
-          <o:OLEObject Type="Embed" ProgID="Equation.DSMT4" ShapeID="_x0000_i1184" DrawAspect="Content" ObjectID="_1776915930" r:id="rId323"/>
+          <o:OLEObject Type="Embed" ProgID="Equation.DSMT4" ShapeID="_x0000_i1184" DrawAspect="Content" ObjectID="_1776928443" r:id="rId323"/>
         </w:object>
       </w:r>
       <w:r>
@@ -16672,7 +16567,7 @@
           <v:shape id="_x0000_i1185" type="#_x0000_t75" style="width:121.9pt;height:39.2pt" o:ole="">
             <v:imagedata r:id="rId324" o:title=""/>
           </v:shape>
-          <o:OLEObject Type="Embed" ProgID="Equation.DSMT4" ShapeID="_x0000_i1185" DrawAspect="Content" ObjectID="_1776915931" r:id="rId325"/>
+          <o:OLEObject Type="Embed" ProgID="Equation.DSMT4" ShapeID="_x0000_i1185" DrawAspect="Content" ObjectID="_1776928444" r:id="rId325"/>
         </w:object>
       </w:r>
       <w:r>
@@ -16729,7 +16624,7 @@
           <v:shape id="_x0000_i1186" type="#_x0000_t75" style="width:129.05pt;height:32.8pt" o:ole="">
             <v:imagedata r:id="rId326" o:title=""/>
           </v:shape>
-          <o:OLEObject Type="Embed" ProgID="Equation.DSMT4" ShapeID="_x0000_i1186" DrawAspect="Content" ObjectID="_1776915932" r:id="rId327"/>
+          <o:OLEObject Type="Embed" ProgID="Equation.DSMT4" ShapeID="_x0000_i1186" DrawAspect="Content" ObjectID="_1776928445" r:id="rId327"/>
         </w:object>
       </w:r>
       <w:r>
@@ -16786,7 +16681,7 @@
           <v:shape id="_x0000_i1187" type="#_x0000_t75" style="width:47.05pt;height:32.8pt" o:ole="">
             <v:imagedata r:id="rId328" o:title=""/>
           </v:shape>
-          <o:OLEObject Type="Embed" ProgID="Equation.DSMT4" ShapeID="_x0000_i1187" DrawAspect="Content" ObjectID="_1776915933" r:id="rId329"/>
+          <o:OLEObject Type="Embed" ProgID="Equation.DSMT4" ShapeID="_x0000_i1187" DrawAspect="Content" ObjectID="_1776928446" r:id="rId329"/>
         </w:object>
       </w:r>
       <w:r>
@@ -16844,7 +16739,7 @@
           <v:shape id="_x0000_i1188" type="#_x0000_t75" style="width:47.05pt;height:32.8pt" o:ole="">
             <v:imagedata r:id="rId330" o:title=""/>
           </v:shape>
-          <o:OLEObject Type="Embed" ProgID="Equation.DSMT4" ShapeID="_x0000_i1188" DrawAspect="Content" ObjectID="_1776915934" r:id="rId331"/>
+          <o:OLEObject Type="Embed" ProgID="Equation.DSMT4" ShapeID="_x0000_i1188" DrawAspect="Content" ObjectID="_1776928447" r:id="rId331"/>
         </w:object>
       </w:r>
       <w:r>
@@ -16904,7 +16799,7 @@
           <v:shape id="_x0000_i1189" type="#_x0000_t75" style="width:223.85pt;height:49.9pt" o:ole="">
             <v:imagedata r:id="rId332" o:title=""/>
           </v:shape>
-          <o:OLEObject Type="Embed" ProgID="Equation.DSMT4" ShapeID="_x0000_i1189" DrawAspect="Content" ObjectID="_1776915935" r:id="rId333"/>
+          <o:OLEObject Type="Embed" ProgID="Equation.DSMT4" ShapeID="_x0000_i1189" DrawAspect="Content" ObjectID="_1776928448" r:id="rId333"/>
         </w:object>
       </w:r>
       <w:r>
@@ -16994,7 +16889,7 @@
           <v:shape id="_x0000_i1190" type="#_x0000_t75" style="width:37.8pt;height:17.8pt" o:ole="">
             <v:imagedata r:id="rId334" o:title=""/>
           </v:shape>
-          <o:OLEObject Type="Embed" ProgID="Equation.DSMT4" ShapeID="_x0000_i1190" DrawAspect="Content" ObjectID="_1776915936" r:id="rId335"/>
+          <o:OLEObject Type="Embed" ProgID="Equation.DSMT4" ShapeID="_x0000_i1190" DrawAspect="Content" ObjectID="_1776928449" r:id="rId335"/>
         </w:object>
       </w:r>
       <w:r>
@@ -17022,7 +16917,7 @@
           <v:shape id="_x0000_i1191" type="#_x0000_t75" style="width:82.7pt;height:32.8pt" o:ole="">
             <v:imagedata r:id="rId336" o:title=""/>
           </v:shape>
-          <o:OLEObject Type="Embed" ProgID="Equation.DSMT4" ShapeID="_x0000_i1191" DrawAspect="Content" ObjectID="_1776915937" r:id="rId337"/>
+          <o:OLEObject Type="Embed" ProgID="Equation.DSMT4" ShapeID="_x0000_i1191" DrawAspect="Content" ObjectID="_1776928450" r:id="rId337"/>
         </w:object>
       </w:r>
       <w:r>
@@ -17081,7 +16976,7 @@
           <v:shape id="_x0000_i1192" type="#_x0000_t75" style="width:81.25pt;height:32.8pt" o:ole="">
             <v:imagedata r:id="rId338" o:title=""/>
           </v:shape>
-          <o:OLEObject Type="Embed" ProgID="Equation.DSMT4" ShapeID="_x0000_i1192" DrawAspect="Content" ObjectID="_1776915938" r:id="rId339"/>
+          <o:OLEObject Type="Embed" ProgID="Equation.DSMT4" ShapeID="_x0000_i1192" DrawAspect="Content" ObjectID="_1776928451" r:id="rId339"/>
         </w:object>
       </w:r>
       <w:r>
@@ -17138,7 +17033,7 @@
           <v:shape id="_x0000_i1193" type="#_x0000_t75" style="width:121.9pt;height:39.2pt" o:ole="">
             <v:imagedata r:id="rId340" o:title=""/>
           </v:shape>
-          <o:OLEObject Type="Embed" ProgID="Equation.DSMT4" ShapeID="_x0000_i1193" DrawAspect="Content" ObjectID="_1776915939" r:id="rId341"/>
+          <o:OLEObject Type="Embed" ProgID="Equation.DSMT4" ShapeID="_x0000_i1193" DrawAspect="Content" ObjectID="_1776928452" r:id="rId341"/>
         </w:object>
       </w:r>
       <w:r>
@@ -17195,7 +17090,7 @@
           <v:shape id="_x0000_i1194" type="#_x0000_t75" style="width:141.85pt;height:32.8pt" o:ole="">
             <v:imagedata r:id="rId342" o:title=""/>
           </v:shape>
-          <o:OLEObject Type="Embed" ProgID="Equation.DSMT4" ShapeID="_x0000_i1194" DrawAspect="Content" ObjectID="_1776915940" r:id="rId343"/>
+          <o:OLEObject Type="Embed" ProgID="Equation.DSMT4" ShapeID="_x0000_i1194" DrawAspect="Content" ObjectID="_1776928453" r:id="rId343"/>
         </w:object>
       </w:r>
       <w:r>
@@ -17252,7 +17147,7 @@
           <v:shape id="_x0000_i1195" type="#_x0000_t75" style="width:39.9pt;height:32.8pt" o:ole="">
             <v:imagedata r:id="rId310" o:title=""/>
           </v:shape>
-          <o:OLEObject Type="Embed" ProgID="Equation.DSMT4" ShapeID="_x0000_i1195" DrawAspect="Content" ObjectID="_1776915941" r:id="rId344"/>
+          <o:OLEObject Type="Embed" ProgID="Equation.DSMT4" ShapeID="_x0000_i1195" DrawAspect="Content" ObjectID="_1776928454" r:id="rId344"/>
         </w:object>
       </w:r>
       <w:r>
@@ -17309,7 +17204,7 @@
           <v:shape id="_x0000_i1196" type="#_x0000_t75" style="width:39.9pt;height:32.8pt" o:ole="">
             <v:imagedata r:id="rId312" o:title=""/>
           </v:shape>
-          <o:OLEObject Type="Embed" ProgID="Equation.DSMT4" ShapeID="_x0000_i1196" DrawAspect="Content" ObjectID="_1776915942" r:id="rId345"/>
+          <o:OLEObject Type="Embed" ProgID="Equation.DSMT4" ShapeID="_x0000_i1196" DrawAspect="Content" ObjectID="_1776928455" r:id="rId345"/>
         </w:object>
       </w:r>
       <w:r>
@@ -17366,7 +17261,7 @@
           <v:shape id="_x0000_i1197" type="#_x0000_t75" style="width:204.6pt;height:49.9pt" o:ole="">
             <v:imagedata r:id="rId346" o:title=""/>
           </v:shape>
-          <o:OLEObject Type="Embed" ProgID="Equation.DSMT4" ShapeID="_x0000_i1197" DrawAspect="Content" ObjectID="_1776915943" r:id="rId347"/>
+          <o:OLEObject Type="Embed" ProgID="Equation.DSMT4" ShapeID="_x0000_i1197" DrawAspect="Content" ObjectID="_1776928456" r:id="rId347"/>
         </w:object>
       </w:r>
       <w:r>
@@ -17670,7 +17565,7 @@
           <v:shape id="_x0000_i1198" type="#_x0000_t75" style="width:12.85pt;height:17.8pt" o:ole="">
             <v:imagedata r:id="rId348" o:title=""/>
           </v:shape>
-          <o:OLEObject Type="Embed" ProgID="Equation.DSMT4" ShapeID="_x0000_i1198" DrawAspect="Content" ObjectID="_1776915944" r:id="rId349"/>
+          <o:OLEObject Type="Embed" ProgID="Equation.DSMT4" ShapeID="_x0000_i1198" DrawAspect="Content" ObjectID="_1776928457" r:id="rId349"/>
         </w:object>
       </w:r>
       <w:r>
@@ -17693,7 +17588,7 @@
           <v:shape id="_x0000_i1199" type="#_x0000_t75" style="width:19.25pt;height:17.8pt" o:ole="">
             <v:imagedata r:id="rId350" o:title=""/>
           </v:shape>
-          <o:OLEObject Type="Embed" ProgID="Equation.DSMT4" ShapeID="_x0000_i1199" DrawAspect="Content" ObjectID="_1776915945" r:id="rId351"/>
+          <o:OLEObject Type="Embed" ProgID="Equation.DSMT4" ShapeID="_x0000_i1199" DrawAspect="Content" ObjectID="_1776928458" r:id="rId351"/>
         </w:object>
       </w:r>
       <w:r>
@@ -17725,7 +17620,7 @@
           <v:shape id="_x0000_i1200" type="#_x0000_t75" style="width:37.8pt;height:17.8pt" o:ole="">
             <v:imagedata r:id="rId334" o:title=""/>
           </v:shape>
-          <o:OLEObject Type="Embed" ProgID="Equation.DSMT4" ShapeID="_x0000_i1200" DrawAspect="Content" ObjectID="_1776915946" r:id="rId352"/>
+          <o:OLEObject Type="Embed" ProgID="Equation.DSMT4" ShapeID="_x0000_i1200" DrawAspect="Content" ObjectID="_1776928459" r:id="rId352"/>
         </w:object>
       </w:r>
       <w:r>
@@ -17783,7 +17678,7 @@
           <v:shape id="_x0000_i1201" type="#_x0000_t75" style="width:469.8pt;height:37.8pt" o:ole="">
             <v:imagedata r:id="rId353" o:title=""/>
           </v:shape>
-          <o:OLEObject Type="Embed" ProgID="Equation.DSMT4" ShapeID="_x0000_i1201" DrawAspect="Content" ObjectID="_1776915947" r:id="rId354"/>
+          <o:OLEObject Type="Embed" ProgID="Equation.DSMT4" ShapeID="_x0000_i1201" DrawAspect="Content" ObjectID="_1776928460" r:id="rId354"/>
         </w:object>
       </w:r>
       <w:r>
@@ -17840,7 +17735,7 @@
           <v:shape id="_x0000_i1202" type="#_x0000_t75" style="width:469.05pt;height:37.8pt" o:ole="">
             <v:imagedata r:id="rId355" o:title=""/>
           </v:shape>
-          <o:OLEObject Type="Embed" ProgID="Equation.DSMT4" ShapeID="_x0000_i1202" DrawAspect="Content" ObjectID="_1776915948" r:id="rId356"/>
+          <o:OLEObject Type="Embed" ProgID="Equation.DSMT4" ShapeID="_x0000_i1202" DrawAspect="Content" ObjectID="_1776928461" r:id="rId356"/>
         </w:object>
       </w:r>
       <w:r>
@@ -17895,7 +17790,7 @@
           <v:shape id="_x0000_i1203" type="#_x0000_t75" style="width:474.05pt;height:37.8pt" o:ole="">
             <v:imagedata r:id="rId357" o:title=""/>
           </v:shape>
-          <o:OLEObject Type="Embed" ProgID="Equation.DSMT4" ShapeID="_x0000_i1203" DrawAspect="Content" ObjectID="_1776915949" r:id="rId358"/>
+          <o:OLEObject Type="Embed" ProgID="Equation.DSMT4" ShapeID="_x0000_i1203" DrawAspect="Content" ObjectID="_1776928462" r:id="rId358"/>
         </w:object>
       </w:r>
       <w:r>
@@ -17969,7 +17864,7 @@
           <v:shape id="_x0000_i1204" type="#_x0000_t75" style="width:499pt;height:37.8pt" o:ole="">
             <v:imagedata r:id="rId359" o:title=""/>
           </v:shape>
-          <o:OLEObject Type="Embed" ProgID="Equation.DSMT4" ShapeID="_x0000_i1204" DrawAspect="Content" ObjectID="_1776915950" r:id="rId360"/>
+          <o:OLEObject Type="Embed" ProgID="Equation.DSMT4" ShapeID="_x0000_i1204" DrawAspect="Content" ObjectID="_1776928463" r:id="rId360"/>
         </w:object>
       </w:r>
       <w:r>
@@ -18024,7 +17919,7 @@
           <v:shape id="_x0000_i1205" type="#_x0000_t75" style="width:495.45pt;height:37.8pt" o:ole="">
             <v:imagedata r:id="rId361" o:title=""/>
           </v:shape>
-          <o:OLEObject Type="Embed" ProgID="Equation.DSMT4" ShapeID="_x0000_i1205" DrawAspect="Content" ObjectID="_1776915951" r:id="rId362"/>
+          <o:OLEObject Type="Embed" ProgID="Equation.DSMT4" ShapeID="_x0000_i1205" DrawAspect="Content" ObjectID="_1776928464" r:id="rId362"/>
         </w:object>
       </w:r>
       <w:r>
@@ -18079,7 +17974,7 @@
           <v:shape id="_x0000_i1206" type="#_x0000_t75" style="width:507.55pt;height:37.8pt" o:ole="">
             <v:imagedata r:id="rId363" o:title=""/>
           </v:shape>
-          <o:OLEObject Type="Embed" ProgID="Equation.DSMT4" ShapeID="_x0000_i1206" DrawAspect="Content" ObjectID="_1776915952" r:id="rId364"/>
+          <o:OLEObject Type="Embed" ProgID="Equation.DSMT4" ShapeID="_x0000_i1206" DrawAspect="Content" ObjectID="_1776928465" r:id="rId364"/>
         </w:object>
       </w:r>
       <w:r>
@@ -18140,7 +18035,7 @@
           <v:shape id="_x0000_i1207" type="#_x0000_t75" style="width:125.45pt;height:31.35pt" o:ole="">
             <v:imagedata r:id="rId365" o:title=""/>
           </v:shape>
-          <o:OLEObject Type="Embed" ProgID="Equation.DSMT4" ShapeID="_x0000_i1207" DrawAspect="Content" ObjectID="_1776915953" r:id="rId366"/>
+          <o:OLEObject Type="Embed" ProgID="Equation.DSMT4" ShapeID="_x0000_i1207" DrawAspect="Content" ObjectID="_1776928466" r:id="rId366"/>
         </w:object>
       </w:r>
       <w:r>
@@ -18424,7 +18319,7 @@
           <v:shape id="_x0000_i1208" type="#_x0000_t75" style="width:11.4pt;height:17.8pt" o:ole="">
             <v:imagedata r:id="rId367" o:title=""/>
           </v:shape>
-          <o:OLEObject Type="Embed" ProgID="Equation.DSMT4" ShapeID="_x0000_i1208" DrawAspect="Content" ObjectID="_1776915954" r:id="rId368"/>
+          <o:OLEObject Type="Embed" ProgID="Equation.DSMT4" ShapeID="_x0000_i1208" DrawAspect="Content" ObjectID="_1776928467" r:id="rId368"/>
         </w:object>
       </w:r>
       <w:r>
@@ -18668,7 +18563,7 @@
           <v:shape id="_x0000_i1209" type="#_x0000_t75" style="width:42.05pt;height:34.2pt" o:ole="">
             <v:imagedata r:id="rId369" o:title=""/>
           </v:shape>
-          <o:OLEObject Type="Embed" ProgID="Equation.DSMT4" ShapeID="_x0000_i1209" DrawAspect="Content" ObjectID="_1776915955" r:id="rId370"/>
+          <o:OLEObject Type="Embed" ProgID="Equation.DSMT4" ShapeID="_x0000_i1209" DrawAspect="Content" ObjectID="_1776928468" r:id="rId370"/>
         </w:object>
       </w:r>
       <w:r>
@@ -18725,7 +18620,7 @@
           <v:shape id="_x0000_i1210" type="#_x0000_t75" style="width:186.05pt;height:37.05pt" o:ole="">
             <v:imagedata r:id="rId371" o:title=""/>
           </v:shape>
-          <o:OLEObject Type="Embed" ProgID="Equation.DSMT4" ShapeID="_x0000_i1210" DrawAspect="Content" ObjectID="_1776915956" r:id="rId372"/>
+          <o:OLEObject Type="Embed" ProgID="Equation.DSMT4" ShapeID="_x0000_i1210" DrawAspect="Content" ObjectID="_1776928469" r:id="rId372"/>
         </w:object>
       </w:r>
       <w:r>
@@ -18810,7 +18705,7 @@
           <v:shape id="_x0000_i1211" type="#_x0000_t75" style="width:54.2pt;height:39.9pt" o:ole="">
             <v:imagedata r:id="rId373" o:title=""/>
           </v:shape>
-          <o:OLEObject Type="Embed" ProgID="Equation.DSMT4" ShapeID="_x0000_i1211" DrawAspect="Content" ObjectID="_1776915957" r:id="rId374"/>
+          <o:OLEObject Type="Embed" ProgID="Equation.DSMT4" ShapeID="_x0000_i1211" DrawAspect="Content" ObjectID="_1776928470" r:id="rId374"/>
         </w:object>
       </w:r>
       <w:r>
@@ -18869,7 +18764,7 @@
           <v:shape id="_x0000_i1212" type="#_x0000_t75" style="width:176.8pt;height:39.2pt" o:ole="">
             <v:imagedata r:id="rId375" o:title=""/>
           </v:shape>
-          <o:OLEObject Type="Embed" ProgID="Equation.DSMT4" ShapeID="_x0000_i1212" DrawAspect="Content" ObjectID="_1776915958" r:id="rId376"/>
+          <o:OLEObject Type="Embed" ProgID="Equation.DSMT4" ShapeID="_x0000_i1212" DrawAspect="Content" ObjectID="_1776928471" r:id="rId376"/>
         </w:object>
       </w:r>
       <w:r>
@@ -18970,7 +18865,7 @@
           <v:shape id="_x0000_i1213" type="#_x0000_t75" style="width:206pt;height:37.8pt" o:ole="">
             <v:imagedata r:id="rId377" o:title=""/>
           </v:shape>
-          <o:OLEObject Type="Embed" ProgID="Equation.DSMT4" ShapeID="_x0000_i1213" DrawAspect="Content" ObjectID="_1776915959" r:id="rId378"/>
+          <o:OLEObject Type="Embed" ProgID="Equation.DSMT4" ShapeID="_x0000_i1213" DrawAspect="Content" ObjectID="_1776928472" r:id="rId378"/>
         </w:object>
       </w:r>
       <w:r>
@@ -19054,7 +18949,7 @@
           <v:shape id="_x0000_i1214" type="#_x0000_t75" style="width:57.75pt;height:36.35pt" o:ole="">
             <v:imagedata r:id="rId379" o:title=""/>
           </v:shape>
-          <o:OLEObject Type="Embed" ProgID="Equation.DSMT4" ShapeID="_x0000_i1214" DrawAspect="Content" ObjectID="_1776915960" r:id="rId380"/>
+          <o:OLEObject Type="Embed" ProgID="Equation.DSMT4" ShapeID="_x0000_i1214" DrawAspect="Content" ObjectID="_1776928473" r:id="rId380"/>
         </w:object>
       </w:r>
       <w:r>
@@ -19117,7 +19012,7 @@
           <v:shape id="_x0000_i1215" type="#_x0000_t75" style="width:59.9pt;height:24.95pt" o:ole="">
             <v:imagedata r:id="rId381" o:title=""/>
           </v:shape>
-          <o:OLEObject Type="Embed" ProgID="Equation.DSMT4" ShapeID="_x0000_i1215" DrawAspect="Content" ObjectID="_1776915961" r:id="rId382"/>
+          <o:OLEObject Type="Embed" ProgID="Equation.DSMT4" ShapeID="_x0000_i1215" DrawAspect="Content" ObjectID="_1776928474" r:id="rId382"/>
         </w:object>
       </w:r>
       <w:r>
@@ -19181,7 +19076,7 @@
           <v:shape id="_x0000_i1216" type="#_x0000_t75" style="width:483.35pt;height:42.75pt" o:ole="">
             <v:imagedata r:id="rId383" o:title=""/>
           </v:shape>
-          <o:OLEObject Type="Embed" ProgID="Equation.DSMT4" ShapeID="_x0000_i1216" DrawAspect="Content" ObjectID="_1776915962" r:id="rId384"/>
+          <o:OLEObject Type="Embed" ProgID="Equation.DSMT4" ShapeID="_x0000_i1216" DrawAspect="Content" ObjectID="_1776928475" r:id="rId384"/>
         </w:object>
       </w:r>
       <w:r>
@@ -19258,7 +19153,7 @@
           <v:shape id="_x0000_i1217" type="#_x0000_t75" style="width:79.85pt;height:39.9pt" o:ole="">
             <v:imagedata r:id="rId385" o:title=""/>
           </v:shape>
-          <o:OLEObject Type="Embed" ProgID="Equation.DSMT4" ShapeID="_x0000_i1217" DrawAspect="Content" ObjectID="_1776915963" r:id="rId386"/>
+          <o:OLEObject Type="Embed" ProgID="Equation.DSMT4" ShapeID="_x0000_i1217" DrawAspect="Content" ObjectID="_1776928476" r:id="rId386"/>
         </w:object>
       </w:r>
       <w:r>
@@ -19336,7 +19231,7 @@
           <v:shape id="_x0000_i1218" type="#_x0000_t75" style="width:62.75pt;height:42.75pt" o:ole="">
             <v:imagedata r:id="rId387" o:title=""/>
           </v:shape>
-          <o:OLEObject Type="Embed" ProgID="Equation.DSMT4" ShapeID="_x0000_i1218" DrawAspect="Content" ObjectID="_1776915964" r:id="rId388"/>
+          <o:OLEObject Type="Embed" ProgID="Equation.DSMT4" ShapeID="_x0000_i1218" DrawAspect="Content" ObjectID="_1776928477" r:id="rId388"/>
         </w:object>
       </w:r>
       <w:r>
@@ -19406,7 +19301,7 @@
           <v:shape id="_x0000_i1219" type="#_x0000_t75" style="width:27.8pt;height:19.25pt" o:ole="">
             <v:imagedata r:id="rId389" o:title=""/>
           </v:shape>
-          <o:OLEObject Type="Embed" ProgID="Equation.DSMT4" ShapeID="_x0000_i1219" DrawAspect="Content" ObjectID="_1776915965" r:id="rId390"/>
+          <o:OLEObject Type="Embed" ProgID="Equation.DSMT4" ShapeID="_x0000_i1219" DrawAspect="Content" ObjectID="_1776928478" r:id="rId390"/>
         </w:object>
       </w:r>
       <w:r>
@@ -19424,7 +19319,7 @@
           <v:shape id="_x0000_i1220" type="#_x0000_t75" style="width:14.95pt;height:17.8pt" o:ole="">
             <v:imagedata r:id="rId391" o:title=""/>
           </v:shape>
-          <o:OLEObject Type="Embed" ProgID="Equation.DSMT4" ShapeID="_x0000_i1220" DrawAspect="Content" ObjectID="_1776915966" r:id="rId392"/>
+          <o:OLEObject Type="Embed" ProgID="Equation.DSMT4" ShapeID="_x0000_i1220" DrawAspect="Content" ObjectID="_1776928479" r:id="rId392"/>
         </w:object>
       </w:r>
       <w:r>
@@ -19448,7 +19343,7 @@
           <v:shape id="_x0000_i1221" type="#_x0000_t75" style="width:15.7pt;height:19.25pt" o:ole="">
             <v:imagedata r:id="rId393" o:title=""/>
           </v:shape>
-          <o:OLEObject Type="Embed" ProgID="Equation.DSMT4" ShapeID="_x0000_i1221" DrawAspect="Content" ObjectID="_1776915967" r:id="rId394"/>
+          <o:OLEObject Type="Embed" ProgID="Equation.DSMT4" ShapeID="_x0000_i1221" DrawAspect="Content" ObjectID="_1776928480" r:id="rId394"/>
         </w:object>
       </w:r>
       <w:r>
@@ -19466,7 +19361,7 @@
           <v:shape id="_x0000_i1222" type="#_x0000_t75" style="width:41.35pt;height:19.25pt" o:ole="">
             <v:imagedata r:id="rId395" o:title=""/>
           </v:shape>
-          <o:OLEObject Type="Embed" ProgID="Equation.DSMT4" ShapeID="_x0000_i1222" DrawAspect="Content" ObjectID="_1776915968" r:id="rId396"/>
+          <o:OLEObject Type="Embed" ProgID="Equation.DSMT4" ShapeID="_x0000_i1222" DrawAspect="Content" ObjectID="_1776928481" r:id="rId396"/>
         </w:object>
       </w:r>
       <w:r>
@@ -19644,7 +19539,7 @@
           <v:shape id="_x0000_i1223" type="#_x0000_t75" style="width:42.05pt;height:34.95pt" o:ole="">
             <v:imagedata r:id="rId397" o:title=""/>
           </v:shape>
-          <o:OLEObject Type="Embed" ProgID="Equation.DSMT4" ShapeID="_x0000_i1223" DrawAspect="Content" ObjectID="_1776915969" r:id="rId398"/>
+          <o:OLEObject Type="Embed" ProgID="Equation.DSMT4" ShapeID="_x0000_i1223" DrawAspect="Content" ObjectID="_1776928482" r:id="rId398"/>
         </w:object>
       </w:r>
       <w:r>
@@ -19701,7 +19596,7 @@
           <v:shape id="_x0000_i1224" type="#_x0000_t75" style="width:166.1pt;height:39.2pt" o:ole="">
             <v:imagedata r:id="rId399" o:title=""/>
           </v:shape>
-          <o:OLEObject Type="Embed" ProgID="Equation.DSMT4" ShapeID="_x0000_i1224" DrawAspect="Content" ObjectID="_1776915970" r:id="rId400"/>
+          <o:OLEObject Type="Embed" ProgID="Equation.DSMT4" ShapeID="_x0000_i1224" DrawAspect="Content" ObjectID="_1776928483" r:id="rId400"/>
         </w:object>
       </w:r>
       <w:r>
@@ -19786,7 +19681,7 @@
           <v:shape id="_x0000_i1225" type="#_x0000_t75" style="width:198.2pt;height:37.8pt" o:ole="">
             <v:imagedata r:id="rId401" o:title=""/>
           </v:shape>
-          <o:OLEObject Type="Embed" ProgID="Equation.DSMT4" ShapeID="_x0000_i1225" DrawAspect="Content" ObjectID="_1776915971" r:id="rId402"/>
+          <o:OLEObject Type="Embed" ProgID="Equation.DSMT4" ShapeID="_x0000_i1225" DrawAspect="Content" ObjectID="_1776928484" r:id="rId402"/>
         </w:object>
       </w:r>
       <w:r>
@@ -19843,7 +19738,7 @@
           <v:shape id="_x0000_i1226" type="#_x0000_t75" style="width:86.25pt;height:20.65pt" o:ole="">
             <v:imagedata r:id="rId403" o:title=""/>
           </v:shape>
-          <o:OLEObject Type="Embed" ProgID="Equation.DSMT4" ShapeID="_x0000_i1226" DrawAspect="Content" ObjectID="_1776915972" r:id="rId404"/>
+          <o:OLEObject Type="Embed" ProgID="Equation.DSMT4" ShapeID="_x0000_i1226" DrawAspect="Content" ObjectID="_1776928485" r:id="rId404"/>
         </w:object>
       </w:r>
       <w:r>
@@ -19906,7 +19801,7 @@
           <v:shape id="_x0000_i1227" type="#_x0000_t75" style="width:12.85pt;height:19.25pt" o:ole="">
             <v:imagedata r:id="rId405" o:title=""/>
           </v:shape>
-          <o:OLEObject Type="Embed" ProgID="Equation.DSMT4" ShapeID="_x0000_i1227" DrawAspect="Content" ObjectID="_1776915973" r:id="rId406"/>
+          <o:OLEObject Type="Embed" ProgID="Equation.DSMT4" ShapeID="_x0000_i1227" DrawAspect="Content" ObjectID="_1776928486" r:id="rId406"/>
         </w:object>
       </w:r>
       <w:r>
@@ -19924,7 +19819,7 @@
           <v:shape id="_x0000_i1228" type="#_x0000_t75" style="width:27.8pt;height:20.65pt" o:ole="">
             <v:imagedata r:id="rId407" o:title=""/>
           </v:shape>
-          <o:OLEObject Type="Embed" ProgID="Equation.DSMT4" ShapeID="_x0000_i1228" DrawAspect="Content" ObjectID="_1776915974" r:id="rId408"/>
+          <o:OLEObject Type="Embed" ProgID="Equation.DSMT4" ShapeID="_x0000_i1228" DrawAspect="Content" ObjectID="_1776928487" r:id="rId408"/>
         </w:object>
       </w:r>
       <w:r>
@@ -20343,7 +20238,7 @@
           <v:shape id="_x0000_i1229" type="#_x0000_t75" style="width:163.25pt;height:36.35pt" o:ole="">
             <v:imagedata r:id="rId409" o:title=""/>
           </v:shape>
-          <o:OLEObject Type="Embed" ProgID="Equation.DSMT4" ShapeID="_x0000_i1229" DrawAspect="Content" ObjectID="_1776915975" r:id="rId410"/>
+          <o:OLEObject Type="Embed" ProgID="Equation.DSMT4" ShapeID="_x0000_i1229" DrawAspect="Content" ObjectID="_1776928488" r:id="rId410"/>
         </w:object>
       </w:r>
       <w:r>
@@ -20664,7 +20559,7 @@
           <v:shape id="_x0000_i1230" type="#_x0000_t75" style="width:210.3pt;height:36.35pt" o:ole="">
             <v:imagedata r:id="rId411" o:title=""/>
           </v:shape>
-          <o:OLEObject Type="Embed" ProgID="Equation.DSMT4" ShapeID="_x0000_i1230" DrawAspect="Content" ObjectID="_1776915976" r:id="rId412"/>
+          <o:OLEObject Type="Embed" ProgID="Equation.DSMT4" ShapeID="_x0000_i1230" DrawAspect="Content" ObjectID="_1776928489" r:id="rId412"/>
         </w:object>
       </w:r>
       <w:r>
@@ -20751,7 +20646,7 @@
           <v:shape id="_x0000_i1231" type="#_x0000_t75" style="width:223.85pt;height:36.35pt" o:ole="">
             <v:imagedata r:id="rId413" o:title=""/>
           </v:shape>
-          <o:OLEObject Type="Embed" ProgID="Equation.DSMT4" ShapeID="_x0000_i1231" DrawAspect="Content" ObjectID="_1776915977" r:id="rId414"/>
+          <o:OLEObject Type="Embed" ProgID="Equation.DSMT4" ShapeID="_x0000_i1231" DrawAspect="Content" ObjectID="_1776928490" r:id="rId414"/>
         </w:object>
       </w:r>
       <w:r>
@@ -20869,7 +20764,7 @@
           <v:shape id="_x0000_i1232" type="#_x0000_t75" style="width:255.9pt;height:36.35pt" o:ole="">
             <v:imagedata r:id="rId415" o:title=""/>
           </v:shape>
-          <o:OLEObject Type="Embed" ProgID="Equation.DSMT4" ShapeID="_x0000_i1232" DrawAspect="Content" ObjectID="_1776915978" r:id="rId416"/>
+          <o:OLEObject Type="Embed" ProgID="Equation.DSMT4" ShapeID="_x0000_i1232" DrawAspect="Content" ObjectID="_1776928491" r:id="rId416"/>
         </w:object>
       </w:r>
       <w:r>
@@ -20926,7 +20821,7 @@
           <v:shape id="_x0000_i1233" type="#_x0000_t75" style="width:267.35pt;height:36.35pt" o:ole="">
             <v:imagedata r:id="rId417" o:title=""/>
           </v:shape>
-          <o:OLEObject Type="Embed" ProgID="Equation.DSMT4" ShapeID="_x0000_i1233" DrawAspect="Content" ObjectID="_1776915979" r:id="rId418"/>
+          <o:OLEObject Type="Embed" ProgID="Equation.DSMT4" ShapeID="_x0000_i1233" DrawAspect="Content" ObjectID="_1776928492" r:id="rId418"/>
         </w:object>
       </w:r>
       <w:r>
@@ -21069,7 +20964,7 @@
           <v:shape id="_x0000_i1234" type="#_x0000_t75" style="width:265.9pt;height:37.8pt" o:ole="">
             <v:imagedata r:id="rId419" o:title=""/>
           </v:shape>
-          <o:OLEObject Type="Embed" ProgID="Equation.DSMT4" ShapeID="_x0000_i1234" DrawAspect="Content" ObjectID="_1776915980" r:id="rId420"/>
+          <o:OLEObject Type="Embed" ProgID="Equation.DSMT4" ShapeID="_x0000_i1234" DrawAspect="Content" ObjectID="_1776928493" r:id="rId420"/>
         </w:object>
       </w:r>
       <w:r>
@@ -21127,7 +21022,7 @@
           <v:shape id="_x0000_i1235" type="#_x0000_t75" style="width:305.1pt;height:37.8pt" o:ole="">
             <v:imagedata r:id="rId421" o:title=""/>
           </v:shape>
-          <o:OLEObject Type="Embed" ProgID="Equation.DSMT4" ShapeID="_x0000_i1235" DrawAspect="Content" ObjectID="_1776915981" r:id="rId422"/>
+          <o:OLEObject Type="Embed" ProgID="Equation.DSMT4" ShapeID="_x0000_i1235" DrawAspect="Content" ObjectID="_1776928494" r:id="rId422"/>
         </w:object>
       </w:r>
       <w:r>
@@ -21204,7 +21099,7 @@
           <v:shape id="_x0000_i1236" type="#_x0000_t75" style="width:1in;height:30.65pt" o:ole="">
             <v:imagedata r:id="rId423" o:title=""/>
           </v:shape>
-          <o:OLEObject Type="Embed" ProgID="Equation.DSMT4" ShapeID="_x0000_i1236" DrawAspect="Content" ObjectID="_1776915982" r:id="rId424"/>
+          <o:OLEObject Type="Embed" ProgID="Equation.DSMT4" ShapeID="_x0000_i1236" DrawAspect="Content" ObjectID="_1776928495" r:id="rId424"/>
         </w:object>
       </w:r>
       <w:r>
@@ -21267,7 +21162,7 @@
           <v:shape id="_x0000_i1237" type="#_x0000_t75" style="width:17.1pt;height:14.25pt" o:ole="">
             <v:imagedata r:id="rId425" o:title=""/>
           </v:shape>
-          <o:OLEObject Type="Embed" ProgID="Equation.DSMT4" ShapeID="_x0000_i1237" DrawAspect="Content" ObjectID="_1776915983" r:id="rId426"/>
+          <o:OLEObject Type="Embed" ProgID="Equation.DSMT4" ShapeID="_x0000_i1237" DrawAspect="Content" ObjectID="_1776928496" r:id="rId426"/>
         </w:object>
       </w:r>
       <w:r>
@@ -21285,7 +21180,7 @@
           <v:shape id="_x0000_i1238" type="#_x0000_t75" style="width:17.1pt;height:22.1pt" o:ole="">
             <v:imagedata r:id="rId427" o:title=""/>
           </v:shape>
-          <o:OLEObject Type="Embed" ProgID="Equation.DSMT4" ShapeID="_x0000_i1238" DrawAspect="Content" ObjectID="_1776915984" r:id="rId428"/>
+          <o:OLEObject Type="Embed" ProgID="Equation.DSMT4" ShapeID="_x0000_i1238" DrawAspect="Content" ObjectID="_1776928497" r:id="rId428"/>
         </w:object>
       </w:r>
       <w:r>
@@ -21529,7 +21424,7 @@
           <v:shape id="_x0000_i1239" type="#_x0000_t75" style="width:95.5pt;height:25.65pt" o:ole="">
             <v:imagedata r:id="rId429" o:title=""/>
           </v:shape>
-          <o:OLEObject Type="Embed" ProgID="Equation.DSMT4" ShapeID="_x0000_i1239" DrawAspect="Content" ObjectID="_1776915985" r:id="rId430"/>
+          <o:OLEObject Type="Embed" ProgID="Equation.DSMT4" ShapeID="_x0000_i1239" DrawAspect="Content" ObjectID="_1776928498" r:id="rId430"/>
         </w:object>
       </w:r>
       <w:r>
@@ -21588,7 +21483,7 @@
           <v:shape id="_x0000_i1240" type="#_x0000_t75" style="width:61.3pt;height:24.25pt" o:ole="">
             <v:imagedata r:id="rId431" o:title=""/>
           </v:shape>
-          <o:OLEObject Type="Embed" ProgID="Equation.DSMT4" ShapeID="_x0000_i1240" DrawAspect="Content" ObjectID="_1776915986" r:id="rId432"/>
+          <o:OLEObject Type="Embed" ProgID="Equation.DSMT4" ShapeID="_x0000_i1240" DrawAspect="Content" ObjectID="_1776928499" r:id="rId432"/>
         </w:object>
       </w:r>
       <w:r>
@@ -21631,7 +21526,7 @@
           <v:shape id="_x0000_i1241" type="#_x0000_t75" style="width:109.8pt;height:42.05pt" o:ole="">
             <v:imagedata r:id="rId433" o:title=""/>
           </v:shape>
-          <o:OLEObject Type="Embed" ProgID="Equation.DSMT4" ShapeID="_x0000_i1241" DrawAspect="Content" ObjectID="_1776915987" r:id="rId434"/>
+          <o:OLEObject Type="Embed" ProgID="Equation.DSMT4" ShapeID="_x0000_i1241" DrawAspect="Content" ObjectID="_1776928500" r:id="rId434"/>
         </w:object>
       </w:r>
       <w:r>
@@ -21811,7 +21706,7 @@
         <w:rPr>
           <w:lang w:eastAsia="zh-CN"/>
         </w:rPr>
-        <w:t xml:space="preserve"> provided in Pope’s </w:t>
+        <w:t xml:space="preserve"> in Pope’s </w:t>
       </w:r>
       <w:r>
         <w:rPr>
@@ -21850,7 +21745,7 @@
           <v:shape id="_x0000_i1242" type="#_x0000_t75" style="width:53.45pt;height:21.4pt" o:ole="">
             <v:imagedata r:id="rId435" o:title=""/>
           </v:shape>
-          <o:OLEObject Type="Embed" ProgID="Equation.DSMT4" ShapeID="_x0000_i1242" DrawAspect="Content" ObjectID="_1776915988" r:id="rId436"/>
+          <o:OLEObject Type="Embed" ProgID="Equation.DSMT4" ShapeID="_x0000_i1242" DrawAspect="Content" ObjectID="_1776928501" r:id="rId436"/>
         </w:object>
       </w:r>
       <w:r>
@@ -21901,10 +21796,10 @@
           <w:position w:val="-32"/>
         </w:rPr>
         <w:object w:dxaOrig="1680" w:dyaOrig="740" w14:anchorId="0557B067">
-          <v:shape id="_x0000_i16426" type="#_x0000_t75" style="width:84.1pt;height:37.05pt" o:ole="">
+          <v:shape id="_x0000_i1243" type="#_x0000_t75" style="width:84.1pt;height:37.05pt" o:ole="">
             <v:imagedata r:id="rId437" o:title=""/>
           </v:shape>
-          <o:OLEObject Type="Embed" ProgID="Equation.DSMT4" ShapeID="_x0000_i16426" DrawAspect="Content" ObjectID="_1776915989" r:id="rId438"/>
+          <o:OLEObject Type="Embed" ProgID="Equation.DSMT4" ShapeID="_x0000_i1243" DrawAspect="Content" ObjectID="_1776928502" r:id="rId438"/>
         </w:object>
       </w:r>
       <w:r>
@@ -21961,7 +21856,7 @@
           <v:shape id="_x0000_i1244" type="#_x0000_t75" style="width:89.1pt;height:22.8pt" o:ole="">
             <v:imagedata r:id="rId439" o:title=""/>
           </v:shape>
-          <o:OLEObject Type="Embed" ProgID="Equation.DSMT4" ShapeID="_x0000_i1244" DrawAspect="Content" ObjectID="_1776915990" r:id="rId440"/>
+          <o:OLEObject Type="Embed" ProgID="Equation.DSMT4" ShapeID="_x0000_i1244" DrawAspect="Content" ObjectID="_1776928503" r:id="rId440"/>
         </w:object>
       </w:r>
       <w:r>
@@ -22018,7 +21913,7 @@
           <v:shape id="_x0000_i1245" type="#_x0000_t75" style="width:139pt;height:22.8pt" o:ole="">
             <v:imagedata r:id="rId441" o:title=""/>
           </v:shape>
-          <o:OLEObject Type="Embed" ProgID="Equation.DSMT4" ShapeID="_x0000_i1245" DrawAspect="Content" ObjectID="_1776915991" r:id="rId442"/>
+          <o:OLEObject Type="Embed" ProgID="Equation.DSMT4" ShapeID="_x0000_i1245" DrawAspect="Content" ObjectID="_1776928504" r:id="rId442"/>
         </w:object>
       </w:r>
       <w:r>
@@ -22088,10 +21983,10 @@
           <w:position w:val="-12"/>
         </w:rPr>
         <w:object w:dxaOrig="760" w:dyaOrig="380" w14:anchorId="4739AE77">
-          <v:shape id="_x0000_i7783" type="#_x0000_t75" style="width:37.8pt;height:21.4pt" o:ole="">
+          <v:shape id="_x0000_i1246" type="#_x0000_t75" style="width:37.8pt;height:21.4pt" o:ole="">
             <v:imagedata r:id="rId443" o:title=""/>
           </v:shape>
-          <o:OLEObject Type="Embed" ProgID="Equation.DSMT4" ShapeID="_x0000_i7783" DrawAspect="Content" ObjectID="_1776915992" r:id="rId444"/>
+          <o:OLEObject Type="Embed" ProgID="Equation.DSMT4" ShapeID="_x0000_i1246" DrawAspect="Content" ObjectID="_1776928505" r:id="rId444"/>
         </w:object>
       </w:r>
       <w:r>
@@ -22115,27 +22010,14 @@
       <w:r>
         <w:instrText>(</w:instrText>
       </w:r>
-      <w:r>
-        <w:fldChar w:fldCharType="begin"/>
-      </w:r>
-      <w:r>
-        <w:instrText xml:space="preserve"> SEQ MTEqn \c \* Arabic \* MERGEFORMAT </w:instrText>
-      </w:r>
-      <w:r>
-        <w:fldChar w:fldCharType="separate"/>
-      </w:r>
-      <w:r>
-        <w:rPr>
-          <w:noProof/>
-        </w:rPr>
-        <w:instrText>141</w:instrText>
-      </w:r>
-      <w:r>
-        <w:rPr>
-          <w:noProof/>
-        </w:rPr>
-        <w:fldChar w:fldCharType="end"/>
-      </w:r>
+      <w:fldSimple w:instr=" SEQ MTEqn \c \* Arabic \* MERGEFORMAT ">
+        <w:r>
+          <w:rPr>
+            <w:noProof/>
+          </w:rPr>
+          <w:instrText>141</w:instrText>
+        </w:r>
+      </w:fldSimple>
       <w:r>
         <w:instrText>)</w:instrText>
       </w:r>
@@ -22310,10 +22192,10 @@
           <w:position w:val="-12"/>
         </w:rPr>
         <w:object w:dxaOrig="780" w:dyaOrig="440" w14:anchorId="26E49530">
-          <v:shape id="_x0000_i1246" type="#_x0000_t75" style="width:39.2pt;height:22.1pt" o:ole="">
+          <v:shape id="_x0000_i1247" type="#_x0000_t75" style="width:39.2pt;height:22.1pt" o:ole="">
             <v:imagedata r:id="rId445" o:title=""/>
           </v:shape>
-          <o:OLEObject Type="Embed" ProgID="Equation.DSMT4" ShapeID="_x0000_i1246" DrawAspect="Content" ObjectID="_1776915993" r:id="rId446"/>
+          <o:OLEObject Type="Embed" ProgID="Equation.DSMT4" ShapeID="_x0000_i1247" DrawAspect="Content" ObjectID="_1776928506" r:id="rId446"/>
         </w:object>
       </w:r>
       <w:r>
@@ -22369,10 +22251,10 @@
           <w:position w:val="-4"/>
         </w:rPr>
         <w:object w:dxaOrig="639" w:dyaOrig="360" w14:anchorId="2A3C2130">
-          <v:shape id="_x0000_i1247" type="#_x0000_t75" style="width:32.1pt;height:17.8pt" o:ole="">
+          <v:shape id="_x0000_i1248" type="#_x0000_t75" style="width:32.1pt;height:17.8pt" o:ole="">
             <v:imagedata r:id="rId447" o:title=""/>
           </v:shape>
-          <o:OLEObject Type="Embed" ProgID="Equation.DSMT4" ShapeID="_x0000_i1247" DrawAspect="Content" ObjectID="_1776915994" r:id="rId448"/>
+          <o:OLEObject Type="Embed" ProgID="Equation.DSMT4" ShapeID="_x0000_i1248" DrawAspect="Content" ObjectID="_1776928507" r:id="rId448"/>
         </w:object>
       </w:r>
       <w:r>
@@ -22575,10 +22457,10 @@
           <w:position w:val="-32"/>
         </w:rPr>
         <w:object w:dxaOrig="3960" w:dyaOrig="760" w14:anchorId="4EA706D8">
-          <v:shape id="_x0000_i1248" type="#_x0000_t75" style="width:198.2pt;height:37.8pt" o:ole="">
+          <v:shape id="_x0000_i1249" type="#_x0000_t75" style="width:198.2pt;height:37.8pt" o:ole="">
             <v:imagedata r:id="rId449" o:title=""/>
           </v:shape>
-          <o:OLEObject Type="Embed" ProgID="Equation.DSMT4" ShapeID="_x0000_i1248" DrawAspect="Content" ObjectID="_1776915995" r:id="rId450"/>
+          <o:OLEObject Type="Embed" ProgID="Equation.DSMT4" ShapeID="_x0000_i1249" DrawAspect="Content" ObjectID="_1776928508" r:id="rId450"/>
         </w:object>
       </w:r>
       <w:r>
@@ -22634,10 +22516,10 @@
           <w:position w:val="-14"/>
         </w:rPr>
         <w:object w:dxaOrig="1719" w:dyaOrig="420" w14:anchorId="7AE4D81B">
-          <v:shape id="_x0000_i1249" type="#_x0000_t75" style="width:86.25pt;height:20.65pt" o:ole="">
+          <v:shape id="_x0000_i1250" type="#_x0000_t75" style="width:86.25pt;height:20.65pt" o:ole="">
             <v:imagedata r:id="rId451" o:title=""/>
           </v:shape>
-          <o:OLEObject Type="Embed" ProgID="Equation.DSMT4" ShapeID="_x0000_i1249" DrawAspect="Content" ObjectID="_1776915996" r:id="rId452"/>
+          <o:OLEObject Type="Embed" ProgID="Equation.DSMT4" ShapeID="_x0000_i1250" DrawAspect="Content" ObjectID="_1776928509" r:id="rId452"/>
         </w:object>
       </w:r>
       <w:r>
@@ -22769,10 +22651,10 @@
           <w:position w:val="-32"/>
         </w:rPr>
         <w:object w:dxaOrig="3960" w:dyaOrig="800" w14:anchorId="6021139B">
-          <v:shape id="_x0000_i1250" type="#_x0000_t75" style="width:198.2pt;height:39.9pt" o:ole="">
+          <v:shape id="_x0000_i1251" type="#_x0000_t75" style="width:198.2pt;height:39.9pt" o:ole="">
             <v:imagedata r:id="rId453" o:title=""/>
           </v:shape>
-          <o:OLEObject Type="Embed" ProgID="Equation.DSMT4" ShapeID="_x0000_i1250" DrawAspect="Content" ObjectID="_1776915997" r:id="rId454"/>
+          <o:OLEObject Type="Embed" ProgID="Equation.DSMT4" ShapeID="_x0000_i1251" DrawAspect="Content" ObjectID="_1776928510" r:id="rId454"/>
         </w:object>
       </w:r>
       <w:r>
@@ -22828,10 +22710,10 @@
           <w:position w:val="-14"/>
         </w:rPr>
         <w:object w:dxaOrig="3620" w:dyaOrig="460" w14:anchorId="26574197">
-          <v:shape id="_x0000_i1251" type="#_x0000_t75" style="width:181.05pt;height:22.8pt" o:ole="">
+          <v:shape id="_x0000_i1252" type="#_x0000_t75" style="width:181.05pt;height:22.8pt" o:ole="">
             <v:imagedata r:id="rId455" o:title=""/>
           </v:shape>
-          <o:OLEObject Type="Embed" ProgID="Equation.DSMT4" ShapeID="_x0000_i1251" DrawAspect="Content" ObjectID="_1776915998" r:id="rId456"/>
+          <o:OLEObject Type="Embed" ProgID="Equation.DSMT4" ShapeID="_x0000_i1252" DrawAspect="Content" ObjectID="_1776928511" r:id="rId456"/>
         </w:object>
       </w:r>
       <w:r>
@@ -22919,10 +22801,10 @@
           <w:position w:val="-14"/>
         </w:rPr>
         <w:object w:dxaOrig="2640" w:dyaOrig="460" w14:anchorId="470D3775">
-          <v:shape id="_x0000_i1252" type="#_x0000_t75" style="width:131.9pt;height:22.8pt" o:ole="">
+          <v:shape id="_x0000_i1253" type="#_x0000_t75" style="width:131.9pt;height:22.8pt" o:ole="">
             <v:imagedata r:id="rId457" o:title=""/>
           </v:shape>
-          <o:OLEObject Type="Embed" ProgID="Equation.DSMT4" ShapeID="_x0000_i1252" DrawAspect="Content" ObjectID="_1776915999" r:id="rId458"/>
+          <o:OLEObject Type="Embed" ProgID="Equation.DSMT4" ShapeID="_x0000_i1253" DrawAspect="Content" ObjectID="_1776928512" r:id="rId458"/>
         </w:object>
       </w:r>
       <w:r>
@@ -22984,10 +22866,10 @@
           <w:position w:val="-14"/>
         </w:rPr>
         <w:object w:dxaOrig="300" w:dyaOrig="380" w14:anchorId="0BADF577">
-          <v:shape id="_x0000_i1253" type="#_x0000_t75" style="width:14.95pt;height:19.25pt" o:ole="">
+          <v:shape id="_x0000_i1254" type="#_x0000_t75" style="width:14.95pt;height:19.25pt" o:ole="">
             <v:imagedata r:id="rId459" o:title=""/>
           </v:shape>
-          <o:OLEObject Type="Embed" ProgID="Equation.DSMT4" ShapeID="_x0000_i1253" DrawAspect="Content" ObjectID="_1776916000" r:id="rId460"/>
+          <o:OLEObject Type="Embed" ProgID="Equation.DSMT4" ShapeID="_x0000_i1254" DrawAspect="Content" ObjectID="_1776928513" r:id="rId460"/>
         </w:object>
       </w:r>
       <w:r>
@@ -23161,10 +23043,10 @@
           <w:position w:val="-14"/>
         </w:rPr>
         <w:object w:dxaOrig="760" w:dyaOrig="400" w14:anchorId="30CEB179">
-          <v:shape id="_x0000_i1254" type="#_x0000_t75" style="width:37.8pt;height:19.95pt" o:ole="">
+          <v:shape id="_x0000_i1255" type="#_x0000_t75" style="width:37.8pt;height:19.95pt" o:ole="">
             <v:imagedata r:id="rId461" o:title=""/>
           </v:shape>
-          <o:OLEObject Type="Embed" ProgID="Equation.DSMT4" ShapeID="_x0000_i1254" DrawAspect="Content" ObjectID="_1776916001" r:id="rId462"/>
+          <o:OLEObject Type="Embed" ProgID="Equation.DSMT4" ShapeID="_x0000_i1255" DrawAspect="Content" ObjectID="_1776928514" r:id="rId462"/>
         </w:object>
       </w:r>
       <w:r>
@@ -23292,10 +23174,10 @@
           <w:position w:val="-24"/>
         </w:rPr>
         <w:object w:dxaOrig="2460" w:dyaOrig="620" w14:anchorId="6A914A44">
-          <v:shape id="_x0000_i1255" type="#_x0000_t75" style="width:123.35pt;height:30.65pt" o:ole="">
+          <v:shape id="_x0000_i1256" type="#_x0000_t75" style="width:123.35pt;height:30.65pt" o:ole="">
             <v:imagedata r:id="rId463" o:title=""/>
           </v:shape>
-          <o:OLEObject Type="Embed" ProgID="Equation.DSMT4" ShapeID="_x0000_i1255" DrawAspect="Content" ObjectID="_1776916002" r:id="rId464"/>
+          <o:OLEObject Type="Embed" ProgID="Equation.DSMT4" ShapeID="_x0000_i1256" DrawAspect="Content" ObjectID="_1776928515" r:id="rId464"/>
         </w:object>
       </w:r>
       <w:r>
@@ -23424,10 +23306,10 @@
           <w:position w:val="-14"/>
         </w:rPr>
         <w:object w:dxaOrig="1719" w:dyaOrig="420" w14:anchorId="795C099E">
-          <v:shape id="_x0000_i1256" type="#_x0000_t75" style="width:86.25pt;height:20.65pt" o:ole="">
+          <v:shape id="_x0000_i1257" type="#_x0000_t75" style="width:86.25pt;height:20.65pt" o:ole="">
             <v:imagedata r:id="rId465" o:title=""/>
           </v:shape>
-          <o:OLEObject Type="Embed" ProgID="Equation.DSMT4" ShapeID="_x0000_i1256" DrawAspect="Content" ObjectID="_1776916003" r:id="rId466"/>
+          <o:OLEObject Type="Embed" ProgID="Equation.DSMT4" ShapeID="_x0000_i1257" DrawAspect="Content" ObjectID="_1776928516" r:id="rId466"/>
         </w:object>
       </w:r>
       <w:r>
@@ -23457,10 +23339,10 @@
           <w:position w:val="-24"/>
         </w:rPr>
         <w:object w:dxaOrig="3820" w:dyaOrig="620" w14:anchorId="0646155C">
-          <v:shape id="_x0000_i1257" type="#_x0000_t75" style="width:191.05pt;height:30.65pt" o:ole="">
+          <v:shape id="_x0000_i1258" type="#_x0000_t75" style="width:191.05pt;height:30.65pt" o:ole="">
             <v:imagedata r:id="rId467" o:title=""/>
           </v:shape>
-          <o:OLEObject Type="Embed" ProgID="Equation.DSMT4" ShapeID="_x0000_i1257" DrawAspect="Content" ObjectID="_1776916004" r:id="rId468"/>
+          <o:OLEObject Type="Embed" ProgID="Equation.DSMT4" ShapeID="_x0000_i1258" DrawAspect="Content" ObjectID="_1776928517" r:id="rId468"/>
         </w:object>
       </w:r>
       <w:r>
@@ -23726,10 +23608,10 @@
           <w:position w:val="-24"/>
         </w:rPr>
         <w:object w:dxaOrig="4540" w:dyaOrig="620" w14:anchorId="68C67784">
-          <v:shape id="_x0000_i1258" type="#_x0000_t75" style="width:226.7pt;height:30.65pt" o:ole="">
+          <v:shape id="_x0000_i1259" type="#_x0000_t75" style="width:226.7pt;height:30.65pt" o:ole="">
             <v:imagedata r:id="rId469" o:title=""/>
           </v:shape>
-          <o:OLEObject Type="Embed" ProgID="Equation.DSMT4" ShapeID="_x0000_i1258" DrawAspect="Content" ObjectID="_1776916005" r:id="rId470"/>
+          <o:OLEObject Type="Embed" ProgID="Equation.DSMT4" ShapeID="_x0000_i1259" DrawAspect="Content" ObjectID="_1776928518" r:id="rId470"/>
         </w:object>
       </w:r>
       <w:r>
@@ -23807,10 +23689,10 @@
           <w:position w:val="-24"/>
         </w:rPr>
         <w:object w:dxaOrig="4260" w:dyaOrig="620" w14:anchorId="3B36E893">
-          <v:shape id="_x0000_i1259" type="#_x0000_t75" style="width:213.15pt;height:30.65pt" o:ole="">
+          <v:shape id="_x0000_i1260" type="#_x0000_t75" style="width:213.15pt;height:30.65pt" o:ole="">
             <v:imagedata r:id="rId471" o:title=""/>
           </v:shape>
-          <o:OLEObject Type="Embed" ProgID="Equation.DSMT4" ShapeID="_x0000_i1259" DrawAspect="Content" ObjectID="_1776916006" r:id="rId472"/>
+          <o:OLEObject Type="Embed" ProgID="Equation.DSMT4" ShapeID="_x0000_i1260" DrawAspect="Content" ObjectID="_1776928519" r:id="rId472"/>
         </w:object>
       </w:r>
       <w:r>
@@ -23880,10 +23762,10 @@
           <w:position w:val="-12"/>
         </w:rPr>
         <w:object w:dxaOrig="1340" w:dyaOrig="400" w14:anchorId="2477F9AB">
-          <v:shape id="_x0000_i1260" type="#_x0000_t75" style="width:67pt;height:19.95pt" o:ole="">
+          <v:shape id="_x0000_i1261" type="#_x0000_t75" style="width:67pt;height:19.95pt" o:ole="">
             <v:imagedata r:id="rId473" o:title=""/>
           </v:shape>
-          <o:OLEObject Type="Embed" ProgID="Equation.DSMT4" ShapeID="_x0000_i1260" DrawAspect="Content" ObjectID="_1776916007" r:id="rId474"/>
+          <o:OLEObject Type="Embed" ProgID="Equation.DSMT4" ShapeID="_x0000_i1261" DrawAspect="Content" ObjectID="_1776928520" r:id="rId474"/>
         </w:object>
       </w:r>
       <w:r>
@@ -24016,10 +23898,10 @@
           <w:position w:val="-24"/>
         </w:rPr>
         <w:object w:dxaOrig="3720" w:dyaOrig="620" w14:anchorId="67CFF8EE">
-          <v:shape id="_x0000_i1261" type="#_x0000_t75" style="width:186.05pt;height:30.65pt" o:ole="">
+          <v:shape id="_x0000_i1262" type="#_x0000_t75" style="width:186.05pt;height:30.65pt" o:ole="">
             <v:imagedata r:id="rId475" o:title=""/>
           </v:shape>
-          <o:OLEObject Type="Embed" ProgID="Equation.DSMT4" ShapeID="_x0000_i1261" DrawAspect="Content" ObjectID="_1776916008" r:id="rId476"/>
+          <o:OLEObject Type="Embed" ProgID="Equation.DSMT4" ShapeID="_x0000_i1262" DrawAspect="Content" ObjectID="_1776928521" r:id="rId476"/>
         </w:object>
       </w:r>
       <w:r>
@@ -24087,10 +23969,10 @@
           <w:position w:val="-14"/>
         </w:rPr>
         <w:object w:dxaOrig="2439" w:dyaOrig="520" w14:anchorId="35DDE810">
-          <v:shape id="_x0000_i1262" type="#_x0000_t75" style="width:121.9pt;height:25.65pt" o:ole="">
+          <v:shape id="_x0000_i1263" type="#_x0000_t75" style="width:121.9pt;height:25.65pt" o:ole="">
             <v:imagedata r:id="rId477" o:title=""/>
           </v:shape>
-          <o:OLEObject Type="Embed" ProgID="Equation.DSMT4" ShapeID="_x0000_i1262" DrawAspect="Content" ObjectID="_1776916009" r:id="rId478"/>
+          <o:OLEObject Type="Embed" ProgID="Equation.DSMT4" ShapeID="_x0000_i1263" DrawAspect="Content" ObjectID="_1776928522" r:id="rId478"/>
         </w:object>
       </w:r>
       <w:r>
@@ -24165,10 +24047,10 @@
           <w:position w:val="-28"/>
         </w:rPr>
         <w:object w:dxaOrig="2640" w:dyaOrig="740" w14:anchorId="589C836F">
-          <v:shape id="_x0000_i1263" type="#_x0000_t75" style="width:131.9pt;height:37.05pt" o:ole="">
+          <v:shape id="_x0000_i1264" type="#_x0000_t75" style="width:131.9pt;height:37.05pt" o:ole="">
             <v:imagedata r:id="rId479" o:title=""/>
           </v:shape>
-          <o:OLEObject Type="Embed" ProgID="Equation.DSMT4" ShapeID="_x0000_i1263" DrawAspect="Content" ObjectID="_1776916010" r:id="rId480"/>
+          <o:OLEObject Type="Embed" ProgID="Equation.DSMT4" ShapeID="_x0000_i1264" DrawAspect="Content" ObjectID="_1776928523" r:id="rId480"/>
         </w:object>
       </w:r>
       <w:r>
@@ -24243,10 +24125,10 @@
           <w:position w:val="-30"/>
         </w:rPr>
         <w:object w:dxaOrig="5660" w:dyaOrig="700" w14:anchorId="42485BC9">
-          <v:shape id="_x0000_i1264" type="#_x0000_t75" style="width:283pt;height:34.95pt" o:ole="">
+          <v:shape id="_x0000_i1265" type="#_x0000_t75" style="width:283pt;height:34.95pt" o:ole="">
             <v:imagedata r:id="rId481" o:title=""/>
           </v:shape>
-          <o:OLEObject Type="Embed" ProgID="Equation.DSMT4" ShapeID="_x0000_i1264" DrawAspect="Content" ObjectID="_1776916011" r:id="rId482"/>
+          <o:OLEObject Type="Embed" ProgID="Equation.DSMT4" ShapeID="_x0000_i1265" DrawAspect="Content" ObjectID="_1776928524" r:id="rId482"/>
         </w:object>
       </w:r>
       <w:r>
@@ -24314,10 +24196,10 @@
           <w:position w:val="-32"/>
         </w:rPr>
         <w:object w:dxaOrig="1200" w:dyaOrig="740" w14:anchorId="072D4665">
-          <v:shape id="_x0000_i1265" type="#_x0000_t75" style="width:59.9pt;height:37.05pt" o:ole="">
+          <v:shape id="_x0000_i1266" type="#_x0000_t75" style="width:59.9pt;height:37.05pt" o:ole="">
             <v:imagedata r:id="rId483" o:title=""/>
           </v:shape>
-          <o:OLEObject Type="Embed" ProgID="Equation.DSMT4" ShapeID="_x0000_i1265" DrawAspect="Content" ObjectID="_1776916012" r:id="rId484"/>
+          <o:OLEObject Type="Embed" ProgID="Equation.DSMT4" ShapeID="_x0000_i1266" DrawAspect="Content" ObjectID="_1776928525" r:id="rId484"/>
         </w:object>
       </w:r>
       <w:r>
@@ -24439,10 +24321,10 @@
           <w:position w:val="-12"/>
         </w:rPr>
         <w:object w:dxaOrig="320" w:dyaOrig="360" w14:anchorId="17E9E969">
-          <v:shape id="_x0000_i1266" type="#_x0000_t75" style="width:15.7pt;height:17.8pt" o:ole="">
+          <v:shape id="_x0000_i1267" type="#_x0000_t75" style="width:15.7pt;height:17.8pt" o:ole="">
             <v:imagedata r:id="rId485" o:title=""/>
           </v:shape>
-          <o:OLEObject Type="Embed" ProgID="Equation.DSMT4" ShapeID="_x0000_i1266" DrawAspect="Content" ObjectID="_1776916013" r:id="rId486"/>
+          <o:OLEObject Type="Embed" ProgID="Equation.DSMT4" ShapeID="_x0000_i1267" DrawAspect="Content" ObjectID="_1776928526" r:id="rId486"/>
         </w:object>
       </w:r>
       <w:r>
@@ -24457,10 +24339,10 @@
           <w:position w:val="-14"/>
         </w:rPr>
         <w:object w:dxaOrig="320" w:dyaOrig="380" w14:anchorId="2CBAF3DC">
-          <v:shape id="_x0000_i1267" type="#_x0000_t75" style="width:15.7pt;height:19.25pt" o:ole="">
+          <v:shape id="_x0000_i1268" type="#_x0000_t75" style="width:15.7pt;height:19.25pt" o:ole="">
             <v:imagedata r:id="rId487" o:title=""/>
           </v:shape>
-          <o:OLEObject Type="Embed" ProgID="Equation.DSMT4" ShapeID="_x0000_i1267" DrawAspect="Content" ObjectID="_1776916014" r:id="rId488"/>
+          <o:OLEObject Type="Embed" ProgID="Equation.DSMT4" ShapeID="_x0000_i1268" DrawAspect="Content" ObjectID="_1776928527" r:id="rId488"/>
         </w:object>
       </w:r>
       <w:r>
@@ -24728,10 +24610,10 @@
           <w:position w:val="-12"/>
         </w:rPr>
         <w:object w:dxaOrig="859" w:dyaOrig="360" w14:anchorId="347FEF9D">
-          <v:shape id="_x0000_i1268" type="#_x0000_t75" style="width:42.75pt;height:19.95pt" o:ole="">
+          <v:shape id="_x0000_i1269" type="#_x0000_t75" style="width:42.75pt;height:19.95pt" o:ole="">
             <v:imagedata r:id="rId489" o:title=""/>
           </v:shape>
-          <o:OLEObject Type="Embed" ProgID="Equation.DSMT4" ShapeID="_x0000_i1268" DrawAspect="Content" ObjectID="_1776916015" r:id="rId490"/>
+          <o:OLEObject Type="Embed" ProgID="Equation.DSMT4" ShapeID="_x0000_i1269" DrawAspect="Content" ObjectID="_1776928528" r:id="rId490"/>
         </w:object>
       </w:r>
       <w:r>
@@ -24782,10 +24664,10 @@
           <w:position w:val="-32"/>
         </w:rPr>
         <w:object w:dxaOrig="1920" w:dyaOrig="740" w14:anchorId="2B1825CA">
-          <v:shape id="_x0000_i14269" type="#_x0000_t75" style="width:95.5pt;height:37.05pt" o:ole="">
+          <v:shape id="_x0000_i1270" type="#_x0000_t75" style="width:95.5pt;height:37.05pt" o:ole="">
             <v:imagedata r:id="rId491" o:title=""/>
           </v:shape>
-          <o:OLEObject Type="Embed" ProgID="Equation.DSMT4" ShapeID="_x0000_i14269" DrawAspect="Content" ObjectID="_1776916016" r:id="rId492"/>
+          <o:OLEObject Type="Embed" ProgID="Equation.DSMT4" ShapeID="_x0000_i1270" DrawAspect="Content" ObjectID="_1776928529" r:id="rId492"/>
         </w:object>
       </w:r>
       <w:r>
@@ -24839,10 +24721,10 @@
           <w:position w:val="-14"/>
         </w:rPr>
         <w:object w:dxaOrig="2240" w:dyaOrig="420" w14:anchorId="586E825C">
-          <v:shape id="_x0000_i7775" type="#_x0000_t75" style="width:112.65pt;height:20.65pt" o:ole="">
+          <v:shape id="_x0000_i1271" type="#_x0000_t75" style="width:112.65pt;height:20.65pt" o:ole="">
             <v:imagedata r:id="rId493" o:title=""/>
           </v:shape>
-          <o:OLEObject Type="Embed" ProgID="Equation.DSMT4" ShapeID="_x0000_i7775" DrawAspect="Content" ObjectID="_1776916017" r:id="rId494"/>
+          <o:OLEObject Type="Embed" ProgID="Equation.DSMT4" ShapeID="_x0000_i1271" DrawAspect="Content" ObjectID="_1776928530" r:id="rId494"/>
         </w:object>
       </w:r>
       <w:r>
@@ -24898,10 +24780,10 @@
           <w:position w:val="-18"/>
         </w:rPr>
         <w:object w:dxaOrig="2780" w:dyaOrig="480" w14:anchorId="228BE44E">
-          <v:shape id="_x0000_i7779" type="#_x0000_t75" style="width:139pt;height:23.5pt" o:ole="">
+          <v:shape id="_x0000_i1272" type="#_x0000_t75" style="width:139pt;height:23.5pt" o:ole="">
             <v:imagedata r:id="rId495" o:title=""/>
           </v:shape>
-          <o:OLEObject Type="Embed" ProgID="Equation.DSMT4" ShapeID="_x0000_i7779" DrawAspect="Content" ObjectID="_1776916018" r:id="rId496"/>
+          <o:OLEObject Type="Embed" ProgID="Equation.DSMT4" ShapeID="_x0000_i1272" DrawAspect="Content" ObjectID="_1776928531" r:id="rId496"/>
         </w:object>
       </w:r>
       <w:r>
@@ -24968,10 +24850,10 @@
           <w:position w:val="-36"/>
         </w:rPr>
         <w:object w:dxaOrig="3739" w:dyaOrig="840" w14:anchorId="588E317D">
-          <v:shape id="_x0000_i7716" type="#_x0000_t75" style="width:186.75pt;height:42.05pt" o:ole="">
+          <v:shape id="_x0000_i1273" type="#_x0000_t75" style="width:186.75pt;height:42.05pt" o:ole="">
             <v:imagedata r:id="rId497" o:title=""/>
           </v:shape>
-          <o:OLEObject Type="Embed" ProgID="Equation.DSMT4" ShapeID="_x0000_i7716" DrawAspect="Content" ObjectID="_1776916019" r:id="rId498"/>
+          <o:OLEObject Type="Embed" ProgID="Equation.DSMT4" ShapeID="_x0000_i1273" DrawAspect="Content" ObjectID="_1776928532" r:id="rId498"/>
         </w:object>
       </w:r>
       <w:r>
@@ -25098,10 +24980,10 @@
           <w:position w:val="-36"/>
         </w:rPr>
         <w:object w:dxaOrig="2020" w:dyaOrig="840" w14:anchorId="10B73F5D">
-          <v:shape id="_x0000_i7764" type="#_x0000_t75" style="width:101.25pt;height:42.05pt" o:ole="">
+          <v:shape id="_x0000_i1274" type="#_x0000_t75" style="width:101.25pt;height:42.05pt" o:ole="">
             <v:imagedata r:id="rId499" o:title=""/>
           </v:shape>
-          <o:OLEObject Type="Embed" ProgID="Equation.DSMT4" ShapeID="_x0000_i7764" DrawAspect="Content" ObjectID="_1776916020" r:id="rId500"/>
+          <o:OLEObject Type="Embed" ProgID="Equation.DSMT4" ShapeID="_x0000_i1274" DrawAspect="Content" ObjectID="_1776928533" r:id="rId500"/>
         </w:object>
       </w:r>
       <w:r>
@@ -25128,24 +25010,14 @@
       <w:r>
         <w:instrText>(</w:instrText>
       </w:r>
-      <w:r>
-        <w:fldChar w:fldCharType="begin"/>
-      </w:r>
-      <w:r>
-        <w:instrText xml:space="preserve"> SEQ MTEqn \c \* Arabic \* MERGEFORMAT </w:instrText>
-      </w:r>
-      <w:r>
-        <w:fldChar w:fldCharType="separate"/>
-      </w:r>
-      <w:r>
-        <w:rPr>
-          <w:noProof/>
-        </w:rPr>
-        <w:instrText>164</w:instrText>
-      </w:r>
-      <w:r>
-        <w:fldChar w:fldCharType="end"/>
-      </w:r>
+      <w:fldSimple w:instr=" SEQ MTEqn \c \* Arabic \* MERGEFORMAT ">
+        <w:r>
+          <w:rPr>
+            <w:noProof/>
+          </w:rPr>
+          <w:instrText>164</w:instrText>
+        </w:r>
+      </w:fldSimple>
       <w:r>
         <w:instrText>)</w:instrText>
       </w:r>
@@ -25201,10 +25073,10 @@
           <w:position w:val="-14"/>
         </w:rPr>
         <w:object w:dxaOrig="320" w:dyaOrig="420" w14:anchorId="6A7C2E23">
-          <v:shape id="_x0000_i7736" type="#_x0000_t75" style="width:15.7pt;height:20.65pt" o:ole="">
+          <v:shape id="_x0000_i1275" type="#_x0000_t75" style="width:15.7pt;height:20.65pt" o:ole="">
             <v:imagedata r:id="rId501" o:title=""/>
           </v:shape>
-          <o:OLEObject Type="Embed" ProgID="Equation.DSMT4" ShapeID="_x0000_i7736" DrawAspect="Content" ObjectID="_1776916021" r:id="rId502"/>
+          <o:OLEObject Type="Embed" ProgID="Equation.DSMT4" ShapeID="_x0000_i1275" DrawAspect="Content" ObjectID="_1776928534" r:id="rId502"/>
         </w:object>
       </w:r>
       <w:r>
@@ -25218,10 +25090,10 @@
           <w:position w:val="-12"/>
         </w:rPr>
         <w:object w:dxaOrig="300" w:dyaOrig="400" w14:anchorId="72FC93E6">
-          <v:shape id="_x0000_i7732" type="#_x0000_t75" style="width:14.95pt;height:19.95pt" o:ole="">
+          <v:shape id="_x0000_i1276" type="#_x0000_t75" style="width:14.95pt;height:19.95pt" o:ole="">
             <v:imagedata r:id="rId503" o:title=""/>
           </v:shape>
-          <o:OLEObject Type="Embed" ProgID="Equation.DSMT4" ShapeID="_x0000_i7732" DrawAspect="Content" ObjectID="_1776916022" r:id="rId504"/>
+          <o:OLEObject Type="Embed" ProgID="Equation.DSMT4" ShapeID="_x0000_i1276" DrawAspect="Content" ObjectID="_1776928535" r:id="rId504"/>
         </w:object>
       </w:r>
       <w:r>
@@ -25265,10 +25137,10 @@
           <w:position w:val="-24"/>
         </w:rPr>
         <w:object w:dxaOrig="4480" w:dyaOrig="620" w14:anchorId="118EC168">
-          <v:shape id="_x0000_i5584" type="#_x0000_t75" style="width:224.55pt;height:30.65pt" o:ole="">
+          <v:shape id="_x0000_i1277" type="#_x0000_t75" style="width:224.55pt;height:30.65pt" o:ole="">
             <v:imagedata r:id="rId505" o:title=""/>
           </v:shape>
-          <o:OLEObject Type="Embed" ProgID="Equation.DSMT4" ShapeID="_x0000_i5584" DrawAspect="Content" ObjectID="_1776916023" r:id="rId506"/>
+          <o:OLEObject Type="Embed" ProgID="Equation.DSMT4" ShapeID="_x0000_i1277" DrawAspect="Content" ObjectID="_1776928536" r:id="rId506"/>
         </w:object>
       </w:r>
       <w:r>
@@ -25335,10 +25207,10 @@
           <w:position w:val="-24"/>
         </w:rPr>
         <w:object w:dxaOrig="2220" w:dyaOrig="620" w14:anchorId="44AEA4E2">
-          <v:shape id="_x0000_i5588" type="#_x0000_t75" style="width:111.2pt;height:30.65pt" o:ole="">
+          <v:shape id="_x0000_i1278" type="#_x0000_t75" style="width:111.2pt;height:30.65pt" o:ole="">
             <v:imagedata r:id="rId507" o:title=""/>
           </v:shape>
-          <o:OLEObject Type="Embed" ProgID="Equation.DSMT4" ShapeID="_x0000_i5588" DrawAspect="Content" ObjectID="_1776916024" r:id="rId508"/>
+          <o:OLEObject Type="Embed" ProgID="Equation.DSMT4" ShapeID="_x0000_i1278" DrawAspect="Content" ObjectID="_1776928537" r:id="rId508"/>
         </w:object>
       </w:r>
       <w:r>
@@ -25365,27 +25237,14 @@
       <w:r>
         <w:instrText>(</w:instrText>
       </w:r>
-      <w:r>
-        <w:fldChar w:fldCharType="begin"/>
-      </w:r>
-      <w:r>
-        <w:instrText xml:space="preserve"> SEQ MTEqn \c \* Arabic \* MERGEFORMAT </w:instrText>
-      </w:r>
-      <w:r>
-        <w:fldChar w:fldCharType="separate"/>
-      </w:r>
-      <w:r>
-        <w:rPr>
-          <w:noProof/>
-        </w:rPr>
-        <w:instrText>166</w:instrText>
-      </w:r>
-      <w:r>
-        <w:rPr>
-          <w:noProof/>
-        </w:rPr>
-        <w:fldChar w:fldCharType="end"/>
-      </w:r>
+      <w:fldSimple w:instr=" SEQ MTEqn \c \* Arabic \* MERGEFORMAT ">
+        <w:r>
+          <w:rPr>
+            <w:noProof/>
+          </w:rPr>
+          <w:instrText>166</w:instrText>
+        </w:r>
+      </w:fldSimple>
       <w:r>
         <w:instrText>)</w:instrText>
       </w:r>
@@ -26931,10 +26790,10 @@
           <w:position w:val="-74"/>
         </w:rPr>
         <w:object w:dxaOrig="8320" w:dyaOrig="1600" w14:anchorId="1D1CAE3C">
-          <v:shape id="_x0000_i1273" type="#_x0000_t75" style="width:414.9pt;height:80.55pt" o:ole="">
+          <v:shape id="_x0000_i1279" type="#_x0000_t75" style="width:414.9pt;height:80.55pt" o:ole="">
             <v:imagedata r:id="rId509" o:title=""/>
           </v:shape>
-          <o:OLEObject Type="Embed" ProgID="Equation.DSMT4" ShapeID="_x0000_i1273" DrawAspect="Content" ObjectID="_1776916025" r:id="rId510"/>
+          <o:OLEObject Type="Embed" ProgID="Equation.DSMT4" ShapeID="_x0000_i1279" DrawAspect="Content" ObjectID="_1776928538" r:id="rId510"/>
         </w:object>
       </w:r>
       <w:r>
@@ -26988,10 +26847,10 @@
           <w:position w:val="-74"/>
         </w:rPr>
         <w:object w:dxaOrig="8240" w:dyaOrig="1600" w14:anchorId="7054E70C">
-          <v:shape id="_x0000_i1274" type="#_x0000_t75" style="width:411.35pt;height:80.55pt" o:ole="">
+          <v:shape id="_x0000_i1280" type="#_x0000_t75" style="width:411.35pt;height:80.55pt" o:ole="">
             <v:imagedata r:id="rId511" o:title=""/>
           </v:shape>
-          <o:OLEObject Type="Embed" ProgID="Equation.DSMT4" ShapeID="_x0000_i1274" DrawAspect="Content" ObjectID="_1776916026" r:id="rId512"/>
+          <o:OLEObject Type="Embed" ProgID="Equation.DSMT4" ShapeID="_x0000_i1280" DrawAspect="Content" ObjectID="_1776928539" r:id="rId512"/>
         </w:object>
       </w:r>
       <w:r>
@@ -27064,10 +26923,10 @@
           <w:position w:val="-28"/>
         </w:rPr>
         <w:object w:dxaOrig="3580" w:dyaOrig="700" w14:anchorId="04309A7E">
-          <v:shape id="_x0000_i1275" type="#_x0000_t75" style="width:178.2pt;height:34.95pt" o:ole="">
+          <v:shape id="_x0000_i1281" type="#_x0000_t75" style="width:178.2pt;height:34.95pt" o:ole="">
             <v:imagedata r:id="rId513" o:title=""/>
           </v:shape>
-          <o:OLEObject Type="Embed" ProgID="Equation.DSMT4" ShapeID="_x0000_i1275" DrawAspect="Content" ObjectID="_1776916027" r:id="rId514"/>
+          <o:OLEObject Type="Embed" ProgID="Equation.DSMT4" ShapeID="_x0000_i1281" DrawAspect="Content" ObjectID="_1776928540" r:id="rId514"/>
         </w:object>
       </w:r>
       <w:r>
@@ -27132,10 +26991,10 @@
           <w:position w:val="-70"/>
         </w:rPr>
         <w:object w:dxaOrig="5880" w:dyaOrig="1520" w14:anchorId="57A3933D">
-          <v:shape id="_x0000_i1276" type="#_x0000_t75" style="width:293pt;height:75.55pt" o:ole="">
+          <v:shape id="_x0000_i1282" type="#_x0000_t75" style="width:293pt;height:75.55pt" o:ole="">
             <v:imagedata r:id="rId515" o:title=""/>
           </v:shape>
-          <o:OLEObject Type="Embed" ProgID="Equation.DSMT4" ShapeID="_x0000_i1276" DrawAspect="Content" ObjectID="_1776916028" r:id="rId516"/>
+          <o:OLEObject Type="Embed" ProgID="Equation.DSMT4" ShapeID="_x0000_i1282" DrawAspect="Content" ObjectID="_1776928541" r:id="rId516"/>
         </w:object>
       </w:r>
       <w:r>
@@ -27202,10 +27061,10 @@
           <w:position w:val="-130"/>
         </w:rPr>
         <w:object w:dxaOrig="6200" w:dyaOrig="2620" w14:anchorId="39545F3B">
-          <v:shape id="_x0000_i1277" type="#_x0000_t75" style="width:309.4pt;height:129.75pt" o:ole="">
+          <v:shape id="_x0000_i1283" type="#_x0000_t75" style="width:309.4pt;height:129.75pt" o:ole="">
             <v:imagedata r:id="rId517" o:title=""/>
           </v:shape>
-          <o:OLEObject Type="Embed" ProgID="Equation.DSMT4" ShapeID="_x0000_i1277" DrawAspect="Content" ObjectID="_1776916029" r:id="rId518"/>
+          <o:OLEObject Type="Embed" ProgID="Equation.DSMT4" ShapeID="_x0000_i1283" DrawAspect="Content" ObjectID="_1776928542" r:id="rId518"/>
         </w:object>
       </w:r>
       <w:r>
@@ -27253,10 +27112,10 @@
           <w:position w:val="-14"/>
         </w:rPr>
         <w:object w:dxaOrig="859" w:dyaOrig="400" w14:anchorId="74D62CA1">
-          <v:shape id="_x0000_i1278" type="#_x0000_t75" style="width:44.2pt;height:22.1pt" o:ole="">
+          <v:shape id="_x0000_i1284" type="#_x0000_t75" style="width:44.2pt;height:22.1pt" o:ole="">
             <v:imagedata r:id="rId519" o:title=""/>
           </v:shape>
-          <o:OLEObject Type="Embed" ProgID="Equation.DSMT4" ShapeID="_x0000_i1278" DrawAspect="Content" ObjectID="_1776916030" r:id="rId520"/>
+          <o:OLEObject Type="Embed" ProgID="Equation.DSMT4" ShapeID="_x0000_i1284" DrawAspect="Content" ObjectID="_1776928543" r:id="rId520"/>
         </w:object>
       </w:r>
       <w:r>
@@ -27279,10 +27138,10 @@
           <w:position w:val="-28"/>
         </w:rPr>
         <w:object w:dxaOrig="4599" w:dyaOrig="700" w14:anchorId="577B004B">
-          <v:shape id="_x0000_i1279" type="#_x0000_t75" style="width:231.7pt;height:34.95pt" o:ole="">
+          <v:shape id="_x0000_i1285" type="#_x0000_t75" style="width:231.7pt;height:34.95pt" o:ole="">
             <v:imagedata r:id="rId521" o:title=""/>
           </v:shape>
-          <o:OLEObject Type="Embed" ProgID="Equation.DSMT4" ShapeID="_x0000_i1279" DrawAspect="Content" ObjectID="_1776916031" r:id="rId522"/>
+          <o:OLEObject Type="Embed" ProgID="Equation.DSMT4" ShapeID="_x0000_i1285" DrawAspect="Content" ObjectID="_1776928544" r:id="rId522"/>
         </w:object>
       </w:r>
       <w:r>
@@ -27336,10 +27195,10 @@
           <w:position w:val="-32"/>
         </w:rPr>
         <w:object w:dxaOrig="6259" w:dyaOrig="760" w14:anchorId="24C714FD">
-          <v:shape id="_x0000_i1280" type="#_x0000_t75" style="width:313.65pt;height:39.2pt" o:ole="">
+          <v:shape id="_x0000_i1286" type="#_x0000_t75" style="width:313.65pt;height:39.2pt" o:ole="">
             <v:imagedata r:id="rId523" o:title=""/>
           </v:shape>
-          <o:OLEObject Type="Embed" ProgID="Equation.DSMT4" ShapeID="_x0000_i1280" DrawAspect="Content" ObjectID="_1776916032" r:id="rId524"/>
+          <o:OLEObject Type="Embed" ProgID="Equation.DSMT4" ShapeID="_x0000_i1286" DrawAspect="Content" ObjectID="_1776928545" r:id="rId524"/>
         </w:object>
       </w:r>
       <w:r>
@@ -27660,10 +27519,10 @@
           <w:position w:val="-74"/>
         </w:rPr>
         <w:object w:dxaOrig="7580" w:dyaOrig="1600" w14:anchorId="047CFC4A">
-          <v:shape id="_x0000_i1281" type="#_x0000_t75" style="width:379.25pt;height:80.55pt" o:ole="">
+          <v:shape id="_x0000_i1287" type="#_x0000_t75" style="width:379.25pt;height:80.55pt" o:ole="">
             <v:imagedata r:id="rId525" o:title=""/>
           </v:shape>
-          <o:OLEObject Type="Embed" ProgID="Equation.DSMT4" ShapeID="_x0000_i1281" DrawAspect="Content" ObjectID="_1776916033" r:id="rId526"/>
+          <o:OLEObject Type="Embed" ProgID="Equation.DSMT4" ShapeID="_x0000_i1287" DrawAspect="Content" ObjectID="_1776928546" r:id="rId526"/>
         </w:object>
       </w:r>
       <w:r>
@@ -27715,10 +27574,10 @@
           <w:position w:val="-74"/>
         </w:rPr>
         <w:object w:dxaOrig="7479" w:dyaOrig="1600" w14:anchorId="49E75635">
-          <v:shape id="_x0000_i1282" type="#_x0000_t75" style="width:374.25pt;height:80.55pt" o:ole="">
+          <v:shape id="_x0000_i1288" type="#_x0000_t75" style="width:374.25pt;height:80.55pt" o:ole="">
             <v:imagedata r:id="rId527" o:title=""/>
           </v:shape>
-          <o:OLEObject Type="Embed" ProgID="Equation.DSMT4" ShapeID="_x0000_i1282" DrawAspect="Content" ObjectID="_1776916034" r:id="rId528"/>
+          <o:OLEObject Type="Embed" ProgID="Equation.DSMT4" ShapeID="_x0000_i1288" DrawAspect="Content" ObjectID="_1776928547" r:id="rId528"/>
         </w:object>
       </w:r>
       <w:r>
@@ -27884,10 +27743,10 @@
           <w:position w:val="-226"/>
         </w:rPr>
         <w:object w:dxaOrig="13540" w:dyaOrig="9760" w14:anchorId="63829DDB">
-          <v:shape id="_x0000_i1283" type="#_x0000_t75" style="width:451.25pt;height:325.05pt" o:ole="">
+          <v:shape id="_x0000_i1289" type="#_x0000_t75" style="width:451.25pt;height:325.05pt" o:ole="">
             <v:imagedata r:id="rId529" o:title=""/>
           </v:shape>
-          <o:OLEObject Type="Embed" ProgID="Equation.DSMT4" ShapeID="_x0000_i1283" DrawAspect="Content" ObjectID="_1776916035" r:id="rId530"/>
+          <o:OLEObject Type="Embed" ProgID="Equation.DSMT4" ShapeID="_x0000_i1289" DrawAspect="Content" ObjectID="_1776928548" r:id="rId530"/>
         </w:object>
       </w:r>
     </w:p>
@@ -27994,10 +27853,10 @@
           <w:position w:val="-226"/>
         </w:rPr>
         <w:object w:dxaOrig="13540" w:dyaOrig="9760" w14:anchorId="6C884FEE">
-          <v:shape id="_x0000_i1284" type="#_x0000_t75" style="width:451.25pt;height:325.05pt" o:ole="">
+          <v:shape id="_x0000_i1290" type="#_x0000_t75" style="width:451.25pt;height:325.05pt" o:ole="">
             <v:imagedata r:id="rId529" o:title=""/>
           </v:shape>
-          <o:OLEObject Type="Embed" ProgID="Equation.DSMT4" ShapeID="_x0000_i1284" DrawAspect="Content" ObjectID="_1776916036" r:id="rId531"/>
+          <o:OLEObject Type="Embed" ProgID="Equation.DSMT4" ShapeID="_x0000_i1290" DrawAspect="Content" ObjectID="_1776928549" r:id="rId531"/>
         </w:object>
       </w:r>
     </w:p>
@@ -28045,10 +27904,10 @@
           <w:position w:val="-14"/>
         </w:rPr>
         <w:object w:dxaOrig="1640" w:dyaOrig="400" w14:anchorId="5BF343E5">
-          <v:shape id="_x0000_i1285" type="#_x0000_t75" style="width:82pt;height:22.1pt" o:ole="">
+          <v:shape id="_x0000_i1291" type="#_x0000_t75" style="width:82pt;height:22.1pt" o:ole="">
             <v:imagedata r:id="rId532" o:title=""/>
           </v:shape>
-          <o:OLEObject Type="Embed" ProgID="Equation.DSMT4" ShapeID="_x0000_i1285" DrawAspect="Content" ObjectID="_1776916037" r:id="rId533"/>
+          <o:OLEObject Type="Embed" ProgID="Equation.DSMT4" ShapeID="_x0000_i1291" DrawAspect="Content" ObjectID="_1776928550" r:id="rId533"/>
         </w:object>
       </w:r>
       <w:r>
@@ -28238,27 +28097,14 @@
       <w:r>
         <w:t xml:space="preserve">Table </w:t>
       </w:r>
-      <w:r>
-        <w:fldChar w:fldCharType="begin"/>
-      </w:r>
-      <w:r>
-        <w:instrText xml:space="preserve"> SEQ Table \* ARABIC </w:instrText>
-      </w:r>
-      <w:r>
-        <w:fldChar w:fldCharType="separate"/>
-      </w:r>
-      <w:r>
-        <w:rPr>
-          <w:noProof/>
-        </w:rPr>
-        <w:t>6</w:t>
-      </w:r>
-      <w:r>
-        <w:rPr>
-          <w:noProof/>
-        </w:rPr>
-        <w:fldChar w:fldCharType="end"/>
-      </w:r>
+      <w:fldSimple w:instr=" SEQ Table \* ARABIC ">
+        <w:r>
+          <w:rPr>
+            <w:noProof/>
+          </w:rPr>
+          <w:t>6</w:t>
+        </w:r>
+      </w:fldSimple>
       <w:bookmarkEnd w:id="61"/>
       <w:r>
         <w:t xml:space="preserve"> </w:t>
@@ -28492,10 +28338,10 @@
                 <w:position w:val="-24"/>
               </w:rPr>
               <w:object w:dxaOrig="440" w:dyaOrig="620" w14:anchorId="4930259E">
-                <v:shape id="_x0000_i1286" type="#_x0000_t75" style="width:22.1pt;height:32.1pt" o:ole="">
+                <v:shape id="_x0000_i1292" type="#_x0000_t75" style="width:22.1pt;height:32.1pt" o:ole="">
                   <v:imagedata r:id="rId534" o:title=""/>
                 </v:shape>
-                <o:OLEObject Type="Embed" ProgID="Equation.DSMT4" ShapeID="_x0000_i1286" DrawAspect="Content" ObjectID="_1776916038" r:id="rId535"/>
+                <o:OLEObject Type="Embed" ProgID="Equation.DSMT4" ShapeID="_x0000_i1292" DrawAspect="Content" ObjectID="_1776928551" r:id="rId535"/>
               </w:object>
             </w:r>
           </w:p>
@@ -28605,10 +28451,10 @@
                 <w:position w:val="-24"/>
               </w:rPr>
               <w:object w:dxaOrig="900" w:dyaOrig="660" w14:anchorId="571FF3AA">
-                <v:shape id="_x0000_i1287" type="#_x0000_t75" style="width:44.9pt;height:32.8pt" o:ole="">
+                <v:shape id="_x0000_i1293" type="#_x0000_t75" style="width:44.9pt;height:32.8pt" o:ole="">
                   <v:imagedata r:id="rId536" o:title=""/>
                 </v:shape>
-                <o:OLEObject Type="Embed" ProgID="Equation.DSMT4" ShapeID="_x0000_i1287" DrawAspect="Content" ObjectID="_1776916039" r:id="rId537"/>
+                <o:OLEObject Type="Embed" ProgID="Equation.DSMT4" ShapeID="_x0000_i1293" DrawAspect="Content" ObjectID="_1776928552" r:id="rId537"/>
               </w:object>
             </w:r>
           </w:p>
@@ -28716,10 +28562,10 @@
                 <w:position w:val="-24"/>
               </w:rPr>
               <w:object w:dxaOrig="1020" w:dyaOrig="660" w14:anchorId="7FD3B5B8">
-                <v:shape id="_x0000_i1288" type="#_x0000_t75" style="width:52.05pt;height:32.8pt" o:ole="">
+                <v:shape id="_x0000_i1294" type="#_x0000_t75" style="width:52.05pt;height:32.8pt" o:ole="">
                   <v:imagedata r:id="rId538" o:title=""/>
                 </v:shape>
-                <o:OLEObject Type="Embed" ProgID="Equation.DSMT4" ShapeID="_x0000_i1288" DrawAspect="Content" ObjectID="_1776916040" r:id="rId539"/>
+                <o:OLEObject Type="Embed" ProgID="Equation.DSMT4" ShapeID="_x0000_i1294" DrawAspect="Content" ObjectID="_1776928553" r:id="rId539"/>
               </w:object>
             </w:r>
           </w:p>
@@ -28901,27 +28747,14 @@
       <w:r>
         <w:t xml:space="preserve">Table </w:t>
       </w:r>
-      <w:r>
-        <w:fldChar w:fldCharType="begin"/>
-      </w:r>
-      <w:r>
-        <w:instrText xml:space="preserve"> SEQ Table \* ARABIC </w:instrText>
-      </w:r>
-      <w:r>
-        <w:fldChar w:fldCharType="separate"/>
-      </w:r>
-      <w:r>
-        <w:rPr>
-          <w:noProof/>
-        </w:rPr>
-        <w:t>7</w:t>
-      </w:r>
-      <w:r>
-        <w:rPr>
-          <w:noProof/>
-        </w:rPr>
-        <w:fldChar w:fldCharType="end"/>
-      </w:r>
+      <w:fldSimple w:instr=" SEQ Table \* ARABIC ">
+        <w:r>
+          <w:rPr>
+            <w:noProof/>
+          </w:rPr>
+          <w:t>7</w:t>
+        </w:r>
+      </w:fldSimple>
       <w:bookmarkEnd w:id="62"/>
       <w:r>
         <w:t xml:space="preserve"> </w:t>
@@ -29148,10 +28981,10 @@
                 <w:position w:val="-32"/>
               </w:rPr>
               <w:object w:dxaOrig="920" w:dyaOrig="700" w14:anchorId="77EF426F">
-                <v:shape id="_x0000_i1289" type="#_x0000_t75" style="width:44.2pt;height:34.95pt" o:ole="">
+                <v:shape id="_x0000_i1295" type="#_x0000_t75" style="width:44.2pt;height:34.95pt" o:ole="">
                   <v:imagedata r:id="rId540" o:title=""/>
                 </v:shape>
-                <o:OLEObject Type="Embed" ProgID="Equation.DSMT4" ShapeID="_x0000_i1289" DrawAspect="Content" ObjectID="_1776916041" r:id="rId541"/>
+                <o:OLEObject Type="Embed" ProgID="Equation.DSMT4" ShapeID="_x0000_i1295" DrawAspect="Content" ObjectID="_1776928554" r:id="rId541"/>
               </w:object>
             </w:r>
           </w:p>
@@ -29258,10 +29091,10 @@
                 <w:position w:val="-32"/>
               </w:rPr>
               <w:object w:dxaOrig="940" w:dyaOrig="740" w14:anchorId="30D4A06D">
-                <v:shape id="_x0000_i1290" type="#_x0000_t75" style="width:47.05pt;height:37.8pt" o:ole="">
+                <v:shape id="_x0000_i1296" type="#_x0000_t75" style="width:47.05pt;height:37.8pt" o:ole="">
                   <v:imagedata r:id="rId542" o:title=""/>
                 </v:shape>
-                <o:OLEObject Type="Embed" ProgID="Equation.DSMT4" ShapeID="_x0000_i1290" DrawAspect="Content" ObjectID="_1776916042" r:id="rId543"/>
+                <o:OLEObject Type="Embed" ProgID="Equation.DSMT4" ShapeID="_x0000_i1296" DrawAspect="Content" ObjectID="_1776928555" r:id="rId543"/>
               </w:object>
             </w:r>
           </w:p>
@@ -29368,10 +29201,10 @@
                 <w:position w:val="-24"/>
               </w:rPr>
               <w:object w:dxaOrig="960" w:dyaOrig="660" w14:anchorId="681B3210">
-                <v:shape id="_x0000_i1291" type="#_x0000_t75" style="width:47.75pt;height:32.8pt" o:ole="">
+                <v:shape id="_x0000_i1297" type="#_x0000_t75" style="width:47.75pt;height:32.8pt" o:ole="">
                   <v:imagedata r:id="rId544" o:title=""/>
                 </v:shape>
-                <o:OLEObject Type="Embed" ProgID="Equation.DSMT4" ShapeID="_x0000_i1291" DrawAspect="Content" ObjectID="_1776916043" r:id="rId545"/>
+                <o:OLEObject Type="Embed" ProgID="Equation.DSMT4" ShapeID="_x0000_i1297" DrawAspect="Content" ObjectID="_1776928556" r:id="rId545"/>
               </w:object>
             </w:r>
           </w:p>
@@ -29614,10 +29447,10 @@
           <w:position w:val="-30"/>
         </w:rPr>
         <w:object w:dxaOrig="4400" w:dyaOrig="720" w14:anchorId="3F248563">
-          <v:shape id="_x0000_i1292" type="#_x0000_t75" style="width:220.3pt;height:37.05pt" o:ole="">
+          <v:shape id="_x0000_i1298" type="#_x0000_t75" style="width:220.3pt;height:37.05pt" o:ole="">
             <v:imagedata r:id="rId546" o:title=""/>
           </v:shape>
-          <o:OLEObject Type="Embed" ProgID="Equation.DSMT4" ShapeID="_x0000_i1292" DrawAspect="Content" ObjectID="_1776916044" r:id="rId547"/>
+          <o:OLEObject Type="Embed" ProgID="Equation.DSMT4" ShapeID="_x0000_i1298" DrawAspect="Content" ObjectID="_1776928557" r:id="rId547"/>
         </w:object>
       </w:r>
       <w:r>
@@ -29670,10 +29503,10 @@
           <w:position w:val="-32"/>
         </w:rPr>
         <w:object w:dxaOrig="5539" w:dyaOrig="760" w14:anchorId="01700BEE">
-          <v:shape id="_x0000_i1293" type="#_x0000_t75" style="width:278pt;height:39.2pt" o:ole="">
+          <v:shape id="_x0000_i1299" type="#_x0000_t75" style="width:278pt;height:39.2pt" o:ole="">
             <v:imagedata r:id="rId548" o:title=""/>
           </v:shape>
-          <o:OLEObject Type="Embed" ProgID="Equation.DSMT4" ShapeID="_x0000_i1293" DrawAspect="Content" ObjectID="_1776916045" r:id="rId549"/>
+          <o:OLEObject Type="Embed" ProgID="Equation.DSMT4" ShapeID="_x0000_i1299" DrawAspect="Content" ObjectID="_1776928558" r:id="rId549"/>
         </w:object>
       </w:r>
       <w:r>
@@ -29747,10 +29580,10 @@
           <w:position w:val="-30"/>
         </w:rPr>
         <w:object w:dxaOrig="4840" w:dyaOrig="720" w14:anchorId="74668790">
-          <v:shape id="_x0000_i1294" type="#_x0000_t75" style="width:241.65pt;height:37.05pt" o:ole="">
+          <v:shape id="_x0000_i1300" type="#_x0000_t75" style="width:241.65pt;height:37.05pt" o:ole="">
             <v:imagedata r:id="rId550" o:title=""/>
           </v:shape>
-          <o:OLEObject Type="Embed" ProgID="Equation.DSMT4" ShapeID="_x0000_i1294" DrawAspect="Content" ObjectID="_1776916046" r:id="rId551"/>
+          <o:OLEObject Type="Embed" ProgID="Equation.DSMT4" ShapeID="_x0000_i1300" DrawAspect="Content" ObjectID="_1776928559" r:id="rId551"/>
         </w:object>
       </w:r>
       <w:r>
@@ -29801,10 +29634,10 @@
           <w:position w:val="-32"/>
         </w:rPr>
         <w:object w:dxaOrig="6700" w:dyaOrig="760" w14:anchorId="61E8AEA3">
-          <v:shape id="_x0000_i1295" type="#_x0000_t75" style="width:334.35pt;height:39.2pt" o:ole="">
+          <v:shape id="_x0000_i1301" type="#_x0000_t75" style="width:334.35pt;height:39.2pt" o:ole="">
             <v:imagedata r:id="rId552" o:title=""/>
           </v:shape>
-          <o:OLEObject Type="Embed" ProgID="Equation.DSMT4" ShapeID="_x0000_i1295" DrawAspect="Content" ObjectID="_1776916047" r:id="rId553"/>
+          <o:OLEObject Type="Embed" ProgID="Equation.DSMT4" ShapeID="_x0000_i1301" DrawAspect="Content" ObjectID="_1776928560" r:id="rId553"/>
         </w:object>
       </w:r>
       <w:r>
@@ -29873,10 +29706,10 @@
           <w:position w:val="-30"/>
         </w:rPr>
         <w:object w:dxaOrig="5000" w:dyaOrig="720" w14:anchorId="35480F2D">
-          <v:shape id="_x0000_i1296" type="#_x0000_t75" style="width:250.2pt;height:37.05pt" o:ole="">
+          <v:shape id="_x0000_i1302" type="#_x0000_t75" style="width:250.2pt;height:37.05pt" o:ole="">
             <v:imagedata r:id="rId554" o:title=""/>
           </v:shape>
-          <o:OLEObject Type="Embed" ProgID="Equation.DSMT4" ShapeID="_x0000_i1296" DrawAspect="Content" ObjectID="_1776916048" r:id="rId555"/>
+          <o:OLEObject Type="Embed" ProgID="Equation.DSMT4" ShapeID="_x0000_i1302" DrawAspect="Content" ObjectID="_1776928561" r:id="rId555"/>
         </w:object>
       </w:r>
       <w:r>
@@ -29927,10 +29760,10 @@
           <w:position w:val="-32"/>
         </w:rPr>
         <w:object w:dxaOrig="5640" w:dyaOrig="760" w14:anchorId="0E17A9B8">
-          <v:shape id="_x0000_i1297" type="#_x0000_t75" style="width:283pt;height:39.2pt" o:ole="">
+          <v:shape id="_x0000_i1303" type="#_x0000_t75" style="width:283pt;height:39.2pt" o:ole="">
             <v:imagedata r:id="rId556" o:title=""/>
           </v:shape>
-          <o:OLEObject Type="Embed" ProgID="Equation.DSMT4" ShapeID="_x0000_i1297" DrawAspect="Content" ObjectID="_1776916049" r:id="rId557"/>
+          <o:OLEObject Type="Embed" ProgID="Equation.DSMT4" ShapeID="_x0000_i1303" DrawAspect="Content" ObjectID="_1776928562" r:id="rId557"/>
         </w:object>
       </w:r>
       <w:r>
@@ -29998,10 +29831,10 @@
           <w:position w:val="-30"/>
         </w:rPr>
         <w:object w:dxaOrig="4980" w:dyaOrig="720" w14:anchorId="581A9155">
-          <v:shape id="_x0000_i1298" type="#_x0000_t75" style="width:248.8pt;height:37.05pt" o:ole="">
+          <v:shape id="_x0000_i1304" type="#_x0000_t75" style="width:248.8pt;height:37.05pt" o:ole="">
             <v:imagedata r:id="rId558" o:title=""/>
           </v:shape>
-          <o:OLEObject Type="Embed" ProgID="Equation.DSMT4" ShapeID="_x0000_i1298" DrawAspect="Content" ObjectID="_1776916050" r:id="rId559"/>
+          <o:OLEObject Type="Embed" ProgID="Equation.DSMT4" ShapeID="_x0000_i1304" DrawAspect="Content" ObjectID="_1776928563" r:id="rId559"/>
         </w:object>
       </w:r>
       <w:r>
@@ -30052,10 +29885,10 @@
           <w:position w:val="-32"/>
         </w:rPr>
         <w:object w:dxaOrig="5620" w:dyaOrig="760" w14:anchorId="0045B4C2">
-          <v:shape id="_x0000_i1299" type="#_x0000_t75" style="width:278.75pt;height:39.2pt" o:ole="">
+          <v:shape id="_x0000_i1305" type="#_x0000_t75" style="width:278.75pt;height:39.2pt" o:ole="">
             <v:imagedata r:id="rId560" o:title=""/>
           </v:shape>
-          <o:OLEObject Type="Embed" ProgID="Equation.DSMT4" ShapeID="_x0000_i1299" DrawAspect="Content" ObjectID="_1776916051" r:id="rId561"/>
+          <o:OLEObject Type="Embed" ProgID="Equation.DSMT4" ShapeID="_x0000_i1305" DrawAspect="Content" ObjectID="_1776928564" r:id="rId561"/>
         </w:object>
       </w:r>
       <w:r>
@@ -30129,10 +29962,10 @@
           <w:position w:val="-28"/>
         </w:rPr>
         <w:object w:dxaOrig="5560" w:dyaOrig="680" w14:anchorId="43C9DAF0">
-          <v:shape id="_x0000_i1300" type="#_x0000_t75" style="width:278.75pt;height:32.8pt" o:ole="">
+          <v:shape id="_x0000_i1306" type="#_x0000_t75" style="width:278.75pt;height:32.8pt" o:ole="">
             <v:imagedata r:id="rId562" o:title=""/>
           </v:shape>
-          <o:OLEObject Type="Embed" ProgID="Equation.DSMT4" ShapeID="_x0000_i1300" DrawAspect="Content" ObjectID="_1776916052" r:id="rId563"/>
+          <o:OLEObject Type="Embed" ProgID="Equation.DSMT4" ShapeID="_x0000_i1306" DrawAspect="Content" ObjectID="_1776928565" r:id="rId563"/>
         </w:object>
       </w:r>
       <w:r>
@@ -30183,10 +30016,10 @@
           <w:position w:val="-32"/>
         </w:rPr>
         <w:object w:dxaOrig="7140" w:dyaOrig="740" w14:anchorId="4D93879D">
-          <v:shape id="_x0000_i1301" type="#_x0000_t75" style="width:355.7pt;height:37.8pt" o:ole="">
+          <v:shape id="_x0000_i1307" type="#_x0000_t75" style="width:355.7pt;height:37.8pt" o:ole="">
             <v:imagedata r:id="rId564" o:title=""/>
           </v:shape>
-          <o:OLEObject Type="Embed" ProgID="Equation.DSMT4" ShapeID="_x0000_i1301" DrawAspect="Content" ObjectID="_1776916053" r:id="rId565"/>
+          <o:OLEObject Type="Embed" ProgID="Equation.DSMT4" ShapeID="_x0000_i1307" DrawAspect="Content" ObjectID="_1776928566" r:id="rId565"/>
         </w:object>
       </w:r>
       <w:r>
@@ -30267,10 +30100,10 @@
           <w:position w:val="-28"/>
         </w:rPr>
         <w:object w:dxaOrig="5060" w:dyaOrig="680" w14:anchorId="68587A4A">
-          <v:shape id="_x0000_i1302" type="#_x0000_t75" style="width:253.8pt;height:32.8pt" o:ole="">
+          <v:shape id="_x0000_i1308" type="#_x0000_t75" style="width:253.8pt;height:32.8pt" o:ole="">
             <v:imagedata r:id="rId566" o:title=""/>
           </v:shape>
-          <o:OLEObject Type="Embed" ProgID="Equation.DSMT4" ShapeID="_x0000_i1302" DrawAspect="Content" ObjectID="_1776916054" r:id="rId567"/>
+          <o:OLEObject Type="Embed" ProgID="Equation.DSMT4" ShapeID="_x0000_i1308" DrawAspect="Content" ObjectID="_1776928567" r:id="rId567"/>
         </w:object>
       </w:r>
       <w:r>
@@ -30321,10 +30154,10 @@
           <w:position w:val="-32"/>
         </w:rPr>
         <w:object w:dxaOrig="6180" w:dyaOrig="740" w14:anchorId="265D74EE">
-          <v:shape id="_x0000_i1303" type="#_x0000_t75" style="width:309.4pt;height:37.8pt" o:ole="">
+          <v:shape id="_x0000_i1309" type="#_x0000_t75" style="width:309.4pt;height:37.8pt" o:ole="">
             <v:imagedata r:id="rId568" o:title=""/>
           </v:shape>
-          <o:OLEObject Type="Embed" ProgID="Equation.DSMT4" ShapeID="_x0000_i1303" DrawAspect="Content" ObjectID="_1776916055" r:id="rId569"/>
+          <o:OLEObject Type="Embed" ProgID="Equation.DSMT4" ShapeID="_x0000_i1309" DrawAspect="Content" ObjectID="_1776928568" r:id="rId569"/>
         </w:object>
       </w:r>
       <w:r>
@@ -30398,10 +30231,10 @@
           <w:position w:val="-30"/>
         </w:rPr>
         <w:object w:dxaOrig="4819" w:dyaOrig="720" w14:anchorId="5F5EB570">
-          <v:shape id="_x0000_i1304" type="#_x0000_t75" style="width:240.95pt;height:37.05pt" o:ole="">
+          <v:shape id="_x0000_i1310" type="#_x0000_t75" style="width:240.95pt;height:37.05pt" o:ole="">
             <v:imagedata r:id="rId570" o:title=""/>
           </v:shape>
-          <o:OLEObject Type="Embed" ProgID="Equation.DSMT4" ShapeID="_x0000_i1304" DrawAspect="Content" ObjectID="_1776916056" r:id="rId571"/>
+          <o:OLEObject Type="Embed" ProgID="Equation.DSMT4" ShapeID="_x0000_i1310" DrawAspect="Content" ObjectID="_1776928569" r:id="rId571"/>
         </w:object>
       </w:r>
       <w:r>
@@ -30452,10 +30285,10 @@
           <w:position w:val="-32"/>
         </w:rPr>
         <w:object w:dxaOrig="5040" w:dyaOrig="760" w14:anchorId="4A2CFEF6">
-          <v:shape id="_x0000_i1305" type="#_x0000_t75" style="width:253.05pt;height:39.2pt" o:ole="">
+          <v:shape id="_x0000_i1311" type="#_x0000_t75" style="width:253.05pt;height:39.2pt" o:ole="">
             <v:imagedata r:id="rId572" o:title=""/>
           </v:shape>
-          <o:OLEObject Type="Embed" ProgID="Equation.DSMT4" ShapeID="_x0000_i1305" DrawAspect="Content" ObjectID="_1776916057" r:id="rId573"/>
+          <o:OLEObject Type="Embed" ProgID="Equation.DSMT4" ShapeID="_x0000_i1311" DrawAspect="Content" ObjectID="_1776928570" r:id="rId573"/>
         </w:object>
       </w:r>
       <w:r>
@@ -30530,10 +30363,10 @@
           <w:position w:val="-30"/>
         </w:rPr>
         <w:object w:dxaOrig="6039" w:dyaOrig="720" w14:anchorId="405FC4F2">
-          <v:shape id="_x0000_i1306" type="#_x0000_t75" style="width:302.95pt;height:37.05pt" o:ole="">
+          <v:shape id="_x0000_i1312" type="#_x0000_t75" style="width:302.95pt;height:37.05pt" o:ole="">
             <v:imagedata r:id="rId574" o:title=""/>
           </v:shape>
-          <o:OLEObject Type="Embed" ProgID="Equation.DSMT4" ShapeID="_x0000_i1306" DrawAspect="Content" ObjectID="_1776916058" r:id="rId575"/>
+          <o:OLEObject Type="Embed" ProgID="Equation.DSMT4" ShapeID="_x0000_i1312" DrawAspect="Content" ObjectID="_1776928571" r:id="rId575"/>
         </w:object>
       </w:r>
       <w:r>
@@ -30584,10 +30417,10 @@
           <w:position w:val="-32"/>
         </w:rPr>
         <w:object w:dxaOrig="5480" w:dyaOrig="760" w14:anchorId="36241ABC">
-          <v:shape id="_x0000_i1307" type="#_x0000_t75" style="width:273.05pt;height:39.2pt" o:ole="">
+          <v:shape id="_x0000_i1313" type="#_x0000_t75" style="width:273.05pt;height:39.2pt" o:ole="">
             <v:imagedata r:id="rId576" o:title=""/>
           </v:shape>
-          <o:OLEObject Type="Embed" ProgID="Equation.DSMT4" ShapeID="_x0000_i1307" DrawAspect="Content" ObjectID="_1776916059" r:id="rId577"/>
+          <o:OLEObject Type="Embed" ProgID="Equation.DSMT4" ShapeID="_x0000_i1313" DrawAspect="Content" ObjectID="_1776928572" r:id="rId577"/>
         </w:object>
       </w:r>
       <w:r>
@@ -30676,10 +30509,10 @@
           <w:position w:val="-32"/>
         </w:rPr>
         <w:object w:dxaOrig="3660" w:dyaOrig="760" w14:anchorId="531659FC">
-          <v:shape id="_x0000_i1308" type="#_x0000_t75" style="width:186.05pt;height:39.2pt" o:ole="">
+          <v:shape id="_x0000_i1314" type="#_x0000_t75" style="width:186.05pt;height:39.2pt" o:ole="">
             <v:imagedata r:id="rId578" o:title=""/>
           </v:shape>
-          <o:OLEObject Type="Embed" ProgID="Equation.DSMT4" ShapeID="_x0000_i1308" DrawAspect="Content" ObjectID="_1776916060" r:id="rId579"/>
+          <o:OLEObject Type="Embed" ProgID="Equation.DSMT4" ShapeID="_x0000_i1314" DrawAspect="Content" ObjectID="_1776928573" r:id="rId579"/>
         </w:object>
       </w:r>
       <w:r>
@@ -30730,10 +30563,10 @@
           <w:position w:val="-32"/>
         </w:rPr>
         <w:object w:dxaOrig="3620" w:dyaOrig="760" w14:anchorId="1B870618">
-          <v:shape id="_x0000_i1309" type="#_x0000_t75" style="width:181.8pt;height:39.2pt" o:ole="">
+          <v:shape id="_x0000_i1315" type="#_x0000_t75" style="width:181.8pt;height:39.2pt" o:ole="">
             <v:imagedata r:id="rId580" o:title=""/>
           </v:shape>
-          <o:OLEObject Type="Embed" ProgID="Equation.DSMT4" ShapeID="_x0000_i1309" DrawAspect="Content" ObjectID="_1776916061" r:id="rId581"/>
+          <o:OLEObject Type="Embed" ProgID="Equation.DSMT4" ShapeID="_x0000_i1315" DrawAspect="Content" ObjectID="_1776928574" r:id="rId581"/>
         </w:object>
       </w:r>
       <w:r>
@@ -30798,10 +30631,10 @@
           <w:position w:val="-32"/>
         </w:rPr>
         <w:object w:dxaOrig="6280" w:dyaOrig="760" w14:anchorId="26018FA0">
-          <v:shape id="_x0000_i1310" type="#_x0000_t75" style="width:315.8pt;height:39.2pt" o:ole="">
+          <v:shape id="_x0000_i1316" type="#_x0000_t75" style="width:315.8pt;height:39.2pt" o:ole="">
             <v:imagedata r:id="rId582" o:title=""/>
           </v:shape>
-          <o:OLEObject Type="Embed" ProgID="Equation.DSMT4" ShapeID="_x0000_i1310" DrawAspect="Content" ObjectID="_1776916062" r:id="rId583"/>
+          <o:OLEObject Type="Embed" ProgID="Equation.DSMT4" ShapeID="_x0000_i1316" DrawAspect="Content" ObjectID="_1776928575" r:id="rId583"/>
         </w:object>
       </w:r>
       <w:r>
@@ -30852,10 +30685,10 @@
           <w:position w:val="-32"/>
         </w:rPr>
         <w:object w:dxaOrig="6220" w:dyaOrig="760" w14:anchorId="24EFBCDA">
-          <v:shape id="_x0000_i1311" type="#_x0000_t75" style="width:310.1pt;height:39.2pt" o:ole="">
+          <v:shape id="_x0000_i1317" type="#_x0000_t75" style="width:310.1pt;height:39.2pt" o:ole="">
             <v:imagedata r:id="rId584" o:title=""/>
           </v:shape>
-          <o:OLEObject Type="Embed" ProgID="Equation.DSMT4" ShapeID="_x0000_i1311" DrawAspect="Content" ObjectID="_1776916063" r:id="rId585"/>
+          <o:OLEObject Type="Embed" ProgID="Equation.DSMT4" ShapeID="_x0000_i1317" DrawAspect="Content" ObjectID="_1776928576" r:id="rId585"/>
         </w:object>
       </w:r>
       <w:r>
@@ -30919,10 +30752,10 @@
           <w:position w:val="-32"/>
         </w:rPr>
         <w:object w:dxaOrig="5880" w:dyaOrig="740" w14:anchorId="1C2CB4DD">
-          <v:shape id="_x0000_i1312" type="#_x0000_t75" style="width:293pt;height:37.8pt" o:ole="">
+          <v:shape id="_x0000_i1318" type="#_x0000_t75" style="width:293pt;height:37.8pt" o:ole="">
             <v:imagedata r:id="rId586" o:title=""/>
           </v:shape>
-          <o:OLEObject Type="Embed" ProgID="Equation.DSMT4" ShapeID="_x0000_i1312" DrawAspect="Content" ObjectID="_1776916064" r:id="rId587"/>
+          <o:OLEObject Type="Embed" ProgID="Equation.DSMT4" ShapeID="_x0000_i1318" DrawAspect="Content" ObjectID="_1776928577" r:id="rId587"/>
         </w:object>
       </w:r>
       <w:r>
@@ -30973,10 +30806,10 @@
           <w:position w:val="-32"/>
         </w:rPr>
         <w:object w:dxaOrig="5820" w:dyaOrig="740" w14:anchorId="7A234891">
-          <v:shape id="_x0000_i1313" type="#_x0000_t75" style="width:292.3pt;height:37.8pt" o:ole="">
+          <v:shape id="_x0000_i1319" type="#_x0000_t75" style="width:292.3pt;height:37.8pt" o:ole="">
             <v:imagedata r:id="rId588" o:title=""/>
           </v:shape>
-          <o:OLEObject Type="Embed" ProgID="Equation.DSMT4" ShapeID="_x0000_i1313" DrawAspect="Content" ObjectID="_1776916065" r:id="rId589"/>
+          <o:OLEObject Type="Embed" ProgID="Equation.DSMT4" ShapeID="_x0000_i1319" DrawAspect="Content" ObjectID="_1776928578" r:id="rId589"/>
         </w:object>
       </w:r>
       <w:r>
@@ -31075,10 +30908,10 @@
           <w:position w:val="-70"/>
         </w:rPr>
         <w:object w:dxaOrig="9240" w:dyaOrig="1520" w14:anchorId="36A3CB0D">
-          <v:shape id="_x0000_i1314" type="#_x0000_t75" style="width:461.95pt;height:75.55pt" o:ole="">
+          <v:shape id="_x0000_i1320" type="#_x0000_t75" style="width:461.95pt;height:75.55pt" o:ole="">
             <v:imagedata r:id="rId590" o:title=""/>
           </v:shape>
-          <o:OLEObject Type="Embed" ProgID="Equation.DSMT4" ShapeID="_x0000_i1314" DrawAspect="Content" ObjectID="_1776916066" r:id="rId591"/>
+          <o:OLEObject Type="Embed" ProgID="Equation.DSMT4" ShapeID="_x0000_i1320" DrawAspect="Content" ObjectID="_1776928579" r:id="rId591"/>
         </w:object>
       </w:r>
       <w:r>
@@ -31127,10 +30960,10 @@
           <w:position w:val="-70"/>
         </w:rPr>
         <w:object w:dxaOrig="9360" w:dyaOrig="1520" w14:anchorId="44B18C9C">
-          <v:shape id="_x0000_i1315" type="#_x0000_t75" style="width:466.95pt;height:75.55pt" o:ole="">
+          <v:shape id="_x0000_i1321" type="#_x0000_t75" style="width:466.95pt;height:75.55pt" o:ole="">
             <v:imagedata r:id="rId592" o:title=""/>
           </v:shape>
-          <o:OLEObject Type="Embed" ProgID="Equation.DSMT4" ShapeID="_x0000_i1315" DrawAspect="Content" ObjectID="_1776916067" r:id="rId593"/>
+          <o:OLEObject Type="Embed" ProgID="Equation.DSMT4" ShapeID="_x0000_i1321" DrawAspect="Content" ObjectID="_1776928580" r:id="rId593"/>
         </w:object>
       </w:r>
       <w:r>
@@ -31366,10 +31199,10 @@
           <w:position w:val="-24"/>
         </w:rPr>
         <w:object w:dxaOrig="3500" w:dyaOrig="620" w14:anchorId="4516380A">
-          <v:shape id="_x0000_i1316" type="#_x0000_t75" style="width:174.65pt;height:30.65pt" o:ole="">
+          <v:shape id="_x0000_i1322" type="#_x0000_t75" style="width:174.65pt;height:30.65pt" o:ole="">
             <v:imagedata r:id="rId594" o:title=""/>
           </v:shape>
-          <o:OLEObject Type="Embed" ProgID="Equation.DSMT4" ShapeID="_x0000_i1316" DrawAspect="Content" ObjectID="_1776916068" r:id="rId595"/>
+          <o:OLEObject Type="Embed" ProgID="Equation.DSMT4" ShapeID="_x0000_i1322" DrawAspect="Content" ObjectID="_1776928581" r:id="rId595"/>
         </w:object>
       </w:r>
       <w:r>
@@ -31445,10 +31278,10 @@
           <w:position w:val="-30"/>
         </w:rPr>
         <w:object w:dxaOrig="3340" w:dyaOrig="680" w14:anchorId="0DD2742B">
-          <v:shape id="_x0000_i1317" type="#_x0000_t75" style="width:166.8pt;height:34.2pt" o:ole="">
+          <v:shape id="_x0000_i1323" type="#_x0000_t75" style="width:166.8pt;height:34.2pt" o:ole="">
             <v:imagedata r:id="rId596" o:title=""/>
           </v:shape>
-          <o:OLEObject Type="Embed" ProgID="Equation.DSMT4" ShapeID="_x0000_i1317" DrawAspect="Content" ObjectID="_1776916069" r:id="rId597"/>
+          <o:OLEObject Type="Embed" ProgID="Equation.DSMT4" ShapeID="_x0000_i1323" DrawAspect="Content" ObjectID="_1776928582" r:id="rId597"/>
         </w:object>
       </w:r>
       <w:r>
@@ -31502,10 +31335,10 @@
           <w:position w:val="-30"/>
         </w:rPr>
         <w:object w:dxaOrig="3340" w:dyaOrig="680" w14:anchorId="39868BA5">
-          <v:shape id="_x0000_i1318" type="#_x0000_t75" style="width:166.8pt;height:34.2pt" o:ole="">
+          <v:shape id="_x0000_i1324" type="#_x0000_t75" style="width:166.8pt;height:34.2pt" o:ole="">
             <v:imagedata r:id="rId598" o:title=""/>
           </v:shape>
-          <o:OLEObject Type="Embed" ProgID="Equation.DSMT4" ShapeID="_x0000_i1318" DrawAspect="Content" ObjectID="_1776916070" r:id="rId599"/>
+          <o:OLEObject Type="Embed" ProgID="Equation.DSMT4" ShapeID="_x0000_i1324" DrawAspect="Content" ObjectID="_1776928583" r:id="rId599"/>
         </w:object>
       </w:r>
       <w:r>
@@ -31559,10 +31392,10 @@
           <w:position w:val="-24"/>
         </w:rPr>
         <w:object w:dxaOrig="3540" w:dyaOrig="620" w14:anchorId="6F0476E7">
-          <v:shape id="_x0000_i1319" type="#_x0000_t75" style="width:176.8pt;height:30.65pt" o:ole="">
+          <v:shape id="_x0000_i1325" type="#_x0000_t75" style="width:176.8pt;height:30.65pt" o:ole="">
             <v:imagedata r:id="rId600" o:title=""/>
           </v:shape>
-          <o:OLEObject Type="Embed" ProgID="Equation.DSMT4" ShapeID="_x0000_i1319" DrawAspect="Content" ObjectID="_1776916071" r:id="rId601"/>
+          <o:OLEObject Type="Embed" ProgID="Equation.DSMT4" ShapeID="_x0000_i1325" DrawAspect="Content" ObjectID="_1776928584" r:id="rId601"/>
         </w:object>
       </w:r>
       <w:r>
@@ -31805,10 +31638,10 @@
           <w:position w:val="-12"/>
         </w:rPr>
         <w:object w:dxaOrig="660" w:dyaOrig="360" w14:anchorId="45B91951">
-          <v:shape id="_x0000_i1320" type="#_x0000_t75" style="width:32.8pt;height:17.8pt" o:ole="">
+          <v:shape id="_x0000_i1326" type="#_x0000_t75" style="width:32.8pt;height:17.8pt" o:ole="">
             <v:imagedata r:id="rId602" o:title=""/>
           </v:shape>
-          <o:OLEObject Type="Embed" ProgID="Equation.DSMT4" ShapeID="_x0000_i1320" DrawAspect="Content" ObjectID="_1776916072" r:id="rId603"/>
+          <o:OLEObject Type="Embed" ProgID="Equation.DSMT4" ShapeID="_x0000_i1326" DrawAspect="Content" ObjectID="_1776928585" r:id="rId603"/>
         </w:object>
       </w:r>
       <w:r>
@@ -32052,18 +31885,7 @@
       </w:r>
     </w:p>
     <w:p>
-      <w:r>
-        <w:fldChar w:fldCharType="begin"/>
-      </w:r>
-      <w:r>
-        <w:instrText xml:space="preserve"> ADDIN EN.REFLIST </w:instrText>
-      </w:r>
-      <w:r>
-        <w:fldChar w:fldCharType="separate"/>
-      </w:r>
-      <w:r>
-        <w:fldChar w:fldCharType="end"/>
-      </w:r>
+      <w:fldSimple w:instr=" ADDIN EN.REFLIST "/>
     </w:p>
     <w:sectPr>
       <w:footerReference w:type="even" r:id="rId604"/>

</xml_diff>

<commit_message>
first off-wall layer strain rate uses one-sided differencing
</commit_message>
<xml_diff>
--- a/docs/CaNS_Theory.docx
+++ b/docs/CaNS_Theory.docx
@@ -281,10 +281,10 @@
             <v:path o:extrusionok="f" gradientshapeok="t" o:connecttype="rect"/>
             <o:lock v:ext="edit" aspectratio="t"/>
           </v:shapetype>
-          <v:shape id="_x0000_i1025" type="#_x0000_t75" style="width:154pt;height:35.05pt" o:ole="">
+          <v:shape id="_x0000_i1025" type="#_x0000_t75" style="width:154pt;height:34.95pt" o:ole="">
             <v:imagedata r:id="rId8" o:title=""/>
           </v:shape>
-          <o:OLEObject Type="Embed" ProgID="Equation.DSMT4" ShapeID="_x0000_i1025" DrawAspect="Content" ObjectID="_1778029973" r:id="rId9"/>
+          <o:OLEObject Type="Embed" ProgID="Equation.DSMT4" ShapeID="_x0000_i1025" DrawAspect="Content" ObjectID="_1778198830" r:id="rId9"/>
         </w:object>
       </w:r>
       <w:r>
@@ -494,10 +494,10 @@
           <w:position w:val="-28"/>
         </w:rPr>
         <w:object w:dxaOrig="6800" w:dyaOrig="740" w14:anchorId="031EFFA3">
-          <v:shape id="_x0000_i1026" type="#_x0000_t75" style="width:339.95pt;height:37.55pt" o:ole="">
+          <v:shape id="_x0000_i1026" type="#_x0000_t75" style="width:340.05pt;height:37.8pt" o:ole="">
             <v:imagedata r:id="rId10" o:title=""/>
           </v:shape>
-          <o:OLEObject Type="Embed" ProgID="Equation.DSMT4" ShapeID="_x0000_i1026" DrawAspect="Content" ObjectID="_1778029974" r:id="rId11"/>
+          <o:OLEObject Type="Embed" ProgID="Equation.DSMT4" ShapeID="_x0000_i1026" DrawAspect="Content" ObjectID="_1778198831" r:id="rId11"/>
         </w:object>
       </w:r>
       <w:r>
@@ -551,10 +551,10 @@
           <w:position w:val="-80"/>
         </w:rPr>
         <w:object w:dxaOrig="8900" w:dyaOrig="1719" w14:anchorId="564EDA37">
-          <v:shape id="_x0000_i1027" type="#_x0000_t75" style="width:443.25pt;height:86.4pt" o:ole="">
+          <v:shape id="_x0000_i1027" type="#_x0000_t75" style="width:443.4pt;height:86.25pt" o:ole="">
             <v:imagedata r:id="rId12" o:title=""/>
           </v:shape>
-          <o:OLEObject Type="Embed" ProgID="Equation.DSMT4" ShapeID="_x0000_i1027" DrawAspect="Content" ObjectID="_1778029975" r:id="rId13"/>
+          <o:OLEObject Type="Embed" ProgID="Equation.DSMT4" ShapeID="_x0000_i1027" DrawAspect="Content" ObjectID="_1778198832" r:id="rId13"/>
         </w:object>
       </w:r>
       <w:r>
@@ -648,10 +648,10 @@
           <w:position w:val="-28"/>
         </w:rPr>
         <w:object w:dxaOrig="6619" w:dyaOrig="740" w14:anchorId="1BADEA69">
-          <v:shape id="_x0000_i1028" type="#_x0000_t75" style="width:332.45pt;height:37.55pt" o:ole="">
+          <v:shape id="_x0000_i1028" type="#_x0000_t75" style="width:332.2pt;height:37.8pt" o:ole="">
             <v:imagedata r:id="rId14" o:title=""/>
           </v:shape>
-          <o:OLEObject Type="Embed" ProgID="Equation.DSMT4" ShapeID="_x0000_i1028" DrawAspect="Content" ObjectID="_1778029976" r:id="rId15"/>
+          <o:OLEObject Type="Embed" ProgID="Equation.DSMT4" ShapeID="_x0000_i1028" DrawAspect="Content" ObjectID="_1778198833" r:id="rId15"/>
         </w:object>
       </w:r>
       <w:r>
@@ -704,10 +704,10 @@
           <w:position w:val="-80"/>
         </w:rPr>
         <w:object w:dxaOrig="8800" w:dyaOrig="1719" w14:anchorId="794D7761">
-          <v:shape id="_x0000_i1029" type="#_x0000_t75" style="width:440.15pt;height:86.4pt" o:ole="">
+          <v:shape id="_x0000_i1029" type="#_x0000_t75" style="width:440.55pt;height:86.25pt" o:ole="">
             <v:imagedata r:id="rId16" o:title=""/>
           </v:shape>
-          <o:OLEObject Type="Embed" ProgID="Equation.DSMT4" ShapeID="_x0000_i1029" DrawAspect="Content" ObjectID="_1778029977" r:id="rId17"/>
+          <o:OLEObject Type="Embed" ProgID="Equation.DSMT4" ShapeID="_x0000_i1029" DrawAspect="Content" ObjectID="_1778198834" r:id="rId17"/>
         </w:object>
       </w:r>
       <w:r>
@@ -806,10 +806,10 @@
           <w:position w:val="-28"/>
         </w:rPr>
         <w:object w:dxaOrig="3620" w:dyaOrig="700" w14:anchorId="23047EDE">
-          <v:shape id="_x0000_i1030" type="#_x0000_t75" style="width:181.55pt;height:35.05pt" o:ole="">
+          <v:shape id="_x0000_i1030" type="#_x0000_t75" style="width:181.8pt;height:34.95pt" o:ole="">
             <v:imagedata r:id="rId18" o:title=""/>
           </v:shape>
-          <o:OLEObject Type="Embed" ProgID="Equation.DSMT4" ShapeID="_x0000_i1030" DrawAspect="Content" ObjectID="_1778029978" r:id="rId19"/>
+          <o:OLEObject Type="Embed" ProgID="Equation.DSMT4" ShapeID="_x0000_i1030" DrawAspect="Content" ObjectID="_1778198835" r:id="rId19"/>
         </w:object>
       </w:r>
       <w:r>
@@ -863,10 +863,10 @@
           <w:position w:val="-64"/>
         </w:rPr>
         <w:object w:dxaOrig="2000" w:dyaOrig="1400" w14:anchorId="639CF506">
-          <v:shape id="_x0000_i1031" type="#_x0000_t75" style="width:99.55pt;height:70.75pt" o:ole="">
+          <v:shape id="_x0000_i1031" type="#_x0000_t75" style="width:99.8pt;height:70.55pt" o:ole="">
             <v:imagedata r:id="rId20" o:title=""/>
           </v:shape>
-          <o:OLEObject Type="Embed" ProgID="Equation.DSMT4" ShapeID="_x0000_i1031" DrawAspect="Content" ObjectID="_1778029979" r:id="rId21"/>
+          <o:OLEObject Type="Embed" ProgID="Equation.DSMT4" ShapeID="_x0000_i1031" DrawAspect="Content" ObjectID="_1778198836" r:id="rId21"/>
         </w:object>
       </w:r>
       <w:r>
@@ -1190,10 +1190,10 @@
           <w:position w:val="-28"/>
         </w:rPr>
         <w:object w:dxaOrig="360" w:dyaOrig="660" w14:anchorId="3FBFA319">
-          <v:shape id="_x0000_i1032" type="#_x0000_t75" style="width:16.9pt;height:32.55pt" o:ole="">
+          <v:shape id="_x0000_i1032" type="#_x0000_t75" style="width:17.1pt;height:32.8pt" o:ole="">
             <v:imagedata r:id="rId23" o:title=""/>
           </v:shape>
-          <o:OLEObject Type="Embed" ProgID="Equation.DSMT4" ShapeID="_x0000_i1032" DrawAspect="Content" ObjectID="_1778029980" r:id="rId24"/>
+          <o:OLEObject Type="Embed" ProgID="Equation.DSMT4" ShapeID="_x0000_i1032" DrawAspect="Content" ObjectID="_1778198837" r:id="rId24"/>
         </w:object>
       </w:r>
       <w:r>
@@ -1210,10 +1210,10 @@
           <w:position w:val="-28"/>
         </w:rPr>
         <w:object w:dxaOrig="340" w:dyaOrig="660" w14:anchorId="3D54E918">
-          <v:shape id="_x0000_i1033" type="#_x0000_t75" style="width:16.3pt;height:32.55pt" o:ole="">
+          <v:shape id="_x0000_i1033" type="#_x0000_t75" style="width:16.4pt;height:32.8pt" o:ole="">
             <v:imagedata r:id="rId25" o:title=""/>
           </v:shape>
-          <o:OLEObject Type="Embed" ProgID="Equation.DSMT4" ShapeID="_x0000_i1033" DrawAspect="Content" ObjectID="_1778029981" r:id="rId26"/>
+          <o:OLEObject Type="Embed" ProgID="Equation.DSMT4" ShapeID="_x0000_i1033" DrawAspect="Content" ObjectID="_1778198838" r:id="rId26"/>
         </w:object>
       </w:r>
       <w:r>
@@ -1224,10 +1224,10 @@
           <w:position w:val="-28"/>
         </w:rPr>
         <w:object w:dxaOrig="360" w:dyaOrig="660" w14:anchorId="38707D04">
-          <v:shape id="_x0000_i1034" type="#_x0000_t75" style="width:16.9pt;height:32.55pt" o:ole="">
+          <v:shape id="_x0000_i1034" type="#_x0000_t75" style="width:17.1pt;height:32.8pt" o:ole="">
             <v:imagedata r:id="rId27" o:title=""/>
           </v:shape>
-          <o:OLEObject Type="Embed" ProgID="Equation.DSMT4" ShapeID="_x0000_i1034" DrawAspect="Content" ObjectID="_1778029982" r:id="rId28"/>
+          <o:OLEObject Type="Embed" ProgID="Equation.DSMT4" ShapeID="_x0000_i1034" DrawAspect="Content" ObjectID="_1778198839" r:id="rId28"/>
         </w:object>
       </w:r>
       <w:r>
@@ -1238,10 +1238,10 @@
           <w:position w:val="-28"/>
         </w:rPr>
         <w:object w:dxaOrig="380" w:dyaOrig="660" w14:anchorId="6FBAE444">
-          <v:shape id="_x0000_i1035" type="#_x0000_t75" style="width:19.4pt;height:32.55pt" o:ole="">
+          <v:shape id="_x0000_i1035" type="#_x0000_t75" style="width:19.25pt;height:32.8pt" o:ole="">
             <v:imagedata r:id="rId29" o:title=""/>
           </v:shape>
-          <o:OLEObject Type="Embed" ProgID="Equation.DSMT4" ShapeID="_x0000_i1035" DrawAspect="Content" ObjectID="_1778029983" r:id="rId30"/>
+          <o:OLEObject Type="Embed" ProgID="Equation.DSMT4" ShapeID="_x0000_i1035" DrawAspect="Content" ObjectID="_1778198840" r:id="rId30"/>
         </w:object>
       </w:r>
       <w:r>
@@ -1304,10 +1304,10 @@
           <w:lang w:eastAsia="zh-CN"/>
         </w:rPr>
         <w:object w:dxaOrig="3980" w:dyaOrig="620" w14:anchorId="57B56395">
-          <v:shape id="_x0000_i1036" type="#_x0000_t75" style="width:200.95pt;height:31.95pt" o:ole="">
+          <v:shape id="_x0000_i1036" type="#_x0000_t75" style="width:201.05pt;height:32.1pt" o:ole="">
             <v:imagedata r:id="rId31" o:title=""/>
           </v:shape>
-          <o:OLEObject Type="Embed" ProgID="Equation.DSMT4" ShapeID="_x0000_i1036" DrawAspect="Content" ObjectID="_1778029984" r:id="rId32"/>
+          <o:OLEObject Type="Embed" ProgID="Equation.DSMT4" ShapeID="_x0000_i1036" DrawAspect="Content" ObjectID="_1778198841" r:id="rId32"/>
         </w:object>
       </w:r>
       <w:r>
@@ -1330,10 +1330,10 @@
           <w:position w:val="-36"/>
         </w:rPr>
         <w:object w:dxaOrig="4360" w:dyaOrig="800" w14:anchorId="1019BB78">
-          <v:shape id="_x0000_i1037" type="#_x0000_t75" style="width:217.25pt;height:40.05pt" o:ole="">
+          <v:shape id="_x0000_i1037" type="#_x0000_t75" style="width:217.45pt;height:39.9pt" o:ole="">
             <v:imagedata r:id="rId33" o:title=""/>
           </v:shape>
-          <o:OLEObject Type="Embed" ProgID="Equation.DSMT4" ShapeID="_x0000_i1037" DrawAspect="Content" ObjectID="_1778029985" r:id="rId34"/>
+          <o:OLEObject Type="Embed" ProgID="Equation.DSMT4" ShapeID="_x0000_i1037" DrawAspect="Content" ObjectID="_1778198842" r:id="rId34"/>
         </w:object>
       </w:r>
       <w:r>
@@ -1359,10 +1359,10 @@
           <w:position w:val="-10"/>
         </w:rPr>
         <w:object w:dxaOrig="220" w:dyaOrig="260" w14:anchorId="278F514E">
-          <v:shape id="_x0000_i1038" type="#_x0000_t75" style="width:10.65pt;height:13.75pt" o:ole="">
+          <v:shape id="_x0000_i1038" type="#_x0000_t75" style="width:10.7pt;height:13.55pt" o:ole="">
             <v:imagedata r:id="rId35" o:title=""/>
           </v:shape>
-          <o:OLEObject Type="Embed" ProgID="Equation.DSMT4" ShapeID="_x0000_i1038" DrawAspect="Content" ObjectID="_1778029986" r:id="rId36"/>
+          <o:OLEObject Type="Embed" ProgID="Equation.DSMT4" ShapeID="_x0000_i1038" DrawAspect="Content" ObjectID="_1778198843" r:id="rId36"/>
         </w:object>
       </w:r>
       <w:r>
@@ -1656,10 +1656,10 @@
           <w:lang w:eastAsia="zh-CN"/>
         </w:rPr>
         <w:object w:dxaOrig="1200" w:dyaOrig="440" w14:anchorId="4D834404">
-          <v:shape id="_x0000_i1039" type="#_x0000_t75" style="width:60.75pt;height:21.9pt" o:ole="">
+          <v:shape id="_x0000_i1039" type="#_x0000_t75" style="width:60.6pt;height:22.1pt" o:ole="">
             <v:imagedata r:id="rId37" o:title=""/>
           </v:shape>
-          <o:OLEObject Type="Embed" ProgID="Equation.DSMT4" ShapeID="_x0000_i1039" DrawAspect="Content" ObjectID="_1778029987" r:id="rId38"/>
+          <o:OLEObject Type="Embed" ProgID="Equation.DSMT4" ShapeID="_x0000_i1039" DrawAspect="Content" ObjectID="_1778198844" r:id="rId38"/>
         </w:object>
       </w:r>
       <w:r>
@@ -1676,10 +1676,10 @@
           <w:position w:val="-36"/>
         </w:rPr>
         <w:object w:dxaOrig="1440" w:dyaOrig="800" w14:anchorId="44915246">
-          <v:shape id="_x0000_i1040" type="#_x0000_t75" style="width:1in;height:40.05pt" o:ole="">
+          <v:shape id="_x0000_i1040" type="#_x0000_t75" style="width:1in;height:39.9pt" o:ole="">
             <v:imagedata r:id="rId39" o:title=""/>
           </v:shape>
-          <o:OLEObject Type="Embed" ProgID="Equation.DSMT4" ShapeID="_x0000_i1040" DrawAspect="Content" ObjectID="_1778029988" r:id="rId40"/>
+          <o:OLEObject Type="Embed" ProgID="Equation.DSMT4" ShapeID="_x0000_i1040" DrawAspect="Content" ObjectID="_1778198845" r:id="rId40"/>
         </w:object>
       </w:r>
       <w:r>
@@ -1969,10 +1969,10 @@
                 <w:position w:val="-18"/>
               </w:rPr>
               <w:object w:dxaOrig="1160" w:dyaOrig="440" w14:anchorId="71552C82">
-                <v:shape id="_x0000_i1041" type="#_x0000_t75" style="width:56.95pt;height:21.9pt" o:ole="">
+                <v:shape id="_x0000_i1041" type="#_x0000_t75" style="width:57.05pt;height:22.1pt" o:ole="">
                   <v:imagedata r:id="rId41" o:title=""/>
                 </v:shape>
-                <o:OLEObject Type="Embed" ProgID="Equation.DSMT4" ShapeID="_x0000_i1041" DrawAspect="Content" ObjectID="_1778029989" r:id="rId42"/>
+                <o:OLEObject Type="Embed" ProgID="Equation.DSMT4" ShapeID="_x0000_i1041" DrawAspect="Content" ObjectID="_1778198846" r:id="rId42"/>
               </w:object>
             </w:r>
           </w:p>
@@ -1992,10 +1992,10 @@
                 <w:position w:val="-18"/>
               </w:rPr>
               <w:object w:dxaOrig="1540" w:dyaOrig="440" w14:anchorId="79C78716">
-                <v:shape id="_x0000_i1042" type="#_x0000_t75" style="width:77pt;height:21.9pt" o:ole="">
+                <v:shape id="_x0000_i1042" type="#_x0000_t75" style="width:77pt;height:22.1pt" o:ole="">
                   <v:imagedata r:id="rId43" o:title=""/>
                 </v:shape>
-                <o:OLEObject Type="Embed" ProgID="Equation.DSMT4" ShapeID="_x0000_i1042" DrawAspect="Content" ObjectID="_1778029990" r:id="rId44"/>
+                <o:OLEObject Type="Embed" ProgID="Equation.DSMT4" ShapeID="_x0000_i1042" DrawAspect="Content" ObjectID="_1778198847" r:id="rId44"/>
               </w:object>
             </w:r>
             <w:r>
@@ -2009,10 +2009,10 @@
                 <w:position w:val="-14"/>
               </w:rPr>
               <w:object w:dxaOrig="1240" w:dyaOrig="380" w14:anchorId="071EEC6D">
-                <v:shape id="_x0000_i1043" type="#_x0000_t75" style="width:62pt;height:19.4pt" o:ole="">
+                <v:shape id="_x0000_i1043" type="#_x0000_t75" style="width:62pt;height:19.25pt" o:ole="">
                   <v:imagedata r:id="rId45" o:title=""/>
                 </v:shape>
-                <o:OLEObject Type="Embed" ProgID="Equation.DSMT4" ShapeID="_x0000_i1043" DrawAspect="Content" ObjectID="_1778029991" r:id="rId46"/>
+                <o:OLEObject Type="Embed" ProgID="Equation.DSMT4" ShapeID="_x0000_i1043" DrawAspect="Content" ObjectID="_1778198848" r:id="rId46"/>
               </w:object>
             </w:r>
             <w:r>
@@ -2107,10 +2107,10 @@
                 <w:position w:val="-28"/>
               </w:rPr>
               <w:object w:dxaOrig="1760" w:dyaOrig="760" w14:anchorId="0CECA56F">
-                <v:shape id="_x0000_i1044" type="#_x0000_t75" style="width:87.05pt;height:39.45pt" o:ole="">
+                <v:shape id="_x0000_i1044" type="#_x0000_t75" style="width:86.95pt;height:39.2pt" o:ole="">
                   <v:imagedata r:id="rId47" o:title=""/>
                 </v:shape>
-                <o:OLEObject Type="Embed" ProgID="Equation.DSMT4" ShapeID="_x0000_i1044" DrawAspect="Content" ObjectID="_1778029992" r:id="rId48"/>
+                <o:OLEObject Type="Embed" ProgID="Equation.DSMT4" ShapeID="_x0000_i1044" DrawAspect="Content" ObjectID="_1778198849" r:id="rId48"/>
               </w:object>
             </w:r>
           </w:p>
@@ -2130,10 +2130,10 @@
                 <w:position w:val="-28"/>
               </w:rPr>
               <w:object w:dxaOrig="2200" w:dyaOrig="760" w14:anchorId="71AB3F2E">
-                <v:shape id="_x0000_i1045" type="#_x0000_t75" style="width:111.45pt;height:39.45pt" o:ole="">
+                <v:shape id="_x0000_i1045" type="#_x0000_t75" style="width:111.2pt;height:39.2pt" o:ole="">
                   <v:imagedata r:id="rId49" o:title=""/>
                 </v:shape>
-                <o:OLEObject Type="Embed" ProgID="Equation.DSMT4" ShapeID="_x0000_i1045" DrawAspect="Content" ObjectID="_1778029993" r:id="rId50"/>
+                <o:OLEObject Type="Embed" ProgID="Equation.DSMT4" ShapeID="_x0000_i1045" DrawAspect="Content" ObjectID="_1778198850" r:id="rId50"/>
               </w:object>
             </w:r>
             <w:r>
@@ -2434,10 +2434,10 @@
           <w:position w:val="-28"/>
         </w:rPr>
         <w:object w:dxaOrig="360" w:dyaOrig="660" w14:anchorId="09E7D960">
-          <v:shape id="_x0000_i1046" type="#_x0000_t75" style="width:16.9pt;height:32.55pt" o:ole="">
+          <v:shape id="_x0000_i1046" type="#_x0000_t75" style="width:17.1pt;height:32.8pt" o:ole="">
             <v:imagedata r:id="rId52" o:title=""/>
           </v:shape>
-          <o:OLEObject Type="Embed" ProgID="Equation.DSMT4" ShapeID="_x0000_i1046" DrawAspect="Content" ObjectID="_1778029994" r:id="rId53"/>
+          <o:OLEObject Type="Embed" ProgID="Equation.DSMT4" ShapeID="_x0000_i1046" DrawAspect="Content" ObjectID="_1778198851" r:id="rId53"/>
         </w:object>
       </w:r>
       <w:r>
@@ -2543,10 +2543,10 @@
           <w:position w:val="-32"/>
         </w:rPr>
         <w:object w:dxaOrig="2680" w:dyaOrig="800" w14:anchorId="20254409">
-          <v:shape id="_x0000_i1047" type="#_x0000_t75" style="width:134pt;height:40.05pt" o:ole="">
+          <v:shape id="_x0000_i1047" type="#_x0000_t75" style="width:134pt;height:39.9pt" o:ole="">
             <v:imagedata r:id="rId54" o:title=""/>
           </v:shape>
-          <o:OLEObject Type="Embed" ProgID="Equation.DSMT4" ShapeID="_x0000_i1047" DrawAspect="Content" ObjectID="_1778029995" r:id="rId55"/>
+          <o:OLEObject Type="Embed" ProgID="Equation.DSMT4" ShapeID="_x0000_i1047" DrawAspect="Content" ObjectID="_1778198852" r:id="rId55"/>
         </w:object>
       </w:r>
       <w:r>
@@ -2647,10 +2647,10 @@
           <w:position w:val="-32"/>
         </w:rPr>
         <w:object w:dxaOrig="2680" w:dyaOrig="800" w14:anchorId="3A8DF75F">
-          <v:shape id="_x0000_i1048" type="#_x0000_t75" style="width:134pt;height:40.05pt" o:ole="">
+          <v:shape id="_x0000_i1048" type="#_x0000_t75" style="width:134pt;height:39.9pt" o:ole="">
             <v:imagedata r:id="rId54" o:title=""/>
           </v:shape>
-          <o:OLEObject Type="Embed" ProgID="Equation.DSMT4" ShapeID="_x0000_i1048" DrawAspect="Content" ObjectID="_1778029996" r:id="rId56"/>
+          <o:OLEObject Type="Embed" ProgID="Equation.DSMT4" ShapeID="_x0000_i1048" DrawAspect="Content" ObjectID="_1778198853" r:id="rId56"/>
         </w:object>
       </w:r>
       <w:r>
@@ -2688,10 +2688,10 @@
           <w:position w:val="-32"/>
         </w:rPr>
         <w:object w:dxaOrig="2680" w:dyaOrig="800" w14:anchorId="275BC901">
-          <v:shape id="_x0000_i1049" type="#_x0000_t75" style="width:134pt;height:40.05pt" o:ole="">
+          <v:shape id="_x0000_i1049" type="#_x0000_t75" style="width:134pt;height:39.9pt" o:ole="">
             <v:imagedata r:id="rId54" o:title=""/>
           </v:shape>
-          <o:OLEObject Type="Embed" ProgID="Equation.DSMT4" ShapeID="_x0000_i1049" DrawAspect="Content" ObjectID="_1778029997" r:id="rId57"/>
+          <o:OLEObject Type="Embed" ProgID="Equation.DSMT4" ShapeID="_x0000_i1049" DrawAspect="Content" ObjectID="_1778198854" r:id="rId57"/>
         </w:object>
       </w:r>
       <w:r>
@@ -2709,10 +2709,10 @@
           <w:position w:val="-12"/>
         </w:rPr>
         <w:object w:dxaOrig="380" w:dyaOrig="360" w14:anchorId="1B1AA647">
-          <v:shape id="_x0000_i1050" type="#_x0000_t75" style="width:19.4pt;height:16.9pt" o:ole="">
+          <v:shape id="_x0000_i1050" type="#_x0000_t75" style="width:19.25pt;height:17.1pt" o:ole="">
             <v:imagedata r:id="rId58" o:title=""/>
           </v:shape>
-          <o:OLEObject Type="Embed" ProgID="Equation.DSMT4" ShapeID="_x0000_i1050" DrawAspect="Content" ObjectID="_1778029998" r:id="rId59"/>
+          <o:OLEObject Type="Embed" ProgID="Equation.DSMT4" ShapeID="_x0000_i1050" DrawAspect="Content" ObjectID="_1778198855" r:id="rId59"/>
         </w:object>
       </w:r>
       <w:bookmarkEnd w:id="8"/>
@@ -2724,10 +2724,10 @@
           <w:position w:val="-32"/>
         </w:rPr>
         <w:object w:dxaOrig="1960" w:dyaOrig="740" w14:anchorId="44B727AA">
-          <v:shape id="_x0000_i1051" type="#_x0000_t75" style="width:97.05pt;height:36.95pt" o:ole="">
+          <v:shape id="_x0000_i1051" type="#_x0000_t75" style="width:96.95pt;height:37.05pt" o:ole="">
             <v:imagedata r:id="rId60" o:title=""/>
           </v:shape>
-          <o:OLEObject Type="Embed" ProgID="Equation.DSMT4" ShapeID="_x0000_i1051" DrawAspect="Content" ObjectID="_1778029999" r:id="rId61"/>
+          <o:OLEObject Type="Embed" ProgID="Equation.DSMT4" ShapeID="_x0000_i1051" DrawAspect="Content" ObjectID="_1778198856" r:id="rId61"/>
         </w:object>
       </w:r>
       <w:r>
@@ -2750,10 +2750,10 @@
           <w:position w:val="-34"/>
         </w:rPr>
         <w:object w:dxaOrig="3379" w:dyaOrig="780" w14:anchorId="6EF5E1DE">
-          <v:shape id="_x0000_i1052" type="#_x0000_t75" style="width:169.05pt;height:40.05pt" o:ole="">
+          <v:shape id="_x0000_i1052" type="#_x0000_t75" style="width:168.95pt;height:39.9pt" o:ole="">
             <v:imagedata r:id="rId62" o:title=""/>
           </v:shape>
-          <o:OLEObject Type="Embed" ProgID="Equation.DSMT4" ShapeID="_x0000_i1052" DrawAspect="Content" ObjectID="_1778030000" r:id="rId63"/>
+          <o:OLEObject Type="Embed" ProgID="Equation.DSMT4" ShapeID="_x0000_i1052" DrawAspect="Content" ObjectID="_1778198857" r:id="rId63"/>
         </w:object>
       </w:r>
       <w:r>
@@ -2767,10 +2767,10 @@
           <w:position w:val="-28"/>
         </w:rPr>
         <w:object w:dxaOrig="1760" w:dyaOrig="760" w14:anchorId="44839D0E">
-          <v:shape id="_x0000_i1053" type="#_x0000_t75" style="width:87.05pt;height:37.55pt" o:ole="">
+          <v:shape id="_x0000_i1053" type="#_x0000_t75" style="width:86.95pt;height:37.8pt" o:ole="">
             <v:imagedata r:id="rId64" o:title=""/>
           </v:shape>
-          <o:OLEObject Type="Embed" ProgID="Equation.DSMT4" ShapeID="_x0000_i1053" DrawAspect="Content" ObjectID="_1778030001" r:id="rId65"/>
+          <o:OLEObject Type="Embed" ProgID="Equation.DSMT4" ShapeID="_x0000_i1053" DrawAspect="Content" ObjectID="_1778198858" r:id="rId65"/>
         </w:object>
       </w:r>
       <w:r>
@@ -2787,10 +2787,10 @@
           <w:position w:val="-54"/>
         </w:rPr>
         <w:object w:dxaOrig="2260" w:dyaOrig="920" w14:anchorId="1A7F28F4">
-          <v:shape id="_x0000_i1054" type="#_x0000_t75" style="width:112.05pt;height:46.95pt" o:ole="">
+          <v:shape id="_x0000_i1054" type="#_x0000_t75" style="width:111.9pt;height:47.05pt" o:ole="">
             <v:imagedata r:id="rId66" o:title=""/>
           </v:shape>
-          <o:OLEObject Type="Embed" ProgID="Equation.DSMT4" ShapeID="_x0000_i1054" DrawAspect="Content" ObjectID="_1778030002" r:id="rId67"/>
+          <o:OLEObject Type="Embed" ProgID="Equation.DSMT4" ShapeID="_x0000_i1054" DrawAspect="Content" ObjectID="_1778198859" r:id="rId67"/>
         </w:object>
       </w:r>
       <w:r>
@@ -3225,10 +3225,10 @@
           <w:position w:val="-28"/>
         </w:rPr>
         <w:object w:dxaOrig="2040" w:dyaOrig="700" w14:anchorId="4FDA27F2">
-          <v:shape id="_x0000_i1055" type="#_x0000_t75" style="width:101.45pt;height:35.05pt" o:ole="">
+          <v:shape id="_x0000_i1055" type="#_x0000_t75" style="width:101.25pt;height:34.95pt" o:ole="">
             <v:imagedata r:id="rId70" o:title=""/>
           </v:shape>
-          <o:OLEObject Type="Embed" ProgID="Equation.DSMT4" ShapeID="_x0000_i1055" DrawAspect="Content" ObjectID="_1778030003" r:id="rId71"/>
+          <o:OLEObject Type="Embed" ProgID="Equation.DSMT4" ShapeID="_x0000_i1055" DrawAspect="Content" ObjectID="_1778198860" r:id="rId71"/>
         </w:object>
       </w:r>
       <w:r>
@@ -3325,10 +3325,10 @@
           <w:position w:val="-4"/>
         </w:rPr>
         <w:object w:dxaOrig="240" w:dyaOrig="260" w14:anchorId="290DFA84">
-          <v:shape id="_x0000_i1056" type="#_x0000_t75" style="width:11.25pt;height:13.75pt" o:ole="">
+          <v:shape id="_x0000_i1056" type="#_x0000_t75" style="width:11.4pt;height:13.55pt" o:ole="">
             <v:imagedata r:id="rId72" o:title=""/>
           </v:shape>
-          <o:OLEObject Type="Embed" ProgID="Equation.DSMT4" ShapeID="_x0000_i1056" DrawAspect="Content" ObjectID="_1778030004" r:id="rId73"/>
+          <o:OLEObject Type="Embed" ProgID="Equation.DSMT4" ShapeID="_x0000_i1056" DrawAspect="Content" ObjectID="_1778198861" r:id="rId73"/>
         </w:object>
       </w:r>
       <w:r>
@@ -3339,10 +3339,10 @@
           <w:position w:val="-6"/>
         </w:rPr>
         <w:object w:dxaOrig="200" w:dyaOrig="279" w14:anchorId="505E6BAD">
-          <v:shape id="_x0000_i1057" type="#_x0000_t75" style="width:10pt;height:14.4pt" o:ole="">
+          <v:shape id="_x0000_i1057" type="#_x0000_t75" style="width:10pt;height:14.25pt" o:ole="">
             <v:imagedata r:id="rId74" o:title=""/>
           </v:shape>
-          <o:OLEObject Type="Embed" ProgID="Equation.DSMT4" ShapeID="_x0000_i1057" DrawAspect="Content" ObjectID="_1778030005" r:id="rId75"/>
+          <o:OLEObject Type="Embed" ProgID="Equation.DSMT4" ShapeID="_x0000_i1057" DrawAspect="Content" ObjectID="_1778198862" r:id="rId75"/>
         </w:object>
       </w:r>
       <w:r>
@@ -3353,10 +3353,10 @@
           <w:position w:val="-6"/>
         </w:rPr>
         <w:object w:dxaOrig="700" w:dyaOrig="279" w14:anchorId="4C0E20AF">
-          <v:shape id="_x0000_i1058" type="#_x0000_t75" style="width:35.05pt;height:14.4pt" o:ole="">
+          <v:shape id="_x0000_i1058" type="#_x0000_t75" style="width:34.95pt;height:14.25pt" o:ole="">
             <v:imagedata r:id="rId76" o:title=""/>
           </v:shape>
-          <o:OLEObject Type="Embed" ProgID="Equation.DSMT4" ShapeID="_x0000_i1058" DrawAspect="Content" ObjectID="_1778030006" r:id="rId77"/>
+          <o:OLEObject Type="Embed" ProgID="Equation.DSMT4" ShapeID="_x0000_i1058" DrawAspect="Content" ObjectID="_1778198863" r:id="rId77"/>
         </w:object>
       </w:r>
       <w:r>
@@ -3367,10 +3367,10 @@
           <w:position w:val="-4"/>
         </w:rPr>
         <w:object w:dxaOrig="240" w:dyaOrig="260" w14:anchorId="1924AB2A">
-          <v:shape id="_x0000_i1059" type="#_x0000_t75" style="width:11.25pt;height:13.75pt" o:ole="">
+          <v:shape id="_x0000_i1059" type="#_x0000_t75" style="width:11.4pt;height:13.55pt" o:ole="">
             <v:imagedata r:id="rId72" o:title=""/>
           </v:shape>
-          <o:OLEObject Type="Embed" ProgID="Equation.DSMT4" ShapeID="_x0000_i1059" DrawAspect="Content" ObjectID="_1778030007" r:id="rId78"/>
+          <o:OLEObject Type="Embed" ProgID="Equation.DSMT4" ShapeID="_x0000_i1059" DrawAspect="Content" ObjectID="_1778198864" r:id="rId78"/>
         </w:object>
       </w:r>
       <w:r>
@@ -3541,10 +3541,10 @@
           <w:position w:val="-12"/>
         </w:rPr>
         <w:object w:dxaOrig="1200" w:dyaOrig="360" w14:anchorId="265AA16E">
-          <v:shape id="_x0000_i1060" type="#_x0000_t75" style="width:60.75pt;height:16.9pt" o:ole="">
+          <v:shape id="_x0000_i1060" type="#_x0000_t75" style="width:60.6pt;height:17.1pt" o:ole="">
             <v:imagedata r:id="rId79" o:title=""/>
           </v:shape>
-          <o:OLEObject Type="Embed" ProgID="Equation.DSMT4" ShapeID="_x0000_i1060" DrawAspect="Content" ObjectID="_1778030008" r:id="rId80"/>
+          <o:OLEObject Type="Embed" ProgID="Equation.DSMT4" ShapeID="_x0000_i1060" DrawAspect="Content" ObjectID="_1778198865" r:id="rId80"/>
         </w:object>
       </w:r>
       <w:r>
@@ -3555,10 +3555,10 @@
           <w:position w:val="-14"/>
         </w:rPr>
         <w:object w:dxaOrig="1240" w:dyaOrig="380" w14:anchorId="2A4227AF">
-          <v:shape id="_x0000_i1061" type="#_x0000_t75" style="width:62pt;height:19.4pt" o:ole="">
+          <v:shape id="_x0000_i1061" type="#_x0000_t75" style="width:62pt;height:19.25pt" o:ole="">
             <v:imagedata r:id="rId81" o:title=""/>
           </v:shape>
-          <o:OLEObject Type="Embed" ProgID="Equation.DSMT4" ShapeID="_x0000_i1061" DrawAspect="Content" ObjectID="_1778030009" r:id="rId82"/>
+          <o:OLEObject Type="Embed" ProgID="Equation.DSMT4" ShapeID="_x0000_i1061" DrawAspect="Content" ObjectID="_1778198866" r:id="rId82"/>
         </w:object>
       </w:r>
       <w:r>
@@ -3572,10 +3572,10 @@
           <w:position w:val="-12"/>
         </w:rPr>
         <w:object w:dxaOrig="340" w:dyaOrig="360" w14:anchorId="55DA8251">
-          <v:shape id="_x0000_i1062" type="#_x0000_t75" style="width:16.3pt;height:16.9pt" o:ole="">
+          <v:shape id="_x0000_i1062" type="#_x0000_t75" style="width:16.4pt;height:17.1pt" o:ole="">
             <v:imagedata r:id="rId83" o:title=""/>
           </v:shape>
-          <o:OLEObject Type="Embed" ProgID="Equation.DSMT4" ShapeID="_x0000_i1062" DrawAspect="Content" ObjectID="_1778030010" r:id="rId84"/>
+          <o:OLEObject Type="Embed" ProgID="Equation.DSMT4" ShapeID="_x0000_i1062" DrawAspect="Content" ObjectID="_1778198867" r:id="rId84"/>
         </w:object>
       </w:r>
       <w:r>
@@ -3586,10 +3586,10 @@
           <w:position w:val="-14"/>
         </w:rPr>
         <w:object w:dxaOrig="340" w:dyaOrig="380" w14:anchorId="094A698C">
-          <v:shape id="_x0000_i1063" type="#_x0000_t75" style="width:16.3pt;height:19.4pt" o:ole="">
+          <v:shape id="_x0000_i1063" type="#_x0000_t75" style="width:16.4pt;height:19.25pt" o:ole="">
             <v:imagedata r:id="rId85" o:title=""/>
           </v:shape>
-          <o:OLEObject Type="Embed" ProgID="Equation.DSMT4" ShapeID="_x0000_i1063" DrawAspect="Content" ObjectID="_1778030011" r:id="rId86"/>
+          <o:OLEObject Type="Embed" ProgID="Equation.DSMT4" ShapeID="_x0000_i1063" DrawAspect="Content" ObjectID="_1778198868" r:id="rId86"/>
         </w:object>
       </w:r>
       <w:r>
@@ -3628,10 +3628,10 @@
           <w:position w:val="-28"/>
         </w:rPr>
         <w:object w:dxaOrig="7460" w:dyaOrig="700" w14:anchorId="56346DA9">
-          <v:shape id="_x0000_i1064" type="#_x0000_t75" style="width:372.5pt;height:35.05pt" o:ole="">
+          <v:shape id="_x0000_i1064" type="#_x0000_t75" style="width:372.1pt;height:34.95pt" o:ole="">
             <v:imagedata r:id="rId87" o:title=""/>
           </v:shape>
-          <o:OLEObject Type="Embed" ProgID="Equation.DSMT4" ShapeID="_x0000_i1064" DrawAspect="Content" ObjectID="_1778030012" r:id="rId88"/>
+          <o:OLEObject Type="Embed" ProgID="Equation.DSMT4" ShapeID="_x0000_i1064" DrawAspect="Content" ObjectID="_1778198869" r:id="rId88"/>
         </w:object>
       </w:r>
       <w:r>
@@ -3718,10 +3718,10 @@
           <w:position w:val="-32"/>
         </w:rPr>
         <w:object w:dxaOrig="2360" w:dyaOrig="780" w14:anchorId="23246ADC">
-          <v:shape id="_x0000_i1065" type="#_x0000_t75" style="width:117.1pt;height:40.05pt" o:ole="">
+          <v:shape id="_x0000_i1065" type="#_x0000_t75" style="width:116.9pt;height:39.9pt" o:ole="">
             <v:imagedata r:id="rId89" o:title=""/>
           </v:shape>
-          <o:OLEObject Type="Embed" ProgID="Equation.DSMT4" ShapeID="_x0000_i1065" DrawAspect="Content" ObjectID="_1778030013" r:id="rId90"/>
+          <o:OLEObject Type="Embed" ProgID="Equation.DSMT4" ShapeID="_x0000_i1065" DrawAspect="Content" ObjectID="_1778198870" r:id="rId90"/>
         </w:object>
       </w:r>
       <w:r>
@@ -3815,10 +3815,10 @@
           <w:position w:val="-34"/>
         </w:rPr>
         <w:object w:dxaOrig="2640" w:dyaOrig="840" w14:anchorId="14C45BFF">
-          <v:shape id="_x0000_i1066" type="#_x0000_t75" style="width:130.25pt;height:41.95pt" o:ole="">
+          <v:shape id="_x0000_i1066" type="#_x0000_t75" style="width:130.45pt;height:42.05pt" o:ole="">
             <v:imagedata r:id="rId91" o:title=""/>
           </v:shape>
-          <o:OLEObject Type="Embed" ProgID="Equation.DSMT4" ShapeID="_x0000_i1066" DrawAspect="Content" ObjectID="_1778030014" r:id="rId92"/>
+          <o:OLEObject Type="Embed" ProgID="Equation.DSMT4" ShapeID="_x0000_i1066" DrawAspect="Content" ObjectID="_1778198871" r:id="rId92"/>
         </w:object>
       </w:r>
       <w:r>
@@ -3882,10 +3882,10 @@
           <w:position w:val="-34"/>
         </w:rPr>
         <w:object w:dxaOrig="7000" w:dyaOrig="880" w14:anchorId="188CB38F">
-          <v:shape id="_x0000_i1067" type="#_x0000_t75" style="width:350pt;height:45.1pt" o:ole="">
+          <v:shape id="_x0000_i1067" type="#_x0000_t75" style="width:350pt;height:44.9pt" o:ole="">
             <v:imagedata r:id="rId93" o:title=""/>
           </v:shape>
-          <o:OLEObject Type="Embed" ProgID="Equation.DSMT4" ShapeID="_x0000_i1067" DrawAspect="Content" ObjectID="_1778030015" r:id="rId94"/>
+          <o:OLEObject Type="Embed" ProgID="Equation.DSMT4" ShapeID="_x0000_i1067" DrawAspect="Content" ObjectID="_1778198872" r:id="rId94"/>
         </w:object>
       </w:r>
       <w:r>
@@ -4097,10 +4097,10 @@
           <w:position w:val="-206"/>
         </w:rPr>
         <w:object w:dxaOrig="5340" w:dyaOrig="4239" w14:anchorId="39FE7C77">
-          <v:shape id="_x0000_i1068" type="#_x0000_t75" style="width:267.95pt;height:214.75pt" o:ole="">
+          <v:shape id="_x0000_i1068" type="#_x0000_t75" style="width:268.05pt;height:214.55pt" o:ole="">
             <v:imagedata r:id="rId95" o:title=""/>
           </v:shape>
-          <o:OLEObject Type="Embed" ProgID="Equation.DSMT4" ShapeID="_x0000_i1068" DrawAspect="Content" ObjectID="_1778030016" r:id="rId96"/>
+          <o:OLEObject Type="Embed" ProgID="Equation.DSMT4" ShapeID="_x0000_i1068" DrawAspect="Content" ObjectID="_1778198873" r:id="rId96"/>
         </w:object>
       </w:r>
       <w:r>
@@ -4196,10 +4196,10 @@
           <w:position w:val="-32"/>
         </w:rPr>
         <w:object w:dxaOrig="4940" w:dyaOrig="1140" w14:anchorId="7EA45AA4">
-          <v:shape id="_x0000_i1069" type="#_x0000_t75" style="width:246.7pt;height:57.6pt" o:ole="">
+          <v:shape id="_x0000_i1069" type="#_x0000_t75" style="width:246.65pt;height:57.75pt" o:ole="">
             <v:imagedata r:id="rId97" o:title=""/>
           </v:shape>
-          <o:OLEObject Type="Embed" ProgID="Equation.DSMT4" ShapeID="_x0000_i1069" DrawAspect="Content" ObjectID="_1778030017" r:id="rId98"/>
+          <o:OLEObject Type="Embed" ProgID="Equation.DSMT4" ShapeID="_x0000_i1069" DrawAspect="Content" ObjectID="_1778198874" r:id="rId98"/>
         </w:object>
       </w:r>
       <w:r>
@@ -4252,10 +4252,10 @@
           <w:position w:val="-34"/>
         </w:rPr>
         <w:object w:dxaOrig="4959" w:dyaOrig="1219" w14:anchorId="006A32E4">
-          <v:shape id="_x0000_i1070" type="#_x0000_t75" style="width:247.3pt;height:61.35pt" o:ole="">
+          <v:shape id="_x0000_i1070" type="#_x0000_t75" style="width:247.35pt;height:61.3pt" o:ole="">
             <v:imagedata r:id="rId99" o:title=""/>
           </v:shape>
-          <o:OLEObject Type="Embed" ProgID="Equation.DSMT4" ShapeID="_x0000_i1070" DrawAspect="Content" ObjectID="_1778030018" r:id="rId100"/>
+          <o:OLEObject Type="Embed" ProgID="Equation.DSMT4" ShapeID="_x0000_i1070" DrawAspect="Content" ObjectID="_1778198875" r:id="rId100"/>
         </w:object>
       </w:r>
       <w:r>
@@ -4309,10 +4309,10 @@
           <w:position w:val="-6"/>
         </w:rPr>
         <w:object w:dxaOrig="220" w:dyaOrig="279" w14:anchorId="1A62B056">
-          <v:shape id="_x0000_i1071" type="#_x0000_t75" style="width:10.65pt;height:14.4pt" o:ole="">
+          <v:shape id="_x0000_i1071" type="#_x0000_t75" style="width:10.7pt;height:14.25pt" o:ole="">
             <v:imagedata r:id="rId101" o:title=""/>
           </v:shape>
-          <o:OLEObject Type="Embed" ProgID="Equation.DSMT4" ShapeID="_x0000_i1071" DrawAspect="Content" ObjectID="_1778030019" r:id="rId102"/>
+          <o:OLEObject Type="Embed" ProgID="Equation.DSMT4" ShapeID="_x0000_i1071" DrawAspect="Content" ObjectID="_1778198876" r:id="rId102"/>
         </w:object>
       </w:r>
       <w:r>
@@ -4329,10 +4329,10 @@
           <w:position w:val="-6"/>
         </w:rPr>
         <w:object w:dxaOrig="420" w:dyaOrig="320" w14:anchorId="42E5B9BC">
-          <v:shape id="_x0000_i1072" type="#_x0000_t75" style="width:21.9pt;height:15.65pt" o:ole="">
+          <v:shape id="_x0000_i1072" type="#_x0000_t75" style="width:22.1pt;height:15.7pt" o:ole="">
             <v:imagedata r:id="rId103" o:title=""/>
           </v:shape>
-          <o:OLEObject Type="Embed" ProgID="Equation.DSMT4" ShapeID="_x0000_i1072" DrawAspect="Content" ObjectID="_1778030020" r:id="rId104"/>
+          <o:OLEObject Type="Embed" ProgID="Equation.DSMT4" ShapeID="_x0000_i1072" DrawAspect="Content" ObjectID="_1778198877" r:id="rId104"/>
         </w:object>
       </w:r>
       <w:r>
@@ -4473,10 +4473,10 @@
           <w:position w:val="-32"/>
         </w:rPr>
         <w:object w:dxaOrig="3220" w:dyaOrig="760" w14:anchorId="1803985D">
-          <v:shape id="_x0000_i1073" type="#_x0000_t75" style="width:160.9pt;height:39.45pt" o:ole="">
+          <v:shape id="_x0000_i1073" type="#_x0000_t75" style="width:161.1pt;height:39.2pt" o:ole="">
             <v:imagedata r:id="rId105" o:title=""/>
           </v:shape>
-          <o:OLEObject Type="Embed" ProgID="Equation.DSMT4" ShapeID="_x0000_i1073" DrawAspect="Content" ObjectID="_1778030021" r:id="rId106"/>
+          <o:OLEObject Type="Embed" ProgID="Equation.DSMT4" ShapeID="_x0000_i1073" DrawAspect="Content" ObjectID="_1778198878" r:id="rId106"/>
         </w:object>
       </w:r>
       <w:r>
@@ -4546,10 +4546,10 @@
           <w:position w:val="-16"/>
         </w:rPr>
         <w:object w:dxaOrig="780" w:dyaOrig="440" w14:anchorId="1103C96E">
-          <v:shape id="_x0000_i1074" type="#_x0000_t75" style="width:40.05pt;height:21.9pt" o:ole="">
+          <v:shape id="_x0000_i1074" type="#_x0000_t75" style="width:39.9pt;height:22.1pt" o:ole="">
             <v:imagedata r:id="rId107" o:title=""/>
           </v:shape>
-          <o:OLEObject Type="Embed" ProgID="Equation.DSMT4" ShapeID="_x0000_i1074" DrawAspect="Content" ObjectID="_1778030022" r:id="rId108"/>
+          <o:OLEObject Type="Embed" ProgID="Equation.DSMT4" ShapeID="_x0000_i1074" DrawAspect="Content" ObjectID="_1778198879" r:id="rId108"/>
         </w:object>
       </w:r>
       <w:r>
@@ -4788,10 +4788,10 @@
           <w:position w:val="-32"/>
         </w:rPr>
         <w:object w:dxaOrig="3360" w:dyaOrig="760" w14:anchorId="6801B1BC">
-          <v:shape id="_x0000_i1075" type="#_x0000_t75" style="width:169.05pt;height:39.45pt" o:ole="">
+          <v:shape id="_x0000_i1075" type="#_x0000_t75" style="width:168.95pt;height:39.2pt" o:ole="">
             <v:imagedata r:id="rId109" o:title=""/>
           </v:shape>
-          <o:OLEObject Type="Embed" ProgID="Equation.DSMT4" ShapeID="_x0000_i1075" DrawAspect="Content" ObjectID="_1778030023" r:id="rId110"/>
+          <o:OLEObject Type="Embed" ProgID="Equation.DSMT4" ShapeID="_x0000_i1075" DrawAspect="Content" ObjectID="_1778198880" r:id="rId110"/>
         </w:object>
       </w:r>
       <w:r>
@@ -5655,10 +5655,10 @@
           <w:position w:val="-36"/>
         </w:rPr>
         <w:object w:dxaOrig="6280" w:dyaOrig="840" w14:anchorId="77935882">
-          <v:shape id="_x0000_i1076" type="#_x0000_t75" style="width:316.15pt;height:41.95pt" o:ole="">
+          <v:shape id="_x0000_i1076" type="#_x0000_t75" style="width:315.8pt;height:42.05pt" o:ole="">
             <v:imagedata r:id="rId111" o:title=""/>
           </v:shape>
-          <o:OLEObject Type="Embed" ProgID="Equation.DSMT4" ShapeID="_x0000_i1076" DrawAspect="Content" ObjectID="_1778030024" r:id="rId112"/>
+          <o:OLEObject Type="Embed" ProgID="Equation.DSMT4" ShapeID="_x0000_i1076" DrawAspect="Content" ObjectID="_1778198881" r:id="rId112"/>
         </w:object>
       </w:r>
       <w:r>
@@ -5862,10 +5862,10 @@
           <w:position w:val="-70"/>
         </w:rPr>
         <w:object w:dxaOrig="5460" w:dyaOrig="1520" w14:anchorId="587E6E73">
-          <v:shape id="_x0000_i1077" type="#_x0000_t75" style="width:273.6pt;height:75.75pt" o:ole="">
+          <v:shape id="_x0000_i1077" type="#_x0000_t75" style="width:273.75pt;height:75.55pt" o:ole="">
             <v:imagedata r:id="rId113" o:title=""/>
           </v:shape>
-          <o:OLEObject Type="Embed" ProgID="Equation.DSMT4" ShapeID="_x0000_i1077" DrawAspect="Content" ObjectID="_1778030025" r:id="rId114"/>
+          <o:OLEObject Type="Embed" ProgID="Equation.DSMT4" ShapeID="_x0000_i1077" DrawAspect="Content" ObjectID="_1778198882" r:id="rId114"/>
         </w:object>
       </w:r>
       <w:r>
@@ -5953,10 +5953,10 @@
           <w:position w:val="-32"/>
         </w:rPr>
         <w:object w:dxaOrig="4940" w:dyaOrig="1140" w14:anchorId="27587DC1">
-          <v:shape id="_x0000_i1078" type="#_x0000_t75" style="width:246.7pt;height:57.6pt" o:ole="">
+          <v:shape id="_x0000_i1078" type="#_x0000_t75" style="width:246.65pt;height:57.75pt" o:ole="">
             <v:imagedata r:id="rId115" o:title=""/>
           </v:shape>
-          <o:OLEObject Type="Embed" ProgID="Equation.DSMT4" ShapeID="_x0000_i1078" DrawAspect="Content" ObjectID="_1778030026" r:id="rId116"/>
+          <o:OLEObject Type="Embed" ProgID="Equation.DSMT4" ShapeID="_x0000_i1078" DrawAspect="Content" ObjectID="_1778198883" r:id="rId116"/>
         </w:object>
       </w:r>
       <w:r>
@@ -6009,10 +6009,10 @@
           <w:position w:val="-34"/>
         </w:rPr>
         <w:object w:dxaOrig="4880" w:dyaOrig="1219" w14:anchorId="26B5A392">
-          <v:shape id="_x0000_i1079" type="#_x0000_t75" style="width:243.55pt;height:61.35pt" o:ole="">
+          <v:shape id="_x0000_i1079" type="#_x0000_t75" style="width:243.8pt;height:61.3pt" o:ole="">
             <v:imagedata r:id="rId117" o:title=""/>
           </v:shape>
-          <o:OLEObject Type="Embed" ProgID="Equation.DSMT4" ShapeID="_x0000_i1079" DrawAspect="Content" ObjectID="_1778030027" r:id="rId118"/>
+          <o:OLEObject Type="Embed" ProgID="Equation.DSMT4" ShapeID="_x0000_i1079" DrawAspect="Content" ObjectID="_1778198884" r:id="rId118"/>
         </w:object>
       </w:r>
       <w:r>
@@ -6086,10 +6086,10 @@
           <w:position w:val="-32"/>
         </w:rPr>
         <w:object w:dxaOrig="3220" w:dyaOrig="760" w14:anchorId="07E8C34A">
-          <v:shape id="_x0000_i1080" type="#_x0000_t75" style="width:160.9pt;height:39.45pt" o:ole="">
+          <v:shape id="_x0000_i1080" type="#_x0000_t75" style="width:161.1pt;height:39.2pt" o:ole="">
             <v:imagedata r:id="rId119" o:title=""/>
           </v:shape>
-          <o:OLEObject Type="Embed" ProgID="Equation.DSMT4" ShapeID="_x0000_i1080" DrawAspect="Content" ObjectID="_1778030028" r:id="rId120"/>
+          <o:OLEObject Type="Embed" ProgID="Equation.DSMT4" ShapeID="_x0000_i1080" DrawAspect="Content" ObjectID="_1778198885" r:id="rId120"/>
         </w:object>
       </w:r>
       <w:r>
@@ -6982,10 +6982,10 @@
           <w:position w:val="-32"/>
         </w:rPr>
         <w:object w:dxaOrig="2900" w:dyaOrig="760" w14:anchorId="03E5C46B">
-          <v:shape id="_x0000_i1081" type="#_x0000_t75" style="width:144.65pt;height:39.45pt" o:ole="">
+          <v:shape id="_x0000_i1081" type="#_x0000_t75" style="width:144.7pt;height:39.2pt" o:ole="">
             <v:imagedata r:id="rId121" o:title=""/>
           </v:shape>
-          <o:OLEObject Type="Embed" ProgID="Equation.DSMT4" ShapeID="_x0000_i1081" DrawAspect="Content" ObjectID="_1778030029" r:id="rId122"/>
+          <o:OLEObject Type="Embed" ProgID="Equation.DSMT4" ShapeID="_x0000_i1081" DrawAspect="Content" ObjectID="_1778198886" r:id="rId122"/>
         </w:object>
       </w:r>
       <w:r>
@@ -7074,10 +7074,10 @@
           <w:position w:val="-32"/>
         </w:rPr>
         <w:object w:dxaOrig="4740" w:dyaOrig="859" w14:anchorId="36A33220">
-          <v:shape id="_x0000_i1082" type="#_x0000_t75" style="width:236.65pt;height:44.45pt" o:ole="">
+          <v:shape id="_x0000_i1082" type="#_x0000_t75" style="width:236.65pt;height:44.2pt" o:ole="">
             <v:imagedata r:id="rId123" o:title=""/>
           </v:shape>
-          <o:OLEObject Type="Embed" ProgID="Equation.DSMT4" ShapeID="_x0000_i1082" DrawAspect="Content" ObjectID="_1778030030" r:id="rId124"/>
+          <o:OLEObject Type="Embed" ProgID="Equation.DSMT4" ShapeID="_x0000_i1082" DrawAspect="Content" ObjectID="_1778198887" r:id="rId124"/>
         </w:object>
       </w:r>
       <w:r>
@@ -7167,10 +7167,10 @@
           <w:position w:val="-44"/>
         </w:rPr>
         <w:object w:dxaOrig="6060" w:dyaOrig="999" w14:anchorId="0174F92B">
-          <v:shape id="_x0000_i1083" type="#_x0000_t75" style="width:303.05pt;height:51.95pt" o:ole="">
+          <v:shape id="_x0000_i1083" type="#_x0000_t75" style="width:302.95pt;height:52.05pt" o:ole="">
             <v:imagedata r:id="rId125" o:title=""/>
           </v:shape>
-          <o:OLEObject Type="Embed" ProgID="Equation.DSMT4" ShapeID="_x0000_i1083" DrawAspect="Content" ObjectID="_1778030031" r:id="rId126"/>
+          <o:OLEObject Type="Embed" ProgID="Equation.DSMT4" ShapeID="_x0000_i1083" DrawAspect="Content" ObjectID="_1778198888" r:id="rId126"/>
         </w:object>
       </w:r>
       <w:r>
@@ -7235,10 +7235,10 @@
           <w:position w:val="-14"/>
         </w:rPr>
         <w:object w:dxaOrig="3019" w:dyaOrig="499" w14:anchorId="161BF799">
-          <v:shape id="_x0000_i1084" type="#_x0000_t75" style="width:150.9pt;height:25.05pt" o:ole="">
+          <v:shape id="_x0000_i1084" type="#_x0000_t75" style="width:151.15pt;height:24.95pt" o:ole="">
             <v:imagedata r:id="rId127" o:title=""/>
           </v:shape>
-          <o:OLEObject Type="Embed" ProgID="Equation.DSMT4" ShapeID="_x0000_i1084" DrawAspect="Content" ObjectID="_1778030032" r:id="rId128"/>
+          <o:OLEObject Type="Embed" ProgID="Equation.DSMT4" ShapeID="_x0000_i1084" DrawAspect="Content" ObjectID="_1778198889" r:id="rId128"/>
         </w:object>
       </w:r>
       <w:r>
@@ -7294,10 +7294,10 @@
           <w:position w:val="-32"/>
         </w:rPr>
         <w:object w:dxaOrig="1620" w:dyaOrig="700" w14:anchorId="16D2C056">
-          <v:shape id="_x0000_i1085" type="#_x0000_t75" style="width:81.4pt;height:35.05pt" o:ole="">
+          <v:shape id="_x0000_i1085" type="#_x0000_t75" style="width:81.25pt;height:34.95pt" o:ole="">
             <v:imagedata r:id="rId129" o:title=""/>
           </v:shape>
-          <o:OLEObject Type="Embed" ProgID="Equation.DSMT4" ShapeID="_x0000_i1085" DrawAspect="Content" ObjectID="_1778030033" r:id="rId130"/>
+          <o:OLEObject Type="Embed" ProgID="Equation.DSMT4" ShapeID="_x0000_i1085" DrawAspect="Content" ObjectID="_1778198890" r:id="rId130"/>
         </w:object>
       </w:r>
       <w:r>
@@ -7351,10 +7351,10 @@
           <w:position w:val="-34"/>
         </w:rPr>
         <w:object w:dxaOrig="6680" w:dyaOrig="800" w14:anchorId="70230A55">
-          <v:shape id="_x0000_i1086" type="#_x0000_t75" style="width:334.35pt;height:40.05pt" o:ole="">
+          <v:shape id="_x0000_i1086" type="#_x0000_t75" style="width:334.35pt;height:39.9pt" o:ole="">
             <v:imagedata r:id="rId131" o:title=""/>
           </v:shape>
-          <o:OLEObject Type="Embed" ProgID="Equation.DSMT4" ShapeID="_x0000_i1086" DrawAspect="Content" ObjectID="_1778030034" r:id="rId132"/>
+          <o:OLEObject Type="Embed" ProgID="Equation.DSMT4" ShapeID="_x0000_i1086" DrawAspect="Content" ObjectID="_1778198891" r:id="rId132"/>
         </w:object>
       </w:r>
       <w:r>
@@ -7408,10 +7408,10 @@
           <w:position w:val="-32"/>
         </w:rPr>
         <w:object w:dxaOrig="1480" w:dyaOrig="700" w14:anchorId="4C179C8E">
-          <v:shape id="_x0000_i1087" type="#_x0000_t75" style="width:73.9pt;height:35.05pt" o:ole="">
+          <v:shape id="_x0000_i1087" type="#_x0000_t75" style="width:74.15pt;height:34.95pt" o:ole="">
             <v:imagedata r:id="rId133" o:title=""/>
           </v:shape>
-          <o:OLEObject Type="Embed" ProgID="Equation.DSMT4" ShapeID="_x0000_i1087" DrawAspect="Content" ObjectID="_1778030035" r:id="rId134"/>
+          <o:OLEObject Type="Embed" ProgID="Equation.DSMT4" ShapeID="_x0000_i1087" DrawAspect="Content" ObjectID="_1778198892" r:id="rId134"/>
         </w:object>
       </w:r>
       <w:r>
@@ -7503,10 +7503,10 @@
           <w:position w:val="-14"/>
         </w:rPr>
         <w:object w:dxaOrig="499" w:dyaOrig="380" w14:anchorId="74DE4EF3">
-          <v:shape id="_x0000_i1088" type="#_x0000_t75" style="width:25.05pt;height:19.4pt" o:ole="">
+          <v:shape id="_x0000_i1088" type="#_x0000_t75" style="width:24.95pt;height:19.25pt" o:ole="">
             <v:imagedata r:id="rId135" o:title=""/>
           </v:shape>
-          <o:OLEObject Type="Embed" ProgID="Equation.DSMT4" ShapeID="_x0000_i1088" DrawAspect="Content" ObjectID="_1778030036" r:id="rId136"/>
+          <o:OLEObject Type="Embed" ProgID="Equation.DSMT4" ShapeID="_x0000_i1088" DrawAspect="Content" ObjectID="_1778198893" r:id="rId136"/>
         </w:object>
       </w:r>
       <w:r>
@@ -7642,10 +7642,10 @@
           <w:position w:val="-28"/>
         </w:rPr>
         <w:object w:dxaOrig="1260" w:dyaOrig="700" w14:anchorId="1C1B4834">
-          <v:shape id="_x0000_i1089" type="#_x0000_t75" style="width:62.6pt;height:35.05pt" o:ole="">
+          <v:shape id="_x0000_i1089" type="#_x0000_t75" style="width:62.75pt;height:34.95pt" o:ole="">
             <v:imagedata r:id="rId137" o:title=""/>
           </v:shape>
-          <o:OLEObject Type="Embed" ProgID="Equation.DSMT4" ShapeID="_x0000_i1089" DrawAspect="Content" ObjectID="_1778030037" r:id="rId138"/>
+          <o:OLEObject Type="Embed" ProgID="Equation.DSMT4" ShapeID="_x0000_i1089" DrawAspect="Content" ObjectID="_1778198894" r:id="rId138"/>
         </w:object>
       </w:r>
       <w:r>
@@ -7736,10 +7736,10 @@
           <w:position w:val="-14"/>
         </w:rPr>
         <w:object w:dxaOrig="499" w:dyaOrig="380" w14:anchorId="740CBAF1">
-          <v:shape id="_x0000_i1090" type="#_x0000_t75" style="width:25.05pt;height:19.4pt" o:ole="">
+          <v:shape id="_x0000_i1090" type="#_x0000_t75" style="width:24.95pt;height:19.25pt" o:ole="">
             <v:imagedata r:id="rId139" o:title=""/>
           </v:shape>
-          <o:OLEObject Type="Embed" ProgID="Equation.DSMT4" ShapeID="_x0000_i1090" DrawAspect="Content" ObjectID="_1778030038" r:id="rId140"/>
+          <o:OLEObject Type="Embed" ProgID="Equation.DSMT4" ShapeID="_x0000_i1090" DrawAspect="Content" ObjectID="_1778198895" r:id="rId140"/>
         </w:object>
       </w:r>
       <w:r>
@@ -7855,10 +7855,10 @@
           <w:position w:val="-34"/>
         </w:rPr>
         <w:object w:dxaOrig="8280" w:dyaOrig="800" w14:anchorId="4D325CFB">
-          <v:shape id="_x0000_i1091" type="#_x0000_t75" style="width:413.85pt;height:40.05pt" o:ole="">
+          <v:shape id="_x0000_i1091" type="#_x0000_t75" style="width:414.2pt;height:39.9pt" o:ole="">
             <v:imagedata r:id="rId141" o:title=""/>
           </v:shape>
-          <o:OLEObject Type="Embed" ProgID="Equation.DSMT4" ShapeID="_x0000_i1091" DrawAspect="Content" ObjectID="_1778030039" r:id="rId142"/>
+          <o:OLEObject Type="Embed" ProgID="Equation.DSMT4" ShapeID="_x0000_i1091" DrawAspect="Content" ObjectID="_1778198896" r:id="rId142"/>
         </w:object>
       </w:r>
       <w:r>
@@ -7943,10 +7943,10 @@
           <w:position w:val="-72"/>
         </w:rPr>
         <w:object w:dxaOrig="8460" w:dyaOrig="1560" w14:anchorId="6B3CDA3F">
-          <v:shape id="_x0000_i1092" type="#_x0000_t75" style="width:422.6pt;height:77.65pt" o:ole="">
+          <v:shape id="_x0000_i1092" type="#_x0000_t75" style="width:422.75pt;height:77.7pt" o:ole="">
             <v:imagedata r:id="rId143" o:title=""/>
           </v:shape>
-          <o:OLEObject Type="Embed" ProgID="Equation.DSMT4" ShapeID="_x0000_i1092" DrawAspect="Content" ObjectID="_1778030040" r:id="rId144"/>
+          <o:OLEObject Type="Embed" ProgID="Equation.DSMT4" ShapeID="_x0000_i1092" DrawAspect="Content" ObjectID="_1778198897" r:id="rId144"/>
         </w:object>
       </w:r>
       <w:r>
@@ -8153,10 +8153,10 @@
           <w:position w:val="-36"/>
         </w:rPr>
         <w:object w:dxaOrig="6300" w:dyaOrig="840" w14:anchorId="355D9C16">
-          <v:shape id="_x0000_i1093" type="#_x0000_t75" style="width:314.9pt;height:41.95pt" o:ole="">
+          <v:shape id="_x0000_i1093" type="#_x0000_t75" style="width:315.1pt;height:42.05pt" o:ole="">
             <v:imagedata r:id="rId145" o:title=""/>
           </v:shape>
-          <o:OLEObject Type="Embed" ProgID="Equation.DSMT4" ShapeID="_x0000_i1093" DrawAspect="Content" ObjectID="_1778030041" r:id="rId146"/>
+          <o:OLEObject Type="Embed" ProgID="Equation.DSMT4" ShapeID="_x0000_i1093" DrawAspect="Content" ObjectID="_1778198898" r:id="rId146"/>
         </w:object>
       </w:r>
       <w:r>
@@ -8224,10 +8224,10 @@
           <w:position w:val="-12"/>
         </w:rPr>
         <w:object w:dxaOrig="620" w:dyaOrig="360" w14:anchorId="3FAC4763">
-          <v:shape id="_x0000_i1094" type="#_x0000_t75" style="width:30.7pt;height:17.55pt" o:ole="">
+          <v:shape id="_x0000_i1094" type="#_x0000_t75" style="width:30.65pt;height:17.8pt" o:ole="">
             <v:imagedata r:id="rId147" o:title=""/>
           </v:shape>
-          <o:OLEObject Type="Embed" ProgID="Equation.DSMT4" ShapeID="_x0000_i1094" DrawAspect="Content" ObjectID="_1778030042" r:id="rId148"/>
+          <o:OLEObject Type="Embed" ProgID="Equation.DSMT4" ShapeID="_x0000_i1094" DrawAspect="Content" ObjectID="_1778198899" r:id="rId148"/>
         </w:object>
       </w:r>
       <w:r>
@@ -8281,10 +8281,10 @@
           <w:position w:val="-34"/>
         </w:rPr>
         <w:object w:dxaOrig="4500" w:dyaOrig="800" w14:anchorId="7B02F257">
-          <v:shape id="_x0000_i1095" type="#_x0000_t75" style="width:225.4pt;height:40.05pt" o:ole="">
+          <v:shape id="_x0000_i1095" type="#_x0000_t75" style="width:225.25pt;height:39.9pt" o:ole="">
             <v:imagedata r:id="rId149" o:title=""/>
           </v:shape>
-          <o:OLEObject Type="Embed" ProgID="Equation.DSMT4" ShapeID="_x0000_i1095" DrawAspect="Content" ObjectID="_1778030043" r:id="rId150"/>
+          <o:OLEObject Type="Embed" ProgID="Equation.DSMT4" ShapeID="_x0000_i1095" DrawAspect="Content" ObjectID="_1778198900" r:id="rId150"/>
         </w:object>
       </w:r>
       <w:r>
@@ -8338,10 +8338,10 @@
           <w:position w:val="-32"/>
         </w:rPr>
         <w:object w:dxaOrig="1480" w:dyaOrig="700" w14:anchorId="448D0D40">
-          <v:shape id="_x0000_i1096" type="#_x0000_t75" style="width:73.9pt;height:35.05pt" o:ole="">
+          <v:shape id="_x0000_i1096" type="#_x0000_t75" style="width:74.15pt;height:34.95pt" o:ole="">
             <v:imagedata r:id="rId151" o:title=""/>
           </v:shape>
-          <o:OLEObject Type="Embed" ProgID="Equation.DSMT4" ShapeID="_x0000_i1096" DrawAspect="Content" ObjectID="_1778030044" r:id="rId152"/>
+          <o:OLEObject Type="Embed" ProgID="Equation.DSMT4" ShapeID="_x0000_i1096" DrawAspect="Content" ObjectID="_1778198901" r:id="rId152"/>
         </w:object>
       </w:r>
       <w:r>
@@ -8417,10 +8417,10 @@
           <w:position w:val="-14"/>
         </w:rPr>
         <w:object w:dxaOrig="499" w:dyaOrig="380" w14:anchorId="11F8353D">
-          <v:shape id="_x0000_i1097" type="#_x0000_t75" style="width:25.05pt;height:19.4pt" o:ole="">
+          <v:shape id="_x0000_i1097" type="#_x0000_t75" style="width:24.95pt;height:19.25pt" o:ole="">
             <v:imagedata r:id="rId153" o:title=""/>
           </v:shape>
-          <o:OLEObject Type="Embed" ProgID="Equation.DSMT4" ShapeID="_x0000_i1097" DrawAspect="Content" ObjectID="_1778030045" r:id="rId154"/>
+          <o:OLEObject Type="Embed" ProgID="Equation.DSMT4" ShapeID="_x0000_i1097" DrawAspect="Content" ObjectID="_1778198902" r:id="rId154"/>
         </w:object>
       </w:r>
       <w:r>
@@ -8470,10 +8470,10 @@
           <w:position w:val="-32"/>
         </w:rPr>
         <w:object w:dxaOrig="2360" w:dyaOrig="740" w14:anchorId="4DE100C4">
-          <v:shape id="_x0000_i1098" type="#_x0000_t75" style="width:118.35pt;height:36.95pt" o:ole="">
+          <v:shape id="_x0000_i1098" type="#_x0000_t75" style="width:118.35pt;height:37.05pt" o:ole="">
             <v:imagedata r:id="rId155" o:title=""/>
           </v:shape>
-          <o:OLEObject Type="Embed" ProgID="Equation.DSMT4" ShapeID="_x0000_i1098" DrawAspect="Content" ObjectID="_1778030046" r:id="rId156"/>
+          <o:OLEObject Type="Embed" ProgID="Equation.DSMT4" ShapeID="_x0000_i1098" DrawAspect="Content" ObjectID="_1778198903" r:id="rId156"/>
         </w:object>
       </w:r>
       <w:r>
@@ -8528,10 +8528,10 @@
           <w:position w:val="-32"/>
         </w:rPr>
         <w:object w:dxaOrig="2420" w:dyaOrig="740" w14:anchorId="4BE74ABA">
-          <v:shape id="_x0000_i1099" type="#_x0000_t75" style="width:121.45pt;height:36.95pt" o:ole="">
+          <v:shape id="_x0000_i1099" type="#_x0000_t75" style="width:121.2pt;height:37.05pt" o:ole="">
             <v:imagedata r:id="rId157" o:title=""/>
           </v:shape>
-          <o:OLEObject Type="Embed" ProgID="Equation.DSMT4" ShapeID="_x0000_i1099" DrawAspect="Content" ObjectID="_1778030047" r:id="rId158"/>
+          <o:OLEObject Type="Embed" ProgID="Equation.DSMT4" ShapeID="_x0000_i1099" DrawAspect="Content" ObjectID="_1778198904" r:id="rId158"/>
         </w:object>
       </w:r>
       <w:r>
@@ -8585,10 +8585,10 @@
           <w:position w:val="-98"/>
         </w:rPr>
         <w:object w:dxaOrig="3660" w:dyaOrig="2079" w14:anchorId="77331F1D">
-          <v:shape id="_x0000_i1100" type="#_x0000_t75" style="width:183.45pt;height:103.95pt" o:ole="">
+          <v:shape id="_x0000_i1100" type="#_x0000_t75" style="width:183.2pt;height:104.1pt" o:ole="">
             <v:imagedata r:id="rId159" o:title=""/>
           </v:shape>
-          <o:OLEObject Type="Embed" ProgID="Equation.DSMT4" ShapeID="_x0000_i1100" DrawAspect="Content" ObjectID="_1778030048" r:id="rId160"/>
+          <o:OLEObject Type="Embed" ProgID="Equation.DSMT4" ShapeID="_x0000_i1100" DrawAspect="Content" ObjectID="_1778198905" r:id="rId160"/>
         </w:object>
       </w:r>
       <w:r>
@@ -8662,10 +8662,10 @@
           <w:position w:val="-32"/>
         </w:rPr>
         <w:object w:dxaOrig="2360" w:dyaOrig="740" w14:anchorId="032A8E27">
-          <v:shape id="_x0000_i1101" type="#_x0000_t75" style="width:118.35pt;height:36.95pt" o:ole="">
+          <v:shape id="_x0000_i1101" type="#_x0000_t75" style="width:118.35pt;height:37.05pt" o:ole="">
             <v:imagedata r:id="rId161" o:title=""/>
           </v:shape>
-          <o:OLEObject Type="Embed" ProgID="Equation.DSMT4" ShapeID="_x0000_i1101" DrawAspect="Content" ObjectID="_1778030049" r:id="rId162"/>
+          <o:OLEObject Type="Embed" ProgID="Equation.DSMT4" ShapeID="_x0000_i1101" DrawAspect="Content" ObjectID="_1778198906" r:id="rId162"/>
         </w:object>
       </w:r>
       <w:r>
@@ -8719,10 +8719,10 @@
           <w:position w:val="-32"/>
         </w:rPr>
         <w:object w:dxaOrig="2420" w:dyaOrig="740" w14:anchorId="129C13B6">
-          <v:shape id="_x0000_i1102" type="#_x0000_t75" style="width:121.45pt;height:36.95pt" o:ole="">
+          <v:shape id="_x0000_i1102" type="#_x0000_t75" style="width:121.2pt;height:37.05pt" o:ole="">
             <v:imagedata r:id="rId163" o:title=""/>
           </v:shape>
-          <o:OLEObject Type="Embed" ProgID="Equation.DSMT4" ShapeID="_x0000_i1102" DrawAspect="Content" ObjectID="_1778030050" r:id="rId164"/>
+          <o:OLEObject Type="Embed" ProgID="Equation.DSMT4" ShapeID="_x0000_i1102" DrawAspect="Content" ObjectID="_1778198907" r:id="rId164"/>
         </w:object>
       </w:r>
       <w:r>
@@ -8776,10 +8776,10 @@
           <w:position w:val="-98"/>
         </w:rPr>
         <w:object w:dxaOrig="3680" w:dyaOrig="2079" w14:anchorId="2E7FCA67">
-          <v:shape id="_x0000_i1103" type="#_x0000_t75" style="width:184.05pt;height:103.95pt" o:ole="">
+          <v:shape id="_x0000_i1103" type="#_x0000_t75" style="width:183.9pt;height:104.1pt" o:ole="">
             <v:imagedata r:id="rId165" o:title=""/>
           </v:shape>
-          <o:OLEObject Type="Embed" ProgID="Equation.DSMT4" ShapeID="_x0000_i1103" DrawAspect="Content" ObjectID="_1778030051" r:id="rId166"/>
+          <o:OLEObject Type="Embed" ProgID="Equation.DSMT4" ShapeID="_x0000_i1103" DrawAspect="Content" ObjectID="_1778198908" r:id="rId166"/>
         </w:object>
       </w:r>
       <w:r>
@@ -8859,10 +8859,10 @@
           <w:position w:val="-28"/>
         </w:rPr>
         <w:object w:dxaOrig="1219" w:dyaOrig="700" w14:anchorId="0556E969">
-          <v:shape id="_x0000_i1104" type="#_x0000_t75" style="width:60.75pt;height:35.05pt" o:ole="">
+          <v:shape id="_x0000_i1104" type="#_x0000_t75" style="width:60.6pt;height:34.95pt" o:ole="">
             <v:imagedata r:id="rId167" o:title=""/>
           </v:shape>
-          <o:OLEObject Type="Embed" ProgID="Equation.DSMT4" ShapeID="_x0000_i1104" DrawAspect="Content" ObjectID="_1778030052" r:id="rId168"/>
+          <o:OLEObject Type="Embed" ProgID="Equation.DSMT4" ShapeID="_x0000_i1104" DrawAspect="Content" ObjectID="_1778198909" r:id="rId168"/>
         </w:object>
       </w:r>
       <w:r>
@@ -8916,10 +8916,10 @@
           <w:position w:val="-28"/>
         </w:rPr>
         <w:object w:dxaOrig="1260" w:dyaOrig="700" w14:anchorId="72450748">
-          <v:shape id="_x0000_i1105" type="#_x0000_t75" style="width:62.6pt;height:35.05pt" o:ole="">
+          <v:shape id="_x0000_i1105" type="#_x0000_t75" style="width:62.75pt;height:34.95pt" o:ole="">
             <v:imagedata r:id="rId169" o:title=""/>
           </v:shape>
-          <o:OLEObject Type="Embed" ProgID="Equation.DSMT4" ShapeID="_x0000_i1105" DrawAspect="Content" ObjectID="_1778030053" r:id="rId170"/>
+          <o:OLEObject Type="Embed" ProgID="Equation.DSMT4" ShapeID="_x0000_i1105" DrawAspect="Content" ObjectID="_1778198910" r:id="rId170"/>
         </w:object>
       </w:r>
       <w:r>
@@ -8973,10 +8973,10 @@
           <w:position w:val="-98"/>
         </w:rPr>
         <w:object w:dxaOrig="3040" w:dyaOrig="2079" w14:anchorId="728C850B">
-          <v:shape id="_x0000_i1106" type="#_x0000_t75" style="width:152.15pt;height:103.95pt" o:ole="">
+          <v:shape id="_x0000_i1106" type="#_x0000_t75" style="width:151.85pt;height:104.1pt" o:ole="">
             <v:imagedata r:id="rId171" o:title=""/>
           </v:shape>
-          <o:OLEObject Type="Embed" ProgID="Equation.DSMT4" ShapeID="_x0000_i1106" DrawAspect="Content" ObjectID="_1778030054" r:id="rId172"/>
+          <o:OLEObject Type="Embed" ProgID="Equation.DSMT4" ShapeID="_x0000_i1106" DrawAspect="Content" ObjectID="_1778198911" r:id="rId172"/>
         </w:object>
       </w:r>
       <w:r>
@@ -9108,10 +9108,10 @@
           <w:position w:val="-14"/>
         </w:rPr>
         <w:object w:dxaOrig="499" w:dyaOrig="380" w14:anchorId="15B3BBD8">
-          <v:shape id="_x0000_i1107" type="#_x0000_t75" style="width:25.05pt;height:19.4pt" o:ole="">
+          <v:shape id="_x0000_i1107" type="#_x0000_t75" style="width:24.95pt;height:19.25pt" o:ole="">
             <v:imagedata r:id="rId173" o:title=""/>
           </v:shape>
-          <o:OLEObject Type="Embed" ProgID="Equation.DSMT4" ShapeID="_x0000_i1107" DrawAspect="Content" ObjectID="_1778030055" r:id="rId174"/>
+          <o:OLEObject Type="Embed" ProgID="Equation.DSMT4" ShapeID="_x0000_i1107" DrawAspect="Content" ObjectID="_1778198912" r:id="rId174"/>
         </w:object>
       </w:r>
       <w:r>
@@ -9181,10 +9181,10 @@
           <w:position w:val="-30"/>
         </w:rPr>
         <w:object w:dxaOrig="3960" w:dyaOrig="720" w14:anchorId="1B928A9B">
-          <v:shape id="_x0000_i1108" type="#_x0000_t75" style="width:198.45pt;height:36.95pt" o:ole="">
+          <v:shape id="_x0000_i1108" type="#_x0000_t75" style="width:198.2pt;height:37.05pt" o:ole="">
             <v:imagedata r:id="rId175" o:title=""/>
           </v:shape>
-          <o:OLEObject Type="Embed" ProgID="Equation.DSMT4" ShapeID="_x0000_i1108" DrawAspect="Content" ObjectID="_1778030056" r:id="rId176"/>
+          <o:OLEObject Type="Embed" ProgID="Equation.DSMT4" ShapeID="_x0000_i1108" DrawAspect="Content" ObjectID="_1778198913" r:id="rId176"/>
         </w:object>
       </w:r>
       <w:r>
@@ -9299,10 +9299,10 @@
           <w:position w:val="-104"/>
         </w:rPr>
         <w:object w:dxaOrig="5940" w:dyaOrig="2280" w14:anchorId="30BE2D59">
-          <v:shape id="_x0000_i1109" type="#_x0000_t75" style="width:296.15pt;height:113.95pt" o:ole="">
+          <v:shape id="_x0000_i1109" type="#_x0000_t75" style="width:296.55pt;height:114.05pt" o:ole="">
             <v:imagedata r:id="rId177" o:title=""/>
           </v:shape>
-          <o:OLEObject Type="Embed" ProgID="Equation.DSMT4" ShapeID="_x0000_i1109" DrawAspect="Content" ObjectID="_1778030057" r:id="rId178"/>
+          <o:OLEObject Type="Embed" ProgID="Equation.DSMT4" ShapeID="_x0000_i1109" DrawAspect="Content" ObjectID="_1778198914" r:id="rId178"/>
         </w:object>
       </w:r>
       <w:r>
@@ -9513,10 +9513,10 @@
           <w:position w:val="-30"/>
         </w:rPr>
         <w:object w:dxaOrig="7740" w:dyaOrig="720" w14:anchorId="2BEBC16F">
-          <v:shape id="_x0000_i1110" type="#_x0000_t75" style="width:385.05pt;height:36.95pt" o:ole="">
+          <v:shape id="_x0000_i1110" type="#_x0000_t75" style="width:384.95pt;height:37.05pt" o:ole="">
             <v:imagedata r:id="rId179" o:title=""/>
           </v:shape>
-          <o:OLEObject Type="Embed" ProgID="Equation.DSMT4" ShapeID="_x0000_i1110" DrawAspect="Content" ObjectID="_1778030058" r:id="rId180"/>
+          <o:OLEObject Type="Embed" ProgID="Equation.DSMT4" ShapeID="_x0000_i1110" DrawAspect="Content" ObjectID="_1778198915" r:id="rId180"/>
         </w:object>
       </w:r>
       <w:r>
@@ -9570,10 +9570,10 @@
           <w:position w:val="-12"/>
         </w:rPr>
         <w:object w:dxaOrig="1740" w:dyaOrig="380" w14:anchorId="7F022344">
-          <v:shape id="_x0000_i18774" type="#_x0000_t75" style="width:87.05pt;height:19.4pt" o:ole="">
+          <v:shape id="_x0000_i18774" type="#_x0000_t75" style="width:86.95pt;height:19.25pt" o:ole="">
             <v:imagedata r:id="rId181" o:title=""/>
           </v:shape>
-          <o:OLEObject Type="Embed" ProgID="Equation.DSMT4" ShapeID="_x0000_i18774" DrawAspect="Content" ObjectID="_1778030059" r:id="rId182"/>
+          <o:OLEObject Type="Embed" ProgID="Equation.DSMT4" ShapeID="_x0000_i18774" DrawAspect="Content" ObjectID="_1778198916" r:id="rId182"/>
         </w:object>
       </w:r>
       <w:r>
@@ -9639,10 +9639,10 @@
           <w:position w:val="-10"/>
         </w:rPr>
         <w:object w:dxaOrig="1320" w:dyaOrig="360" w14:anchorId="41C4F79C">
-          <v:shape id="_x0000_i18777" type="#_x0000_t75" style="width:66.35pt;height:17.55pt" o:ole="">
+          <v:shape id="_x0000_i18777" type="#_x0000_t75" style="width:66.3pt;height:17.8pt" o:ole="">
             <v:imagedata r:id="rId183" o:title=""/>
           </v:shape>
-          <o:OLEObject Type="Embed" ProgID="Equation.DSMT4" ShapeID="_x0000_i18777" DrawAspect="Content" ObjectID="_1778030060" r:id="rId184"/>
+          <o:OLEObject Type="Embed" ProgID="Equation.DSMT4" ShapeID="_x0000_i18777" DrawAspect="Content" ObjectID="_1778198917" r:id="rId184"/>
         </w:object>
       </w:r>
       <w:r>
@@ -9707,10 +9707,10 @@
           <w:position w:val="-28"/>
         </w:rPr>
         <w:object w:dxaOrig="1180" w:dyaOrig="700" w14:anchorId="18FE127C">
-          <v:shape id="_x0000_i1111" type="#_x0000_t75" style="width:58.25pt;height:35.05pt" o:ole="">
+          <v:shape id="_x0000_i1111" type="#_x0000_t75" style="width:58.45pt;height:34.95pt" o:ole="">
             <v:imagedata r:id="rId185" o:title=""/>
           </v:shape>
-          <o:OLEObject Type="Embed" ProgID="Equation.DSMT4" ShapeID="_x0000_i1111" DrawAspect="Content" ObjectID="_1778030061" r:id="rId186"/>
+          <o:OLEObject Type="Embed" ProgID="Equation.DSMT4" ShapeID="_x0000_i1111" DrawAspect="Content" ObjectID="_1778198918" r:id="rId186"/>
         </w:object>
       </w:r>
       <w:r>
@@ -9763,10 +9763,10 @@
           <w:lang w:eastAsia="zh-CN"/>
         </w:rPr>
         <w:object w:dxaOrig="920" w:dyaOrig="320" w14:anchorId="0E68975E">
-          <v:shape id="_x0000_i1114" type="#_x0000_t75" style="width:44.45pt;height:15.65pt" o:ole="">
+          <v:shape id="_x0000_i1114" type="#_x0000_t75" style="width:44.2pt;height:15.7pt" o:ole="">
             <v:imagedata r:id="rId187" o:title=""/>
           </v:shape>
-          <o:OLEObject Type="Embed" ProgID="Equation.DSMT4" ShapeID="_x0000_i1114" DrawAspect="Content" ObjectID="_1778030062" r:id="rId188"/>
+          <o:OLEObject Type="Embed" ProgID="Equation.DSMT4" ShapeID="_x0000_i1114" DrawAspect="Content" ObjectID="_1778198919" r:id="rId188"/>
         </w:object>
       </w:r>
       <w:r>
@@ -9781,10 +9781,10 @@
           <w:position w:val="-12"/>
         </w:rPr>
         <w:object w:dxaOrig="740" w:dyaOrig="380" w14:anchorId="5D83B508">
-          <v:shape id="_x0000_i1115" type="#_x0000_t75" style="width:37.55pt;height:19.4pt" o:ole="">
+          <v:shape id="_x0000_i1115" type="#_x0000_t75" style="width:37.8pt;height:19.25pt" o:ole="">
             <v:imagedata r:id="rId189" o:title=""/>
           </v:shape>
-          <o:OLEObject Type="Embed" ProgID="Equation.DSMT4" ShapeID="_x0000_i1115" DrawAspect="Content" ObjectID="_1778030063" r:id="rId190"/>
+          <o:OLEObject Type="Embed" ProgID="Equation.DSMT4" ShapeID="_x0000_i1115" DrawAspect="Content" ObjectID="_1778198920" r:id="rId190"/>
         </w:object>
       </w:r>
       <w:r>
@@ -9795,10 +9795,10 @@
           <w:position w:val="-12"/>
         </w:rPr>
         <w:object w:dxaOrig="880" w:dyaOrig="380" w14:anchorId="20C4E37A">
-          <v:shape id="_x0000_i1116" type="#_x0000_t75" style="width:45.1pt;height:19.4pt" o:ole="">
+          <v:shape id="_x0000_i1116" type="#_x0000_t75" style="width:44.9pt;height:19.25pt" o:ole="">
             <v:imagedata r:id="rId191" o:title=""/>
           </v:shape>
-          <o:OLEObject Type="Embed" ProgID="Equation.DSMT4" ShapeID="_x0000_i1116" DrawAspect="Content" ObjectID="_1778030064" r:id="rId192"/>
+          <o:OLEObject Type="Embed" ProgID="Equation.DSMT4" ShapeID="_x0000_i1116" DrawAspect="Content" ObjectID="_1778198921" r:id="rId192"/>
         </w:object>
       </w:r>
       <w:r>
@@ -9815,10 +9815,10 @@
           <w:position w:val="-12"/>
         </w:rPr>
         <w:object w:dxaOrig="340" w:dyaOrig="380" w14:anchorId="3C57848E">
-          <v:shape id="_x0000_i1117" type="#_x0000_t75" style="width:16.3pt;height:19.4pt" o:ole="">
+          <v:shape id="_x0000_i1117" type="#_x0000_t75" style="width:16.4pt;height:19.25pt" o:ole="">
             <v:imagedata r:id="rId193" o:title=""/>
           </v:shape>
-          <o:OLEObject Type="Embed" ProgID="Equation.DSMT4" ShapeID="_x0000_i1117" DrawAspect="Content" ObjectID="_1778030065" r:id="rId194"/>
+          <o:OLEObject Type="Embed" ProgID="Equation.DSMT4" ShapeID="_x0000_i1117" DrawAspect="Content" ObjectID="_1778198922" r:id="rId194"/>
         </w:object>
       </w:r>
       <w:r>
@@ -9829,10 +9829,10 @@
           <w:position w:val="-12"/>
         </w:rPr>
         <w:object w:dxaOrig="639" w:dyaOrig="360" w14:anchorId="04850F23">
-          <v:shape id="_x0000_i1118" type="#_x0000_t75" style="width:34.45pt;height:16.9pt" o:ole="">
+          <v:shape id="_x0000_i1118" type="#_x0000_t75" style="width:34.2pt;height:17.1pt" o:ole="">
             <v:imagedata r:id="rId195" o:title=""/>
           </v:shape>
-          <o:OLEObject Type="Embed" ProgID="Equation.DSMT4" ShapeID="_x0000_i1118" DrawAspect="Content" ObjectID="_1778030066" r:id="rId196"/>
+          <o:OLEObject Type="Embed" ProgID="Equation.DSMT4" ShapeID="_x0000_i1118" DrawAspect="Content" ObjectID="_1778198923" r:id="rId196"/>
         </w:object>
       </w:r>
       <w:r>
@@ -9849,10 +9849,10 @@
           <w:position w:val="-12"/>
         </w:rPr>
         <w:object w:dxaOrig="320" w:dyaOrig="360" w14:anchorId="7FA25321">
-          <v:shape id="_x0000_i1119" type="#_x0000_t75" style="width:15.65pt;height:16.9pt" o:ole="">
+          <v:shape id="_x0000_i1119" type="#_x0000_t75" style="width:15.7pt;height:17.1pt" o:ole="">
             <v:imagedata r:id="rId197" o:title=""/>
           </v:shape>
-          <o:OLEObject Type="Embed" ProgID="Equation.DSMT4" ShapeID="_x0000_i1119" DrawAspect="Content" ObjectID="_1778030067" r:id="rId198"/>
+          <o:OLEObject Type="Embed" ProgID="Equation.DSMT4" ShapeID="_x0000_i1119" DrawAspect="Content" ObjectID="_1778198924" r:id="rId198"/>
         </w:object>
       </w:r>
       <w:r>
@@ -9878,10 +9878,10 @@
           <w:position w:val="-32"/>
         </w:rPr>
         <w:object w:dxaOrig="1780" w:dyaOrig="740" w14:anchorId="5995964D">
-          <v:shape id="_x0000_i1120" type="#_x0000_t75" style="width:88.3pt;height:36.95pt" o:ole="">
+          <v:shape id="_x0000_i1120" type="#_x0000_t75" style="width:88.4pt;height:37.05pt" o:ole="">
             <v:imagedata r:id="rId199" o:title=""/>
           </v:shape>
-          <o:OLEObject Type="Embed" ProgID="Equation.DSMT4" ShapeID="_x0000_i1120" DrawAspect="Content" ObjectID="_1778030068" r:id="rId200"/>
+          <o:OLEObject Type="Embed" ProgID="Equation.DSMT4" ShapeID="_x0000_i1120" DrawAspect="Content" ObjectID="_1778198925" r:id="rId200"/>
         </w:object>
       </w:r>
       <w:r>
@@ -9964,10 +9964,10 @@
           <w:position w:val="-32"/>
         </w:rPr>
         <w:object w:dxaOrig="1120" w:dyaOrig="740" w14:anchorId="115C19A5">
-          <v:shape id="_x0000_i1121" type="#_x0000_t75" style="width:57.6pt;height:37.55pt" o:ole="">
+          <v:shape id="_x0000_i1121" type="#_x0000_t75" style="width:57.75pt;height:37.8pt" o:ole="">
             <v:imagedata r:id="rId201" o:title=""/>
           </v:shape>
-          <o:OLEObject Type="Embed" ProgID="Equation.DSMT4" ShapeID="_x0000_i1121" DrawAspect="Content" ObjectID="_1778030069" r:id="rId202"/>
+          <o:OLEObject Type="Embed" ProgID="Equation.DSMT4" ShapeID="_x0000_i1121" DrawAspect="Content" ObjectID="_1778198926" r:id="rId202"/>
         </w:object>
       </w:r>
       <w:r>
@@ -9999,10 +9999,10 @@
           <w:position w:val="-88"/>
         </w:rPr>
         <w:object w:dxaOrig="2659" w:dyaOrig="1920" w14:anchorId="15507DC6">
-          <v:shape id="_x0000_i1122" type="#_x0000_t75" style="width:133.35pt;height:96.4pt" o:ole="">
+          <v:shape id="_x0000_i1122" type="#_x0000_t75" style="width:133.3pt;height:96.25pt" o:ole="">
             <v:imagedata r:id="rId203" o:title=""/>
           </v:shape>
-          <o:OLEObject Type="Embed" ProgID="Equation.DSMT4" ShapeID="_x0000_i1122" DrawAspect="Content" ObjectID="_1778030070" r:id="rId204"/>
+          <o:OLEObject Type="Embed" ProgID="Equation.DSMT4" ShapeID="_x0000_i1122" DrawAspect="Content" ObjectID="_1778198927" r:id="rId204"/>
         </w:object>
       </w:r>
       <w:r>
@@ -10064,10 +10064,10 @@
           <w:position w:val="-70"/>
         </w:rPr>
         <w:object w:dxaOrig="5920" w:dyaOrig="1520" w14:anchorId="38E0E104">
-          <v:shape id="_x0000_i1123" type="#_x0000_t75" style="width:296.75pt;height:76.4pt" o:ole="">
+          <v:shape id="_x0000_i1123" type="#_x0000_t75" style="width:296.55pt;height:76.3pt" o:ole="">
             <v:imagedata r:id="rId205" o:title=""/>
           </v:shape>
-          <o:OLEObject Type="Embed" ProgID="Equation.DSMT4" ShapeID="_x0000_i1123" DrawAspect="Content" ObjectID="_1778030071" r:id="rId206"/>
+          <o:OLEObject Type="Embed" ProgID="Equation.DSMT4" ShapeID="_x0000_i1123" DrawAspect="Content" ObjectID="_1778198928" r:id="rId206"/>
         </w:object>
       </w:r>
       <w:r>
@@ -10144,10 +10144,10 @@
           <w:position w:val="-226"/>
         </w:rPr>
         <w:object w:dxaOrig="8240" w:dyaOrig="4640" w14:anchorId="38606199">
-          <v:shape id="_x0000_i1124" type="#_x0000_t75" style="width:412.6pt;height:232.3pt" o:ole="">
+          <v:shape id="_x0000_i1124" type="#_x0000_t75" style="width:412.75pt;height:232.4pt" o:ole="">
             <v:imagedata r:id="rId207" o:title=""/>
           </v:shape>
-          <o:OLEObject Type="Embed" ProgID="Equation.DSMT4" ShapeID="_x0000_i1124" DrawAspect="Content" ObjectID="_1778030072" r:id="rId208"/>
+          <o:OLEObject Type="Embed" ProgID="Equation.DSMT4" ShapeID="_x0000_i1124" DrawAspect="Content" ObjectID="_1778198929" r:id="rId208"/>
         </w:object>
       </w:r>
       <w:r>
@@ -10238,10 +10238,10 @@
           <w:position w:val="-32"/>
         </w:rPr>
         <w:object w:dxaOrig="6200" w:dyaOrig="760" w14:anchorId="4BF5DC90">
-          <v:shape id="_x0000_i1125" type="#_x0000_t75" style="width:309.3pt;height:39.45pt" o:ole="">
+          <v:shape id="_x0000_i1125" type="#_x0000_t75" style="width:309.4pt;height:39.2pt" o:ole="">
             <v:imagedata r:id="rId209" o:title=""/>
           </v:shape>
-          <o:OLEObject Type="Embed" ProgID="Equation.DSMT4" ShapeID="_x0000_i1125" DrawAspect="Content" ObjectID="_1778030073" r:id="rId210"/>
+          <o:OLEObject Type="Embed" ProgID="Equation.DSMT4" ShapeID="_x0000_i1125" DrawAspect="Content" ObjectID="_1778198930" r:id="rId210"/>
         </w:object>
       </w:r>
       <w:r>
@@ -10301,10 +10301,10 @@
           <w:position w:val="-12"/>
         </w:rPr>
         <w:object w:dxaOrig="1480" w:dyaOrig="380" w14:anchorId="321B4CAA">
-          <v:shape id="_x0000_i1126" type="#_x0000_t75" style="width:75.75pt;height:19.4pt" o:ole="">
+          <v:shape id="_x0000_i1126" type="#_x0000_t75" style="width:75.55pt;height:19.25pt" o:ole="">
             <v:imagedata r:id="rId211" o:title=""/>
           </v:shape>
-          <o:OLEObject Type="Embed" ProgID="Equation.DSMT4" ShapeID="_x0000_i1126" DrawAspect="Content" ObjectID="_1778030074" r:id="rId212"/>
+          <o:OLEObject Type="Embed" ProgID="Equation.DSMT4" ShapeID="_x0000_i1126" DrawAspect="Content" ObjectID="_1778198931" r:id="rId212"/>
         </w:object>
       </w:r>
       <w:r>
@@ -10324,10 +10324,10 @@
           <w:position w:val="-32"/>
         </w:rPr>
         <w:object w:dxaOrig="7060" w:dyaOrig="760" w14:anchorId="5C58F31E">
-          <v:shape id="_x0000_i1127" type="#_x0000_t75" style="width:352.5pt;height:39.45pt" o:ole="">
+          <v:shape id="_x0000_i1127" type="#_x0000_t75" style="width:352.15pt;height:39.2pt" o:ole="">
             <v:imagedata r:id="rId213" o:title=""/>
           </v:shape>
-          <o:OLEObject Type="Embed" ProgID="Equation.DSMT4" ShapeID="_x0000_i1127" DrawAspect="Content" ObjectID="_1778030075" r:id="rId214"/>
+          <o:OLEObject Type="Embed" ProgID="Equation.DSMT4" ShapeID="_x0000_i1127" DrawAspect="Content" ObjectID="_1778198932" r:id="rId214"/>
         </w:object>
       </w:r>
       <w:r>
@@ -10503,10 +10503,10 @@
           <w:position w:val="-24"/>
         </w:rPr>
         <w:object w:dxaOrig="1120" w:dyaOrig="660" w14:anchorId="5B73AC2D">
-          <v:shape id="_x0000_i1128" type="#_x0000_t75" style="width:57.6pt;height:32.55pt" o:ole="">
+          <v:shape id="_x0000_i1128" type="#_x0000_t75" style="width:57.75pt;height:32.8pt" o:ole="">
             <v:imagedata r:id="rId215" o:title=""/>
           </v:shape>
-          <o:OLEObject Type="Embed" ProgID="Equation.DSMT4" ShapeID="_x0000_i1128" DrawAspect="Content" ObjectID="_1778030076" r:id="rId216"/>
+          <o:OLEObject Type="Embed" ProgID="Equation.DSMT4" ShapeID="_x0000_i1128" DrawAspect="Content" ObjectID="_1778198933" r:id="rId216"/>
         </w:object>
       </w:r>
       <w:r>
@@ -10526,10 +10526,10 @@
           <w:position w:val="-16"/>
         </w:rPr>
         <w:object w:dxaOrig="6680" w:dyaOrig="440" w14:anchorId="7FA111DC">
-          <v:shape id="_x0000_i1129" type="#_x0000_t75" style="width:334.95pt;height:21.9pt" o:ole="">
+          <v:shape id="_x0000_i1129" type="#_x0000_t75" style="width:335.05pt;height:22.1pt" o:ole="">
             <v:imagedata r:id="rId217" o:title=""/>
           </v:shape>
-          <o:OLEObject Type="Embed" ProgID="Equation.DSMT4" ShapeID="_x0000_i1129" DrawAspect="Content" ObjectID="_1778030077" r:id="rId218"/>
+          <o:OLEObject Type="Embed" ProgID="Equation.DSMT4" ShapeID="_x0000_i1129" DrawAspect="Content" ObjectID="_1778198934" r:id="rId218"/>
         </w:object>
       </w:r>
       <w:r>
@@ -10601,10 +10601,10 @@
           <w:position w:val="-16"/>
         </w:rPr>
         <w:object w:dxaOrig="3360" w:dyaOrig="440" w14:anchorId="61372B1E">
-          <v:shape id="_x0000_i1130" type="#_x0000_t75" style="width:170.9pt;height:21.9pt" o:ole="">
+          <v:shape id="_x0000_i1130" type="#_x0000_t75" style="width:171.1pt;height:22.1pt" o:ole="">
             <v:imagedata r:id="rId219" o:title=""/>
           </v:shape>
-          <o:OLEObject Type="Embed" ProgID="Equation.DSMT4" ShapeID="_x0000_i1130" DrawAspect="Content" ObjectID="_1778030078" r:id="rId220"/>
+          <o:OLEObject Type="Embed" ProgID="Equation.DSMT4" ShapeID="_x0000_i1130" DrawAspect="Content" ObjectID="_1778198935" r:id="rId220"/>
         </w:object>
       </w:r>
       <w:r>
@@ -10657,10 +10657,10 @@
           <w:position w:val="-14"/>
         </w:rPr>
         <w:object w:dxaOrig="300" w:dyaOrig="380" w14:anchorId="1C7E0407">
-          <v:shape id="_x0000_i1131" type="#_x0000_t75" style="width:15.05pt;height:19.4pt" o:ole="">
+          <v:shape id="_x0000_i1131" type="#_x0000_t75" style="width:14.95pt;height:19.25pt" o:ole="">
             <v:imagedata r:id="rId221" o:title=""/>
           </v:shape>
-          <o:OLEObject Type="Embed" ProgID="Equation.DSMT4" ShapeID="_x0000_i1131" DrawAspect="Content" ObjectID="_1778030079" r:id="rId222"/>
+          <o:OLEObject Type="Embed" ProgID="Equation.DSMT4" ShapeID="_x0000_i1131" DrawAspect="Content" ObjectID="_1778198936" r:id="rId222"/>
         </w:object>
       </w:r>
       <w:r>
@@ -10866,10 +10866,10 @@
           <w:position w:val="-64"/>
         </w:rPr>
         <w:object w:dxaOrig="8540" w:dyaOrig="1400" w14:anchorId="0C8B2404">
-          <v:shape id="_x0000_i1132" type="#_x0000_t75" style="width:423.85pt;height:70.75pt" o:ole="">
+          <v:shape id="_x0000_i1132" type="#_x0000_t75" style="width:423.45pt;height:70.55pt" o:ole="">
             <v:imagedata r:id="rId223" o:title=""/>
           </v:shape>
-          <o:OLEObject Type="Embed" ProgID="Equation.DSMT4" ShapeID="_x0000_i1132" DrawAspect="Content" ObjectID="_1778030080" r:id="rId224"/>
+          <o:OLEObject Type="Embed" ProgID="Equation.DSMT4" ShapeID="_x0000_i1132" DrawAspect="Content" ObjectID="_1778198937" r:id="rId224"/>
         </w:object>
       </w:r>
       <w:r>
@@ -10927,10 +10927,10 @@
           <w:position w:val="-12"/>
         </w:rPr>
         <w:object w:dxaOrig="1480" w:dyaOrig="380" w14:anchorId="73F65033">
-          <v:shape id="_x0000_i1133" type="#_x0000_t75" style="width:75.75pt;height:19.4pt" o:ole="">
+          <v:shape id="_x0000_i1133" type="#_x0000_t75" style="width:75.55pt;height:19.25pt" o:ole="">
             <v:imagedata r:id="rId211" o:title=""/>
           </v:shape>
-          <o:OLEObject Type="Embed" ProgID="Equation.DSMT4" ShapeID="_x0000_i1133" DrawAspect="Content" ObjectID="_1778030081" r:id="rId225"/>
+          <o:OLEObject Type="Embed" ProgID="Equation.DSMT4" ShapeID="_x0000_i1133" DrawAspect="Content" ObjectID="_1778198938" r:id="rId225"/>
         </w:object>
       </w:r>
       <w:r>
@@ -10950,10 +10950,10 @@
           <w:position w:val="-64"/>
         </w:rPr>
         <w:object w:dxaOrig="10280" w:dyaOrig="1400" w14:anchorId="331B035F">
-          <v:shape id="_x0000_i1134" type="#_x0000_t75" style="width:514.65pt;height:70.75pt" o:ole="">
+          <v:shape id="_x0000_i1134" type="#_x0000_t75" style="width:514.7pt;height:70.55pt" o:ole="">
             <v:imagedata r:id="rId226" o:title=""/>
           </v:shape>
-          <o:OLEObject Type="Embed" ProgID="Equation.DSMT4" ShapeID="_x0000_i1134" DrawAspect="Content" ObjectID="_1778030082" r:id="rId227"/>
+          <o:OLEObject Type="Embed" ProgID="Equation.DSMT4" ShapeID="_x0000_i1134" DrawAspect="Content" ObjectID="_1778198939" r:id="rId227"/>
         </w:object>
       </w:r>
       <w:r>
@@ -11012,10 +11012,10 @@
           <w:position w:val="-24"/>
         </w:rPr>
         <w:object w:dxaOrig="1120" w:dyaOrig="660" w14:anchorId="777EB544">
-          <v:shape id="_x0000_i1135" type="#_x0000_t75" style="width:57.6pt;height:32.55pt" o:ole="">
+          <v:shape id="_x0000_i1135" type="#_x0000_t75" style="width:57.75pt;height:32.8pt" o:ole="">
             <v:imagedata r:id="rId215" o:title=""/>
           </v:shape>
-          <o:OLEObject Type="Embed" ProgID="Equation.DSMT4" ShapeID="_x0000_i1135" DrawAspect="Content" ObjectID="_1778030083" r:id="rId228"/>
+          <o:OLEObject Type="Embed" ProgID="Equation.DSMT4" ShapeID="_x0000_i1135" DrawAspect="Content" ObjectID="_1778198940" r:id="rId228"/>
         </w:object>
       </w:r>
       <w:r>
@@ -11032,10 +11032,10 @@
           <w:position w:val="-66"/>
         </w:rPr>
         <w:object w:dxaOrig="8860" w:dyaOrig="1440" w14:anchorId="4298701C">
-          <v:shape id="_x0000_i1136" type="#_x0000_t75" style="width:422pt;height:67.6pt" o:ole="">
+          <v:shape id="_x0000_i1136" type="#_x0000_t75" style="width:422pt;height:67.7pt" o:ole="">
             <v:imagedata r:id="rId229" o:title=""/>
           </v:shape>
-          <o:OLEObject Type="Embed" ProgID="Equation.DSMT4" ShapeID="_x0000_i1136" DrawAspect="Content" ObjectID="_1778030084" r:id="rId230"/>
+          <o:OLEObject Type="Embed" ProgID="Equation.DSMT4" ShapeID="_x0000_i1136" DrawAspect="Content" ObjectID="_1778198941" r:id="rId230"/>
         </w:object>
       </w:r>
       <w:r>
@@ -11108,10 +11108,10 @@
           <w:position w:val="-16"/>
         </w:rPr>
         <w:object w:dxaOrig="2280" w:dyaOrig="440" w14:anchorId="1C3CC899">
-          <v:shape id="_x0000_i1137" type="#_x0000_t75" style="width:114.55pt;height:21.9pt" o:ole="">
+          <v:shape id="_x0000_i1137" type="#_x0000_t75" style="width:114.75pt;height:22.1pt" o:ole="">
             <v:imagedata r:id="rId231" o:title=""/>
           </v:shape>
-          <o:OLEObject Type="Embed" ProgID="Equation.DSMT4" ShapeID="_x0000_i1137" DrawAspect="Content" ObjectID="_1778030085" r:id="rId232"/>
+          <o:OLEObject Type="Embed" ProgID="Equation.DSMT4" ShapeID="_x0000_i1137" DrawAspect="Content" ObjectID="_1778198942" r:id="rId232"/>
         </w:object>
       </w:r>
       <w:r>
@@ -11449,10 +11449,10 @@
           <w:position w:val="-108"/>
         </w:rPr>
         <w:object w:dxaOrig="10579" w:dyaOrig="2260" w14:anchorId="5D385CE9">
-          <v:shape id="_x0000_i1138" type="#_x0000_t75" style="width:526.55pt;height:112.05pt" o:ole="">
+          <v:shape id="_x0000_i1138" type="#_x0000_t75" style="width:526.8pt;height:111.9pt" o:ole="">
             <v:imagedata r:id="rId233" o:title=""/>
           </v:shape>
-          <o:OLEObject Type="Embed" ProgID="Equation.DSMT4" ShapeID="_x0000_i1138" DrawAspect="Content" ObjectID="_1778030086" r:id="rId234"/>
+          <o:OLEObject Type="Embed" ProgID="Equation.DSMT4" ShapeID="_x0000_i1138" DrawAspect="Content" ObjectID="_1778198943" r:id="rId234"/>
         </w:object>
       </w:r>
       <w:r>
@@ -11676,10 +11676,10 @@
           <w:position w:val="-32"/>
         </w:rPr>
         <w:object w:dxaOrig="8559" w:dyaOrig="760" w14:anchorId="0F20BB53">
-          <v:shape id="_x0000_i1139" type="#_x0000_t75" style="width:429.5pt;height:37.55pt" o:ole="">
+          <v:shape id="_x0000_i1139" type="#_x0000_t75" style="width:429.15pt;height:37.8pt" o:ole="">
             <v:imagedata r:id="rId235" o:title=""/>
           </v:shape>
-          <o:OLEObject Type="Embed" ProgID="Equation.DSMT4" ShapeID="_x0000_i1139" DrawAspect="Content" ObjectID="_1778030087" r:id="rId236"/>
+          <o:OLEObject Type="Embed" ProgID="Equation.DSMT4" ShapeID="_x0000_i1139" DrawAspect="Content" ObjectID="_1778198944" r:id="rId236"/>
         </w:object>
       </w:r>
       <w:r>
@@ -11743,10 +11743,10 @@
           <w:position w:val="-12"/>
         </w:rPr>
         <w:object w:dxaOrig="279" w:dyaOrig="380" w14:anchorId="44112F32">
-          <v:shape id="_x0000_i1140" type="#_x0000_t75" style="width:14.4pt;height:19.4pt" o:ole="">
+          <v:shape id="_x0000_i1140" type="#_x0000_t75" style="width:14.25pt;height:19.25pt" o:ole="">
             <v:imagedata r:id="rId237" o:title=""/>
           </v:shape>
-          <o:OLEObject Type="Embed" ProgID="Equation.DSMT4" ShapeID="_x0000_i1140" DrawAspect="Content" ObjectID="_1778030088" r:id="rId238"/>
+          <o:OLEObject Type="Embed" ProgID="Equation.DSMT4" ShapeID="_x0000_i1140" DrawAspect="Content" ObjectID="_1778198945" r:id="rId238"/>
         </w:object>
       </w:r>
       <w:r>
@@ -11760,10 +11760,10 @@
           <w:position w:val="-12"/>
         </w:rPr>
         <w:object w:dxaOrig="440" w:dyaOrig="380" w14:anchorId="0DC6EB30">
-          <v:shape id="_x0000_i1141" type="#_x0000_t75" style="width:21.9pt;height:19.4pt" o:ole="">
+          <v:shape id="_x0000_i1141" type="#_x0000_t75" style="width:22.1pt;height:19.25pt" o:ole="">
             <v:imagedata r:id="rId239" o:title=""/>
           </v:shape>
-          <o:OLEObject Type="Embed" ProgID="Equation.DSMT4" ShapeID="_x0000_i1141" DrawAspect="Content" ObjectID="_1778030089" r:id="rId240"/>
+          <o:OLEObject Type="Embed" ProgID="Equation.DSMT4" ShapeID="_x0000_i1141" DrawAspect="Content" ObjectID="_1778198946" r:id="rId240"/>
         </w:object>
       </w:r>
       <w:r>
@@ -11923,10 +11923,10 @@
           <w:position w:val="-32"/>
         </w:rPr>
         <w:object w:dxaOrig="6080" w:dyaOrig="760" w14:anchorId="032A8060">
-          <v:shape id="_x0000_i1142" type="#_x0000_t75" style="width:303.05pt;height:39.45pt" o:ole="">
+          <v:shape id="_x0000_i1142" type="#_x0000_t75" style="width:302.95pt;height:39.2pt" o:ole="">
             <v:imagedata r:id="rId241" o:title=""/>
           </v:shape>
-          <o:OLEObject Type="Embed" ProgID="Equation.DSMT4" ShapeID="_x0000_i1142" DrawAspect="Content" ObjectID="_1778030090" r:id="rId242"/>
+          <o:OLEObject Type="Embed" ProgID="Equation.DSMT4" ShapeID="_x0000_i1142" DrawAspect="Content" ObjectID="_1778198947" r:id="rId242"/>
         </w:object>
       </w:r>
       <w:r>
@@ -11983,10 +11983,10 @@
           <w:position w:val="-4"/>
         </w:rPr>
         <w:object w:dxaOrig="220" w:dyaOrig="260" w14:anchorId="3333D882">
-          <v:shape id="_x0000_i1143" type="#_x0000_t75" style="width:10.65pt;height:13.75pt" o:ole="">
+          <v:shape id="_x0000_i1143" type="#_x0000_t75" style="width:10.7pt;height:13.55pt" o:ole="">
             <v:imagedata r:id="rId243" o:title=""/>
           </v:shape>
-          <o:OLEObject Type="Embed" ProgID="Equation.DSMT4" ShapeID="_x0000_i1143" DrawAspect="Content" ObjectID="_1778030091" r:id="rId244"/>
+          <o:OLEObject Type="Embed" ProgID="Equation.DSMT4" ShapeID="_x0000_i1143" DrawAspect="Content" ObjectID="_1778198948" r:id="rId244"/>
         </w:object>
       </w:r>
       <w:r>
@@ -12020,10 +12020,10 @@
           <w:position w:val="-36"/>
         </w:rPr>
         <w:object w:dxaOrig="5420" w:dyaOrig="840" w14:anchorId="0B736976">
-          <v:shape id="_x0000_i1144" type="#_x0000_t75" style="width:270.45pt;height:44.45pt" o:ole="">
+          <v:shape id="_x0000_i1144" type="#_x0000_t75" style="width:270.2pt;height:44.2pt" o:ole="">
             <v:imagedata r:id="rId245" o:title=""/>
           </v:shape>
-          <o:OLEObject Type="Embed" ProgID="Equation.DSMT4" ShapeID="_x0000_i1144" DrawAspect="Content" ObjectID="_1778030092" r:id="rId246"/>
+          <o:OLEObject Type="Embed" ProgID="Equation.DSMT4" ShapeID="_x0000_i1144" DrawAspect="Content" ObjectID="_1778198949" r:id="rId246"/>
         </w:object>
       </w:r>
       <w:r>
@@ -12092,10 +12092,10 @@
           <w:position w:val="-12"/>
         </w:rPr>
         <w:object w:dxaOrig="1480" w:dyaOrig="380" w14:anchorId="1AB2E44E">
-          <v:shape id="_x0000_i1145" type="#_x0000_t75" style="width:75.75pt;height:19.4pt" o:ole="">
+          <v:shape id="_x0000_i1145" type="#_x0000_t75" style="width:75.55pt;height:19.25pt" o:ole="">
             <v:imagedata r:id="rId211" o:title=""/>
           </v:shape>
-          <o:OLEObject Type="Embed" ProgID="Equation.DSMT4" ShapeID="_x0000_i1145" DrawAspect="Content" ObjectID="_1778030093" r:id="rId247"/>
+          <o:OLEObject Type="Embed" ProgID="Equation.DSMT4" ShapeID="_x0000_i1145" DrawAspect="Content" ObjectID="_1778198950" r:id="rId247"/>
         </w:object>
       </w:r>
       <w:r>
@@ -12119,10 +12119,10 @@
           <w:position w:val="-32"/>
         </w:rPr>
         <w:object w:dxaOrig="6660" w:dyaOrig="760" w14:anchorId="70207576">
-          <v:shape id="_x0000_i1146" type="#_x0000_t75" style="width:332.45pt;height:39.45pt" o:ole="">
+          <v:shape id="_x0000_i1146" type="#_x0000_t75" style="width:332.2pt;height:39.2pt" o:ole="">
             <v:imagedata r:id="rId248" o:title=""/>
           </v:shape>
-          <o:OLEObject Type="Embed" ProgID="Equation.DSMT4" ShapeID="_x0000_i1146" DrawAspect="Content" ObjectID="_1778030094" r:id="rId249"/>
+          <o:OLEObject Type="Embed" ProgID="Equation.DSMT4" ShapeID="_x0000_i1146" DrawAspect="Content" ObjectID="_1778198951" r:id="rId249"/>
         </w:object>
       </w:r>
       <w:r>
@@ -12176,10 +12176,10 @@
           <w:position w:val="-24"/>
         </w:rPr>
         <w:object w:dxaOrig="1120" w:dyaOrig="660" w14:anchorId="6BEC7949">
-          <v:shape id="_x0000_i1147" type="#_x0000_t75" style="width:57.6pt;height:32.55pt" o:ole="">
+          <v:shape id="_x0000_i1147" type="#_x0000_t75" style="width:57.75pt;height:32.8pt" o:ole="">
             <v:imagedata r:id="rId215" o:title=""/>
           </v:shape>
-          <o:OLEObject Type="Embed" ProgID="Equation.DSMT4" ShapeID="_x0000_i1147" DrawAspect="Content" ObjectID="_1778030095" r:id="rId250"/>
+          <o:OLEObject Type="Embed" ProgID="Equation.DSMT4" ShapeID="_x0000_i1147" DrawAspect="Content" ObjectID="_1778198952" r:id="rId250"/>
         </w:object>
       </w:r>
       <w:r>
@@ -12203,10 +12203,10 @@
           <w:position w:val="-16"/>
         </w:rPr>
         <w:object w:dxaOrig="6220" w:dyaOrig="440" w14:anchorId="1C8D7A6C">
-          <v:shape id="_x0000_i1148" type="#_x0000_t75" style="width:310.55pt;height:22.55pt" o:ole="">
+          <v:shape id="_x0000_i1148" type="#_x0000_t75" style="width:310.8pt;height:22.8pt" o:ole="">
             <v:imagedata r:id="rId251" o:title=""/>
           </v:shape>
-          <o:OLEObject Type="Embed" ProgID="Equation.DSMT4" ShapeID="_x0000_i1148" DrawAspect="Content" ObjectID="_1778030096" r:id="rId252"/>
+          <o:OLEObject Type="Embed" ProgID="Equation.DSMT4" ShapeID="_x0000_i1148" DrawAspect="Content" ObjectID="_1778198953" r:id="rId252"/>
         </w:object>
       </w:r>
       <w:r>
@@ -12281,10 +12281,10 @@
           <w:position w:val="-16"/>
         </w:rPr>
         <w:object w:dxaOrig="7200" w:dyaOrig="440" w14:anchorId="6CDCDCDD">
-          <v:shape id="_x0000_i1149" type="#_x0000_t75" style="width:5in;height:22.55pt" o:ole="">
+          <v:shape id="_x0000_i1149" type="#_x0000_t75" style="width:5in;height:22.8pt" o:ole="">
             <v:imagedata r:id="rId253" o:title=""/>
           </v:shape>
-          <o:OLEObject Type="Embed" ProgID="Equation.DSMT4" ShapeID="_x0000_i1149" DrawAspect="Content" ObjectID="_1778030097" r:id="rId254"/>
+          <o:OLEObject Type="Embed" ProgID="Equation.DSMT4" ShapeID="_x0000_i1149" DrawAspect="Content" ObjectID="_1778198954" r:id="rId254"/>
         </w:object>
       </w:r>
       <w:r>
@@ -12339,10 +12339,10 @@
           <w:position w:val="-34"/>
         </w:rPr>
         <w:object w:dxaOrig="3980" w:dyaOrig="800" w14:anchorId="76EF263E">
-          <v:shape id="_x0000_i1150" type="#_x0000_t75" style="width:198.45pt;height:40.05pt" o:ole="">
+          <v:shape id="_x0000_i1150" type="#_x0000_t75" style="width:198.2pt;height:39.9pt" o:ole="">
             <v:imagedata r:id="rId255" o:title=""/>
           </v:shape>
-          <o:OLEObject Type="Embed" ProgID="Equation.DSMT4" ShapeID="_x0000_i1150" DrawAspect="Content" ObjectID="_1778030098" r:id="rId256"/>
+          <o:OLEObject Type="Embed" ProgID="Equation.DSMT4" ShapeID="_x0000_i1150" DrawAspect="Content" ObjectID="_1778198955" r:id="rId256"/>
         </w:object>
       </w:r>
       <w:r>
@@ -12395,10 +12395,10 @@
           <w:position w:val="-34"/>
         </w:rPr>
         <w:object w:dxaOrig="4040" w:dyaOrig="800" w14:anchorId="3FF701FE">
-          <v:shape id="_x0000_i1151" type="#_x0000_t75" style="width:201.6pt;height:40.05pt" o:ole="">
+          <v:shape id="_x0000_i1151" type="#_x0000_t75" style="width:201.75pt;height:39.9pt" o:ole="">
             <v:imagedata r:id="rId257" o:title=""/>
           </v:shape>
-          <o:OLEObject Type="Embed" ProgID="Equation.DSMT4" ShapeID="_x0000_i1151" DrawAspect="Content" ObjectID="_1778030099" r:id="rId258"/>
+          <o:OLEObject Type="Embed" ProgID="Equation.DSMT4" ShapeID="_x0000_i1151" DrawAspect="Content" ObjectID="_1778198956" r:id="rId258"/>
         </w:object>
       </w:r>
       <w:r>
@@ -12451,10 +12451,10 @@
           <w:position w:val="-34"/>
         </w:rPr>
         <w:object w:dxaOrig="4020" w:dyaOrig="800" w14:anchorId="57897577">
-          <v:shape id="_x0000_i1152" type="#_x0000_t75" style="width:200.95pt;height:40.05pt" o:ole="">
+          <v:shape id="_x0000_i1152" type="#_x0000_t75" style="width:201.05pt;height:39.9pt" o:ole="">
             <v:imagedata r:id="rId259" o:title=""/>
           </v:shape>
-          <o:OLEObject Type="Embed" ProgID="Equation.DSMT4" ShapeID="_x0000_i1152" DrawAspect="Content" ObjectID="_1778030100" r:id="rId260"/>
+          <o:OLEObject Type="Embed" ProgID="Equation.DSMT4" ShapeID="_x0000_i1152" DrawAspect="Content" ObjectID="_1778198957" r:id="rId260"/>
         </w:object>
       </w:r>
       <w:r>
@@ -12703,10 +12703,10 @@
           <w:position w:val="-16"/>
         </w:rPr>
         <w:object w:dxaOrig="7540" w:dyaOrig="440" w14:anchorId="70C8C136">
-          <v:shape id="_x0000_i1153" type="#_x0000_t75" style="width:375.65pt;height:22.55pt" o:ole="">
+          <v:shape id="_x0000_i1153" type="#_x0000_t75" style="width:375.7pt;height:22.8pt" o:ole="">
             <v:imagedata r:id="rId261" o:title=""/>
           </v:shape>
-          <o:OLEObject Type="Embed" ProgID="Equation.DSMT4" ShapeID="_x0000_i1153" DrawAspect="Content" ObjectID="_1778030101" r:id="rId262"/>
+          <o:OLEObject Type="Embed" ProgID="Equation.DSMT4" ShapeID="_x0000_i1153" DrawAspect="Content" ObjectID="_1778198958" r:id="rId262"/>
         </w:object>
       </w:r>
       <w:r>
@@ -12759,10 +12759,10 @@
           <w:position w:val="-36"/>
         </w:rPr>
         <w:object w:dxaOrig="3340" w:dyaOrig="840" w14:anchorId="60A93112">
-          <v:shape id="_x0000_i1154" type="#_x0000_t75" style="width:166.55pt;height:44.45pt" o:ole="">
+          <v:shape id="_x0000_i1154" type="#_x0000_t75" style="width:166.8pt;height:44.2pt" o:ole="">
             <v:imagedata r:id="rId263" o:title=""/>
           </v:shape>
-          <o:OLEObject Type="Embed" ProgID="Equation.DSMT4" ShapeID="_x0000_i1154" DrawAspect="Content" ObjectID="_1778030102" r:id="rId264"/>
+          <o:OLEObject Type="Embed" ProgID="Equation.DSMT4" ShapeID="_x0000_i1154" DrawAspect="Content" ObjectID="_1778198959" r:id="rId264"/>
         </w:object>
       </w:r>
       <w:r>
@@ -12908,10 +12908,10 @@
           <w:position w:val="-12"/>
         </w:rPr>
         <w:object w:dxaOrig="320" w:dyaOrig="360" w14:anchorId="296D4A20">
-          <v:shape id="_x0000_i1155" type="#_x0000_t75" style="width:15.65pt;height:16.9pt" o:ole="">
+          <v:shape id="_x0000_i1155" type="#_x0000_t75" style="width:15.7pt;height:17.1pt" o:ole="">
             <v:imagedata r:id="rId265" o:title=""/>
           </v:shape>
-          <o:OLEObject Type="Embed" ProgID="Equation.DSMT4" ShapeID="_x0000_i1155" DrawAspect="Content" ObjectID="_1778030103" r:id="rId266"/>
+          <o:OLEObject Type="Embed" ProgID="Equation.DSMT4" ShapeID="_x0000_i1155" DrawAspect="Content" ObjectID="_1778198960" r:id="rId266"/>
         </w:object>
       </w:r>
       <w:r>
@@ -12922,10 +12922,10 @@
           <w:position w:val="-12"/>
         </w:rPr>
         <w:object w:dxaOrig="340" w:dyaOrig="360" w14:anchorId="60C16F56">
-          <v:shape id="_x0000_i1156" type="#_x0000_t75" style="width:16.3pt;height:16.9pt" o:ole="">
+          <v:shape id="_x0000_i1156" type="#_x0000_t75" style="width:16.4pt;height:17.1pt" o:ole="">
             <v:imagedata r:id="rId267" o:title=""/>
           </v:shape>
-          <o:OLEObject Type="Embed" ProgID="Equation.DSMT4" ShapeID="_x0000_i1156" DrawAspect="Content" ObjectID="_1778030104" r:id="rId268"/>
+          <o:OLEObject Type="Embed" ProgID="Equation.DSMT4" ShapeID="_x0000_i1156" DrawAspect="Content" ObjectID="_1778198961" r:id="rId268"/>
         </w:object>
       </w:r>
       <w:r>
@@ -12936,10 +12936,10 @@
           <w:position w:val="-12"/>
         </w:rPr>
         <w:object w:dxaOrig="340" w:dyaOrig="360" w14:anchorId="77D91B8B">
-          <v:shape id="_x0000_i1157" type="#_x0000_t75" style="width:16.3pt;height:16.9pt" o:ole="">
+          <v:shape id="_x0000_i1157" type="#_x0000_t75" style="width:16.4pt;height:17.1pt" o:ole="">
             <v:imagedata r:id="rId269" o:title=""/>
           </v:shape>
-          <o:OLEObject Type="Embed" ProgID="Equation.DSMT4" ShapeID="_x0000_i1157" DrawAspect="Content" ObjectID="_1778030105" r:id="rId270"/>
+          <o:OLEObject Type="Embed" ProgID="Equation.DSMT4" ShapeID="_x0000_i1157" DrawAspect="Content" ObjectID="_1778198962" r:id="rId270"/>
         </w:object>
       </w:r>
       <w:r>
@@ -12959,10 +12959,10 @@
           <w:position w:val="-14"/>
         </w:rPr>
         <w:object w:dxaOrig="2659" w:dyaOrig="400" w14:anchorId="5F029383">
-          <v:shape id="_x0000_i1158" type="#_x0000_t75" style="width:133.35pt;height:21.9pt" o:ole="">
+          <v:shape id="_x0000_i1158" type="#_x0000_t75" style="width:133.3pt;height:22.1pt" o:ole="">
             <v:imagedata r:id="rId271" o:title=""/>
           </v:shape>
-          <o:OLEObject Type="Embed" ProgID="Equation.DSMT4" ShapeID="_x0000_i1158" DrawAspect="Content" ObjectID="_1778030106" r:id="rId272"/>
+          <o:OLEObject Type="Embed" ProgID="Equation.DSMT4" ShapeID="_x0000_i1158" DrawAspect="Content" ObjectID="_1778198963" r:id="rId272"/>
         </w:object>
       </w:r>
       <w:r>
@@ -13010,10 +13010,10 @@
           <w:position w:val="-12"/>
         </w:rPr>
         <w:object w:dxaOrig="320" w:dyaOrig="360" w14:anchorId="00E1F7B6">
-          <v:shape id="_x0000_i1159" type="#_x0000_t75" style="width:15.65pt;height:16.9pt" o:ole="">
+          <v:shape id="_x0000_i1159" type="#_x0000_t75" style="width:15.7pt;height:17.1pt" o:ole="">
             <v:imagedata r:id="rId265" o:title=""/>
           </v:shape>
-          <o:OLEObject Type="Embed" ProgID="Equation.DSMT4" ShapeID="_x0000_i1159" DrawAspect="Content" ObjectID="_1778030107" r:id="rId273"/>
+          <o:OLEObject Type="Embed" ProgID="Equation.DSMT4" ShapeID="_x0000_i1159" DrawAspect="Content" ObjectID="_1778198964" r:id="rId273"/>
         </w:object>
       </w:r>
       <w:r>
@@ -13024,10 +13024,10 @@
           <w:position w:val="-12"/>
         </w:rPr>
         <w:object w:dxaOrig="340" w:dyaOrig="360" w14:anchorId="77E8C2E7">
-          <v:shape id="_x0000_i1160" type="#_x0000_t75" style="width:16.3pt;height:16.9pt" o:ole="">
+          <v:shape id="_x0000_i1160" type="#_x0000_t75" style="width:16.4pt;height:17.1pt" o:ole="">
             <v:imagedata r:id="rId274" o:title=""/>
           </v:shape>
-          <o:OLEObject Type="Embed" ProgID="Equation.DSMT4" ShapeID="_x0000_i1160" DrawAspect="Content" ObjectID="_1778030108" r:id="rId275"/>
+          <o:OLEObject Type="Embed" ProgID="Equation.DSMT4" ShapeID="_x0000_i1160" DrawAspect="Content" ObjectID="_1778198965" r:id="rId275"/>
         </w:object>
       </w:r>
       <w:r>
@@ -13038,10 +13038,10 @@
           <w:position w:val="-12"/>
         </w:rPr>
         <w:object w:dxaOrig="340" w:dyaOrig="360" w14:anchorId="378A0431">
-          <v:shape id="_x0000_i1161" type="#_x0000_t75" style="width:16.3pt;height:16.9pt" o:ole="">
+          <v:shape id="_x0000_i1161" type="#_x0000_t75" style="width:16.4pt;height:17.1pt" o:ole="">
             <v:imagedata r:id="rId276" o:title=""/>
           </v:shape>
-          <o:OLEObject Type="Embed" ProgID="Equation.DSMT4" ShapeID="_x0000_i1161" DrawAspect="Content" ObjectID="_1778030109" r:id="rId277"/>
+          <o:OLEObject Type="Embed" ProgID="Equation.DSMT4" ShapeID="_x0000_i1161" DrawAspect="Content" ObjectID="_1778198966" r:id="rId277"/>
         </w:object>
       </w:r>
       <w:r>
@@ -13070,10 +13070,10 @@
           <w:position w:val="-14"/>
         </w:rPr>
         <w:object w:dxaOrig="3220" w:dyaOrig="400" w14:anchorId="44CF9CF3">
-          <v:shape id="_x0000_i1162" type="#_x0000_t75" style="width:160.3pt;height:21.9pt" o:ole="">
+          <v:shape id="_x0000_i1162" type="#_x0000_t75" style="width:160.4pt;height:22.1pt" o:ole="">
             <v:imagedata r:id="rId278" o:title=""/>
           </v:shape>
-          <o:OLEObject Type="Embed" ProgID="Equation.DSMT4" ShapeID="_x0000_i1162" DrawAspect="Content" ObjectID="_1778030110" r:id="rId279"/>
+          <o:OLEObject Type="Embed" ProgID="Equation.DSMT4" ShapeID="_x0000_i1162" DrawAspect="Content" ObjectID="_1778198967" r:id="rId279"/>
         </w:object>
       </w:r>
       <w:r>
@@ -13133,10 +13133,10 @@
           <w:position w:val="-54"/>
         </w:rPr>
         <w:object w:dxaOrig="1900" w:dyaOrig="1219" w14:anchorId="6BC4E540">
-          <v:shape id="_x0000_i1163" type="#_x0000_t75" style="width:94.55pt;height:61.35pt" o:ole="">
+          <v:shape id="_x0000_i1163" type="#_x0000_t75" style="width:94.8pt;height:61.3pt" o:ole="">
             <v:imagedata r:id="rId280" o:title=""/>
           </v:shape>
-          <o:OLEObject Type="Embed" ProgID="Equation.DSMT4" ShapeID="_x0000_i1163" DrawAspect="Content" ObjectID="_1778030111" r:id="rId281"/>
+          <o:OLEObject Type="Embed" ProgID="Equation.DSMT4" ShapeID="_x0000_i1163" DrawAspect="Content" ObjectID="_1778198968" r:id="rId281"/>
         </w:object>
       </w:r>
       <w:r>
@@ -13208,10 +13208,10 @@
           <w:lang w:eastAsia="zh-CN"/>
         </w:rPr>
         <w:object w:dxaOrig="1840" w:dyaOrig="400" w14:anchorId="7B9BB352">
-          <v:shape id="_x0000_i1164" type="#_x0000_t75" style="width:93.9pt;height:21.9pt" o:ole="">
+          <v:shape id="_x0000_i1164" type="#_x0000_t75" style="width:94.1pt;height:22.1pt" o:ole="">
             <v:imagedata r:id="rId282" o:title=""/>
           </v:shape>
-          <o:OLEObject Type="Embed" ProgID="Equation.DSMT4" ShapeID="_x0000_i1164" DrawAspect="Content" ObjectID="_1778030112" r:id="rId283"/>
+          <o:OLEObject Type="Embed" ProgID="Equation.DSMT4" ShapeID="_x0000_i1164" DrawAspect="Content" ObjectID="_1778198969" r:id="rId283"/>
         </w:object>
       </w:r>
       <w:r>
@@ -13226,10 +13226,10 @@
           <w:lang w:eastAsia="zh-CN"/>
         </w:rPr>
         <w:object w:dxaOrig="1880" w:dyaOrig="400" w14:anchorId="1F3B405C">
-          <v:shape id="_x0000_i1165" type="#_x0000_t75" style="width:92.05pt;height:21.9pt" o:ole="">
+          <v:shape id="_x0000_i1165" type="#_x0000_t75" style="width:91.95pt;height:22.1pt" o:ole="">
             <v:imagedata r:id="rId284" o:title=""/>
           </v:shape>
-          <o:OLEObject Type="Embed" ProgID="Equation.DSMT4" ShapeID="_x0000_i1165" DrawAspect="Content" ObjectID="_1778030113" r:id="rId285"/>
+          <o:OLEObject Type="Embed" ProgID="Equation.DSMT4" ShapeID="_x0000_i1165" DrawAspect="Content" ObjectID="_1778198970" r:id="rId285"/>
         </w:object>
       </w:r>
       <w:r>
@@ -13244,10 +13244,10 @@
           <w:lang w:eastAsia="zh-CN"/>
         </w:rPr>
         <w:object w:dxaOrig="300" w:dyaOrig="279" w14:anchorId="3F20CEBB">
-          <v:shape id="_x0000_i1166" type="#_x0000_t75" style="width:15.05pt;height:14.4pt" o:ole="">
+          <v:shape id="_x0000_i1166" type="#_x0000_t75" style="width:14.95pt;height:14.25pt" o:ole="">
             <v:imagedata r:id="rId286" o:title=""/>
           </v:shape>
-          <o:OLEObject Type="Embed" ProgID="Equation.DSMT4" ShapeID="_x0000_i1166" DrawAspect="Content" ObjectID="_1778030114" r:id="rId287"/>
+          <o:OLEObject Type="Embed" ProgID="Equation.DSMT4" ShapeID="_x0000_i1166" DrawAspect="Content" ObjectID="_1778198971" r:id="rId287"/>
         </w:object>
       </w:r>
       <w:r>
@@ -13398,10 +13398,10 @@
           <w:position w:val="-34"/>
         </w:rPr>
         <w:object w:dxaOrig="4099" w:dyaOrig="800" w14:anchorId="16EDEC8D">
-          <v:shape id="_x0000_i1167" type="#_x0000_t75" style="width:206pt;height:40.05pt" o:ole="">
+          <v:shape id="_x0000_i1167" type="#_x0000_t75" style="width:206pt;height:39.9pt" o:ole="">
             <v:imagedata r:id="rId288" o:title=""/>
           </v:shape>
-          <o:OLEObject Type="Embed" ProgID="Equation.DSMT4" ShapeID="_x0000_i1167" DrawAspect="Content" ObjectID="_1778030115" r:id="rId289"/>
+          <o:OLEObject Type="Embed" ProgID="Equation.DSMT4" ShapeID="_x0000_i1167" DrawAspect="Content" ObjectID="_1778198972" r:id="rId289"/>
         </w:object>
       </w:r>
       <w:r>
@@ -15383,10 +15383,10 @@
           <w:position w:val="-30"/>
         </w:rPr>
         <w:object w:dxaOrig="1980" w:dyaOrig="700" w14:anchorId="4E98CCE4">
-          <v:shape id="_x0000_i1168" type="#_x0000_t75" style="width:98.9pt;height:35.05pt" o:ole="">
+          <v:shape id="_x0000_i1168" type="#_x0000_t75" style="width:99.1pt;height:34.95pt" o:ole="">
             <v:imagedata r:id="rId290" o:title=""/>
           </v:shape>
-          <o:OLEObject Type="Embed" ProgID="Equation.DSMT4" ShapeID="_x0000_i1168" DrawAspect="Content" ObjectID="_1778030116" r:id="rId291"/>
+          <o:OLEObject Type="Embed" ProgID="Equation.DSMT4" ShapeID="_x0000_i1168" DrawAspect="Content" ObjectID="_1778198973" r:id="rId291"/>
         </w:object>
       </w:r>
       <w:r>
@@ -15586,10 +15586,10 @@
           <w:position w:val="-30"/>
         </w:rPr>
         <w:object w:dxaOrig="2780" w:dyaOrig="700" w14:anchorId="251C59BD">
-          <v:shape id="_x0000_i1169" type="#_x0000_t75" style="width:138.35pt;height:35.05pt" o:ole="">
+          <v:shape id="_x0000_i1169" type="#_x0000_t75" style="width:138.3pt;height:34.95pt" o:ole="">
             <v:imagedata r:id="rId292" o:title=""/>
           </v:shape>
-          <o:OLEObject Type="Embed" ProgID="Equation.DSMT4" ShapeID="_x0000_i1169" DrawAspect="Content" ObjectID="_1778030117" r:id="rId293"/>
+          <o:OLEObject Type="Embed" ProgID="Equation.DSMT4" ShapeID="_x0000_i1169" DrawAspect="Content" ObjectID="_1778198974" r:id="rId293"/>
         </w:object>
       </w:r>
       <w:r>
@@ -15641,10 +15641,10 @@
           <w:position w:val="-32"/>
         </w:rPr>
         <w:object w:dxaOrig="2280" w:dyaOrig="760" w14:anchorId="4D02B380">
-          <v:shape id="_x0000_i1170" type="#_x0000_t75" style="width:113.95pt;height:39.45pt" o:ole="">
+          <v:shape id="_x0000_i1170" type="#_x0000_t75" style="width:114.05pt;height:39.2pt" o:ole="">
             <v:imagedata r:id="rId294" o:title=""/>
           </v:shape>
-          <o:OLEObject Type="Embed" ProgID="Equation.DSMT4" ShapeID="_x0000_i1170" DrawAspect="Content" ObjectID="_1778030118" r:id="rId295"/>
+          <o:OLEObject Type="Embed" ProgID="Equation.DSMT4" ShapeID="_x0000_i1170" DrawAspect="Content" ObjectID="_1778198975" r:id="rId295"/>
         </w:object>
       </w:r>
       <w:r>
@@ -15753,10 +15753,10 @@
           <w:position w:val="-32"/>
         </w:rPr>
         <w:object w:dxaOrig="2020" w:dyaOrig="740" w14:anchorId="1C239970">
-          <v:shape id="_x0000_i1171" type="#_x0000_t75" style="width:99.55pt;height:37.55pt" o:ole="">
+          <v:shape id="_x0000_i1171" type="#_x0000_t75" style="width:99.8pt;height:37.8pt" o:ole="">
             <v:imagedata r:id="rId296" o:title=""/>
           </v:shape>
-          <o:OLEObject Type="Embed" ProgID="Equation.DSMT4" ShapeID="_x0000_i1171" DrawAspect="Content" ObjectID="_1778030119" r:id="rId297"/>
+          <o:OLEObject Type="Embed" ProgID="Equation.DSMT4" ShapeID="_x0000_i1171" DrawAspect="Content" ObjectID="_1778198976" r:id="rId297"/>
         </w:object>
       </w:r>
       <w:r>
@@ -15947,10 +15947,10 @@
           <w:position w:val="-16"/>
         </w:rPr>
         <w:object w:dxaOrig="2400" w:dyaOrig="440" w14:anchorId="13E15774">
-          <v:shape id="_x0000_i1172" type="#_x0000_t75" style="width:119.6pt;height:21.9pt" o:ole="">
+          <v:shape id="_x0000_i1172" type="#_x0000_t75" style="width:119.75pt;height:22.1pt" o:ole="">
             <v:imagedata r:id="rId298" o:title=""/>
           </v:shape>
-          <o:OLEObject Type="Embed" ProgID="Equation.DSMT4" ShapeID="_x0000_i1172" DrawAspect="Content" ObjectID="_1778030120" r:id="rId299"/>
+          <o:OLEObject Type="Embed" ProgID="Equation.DSMT4" ShapeID="_x0000_i1172" DrawAspect="Content" ObjectID="_1778198977" r:id="rId299"/>
         </w:object>
       </w:r>
       <w:r>
@@ -16004,10 +16004,10 @@
           <w:position w:val="-16"/>
         </w:rPr>
         <w:object w:dxaOrig="2360" w:dyaOrig="440" w14:anchorId="70B9D64B">
-          <v:shape id="_x0000_i1173" type="#_x0000_t75" style="width:117.1pt;height:21.9pt" o:ole="">
+          <v:shape id="_x0000_i1173" type="#_x0000_t75" style="width:116.9pt;height:22.1pt" o:ole="">
             <v:imagedata r:id="rId300" o:title=""/>
           </v:shape>
-          <o:OLEObject Type="Embed" ProgID="Equation.DSMT4" ShapeID="_x0000_i1173" DrawAspect="Content" ObjectID="_1778030121" r:id="rId301"/>
+          <o:OLEObject Type="Embed" ProgID="Equation.DSMT4" ShapeID="_x0000_i1173" DrawAspect="Content" ObjectID="_1778198978" r:id="rId301"/>
         </w:object>
       </w:r>
       <w:r>
@@ -16081,10 +16081,10 @@
           <w:position w:val="-28"/>
         </w:rPr>
         <w:object w:dxaOrig="2700" w:dyaOrig="660" w14:anchorId="6E46F6A7">
-          <v:shape id="_x0000_i1174" type="#_x0000_t75" style="width:134.6pt;height:32.55pt" o:ole="">
+          <v:shape id="_x0000_i1174" type="#_x0000_t75" style="width:134.75pt;height:32.8pt" o:ole="">
             <v:imagedata r:id="rId302" o:title=""/>
           </v:shape>
-          <o:OLEObject Type="Embed" ProgID="Equation.DSMT4" ShapeID="_x0000_i1174" DrawAspect="Content" ObjectID="_1778030122" r:id="rId303"/>
+          <o:OLEObject Type="Embed" ProgID="Equation.DSMT4" ShapeID="_x0000_i1174" DrawAspect="Content" ObjectID="_1778198979" r:id="rId303"/>
         </w:object>
       </w:r>
       <w:r>
@@ -16138,10 +16138,10 @@
           <w:position w:val="-28"/>
         </w:rPr>
         <w:object w:dxaOrig="2680" w:dyaOrig="660" w14:anchorId="62514626">
-          <v:shape id="_x0000_i1175" type="#_x0000_t75" style="width:134pt;height:32.55pt" o:ole="">
+          <v:shape id="_x0000_i1175" type="#_x0000_t75" style="width:134pt;height:32.8pt" o:ole="">
             <v:imagedata r:id="rId304" o:title=""/>
           </v:shape>
-          <o:OLEObject Type="Embed" ProgID="Equation.DSMT4" ShapeID="_x0000_i1175" DrawAspect="Content" ObjectID="_1778030123" r:id="rId305"/>
+          <o:OLEObject Type="Embed" ProgID="Equation.DSMT4" ShapeID="_x0000_i1175" DrawAspect="Content" ObjectID="_1778198980" r:id="rId305"/>
         </w:object>
       </w:r>
       <w:r>
@@ -16195,10 +16195,10 @@
           <w:position w:val="-30"/>
         </w:rPr>
         <w:object w:dxaOrig="3519" w:dyaOrig="780" w14:anchorId="5EDC3F9A">
-          <v:shape id="_x0000_i1176" type="#_x0000_t75" style="width:175.95pt;height:39.45pt" o:ole="">
+          <v:shape id="_x0000_i1176" type="#_x0000_t75" style="width:176.1pt;height:39.2pt" o:ole="">
             <v:imagedata r:id="rId306" o:title=""/>
           </v:shape>
-          <o:OLEObject Type="Embed" ProgID="Equation.DSMT4" ShapeID="_x0000_i1176" DrawAspect="Content" ObjectID="_1778030124" r:id="rId307"/>
+          <o:OLEObject Type="Embed" ProgID="Equation.DSMT4" ShapeID="_x0000_i1176" DrawAspect="Content" ObjectID="_1778198981" r:id="rId307"/>
         </w:object>
       </w:r>
       <w:r>
@@ -16252,10 +16252,10 @@
           <w:position w:val="-28"/>
         </w:rPr>
         <w:object w:dxaOrig="2439" w:dyaOrig="660" w14:anchorId="0694635F">
-          <v:shape id="_x0000_i1177" type="#_x0000_t75" style="width:122.1pt;height:32.55pt" o:ole="">
+          <v:shape id="_x0000_i1177" type="#_x0000_t75" style="width:121.9pt;height:32.8pt" o:ole="">
             <v:imagedata r:id="rId308" o:title=""/>
           </v:shape>
-          <o:OLEObject Type="Embed" ProgID="Equation.DSMT4" ShapeID="_x0000_i1177" DrawAspect="Content" ObjectID="_1778030125" r:id="rId309"/>
+          <o:OLEObject Type="Embed" ProgID="Equation.DSMT4" ShapeID="_x0000_i1177" DrawAspect="Content" ObjectID="_1778198982" r:id="rId309"/>
         </w:object>
       </w:r>
       <w:r>
@@ -16328,10 +16328,10 @@
           <w:position w:val="-28"/>
         </w:rPr>
         <w:object w:dxaOrig="800" w:dyaOrig="660" w14:anchorId="06C8638D">
-          <v:shape id="_x0000_i1178" type="#_x0000_t75" style="width:40.05pt;height:32.55pt" o:ole="">
+          <v:shape id="_x0000_i1178" type="#_x0000_t75" style="width:39.9pt;height:32.8pt" o:ole="">
             <v:imagedata r:id="rId310" o:title=""/>
           </v:shape>
-          <o:OLEObject Type="Embed" ProgID="Equation.DSMT4" ShapeID="_x0000_i1178" DrawAspect="Content" ObjectID="_1778030126" r:id="rId311"/>
+          <o:OLEObject Type="Embed" ProgID="Equation.DSMT4" ShapeID="_x0000_i1178" DrawAspect="Content" ObjectID="_1778198983" r:id="rId311"/>
         </w:object>
       </w:r>
       <w:r>
@@ -16385,10 +16385,10 @@
           <w:position w:val="-28"/>
         </w:rPr>
         <w:object w:dxaOrig="800" w:dyaOrig="660" w14:anchorId="509FC82D">
-          <v:shape id="_x0000_i1179" type="#_x0000_t75" style="width:40.05pt;height:32.55pt" o:ole="">
+          <v:shape id="_x0000_i1179" type="#_x0000_t75" style="width:39.9pt;height:32.8pt" o:ole="">
             <v:imagedata r:id="rId312" o:title=""/>
           </v:shape>
-          <o:OLEObject Type="Embed" ProgID="Equation.DSMT4" ShapeID="_x0000_i1179" DrawAspect="Content" ObjectID="_1778030127" r:id="rId313"/>
+          <o:OLEObject Type="Embed" ProgID="Equation.DSMT4" ShapeID="_x0000_i1179" DrawAspect="Content" ObjectID="_1778198984" r:id="rId313"/>
         </w:object>
       </w:r>
       <w:r>
@@ -16442,10 +16442,10 @@
           <w:position w:val="-38"/>
         </w:rPr>
         <w:object w:dxaOrig="5760" w:dyaOrig="999" w14:anchorId="089E07FA">
-          <v:shape id="_x0000_i1180" type="#_x0000_t75" style="width:4in;height:50.1pt" o:ole="">
+          <v:shape id="_x0000_i1180" type="#_x0000_t75" style="width:4in;height:49.9pt" o:ole="">
             <v:imagedata r:id="rId314" o:title=""/>
           </v:shape>
-          <o:OLEObject Type="Embed" ProgID="Equation.DSMT4" ShapeID="_x0000_i1180" DrawAspect="Content" ObjectID="_1778030128" r:id="rId315"/>
+          <o:OLEObject Type="Embed" ProgID="Equation.DSMT4" ShapeID="_x0000_i1180" DrawAspect="Content" ObjectID="_1778198985" r:id="rId315"/>
         </w:object>
       </w:r>
       <w:r>
@@ -16523,10 +16523,10 @@
           <w:lang w:eastAsia="zh-CN"/>
         </w:rPr>
         <w:object w:dxaOrig="620" w:dyaOrig="279" w14:anchorId="727286C6">
-          <v:shape id="_x0000_i1181" type="#_x0000_t75" style="width:31.95pt;height:14.4pt" o:ole="">
+          <v:shape id="_x0000_i1181" type="#_x0000_t75" style="width:32.1pt;height:14.25pt" o:ole="">
             <v:imagedata r:id="rId316" o:title=""/>
           </v:shape>
-          <o:OLEObject Type="Embed" ProgID="Equation.DSMT4" ShapeID="_x0000_i1181" DrawAspect="Content" ObjectID="_1778030129" r:id="rId317"/>
+          <o:OLEObject Type="Embed" ProgID="Equation.DSMT4" ShapeID="_x0000_i1181" DrawAspect="Content" ObjectID="_1778198986" r:id="rId317"/>
         </w:object>
       </w:r>
       <w:r>
@@ -16546,10 +16546,10 @@
           <w:position w:val="-12"/>
         </w:rPr>
         <w:object w:dxaOrig="639" w:dyaOrig="360" w14:anchorId="712FD045">
-          <v:shape id="_x0000_i1182" type="#_x0000_t75" style="width:31.95pt;height:17.55pt" o:ole="">
+          <v:shape id="_x0000_i1182" type="#_x0000_t75" style="width:32.1pt;height:17.8pt" o:ole="">
             <v:imagedata r:id="rId318" o:title=""/>
           </v:shape>
-          <o:OLEObject Type="Embed" ProgID="Equation.DSMT4" ShapeID="_x0000_i1182" DrawAspect="Content" ObjectID="_1778030130" r:id="rId319"/>
+          <o:OLEObject Type="Embed" ProgID="Equation.DSMT4" ShapeID="_x0000_i1182" DrawAspect="Content" ObjectID="_1778198987" r:id="rId319"/>
         </w:object>
       </w:r>
       <w:r>
@@ -16577,10 +16577,10 @@
           <w:position w:val="-28"/>
         </w:rPr>
         <w:object w:dxaOrig="1540" w:dyaOrig="660" w14:anchorId="37899D6E">
-          <v:shape id="_x0000_i1183" type="#_x0000_t75" style="width:77pt;height:32.55pt" o:ole="">
+          <v:shape id="_x0000_i1183" type="#_x0000_t75" style="width:77pt;height:32.8pt" o:ole="">
             <v:imagedata r:id="rId320" o:title=""/>
           </v:shape>
-          <o:OLEObject Type="Embed" ProgID="Equation.DSMT4" ShapeID="_x0000_i1183" DrawAspect="Content" ObjectID="_1778030131" r:id="rId321"/>
+          <o:OLEObject Type="Embed" ProgID="Equation.DSMT4" ShapeID="_x0000_i1183" DrawAspect="Content" ObjectID="_1778198988" r:id="rId321"/>
         </w:object>
       </w:r>
       <w:r>
@@ -16636,10 +16636,10 @@
           <w:position w:val="-28"/>
         </w:rPr>
         <w:object w:dxaOrig="1480" w:dyaOrig="660" w14:anchorId="35695835">
-          <v:shape id="_x0000_i1184" type="#_x0000_t75" style="width:74.5pt;height:32.55pt" o:ole="">
+          <v:shape id="_x0000_i1184" type="#_x0000_t75" style="width:74.85pt;height:32.8pt" o:ole="">
             <v:imagedata r:id="rId322" o:title=""/>
           </v:shape>
-          <o:OLEObject Type="Embed" ProgID="Equation.DSMT4" ShapeID="_x0000_i1184" DrawAspect="Content" ObjectID="_1778030132" r:id="rId323"/>
+          <o:OLEObject Type="Embed" ProgID="Equation.DSMT4" ShapeID="_x0000_i1184" DrawAspect="Content" ObjectID="_1778198989" r:id="rId323"/>
         </w:object>
       </w:r>
       <w:r>
@@ -16693,10 +16693,10 @@
           <w:position w:val="-30"/>
         </w:rPr>
         <w:object w:dxaOrig="2439" w:dyaOrig="780" w14:anchorId="2569BB87">
-          <v:shape id="_x0000_i1185" type="#_x0000_t75" style="width:122.1pt;height:39.45pt" o:ole="">
+          <v:shape id="_x0000_i1185" type="#_x0000_t75" style="width:121.9pt;height:39.2pt" o:ole="">
             <v:imagedata r:id="rId324" o:title=""/>
           </v:shape>
-          <o:OLEObject Type="Embed" ProgID="Equation.DSMT4" ShapeID="_x0000_i1185" DrawAspect="Content" ObjectID="_1778030133" r:id="rId325"/>
+          <o:OLEObject Type="Embed" ProgID="Equation.DSMT4" ShapeID="_x0000_i1185" DrawAspect="Content" ObjectID="_1778198990" r:id="rId325"/>
         </w:object>
       </w:r>
       <w:r>
@@ -16750,10 +16750,10 @@
           <w:position w:val="-28"/>
         </w:rPr>
         <w:object w:dxaOrig="2580" w:dyaOrig="660" w14:anchorId="644BEE73">
-          <v:shape id="_x0000_i1186" type="#_x0000_t75" style="width:128.95pt;height:32.55pt" o:ole="">
+          <v:shape id="_x0000_i1186" type="#_x0000_t75" style="width:129.05pt;height:32.8pt" o:ole="">
             <v:imagedata r:id="rId326" o:title=""/>
           </v:shape>
-          <o:OLEObject Type="Embed" ProgID="Equation.DSMT4" ShapeID="_x0000_i1186" DrawAspect="Content" ObjectID="_1778030134" r:id="rId327"/>
+          <o:OLEObject Type="Embed" ProgID="Equation.DSMT4" ShapeID="_x0000_i1186" DrawAspect="Content" ObjectID="_1778198991" r:id="rId327"/>
         </w:object>
       </w:r>
       <w:r>
@@ -16807,10 +16807,10 @@
           <w:position w:val="-28"/>
         </w:rPr>
         <w:object w:dxaOrig="940" w:dyaOrig="660" w14:anchorId="7402716B">
-          <v:shape id="_x0000_i1187" type="#_x0000_t75" style="width:46.95pt;height:32.55pt" o:ole="">
+          <v:shape id="_x0000_i1187" type="#_x0000_t75" style="width:47.05pt;height:32.8pt" o:ole="">
             <v:imagedata r:id="rId328" o:title=""/>
           </v:shape>
-          <o:OLEObject Type="Embed" ProgID="Equation.DSMT4" ShapeID="_x0000_i1187" DrawAspect="Content" ObjectID="_1778030135" r:id="rId329"/>
+          <o:OLEObject Type="Embed" ProgID="Equation.DSMT4" ShapeID="_x0000_i1187" DrawAspect="Content" ObjectID="_1778198992" r:id="rId329"/>
         </w:object>
       </w:r>
       <w:r>
@@ -16865,10 +16865,10 @@
           <w:position w:val="-28"/>
         </w:rPr>
         <w:object w:dxaOrig="940" w:dyaOrig="660" w14:anchorId="1CC610C2">
-          <v:shape id="_x0000_i1188" type="#_x0000_t75" style="width:46.95pt;height:32.55pt" o:ole="">
+          <v:shape id="_x0000_i1188" type="#_x0000_t75" style="width:47.05pt;height:32.8pt" o:ole="">
             <v:imagedata r:id="rId330" o:title=""/>
           </v:shape>
-          <o:OLEObject Type="Embed" ProgID="Equation.DSMT4" ShapeID="_x0000_i1188" DrawAspect="Content" ObjectID="_1778030136" r:id="rId331"/>
+          <o:OLEObject Type="Embed" ProgID="Equation.DSMT4" ShapeID="_x0000_i1188" DrawAspect="Content" ObjectID="_1778198993" r:id="rId331"/>
         </w:object>
       </w:r>
       <w:r>
@@ -16925,10 +16925,10 @@
           <w:position w:val="-38"/>
         </w:rPr>
         <w:object w:dxaOrig="4459" w:dyaOrig="999" w14:anchorId="49AEE0AC">
-          <v:shape id="_x0000_i1189" type="#_x0000_t75" style="width:224.15pt;height:50.1pt" o:ole="">
+          <v:shape id="_x0000_i1189" type="#_x0000_t75" style="width:223.85pt;height:49.9pt" o:ole="">
             <v:imagedata r:id="rId332" o:title=""/>
           </v:shape>
-          <o:OLEObject Type="Embed" ProgID="Equation.DSMT4" ShapeID="_x0000_i1189" DrawAspect="Content" ObjectID="_1778030137" r:id="rId333"/>
+          <o:OLEObject Type="Embed" ProgID="Equation.DSMT4" ShapeID="_x0000_i1189" DrawAspect="Content" ObjectID="_1778198994" r:id="rId333"/>
         </w:object>
       </w:r>
       <w:r>
@@ -17015,10 +17015,10 @@
           <w:position w:val="-12"/>
         </w:rPr>
         <w:object w:dxaOrig="760" w:dyaOrig="360" w14:anchorId="204B1741">
-          <v:shape id="_x0000_i1190" type="#_x0000_t75" style="width:37.55pt;height:17.55pt" o:ole="">
+          <v:shape id="_x0000_i1190" type="#_x0000_t75" style="width:37.8pt;height:17.8pt" o:ole="">
             <v:imagedata r:id="rId334" o:title=""/>
           </v:shape>
-          <o:OLEObject Type="Embed" ProgID="Equation.DSMT4" ShapeID="_x0000_i1190" DrawAspect="Content" ObjectID="_1778030138" r:id="rId335"/>
+          <o:OLEObject Type="Embed" ProgID="Equation.DSMT4" ShapeID="_x0000_i1190" DrawAspect="Content" ObjectID="_1778198995" r:id="rId335"/>
         </w:object>
       </w:r>
       <w:r>
@@ -17043,10 +17043,10 @@
           <w:position w:val="-28"/>
         </w:rPr>
         <w:object w:dxaOrig="1660" w:dyaOrig="660" w14:anchorId="47A43458">
-          <v:shape id="_x0000_i1191" type="#_x0000_t75" style="width:82.65pt;height:32.55pt" o:ole="">
+          <v:shape id="_x0000_i1191" type="#_x0000_t75" style="width:82.7pt;height:32.8pt" o:ole="">
             <v:imagedata r:id="rId336" o:title=""/>
           </v:shape>
-          <o:OLEObject Type="Embed" ProgID="Equation.DSMT4" ShapeID="_x0000_i1191" DrawAspect="Content" ObjectID="_1778030139" r:id="rId337"/>
+          <o:OLEObject Type="Embed" ProgID="Equation.DSMT4" ShapeID="_x0000_i1191" DrawAspect="Content" ObjectID="_1778198996" r:id="rId337"/>
         </w:object>
       </w:r>
       <w:r>
@@ -17102,10 +17102,10 @@
           <w:position w:val="-28"/>
         </w:rPr>
         <w:object w:dxaOrig="1620" w:dyaOrig="660" w14:anchorId="3EB30B82">
-          <v:shape id="_x0000_i1192" type="#_x0000_t75" style="width:81.4pt;height:32.55pt" o:ole="">
+          <v:shape id="_x0000_i1192" type="#_x0000_t75" style="width:81.25pt;height:32.8pt" o:ole="">
             <v:imagedata r:id="rId338" o:title=""/>
           </v:shape>
-          <o:OLEObject Type="Embed" ProgID="Equation.DSMT4" ShapeID="_x0000_i1192" DrawAspect="Content" ObjectID="_1778030140" r:id="rId339"/>
+          <o:OLEObject Type="Embed" ProgID="Equation.DSMT4" ShapeID="_x0000_i1192" DrawAspect="Content" ObjectID="_1778198997" r:id="rId339"/>
         </w:object>
       </w:r>
       <w:r>
@@ -17159,10 +17159,10 @@
           <w:position w:val="-30"/>
         </w:rPr>
         <w:object w:dxaOrig="2439" w:dyaOrig="780" w14:anchorId="6FE47269">
-          <v:shape id="_x0000_i1193" type="#_x0000_t75" style="width:122.1pt;height:39.45pt" o:ole="">
+          <v:shape id="_x0000_i1193" type="#_x0000_t75" style="width:121.9pt;height:39.2pt" o:ole="">
             <v:imagedata r:id="rId340" o:title=""/>
           </v:shape>
-          <o:OLEObject Type="Embed" ProgID="Equation.DSMT4" ShapeID="_x0000_i1193" DrawAspect="Content" ObjectID="_1778030141" r:id="rId341"/>
+          <o:OLEObject Type="Embed" ProgID="Equation.DSMT4" ShapeID="_x0000_i1193" DrawAspect="Content" ObjectID="_1778198998" r:id="rId341"/>
         </w:object>
       </w:r>
       <w:r>
@@ -17216,10 +17216,10 @@
           <w:position w:val="-28"/>
         </w:rPr>
         <w:object w:dxaOrig="2820" w:dyaOrig="660" w14:anchorId="25E00AD9">
-          <v:shape id="_x0000_i1194" type="#_x0000_t75" style="width:142.1pt;height:32.55pt" o:ole="">
+          <v:shape id="_x0000_i1194" type="#_x0000_t75" style="width:141.85pt;height:32.8pt" o:ole="">
             <v:imagedata r:id="rId342" o:title=""/>
           </v:shape>
-          <o:OLEObject Type="Embed" ProgID="Equation.DSMT4" ShapeID="_x0000_i1194" DrawAspect="Content" ObjectID="_1778030142" r:id="rId343"/>
+          <o:OLEObject Type="Embed" ProgID="Equation.DSMT4" ShapeID="_x0000_i1194" DrawAspect="Content" ObjectID="_1778198999" r:id="rId343"/>
         </w:object>
       </w:r>
       <w:r>
@@ -17273,10 +17273,10 @@
           <w:position w:val="-28"/>
         </w:rPr>
         <w:object w:dxaOrig="800" w:dyaOrig="660" w14:anchorId="049015F0">
-          <v:shape id="_x0000_i1195" type="#_x0000_t75" style="width:40.05pt;height:32.55pt" o:ole="">
+          <v:shape id="_x0000_i1195" type="#_x0000_t75" style="width:39.9pt;height:32.8pt" o:ole="">
             <v:imagedata r:id="rId310" o:title=""/>
           </v:shape>
-          <o:OLEObject Type="Embed" ProgID="Equation.DSMT4" ShapeID="_x0000_i1195" DrawAspect="Content" ObjectID="_1778030143" r:id="rId344"/>
+          <o:OLEObject Type="Embed" ProgID="Equation.DSMT4" ShapeID="_x0000_i1195" DrawAspect="Content" ObjectID="_1778199000" r:id="rId344"/>
         </w:object>
       </w:r>
       <w:r>
@@ -17330,10 +17330,10 @@
           <w:position w:val="-28"/>
         </w:rPr>
         <w:object w:dxaOrig="800" w:dyaOrig="660" w14:anchorId="26A63988">
-          <v:shape id="_x0000_i1196" type="#_x0000_t75" style="width:40.05pt;height:32.55pt" o:ole="">
+          <v:shape id="_x0000_i1196" type="#_x0000_t75" style="width:39.9pt;height:32.8pt" o:ole="">
             <v:imagedata r:id="rId312" o:title=""/>
           </v:shape>
-          <o:OLEObject Type="Embed" ProgID="Equation.DSMT4" ShapeID="_x0000_i1196" DrawAspect="Content" ObjectID="_1778030144" r:id="rId345"/>
+          <o:OLEObject Type="Embed" ProgID="Equation.DSMT4" ShapeID="_x0000_i1196" DrawAspect="Content" ObjectID="_1778199001" r:id="rId345"/>
         </w:object>
       </w:r>
       <w:r>
@@ -17387,10 +17387,10 @@
           <w:position w:val="-38"/>
         </w:rPr>
         <w:object w:dxaOrig="4099" w:dyaOrig="999" w14:anchorId="51F9E9BA">
-          <v:shape id="_x0000_i1197" type="#_x0000_t75" style="width:204.75pt;height:50.1pt" o:ole="">
+          <v:shape id="_x0000_i1197" type="#_x0000_t75" style="width:204.6pt;height:49.9pt" o:ole="">
             <v:imagedata r:id="rId346" o:title=""/>
           </v:shape>
-          <o:OLEObject Type="Embed" ProgID="Equation.DSMT4" ShapeID="_x0000_i1197" DrawAspect="Content" ObjectID="_1778030145" r:id="rId347"/>
+          <o:OLEObject Type="Embed" ProgID="Equation.DSMT4" ShapeID="_x0000_i1197" DrawAspect="Content" ObjectID="_1778199002" r:id="rId347"/>
         </w:object>
       </w:r>
       <w:r>
@@ -17691,10 +17691,10 @@
           <w:position w:val="-12"/>
         </w:rPr>
         <w:object w:dxaOrig="260" w:dyaOrig="360" w14:anchorId="5017A6AA">
-          <v:shape id="_x0000_i1198" type="#_x0000_t75" style="width:13.15pt;height:17.55pt" o:ole="">
+          <v:shape id="_x0000_i1198" type="#_x0000_t75" style="width:12.85pt;height:17.8pt" o:ole="">
             <v:imagedata r:id="rId348" o:title=""/>
           </v:shape>
-          <o:OLEObject Type="Embed" ProgID="Equation.DSMT4" ShapeID="_x0000_i1198" DrawAspect="Content" ObjectID="_1778030146" r:id="rId349"/>
+          <o:OLEObject Type="Embed" ProgID="Equation.DSMT4" ShapeID="_x0000_i1198" DrawAspect="Content" ObjectID="_1778199003" r:id="rId349"/>
         </w:object>
       </w:r>
       <w:r>
@@ -17714,10 +17714,10 @@
           <w:position w:val="-12"/>
         </w:rPr>
         <w:object w:dxaOrig="380" w:dyaOrig="360" w14:anchorId="63281406">
-          <v:shape id="_x0000_i1199" type="#_x0000_t75" style="width:19.4pt;height:17.55pt" o:ole="">
+          <v:shape id="_x0000_i1199" type="#_x0000_t75" style="width:19.25pt;height:17.8pt" o:ole="">
             <v:imagedata r:id="rId350" o:title=""/>
           </v:shape>
-          <o:OLEObject Type="Embed" ProgID="Equation.DSMT4" ShapeID="_x0000_i1199" DrawAspect="Content" ObjectID="_1778030147" r:id="rId351"/>
+          <o:OLEObject Type="Embed" ProgID="Equation.DSMT4" ShapeID="_x0000_i1199" DrawAspect="Content" ObjectID="_1778199004" r:id="rId351"/>
         </w:object>
       </w:r>
       <w:r>
@@ -17746,10 +17746,10 @@
           <w:position w:val="-12"/>
         </w:rPr>
         <w:object w:dxaOrig="760" w:dyaOrig="360" w14:anchorId="2F04DE7F">
-          <v:shape id="_x0000_i1200" type="#_x0000_t75" style="width:37.55pt;height:17.55pt" o:ole="">
+          <v:shape id="_x0000_i1200" type="#_x0000_t75" style="width:37.8pt;height:17.8pt" o:ole="">
             <v:imagedata r:id="rId334" o:title=""/>
           </v:shape>
-          <o:OLEObject Type="Embed" ProgID="Equation.DSMT4" ShapeID="_x0000_i1200" DrawAspect="Content" ObjectID="_1778030148" r:id="rId352"/>
+          <o:OLEObject Type="Embed" ProgID="Equation.DSMT4" ShapeID="_x0000_i1200" DrawAspect="Content" ObjectID="_1778199005" r:id="rId352"/>
         </w:object>
       </w:r>
       <w:r>
@@ -17804,10 +17804,10 @@
           <w:position w:val="-32"/>
         </w:rPr>
         <w:object w:dxaOrig="9400" w:dyaOrig="760" w14:anchorId="30EBF74F">
-          <v:shape id="_x0000_i1201" type="#_x0000_t75" style="width:470.2pt;height:37.55pt" o:ole="">
+          <v:shape id="_x0000_i1201" type="#_x0000_t75" style="width:469.8pt;height:37.8pt" o:ole="">
             <v:imagedata r:id="rId353" o:title=""/>
           </v:shape>
-          <o:OLEObject Type="Embed" ProgID="Equation.DSMT4" ShapeID="_x0000_i1201" DrawAspect="Content" ObjectID="_1778030149" r:id="rId354"/>
+          <o:OLEObject Type="Embed" ProgID="Equation.DSMT4" ShapeID="_x0000_i1201" DrawAspect="Content" ObjectID="_1778199006" r:id="rId354"/>
         </w:object>
       </w:r>
       <w:r>
@@ -17861,10 +17861,10 @@
           <w:position w:val="-32"/>
         </w:rPr>
         <w:object w:dxaOrig="9360" w:dyaOrig="760" w14:anchorId="6F210EF5">
-          <v:shape id="_x0000_i1202" type="#_x0000_t75" style="width:468.95pt;height:37.55pt" o:ole="">
+          <v:shape id="_x0000_i1202" type="#_x0000_t75" style="width:469.05pt;height:37.8pt" o:ole="">
             <v:imagedata r:id="rId355" o:title=""/>
           </v:shape>
-          <o:OLEObject Type="Embed" ProgID="Equation.DSMT4" ShapeID="_x0000_i1202" DrawAspect="Content" ObjectID="_1778030150" r:id="rId356"/>
+          <o:OLEObject Type="Embed" ProgID="Equation.DSMT4" ShapeID="_x0000_i1202" DrawAspect="Content" ObjectID="_1778199007" r:id="rId356"/>
         </w:object>
       </w:r>
       <w:r>
@@ -17916,10 +17916,10 @@
           <w:position w:val="-32"/>
         </w:rPr>
         <w:object w:dxaOrig="9460" w:dyaOrig="760" w14:anchorId="5229CCE8">
-          <v:shape id="_x0000_i1203" type="#_x0000_t75" style="width:473.95pt;height:37.55pt" o:ole="">
+          <v:shape id="_x0000_i1203" type="#_x0000_t75" style="width:474.05pt;height:37.8pt" o:ole="">
             <v:imagedata r:id="rId357" o:title=""/>
           </v:shape>
-          <o:OLEObject Type="Embed" ProgID="Equation.DSMT4" ShapeID="_x0000_i1203" DrawAspect="Content" ObjectID="_1778030151" r:id="rId358"/>
+          <o:OLEObject Type="Embed" ProgID="Equation.DSMT4" ShapeID="_x0000_i1203" DrawAspect="Content" ObjectID="_1778199008" r:id="rId358"/>
         </w:object>
       </w:r>
       <w:r>
@@ -17990,10 +17990,10 @@
           <w:position w:val="-32"/>
         </w:rPr>
         <w:object w:dxaOrig="9980" w:dyaOrig="760" w14:anchorId="32D8CB0C">
-          <v:shape id="_x0000_i1204" type="#_x0000_t75" style="width:499pt;height:37.55pt" o:ole="">
+          <v:shape id="_x0000_i1204" type="#_x0000_t75" style="width:499pt;height:37.8pt" o:ole="">
             <v:imagedata r:id="rId359" o:title=""/>
           </v:shape>
-          <o:OLEObject Type="Embed" ProgID="Equation.DSMT4" ShapeID="_x0000_i1204" DrawAspect="Content" ObjectID="_1778030152" r:id="rId360"/>
+          <o:OLEObject Type="Embed" ProgID="Equation.DSMT4" ShapeID="_x0000_i1204" DrawAspect="Content" ObjectID="_1778199009" r:id="rId360"/>
         </w:object>
       </w:r>
       <w:r>
@@ -18047,10 +18047,10 @@
           <w:position w:val="-32"/>
         </w:rPr>
         <w:object w:dxaOrig="9880" w:dyaOrig="760" w14:anchorId="41F26A72">
-          <v:shape id="_x0000_i1205" type="#_x0000_t75" style="width:495.25pt;height:37.55pt" o:ole="">
+          <v:shape id="_x0000_i1205" type="#_x0000_t75" style="width:495.45pt;height:37.8pt" o:ole="">
             <v:imagedata r:id="rId361" o:title=""/>
           </v:shape>
-          <o:OLEObject Type="Embed" ProgID="Equation.DSMT4" ShapeID="_x0000_i1205" DrawAspect="Content" ObjectID="_1778030153" r:id="rId362"/>
+          <o:OLEObject Type="Embed" ProgID="Equation.DSMT4" ShapeID="_x0000_i1205" DrawAspect="Content" ObjectID="_1778199010" r:id="rId362"/>
         </w:object>
       </w:r>
       <w:r>
@@ -18104,10 +18104,10 @@
           <w:position w:val="-32"/>
         </w:rPr>
         <w:object w:dxaOrig="10140" w:dyaOrig="760" w14:anchorId="0BEA5E26">
-          <v:shape id="_x0000_i1206" type="#_x0000_t75" style="width:507.75pt;height:37.55pt" o:ole="">
+          <v:shape id="_x0000_i1206" type="#_x0000_t75" style="width:507.55pt;height:37.8pt" o:ole="">
             <v:imagedata r:id="rId363" o:title=""/>
           </v:shape>
-          <o:OLEObject Type="Embed" ProgID="Equation.DSMT4" ShapeID="_x0000_i1206" DrawAspect="Content" ObjectID="_1778030154" r:id="rId364"/>
+          <o:OLEObject Type="Embed" ProgID="Equation.DSMT4" ShapeID="_x0000_i1206" DrawAspect="Content" ObjectID="_1778199011" r:id="rId364"/>
         </w:object>
       </w:r>
       <w:r>
@@ -18167,10 +18167,10 @@
           <w:position w:val="-24"/>
         </w:rPr>
         <w:object w:dxaOrig="2500" w:dyaOrig="620" w14:anchorId="6070C120">
-          <v:shape id="_x0000_i1207" type="#_x0000_t75" style="width:125.2pt;height:31.3pt" o:ole="">
+          <v:shape id="_x0000_i1207" type="#_x0000_t75" style="width:125.45pt;height:31.35pt" o:ole="">
             <v:imagedata r:id="rId365" o:title=""/>
           </v:shape>
-          <o:OLEObject Type="Embed" ProgID="Equation.DSMT4" ShapeID="_x0000_i1207" DrawAspect="Content" ObjectID="_1778030155" r:id="rId366"/>
+          <o:OLEObject Type="Embed" ProgID="Equation.DSMT4" ShapeID="_x0000_i1207" DrawAspect="Content" ObjectID="_1778199012" r:id="rId366"/>
         </w:object>
       </w:r>
       <w:r>
@@ -18451,10 +18451,10 @@
           <w:position w:val="-12"/>
         </w:rPr>
         <w:object w:dxaOrig="240" w:dyaOrig="360" w14:anchorId="3165A366">
-          <v:shape id="_x0000_i1208" type="#_x0000_t75" style="width:11.25pt;height:17.55pt" o:ole="">
+          <v:shape id="_x0000_i1208" type="#_x0000_t75" style="width:11.4pt;height:17.8pt" o:ole="">
             <v:imagedata r:id="rId367" o:title=""/>
           </v:shape>
-          <o:OLEObject Type="Embed" ProgID="Equation.DSMT4" ShapeID="_x0000_i1208" DrawAspect="Content" ObjectID="_1778030156" r:id="rId368"/>
+          <o:OLEObject Type="Embed" ProgID="Equation.DSMT4" ShapeID="_x0000_i1208" DrawAspect="Content" ObjectID="_1778199013" r:id="rId368"/>
         </w:object>
       </w:r>
       <w:r>
@@ -18695,10 +18695,10 @@
           <w:position w:val="-30"/>
         </w:rPr>
         <w:object w:dxaOrig="840" w:dyaOrig="680" w14:anchorId="2A692027">
-          <v:shape id="_x0000_i1209" type="#_x0000_t75" style="width:41.95pt;height:34.45pt" o:ole="">
+          <v:shape id="_x0000_i1209" type="#_x0000_t75" style="width:42.05pt;height:34.2pt" o:ole="">
             <v:imagedata r:id="rId369" o:title=""/>
           </v:shape>
-          <o:OLEObject Type="Embed" ProgID="Equation.DSMT4" ShapeID="_x0000_i1209" DrawAspect="Content" ObjectID="_1778030157" r:id="rId370"/>
+          <o:OLEObject Type="Embed" ProgID="Equation.DSMT4" ShapeID="_x0000_i1209" DrawAspect="Content" ObjectID="_1778199014" r:id="rId370"/>
         </w:object>
       </w:r>
       <w:r>
@@ -18752,10 +18752,10 @@
           <w:position w:val="-32"/>
         </w:rPr>
         <w:object w:dxaOrig="3720" w:dyaOrig="740" w14:anchorId="61E593FB">
-          <v:shape id="_x0000_i1210" type="#_x0000_t75" style="width:185.95pt;height:36.95pt" o:ole="">
+          <v:shape id="_x0000_i1210" type="#_x0000_t75" style="width:186.05pt;height:37.05pt" o:ole="">
             <v:imagedata r:id="rId371" o:title=""/>
           </v:shape>
-          <o:OLEObject Type="Embed" ProgID="Equation.DSMT4" ShapeID="_x0000_i1210" DrawAspect="Content" ObjectID="_1778030158" r:id="rId372"/>
+          <o:OLEObject Type="Embed" ProgID="Equation.DSMT4" ShapeID="_x0000_i1210" DrawAspect="Content" ObjectID="_1778199015" r:id="rId372"/>
         </w:object>
       </w:r>
       <w:r>
@@ -18837,10 +18837,10 @@
           <w:position w:val="-32"/>
         </w:rPr>
         <w:object w:dxaOrig="1080" w:dyaOrig="800" w14:anchorId="3E05AE75">
-          <v:shape id="_x0000_i1211" type="#_x0000_t75" style="width:54.45pt;height:40.05pt" o:ole="">
+          <v:shape id="_x0000_i1211" type="#_x0000_t75" style="width:54.2pt;height:39.9pt" o:ole="">
             <v:imagedata r:id="rId373" o:title=""/>
           </v:shape>
-          <o:OLEObject Type="Embed" ProgID="Equation.DSMT4" ShapeID="_x0000_i1211" DrawAspect="Content" ObjectID="_1778030159" r:id="rId374"/>
+          <o:OLEObject Type="Embed" ProgID="Equation.DSMT4" ShapeID="_x0000_i1211" DrawAspect="Content" ObjectID="_1778199016" r:id="rId374"/>
         </w:object>
       </w:r>
       <w:r>
@@ -18896,10 +18896,10 @@
           <w:position w:val="-32"/>
         </w:rPr>
         <w:object w:dxaOrig="3540" w:dyaOrig="780" w14:anchorId="7B028635">
-          <v:shape id="_x0000_i1212" type="#_x0000_t75" style="width:176.55pt;height:39.45pt" o:ole="">
+          <v:shape id="_x0000_i1212" type="#_x0000_t75" style="width:176.8pt;height:39.2pt" o:ole="">
             <v:imagedata r:id="rId375" o:title=""/>
           </v:shape>
-          <o:OLEObject Type="Embed" ProgID="Equation.DSMT4" ShapeID="_x0000_i1212" DrawAspect="Content" ObjectID="_1778030160" r:id="rId376"/>
+          <o:OLEObject Type="Embed" ProgID="Equation.DSMT4" ShapeID="_x0000_i1212" DrawAspect="Content" ObjectID="_1778199017" r:id="rId376"/>
         </w:object>
       </w:r>
       <w:r>
@@ -18997,10 +18997,10 @@
           <w:position w:val="-32"/>
         </w:rPr>
         <w:object w:dxaOrig="4120" w:dyaOrig="760" w14:anchorId="24E30A60">
-          <v:shape id="_x0000_i1213" type="#_x0000_t75" style="width:206pt;height:37.55pt" o:ole="">
+          <v:shape id="_x0000_i1213" type="#_x0000_t75" style="width:206pt;height:37.8pt" o:ole="">
             <v:imagedata r:id="rId377" o:title=""/>
           </v:shape>
-          <o:OLEObject Type="Embed" ProgID="Equation.DSMT4" ShapeID="_x0000_i1213" DrawAspect="Content" ObjectID="_1778030161" r:id="rId378"/>
+          <o:OLEObject Type="Embed" ProgID="Equation.DSMT4" ShapeID="_x0000_i1213" DrawAspect="Content" ObjectID="_1778199018" r:id="rId378"/>
         </w:object>
       </w:r>
       <w:r>
@@ -19081,10 +19081,10 @@
           <w:position w:val="-28"/>
         </w:rPr>
         <w:object w:dxaOrig="1160" w:dyaOrig="720" w14:anchorId="351C5449">
-          <v:shape id="_x0000_i1214" type="#_x0000_t75" style="width:57.6pt;height:36.3pt" o:ole="">
+          <v:shape id="_x0000_i1214" type="#_x0000_t75" style="width:57.75pt;height:36.35pt" o:ole="">
             <v:imagedata r:id="rId379" o:title=""/>
           </v:shape>
-          <o:OLEObject Type="Embed" ProgID="Equation.DSMT4" ShapeID="_x0000_i1214" DrawAspect="Content" ObjectID="_1778030162" r:id="rId380"/>
+          <o:OLEObject Type="Embed" ProgID="Equation.DSMT4" ShapeID="_x0000_i1214" DrawAspect="Content" ObjectID="_1778199019" r:id="rId380"/>
         </w:object>
       </w:r>
       <w:r>
@@ -19144,10 +19144,10 @@
           <w:position w:val="-18"/>
         </w:rPr>
         <w:object w:dxaOrig="1200" w:dyaOrig="499" w14:anchorId="2FAFFF41">
-          <v:shape id="_x0000_i1215" type="#_x0000_t75" style="width:60.1pt;height:25.05pt" o:ole="">
+          <v:shape id="_x0000_i1215" type="#_x0000_t75" style="width:59.9pt;height:24.95pt" o:ole="">
             <v:imagedata r:id="rId381" o:title=""/>
           </v:shape>
-          <o:OLEObject Type="Embed" ProgID="Equation.DSMT4" ShapeID="_x0000_i1215" DrawAspect="Content" ObjectID="_1778030163" r:id="rId382"/>
+          <o:OLEObject Type="Embed" ProgID="Equation.DSMT4" ShapeID="_x0000_i1215" DrawAspect="Content" ObjectID="_1778199020" r:id="rId382"/>
         </w:object>
       </w:r>
       <w:r>
@@ -19208,10 +19208,10 @@
           <w:position w:val="-34"/>
         </w:rPr>
         <w:object w:dxaOrig="9660" w:dyaOrig="859" w14:anchorId="7A85DCF8">
-          <v:shape id="_x0000_i1216" type="#_x0000_t75" style="width:483.35pt;height:42.55pt" o:ole="">
+          <v:shape id="_x0000_i1216" type="#_x0000_t75" style="width:483.35pt;height:42.75pt" o:ole="">
             <v:imagedata r:id="rId383" o:title=""/>
           </v:shape>
-          <o:OLEObject Type="Embed" ProgID="Equation.DSMT4" ShapeID="_x0000_i1216" DrawAspect="Content" ObjectID="_1778030164" r:id="rId384"/>
+          <o:OLEObject Type="Embed" ProgID="Equation.DSMT4" ShapeID="_x0000_i1216" DrawAspect="Content" ObjectID="_1778199021" r:id="rId384"/>
         </w:object>
       </w:r>
       <w:r>
@@ -19285,10 +19285,10 @@
           <w:position w:val="-34"/>
         </w:rPr>
         <w:object w:dxaOrig="1600" w:dyaOrig="800" w14:anchorId="4B0258B6">
-          <v:shape id="_x0000_i1217" type="#_x0000_t75" style="width:80.15pt;height:40.05pt" o:ole="">
+          <v:shape id="_x0000_i1217" type="#_x0000_t75" style="width:79.85pt;height:39.9pt" o:ole="">
             <v:imagedata r:id="rId385" o:title=""/>
           </v:shape>
-          <o:OLEObject Type="Embed" ProgID="Equation.DSMT4" ShapeID="_x0000_i1217" DrawAspect="Content" ObjectID="_1778030165" r:id="rId386"/>
+          <o:OLEObject Type="Embed" ProgID="Equation.DSMT4" ShapeID="_x0000_i1217" DrawAspect="Content" ObjectID="_1778199022" r:id="rId386"/>
         </w:object>
       </w:r>
       <w:r>
@@ -19363,10 +19363,10 @@
           <w:position w:val="-34"/>
         </w:rPr>
         <w:object w:dxaOrig="1260" w:dyaOrig="859" w14:anchorId="397EEEAD">
-          <v:shape id="_x0000_i1218" type="#_x0000_t75" style="width:62.6pt;height:42.55pt" o:ole="">
+          <v:shape id="_x0000_i1218" type="#_x0000_t75" style="width:62.75pt;height:42.75pt" o:ole="">
             <v:imagedata r:id="rId387" o:title=""/>
           </v:shape>
-          <o:OLEObject Type="Embed" ProgID="Equation.DSMT4" ShapeID="_x0000_i1218" DrawAspect="Content" ObjectID="_1778030166" r:id="rId388"/>
+          <o:OLEObject Type="Embed" ProgID="Equation.DSMT4" ShapeID="_x0000_i1218" DrawAspect="Content" ObjectID="_1778199023" r:id="rId388"/>
         </w:object>
       </w:r>
       <w:r>
@@ -19433,10 +19433,10 @@
           <w:position w:val="-14"/>
         </w:rPr>
         <w:object w:dxaOrig="560" w:dyaOrig="380" w14:anchorId="731E1314">
-          <v:shape id="_x0000_i1219" type="#_x0000_t75" style="width:27.55pt;height:19.4pt" o:ole="">
+          <v:shape id="_x0000_i1219" type="#_x0000_t75" style="width:27.8pt;height:19.25pt" o:ole="">
             <v:imagedata r:id="rId389" o:title=""/>
           </v:shape>
-          <o:OLEObject Type="Embed" ProgID="Equation.DSMT4" ShapeID="_x0000_i1219" DrawAspect="Content" ObjectID="_1778030167" r:id="rId390"/>
+          <o:OLEObject Type="Embed" ProgID="Equation.DSMT4" ShapeID="_x0000_i1219" DrawAspect="Content" ObjectID="_1778199024" r:id="rId390"/>
         </w:object>
       </w:r>
       <w:r>
@@ -19451,10 +19451,10 @@
           <w:position w:val="-12"/>
         </w:rPr>
         <w:object w:dxaOrig="300" w:dyaOrig="360" w14:anchorId="502A1FB0">
-          <v:shape id="_x0000_i1220" type="#_x0000_t75" style="width:15.05pt;height:17.55pt" o:ole="">
+          <v:shape id="_x0000_i1220" type="#_x0000_t75" style="width:14.95pt;height:17.8pt" o:ole="">
             <v:imagedata r:id="rId391" o:title=""/>
           </v:shape>
-          <o:OLEObject Type="Embed" ProgID="Equation.DSMT4" ShapeID="_x0000_i1220" DrawAspect="Content" ObjectID="_1778030168" r:id="rId392"/>
+          <o:OLEObject Type="Embed" ProgID="Equation.DSMT4" ShapeID="_x0000_i1220" DrawAspect="Content" ObjectID="_1778199025" r:id="rId392"/>
         </w:object>
       </w:r>
       <w:r>
@@ -19475,10 +19475,10 @@
           <w:position w:val="-14"/>
         </w:rPr>
         <w:object w:dxaOrig="320" w:dyaOrig="380" w14:anchorId="599DAFFD">
-          <v:shape id="_x0000_i1221" type="#_x0000_t75" style="width:15.65pt;height:19.4pt" o:ole="">
+          <v:shape id="_x0000_i1221" type="#_x0000_t75" style="width:15.7pt;height:19.25pt" o:ole="">
             <v:imagedata r:id="rId393" o:title=""/>
           </v:shape>
-          <o:OLEObject Type="Embed" ProgID="Equation.DSMT4" ShapeID="_x0000_i1221" DrawAspect="Content" ObjectID="_1778030169" r:id="rId394"/>
+          <o:OLEObject Type="Embed" ProgID="Equation.DSMT4" ShapeID="_x0000_i1221" DrawAspect="Content" ObjectID="_1778199026" r:id="rId394"/>
         </w:object>
       </w:r>
       <w:r>
@@ -19493,10 +19493,10 @@
           <w:position w:val="-14"/>
         </w:rPr>
         <w:object w:dxaOrig="820" w:dyaOrig="380" w14:anchorId="2670D98D">
-          <v:shape id="_x0000_i1222" type="#_x0000_t75" style="width:41.3pt;height:19.4pt" o:ole="">
+          <v:shape id="_x0000_i1222" type="#_x0000_t75" style="width:41.35pt;height:19.25pt" o:ole="">
             <v:imagedata r:id="rId395" o:title=""/>
           </v:shape>
-          <o:OLEObject Type="Embed" ProgID="Equation.DSMT4" ShapeID="_x0000_i1222" DrawAspect="Content" ObjectID="_1778030170" r:id="rId396"/>
+          <o:OLEObject Type="Embed" ProgID="Equation.DSMT4" ShapeID="_x0000_i1222" DrawAspect="Content" ObjectID="_1778199027" r:id="rId396"/>
         </w:object>
       </w:r>
       <w:r>
@@ -19671,10 +19671,10 @@
           <w:position w:val="-30"/>
         </w:rPr>
         <w:object w:dxaOrig="840" w:dyaOrig="700" w14:anchorId="180A2714">
-          <v:shape id="_x0000_i1223" type="#_x0000_t75" style="width:41.95pt;height:35.05pt" o:ole="">
+          <v:shape id="_x0000_i1223" type="#_x0000_t75" style="width:42.05pt;height:34.95pt" o:ole="">
             <v:imagedata r:id="rId397" o:title=""/>
           </v:shape>
-          <o:OLEObject Type="Embed" ProgID="Equation.DSMT4" ShapeID="_x0000_i1223" DrawAspect="Content" ObjectID="_1778030171" r:id="rId398"/>
+          <o:OLEObject Type="Embed" ProgID="Equation.DSMT4" ShapeID="_x0000_i1223" DrawAspect="Content" ObjectID="_1778199028" r:id="rId398"/>
         </w:object>
       </w:r>
       <w:r>
@@ -19728,10 +19728,10 @@
           <w:position w:val="-32"/>
         </w:rPr>
         <w:object w:dxaOrig="3320" w:dyaOrig="780" w14:anchorId="5889E72E">
-          <v:shape id="_x0000_i1224" type="#_x0000_t75" style="width:165.9pt;height:39.45pt" o:ole="">
+          <v:shape id="_x0000_i1224" type="#_x0000_t75" style="width:166.1pt;height:39.2pt" o:ole="">
             <v:imagedata r:id="rId399" o:title=""/>
           </v:shape>
-          <o:OLEObject Type="Embed" ProgID="Equation.DSMT4" ShapeID="_x0000_i1224" DrawAspect="Content" ObjectID="_1778030172" r:id="rId400"/>
+          <o:OLEObject Type="Embed" ProgID="Equation.DSMT4" ShapeID="_x0000_i1224" DrawAspect="Content" ObjectID="_1778199029" r:id="rId400"/>
         </w:object>
       </w:r>
       <w:r>
@@ -19813,10 +19813,10 @@
           <w:position w:val="-32"/>
         </w:rPr>
         <w:object w:dxaOrig="3960" w:dyaOrig="760" w14:anchorId="4B2F718D">
-          <v:shape id="_x0000_i1225" type="#_x0000_t75" style="width:198.45pt;height:37.55pt" o:ole="">
+          <v:shape id="_x0000_i1225" type="#_x0000_t75" style="width:198.2pt;height:37.8pt" o:ole="">
             <v:imagedata r:id="rId401" o:title=""/>
           </v:shape>
-          <o:OLEObject Type="Embed" ProgID="Equation.DSMT4" ShapeID="_x0000_i1225" DrawAspect="Content" ObjectID="_1778030173" r:id="rId402"/>
+          <o:OLEObject Type="Embed" ProgID="Equation.DSMT4" ShapeID="_x0000_i1225" DrawAspect="Content" ObjectID="_1778199030" r:id="rId402"/>
         </w:object>
       </w:r>
       <w:r>
@@ -19870,10 +19870,10 @@
           <w:position w:val="-14"/>
         </w:rPr>
         <w:object w:dxaOrig="1719" w:dyaOrig="420" w14:anchorId="10C1B477">
-          <v:shape id="_x0000_i1226" type="#_x0000_t75" style="width:86.4pt;height:20.65pt" o:ole="">
+          <v:shape id="_x0000_i1226" type="#_x0000_t75" style="width:86.25pt;height:20.65pt" o:ole="">
             <v:imagedata r:id="rId403" o:title=""/>
           </v:shape>
-          <o:OLEObject Type="Embed" ProgID="Equation.DSMT4" ShapeID="_x0000_i1226" DrawAspect="Content" ObjectID="_1778030174" r:id="rId404"/>
+          <o:OLEObject Type="Embed" ProgID="Equation.DSMT4" ShapeID="_x0000_i1226" DrawAspect="Content" ObjectID="_1778199031" r:id="rId404"/>
         </w:object>
       </w:r>
       <w:r>
@@ -19933,10 +19933,10 @@
           <w:position w:val="-14"/>
         </w:rPr>
         <w:object w:dxaOrig="260" w:dyaOrig="380" w14:anchorId="6A5C1F1A">
-          <v:shape id="_x0000_i1227" type="#_x0000_t75" style="width:13.15pt;height:19.4pt" o:ole="">
+          <v:shape id="_x0000_i1227" type="#_x0000_t75" style="width:12.85pt;height:19.25pt" o:ole="">
             <v:imagedata r:id="rId405" o:title=""/>
           </v:shape>
-          <o:OLEObject Type="Embed" ProgID="Equation.DSMT4" ShapeID="_x0000_i1227" DrawAspect="Content" ObjectID="_1778030175" r:id="rId406"/>
+          <o:OLEObject Type="Embed" ProgID="Equation.DSMT4" ShapeID="_x0000_i1227" DrawAspect="Content" ObjectID="_1778199032" r:id="rId406"/>
         </w:object>
       </w:r>
       <w:r>
@@ -19951,10 +19951,10 @@
           <w:position w:val="-14"/>
         </w:rPr>
         <w:object w:dxaOrig="560" w:dyaOrig="420" w14:anchorId="0D65EE50">
-          <v:shape id="_x0000_i1228" type="#_x0000_t75" style="width:27.55pt;height:20.65pt" o:ole="">
+          <v:shape id="_x0000_i1228" type="#_x0000_t75" style="width:27.8pt;height:20.65pt" o:ole="">
             <v:imagedata r:id="rId407" o:title=""/>
           </v:shape>
-          <o:OLEObject Type="Embed" ProgID="Equation.DSMT4" ShapeID="_x0000_i1228" DrawAspect="Content" ObjectID="_1778030176" r:id="rId408"/>
+          <o:OLEObject Type="Embed" ProgID="Equation.DSMT4" ShapeID="_x0000_i1228" DrawAspect="Content" ObjectID="_1778199033" r:id="rId408"/>
         </w:object>
       </w:r>
       <w:r>
@@ -20370,10 +20370,10 @@
           <w:position w:val="-30"/>
         </w:rPr>
         <w:object w:dxaOrig="3260" w:dyaOrig="720" w14:anchorId="6F435E29">
-          <v:shape id="_x0000_i1229" type="#_x0000_t75" style="width:163.4pt;height:36.3pt" o:ole="">
+          <v:shape id="_x0000_i1229" type="#_x0000_t75" style="width:163.25pt;height:36.35pt" o:ole="">
             <v:imagedata r:id="rId409" o:title=""/>
           </v:shape>
-          <o:OLEObject Type="Embed" ProgID="Equation.DSMT4" ShapeID="_x0000_i1229" DrawAspect="Content" ObjectID="_1778030177" r:id="rId410"/>
+          <o:OLEObject Type="Embed" ProgID="Equation.DSMT4" ShapeID="_x0000_i1229" DrawAspect="Content" ObjectID="_1778199034" r:id="rId410"/>
         </w:object>
       </w:r>
       <w:r>
@@ -20691,10 +20691,10 @@
           <w:position w:val="-30"/>
         </w:rPr>
         <w:object w:dxaOrig="4200" w:dyaOrig="720" w14:anchorId="6672B17A">
-          <v:shape id="_x0000_i1230" type="#_x0000_t75" style="width:210.35pt;height:36.3pt" o:ole="">
+          <v:shape id="_x0000_i1230" type="#_x0000_t75" style="width:210.3pt;height:36.35pt" o:ole="">
             <v:imagedata r:id="rId411" o:title=""/>
           </v:shape>
-          <o:OLEObject Type="Embed" ProgID="Equation.DSMT4" ShapeID="_x0000_i1230" DrawAspect="Content" ObjectID="_1778030178" r:id="rId412"/>
+          <o:OLEObject Type="Embed" ProgID="Equation.DSMT4" ShapeID="_x0000_i1230" DrawAspect="Content" ObjectID="_1778199035" r:id="rId412"/>
         </w:object>
       </w:r>
       <w:r>
@@ -20778,10 +20778,10 @@
           <w:position w:val="-30"/>
         </w:rPr>
         <w:object w:dxaOrig="4480" w:dyaOrig="720" w14:anchorId="6E988A6E">
-          <v:shape id="_x0000_i1231" type="#_x0000_t75" style="width:223.5pt;height:36.3pt" o:ole="">
+          <v:shape id="_x0000_i1231" type="#_x0000_t75" style="width:223.85pt;height:36.35pt" o:ole="">
             <v:imagedata r:id="rId413" o:title=""/>
           </v:shape>
-          <o:OLEObject Type="Embed" ProgID="Equation.DSMT4" ShapeID="_x0000_i1231" DrawAspect="Content" ObjectID="_1778030179" r:id="rId414"/>
+          <o:OLEObject Type="Embed" ProgID="Equation.DSMT4" ShapeID="_x0000_i1231" DrawAspect="Content" ObjectID="_1778199036" r:id="rId414"/>
         </w:object>
       </w:r>
       <w:r>
@@ -20896,10 +20896,10 @@
           <w:position w:val="-24"/>
         </w:rPr>
         <w:object w:dxaOrig="5120" w:dyaOrig="720" w14:anchorId="4E813C14">
-          <v:shape id="_x0000_i1232" type="#_x0000_t75" style="width:256.05pt;height:36.3pt" o:ole="">
+          <v:shape id="_x0000_i1232" type="#_x0000_t75" style="width:255.9pt;height:36.35pt" o:ole="">
             <v:imagedata r:id="rId415" o:title=""/>
           </v:shape>
-          <o:OLEObject Type="Embed" ProgID="Equation.DSMT4" ShapeID="_x0000_i1232" DrawAspect="Content" ObjectID="_1778030180" r:id="rId416"/>
+          <o:OLEObject Type="Embed" ProgID="Equation.DSMT4" ShapeID="_x0000_i1232" DrawAspect="Content" ObjectID="_1778199037" r:id="rId416"/>
         </w:object>
       </w:r>
       <w:r>
@@ -20953,10 +20953,10 @@
           <w:position w:val="-24"/>
         </w:rPr>
         <w:object w:dxaOrig="5340" w:dyaOrig="720" w14:anchorId="355CF2DF">
-          <v:shape id="_x0000_i1233" type="#_x0000_t75" style="width:267.35pt;height:36.3pt" o:ole="">
+          <v:shape id="_x0000_i1233" type="#_x0000_t75" style="width:267.35pt;height:36.35pt" o:ole="">
             <v:imagedata r:id="rId417" o:title=""/>
           </v:shape>
-          <o:OLEObject Type="Embed" ProgID="Equation.DSMT4" ShapeID="_x0000_i1233" DrawAspect="Content" ObjectID="_1778030181" r:id="rId418"/>
+          <o:OLEObject Type="Embed" ProgID="Equation.DSMT4" ShapeID="_x0000_i1233" DrawAspect="Content" ObjectID="_1778199038" r:id="rId418"/>
         </w:object>
       </w:r>
       <w:r>
@@ -21096,10 +21096,10 @@
           <w:position w:val="-30"/>
         </w:rPr>
         <w:object w:dxaOrig="5319" w:dyaOrig="760" w14:anchorId="0E3A7937">
-          <v:shape id="_x0000_i1234" type="#_x0000_t75" style="width:266.1pt;height:37.55pt" o:ole="">
+          <v:shape id="_x0000_i1234" type="#_x0000_t75" style="width:265.9pt;height:37.8pt" o:ole="">
             <v:imagedata r:id="rId419" o:title=""/>
           </v:shape>
-          <o:OLEObject Type="Embed" ProgID="Equation.DSMT4" ShapeID="_x0000_i1234" DrawAspect="Content" ObjectID="_1778030182" r:id="rId420"/>
+          <o:OLEObject Type="Embed" ProgID="Equation.DSMT4" ShapeID="_x0000_i1234" DrawAspect="Content" ObjectID="_1778199039" r:id="rId420"/>
         </w:object>
       </w:r>
       <w:r>
@@ -21154,10 +21154,10 @@
           <w:position w:val="-30"/>
         </w:rPr>
         <w:object w:dxaOrig="6100" w:dyaOrig="760" w14:anchorId="6C2173AA">
-          <v:shape id="_x0000_i1235" type="#_x0000_t75" style="width:304.9pt;height:37.55pt" o:ole="">
+          <v:shape id="_x0000_i1235" type="#_x0000_t75" style="width:305.1pt;height:37.8pt" o:ole="">
             <v:imagedata r:id="rId421" o:title=""/>
           </v:shape>
-          <o:OLEObject Type="Embed" ProgID="Equation.DSMT4" ShapeID="_x0000_i1235" DrawAspect="Content" ObjectID="_1778030183" r:id="rId422"/>
+          <o:OLEObject Type="Embed" ProgID="Equation.DSMT4" ShapeID="_x0000_i1235" DrawAspect="Content" ObjectID="_1778199040" r:id="rId422"/>
         </w:object>
       </w:r>
       <w:r>
@@ -21231,10 +21231,10 @@
           <w:position w:val="-24"/>
         </w:rPr>
         <w:object w:dxaOrig="1440" w:dyaOrig="620" w14:anchorId="55E434AB">
-          <v:shape id="_x0000_i1236" type="#_x0000_t75" style="width:1in;height:30.7pt" o:ole="">
+          <v:shape id="_x0000_i1236" type="#_x0000_t75" style="width:1in;height:30.65pt" o:ole="">
             <v:imagedata r:id="rId423" o:title=""/>
           </v:shape>
-          <o:OLEObject Type="Embed" ProgID="Equation.DSMT4" ShapeID="_x0000_i1236" DrawAspect="Content" ObjectID="_1778030184" r:id="rId424"/>
+          <o:OLEObject Type="Embed" ProgID="Equation.DSMT4" ShapeID="_x0000_i1236" DrawAspect="Content" ObjectID="_1778199041" r:id="rId424"/>
         </w:object>
       </w:r>
       <w:r>
@@ -21294,10 +21294,10 @@
           <w:position w:val="-6"/>
         </w:rPr>
         <w:object w:dxaOrig="340" w:dyaOrig="279" w14:anchorId="34B5E74B">
-          <v:shape id="_x0000_i1237" type="#_x0000_t75" style="width:16.9pt;height:14.4pt" o:ole="">
+          <v:shape id="_x0000_i1237" type="#_x0000_t75" style="width:17.1pt;height:14.25pt" o:ole="">
             <v:imagedata r:id="rId425" o:title=""/>
           </v:shape>
-          <o:OLEObject Type="Embed" ProgID="Equation.DSMT4" ShapeID="_x0000_i1237" DrawAspect="Content" ObjectID="_1778030185" r:id="rId426"/>
+          <o:OLEObject Type="Embed" ProgID="Equation.DSMT4" ShapeID="_x0000_i1237" DrawAspect="Content" ObjectID="_1778199042" r:id="rId426"/>
         </w:object>
       </w:r>
       <w:r>
@@ -21312,10 +21312,10 @@
           <w:position w:val="-16"/>
         </w:rPr>
         <w:object w:dxaOrig="340" w:dyaOrig="440" w14:anchorId="55987C7A">
-          <v:shape id="_x0000_i1238" type="#_x0000_t75" style="width:16.9pt;height:21.9pt" o:ole="">
+          <v:shape id="_x0000_i1238" type="#_x0000_t75" style="width:17.1pt;height:22.1pt" o:ole="">
             <v:imagedata r:id="rId427" o:title=""/>
           </v:shape>
-          <o:OLEObject Type="Embed" ProgID="Equation.DSMT4" ShapeID="_x0000_i1238" DrawAspect="Content" ObjectID="_1778030186" r:id="rId428"/>
+          <o:OLEObject Type="Embed" ProgID="Equation.DSMT4" ShapeID="_x0000_i1238" DrawAspect="Content" ObjectID="_1778199043" r:id="rId428"/>
         </w:object>
       </w:r>
       <w:r>
@@ -21556,10 +21556,10 @@
           <w:position w:val="-14"/>
         </w:rPr>
         <w:object w:dxaOrig="1920" w:dyaOrig="460" w14:anchorId="62E77B24">
-          <v:shape id="_x0000_i1239" type="#_x0000_t75" style="width:95.8pt;height:25.65pt" o:ole="">
+          <v:shape id="_x0000_i1239" type="#_x0000_t75" style="width:95.5pt;height:25.65pt" o:ole="">
             <v:imagedata r:id="rId429" o:title=""/>
           </v:shape>
-          <o:OLEObject Type="Embed" ProgID="Equation.DSMT4" ShapeID="_x0000_i1239" DrawAspect="Content" ObjectID="_1778030187" r:id="rId430"/>
+          <o:OLEObject Type="Embed" ProgID="Equation.DSMT4" ShapeID="_x0000_i1239" DrawAspect="Content" ObjectID="_1778199044" r:id="rId430"/>
         </w:object>
       </w:r>
       <w:r>
@@ -21615,10 +21615,10 @@
           <w:position w:val="-16"/>
         </w:rPr>
         <w:object w:dxaOrig="1219" w:dyaOrig="440" w14:anchorId="656BF542">
-          <v:shape id="_x0000_i1240" type="#_x0000_t75" style="width:61.35pt;height:24.4pt" o:ole="">
+          <v:shape id="_x0000_i1240" type="#_x0000_t75" style="width:61.3pt;height:24.25pt" o:ole="">
             <v:imagedata r:id="rId431" o:title=""/>
           </v:shape>
-          <o:OLEObject Type="Embed" ProgID="Equation.DSMT4" ShapeID="_x0000_i1240" DrawAspect="Content" ObjectID="_1778030188" r:id="rId432"/>
+          <o:OLEObject Type="Embed" ProgID="Equation.DSMT4" ShapeID="_x0000_i1240" DrawAspect="Content" ObjectID="_1778199045" r:id="rId432"/>
         </w:object>
       </w:r>
       <w:r>
@@ -21658,10 +21658,10 @@
           <w:position w:val="-32"/>
         </w:rPr>
         <w:object w:dxaOrig="2200" w:dyaOrig="760" w14:anchorId="79ACD55E">
-          <v:shape id="_x0000_i1241" type="#_x0000_t75" style="width:109.55pt;height:41.95pt" o:ole="">
+          <v:shape id="_x0000_i1241" type="#_x0000_t75" style="width:109.8pt;height:42.05pt" o:ole="">
             <v:imagedata r:id="rId433" o:title=""/>
           </v:shape>
-          <o:OLEObject Type="Embed" ProgID="Equation.DSMT4" ShapeID="_x0000_i1241" DrawAspect="Content" ObjectID="_1778030189" r:id="rId434"/>
+          <o:OLEObject Type="Embed" ProgID="Equation.DSMT4" ShapeID="_x0000_i1241" DrawAspect="Content" ObjectID="_1778199046" r:id="rId434"/>
         </w:object>
       </w:r>
       <w:r>
@@ -21876,10 +21876,10 @@
           <w:position w:val="-12"/>
         </w:rPr>
         <w:object w:dxaOrig="1080" w:dyaOrig="380" w14:anchorId="531D9364">
-          <v:shape id="_x0000_i1242" type="#_x0000_t75" style="width:53.2pt;height:21.3pt" o:ole="">
+          <v:shape id="_x0000_i1242" type="#_x0000_t75" style="width:53.45pt;height:21.4pt" o:ole="">
             <v:imagedata r:id="rId435" o:title=""/>
           </v:shape>
-          <o:OLEObject Type="Embed" ProgID="Equation.DSMT4" ShapeID="_x0000_i1242" DrawAspect="Content" ObjectID="_1778030190" r:id="rId436"/>
+          <o:OLEObject Type="Embed" ProgID="Equation.DSMT4" ShapeID="_x0000_i1242" DrawAspect="Content" ObjectID="_1778199047" r:id="rId436"/>
         </w:object>
       </w:r>
       <w:r>
@@ -21930,10 +21930,10 @@
           <w:position w:val="-32"/>
         </w:rPr>
         <w:object w:dxaOrig="1680" w:dyaOrig="740" w14:anchorId="0557B067">
-          <v:shape id="_x0000_i1243" type="#_x0000_t75" style="width:83.9pt;height:36.95pt" o:ole="">
+          <v:shape id="_x0000_i1243" type="#_x0000_t75" style="width:84.1pt;height:37.05pt" o:ole="">
             <v:imagedata r:id="rId437" o:title=""/>
           </v:shape>
-          <o:OLEObject Type="Embed" ProgID="Equation.DSMT4" ShapeID="_x0000_i1243" DrawAspect="Content" ObjectID="_1778030191" r:id="rId438"/>
+          <o:OLEObject Type="Embed" ProgID="Equation.DSMT4" ShapeID="_x0000_i1243" DrawAspect="Content" ObjectID="_1778199048" r:id="rId438"/>
         </w:object>
       </w:r>
       <w:r>
@@ -21987,10 +21987,10 @@
           <w:position w:val="-14"/>
         </w:rPr>
         <w:object w:dxaOrig="1780" w:dyaOrig="460" w14:anchorId="6177C02B">
-          <v:shape id="_x0000_i1244" type="#_x0000_t75" style="width:88.9pt;height:22.55pt" o:ole="">
+          <v:shape id="_x0000_i1244" type="#_x0000_t75" style="width:89.1pt;height:22.8pt" o:ole="">
             <v:imagedata r:id="rId439" o:title=""/>
           </v:shape>
-          <o:OLEObject Type="Embed" ProgID="Equation.DSMT4" ShapeID="_x0000_i1244" DrawAspect="Content" ObjectID="_1778030192" r:id="rId440"/>
+          <o:OLEObject Type="Embed" ProgID="Equation.DSMT4" ShapeID="_x0000_i1244" DrawAspect="Content" ObjectID="_1778199049" r:id="rId440"/>
         </w:object>
       </w:r>
       <w:r>
@@ -22044,10 +22044,10 @@
           <w:position w:val="-14"/>
         </w:rPr>
         <w:object w:dxaOrig="2780" w:dyaOrig="460" w14:anchorId="3B416B28">
-          <v:shape id="_x0000_i1245" type="#_x0000_t75" style="width:139pt;height:22.55pt" o:ole="">
+          <v:shape id="_x0000_i1245" type="#_x0000_t75" style="width:139pt;height:22.8pt" o:ole="">
             <v:imagedata r:id="rId441" o:title=""/>
           </v:shape>
-          <o:OLEObject Type="Embed" ProgID="Equation.DSMT4" ShapeID="_x0000_i1245" DrawAspect="Content" ObjectID="_1778030193" r:id="rId442"/>
+          <o:OLEObject Type="Embed" ProgID="Equation.DSMT4" ShapeID="_x0000_i1245" DrawAspect="Content" ObjectID="_1778199050" r:id="rId442"/>
         </w:object>
       </w:r>
       <w:r>
@@ -22117,10 +22117,10 @@
           <w:position w:val="-12"/>
         </w:rPr>
         <w:object w:dxaOrig="760" w:dyaOrig="380" w14:anchorId="4739AE77">
-          <v:shape id="_x0000_i1246" type="#_x0000_t75" style="width:37.55pt;height:21.3pt" o:ole="">
+          <v:shape id="_x0000_i1246" type="#_x0000_t75" style="width:37.8pt;height:21.4pt" o:ole="">
             <v:imagedata r:id="rId443" o:title=""/>
           </v:shape>
-          <o:OLEObject Type="Embed" ProgID="Equation.DSMT4" ShapeID="_x0000_i1246" DrawAspect="Content" ObjectID="_1778030194" r:id="rId444"/>
+          <o:OLEObject Type="Embed" ProgID="Equation.DSMT4" ShapeID="_x0000_i1246" DrawAspect="Content" ObjectID="_1778199051" r:id="rId444"/>
         </w:object>
       </w:r>
       <w:r>
@@ -22326,10 +22326,10 @@
           <w:position w:val="-12"/>
         </w:rPr>
         <w:object w:dxaOrig="780" w:dyaOrig="440" w14:anchorId="26E49530">
-          <v:shape id="_x0000_i1247" type="#_x0000_t75" style="width:39.45pt;height:21.9pt" o:ole="">
+          <v:shape id="_x0000_i1247" type="#_x0000_t75" style="width:39.2pt;height:22.1pt" o:ole="">
             <v:imagedata r:id="rId445" o:title=""/>
           </v:shape>
-          <o:OLEObject Type="Embed" ProgID="Equation.DSMT4" ShapeID="_x0000_i1247" DrawAspect="Content" ObjectID="_1778030195" r:id="rId446"/>
+          <o:OLEObject Type="Embed" ProgID="Equation.DSMT4" ShapeID="_x0000_i1247" DrawAspect="Content" ObjectID="_1778199052" r:id="rId446"/>
         </w:object>
       </w:r>
       <w:r>
@@ -22385,10 +22385,10 @@
           <w:position w:val="-4"/>
         </w:rPr>
         <w:object w:dxaOrig="639" w:dyaOrig="360" w14:anchorId="2A3C2130">
-          <v:shape id="_x0000_i1248" type="#_x0000_t75" style="width:31.95pt;height:17.55pt" o:ole="">
+          <v:shape id="_x0000_i1248" type="#_x0000_t75" style="width:32.1pt;height:17.8pt" o:ole="">
             <v:imagedata r:id="rId447" o:title=""/>
           </v:shape>
-          <o:OLEObject Type="Embed" ProgID="Equation.DSMT4" ShapeID="_x0000_i1248" DrawAspect="Content" ObjectID="_1778030196" r:id="rId448"/>
+          <o:OLEObject Type="Embed" ProgID="Equation.DSMT4" ShapeID="_x0000_i1248" DrawAspect="Content" ObjectID="_1778199053" r:id="rId448"/>
         </w:object>
       </w:r>
       <w:r>
@@ -22591,10 +22591,10 @@
           <w:position w:val="-32"/>
         </w:rPr>
         <w:object w:dxaOrig="3960" w:dyaOrig="760" w14:anchorId="4EA706D8">
-          <v:shape id="_x0000_i1249" type="#_x0000_t75" style="width:198.45pt;height:37.55pt" o:ole="">
+          <v:shape id="_x0000_i1249" type="#_x0000_t75" style="width:198.2pt;height:37.8pt" o:ole="">
             <v:imagedata r:id="rId449" o:title=""/>
           </v:shape>
-          <o:OLEObject Type="Embed" ProgID="Equation.DSMT4" ShapeID="_x0000_i1249" DrawAspect="Content" ObjectID="_1778030197" r:id="rId450"/>
+          <o:OLEObject Type="Embed" ProgID="Equation.DSMT4" ShapeID="_x0000_i1249" DrawAspect="Content" ObjectID="_1778199054" r:id="rId450"/>
         </w:object>
       </w:r>
       <w:r>
@@ -22650,10 +22650,10 @@
           <w:position w:val="-14"/>
         </w:rPr>
         <w:object w:dxaOrig="1719" w:dyaOrig="420" w14:anchorId="7AE4D81B">
-          <v:shape id="_x0000_i1250" type="#_x0000_t75" style="width:86.4pt;height:20.65pt" o:ole="">
+          <v:shape id="_x0000_i1250" type="#_x0000_t75" style="width:86.25pt;height:20.65pt" o:ole="">
             <v:imagedata r:id="rId451" o:title=""/>
           </v:shape>
-          <o:OLEObject Type="Embed" ProgID="Equation.DSMT4" ShapeID="_x0000_i1250" DrawAspect="Content" ObjectID="_1778030198" r:id="rId452"/>
+          <o:OLEObject Type="Embed" ProgID="Equation.DSMT4" ShapeID="_x0000_i1250" DrawAspect="Content" ObjectID="_1778199055" r:id="rId452"/>
         </w:object>
       </w:r>
       <w:r>
@@ -22785,10 +22785,10 @@
           <w:position w:val="-32"/>
         </w:rPr>
         <w:object w:dxaOrig="3960" w:dyaOrig="800" w14:anchorId="6021139B">
-          <v:shape id="_x0000_i1251" type="#_x0000_t75" style="width:198.45pt;height:40.05pt" o:ole="">
+          <v:shape id="_x0000_i1251" type="#_x0000_t75" style="width:198.2pt;height:39.9pt" o:ole="">
             <v:imagedata r:id="rId453" o:title=""/>
           </v:shape>
-          <o:OLEObject Type="Embed" ProgID="Equation.DSMT4" ShapeID="_x0000_i1251" DrawAspect="Content" ObjectID="_1778030199" r:id="rId454"/>
+          <o:OLEObject Type="Embed" ProgID="Equation.DSMT4" ShapeID="_x0000_i1251" DrawAspect="Content" ObjectID="_1778199056" r:id="rId454"/>
         </w:object>
       </w:r>
       <w:r>
@@ -22844,10 +22844,10 @@
           <w:position w:val="-14"/>
         </w:rPr>
         <w:object w:dxaOrig="3620" w:dyaOrig="460" w14:anchorId="26574197">
-          <v:shape id="_x0000_i1252" type="#_x0000_t75" style="width:180.95pt;height:22.55pt" o:ole="">
+          <v:shape id="_x0000_i1252" type="#_x0000_t75" style="width:181.05pt;height:22.8pt" o:ole="">
             <v:imagedata r:id="rId455" o:title=""/>
           </v:shape>
-          <o:OLEObject Type="Embed" ProgID="Equation.DSMT4" ShapeID="_x0000_i1252" DrawAspect="Content" ObjectID="_1778030200" r:id="rId456"/>
+          <o:OLEObject Type="Embed" ProgID="Equation.DSMT4" ShapeID="_x0000_i1252" DrawAspect="Content" ObjectID="_1778199057" r:id="rId456"/>
         </w:object>
       </w:r>
       <w:r>
@@ -22935,10 +22935,10 @@
           <w:position w:val="-14"/>
         </w:rPr>
         <w:object w:dxaOrig="2640" w:dyaOrig="460" w14:anchorId="470D3775">
-          <v:shape id="_x0000_i1253" type="#_x0000_t75" style="width:132.1pt;height:22.55pt" o:ole="">
+          <v:shape id="_x0000_i1253" type="#_x0000_t75" style="width:131.9pt;height:22.8pt" o:ole="">
             <v:imagedata r:id="rId457" o:title=""/>
           </v:shape>
-          <o:OLEObject Type="Embed" ProgID="Equation.DSMT4" ShapeID="_x0000_i1253" DrawAspect="Content" ObjectID="_1778030201" r:id="rId458"/>
+          <o:OLEObject Type="Embed" ProgID="Equation.DSMT4" ShapeID="_x0000_i1253" DrawAspect="Content" ObjectID="_1778199058" r:id="rId458"/>
         </w:object>
       </w:r>
       <w:r>
@@ -23000,10 +23000,10 @@
           <w:position w:val="-14"/>
         </w:rPr>
         <w:object w:dxaOrig="300" w:dyaOrig="380" w14:anchorId="0BADF577">
-          <v:shape id="_x0000_i1254" type="#_x0000_t75" style="width:15.05pt;height:19.4pt" o:ole="">
+          <v:shape id="_x0000_i1254" type="#_x0000_t75" style="width:14.95pt;height:19.25pt" o:ole="">
             <v:imagedata r:id="rId459" o:title=""/>
           </v:shape>
-          <o:OLEObject Type="Embed" ProgID="Equation.DSMT4" ShapeID="_x0000_i1254" DrawAspect="Content" ObjectID="_1778030202" r:id="rId460"/>
+          <o:OLEObject Type="Embed" ProgID="Equation.DSMT4" ShapeID="_x0000_i1254" DrawAspect="Content" ObjectID="_1778199059" r:id="rId460"/>
         </w:object>
       </w:r>
       <w:r>
@@ -23177,10 +23177,10 @@
           <w:position w:val="-14"/>
         </w:rPr>
         <w:object w:dxaOrig="760" w:dyaOrig="400" w14:anchorId="30CEB179">
-          <v:shape id="_x0000_i1255" type="#_x0000_t75" style="width:37.55pt;height:20.05pt" o:ole="">
+          <v:shape id="_x0000_i1255" type="#_x0000_t75" style="width:37.8pt;height:19.95pt" o:ole="">
             <v:imagedata r:id="rId461" o:title=""/>
           </v:shape>
-          <o:OLEObject Type="Embed" ProgID="Equation.DSMT4" ShapeID="_x0000_i1255" DrawAspect="Content" ObjectID="_1778030203" r:id="rId462"/>
+          <o:OLEObject Type="Embed" ProgID="Equation.DSMT4" ShapeID="_x0000_i1255" DrawAspect="Content" ObjectID="_1778199060" r:id="rId462"/>
         </w:object>
       </w:r>
       <w:r>
@@ -23358,10 +23358,10 @@
           <w:position w:val="-24"/>
         </w:rPr>
         <w:object w:dxaOrig="2460" w:dyaOrig="620" w14:anchorId="6A914A44">
-          <v:shape id="_x0000_i1256" type="#_x0000_t75" style="width:123.35pt;height:30.7pt" o:ole="">
+          <v:shape id="_x0000_i1256" type="#_x0000_t75" style="width:123.35pt;height:30.65pt" o:ole="">
             <v:imagedata r:id="rId463" o:title=""/>
           </v:shape>
-          <o:OLEObject Type="Embed" ProgID="Equation.DSMT4" ShapeID="_x0000_i1256" DrawAspect="Content" ObjectID="_1778030204" r:id="rId464"/>
+          <o:OLEObject Type="Embed" ProgID="Equation.DSMT4" ShapeID="_x0000_i1256" DrawAspect="Content" ObjectID="_1778199061" r:id="rId464"/>
         </w:object>
       </w:r>
       <w:r>
@@ -23490,10 +23490,10 @@
           <w:position w:val="-14"/>
         </w:rPr>
         <w:object w:dxaOrig="1719" w:dyaOrig="420" w14:anchorId="795C099E">
-          <v:shape id="_x0000_i1257" type="#_x0000_t75" style="width:86.4pt;height:20.65pt" o:ole="">
+          <v:shape id="_x0000_i1257" type="#_x0000_t75" style="width:86.25pt;height:20.65pt" o:ole="">
             <v:imagedata r:id="rId465" o:title=""/>
           </v:shape>
-          <o:OLEObject Type="Embed" ProgID="Equation.DSMT4" ShapeID="_x0000_i1257" DrawAspect="Content" ObjectID="_1778030205" r:id="rId466"/>
+          <o:OLEObject Type="Embed" ProgID="Equation.DSMT4" ShapeID="_x0000_i1257" DrawAspect="Content" ObjectID="_1778199062" r:id="rId466"/>
         </w:object>
       </w:r>
       <w:r>
@@ -23536,10 +23536,10 @@
           <w:position w:val="-24"/>
         </w:rPr>
         <w:object w:dxaOrig="3820" w:dyaOrig="620" w14:anchorId="0646155C">
-          <v:shape id="_x0000_i1258" type="#_x0000_t75" style="width:190.95pt;height:30.7pt" o:ole="">
+          <v:shape id="_x0000_i1258" type="#_x0000_t75" style="width:191.05pt;height:30.65pt" o:ole="">
             <v:imagedata r:id="rId467" o:title=""/>
           </v:shape>
-          <o:OLEObject Type="Embed" ProgID="Equation.DSMT4" ShapeID="_x0000_i1258" DrawAspect="Content" ObjectID="_1778030206" r:id="rId468"/>
+          <o:OLEObject Type="Embed" ProgID="Equation.DSMT4" ShapeID="_x0000_i1258" DrawAspect="Content" ObjectID="_1778199063" r:id="rId468"/>
         </w:object>
       </w:r>
       <w:r>
@@ -23805,10 +23805,10 @@
           <w:position w:val="-24"/>
         </w:rPr>
         <w:object w:dxaOrig="4540" w:dyaOrig="620" w14:anchorId="68C67784">
-          <v:shape id="_x0000_i1259" type="#_x0000_t75" style="width:226.65pt;height:30.7pt" o:ole="">
+          <v:shape id="_x0000_i1259" type="#_x0000_t75" style="width:226.7pt;height:30.65pt" o:ole="">
             <v:imagedata r:id="rId469" o:title=""/>
           </v:shape>
-          <o:OLEObject Type="Embed" ProgID="Equation.DSMT4" ShapeID="_x0000_i1259" DrawAspect="Content" ObjectID="_1778030207" r:id="rId470"/>
+          <o:OLEObject Type="Embed" ProgID="Equation.DSMT4" ShapeID="_x0000_i1259" DrawAspect="Content" ObjectID="_1778199064" r:id="rId470"/>
         </w:object>
       </w:r>
       <w:r>
@@ -23891,10 +23891,10 @@
           <w:position w:val="-24"/>
         </w:rPr>
         <w:object w:dxaOrig="4260" w:dyaOrig="620" w14:anchorId="3B36E893">
-          <v:shape id="_x0000_i1260" type="#_x0000_t75" style="width:213.5pt;height:30.7pt" o:ole="">
+          <v:shape id="_x0000_i1260" type="#_x0000_t75" style="width:213.15pt;height:30.65pt" o:ole="">
             <v:imagedata r:id="rId471" o:title=""/>
           </v:shape>
-          <o:OLEObject Type="Embed" ProgID="Equation.DSMT4" ShapeID="_x0000_i1260" DrawAspect="Content" ObjectID="_1778030208" r:id="rId472"/>
+          <o:OLEObject Type="Embed" ProgID="Equation.DSMT4" ShapeID="_x0000_i1260" DrawAspect="Content" ObjectID="_1778199065" r:id="rId472"/>
         </w:object>
       </w:r>
       <w:r>
@@ -23964,10 +23964,10 @@
           <w:position w:val="-12"/>
         </w:rPr>
         <w:object w:dxaOrig="1340" w:dyaOrig="400" w14:anchorId="2477F9AB">
-          <v:shape id="_x0000_i1261" type="#_x0000_t75" style="width:67pt;height:20.05pt" o:ole="">
+          <v:shape id="_x0000_i1261" type="#_x0000_t75" style="width:67pt;height:19.95pt" o:ole="">
             <v:imagedata r:id="rId473" o:title=""/>
           </v:shape>
-          <o:OLEObject Type="Embed" ProgID="Equation.DSMT4" ShapeID="_x0000_i1261" DrawAspect="Content" ObjectID="_1778030209" r:id="rId474"/>
+          <o:OLEObject Type="Embed" ProgID="Equation.DSMT4" ShapeID="_x0000_i1261" DrawAspect="Content" ObjectID="_1778199066" r:id="rId474"/>
         </w:object>
       </w:r>
       <w:r>
@@ -24100,10 +24100,10 @@
           <w:position w:val="-24"/>
         </w:rPr>
         <w:object w:dxaOrig="3720" w:dyaOrig="620" w14:anchorId="67CFF8EE">
-          <v:shape id="_x0000_i1262" type="#_x0000_t75" style="width:185.95pt;height:30.7pt" o:ole="">
+          <v:shape id="_x0000_i1262" type="#_x0000_t75" style="width:186.05pt;height:30.65pt" o:ole="">
             <v:imagedata r:id="rId475" o:title=""/>
           </v:shape>
-          <o:OLEObject Type="Embed" ProgID="Equation.DSMT4" ShapeID="_x0000_i1262" DrawAspect="Content" ObjectID="_1778030210" r:id="rId476"/>
+          <o:OLEObject Type="Embed" ProgID="Equation.DSMT4" ShapeID="_x0000_i1262" DrawAspect="Content" ObjectID="_1778199067" r:id="rId476"/>
         </w:object>
       </w:r>
       <w:r>
@@ -24171,10 +24171,10 @@
           <w:position w:val="-14"/>
         </w:rPr>
         <w:object w:dxaOrig="2439" w:dyaOrig="520" w14:anchorId="35DDE810">
-          <v:shape id="_x0000_i1263" type="#_x0000_t75" style="width:122.1pt;height:25.65pt" o:ole="">
+          <v:shape id="_x0000_i1263" type="#_x0000_t75" style="width:121.9pt;height:25.65pt" o:ole="">
             <v:imagedata r:id="rId477" o:title=""/>
           </v:shape>
-          <o:OLEObject Type="Embed" ProgID="Equation.DSMT4" ShapeID="_x0000_i1263" DrawAspect="Content" ObjectID="_1778030211" r:id="rId478"/>
+          <o:OLEObject Type="Embed" ProgID="Equation.DSMT4" ShapeID="_x0000_i1263" DrawAspect="Content" ObjectID="_1778199068" r:id="rId478"/>
         </w:object>
       </w:r>
       <w:r>
@@ -24249,10 +24249,10 @@
           <w:position w:val="-28"/>
         </w:rPr>
         <w:object w:dxaOrig="2640" w:dyaOrig="740" w14:anchorId="589C836F">
-          <v:shape id="_x0000_i1264" type="#_x0000_t75" style="width:132.1pt;height:36.95pt" o:ole="">
+          <v:shape id="_x0000_i1264" type="#_x0000_t75" style="width:131.9pt;height:37.05pt" o:ole="">
             <v:imagedata r:id="rId479" o:title=""/>
           </v:shape>
-          <o:OLEObject Type="Embed" ProgID="Equation.DSMT4" ShapeID="_x0000_i1264" DrawAspect="Content" ObjectID="_1778030212" r:id="rId480"/>
+          <o:OLEObject Type="Embed" ProgID="Equation.DSMT4" ShapeID="_x0000_i1264" DrawAspect="Content" ObjectID="_1778199069" r:id="rId480"/>
         </w:object>
       </w:r>
       <w:r>
@@ -24327,10 +24327,10 @@
           <w:position w:val="-30"/>
         </w:rPr>
         <w:object w:dxaOrig="5660" w:dyaOrig="700" w14:anchorId="42485BC9">
-          <v:shape id="_x0000_i1265" type="#_x0000_t75" style="width:283pt;height:35.05pt" o:ole="">
+          <v:shape id="_x0000_i1265" type="#_x0000_t75" style="width:283pt;height:34.95pt" o:ole="">
             <v:imagedata r:id="rId481" o:title=""/>
           </v:shape>
-          <o:OLEObject Type="Embed" ProgID="Equation.DSMT4" ShapeID="_x0000_i1265" DrawAspect="Content" ObjectID="_1778030213" r:id="rId482"/>
+          <o:OLEObject Type="Embed" ProgID="Equation.DSMT4" ShapeID="_x0000_i1265" DrawAspect="Content" ObjectID="_1778199070" r:id="rId482"/>
         </w:object>
       </w:r>
       <w:r>
@@ -24398,10 +24398,10 @@
           <w:position w:val="-32"/>
         </w:rPr>
         <w:object w:dxaOrig="1200" w:dyaOrig="740" w14:anchorId="072D4665">
-          <v:shape id="_x0000_i1266" type="#_x0000_t75" style="width:60.1pt;height:36.95pt" o:ole="">
+          <v:shape id="_x0000_i1266" type="#_x0000_t75" style="width:59.9pt;height:37.05pt" o:ole="">
             <v:imagedata r:id="rId483" o:title=""/>
           </v:shape>
-          <o:OLEObject Type="Embed" ProgID="Equation.DSMT4" ShapeID="_x0000_i1266" DrawAspect="Content" ObjectID="_1778030214" r:id="rId484"/>
+          <o:OLEObject Type="Embed" ProgID="Equation.DSMT4" ShapeID="_x0000_i1266" DrawAspect="Content" ObjectID="_1778199071" r:id="rId484"/>
         </w:object>
       </w:r>
       <w:r>
@@ -24611,10 +24611,10 @@
           <w:position w:val="-12"/>
         </w:rPr>
         <w:object w:dxaOrig="320" w:dyaOrig="360" w14:anchorId="17E9E969">
-          <v:shape id="_x0000_i1267" type="#_x0000_t75" style="width:15.65pt;height:17.55pt" o:ole="">
+          <v:shape id="_x0000_i1267" type="#_x0000_t75" style="width:15.7pt;height:17.8pt" o:ole="">
             <v:imagedata r:id="rId485" o:title=""/>
           </v:shape>
-          <o:OLEObject Type="Embed" ProgID="Equation.DSMT4" ShapeID="_x0000_i1267" DrawAspect="Content" ObjectID="_1778030215" r:id="rId486"/>
+          <o:OLEObject Type="Embed" ProgID="Equation.DSMT4" ShapeID="_x0000_i1267" DrawAspect="Content" ObjectID="_1778199072" r:id="rId486"/>
         </w:object>
       </w:r>
       <w:r>
@@ -24629,10 +24629,10 @@
           <w:position w:val="-14"/>
         </w:rPr>
         <w:object w:dxaOrig="320" w:dyaOrig="380" w14:anchorId="2CBAF3DC">
-          <v:shape id="_x0000_i1268" type="#_x0000_t75" style="width:15.65pt;height:19.4pt" o:ole="">
+          <v:shape id="_x0000_i1268" type="#_x0000_t75" style="width:15.7pt;height:19.25pt" o:ole="">
             <v:imagedata r:id="rId487" o:title=""/>
           </v:shape>
-          <o:OLEObject Type="Embed" ProgID="Equation.DSMT4" ShapeID="_x0000_i1268" DrawAspect="Content" ObjectID="_1778030216" r:id="rId488"/>
+          <o:OLEObject Type="Embed" ProgID="Equation.DSMT4" ShapeID="_x0000_i1268" DrawAspect="Content" ObjectID="_1778199073" r:id="rId488"/>
         </w:object>
       </w:r>
       <w:r>
@@ -24998,10 +24998,10 @@
           <w:position w:val="-12"/>
         </w:rPr>
         <w:object w:dxaOrig="859" w:dyaOrig="360" w14:anchorId="347FEF9D">
-          <v:shape id="_x0000_i1269" type="#_x0000_t75" style="width:42.55pt;height:20.05pt" o:ole="">
+          <v:shape id="_x0000_i1269" type="#_x0000_t75" style="width:42.75pt;height:19.95pt" o:ole="">
             <v:imagedata r:id="rId489" o:title=""/>
           </v:shape>
-          <o:OLEObject Type="Embed" ProgID="Equation.DSMT4" ShapeID="_x0000_i1269" DrawAspect="Content" ObjectID="_1778030217" r:id="rId490"/>
+          <o:OLEObject Type="Embed" ProgID="Equation.DSMT4" ShapeID="_x0000_i1269" DrawAspect="Content" ObjectID="_1778199074" r:id="rId490"/>
         </w:object>
       </w:r>
       <w:r>
@@ -25052,10 +25052,10 @@
           <w:position w:val="-32"/>
         </w:rPr>
         <w:object w:dxaOrig="1920" w:dyaOrig="740" w14:anchorId="2B1825CA">
-          <v:shape id="_x0000_i1332" type="#_x0000_t75" style="width:95.8pt;height:36.95pt" o:ole="">
+          <v:shape id="_x0000_i1332" type="#_x0000_t75" style="width:95.5pt;height:37.05pt" o:ole="">
             <v:imagedata r:id="rId491" o:title=""/>
           </v:shape>
-          <o:OLEObject Type="Embed" ProgID="Equation.DSMT4" ShapeID="_x0000_i1332" DrawAspect="Content" ObjectID="_1778030218" r:id="rId492"/>
+          <o:OLEObject Type="Embed" ProgID="Equation.DSMT4" ShapeID="_x0000_i1332" DrawAspect="Content" ObjectID="_1778199075" r:id="rId492"/>
         </w:object>
       </w:r>
       <w:r>
@@ -25109,10 +25109,10 @@
           <w:position w:val="-14"/>
         </w:rPr>
         <w:object w:dxaOrig="2240" w:dyaOrig="420" w14:anchorId="586E825C">
-          <v:shape id="_x0000_i1271" type="#_x0000_t75" style="width:112.7pt;height:20.65pt" o:ole="">
+          <v:shape id="_x0000_i1271" type="#_x0000_t75" style="width:112.65pt;height:20.65pt" o:ole="">
             <v:imagedata r:id="rId493" o:title=""/>
           </v:shape>
-          <o:OLEObject Type="Embed" ProgID="Equation.DSMT4" ShapeID="_x0000_i1271" DrawAspect="Content" ObjectID="_1778030219" r:id="rId494"/>
+          <o:OLEObject Type="Embed" ProgID="Equation.DSMT4" ShapeID="_x0000_i1271" DrawAspect="Content" ObjectID="_1778199076" r:id="rId494"/>
         </w:object>
       </w:r>
       <w:r>
@@ -25168,10 +25168,10 @@
           <w:position w:val="-18"/>
         </w:rPr>
         <w:object w:dxaOrig="2780" w:dyaOrig="480" w14:anchorId="228BE44E">
-          <v:shape id="_x0000_i1272" type="#_x0000_t75" style="width:139pt;height:23.8pt" o:ole="">
+          <v:shape id="_x0000_i1272" type="#_x0000_t75" style="width:139pt;height:23.5pt" o:ole="">
             <v:imagedata r:id="rId495" o:title=""/>
           </v:shape>
-          <o:OLEObject Type="Embed" ProgID="Equation.DSMT4" ShapeID="_x0000_i1272" DrawAspect="Content" ObjectID="_1778030220" r:id="rId496"/>
+          <o:OLEObject Type="Embed" ProgID="Equation.DSMT4" ShapeID="_x0000_i1272" DrawAspect="Content" ObjectID="_1778199077" r:id="rId496"/>
         </w:object>
       </w:r>
       <w:r>
@@ -25238,10 +25238,10 @@
           <w:position w:val="-36"/>
         </w:rPr>
         <w:object w:dxaOrig="3739" w:dyaOrig="840" w14:anchorId="588E317D">
-          <v:shape id="_x0000_i1273" type="#_x0000_t75" style="width:186.55pt;height:41.95pt" o:ole="">
+          <v:shape id="_x0000_i1273" type="#_x0000_t75" style="width:186.75pt;height:42.05pt" o:ole="">
             <v:imagedata r:id="rId497" o:title=""/>
           </v:shape>
-          <o:OLEObject Type="Embed" ProgID="Equation.DSMT4" ShapeID="_x0000_i1273" DrawAspect="Content" ObjectID="_1778030221" r:id="rId498"/>
+          <o:OLEObject Type="Embed" ProgID="Equation.DSMT4" ShapeID="_x0000_i1273" DrawAspect="Content" ObjectID="_1778199078" r:id="rId498"/>
         </w:object>
       </w:r>
       <w:r>
@@ -25368,10 +25368,10 @@
           <w:position w:val="-36"/>
         </w:rPr>
         <w:object w:dxaOrig="2020" w:dyaOrig="840" w14:anchorId="10B73F5D">
-          <v:shape id="_x0000_i1274" type="#_x0000_t75" style="width:101.45pt;height:41.95pt" o:ole="">
+          <v:shape id="_x0000_i1274" type="#_x0000_t75" style="width:101.25pt;height:42.05pt" o:ole="">
             <v:imagedata r:id="rId499" o:title=""/>
           </v:shape>
-          <o:OLEObject Type="Embed" ProgID="Equation.DSMT4" ShapeID="_x0000_i1274" DrawAspect="Content" ObjectID="_1778030222" r:id="rId500"/>
+          <o:OLEObject Type="Embed" ProgID="Equation.DSMT4" ShapeID="_x0000_i1274" DrawAspect="Content" ObjectID="_1778199079" r:id="rId500"/>
         </w:object>
       </w:r>
       <w:r>
@@ -25462,10 +25462,10 @@
           <w:position w:val="-14"/>
         </w:rPr>
         <w:object w:dxaOrig="320" w:dyaOrig="420" w14:anchorId="6A7C2E23">
-          <v:shape id="_x0000_i1275" type="#_x0000_t75" style="width:15.65pt;height:20.65pt" o:ole="">
+          <v:shape id="_x0000_i1275" type="#_x0000_t75" style="width:15.7pt;height:20.65pt" o:ole="">
             <v:imagedata r:id="rId501" o:title=""/>
           </v:shape>
-          <o:OLEObject Type="Embed" ProgID="Equation.DSMT4" ShapeID="_x0000_i1275" DrawAspect="Content" ObjectID="_1778030223" r:id="rId502"/>
+          <o:OLEObject Type="Embed" ProgID="Equation.DSMT4" ShapeID="_x0000_i1275" DrawAspect="Content" ObjectID="_1778199080" r:id="rId502"/>
         </w:object>
       </w:r>
       <w:r>
@@ -25479,10 +25479,10 @@
           <w:position w:val="-12"/>
         </w:rPr>
         <w:object w:dxaOrig="300" w:dyaOrig="400" w14:anchorId="72FC93E6">
-          <v:shape id="_x0000_i1276" type="#_x0000_t75" style="width:15.05pt;height:20.05pt" o:ole="">
+          <v:shape id="_x0000_i1276" type="#_x0000_t75" style="width:14.95pt;height:19.95pt" o:ole="">
             <v:imagedata r:id="rId503" o:title=""/>
           </v:shape>
-          <o:OLEObject Type="Embed" ProgID="Equation.DSMT4" ShapeID="_x0000_i1276" DrawAspect="Content" ObjectID="_1778030224" r:id="rId504"/>
+          <o:OLEObject Type="Embed" ProgID="Equation.DSMT4" ShapeID="_x0000_i1276" DrawAspect="Content" ObjectID="_1778199081" r:id="rId504"/>
         </w:object>
       </w:r>
       <w:r>
@@ -25534,10 +25534,10 @@
           <w:position w:val="-24"/>
         </w:rPr>
         <w:object w:dxaOrig="4480" w:dyaOrig="620" w14:anchorId="118EC168">
-          <v:shape id="_x0000_i1277" type="#_x0000_t75" style="width:224.15pt;height:30.7pt" o:ole="">
+          <v:shape id="_x0000_i1277" type="#_x0000_t75" style="width:224.55pt;height:30.65pt" o:ole="">
             <v:imagedata r:id="rId505" o:title=""/>
           </v:shape>
-          <o:OLEObject Type="Embed" ProgID="Equation.DSMT4" ShapeID="_x0000_i1277" DrawAspect="Content" ObjectID="_1778030225" r:id="rId506"/>
+          <o:OLEObject Type="Embed" ProgID="Equation.DSMT4" ShapeID="_x0000_i1277" DrawAspect="Content" ObjectID="_1778199082" r:id="rId506"/>
         </w:object>
       </w:r>
       <w:r>
@@ -25604,10 +25604,10 @@
           <w:position w:val="-24"/>
         </w:rPr>
         <w:object w:dxaOrig="2220" w:dyaOrig="620" w14:anchorId="44AEA4E2">
-          <v:shape id="_x0000_i1278" type="#_x0000_t75" style="width:111.45pt;height:30.7pt" o:ole="">
+          <v:shape id="_x0000_i1278" type="#_x0000_t75" style="width:111.2pt;height:30.65pt" o:ole="">
             <v:imagedata r:id="rId507" o:title=""/>
           </v:shape>
-          <o:OLEObject Type="Embed" ProgID="Equation.DSMT4" ShapeID="_x0000_i1278" DrawAspect="Content" ObjectID="_1778030226" r:id="rId508"/>
+          <o:OLEObject Type="Embed" ProgID="Equation.DSMT4" ShapeID="_x0000_i1278" DrawAspect="Content" ObjectID="_1778199083" r:id="rId508"/>
         </w:object>
       </w:r>
       <w:r>
@@ -25919,7 +25919,15 @@
           <w:iCs/>
           <w:lang w:eastAsia="zh-CN"/>
         </w:rPr>
-        <w:t>the gradient between those two cell centers should not be used in the calculation of viscous flux and subgrid</w:t>
+        <w:t>the gradient between those two cell centers should not be used in the calculation of viscous flux and sub</w:t>
+      </w:r>
+      <w:r>
+        <w:rPr>
+          <w:rFonts w:hint="eastAsia"/>
+          <w:iCs/>
+          <w:lang w:eastAsia="zh-CN"/>
+        </w:rPr>
+        <w:t>grid</w:t>
       </w:r>
       <w:r>
         <w:rPr>
@@ -25959,11 +25967,17 @@
       </w:r>
       <w:r>
         <w:rPr>
-          <w:rFonts w:hint="eastAsia"/>
-          <w:iCs/>
-          <w:lang w:eastAsia="zh-CN"/>
-        </w:rPr>
-        <w:t>terms,</w:t>
+          <w:iCs/>
+          <w:lang w:eastAsia="zh-CN"/>
+        </w:rPr>
+        <w:t>terms</w:t>
+      </w:r>
+      <w:r>
+        <w:rPr>
+          <w:iCs/>
+          <w:lang w:eastAsia="zh-CN"/>
+        </w:rPr>
+        <w:t>,</w:t>
       </w:r>
     </w:p>
     <w:p>
@@ -25976,10 +25990,10 @@
           <w:position w:val="-32"/>
         </w:rPr>
         <w:object w:dxaOrig="9980" w:dyaOrig="760" w14:anchorId="2C910A23">
-          <v:shape id="_x0000_i9949" type="#_x0000_t75" style="width:499pt;height:37.55pt" o:ole="">
+          <v:shape id="_x0000_i9949" type="#_x0000_t75" style="width:499pt;height:37.8pt" o:ole="">
             <v:imagedata r:id="rId359" o:title=""/>
           </v:shape>
-          <o:OLEObject Type="Embed" ProgID="Equation.DSMT4" ShapeID="_x0000_i9949" DrawAspect="Content" ObjectID="_1778030227" r:id="rId509"/>
+          <o:OLEObject Type="Embed" ProgID="Equation.DSMT4" ShapeID="_x0000_i9949" DrawAspect="Content" ObjectID="_1778199084" r:id="rId509"/>
         </w:object>
       </w:r>
       <w:r>
@@ -26044,10 +26058,10 @@
           <w:position w:val="-32"/>
         </w:rPr>
         <w:object w:dxaOrig="9880" w:dyaOrig="760" w14:anchorId="533E9A69">
-          <v:shape id="_x0000_i9950" type="#_x0000_t75" style="width:495.25pt;height:37.55pt" o:ole="">
+          <v:shape id="_x0000_i9950" type="#_x0000_t75" style="width:495.45pt;height:37.8pt" o:ole="">
             <v:imagedata r:id="rId361" o:title=""/>
           </v:shape>
-          <o:OLEObject Type="Embed" ProgID="Equation.DSMT4" ShapeID="_x0000_i9950" DrawAspect="Content" ObjectID="_1778030228" r:id="rId510"/>
+          <o:OLEObject Type="Embed" ProgID="Equation.DSMT4" ShapeID="_x0000_i9950" DrawAspect="Content" ObjectID="_1778199085" r:id="rId510"/>
         </w:object>
       </w:r>
       <w:r>
@@ -26112,10 +26126,10 @@
           <w:position w:val="-32"/>
         </w:rPr>
         <w:object w:dxaOrig="10140" w:dyaOrig="760" w14:anchorId="23B682BE">
-          <v:shape id="_x0000_i9951" type="#_x0000_t75" style="width:507.75pt;height:37.55pt" o:ole="">
+          <v:shape id="_x0000_i9951" type="#_x0000_t75" style="width:507.55pt;height:37.8pt" o:ole="">
             <v:imagedata r:id="rId363" o:title=""/>
           </v:shape>
-          <o:OLEObject Type="Embed" ProgID="Equation.DSMT4" ShapeID="_x0000_i9951" DrawAspect="Content" ObjectID="_1778030229" r:id="rId511"/>
+          <o:OLEObject Type="Embed" ProgID="Equation.DSMT4" ShapeID="_x0000_i9951" DrawAspect="Content" ObjectID="_1778199086" r:id="rId511"/>
         </w:object>
       </w:r>
       <w:r>
@@ -26229,10 +26243,10 @@
           <w:position w:val="-24"/>
         </w:rPr>
         <w:object w:dxaOrig="1160" w:dyaOrig="620" w14:anchorId="0A66DD6F">
-          <v:shape id="_x0000_i14355" type="#_x0000_t75" style="width:58.25pt;height:31.3pt" o:ole="">
+          <v:shape id="_x0000_i14355" type="#_x0000_t75" style="width:57.75pt;height:30.65pt" o:ole="">
             <v:imagedata r:id="rId512" o:title=""/>
           </v:shape>
-          <o:OLEObject Type="Embed" ProgID="Equation.DSMT4" ShapeID="_x0000_i14355" DrawAspect="Content" ObjectID="_1778030230" r:id="rId513"/>
+          <o:OLEObject Type="Embed" ProgID="Equation.DSMT4" ShapeID="_x0000_i14355" DrawAspect="Content" ObjectID="_1778199087" r:id="rId513"/>
         </w:object>
       </w:r>
       <w:r>
@@ -26327,10 +26341,10 @@
           <w:position w:val="-24"/>
         </w:rPr>
         <w:object w:dxaOrig="380" w:dyaOrig="620" w14:anchorId="66C00E7A">
-          <v:shape id="_x0000_i14347" type="#_x0000_t75" style="width:18.8pt;height:31.3pt" o:ole="">
+          <v:shape id="_x0000_i14347" type="#_x0000_t75" style="width:19.25pt;height:30.65pt" o:ole="">
             <v:imagedata r:id="rId514" o:title=""/>
           </v:shape>
-          <o:OLEObject Type="Embed" ProgID="Equation.DSMT4" ShapeID="_x0000_i14347" DrawAspect="Content" ObjectID="_1778030231" r:id="rId515"/>
+          <o:OLEObject Type="Embed" ProgID="Equation.DSMT4" ShapeID="_x0000_i14347" DrawAspect="Content" ObjectID="_1778199088" r:id="rId515"/>
         </w:object>
       </w:r>
       <w:r>
@@ -26393,10 +26407,10 @@
           <w:position w:val="-104"/>
         </w:rPr>
         <w:object w:dxaOrig="2420" w:dyaOrig="2240" w14:anchorId="7D2D86D6">
-          <v:shape id="_x0000_i14351" type="#_x0000_t75" style="width:120.85pt;height:112.05pt" o:ole="">
+          <v:shape id="_x0000_i14351" type="#_x0000_t75" style="width:121.2pt;height:111.9pt" o:ole="">
             <v:imagedata r:id="rId516" o:title=""/>
           </v:shape>
-          <o:OLEObject Type="Embed" ProgID="Equation.DSMT4" ShapeID="_x0000_i14351" DrawAspect="Content" ObjectID="_1778030232" r:id="rId517"/>
+          <o:OLEObject Type="Embed" ProgID="Equation.DSMT4" ShapeID="_x0000_i14351" DrawAspect="Content" ObjectID="_1778199089" r:id="rId517"/>
         </w:object>
       </w:r>
       <w:r>
@@ -26489,10 +26503,10 @@
           <w:position w:val="-30"/>
         </w:rPr>
         <w:object w:dxaOrig="1440" w:dyaOrig="700" w14:anchorId="6D59EF7C">
-          <v:shape id="_x0000_i18767" type="#_x0000_t75" style="width:1in;height:35.05pt" o:ole="">
+          <v:shape id="_x0000_i18767" type="#_x0000_t75" style="width:1in;height:34.95pt" o:ole="">
             <v:imagedata r:id="rId518" o:title=""/>
           </v:shape>
-          <o:OLEObject Type="Embed" ProgID="Equation.DSMT4" ShapeID="_x0000_i18767" DrawAspect="Content" ObjectID="_1778030233" r:id="rId519"/>
+          <o:OLEObject Type="Embed" ProgID="Equation.DSMT4" ShapeID="_x0000_i18767" DrawAspect="Content" ObjectID="_1778199090" r:id="rId519"/>
         </w:object>
       </w:r>
       <w:r>
@@ -26744,10 +26758,10 @@
           <w:position w:val="-32"/>
         </w:rPr>
         <w:object w:dxaOrig="5200" w:dyaOrig="760" w14:anchorId="4D4A58DC">
-          <v:shape id="_x0000_i34372" type="#_x0000_t75" style="width:259.85pt;height:38.2pt" o:ole="">
+          <v:shape id="_x0000_i34372" type="#_x0000_t75" style="width:260.2pt;height:37.8pt" o:ole="">
             <v:imagedata r:id="rId520" o:title=""/>
           </v:shape>
-          <o:OLEObject Type="Embed" ProgID="Equation.DSMT4" ShapeID="_x0000_i34372" DrawAspect="Content" ObjectID="_1778030234" r:id="rId521"/>
+          <o:OLEObject Type="Embed" ProgID="Equation.DSMT4" ShapeID="_x0000_i34372" DrawAspect="Content" ObjectID="_1778199091" r:id="rId521"/>
         </w:object>
       </w:r>
       <w:r>
@@ -26831,10 +26845,10 @@
           <w:position w:val="-50"/>
         </w:rPr>
         <w:object w:dxaOrig="6520" w:dyaOrig="940" w14:anchorId="36E0303C">
-          <v:shape id="_x0000_i27675" type="#_x0000_t75" style="width:326.2pt;height:46.95pt" o:ole="">
+          <v:shape id="_x0000_i27675" type="#_x0000_t75" style="width:325.8pt;height:47.05pt" o:ole="">
             <v:imagedata r:id="rId522" o:title=""/>
           </v:shape>
-          <o:OLEObject Type="Embed" ProgID="Equation.DSMT4" ShapeID="_x0000_i27675" DrawAspect="Content" ObjectID="_1778030235" r:id="rId523"/>
+          <o:OLEObject Type="Embed" ProgID="Equation.DSMT4" ShapeID="_x0000_i27675" DrawAspect="Content" ObjectID="_1778199092" r:id="rId523"/>
         </w:object>
       </w:r>
       <w:r>
@@ -26889,6 +26903,7 @@
     <w:p>
       <w:pPr>
         <w:rPr>
+          <w:rFonts w:hint="eastAsia"/>
           <w:lang w:eastAsia="zh-CN"/>
         </w:rPr>
       </w:pPr>
@@ -26911,10 +26926,10 @@
           <w:position w:val="-30"/>
         </w:rPr>
         <w:object w:dxaOrig="2500" w:dyaOrig="540" w14:anchorId="42BEA724">
-          <v:shape id="_x0000_i32137" type="#_x0000_t75" style="width:125.2pt;height:26.9pt" o:ole="">
+          <v:shape id="_x0000_i32137" type="#_x0000_t75" style="width:124.75pt;height:27.1pt" o:ole="">
             <v:imagedata r:id="rId524" o:title=""/>
           </v:shape>
-          <o:OLEObject Type="Embed" ProgID="Equation.DSMT4" ShapeID="_x0000_i32137" DrawAspect="Content" ObjectID="_1778030236" r:id="rId525"/>
+          <o:OLEObject Type="Embed" ProgID="Equation.DSMT4" ShapeID="_x0000_i32137" DrawAspect="Content" ObjectID="_1778199093" r:id="rId525"/>
         </w:object>
       </w:r>
       <w:r>
@@ -26968,10 +26983,10 @@
           <w:position w:val="-30"/>
         </w:rPr>
         <w:object w:dxaOrig="3340" w:dyaOrig="540" w14:anchorId="4FBDC3D0">
-          <v:shape id="_x0000_i32139" type="#_x0000_t75" style="width:167.15pt;height:26.9pt" o:ole="">
+          <v:shape id="_x0000_i32139" type="#_x0000_t75" style="width:166.8pt;height:27.1pt" o:ole="">
             <v:imagedata r:id="rId526" o:title=""/>
           </v:shape>
-          <o:OLEObject Type="Embed" ProgID="Equation.DSMT4" ShapeID="_x0000_i32139" DrawAspect="Content" ObjectID="_1778030237" r:id="rId527"/>
+          <o:OLEObject Type="Embed" ProgID="Equation.DSMT4" ShapeID="_x0000_i32139" DrawAspect="Content" ObjectID="_1778199094" r:id="rId527"/>
         </w:object>
       </w:r>
       <w:r>
@@ -27022,20 +27037,6 @@
       <w:r>
         <w:fldChar w:fldCharType="end"/>
       </w:r>
-    </w:p>
-    <w:p>
-      <w:pPr>
-        <w:rPr>
-          <w:lang w:eastAsia="zh-CN"/>
-        </w:rPr>
-      </w:pPr>
-    </w:p>
-    <w:p>
-      <w:pPr>
-        <w:rPr>
-          <w:lang w:eastAsia="zh-CN"/>
-        </w:rPr>
-      </w:pPr>
     </w:p>
     <w:p>
       <w:pPr>
@@ -27075,6 +27076,7 @@
           <w:sz w:val="32"/>
           <w:szCs w:val="32"/>
         </w:rPr>
+        <w:lastRenderedPageBreak/>
         <w:t>7</w:t>
       </w:r>
       <w:r>
@@ -28273,7 +28275,6 @@
         </w:rPr>
       </w:pPr>
       <w:r>
-        <w:lastRenderedPageBreak/>
         <w:t xml:space="preserve">For an interior </w:t>
       </w:r>
       <m:oMath>
@@ -28322,6 +28323,7 @@
         <w:spacing w:line="360" w:lineRule="auto"/>
       </w:pPr>
       <w:r>
+        <w:lastRenderedPageBreak/>
         <w:tab/>
       </w:r>
       <w:r>
@@ -28329,10 +28331,10 @@
           <w:position w:val="-74"/>
         </w:rPr>
         <w:object w:dxaOrig="8320" w:dyaOrig="1600" w14:anchorId="1D1CAE3C">
-          <v:shape id="_x0000_i1279" type="#_x0000_t75" style="width:414.45pt;height:80.75pt" o:ole="">
+          <v:shape id="_x0000_i1279" type="#_x0000_t75" style="width:414.9pt;height:80.55pt" o:ole="">
             <v:imagedata r:id="rId528" o:title=""/>
           </v:shape>
-          <o:OLEObject Type="Embed" ProgID="Equation.DSMT4" ShapeID="_x0000_i1279" DrawAspect="Content" ObjectID="_1778030238" r:id="rId529"/>
+          <o:OLEObject Type="Embed" ProgID="Equation.DSMT4" ShapeID="_x0000_i1279" DrawAspect="Content" ObjectID="_1778199095" r:id="rId529"/>
         </w:object>
       </w:r>
       <w:r>
@@ -28386,10 +28388,10 @@
           <w:position w:val="-74"/>
         </w:rPr>
         <w:object w:dxaOrig="8240" w:dyaOrig="1600" w14:anchorId="7054E70C">
-          <v:shape id="_x0000_i1280" type="#_x0000_t75" style="width:411.35pt;height:80.75pt" o:ole="">
+          <v:shape id="_x0000_i1280" type="#_x0000_t75" style="width:411.35pt;height:80.55pt" o:ole="">
             <v:imagedata r:id="rId530" o:title=""/>
           </v:shape>
-          <o:OLEObject Type="Embed" ProgID="Equation.DSMT4" ShapeID="_x0000_i1280" DrawAspect="Content" ObjectID="_1778030239" r:id="rId531"/>
+          <o:OLEObject Type="Embed" ProgID="Equation.DSMT4" ShapeID="_x0000_i1280" DrawAspect="Content" ObjectID="_1778199096" r:id="rId531"/>
         </w:object>
       </w:r>
       <w:r>
@@ -28462,10 +28464,10 @@
           <w:position w:val="-28"/>
         </w:rPr>
         <w:object w:dxaOrig="3580" w:dyaOrig="700" w14:anchorId="04309A7E">
-          <v:shape id="_x0000_i1281" type="#_x0000_t75" style="width:178.45pt;height:35.05pt" o:ole="">
+          <v:shape id="_x0000_i1281" type="#_x0000_t75" style="width:178.2pt;height:34.95pt" o:ole="">
             <v:imagedata r:id="rId532" o:title=""/>
           </v:shape>
-          <o:OLEObject Type="Embed" ProgID="Equation.DSMT4" ShapeID="_x0000_i1281" DrawAspect="Content" ObjectID="_1778030240" r:id="rId533"/>
+          <o:OLEObject Type="Embed" ProgID="Equation.DSMT4" ShapeID="_x0000_i1281" DrawAspect="Content" ObjectID="_1778199097" r:id="rId533"/>
         </w:object>
       </w:r>
       <w:r>
@@ -28530,10 +28532,10 @@
           <w:position w:val="-70"/>
         </w:rPr>
         <w:object w:dxaOrig="5880" w:dyaOrig="1520" w14:anchorId="57A3933D">
-          <v:shape id="_x0000_i1282" type="#_x0000_t75" style="width:293pt;height:75.75pt" o:ole="">
+          <v:shape id="_x0000_i1282" type="#_x0000_t75" style="width:293pt;height:75.55pt" o:ole="">
             <v:imagedata r:id="rId534" o:title=""/>
           </v:shape>
-          <o:OLEObject Type="Embed" ProgID="Equation.DSMT4" ShapeID="_x0000_i1282" DrawAspect="Content" ObjectID="_1778030241" r:id="rId535"/>
+          <o:OLEObject Type="Embed" ProgID="Equation.DSMT4" ShapeID="_x0000_i1282" DrawAspect="Content" ObjectID="_1778199098" r:id="rId535"/>
         </w:object>
       </w:r>
       <w:r>
@@ -28599,10 +28601,10 @@
           <w:position w:val="-130"/>
         </w:rPr>
         <w:object w:dxaOrig="6200" w:dyaOrig="2620" w14:anchorId="39545F3B">
-          <v:shape id="_x0000_i1283" type="#_x0000_t75" style="width:309.3pt;height:129.6pt" o:ole="">
+          <v:shape id="_x0000_i1283" type="#_x0000_t75" style="width:309.4pt;height:129.75pt" o:ole="">
             <v:imagedata r:id="rId536" o:title=""/>
           </v:shape>
-          <o:OLEObject Type="Embed" ProgID="Equation.DSMT4" ShapeID="_x0000_i1283" DrawAspect="Content" ObjectID="_1778030242" r:id="rId537"/>
+          <o:OLEObject Type="Embed" ProgID="Equation.DSMT4" ShapeID="_x0000_i1283" DrawAspect="Content" ObjectID="_1778199099" r:id="rId537"/>
         </w:object>
       </w:r>
       <w:r>
@@ -28650,10 +28652,10 @@
           <w:position w:val="-14"/>
         </w:rPr>
         <w:object w:dxaOrig="859" w:dyaOrig="400" w14:anchorId="74D62CA1">
-          <v:shape id="_x0000_i1284" type="#_x0000_t75" style="width:44.45pt;height:21.9pt" o:ole="">
+          <v:shape id="_x0000_i1284" type="#_x0000_t75" style="width:44.2pt;height:22.1pt" o:ole="">
             <v:imagedata r:id="rId538" o:title=""/>
           </v:shape>
-          <o:OLEObject Type="Embed" ProgID="Equation.DSMT4" ShapeID="_x0000_i1284" DrawAspect="Content" ObjectID="_1778030243" r:id="rId539"/>
+          <o:OLEObject Type="Embed" ProgID="Equation.DSMT4" ShapeID="_x0000_i1284" DrawAspect="Content" ObjectID="_1778199100" r:id="rId539"/>
         </w:object>
       </w:r>
       <w:r>
@@ -28676,10 +28678,10 @@
           <w:position w:val="-28"/>
         </w:rPr>
         <w:object w:dxaOrig="4599" w:dyaOrig="700" w14:anchorId="577B004B">
-          <v:shape id="_x0000_i1285" type="#_x0000_t75" style="width:231.65pt;height:35.05pt" o:ole="">
+          <v:shape id="_x0000_i1285" type="#_x0000_t75" style="width:231.7pt;height:34.95pt" o:ole="">
             <v:imagedata r:id="rId540" o:title=""/>
           </v:shape>
-          <o:OLEObject Type="Embed" ProgID="Equation.DSMT4" ShapeID="_x0000_i1285" DrawAspect="Content" ObjectID="_1778030244" r:id="rId541"/>
+          <o:OLEObject Type="Embed" ProgID="Equation.DSMT4" ShapeID="_x0000_i1285" DrawAspect="Content" ObjectID="_1778199101" r:id="rId541"/>
         </w:object>
       </w:r>
       <w:r>
@@ -28733,10 +28735,10 @@
           <w:position w:val="-32"/>
         </w:rPr>
         <w:object w:dxaOrig="6259" w:dyaOrig="760" w14:anchorId="24C714FD">
-          <v:shape id="_x0000_i1286" type="#_x0000_t75" style="width:313.65pt;height:39.45pt" o:ole="">
+          <v:shape id="_x0000_i1286" type="#_x0000_t75" style="width:313.65pt;height:39.2pt" o:ole="">
             <v:imagedata r:id="rId542" o:title=""/>
           </v:shape>
-          <o:OLEObject Type="Embed" ProgID="Equation.DSMT4" ShapeID="_x0000_i1286" DrawAspect="Content" ObjectID="_1778030245" r:id="rId543"/>
+          <o:OLEObject Type="Embed" ProgID="Equation.DSMT4" ShapeID="_x0000_i1286" DrawAspect="Content" ObjectID="_1778199102" r:id="rId543"/>
         </w:object>
       </w:r>
       <w:r>
@@ -29058,10 +29060,10 @@
           <w:position w:val="-74"/>
         </w:rPr>
         <w:object w:dxaOrig="7580" w:dyaOrig="1600" w14:anchorId="047CFC4A">
-          <v:shape id="_x0000_i1287" type="#_x0000_t75" style="width:379.4pt;height:80.75pt" o:ole="">
+          <v:shape id="_x0000_i1287" type="#_x0000_t75" style="width:379.25pt;height:80.55pt" o:ole="">
             <v:imagedata r:id="rId544" o:title=""/>
           </v:shape>
-          <o:OLEObject Type="Embed" ProgID="Equation.DSMT4" ShapeID="_x0000_i1287" DrawAspect="Content" ObjectID="_1778030246" r:id="rId545"/>
+          <o:OLEObject Type="Embed" ProgID="Equation.DSMT4" ShapeID="_x0000_i1287" DrawAspect="Content" ObjectID="_1778199103" r:id="rId545"/>
         </w:object>
       </w:r>
       <w:r>
@@ -29113,10 +29115,10 @@
           <w:position w:val="-74"/>
         </w:rPr>
         <w:object w:dxaOrig="7479" w:dyaOrig="1600" w14:anchorId="49E75635">
-          <v:shape id="_x0000_i1288" type="#_x0000_t75" style="width:374.4pt;height:80.75pt" o:ole="">
+          <v:shape id="_x0000_i1288" type="#_x0000_t75" style="width:374.25pt;height:80.55pt" o:ole="">
             <v:imagedata r:id="rId546" o:title=""/>
           </v:shape>
-          <o:OLEObject Type="Embed" ProgID="Equation.DSMT4" ShapeID="_x0000_i1288" DrawAspect="Content" ObjectID="_1778030247" r:id="rId547"/>
+          <o:OLEObject Type="Embed" ProgID="Equation.DSMT4" ShapeID="_x0000_i1288" DrawAspect="Content" ObjectID="_1778199104" r:id="rId547"/>
         </w:object>
       </w:r>
       <w:r>
@@ -29282,10 +29284,10 @@
           <w:position w:val="-226"/>
         </w:rPr>
         <w:object w:dxaOrig="13540" w:dyaOrig="9760" w14:anchorId="63829DDB">
-          <v:shape id="_x0000_i1289" type="#_x0000_t75" style="width:451.4pt;height:324.95pt" o:ole="">
+          <v:shape id="_x0000_i1289" type="#_x0000_t75" style="width:451.25pt;height:325.05pt" o:ole="">
             <v:imagedata r:id="rId548" o:title=""/>
           </v:shape>
-          <o:OLEObject Type="Embed" ProgID="Equation.DSMT4" ShapeID="_x0000_i1289" DrawAspect="Content" ObjectID="_1778030248" r:id="rId549"/>
+          <o:OLEObject Type="Embed" ProgID="Equation.DSMT4" ShapeID="_x0000_i1289" DrawAspect="Content" ObjectID="_1778199105" r:id="rId549"/>
         </w:object>
       </w:r>
     </w:p>
@@ -29392,10 +29394,10 @@
           <w:position w:val="-226"/>
         </w:rPr>
         <w:object w:dxaOrig="13540" w:dyaOrig="9760" w14:anchorId="6C884FEE">
-          <v:shape id="_x0000_i1290" type="#_x0000_t75" style="width:451.4pt;height:324.95pt" o:ole="">
+          <v:shape id="_x0000_i1290" type="#_x0000_t75" style="width:451.25pt;height:325.05pt" o:ole="">
             <v:imagedata r:id="rId548" o:title=""/>
           </v:shape>
-          <o:OLEObject Type="Embed" ProgID="Equation.DSMT4" ShapeID="_x0000_i1290" DrawAspect="Content" ObjectID="_1778030249" r:id="rId550"/>
+          <o:OLEObject Type="Embed" ProgID="Equation.DSMT4" ShapeID="_x0000_i1290" DrawAspect="Content" ObjectID="_1778199106" r:id="rId550"/>
         </w:object>
       </w:r>
     </w:p>
@@ -29443,10 +29445,10 @@
           <w:position w:val="-14"/>
         </w:rPr>
         <w:object w:dxaOrig="1640" w:dyaOrig="400" w14:anchorId="5BF343E5">
-          <v:shape id="_x0000_i1291" type="#_x0000_t75" style="width:82pt;height:21.9pt" o:ole="">
+          <v:shape id="_x0000_i1291" type="#_x0000_t75" style="width:82pt;height:22.1pt" o:ole="">
             <v:imagedata r:id="rId551" o:title=""/>
           </v:shape>
-          <o:OLEObject Type="Embed" ProgID="Equation.DSMT4" ShapeID="_x0000_i1291" DrawAspect="Content" ObjectID="_1778030250" r:id="rId552"/>
+          <o:OLEObject Type="Embed" ProgID="Equation.DSMT4" ShapeID="_x0000_i1291" DrawAspect="Content" ObjectID="_1778199107" r:id="rId552"/>
         </w:object>
       </w:r>
       <w:r>
@@ -29890,10 +29892,10 @@
                 <w:position w:val="-24"/>
               </w:rPr>
               <w:object w:dxaOrig="440" w:dyaOrig="620" w14:anchorId="4930259E">
-                <v:shape id="_x0000_i1292" type="#_x0000_t75" style="width:21.9pt;height:31.95pt" o:ole="">
+                <v:shape id="_x0000_i1292" type="#_x0000_t75" style="width:22.1pt;height:32.1pt" o:ole="">
                   <v:imagedata r:id="rId553" o:title=""/>
                 </v:shape>
-                <o:OLEObject Type="Embed" ProgID="Equation.DSMT4" ShapeID="_x0000_i1292" DrawAspect="Content" ObjectID="_1778030251" r:id="rId554"/>
+                <o:OLEObject Type="Embed" ProgID="Equation.DSMT4" ShapeID="_x0000_i1292" DrawAspect="Content" ObjectID="_1778199108" r:id="rId554"/>
               </w:object>
             </w:r>
           </w:p>
@@ -30003,10 +30005,10 @@
                 <w:position w:val="-24"/>
               </w:rPr>
               <w:object w:dxaOrig="900" w:dyaOrig="660" w14:anchorId="571FF3AA">
-                <v:shape id="_x0000_i1293" type="#_x0000_t75" style="width:45.1pt;height:32.55pt" o:ole="">
+                <v:shape id="_x0000_i1293" type="#_x0000_t75" style="width:44.9pt;height:32.8pt" o:ole="">
                   <v:imagedata r:id="rId555" o:title=""/>
                 </v:shape>
-                <o:OLEObject Type="Embed" ProgID="Equation.DSMT4" ShapeID="_x0000_i1293" DrawAspect="Content" ObjectID="_1778030252" r:id="rId556"/>
+                <o:OLEObject Type="Embed" ProgID="Equation.DSMT4" ShapeID="_x0000_i1293" DrawAspect="Content" ObjectID="_1778199109" r:id="rId556"/>
               </w:object>
             </w:r>
           </w:p>
@@ -30114,10 +30116,10 @@
                 <w:position w:val="-24"/>
               </w:rPr>
               <w:object w:dxaOrig="1020" w:dyaOrig="660" w14:anchorId="7FD3B5B8">
-                <v:shape id="_x0000_i1294" type="#_x0000_t75" style="width:51.95pt;height:32.55pt" o:ole="">
+                <v:shape id="_x0000_i1294" type="#_x0000_t75" style="width:52.05pt;height:32.8pt" o:ole="">
                   <v:imagedata r:id="rId557" o:title=""/>
                 </v:shape>
-                <o:OLEObject Type="Embed" ProgID="Equation.DSMT4" ShapeID="_x0000_i1294" DrawAspect="Content" ObjectID="_1778030253" r:id="rId558"/>
+                <o:OLEObject Type="Embed" ProgID="Equation.DSMT4" ShapeID="_x0000_i1294" DrawAspect="Content" ObjectID="_1778199110" r:id="rId558"/>
               </w:object>
             </w:r>
           </w:p>
@@ -30546,10 +30548,10 @@
                 <w:position w:val="-32"/>
               </w:rPr>
               <w:object w:dxaOrig="920" w:dyaOrig="700" w14:anchorId="77EF426F">
-                <v:shape id="_x0000_i1295" type="#_x0000_t75" style="width:44.45pt;height:35.05pt" o:ole="">
+                <v:shape id="_x0000_i1295" type="#_x0000_t75" style="width:44.2pt;height:34.95pt" o:ole="">
                   <v:imagedata r:id="rId559" o:title=""/>
                 </v:shape>
-                <o:OLEObject Type="Embed" ProgID="Equation.DSMT4" ShapeID="_x0000_i1295" DrawAspect="Content" ObjectID="_1778030254" r:id="rId560"/>
+                <o:OLEObject Type="Embed" ProgID="Equation.DSMT4" ShapeID="_x0000_i1295" DrawAspect="Content" ObjectID="_1778199111" r:id="rId560"/>
               </w:object>
             </w:r>
           </w:p>
@@ -30656,10 +30658,10 @@
                 <w:position w:val="-32"/>
               </w:rPr>
               <w:object w:dxaOrig="940" w:dyaOrig="740" w14:anchorId="30D4A06D">
-                <v:shape id="_x0000_i1296" type="#_x0000_t75" style="width:46.95pt;height:37.55pt" o:ole="">
+                <v:shape id="_x0000_i1296" type="#_x0000_t75" style="width:47.05pt;height:37.8pt" o:ole="">
                   <v:imagedata r:id="rId561" o:title=""/>
                 </v:shape>
-                <o:OLEObject Type="Embed" ProgID="Equation.DSMT4" ShapeID="_x0000_i1296" DrawAspect="Content" ObjectID="_1778030255" r:id="rId562"/>
+                <o:OLEObject Type="Embed" ProgID="Equation.DSMT4" ShapeID="_x0000_i1296" DrawAspect="Content" ObjectID="_1778199112" r:id="rId562"/>
               </w:object>
             </w:r>
           </w:p>
@@ -30766,10 +30768,10 @@
                 <w:position w:val="-24"/>
               </w:rPr>
               <w:object w:dxaOrig="960" w:dyaOrig="660" w14:anchorId="681B3210">
-                <v:shape id="_x0000_i1297" type="#_x0000_t75" style="width:47.6pt;height:32.55pt" o:ole="">
+                <v:shape id="_x0000_i1297" type="#_x0000_t75" style="width:47.75pt;height:32.8pt" o:ole="">
                   <v:imagedata r:id="rId563" o:title=""/>
                 </v:shape>
-                <o:OLEObject Type="Embed" ProgID="Equation.DSMT4" ShapeID="_x0000_i1297" DrawAspect="Content" ObjectID="_1778030256" r:id="rId564"/>
+                <o:OLEObject Type="Embed" ProgID="Equation.DSMT4" ShapeID="_x0000_i1297" DrawAspect="Content" ObjectID="_1778199113" r:id="rId564"/>
               </w:object>
             </w:r>
           </w:p>
@@ -31012,10 +31014,10 @@
           <w:position w:val="-30"/>
         </w:rPr>
         <w:object w:dxaOrig="4400" w:dyaOrig="720" w14:anchorId="3F248563">
-          <v:shape id="_x0000_i1298" type="#_x0000_t75" style="width:220.4pt;height:36.95pt" o:ole="">
+          <v:shape id="_x0000_i1298" type="#_x0000_t75" style="width:220.3pt;height:37.05pt" o:ole="">
             <v:imagedata r:id="rId565" o:title=""/>
           </v:shape>
-          <o:OLEObject Type="Embed" ProgID="Equation.DSMT4" ShapeID="_x0000_i1298" DrawAspect="Content" ObjectID="_1778030257" r:id="rId566"/>
+          <o:OLEObject Type="Embed" ProgID="Equation.DSMT4" ShapeID="_x0000_i1298" DrawAspect="Content" ObjectID="_1778199114" r:id="rId566"/>
         </w:object>
       </w:r>
       <w:r>
@@ -31068,10 +31070,10 @@
           <w:position w:val="-32"/>
         </w:rPr>
         <w:object w:dxaOrig="5539" w:dyaOrig="760" w14:anchorId="01700BEE">
-          <v:shape id="_x0000_i1299" type="#_x0000_t75" style="width:278pt;height:39.45pt" o:ole="">
+          <v:shape id="_x0000_i1299" type="#_x0000_t75" style="width:278pt;height:39.2pt" o:ole="">
             <v:imagedata r:id="rId567" o:title=""/>
           </v:shape>
-          <o:OLEObject Type="Embed" ProgID="Equation.DSMT4" ShapeID="_x0000_i1299" DrawAspect="Content" ObjectID="_1778030258" r:id="rId568"/>
+          <o:OLEObject Type="Embed" ProgID="Equation.DSMT4" ShapeID="_x0000_i1299" DrawAspect="Content" ObjectID="_1778199115" r:id="rId568"/>
         </w:object>
       </w:r>
       <w:r>
@@ -31145,10 +31147,10 @@
           <w:position w:val="-30"/>
         </w:rPr>
         <w:object w:dxaOrig="4840" w:dyaOrig="720" w14:anchorId="74668790">
-          <v:shape id="_x0000_i1300" type="#_x0000_t75" style="width:241.65pt;height:36.95pt" o:ole="">
+          <v:shape id="_x0000_i1300" type="#_x0000_t75" style="width:241.65pt;height:37.05pt" o:ole="">
             <v:imagedata r:id="rId569" o:title=""/>
           </v:shape>
-          <o:OLEObject Type="Embed" ProgID="Equation.DSMT4" ShapeID="_x0000_i1300" DrawAspect="Content" ObjectID="_1778030259" r:id="rId570"/>
+          <o:OLEObject Type="Embed" ProgID="Equation.DSMT4" ShapeID="_x0000_i1300" DrawAspect="Content" ObjectID="_1778199116" r:id="rId570"/>
         </w:object>
       </w:r>
       <w:r>
@@ -31199,10 +31201,10 @@
           <w:position w:val="-32"/>
         </w:rPr>
         <w:object w:dxaOrig="6700" w:dyaOrig="760" w14:anchorId="61E8AEA3">
-          <v:shape id="_x0000_i1301" type="#_x0000_t75" style="width:334.35pt;height:39.45pt" o:ole="">
+          <v:shape id="_x0000_i1301" type="#_x0000_t75" style="width:334.35pt;height:39.2pt" o:ole="">
             <v:imagedata r:id="rId571" o:title=""/>
           </v:shape>
-          <o:OLEObject Type="Embed" ProgID="Equation.DSMT4" ShapeID="_x0000_i1301" DrawAspect="Content" ObjectID="_1778030260" r:id="rId572"/>
+          <o:OLEObject Type="Embed" ProgID="Equation.DSMT4" ShapeID="_x0000_i1301" DrawAspect="Content" ObjectID="_1778199117" r:id="rId572"/>
         </w:object>
       </w:r>
       <w:r>
@@ -31271,10 +31273,10 @@
           <w:position w:val="-30"/>
         </w:rPr>
         <w:object w:dxaOrig="5000" w:dyaOrig="720" w14:anchorId="35480F2D">
-          <v:shape id="_x0000_i1302" type="#_x0000_t75" style="width:250.45pt;height:36.95pt" o:ole="">
+          <v:shape id="_x0000_i1302" type="#_x0000_t75" style="width:250.2pt;height:37.05pt" o:ole="">
             <v:imagedata r:id="rId573" o:title=""/>
           </v:shape>
-          <o:OLEObject Type="Embed" ProgID="Equation.DSMT4" ShapeID="_x0000_i1302" DrawAspect="Content" ObjectID="_1778030261" r:id="rId574"/>
+          <o:OLEObject Type="Embed" ProgID="Equation.DSMT4" ShapeID="_x0000_i1302" DrawAspect="Content" ObjectID="_1778199118" r:id="rId574"/>
         </w:object>
       </w:r>
       <w:r>
@@ -31325,10 +31327,10 @@
           <w:position w:val="-32"/>
         </w:rPr>
         <w:object w:dxaOrig="5640" w:dyaOrig="760" w14:anchorId="0E17A9B8">
-          <v:shape id="_x0000_i1303" type="#_x0000_t75" style="width:283pt;height:39.45pt" o:ole="">
+          <v:shape id="_x0000_i1303" type="#_x0000_t75" style="width:283pt;height:39.2pt" o:ole="">
             <v:imagedata r:id="rId575" o:title=""/>
           </v:shape>
-          <o:OLEObject Type="Embed" ProgID="Equation.DSMT4" ShapeID="_x0000_i1303" DrawAspect="Content" ObjectID="_1778030262" r:id="rId576"/>
+          <o:OLEObject Type="Embed" ProgID="Equation.DSMT4" ShapeID="_x0000_i1303" DrawAspect="Content" ObjectID="_1778199119" r:id="rId576"/>
         </w:object>
       </w:r>
       <w:r>
@@ -31396,10 +31398,10 @@
           <w:position w:val="-30"/>
         </w:rPr>
         <w:object w:dxaOrig="4980" w:dyaOrig="720" w14:anchorId="581A9155">
-          <v:shape id="_x0000_i1304" type="#_x0000_t75" style="width:248.55pt;height:36.95pt" o:ole="">
+          <v:shape id="_x0000_i1304" type="#_x0000_t75" style="width:248.8pt;height:37.05pt" o:ole="">
             <v:imagedata r:id="rId577" o:title=""/>
           </v:shape>
-          <o:OLEObject Type="Embed" ProgID="Equation.DSMT4" ShapeID="_x0000_i1304" DrawAspect="Content" ObjectID="_1778030263" r:id="rId578"/>
+          <o:OLEObject Type="Embed" ProgID="Equation.DSMT4" ShapeID="_x0000_i1304" DrawAspect="Content" ObjectID="_1778199120" r:id="rId578"/>
         </w:object>
       </w:r>
       <w:r>
@@ -31450,10 +31452,10 @@
           <w:position w:val="-32"/>
         </w:rPr>
         <w:object w:dxaOrig="5620" w:dyaOrig="760" w14:anchorId="0045B4C2">
-          <v:shape id="_x0000_i1305" type="#_x0000_t75" style="width:278.6pt;height:39.45pt" o:ole="">
+          <v:shape id="_x0000_i1305" type="#_x0000_t75" style="width:278.75pt;height:39.2pt" o:ole="">
             <v:imagedata r:id="rId579" o:title=""/>
           </v:shape>
-          <o:OLEObject Type="Embed" ProgID="Equation.DSMT4" ShapeID="_x0000_i1305" DrawAspect="Content" ObjectID="_1778030264" r:id="rId580"/>
+          <o:OLEObject Type="Embed" ProgID="Equation.DSMT4" ShapeID="_x0000_i1305" DrawAspect="Content" ObjectID="_1778199121" r:id="rId580"/>
         </w:object>
       </w:r>
       <w:r>
@@ -31527,10 +31529,10 @@
           <w:position w:val="-28"/>
         </w:rPr>
         <w:object w:dxaOrig="5560" w:dyaOrig="680" w14:anchorId="43C9DAF0">
-          <v:shape id="_x0000_i1306" type="#_x0000_t75" style="width:278.6pt;height:32.55pt" o:ole="">
+          <v:shape id="_x0000_i1306" type="#_x0000_t75" style="width:278.75pt;height:32.8pt" o:ole="">
             <v:imagedata r:id="rId581" o:title=""/>
           </v:shape>
-          <o:OLEObject Type="Embed" ProgID="Equation.DSMT4" ShapeID="_x0000_i1306" DrawAspect="Content" ObjectID="_1778030265" r:id="rId582"/>
+          <o:OLEObject Type="Embed" ProgID="Equation.DSMT4" ShapeID="_x0000_i1306" DrawAspect="Content" ObjectID="_1778199122" r:id="rId582"/>
         </w:object>
       </w:r>
       <w:r>
@@ -31581,10 +31583,10 @@
           <w:position w:val="-32"/>
         </w:rPr>
         <w:object w:dxaOrig="7140" w:dyaOrig="740" w14:anchorId="4D93879D">
-          <v:shape id="_x0000_i1307" type="#_x0000_t75" style="width:355.6pt;height:37.55pt" o:ole="">
+          <v:shape id="_x0000_i1307" type="#_x0000_t75" style="width:355.7pt;height:37.8pt" o:ole="">
             <v:imagedata r:id="rId583" o:title=""/>
           </v:shape>
-          <o:OLEObject Type="Embed" ProgID="Equation.DSMT4" ShapeID="_x0000_i1307" DrawAspect="Content" ObjectID="_1778030266" r:id="rId584"/>
+          <o:OLEObject Type="Embed" ProgID="Equation.DSMT4" ShapeID="_x0000_i1307" DrawAspect="Content" ObjectID="_1778199123" r:id="rId584"/>
         </w:object>
       </w:r>
       <w:r>
@@ -31665,10 +31667,10 @@
           <w:position w:val="-28"/>
         </w:rPr>
         <w:object w:dxaOrig="5060" w:dyaOrig="680" w14:anchorId="68587A4A">
-          <v:shape id="_x0000_i1308" type="#_x0000_t75" style="width:253.55pt;height:32.55pt" o:ole="">
+          <v:shape id="_x0000_i1308" type="#_x0000_t75" style="width:253.8pt;height:32.8pt" o:ole="">
             <v:imagedata r:id="rId585" o:title=""/>
           </v:shape>
-          <o:OLEObject Type="Embed" ProgID="Equation.DSMT4" ShapeID="_x0000_i1308" DrawAspect="Content" ObjectID="_1778030267" r:id="rId586"/>
+          <o:OLEObject Type="Embed" ProgID="Equation.DSMT4" ShapeID="_x0000_i1308" DrawAspect="Content" ObjectID="_1778199124" r:id="rId586"/>
         </w:object>
       </w:r>
       <w:r>
@@ -31719,10 +31721,10 @@
           <w:position w:val="-32"/>
         </w:rPr>
         <w:object w:dxaOrig="6180" w:dyaOrig="740" w14:anchorId="265D74EE">
-          <v:shape id="_x0000_i1309" type="#_x0000_t75" style="width:309.3pt;height:37.55pt" o:ole="">
+          <v:shape id="_x0000_i1309" type="#_x0000_t75" style="width:309.4pt;height:37.8pt" o:ole="">
             <v:imagedata r:id="rId587" o:title=""/>
           </v:shape>
-          <o:OLEObject Type="Embed" ProgID="Equation.DSMT4" ShapeID="_x0000_i1309" DrawAspect="Content" ObjectID="_1778030268" r:id="rId588"/>
+          <o:OLEObject Type="Embed" ProgID="Equation.DSMT4" ShapeID="_x0000_i1309" DrawAspect="Content" ObjectID="_1778199125" r:id="rId588"/>
         </w:object>
       </w:r>
       <w:r>
@@ -31796,10 +31798,10 @@
           <w:position w:val="-30"/>
         </w:rPr>
         <w:object w:dxaOrig="4819" w:dyaOrig="720" w14:anchorId="5F5EB570">
-          <v:shape id="_x0000_i1310" type="#_x0000_t75" style="width:241.05pt;height:36.95pt" o:ole="">
+          <v:shape id="_x0000_i1310" type="#_x0000_t75" style="width:240.95pt;height:37.05pt" o:ole="">
             <v:imagedata r:id="rId589" o:title=""/>
           </v:shape>
-          <o:OLEObject Type="Embed" ProgID="Equation.DSMT4" ShapeID="_x0000_i1310" DrawAspect="Content" ObjectID="_1778030269" r:id="rId590"/>
+          <o:OLEObject Type="Embed" ProgID="Equation.DSMT4" ShapeID="_x0000_i1310" DrawAspect="Content" ObjectID="_1778199126" r:id="rId590"/>
         </w:object>
       </w:r>
       <w:r>
@@ -31850,10 +31852,10 @@
           <w:position w:val="-32"/>
         </w:rPr>
         <w:object w:dxaOrig="5040" w:dyaOrig="760" w14:anchorId="4A2CFEF6">
-          <v:shape id="_x0000_i1311" type="#_x0000_t75" style="width:252.95pt;height:39.45pt" o:ole="">
+          <v:shape id="_x0000_i1311" type="#_x0000_t75" style="width:253.05pt;height:39.2pt" o:ole="">
             <v:imagedata r:id="rId591" o:title=""/>
           </v:shape>
-          <o:OLEObject Type="Embed" ProgID="Equation.DSMT4" ShapeID="_x0000_i1311" DrawAspect="Content" ObjectID="_1778030270" r:id="rId592"/>
+          <o:OLEObject Type="Embed" ProgID="Equation.DSMT4" ShapeID="_x0000_i1311" DrawAspect="Content" ObjectID="_1778199127" r:id="rId592"/>
         </w:object>
       </w:r>
       <w:r>
@@ -31928,10 +31930,10 @@
           <w:position w:val="-30"/>
         </w:rPr>
         <w:object w:dxaOrig="6039" w:dyaOrig="720" w14:anchorId="405FC4F2">
-          <v:shape id="_x0000_i1312" type="#_x0000_t75" style="width:303.05pt;height:36.95pt" o:ole="">
+          <v:shape id="_x0000_i1312" type="#_x0000_t75" style="width:302.95pt;height:37.05pt" o:ole="">
             <v:imagedata r:id="rId593" o:title=""/>
           </v:shape>
-          <o:OLEObject Type="Embed" ProgID="Equation.DSMT4" ShapeID="_x0000_i1312" DrawAspect="Content" ObjectID="_1778030271" r:id="rId594"/>
+          <o:OLEObject Type="Embed" ProgID="Equation.DSMT4" ShapeID="_x0000_i1312" DrawAspect="Content" ObjectID="_1778199128" r:id="rId594"/>
         </w:object>
       </w:r>
       <w:r>
@@ -31982,10 +31984,10 @@
           <w:position w:val="-32"/>
         </w:rPr>
         <w:object w:dxaOrig="5480" w:dyaOrig="760" w14:anchorId="36241ABC">
-          <v:shape id="_x0000_i1313" type="#_x0000_t75" style="width:272.95pt;height:39.45pt" o:ole="">
+          <v:shape id="_x0000_i1313" type="#_x0000_t75" style="width:273.05pt;height:39.2pt" o:ole="">
             <v:imagedata r:id="rId595" o:title=""/>
           </v:shape>
-          <o:OLEObject Type="Embed" ProgID="Equation.DSMT4" ShapeID="_x0000_i1313" DrawAspect="Content" ObjectID="_1778030272" r:id="rId596"/>
+          <o:OLEObject Type="Embed" ProgID="Equation.DSMT4" ShapeID="_x0000_i1313" DrawAspect="Content" ObjectID="_1778199129" r:id="rId596"/>
         </w:object>
       </w:r>
       <w:r>
@@ -32074,10 +32076,10 @@
           <w:position w:val="-32"/>
         </w:rPr>
         <w:object w:dxaOrig="3660" w:dyaOrig="760" w14:anchorId="531659FC">
-          <v:shape id="_x0000_i1314" type="#_x0000_t75" style="width:185.95pt;height:39.45pt" o:ole="">
+          <v:shape id="_x0000_i1314" type="#_x0000_t75" style="width:186.05pt;height:39.2pt" o:ole="">
             <v:imagedata r:id="rId597" o:title=""/>
           </v:shape>
-          <o:OLEObject Type="Embed" ProgID="Equation.DSMT4" ShapeID="_x0000_i1314" DrawAspect="Content" ObjectID="_1778030273" r:id="rId598"/>
+          <o:OLEObject Type="Embed" ProgID="Equation.DSMT4" ShapeID="_x0000_i1314" DrawAspect="Content" ObjectID="_1778199130" r:id="rId598"/>
         </w:object>
       </w:r>
       <w:r>
@@ -32128,10 +32130,10 @@
           <w:position w:val="-32"/>
         </w:rPr>
         <w:object w:dxaOrig="3620" w:dyaOrig="760" w14:anchorId="1B870618">
-          <v:shape id="_x0000_i1315" type="#_x0000_t75" style="width:181.55pt;height:39.45pt" o:ole="">
+          <v:shape id="_x0000_i1315" type="#_x0000_t75" style="width:181.8pt;height:39.2pt" o:ole="">
             <v:imagedata r:id="rId599" o:title=""/>
           </v:shape>
-          <o:OLEObject Type="Embed" ProgID="Equation.DSMT4" ShapeID="_x0000_i1315" DrawAspect="Content" ObjectID="_1778030274" r:id="rId600"/>
+          <o:OLEObject Type="Embed" ProgID="Equation.DSMT4" ShapeID="_x0000_i1315" DrawAspect="Content" ObjectID="_1778199131" r:id="rId600"/>
         </w:object>
       </w:r>
       <w:r>
@@ -32196,10 +32198,10 @@
           <w:position w:val="-32"/>
         </w:rPr>
         <w:object w:dxaOrig="6280" w:dyaOrig="760" w14:anchorId="26018FA0">
-          <v:shape id="_x0000_i1316" type="#_x0000_t75" style="width:316.15pt;height:39.45pt" o:ole="">
+          <v:shape id="_x0000_i1316" type="#_x0000_t75" style="width:315.8pt;height:39.2pt" o:ole="">
             <v:imagedata r:id="rId601" o:title=""/>
           </v:shape>
-          <o:OLEObject Type="Embed" ProgID="Equation.DSMT4" ShapeID="_x0000_i1316" DrawAspect="Content" ObjectID="_1778030275" r:id="rId602"/>
+          <o:OLEObject Type="Embed" ProgID="Equation.DSMT4" ShapeID="_x0000_i1316" DrawAspect="Content" ObjectID="_1778199132" r:id="rId602"/>
         </w:object>
       </w:r>
       <w:r>
@@ -32250,10 +32252,10 @@
           <w:position w:val="-32"/>
         </w:rPr>
         <w:object w:dxaOrig="6220" w:dyaOrig="760" w14:anchorId="24EFBCDA">
-          <v:shape id="_x0000_i1317" type="#_x0000_t75" style="width:309.9pt;height:39.45pt" o:ole="">
+          <v:shape id="_x0000_i1317" type="#_x0000_t75" style="width:310.1pt;height:39.2pt" o:ole="">
             <v:imagedata r:id="rId603" o:title=""/>
           </v:shape>
-          <o:OLEObject Type="Embed" ProgID="Equation.DSMT4" ShapeID="_x0000_i1317" DrawAspect="Content" ObjectID="_1778030276" r:id="rId604"/>
+          <o:OLEObject Type="Embed" ProgID="Equation.DSMT4" ShapeID="_x0000_i1317" DrawAspect="Content" ObjectID="_1778199133" r:id="rId604"/>
         </w:object>
       </w:r>
       <w:r>
@@ -32317,10 +32319,10 @@
           <w:position w:val="-32"/>
         </w:rPr>
         <w:object w:dxaOrig="5880" w:dyaOrig="740" w14:anchorId="1C2CB4DD">
-          <v:shape id="_x0000_i1318" type="#_x0000_t75" style="width:293pt;height:37.55pt" o:ole="">
+          <v:shape id="_x0000_i1318" type="#_x0000_t75" style="width:293pt;height:37.8pt" o:ole="">
             <v:imagedata r:id="rId605" o:title=""/>
           </v:shape>
-          <o:OLEObject Type="Embed" ProgID="Equation.DSMT4" ShapeID="_x0000_i1318" DrawAspect="Content" ObjectID="_1778030277" r:id="rId606"/>
+          <o:OLEObject Type="Embed" ProgID="Equation.DSMT4" ShapeID="_x0000_i1318" DrawAspect="Content" ObjectID="_1778199134" r:id="rId606"/>
         </w:object>
       </w:r>
       <w:r>
@@ -32371,10 +32373,10 @@
           <w:position w:val="-32"/>
         </w:rPr>
         <w:object w:dxaOrig="5820" w:dyaOrig="740" w14:anchorId="7A234891">
-          <v:shape id="_x0000_i1319" type="#_x0000_t75" style="width:292.4pt;height:37.55pt" o:ole="">
+          <v:shape id="_x0000_i1319" type="#_x0000_t75" style="width:292.3pt;height:37.8pt" o:ole="">
             <v:imagedata r:id="rId607" o:title=""/>
           </v:shape>
-          <o:OLEObject Type="Embed" ProgID="Equation.DSMT4" ShapeID="_x0000_i1319" DrawAspect="Content" ObjectID="_1778030278" r:id="rId608"/>
+          <o:OLEObject Type="Embed" ProgID="Equation.DSMT4" ShapeID="_x0000_i1319" DrawAspect="Content" ObjectID="_1778199135" r:id="rId608"/>
         </w:object>
       </w:r>
       <w:r>
@@ -32473,10 +32475,10 @@
           <w:position w:val="-70"/>
         </w:rPr>
         <w:object w:dxaOrig="9240" w:dyaOrig="1520" w14:anchorId="36A3CB0D">
-          <v:shape id="_x0000_i1320" type="#_x0000_t75" style="width:462.05pt;height:75.75pt" o:ole="">
+          <v:shape id="_x0000_i1320" type="#_x0000_t75" style="width:461.95pt;height:75.55pt" o:ole="">
             <v:imagedata r:id="rId609" o:title=""/>
           </v:shape>
-          <o:OLEObject Type="Embed" ProgID="Equation.DSMT4" ShapeID="_x0000_i1320" DrawAspect="Content" ObjectID="_1778030279" r:id="rId610"/>
+          <o:OLEObject Type="Embed" ProgID="Equation.DSMT4" ShapeID="_x0000_i1320" DrawAspect="Content" ObjectID="_1778199136" r:id="rId610"/>
         </w:object>
       </w:r>
       <w:r>
@@ -32525,10 +32527,10 @@
           <w:position w:val="-70"/>
         </w:rPr>
         <w:object w:dxaOrig="9360" w:dyaOrig="1520" w14:anchorId="44B18C9C">
-          <v:shape id="_x0000_i1321" type="#_x0000_t75" style="width:467.05pt;height:75.75pt" o:ole="">
+          <v:shape id="_x0000_i1321" type="#_x0000_t75" style="width:466.95pt;height:75.55pt" o:ole="">
             <v:imagedata r:id="rId611" o:title=""/>
           </v:shape>
-          <o:OLEObject Type="Embed" ProgID="Equation.DSMT4" ShapeID="_x0000_i1321" DrawAspect="Content" ObjectID="_1778030280" r:id="rId612"/>
+          <o:OLEObject Type="Embed" ProgID="Equation.DSMT4" ShapeID="_x0000_i1321" DrawAspect="Content" ObjectID="_1778199137" r:id="rId612"/>
         </w:object>
       </w:r>
       <w:r>
@@ -32701,7 +32703,6 @@
       </w:r>
       <w:r>
         <w:rPr>
-          <w:rFonts w:hint="eastAsia"/>
           <w:b/>
           <w:sz w:val="32"/>
           <w:szCs w:val="32"/>
@@ -32764,10 +32765,10 @@
           <w:position w:val="-24"/>
         </w:rPr>
         <w:object w:dxaOrig="3500" w:dyaOrig="620" w14:anchorId="4516380A">
-          <v:shape id="_x0000_i1322" type="#_x0000_t75" style="width:174.7pt;height:30.7pt" o:ole="">
+          <v:shape id="_x0000_i1322" type="#_x0000_t75" style="width:174.65pt;height:30.65pt" o:ole="">
             <v:imagedata r:id="rId613" o:title=""/>
           </v:shape>
-          <o:OLEObject Type="Embed" ProgID="Equation.DSMT4" ShapeID="_x0000_i1322" DrawAspect="Content" ObjectID="_1778030281" r:id="rId614"/>
+          <o:OLEObject Type="Embed" ProgID="Equation.DSMT4" ShapeID="_x0000_i1322" DrawAspect="Content" ObjectID="_1778199138" r:id="rId614"/>
         </w:object>
       </w:r>
       <w:r>
@@ -32843,10 +32844,10 @@
           <w:position w:val="-30"/>
         </w:rPr>
         <w:object w:dxaOrig="3340" w:dyaOrig="680" w14:anchorId="0DD2742B">
-          <v:shape id="_x0000_i1323" type="#_x0000_t75" style="width:166.55pt;height:34.45pt" o:ole="">
+          <v:shape id="_x0000_i1323" type="#_x0000_t75" style="width:166.8pt;height:34.2pt" o:ole="">
             <v:imagedata r:id="rId615" o:title=""/>
           </v:shape>
-          <o:OLEObject Type="Embed" ProgID="Equation.DSMT4" ShapeID="_x0000_i1323" DrawAspect="Content" ObjectID="_1778030282" r:id="rId616"/>
+          <o:OLEObject Type="Embed" ProgID="Equation.DSMT4" ShapeID="_x0000_i1323" DrawAspect="Content" ObjectID="_1778199139" r:id="rId616"/>
         </w:object>
       </w:r>
       <w:r>
@@ -32900,10 +32901,10 @@
           <w:position w:val="-30"/>
         </w:rPr>
         <w:object w:dxaOrig="3340" w:dyaOrig="680" w14:anchorId="39868BA5">
-          <v:shape id="_x0000_i1324" type="#_x0000_t75" style="width:166.55pt;height:34.45pt" o:ole="">
+          <v:shape id="_x0000_i1324" type="#_x0000_t75" style="width:166.8pt;height:34.2pt" o:ole="">
             <v:imagedata r:id="rId617" o:title=""/>
           </v:shape>
-          <o:OLEObject Type="Embed" ProgID="Equation.DSMT4" ShapeID="_x0000_i1324" DrawAspect="Content" ObjectID="_1778030283" r:id="rId618"/>
+          <o:OLEObject Type="Embed" ProgID="Equation.DSMT4" ShapeID="_x0000_i1324" DrawAspect="Content" ObjectID="_1778199140" r:id="rId618"/>
         </w:object>
       </w:r>
       <w:r>
@@ -32957,10 +32958,10 @@
           <w:position w:val="-24"/>
         </w:rPr>
         <w:object w:dxaOrig="3540" w:dyaOrig="620" w14:anchorId="6F0476E7">
-          <v:shape id="_x0000_i1325" type="#_x0000_t75" style="width:176.55pt;height:30.7pt" o:ole="">
+          <v:shape id="_x0000_i1325" type="#_x0000_t75" style="width:176.8pt;height:30.65pt" o:ole="">
             <v:imagedata r:id="rId619" o:title=""/>
           </v:shape>
-          <o:OLEObject Type="Embed" ProgID="Equation.DSMT4" ShapeID="_x0000_i1325" DrawAspect="Content" ObjectID="_1778030284" r:id="rId620"/>
+          <o:OLEObject Type="Embed" ProgID="Equation.DSMT4" ShapeID="_x0000_i1325" DrawAspect="Content" ObjectID="_1778199141" r:id="rId620"/>
         </w:object>
       </w:r>
       <w:r>
@@ -33203,10 +33204,10 @@
           <w:position w:val="-12"/>
         </w:rPr>
         <w:object w:dxaOrig="660" w:dyaOrig="360" w14:anchorId="45B91951">
-          <v:shape id="_x0000_i1326" type="#_x0000_t75" style="width:32.55pt;height:17.55pt" o:ole="">
+          <v:shape id="_x0000_i1326" type="#_x0000_t75" style="width:32.8pt;height:17.8pt" o:ole="">
             <v:imagedata r:id="rId621" o:title=""/>
           </v:shape>
-          <o:OLEObject Type="Embed" ProgID="Equation.DSMT4" ShapeID="_x0000_i1326" DrawAspect="Content" ObjectID="_1778030285" r:id="rId622"/>
+          <o:OLEObject Type="Embed" ProgID="Equation.DSMT4" ShapeID="_x0000_i1326" DrawAspect="Content" ObjectID="_1778199142" r:id="rId622"/>
         </w:object>
       </w:r>
       <w:r>

</xml_diff>

<commit_message>
second-order approxiamation of strain rate at the first layer
</commit_message>
<xml_diff>
--- a/docs/CaNS_Theory.docx
+++ b/docs/CaNS_Theory.docx
@@ -30,6 +30,7 @@
         </w:rPr>
         <w:t xml:space="preserve"> for </w:t>
       </w:r>
+      <w:proofErr w:type="spellStart"/>
       <w:r>
         <w:rPr>
           <w:b/>
@@ -39,6 +40,7 @@
         </w:rPr>
         <w:t>CaNS</w:t>
       </w:r>
+      <w:proofErr w:type="spellEnd"/>
       <w:r>
         <w:rPr>
           <w:b/>
@@ -91,7 +93,23 @@
           <w:szCs w:val="24"/>
           <w:lang w:eastAsia="zh-CN"/>
         </w:rPr>
-        <w:t xml:space="preserve"> in CaNS 2.0</w:t>
+        <w:t xml:space="preserve"> in </w:t>
+      </w:r>
+      <w:proofErr w:type="spellStart"/>
+      <w:r>
+        <w:rPr>
+          <w:szCs w:val="24"/>
+          <w:lang w:eastAsia="zh-CN"/>
+        </w:rPr>
+        <w:t>CaNS</w:t>
+      </w:r>
+      <w:proofErr w:type="spellEnd"/>
+      <w:r>
+        <w:rPr>
+          <w:szCs w:val="24"/>
+          <w:lang w:eastAsia="zh-CN"/>
+        </w:rPr>
+        <w:t xml:space="preserve"> 2.0</w:t>
       </w:r>
       <w:r>
         <w:rPr>
@@ -284,7 +302,7 @@
           <v:shape id="_x0000_i1025" type="#_x0000_t75" style="width:154pt;height:34.95pt" o:ole="">
             <v:imagedata r:id="rId8" o:title=""/>
           </v:shape>
-          <o:OLEObject Type="Embed" ProgID="Equation.DSMT4" ShapeID="_x0000_i1025" DrawAspect="Content" ObjectID="_1778198830" r:id="rId9"/>
+          <o:OLEObject Type="Embed" ProgID="Equation.DSMT4" ShapeID="_x0000_i1025" DrawAspect="Content" ObjectID="_1778220526" r:id="rId9"/>
         </w:object>
       </w:r>
       <w:r>
@@ -497,7 +515,7 @@
           <v:shape id="_x0000_i1026" type="#_x0000_t75" style="width:340.05pt;height:37.8pt" o:ole="">
             <v:imagedata r:id="rId10" o:title=""/>
           </v:shape>
-          <o:OLEObject Type="Embed" ProgID="Equation.DSMT4" ShapeID="_x0000_i1026" DrawAspect="Content" ObjectID="_1778198831" r:id="rId11"/>
+          <o:OLEObject Type="Embed" ProgID="Equation.DSMT4" ShapeID="_x0000_i1026" DrawAspect="Content" ObjectID="_1778220527" r:id="rId11"/>
         </w:object>
       </w:r>
       <w:r>
@@ -554,7 +572,7 @@
           <v:shape id="_x0000_i1027" type="#_x0000_t75" style="width:443.4pt;height:86.25pt" o:ole="">
             <v:imagedata r:id="rId12" o:title=""/>
           </v:shape>
-          <o:OLEObject Type="Embed" ProgID="Equation.DSMT4" ShapeID="_x0000_i1027" DrawAspect="Content" ObjectID="_1778198832" r:id="rId13"/>
+          <o:OLEObject Type="Embed" ProgID="Equation.DSMT4" ShapeID="_x0000_i1027" DrawAspect="Content" ObjectID="_1778220528" r:id="rId13"/>
         </w:object>
       </w:r>
       <w:r>
@@ -651,7 +669,7 @@
           <v:shape id="_x0000_i1028" type="#_x0000_t75" style="width:332.2pt;height:37.8pt" o:ole="">
             <v:imagedata r:id="rId14" o:title=""/>
           </v:shape>
-          <o:OLEObject Type="Embed" ProgID="Equation.DSMT4" ShapeID="_x0000_i1028" DrawAspect="Content" ObjectID="_1778198833" r:id="rId15"/>
+          <o:OLEObject Type="Embed" ProgID="Equation.DSMT4" ShapeID="_x0000_i1028" DrawAspect="Content" ObjectID="_1778220529" r:id="rId15"/>
         </w:object>
       </w:r>
       <w:r>
@@ -707,7 +725,7 @@
           <v:shape id="_x0000_i1029" type="#_x0000_t75" style="width:440.55pt;height:86.25pt" o:ole="">
             <v:imagedata r:id="rId16" o:title=""/>
           </v:shape>
-          <o:OLEObject Type="Embed" ProgID="Equation.DSMT4" ShapeID="_x0000_i1029" DrawAspect="Content" ObjectID="_1778198834" r:id="rId17"/>
+          <o:OLEObject Type="Embed" ProgID="Equation.DSMT4" ShapeID="_x0000_i1029" DrawAspect="Content" ObjectID="_1778220530" r:id="rId17"/>
         </w:object>
       </w:r>
       <w:r>
@@ -809,7 +827,7 @@
           <v:shape id="_x0000_i1030" type="#_x0000_t75" style="width:181.8pt;height:34.95pt" o:ole="">
             <v:imagedata r:id="rId18" o:title=""/>
           </v:shape>
-          <o:OLEObject Type="Embed" ProgID="Equation.DSMT4" ShapeID="_x0000_i1030" DrawAspect="Content" ObjectID="_1778198835" r:id="rId19"/>
+          <o:OLEObject Type="Embed" ProgID="Equation.DSMT4" ShapeID="_x0000_i1030" DrawAspect="Content" ObjectID="_1778220531" r:id="rId19"/>
         </w:object>
       </w:r>
       <w:r>
@@ -866,7 +884,7 @@
           <v:shape id="_x0000_i1031" type="#_x0000_t75" style="width:99.8pt;height:70.55pt" o:ole="">
             <v:imagedata r:id="rId20" o:title=""/>
           </v:shape>
-          <o:OLEObject Type="Embed" ProgID="Equation.DSMT4" ShapeID="_x0000_i1031" DrawAspect="Content" ObjectID="_1778198836" r:id="rId21"/>
+          <o:OLEObject Type="Embed" ProgID="Equation.DSMT4" ShapeID="_x0000_i1031" DrawAspect="Content" ObjectID="_1778220532" r:id="rId21"/>
         </w:object>
       </w:r>
       <w:r>
@@ -1176,8 +1194,13 @@
       <w:r>
         <w:t xml:space="preserve"> loca</w:t>
       </w:r>
-      <w:r>
-        <w:t xml:space="preserve">tion. </w:t>
+      <w:proofErr w:type="spellStart"/>
+      <w:r>
+        <w:t>tion</w:t>
+      </w:r>
+      <w:proofErr w:type="spellEnd"/>
+      <w:r>
+        <w:t xml:space="preserve">. </w:t>
       </w:r>
       <w:r>
         <w:t>A</w:t>
@@ -1193,7 +1216,7 @@
           <v:shape id="_x0000_i1032" type="#_x0000_t75" style="width:17.1pt;height:32.8pt" o:ole="">
             <v:imagedata r:id="rId23" o:title=""/>
           </v:shape>
-          <o:OLEObject Type="Embed" ProgID="Equation.DSMT4" ShapeID="_x0000_i1032" DrawAspect="Content" ObjectID="_1778198837" r:id="rId24"/>
+          <o:OLEObject Type="Embed" ProgID="Equation.DSMT4" ShapeID="_x0000_i1032" DrawAspect="Content" ObjectID="_1778220533" r:id="rId24"/>
         </w:object>
       </w:r>
       <w:r>
@@ -1213,7 +1236,7 @@
           <v:shape id="_x0000_i1033" type="#_x0000_t75" style="width:16.4pt;height:32.8pt" o:ole="">
             <v:imagedata r:id="rId25" o:title=""/>
           </v:shape>
-          <o:OLEObject Type="Embed" ProgID="Equation.DSMT4" ShapeID="_x0000_i1033" DrawAspect="Content" ObjectID="_1778198838" r:id="rId26"/>
+          <o:OLEObject Type="Embed" ProgID="Equation.DSMT4" ShapeID="_x0000_i1033" DrawAspect="Content" ObjectID="_1778220534" r:id="rId26"/>
         </w:object>
       </w:r>
       <w:r>
@@ -1227,7 +1250,7 @@
           <v:shape id="_x0000_i1034" type="#_x0000_t75" style="width:17.1pt;height:32.8pt" o:ole="">
             <v:imagedata r:id="rId27" o:title=""/>
           </v:shape>
-          <o:OLEObject Type="Embed" ProgID="Equation.DSMT4" ShapeID="_x0000_i1034" DrawAspect="Content" ObjectID="_1778198839" r:id="rId28"/>
+          <o:OLEObject Type="Embed" ProgID="Equation.DSMT4" ShapeID="_x0000_i1034" DrawAspect="Content" ObjectID="_1778220535" r:id="rId28"/>
         </w:object>
       </w:r>
       <w:r>
@@ -1241,7 +1264,7 @@
           <v:shape id="_x0000_i1035" type="#_x0000_t75" style="width:19.25pt;height:32.8pt" o:ole="">
             <v:imagedata r:id="rId29" o:title=""/>
           </v:shape>
-          <o:OLEObject Type="Embed" ProgID="Equation.DSMT4" ShapeID="_x0000_i1035" DrawAspect="Content" ObjectID="_1778198840" r:id="rId30"/>
+          <o:OLEObject Type="Embed" ProgID="Equation.DSMT4" ShapeID="_x0000_i1035" DrawAspect="Content" ObjectID="_1778220536" r:id="rId30"/>
         </w:object>
       </w:r>
       <w:r>
@@ -1307,7 +1330,7 @@
           <v:shape id="_x0000_i1036" type="#_x0000_t75" style="width:201.05pt;height:32.1pt" o:ole="">
             <v:imagedata r:id="rId31" o:title=""/>
           </v:shape>
-          <o:OLEObject Type="Embed" ProgID="Equation.DSMT4" ShapeID="_x0000_i1036" DrawAspect="Content" ObjectID="_1778198841" r:id="rId32"/>
+          <o:OLEObject Type="Embed" ProgID="Equation.DSMT4" ShapeID="_x0000_i1036" DrawAspect="Content" ObjectID="_1778220537" r:id="rId32"/>
         </w:object>
       </w:r>
       <w:r>
@@ -1333,7 +1356,7 @@
           <v:shape id="_x0000_i1037" type="#_x0000_t75" style="width:217.45pt;height:39.9pt" o:ole="">
             <v:imagedata r:id="rId33" o:title=""/>
           </v:shape>
-          <o:OLEObject Type="Embed" ProgID="Equation.DSMT4" ShapeID="_x0000_i1037" DrawAspect="Content" ObjectID="_1778198842" r:id="rId34"/>
+          <o:OLEObject Type="Embed" ProgID="Equation.DSMT4" ShapeID="_x0000_i1037" DrawAspect="Content" ObjectID="_1778220538" r:id="rId34"/>
         </w:object>
       </w:r>
       <w:r>
@@ -1362,7 +1385,7 @@
           <v:shape id="_x0000_i1038" type="#_x0000_t75" style="width:10.7pt;height:13.55pt" o:ole="">
             <v:imagedata r:id="rId35" o:title=""/>
           </v:shape>
-          <o:OLEObject Type="Embed" ProgID="Equation.DSMT4" ShapeID="_x0000_i1038" DrawAspect="Content" ObjectID="_1778198843" r:id="rId36"/>
+          <o:OLEObject Type="Embed" ProgID="Equation.DSMT4" ShapeID="_x0000_i1038" DrawAspect="Content" ObjectID="_1778220539" r:id="rId36"/>
         </w:object>
       </w:r>
       <w:r>
@@ -1659,7 +1682,7 @@
           <v:shape id="_x0000_i1039" type="#_x0000_t75" style="width:60.6pt;height:22.1pt" o:ole="">
             <v:imagedata r:id="rId37" o:title=""/>
           </v:shape>
-          <o:OLEObject Type="Embed" ProgID="Equation.DSMT4" ShapeID="_x0000_i1039" DrawAspect="Content" ObjectID="_1778198844" r:id="rId38"/>
+          <o:OLEObject Type="Embed" ProgID="Equation.DSMT4" ShapeID="_x0000_i1039" DrawAspect="Content" ObjectID="_1778220540" r:id="rId38"/>
         </w:object>
       </w:r>
       <w:r>
@@ -1679,7 +1702,7 @@
           <v:shape id="_x0000_i1040" type="#_x0000_t75" style="width:1in;height:39.9pt" o:ole="">
             <v:imagedata r:id="rId39" o:title=""/>
           </v:shape>
-          <o:OLEObject Type="Embed" ProgID="Equation.DSMT4" ShapeID="_x0000_i1040" DrawAspect="Content" ObjectID="_1778198845" r:id="rId40"/>
+          <o:OLEObject Type="Embed" ProgID="Equation.DSMT4" ShapeID="_x0000_i1040" DrawAspect="Content" ObjectID="_1778220541" r:id="rId40"/>
         </w:object>
       </w:r>
       <w:r>
@@ -1972,7 +1995,7 @@
                 <v:shape id="_x0000_i1041" type="#_x0000_t75" style="width:57.05pt;height:22.1pt" o:ole="">
                   <v:imagedata r:id="rId41" o:title=""/>
                 </v:shape>
-                <o:OLEObject Type="Embed" ProgID="Equation.DSMT4" ShapeID="_x0000_i1041" DrawAspect="Content" ObjectID="_1778198846" r:id="rId42"/>
+                <o:OLEObject Type="Embed" ProgID="Equation.DSMT4" ShapeID="_x0000_i1041" DrawAspect="Content" ObjectID="_1778220542" r:id="rId42"/>
               </w:object>
             </w:r>
           </w:p>
@@ -1995,7 +2018,7 @@
                 <v:shape id="_x0000_i1042" type="#_x0000_t75" style="width:77pt;height:22.1pt" o:ole="">
                   <v:imagedata r:id="rId43" o:title=""/>
                 </v:shape>
-                <o:OLEObject Type="Embed" ProgID="Equation.DSMT4" ShapeID="_x0000_i1042" DrawAspect="Content" ObjectID="_1778198847" r:id="rId44"/>
+                <o:OLEObject Type="Embed" ProgID="Equation.DSMT4" ShapeID="_x0000_i1042" DrawAspect="Content" ObjectID="_1778220543" r:id="rId44"/>
               </w:object>
             </w:r>
             <w:r>
@@ -2012,7 +2035,7 @@
                 <v:shape id="_x0000_i1043" type="#_x0000_t75" style="width:62pt;height:19.25pt" o:ole="">
                   <v:imagedata r:id="rId45" o:title=""/>
                 </v:shape>
-                <o:OLEObject Type="Embed" ProgID="Equation.DSMT4" ShapeID="_x0000_i1043" DrawAspect="Content" ObjectID="_1778198848" r:id="rId46"/>
+                <o:OLEObject Type="Embed" ProgID="Equation.DSMT4" ShapeID="_x0000_i1043" DrawAspect="Content" ObjectID="_1778220544" r:id="rId46"/>
               </w:object>
             </w:r>
             <w:r>
@@ -2110,7 +2133,7 @@
                 <v:shape id="_x0000_i1044" type="#_x0000_t75" style="width:86.95pt;height:39.2pt" o:ole="">
                   <v:imagedata r:id="rId47" o:title=""/>
                 </v:shape>
-                <o:OLEObject Type="Embed" ProgID="Equation.DSMT4" ShapeID="_x0000_i1044" DrawAspect="Content" ObjectID="_1778198849" r:id="rId48"/>
+                <o:OLEObject Type="Embed" ProgID="Equation.DSMT4" ShapeID="_x0000_i1044" DrawAspect="Content" ObjectID="_1778220545" r:id="rId48"/>
               </w:object>
             </w:r>
           </w:p>
@@ -2133,7 +2156,7 @@
                 <v:shape id="_x0000_i1045" type="#_x0000_t75" style="width:111.2pt;height:39.2pt" o:ole="">
                   <v:imagedata r:id="rId49" o:title=""/>
                 </v:shape>
-                <o:OLEObject Type="Embed" ProgID="Equation.DSMT4" ShapeID="_x0000_i1045" DrawAspect="Content" ObjectID="_1778198850" r:id="rId50"/>
+                <o:OLEObject Type="Embed" ProgID="Equation.DSMT4" ShapeID="_x0000_i1045" DrawAspect="Content" ObjectID="_1778220546" r:id="rId50"/>
               </w:object>
             </w:r>
             <w:r>
@@ -2437,7 +2460,7 @@
           <v:shape id="_x0000_i1046" type="#_x0000_t75" style="width:17.1pt;height:32.8pt" o:ole="">
             <v:imagedata r:id="rId52" o:title=""/>
           </v:shape>
-          <o:OLEObject Type="Embed" ProgID="Equation.DSMT4" ShapeID="_x0000_i1046" DrawAspect="Content" ObjectID="_1778198851" r:id="rId53"/>
+          <o:OLEObject Type="Embed" ProgID="Equation.DSMT4" ShapeID="_x0000_i1046" DrawAspect="Content" ObjectID="_1778220547" r:id="rId53"/>
         </w:object>
       </w:r>
       <w:r>
@@ -2546,7 +2569,7 @@
           <v:shape id="_x0000_i1047" type="#_x0000_t75" style="width:134pt;height:39.9pt" o:ole="">
             <v:imagedata r:id="rId54" o:title=""/>
           </v:shape>
-          <o:OLEObject Type="Embed" ProgID="Equation.DSMT4" ShapeID="_x0000_i1047" DrawAspect="Content" ObjectID="_1778198852" r:id="rId55"/>
+          <o:OLEObject Type="Embed" ProgID="Equation.DSMT4" ShapeID="_x0000_i1047" DrawAspect="Content" ObjectID="_1778220548" r:id="rId55"/>
         </w:object>
       </w:r>
       <w:r>
@@ -2650,7 +2673,7 @@
           <v:shape id="_x0000_i1048" type="#_x0000_t75" style="width:134pt;height:39.9pt" o:ole="">
             <v:imagedata r:id="rId54" o:title=""/>
           </v:shape>
-          <o:OLEObject Type="Embed" ProgID="Equation.DSMT4" ShapeID="_x0000_i1048" DrawAspect="Content" ObjectID="_1778198853" r:id="rId56"/>
+          <o:OLEObject Type="Embed" ProgID="Equation.DSMT4" ShapeID="_x0000_i1048" DrawAspect="Content" ObjectID="_1778220549" r:id="rId56"/>
         </w:object>
       </w:r>
       <w:r>
@@ -2660,8 +2683,13 @@
         <w:t>with</w:t>
       </w:r>
       <w:r>
-        <w:t xml:space="preserve"> CaNS</w:t>
-      </w:r>
+        <w:t xml:space="preserve"> </w:t>
+      </w:r>
+      <w:proofErr w:type="spellStart"/>
+      <w:r>
+        <w:t>CaNS</w:t>
+      </w:r>
+      <w:proofErr w:type="spellEnd"/>
       <w:r>
         <w:t xml:space="preserve"> us</w:t>
       </w:r>
@@ -2691,7 +2719,7 @@
           <v:shape id="_x0000_i1049" type="#_x0000_t75" style="width:134pt;height:39.9pt" o:ole="">
             <v:imagedata r:id="rId54" o:title=""/>
           </v:shape>
-          <o:OLEObject Type="Embed" ProgID="Equation.DSMT4" ShapeID="_x0000_i1049" DrawAspect="Content" ObjectID="_1778198854" r:id="rId57"/>
+          <o:OLEObject Type="Embed" ProgID="Equation.DSMT4" ShapeID="_x0000_i1049" DrawAspect="Content" ObjectID="_1778220550" r:id="rId57"/>
         </w:object>
       </w:r>
       <w:r>
@@ -2701,7 +2729,15 @@
         <w:t>.</w:t>
       </w:r>
       <w:r>
-        <w:t xml:space="preserve"> In CaNS, the ghost cells have the same size as the first off-wall cells </w:t>
+        <w:t xml:space="preserve"> In </w:t>
+      </w:r>
+      <w:proofErr w:type="spellStart"/>
+      <w:r>
+        <w:t>CaNS</w:t>
+      </w:r>
+      <w:proofErr w:type="spellEnd"/>
+      <w:r>
+        <w:t xml:space="preserve">, the ghost cells have the same size as the first off-wall cells </w:t>
       </w:r>
       <w:bookmarkStart w:id="8" w:name="MTBlankEqn"/>
       <w:r>
@@ -2712,7 +2748,7 @@
           <v:shape id="_x0000_i1050" type="#_x0000_t75" style="width:19.25pt;height:17.1pt" o:ole="">
             <v:imagedata r:id="rId58" o:title=""/>
           </v:shape>
-          <o:OLEObject Type="Embed" ProgID="Equation.DSMT4" ShapeID="_x0000_i1050" DrawAspect="Content" ObjectID="_1778198855" r:id="rId59"/>
+          <o:OLEObject Type="Embed" ProgID="Equation.DSMT4" ShapeID="_x0000_i1050" DrawAspect="Content" ObjectID="_1778220551" r:id="rId59"/>
         </w:object>
       </w:r>
       <w:bookmarkEnd w:id="8"/>
@@ -2727,7 +2763,7 @@
           <v:shape id="_x0000_i1051" type="#_x0000_t75" style="width:96.95pt;height:37.05pt" o:ole="">
             <v:imagedata r:id="rId60" o:title=""/>
           </v:shape>
-          <o:OLEObject Type="Embed" ProgID="Equation.DSMT4" ShapeID="_x0000_i1051" DrawAspect="Content" ObjectID="_1778198856" r:id="rId61"/>
+          <o:OLEObject Type="Embed" ProgID="Equation.DSMT4" ShapeID="_x0000_i1051" DrawAspect="Content" ObjectID="_1778220552" r:id="rId61"/>
         </w:object>
       </w:r>
       <w:r>
@@ -2753,7 +2789,7 @@
           <v:shape id="_x0000_i1052" type="#_x0000_t75" style="width:168.95pt;height:39.9pt" o:ole="">
             <v:imagedata r:id="rId62" o:title=""/>
           </v:shape>
-          <o:OLEObject Type="Embed" ProgID="Equation.DSMT4" ShapeID="_x0000_i1052" DrawAspect="Content" ObjectID="_1778198857" r:id="rId63"/>
+          <o:OLEObject Type="Embed" ProgID="Equation.DSMT4" ShapeID="_x0000_i1052" DrawAspect="Content" ObjectID="_1778220553" r:id="rId63"/>
         </w:object>
       </w:r>
       <w:r>
@@ -2770,7 +2806,7 @@
           <v:shape id="_x0000_i1053" type="#_x0000_t75" style="width:86.95pt;height:37.8pt" o:ole="">
             <v:imagedata r:id="rId64" o:title=""/>
           </v:shape>
-          <o:OLEObject Type="Embed" ProgID="Equation.DSMT4" ShapeID="_x0000_i1053" DrawAspect="Content" ObjectID="_1778198858" r:id="rId65"/>
+          <o:OLEObject Type="Embed" ProgID="Equation.DSMT4" ShapeID="_x0000_i1053" DrawAspect="Content" ObjectID="_1778220554" r:id="rId65"/>
         </w:object>
       </w:r>
       <w:r>
@@ -2790,7 +2826,7 @@
           <v:shape id="_x0000_i1054" type="#_x0000_t75" style="width:111.9pt;height:47.05pt" o:ole="">
             <v:imagedata r:id="rId66" o:title=""/>
           </v:shape>
-          <o:OLEObject Type="Embed" ProgID="Equation.DSMT4" ShapeID="_x0000_i1054" DrawAspect="Content" ObjectID="_1778198859" r:id="rId67"/>
+          <o:OLEObject Type="Embed" ProgID="Equation.DSMT4" ShapeID="_x0000_i1054" DrawAspect="Content" ObjectID="_1778220555" r:id="rId67"/>
         </w:object>
       </w:r>
       <w:r>
@@ -3228,7 +3264,7 @@
           <v:shape id="_x0000_i1055" type="#_x0000_t75" style="width:101.25pt;height:34.95pt" o:ole="">
             <v:imagedata r:id="rId70" o:title=""/>
           </v:shape>
-          <o:OLEObject Type="Embed" ProgID="Equation.DSMT4" ShapeID="_x0000_i1055" DrawAspect="Content" ObjectID="_1778198860" r:id="rId71"/>
+          <o:OLEObject Type="Embed" ProgID="Equation.DSMT4" ShapeID="_x0000_i1055" DrawAspect="Content" ObjectID="_1778220556" r:id="rId71"/>
         </w:object>
       </w:r>
       <w:r>
@@ -3328,7 +3364,7 @@
           <v:shape id="_x0000_i1056" type="#_x0000_t75" style="width:11.4pt;height:13.55pt" o:ole="">
             <v:imagedata r:id="rId72" o:title=""/>
           </v:shape>
-          <o:OLEObject Type="Embed" ProgID="Equation.DSMT4" ShapeID="_x0000_i1056" DrawAspect="Content" ObjectID="_1778198861" r:id="rId73"/>
+          <o:OLEObject Type="Embed" ProgID="Equation.DSMT4" ShapeID="_x0000_i1056" DrawAspect="Content" ObjectID="_1778220557" r:id="rId73"/>
         </w:object>
       </w:r>
       <w:r>
@@ -3342,7 +3378,7 @@
           <v:shape id="_x0000_i1057" type="#_x0000_t75" style="width:10pt;height:14.25pt" o:ole="">
             <v:imagedata r:id="rId74" o:title=""/>
           </v:shape>
-          <o:OLEObject Type="Embed" ProgID="Equation.DSMT4" ShapeID="_x0000_i1057" DrawAspect="Content" ObjectID="_1778198862" r:id="rId75"/>
+          <o:OLEObject Type="Embed" ProgID="Equation.DSMT4" ShapeID="_x0000_i1057" DrawAspect="Content" ObjectID="_1778220558" r:id="rId75"/>
         </w:object>
       </w:r>
       <w:r>
@@ -3356,7 +3392,7 @@
           <v:shape id="_x0000_i1058" type="#_x0000_t75" style="width:34.95pt;height:14.25pt" o:ole="">
             <v:imagedata r:id="rId76" o:title=""/>
           </v:shape>
-          <o:OLEObject Type="Embed" ProgID="Equation.DSMT4" ShapeID="_x0000_i1058" DrawAspect="Content" ObjectID="_1778198863" r:id="rId77"/>
+          <o:OLEObject Type="Embed" ProgID="Equation.DSMT4" ShapeID="_x0000_i1058" DrawAspect="Content" ObjectID="_1778220559" r:id="rId77"/>
         </w:object>
       </w:r>
       <w:r>
@@ -3370,7 +3406,7 @@
           <v:shape id="_x0000_i1059" type="#_x0000_t75" style="width:11.4pt;height:13.55pt" o:ole="">
             <v:imagedata r:id="rId72" o:title=""/>
           </v:shape>
-          <o:OLEObject Type="Embed" ProgID="Equation.DSMT4" ShapeID="_x0000_i1059" DrawAspect="Content" ObjectID="_1778198864" r:id="rId78"/>
+          <o:OLEObject Type="Embed" ProgID="Equation.DSMT4" ShapeID="_x0000_i1059" DrawAspect="Content" ObjectID="_1778220560" r:id="rId78"/>
         </w:object>
       </w:r>
       <w:r>
@@ -3380,7 +3416,15 @@
         <w:t>.</w:t>
       </w:r>
       <w:r>
-        <w:t xml:space="preserve"> However, there is no factorization of Poission equa</w:t>
+        <w:t xml:space="preserve"> However, there is no factorization of </w:t>
+      </w:r>
+      <w:proofErr w:type="spellStart"/>
+      <w:r>
+        <w:t>Poission</w:t>
+      </w:r>
+      <w:proofErr w:type="spellEnd"/>
+      <w:r>
+        <w:t xml:space="preserve"> equa</w:t>
       </w:r>
       <w:r>
         <w:t>tion</w:t>
@@ -3499,11 +3543,19 @@
         </w:rPr>
         <w:t>, it requires two consecutive FFTs in the homogeneous direc</w:t>
       </w:r>
-      <w:r>
-        <w:rPr>
-          <w:lang w:eastAsia="zh-CN"/>
-        </w:rPr>
-        <w:t>tions.</w:t>
+      <w:proofErr w:type="spellStart"/>
+      <w:r>
+        <w:rPr>
+          <w:lang w:eastAsia="zh-CN"/>
+        </w:rPr>
+        <w:t>tions</w:t>
+      </w:r>
+      <w:proofErr w:type="spellEnd"/>
+      <w:r>
+        <w:rPr>
+          <w:lang w:eastAsia="zh-CN"/>
+        </w:rPr>
+        <w:t>.</w:t>
       </w:r>
       <w:r>
         <w:rPr>
@@ -3544,7 +3596,7 @@
           <v:shape id="_x0000_i1060" type="#_x0000_t75" style="width:60.6pt;height:17.1pt" o:ole="">
             <v:imagedata r:id="rId79" o:title=""/>
           </v:shape>
-          <o:OLEObject Type="Embed" ProgID="Equation.DSMT4" ShapeID="_x0000_i1060" DrawAspect="Content" ObjectID="_1778198865" r:id="rId80"/>
+          <o:OLEObject Type="Embed" ProgID="Equation.DSMT4" ShapeID="_x0000_i1060" DrawAspect="Content" ObjectID="_1778220561" r:id="rId80"/>
         </w:object>
       </w:r>
       <w:r>
@@ -3558,7 +3610,7 @@
           <v:shape id="_x0000_i1061" type="#_x0000_t75" style="width:62pt;height:19.25pt" o:ole="">
             <v:imagedata r:id="rId81" o:title=""/>
           </v:shape>
-          <o:OLEObject Type="Embed" ProgID="Equation.DSMT4" ShapeID="_x0000_i1061" DrawAspect="Content" ObjectID="_1778198866" r:id="rId82"/>
+          <o:OLEObject Type="Embed" ProgID="Equation.DSMT4" ShapeID="_x0000_i1061" DrawAspect="Content" ObjectID="_1778220562" r:id="rId82"/>
         </w:object>
       </w:r>
       <w:r>
@@ -3575,7 +3627,7 @@
           <v:shape id="_x0000_i1062" type="#_x0000_t75" style="width:16.4pt;height:17.1pt" o:ole="">
             <v:imagedata r:id="rId83" o:title=""/>
           </v:shape>
-          <o:OLEObject Type="Embed" ProgID="Equation.DSMT4" ShapeID="_x0000_i1062" DrawAspect="Content" ObjectID="_1778198867" r:id="rId84"/>
+          <o:OLEObject Type="Embed" ProgID="Equation.DSMT4" ShapeID="_x0000_i1062" DrawAspect="Content" ObjectID="_1778220563" r:id="rId84"/>
         </w:object>
       </w:r>
       <w:r>
@@ -3589,7 +3641,7 @@
           <v:shape id="_x0000_i1063" type="#_x0000_t75" style="width:16.4pt;height:19.25pt" o:ole="">
             <v:imagedata r:id="rId85" o:title=""/>
           </v:shape>
-          <o:OLEObject Type="Embed" ProgID="Equation.DSMT4" ShapeID="_x0000_i1063" DrawAspect="Content" ObjectID="_1778198868" r:id="rId86"/>
+          <o:OLEObject Type="Embed" ProgID="Equation.DSMT4" ShapeID="_x0000_i1063" DrawAspect="Content" ObjectID="_1778220564" r:id="rId86"/>
         </w:object>
       </w:r>
       <w:r>
@@ -3631,7 +3683,7 @@
           <v:shape id="_x0000_i1064" type="#_x0000_t75" style="width:372.1pt;height:34.95pt" o:ole="">
             <v:imagedata r:id="rId87" o:title=""/>
           </v:shape>
-          <o:OLEObject Type="Embed" ProgID="Equation.DSMT4" ShapeID="_x0000_i1064" DrawAspect="Content" ObjectID="_1778198869" r:id="rId88"/>
+          <o:OLEObject Type="Embed" ProgID="Equation.DSMT4" ShapeID="_x0000_i1064" DrawAspect="Content" ObjectID="_1778220565" r:id="rId88"/>
         </w:object>
       </w:r>
       <w:r>
@@ -3721,7 +3773,7 @@
           <v:shape id="_x0000_i1065" type="#_x0000_t75" style="width:116.9pt;height:39.9pt" o:ole="">
             <v:imagedata r:id="rId89" o:title=""/>
           </v:shape>
-          <o:OLEObject Type="Embed" ProgID="Equation.DSMT4" ShapeID="_x0000_i1065" DrawAspect="Content" ObjectID="_1778198870" r:id="rId90"/>
+          <o:OLEObject Type="Embed" ProgID="Equation.DSMT4" ShapeID="_x0000_i1065" DrawAspect="Content" ObjectID="_1778220566" r:id="rId90"/>
         </w:object>
       </w:r>
       <w:r>
@@ -3818,7 +3870,7 @@
           <v:shape id="_x0000_i1066" type="#_x0000_t75" style="width:130.45pt;height:42.05pt" o:ole="">
             <v:imagedata r:id="rId91" o:title=""/>
           </v:shape>
-          <o:OLEObject Type="Embed" ProgID="Equation.DSMT4" ShapeID="_x0000_i1066" DrawAspect="Content" ObjectID="_1778198871" r:id="rId92"/>
+          <o:OLEObject Type="Embed" ProgID="Equation.DSMT4" ShapeID="_x0000_i1066" DrawAspect="Content" ObjectID="_1778220567" r:id="rId92"/>
         </w:object>
       </w:r>
       <w:r>
@@ -3885,7 +3937,7 @@
           <v:shape id="_x0000_i1067" type="#_x0000_t75" style="width:350pt;height:44.9pt" o:ole="">
             <v:imagedata r:id="rId93" o:title=""/>
           </v:shape>
-          <o:OLEObject Type="Embed" ProgID="Equation.DSMT4" ShapeID="_x0000_i1067" DrawAspect="Content" ObjectID="_1778198872" r:id="rId94"/>
+          <o:OLEObject Type="Embed" ProgID="Equation.DSMT4" ShapeID="_x0000_i1067" DrawAspect="Content" ObjectID="_1778220568" r:id="rId94"/>
         </w:object>
       </w:r>
       <w:r>
@@ -4100,7 +4152,7 @@
           <v:shape id="_x0000_i1068" type="#_x0000_t75" style="width:268.05pt;height:214.55pt" o:ole="">
             <v:imagedata r:id="rId95" o:title=""/>
           </v:shape>
-          <o:OLEObject Type="Embed" ProgID="Equation.DSMT4" ShapeID="_x0000_i1068" DrawAspect="Content" ObjectID="_1778198873" r:id="rId96"/>
+          <o:OLEObject Type="Embed" ProgID="Equation.DSMT4" ShapeID="_x0000_i1068" DrawAspect="Content" ObjectID="_1778220569" r:id="rId96"/>
         </w:object>
       </w:r>
       <w:r>
@@ -4199,7 +4251,7 @@
           <v:shape id="_x0000_i1069" type="#_x0000_t75" style="width:246.65pt;height:57.75pt" o:ole="">
             <v:imagedata r:id="rId97" o:title=""/>
           </v:shape>
-          <o:OLEObject Type="Embed" ProgID="Equation.DSMT4" ShapeID="_x0000_i1069" DrawAspect="Content" ObjectID="_1778198874" r:id="rId98"/>
+          <o:OLEObject Type="Embed" ProgID="Equation.DSMT4" ShapeID="_x0000_i1069" DrawAspect="Content" ObjectID="_1778220570" r:id="rId98"/>
         </w:object>
       </w:r>
       <w:r>
@@ -4255,7 +4307,7 @@
           <v:shape id="_x0000_i1070" type="#_x0000_t75" style="width:247.35pt;height:61.3pt" o:ole="">
             <v:imagedata r:id="rId99" o:title=""/>
           </v:shape>
-          <o:OLEObject Type="Embed" ProgID="Equation.DSMT4" ShapeID="_x0000_i1070" DrawAspect="Content" ObjectID="_1778198875" r:id="rId100"/>
+          <o:OLEObject Type="Embed" ProgID="Equation.DSMT4" ShapeID="_x0000_i1070" DrawAspect="Content" ObjectID="_1778220571" r:id="rId100"/>
         </w:object>
       </w:r>
       <w:r>
@@ -4312,7 +4364,7 @@
           <v:shape id="_x0000_i1071" type="#_x0000_t75" style="width:10.7pt;height:14.25pt" o:ole="">
             <v:imagedata r:id="rId101" o:title=""/>
           </v:shape>
-          <o:OLEObject Type="Embed" ProgID="Equation.DSMT4" ShapeID="_x0000_i1071" DrawAspect="Content" ObjectID="_1778198876" r:id="rId102"/>
+          <o:OLEObject Type="Embed" ProgID="Equation.DSMT4" ShapeID="_x0000_i1071" DrawAspect="Content" ObjectID="_1778220572" r:id="rId102"/>
         </w:object>
       </w:r>
       <w:r>
@@ -4332,7 +4384,7 @@
           <v:shape id="_x0000_i1072" type="#_x0000_t75" style="width:22.1pt;height:15.7pt" o:ole="">
             <v:imagedata r:id="rId103" o:title=""/>
           </v:shape>
-          <o:OLEObject Type="Embed" ProgID="Equation.DSMT4" ShapeID="_x0000_i1072" DrawAspect="Content" ObjectID="_1778198877" r:id="rId104"/>
+          <o:OLEObject Type="Embed" ProgID="Equation.DSMT4" ShapeID="_x0000_i1072" DrawAspect="Content" ObjectID="_1778220573" r:id="rId104"/>
         </w:object>
       </w:r>
       <w:r>
@@ -4476,7 +4528,7 @@
           <v:shape id="_x0000_i1073" type="#_x0000_t75" style="width:161.1pt;height:39.2pt" o:ole="">
             <v:imagedata r:id="rId105" o:title=""/>
           </v:shape>
-          <o:OLEObject Type="Embed" ProgID="Equation.DSMT4" ShapeID="_x0000_i1073" DrawAspect="Content" ObjectID="_1778198878" r:id="rId106"/>
+          <o:OLEObject Type="Embed" ProgID="Equation.DSMT4" ShapeID="_x0000_i1073" DrawAspect="Content" ObjectID="_1778220574" r:id="rId106"/>
         </w:object>
       </w:r>
       <w:r>
@@ -4549,7 +4601,7 @@
           <v:shape id="_x0000_i1074" type="#_x0000_t75" style="width:39.9pt;height:22.1pt" o:ole="">
             <v:imagedata r:id="rId107" o:title=""/>
           </v:shape>
-          <o:OLEObject Type="Embed" ProgID="Equation.DSMT4" ShapeID="_x0000_i1074" DrawAspect="Content" ObjectID="_1778198879" r:id="rId108"/>
+          <o:OLEObject Type="Embed" ProgID="Equation.DSMT4" ShapeID="_x0000_i1074" DrawAspect="Content" ObjectID="_1778220575" r:id="rId108"/>
         </w:object>
       </w:r>
       <w:r>
@@ -4791,7 +4843,7 @@
           <v:shape id="_x0000_i1075" type="#_x0000_t75" style="width:168.95pt;height:39.2pt" o:ole="">
             <v:imagedata r:id="rId109" o:title=""/>
           </v:shape>
-          <o:OLEObject Type="Embed" ProgID="Equation.DSMT4" ShapeID="_x0000_i1075" DrawAspect="Content" ObjectID="_1778198880" r:id="rId110"/>
+          <o:OLEObject Type="Embed" ProgID="Equation.DSMT4" ShapeID="_x0000_i1075" DrawAspect="Content" ObjectID="_1778220576" r:id="rId110"/>
         </w:object>
       </w:r>
       <w:r>
@@ -5562,12 +5614,14 @@
         </w:rPr>
         <w:t xml:space="preserve"> direc</w:t>
       </w:r>
+      <w:proofErr w:type="spellStart"/>
       <w:r>
         <w:rPr>
           <w:lang w:eastAsia="zh-CN"/>
         </w:rPr>
         <w:t>tion</w:t>
       </w:r>
+      <w:proofErr w:type="spellEnd"/>
       <w:r>
         <w:rPr>
           <w:lang w:eastAsia="zh-CN"/>
@@ -5658,7 +5712,7 @@
           <v:shape id="_x0000_i1076" type="#_x0000_t75" style="width:315.8pt;height:42.05pt" o:ole="">
             <v:imagedata r:id="rId111" o:title=""/>
           </v:shape>
-          <o:OLEObject Type="Embed" ProgID="Equation.DSMT4" ShapeID="_x0000_i1076" DrawAspect="Content" ObjectID="_1778198881" r:id="rId112"/>
+          <o:OLEObject Type="Embed" ProgID="Equation.DSMT4" ShapeID="_x0000_i1076" DrawAspect="Content" ObjectID="_1778220577" r:id="rId112"/>
         </w:object>
       </w:r>
       <w:r>
@@ -5865,7 +5919,7 @@
           <v:shape id="_x0000_i1077" type="#_x0000_t75" style="width:273.75pt;height:75.55pt" o:ole="">
             <v:imagedata r:id="rId113" o:title=""/>
           </v:shape>
-          <o:OLEObject Type="Embed" ProgID="Equation.DSMT4" ShapeID="_x0000_i1077" DrawAspect="Content" ObjectID="_1778198882" r:id="rId114"/>
+          <o:OLEObject Type="Embed" ProgID="Equation.DSMT4" ShapeID="_x0000_i1077" DrawAspect="Content" ObjectID="_1778220578" r:id="rId114"/>
         </w:object>
       </w:r>
       <w:r>
@@ -5956,7 +6010,7 @@
           <v:shape id="_x0000_i1078" type="#_x0000_t75" style="width:246.65pt;height:57.75pt" o:ole="">
             <v:imagedata r:id="rId115" o:title=""/>
           </v:shape>
-          <o:OLEObject Type="Embed" ProgID="Equation.DSMT4" ShapeID="_x0000_i1078" DrawAspect="Content" ObjectID="_1778198883" r:id="rId116"/>
+          <o:OLEObject Type="Embed" ProgID="Equation.DSMT4" ShapeID="_x0000_i1078" DrawAspect="Content" ObjectID="_1778220579" r:id="rId116"/>
         </w:object>
       </w:r>
       <w:r>
@@ -6012,7 +6066,7 @@
           <v:shape id="_x0000_i1079" type="#_x0000_t75" style="width:243.8pt;height:61.3pt" o:ole="">
             <v:imagedata r:id="rId117" o:title=""/>
           </v:shape>
-          <o:OLEObject Type="Embed" ProgID="Equation.DSMT4" ShapeID="_x0000_i1079" DrawAspect="Content" ObjectID="_1778198884" r:id="rId118"/>
+          <o:OLEObject Type="Embed" ProgID="Equation.DSMT4" ShapeID="_x0000_i1079" DrawAspect="Content" ObjectID="_1778220580" r:id="rId118"/>
         </w:object>
       </w:r>
       <w:r>
@@ -6089,7 +6143,7 @@
           <v:shape id="_x0000_i1080" type="#_x0000_t75" style="width:161.1pt;height:39.2pt" o:ole="">
             <v:imagedata r:id="rId119" o:title=""/>
           </v:shape>
-          <o:OLEObject Type="Embed" ProgID="Equation.DSMT4" ShapeID="_x0000_i1080" DrawAspect="Content" ObjectID="_1778198885" r:id="rId120"/>
+          <o:OLEObject Type="Embed" ProgID="Equation.DSMT4" ShapeID="_x0000_i1080" DrawAspect="Content" ObjectID="_1778220581" r:id="rId120"/>
         </w:object>
       </w:r>
       <w:r>
@@ -6325,12 +6379,21 @@
         </w:rPr>
         <w:t xml:space="preserve"> equa</w:t>
       </w:r>
-      <w:r>
-        <w:rPr>
-          <w:iCs/>
-          <w:lang w:eastAsia="zh-CN"/>
-        </w:rPr>
-        <w:t>tions. Note tha</w:t>
+      <w:proofErr w:type="spellStart"/>
+      <w:r>
+        <w:rPr>
+          <w:iCs/>
+          <w:lang w:eastAsia="zh-CN"/>
+        </w:rPr>
+        <w:t>tions</w:t>
+      </w:r>
+      <w:proofErr w:type="spellEnd"/>
+      <w:r>
+        <w:rPr>
+          <w:iCs/>
+          <w:lang w:eastAsia="zh-CN"/>
+        </w:rPr>
+        <w:t>. Note tha</w:t>
       </w:r>
       <w:r>
         <w:rPr>
@@ -6363,6 +6426,7 @@
         </w:rPr>
         <w:t xml:space="preserve">wavenumber </w:t>
       </w:r>
+      <w:proofErr w:type="spellStart"/>
       <w:r>
         <w:rPr>
           <w:rFonts w:hint="eastAsia"/>
@@ -6380,6 +6444,7 @@
         </w:rPr>
         <w:t>x</w:t>
       </w:r>
+      <w:proofErr w:type="spellEnd"/>
       <w:r>
         <w:rPr>
           <w:rFonts w:hint="eastAsia"/>
@@ -6531,6 +6596,7 @@
         </w:rPr>
         <w:t xml:space="preserve"> For example, the input data points are indexed as </w:t>
       </w:r>
+      <w:proofErr w:type="spellStart"/>
       <w:r>
         <w:rPr>
           <w:rFonts w:hint="eastAsia"/>
@@ -6539,6 +6605,7 @@
         </w:rPr>
         <w:t>i</w:t>
       </w:r>
+      <w:proofErr w:type="spellEnd"/>
       <w:r>
         <w:rPr>
           <w:rFonts w:hint="eastAsia"/>
@@ -6569,6 +6636,7 @@
         </w:rPr>
         <w:t>,…,</w:t>
       </w:r>
+      <w:proofErr w:type="spellStart"/>
       <w:r>
         <w:rPr>
           <w:rFonts w:hint="eastAsia"/>
@@ -6586,14 +6654,34 @@
         </w:rPr>
         <w:t>x</w:t>
       </w:r>
-      <w:r>
-        <w:rPr>
-          <w:rFonts w:hint="eastAsia"/>
-          <w:iCs/>
-          <w:lang w:eastAsia="zh-CN"/>
-        </w:rPr>
-        <w:t xml:space="preserve"> in CaNS, then </w:t>
-      </w:r>
+      <w:proofErr w:type="spellEnd"/>
+      <w:r>
+        <w:rPr>
+          <w:rFonts w:hint="eastAsia"/>
+          <w:iCs/>
+          <w:lang w:eastAsia="zh-CN"/>
+        </w:rPr>
+        <w:t xml:space="preserve"> in </w:t>
+      </w:r>
+      <w:proofErr w:type="spellStart"/>
+      <w:r>
+        <w:rPr>
+          <w:rFonts w:hint="eastAsia"/>
+          <w:iCs/>
+          <w:lang w:eastAsia="zh-CN"/>
+        </w:rPr>
+        <w:t>CaNS</w:t>
+      </w:r>
+      <w:proofErr w:type="spellEnd"/>
+      <w:r>
+        <w:rPr>
+          <w:rFonts w:hint="eastAsia"/>
+          <w:iCs/>
+          <w:lang w:eastAsia="zh-CN"/>
+        </w:rPr>
+        <w:t xml:space="preserve">, then </w:t>
+      </w:r>
+      <w:proofErr w:type="spellStart"/>
       <w:r>
         <w:rPr>
           <w:rFonts w:hint="eastAsia"/>
@@ -6611,6 +6699,7 @@
         </w:rPr>
         <w:t>x</w:t>
       </w:r>
+      <w:proofErr w:type="spellEnd"/>
       <w:r>
         <w:rPr>
           <w:rFonts w:hint="eastAsia"/>
@@ -6985,7 +7074,7 @@
           <v:shape id="_x0000_i1081" type="#_x0000_t75" style="width:144.7pt;height:39.2pt" o:ole="">
             <v:imagedata r:id="rId121" o:title=""/>
           </v:shape>
-          <o:OLEObject Type="Embed" ProgID="Equation.DSMT4" ShapeID="_x0000_i1081" DrawAspect="Content" ObjectID="_1778198886" r:id="rId122"/>
+          <o:OLEObject Type="Embed" ProgID="Equation.DSMT4" ShapeID="_x0000_i1081" DrawAspect="Content" ObjectID="_1778220582" r:id="rId122"/>
         </w:object>
       </w:r>
       <w:r>
@@ -7077,7 +7166,7 @@
           <v:shape id="_x0000_i1082" type="#_x0000_t75" style="width:236.65pt;height:44.2pt" o:ole="">
             <v:imagedata r:id="rId123" o:title=""/>
           </v:shape>
-          <o:OLEObject Type="Embed" ProgID="Equation.DSMT4" ShapeID="_x0000_i1082" DrawAspect="Content" ObjectID="_1778198887" r:id="rId124"/>
+          <o:OLEObject Type="Embed" ProgID="Equation.DSMT4" ShapeID="_x0000_i1082" DrawAspect="Content" ObjectID="_1778220583" r:id="rId124"/>
         </w:object>
       </w:r>
       <w:r>
@@ -7170,7 +7259,7 @@
           <v:shape id="_x0000_i1083" type="#_x0000_t75" style="width:302.95pt;height:52.05pt" o:ole="">
             <v:imagedata r:id="rId125" o:title=""/>
           </v:shape>
-          <o:OLEObject Type="Embed" ProgID="Equation.DSMT4" ShapeID="_x0000_i1083" DrawAspect="Content" ObjectID="_1778198888" r:id="rId126"/>
+          <o:OLEObject Type="Embed" ProgID="Equation.DSMT4" ShapeID="_x0000_i1083" DrawAspect="Content" ObjectID="_1778220584" r:id="rId126"/>
         </w:object>
       </w:r>
       <w:r>
@@ -7238,7 +7327,7 @@
           <v:shape id="_x0000_i1084" type="#_x0000_t75" style="width:151.15pt;height:24.95pt" o:ole="">
             <v:imagedata r:id="rId127" o:title=""/>
           </v:shape>
-          <o:OLEObject Type="Embed" ProgID="Equation.DSMT4" ShapeID="_x0000_i1084" DrawAspect="Content" ObjectID="_1778198889" r:id="rId128"/>
+          <o:OLEObject Type="Embed" ProgID="Equation.DSMT4" ShapeID="_x0000_i1084" DrawAspect="Content" ObjectID="_1778220585" r:id="rId128"/>
         </w:object>
       </w:r>
       <w:r>
@@ -7297,7 +7386,7 @@
           <v:shape id="_x0000_i1085" type="#_x0000_t75" style="width:81.25pt;height:34.95pt" o:ole="">
             <v:imagedata r:id="rId129" o:title=""/>
           </v:shape>
-          <o:OLEObject Type="Embed" ProgID="Equation.DSMT4" ShapeID="_x0000_i1085" DrawAspect="Content" ObjectID="_1778198890" r:id="rId130"/>
+          <o:OLEObject Type="Embed" ProgID="Equation.DSMT4" ShapeID="_x0000_i1085" DrawAspect="Content" ObjectID="_1778220586" r:id="rId130"/>
         </w:object>
       </w:r>
       <w:r>
@@ -7354,7 +7443,7 @@
           <v:shape id="_x0000_i1086" type="#_x0000_t75" style="width:334.35pt;height:39.9pt" o:ole="">
             <v:imagedata r:id="rId131" o:title=""/>
           </v:shape>
-          <o:OLEObject Type="Embed" ProgID="Equation.DSMT4" ShapeID="_x0000_i1086" DrawAspect="Content" ObjectID="_1778198891" r:id="rId132"/>
+          <o:OLEObject Type="Embed" ProgID="Equation.DSMT4" ShapeID="_x0000_i1086" DrawAspect="Content" ObjectID="_1778220587" r:id="rId132"/>
         </w:object>
       </w:r>
       <w:r>
@@ -7411,7 +7500,7 @@
           <v:shape id="_x0000_i1087" type="#_x0000_t75" style="width:74.15pt;height:34.95pt" o:ole="">
             <v:imagedata r:id="rId133" o:title=""/>
           </v:shape>
-          <o:OLEObject Type="Embed" ProgID="Equation.DSMT4" ShapeID="_x0000_i1087" DrawAspect="Content" ObjectID="_1778198892" r:id="rId134"/>
+          <o:OLEObject Type="Embed" ProgID="Equation.DSMT4" ShapeID="_x0000_i1087" DrawAspect="Content" ObjectID="_1778220588" r:id="rId134"/>
         </w:object>
       </w:r>
       <w:r>
@@ -7506,7 +7595,7 @@
           <v:shape id="_x0000_i1088" type="#_x0000_t75" style="width:24.95pt;height:19.25pt" o:ole="">
             <v:imagedata r:id="rId135" o:title=""/>
           </v:shape>
-          <o:OLEObject Type="Embed" ProgID="Equation.DSMT4" ShapeID="_x0000_i1088" DrawAspect="Content" ObjectID="_1778198893" r:id="rId136"/>
+          <o:OLEObject Type="Embed" ProgID="Equation.DSMT4" ShapeID="_x0000_i1088" DrawAspect="Content" ObjectID="_1778220589" r:id="rId136"/>
         </w:object>
       </w:r>
       <w:r>
@@ -7645,7 +7734,7 @@
           <v:shape id="_x0000_i1089" type="#_x0000_t75" style="width:62.75pt;height:34.95pt" o:ole="">
             <v:imagedata r:id="rId137" o:title=""/>
           </v:shape>
-          <o:OLEObject Type="Embed" ProgID="Equation.DSMT4" ShapeID="_x0000_i1089" DrawAspect="Content" ObjectID="_1778198894" r:id="rId138"/>
+          <o:OLEObject Type="Embed" ProgID="Equation.DSMT4" ShapeID="_x0000_i1089" DrawAspect="Content" ObjectID="_1778220590" r:id="rId138"/>
         </w:object>
       </w:r>
       <w:r>
@@ -7739,7 +7828,7 @@
           <v:shape id="_x0000_i1090" type="#_x0000_t75" style="width:24.95pt;height:19.25pt" o:ole="">
             <v:imagedata r:id="rId139" o:title=""/>
           </v:shape>
-          <o:OLEObject Type="Embed" ProgID="Equation.DSMT4" ShapeID="_x0000_i1090" DrawAspect="Content" ObjectID="_1778198895" r:id="rId140"/>
+          <o:OLEObject Type="Embed" ProgID="Equation.DSMT4" ShapeID="_x0000_i1090" DrawAspect="Content" ObjectID="_1778220591" r:id="rId140"/>
         </w:object>
       </w:r>
       <w:r>
@@ -7799,6 +7888,7 @@
       <w:r>
         <w:t xml:space="preserve"> pressure cell (</w:t>
       </w:r>
+      <w:proofErr w:type="spellStart"/>
       <w:r>
         <w:rPr>
           <w:i/>
@@ -7806,6 +7896,7 @@
         </w:rPr>
         <w:t>i</w:t>
       </w:r>
+      <w:proofErr w:type="spellEnd"/>
       <w:r>
         <w:t xml:space="preserve">, </w:t>
       </w:r>
@@ -7858,7 +7949,7 @@
           <v:shape id="_x0000_i1091" type="#_x0000_t75" style="width:414.2pt;height:39.9pt" o:ole="">
             <v:imagedata r:id="rId141" o:title=""/>
           </v:shape>
-          <o:OLEObject Type="Embed" ProgID="Equation.DSMT4" ShapeID="_x0000_i1091" DrawAspect="Content" ObjectID="_1778198896" r:id="rId142"/>
+          <o:OLEObject Type="Embed" ProgID="Equation.DSMT4" ShapeID="_x0000_i1091" DrawAspect="Content" ObjectID="_1778220592" r:id="rId142"/>
         </w:object>
       </w:r>
       <w:r>
@@ -7946,7 +8037,7 @@
           <v:shape id="_x0000_i1092" type="#_x0000_t75" style="width:422.75pt;height:77.7pt" o:ole="">
             <v:imagedata r:id="rId143" o:title=""/>
           </v:shape>
-          <o:OLEObject Type="Embed" ProgID="Equation.DSMT4" ShapeID="_x0000_i1092" DrawAspect="Content" ObjectID="_1778198897" r:id="rId144"/>
+          <o:OLEObject Type="Embed" ProgID="Equation.DSMT4" ShapeID="_x0000_i1092" DrawAspect="Content" ObjectID="_1778220593" r:id="rId144"/>
         </w:object>
       </w:r>
       <w:r>
@@ -8156,7 +8247,7 @@
           <v:shape id="_x0000_i1093" type="#_x0000_t75" style="width:315.1pt;height:42.05pt" o:ole="">
             <v:imagedata r:id="rId145" o:title=""/>
           </v:shape>
-          <o:OLEObject Type="Embed" ProgID="Equation.DSMT4" ShapeID="_x0000_i1093" DrawAspect="Content" ObjectID="_1778198898" r:id="rId146"/>
+          <o:OLEObject Type="Embed" ProgID="Equation.DSMT4" ShapeID="_x0000_i1093" DrawAspect="Content" ObjectID="_1778220594" r:id="rId146"/>
         </w:object>
       </w:r>
       <w:r>
@@ -8227,7 +8318,7 @@
           <v:shape id="_x0000_i1094" type="#_x0000_t75" style="width:30.65pt;height:17.8pt" o:ole="">
             <v:imagedata r:id="rId147" o:title=""/>
           </v:shape>
-          <o:OLEObject Type="Embed" ProgID="Equation.DSMT4" ShapeID="_x0000_i1094" DrawAspect="Content" ObjectID="_1778198899" r:id="rId148"/>
+          <o:OLEObject Type="Embed" ProgID="Equation.DSMT4" ShapeID="_x0000_i1094" DrawAspect="Content" ObjectID="_1778220595" r:id="rId148"/>
         </w:object>
       </w:r>
       <w:r>
@@ -8284,7 +8375,7 @@
           <v:shape id="_x0000_i1095" type="#_x0000_t75" style="width:225.25pt;height:39.9pt" o:ole="">
             <v:imagedata r:id="rId149" o:title=""/>
           </v:shape>
-          <o:OLEObject Type="Embed" ProgID="Equation.DSMT4" ShapeID="_x0000_i1095" DrawAspect="Content" ObjectID="_1778198900" r:id="rId150"/>
+          <o:OLEObject Type="Embed" ProgID="Equation.DSMT4" ShapeID="_x0000_i1095" DrawAspect="Content" ObjectID="_1778220596" r:id="rId150"/>
         </w:object>
       </w:r>
       <w:r>
@@ -8341,7 +8432,7 @@
           <v:shape id="_x0000_i1096" type="#_x0000_t75" style="width:74.15pt;height:34.95pt" o:ole="">
             <v:imagedata r:id="rId151" o:title=""/>
           </v:shape>
-          <o:OLEObject Type="Embed" ProgID="Equation.DSMT4" ShapeID="_x0000_i1096" DrawAspect="Content" ObjectID="_1778198901" r:id="rId152"/>
+          <o:OLEObject Type="Embed" ProgID="Equation.DSMT4" ShapeID="_x0000_i1096" DrawAspect="Content" ObjectID="_1778220597" r:id="rId152"/>
         </w:object>
       </w:r>
       <w:r>
@@ -8420,7 +8511,7 @@
           <v:shape id="_x0000_i1097" type="#_x0000_t75" style="width:24.95pt;height:19.25pt" o:ole="">
             <v:imagedata r:id="rId153" o:title=""/>
           </v:shape>
-          <o:OLEObject Type="Embed" ProgID="Equation.DSMT4" ShapeID="_x0000_i1097" DrawAspect="Content" ObjectID="_1778198902" r:id="rId154"/>
+          <o:OLEObject Type="Embed" ProgID="Equation.DSMT4" ShapeID="_x0000_i1097" DrawAspect="Content" ObjectID="_1778220598" r:id="rId154"/>
         </w:object>
       </w:r>
       <w:r>
@@ -8473,7 +8564,7 @@
           <v:shape id="_x0000_i1098" type="#_x0000_t75" style="width:118.35pt;height:37.05pt" o:ole="">
             <v:imagedata r:id="rId155" o:title=""/>
           </v:shape>
-          <o:OLEObject Type="Embed" ProgID="Equation.DSMT4" ShapeID="_x0000_i1098" DrawAspect="Content" ObjectID="_1778198903" r:id="rId156"/>
+          <o:OLEObject Type="Embed" ProgID="Equation.DSMT4" ShapeID="_x0000_i1098" DrawAspect="Content" ObjectID="_1778220599" r:id="rId156"/>
         </w:object>
       </w:r>
       <w:r>
@@ -8531,7 +8622,7 @@
           <v:shape id="_x0000_i1099" type="#_x0000_t75" style="width:121.2pt;height:37.05pt" o:ole="">
             <v:imagedata r:id="rId157" o:title=""/>
           </v:shape>
-          <o:OLEObject Type="Embed" ProgID="Equation.DSMT4" ShapeID="_x0000_i1099" DrawAspect="Content" ObjectID="_1778198904" r:id="rId158"/>
+          <o:OLEObject Type="Embed" ProgID="Equation.DSMT4" ShapeID="_x0000_i1099" DrawAspect="Content" ObjectID="_1778220600" r:id="rId158"/>
         </w:object>
       </w:r>
       <w:r>
@@ -8588,7 +8679,7 @@
           <v:shape id="_x0000_i1100" type="#_x0000_t75" style="width:183.2pt;height:104.1pt" o:ole="">
             <v:imagedata r:id="rId159" o:title=""/>
           </v:shape>
-          <o:OLEObject Type="Embed" ProgID="Equation.DSMT4" ShapeID="_x0000_i1100" DrawAspect="Content" ObjectID="_1778198905" r:id="rId160"/>
+          <o:OLEObject Type="Embed" ProgID="Equation.DSMT4" ShapeID="_x0000_i1100" DrawAspect="Content" ObjectID="_1778220601" r:id="rId160"/>
         </w:object>
       </w:r>
       <w:r>
@@ -8665,7 +8756,7 @@
           <v:shape id="_x0000_i1101" type="#_x0000_t75" style="width:118.35pt;height:37.05pt" o:ole="">
             <v:imagedata r:id="rId161" o:title=""/>
           </v:shape>
-          <o:OLEObject Type="Embed" ProgID="Equation.DSMT4" ShapeID="_x0000_i1101" DrawAspect="Content" ObjectID="_1778198906" r:id="rId162"/>
+          <o:OLEObject Type="Embed" ProgID="Equation.DSMT4" ShapeID="_x0000_i1101" DrawAspect="Content" ObjectID="_1778220602" r:id="rId162"/>
         </w:object>
       </w:r>
       <w:r>
@@ -8722,7 +8813,7 @@
           <v:shape id="_x0000_i1102" type="#_x0000_t75" style="width:121.2pt;height:37.05pt" o:ole="">
             <v:imagedata r:id="rId163" o:title=""/>
           </v:shape>
-          <o:OLEObject Type="Embed" ProgID="Equation.DSMT4" ShapeID="_x0000_i1102" DrawAspect="Content" ObjectID="_1778198907" r:id="rId164"/>
+          <o:OLEObject Type="Embed" ProgID="Equation.DSMT4" ShapeID="_x0000_i1102" DrawAspect="Content" ObjectID="_1778220603" r:id="rId164"/>
         </w:object>
       </w:r>
       <w:r>
@@ -8779,7 +8870,7 @@
           <v:shape id="_x0000_i1103" type="#_x0000_t75" style="width:183.9pt;height:104.1pt" o:ole="">
             <v:imagedata r:id="rId165" o:title=""/>
           </v:shape>
-          <o:OLEObject Type="Embed" ProgID="Equation.DSMT4" ShapeID="_x0000_i1103" DrawAspect="Content" ObjectID="_1778198908" r:id="rId166"/>
+          <o:OLEObject Type="Embed" ProgID="Equation.DSMT4" ShapeID="_x0000_i1103" DrawAspect="Content" ObjectID="_1778220604" r:id="rId166"/>
         </w:object>
       </w:r>
       <w:r>
@@ -8862,7 +8953,7 @@
           <v:shape id="_x0000_i1104" type="#_x0000_t75" style="width:60.6pt;height:34.95pt" o:ole="">
             <v:imagedata r:id="rId167" o:title=""/>
           </v:shape>
-          <o:OLEObject Type="Embed" ProgID="Equation.DSMT4" ShapeID="_x0000_i1104" DrawAspect="Content" ObjectID="_1778198909" r:id="rId168"/>
+          <o:OLEObject Type="Embed" ProgID="Equation.DSMT4" ShapeID="_x0000_i1104" DrawAspect="Content" ObjectID="_1778220605" r:id="rId168"/>
         </w:object>
       </w:r>
       <w:r>
@@ -8919,7 +9010,7 @@
           <v:shape id="_x0000_i1105" type="#_x0000_t75" style="width:62.75pt;height:34.95pt" o:ole="">
             <v:imagedata r:id="rId169" o:title=""/>
           </v:shape>
-          <o:OLEObject Type="Embed" ProgID="Equation.DSMT4" ShapeID="_x0000_i1105" DrawAspect="Content" ObjectID="_1778198910" r:id="rId170"/>
+          <o:OLEObject Type="Embed" ProgID="Equation.DSMT4" ShapeID="_x0000_i1105" DrawAspect="Content" ObjectID="_1778220606" r:id="rId170"/>
         </w:object>
       </w:r>
       <w:r>
@@ -8976,7 +9067,7 @@
           <v:shape id="_x0000_i1106" type="#_x0000_t75" style="width:151.85pt;height:104.1pt" o:ole="">
             <v:imagedata r:id="rId171" o:title=""/>
           </v:shape>
-          <o:OLEObject Type="Embed" ProgID="Equation.DSMT4" ShapeID="_x0000_i1106" DrawAspect="Content" ObjectID="_1778198911" r:id="rId172"/>
+          <o:OLEObject Type="Embed" ProgID="Equation.DSMT4" ShapeID="_x0000_i1106" DrawAspect="Content" ObjectID="_1778220607" r:id="rId172"/>
         </w:object>
       </w:r>
       <w:r>
@@ -9111,7 +9202,7 @@
           <v:shape id="_x0000_i1107" type="#_x0000_t75" style="width:24.95pt;height:19.25pt" o:ole="">
             <v:imagedata r:id="rId173" o:title=""/>
           </v:shape>
-          <o:OLEObject Type="Embed" ProgID="Equation.DSMT4" ShapeID="_x0000_i1107" DrawAspect="Content" ObjectID="_1778198912" r:id="rId174"/>
+          <o:OLEObject Type="Embed" ProgID="Equation.DSMT4" ShapeID="_x0000_i1107" DrawAspect="Content" ObjectID="_1778220608" r:id="rId174"/>
         </w:object>
       </w:r>
       <w:r>
@@ -9184,7 +9275,7 @@
           <v:shape id="_x0000_i1108" type="#_x0000_t75" style="width:198.2pt;height:37.05pt" o:ole="">
             <v:imagedata r:id="rId175" o:title=""/>
           </v:shape>
-          <o:OLEObject Type="Embed" ProgID="Equation.DSMT4" ShapeID="_x0000_i1108" DrawAspect="Content" ObjectID="_1778198913" r:id="rId176"/>
+          <o:OLEObject Type="Embed" ProgID="Equation.DSMT4" ShapeID="_x0000_i1108" DrawAspect="Content" ObjectID="_1778220609" r:id="rId176"/>
         </w:object>
       </w:r>
       <w:r>
@@ -9302,7 +9393,7 @@
           <v:shape id="_x0000_i1109" type="#_x0000_t75" style="width:296.55pt;height:114.05pt" o:ole="">
             <v:imagedata r:id="rId177" o:title=""/>
           </v:shape>
-          <o:OLEObject Type="Embed" ProgID="Equation.DSMT4" ShapeID="_x0000_i1109" DrawAspect="Content" ObjectID="_1778198914" r:id="rId178"/>
+          <o:OLEObject Type="Embed" ProgID="Equation.DSMT4" ShapeID="_x0000_i1109" DrawAspect="Content" ObjectID="_1778220610" r:id="rId178"/>
         </w:object>
       </w:r>
       <w:r>
@@ -9357,14 +9448,32 @@
           <w:sz w:val="32"/>
           <w:szCs w:val="32"/>
         </w:rPr>
-        <w:t xml:space="preserve">3. Low-storage Runge-Kutta </w:t>
-      </w:r>
-      <w:r>
-        <w:rPr>
-          <w:rFonts w:hint="eastAsia"/>
+        <w:t>3. Low-storage Runge-</w:t>
+      </w:r>
+      <w:proofErr w:type="spellStart"/>
+      <w:r>
+        <w:rPr>
           <w:b/>
           <w:sz w:val="32"/>
           <w:szCs w:val="32"/>
+        </w:rPr>
+        <w:t>Kutta</w:t>
+      </w:r>
+      <w:proofErr w:type="spellEnd"/>
+      <w:r>
+        <w:rPr>
+          <w:b/>
+          <w:sz w:val="32"/>
+          <w:szCs w:val="32"/>
+        </w:rPr>
+        <w:t xml:space="preserve"> </w:t>
+      </w:r>
+      <w:r>
+        <w:rPr>
+          <w:rFonts w:hint="eastAsia"/>
+          <w:b/>
+          <w:sz w:val="32"/>
+          <w:szCs w:val="32"/>
           <w:lang w:eastAsia="zh-CN"/>
         </w:rPr>
         <w:t>scheme</w:t>
@@ -9387,13 +9496,41 @@
         <w:rPr>
           <w:lang w:eastAsia="zh-CN"/>
         </w:rPr>
-        <w:t>In CaNS, the</w:t>
-      </w:r>
-      <w:r>
-        <w:rPr>
-          <w:lang w:eastAsia="zh-CN"/>
-        </w:rPr>
-        <w:t xml:space="preserve"> low-storage Runge-Kutta scheme</w:t>
+        <w:t xml:space="preserve">In </w:t>
+      </w:r>
+      <w:proofErr w:type="spellStart"/>
+      <w:r>
+        <w:rPr>
+          <w:lang w:eastAsia="zh-CN"/>
+        </w:rPr>
+        <w:t>CaNS</w:t>
+      </w:r>
+      <w:proofErr w:type="spellEnd"/>
+      <w:r>
+        <w:rPr>
+          <w:lang w:eastAsia="zh-CN"/>
+        </w:rPr>
+        <w:t>, the</w:t>
+      </w:r>
+      <w:r>
+        <w:rPr>
+          <w:lang w:eastAsia="zh-CN"/>
+        </w:rPr>
+        <w:t xml:space="preserve"> low-storage Runge-</w:t>
+      </w:r>
+      <w:proofErr w:type="spellStart"/>
+      <w:r>
+        <w:rPr>
+          <w:lang w:eastAsia="zh-CN"/>
+        </w:rPr>
+        <w:t>Kutta</w:t>
+      </w:r>
+      <w:proofErr w:type="spellEnd"/>
+      <w:r>
+        <w:rPr>
+          <w:lang w:eastAsia="zh-CN"/>
+        </w:rPr>
+        <w:t xml:space="preserve"> scheme</w:t>
       </w:r>
       <w:r>
         <w:rPr>
@@ -9454,7 +9591,14 @@
         <w:rPr>
           <w:lang w:eastAsia="zh-CN"/>
         </w:rPr>
-        <w:t>, 1965; C</w:t>
+        <w:t xml:space="preserve">, 1965; </w:t>
+      </w:r>
+      <w:proofErr w:type="spellStart"/>
+      <w:r>
+        <w:rPr>
+          <w:lang w:eastAsia="zh-CN"/>
+        </w:rPr>
+        <w:t>C</w:t>
       </w:r>
       <w:r>
         <w:rPr>
@@ -9463,6 +9607,7 @@
         </w:rPr>
         <w:t>horin</w:t>
       </w:r>
+      <w:proofErr w:type="spellEnd"/>
       <w:r>
         <w:rPr>
           <w:lang w:eastAsia="zh-CN"/>
@@ -9516,7 +9661,7 @@
           <v:shape id="_x0000_i1110" type="#_x0000_t75" style="width:384.95pt;height:37.05pt" o:ole="">
             <v:imagedata r:id="rId179" o:title=""/>
           </v:shape>
-          <o:OLEObject Type="Embed" ProgID="Equation.DSMT4" ShapeID="_x0000_i1110" DrawAspect="Content" ObjectID="_1778198915" r:id="rId180"/>
+          <o:OLEObject Type="Embed" ProgID="Equation.DSMT4" ShapeID="_x0000_i1110" DrawAspect="Content" ObjectID="_1778220611" r:id="rId180"/>
         </w:object>
       </w:r>
       <w:r>
@@ -9573,7 +9718,7 @@
           <v:shape id="_x0000_i18774" type="#_x0000_t75" style="width:86.95pt;height:19.25pt" o:ole="">
             <v:imagedata r:id="rId181" o:title=""/>
           </v:shape>
-          <o:OLEObject Type="Embed" ProgID="Equation.DSMT4" ShapeID="_x0000_i18774" DrawAspect="Content" ObjectID="_1778198916" r:id="rId182"/>
+          <o:OLEObject Type="Embed" ProgID="Equation.DSMT4" ShapeID="_x0000_i18774" DrawAspect="Content" ObjectID="_1778220612" r:id="rId182"/>
         </w:object>
       </w:r>
       <w:r>
@@ -9642,7 +9787,7 @@
           <v:shape id="_x0000_i18777" type="#_x0000_t75" style="width:66.3pt;height:17.8pt" o:ole="">
             <v:imagedata r:id="rId183" o:title=""/>
           </v:shape>
-          <o:OLEObject Type="Embed" ProgID="Equation.DSMT4" ShapeID="_x0000_i18777" DrawAspect="Content" ObjectID="_1778198917" r:id="rId184"/>
+          <o:OLEObject Type="Embed" ProgID="Equation.DSMT4" ShapeID="_x0000_i18777" DrawAspect="Content" ObjectID="_1778220613" r:id="rId184"/>
         </w:object>
       </w:r>
       <w:r>
@@ -9710,7 +9855,7 @@
           <v:shape id="_x0000_i1111" type="#_x0000_t75" style="width:58.45pt;height:34.95pt" o:ole="">
             <v:imagedata r:id="rId185" o:title=""/>
           </v:shape>
-          <o:OLEObject Type="Embed" ProgID="Equation.DSMT4" ShapeID="_x0000_i1111" DrawAspect="Content" ObjectID="_1778198918" r:id="rId186"/>
+          <o:OLEObject Type="Embed" ProgID="Equation.DSMT4" ShapeID="_x0000_i1111" DrawAspect="Content" ObjectID="_1778220614" r:id="rId186"/>
         </w:object>
       </w:r>
       <w:r>
@@ -9766,7 +9911,7 @@
           <v:shape id="_x0000_i1114" type="#_x0000_t75" style="width:44.2pt;height:15.7pt" o:ole="">
             <v:imagedata r:id="rId187" o:title=""/>
           </v:shape>
-          <o:OLEObject Type="Embed" ProgID="Equation.DSMT4" ShapeID="_x0000_i1114" DrawAspect="Content" ObjectID="_1778198919" r:id="rId188"/>
+          <o:OLEObject Type="Embed" ProgID="Equation.DSMT4" ShapeID="_x0000_i1114" DrawAspect="Content" ObjectID="_1778220615" r:id="rId188"/>
         </w:object>
       </w:r>
       <w:r>
@@ -9784,7 +9929,7 @@
           <v:shape id="_x0000_i1115" type="#_x0000_t75" style="width:37.8pt;height:19.25pt" o:ole="">
             <v:imagedata r:id="rId189" o:title=""/>
           </v:shape>
-          <o:OLEObject Type="Embed" ProgID="Equation.DSMT4" ShapeID="_x0000_i1115" DrawAspect="Content" ObjectID="_1778198920" r:id="rId190"/>
+          <o:OLEObject Type="Embed" ProgID="Equation.DSMT4" ShapeID="_x0000_i1115" DrawAspect="Content" ObjectID="_1778220616" r:id="rId190"/>
         </w:object>
       </w:r>
       <w:r>
@@ -9798,7 +9943,7 @@
           <v:shape id="_x0000_i1116" type="#_x0000_t75" style="width:44.9pt;height:19.25pt" o:ole="">
             <v:imagedata r:id="rId191" o:title=""/>
           </v:shape>
-          <o:OLEObject Type="Embed" ProgID="Equation.DSMT4" ShapeID="_x0000_i1116" DrawAspect="Content" ObjectID="_1778198921" r:id="rId192"/>
+          <o:OLEObject Type="Embed" ProgID="Equation.DSMT4" ShapeID="_x0000_i1116" DrawAspect="Content" ObjectID="_1778220617" r:id="rId192"/>
         </w:object>
       </w:r>
       <w:r>
@@ -9818,7 +9963,7 @@
           <v:shape id="_x0000_i1117" type="#_x0000_t75" style="width:16.4pt;height:19.25pt" o:ole="">
             <v:imagedata r:id="rId193" o:title=""/>
           </v:shape>
-          <o:OLEObject Type="Embed" ProgID="Equation.DSMT4" ShapeID="_x0000_i1117" DrawAspect="Content" ObjectID="_1778198922" r:id="rId194"/>
+          <o:OLEObject Type="Embed" ProgID="Equation.DSMT4" ShapeID="_x0000_i1117" DrawAspect="Content" ObjectID="_1778220618" r:id="rId194"/>
         </w:object>
       </w:r>
       <w:r>
@@ -9832,7 +9977,7 @@
           <v:shape id="_x0000_i1118" type="#_x0000_t75" style="width:34.2pt;height:17.1pt" o:ole="">
             <v:imagedata r:id="rId195" o:title=""/>
           </v:shape>
-          <o:OLEObject Type="Embed" ProgID="Equation.DSMT4" ShapeID="_x0000_i1118" DrawAspect="Content" ObjectID="_1778198923" r:id="rId196"/>
+          <o:OLEObject Type="Embed" ProgID="Equation.DSMT4" ShapeID="_x0000_i1118" DrawAspect="Content" ObjectID="_1778220619" r:id="rId196"/>
         </w:object>
       </w:r>
       <w:r>
@@ -9852,7 +9997,7 @@
           <v:shape id="_x0000_i1119" type="#_x0000_t75" style="width:15.7pt;height:17.1pt" o:ole="">
             <v:imagedata r:id="rId197" o:title=""/>
           </v:shape>
-          <o:OLEObject Type="Embed" ProgID="Equation.DSMT4" ShapeID="_x0000_i1119" DrawAspect="Content" ObjectID="_1778198924" r:id="rId198"/>
+          <o:OLEObject Type="Embed" ProgID="Equation.DSMT4" ShapeID="_x0000_i1119" DrawAspect="Content" ObjectID="_1778220620" r:id="rId198"/>
         </w:object>
       </w:r>
       <w:r>
@@ -9881,7 +10026,7 @@
           <v:shape id="_x0000_i1120" type="#_x0000_t75" style="width:88.4pt;height:37.05pt" o:ole="">
             <v:imagedata r:id="rId199" o:title=""/>
           </v:shape>
-          <o:OLEObject Type="Embed" ProgID="Equation.DSMT4" ShapeID="_x0000_i1120" DrawAspect="Content" ObjectID="_1778198925" r:id="rId200"/>
+          <o:OLEObject Type="Embed" ProgID="Equation.DSMT4" ShapeID="_x0000_i1120" DrawAspect="Content" ObjectID="_1778220621" r:id="rId200"/>
         </w:object>
       </w:r>
       <w:r>
@@ -9967,7 +10112,7 @@
           <v:shape id="_x0000_i1121" type="#_x0000_t75" style="width:57.75pt;height:37.8pt" o:ole="">
             <v:imagedata r:id="rId201" o:title=""/>
           </v:shape>
-          <o:OLEObject Type="Embed" ProgID="Equation.DSMT4" ShapeID="_x0000_i1121" DrawAspect="Content" ObjectID="_1778198926" r:id="rId202"/>
+          <o:OLEObject Type="Embed" ProgID="Equation.DSMT4" ShapeID="_x0000_i1121" DrawAspect="Content" ObjectID="_1778220622" r:id="rId202"/>
         </w:object>
       </w:r>
       <w:r>
@@ -10002,7 +10147,7 @@
           <v:shape id="_x0000_i1122" type="#_x0000_t75" style="width:133.3pt;height:96.25pt" o:ole="">
             <v:imagedata r:id="rId203" o:title=""/>
           </v:shape>
-          <o:OLEObject Type="Embed" ProgID="Equation.DSMT4" ShapeID="_x0000_i1122" DrawAspect="Content" ObjectID="_1778198927" r:id="rId204"/>
+          <o:OLEObject Type="Embed" ProgID="Equation.DSMT4" ShapeID="_x0000_i1122" DrawAspect="Content" ObjectID="_1778220623" r:id="rId204"/>
         </w:object>
       </w:r>
       <w:r>
@@ -10067,7 +10212,7 @@
           <v:shape id="_x0000_i1123" type="#_x0000_t75" style="width:296.55pt;height:76.3pt" o:ole="">
             <v:imagedata r:id="rId205" o:title=""/>
           </v:shape>
-          <o:OLEObject Type="Embed" ProgID="Equation.DSMT4" ShapeID="_x0000_i1123" DrawAspect="Content" ObjectID="_1778198928" r:id="rId206"/>
+          <o:OLEObject Type="Embed" ProgID="Equation.DSMT4" ShapeID="_x0000_i1123" DrawAspect="Content" ObjectID="_1778220624" r:id="rId206"/>
         </w:object>
       </w:r>
       <w:r>
@@ -10147,7 +10292,7 @@
           <v:shape id="_x0000_i1124" type="#_x0000_t75" style="width:412.75pt;height:232.4pt" o:ole="">
             <v:imagedata r:id="rId207" o:title=""/>
           </v:shape>
-          <o:OLEObject Type="Embed" ProgID="Equation.DSMT4" ShapeID="_x0000_i1124" DrawAspect="Content" ObjectID="_1778198929" r:id="rId208"/>
+          <o:OLEObject Type="Embed" ProgID="Equation.DSMT4" ShapeID="_x0000_i1124" DrawAspect="Content" ObjectID="_1778220625" r:id="rId208"/>
         </w:object>
       </w:r>
       <w:r>
@@ -10241,7 +10386,7 @@
           <v:shape id="_x0000_i1125" type="#_x0000_t75" style="width:309.4pt;height:39.2pt" o:ole="">
             <v:imagedata r:id="rId209" o:title=""/>
           </v:shape>
-          <o:OLEObject Type="Embed" ProgID="Equation.DSMT4" ShapeID="_x0000_i1125" DrawAspect="Content" ObjectID="_1778198930" r:id="rId210"/>
+          <o:OLEObject Type="Embed" ProgID="Equation.DSMT4" ShapeID="_x0000_i1125" DrawAspect="Content" ObjectID="_1778220626" r:id="rId210"/>
         </w:object>
       </w:r>
       <w:r>
@@ -10304,7 +10449,7 @@
           <v:shape id="_x0000_i1126" type="#_x0000_t75" style="width:75.55pt;height:19.25pt" o:ole="">
             <v:imagedata r:id="rId211" o:title=""/>
           </v:shape>
-          <o:OLEObject Type="Embed" ProgID="Equation.DSMT4" ShapeID="_x0000_i1126" DrawAspect="Content" ObjectID="_1778198931" r:id="rId212"/>
+          <o:OLEObject Type="Embed" ProgID="Equation.DSMT4" ShapeID="_x0000_i1126" DrawAspect="Content" ObjectID="_1778220627" r:id="rId212"/>
         </w:object>
       </w:r>
       <w:r>
@@ -10327,7 +10472,7 @@
           <v:shape id="_x0000_i1127" type="#_x0000_t75" style="width:352.15pt;height:39.2pt" o:ole="">
             <v:imagedata r:id="rId213" o:title=""/>
           </v:shape>
-          <o:OLEObject Type="Embed" ProgID="Equation.DSMT4" ShapeID="_x0000_i1127" DrawAspect="Content" ObjectID="_1778198932" r:id="rId214"/>
+          <o:OLEObject Type="Embed" ProgID="Equation.DSMT4" ShapeID="_x0000_i1127" DrawAspect="Content" ObjectID="_1778220628" r:id="rId214"/>
         </w:object>
       </w:r>
       <w:r>
@@ -10506,7 +10651,7 @@
           <v:shape id="_x0000_i1128" type="#_x0000_t75" style="width:57.75pt;height:32.8pt" o:ole="">
             <v:imagedata r:id="rId215" o:title=""/>
           </v:shape>
-          <o:OLEObject Type="Embed" ProgID="Equation.DSMT4" ShapeID="_x0000_i1128" DrawAspect="Content" ObjectID="_1778198933" r:id="rId216"/>
+          <o:OLEObject Type="Embed" ProgID="Equation.DSMT4" ShapeID="_x0000_i1128" DrawAspect="Content" ObjectID="_1778220629" r:id="rId216"/>
         </w:object>
       </w:r>
       <w:r>
@@ -10529,7 +10674,7 @@
           <v:shape id="_x0000_i1129" type="#_x0000_t75" style="width:335.05pt;height:22.1pt" o:ole="">
             <v:imagedata r:id="rId217" o:title=""/>
           </v:shape>
-          <o:OLEObject Type="Embed" ProgID="Equation.DSMT4" ShapeID="_x0000_i1129" DrawAspect="Content" ObjectID="_1778198934" r:id="rId218"/>
+          <o:OLEObject Type="Embed" ProgID="Equation.DSMT4" ShapeID="_x0000_i1129" DrawAspect="Content" ObjectID="_1778220630" r:id="rId218"/>
         </w:object>
       </w:r>
       <w:r>
@@ -10604,7 +10749,7 @@
           <v:shape id="_x0000_i1130" type="#_x0000_t75" style="width:171.1pt;height:22.1pt" o:ole="">
             <v:imagedata r:id="rId219" o:title=""/>
           </v:shape>
-          <o:OLEObject Type="Embed" ProgID="Equation.DSMT4" ShapeID="_x0000_i1130" DrawAspect="Content" ObjectID="_1778198935" r:id="rId220"/>
+          <o:OLEObject Type="Embed" ProgID="Equation.DSMT4" ShapeID="_x0000_i1130" DrawAspect="Content" ObjectID="_1778220631" r:id="rId220"/>
         </w:object>
       </w:r>
       <w:r>
@@ -10660,7 +10805,7 @@
           <v:shape id="_x0000_i1131" type="#_x0000_t75" style="width:14.95pt;height:19.25pt" o:ole="">
             <v:imagedata r:id="rId221" o:title=""/>
           </v:shape>
-          <o:OLEObject Type="Embed" ProgID="Equation.DSMT4" ShapeID="_x0000_i1131" DrawAspect="Content" ObjectID="_1778198936" r:id="rId222"/>
+          <o:OLEObject Type="Embed" ProgID="Equation.DSMT4" ShapeID="_x0000_i1131" DrawAspect="Content" ObjectID="_1778220632" r:id="rId222"/>
         </w:object>
       </w:r>
       <w:r>
@@ -10736,19 +10881,40 @@
         <w:rPr>
           <w:iCs/>
         </w:rPr>
-        <w:t xml:space="preserve"> is a h</w:t>
-      </w:r>
-      <w:r>
-        <w:rPr>
-          <w:iCs/>
-        </w:rPr>
-        <w:t xml:space="preserve">eptadiagonal </w:t>
-      </w:r>
-      <w:r>
-        <w:rPr>
-          <w:iCs/>
-        </w:rPr>
-        <w:t>matrix. In 2D problems, it is a pentadiago</w:t>
+        <w:t xml:space="preserve"> is a </w:t>
+      </w:r>
+      <w:proofErr w:type="spellStart"/>
+      <w:r>
+        <w:rPr>
+          <w:iCs/>
+        </w:rPr>
+        <w:t>h</w:t>
+      </w:r>
+      <w:r>
+        <w:rPr>
+          <w:iCs/>
+        </w:rPr>
+        <w:t>eptadiagonal</w:t>
+      </w:r>
+      <w:proofErr w:type="spellEnd"/>
+      <w:r>
+        <w:rPr>
+          <w:iCs/>
+        </w:rPr>
+        <w:t xml:space="preserve"> </w:t>
+      </w:r>
+      <w:r>
+        <w:rPr>
+          <w:iCs/>
+        </w:rPr>
+        <w:t xml:space="preserve">matrix. In 2D problems, it is a </w:t>
+      </w:r>
+      <w:proofErr w:type="spellStart"/>
+      <w:r>
+        <w:rPr>
+          <w:iCs/>
+        </w:rPr>
+        <w:t>pentadiago</w:t>
       </w:r>
       <w:r>
         <w:rPr>
@@ -10756,11 +10922,26 @@
         </w:rPr>
         <w:t>nal</w:t>
       </w:r>
-      <w:r>
-        <w:rPr>
-          <w:iCs/>
-        </w:rPr>
-        <w:t xml:space="preserve"> matrix (see Apeendix A)</w:t>
+      <w:proofErr w:type="spellEnd"/>
+      <w:r>
+        <w:rPr>
+          <w:iCs/>
+        </w:rPr>
+        <w:t xml:space="preserve"> matrix (see </w:t>
+      </w:r>
+      <w:proofErr w:type="spellStart"/>
+      <w:r>
+        <w:rPr>
+          <w:iCs/>
+        </w:rPr>
+        <w:t>Apeendix</w:t>
+      </w:r>
+      <w:proofErr w:type="spellEnd"/>
+      <w:r>
+        <w:rPr>
+          <w:iCs/>
+        </w:rPr>
+        <w:t xml:space="preserve"> A)</w:t>
       </w:r>
       <w:r>
         <w:rPr>
@@ -10869,7 +11050,7 @@
           <v:shape id="_x0000_i1132" type="#_x0000_t75" style="width:423.45pt;height:70.55pt" o:ole="">
             <v:imagedata r:id="rId223" o:title=""/>
           </v:shape>
-          <o:OLEObject Type="Embed" ProgID="Equation.DSMT4" ShapeID="_x0000_i1132" DrawAspect="Content" ObjectID="_1778198937" r:id="rId224"/>
+          <o:OLEObject Type="Embed" ProgID="Equation.DSMT4" ShapeID="_x0000_i1132" DrawAspect="Content" ObjectID="_1778220633" r:id="rId224"/>
         </w:object>
       </w:r>
       <w:r>
@@ -10930,7 +11111,7 @@
           <v:shape id="_x0000_i1133" type="#_x0000_t75" style="width:75.55pt;height:19.25pt" o:ole="">
             <v:imagedata r:id="rId211" o:title=""/>
           </v:shape>
-          <o:OLEObject Type="Embed" ProgID="Equation.DSMT4" ShapeID="_x0000_i1133" DrawAspect="Content" ObjectID="_1778198938" r:id="rId225"/>
+          <o:OLEObject Type="Embed" ProgID="Equation.DSMT4" ShapeID="_x0000_i1133" DrawAspect="Content" ObjectID="_1778220634" r:id="rId225"/>
         </w:object>
       </w:r>
       <w:r>
@@ -10953,7 +11134,7 @@
           <v:shape id="_x0000_i1134" type="#_x0000_t75" style="width:514.7pt;height:70.55pt" o:ole="">
             <v:imagedata r:id="rId226" o:title=""/>
           </v:shape>
-          <o:OLEObject Type="Embed" ProgID="Equation.DSMT4" ShapeID="_x0000_i1134" DrawAspect="Content" ObjectID="_1778198939" r:id="rId227"/>
+          <o:OLEObject Type="Embed" ProgID="Equation.DSMT4" ShapeID="_x0000_i1134" DrawAspect="Content" ObjectID="_1778220635" r:id="rId227"/>
         </w:object>
       </w:r>
       <w:r>
@@ -11015,7 +11196,7 @@
           <v:shape id="_x0000_i1135" type="#_x0000_t75" style="width:57.75pt;height:32.8pt" o:ole="">
             <v:imagedata r:id="rId215" o:title=""/>
           </v:shape>
-          <o:OLEObject Type="Embed" ProgID="Equation.DSMT4" ShapeID="_x0000_i1135" DrawAspect="Content" ObjectID="_1778198940" r:id="rId228"/>
+          <o:OLEObject Type="Embed" ProgID="Equation.DSMT4" ShapeID="_x0000_i1135" DrawAspect="Content" ObjectID="_1778220636" r:id="rId228"/>
         </w:object>
       </w:r>
       <w:r>
@@ -11035,7 +11216,7 @@
           <v:shape id="_x0000_i1136" type="#_x0000_t75" style="width:422pt;height:67.7pt" o:ole="">
             <v:imagedata r:id="rId229" o:title=""/>
           </v:shape>
-          <o:OLEObject Type="Embed" ProgID="Equation.DSMT4" ShapeID="_x0000_i1136" DrawAspect="Content" ObjectID="_1778198941" r:id="rId230"/>
+          <o:OLEObject Type="Embed" ProgID="Equation.DSMT4" ShapeID="_x0000_i1136" DrawAspect="Content" ObjectID="_1778220637" r:id="rId230"/>
         </w:object>
       </w:r>
       <w:r>
@@ -11111,7 +11292,7 @@
           <v:shape id="_x0000_i1137" type="#_x0000_t75" style="width:114.75pt;height:22.1pt" o:ole="">
             <v:imagedata r:id="rId231" o:title=""/>
           </v:shape>
-          <o:OLEObject Type="Embed" ProgID="Equation.DSMT4" ShapeID="_x0000_i1137" DrawAspect="Content" ObjectID="_1778198942" r:id="rId232"/>
+          <o:OLEObject Type="Embed" ProgID="Equation.DSMT4" ShapeID="_x0000_i1137" DrawAspect="Content" ObjectID="_1778220638" r:id="rId232"/>
         </w:object>
       </w:r>
       <w:r>
@@ -11452,7 +11633,7 @@
           <v:shape id="_x0000_i1138" type="#_x0000_t75" style="width:526.8pt;height:111.9pt" o:ole="">
             <v:imagedata r:id="rId233" o:title=""/>
           </v:shape>
-          <o:OLEObject Type="Embed" ProgID="Equation.DSMT4" ShapeID="_x0000_i1138" DrawAspect="Content" ObjectID="_1778198943" r:id="rId234"/>
+          <o:OLEObject Type="Embed" ProgID="Equation.DSMT4" ShapeID="_x0000_i1138" DrawAspect="Content" ObjectID="_1778220639" r:id="rId234"/>
         </w:object>
       </w:r>
       <w:r>
@@ -11534,7 +11715,25 @@
           <w:iCs/>
           <w:lang w:eastAsia="zh-CN"/>
         </w:rPr>
-        <w:t xml:space="preserve"> CaNS,</w:t>
+        <w:t xml:space="preserve"> </w:t>
+      </w:r>
+      <w:proofErr w:type="spellStart"/>
+      <w:r>
+        <w:rPr>
+          <w:rFonts w:hint="eastAsia"/>
+          <w:iCs/>
+          <w:lang w:eastAsia="zh-CN"/>
+        </w:rPr>
+        <w:t>CaNS</w:t>
+      </w:r>
+      <w:proofErr w:type="spellEnd"/>
+      <w:r>
+        <w:rPr>
+          <w:rFonts w:hint="eastAsia"/>
+          <w:iCs/>
+          <w:lang w:eastAsia="zh-CN"/>
+        </w:rPr>
+        <w:t>,</w:t>
       </w:r>
       <w:r>
         <w:rPr>
@@ -11679,7 +11878,7 @@
           <v:shape id="_x0000_i1139" type="#_x0000_t75" style="width:429.15pt;height:37.8pt" o:ole="">
             <v:imagedata r:id="rId235" o:title=""/>
           </v:shape>
-          <o:OLEObject Type="Embed" ProgID="Equation.DSMT4" ShapeID="_x0000_i1139" DrawAspect="Content" ObjectID="_1778198944" r:id="rId236"/>
+          <o:OLEObject Type="Embed" ProgID="Equation.DSMT4" ShapeID="_x0000_i1139" DrawAspect="Content" ObjectID="_1778220640" r:id="rId236"/>
         </w:object>
       </w:r>
       <w:r>
@@ -11746,7 +11945,7 @@
           <v:shape id="_x0000_i1140" type="#_x0000_t75" style="width:14.25pt;height:19.25pt" o:ole="">
             <v:imagedata r:id="rId237" o:title=""/>
           </v:shape>
-          <o:OLEObject Type="Embed" ProgID="Equation.DSMT4" ShapeID="_x0000_i1140" DrawAspect="Content" ObjectID="_1778198945" r:id="rId238"/>
+          <o:OLEObject Type="Embed" ProgID="Equation.DSMT4" ShapeID="_x0000_i1140" DrawAspect="Content" ObjectID="_1778220641" r:id="rId238"/>
         </w:object>
       </w:r>
       <w:r>
@@ -11763,7 +11962,7 @@
           <v:shape id="_x0000_i1141" type="#_x0000_t75" style="width:22.1pt;height:19.25pt" o:ole="">
             <v:imagedata r:id="rId239" o:title=""/>
           </v:shape>
-          <o:OLEObject Type="Embed" ProgID="Equation.DSMT4" ShapeID="_x0000_i1141" DrawAspect="Content" ObjectID="_1778198946" r:id="rId240"/>
+          <o:OLEObject Type="Embed" ProgID="Equation.DSMT4" ShapeID="_x0000_i1141" DrawAspect="Content" ObjectID="_1778220642" r:id="rId240"/>
         </w:object>
       </w:r>
       <w:r>
@@ -11926,7 +12125,7 @@
           <v:shape id="_x0000_i1142" type="#_x0000_t75" style="width:302.95pt;height:39.2pt" o:ole="">
             <v:imagedata r:id="rId241" o:title=""/>
           </v:shape>
-          <o:OLEObject Type="Embed" ProgID="Equation.DSMT4" ShapeID="_x0000_i1142" DrawAspect="Content" ObjectID="_1778198947" r:id="rId242"/>
+          <o:OLEObject Type="Embed" ProgID="Equation.DSMT4" ShapeID="_x0000_i1142" DrawAspect="Content" ObjectID="_1778220643" r:id="rId242"/>
         </w:object>
       </w:r>
       <w:r>
@@ -11986,7 +12185,7 @@
           <v:shape id="_x0000_i1143" type="#_x0000_t75" style="width:10.7pt;height:13.55pt" o:ole="">
             <v:imagedata r:id="rId243" o:title=""/>
           </v:shape>
-          <o:OLEObject Type="Embed" ProgID="Equation.DSMT4" ShapeID="_x0000_i1143" DrawAspect="Content" ObjectID="_1778198948" r:id="rId244"/>
+          <o:OLEObject Type="Embed" ProgID="Equation.DSMT4" ShapeID="_x0000_i1143" DrawAspect="Content" ObjectID="_1778220644" r:id="rId244"/>
         </w:object>
       </w:r>
       <w:r>
@@ -12023,7 +12222,7 @@
           <v:shape id="_x0000_i1144" type="#_x0000_t75" style="width:270.2pt;height:44.2pt" o:ole="">
             <v:imagedata r:id="rId245" o:title=""/>
           </v:shape>
-          <o:OLEObject Type="Embed" ProgID="Equation.DSMT4" ShapeID="_x0000_i1144" DrawAspect="Content" ObjectID="_1778198949" r:id="rId246"/>
+          <o:OLEObject Type="Embed" ProgID="Equation.DSMT4" ShapeID="_x0000_i1144" DrawAspect="Content" ObjectID="_1778220645" r:id="rId246"/>
         </w:object>
       </w:r>
       <w:r>
@@ -12095,7 +12294,7 @@
           <v:shape id="_x0000_i1145" type="#_x0000_t75" style="width:75.55pt;height:19.25pt" o:ole="">
             <v:imagedata r:id="rId211" o:title=""/>
           </v:shape>
-          <o:OLEObject Type="Embed" ProgID="Equation.DSMT4" ShapeID="_x0000_i1145" DrawAspect="Content" ObjectID="_1778198950" r:id="rId247"/>
+          <o:OLEObject Type="Embed" ProgID="Equation.DSMT4" ShapeID="_x0000_i1145" DrawAspect="Content" ObjectID="_1778220646" r:id="rId247"/>
         </w:object>
       </w:r>
       <w:r>
@@ -12122,7 +12321,7 @@
           <v:shape id="_x0000_i1146" type="#_x0000_t75" style="width:332.2pt;height:39.2pt" o:ole="">
             <v:imagedata r:id="rId248" o:title=""/>
           </v:shape>
-          <o:OLEObject Type="Embed" ProgID="Equation.DSMT4" ShapeID="_x0000_i1146" DrawAspect="Content" ObjectID="_1778198951" r:id="rId249"/>
+          <o:OLEObject Type="Embed" ProgID="Equation.DSMT4" ShapeID="_x0000_i1146" DrawAspect="Content" ObjectID="_1778220647" r:id="rId249"/>
         </w:object>
       </w:r>
       <w:r>
@@ -12179,7 +12378,7 @@
           <v:shape id="_x0000_i1147" type="#_x0000_t75" style="width:57.75pt;height:32.8pt" o:ole="">
             <v:imagedata r:id="rId215" o:title=""/>
           </v:shape>
-          <o:OLEObject Type="Embed" ProgID="Equation.DSMT4" ShapeID="_x0000_i1147" DrawAspect="Content" ObjectID="_1778198952" r:id="rId250"/>
+          <o:OLEObject Type="Embed" ProgID="Equation.DSMT4" ShapeID="_x0000_i1147" DrawAspect="Content" ObjectID="_1778220648" r:id="rId250"/>
         </w:object>
       </w:r>
       <w:r>
@@ -12206,7 +12405,7 @@
           <v:shape id="_x0000_i1148" type="#_x0000_t75" style="width:310.8pt;height:22.8pt" o:ole="">
             <v:imagedata r:id="rId251" o:title=""/>
           </v:shape>
-          <o:OLEObject Type="Embed" ProgID="Equation.DSMT4" ShapeID="_x0000_i1148" DrawAspect="Content" ObjectID="_1778198953" r:id="rId252"/>
+          <o:OLEObject Type="Embed" ProgID="Equation.DSMT4" ShapeID="_x0000_i1148" DrawAspect="Content" ObjectID="_1778220649" r:id="rId252"/>
         </w:object>
       </w:r>
       <w:r>
@@ -12284,7 +12483,7 @@
           <v:shape id="_x0000_i1149" type="#_x0000_t75" style="width:5in;height:22.8pt" o:ole="">
             <v:imagedata r:id="rId253" o:title=""/>
           </v:shape>
-          <o:OLEObject Type="Embed" ProgID="Equation.DSMT4" ShapeID="_x0000_i1149" DrawAspect="Content" ObjectID="_1778198954" r:id="rId254"/>
+          <o:OLEObject Type="Embed" ProgID="Equation.DSMT4" ShapeID="_x0000_i1149" DrawAspect="Content" ObjectID="_1778220650" r:id="rId254"/>
         </w:object>
       </w:r>
       <w:r>
@@ -12342,7 +12541,7 @@
           <v:shape id="_x0000_i1150" type="#_x0000_t75" style="width:198.2pt;height:39.9pt" o:ole="">
             <v:imagedata r:id="rId255" o:title=""/>
           </v:shape>
-          <o:OLEObject Type="Embed" ProgID="Equation.DSMT4" ShapeID="_x0000_i1150" DrawAspect="Content" ObjectID="_1778198955" r:id="rId256"/>
+          <o:OLEObject Type="Embed" ProgID="Equation.DSMT4" ShapeID="_x0000_i1150" DrawAspect="Content" ObjectID="_1778220651" r:id="rId256"/>
         </w:object>
       </w:r>
       <w:r>
@@ -12398,7 +12597,7 @@
           <v:shape id="_x0000_i1151" type="#_x0000_t75" style="width:201.75pt;height:39.9pt" o:ole="">
             <v:imagedata r:id="rId257" o:title=""/>
           </v:shape>
-          <o:OLEObject Type="Embed" ProgID="Equation.DSMT4" ShapeID="_x0000_i1151" DrawAspect="Content" ObjectID="_1778198956" r:id="rId258"/>
+          <o:OLEObject Type="Embed" ProgID="Equation.DSMT4" ShapeID="_x0000_i1151" DrawAspect="Content" ObjectID="_1778220652" r:id="rId258"/>
         </w:object>
       </w:r>
       <w:r>
@@ -12454,7 +12653,7 @@
           <v:shape id="_x0000_i1152" type="#_x0000_t75" style="width:201.05pt;height:39.9pt" o:ole="">
             <v:imagedata r:id="rId259" o:title=""/>
           </v:shape>
-          <o:OLEObject Type="Embed" ProgID="Equation.DSMT4" ShapeID="_x0000_i1152" DrawAspect="Content" ObjectID="_1778198957" r:id="rId260"/>
+          <o:OLEObject Type="Embed" ProgID="Equation.DSMT4" ShapeID="_x0000_i1152" DrawAspect="Content" ObjectID="_1778220653" r:id="rId260"/>
         </w:object>
       </w:r>
       <w:r>
@@ -12706,7 +12905,7 @@
           <v:shape id="_x0000_i1153" type="#_x0000_t75" style="width:375.7pt;height:22.8pt" o:ole="">
             <v:imagedata r:id="rId261" o:title=""/>
           </v:shape>
-          <o:OLEObject Type="Embed" ProgID="Equation.DSMT4" ShapeID="_x0000_i1153" DrawAspect="Content" ObjectID="_1778198958" r:id="rId262"/>
+          <o:OLEObject Type="Embed" ProgID="Equation.DSMT4" ShapeID="_x0000_i1153" DrawAspect="Content" ObjectID="_1778220654" r:id="rId262"/>
         </w:object>
       </w:r>
       <w:r>
@@ -12762,7 +12961,7 @@
           <v:shape id="_x0000_i1154" type="#_x0000_t75" style="width:166.8pt;height:44.2pt" o:ole="">
             <v:imagedata r:id="rId263" o:title=""/>
           </v:shape>
-          <o:OLEObject Type="Embed" ProgID="Equation.DSMT4" ShapeID="_x0000_i1154" DrawAspect="Content" ObjectID="_1778198959" r:id="rId264"/>
+          <o:OLEObject Type="Embed" ProgID="Equation.DSMT4" ShapeID="_x0000_i1154" DrawAspect="Content" ObjectID="_1778220655" r:id="rId264"/>
         </w:object>
       </w:r>
       <w:r>
@@ -12911,7 +13110,7 @@
           <v:shape id="_x0000_i1155" type="#_x0000_t75" style="width:15.7pt;height:17.1pt" o:ole="">
             <v:imagedata r:id="rId265" o:title=""/>
           </v:shape>
-          <o:OLEObject Type="Embed" ProgID="Equation.DSMT4" ShapeID="_x0000_i1155" DrawAspect="Content" ObjectID="_1778198960" r:id="rId266"/>
+          <o:OLEObject Type="Embed" ProgID="Equation.DSMT4" ShapeID="_x0000_i1155" DrawAspect="Content" ObjectID="_1778220656" r:id="rId266"/>
         </w:object>
       </w:r>
       <w:r>
@@ -12925,7 +13124,7 @@
           <v:shape id="_x0000_i1156" type="#_x0000_t75" style="width:16.4pt;height:17.1pt" o:ole="">
             <v:imagedata r:id="rId267" o:title=""/>
           </v:shape>
-          <o:OLEObject Type="Embed" ProgID="Equation.DSMT4" ShapeID="_x0000_i1156" DrawAspect="Content" ObjectID="_1778198961" r:id="rId268"/>
+          <o:OLEObject Type="Embed" ProgID="Equation.DSMT4" ShapeID="_x0000_i1156" DrawAspect="Content" ObjectID="_1778220657" r:id="rId268"/>
         </w:object>
       </w:r>
       <w:r>
@@ -12939,7 +13138,7 @@
           <v:shape id="_x0000_i1157" type="#_x0000_t75" style="width:16.4pt;height:17.1pt" o:ole="">
             <v:imagedata r:id="rId269" o:title=""/>
           </v:shape>
-          <o:OLEObject Type="Embed" ProgID="Equation.DSMT4" ShapeID="_x0000_i1157" DrawAspect="Content" ObjectID="_1778198962" r:id="rId270"/>
+          <o:OLEObject Type="Embed" ProgID="Equation.DSMT4" ShapeID="_x0000_i1157" DrawAspect="Content" ObjectID="_1778220658" r:id="rId270"/>
         </w:object>
       </w:r>
       <w:r>
@@ -12962,7 +13161,7 @@
           <v:shape id="_x0000_i1158" type="#_x0000_t75" style="width:133.3pt;height:22.1pt" o:ole="">
             <v:imagedata r:id="rId271" o:title=""/>
           </v:shape>
-          <o:OLEObject Type="Embed" ProgID="Equation.DSMT4" ShapeID="_x0000_i1158" DrawAspect="Content" ObjectID="_1778198963" r:id="rId272"/>
+          <o:OLEObject Type="Embed" ProgID="Equation.DSMT4" ShapeID="_x0000_i1158" DrawAspect="Content" ObjectID="_1778220659" r:id="rId272"/>
         </w:object>
       </w:r>
       <w:r>
@@ -13013,7 +13212,7 @@
           <v:shape id="_x0000_i1159" type="#_x0000_t75" style="width:15.7pt;height:17.1pt" o:ole="">
             <v:imagedata r:id="rId265" o:title=""/>
           </v:shape>
-          <o:OLEObject Type="Embed" ProgID="Equation.DSMT4" ShapeID="_x0000_i1159" DrawAspect="Content" ObjectID="_1778198964" r:id="rId273"/>
+          <o:OLEObject Type="Embed" ProgID="Equation.DSMT4" ShapeID="_x0000_i1159" DrawAspect="Content" ObjectID="_1778220660" r:id="rId273"/>
         </w:object>
       </w:r>
       <w:r>
@@ -13027,7 +13226,7 @@
           <v:shape id="_x0000_i1160" type="#_x0000_t75" style="width:16.4pt;height:17.1pt" o:ole="">
             <v:imagedata r:id="rId274" o:title=""/>
           </v:shape>
-          <o:OLEObject Type="Embed" ProgID="Equation.DSMT4" ShapeID="_x0000_i1160" DrawAspect="Content" ObjectID="_1778198965" r:id="rId275"/>
+          <o:OLEObject Type="Embed" ProgID="Equation.DSMT4" ShapeID="_x0000_i1160" DrawAspect="Content" ObjectID="_1778220661" r:id="rId275"/>
         </w:object>
       </w:r>
       <w:r>
@@ -13041,7 +13240,7 @@
           <v:shape id="_x0000_i1161" type="#_x0000_t75" style="width:16.4pt;height:17.1pt" o:ole="">
             <v:imagedata r:id="rId276" o:title=""/>
           </v:shape>
-          <o:OLEObject Type="Embed" ProgID="Equation.DSMT4" ShapeID="_x0000_i1161" DrawAspect="Content" ObjectID="_1778198966" r:id="rId277"/>
+          <o:OLEObject Type="Embed" ProgID="Equation.DSMT4" ShapeID="_x0000_i1161" DrawAspect="Content" ObjectID="_1778220662" r:id="rId277"/>
         </w:object>
       </w:r>
       <w:r>
@@ -13073,7 +13272,7 @@
           <v:shape id="_x0000_i1162" type="#_x0000_t75" style="width:160.4pt;height:22.1pt" o:ole="">
             <v:imagedata r:id="rId278" o:title=""/>
           </v:shape>
-          <o:OLEObject Type="Embed" ProgID="Equation.DSMT4" ShapeID="_x0000_i1162" DrawAspect="Content" ObjectID="_1778198967" r:id="rId279"/>
+          <o:OLEObject Type="Embed" ProgID="Equation.DSMT4" ShapeID="_x0000_i1162" DrawAspect="Content" ObjectID="_1778220663" r:id="rId279"/>
         </w:object>
       </w:r>
       <w:r>
@@ -13136,7 +13335,7 @@
           <v:shape id="_x0000_i1163" type="#_x0000_t75" style="width:94.8pt;height:61.3pt" o:ole="">
             <v:imagedata r:id="rId280" o:title=""/>
           </v:shape>
-          <o:OLEObject Type="Embed" ProgID="Equation.DSMT4" ShapeID="_x0000_i1163" DrawAspect="Content" ObjectID="_1778198968" r:id="rId281"/>
+          <o:OLEObject Type="Embed" ProgID="Equation.DSMT4" ShapeID="_x0000_i1163" DrawAspect="Content" ObjectID="_1778220664" r:id="rId281"/>
         </w:object>
       </w:r>
       <w:r>
@@ -13188,6 +13387,7 @@
         <w:lastRenderedPageBreak/>
         <w:t xml:space="preserve">The sweep procedure is described in Anderson’s book (P245). In the </w:t>
       </w:r>
+      <w:proofErr w:type="spellStart"/>
       <w:r>
         <w:rPr>
           <w:i/>
@@ -13196,6 +13396,7 @@
         </w:rPr>
         <w:t>i</w:t>
       </w:r>
+      <w:proofErr w:type="spellEnd"/>
       <w:r>
         <w:rPr>
           <w:lang w:eastAsia="zh-CN"/>
@@ -13211,7 +13412,7 @@
           <v:shape id="_x0000_i1164" type="#_x0000_t75" style="width:94.1pt;height:22.1pt" o:ole="">
             <v:imagedata r:id="rId282" o:title=""/>
           </v:shape>
-          <o:OLEObject Type="Embed" ProgID="Equation.DSMT4" ShapeID="_x0000_i1164" DrawAspect="Content" ObjectID="_1778198969" r:id="rId283"/>
+          <o:OLEObject Type="Embed" ProgID="Equation.DSMT4" ShapeID="_x0000_i1164" DrawAspect="Content" ObjectID="_1778220665" r:id="rId283"/>
         </w:object>
       </w:r>
       <w:r>
@@ -13229,14 +13430,42 @@
           <v:shape id="_x0000_i1165" type="#_x0000_t75" style="width:91.95pt;height:22.1pt" o:ole="">
             <v:imagedata r:id="rId284" o:title=""/>
           </v:shape>
-          <o:OLEObject Type="Embed" ProgID="Equation.DSMT4" ShapeID="_x0000_i1165" DrawAspect="Content" ObjectID="_1778198970" r:id="rId285"/>
+          <o:OLEObject Type="Embed" ProgID="Equation.DSMT4" ShapeID="_x0000_i1165" DrawAspect="Content" ObjectID="_1778220666" r:id="rId285"/>
         </w:object>
       </w:r>
       <w:r>
         <w:rPr>
           <w:lang w:eastAsia="zh-CN"/>
         </w:rPr>
-        <w:t xml:space="preserve">, etc. In summary, hybrid Runge-Kutta/Crank-Nicolson finally solves tridiagonal systems of equations, and there are no constraints on the kinds of boundary conditions. The three-step explicit Runge-Kutta helps improve the accuracy, and the implicit Crank-Nicolson helps increase </w:t>
+        <w:t>, etc. In summary, hybrid Runge-</w:t>
+      </w:r>
+      <w:proofErr w:type="spellStart"/>
+      <w:r>
+        <w:rPr>
+          <w:lang w:eastAsia="zh-CN"/>
+        </w:rPr>
+        <w:t>Kutta</w:t>
+      </w:r>
+      <w:proofErr w:type="spellEnd"/>
+      <w:r>
+        <w:rPr>
+          <w:lang w:eastAsia="zh-CN"/>
+        </w:rPr>
+        <w:t>/Crank-Nicolson finally solves tridiagonal systems of equations, and there are no constraints on the kinds of boundary conditions. The three-step explicit Runge-</w:t>
+      </w:r>
+      <w:proofErr w:type="spellStart"/>
+      <w:r>
+        <w:rPr>
+          <w:lang w:eastAsia="zh-CN"/>
+        </w:rPr>
+        <w:t>Kutta</w:t>
+      </w:r>
+      <w:proofErr w:type="spellEnd"/>
+      <w:r>
+        <w:rPr>
+          <w:lang w:eastAsia="zh-CN"/>
+        </w:rPr>
+        <w:t xml:space="preserve"> helps improve the accuracy, and the implicit Crank-Nicolson helps increase </w:t>
       </w:r>
       <w:r>
         <w:rPr>
@@ -13247,7 +13476,7 @@
           <v:shape id="_x0000_i1166" type="#_x0000_t75" style="width:14.95pt;height:14.25pt" o:ole="">
             <v:imagedata r:id="rId286" o:title=""/>
           </v:shape>
-          <o:OLEObject Type="Embed" ProgID="Equation.DSMT4" ShapeID="_x0000_i1166" DrawAspect="Content" ObjectID="_1778198971" r:id="rId287"/>
+          <o:OLEObject Type="Embed" ProgID="Equation.DSMT4" ShapeID="_x0000_i1166" DrawAspect="Content" ObjectID="_1778220667" r:id="rId287"/>
         </w:object>
       </w:r>
       <w:r>
@@ -13401,7 +13630,7 @@
           <v:shape id="_x0000_i1167" type="#_x0000_t75" style="width:206pt;height:39.9pt" o:ole="">
             <v:imagedata r:id="rId288" o:title=""/>
           </v:shape>
-          <o:OLEObject Type="Embed" ProgID="Equation.DSMT4" ShapeID="_x0000_i1167" DrawAspect="Content" ObjectID="_1778198972" r:id="rId289"/>
+          <o:OLEObject Type="Embed" ProgID="Equation.DSMT4" ShapeID="_x0000_i1167" DrawAspect="Content" ObjectID="_1778220668" r:id="rId289"/>
         </w:object>
       </w:r>
       <w:r>
@@ -13599,24 +13828,46 @@
         </w:rPr>
         <w:t xml:space="preserve"> direction, respective</w:t>
       </w:r>
-      <w:r>
-        <w:rPr>
-          <w:lang w:eastAsia="zh-CN"/>
-        </w:rPr>
-        <w:t>ly.</w:t>
-      </w:r>
-    </w:p>
-    <w:p>
-      <w:pPr>
-        <w:rPr>
-          <w:lang w:eastAsia="zh-CN"/>
-        </w:rPr>
-      </w:pPr>
-      <w:r>
-        <w:rPr>
-          <w:lang w:eastAsia="zh-CN"/>
-        </w:rPr>
-        <w:t xml:space="preserve">In CaNS, transform </w:t>
+      <w:proofErr w:type="spellStart"/>
+      <w:r>
+        <w:rPr>
+          <w:lang w:eastAsia="zh-CN"/>
+        </w:rPr>
+        <w:t>ly</w:t>
+      </w:r>
+      <w:proofErr w:type="spellEnd"/>
+      <w:r>
+        <w:rPr>
+          <w:lang w:eastAsia="zh-CN"/>
+        </w:rPr>
+        <w:t>.</w:t>
+      </w:r>
+    </w:p>
+    <w:p>
+      <w:pPr>
+        <w:rPr>
+          <w:lang w:eastAsia="zh-CN"/>
+        </w:rPr>
+      </w:pPr>
+      <w:r>
+        <w:rPr>
+          <w:lang w:eastAsia="zh-CN"/>
+        </w:rPr>
+        <w:t xml:space="preserve">In </w:t>
+      </w:r>
+      <w:proofErr w:type="spellStart"/>
+      <w:r>
+        <w:rPr>
+          <w:lang w:eastAsia="zh-CN"/>
+        </w:rPr>
+        <w:t>CaNS</w:t>
+      </w:r>
+      <w:proofErr w:type="spellEnd"/>
+      <w:r>
+        <w:rPr>
+          <w:lang w:eastAsia="zh-CN"/>
+        </w:rPr>
+        <w:t xml:space="preserve">, transform </w:t>
       </w:r>
       <w:r>
         <w:rPr>
@@ -13707,7 +13958,21 @@
         <w:rPr>
           <w:lang w:eastAsia="zh-CN"/>
         </w:rPr>
-        <w:t xml:space="preserve"> lists the theoretical limitations of CaNS, and </w:t>
+        <w:t xml:space="preserve"> lists the theoretical limitations of </w:t>
+      </w:r>
+      <w:proofErr w:type="spellStart"/>
+      <w:r>
+        <w:rPr>
+          <w:lang w:eastAsia="zh-CN"/>
+        </w:rPr>
+        <w:t>CaNS</w:t>
+      </w:r>
+      <w:proofErr w:type="spellEnd"/>
+      <w:r>
+        <w:rPr>
+          <w:lang w:eastAsia="zh-CN"/>
+        </w:rPr>
+        <w:t xml:space="preserve">, and </w:t>
       </w:r>
       <w:r>
         <w:rPr>
@@ -13949,11 +14214,19 @@
                 <w:lang w:val="nl-NL" w:eastAsia="zh-CN"/>
               </w:rPr>
             </w:pPr>
+            <w:proofErr w:type="spellStart"/>
             <w:r>
               <w:rPr>
                 <w:lang w:val="nl-NL" w:eastAsia="zh-CN"/>
               </w:rPr>
-              <w:t>Hybrid RK/CN</w:t>
+              <w:t>Hybrid</w:t>
+            </w:r>
+            <w:proofErr w:type="spellEnd"/>
+            <w:r>
+              <w:rPr>
+                <w:lang w:val="nl-NL" w:eastAsia="zh-CN"/>
+              </w:rPr>
+              <w:t xml:space="preserve"> RK/CN</w:t>
             </w:r>
             <w:r>
               <w:rPr>
@@ -13961,6 +14234,7 @@
               </w:rPr>
               <w:t xml:space="preserve"> (1D, </w:t>
             </w:r>
+            <w:proofErr w:type="spellStart"/>
             <w:r>
               <w:rPr>
                 <w:i/>
@@ -13969,6 +14243,7 @@
               </w:rPr>
               <w:t>z</w:t>
             </w:r>
+            <w:proofErr w:type="spellEnd"/>
             <w:r>
               <w:rPr>
                 <w:lang w:val="nl-NL" w:eastAsia="zh-CN"/>
@@ -14263,11 +14538,19 @@
                 <w:lang w:eastAsia="zh-CN"/>
               </w:rPr>
             </w:pPr>
+            <w:proofErr w:type="spellStart"/>
             <w:r>
               <w:rPr>
                 <w:lang w:eastAsia="zh-CN"/>
               </w:rPr>
-              <w:t>cbcvel-</w:t>
+              <w:t>cbcvel</w:t>
+            </w:r>
+            <w:proofErr w:type="spellEnd"/>
+            <w:r>
+              <w:rPr>
+                <w:lang w:eastAsia="zh-CN"/>
+              </w:rPr>
+              <w:t>-</w:t>
             </w:r>
             <m:oMath>
               <m:r>
@@ -14371,11 +14654,19 @@
                 <w:lang w:eastAsia="zh-CN"/>
               </w:rPr>
             </w:pPr>
+            <w:proofErr w:type="spellStart"/>
             <w:r>
               <w:rPr>
                 <w:lang w:eastAsia="zh-CN"/>
               </w:rPr>
-              <w:t>cbcvel-</w:t>
+              <w:t>cbcvel</w:t>
+            </w:r>
+            <w:proofErr w:type="spellEnd"/>
+            <w:r>
+              <w:rPr>
+                <w:lang w:eastAsia="zh-CN"/>
+              </w:rPr>
+              <w:t>-</w:t>
             </w:r>
             <m:oMath>
               <m:r>
@@ -14467,11 +14758,19 @@
                 <w:lang w:eastAsia="zh-CN"/>
               </w:rPr>
             </w:pPr>
+            <w:proofErr w:type="spellStart"/>
             <w:r>
               <w:rPr>
                 <w:lang w:eastAsia="zh-CN"/>
               </w:rPr>
-              <w:t>cbcvel-</w:t>
+              <w:t>cbcvel</w:t>
+            </w:r>
+            <w:proofErr w:type="spellEnd"/>
+            <w:r>
+              <w:rPr>
+                <w:lang w:eastAsia="zh-CN"/>
+              </w:rPr>
+              <w:t>-</w:t>
             </w:r>
             <m:oMath>
               <m:r>
@@ -14600,8 +14899,16 @@
         <w:rPr>
           <w:lang w:eastAsia="zh-CN"/>
         </w:rPr>
-        <w:t>of CaNS</w:t>
-      </w:r>
+        <w:t xml:space="preserve">of </w:t>
+      </w:r>
+      <w:proofErr w:type="spellStart"/>
+      <w:r>
+        <w:rPr>
+          <w:lang w:eastAsia="zh-CN"/>
+        </w:rPr>
+        <w:t>CaNS</w:t>
+      </w:r>
+      <w:proofErr w:type="spellEnd"/>
     </w:p>
     <w:tbl>
       <w:tblPr>
@@ -14682,11 +14989,19 @@
                 <w:lang w:val="nl-NL" w:eastAsia="zh-CN"/>
               </w:rPr>
             </w:pPr>
+            <w:proofErr w:type="spellStart"/>
             <w:r>
               <w:rPr>
                 <w:lang w:val="nl-NL" w:eastAsia="zh-CN"/>
               </w:rPr>
-              <w:t>Hybrid RK/CN (1D,</w:t>
+              <w:t>Hybrid</w:t>
+            </w:r>
+            <w:proofErr w:type="spellEnd"/>
+            <w:r>
+              <w:rPr>
+                <w:lang w:val="nl-NL" w:eastAsia="zh-CN"/>
+              </w:rPr>
+              <w:t xml:space="preserve"> RK/CN (1D,</w:t>
             </w:r>
             <w:r>
               <w:rPr>
@@ -14694,11 +15009,19 @@
               </w:rPr>
               <w:t xml:space="preserve"> </w:t>
             </w:r>
+            <w:proofErr w:type="spellStart"/>
             <w:r>
               <w:rPr>
                 <w:lang w:val="nl-NL" w:eastAsia="zh-CN"/>
               </w:rPr>
-              <w:t>z)</w:t>
+              <w:t>z</w:t>
+            </w:r>
+            <w:proofErr w:type="spellEnd"/>
+            <w:r>
+              <w:rPr>
+                <w:lang w:val="nl-NL" w:eastAsia="zh-CN"/>
+              </w:rPr>
+              <w:t>)</w:t>
             </w:r>
           </w:p>
         </w:tc>
@@ -14994,11 +15317,19 @@
                 <w:lang w:eastAsia="zh-CN"/>
               </w:rPr>
             </w:pPr>
+            <w:proofErr w:type="spellStart"/>
             <w:r>
               <w:rPr>
                 <w:lang w:eastAsia="zh-CN"/>
               </w:rPr>
-              <w:t>bcvel-</w:t>
+              <w:t>bcvel</w:t>
+            </w:r>
+            <w:proofErr w:type="spellEnd"/>
+            <w:r>
+              <w:rPr>
+                <w:lang w:eastAsia="zh-CN"/>
+              </w:rPr>
+              <w:t>-</w:t>
             </w:r>
             <m:oMath>
               <m:r>
@@ -15120,11 +15451,19 @@
                 <w:lang w:eastAsia="zh-CN"/>
               </w:rPr>
             </w:pPr>
+            <w:proofErr w:type="spellStart"/>
             <w:r>
               <w:rPr>
                 <w:lang w:eastAsia="zh-CN"/>
               </w:rPr>
-              <w:t>bcvel-</w:t>
+              <w:t>bcvel</w:t>
+            </w:r>
+            <w:proofErr w:type="spellEnd"/>
+            <w:r>
+              <w:rPr>
+                <w:lang w:eastAsia="zh-CN"/>
+              </w:rPr>
+              <w:t>-</w:t>
             </w:r>
             <m:oMath>
               <m:r>
@@ -15222,11 +15561,19 @@
                 <w:lang w:eastAsia="zh-CN"/>
               </w:rPr>
             </w:pPr>
+            <w:proofErr w:type="spellStart"/>
             <w:r>
               <w:rPr>
                 <w:lang w:eastAsia="zh-CN"/>
               </w:rPr>
-              <w:t>bcvel-</w:t>
+              <w:t>bcvel</w:t>
+            </w:r>
+            <w:proofErr w:type="spellEnd"/>
+            <w:r>
+              <w:rPr>
+                <w:lang w:eastAsia="zh-CN"/>
+              </w:rPr>
+              <w:t>-</w:t>
             </w:r>
             <m:oMath>
               <m:r>
@@ -15386,7 +15733,7 @@
           <v:shape id="_x0000_i1168" type="#_x0000_t75" style="width:99.1pt;height:34.95pt" o:ole="">
             <v:imagedata r:id="rId290" o:title=""/>
           </v:shape>
-          <o:OLEObject Type="Embed" ProgID="Equation.DSMT4" ShapeID="_x0000_i1168" DrawAspect="Content" ObjectID="_1778198973" r:id="rId291"/>
+          <o:OLEObject Type="Embed" ProgID="Equation.DSMT4" ShapeID="_x0000_i1168" DrawAspect="Content" ObjectID="_1778220669" r:id="rId291"/>
         </w:object>
       </w:r>
       <w:r>
@@ -15589,7 +15936,7 @@
           <v:shape id="_x0000_i1169" type="#_x0000_t75" style="width:138.3pt;height:34.95pt" o:ole="">
             <v:imagedata r:id="rId292" o:title=""/>
           </v:shape>
-          <o:OLEObject Type="Embed" ProgID="Equation.DSMT4" ShapeID="_x0000_i1169" DrawAspect="Content" ObjectID="_1778198974" r:id="rId293"/>
+          <o:OLEObject Type="Embed" ProgID="Equation.DSMT4" ShapeID="_x0000_i1169" DrawAspect="Content" ObjectID="_1778220670" r:id="rId293"/>
         </w:object>
       </w:r>
       <w:r>
@@ -15644,7 +15991,7 @@
           <v:shape id="_x0000_i1170" type="#_x0000_t75" style="width:114.05pt;height:39.2pt" o:ole="">
             <v:imagedata r:id="rId294" o:title=""/>
           </v:shape>
-          <o:OLEObject Type="Embed" ProgID="Equation.DSMT4" ShapeID="_x0000_i1170" DrawAspect="Content" ObjectID="_1778198975" r:id="rId295"/>
+          <o:OLEObject Type="Embed" ProgID="Equation.DSMT4" ShapeID="_x0000_i1170" DrawAspect="Content" ObjectID="_1778220671" r:id="rId295"/>
         </w:object>
       </w:r>
       <w:r>
@@ -15756,7 +16103,7 @@
           <v:shape id="_x0000_i1171" type="#_x0000_t75" style="width:99.8pt;height:37.8pt" o:ole="">
             <v:imagedata r:id="rId296" o:title=""/>
           </v:shape>
-          <o:OLEObject Type="Embed" ProgID="Equation.DSMT4" ShapeID="_x0000_i1171" DrawAspect="Content" ObjectID="_1778198976" r:id="rId297"/>
+          <o:OLEObject Type="Embed" ProgID="Equation.DSMT4" ShapeID="_x0000_i1171" DrawAspect="Content" ObjectID="_1778220672" r:id="rId297"/>
         </w:object>
       </w:r>
       <w:r>
@@ -15950,7 +16297,7 @@
           <v:shape id="_x0000_i1172" type="#_x0000_t75" style="width:119.75pt;height:22.1pt" o:ole="">
             <v:imagedata r:id="rId298" o:title=""/>
           </v:shape>
-          <o:OLEObject Type="Embed" ProgID="Equation.DSMT4" ShapeID="_x0000_i1172" DrawAspect="Content" ObjectID="_1778198977" r:id="rId299"/>
+          <o:OLEObject Type="Embed" ProgID="Equation.DSMT4" ShapeID="_x0000_i1172" DrawAspect="Content" ObjectID="_1778220673" r:id="rId299"/>
         </w:object>
       </w:r>
       <w:r>
@@ -16007,7 +16354,7 @@
           <v:shape id="_x0000_i1173" type="#_x0000_t75" style="width:116.9pt;height:22.1pt" o:ole="">
             <v:imagedata r:id="rId300" o:title=""/>
           </v:shape>
-          <o:OLEObject Type="Embed" ProgID="Equation.DSMT4" ShapeID="_x0000_i1173" DrawAspect="Content" ObjectID="_1778198978" r:id="rId301"/>
+          <o:OLEObject Type="Embed" ProgID="Equation.DSMT4" ShapeID="_x0000_i1173" DrawAspect="Content" ObjectID="_1778220674" r:id="rId301"/>
         </w:object>
       </w:r>
       <w:r>
@@ -16084,7 +16431,7 @@
           <v:shape id="_x0000_i1174" type="#_x0000_t75" style="width:134.75pt;height:32.8pt" o:ole="">
             <v:imagedata r:id="rId302" o:title=""/>
           </v:shape>
-          <o:OLEObject Type="Embed" ProgID="Equation.DSMT4" ShapeID="_x0000_i1174" DrawAspect="Content" ObjectID="_1778198979" r:id="rId303"/>
+          <o:OLEObject Type="Embed" ProgID="Equation.DSMT4" ShapeID="_x0000_i1174" DrawAspect="Content" ObjectID="_1778220675" r:id="rId303"/>
         </w:object>
       </w:r>
       <w:r>
@@ -16141,7 +16488,7 @@
           <v:shape id="_x0000_i1175" type="#_x0000_t75" style="width:134pt;height:32.8pt" o:ole="">
             <v:imagedata r:id="rId304" o:title=""/>
           </v:shape>
-          <o:OLEObject Type="Embed" ProgID="Equation.DSMT4" ShapeID="_x0000_i1175" DrawAspect="Content" ObjectID="_1778198980" r:id="rId305"/>
+          <o:OLEObject Type="Embed" ProgID="Equation.DSMT4" ShapeID="_x0000_i1175" DrawAspect="Content" ObjectID="_1778220676" r:id="rId305"/>
         </w:object>
       </w:r>
       <w:r>
@@ -16198,7 +16545,7 @@
           <v:shape id="_x0000_i1176" type="#_x0000_t75" style="width:176.1pt;height:39.2pt" o:ole="">
             <v:imagedata r:id="rId306" o:title=""/>
           </v:shape>
-          <o:OLEObject Type="Embed" ProgID="Equation.DSMT4" ShapeID="_x0000_i1176" DrawAspect="Content" ObjectID="_1778198981" r:id="rId307"/>
+          <o:OLEObject Type="Embed" ProgID="Equation.DSMT4" ShapeID="_x0000_i1176" DrawAspect="Content" ObjectID="_1778220677" r:id="rId307"/>
         </w:object>
       </w:r>
       <w:r>
@@ -16255,7 +16602,7 @@
           <v:shape id="_x0000_i1177" type="#_x0000_t75" style="width:121.9pt;height:32.8pt" o:ole="">
             <v:imagedata r:id="rId308" o:title=""/>
           </v:shape>
-          <o:OLEObject Type="Embed" ProgID="Equation.DSMT4" ShapeID="_x0000_i1177" DrawAspect="Content" ObjectID="_1778198982" r:id="rId309"/>
+          <o:OLEObject Type="Embed" ProgID="Equation.DSMT4" ShapeID="_x0000_i1177" DrawAspect="Content" ObjectID="_1778220678" r:id="rId309"/>
         </w:object>
       </w:r>
       <w:r>
@@ -16331,7 +16678,7 @@
           <v:shape id="_x0000_i1178" type="#_x0000_t75" style="width:39.9pt;height:32.8pt" o:ole="">
             <v:imagedata r:id="rId310" o:title=""/>
           </v:shape>
-          <o:OLEObject Type="Embed" ProgID="Equation.DSMT4" ShapeID="_x0000_i1178" DrawAspect="Content" ObjectID="_1778198983" r:id="rId311"/>
+          <o:OLEObject Type="Embed" ProgID="Equation.DSMT4" ShapeID="_x0000_i1178" DrawAspect="Content" ObjectID="_1778220679" r:id="rId311"/>
         </w:object>
       </w:r>
       <w:r>
@@ -16388,7 +16735,7 @@
           <v:shape id="_x0000_i1179" type="#_x0000_t75" style="width:39.9pt;height:32.8pt" o:ole="">
             <v:imagedata r:id="rId312" o:title=""/>
           </v:shape>
-          <o:OLEObject Type="Embed" ProgID="Equation.DSMT4" ShapeID="_x0000_i1179" DrawAspect="Content" ObjectID="_1778198984" r:id="rId313"/>
+          <o:OLEObject Type="Embed" ProgID="Equation.DSMT4" ShapeID="_x0000_i1179" DrawAspect="Content" ObjectID="_1778220680" r:id="rId313"/>
         </w:object>
       </w:r>
       <w:r>
@@ -16445,7 +16792,7 @@
           <v:shape id="_x0000_i1180" type="#_x0000_t75" style="width:4in;height:49.9pt" o:ole="">
             <v:imagedata r:id="rId314" o:title=""/>
           </v:shape>
-          <o:OLEObject Type="Embed" ProgID="Equation.DSMT4" ShapeID="_x0000_i1180" DrawAspect="Content" ObjectID="_1778198985" r:id="rId315"/>
+          <o:OLEObject Type="Embed" ProgID="Equation.DSMT4" ShapeID="_x0000_i1180" DrawAspect="Content" ObjectID="_1778220681" r:id="rId315"/>
         </w:object>
       </w:r>
       <w:r>
@@ -16526,7 +16873,7 @@
           <v:shape id="_x0000_i1181" type="#_x0000_t75" style="width:32.1pt;height:14.25pt" o:ole="">
             <v:imagedata r:id="rId316" o:title=""/>
           </v:shape>
-          <o:OLEObject Type="Embed" ProgID="Equation.DSMT4" ShapeID="_x0000_i1181" DrawAspect="Content" ObjectID="_1778198986" r:id="rId317"/>
+          <o:OLEObject Type="Embed" ProgID="Equation.DSMT4" ShapeID="_x0000_i1181" DrawAspect="Content" ObjectID="_1778220682" r:id="rId317"/>
         </w:object>
       </w:r>
       <w:r>
@@ -16549,7 +16896,7 @@
           <v:shape id="_x0000_i1182" type="#_x0000_t75" style="width:32.1pt;height:17.8pt" o:ole="">
             <v:imagedata r:id="rId318" o:title=""/>
           </v:shape>
-          <o:OLEObject Type="Embed" ProgID="Equation.DSMT4" ShapeID="_x0000_i1182" DrawAspect="Content" ObjectID="_1778198987" r:id="rId319"/>
+          <o:OLEObject Type="Embed" ProgID="Equation.DSMT4" ShapeID="_x0000_i1182" DrawAspect="Content" ObjectID="_1778220683" r:id="rId319"/>
         </w:object>
       </w:r>
       <w:r>
@@ -16580,7 +16927,7 @@
           <v:shape id="_x0000_i1183" type="#_x0000_t75" style="width:77pt;height:32.8pt" o:ole="">
             <v:imagedata r:id="rId320" o:title=""/>
           </v:shape>
-          <o:OLEObject Type="Embed" ProgID="Equation.DSMT4" ShapeID="_x0000_i1183" DrawAspect="Content" ObjectID="_1778198988" r:id="rId321"/>
+          <o:OLEObject Type="Embed" ProgID="Equation.DSMT4" ShapeID="_x0000_i1183" DrawAspect="Content" ObjectID="_1778220684" r:id="rId321"/>
         </w:object>
       </w:r>
       <w:r>
@@ -16639,7 +16986,7 @@
           <v:shape id="_x0000_i1184" type="#_x0000_t75" style="width:74.85pt;height:32.8pt" o:ole="">
             <v:imagedata r:id="rId322" o:title=""/>
           </v:shape>
-          <o:OLEObject Type="Embed" ProgID="Equation.DSMT4" ShapeID="_x0000_i1184" DrawAspect="Content" ObjectID="_1778198989" r:id="rId323"/>
+          <o:OLEObject Type="Embed" ProgID="Equation.DSMT4" ShapeID="_x0000_i1184" DrawAspect="Content" ObjectID="_1778220685" r:id="rId323"/>
         </w:object>
       </w:r>
       <w:r>
@@ -16696,7 +17043,7 @@
           <v:shape id="_x0000_i1185" type="#_x0000_t75" style="width:121.9pt;height:39.2pt" o:ole="">
             <v:imagedata r:id="rId324" o:title=""/>
           </v:shape>
-          <o:OLEObject Type="Embed" ProgID="Equation.DSMT4" ShapeID="_x0000_i1185" DrawAspect="Content" ObjectID="_1778198990" r:id="rId325"/>
+          <o:OLEObject Type="Embed" ProgID="Equation.DSMT4" ShapeID="_x0000_i1185" DrawAspect="Content" ObjectID="_1778220686" r:id="rId325"/>
         </w:object>
       </w:r>
       <w:r>
@@ -16753,7 +17100,7 @@
           <v:shape id="_x0000_i1186" type="#_x0000_t75" style="width:129.05pt;height:32.8pt" o:ole="">
             <v:imagedata r:id="rId326" o:title=""/>
           </v:shape>
-          <o:OLEObject Type="Embed" ProgID="Equation.DSMT4" ShapeID="_x0000_i1186" DrawAspect="Content" ObjectID="_1778198991" r:id="rId327"/>
+          <o:OLEObject Type="Embed" ProgID="Equation.DSMT4" ShapeID="_x0000_i1186" DrawAspect="Content" ObjectID="_1778220687" r:id="rId327"/>
         </w:object>
       </w:r>
       <w:r>
@@ -16810,7 +17157,7 @@
           <v:shape id="_x0000_i1187" type="#_x0000_t75" style="width:47.05pt;height:32.8pt" o:ole="">
             <v:imagedata r:id="rId328" o:title=""/>
           </v:shape>
-          <o:OLEObject Type="Embed" ProgID="Equation.DSMT4" ShapeID="_x0000_i1187" DrawAspect="Content" ObjectID="_1778198992" r:id="rId329"/>
+          <o:OLEObject Type="Embed" ProgID="Equation.DSMT4" ShapeID="_x0000_i1187" DrawAspect="Content" ObjectID="_1778220688" r:id="rId329"/>
         </w:object>
       </w:r>
       <w:r>
@@ -16868,7 +17215,7 @@
           <v:shape id="_x0000_i1188" type="#_x0000_t75" style="width:47.05pt;height:32.8pt" o:ole="">
             <v:imagedata r:id="rId330" o:title=""/>
           </v:shape>
-          <o:OLEObject Type="Embed" ProgID="Equation.DSMT4" ShapeID="_x0000_i1188" DrawAspect="Content" ObjectID="_1778198993" r:id="rId331"/>
+          <o:OLEObject Type="Embed" ProgID="Equation.DSMT4" ShapeID="_x0000_i1188" DrawAspect="Content" ObjectID="_1778220689" r:id="rId331"/>
         </w:object>
       </w:r>
       <w:r>
@@ -16928,7 +17275,7 @@
           <v:shape id="_x0000_i1189" type="#_x0000_t75" style="width:223.85pt;height:49.9pt" o:ole="">
             <v:imagedata r:id="rId332" o:title=""/>
           </v:shape>
-          <o:OLEObject Type="Embed" ProgID="Equation.DSMT4" ShapeID="_x0000_i1189" DrawAspect="Content" ObjectID="_1778198994" r:id="rId333"/>
+          <o:OLEObject Type="Embed" ProgID="Equation.DSMT4" ShapeID="_x0000_i1189" DrawAspect="Content" ObjectID="_1778220690" r:id="rId333"/>
         </w:object>
       </w:r>
       <w:r>
@@ -17018,7 +17365,7 @@
           <v:shape id="_x0000_i1190" type="#_x0000_t75" style="width:37.8pt;height:17.8pt" o:ole="">
             <v:imagedata r:id="rId334" o:title=""/>
           </v:shape>
-          <o:OLEObject Type="Embed" ProgID="Equation.DSMT4" ShapeID="_x0000_i1190" DrawAspect="Content" ObjectID="_1778198995" r:id="rId335"/>
+          <o:OLEObject Type="Embed" ProgID="Equation.DSMT4" ShapeID="_x0000_i1190" DrawAspect="Content" ObjectID="_1778220691" r:id="rId335"/>
         </w:object>
       </w:r>
       <w:r>
@@ -17046,7 +17393,7 @@
           <v:shape id="_x0000_i1191" type="#_x0000_t75" style="width:82.7pt;height:32.8pt" o:ole="">
             <v:imagedata r:id="rId336" o:title=""/>
           </v:shape>
-          <o:OLEObject Type="Embed" ProgID="Equation.DSMT4" ShapeID="_x0000_i1191" DrawAspect="Content" ObjectID="_1778198996" r:id="rId337"/>
+          <o:OLEObject Type="Embed" ProgID="Equation.DSMT4" ShapeID="_x0000_i1191" DrawAspect="Content" ObjectID="_1778220692" r:id="rId337"/>
         </w:object>
       </w:r>
       <w:r>
@@ -17105,7 +17452,7 @@
           <v:shape id="_x0000_i1192" type="#_x0000_t75" style="width:81.25pt;height:32.8pt" o:ole="">
             <v:imagedata r:id="rId338" o:title=""/>
           </v:shape>
-          <o:OLEObject Type="Embed" ProgID="Equation.DSMT4" ShapeID="_x0000_i1192" DrawAspect="Content" ObjectID="_1778198997" r:id="rId339"/>
+          <o:OLEObject Type="Embed" ProgID="Equation.DSMT4" ShapeID="_x0000_i1192" DrawAspect="Content" ObjectID="_1778220693" r:id="rId339"/>
         </w:object>
       </w:r>
       <w:r>
@@ -17162,7 +17509,7 @@
           <v:shape id="_x0000_i1193" type="#_x0000_t75" style="width:121.9pt;height:39.2pt" o:ole="">
             <v:imagedata r:id="rId340" o:title=""/>
           </v:shape>
-          <o:OLEObject Type="Embed" ProgID="Equation.DSMT4" ShapeID="_x0000_i1193" DrawAspect="Content" ObjectID="_1778198998" r:id="rId341"/>
+          <o:OLEObject Type="Embed" ProgID="Equation.DSMT4" ShapeID="_x0000_i1193" DrawAspect="Content" ObjectID="_1778220694" r:id="rId341"/>
         </w:object>
       </w:r>
       <w:r>
@@ -17219,7 +17566,7 @@
           <v:shape id="_x0000_i1194" type="#_x0000_t75" style="width:141.85pt;height:32.8pt" o:ole="">
             <v:imagedata r:id="rId342" o:title=""/>
           </v:shape>
-          <o:OLEObject Type="Embed" ProgID="Equation.DSMT4" ShapeID="_x0000_i1194" DrawAspect="Content" ObjectID="_1778198999" r:id="rId343"/>
+          <o:OLEObject Type="Embed" ProgID="Equation.DSMT4" ShapeID="_x0000_i1194" DrawAspect="Content" ObjectID="_1778220695" r:id="rId343"/>
         </w:object>
       </w:r>
       <w:r>
@@ -17276,7 +17623,7 @@
           <v:shape id="_x0000_i1195" type="#_x0000_t75" style="width:39.9pt;height:32.8pt" o:ole="">
             <v:imagedata r:id="rId310" o:title=""/>
           </v:shape>
-          <o:OLEObject Type="Embed" ProgID="Equation.DSMT4" ShapeID="_x0000_i1195" DrawAspect="Content" ObjectID="_1778199000" r:id="rId344"/>
+          <o:OLEObject Type="Embed" ProgID="Equation.DSMT4" ShapeID="_x0000_i1195" DrawAspect="Content" ObjectID="_1778220696" r:id="rId344"/>
         </w:object>
       </w:r>
       <w:r>
@@ -17333,7 +17680,7 @@
           <v:shape id="_x0000_i1196" type="#_x0000_t75" style="width:39.9pt;height:32.8pt" o:ole="">
             <v:imagedata r:id="rId312" o:title=""/>
           </v:shape>
-          <o:OLEObject Type="Embed" ProgID="Equation.DSMT4" ShapeID="_x0000_i1196" DrawAspect="Content" ObjectID="_1778199001" r:id="rId345"/>
+          <o:OLEObject Type="Embed" ProgID="Equation.DSMT4" ShapeID="_x0000_i1196" DrawAspect="Content" ObjectID="_1778220697" r:id="rId345"/>
         </w:object>
       </w:r>
       <w:r>
@@ -17390,7 +17737,7 @@
           <v:shape id="_x0000_i1197" type="#_x0000_t75" style="width:204.6pt;height:49.9pt" o:ole="">
             <v:imagedata r:id="rId346" o:title=""/>
           </v:shape>
-          <o:OLEObject Type="Embed" ProgID="Equation.DSMT4" ShapeID="_x0000_i1197" DrawAspect="Content" ObjectID="_1778199002" r:id="rId347"/>
+          <o:OLEObject Type="Embed" ProgID="Equation.DSMT4" ShapeID="_x0000_i1197" DrawAspect="Content" ObjectID="_1778220698" r:id="rId347"/>
         </w:object>
       </w:r>
       <w:r>
@@ -17694,7 +18041,7 @@
           <v:shape id="_x0000_i1198" type="#_x0000_t75" style="width:12.85pt;height:17.8pt" o:ole="">
             <v:imagedata r:id="rId348" o:title=""/>
           </v:shape>
-          <o:OLEObject Type="Embed" ProgID="Equation.DSMT4" ShapeID="_x0000_i1198" DrawAspect="Content" ObjectID="_1778199003" r:id="rId349"/>
+          <o:OLEObject Type="Embed" ProgID="Equation.DSMT4" ShapeID="_x0000_i1198" DrawAspect="Content" ObjectID="_1778220699" r:id="rId349"/>
         </w:object>
       </w:r>
       <w:r>
@@ -17717,7 +18064,7 @@
           <v:shape id="_x0000_i1199" type="#_x0000_t75" style="width:19.25pt;height:17.8pt" o:ole="">
             <v:imagedata r:id="rId350" o:title=""/>
           </v:shape>
-          <o:OLEObject Type="Embed" ProgID="Equation.DSMT4" ShapeID="_x0000_i1199" DrawAspect="Content" ObjectID="_1778199004" r:id="rId351"/>
+          <o:OLEObject Type="Embed" ProgID="Equation.DSMT4" ShapeID="_x0000_i1199" DrawAspect="Content" ObjectID="_1778220700" r:id="rId351"/>
         </w:object>
       </w:r>
       <w:r>
@@ -17749,7 +18096,7 @@
           <v:shape id="_x0000_i1200" type="#_x0000_t75" style="width:37.8pt;height:17.8pt" o:ole="">
             <v:imagedata r:id="rId334" o:title=""/>
           </v:shape>
-          <o:OLEObject Type="Embed" ProgID="Equation.DSMT4" ShapeID="_x0000_i1200" DrawAspect="Content" ObjectID="_1778199005" r:id="rId352"/>
+          <o:OLEObject Type="Embed" ProgID="Equation.DSMT4" ShapeID="_x0000_i1200" DrawAspect="Content" ObjectID="_1778220701" r:id="rId352"/>
         </w:object>
       </w:r>
       <w:r>
@@ -17807,7 +18154,7 @@
           <v:shape id="_x0000_i1201" type="#_x0000_t75" style="width:469.8pt;height:37.8pt" o:ole="">
             <v:imagedata r:id="rId353" o:title=""/>
           </v:shape>
-          <o:OLEObject Type="Embed" ProgID="Equation.DSMT4" ShapeID="_x0000_i1201" DrawAspect="Content" ObjectID="_1778199006" r:id="rId354"/>
+          <o:OLEObject Type="Embed" ProgID="Equation.DSMT4" ShapeID="_x0000_i1201" DrawAspect="Content" ObjectID="_1778220702" r:id="rId354"/>
         </w:object>
       </w:r>
       <w:r>
@@ -17864,7 +18211,7 @@
           <v:shape id="_x0000_i1202" type="#_x0000_t75" style="width:469.05pt;height:37.8pt" o:ole="">
             <v:imagedata r:id="rId355" o:title=""/>
           </v:shape>
-          <o:OLEObject Type="Embed" ProgID="Equation.DSMT4" ShapeID="_x0000_i1202" DrawAspect="Content" ObjectID="_1778199007" r:id="rId356"/>
+          <o:OLEObject Type="Embed" ProgID="Equation.DSMT4" ShapeID="_x0000_i1202" DrawAspect="Content" ObjectID="_1778220703" r:id="rId356"/>
         </w:object>
       </w:r>
       <w:r>
@@ -17919,7 +18266,7 @@
           <v:shape id="_x0000_i1203" type="#_x0000_t75" style="width:474.05pt;height:37.8pt" o:ole="">
             <v:imagedata r:id="rId357" o:title=""/>
           </v:shape>
-          <o:OLEObject Type="Embed" ProgID="Equation.DSMT4" ShapeID="_x0000_i1203" DrawAspect="Content" ObjectID="_1778199008" r:id="rId358"/>
+          <o:OLEObject Type="Embed" ProgID="Equation.DSMT4" ShapeID="_x0000_i1203" DrawAspect="Content" ObjectID="_1778220704" r:id="rId358"/>
         </w:object>
       </w:r>
       <w:r>
@@ -17993,7 +18340,7 @@
           <v:shape id="_x0000_i1204" type="#_x0000_t75" style="width:499pt;height:37.8pt" o:ole="">
             <v:imagedata r:id="rId359" o:title=""/>
           </v:shape>
-          <o:OLEObject Type="Embed" ProgID="Equation.DSMT4" ShapeID="_x0000_i1204" DrawAspect="Content" ObjectID="_1778199009" r:id="rId360"/>
+          <o:OLEObject Type="Embed" ProgID="Equation.DSMT4" ShapeID="_x0000_i1204" DrawAspect="Content" ObjectID="_1778220705" r:id="rId360"/>
         </w:object>
       </w:r>
       <w:r>
@@ -18050,7 +18397,7 @@
           <v:shape id="_x0000_i1205" type="#_x0000_t75" style="width:495.45pt;height:37.8pt" o:ole="">
             <v:imagedata r:id="rId361" o:title=""/>
           </v:shape>
-          <o:OLEObject Type="Embed" ProgID="Equation.DSMT4" ShapeID="_x0000_i1205" DrawAspect="Content" ObjectID="_1778199010" r:id="rId362"/>
+          <o:OLEObject Type="Embed" ProgID="Equation.DSMT4" ShapeID="_x0000_i1205" DrawAspect="Content" ObjectID="_1778220706" r:id="rId362"/>
         </w:object>
       </w:r>
       <w:r>
@@ -18107,7 +18454,7 @@
           <v:shape id="_x0000_i1206" type="#_x0000_t75" style="width:507.55pt;height:37.8pt" o:ole="">
             <v:imagedata r:id="rId363" o:title=""/>
           </v:shape>
-          <o:OLEObject Type="Embed" ProgID="Equation.DSMT4" ShapeID="_x0000_i1206" DrawAspect="Content" ObjectID="_1778199011" r:id="rId364"/>
+          <o:OLEObject Type="Embed" ProgID="Equation.DSMT4" ShapeID="_x0000_i1206" DrawAspect="Content" ObjectID="_1778220707" r:id="rId364"/>
         </w:object>
       </w:r>
       <w:r>
@@ -18170,7 +18517,7 @@
           <v:shape id="_x0000_i1207" type="#_x0000_t75" style="width:125.45pt;height:31.35pt" o:ole="">
             <v:imagedata r:id="rId365" o:title=""/>
           </v:shape>
-          <o:OLEObject Type="Embed" ProgID="Equation.DSMT4" ShapeID="_x0000_i1207" DrawAspect="Content" ObjectID="_1778199012" r:id="rId366"/>
+          <o:OLEObject Type="Embed" ProgID="Equation.DSMT4" ShapeID="_x0000_i1207" DrawAspect="Content" ObjectID="_1778220708" r:id="rId366"/>
         </w:object>
       </w:r>
       <w:r>
@@ -18205,8 +18552,17 @@
           <w:rFonts w:hint="eastAsia"/>
           <w:lang w:eastAsia="zh-CN"/>
         </w:rPr>
-        <w:t xml:space="preserve"> in CaNS</w:t>
-      </w:r>
+        <w:t xml:space="preserve"> in </w:t>
+      </w:r>
+      <w:proofErr w:type="spellStart"/>
+      <w:r>
+        <w:rPr>
+          <w:rFonts w:hint="eastAsia"/>
+          <w:lang w:eastAsia="zh-CN"/>
+        </w:rPr>
+        <w:t>CaNS</w:t>
+      </w:r>
+      <w:proofErr w:type="spellEnd"/>
       <w:r>
         <w:t xml:space="preserve">. </w:t>
       </w:r>
@@ -18454,7 +18810,7 @@
           <v:shape id="_x0000_i1208" type="#_x0000_t75" style="width:11.4pt;height:17.8pt" o:ole="">
             <v:imagedata r:id="rId367" o:title=""/>
           </v:shape>
-          <o:OLEObject Type="Embed" ProgID="Equation.DSMT4" ShapeID="_x0000_i1208" DrawAspect="Content" ObjectID="_1778199013" r:id="rId368"/>
+          <o:OLEObject Type="Embed" ProgID="Equation.DSMT4" ShapeID="_x0000_i1208" DrawAspect="Content" ObjectID="_1778220709" r:id="rId368"/>
         </w:object>
       </w:r>
       <w:r>
@@ -18698,7 +19054,7 @@
           <v:shape id="_x0000_i1209" type="#_x0000_t75" style="width:42.05pt;height:34.2pt" o:ole="">
             <v:imagedata r:id="rId369" o:title=""/>
           </v:shape>
-          <o:OLEObject Type="Embed" ProgID="Equation.DSMT4" ShapeID="_x0000_i1209" DrawAspect="Content" ObjectID="_1778199014" r:id="rId370"/>
+          <o:OLEObject Type="Embed" ProgID="Equation.DSMT4" ShapeID="_x0000_i1209" DrawAspect="Content" ObjectID="_1778220710" r:id="rId370"/>
         </w:object>
       </w:r>
       <w:r>
@@ -18755,7 +19111,7 @@
           <v:shape id="_x0000_i1210" type="#_x0000_t75" style="width:186.05pt;height:37.05pt" o:ole="">
             <v:imagedata r:id="rId371" o:title=""/>
           </v:shape>
-          <o:OLEObject Type="Embed" ProgID="Equation.DSMT4" ShapeID="_x0000_i1210" DrawAspect="Content" ObjectID="_1778199015" r:id="rId372"/>
+          <o:OLEObject Type="Embed" ProgID="Equation.DSMT4" ShapeID="_x0000_i1210" DrawAspect="Content" ObjectID="_1778220711" r:id="rId372"/>
         </w:object>
       </w:r>
       <w:r>
@@ -18840,7 +19196,7 @@
           <v:shape id="_x0000_i1211" type="#_x0000_t75" style="width:54.2pt;height:39.9pt" o:ole="">
             <v:imagedata r:id="rId373" o:title=""/>
           </v:shape>
-          <o:OLEObject Type="Embed" ProgID="Equation.DSMT4" ShapeID="_x0000_i1211" DrawAspect="Content" ObjectID="_1778199016" r:id="rId374"/>
+          <o:OLEObject Type="Embed" ProgID="Equation.DSMT4" ShapeID="_x0000_i1211" DrawAspect="Content" ObjectID="_1778220712" r:id="rId374"/>
         </w:object>
       </w:r>
       <w:r>
@@ -18899,7 +19255,7 @@
           <v:shape id="_x0000_i1212" type="#_x0000_t75" style="width:176.8pt;height:39.2pt" o:ole="">
             <v:imagedata r:id="rId375" o:title=""/>
           </v:shape>
-          <o:OLEObject Type="Embed" ProgID="Equation.DSMT4" ShapeID="_x0000_i1212" DrawAspect="Content" ObjectID="_1778199017" r:id="rId376"/>
+          <o:OLEObject Type="Embed" ProgID="Equation.DSMT4" ShapeID="_x0000_i1212" DrawAspect="Content" ObjectID="_1778220713" r:id="rId376"/>
         </w:object>
       </w:r>
       <w:r>
@@ -19000,7 +19356,7 @@
           <v:shape id="_x0000_i1213" type="#_x0000_t75" style="width:206pt;height:37.8pt" o:ole="">
             <v:imagedata r:id="rId377" o:title=""/>
           </v:shape>
-          <o:OLEObject Type="Embed" ProgID="Equation.DSMT4" ShapeID="_x0000_i1213" DrawAspect="Content" ObjectID="_1778199018" r:id="rId378"/>
+          <o:OLEObject Type="Embed" ProgID="Equation.DSMT4" ShapeID="_x0000_i1213" DrawAspect="Content" ObjectID="_1778220714" r:id="rId378"/>
         </w:object>
       </w:r>
       <w:r>
@@ -19084,7 +19440,7 @@
           <v:shape id="_x0000_i1214" type="#_x0000_t75" style="width:57.75pt;height:36.35pt" o:ole="">
             <v:imagedata r:id="rId379" o:title=""/>
           </v:shape>
-          <o:OLEObject Type="Embed" ProgID="Equation.DSMT4" ShapeID="_x0000_i1214" DrawAspect="Content" ObjectID="_1778199019" r:id="rId380"/>
+          <o:OLEObject Type="Embed" ProgID="Equation.DSMT4" ShapeID="_x0000_i1214" DrawAspect="Content" ObjectID="_1778220715" r:id="rId380"/>
         </w:object>
       </w:r>
       <w:r>
@@ -19147,7 +19503,7 @@
           <v:shape id="_x0000_i1215" type="#_x0000_t75" style="width:59.9pt;height:24.95pt" o:ole="">
             <v:imagedata r:id="rId381" o:title=""/>
           </v:shape>
-          <o:OLEObject Type="Embed" ProgID="Equation.DSMT4" ShapeID="_x0000_i1215" DrawAspect="Content" ObjectID="_1778199020" r:id="rId382"/>
+          <o:OLEObject Type="Embed" ProgID="Equation.DSMT4" ShapeID="_x0000_i1215" DrawAspect="Content" ObjectID="_1778220716" r:id="rId382"/>
         </w:object>
       </w:r>
       <w:r>
@@ -19211,7 +19567,7 @@
           <v:shape id="_x0000_i1216" type="#_x0000_t75" style="width:483.35pt;height:42.75pt" o:ole="">
             <v:imagedata r:id="rId383" o:title=""/>
           </v:shape>
-          <o:OLEObject Type="Embed" ProgID="Equation.DSMT4" ShapeID="_x0000_i1216" DrawAspect="Content" ObjectID="_1778199021" r:id="rId384"/>
+          <o:OLEObject Type="Embed" ProgID="Equation.DSMT4" ShapeID="_x0000_i1216" DrawAspect="Content" ObjectID="_1778220717" r:id="rId384"/>
         </w:object>
       </w:r>
       <w:r>
@@ -19288,7 +19644,7 @@
           <v:shape id="_x0000_i1217" type="#_x0000_t75" style="width:79.85pt;height:39.9pt" o:ole="">
             <v:imagedata r:id="rId385" o:title=""/>
           </v:shape>
-          <o:OLEObject Type="Embed" ProgID="Equation.DSMT4" ShapeID="_x0000_i1217" DrawAspect="Content" ObjectID="_1778199022" r:id="rId386"/>
+          <o:OLEObject Type="Embed" ProgID="Equation.DSMT4" ShapeID="_x0000_i1217" DrawAspect="Content" ObjectID="_1778220718" r:id="rId386"/>
         </w:object>
       </w:r>
       <w:r>
@@ -19366,7 +19722,7 @@
           <v:shape id="_x0000_i1218" type="#_x0000_t75" style="width:62.75pt;height:42.75pt" o:ole="">
             <v:imagedata r:id="rId387" o:title=""/>
           </v:shape>
-          <o:OLEObject Type="Embed" ProgID="Equation.DSMT4" ShapeID="_x0000_i1218" DrawAspect="Content" ObjectID="_1778199023" r:id="rId388"/>
+          <o:OLEObject Type="Embed" ProgID="Equation.DSMT4" ShapeID="_x0000_i1218" DrawAspect="Content" ObjectID="_1778220719" r:id="rId388"/>
         </w:object>
       </w:r>
       <w:r>
@@ -19436,7 +19792,7 @@
           <v:shape id="_x0000_i1219" type="#_x0000_t75" style="width:27.8pt;height:19.25pt" o:ole="">
             <v:imagedata r:id="rId389" o:title=""/>
           </v:shape>
-          <o:OLEObject Type="Embed" ProgID="Equation.DSMT4" ShapeID="_x0000_i1219" DrawAspect="Content" ObjectID="_1778199024" r:id="rId390"/>
+          <o:OLEObject Type="Embed" ProgID="Equation.DSMT4" ShapeID="_x0000_i1219" DrawAspect="Content" ObjectID="_1778220720" r:id="rId390"/>
         </w:object>
       </w:r>
       <w:r>
@@ -19454,7 +19810,7 @@
           <v:shape id="_x0000_i1220" type="#_x0000_t75" style="width:14.95pt;height:17.8pt" o:ole="">
             <v:imagedata r:id="rId391" o:title=""/>
           </v:shape>
-          <o:OLEObject Type="Embed" ProgID="Equation.DSMT4" ShapeID="_x0000_i1220" DrawAspect="Content" ObjectID="_1778199025" r:id="rId392"/>
+          <o:OLEObject Type="Embed" ProgID="Equation.DSMT4" ShapeID="_x0000_i1220" DrawAspect="Content" ObjectID="_1778220721" r:id="rId392"/>
         </w:object>
       </w:r>
       <w:r>
@@ -19478,7 +19834,7 @@
           <v:shape id="_x0000_i1221" type="#_x0000_t75" style="width:15.7pt;height:19.25pt" o:ole="">
             <v:imagedata r:id="rId393" o:title=""/>
           </v:shape>
-          <o:OLEObject Type="Embed" ProgID="Equation.DSMT4" ShapeID="_x0000_i1221" DrawAspect="Content" ObjectID="_1778199026" r:id="rId394"/>
+          <o:OLEObject Type="Embed" ProgID="Equation.DSMT4" ShapeID="_x0000_i1221" DrawAspect="Content" ObjectID="_1778220722" r:id="rId394"/>
         </w:object>
       </w:r>
       <w:r>
@@ -19496,7 +19852,7 @@
           <v:shape id="_x0000_i1222" type="#_x0000_t75" style="width:41.35pt;height:19.25pt" o:ole="">
             <v:imagedata r:id="rId395" o:title=""/>
           </v:shape>
-          <o:OLEObject Type="Embed" ProgID="Equation.DSMT4" ShapeID="_x0000_i1222" DrawAspect="Content" ObjectID="_1778199027" r:id="rId396"/>
+          <o:OLEObject Type="Embed" ProgID="Equation.DSMT4" ShapeID="_x0000_i1222" DrawAspect="Content" ObjectID="_1778220723" r:id="rId396"/>
         </w:object>
       </w:r>
       <w:r>
@@ -19511,7 +19867,23 @@
           <w:rFonts w:hint="eastAsia"/>
           <w:lang w:eastAsia="zh-CN"/>
         </w:rPr>
-        <w:t xml:space="preserve">In CaNS, we have the commute </w:t>
+        <w:t xml:space="preserve">In </w:t>
+      </w:r>
+      <w:proofErr w:type="spellStart"/>
+      <w:r>
+        <w:rPr>
+          <w:rFonts w:hint="eastAsia"/>
+          <w:lang w:eastAsia="zh-CN"/>
+        </w:rPr>
+        <w:t>CaNS</w:t>
+      </w:r>
+      <w:proofErr w:type="spellEnd"/>
+      <w:r>
+        <w:rPr>
+          <w:rFonts w:hint="eastAsia"/>
+          <w:lang w:eastAsia="zh-CN"/>
+        </w:rPr>
+        <w:t xml:space="preserve">, we have the commute </w:t>
       </w:r>
       <w:r>
         <w:rPr>
@@ -19674,7 +20046,7 @@
           <v:shape id="_x0000_i1223" type="#_x0000_t75" style="width:42.05pt;height:34.95pt" o:ole="">
             <v:imagedata r:id="rId397" o:title=""/>
           </v:shape>
-          <o:OLEObject Type="Embed" ProgID="Equation.DSMT4" ShapeID="_x0000_i1223" DrawAspect="Content" ObjectID="_1778199028" r:id="rId398"/>
+          <o:OLEObject Type="Embed" ProgID="Equation.DSMT4" ShapeID="_x0000_i1223" DrawAspect="Content" ObjectID="_1778220724" r:id="rId398"/>
         </w:object>
       </w:r>
       <w:r>
@@ -19731,7 +20103,7 @@
           <v:shape id="_x0000_i1224" type="#_x0000_t75" style="width:166.1pt;height:39.2pt" o:ole="">
             <v:imagedata r:id="rId399" o:title=""/>
           </v:shape>
-          <o:OLEObject Type="Embed" ProgID="Equation.DSMT4" ShapeID="_x0000_i1224" DrawAspect="Content" ObjectID="_1778199029" r:id="rId400"/>
+          <o:OLEObject Type="Embed" ProgID="Equation.DSMT4" ShapeID="_x0000_i1224" DrawAspect="Content" ObjectID="_1778220725" r:id="rId400"/>
         </w:object>
       </w:r>
       <w:r>
@@ -19816,7 +20188,7 @@
           <v:shape id="_x0000_i1225" type="#_x0000_t75" style="width:198.2pt;height:37.8pt" o:ole="">
             <v:imagedata r:id="rId401" o:title=""/>
           </v:shape>
-          <o:OLEObject Type="Embed" ProgID="Equation.DSMT4" ShapeID="_x0000_i1225" DrawAspect="Content" ObjectID="_1778199030" r:id="rId402"/>
+          <o:OLEObject Type="Embed" ProgID="Equation.DSMT4" ShapeID="_x0000_i1225" DrawAspect="Content" ObjectID="_1778220726" r:id="rId402"/>
         </w:object>
       </w:r>
       <w:r>
@@ -19873,7 +20245,7 @@
           <v:shape id="_x0000_i1226" type="#_x0000_t75" style="width:86.25pt;height:20.65pt" o:ole="">
             <v:imagedata r:id="rId403" o:title=""/>
           </v:shape>
-          <o:OLEObject Type="Embed" ProgID="Equation.DSMT4" ShapeID="_x0000_i1226" DrawAspect="Content" ObjectID="_1778199031" r:id="rId404"/>
+          <o:OLEObject Type="Embed" ProgID="Equation.DSMT4" ShapeID="_x0000_i1226" DrawAspect="Content" ObjectID="_1778220727" r:id="rId404"/>
         </w:object>
       </w:r>
       <w:r>
@@ -19926,7 +20298,23 @@
           <w:rFonts w:hint="eastAsia"/>
           <w:lang w:eastAsia="zh-CN"/>
         </w:rPr>
-        <w:t xml:space="preserve">Then, we need a subgrid model to compute </w:t>
+        <w:t xml:space="preserve">Then, we need a </w:t>
+      </w:r>
+      <w:proofErr w:type="spellStart"/>
+      <w:r>
+        <w:rPr>
+          <w:rFonts w:hint="eastAsia"/>
+          <w:lang w:eastAsia="zh-CN"/>
+        </w:rPr>
+        <w:t>subgrid</w:t>
+      </w:r>
+      <w:proofErr w:type="spellEnd"/>
+      <w:r>
+        <w:rPr>
+          <w:rFonts w:hint="eastAsia"/>
+          <w:lang w:eastAsia="zh-CN"/>
+        </w:rPr>
+        <w:t xml:space="preserve"> model to compute </w:t>
       </w:r>
       <w:r>
         <w:rPr>
@@ -19936,7 +20324,7 @@
           <v:shape id="_x0000_i1227" type="#_x0000_t75" style="width:12.85pt;height:19.25pt" o:ole="">
             <v:imagedata r:id="rId405" o:title=""/>
           </v:shape>
-          <o:OLEObject Type="Embed" ProgID="Equation.DSMT4" ShapeID="_x0000_i1227" DrawAspect="Content" ObjectID="_1778199032" r:id="rId406"/>
+          <o:OLEObject Type="Embed" ProgID="Equation.DSMT4" ShapeID="_x0000_i1227" DrawAspect="Content" ObjectID="_1778220728" r:id="rId406"/>
         </w:object>
       </w:r>
       <w:r>
@@ -19954,7 +20342,7 @@
           <v:shape id="_x0000_i1228" type="#_x0000_t75" style="width:27.8pt;height:20.65pt" o:ole="">
             <v:imagedata r:id="rId407" o:title=""/>
           </v:shape>
-          <o:OLEObject Type="Embed" ProgID="Equation.DSMT4" ShapeID="_x0000_i1228" DrawAspect="Content" ObjectID="_1778199033" r:id="rId408"/>
+          <o:OLEObject Type="Embed" ProgID="Equation.DSMT4" ShapeID="_x0000_i1228" DrawAspect="Content" ObjectID="_1778220729" r:id="rId408"/>
         </w:object>
       </w:r>
       <w:r>
@@ -20373,7 +20761,7 @@
           <v:shape id="_x0000_i1229" type="#_x0000_t75" style="width:163.25pt;height:36.35pt" o:ole="">
             <v:imagedata r:id="rId409" o:title=""/>
           </v:shape>
-          <o:OLEObject Type="Embed" ProgID="Equation.DSMT4" ShapeID="_x0000_i1229" DrawAspect="Content" ObjectID="_1778199034" r:id="rId410"/>
+          <o:OLEObject Type="Embed" ProgID="Equation.DSMT4" ShapeID="_x0000_i1229" DrawAspect="Content" ObjectID="_1778220730" r:id="rId410"/>
         </w:object>
       </w:r>
       <w:r>
@@ -20694,7 +21082,7 @@
           <v:shape id="_x0000_i1230" type="#_x0000_t75" style="width:210.3pt;height:36.35pt" o:ole="">
             <v:imagedata r:id="rId411" o:title=""/>
           </v:shape>
-          <o:OLEObject Type="Embed" ProgID="Equation.DSMT4" ShapeID="_x0000_i1230" DrawAspect="Content" ObjectID="_1778199035" r:id="rId412"/>
+          <o:OLEObject Type="Embed" ProgID="Equation.DSMT4" ShapeID="_x0000_i1230" DrawAspect="Content" ObjectID="_1778220731" r:id="rId412"/>
         </w:object>
       </w:r>
       <w:r>
@@ -20781,7 +21169,7 @@
           <v:shape id="_x0000_i1231" type="#_x0000_t75" style="width:223.85pt;height:36.35pt" o:ole="">
             <v:imagedata r:id="rId413" o:title=""/>
           </v:shape>
-          <o:OLEObject Type="Embed" ProgID="Equation.DSMT4" ShapeID="_x0000_i1231" DrawAspect="Content" ObjectID="_1778199036" r:id="rId414"/>
+          <o:OLEObject Type="Embed" ProgID="Equation.DSMT4" ShapeID="_x0000_i1231" DrawAspect="Content" ObjectID="_1778220732" r:id="rId414"/>
         </w:object>
       </w:r>
       <w:r>
@@ -20899,7 +21287,7 @@
           <v:shape id="_x0000_i1232" type="#_x0000_t75" style="width:255.9pt;height:36.35pt" o:ole="">
             <v:imagedata r:id="rId415" o:title=""/>
           </v:shape>
-          <o:OLEObject Type="Embed" ProgID="Equation.DSMT4" ShapeID="_x0000_i1232" DrawAspect="Content" ObjectID="_1778199037" r:id="rId416"/>
+          <o:OLEObject Type="Embed" ProgID="Equation.DSMT4" ShapeID="_x0000_i1232" DrawAspect="Content" ObjectID="_1778220733" r:id="rId416"/>
         </w:object>
       </w:r>
       <w:r>
@@ -20956,7 +21344,7 @@
           <v:shape id="_x0000_i1233" type="#_x0000_t75" style="width:267.35pt;height:36.35pt" o:ole="">
             <v:imagedata r:id="rId417" o:title=""/>
           </v:shape>
-          <o:OLEObject Type="Embed" ProgID="Equation.DSMT4" ShapeID="_x0000_i1233" DrawAspect="Content" ObjectID="_1778199038" r:id="rId418"/>
+          <o:OLEObject Type="Embed" ProgID="Equation.DSMT4" ShapeID="_x0000_i1233" DrawAspect="Content" ObjectID="_1778220734" r:id="rId418"/>
         </w:object>
       </w:r>
       <w:r>
@@ -21099,7 +21487,7 @@
           <v:shape id="_x0000_i1234" type="#_x0000_t75" style="width:265.9pt;height:37.8pt" o:ole="">
             <v:imagedata r:id="rId419" o:title=""/>
           </v:shape>
-          <o:OLEObject Type="Embed" ProgID="Equation.DSMT4" ShapeID="_x0000_i1234" DrawAspect="Content" ObjectID="_1778199039" r:id="rId420"/>
+          <o:OLEObject Type="Embed" ProgID="Equation.DSMT4" ShapeID="_x0000_i1234" DrawAspect="Content" ObjectID="_1778220735" r:id="rId420"/>
         </w:object>
       </w:r>
       <w:r>
@@ -21157,7 +21545,7 @@
           <v:shape id="_x0000_i1235" type="#_x0000_t75" style="width:305.1pt;height:37.8pt" o:ole="">
             <v:imagedata r:id="rId421" o:title=""/>
           </v:shape>
-          <o:OLEObject Type="Embed" ProgID="Equation.DSMT4" ShapeID="_x0000_i1235" DrawAspect="Content" ObjectID="_1778199040" r:id="rId422"/>
+          <o:OLEObject Type="Embed" ProgID="Equation.DSMT4" ShapeID="_x0000_i1235" DrawAspect="Content" ObjectID="_1778220736" r:id="rId422"/>
         </w:object>
       </w:r>
       <w:r>
@@ -21234,7 +21622,7 @@
           <v:shape id="_x0000_i1236" type="#_x0000_t75" style="width:1in;height:30.65pt" o:ole="">
             <v:imagedata r:id="rId423" o:title=""/>
           </v:shape>
-          <o:OLEObject Type="Embed" ProgID="Equation.DSMT4" ShapeID="_x0000_i1236" DrawAspect="Content" ObjectID="_1778199041" r:id="rId424"/>
+          <o:OLEObject Type="Embed" ProgID="Equation.DSMT4" ShapeID="_x0000_i1236" DrawAspect="Content" ObjectID="_1778220737" r:id="rId424"/>
         </w:object>
       </w:r>
       <w:r>
@@ -21297,7 +21685,7 @@
           <v:shape id="_x0000_i1237" type="#_x0000_t75" style="width:17.1pt;height:14.25pt" o:ole="">
             <v:imagedata r:id="rId425" o:title=""/>
           </v:shape>
-          <o:OLEObject Type="Embed" ProgID="Equation.DSMT4" ShapeID="_x0000_i1237" DrawAspect="Content" ObjectID="_1778199042" r:id="rId426"/>
+          <o:OLEObject Type="Embed" ProgID="Equation.DSMT4" ShapeID="_x0000_i1237" DrawAspect="Content" ObjectID="_1778220738" r:id="rId426"/>
         </w:object>
       </w:r>
       <w:r>
@@ -21315,7 +21703,7 @@
           <v:shape id="_x0000_i1238" type="#_x0000_t75" style="width:17.1pt;height:22.1pt" o:ole="">
             <v:imagedata r:id="rId427" o:title=""/>
           </v:shape>
-          <o:OLEObject Type="Embed" ProgID="Equation.DSMT4" ShapeID="_x0000_i1238" DrawAspect="Content" ObjectID="_1778199043" r:id="rId428"/>
+          <o:OLEObject Type="Embed" ProgID="Equation.DSMT4" ShapeID="_x0000_i1238" DrawAspect="Content" ObjectID="_1778220739" r:id="rId428"/>
         </w:object>
       </w:r>
       <w:r>
@@ -21344,14 +21732,46 @@
           <w:rFonts w:hint="eastAsia"/>
           <w:lang w:eastAsia="zh-CN"/>
         </w:rPr>
-        <w:t xml:space="preserve"> viscosity is molecular viscosity, subgrid viscosity, and numerical viscosity.</w:t>
-      </w:r>
-      <w:r>
-        <w:rPr>
-          <w:rFonts w:hint="eastAsia"/>
-          <w:lang w:eastAsia="zh-CN"/>
-        </w:rPr>
-        <w:t xml:space="preserve"> In CaNS, we use a second-order central scheme, so </w:t>
+        <w:t xml:space="preserve"> viscosity is molecular viscosity, </w:t>
+      </w:r>
+      <w:proofErr w:type="spellStart"/>
+      <w:r>
+        <w:rPr>
+          <w:rFonts w:hint="eastAsia"/>
+          <w:lang w:eastAsia="zh-CN"/>
+        </w:rPr>
+        <w:t>subgrid</w:t>
+      </w:r>
+      <w:proofErr w:type="spellEnd"/>
+      <w:r>
+        <w:rPr>
+          <w:rFonts w:hint="eastAsia"/>
+          <w:lang w:eastAsia="zh-CN"/>
+        </w:rPr>
+        <w:t xml:space="preserve"> viscosity, and numerical viscosity.</w:t>
+      </w:r>
+      <w:r>
+        <w:rPr>
+          <w:rFonts w:hint="eastAsia"/>
+          <w:lang w:eastAsia="zh-CN"/>
+        </w:rPr>
+        <w:t xml:space="preserve"> In </w:t>
+      </w:r>
+      <w:proofErr w:type="spellStart"/>
+      <w:r>
+        <w:rPr>
+          <w:rFonts w:hint="eastAsia"/>
+          <w:lang w:eastAsia="zh-CN"/>
+        </w:rPr>
+        <w:t>CaNS</w:t>
+      </w:r>
+      <w:proofErr w:type="spellEnd"/>
+      <w:r>
+        <w:rPr>
+          <w:rFonts w:hint="eastAsia"/>
+          <w:lang w:eastAsia="zh-CN"/>
+        </w:rPr>
+        <w:t xml:space="preserve">, we use a second-order central scheme, so </w:t>
       </w:r>
       <w:r>
         <w:rPr>
@@ -21559,7 +21979,7 @@
           <v:shape id="_x0000_i1239" type="#_x0000_t75" style="width:95.5pt;height:25.65pt" o:ole="">
             <v:imagedata r:id="rId429" o:title=""/>
           </v:shape>
-          <o:OLEObject Type="Embed" ProgID="Equation.DSMT4" ShapeID="_x0000_i1239" DrawAspect="Content" ObjectID="_1778199044" r:id="rId430"/>
+          <o:OLEObject Type="Embed" ProgID="Equation.DSMT4" ShapeID="_x0000_i1239" DrawAspect="Content" ObjectID="_1778220740" r:id="rId430"/>
         </w:object>
       </w:r>
       <w:r>
@@ -21618,7 +22038,7 @@
           <v:shape id="_x0000_i1240" type="#_x0000_t75" style="width:61.3pt;height:24.25pt" o:ole="">
             <v:imagedata r:id="rId431" o:title=""/>
           </v:shape>
-          <o:OLEObject Type="Embed" ProgID="Equation.DSMT4" ShapeID="_x0000_i1240" DrawAspect="Content" ObjectID="_1778199045" r:id="rId432"/>
+          <o:OLEObject Type="Embed" ProgID="Equation.DSMT4" ShapeID="_x0000_i1240" DrawAspect="Content" ObjectID="_1778220741" r:id="rId432"/>
         </w:object>
       </w:r>
       <w:r>
@@ -21661,7 +22081,7 @@
           <v:shape id="_x0000_i1241" type="#_x0000_t75" style="width:109.8pt;height:42.05pt" o:ole="">
             <v:imagedata r:id="rId433" o:title=""/>
           </v:shape>
-          <o:OLEObject Type="Embed" ProgID="Equation.DSMT4" ShapeID="_x0000_i1241" DrawAspect="Content" ObjectID="_1778199046" r:id="rId434"/>
+          <o:OLEObject Type="Embed" ProgID="Equation.DSMT4" ShapeID="_x0000_i1241" DrawAspect="Content" ObjectID="_1778220742" r:id="rId434"/>
         </w:object>
       </w:r>
       <w:r>
@@ -21879,7 +22299,7 @@
           <v:shape id="_x0000_i1242" type="#_x0000_t75" style="width:53.45pt;height:21.4pt" o:ole="">
             <v:imagedata r:id="rId435" o:title=""/>
           </v:shape>
-          <o:OLEObject Type="Embed" ProgID="Equation.DSMT4" ShapeID="_x0000_i1242" DrawAspect="Content" ObjectID="_1778199047" r:id="rId436"/>
+          <o:OLEObject Type="Embed" ProgID="Equation.DSMT4" ShapeID="_x0000_i1242" DrawAspect="Content" ObjectID="_1778220743" r:id="rId436"/>
         </w:object>
       </w:r>
       <w:r>
@@ -21933,7 +22353,7 @@
           <v:shape id="_x0000_i1243" type="#_x0000_t75" style="width:84.1pt;height:37.05pt" o:ole="">
             <v:imagedata r:id="rId437" o:title=""/>
           </v:shape>
-          <o:OLEObject Type="Embed" ProgID="Equation.DSMT4" ShapeID="_x0000_i1243" DrawAspect="Content" ObjectID="_1778199048" r:id="rId438"/>
+          <o:OLEObject Type="Embed" ProgID="Equation.DSMT4" ShapeID="_x0000_i1243" DrawAspect="Content" ObjectID="_1778220744" r:id="rId438"/>
         </w:object>
       </w:r>
       <w:r>
@@ -21990,7 +22410,7 @@
           <v:shape id="_x0000_i1244" type="#_x0000_t75" style="width:89.1pt;height:22.8pt" o:ole="">
             <v:imagedata r:id="rId439" o:title=""/>
           </v:shape>
-          <o:OLEObject Type="Embed" ProgID="Equation.DSMT4" ShapeID="_x0000_i1244" DrawAspect="Content" ObjectID="_1778199049" r:id="rId440"/>
+          <o:OLEObject Type="Embed" ProgID="Equation.DSMT4" ShapeID="_x0000_i1244" DrawAspect="Content" ObjectID="_1778220745" r:id="rId440"/>
         </w:object>
       </w:r>
       <w:r>
@@ -22047,7 +22467,7 @@
           <v:shape id="_x0000_i1245" type="#_x0000_t75" style="width:139pt;height:22.8pt" o:ole="">
             <v:imagedata r:id="rId441" o:title=""/>
           </v:shape>
-          <o:OLEObject Type="Embed" ProgID="Equation.DSMT4" ShapeID="_x0000_i1245" DrawAspect="Content" ObjectID="_1778199050" r:id="rId442"/>
+          <o:OLEObject Type="Embed" ProgID="Equation.DSMT4" ShapeID="_x0000_i1245" DrawAspect="Content" ObjectID="_1778220746" r:id="rId442"/>
         </w:object>
       </w:r>
       <w:r>
@@ -22120,7 +22540,7 @@
           <v:shape id="_x0000_i1246" type="#_x0000_t75" style="width:37.8pt;height:21.4pt" o:ole="">
             <v:imagedata r:id="rId443" o:title=""/>
           </v:shape>
-          <o:OLEObject Type="Embed" ProgID="Equation.DSMT4" ShapeID="_x0000_i1246" DrawAspect="Content" ObjectID="_1778199051" r:id="rId444"/>
+          <o:OLEObject Type="Embed" ProgID="Equation.DSMT4" ShapeID="_x0000_i1246" DrawAspect="Content" ObjectID="_1778220747" r:id="rId444"/>
         </w:object>
       </w:r>
       <w:r>
@@ -22329,7 +22749,7 @@
           <v:shape id="_x0000_i1247" type="#_x0000_t75" style="width:39.2pt;height:22.1pt" o:ole="">
             <v:imagedata r:id="rId445" o:title=""/>
           </v:shape>
-          <o:OLEObject Type="Embed" ProgID="Equation.DSMT4" ShapeID="_x0000_i1247" DrawAspect="Content" ObjectID="_1778199052" r:id="rId446"/>
+          <o:OLEObject Type="Embed" ProgID="Equation.DSMT4" ShapeID="_x0000_i1247" DrawAspect="Content" ObjectID="_1778220748" r:id="rId446"/>
         </w:object>
       </w:r>
       <w:r>
@@ -22388,7 +22808,7 @@
           <v:shape id="_x0000_i1248" type="#_x0000_t75" style="width:32.1pt;height:17.8pt" o:ole="">
             <v:imagedata r:id="rId447" o:title=""/>
           </v:shape>
-          <o:OLEObject Type="Embed" ProgID="Equation.DSMT4" ShapeID="_x0000_i1248" DrawAspect="Content" ObjectID="_1778199053" r:id="rId448"/>
+          <o:OLEObject Type="Embed" ProgID="Equation.DSMT4" ShapeID="_x0000_i1248" DrawAspect="Content" ObjectID="_1778220749" r:id="rId448"/>
         </w:object>
       </w:r>
       <w:r>
@@ -22594,7 +23014,7 @@
           <v:shape id="_x0000_i1249" type="#_x0000_t75" style="width:198.2pt;height:37.8pt" o:ole="">
             <v:imagedata r:id="rId449" o:title=""/>
           </v:shape>
-          <o:OLEObject Type="Embed" ProgID="Equation.DSMT4" ShapeID="_x0000_i1249" DrawAspect="Content" ObjectID="_1778199054" r:id="rId450"/>
+          <o:OLEObject Type="Embed" ProgID="Equation.DSMT4" ShapeID="_x0000_i1249" DrawAspect="Content" ObjectID="_1778220750" r:id="rId450"/>
         </w:object>
       </w:r>
       <w:r>
@@ -22653,7 +23073,7 @@
           <v:shape id="_x0000_i1250" type="#_x0000_t75" style="width:86.25pt;height:20.65pt" o:ole="">
             <v:imagedata r:id="rId451" o:title=""/>
           </v:shape>
-          <o:OLEObject Type="Embed" ProgID="Equation.DSMT4" ShapeID="_x0000_i1250" DrawAspect="Content" ObjectID="_1778199055" r:id="rId452"/>
+          <o:OLEObject Type="Embed" ProgID="Equation.DSMT4" ShapeID="_x0000_i1250" DrawAspect="Content" ObjectID="_1778220751" r:id="rId452"/>
         </w:object>
       </w:r>
       <w:r>
@@ -22788,7 +23208,7 @@
           <v:shape id="_x0000_i1251" type="#_x0000_t75" style="width:198.2pt;height:39.9pt" o:ole="">
             <v:imagedata r:id="rId453" o:title=""/>
           </v:shape>
-          <o:OLEObject Type="Embed" ProgID="Equation.DSMT4" ShapeID="_x0000_i1251" DrawAspect="Content" ObjectID="_1778199056" r:id="rId454"/>
+          <o:OLEObject Type="Embed" ProgID="Equation.DSMT4" ShapeID="_x0000_i1251" DrawAspect="Content" ObjectID="_1778220752" r:id="rId454"/>
         </w:object>
       </w:r>
       <w:r>
@@ -22847,7 +23267,7 @@
           <v:shape id="_x0000_i1252" type="#_x0000_t75" style="width:181.05pt;height:22.8pt" o:ole="">
             <v:imagedata r:id="rId455" o:title=""/>
           </v:shape>
-          <o:OLEObject Type="Embed" ProgID="Equation.DSMT4" ShapeID="_x0000_i1252" DrawAspect="Content" ObjectID="_1778199057" r:id="rId456"/>
+          <o:OLEObject Type="Embed" ProgID="Equation.DSMT4" ShapeID="_x0000_i1252" DrawAspect="Content" ObjectID="_1778220753" r:id="rId456"/>
         </w:object>
       </w:r>
       <w:r>
@@ -22938,7 +23358,7 @@
           <v:shape id="_x0000_i1253" type="#_x0000_t75" style="width:131.9pt;height:22.8pt" o:ole="">
             <v:imagedata r:id="rId457" o:title=""/>
           </v:shape>
-          <o:OLEObject Type="Embed" ProgID="Equation.DSMT4" ShapeID="_x0000_i1253" DrawAspect="Content" ObjectID="_1778199058" r:id="rId458"/>
+          <o:OLEObject Type="Embed" ProgID="Equation.DSMT4" ShapeID="_x0000_i1253" DrawAspect="Content" ObjectID="_1778220754" r:id="rId458"/>
         </w:object>
       </w:r>
       <w:r>
@@ -23003,7 +23423,7 @@
           <v:shape id="_x0000_i1254" type="#_x0000_t75" style="width:14.95pt;height:19.25pt" o:ole="">
             <v:imagedata r:id="rId459" o:title=""/>
           </v:shape>
-          <o:OLEObject Type="Embed" ProgID="Equation.DSMT4" ShapeID="_x0000_i1254" DrawAspect="Content" ObjectID="_1778199059" r:id="rId460"/>
+          <o:OLEObject Type="Embed" ProgID="Equation.DSMT4" ShapeID="_x0000_i1254" DrawAspect="Content" ObjectID="_1778220755" r:id="rId460"/>
         </w:object>
       </w:r>
       <w:r>
@@ -23039,7 +23459,15 @@
           <w:rFonts w:hint="eastAsia"/>
           <w:lang w:eastAsia="zh-CN"/>
         </w:rPr>
-        <w:t xml:space="preserve"> in the derivation of Germano</w:t>
+        <w:t xml:space="preserve"> in the derivation of </w:t>
+      </w:r>
+      <w:proofErr w:type="spellStart"/>
+      <w:r>
+        <w:rPr>
+          <w:rFonts w:hint="eastAsia"/>
+          <w:lang w:eastAsia="zh-CN"/>
+        </w:rPr>
+        <w:t>Germano</w:t>
       </w:r>
       <w:r>
         <w:rPr>
@@ -23052,7 +23480,15 @@
           <w:rFonts w:hint="eastAsia"/>
           <w:lang w:eastAsia="zh-CN"/>
         </w:rPr>
-        <w:t xml:space="preserve">s identity </w:t>
+        <w:t>s</w:t>
+      </w:r>
+      <w:proofErr w:type="spellEnd"/>
+      <w:r>
+        <w:rPr>
+          <w:rFonts w:hint="eastAsia"/>
+          <w:lang w:eastAsia="zh-CN"/>
+        </w:rPr>
+        <w:t xml:space="preserve"> identity </w:t>
       </w:r>
       <w:r>
         <w:rPr>
@@ -23122,7 +23558,15 @@
           <w:rFonts w:hint="eastAsia"/>
           <w:lang w:eastAsia="zh-CN"/>
         </w:rPr>
-        <w:t>It is easy to determine the coefficient of SGS models by Germano</w:t>
+        <w:t xml:space="preserve">It is easy to determine the coefficient of SGS models by </w:t>
+      </w:r>
+      <w:proofErr w:type="spellStart"/>
+      <w:r>
+        <w:rPr>
+          <w:rFonts w:hint="eastAsia"/>
+          <w:lang w:eastAsia="zh-CN"/>
+        </w:rPr>
+        <w:t>Germano</w:t>
       </w:r>
       <w:r>
         <w:rPr>
@@ -23135,7 +23579,15 @@
           <w:rFonts w:hint="eastAsia"/>
           <w:lang w:eastAsia="zh-CN"/>
         </w:rPr>
-        <w:t xml:space="preserve">s </w:t>
+        <w:t>s</w:t>
+      </w:r>
+      <w:proofErr w:type="spellEnd"/>
+      <w:r>
+        <w:rPr>
+          <w:rFonts w:hint="eastAsia"/>
+          <w:lang w:eastAsia="zh-CN"/>
+        </w:rPr>
+        <w:t xml:space="preserve"> </w:t>
       </w:r>
       <w:r>
         <w:rPr>
@@ -23180,7 +23632,7 @@
           <v:shape id="_x0000_i1255" type="#_x0000_t75" style="width:37.8pt;height:19.95pt" o:ole="">
             <v:imagedata r:id="rId461" o:title=""/>
           </v:shape>
-          <o:OLEObject Type="Embed" ProgID="Equation.DSMT4" ShapeID="_x0000_i1255" DrawAspect="Content" ObjectID="_1778199060" r:id="rId462"/>
+          <o:OLEObject Type="Embed" ProgID="Equation.DSMT4" ShapeID="_x0000_i1255" DrawAspect="Content" ObjectID="_1778220756" r:id="rId462"/>
         </w:object>
       </w:r>
       <w:r>
@@ -23361,7 +23813,7 @@
           <v:shape id="_x0000_i1256" type="#_x0000_t75" style="width:123.35pt;height:30.65pt" o:ole="">
             <v:imagedata r:id="rId463" o:title=""/>
           </v:shape>
-          <o:OLEObject Type="Embed" ProgID="Equation.DSMT4" ShapeID="_x0000_i1256" DrawAspect="Content" ObjectID="_1778199061" r:id="rId464"/>
+          <o:OLEObject Type="Embed" ProgID="Equation.DSMT4" ShapeID="_x0000_i1256" DrawAspect="Content" ObjectID="_1778220757" r:id="rId464"/>
         </w:object>
       </w:r>
       <w:r>
@@ -23493,7 +23945,7 @@
           <v:shape id="_x0000_i1257" type="#_x0000_t75" style="width:86.25pt;height:20.65pt" o:ole="">
             <v:imagedata r:id="rId465" o:title=""/>
           </v:shape>
-          <o:OLEObject Type="Embed" ProgID="Equation.DSMT4" ShapeID="_x0000_i1257" DrawAspect="Content" ObjectID="_1778199062" r:id="rId466"/>
+          <o:OLEObject Type="Embed" ProgID="Equation.DSMT4" ShapeID="_x0000_i1257" DrawAspect="Content" ObjectID="_1778220758" r:id="rId466"/>
         </w:object>
       </w:r>
       <w:r>
@@ -23539,7 +23991,7 @@
           <v:shape id="_x0000_i1258" type="#_x0000_t75" style="width:191.05pt;height:30.65pt" o:ole="">
             <v:imagedata r:id="rId467" o:title=""/>
           </v:shape>
-          <o:OLEObject Type="Embed" ProgID="Equation.DSMT4" ShapeID="_x0000_i1258" DrawAspect="Content" ObjectID="_1778199063" r:id="rId468"/>
+          <o:OLEObject Type="Embed" ProgID="Equation.DSMT4" ShapeID="_x0000_i1258" DrawAspect="Content" ObjectID="_1778220759" r:id="rId468"/>
         </w:object>
       </w:r>
       <w:r>
@@ -23808,7 +24260,7 @@
           <v:shape id="_x0000_i1259" type="#_x0000_t75" style="width:226.7pt;height:30.65pt" o:ole="">
             <v:imagedata r:id="rId469" o:title=""/>
           </v:shape>
-          <o:OLEObject Type="Embed" ProgID="Equation.DSMT4" ShapeID="_x0000_i1259" DrawAspect="Content" ObjectID="_1778199064" r:id="rId470"/>
+          <o:OLEObject Type="Embed" ProgID="Equation.DSMT4" ShapeID="_x0000_i1259" DrawAspect="Content" ObjectID="_1778220760" r:id="rId470"/>
         </w:object>
       </w:r>
       <w:r>
@@ -23894,7 +24346,7 @@
           <v:shape id="_x0000_i1260" type="#_x0000_t75" style="width:213.15pt;height:30.65pt" o:ole="">
             <v:imagedata r:id="rId471" o:title=""/>
           </v:shape>
-          <o:OLEObject Type="Embed" ProgID="Equation.DSMT4" ShapeID="_x0000_i1260" DrawAspect="Content" ObjectID="_1778199065" r:id="rId472"/>
+          <o:OLEObject Type="Embed" ProgID="Equation.DSMT4" ShapeID="_x0000_i1260" DrawAspect="Content" ObjectID="_1778220761" r:id="rId472"/>
         </w:object>
       </w:r>
       <w:r>
@@ -23967,7 +24419,7 @@
           <v:shape id="_x0000_i1261" type="#_x0000_t75" style="width:67pt;height:19.95pt" o:ole="">
             <v:imagedata r:id="rId473" o:title=""/>
           </v:shape>
-          <o:OLEObject Type="Embed" ProgID="Equation.DSMT4" ShapeID="_x0000_i1261" DrawAspect="Content" ObjectID="_1778199066" r:id="rId474"/>
+          <o:OLEObject Type="Embed" ProgID="Equation.DSMT4" ShapeID="_x0000_i1261" DrawAspect="Content" ObjectID="_1778220762" r:id="rId474"/>
         </w:object>
       </w:r>
       <w:r>
@@ -24103,7 +24555,7 @@
           <v:shape id="_x0000_i1262" type="#_x0000_t75" style="width:186.05pt;height:30.65pt" o:ole="">
             <v:imagedata r:id="rId475" o:title=""/>
           </v:shape>
-          <o:OLEObject Type="Embed" ProgID="Equation.DSMT4" ShapeID="_x0000_i1262" DrawAspect="Content" ObjectID="_1778199067" r:id="rId476"/>
+          <o:OLEObject Type="Embed" ProgID="Equation.DSMT4" ShapeID="_x0000_i1262" DrawAspect="Content" ObjectID="_1778220763" r:id="rId476"/>
         </w:object>
       </w:r>
       <w:r>
@@ -24174,7 +24626,7 @@
           <v:shape id="_x0000_i1263" type="#_x0000_t75" style="width:121.9pt;height:25.65pt" o:ole="">
             <v:imagedata r:id="rId477" o:title=""/>
           </v:shape>
-          <o:OLEObject Type="Embed" ProgID="Equation.DSMT4" ShapeID="_x0000_i1263" DrawAspect="Content" ObjectID="_1778199068" r:id="rId478"/>
+          <o:OLEObject Type="Embed" ProgID="Equation.DSMT4" ShapeID="_x0000_i1263" DrawAspect="Content" ObjectID="_1778220764" r:id="rId478"/>
         </w:object>
       </w:r>
       <w:r>
@@ -24252,7 +24704,7 @@
           <v:shape id="_x0000_i1264" type="#_x0000_t75" style="width:131.9pt;height:37.05pt" o:ole="">
             <v:imagedata r:id="rId479" o:title=""/>
           </v:shape>
-          <o:OLEObject Type="Embed" ProgID="Equation.DSMT4" ShapeID="_x0000_i1264" DrawAspect="Content" ObjectID="_1778199069" r:id="rId480"/>
+          <o:OLEObject Type="Embed" ProgID="Equation.DSMT4" ShapeID="_x0000_i1264" DrawAspect="Content" ObjectID="_1778220765" r:id="rId480"/>
         </w:object>
       </w:r>
       <w:r>
@@ -24330,7 +24782,7 @@
           <v:shape id="_x0000_i1265" type="#_x0000_t75" style="width:283pt;height:34.95pt" o:ole="">
             <v:imagedata r:id="rId481" o:title=""/>
           </v:shape>
-          <o:OLEObject Type="Embed" ProgID="Equation.DSMT4" ShapeID="_x0000_i1265" DrawAspect="Content" ObjectID="_1778199070" r:id="rId482"/>
+          <o:OLEObject Type="Embed" ProgID="Equation.DSMT4" ShapeID="_x0000_i1265" DrawAspect="Content" ObjectID="_1778220766" r:id="rId482"/>
         </w:object>
       </w:r>
       <w:r>
@@ -24401,7 +24853,7 @@
           <v:shape id="_x0000_i1266" type="#_x0000_t75" style="width:59.9pt;height:37.05pt" o:ole="">
             <v:imagedata r:id="rId483" o:title=""/>
           </v:shape>
-          <o:OLEObject Type="Embed" ProgID="Equation.DSMT4" ShapeID="_x0000_i1266" DrawAspect="Content" ObjectID="_1778199071" r:id="rId484"/>
+          <o:OLEObject Type="Embed" ProgID="Equation.DSMT4" ShapeID="_x0000_i1266" DrawAspect="Content" ObjectID="_1778220767" r:id="rId484"/>
         </w:object>
       </w:r>
       <w:r>
@@ -24614,7 +25066,7 @@
           <v:shape id="_x0000_i1267" type="#_x0000_t75" style="width:15.7pt;height:17.8pt" o:ole="">
             <v:imagedata r:id="rId485" o:title=""/>
           </v:shape>
-          <o:OLEObject Type="Embed" ProgID="Equation.DSMT4" ShapeID="_x0000_i1267" DrawAspect="Content" ObjectID="_1778199072" r:id="rId486"/>
+          <o:OLEObject Type="Embed" ProgID="Equation.DSMT4" ShapeID="_x0000_i1267" DrawAspect="Content" ObjectID="_1778220768" r:id="rId486"/>
         </w:object>
       </w:r>
       <w:r>
@@ -24632,7 +25084,7 @@
           <v:shape id="_x0000_i1268" type="#_x0000_t75" style="width:15.7pt;height:19.25pt" o:ole="">
             <v:imagedata r:id="rId487" o:title=""/>
           </v:shape>
-          <o:OLEObject Type="Embed" ProgID="Equation.DSMT4" ShapeID="_x0000_i1268" DrawAspect="Content" ObjectID="_1778199073" r:id="rId488"/>
+          <o:OLEObject Type="Embed" ProgID="Equation.DSMT4" ShapeID="_x0000_i1268" DrawAspect="Content" ObjectID="_1778220769" r:id="rId488"/>
         </w:object>
       </w:r>
       <w:r>
@@ -24898,7 +25350,23 @@
           <w:rFonts w:hint="eastAsia"/>
           <w:lang w:eastAsia="zh-CN"/>
         </w:rPr>
-        <w:t xml:space="preserve">. In CaNS, the default choice is 3D filter, because it is consistent with the first filter (implicit 3D box filter), and that it </w:t>
+        <w:t xml:space="preserve">. In </w:t>
+      </w:r>
+      <w:proofErr w:type="spellStart"/>
+      <w:r>
+        <w:rPr>
+          <w:rFonts w:hint="eastAsia"/>
+          <w:lang w:eastAsia="zh-CN"/>
+        </w:rPr>
+        <w:t>CaNS</w:t>
+      </w:r>
+      <w:proofErr w:type="spellEnd"/>
+      <w:r>
+        <w:rPr>
+          <w:rFonts w:hint="eastAsia"/>
+          <w:lang w:eastAsia="zh-CN"/>
+        </w:rPr>
+        <w:t xml:space="preserve">, the default choice is 3D filter, because it is consistent with the first filter (implicit 3D box filter), and that it </w:t>
       </w:r>
       <w:r>
         <w:rPr>
@@ -24955,7 +25423,23 @@
           <w:rFonts w:hint="eastAsia"/>
           <w:lang w:eastAsia="zh-CN"/>
         </w:rPr>
-        <w:t xml:space="preserve">Next, we discuss the implementation of the dynamic Smagorinsky model in CaNS. The formulas are a bit different from </w:t>
+        <w:t xml:space="preserve">Next, we discuss the implementation of the dynamic Smagorinsky model in </w:t>
+      </w:r>
+      <w:proofErr w:type="spellStart"/>
+      <w:r>
+        <w:rPr>
+          <w:rFonts w:hint="eastAsia"/>
+          <w:lang w:eastAsia="zh-CN"/>
+        </w:rPr>
+        <w:t>CaNS</w:t>
+      </w:r>
+      <w:proofErr w:type="spellEnd"/>
+      <w:r>
+        <w:rPr>
+          <w:rFonts w:hint="eastAsia"/>
+          <w:lang w:eastAsia="zh-CN"/>
+        </w:rPr>
+        <w:t xml:space="preserve">. The formulas are a bit different from </w:t>
       </w:r>
       <w:r>
         <w:rPr>
@@ -25001,7 +25485,7 @@
           <v:shape id="_x0000_i1269" type="#_x0000_t75" style="width:42.75pt;height:19.95pt" o:ole="">
             <v:imagedata r:id="rId489" o:title=""/>
           </v:shape>
-          <o:OLEObject Type="Embed" ProgID="Equation.DSMT4" ShapeID="_x0000_i1269" DrawAspect="Content" ObjectID="_1778199074" r:id="rId490"/>
+          <o:OLEObject Type="Embed" ProgID="Equation.DSMT4" ShapeID="_x0000_i1269" DrawAspect="Content" ObjectID="_1778220770" r:id="rId490"/>
         </w:object>
       </w:r>
       <w:r>
@@ -25055,7 +25539,7 @@
           <v:shape id="_x0000_i1332" type="#_x0000_t75" style="width:95.5pt;height:37.05pt" o:ole="">
             <v:imagedata r:id="rId491" o:title=""/>
           </v:shape>
-          <o:OLEObject Type="Embed" ProgID="Equation.DSMT4" ShapeID="_x0000_i1332" DrawAspect="Content" ObjectID="_1778199075" r:id="rId492"/>
+          <o:OLEObject Type="Embed" ProgID="Equation.DSMT4" ShapeID="_x0000_i1332" DrawAspect="Content" ObjectID="_1778220771" r:id="rId492"/>
         </w:object>
       </w:r>
       <w:r>
@@ -25112,7 +25596,7 @@
           <v:shape id="_x0000_i1271" type="#_x0000_t75" style="width:112.65pt;height:20.65pt" o:ole="">
             <v:imagedata r:id="rId493" o:title=""/>
           </v:shape>
-          <o:OLEObject Type="Embed" ProgID="Equation.DSMT4" ShapeID="_x0000_i1271" DrawAspect="Content" ObjectID="_1778199076" r:id="rId494"/>
+          <o:OLEObject Type="Embed" ProgID="Equation.DSMT4" ShapeID="_x0000_i1271" DrawAspect="Content" ObjectID="_1778220772" r:id="rId494"/>
         </w:object>
       </w:r>
       <w:r>
@@ -25171,7 +25655,7 @@
           <v:shape id="_x0000_i1272" type="#_x0000_t75" style="width:139pt;height:23.5pt" o:ole="">
             <v:imagedata r:id="rId495" o:title=""/>
           </v:shape>
-          <o:OLEObject Type="Embed" ProgID="Equation.DSMT4" ShapeID="_x0000_i1272" DrawAspect="Content" ObjectID="_1778199077" r:id="rId496"/>
+          <o:OLEObject Type="Embed" ProgID="Equation.DSMT4" ShapeID="_x0000_i1272" DrawAspect="Content" ObjectID="_1778220773" r:id="rId496"/>
         </w:object>
       </w:r>
       <w:r>
@@ -25241,7 +25725,7 @@
           <v:shape id="_x0000_i1273" type="#_x0000_t75" style="width:186.75pt;height:42.05pt" o:ole="">
             <v:imagedata r:id="rId497" o:title=""/>
           </v:shape>
-          <o:OLEObject Type="Embed" ProgID="Equation.DSMT4" ShapeID="_x0000_i1273" DrawAspect="Content" ObjectID="_1778199078" r:id="rId498"/>
+          <o:OLEObject Type="Embed" ProgID="Equation.DSMT4" ShapeID="_x0000_i1273" DrawAspect="Content" ObjectID="_1778220774" r:id="rId498"/>
         </w:object>
       </w:r>
       <w:r>
@@ -25347,7 +25831,21 @@
         <w:rPr>
           <w:lang w:eastAsia="zh-CN"/>
         </w:rPr>
-        <w:t xml:space="preserve"> In CaNS, the grid spacing in the z direction is stretched, so we must calculate </w:t>
+        <w:t xml:space="preserve"> In </w:t>
+      </w:r>
+      <w:proofErr w:type="spellStart"/>
+      <w:r>
+        <w:rPr>
+          <w:lang w:eastAsia="zh-CN"/>
+        </w:rPr>
+        <w:t>CaNS</w:t>
+      </w:r>
+      <w:proofErr w:type="spellEnd"/>
+      <w:r>
+        <w:rPr>
+          <w:lang w:eastAsia="zh-CN"/>
+        </w:rPr>
+        <w:t xml:space="preserve">, the grid spacing in the z direction is stretched, so we must calculate </w:t>
       </w:r>
       <w:r>
         <w:rPr>
@@ -25371,7 +25869,7 @@
           <v:shape id="_x0000_i1274" type="#_x0000_t75" style="width:101.25pt;height:42.05pt" o:ole="">
             <v:imagedata r:id="rId499" o:title=""/>
           </v:shape>
-          <o:OLEObject Type="Embed" ProgID="Equation.DSMT4" ShapeID="_x0000_i1274" DrawAspect="Content" ObjectID="_1778199079" r:id="rId500"/>
+          <o:OLEObject Type="Embed" ProgID="Equation.DSMT4" ShapeID="_x0000_i1274" DrawAspect="Content" ObjectID="_1778220775" r:id="rId500"/>
         </w:object>
       </w:r>
       <w:r>
@@ -25465,7 +25963,7 @@
           <v:shape id="_x0000_i1275" type="#_x0000_t75" style="width:15.7pt;height:20.65pt" o:ole="">
             <v:imagedata r:id="rId501" o:title=""/>
           </v:shape>
-          <o:OLEObject Type="Embed" ProgID="Equation.DSMT4" ShapeID="_x0000_i1275" DrawAspect="Content" ObjectID="_1778199080" r:id="rId502"/>
+          <o:OLEObject Type="Embed" ProgID="Equation.DSMT4" ShapeID="_x0000_i1275" DrawAspect="Content" ObjectID="_1778220776" r:id="rId502"/>
         </w:object>
       </w:r>
       <w:r>
@@ -25482,7 +25980,7 @@
           <v:shape id="_x0000_i1276" type="#_x0000_t75" style="width:14.95pt;height:19.95pt" o:ole="">
             <v:imagedata r:id="rId503" o:title=""/>
           </v:shape>
-          <o:OLEObject Type="Embed" ProgID="Equation.DSMT4" ShapeID="_x0000_i1276" DrawAspect="Content" ObjectID="_1778199081" r:id="rId504"/>
+          <o:OLEObject Type="Embed" ProgID="Equation.DSMT4" ShapeID="_x0000_i1276" DrawAspect="Content" ObjectID="_1778220777" r:id="rId504"/>
         </w:object>
       </w:r>
       <w:r>
@@ -25537,7 +26035,7 @@
           <v:shape id="_x0000_i1277" type="#_x0000_t75" style="width:224.55pt;height:30.65pt" o:ole="">
             <v:imagedata r:id="rId505" o:title=""/>
           </v:shape>
-          <o:OLEObject Type="Embed" ProgID="Equation.DSMT4" ShapeID="_x0000_i1277" DrawAspect="Content" ObjectID="_1778199082" r:id="rId506"/>
+          <o:OLEObject Type="Embed" ProgID="Equation.DSMT4" ShapeID="_x0000_i1277" DrawAspect="Content" ObjectID="_1778220778" r:id="rId506"/>
         </w:object>
       </w:r>
       <w:r>
@@ -25607,7 +26105,7 @@
           <v:shape id="_x0000_i1278" type="#_x0000_t75" style="width:111.2pt;height:30.65pt" o:ole="">
             <v:imagedata r:id="rId507" o:title=""/>
           </v:shape>
-          <o:OLEObject Type="Embed" ProgID="Equation.DSMT4" ShapeID="_x0000_i1278" DrawAspect="Content" ObjectID="_1778199083" r:id="rId508"/>
+          <o:OLEObject Type="Embed" ProgID="Equation.DSMT4" ShapeID="_x0000_i1278" DrawAspect="Content" ObjectID="_1778220779" r:id="rId508"/>
         </w:object>
       </w:r>
       <w:r>
@@ -25919,7 +26417,16 @@
           <w:iCs/>
           <w:lang w:eastAsia="zh-CN"/>
         </w:rPr>
-        <w:t>the gradient between those two cell centers should not be used in the calculation of viscous flux and sub</w:t>
+        <w:t xml:space="preserve">the gradient between those two cell centers should not be used in the calculation of viscous flux and </w:t>
+      </w:r>
+      <w:proofErr w:type="spellStart"/>
+      <w:r>
+        <w:rPr>
+          <w:rFonts w:hint="eastAsia"/>
+          <w:iCs/>
+          <w:lang w:eastAsia="zh-CN"/>
+        </w:rPr>
+        <w:t>sub</w:t>
       </w:r>
       <w:r>
         <w:rPr>
@@ -25929,6 +26436,7 @@
         </w:rPr>
         <w:t>grid</w:t>
       </w:r>
+      <w:proofErr w:type="spellEnd"/>
       <w:r>
         <w:rPr>
           <w:iCs/>
@@ -25993,7 +26501,7 @@
           <v:shape id="_x0000_i9949" type="#_x0000_t75" style="width:499pt;height:37.8pt" o:ole="">
             <v:imagedata r:id="rId359" o:title=""/>
           </v:shape>
-          <o:OLEObject Type="Embed" ProgID="Equation.DSMT4" ShapeID="_x0000_i9949" DrawAspect="Content" ObjectID="_1778199084" r:id="rId509"/>
+          <o:OLEObject Type="Embed" ProgID="Equation.DSMT4" ShapeID="_x0000_i9949" DrawAspect="Content" ObjectID="_1778220780" r:id="rId509"/>
         </w:object>
       </w:r>
       <w:r>
@@ -26061,7 +26569,7 @@
           <v:shape id="_x0000_i9950" type="#_x0000_t75" style="width:495.45pt;height:37.8pt" o:ole="">
             <v:imagedata r:id="rId361" o:title=""/>
           </v:shape>
-          <o:OLEObject Type="Embed" ProgID="Equation.DSMT4" ShapeID="_x0000_i9950" DrawAspect="Content" ObjectID="_1778199085" r:id="rId510"/>
+          <o:OLEObject Type="Embed" ProgID="Equation.DSMT4" ShapeID="_x0000_i9950" DrawAspect="Content" ObjectID="_1778220781" r:id="rId510"/>
         </w:object>
       </w:r>
       <w:r>
@@ -26129,7 +26637,7 @@
           <v:shape id="_x0000_i9951" type="#_x0000_t75" style="width:507.55pt;height:37.8pt" o:ole="">
             <v:imagedata r:id="rId363" o:title=""/>
           </v:shape>
-          <o:OLEObject Type="Embed" ProgID="Equation.DSMT4" ShapeID="_x0000_i9951" DrawAspect="Content" ObjectID="_1778199086" r:id="rId511"/>
+          <o:OLEObject Type="Embed" ProgID="Equation.DSMT4" ShapeID="_x0000_i9951" DrawAspect="Content" ObjectID="_1778220782" r:id="rId511"/>
         </w:object>
       </w:r>
       <w:r>
@@ -26246,7 +26754,7 @@
           <v:shape id="_x0000_i14355" type="#_x0000_t75" style="width:57.75pt;height:30.65pt" o:ole="">
             <v:imagedata r:id="rId512" o:title=""/>
           </v:shape>
-          <o:OLEObject Type="Embed" ProgID="Equation.DSMT4" ShapeID="_x0000_i14355" DrawAspect="Content" ObjectID="_1778199087" r:id="rId513"/>
+          <o:OLEObject Type="Embed" ProgID="Equation.DSMT4" ShapeID="_x0000_i14355" DrawAspect="Content" ObjectID="_1778220783" r:id="rId513"/>
         </w:object>
       </w:r>
       <w:r>
@@ -26344,7 +26852,7 @@
           <v:shape id="_x0000_i14347" type="#_x0000_t75" style="width:19.25pt;height:30.65pt" o:ole="">
             <v:imagedata r:id="rId514" o:title=""/>
           </v:shape>
-          <o:OLEObject Type="Embed" ProgID="Equation.DSMT4" ShapeID="_x0000_i14347" DrawAspect="Content" ObjectID="_1778199088" r:id="rId515"/>
+          <o:OLEObject Type="Embed" ProgID="Equation.DSMT4" ShapeID="_x0000_i14347" DrawAspect="Content" ObjectID="_1778220784" r:id="rId515"/>
         </w:object>
       </w:r>
       <w:r>
@@ -26410,7 +26918,7 @@
           <v:shape id="_x0000_i14351" type="#_x0000_t75" style="width:121.2pt;height:111.9pt" o:ole="">
             <v:imagedata r:id="rId516" o:title=""/>
           </v:shape>
-          <o:OLEObject Type="Embed" ProgID="Equation.DSMT4" ShapeID="_x0000_i14351" DrawAspect="Content" ObjectID="_1778199089" r:id="rId517"/>
+          <o:OLEObject Type="Embed" ProgID="Equation.DSMT4" ShapeID="_x0000_i14351" DrawAspect="Content" ObjectID="_1778220785" r:id="rId517"/>
         </w:object>
       </w:r>
       <w:r>
@@ -26506,7 +27014,7 @@
           <v:shape id="_x0000_i18767" type="#_x0000_t75" style="width:1in;height:34.95pt" o:ole="">
             <v:imagedata r:id="rId518" o:title=""/>
           </v:shape>
-          <o:OLEObject Type="Embed" ProgID="Equation.DSMT4" ShapeID="_x0000_i18767" DrawAspect="Content" ObjectID="_1778199090" r:id="rId519"/>
+          <o:OLEObject Type="Embed" ProgID="Equation.DSMT4" ShapeID="_x0000_i18767" DrawAspect="Content" ObjectID="_1778220786" r:id="rId519"/>
         </w:object>
       </w:r>
       <w:r>
@@ -26572,7 +27080,23 @@
           <w:rFonts w:hint="eastAsia"/>
           <w:lang w:eastAsia="zh-CN"/>
         </w:rPr>
-        <w:t xml:space="preserve"> subgrid model,</w:t>
+        <w:t xml:space="preserve"> </w:t>
+      </w:r>
+      <w:proofErr w:type="spellStart"/>
+      <w:r>
+        <w:rPr>
+          <w:rFonts w:hint="eastAsia"/>
+          <w:lang w:eastAsia="zh-CN"/>
+        </w:rPr>
+        <w:t>subgrid</w:t>
+      </w:r>
+      <w:proofErr w:type="spellEnd"/>
+      <w:r>
+        <w:rPr>
+          <w:rFonts w:hint="eastAsia"/>
+          <w:lang w:eastAsia="zh-CN"/>
+        </w:rPr>
+        <w:t xml:space="preserve"> model,</w:t>
       </w:r>
       <w:r>
         <w:rPr>
@@ -26761,7 +27285,7 @@
           <v:shape id="_x0000_i34372" type="#_x0000_t75" style="width:260.2pt;height:37.8pt" o:ole="">
             <v:imagedata r:id="rId520" o:title=""/>
           </v:shape>
-          <o:OLEObject Type="Embed" ProgID="Equation.DSMT4" ShapeID="_x0000_i34372" DrawAspect="Content" ObjectID="_1778199091" r:id="rId521"/>
+          <o:OLEObject Type="Embed" ProgID="Equation.DSMT4" ShapeID="_x0000_i34372" DrawAspect="Content" ObjectID="_1778220787" r:id="rId521"/>
         </w:object>
       </w:r>
       <w:r>
@@ -26848,7 +27372,7 @@
           <v:shape id="_x0000_i27675" type="#_x0000_t75" style="width:325.8pt;height:47.05pt" o:ole="">
             <v:imagedata r:id="rId522" o:title=""/>
           </v:shape>
-          <o:OLEObject Type="Embed" ProgID="Equation.DSMT4" ShapeID="_x0000_i27675" DrawAspect="Content" ObjectID="_1778199092" r:id="rId523"/>
+          <o:OLEObject Type="Embed" ProgID="Equation.DSMT4" ShapeID="_x0000_i27675" DrawAspect="Content" ObjectID="_1778220788" r:id="rId523"/>
         </w:object>
       </w:r>
       <w:r>
@@ -26929,7 +27453,7 @@
           <v:shape id="_x0000_i32137" type="#_x0000_t75" style="width:124.75pt;height:27.1pt" o:ole="">
             <v:imagedata r:id="rId524" o:title=""/>
           </v:shape>
-          <o:OLEObject Type="Embed" ProgID="Equation.DSMT4" ShapeID="_x0000_i32137" DrawAspect="Content" ObjectID="_1778199093" r:id="rId525"/>
+          <o:OLEObject Type="Embed" ProgID="Equation.DSMT4" ShapeID="_x0000_i32137" DrawAspect="Content" ObjectID="_1778220789" r:id="rId525"/>
         </w:object>
       </w:r>
       <w:r>
@@ -26986,7 +27510,7 @@
           <v:shape id="_x0000_i32139" type="#_x0000_t75" style="width:166.8pt;height:27.1pt" o:ole="">
             <v:imagedata r:id="rId526" o:title=""/>
           </v:shape>
-          <o:OLEObject Type="Embed" ProgID="Equation.DSMT4" ShapeID="_x0000_i32139" DrawAspect="Content" ObjectID="_1778199094" r:id="rId527"/>
+          <o:OLEObject Type="Embed" ProgID="Equation.DSMT4" ShapeID="_x0000_i32139" DrawAspect="Content" ObjectID="_1778220790" r:id="rId527"/>
         </w:object>
       </w:r>
       <w:r>
@@ -27037,6 +27561,83 @@
       <w:r>
         <w:fldChar w:fldCharType="end"/>
       </w:r>
+    </w:p>
+    <w:p>
+      <w:pPr>
+        <w:rPr>
+          <w:lang w:eastAsia="zh-CN"/>
+        </w:rPr>
+      </w:pPr>
+      <w:r>
+        <w:rPr>
+          <w:lang w:eastAsia="zh-CN"/>
+        </w:rPr>
+        <w:t>Regarding the strain rate at the first off-wall layer of cells, we can use 1</w:t>
+      </w:r>
+      <w:r>
+        <w:rPr>
+          <w:vertAlign w:val="superscript"/>
+          <w:lang w:eastAsia="zh-CN"/>
+        </w:rPr>
+        <w:t>st</w:t>
+      </w:r>
+      <w:r>
+        <w:rPr>
+          <w:lang w:eastAsia="zh-CN"/>
+        </w:rPr>
+        <w:t xml:space="preserve"> or 2</w:t>
+      </w:r>
+      <w:r>
+        <w:rPr>
+          <w:vertAlign w:val="superscript"/>
+          <w:lang w:eastAsia="zh-CN"/>
+        </w:rPr>
+        <w:t>nd</w:t>
+      </w:r>
+      <w:r>
+        <w:rPr>
+          <w:lang w:eastAsia="zh-CN"/>
+        </w:rPr>
+        <w:t xml:space="preserve">-order one-sided differencing scheme. Take </w:t>
+      </w:r>
+      <w:r>
+        <w:rPr>
+          <w:lang w:eastAsia="zh-CN"/>
+        </w:rPr>
+        <w:t xml:space="preserve">the </w:t>
+      </w:r>
+      <w:r>
+        <w:rPr>
+          <w:lang w:eastAsia="zh-CN"/>
+        </w:rPr>
+        <w:t>2</w:t>
+      </w:r>
+      <w:r>
+        <w:rPr>
+          <w:vertAlign w:val="superscript"/>
+          <w:lang w:eastAsia="zh-CN"/>
+        </w:rPr>
+        <w:t>nd</w:t>
+      </w:r>
+      <w:r>
+        <w:rPr>
+          <w:lang w:eastAsia="zh-CN"/>
+        </w:rPr>
+        <w:t>-order</w:t>
+      </w:r>
+      <w:r>
+        <w:rPr>
+          <w:lang w:eastAsia="zh-CN"/>
+        </w:rPr>
+        <w:t xml:space="preserve"> scheme as an example,</w:t>
+      </w:r>
+    </w:p>
+    <w:p>
+      <w:pPr>
+        <w:rPr>
+          <w:lang w:eastAsia="zh-CN"/>
+        </w:rPr>
+      </w:pPr>
     </w:p>
     <w:p>
       <w:pPr>
@@ -27076,7 +27677,6 @@
           <w:sz w:val="32"/>
           <w:szCs w:val="32"/>
         </w:rPr>
-        <w:lastRenderedPageBreak/>
         <w:t>7</w:t>
       </w:r>
       <w:r>
@@ -27154,7 +27754,21 @@
         <w:rPr>
           <w:lang w:eastAsia="zh-CN"/>
         </w:rPr>
-        <w:t xml:space="preserve"> to demonstrate that a wall model has been correctly implemented into CaNS. It </w:t>
+        <w:t xml:space="preserve"> to demonstrate that a wall model has been correctly implemented into </w:t>
+      </w:r>
+      <w:proofErr w:type="spellStart"/>
+      <w:r>
+        <w:rPr>
+          <w:lang w:eastAsia="zh-CN"/>
+        </w:rPr>
+        <w:t>CaNS</w:t>
+      </w:r>
+      <w:proofErr w:type="spellEnd"/>
+      <w:r>
+        <w:rPr>
+          <w:lang w:eastAsia="zh-CN"/>
+        </w:rPr>
+        <w:t xml:space="preserve">. It </w:t>
       </w:r>
       <w:r>
         <w:rPr>
@@ -28253,6 +28867,7 @@
           <w:sz w:val="32"/>
           <w:szCs w:val="32"/>
         </w:rPr>
+        <w:lastRenderedPageBreak/>
         <w:t xml:space="preserve">Appendix </w:t>
       </w:r>
       <w:r>
@@ -28323,7 +28938,6 @@
         <w:spacing w:line="360" w:lineRule="auto"/>
       </w:pPr>
       <w:r>
-        <w:lastRenderedPageBreak/>
         <w:tab/>
       </w:r>
       <w:r>
@@ -28334,7 +28948,7 @@
           <v:shape id="_x0000_i1279" type="#_x0000_t75" style="width:414.9pt;height:80.55pt" o:ole="">
             <v:imagedata r:id="rId528" o:title=""/>
           </v:shape>
-          <o:OLEObject Type="Embed" ProgID="Equation.DSMT4" ShapeID="_x0000_i1279" DrawAspect="Content" ObjectID="_1778199095" r:id="rId529"/>
+          <o:OLEObject Type="Embed" ProgID="Equation.DSMT4" ShapeID="_x0000_i1279" DrawAspect="Content" ObjectID="_1778220791" r:id="rId529"/>
         </w:object>
       </w:r>
       <w:r>
@@ -28391,7 +29005,7 @@
           <v:shape id="_x0000_i1280" type="#_x0000_t75" style="width:411.35pt;height:80.55pt" o:ole="">
             <v:imagedata r:id="rId530" o:title=""/>
           </v:shape>
-          <o:OLEObject Type="Embed" ProgID="Equation.DSMT4" ShapeID="_x0000_i1280" DrawAspect="Content" ObjectID="_1778199096" r:id="rId531"/>
+          <o:OLEObject Type="Embed" ProgID="Equation.DSMT4" ShapeID="_x0000_i1280" DrawAspect="Content" ObjectID="_1778220792" r:id="rId531"/>
         </w:object>
       </w:r>
       <w:r>
@@ -28467,7 +29081,7 @@
           <v:shape id="_x0000_i1281" type="#_x0000_t75" style="width:178.2pt;height:34.95pt" o:ole="">
             <v:imagedata r:id="rId532" o:title=""/>
           </v:shape>
-          <o:OLEObject Type="Embed" ProgID="Equation.DSMT4" ShapeID="_x0000_i1281" DrawAspect="Content" ObjectID="_1778199097" r:id="rId533"/>
+          <o:OLEObject Type="Embed" ProgID="Equation.DSMT4" ShapeID="_x0000_i1281" DrawAspect="Content" ObjectID="_1778220793" r:id="rId533"/>
         </w:object>
       </w:r>
       <w:r>
@@ -28535,7 +29149,7 @@
           <v:shape id="_x0000_i1282" type="#_x0000_t75" style="width:293pt;height:75.55pt" o:ole="">
             <v:imagedata r:id="rId534" o:title=""/>
           </v:shape>
-          <o:OLEObject Type="Embed" ProgID="Equation.DSMT4" ShapeID="_x0000_i1282" DrawAspect="Content" ObjectID="_1778199098" r:id="rId535"/>
+          <o:OLEObject Type="Embed" ProgID="Equation.DSMT4" ShapeID="_x0000_i1282" DrawAspect="Content" ObjectID="_1778220794" r:id="rId535"/>
         </w:object>
       </w:r>
       <w:r>
@@ -28604,7 +29218,7 @@
           <v:shape id="_x0000_i1283" type="#_x0000_t75" style="width:309.4pt;height:129.75pt" o:ole="">
             <v:imagedata r:id="rId536" o:title=""/>
           </v:shape>
-          <o:OLEObject Type="Embed" ProgID="Equation.DSMT4" ShapeID="_x0000_i1283" DrawAspect="Content" ObjectID="_1778199099" r:id="rId537"/>
+          <o:OLEObject Type="Embed" ProgID="Equation.DSMT4" ShapeID="_x0000_i1283" DrawAspect="Content" ObjectID="_1778220795" r:id="rId537"/>
         </w:object>
       </w:r>
       <w:r>
@@ -28655,7 +29269,7 @@
           <v:shape id="_x0000_i1284" type="#_x0000_t75" style="width:44.2pt;height:22.1pt" o:ole="">
             <v:imagedata r:id="rId538" o:title=""/>
           </v:shape>
-          <o:OLEObject Type="Embed" ProgID="Equation.DSMT4" ShapeID="_x0000_i1284" DrawAspect="Content" ObjectID="_1778199100" r:id="rId539"/>
+          <o:OLEObject Type="Embed" ProgID="Equation.DSMT4" ShapeID="_x0000_i1284" DrawAspect="Content" ObjectID="_1778220796" r:id="rId539"/>
         </w:object>
       </w:r>
       <w:r>
@@ -28681,7 +29295,7 @@
           <v:shape id="_x0000_i1285" type="#_x0000_t75" style="width:231.7pt;height:34.95pt" o:ole="">
             <v:imagedata r:id="rId540" o:title=""/>
           </v:shape>
-          <o:OLEObject Type="Embed" ProgID="Equation.DSMT4" ShapeID="_x0000_i1285" DrawAspect="Content" ObjectID="_1778199101" r:id="rId541"/>
+          <o:OLEObject Type="Embed" ProgID="Equation.DSMT4" ShapeID="_x0000_i1285" DrawAspect="Content" ObjectID="_1778220797" r:id="rId541"/>
         </w:object>
       </w:r>
       <w:r>
@@ -28728,6 +29342,7 @@
         <w:spacing w:line="360" w:lineRule="auto"/>
       </w:pPr>
       <w:r>
+        <w:lastRenderedPageBreak/>
         <w:tab/>
       </w:r>
       <w:r>
@@ -28738,7 +29353,7 @@
           <v:shape id="_x0000_i1286" type="#_x0000_t75" style="width:313.65pt;height:39.2pt" o:ole="">
             <v:imagedata r:id="rId542" o:title=""/>
           </v:shape>
-          <o:OLEObject Type="Embed" ProgID="Equation.DSMT4" ShapeID="_x0000_i1286" DrawAspect="Content" ObjectID="_1778199102" r:id="rId543"/>
+          <o:OLEObject Type="Embed" ProgID="Equation.DSMT4" ShapeID="_x0000_i1286" DrawAspect="Content" ObjectID="_1778220798" r:id="rId543"/>
         </w:object>
       </w:r>
       <w:r>
@@ -28789,7 +29404,6 @@
         <w:rPr>
           <w:lang w:eastAsia="zh-CN"/>
         </w:rPr>
-        <w:lastRenderedPageBreak/>
         <w:t xml:space="preserve">Eq. </w:t>
       </w:r>
       <w:r>
@@ -29063,7 +29677,7 @@
           <v:shape id="_x0000_i1287" type="#_x0000_t75" style="width:379.25pt;height:80.55pt" o:ole="">
             <v:imagedata r:id="rId544" o:title=""/>
           </v:shape>
-          <o:OLEObject Type="Embed" ProgID="Equation.DSMT4" ShapeID="_x0000_i1287" DrawAspect="Content" ObjectID="_1778199103" r:id="rId545"/>
+          <o:OLEObject Type="Embed" ProgID="Equation.DSMT4" ShapeID="_x0000_i1287" DrawAspect="Content" ObjectID="_1778220799" r:id="rId545"/>
         </w:object>
       </w:r>
       <w:r>
@@ -29118,7 +29732,7 @@
           <v:shape id="_x0000_i1288" type="#_x0000_t75" style="width:374.25pt;height:80.55pt" o:ole="">
             <v:imagedata r:id="rId546" o:title=""/>
           </v:shape>
-          <o:OLEObject Type="Embed" ProgID="Equation.DSMT4" ShapeID="_x0000_i1288" DrawAspect="Content" ObjectID="_1778199104" r:id="rId547"/>
+          <o:OLEObject Type="Embed" ProgID="Equation.DSMT4" ShapeID="_x0000_i1288" DrawAspect="Content" ObjectID="_1778220800" r:id="rId547"/>
         </w:object>
       </w:r>
       <w:r>
@@ -29287,7 +29901,7 @@
           <v:shape id="_x0000_i1289" type="#_x0000_t75" style="width:451.25pt;height:325.05pt" o:ole="">
             <v:imagedata r:id="rId548" o:title=""/>
           </v:shape>
-          <o:OLEObject Type="Embed" ProgID="Equation.DSMT4" ShapeID="_x0000_i1289" DrawAspect="Content" ObjectID="_1778199105" r:id="rId549"/>
+          <o:OLEObject Type="Embed" ProgID="Equation.DSMT4" ShapeID="_x0000_i1289" DrawAspect="Content" ObjectID="_1778220801" r:id="rId549"/>
         </w:object>
       </w:r>
     </w:p>
@@ -29298,11 +29912,19 @@
           <w:lang w:eastAsia="zh-CN"/>
         </w:rPr>
       </w:pPr>
-      <w:r>
-        <w:rPr>
-          <w:lang w:eastAsia="zh-CN"/>
-        </w:rPr>
-        <w:t>Pentadiagonal matrix</w:t>
+      <w:proofErr w:type="spellStart"/>
+      <w:r>
+        <w:rPr>
+          <w:lang w:eastAsia="zh-CN"/>
+        </w:rPr>
+        <w:t>Pentadiagonal</w:t>
+      </w:r>
+      <w:proofErr w:type="spellEnd"/>
+      <w:r>
+        <w:rPr>
+          <w:lang w:eastAsia="zh-CN"/>
+        </w:rPr>
+        <w:t xml:space="preserve"> matrix</w:t>
       </w:r>
       <w:r>
         <w:rPr>
@@ -29397,7 +30019,7 @@
           <v:shape id="_x0000_i1290" type="#_x0000_t75" style="width:451.25pt;height:325.05pt" o:ole="">
             <v:imagedata r:id="rId548" o:title=""/>
           </v:shape>
-          <o:OLEObject Type="Embed" ProgID="Equation.DSMT4" ShapeID="_x0000_i1290" DrawAspect="Content" ObjectID="_1778199106" r:id="rId550"/>
+          <o:OLEObject Type="Embed" ProgID="Equation.DSMT4" ShapeID="_x0000_i1290" DrawAspect="Content" ObjectID="_1778220802" r:id="rId550"/>
         </w:object>
       </w:r>
     </w:p>
@@ -29448,7 +30070,7 @@
           <v:shape id="_x0000_i1291" type="#_x0000_t75" style="width:82pt;height:22.1pt" o:ole="">
             <v:imagedata r:id="rId551" o:title=""/>
           </v:shape>
-          <o:OLEObject Type="Embed" ProgID="Equation.DSMT4" ShapeID="_x0000_i1291" DrawAspect="Content" ObjectID="_1778199107" r:id="rId552"/>
+          <o:OLEObject Type="Embed" ProgID="Equation.DSMT4" ShapeID="_x0000_i1291" DrawAspect="Content" ObjectID="_1778220803" r:id="rId552"/>
         </w:object>
       </w:r>
       <w:r>
@@ -29579,7 +30201,21 @@
         <w:rPr>
           <w:lang w:eastAsia="zh-CN"/>
         </w:rPr>
-        <w:t xml:space="preserve"> consistent with scipy and wiki.</w:t>
+        <w:t xml:space="preserve"> consistent with </w:t>
+      </w:r>
+      <w:proofErr w:type="spellStart"/>
+      <w:r>
+        <w:rPr>
+          <w:lang w:eastAsia="zh-CN"/>
+        </w:rPr>
+        <w:t>scipy</w:t>
+      </w:r>
+      <w:proofErr w:type="spellEnd"/>
+      <w:r>
+        <w:rPr>
+          <w:lang w:eastAsia="zh-CN"/>
+        </w:rPr>
+        <w:t xml:space="preserve"> and wiki.</w:t>
       </w:r>
       <w:r>
         <w:rPr>
@@ -29618,12 +30254,21 @@
         </w:rPr>
         <w:t xml:space="preserve">’s paper and </w:t>
       </w:r>
-      <w:r>
-        <w:rPr>
-          <w:rFonts w:hint="eastAsia"/>
-          <w:lang w:eastAsia="zh-CN"/>
-        </w:rPr>
-        <w:t>scipy.</w:t>
+      <w:proofErr w:type="spellStart"/>
+      <w:r>
+        <w:rPr>
+          <w:rFonts w:hint="eastAsia"/>
+          <w:lang w:eastAsia="zh-CN"/>
+        </w:rPr>
+        <w:t>scipy</w:t>
+      </w:r>
+      <w:proofErr w:type="spellEnd"/>
+      <w:r>
+        <w:rPr>
+          <w:rFonts w:hint="eastAsia"/>
+          <w:lang w:eastAsia="zh-CN"/>
+        </w:rPr>
+        <w:t>.</w:t>
       </w:r>
     </w:p>
     <w:p>
@@ -29895,7 +30540,7 @@
                 <v:shape id="_x0000_i1292" type="#_x0000_t75" style="width:22.1pt;height:32.1pt" o:ole="">
                   <v:imagedata r:id="rId553" o:title=""/>
                 </v:shape>
-                <o:OLEObject Type="Embed" ProgID="Equation.DSMT4" ShapeID="_x0000_i1292" DrawAspect="Content" ObjectID="_1778199108" r:id="rId554"/>
+                <o:OLEObject Type="Embed" ProgID="Equation.DSMT4" ShapeID="_x0000_i1292" DrawAspect="Content" ObjectID="_1778220804" r:id="rId554"/>
               </w:object>
             </w:r>
           </w:p>
@@ -30008,7 +30653,7 @@
                 <v:shape id="_x0000_i1293" type="#_x0000_t75" style="width:44.9pt;height:32.8pt" o:ole="">
                   <v:imagedata r:id="rId555" o:title=""/>
                 </v:shape>
-                <o:OLEObject Type="Embed" ProgID="Equation.DSMT4" ShapeID="_x0000_i1293" DrawAspect="Content" ObjectID="_1778199109" r:id="rId556"/>
+                <o:OLEObject Type="Embed" ProgID="Equation.DSMT4" ShapeID="_x0000_i1293" DrawAspect="Content" ObjectID="_1778220805" r:id="rId556"/>
               </w:object>
             </w:r>
           </w:p>
@@ -30119,7 +30764,7 @@
                 <v:shape id="_x0000_i1294" type="#_x0000_t75" style="width:52.05pt;height:32.8pt" o:ole="">
                   <v:imagedata r:id="rId557" o:title=""/>
                 </v:shape>
-                <o:OLEObject Type="Embed" ProgID="Equation.DSMT4" ShapeID="_x0000_i1294" DrawAspect="Content" ObjectID="_1778199110" r:id="rId558"/>
+                <o:OLEObject Type="Embed" ProgID="Equation.DSMT4" ShapeID="_x0000_i1294" DrawAspect="Content" ObjectID="_1778220806" r:id="rId558"/>
               </w:object>
             </w:r>
           </w:p>
@@ -30551,7 +31196,7 @@
                 <v:shape id="_x0000_i1295" type="#_x0000_t75" style="width:44.2pt;height:34.95pt" o:ole="">
                   <v:imagedata r:id="rId559" o:title=""/>
                 </v:shape>
-                <o:OLEObject Type="Embed" ProgID="Equation.DSMT4" ShapeID="_x0000_i1295" DrawAspect="Content" ObjectID="_1778199111" r:id="rId560"/>
+                <o:OLEObject Type="Embed" ProgID="Equation.DSMT4" ShapeID="_x0000_i1295" DrawAspect="Content" ObjectID="_1778220807" r:id="rId560"/>
               </w:object>
             </w:r>
           </w:p>
@@ -30661,7 +31306,7 @@
                 <v:shape id="_x0000_i1296" type="#_x0000_t75" style="width:47.05pt;height:37.8pt" o:ole="">
                   <v:imagedata r:id="rId561" o:title=""/>
                 </v:shape>
-                <o:OLEObject Type="Embed" ProgID="Equation.DSMT4" ShapeID="_x0000_i1296" DrawAspect="Content" ObjectID="_1778199112" r:id="rId562"/>
+                <o:OLEObject Type="Embed" ProgID="Equation.DSMT4" ShapeID="_x0000_i1296" DrawAspect="Content" ObjectID="_1778220808" r:id="rId562"/>
               </w:object>
             </w:r>
           </w:p>
@@ -30771,7 +31416,7 @@
                 <v:shape id="_x0000_i1297" type="#_x0000_t75" style="width:47.75pt;height:32.8pt" o:ole="">
                   <v:imagedata r:id="rId563" o:title=""/>
                 </v:shape>
-                <o:OLEObject Type="Embed" ProgID="Equation.DSMT4" ShapeID="_x0000_i1297" DrawAspect="Content" ObjectID="_1778199113" r:id="rId564"/>
+                <o:OLEObject Type="Embed" ProgID="Equation.DSMT4" ShapeID="_x0000_i1297" DrawAspect="Content" ObjectID="_1778220809" r:id="rId564"/>
               </w:object>
             </w:r>
           </w:p>
@@ -31017,7 +31662,7 @@
           <v:shape id="_x0000_i1298" type="#_x0000_t75" style="width:220.3pt;height:37.05pt" o:ole="">
             <v:imagedata r:id="rId565" o:title=""/>
           </v:shape>
-          <o:OLEObject Type="Embed" ProgID="Equation.DSMT4" ShapeID="_x0000_i1298" DrawAspect="Content" ObjectID="_1778199114" r:id="rId566"/>
+          <o:OLEObject Type="Embed" ProgID="Equation.DSMT4" ShapeID="_x0000_i1298" DrawAspect="Content" ObjectID="_1778220810" r:id="rId566"/>
         </w:object>
       </w:r>
       <w:r>
@@ -31073,7 +31718,7 @@
           <v:shape id="_x0000_i1299" type="#_x0000_t75" style="width:278pt;height:39.2pt" o:ole="">
             <v:imagedata r:id="rId567" o:title=""/>
           </v:shape>
-          <o:OLEObject Type="Embed" ProgID="Equation.DSMT4" ShapeID="_x0000_i1299" DrawAspect="Content" ObjectID="_1778199115" r:id="rId568"/>
+          <o:OLEObject Type="Embed" ProgID="Equation.DSMT4" ShapeID="_x0000_i1299" DrawAspect="Content" ObjectID="_1778220811" r:id="rId568"/>
         </w:object>
       </w:r>
       <w:r>
@@ -31150,7 +31795,7 @@
           <v:shape id="_x0000_i1300" type="#_x0000_t75" style="width:241.65pt;height:37.05pt" o:ole="">
             <v:imagedata r:id="rId569" o:title=""/>
           </v:shape>
-          <o:OLEObject Type="Embed" ProgID="Equation.DSMT4" ShapeID="_x0000_i1300" DrawAspect="Content" ObjectID="_1778199116" r:id="rId570"/>
+          <o:OLEObject Type="Embed" ProgID="Equation.DSMT4" ShapeID="_x0000_i1300" DrawAspect="Content" ObjectID="_1778220812" r:id="rId570"/>
         </w:object>
       </w:r>
       <w:r>
@@ -31204,7 +31849,7 @@
           <v:shape id="_x0000_i1301" type="#_x0000_t75" style="width:334.35pt;height:39.2pt" o:ole="">
             <v:imagedata r:id="rId571" o:title=""/>
           </v:shape>
-          <o:OLEObject Type="Embed" ProgID="Equation.DSMT4" ShapeID="_x0000_i1301" DrawAspect="Content" ObjectID="_1778199117" r:id="rId572"/>
+          <o:OLEObject Type="Embed" ProgID="Equation.DSMT4" ShapeID="_x0000_i1301" DrawAspect="Content" ObjectID="_1778220813" r:id="rId572"/>
         </w:object>
       </w:r>
       <w:r>
@@ -31276,7 +31921,7 @@
           <v:shape id="_x0000_i1302" type="#_x0000_t75" style="width:250.2pt;height:37.05pt" o:ole="">
             <v:imagedata r:id="rId573" o:title=""/>
           </v:shape>
-          <o:OLEObject Type="Embed" ProgID="Equation.DSMT4" ShapeID="_x0000_i1302" DrawAspect="Content" ObjectID="_1778199118" r:id="rId574"/>
+          <o:OLEObject Type="Embed" ProgID="Equation.DSMT4" ShapeID="_x0000_i1302" DrawAspect="Content" ObjectID="_1778220814" r:id="rId574"/>
         </w:object>
       </w:r>
       <w:r>
@@ -31330,7 +31975,7 @@
           <v:shape id="_x0000_i1303" type="#_x0000_t75" style="width:283pt;height:39.2pt" o:ole="">
             <v:imagedata r:id="rId575" o:title=""/>
           </v:shape>
-          <o:OLEObject Type="Embed" ProgID="Equation.DSMT4" ShapeID="_x0000_i1303" DrawAspect="Content" ObjectID="_1778199119" r:id="rId576"/>
+          <o:OLEObject Type="Embed" ProgID="Equation.DSMT4" ShapeID="_x0000_i1303" DrawAspect="Content" ObjectID="_1778220815" r:id="rId576"/>
         </w:object>
       </w:r>
       <w:r>
@@ -31401,7 +32046,7 @@
           <v:shape id="_x0000_i1304" type="#_x0000_t75" style="width:248.8pt;height:37.05pt" o:ole="">
             <v:imagedata r:id="rId577" o:title=""/>
           </v:shape>
-          <o:OLEObject Type="Embed" ProgID="Equation.DSMT4" ShapeID="_x0000_i1304" DrawAspect="Content" ObjectID="_1778199120" r:id="rId578"/>
+          <o:OLEObject Type="Embed" ProgID="Equation.DSMT4" ShapeID="_x0000_i1304" DrawAspect="Content" ObjectID="_1778220816" r:id="rId578"/>
         </w:object>
       </w:r>
       <w:r>
@@ -31455,7 +32100,7 @@
           <v:shape id="_x0000_i1305" type="#_x0000_t75" style="width:278.75pt;height:39.2pt" o:ole="">
             <v:imagedata r:id="rId579" o:title=""/>
           </v:shape>
-          <o:OLEObject Type="Embed" ProgID="Equation.DSMT4" ShapeID="_x0000_i1305" DrawAspect="Content" ObjectID="_1778199121" r:id="rId580"/>
+          <o:OLEObject Type="Embed" ProgID="Equation.DSMT4" ShapeID="_x0000_i1305" DrawAspect="Content" ObjectID="_1778220817" r:id="rId580"/>
         </w:object>
       </w:r>
       <w:r>
@@ -31532,7 +32177,7 @@
           <v:shape id="_x0000_i1306" type="#_x0000_t75" style="width:278.75pt;height:32.8pt" o:ole="">
             <v:imagedata r:id="rId581" o:title=""/>
           </v:shape>
-          <o:OLEObject Type="Embed" ProgID="Equation.DSMT4" ShapeID="_x0000_i1306" DrawAspect="Content" ObjectID="_1778199122" r:id="rId582"/>
+          <o:OLEObject Type="Embed" ProgID="Equation.DSMT4" ShapeID="_x0000_i1306" DrawAspect="Content" ObjectID="_1778220818" r:id="rId582"/>
         </w:object>
       </w:r>
       <w:r>
@@ -31586,7 +32231,7 @@
           <v:shape id="_x0000_i1307" type="#_x0000_t75" style="width:355.7pt;height:37.8pt" o:ole="">
             <v:imagedata r:id="rId583" o:title=""/>
           </v:shape>
-          <o:OLEObject Type="Embed" ProgID="Equation.DSMT4" ShapeID="_x0000_i1307" DrawAspect="Content" ObjectID="_1778199123" r:id="rId584"/>
+          <o:OLEObject Type="Embed" ProgID="Equation.DSMT4" ShapeID="_x0000_i1307" DrawAspect="Content" ObjectID="_1778220819" r:id="rId584"/>
         </w:object>
       </w:r>
       <w:r>
@@ -31670,7 +32315,7 @@
           <v:shape id="_x0000_i1308" type="#_x0000_t75" style="width:253.8pt;height:32.8pt" o:ole="">
             <v:imagedata r:id="rId585" o:title=""/>
           </v:shape>
-          <o:OLEObject Type="Embed" ProgID="Equation.DSMT4" ShapeID="_x0000_i1308" DrawAspect="Content" ObjectID="_1778199124" r:id="rId586"/>
+          <o:OLEObject Type="Embed" ProgID="Equation.DSMT4" ShapeID="_x0000_i1308" DrawAspect="Content" ObjectID="_1778220820" r:id="rId586"/>
         </w:object>
       </w:r>
       <w:r>
@@ -31724,7 +32369,7 @@
           <v:shape id="_x0000_i1309" type="#_x0000_t75" style="width:309.4pt;height:37.8pt" o:ole="">
             <v:imagedata r:id="rId587" o:title=""/>
           </v:shape>
-          <o:OLEObject Type="Embed" ProgID="Equation.DSMT4" ShapeID="_x0000_i1309" DrawAspect="Content" ObjectID="_1778199125" r:id="rId588"/>
+          <o:OLEObject Type="Embed" ProgID="Equation.DSMT4" ShapeID="_x0000_i1309" DrawAspect="Content" ObjectID="_1778220821" r:id="rId588"/>
         </w:object>
       </w:r>
       <w:r>
@@ -31801,7 +32446,7 @@
           <v:shape id="_x0000_i1310" type="#_x0000_t75" style="width:240.95pt;height:37.05pt" o:ole="">
             <v:imagedata r:id="rId589" o:title=""/>
           </v:shape>
-          <o:OLEObject Type="Embed" ProgID="Equation.DSMT4" ShapeID="_x0000_i1310" DrawAspect="Content" ObjectID="_1778199126" r:id="rId590"/>
+          <o:OLEObject Type="Embed" ProgID="Equation.DSMT4" ShapeID="_x0000_i1310" DrawAspect="Content" ObjectID="_1778220822" r:id="rId590"/>
         </w:object>
       </w:r>
       <w:r>
@@ -31855,7 +32500,7 @@
           <v:shape id="_x0000_i1311" type="#_x0000_t75" style="width:253.05pt;height:39.2pt" o:ole="">
             <v:imagedata r:id="rId591" o:title=""/>
           </v:shape>
-          <o:OLEObject Type="Embed" ProgID="Equation.DSMT4" ShapeID="_x0000_i1311" DrawAspect="Content" ObjectID="_1778199127" r:id="rId592"/>
+          <o:OLEObject Type="Embed" ProgID="Equation.DSMT4" ShapeID="_x0000_i1311" DrawAspect="Content" ObjectID="_1778220823" r:id="rId592"/>
         </w:object>
       </w:r>
       <w:r>
@@ -31933,7 +32578,7 @@
           <v:shape id="_x0000_i1312" type="#_x0000_t75" style="width:302.95pt;height:37.05pt" o:ole="">
             <v:imagedata r:id="rId593" o:title=""/>
           </v:shape>
-          <o:OLEObject Type="Embed" ProgID="Equation.DSMT4" ShapeID="_x0000_i1312" DrawAspect="Content" ObjectID="_1778199128" r:id="rId594"/>
+          <o:OLEObject Type="Embed" ProgID="Equation.DSMT4" ShapeID="_x0000_i1312" DrawAspect="Content" ObjectID="_1778220824" r:id="rId594"/>
         </w:object>
       </w:r>
       <w:r>
@@ -31987,7 +32632,7 @@
           <v:shape id="_x0000_i1313" type="#_x0000_t75" style="width:273.05pt;height:39.2pt" o:ole="">
             <v:imagedata r:id="rId595" o:title=""/>
           </v:shape>
-          <o:OLEObject Type="Embed" ProgID="Equation.DSMT4" ShapeID="_x0000_i1313" DrawAspect="Content" ObjectID="_1778199129" r:id="rId596"/>
+          <o:OLEObject Type="Embed" ProgID="Equation.DSMT4" ShapeID="_x0000_i1313" DrawAspect="Content" ObjectID="_1778220825" r:id="rId596"/>
         </w:object>
       </w:r>
       <w:r>
@@ -32079,7 +32724,7 @@
           <v:shape id="_x0000_i1314" type="#_x0000_t75" style="width:186.05pt;height:39.2pt" o:ole="">
             <v:imagedata r:id="rId597" o:title=""/>
           </v:shape>
-          <o:OLEObject Type="Embed" ProgID="Equation.DSMT4" ShapeID="_x0000_i1314" DrawAspect="Content" ObjectID="_1778199130" r:id="rId598"/>
+          <o:OLEObject Type="Embed" ProgID="Equation.DSMT4" ShapeID="_x0000_i1314" DrawAspect="Content" ObjectID="_1778220826" r:id="rId598"/>
         </w:object>
       </w:r>
       <w:r>
@@ -32133,7 +32778,7 @@
           <v:shape id="_x0000_i1315" type="#_x0000_t75" style="width:181.8pt;height:39.2pt" o:ole="">
             <v:imagedata r:id="rId599" o:title=""/>
           </v:shape>
-          <o:OLEObject Type="Embed" ProgID="Equation.DSMT4" ShapeID="_x0000_i1315" DrawAspect="Content" ObjectID="_1778199131" r:id="rId600"/>
+          <o:OLEObject Type="Embed" ProgID="Equation.DSMT4" ShapeID="_x0000_i1315" DrawAspect="Content" ObjectID="_1778220827" r:id="rId600"/>
         </w:object>
       </w:r>
       <w:r>
@@ -32201,7 +32846,7 @@
           <v:shape id="_x0000_i1316" type="#_x0000_t75" style="width:315.8pt;height:39.2pt" o:ole="">
             <v:imagedata r:id="rId601" o:title=""/>
           </v:shape>
-          <o:OLEObject Type="Embed" ProgID="Equation.DSMT4" ShapeID="_x0000_i1316" DrawAspect="Content" ObjectID="_1778199132" r:id="rId602"/>
+          <o:OLEObject Type="Embed" ProgID="Equation.DSMT4" ShapeID="_x0000_i1316" DrawAspect="Content" ObjectID="_1778220828" r:id="rId602"/>
         </w:object>
       </w:r>
       <w:r>
@@ -32255,7 +32900,7 @@
           <v:shape id="_x0000_i1317" type="#_x0000_t75" style="width:310.1pt;height:39.2pt" o:ole="">
             <v:imagedata r:id="rId603" o:title=""/>
           </v:shape>
-          <o:OLEObject Type="Embed" ProgID="Equation.DSMT4" ShapeID="_x0000_i1317" DrawAspect="Content" ObjectID="_1778199133" r:id="rId604"/>
+          <o:OLEObject Type="Embed" ProgID="Equation.DSMT4" ShapeID="_x0000_i1317" DrawAspect="Content" ObjectID="_1778220829" r:id="rId604"/>
         </w:object>
       </w:r>
       <w:r>
@@ -32322,7 +32967,7 @@
           <v:shape id="_x0000_i1318" type="#_x0000_t75" style="width:293pt;height:37.8pt" o:ole="">
             <v:imagedata r:id="rId605" o:title=""/>
           </v:shape>
-          <o:OLEObject Type="Embed" ProgID="Equation.DSMT4" ShapeID="_x0000_i1318" DrawAspect="Content" ObjectID="_1778199134" r:id="rId606"/>
+          <o:OLEObject Type="Embed" ProgID="Equation.DSMT4" ShapeID="_x0000_i1318" DrawAspect="Content" ObjectID="_1778220830" r:id="rId606"/>
         </w:object>
       </w:r>
       <w:r>
@@ -32376,7 +33021,7 @@
           <v:shape id="_x0000_i1319" type="#_x0000_t75" style="width:292.3pt;height:37.8pt" o:ole="">
             <v:imagedata r:id="rId607" o:title=""/>
           </v:shape>
-          <o:OLEObject Type="Embed" ProgID="Equation.DSMT4" ShapeID="_x0000_i1319" DrawAspect="Content" ObjectID="_1778199135" r:id="rId608"/>
+          <o:OLEObject Type="Embed" ProgID="Equation.DSMT4" ShapeID="_x0000_i1319" DrawAspect="Content" ObjectID="_1778220831" r:id="rId608"/>
         </w:object>
       </w:r>
       <w:r>
@@ -32478,7 +33123,7 @@
           <v:shape id="_x0000_i1320" type="#_x0000_t75" style="width:461.95pt;height:75.55pt" o:ole="">
             <v:imagedata r:id="rId609" o:title=""/>
           </v:shape>
-          <o:OLEObject Type="Embed" ProgID="Equation.DSMT4" ShapeID="_x0000_i1320" DrawAspect="Content" ObjectID="_1778199136" r:id="rId610"/>
+          <o:OLEObject Type="Embed" ProgID="Equation.DSMT4" ShapeID="_x0000_i1320" DrawAspect="Content" ObjectID="_1778220832" r:id="rId610"/>
         </w:object>
       </w:r>
       <w:r>
@@ -32530,7 +33175,7 @@
           <v:shape id="_x0000_i1321" type="#_x0000_t75" style="width:466.95pt;height:75.55pt" o:ole="">
             <v:imagedata r:id="rId611" o:title=""/>
           </v:shape>
-          <o:OLEObject Type="Embed" ProgID="Equation.DSMT4" ShapeID="_x0000_i1321" DrawAspect="Content" ObjectID="_1778199137" r:id="rId612"/>
+          <o:OLEObject Type="Embed" ProgID="Equation.DSMT4" ShapeID="_x0000_i1321" DrawAspect="Content" ObjectID="_1778220833" r:id="rId612"/>
         </w:object>
       </w:r>
       <w:r>
@@ -32662,12 +33307,14 @@
         </w:rPr>
         <w:t xml:space="preserve"> is different from the control volume center. Hence, it is better to inter</w:t>
       </w:r>
+      <w:proofErr w:type="spellStart"/>
       <w:r>
         <w:rPr>
           <w:lang w:eastAsia="zh-CN"/>
         </w:rPr>
         <w:t>pret</w:t>
       </w:r>
+      <w:proofErr w:type="spellEnd"/>
       <w:r>
         <w:rPr>
           <w:lang w:eastAsia="zh-CN"/>
@@ -32768,7 +33415,7 @@
           <v:shape id="_x0000_i1322" type="#_x0000_t75" style="width:174.65pt;height:30.65pt" o:ole="">
             <v:imagedata r:id="rId613" o:title=""/>
           </v:shape>
-          <o:OLEObject Type="Embed" ProgID="Equation.DSMT4" ShapeID="_x0000_i1322" DrawAspect="Content" ObjectID="_1778199138" r:id="rId614"/>
+          <o:OLEObject Type="Embed" ProgID="Equation.DSMT4" ShapeID="_x0000_i1322" DrawAspect="Content" ObjectID="_1778220834" r:id="rId614"/>
         </w:object>
       </w:r>
       <w:r>
@@ -32847,7 +33494,7 @@
           <v:shape id="_x0000_i1323" type="#_x0000_t75" style="width:166.8pt;height:34.2pt" o:ole="">
             <v:imagedata r:id="rId615" o:title=""/>
           </v:shape>
-          <o:OLEObject Type="Embed" ProgID="Equation.DSMT4" ShapeID="_x0000_i1323" DrawAspect="Content" ObjectID="_1778199139" r:id="rId616"/>
+          <o:OLEObject Type="Embed" ProgID="Equation.DSMT4" ShapeID="_x0000_i1323" DrawAspect="Content" ObjectID="_1778220835" r:id="rId616"/>
         </w:object>
       </w:r>
       <w:r>
@@ -32904,7 +33551,7 @@
           <v:shape id="_x0000_i1324" type="#_x0000_t75" style="width:166.8pt;height:34.2pt" o:ole="">
             <v:imagedata r:id="rId617" o:title=""/>
           </v:shape>
-          <o:OLEObject Type="Embed" ProgID="Equation.DSMT4" ShapeID="_x0000_i1324" DrawAspect="Content" ObjectID="_1778199140" r:id="rId618"/>
+          <o:OLEObject Type="Embed" ProgID="Equation.DSMT4" ShapeID="_x0000_i1324" DrawAspect="Content" ObjectID="_1778220836" r:id="rId618"/>
         </w:object>
       </w:r>
       <w:r>
@@ -32961,7 +33608,7 @@
           <v:shape id="_x0000_i1325" type="#_x0000_t75" style="width:176.8pt;height:30.65pt" o:ole="">
             <v:imagedata r:id="rId619" o:title=""/>
           </v:shape>
-          <o:OLEObject Type="Embed" ProgID="Equation.DSMT4" ShapeID="_x0000_i1325" DrawAspect="Content" ObjectID="_1778199141" r:id="rId620"/>
+          <o:OLEObject Type="Embed" ProgID="Equation.DSMT4" ShapeID="_x0000_i1325" DrawAspect="Content" ObjectID="_1778220837" r:id="rId620"/>
         </w:object>
       </w:r>
       <w:r>
@@ -33207,7 +33854,7 @@
           <v:shape id="_x0000_i1326" type="#_x0000_t75" style="width:32.8pt;height:17.8pt" o:ole="">
             <v:imagedata r:id="rId621" o:title=""/>
           </v:shape>
-          <o:OLEObject Type="Embed" ProgID="Equation.DSMT4" ShapeID="_x0000_i1326" DrawAspect="Content" ObjectID="_1778199142" r:id="rId622"/>
+          <o:OLEObject Type="Embed" ProgID="Equation.DSMT4" ShapeID="_x0000_i1326" DrawAspect="Content" ObjectID="_1778220838" r:id="rId622"/>
         </w:object>
       </w:r>
       <w:r>
@@ -33259,7 +33906,21 @@
         <w:rPr>
           <w:lang w:eastAsia="zh-CN"/>
         </w:rPr>
-        <w:t>the formula can not be obtained by using Lagrange interpolation</w:t>
+        <w:t xml:space="preserve">the formula </w:t>
+      </w:r>
+      <w:proofErr w:type="spellStart"/>
+      <w:r>
+        <w:rPr>
+          <w:lang w:eastAsia="zh-CN"/>
+        </w:rPr>
+        <w:t>can not</w:t>
+      </w:r>
+      <w:proofErr w:type="spellEnd"/>
+      <w:r>
+        <w:rPr>
+          <w:lang w:eastAsia="zh-CN"/>
+        </w:rPr>
+        <w:t xml:space="preserve"> be obtained by using Lagrange interpolation</w:t>
       </w:r>
       <w:r>
         <w:rPr>

</xml_diff>

<commit_message>
postprocessing codes added to utils
</commit_message>
<xml_diff>
--- a/docs/CaNS_Theory.docx
+++ b/docs/CaNS_Theory.docx
@@ -284,7 +284,7 @@
           <v:shape id="_x0000_i1025" type="#_x0000_t75" style="width:154pt;height:34.95pt" o:ole="">
             <v:imagedata r:id="rId8" o:title=""/>
           </v:shape>
-          <o:OLEObject Type="Embed" ProgID="Equation.DSMT4" ShapeID="_x0000_i1025" DrawAspect="Content" ObjectID="_1778393110" r:id="rId9"/>
+          <o:OLEObject Type="Embed" ProgID="Equation.DSMT4" ShapeID="_x0000_i1025" DrawAspect="Content" ObjectID="_1778652729" r:id="rId9"/>
         </w:object>
       </w:r>
       <w:r>
@@ -497,7 +497,7 @@
           <v:shape id="_x0000_i1026" type="#_x0000_t75" style="width:340.05pt;height:37.8pt" o:ole="">
             <v:imagedata r:id="rId10" o:title=""/>
           </v:shape>
-          <o:OLEObject Type="Embed" ProgID="Equation.DSMT4" ShapeID="_x0000_i1026" DrawAspect="Content" ObjectID="_1778393111" r:id="rId11"/>
+          <o:OLEObject Type="Embed" ProgID="Equation.DSMT4" ShapeID="_x0000_i1026" DrawAspect="Content" ObjectID="_1778652730" r:id="rId11"/>
         </w:object>
       </w:r>
       <w:r>
@@ -554,7 +554,7 @@
           <v:shape id="_x0000_i1027" type="#_x0000_t75" style="width:443.4pt;height:86.25pt" o:ole="">
             <v:imagedata r:id="rId12" o:title=""/>
           </v:shape>
-          <o:OLEObject Type="Embed" ProgID="Equation.DSMT4" ShapeID="_x0000_i1027" DrawAspect="Content" ObjectID="_1778393112" r:id="rId13"/>
+          <o:OLEObject Type="Embed" ProgID="Equation.DSMT4" ShapeID="_x0000_i1027" DrawAspect="Content" ObjectID="_1778652731" r:id="rId13"/>
         </w:object>
       </w:r>
       <w:r>
@@ -651,7 +651,7 @@
           <v:shape id="_x0000_i1028" type="#_x0000_t75" style="width:332.2pt;height:37.8pt" o:ole="">
             <v:imagedata r:id="rId14" o:title=""/>
           </v:shape>
-          <o:OLEObject Type="Embed" ProgID="Equation.DSMT4" ShapeID="_x0000_i1028" DrawAspect="Content" ObjectID="_1778393113" r:id="rId15"/>
+          <o:OLEObject Type="Embed" ProgID="Equation.DSMT4" ShapeID="_x0000_i1028" DrawAspect="Content" ObjectID="_1778652732" r:id="rId15"/>
         </w:object>
       </w:r>
       <w:r>
@@ -707,7 +707,7 @@
           <v:shape id="_x0000_i1029" type="#_x0000_t75" style="width:440.55pt;height:86.25pt" o:ole="">
             <v:imagedata r:id="rId16" o:title=""/>
           </v:shape>
-          <o:OLEObject Type="Embed" ProgID="Equation.DSMT4" ShapeID="_x0000_i1029" DrawAspect="Content" ObjectID="_1778393114" r:id="rId17"/>
+          <o:OLEObject Type="Embed" ProgID="Equation.DSMT4" ShapeID="_x0000_i1029" DrawAspect="Content" ObjectID="_1778652733" r:id="rId17"/>
         </w:object>
       </w:r>
       <w:r>
@@ -809,7 +809,7 @@
           <v:shape id="_x0000_i1030" type="#_x0000_t75" style="width:181.8pt;height:34.95pt" o:ole="">
             <v:imagedata r:id="rId18" o:title=""/>
           </v:shape>
-          <o:OLEObject Type="Embed" ProgID="Equation.DSMT4" ShapeID="_x0000_i1030" DrawAspect="Content" ObjectID="_1778393115" r:id="rId19"/>
+          <o:OLEObject Type="Embed" ProgID="Equation.DSMT4" ShapeID="_x0000_i1030" DrawAspect="Content" ObjectID="_1778652734" r:id="rId19"/>
         </w:object>
       </w:r>
       <w:r>
@@ -866,7 +866,7 @@
           <v:shape id="_x0000_i1031" type="#_x0000_t75" style="width:99.8pt;height:70.55pt" o:ole="">
             <v:imagedata r:id="rId20" o:title=""/>
           </v:shape>
-          <o:OLEObject Type="Embed" ProgID="Equation.DSMT4" ShapeID="_x0000_i1031" DrawAspect="Content" ObjectID="_1778393116" r:id="rId21"/>
+          <o:OLEObject Type="Embed" ProgID="Equation.DSMT4" ShapeID="_x0000_i1031" DrawAspect="Content" ObjectID="_1778652735" r:id="rId21"/>
         </w:object>
       </w:r>
       <w:r>
@@ -1193,7 +1193,7 @@
           <v:shape id="_x0000_i1032" type="#_x0000_t75" style="width:17.1pt;height:32.8pt" o:ole="">
             <v:imagedata r:id="rId23" o:title=""/>
           </v:shape>
-          <o:OLEObject Type="Embed" ProgID="Equation.DSMT4" ShapeID="_x0000_i1032" DrawAspect="Content" ObjectID="_1778393117" r:id="rId24"/>
+          <o:OLEObject Type="Embed" ProgID="Equation.DSMT4" ShapeID="_x0000_i1032" DrawAspect="Content" ObjectID="_1778652736" r:id="rId24"/>
         </w:object>
       </w:r>
       <w:r>
@@ -1213,7 +1213,7 @@
           <v:shape id="_x0000_i1033" type="#_x0000_t75" style="width:16.4pt;height:32.8pt" o:ole="">
             <v:imagedata r:id="rId25" o:title=""/>
           </v:shape>
-          <o:OLEObject Type="Embed" ProgID="Equation.DSMT4" ShapeID="_x0000_i1033" DrawAspect="Content" ObjectID="_1778393118" r:id="rId26"/>
+          <o:OLEObject Type="Embed" ProgID="Equation.DSMT4" ShapeID="_x0000_i1033" DrawAspect="Content" ObjectID="_1778652737" r:id="rId26"/>
         </w:object>
       </w:r>
       <w:r>
@@ -1227,7 +1227,7 @@
           <v:shape id="_x0000_i1034" type="#_x0000_t75" style="width:17.1pt;height:32.8pt" o:ole="">
             <v:imagedata r:id="rId27" o:title=""/>
           </v:shape>
-          <o:OLEObject Type="Embed" ProgID="Equation.DSMT4" ShapeID="_x0000_i1034" DrawAspect="Content" ObjectID="_1778393119" r:id="rId28"/>
+          <o:OLEObject Type="Embed" ProgID="Equation.DSMT4" ShapeID="_x0000_i1034" DrawAspect="Content" ObjectID="_1778652738" r:id="rId28"/>
         </w:object>
       </w:r>
       <w:r>
@@ -1241,7 +1241,7 @@
           <v:shape id="_x0000_i1035" type="#_x0000_t75" style="width:19.25pt;height:32.8pt" o:ole="">
             <v:imagedata r:id="rId29" o:title=""/>
           </v:shape>
-          <o:OLEObject Type="Embed" ProgID="Equation.DSMT4" ShapeID="_x0000_i1035" DrawAspect="Content" ObjectID="_1778393120" r:id="rId30"/>
+          <o:OLEObject Type="Embed" ProgID="Equation.DSMT4" ShapeID="_x0000_i1035" DrawAspect="Content" ObjectID="_1778652739" r:id="rId30"/>
         </w:object>
       </w:r>
       <w:r>
@@ -1307,7 +1307,7 @@
           <v:shape id="_x0000_i1036" type="#_x0000_t75" style="width:201.05pt;height:32.1pt" o:ole="">
             <v:imagedata r:id="rId31" o:title=""/>
           </v:shape>
-          <o:OLEObject Type="Embed" ProgID="Equation.DSMT4" ShapeID="_x0000_i1036" DrawAspect="Content" ObjectID="_1778393121" r:id="rId32"/>
+          <o:OLEObject Type="Embed" ProgID="Equation.DSMT4" ShapeID="_x0000_i1036" DrawAspect="Content" ObjectID="_1778652740" r:id="rId32"/>
         </w:object>
       </w:r>
       <w:r>
@@ -1333,7 +1333,7 @@
           <v:shape id="_x0000_i1037" type="#_x0000_t75" style="width:217.45pt;height:39.9pt" o:ole="">
             <v:imagedata r:id="rId33" o:title=""/>
           </v:shape>
-          <o:OLEObject Type="Embed" ProgID="Equation.DSMT4" ShapeID="_x0000_i1037" DrawAspect="Content" ObjectID="_1778393122" r:id="rId34"/>
+          <o:OLEObject Type="Embed" ProgID="Equation.DSMT4" ShapeID="_x0000_i1037" DrawAspect="Content" ObjectID="_1778652741" r:id="rId34"/>
         </w:object>
       </w:r>
       <w:r>
@@ -1362,7 +1362,7 @@
           <v:shape id="_x0000_i1038" type="#_x0000_t75" style="width:10.7pt;height:13.55pt" o:ole="">
             <v:imagedata r:id="rId35" o:title=""/>
           </v:shape>
-          <o:OLEObject Type="Embed" ProgID="Equation.DSMT4" ShapeID="_x0000_i1038" DrawAspect="Content" ObjectID="_1778393123" r:id="rId36"/>
+          <o:OLEObject Type="Embed" ProgID="Equation.DSMT4" ShapeID="_x0000_i1038" DrawAspect="Content" ObjectID="_1778652742" r:id="rId36"/>
         </w:object>
       </w:r>
       <w:r>
@@ -1659,7 +1659,7 @@
           <v:shape id="_x0000_i1039" type="#_x0000_t75" style="width:60.6pt;height:22.1pt" o:ole="">
             <v:imagedata r:id="rId37" o:title=""/>
           </v:shape>
-          <o:OLEObject Type="Embed" ProgID="Equation.DSMT4" ShapeID="_x0000_i1039" DrawAspect="Content" ObjectID="_1778393124" r:id="rId38"/>
+          <o:OLEObject Type="Embed" ProgID="Equation.DSMT4" ShapeID="_x0000_i1039" DrawAspect="Content" ObjectID="_1778652743" r:id="rId38"/>
         </w:object>
       </w:r>
       <w:r>
@@ -1679,7 +1679,7 @@
           <v:shape id="_x0000_i1040" type="#_x0000_t75" style="width:1in;height:39.9pt" o:ole="">
             <v:imagedata r:id="rId39" o:title=""/>
           </v:shape>
-          <o:OLEObject Type="Embed" ProgID="Equation.DSMT4" ShapeID="_x0000_i1040" DrawAspect="Content" ObjectID="_1778393125" r:id="rId40"/>
+          <o:OLEObject Type="Embed" ProgID="Equation.DSMT4" ShapeID="_x0000_i1040" DrawAspect="Content" ObjectID="_1778652744" r:id="rId40"/>
         </w:object>
       </w:r>
       <w:r>
@@ -1972,7 +1972,7 @@
                 <v:shape id="_x0000_i1041" type="#_x0000_t75" style="width:57.05pt;height:22.1pt" o:ole="">
                   <v:imagedata r:id="rId41" o:title=""/>
                 </v:shape>
-                <o:OLEObject Type="Embed" ProgID="Equation.DSMT4" ShapeID="_x0000_i1041" DrawAspect="Content" ObjectID="_1778393126" r:id="rId42"/>
+                <o:OLEObject Type="Embed" ProgID="Equation.DSMT4" ShapeID="_x0000_i1041" DrawAspect="Content" ObjectID="_1778652745" r:id="rId42"/>
               </w:object>
             </w:r>
           </w:p>
@@ -1995,7 +1995,7 @@
                 <v:shape id="_x0000_i1042" type="#_x0000_t75" style="width:77pt;height:22.1pt" o:ole="">
                   <v:imagedata r:id="rId43" o:title=""/>
                 </v:shape>
-                <o:OLEObject Type="Embed" ProgID="Equation.DSMT4" ShapeID="_x0000_i1042" DrawAspect="Content" ObjectID="_1778393127" r:id="rId44"/>
+                <o:OLEObject Type="Embed" ProgID="Equation.DSMT4" ShapeID="_x0000_i1042" DrawAspect="Content" ObjectID="_1778652746" r:id="rId44"/>
               </w:object>
             </w:r>
             <w:r>
@@ -2012,7 +2012,7 @@
                 <v:shape id="_x0000_i1043" type="#_x0000_t75" style="width:62pt;height:19.25pt" o:ole="">
                   <v:imagedata r:id="rId45" o:title=""/>
                 </v:shape>
-                <o:OLEObject Type="Embed" ProgID="Equation.DSMT4" ShapeID="_x0000_i1043" DrawAspect="Content" ObjectID="_1778393128" r:id="rId46"/>
+                <o:OLEObject Type="Embed" ProgID="Equation.DSMT4" ShapeID="_x0000_i1043" DrawAspect="Content" ObjectID="_1778652747" r:id="rId46"/>
               </w:object>
             </w:r>
             <w:r>
@@ -2110,7 +2110,7 @@
                 <v:shape id="_x0000_i1044" type="#_x0000_t75" style="width:86.95pt;height:39.2pt" o:ole="">
                   <v:imagedata r:id="rId47" o:title=""/>
                 </v:shape>
-                <o:OLEObject Type="Embed" ProgID="Equation.DSMT4" ShapeID="_x0000_i1044" DrawAspect="Content" ObjectID="_1778393129" r:id="rId48"/>
+                <o:OLEObject Type="Embed" ProgID="Equation.DSMT4" ShapeID="_x0000_i1044" DrawAspect="Content" ObjectID="_1778652748" r:id="rId48"/>
               </w:object>
             </w:r>
           </w:p>
@@ -2133,7 +2133,7 @@
                 <v:shape id="_x0000_i1045" type="#_x0000_t75" style="width:111.2pt;height:39.2pt" o:ole="">
                   <v:imagedata r:id="rId49" o:title=""/>
                 </v:shape>
-                <o:OLEObject Type="Embed" ProgID="Equation.DSMT4" ShapeID="_x0000_i1045" DrawAspect="Content" ObjectID="_1778393130" r:id="rId50"/>
+                <o:OLEObject Type="Embed" ProgID="Equation.DSMT4" ShapeID="_x0000_i1045" DrawAspect="Content" ObjectID="_1778652749" r:id="rId50"/>
               </w:object>
             </w:r>
             <w:r>
@@ -2437,7 +2437,7 @@
           <v:shape id="_x0000_i1046" type="#_x0000_t75" style="width:17.1pt;height:32.8pt" o:ole="">
             <v:imagedata r:id="rId52" o:title=""/>
           </v:shape>
-          <o:OLEObject Type="Embed" ProgID="Equation.DSMT4" ShapeID="_x0000_i1046" DrawAspect="Content" ObjectID="_1778393131" r:id="rId53"/>
+          <o:OLEObject Type="Embed" ProgID="Equation.DSMT4" ShapeID="_x0000_i1046" DrawAspect="Content" ObjectID="_1778652750" r:id="rId53"/>
         </w:object>
       </w:r>
       <w:r>
@@ -2546,7 +2546,7 @@
           <v:shape id="_x0000_i1047" type="#_x0000_t75" style="width:134pt;height:39.9pt" o:ole="">
             <v:imagedata r:id="rId54" o:title=""/>
           </v:shape>
-          <o:OLEObject Type="Embed" ProgID="Equation.DSMT4" ShapeID="_x0000_i1047" DrawAspect="Content" ObjectID="_1778393132" r:id="rId55"/>
+          <o:OLEObject Type="Embed" ProgID="Equation.DSMT4" ShapeID="_x0000_i1047" DrawAspect="Content" ObjectID="_1778652751" r:id="rId55"/>
         </w:object>
       </w:r>
       <w:r>
@@ -2650,7 +2650,7 @@
           <v:shape id="_x0000_i1048" type="#_x0000_t75" style="width:134pt;height:39.9pt" o:ole="">
             <v:imagedata r:id="rId54" o:title=""/>
           </v:shape>
-          <o:OLEObject Type="Embed" ProgID="Equation.DSMT4" ShapeID="_x0000_i1048" DrawAspect="Content" ObjectID="_1778393133" r:id="rId56"/>
+          <o:OLEObject Type="Embed" ProgID="Equation.DSMT4" ShapeID="_x0000_i1048" DrawAspect="Content" ObjectID="_1778652752" r:id="rId56"/>
         </w:object>
       </w:r>
       <w:r>
@@ -2691,7 +2691,7 @@
           <v:shape id="_x0000_i1049" type="#_x0000_t75" style="width:134pt;height:39.9pt" o:ole="">
             <v:imagedata r:id="rId54" o:title=""/>
           </v:shape>
-          <o:OLEObject Type="Embed" ProgID="Equation.DSMT4" ShapeID="_x0000_i1049" DrawAspect="Content" ObjectID="_1778393134" r:id="rId57"/>
+          <o:OLEObject Type="Embed" ProgID="Equation.DSMT4" ShapeID="_x0000_i1049" DrawAspect="Content" ObjectID="_1778652753" r:id="rId57"/>
         </w:object>
       </w:r>
       <w:r>
@@ -2712,7 +2712,7 @@
           <v:shape id="_x0000_i1050" type="#_x0000_t75" style="width:19.25pt;height:17.1pt" o:ole="">
             <v:imagedata r:id="rId58" o:title=""/>
           </v:shape>
-          <o:OLEObject Type="Embed" ProgID="Equation.DSMT4" ShapeID="_x0000_i1050" DrawAspect="Content" ObjectID="_1778393135" r:id="rId59"/>
+          <o:OLEObject Type="Embed" ProgID="Equation.DSMT4" ShapeID="_x0000_i1050" DrawAspect="Content" ObjectID="_1778652754" r:id="rId59"/>
         </w:object>
       </w:r>
       <w:bookmarkEnd w:id="8"/>
@@ -2727,7 +2727,7 @@
           <v:shape id="_x0000_i1051" type="#_x0000_t75" style="width:96.95pt;height:37.05pt" o:ole="">
             <v:imagedata r:id="rId60" o:title=""/>
           </v:shape>
-          <o:OLEObject Type="Embed" ProgID="Equation.DSMT4" ShapeID="_x0000_i1051" DrawAspect="Content" ObjectID="_1778393136" r:id="rId61"/>
+          <o:OLEObject Type="Embed" ProgID="Equation.DSMT4" ShapeID="_x0000_i1051" DrawAspect="Content" ObjectID="_1778652755" r:id="rId61"/>
         </w:object>
       </w:r>
       <w:r>
@@ -2753,7 +2753,7 @@
           <v:shape id="_x0000_i1052" type="#_x0000_t75" style="width:168.95pt;height:39.9pt" o:ole="">
             <v:imagedata r:id="rId62" o:title=""/>
           </v:shape>
-          <o:OLEObject Type="Embed" ProgID="Equation.DSMT4" ShapeID="_x0000_i1052" DrawAspect="Content" ObjectID="_1778393137" r:id="rId63"/>
+          <o:OLEObject Type="Embed" ProgID="Equation.DSMT4" ShapeID="_x0000_i1052" DrawAspect="Content" ObjectID="_1778652756" r:id="rId63"/>
         </w:object>
       </w:r>
       <w:r>
@@ -2770,7 +2770,7 @@
           <v:shape id="_x0000_i1053" type="#_x0000_t75" style="width:86.95pt;height:37.8pt" o:ole="">
             <v:imagedata r:id="rId64" o:title=""/>
           </v:shape>
-          <o:OLEObject Type="Embed" ProgID="Equation.DSMT4" ShapeID="_x0000_i1053" DrawAspect="Content" ObjectID="_1778393138" r:id="rId65"/>
+          <o:OLEObject Type="Embed" ProgID="Equation.DSMT4" ShapeID="_x0000_i1053" DrawAspect="Content" ObjectID="_1778652757" r:id="rId65"/>
         </w:object>
       </w:r>
       <w:r>
@@ -2790,7 +2790,7 @@
           <v:shape id="_x0000_i1054" type="#_x0000_t75" style="width:111.9pt;height:47.05pt" o:ole="">
             <v:imagedata r:id="rId66" o:title=""/>
           </v:shape>
-          <o:OLEObject Type="Embed" ProgID="Equation.DSMT4" ShapeID="_x0000_i1054" DrawAspect="Content" ObjectID="_1778393139" r:id="rId67"/>
+          <o:OLEObject Type="Embed" ProgID="Equation.DSMT4" ShapeID="_x0000_i1054" DrawAspect="Content" ObjectID="_1778652758" r:id="rId67"/>
         </w:object>
       </w:r>
       <w:r>
@@ -3228,7 +3228,7 @@
           <v:shape id="_x0000_i1055" type="#_x0000_t75" style="width:101.25pt;height:34.95pt" o:ole="">
             <v:imagedata r:id="rId70" o:title=""/>
           </v:shape>
-          <o:OLEObject Type="Embed" ProgID="Equation.DSMT4" ShapeID="_x0000_i1055" DrawAspect="Content" ObjectID="_1778393140" r:id="rId71"/>
+          <o:OLEObject Type="Embed" ProgID="Equation.DSMT4" ShapeID="_x0000_i1055" DrawAspect="Content" ObjectID="_1778652759" r:id="rId71"/>
         </w:object>
       </w:r>
       <w:r>
@@ -3328,7 +3328,7 @@
           <v:shape id="_x0000_i1056" type="#_x0000_t75" style="width:11.4pt;height:13.55pt" o:ole="">
             <v:imagedata r:id="rId72" o:title=""/>
           </v:shape>
-          <o:OLEObject Type="Embed" ProgID="Equation.DSMT4" ShapeID="_x0000_i1056" DrawAspect="Content" ObjectID="_1778393141" r:id="rId73"/>
+          <o:OLEObject Type="Embed" ProgID="Equation.DSMT4" ShapeID="_x0000_i1056" DrawAspect="Content" ObjectID="_1778652760" r:id="rId73"/>
         </w:object>
       </w:r>
       <w:r>
@@ -3342,7 +3342,7 @@
           <v:shape id="_x0000_i1057" type="#_x0000_t75" style="width:10pt;height:14.25pt" o:ole="">
             <v:imagedata r:id="rId74" o:title=""/>
           </v:shape>
-          <o:OLEObject Type="Embed" ProgID="Equation.DSMT4" ShapeID="_x0000_i1057" DrawAspect="Content" ObjectID="_1778393142" r:id="rId75"/>
+          <o:OLEObject Type="Embed" ProgID="Equation.DSMT4" ShapeID="_x0000_i1057" DrawAspect="Content" ObjectID="_1778652761" r:id="rId75"/>
         </w:object>
       </w:r>
       <w:r>
@@ -3356,7 +3356,7 @@
           <v:shape id="_x0000_i1058" type="#_x0000_t75" style="width:34.95pt;height:14.25pt" o:ole="">
             <v:imagedata r:id="rId76" o:title=""/>
           </v:shape>
-          <o:OLEObject Type="Embed" ProgID="Equation.DSMT4" ShapeID="_x0000_i1058" DrawAspect="Content" ObjectID="_1778393143" r:id="rId77"/>
+          <o:OLEObject Type="Embed" ProgID="Equation.DSMT4" ShapeID="_x0000_i1058" DrawAspect="Content" ObjectID="_1778652762" r:id="rId77"/>
         </w:object>
       </w:r>
       <w:r>
@@ -3370,7 +3370,7 @@
           <v:shape id="_x0000_i1059" type="#_x0000_t75" style="width:11.4pt;height:13.55pt" o:ole="">
             <v:imagedata r:id="rId72" o:title=""/>
           </v:shape>
-          <o:OLEObject Type="Embed" ProgID="Equation.DSMT4" ShapeID="_x0000_i1059" DrawAspect="Content" ObjectID="_1778393144" r:id="rId78"/>
+          <o:OLEObject Type="Embed" ProgID="Equation.DSMT4" ShapeID="_x0000_i1059" DrawAspect="Content" ObjectID="_1778652763" r:id="rId78"/>
         </w:object>
       </w:r>
       <w:r>
@@ -3544,7 +3544,7 @@
           <v:shape id="_x0000_i1060" type="#_x0000_t75" style="width:60.6pt;height:17.1pt" o:ole="">
             <v:imagedata r:id="rId79" o:title=""/>
           </v:shape>
-          <o:OLEObject Type="Embed" ProgID="Equation.DSMT4" ShapeID="_x0000_i1060" DrawAspect="Content" ObjectID="_1778393145" r:id="rId80"/>
+          <o:OLEObject Type="Embed" ProgID="Equation.DSMT4" ShapeID="_x0000_i1060" DrawAspect="Content" ObjectID="_1778652764" r:id="rId80"/>
         </w:object>
       </w:r>
       <w:r>
@@ -3558,7 +3558,7 @@
           <v:shape id="_x0000_i1061" type="#_x0000_t75" style="width:62pt;height:19.25pt" o:ole="">
             <v:imagedata r:id="rId81" o:title=""/>
           </v:shape>
-          <o:OLEObject Type="Embed" ProgID="Equation.DSMT4" ShapeID="_x0000_i1061" DrawAspect="Content" ObjectID="_1778393146" r:id="rId82"/>
+          <o:OLEObject Type="Embed" ProgID="Equation.DSMT4" ShapeID="_x0000_i1061" DrawAspect="Content" ObjectID="_1778652765" r:id="rId82"/>
         </w:object>
       </w:r>
       <w:r>
@@ -3575,7 +3575,7 @@
           <v:shape id="_x0000_i1062" type="#_x0000_t75" style="width:16.4pt;height:17.1pt" o:ole="">
             <v:imagedata r:id="rId83" o:title=""/>
           </v:shape>
-          <o:OLEObject Type="Embed" ProgID="Equation.DSMT4" ShapeID="_x0000_i1062" DrawAspect="Content" ObjectID="_1778393147" r:id="rId84"/>
+          <o:OLEObject Type="Embed" ProgID="Equation.DSMT4" ShapeID="_x0000_i1062" DrawAspect="Content" ObjectID="_1778652766" r:id="rId84"/>
         </w:object>
       </w:r>
       <w:r>
@@ -3589,7 +3589,7 @@
           <v:shape id="_x0000_i1063" type="#_x0000_t75" style="width:16.4pt;height:19.25pt" o:ole="">
             <v:imagedata r:id="rId85" o:title=""/>
           </v:shape>
-          <o:OLEObject Type="Embed" ProgID="Equation.DSMT4" ShapeID="_x0000_i1063" DrawAspect="Content" ObjectID="_1778393148" r:id="rId86"/>
+          <o:OLEObject Type="Embed" ProgID="Equation.DSMT4" ShapeID="_x0000_i1063" DrawAspect="Content" ObjectID="_1778652767" r:id="rId86"/>
         </w:object>
       </w:r>
       <w:r>
@@ -3631,7 +3631,7 @@
           <v:shape id="_x0000_i1064" type="#_x0000_t75" style="width:372.1pt;height:34.95pt" o:ole="">
             <v:imagedata r:id="rId87" o:title=""/>
           </v:shape>
-          <o:OLEObject Type="Embed" ProgID="Equation.DSMT4" ShapeID="_x0000_i1064" DrawAspect="Content" ObjectID="_1778393149" r:id="rId88"/>
+          <o:OLEObject Type="Embed" ProgID="Equation.DSMT4" ShapeID="_x0000_i1064" DrawAspect="Content" ObjectID="_1778652768" r:id="rId88"/>
         </w:object>
       </w:r>
       <w:r>
@@ -3721,7 +3721,7 @@
           <v:shape id="_x0000_i1065" type="#_x0000_t75" style="width:116.9pt;height:39.9pt" o:ole="">
             <v:imagedata r:id="rId89" o:title=""/>
           </v:shape>
-          <o:OLEObject Type="Embed" ProgID="Equation.DSMT4" ShapeID="_x0000_i1065" DrawAspect="Content" ObjectID="_1778393150" r:id="rId90"/>
+          <o:OLEObject Type="Embed" ProgID="Equation.DSMT4" ShapeID="_x0000_i1065" DrawAspect="Content" ObjectID="_1778652769" r:id="rId90"/>
         </w:object>
       </w:r>
       <w:r>
@@ -3818,7 +3818,7 @@
           <v:shape id="_x0000_i1066" type="#_x0000_t75" style="width:130.45pt;height:42.05pt" o:ole="">
             <v:imagedata r:id="rId91" o:title=""/>
           </v:shape>
-          <o:OLEObject Type="Embed" ProgID="Equation.DSMT4" ShapeID="_x0000_i1066" DrawAspect="Content" ObjectID="_1778393151" r:id="rId92"/>
+          <o:OLEObject Type="Embed" ProgID="Equation.DSMT4" ShapeID="_x0000_i1066" DrawAspect="Content" ObjectID="_1778652770" r:id="rId92"/>
         </w:object>
       </w:r>
       <w:r>
@@ -3885,7 +3885,7 @@
           <v:shape id="_x0000_i1067" type="#_x0000_t75" style="width:350pt;height:44.9pt" o:ole="">
             <v:imagedata r:id="rId93" o:title=""/>
           </v:shape>
-          <o:OLEObject Type="Embed" ProgID="Equation.DSMT4" ShapeID="_x0000_i1067" DrawAspect="Content" ObjectID="_1778393152" r:id="rId94"/>
+          <o:OLEObject Type="Embed" ProgID="Equation.DSMT4" ShapeID="_x0000_i1067" DrawAspect="Content" ObjectID="_1778652771" r:id="rId94"/>
         </w:object>
       </w:r>
       <w:r>
@@ -4100,7 +4100,7 @@
           <v:shape id="_x0000_i1068" type="#_x0000_t75" style="width:268.05pt;height:214.55pt" o:ole="">
             <v:imagedata r:id="rId95" o:title=""/>
           </v:shape>
-          <o:OLEObject Type="Embed" ProgID="Equation.DSMT4" ShapeID="_x0000_i1068" DrawAspect="Content" ObjectID="_1778393153" r:id="rId96"/>
+          <o:OLEObject Type="Embed" ProgID="Equation.DSMT4" ShapeID="_x0000_i1068" DrawAspect="Content" ObjectID="_1778652772" r:id="rId96"/>
         </w:object>
       </w:r>
       <w:r>
@@ -4199,7 +4199,7 @@
           <v:shape id="_x0000_i1069" type="#_x0000_t75" style="width:246.65pt;height:57.75pt" o:ole="">
             <v:imagedata r:id="rId97" o:title=""/>
           </v:shape>
-          <o:OLEObject Type="Embed" ProgID="Equation.DSMT4" ShapeID="_x0000_i1069" DrawAspect="Content" ObjectID="_1778393154" r:id="rId98"/>
+          <o:OLEObject Type="Embed" ProgID="Equation.DSMT4" ShapeID="_x0000_i1069" DrawAspect="Content" ObjectID="_1778652773" r:id="rId98"/>
         </w:object>
       </w:r>
       <w:r>
@@ -4255,7 +4255,7 @@
           <v:shape id="_x0000_i1070" type="#_x0000_t75" style="width:247.35pt;height:61.3pt" o:ole="">
             <v:imagedata r:id="rId99" o:title=""/>
           </v:shape>
-          <o:OLEObject Type="Embed" ProgID="Equation.DSMT4" ShapeID="_x0000_i1070" DrawAspect="Content" ObjectID="_1778393155" r:id="rId100"/>
+          <o:OLEObject Type="Embed" ProgID="Equation.DSMT4" ShapeID="_x0000_i1070" DrawAspect="Content" ObjectID="_1778652774" r:id="rId100"/>
         </w:object>
       </w:r>
       <w:r>
@@ -4312,7 +4312,7 @@
           <v:shape id="_x0000_i1071" type="#_x0000_t75" style="width:10.7pt;height:14.25pt" o:ole="">
             <v:imagedata r:id="rId101" o:title=""/>
           </v:shape>
-          <o:OLEObject Type="Embed" ProgID="Equation.DSMT4" ShapeID="_x0000_i1071" DrawAspect="Content" ObjectID="_1778393156" r:id="rId102"/>
+          <o:OLEObject Type="Embed" ProgID="Equation.DSMT4" ShapeID="_x0000_i1071" DrawAspect="Content" ObjectID="_1778652775" r:id="rId102"/>
         </w:object>
       </w:r>
       <w:r>
@@ -4332,7 +4332,7 @@
           <v:shape id="_x0000_i1072" type="#_x0000_t75" style="width:22.1pt;height:15.7pt" o:ole="">
             <v:imagedata r:id="rId103" o:title=""/>
           </v:shape>
-          <o:OLEObject Type="Embed" ProgID="Equation.DSMT4" ShapeID="_x0000_i1072" DrawAspect="Content" ObjectID="_1778393157" r:id="rId104"/>
+          <o:OLEObject Type="Embed" ProgID="Equation.DSMT4" ShapeID="_x0000_i1072" DrawAspect="Content" ObjectID="_1778652776" r:id="rId104"/>
         </w:object>
       </w:r>
       <w:r>
@@ -4476,7 +4476,7 @@
           <v:shape id="_x0000_i1073" type="#_x0000_t75" style="width:161.1pt;height:39.2pt" o:ole="">
             <v:imagedata r:id="rId105" o:title=""/>
           </v:shape>
-          <o:OLEObject Type="Embed" ProgID="Equation.DSMT4" ShapeID="_x0000_i1073" DrawAspect="Content" ObjectID="_1778393158" r:id="rId106"/>
+          <o:OLEObject Type="Embed" ProgID="Equation.DSMT4" ShapeID="_x0000_i1073" DrawAspect="Content" ObjectID="_1778652777" r:id="rId106"/>
         </w:object>
       </w:r>
       <w:r>
@@ -4549,7 +4549,7 @@
           <v:shape id="_x0000_i1074" type="#_x0000_t75" style="width:39.9pt;height:22.1pt" o:ole="">
             <v:imagedata r:id="rId107" o:title=""/>
           </v:shape>
-          <o:OLEObject Type="Embed" ProgID="Equation.DSMT4" ShapeID="_x0000_i1074" DrawAspect="Content" ObjectID="_1778393159" r:id="rId108"/>
+          <o:OLEObject Type="Embed" ProgID="Equation.DSMT4" ShapeID="_x0000_i1074" DrawAspect="Content" ObjectID="_1778652778" r:id="rId108"/>
         </w:object>
       </w:r>
       <w:r>
@@ -4791,7 +4791,7 @@
           <v:shape id="_x0000_i1075" type="#_x0000_t75" style="width:168.95pt;height:39.2pt" o:ole="">
             <v:imagedata r:id="rId109" o:title=""/>
           </v:shape>
-          <o:OLEObject Type="Embed" ProgID="Equation.DSMT4" ShapeID="_x0000_i1075" DrawAspect="Content" ObjectID="_1778393160" r:id="rId110"/>
+          <o:OLEObject Type="Embed" ProgID="Equation.DSMT4" ShapeID="_x0000_i1075" DrawAspect="Content" ObjectID="_1778652779" r:id="rId110"/>
         </w:object>
       </w:r>
       <w:r>
@@ -5658,7 +5658,7 @@
           <v:shape id="_x0000_i1076" type="#_x0000_t75" style="width:315.8pt;height:42.05pt" o:ole="">
             <v:imagedata r:id="rId111" o:title=""/>
           </v:shape>
-          <o:OLEObject Type="Embed" ProgID="Equation.DSMT4" ShapeID="_x0000_i1076" DrawAspect="Content" ObjectID="_1778393161" r:id="rId112"/>
+          <o:OLEObject Type="Embed" ProgID="Equation.DSMT4" ShapeID="_x0000_i1076" DrawAspect="Content" ObjectID="_1778652780" r:id="rId112"/>
         </w:object>
       </w:r>
       <w:r>
@@ -5865,7 +5865,7 @@
           <v:shape id="_x0000_i1077" type="#_x0000_t75" style="width:273.75pt;height:75.55pt" o:ole="">
             <v:imagedata r:id="rId113" o:title=""/>
           </v:shape>
-          <o:OLEObject Type="Embed" ProgID="Equation.DSMT4" ShapeID="_x0000_i1077" DrawAspect="Content" ObjectID="_1778393162" r:id="rId114"/>
+          <o:OLEObject Type="Embed" ProgID="Equation.DSMT4" ShapeID="_x0000_i1077" DrawAspect="Content" ObjectID="_1778652781" r:id="rId114"/>
         </w:object>
       </w:r>
       <w:r>
@@ -5956,7 +5956,7 @@
           <v:shape id="_x0000_i1078" type="#_x0000_t75" style="width:246.65pt;height:57.75pt" o:ole="">
             <v:imagedata r:id="rId115" o:title=""/>
           </v:shape>
-          <o:OLEObject Type="Embed" ProgID="Equation.DSMT4" ShapeID="_x0000_i1078" DrawAspect="Content" ObjectID="_1778393163" r:id="rId116"/>
+          <o:OLEObject Type="Embed" ProgID="Equation.DSMT4" ShapeID="_x0000_i1078" DrawAspect="Content" ObjectID="_1778652782" r:id="rId116"/>
         </w:object>
       </w:r>
       <w:r>
@@ -6012,7 +6012,7 @@
           <v:shape id="_x0000_i1079" type="#_x0000_t75" style="width:243.8pt;height:61.3pt" o:ole="">
             <v:imagedata r:id="rId117" o:title=""/>
           </v:shape>
-          <o:OLEObject Type="Embed" ProgID="Equation.DSMT4" ShapeID="_x0000_i1079" DrawAspect="Content" ObjectID="_1778393164" r:id="rId118"/>
+          <o:OLEObject Type="Embed" ProgID="Equation.DSMT4" ShapeID="_x0000_i1079" DrawAspect="Content" ObjectID="_1778652783" r:id="rId118"/>
         </w:object>
       </w:r>
       <w:r>
@@ -6089,7 +6089,7 @@
           <v:shape id="_x0000_i1080" type="#_x0000_t75" style="width:161.1pt;height:39.2pt" o:ole="">
             <v:imagedata r:id="rId119" o:title=""/>
           </v:shape>
-          <o:OLEObject Type="Embed" ProgID="Equation.DSMT4" ShapeID="_x0000_i1080" DrawAspect="Content" ObjectID="_1778393165" r:id="rId120"/>
+          <o:OLEObject Type="Embed" ProgID="Equation.DSMT4" ShapeID="_x0000_i1080" DrawAspect="Content" ObjectID="_1778652784" r:id="rId120"/>
         </w:object>
       </w:r>
       <w:r>
@@ -6985,7 +6985,7 @@
           <v:shape id="_x0000_i1081" type="#_x0000_t75" style="width:144.7pt;height:39.2pt" o:ole="">
             <v:imagedata r:id="rId121" o:title=""/>
           </v:shape>
-          <o:OLEObject Type="Embed" ProgID="Equation.DSMT4" ShapeID="_x0000_i1081" DrawAspect="Content" ObjectID="_1778393166" r:id="rId122"/>
+          <o:OLEObject Type="Embed" ProgID="Equation.DSMT4" ShapeID="_x0000_i1081" DrawAspect="Content" ObjectID="_1778652785" r:id="rId122"/>
         </w:object>
       </w:r>
       <w:r>
@@ -7077,7 +7077,7 @@
           <v:shape id="_x0000_i1082" type="#_x0000_t75" style="width:236.65pt;height:44.2pt" o:ole="">
             <v:imagedata r:id="rId123" o:title=""/>
           </v:shape>
-          <o:OLEObject Type="Embed" ProgID="Equation.DSMT4" ShapeID="_x0000_i1082" DrawAspect="Content" ObjectID="_1778393167" r:id="rId124"/>
+          <o:OLEObject Type="Embed" ProgID="Equation.DSMT4" ShapeID="_x0000_i1082" DrawAspect="Content" ObjectID="_1778652786" r:id="rId124"/>
         </w:object>
       </w:r>
       <w:r>
@@ -7170,7 +7170,7 @@
           <v:shape id="_x0000_i1083" type="#_x0000_t75" style="width:302.95pt;height:52.05pt" o:ole="">
             <v:imagedata r:id="rId125" o:title=""/>
           </v:shape>
-          <o:OLEObject Type="Embed" ProgID="Equation.DSMT4" ShapeID="_x0000_i1083" DrawAspect="Content" ObjectID="_1778393168" r:id="rId126"/>
+          <o:OLEObject Type="Embed" ProgID="Equation.DSMT4" ShapeID="_x0000_i1083" DrawAspect="Content" ObjectID="_1778652787" r:id="rId126"/>
         </w:object>
       </w:r>
       <w:r>
@@ -7238,7 +7238,7 @@
           <v:shape id="_x0000_i1084" type="#_x0000_t75" style="width:151.15pt;height:24.95pt" o:ole="">
             <v:imagedata r:id="rId127" o:title=""/>
           </v:shape>
-          <o:OLEObject Type="Embed" ProgID="Equation.DSMT4" ShapeID="_x0000_i1084" DrawAspect="Content" ObjectID="_1778393169" r:id="rId128"/>
+          <o:OLEObject Type="Embed" ProgID="Equation.DSMT4" ShapeID="_x0000_i1084" DrawAspect="Content" ObjectID="_1778652788" r:id="rId128"/>
         </w:object>
       </w:r>
       <w:r>
@@ -7297,7 +7297,7 @@
           <v:shape id="_x0000_i1085" type="#_x0000_t75" style="width:81.25pt;height:34.95pt" o:ole="">
             <v:imagedata r:id="rId129" o:title=""/>
           </v:shape>
-          <o:OLEObject Type="Embed" ProgID="Equation.DSMT4" ShapeID="_x0000_i1085" DrawAspect="Content" ObjectID="_1778393170" r:id="rId130"/>
+          <o:OLEObject Type="Embed" ProgID="Equation.DSMT4" ShapeID="_x0000_i1085" DrawAspect="Content" ObjectID="_1778652789" r:id="rId130"/>
         </w:object>
       </w:r>
       <w:r>
@@ -7354,7 +7354,7 @@
           <v:shape id="_x0000_i1086" type="#_x0000_t75" style="width:334.35pt;height:39.9pt" o:ole="">
             <v:imagedata r:id="rId131" o:title=""/>
           </v:shape>
-          <o:OLEObject Type="Embed" ProgID="Equation.DSMT4" ShapeID="_x0000_i1086" DrawAspect="Content" ObjectID="_1778393171" r:id="rId132"/>
+          <o:OLEObject Type="Embed" ProgID="Equation.DSMT4" ShapeID="_x0000_i1086" DrawAspect="Content" ObjectID="_1778652790" r:id="rId132"/>
         </w:object>
       </w:r>
       <w:r>
@@ -7411,7 +7411,7 @@
           <v:shape id="_x0000_i1087" type="#_x0000_t75" style="width:74.15pt;height:34.95pt" o:ole="">
             <v:imagedata r:id="rId133" o:title=""/>
           </v:shape>
-          <o:OLEObject Type="Embed" ProgID="Equation.DSMT4" ShapeID="_x0000_i1087" DrawAspect="Content" ObjectID="_1778393172" r:id="rId134"/>
+          <o:OLEObject Type="Embed" ProgID="Equation.DSMT4" ShapeID="_x0000_i1087" DrawAspect="Content" ObjectID="_1778652791" r:id="rId134"/>
         </w:object>
       </w:r>
       <w:r>
@@ -7506,7 +7506,7 @@
           <v:shape id="_x0000_i1088" type="#_x0000_t75" style="width:24.95pt;height:19.25pt" o:ole="">
             <v:imagedata r:id="rId135" o:title=""/>
           </v:shape>
-          <o:OLEObject Type="Embed" ProgID="Equation.DSMT4" ShapeID="_x0000_i1088" DrawAspect="Content" ObjectID="_1778393173" r:id="rId136"/>
+          <o:OLEObject Type="Embed" ProgID="Equation.DSMT4" ShapeID="_x0000_i1088" DrawAspect="Content" ObjectID="_1778652792" r:id="rId136"/>
         </w:object>
       </w:r>
       <w:r>
@@ -7645,7 +7645,7 @@
           <v:shape id="_x0000_i1089" type="#_x0000_t75" style="width:62.75pt;height:34.95pt" o:ole="">
             <v:imagedata r:id="rId137" o:title=""/>
           </v:shape>
-          <o:OLEObject Type="Embed" ProgID="Equation.DSMT4" ShapeID="_x0000_i1089" DrawAspect="Content" ObjectID="_1778393174" r:id="rId138"/>
+          <o:OLEObject Type="Embed" ProgID="Equation.DSMT4" ShapeID="_x0000_i1089" DrawAspect="Content" ObjectID="_1778652793" r:id="rId138"/>
         </w:object>
       </w:r>
       <w:r>
@@ -7739,7 +7739,7 @@
           <v:shape id="_x0000_i34398" type="#_x0000_t75" style="width:24.95pt;height:19.25pt" o:ole="">
             <v:imagedata r:id="rId139" o:title=""/>
           </v:shape>
-          <o:OLEObject Type="Embed" ProgID="Equation.DSMT4" ShapeID="_x0000_i34398" DrawAspect="Content" ObjectID="_1778393175" r:id="rId140"/>
+          <o:OLEObject Type="Embed" ProgID="Equation.DSMT4" ShapeID="_x0000_i34398" DrawAspect="Content" ObjectID="_1778652794" r:id="rId140"/>
         </w:object>
       </w:r>
       <w:r>
@@ -7870,7 +7870,7 @@
           <v:shape id="_x0000_i1091" type="#_x0000_t75" style="width:414.2pt;height:39.9pt" o:ole="">
             <v:imagedata r:id="rId141" o:title=""/>
           </v:shape>
-          <o:OLEObject Type="Embed" ProgID="Equation.DSMT4" ShapeID="_x0000_i1091" DrawAspect="Content" ObjectID="_1778393176" r:id="rId142"/>
+          <o:OLEObject Type="Embed" ProgID="Equation.DSMT4" ShapeID="_x0000_i1091" DrawAspect="Content" ObjectID="_1778652795" r:id="rId142"/>
         </w:object>
       </w:r>
       <w:r>
@@ -7958,7 +7958,7 @@
           <v:shape id="_x0000_i1092" type="#_x0000_t75" style="width:422.75pt;height:77.7pt" o:ole="">
             <v:imagedata r:id="rId143" o:title=""/>
           </v:shape>
-          <o:OLEObject Type="Embed" ProgID="Equation.DSMT4" ShapeID="_x0000_i1092" DrawAspect="Content" ObjectID="_1778393177" r:id="rId144"/>
+          <o:OLEObject Type="Embed" ProgID="Equation.DSMT4" ShapeID="_x0000_i1092" DrawAspect="Content" ObjectID="_1778652796" r:id="rId144"/>
         </w:object>
       </w:r>
       <w:r>
@@ -8168,7 +8168,7 @@
           <v:shape id="_x0000_i1093" type="#_x0000_t75" style="width:315.1pt;height:42.05pt" o:ole="">
             <v:imagedata r:id="rId145" o:title=""/>
           </v:shape>
-          <o:OLEObject Type="Embed" ProgID="Equation.DSMT4" ShapeID="_x0000_i1093" DrawAspect="Content" ObjectID="_1778393178" r:id="rId146"/>
+          <o:OLEObject Type="Embed" ProgID="Equation.DSMT4" ShapeID="_x0000_i1093" DrawAspect="Content" ObjectID="_1778652797" r:id="rId146"/>
         </w:object>
       </w:r>
       <w:r>
@@ -8239,7 +8239,7 @@
           <v:shape id="_x0000_i1094" type="#_x0000_t75" style="width:30.65pt;height:17.8pt" o:ole="">
             <v:imagedata r:id="rId147" o:title=""/>
           </v:shape>
-          <o:OLEObject Type="Embed" ProgID="Equation.DSMT4" ShapeID="_x0000_i1094" DrawAspect="Content" ObjectID="_1778393179" r:id="rId148"/>
+          <o:OLEObject Type="Embed" ProgID="Equation.DSMT4" ShapeID="_x0000_i1094" DrawAspect="Content" ObjectID="_1778652798" r:id="rId148"/>
         </w:object>
       </w:r>
       <w:r>
@@ -8296,7 +8296,7 @@
           <v:shape id="_x0000_i1095" type="#_x0000_t75" style="width:225.25pt;height:39.9pt" o:ole="">
             <v:imagedata r:id="rId149" o:title=""/>
           </v:shape>
-          <o:OLEObject Type="Embed" ProgID="Equation.DSMT4" ShapeID="_x0000_i1095" DrawAspect="Content" ObjectID="_1778393180" r:id="rId150"/>
+          <o:OLEObject Type="Embed" ProgID="Equation.DSMT4" ShapeID="_x0000_i1095" DrawAspect="Content" ObjectID="_1778652799" r:id="rId150"/>
         </w:object>
       </w:r>
       <w:r>
@@ -8353,7 +8353,7 @@
           <v:shape id="_x0000_i1096" type="#_x0000_t75" style="width:74.15pt;height:34.95pt" o:ole="">
             <v:imagedata r:id="rId151" o:title=""/>
           </v:shape>
-          <o:OLEObject Type="Embed" ProgID="Equation.DSMT4" ShapeID="_x0000_i1096" DrawAspect="Content" ObjectID="_1778393181" r:id="rId152"/>
+          <o:OLEObject Type="Embed" ProgID="Equation.DSMT4" ShapeID="_x0000_i1096" DrawAspect="Content" ObjectID="_1778652800" r:id="rId152"/>
         </w:object>
       </w:r>
       <w:r>
@@ -8432,7 +8432,7 @@
           <v:shape id="_x0000_i1097" type="#_x0000_t75" style="width:24.95pt;height:19.25pt" o:ole="">
             <v:imagedata r:id="rId153" o:title=""/>
           </v:shape>
-          <o:OLEObject Type="Embed" ProgID="Equation.DSMT4" ShapeID="_x0000_i1097" DrawAspect="Content" ObjectID="_1778393182" r:id="rId154"/>
+          <o:OLEObject Type="Embed" ProgID="Equation.DSMT4" ShapeID="_x0000_i1097" DrawAspect="Content" ObjectID="_1778652801" r:id="rId154"/>
         </w:object>
       </w:r>
       <w:r>
@@ -8491,7 +8491,7 @@
           <v:shape id="_x0000_i1098" type="#_x0000_t75" style="width:118.35pt;height:37.05pt" o:ole="">
             <v:imagedata r:id="rId155" o:title=""/>
           </v:shape>
-          <o:OLEObject Type="Embed" ProgID="Equation.DSMT4" ShapeID="_x0000_i1098" DrawAspect="Content" ObjectID="_1778393183" r:id="rId156"/>
+          <o:OLEObject Type="Embed" ProgID="Equation.DSMT4" ShapeID="_x0000_i1098" DrawAspect="Content" ObjectID="_1778652802" r:id="rId156"/>
         </w:object>
       </w:r>
       <w:r>
@@ -8549,7 +8549,7 @@
           <v:shape id="_x0000_i1099" type="#_x0000_t75" style="width:121.2pt;height:37.05pt" o:ole="">
             <v:imagedata r:id="rId157" o:title=""/>
           </v:shape>
-          <o:OLEObject Type="Embed" ProgID="Equation.DSMT4" ShapeID="_x0000_i1099" DrawAspect="Content" ObjectID="_1778393184" r:id="rId158"/>
+          <o:OLEObject Type="Embed" ProgID="Equation.DSMT4" ShapeID="_x0000_i1099" DrawAspect="Content" ObjectID="_1778652803" r:id="rId158"/>
         </w:object>
       </w:r>
       <w:r>
@@ -8606,7 +8606,7 @@
           <v:shape id="_x0000_i1100" type="#_x0000_t75" style="width:183.2pt;height:104.1pt" o:ole="">
             <v:imagedata r:id="rId159" o:title=""/>
           </v:shape>
-          <o:OLEObject Type="Embed" ProgID="Equation.DSMT4" ShapeID="_x0000_i1100" DrawAspect="Content" ObjectID="_1778393185" r:id="rId160"/>
+          <o:OLEObject Type="Embed" ProgID="Equation.DSMT4" ShapeID="_x0000_i1100" DrawAspect="Content" ObjectID="_1778652804" r:id="rId160"/>
         </w:object>
       </w:r>
       <w:r>
@@ -8689,7 +8689,7 @@
           <v:shape id="_x0000_i1101" type="#_x0000_t75" style="width:118.35pt;height:37.05pt" o:ole="">
             <v:imagedata r:id="rId161" o:title=""/>
           </v:shape>
-          <o:OLEObject Type="Embed" ProgID="Equation.DSMT4" ShapeID="_x0000_i1101" DrawAspect="Content" ObjectID="_1778393186" r:id="rId162"/>
+          <o:OLEObject Type="Embed" ProgID="Equation.DSMT4" ShapeID="_x0000_i1101" DrawAspect="Content" ObjectID="_1778652805" r:id="rId162"/>
         </w:object>
       </w:r>
       <w:r>
@@ -8746,7 +8746,7 @@
           <v:shape id="_x0000_i1102" type="#_x0000_t75" style="width:121.2pt;height:37.05pt" o:ole="">
             <v:imagedata r:id="rId163" o:title=""/>
           </v:shape>
-          <o:OLEObject Type="Embed" ProgID="Equation.DSMT4" ShapeID="_x0000_i1102" DrawAspect="Content" ObjectID="_1778393187" r:id="rId164"/>
+          <o:OLEObject Type="Embed" ProgID="Equation.DSMT4" ShapeID="_x0000_i1102" DrawAspect="Content" ObjectID="_1778652806" r:id="rId164"/>
         </w:object>
       </w:r>
       <w:r>
@@ -8803,7 +8803,7 @@
           <v:shape id="_x0000_i1103" type="#_x0000_t75" style="width:183.9pt;height:104.1pt" o:ole="">
             <v:imagedata r:id="rId165" o:title=""/>
           </v:shape>
-          <o:OLEObject Type="Embed" ProgID="Equation.DSMT4" ShapeID="_x0000_i1103" DrawAspect="Content" ObjectID="_1778393188" r:id="rId166"/>
+          <o:OLEObject Type="Embed" ProgID="Equation.DSMT4" ShapeID="_x0000_i1103" DrawAspect="Content" ObjectID="_1778652807" r:id="rId166"/>
         </w:object>
       </w:r>
       <w:r>
@@ -8886,7 +8886,7 @@
           <v:shape id="_x0000_i1104" type="#_x0000_t75" style="width:60.6pt;height:34.95pt" o:ole="">
             <v:imagedata r:id="rId167" o:title=""/>
           </v:shape>
-          <o:OLEObject Type="Embed" ProgID="Equation.DSMT4" ShapeID="_x0000_i1104" DrawAspect="Content" ObjectID="_1778393189" r:id="rId168"/>
+          <o:OLEObject Type="Embed" ProgID="Equation.DSMT4" ShapeID="_x0000_i1104" DrawAspect="Content" ObjectID="_1778652808" r:id="rId168"/>
         </w:object>
       </w:r>
       <w:r>
@@ -8943,7 +8943,7 @@
           <v:shape id="_x0000_i1105" type="#_x0000_t75" style="width:62.75pt;height:34.95pt" o:ole="">
             <v:imagedata r:id="rId169" o:title=""/>
           </v:shape>
-          <o:OLEObject Type="Embed" ProgID="Equation.DSMT4" ShapeID="_x0000_i1105" DrawAspect="Content" ObjectID="_1778393190" r:id="rId170"/>
+          <o:OLEObject Type="Embed" ProgID="Equation.DSMT4" ShapeID="_x0000_i1105" DrawAspect="Content" ObjectID="_1778652809" r:id="rId170"/>
         </w:object>
       </w:r>
       <w:r>
@@ -9000,7 +9000,7 @@
           <v:shape id="_x0000_i1106" type="#_x0000_t75" style="width:151.85pt;height:104.1pt" o:ole="">
             <v:imagedata r:id="rId171" o:title=""/>
           </v:shape>
-          <o:OLEObject Type="Embed" ProgID="Equation.DSMT4" ShapeID="_x0000_i1106" DrawAspect="Content" ObjectID="_1778393191" r:id="rId172"/>
+          <o:OLEObject Type="Embed" ProgID="Equation.DSMT4" ShapeID="_x0000_i1106" DrawAspect="Content" ObjectID="_1778652810" r:id="rId172"/>
         </w:object>
       </w:r>
       <w:r>
@@ -9135,7 +9135,7 @@
           <v:shape id="_x0000_i1107" type="#_x0000_t75" style="width:24.95pt;height:19.25pt" o:ole="">
             <v:imagedata r:id="rId173" o:title=""/>
           </v:shape>
-          <o:OLEObject Type="Embed" ProgID="Equation.DSMT4" ShapeID="_x0000_i1107" DrawAspect="Content" ObjectID="_1778393192" r:id="rId174"/>
+          <o:OLEObject Type="Embed" ProgID="Equation.DSMT4" ShapeID="_x0000_i1107" DrawAspect="Content" ObjectID="_1778652811" r:id="rId174"/>
         </w:object>
       </w:r>
       <w:r>
@@ -9205,7 +9205,7 @@
           <v:shape id="_x0000_i1108" type="#_x0000_t75" style="width:198.2pt;height:37.05pt" o:ole="">
             <v:imagedata r:id="rId175" o:title=""/>
           </v:shape>
-          <o:OLEObject Type="Embed" ProgID="Equation.DSMT4" ShapeID="_x0000_i1108" DrawAspect="Content" ObjectID="_1778393193" r:id="rId176"/>
+          <o:OLEObject Type="Embed" ProgID="Equation.DSMT4" ShapeID="_x0000_i1108" DrawAspect="Content" ObjectID="_1778652812" r:id="rId176"/>
         </w:object>
       </w:r>
       <w:r>
@@ -9323,7 +9323,7 @@
           <v:shape id="_x0000_i1109" type="#_x0000_t75" style="width:296.55pt;height:114.05pt" o:ole="">
             <v:imagedata r:id="rId177" o:title=""/>
           </v:shape>
-          <o:OLEObject Type="Embed" ProgID="Equation.DSMT4" ShapeID="_x0000_i1109" DrawAspect="Content" ObjectID="_1778393194" r:id="rId178"/>
+          <o:OLEObject Type="Embed" ProgID="Equation.DSMT4" ShapeID="_x0000_i1109" DrawAspect="Content" ObjectID="_1778652813" r:id="rId178"/>
         </w:object>
       </w:r>
       <w:r>
@@ -9537,7 +9537,7 @@
           <v:shape id="_x0000_i1110" type="#_x0000_t75" style="width:384.95pt;height:37.05pt" o:ole="">
             <v:imagedata r:id="rId179" o:title=""/>
           </v:shape>
-          <o:OLEObject Type="Embed" ProgID="Equation.DSMT4" ShapeID="_x0000_i1110" DrawAspect="Content" ObjectID="_1778393195" r:id="rId180"/>
+          <o:OLEObject Type="Embed" ProgID="Equation.DSMT4" ShapeID="_x0000_i1110" DrawAspect="Content" ObjectID="_1778652814" r:id="rId180"/>
         </w:object>
       </w:r>
       <w:r>
@@ -9594,7 +9594,7 @@
           <v:shape id="_x0000_i18774" type="#_x0000_t75" style="width:86.95pt;height:19.25pt" o:ole="">
             <v:imagedata r:id="rId181" o:title=""/>
           </v:shape>
-          <o:OLEObject Type="Embed" ProgID="Equation.DSMT4" ShapeID="_x0000_i18774" DrawAspect="Content" ObjectID="_1778393196" r:id="rId182"/>
+          <o:OLEObject Type="Embed" ProgID="Equation.DSMT4" ShapeID="_x0000_i18774" DrawAspect="Content" ObjectID="_1778652815" r:id="rId182"/>
         </w:object>
       </w:r>
       <w:r>
@@ -9663,7 +9663,7 @@
           <v:shape id="_x0000_i18777" type="#_x0000_t75" style="width:66.3pt;height:17.8pt" o:ole="">
             <v:imagedata r:id="rId183" o:title=""/>
           </v:shape>
-          <o:OLEObject Type="Embed" ProgID="Equation.DSMT4" ShapeID="_x0000_i18777" DrawAspect="Content" ObjectID="_1778393197" r:id="rId184"/>
+          <o:OLEObject Type="Embed" ProgID="Equation.DSMT4" ShapeID="_x0000_i18777" DrawAspect="Content" ObjectID="_1778652816" r:id="rId184"/>
         </w:object>
       </w:r>
       <w:r>
@@ -9731,7 +9731,7 @@
           <v:shape id="_x0000_i1111" type="#_x0000_t75" style="width:58.45pt;height:34.95pt" o:ole="">
             <v:imagedata r:id="rId185" o:title=""/>
           </v:shape>
-          <o:OLEObject Type="Embed" ProgID="Equation.DSMT4" ShapeID="_x0000_i1111" DrawAspect="Content" ObjectID="_1778393198" r:id="rId186"/>
+          <o:OLEObject Type="Embed" ProgID="Equation.DSMT4" ShapeID="_x0000_i1111" DrawAspect="Content" ObjectID="_1778652817" r:id="rId186"/>
         </w:object>
       </w:r>
       <w:r>
@@ -9787,7 +9787,7 @@
           <v:shape id="_x0000_i1114" type="#_x0000_t75" style="width:44.2pt;height:15.7pt" o:ole="">
             <v:imagedata r:id="rId187" o:title=""/>
           </v:shape>
-          <o:OLEObject Type="Embed" ProgID="Equation.DSMT4" ShapeID="_x0000_i1114" DrawAspect="Content" ObjectID="_1778393199" r:id="rId188"/>
+          <o:OLEObject Type="Embed" ProgID="Equation.DSMT4" ShapeID="_x0000_i1114" DrawAspect="Content" ObjectID="_1778652818" r:id="rId188"/>
         </w:object>
       </w:r>
       <w:r>
@@ -9805,7 +9805,7 @@
           <v:shape id="_x0000_i1115" type="#_x0000_t75" style="width:37.8pt;height:19.25pt" o:ole="">
             <v:imagedata r:id="rId189" o:title=""/>
           </v:shape>
-          <o:OLEObject Type="Embed" ProgID="Equation.DSMT4" ShapeID="_x0000_i1115" DrawAspect="Content" ObjectID="_1778393200" r:id="rId190"/>
+          <o:OLEObject Type="Embed" ProgID="Equation.DSMT4" ShapeID="_x0000_i1115" DrawAspect="Content" ObjectID="_1778652819" r:id="rId190"/>
         </w:object>
       </w:r>
       <w:r>
@@ -9819,7 +9819,7 @@
           <v:shape id="_x0000_i1116" type="#_x0000_t75" style="width:44.9pt;height:19.25pt" o:ole="">
             <v:imagedata r:id="rId191" o:title=""/>
           </v:shape>
-          <o:OLEObject Type="Embed" ProgID="Equation.DSMT4" ShapeID="_x0000_i1116" DrawAspect="Content" ObjectID="_1778393201" r:id="rId192"/>
+          <o:OLEObject Type="Embed" ProgID="Equation.DSMT4" ShapeID="_x0000_i1116" DrawAspect="Content" ObjectID="_1778652820" r:id="rId192"/>
         </w:object>
       </w:r>
       <w:r>
@@ -9839,7 +9839,7 @@
           <v:shape id="_x0000_i1117" type="#_x0000_t75" style="width:16.4pt;height:19.25pt" o:ole="">
             <v:imagedata r:id="rId193" o:title=""/>
           </v:shape>
-          <o:OLEObject Type="Embed" ProgID="Equation.DSMT4" ShapeID="_x0000_i1117" DrawAspect="Content" ObjectID="_1778393202" r:id="rId194"/>
+          <o:OLEObject Type="Embed" ProgID="Equation.DSMT4" ShapeID="_x0000_i1117" DrawAspect="Content" ObjectID="_1778652821" r:id="rId194"/>
         </w:object>
       </w:r>
       <w:r>
@@ -9853,7 +9853,7 @@
           <v:shape id="_x0000_i1118" type="#_x0000_t75" style="width:34.2pt;height:17.1pt" o:ole="">
             <v:imagedata r:id="rId195" o:title=""/>
           </v:shape>
-          <o:OLEObject Type="Embed" ProgID="Equation.DSMT4" ShapeID="_x0000_i1118" DrawAspect="Content" ObjectID="_1778393203" r:id="rId196"/>
+          <o:OLEObject Type="Embed" ProgID="Equation.DSMT4" ShapeID="_x0000_i1118" DrawAspect="Content" ObjectID="_1778652822" r:id="rId196"/>
         </w:object>
       </w:r>
       <w:r>
@@ -9873,7 +9873,7 @@
           <v:shape id="_x0000_i1119" type="#_x0000_t75" style="width:15.7pt;height:17.1pt" o:ole="">
             <v:imagedata r:id="rId197" o:title=""/>
           </v:shape>
-          <o:OLEObject Type="Embed" ProgID="Equation.DSMT4" ShapeID="_x0000_i1119" DrawAspect="Content" ObjectID="_1778393204" r:id="rId198"/>
+          <o:OLEObject Type="Embed" ProgID="Equation.DSMT4" ShapeID="_x0000_i1119" DrawAspect="Content" ObjectID="_1778652823" r:id="rId198"/>
         </w:object>
       </w:r>
       <w:r>
@@ -9902,7 +9902,7 @@
           <v:shape id="_x0000_i1120" type="#_x0000_t75" style="width:88.4pt;height:37.05pt" o:ole="">
             <v:imagedata r:id="rId199" o:title=""/>
           </v:shape>
-          <o:OLEObject Type="Embed" ProgID="Equation.DSMT4" ShapeID="_x0000_i1120" DrawAspect="Content" ObjectID="_1778393205" r:id="rId200"/>
+          <o:OLEObject Type="Embed" ProgID="Equation.DSMT4" ShapeID="_x0000_i1120" DrawAspect="Content" ObjectID="_1778652824" r:id="rId200"/>
         </w:object>
       </w:r>
       <w:r>
@@ -9988,7 +9988,7 @@
           <v:shape id="_x0000_i1121" type="#_x0000_t75" style="width:57.75pt;height:37.8pt" o:ole="">
             <v:imagedata r:id="rId201" o:title=""/>
           </v:shape>
-          <o:OLEObject Type="Embed" ProgID="Equation.DSMT4" ShapeID="_x0000_i1121" DrawAspect="Content" ObjectID="_1778393206" r:id="rId202"/>
+          <o:OLEObject Type="Embed" ProgID="Equation.DSMT4" ShapeID="_x0000_i1121" DrawAspect="Content" ObjectID="_1778652825" r:id="rId202"/>
         </w:object>
       </w:r>
       <w:r>
@@ -10023,7 +10023,7 @@
           <v:shape id="_x0000_i1122" type="#_x0000_t75" style="width:133.3pt;height:96.25pt" o:ole="">
             <v:imagedata r:id="rId203" o:title=""/>
           </v:shape>
-          <o:OLEObject Type="Embed" ProgID="Equation.DSMT4" ShapeID="_x0000_i1122" DrawAspect="Content" ObjectID="_1778393207" r:id="rId204"/>
+          <o:OLEObject Type="Embed" ProgID="Equation.DSMT4" ShapeID="_x0000_i1122" DrawAspect="Content" ObjectID="_1778652826" r:id="rId204"/>
         </w:object>
       </w:r>
       <w:r>
@@ -10088,7 +10088,7 @@
           <v:shape id="_x0000_i1123" type="#_x0000_t75" style="width:296.55pt;height:76.3pt" o:ole="">
             <v:imagedata r:id="rId205" o:title=""/>
           </v:shape>
-          <o:OLEObject Type="Embed" ProgID="Equation.DSMT4" ShapeID="_x0000_i1123" DrawAspect="Content" ObjectID="_1778393208" r:id="rId206"/>
+          <o:OLEObject Type="Embed" ProgID="Equation.DSMT4" ShapeID="_x0000_i1123" DrawAspect="Content" ObjectID="_1778652827" r:id="rId206"/>
         </w:object>
       </w:r>
       <w:r>
@@ -10168,7 +10168,7 @@
           <v:shape id="_x0000_i1124" type="#_x0000_t75" style="width:412.75pt;height:232.4pt" o:ole="">
             <v:imagedata r:id="rId207" o:title=""/>
           </v:shape>
-          <o:OLEObject Type="Embed" ProgID="Equation.DSMT4" ShapeID="_x0000_i1124" DrawAspect="Content" ObjectID="_1778393209" r:id="rId208"/>
+          <o:OLEObject Type="Embed" ProgID="Equation.DSMT4" ShapeID="_x0000_i1124" DrawAspect="Content" ObjectID="_1778652828" r:id="rId208"/>
         </w:object>
       </w:r>
       <w:r>
@@ -10262,7 +10262,7 @@
           <v:shape id="_x0000_i1125" type="#_x0000_t75" style="width:309.4pt;height:39.2pt" o:ole="">
             <v:imagedata r:id="rId209" o:title=""/>
           </v:shape>
-          <o:OLEObject Type="Embed" ProgID="Equation.DSMT4" ShapeID="_x0000_i1125" DrawAspect="Content" ObjectID="_1778393210" r:id="rId210"/>
+          <o:OLEObject Type="Embed" ProgID="Equation.DSMT4" ShapeID="_x0000_i1125" DrawAspect="Content" ObjectID="_1778652829" r:id="rId210"/>
         </w:object>
       </w:r>
       <w:r>
@@ -10325,7 +10325,7 @@
           <v:shape id="_x0000_i1126" type="#_x0000_t75" style="width:75.55pt;height:19.25pt" o:ole="">
             <v:imagedata r:id="rId211" o:title=""/>
           </v:shape>
-          <o:OLEObject Type="Embed" ProgID="Equation.DSMT4" ShapeID="_x0000_i1126" DrawAspect="Content" ObjectID="_1778393211" r:id="rId212"/>
+          <o:OLEObject Type="Embed" ProgID="Equation.DSMT4" ShapeID="_x0000_i1126" DrawAspect="Content" ObjectID="_1778652830" r:id="rId212"/>
         </w:object>
       </w:r>
       <w:r>
@@ -10348,7 +10348,7 @@
           <v:shape id="_x0000_i1127" type="#_x0000_t75" style="width:352.15pt;height:39.2pt" o:ole="">
             <v:imagedata r:id="rId213" o:title=""/>
           </v:shape>
-          <o:OLEObject Type="Embed" ProgID="Equation.DSMT4" ShapeID="_x0000_i1127" DrawAspect="Content" ObjectID="_1778393212" r:id="rId214"/>
+          <o:OLEObject Type="Embed" ProgID="Equation.DSMT4" ShapeID="_x0000_i1127" DrawAspect="Content" ObjectID="_1778652831" r:id="rId214"/>
         </w:object>
       </w:r>
       <w:r>
@@ -10527,7 +10527,7 @@
           <v:shape id="_x0000_i1128" type="#_x0000_t75" style="width:57.75pt;height:32.8pt" o:ole="">
             <v:imagedata r:id="rId215" o:title=""/>
           </v:shape>
-          <o:OLEObject Type="Embed" ProgID="Equation.DSMT4" ShapeID="_x0000_i1128" DrawAspect="Content" ObjectID="_1778393213" r:id="rId216"/>
+          <o:OLEObject Type="Embed" ProgID="Equation.DSMT4" ShapeID="_x0000_i1128" DrawAspect="Content" ObjectID="_1778652832" r:id="rId216"/>
         </w:object>
       </w:r>
       <w:r>
@@ -10550,7 +10550,7 @@
           <v:shape id="_x0000_i1129" type="#_x0000_t75" style="width:335.05pt;height:22.1pt" o:ole="">
             <v:imagedata r:id="rId217" o:title=""/>
           </v:shape>
-          <o:OLEObject Type="Embed" ProgID="Equation.DSMT4" ShapeID="_x0000_i1129" DrawAspect="Content" ObjectID="_1778393214" r:id="rId218"/>
+          <o:OLEObject Type="Embed" ProgID="Equation.DSMT4" ShapeID="_x0000_i1129" DrawAspect="Content" ObjectID="_1778652833" r:id="rId218"/>
         </w:object>
       </w:r>
       <w:r>
@@ -10625,7 +10625,7 @@
           <v:shape id="_x0000_i1130" type="#_x0000_t75" style="width:171.1pt;height:22.1pt" o:ole="">
             <v:imagedata r:id="rId219" o:title=""/>
           </v:shape>
-          <o:OLEObject Type="Embed" ProgID="Equation.DSMT4" ShapeID="_x0000_i1130" DrawAspect="Content" ObjectID="_1778393215" r:id="rId220"/>
+          <o:OLEObject Type="Embed" ProgID="Equation.DSMT4" ShapeID="_x0000_i1130" DrawAspect="Content" ObjectID="_1778652834" r:id="rId220"/>
         </w:object>
       </w:r>
       <w:r>
@@ -10667,6 +10667,11 @@
       </w:r>
     </w:p>
     <w:p>
+      <w:pPr>
+        <w:rPr>
+          <w:rFonts w:hint="eastAsia"/>
+        </w:rPr>
+      </w:pPr>
       <w:r>
         <w:rPr>
           <w:lang w:eastAsia="zh-CN"/>
@@ -10681,7 +10686,7 @@
           <v:shape id="_x0000_i1131" type="#_x0000_t75" style="width:14.95pt;height:19.25pt" o:ole="">
             <v:imagedata r:id="rId221" o:title=""/>
           </v:shape>
-          <o:OLEObject Type="Embed" ProgID="Equation.DSMT4" ShapeID="_x0000_i1131" DrawAspect="Content" ObjectID="_1778393216" r:id="rId222"/>
+          <o:OLEObject Type="Embed" ProgID="Equation.DSMT4" ShapeID="_x0000_i1131" DrawAspect="Content" ObjectID="_1778652835" r:id="rId222"/>
         </w:object>
       </w:r>
       <w:r>
@@ -10833,6 +10838,7 @@
       </w:r>
       <w:r>
         <w:rPr>
+          <w:rFonts w:hint="eastAsia"/>
           <w:lang w:eastAsia="zh-CN"/>
         </w:rPr>
         <w:t>method.</w:t>
@@ -10889,7 +10895,7 @@
           <v:shape id="_x0000_i1132" type="#_x0000_t75" style="width:423.45pt;height:70.55pt" o:ole="">
             <v:imagedata r:id="rId223" o:title=""/>
           </v:shape>
-          <o:OLEObject Type="Embed" ProgID="Equation.DSMT4" ShapeID="_x0000_i1132" DrawAspect="Content" ObjectID="_1778393217" r:id="rId224"/>
+          <o:OLEObject Type="Embed" ProgID="Equation.DSMT4" ShapeID="_x0000_i1132" DrawAspect="Content" ObjectID="_1778652836" r:id="rId224"/>
         </w:object>
       </w:r>
       <w:r>
@@ -10950,7 +10956,7 @@
           <v:shape id="_x0000_i1133" type="#_x0000_t75" style="width:75.55pt;height:19.25pt" o:ole="">
             <v:imagedata r:id="rId211" o:title=""/>
           </v:shape>
-          <o:OLEObject Type="Embed" ProgID="Equation.DSMT4" ShapeID="_x0000_i1133" DrawAspect="Content" ObjectID="_1778393218" r:id="rId225"/>
+          <o:OLEObject Type="Embed" ProgID="Equation.DSMT4" ShapeID="_x0000_i1133" DrawAspect="Content" ObjectID="_1778652837" r:id="rId225"/>
         </w:object>
       </w:r>
       <w:r>
@@ -10973,7 +10979,7 @@
           <v:shape id="_x0000_i1134" type="#_x0000_t75" style="width:514.7pt;height:70.55pt" o:ole="">
             <v:imagedata r:id="rId226" o:title=""/>
           </v:shape>
-          <o:OLEObject Type="Embed" ProgID="Equation.DSMT4" ShapeID="_x0000_i1134" DrawAspect="Content" ObjectID="_1778393219" r:id="rId227"/>
+          <o:OLEObject Type="Embed" ProgID="Equation.DSMT4" ShapeID="_x0000_i1134" DrawAspect="Content" ObjectID="_1778652838" r:id="rId227"/>
         </w:object>
       </w:r>
       <w:r>
@@ -11035,7 +11041,7 @@
           <v:shape id="_x0000_i1135" type="#_x0000_t75" style="width:57.75pt;height:32.8pt" o:ole="">
             <v:imagedata r:id="rId215" o:title=""/>
           </v:shape>
-          <o:OLEObject Type="Embed" ProgID="Equation.DSMT4" ShapeID="_x0000_i1135" DrawAspect="Content" ObjectID="_1778393220" r:id="rId228"/>
+          <o:OLEObject Type="Embed" ProgID="Equation.DSMT4" ShapeID="_x0000_i1135" DrawAspect="Content" ObjectID="_1778652839" r:id="rId228"/>
         </w:object>
       </w:r>
       <w:r>
@@ -11055,7 +11061,7 @@
           <v:shape id="_x0000_i1136" type="#_x0000_t75" style="width:422pt;height:67.7pt" o:ole="">
             <v:imagedata r:id="rId229" o:title=""/>
           </v:shape>
-          <o:OLEObject Type="Embed" ProgID="Equation.DSMT4" ShapeID="_x0000_i1136" DrawAspect="Content" ObjectID="_1778393221" r:id="rId230"/>
+          <o:OLEObject Type="Embed" ProgID="Equation.DSMT4" ShapeID="_x0000_i1136" DrawAspect="Content" ObjectID="_1778652840" r:id="rId230"/>
         </w:object>
       </w:r>
       <w:r>
@@ -11131,7 +11137,7 @@
           <v:shape id="_x0000_i1137" type="#_x0000_t75" style="width:114.75pt;height:22.1pt" o:ole="">
             <v:imagedata r:id="rId231" o:title=""/>
           </v:shape>
-          <o:OLEObject Type="Embed" ProgID="Equation.DSMT4" ShapeID="_x0000_i1137" DrawAspect="Content" ObjectID="_1778393222" r:id="rId232"/>
+          <o:OLEObject Type="Embed" ProgID="Equation.DSMT4" ShapeID="_x0000_i1137" DrawAspect="Content" ObjectID="_1778652841" r:id="rId232"/>
         </w:object>
       </w:r>
       <w:r>
@@ -11472,7 +11478,7 @@
           <v:shape id="_x0000_i1138" type="#_x0000_t75" style="width:526.8pt;height:111.9pt" o:ole="">
             <v:imagedata r:id="rId233" o:title=""/>
           </v:shape>
-          <o:OLEObject Type="Embed" ProgID="Equation.DSMT4" ShapeID="_x0000_i1138" DrawAspect="Content" ObjectID="_1778393223" r:id="rId234"/>
+          <o:OLEObject Type="Embed" ProgID="Equation.DSMT4" ShapeID="_x0000_i1138" DrawAspect="Content" ObjectID="_1778652842" r:id="rId234"/>
         </w:object>
       </w:r>
       <w:r>
@@ -11712,7 +11718,7 @@
           <v:shape id="_x0000_i1139" type="#_x0000_t75" style="width:429.15pt;height:37.8pt" o:ole="">
             <v:imagedata r:id="rId235" o:title=""/>
           </v:shape>
-          <o:OLEObject Type="Embed" ProgID="Equation.DSMT4" ShapeID="_x0000_i1139" DrawAspect="Content" ObjectID="_1778393224" r:id="rId236"/>
+          <o:OLEObject Type="Embed" ProgID="Equation.DSMT4" ShapeID="_x0000_i1139" DrawAspect="Content" ObjectID="_1778652843" r:id="rId236"/>
         </w:object>
       </w:r>
       <w:r>
@@ -11779,7 +11785,7 @@
           <v:shape id="_x0000_i34389" type="#_x0000_t75" style="width:14.25pt;height:19.25pt" o:ole="">
             <v:imagedata r:id="rId237" o:title=""/>
           </v:shape>
-          <o:OLEObject Type="Embed" ProgID="Equation.DSMT4" ShapeID="_x0000_i34389" DrawAspect="Content" ObjectID="_1778393225" r:id="rId238"/>
+          <o:OLEObject Type="Embed" ProgID="Equation.DSMT4" ShapeID="_x0000_i34389" DrawAspect="Content" ObjectID="_1778652844" r:id="rId238"/>
         </w:object>
       </w:r>
       <w:r>
@@ -11805,7 +11811,7 @@
           <v:shape id="_x0000_i34390" type="#_x0000_t75" style="width:22.1pt;height:19.25pt" o:ole="">
             <v:imagedata r:id="rId239" o:title=""/>
           </v:shape>
-          <o:OLEObject Type="Embed" ProgID="Equation.DSMT4" ShapeID="_x0000_i34390" DrawAspect="Content" ObjectID="_1778393226" r:id="rId240"/>
+          <o:OLEObject Type="Embed" ProgID="Equation.DSMT4" ShapeID="_x0000_i34390" DrawAspect="Content" ObjectID="_1778652845" r:id="rId240"/>
         </w:object>
       </w:r>
       <w:r>
@@ -11870,7 +11876,7 @@
           <v:shape id="_x0000_i34392" type="#_x0000_t75" style="width:10pt;height:15.7pt" o:ole="">
             <v:imagedata r:id="rId241" o:title=""/>
           </v:shape>
-          <o:OLEObject Type="Embed" ProgID="Equation.DSMT4" ShapeID="_x0000_i34392" DrawAspect="Content" ObjectID="_1778393227" r:id="rId242"/>
+          <o:OLEObject Type="Embed" ProgID="Equation.DSMT4" ShapeID="_x0000_i34392" DrawAspect="Content" ObjectID="_1778652846" r:id="rId242"/>
         </w:object>
       </w:r>
       <w:r>
@@ -11922,7 +11928,7 @@
           <v:shape id="_x0000_i34406" type="#_x0000_t75" style="width:39.2pt;height:22.1pt" o:ole="">
             <v:imagedata r:id="rId243" o:title=""/>
           </v:shape>
-          <o:OLEObject Type="Embed" ProgID="Equation.DSMT4" ShapeID="_x0000_i34406" DrawAspect="Content" ObjectID="_1778393228" r:id="rId244"/>
+          <o:OLEObject Type="Embed" ProgID="Equation.DSMT4" ShapeID="_x0000_i34406" DrawAspect="Content" ObjectID="_1778652847" r:id="rId244"/>
         </w:object>
       </w:r>
       <w:r>
@@ -12091,7 +12097,7 @@
           <v:shape id="_x0000_i1142" type="#_x0000_t75" style="width:302.95pt;height:39.2pt" o:ole="">
             <v:imagedata r:id="rId245" o:title=""/>
           </v:shape>
-          <o:OLEObject Type="Embed" ProgID="Equation.DSMT4" ShapeID="_x0000_i1142" DrawAspect="Content" ObjectID="_1778393229" r:id="rId246"/>
+          <o:OLEObject Type="Embed" ProgID="Equation.DSMT4" ShapeID="_x0000_i1142" DrawAspect="Content" ObjectID="_1778652848" r:id="rId246"/>
         </w:object>
       </w:r>
       <w:r>
@@ -12151,7 +12157,7 @@
           <v:shape id="_x0000_i1143" type="#_x0000_t75" style="width:10.7pt;height:13.55pt" o:ole="">
             <v:imagedata r:id="rId247" o:title=""/>
           </v:shape>
-          <o:OLEObject Type="Embed" ProgID="Equation.DSMT4" ShapeID="_x0000_i1143" DrawAspect="Content" ObjectID="_1778393230" r:id="rId248"/>
+          <o:OLEObject Type="Embed" ProgID="Equation.DSMT4" ShapeID="_x0000_i1143" DrawAspect="Content" ObjectID="_1778652849" r:id="rId248"/>
         </w:object>
       </w:r>
       <w:r>
@@ -12188,7 +12194,7 @@
           <v:shape id="_x0000_i1144" type="#_x0000_t75" style="width:270.2pt;height:44.2pt" o:ole="">
             <v:imagedata r:id="rId249" o:title=""/>
           </v:shape>
-          <o:OLEObject Type="Embed" ProgID="Equation.DSMT4" ShapeID="_x0000_i1144" DrawAspect="Content" ObjectID="_1778393231" r:id="rId250"/>
+          <o:OLEObject Type="Embed" ProgID="Equation.DSMT4" ShapeID="_x0000_i1144" DrawAspect="Content" ObjectID="_1778652850" r:id="rId250"/>
         </w:object>
       </w:r>
       <w:r>
@@ -12260,7 +12266,7 @@
           <v:shape id="_x0000_i1145" type="#_x0000_t75" style="width:75.55pt;height:19.25pt" o:ole="">
             <v:imagedata r:id="rId211" o:title=""/>
           </v:shape>
-          <o:OLEObject Type="Embed" ProgID="Equation.DSMT4" ShapeID="_x0000_i1145" DrawAspect="Content" ObjectID="_1778393232" r:id="rId251"/>
+          <o:OLEObject Type="Embed" ProgID="Equation.DSMT4" ShapeID="_x0000_i1145" DrawAspect="Content" ObjectID="_1778652851" r:id="rId251"/>
         </w:object>
       </w:r>
       <w:r>
@@ -12287,7 +12293,7 @@
           <v:shape id="_x0000_i1146" type="#_x0000_t75" style="width:332.2pt;height:39.2pt" o:ole="">
             <v:imagedata r:id="rId252" o:title=""/>
           </v:shape>
-          <o:OLEObject Type="Embed" ProgID="Equation.DSMT4" ShapeID="_x0000_i1146" DrawAspect="Content" ObjectID="_1778393233" r:id="rId253"/>
+          <o:OLEObject Type="Embed" ProgID="Equation.DSMT4" ShapeID="_x0000_i1146" DrawAspect="Content" ObjectID="_1778652852" r:id="rId253"/>
         </w:object>
       </w:r>
       <w:r>
@@ -12343,7 +12349,7 @@
           <v:shape id="_x0000_i1147" type="#_x0000_t75" style="width:57.75pt;height:32.8pt" o:ole="">
             <v:imagedata r:id="rId215" o:title=""/>
           </v:shape>
-          <o:OLEObject Type="Embed" ProgID="Equation.DSMT4" ShapeID="_x0000_i1147" DrawAspect="Content" ObjectID="_1778393234" r:id="rId254"/>
+          <o:OLEObject Type="Embed" ProgID="Equation.DSMT4" ShapeID="_x0000_i1147" DrawAspect="Content" ObjectID="_1778652853" r:id="rId254"/>
         </w:object>
       </w:r>
       <w:r>
@@ -12370,7 +12376,7 @@
           <v:shape id="_x0000_i1148" type="#_x0000_t75" style="width:310.8pt;height:22.8pt" o:ole="">
             <v:imagedata r:id="rId255" o:title=""/>
           </v:shape>
-          <o:OLEObject Type="Embed" ProgID="Equation.DSMT4" ShapeID="_x0000_i1148" DrawAspect="Content" ObjectID="_1778393235" r:id="rId256"/>
+          <o:OLEObject Type="Embed" ProgID="Equation.DSMT4" ShapeID="_x0000_i1148" DrawAspect="Content" ObjectID="_1778652854" r:id="rId256"/>
         </w:object>
       </w:r>
       <w:r>
@@ -12448,7 +12454,7 @@
           <v:shape id="_x0000_i1149" type="#_x0000_t75" style="width:5in;height:22.8pt" o:ole="">
             <v:imagedata r:id="rId257" o:title=""/>
           </v:shape>
-          <o:OLEObject Type="Embed" ProgID="Equation.DSMT4" ShapeID="_x0000_i1149" DrawAspect="Content" ObjectID="_1778393236" r:id="rId258"/>
+          <o:OLEObject Type="Embed" ProgID="Equation.DSMT4" ShapeID="_x0000_i1149" DrawAspect="Content" ObjectID="_1778652855" r:id="rId258"/>
         </w:object>
       </w:r>
       <w:r>
@@ -12506,7 +12512,7 @@
           <v:shape id="_x0000_i1150" type="#_x0000_t75" style="width:198.2pt;height:39.9pt" o:ole="">
             <v:imagedata r:id="rId259" o:title=""/>
           </v:shape>
-          <o:OLEObject Type="Embed" ProgID="Equation.DSMT4" ShapeID="_x0000_i1150" DrawAspect="Content" ObjectID="_1778393237" r:id="rId260"/>
+          <o:OLEObject Type="Embed" ProgID="Equation.DSMT4" ShapeID="_x0000_i1150" DrawAspect="Content" ObjectID="_1778652856" r:id="rId260"/>
         </w:object>
       </w:r>
       <w:r>
@@ -12562,7 +12568,7 @@
           <v:shape id="_x0000_i1151" type="#_x0000_t75" style="width:201.75pt;height:39.9pt" o:ole="">
             <v:imagedata r:id="rId261" o:title=""/>
           </v:shape>
-          <o:OLEObject Type="Embed" ProgID="Equation.DSMT4" ShapeID="_x0000_i1151" DrawAspect="Content" ObjectID="_1778393238" r:id="rId262"/>
+          <o:OLEObject Type="Embed" ProgID="Equation.DSMT4" ShapeID="_x0000_i1151" DrawAspect="Content" ObjectID="_1778652857" r:id="rId262"/>
         </w:object>
       </w:r>
       <w:r>
@@ -12618,7 +12624,7 @@
           <v:shape id="_x0000_i1152" type="#_x0000_t75" style="width:201.05pt;height:39.9pt" o:ole="">
             <v:imagedata r:id="rId263" o:title=""/>
           </v:shape>
-          <o:OLEObject Type="Embed" ProgID="Equation.DSMT4" ShapeID="_x0000_i1152" DrawAspect="Content" ObjectID="_1778393239" r:id="rId264"/>
+          <o:OLEObject Type="Embed" ProgID="Equation.DSMT4" ShapeID="_x0000_i1152" DrawAspect="Content" ObjectID="_1778652858" r:id="rId264"/>
         </w:object>
       </w:r>
       <w:r>
@@ -12871,7 +12877,7 @@
           <v:shape id="_x0000_i1153" type="#_x0000_t75" style="width:375.7pt;height:22.8pt" o:ole="">
             <v:imagedata r:id="rId265" o:title=""/>
           </v:shape>
-          <o:OLEObject Type="Embed" ProgID="Equation.DSMT4" ShapeID="_x0000_i1153" DrawAspect="Content" ObjectID="_1778393240" r:id="rId266"/>
+          <o:OLEObject Type="Embed" ProgID="Equation.DSMT4" ShapeID="_x0000_i1153" DrawAspect="Content" ObjectID="_1778652859" r:id="rId266"/>
         </w:object>
       </w:r>
       <w:r>
@@ -12927,7 +12933,7 @@
           <v:shape id="_x0000_i1154" type="#_x0000_t75" style="width:166.8pt;height:44.2pt" o:ole="">
             <v:imagedata r:id="rId267" o:title=""/>
           </v:shape>
-          <o:OLEObject Type="Embed" ProgID="Equation.DSMT4" ShapeID="_x0000_i1154" DrawAspect="Content" ObjectID="_1778393241" r:id="rId268"/>
+          <o:OLEObject Type="Embed" ProgID="Equation.DSMT4" ShapeID="_x0000_i1154" DrawAspect="Content" ObjectID="_1778652860" r:id="rId268"/>
         </w:object>
       </w:r>
       <w:r>
@@ -13076,7 +13082,7 @@
           <v:shape id="_x0000_i1155" type="#_x0000_t75" style="width:15.7pt;height:17.1pt" o:ole="">
             <v:imagedata r:id="rId269" o:title=""/>
           </v:shape>
-          <o:OLEObject Type="Embed" ProgID="Equation.DSMT4" ShapeID="_x0000_i1155" DrawAspect="Content" ObjectID="_1778393242" r:id="rId270"/>
+          <o:OLEObject Type="Embed" ProgID="Equation.DSMT4" ShapeID="_x0000_i1155" DrawAspect="Content" ObjectID="_1778652861" r:id="rId270"/>
         </w:object>
       </w:r>
       <w:r>
@@ -13090,7 +13096,7 @@
           <v:shape id="_x0000_i1156" type="#_x0000_t75" style="width:16.4pt;height:17.1pt" o:ole="">
             <v:imagedata r:id="rId271" o:title=""/>
           </v:shape>
-          <o:OLEObject Type="Embed" ProgID="Equation.DSMT4" ShapeID="_x0000_i1156" DrawAspect="Content" ObjectID="_1778393243" r:id="rId272"/>
+          <o:OLEObject Type="Embed" ProgID="Equation.DSMT4" ShapeID="_x0000_i1156" DrawAspect="Content" ObjectID="_1778652862" r:id="rId272"/>
         </w:object>
       </w:r>
       <w:r>
@@ -13104,7 +13110,7 @@
           <v:shape id="_x0000_i1157" type="#_x0000_t75" style="width:16.4pt;height:17.1pt" o:ole="">
             <v:imagedata r:id="rId273" o:title=""/>
           </v:shape>
-          <o:OLEObject Type="Embed" ProgID="Equation.DSMT4" ShapeID="_x0000_i1157" DrawAspect="Content" ObjectID="_1778393244" r:id="rId274"/>
+          <o:OLEObject Type="Embed" ProgID="Equation.DSMT4" ShapeID="_x0000_i1157" DrawAspect="Content" ObjectID="_1778652863" r:id="rId274"/>
         </w:object>
       </w:r>
       <w:r>
@@ -13127,7 +13133,7 @@
           <v:shape id="_x0000_i1158" type="#_x0000_t75" style="width:133.3pt;height:22.1pt" o:ole="">
             <v:imagedata r:id="rId275" o:title=""/>
           </v:shape>
-          <o:OLEObject Type="Embed" ProgID="Equation.DSMT4" ShapeID="_x0000_i1158" DrawAspect="Content" ObjectID="_1778393245" r:id="rId276"/>
+          <o:OLEObject Type="Embed" ProgID="Equation.DSMT4" ShapeID="_x0000_i1158" DrawAspect="Content" ObjectID="_1778652864" r:id="rId276"/>
         </w:object>
       </w:r>
       <w:r>
@@ -13178,7 +13184,7 @@
           <v:shape id="_x0000_i1159" type="#_x0000_t75" style="width:15.7pt;height:17.1pt" o:ole="">
             <v:imagedata r:id="rId269" o:title=""/>
           </v:shape>
-          <o:OLEObject Type="Embed" ProgID="Equation.DSMT4" ShapeID="_x0000_i1159" DrawAspect="Content" ObjectID="_1778393246" r:id="rId277"/>
+          <o:OLEObject Type="Embed" ProgID="Equation.DSMT4" ShapeID="_x0000_i1159" DrawAspect="Content" ObjectID="_1778652865" r:id="rId277"/>
         </w:object>
       </w:r>
       <w:r>
@@ -13192,7 +13198,7 @@
           <v:shape id="_x0000_i1160" type="#_x0000_t75" style="width:16.4pt;height:17.1pt" o:ole="">
             <v:imagedata r:id="rId278" o:title=""/>
           </v:shape>
-          <o:OLEObject Type="Embed" ProgID="Equation.DSMT4" ShapeID="_x0000_i1160" DrawAspect="Content" ObjectID="_1778393247" r:id="rId279"/>
+          <o:OLEObject Type="Embed" ProgID="Equation.DSMT4" ShapeID="_x0000_i1160" DrawAspect="Content" ObjectID="_1778652866" r:id="rId279"/>
         </w:object>
       </w:r>
       <w:r>
@@ -13206,7 +13212,7 @@
           <v:shape id="_x0000_i1161" type="#_x0000_t75" style="width:16.4pt;height:17.1pt" o:ole="">
             <v:imagedata r:id="rId280" o:title=""/>
           </v:shape>
-          <o:OLEObject Type="Embed" ProgID="Equation.DSMT4" ShapeID="_x0000_i1161" DrawAspect="Content" ObjectID="_1778393248" r:id="rId281"/>
+          <o:OLEObject Type="Embed" ProgID="Equation.DSMT4" ShapeID="_x0000_i1161" DrawAspect="Content" ObjectID="_1778652867" r:id="rId281"/>
         </w:object>
       </w:r>
       <w:r>
@@ -13238,7 +13244,7 @@
           <v:shape id="_x0000_i1162" type="#_x0000_t75" style="width:160.4pt;height:22.1pt" o:ole="">
             <v:imagedata r:id="rId282" o:title=""/>
           </v:shape>
-          <o:OLEObject Type="Embed" ProgID="Equation.DSMT4" ShapeID="_x0000_i1162" DrawAspect="Content" ObjectID="_1778393249" r:id="rId283"/>
+          <o:OLEObject Type="Embed" ProgID="Equation.DSMT4" ShapeID="_x0000_i1162" DrawAspect="Content" ObjectID="_1778652868" r:id="rId283"/>
         </w:object>
       </w:r>
       <w:r>
@@ -13301,7 +13307,7 @@
           <v:shape id="_x0000_i1163" type="#_x0000_t75" style="width:94.8pt;height:61.3pt" o:ole="">
             <v:imagedata r:id="rId284" o:title=""/>
           </v:shape>
-          <o:OLEObject Type="Embed" ProgID="Equation.DSMT4" ShapeID="_x0000_i1163" DrawAspect="Content" ObjectID="_1778393250" r:id="rId285"/>
+          <o:OLEObject Type="Embed" ProgID="Equation.DSMT4" ShapeID="_x0000_i1163" DrawAspect="Content" ObjectID="_1778652869" r:id="rId285"/>
         </w:object>
       </w:r>
       <w:r>
@@ -13375,7 +13381,7 @@
           <v:shape id="_x0000_i1164" type="#_x0000_t75" style="width:94.1pt;height:22.1pt" o:ole="">
             <v:imagedata r:id="rId286" o:title=""/>
           </v:shape>
-          <o:OLEObject Type="Embed" ProgID="Equation.DSMT4" ShapeID="_x0000_i1164" DrawAspect="Content" ObjectID="_1778393251" r:id="rId287"/>
+          <o:OLEObject Type="Embed" ProgID="Equation.DSMT4" ShapeID="_x0000_i1164" DrawAspect="Content" ObjectID="_1778652870" r:id="rId287"/>
         </w:object>
       </w:r>
       <w:r>
@@ -13393,7 +13399,7 @@
           <v:shape id="_x0000_i1165" type="#_x0000_t75" style="width:91.95pt;height:22.1pt" o:ole="">
             <v:imagedata r:id="rId288" o:title=""/>
           </v:shape>
-          <o:OLEObject Type="Embed" ProgID="Equation.DSMT4" ShapeID="_x0000_i1165" DrawAspect="Content" ObjectID="_1778393252" r:id="rId289"/>
+          <o:OLEObject Type="Embed" ProgID="Equation.DSMT4" ShapeID="_x0000_i1165" DrawAspect="Content" ObjectID="_1778652871" r:id="rId289"/>
         </w:object>
       </w:r>
       <w:r>
@@ -13411,7 +13417,7 @@
           <v:shape id="_x0000_i1166" type="#_x0000_t75" style="width:14.95pt;height:14.25pt" o:ole="">
             <v:imagedata r:id="rId290" o:title=""/>
           </v:shape>
-          <o:OLEObject Type="Embed" ProgID="Equation.DSMT4" ShapeID="_x0000_i1166" DrawAspect="Content" ObjectID="_1778393253" r:id="rId291"/>
+          <o:OLEObject Type="Embed" ProgID="Equation.DSMT4" ShapeID="_x0000_i1166" DrawAspect="Content" ObjectID="_1778652872" r:id="rId291"/>
         </w:object>
       </w:r>
       <w:r>
@@ -13565,7 +13571,7 @@
           <v:shape id="_x0000_i1167" type="#_x0000_t75" style="width:206pt;height:39.9pt" o:ole="">
             <v:imagedata r:id="rId292" o:title=""/>
           </v:shape>
-          <o:OLEObject Type="Embed" ProgID="Equation.DSMT4" ShapeID="_x0000_i1167" DrawAspect="Content" ObjectID="_1778393254" r:id="rId293"/>
+          <o:OLEObject Type="Embed" ProgID="Equation.DSMT4" ShapeID="_x0000_i1167" DrawAspect="Content" ObjectID="_1778652873" r:id="rId293"/>
         </w:object>
       </w:r>
       <w:r>
@@ -15551,7 +15557,7 @@
           <v:shape id="_x0000_i1168" type="#_x0000_t75" style="width:99.1pt;height:34.95pt" o:ole="">
             <v:imagedata r:id="rId294" o:title=""/>
           </v:shape>
-          <o:OLEObject Type="Embed" ProgID="Equation.DSMT4" ShapeID="_x0000_i1168" DrawAspect="Content" ObjectID="_1778393255" r:id="rId295"/>
+          <o:OLEObject Type="Embed" ProgID="Equation.DSMT4" ShapeID="_x0000_i1168" DrawAspect="Content" ObjectID="_1778652874" r:id="rId295"/>
         </w:object>
       </w:r>
       <w:r>
@@ -15755,7 +15761,7 @@
           <v:shape id="_x0000_i1169" type="#_x0000_t75" style="width:138.3pt;height:34.95pt" o:ole="">
             <v:imagedata r:id="rId296" o:title=""/>
           </v:shape>
-          <o:OLEObject Type="Embed" ProgID="Equation.DSMT4" ShapeID="_x0000_i1169" DrawAspect="Content" ObjectID="_1778393256" r:id="rId297"/>
+          <o:OLEObject Type="Embed" ProgID="Equation.DSMT4" ShapeID="_x0000_i1169" DrawAspect="Content" ObjectID="_1778652875" r:id="rId297"/>
         </w:object>
       </w:r>
       <w:r>
@@ -15810,7 +15816,7 @@
           <v:shape id="_x0000_i1170" type="#_x0000_t75" style="width:114.05pt;height:39.2pt" o:ole="">
             <v:imagedata r:id="rId298" o:title=""/>
           </v:shape>
-          <o:OLEObject Type="Embed" ProgID="Equation.DSMT4" ShapeID="_x0000_i1170" DrawAspect="Content" ObjectID="_1778393257" r:id="rId299"/>
+          <o:OLEObject Type="Embed" ProgID="Equation.DSMT4" ShapeID="_x0000_i1170" DrawAspect="Content" ObjectID="_1778652876" r:id="rId299"/>
         </w:object>
       </w:r>
       <w:r>
@@ -15922,7 +15928,7 @@
           <v:shape id="_x0000_i1171" type="#_x0000_t75" style="width:99.8pt;height:37.8pt" o:ole="">
             <v:imagedata r:id="rId300" o:title=""/>
           </v:shape>
-          <o:OLEObject Type="Embed" ProgID="Equation.DSMT4" ShapeID="_x0000_i1171" DrawAspect="Content" ObjectID="_1778393258" r:id="rId301"/>
+          <o:OLEObject Type="Embed" ProgID="Equation.DSMT4" ShapeID="_x0000_i1171" DrawAspect="Content" ObjectID="_1778652877" r:id="rId301"/>
         </w:object>
       </w:r>
       <w:r>
@@ -16116,7 +16122,7 @@
           <v:shape id="_x0000_i1172" type="#_x0000_t75" style="width:119.75pt;height:22.1pt" o:ole="">
             <v:imagedata r:id="rId302" o:title=""/>
           </v:shape>
-          <o:OLEObject Type="Embed" ProgID="Equation.DSMT4" ShapeID="_x0000_i1172" DrawAspect="Content" ObjectID="_1778393259" r:id="rId303"/>
+          <o:OLEObject Type="Embed" ProgID="Equation.DSMT4" ShapeID="_x0000_i1172" DrawAspect="Content" ObjectID="_1778652878" r:id="rId303"/>
         </w:object>
       </w:r>
       <w:r>
@@ -16173,7 +16179,7 @@
           <v:shape id="_x0000_i1173" type="#_x0000_t75" style="width:116.9pt;height:22.1pt" o:ole="">
             <v:imagedata r:id="rId304" o:title=""/>
           </v:shape>
-          <o:OLEObject Type="Embed" ProgID="Equation.DSMT4" ShapeID="_x0000_i1173" DrawAspect="Content" ObjectID="_1778393260" r:id="rId305"/>
+          <o:OLEObject Type="Embed" ProgID="Equation.DSMT4" ShapeID="_x0000_i1173" DrawAspect="Content" ObjectID="_1778652879" r:id="rId305"/>
         </w:object>
       </w:r>
       <w:r>
@@ -16249,7 +16255,7 @@
           <v:shape id="_x0000_i1174" type="#_x0000_t75" style="width:134.75pt;height:32.8pt" o:ole="">
             <v:imagedata r:id="rId306" o:title=""/>
           </v:shape>
-          <o:OLEObject Type="Embed" ProgID="Equation.DSMT4" ShapeID="_x0000_i1174" DrawAspect="Content" ObjectID="_1778393261" r:id="rId307"/>
+          <o:OLEObject Type="Embed" ProgID="Equation.DSMT4" ShapeID="_x0000_i1174" DrawAspect="Content" ObjectID="_1778652880" r:id="rId307"/>
         </w:object>
       </w:r>
       <w:r>
@@ -16306,7 +16312,7 @@
           <v:shape id="_x0000_i1175" type="#_x0000_t75" style="width:134pt;height:32.8pt" o:ole="">
             <v:imagedata r:id="rId308" o:title=""/>
           </v:shape>
-          <o:OLEObject Type="Embed" ProgID="Equation.DSMT4" ShapeID="_x0000_i1175" DrawAspect="Content" ObjectID="_1778393262" r:id="rId309"/>
+          <o:OLEObject Type="Embed" ProgID="Equation.DSMT4" ShapeID="_x0000_i1175" DrawAspect="Content" ObjectID="_1778652881" r:id="rId309"/>
         </w:object>
       </w:r>
       <w:r>
@@ -16363,7 +16369,7 @@
           <v:shape id="_x0000_i1176" type="#_x0000_t75" style="width:176.1pt;height:39.2pt" o:ole="">
             <v:imagedata r:id="rId310" o:title=""/>
           </v:shape>
-          <o:OLEObject Type="Embed" ProgID="Equation.DSMT4" ShapeID="_x0000_i1176" DrawAspect="Content" ObjectID="_1778393263" r:id="rId311"/>
+          <o:OLEObject Type="Embed" ProgID="Equation.DSMT4" ShapeID="_x0000_i1176" DrawAspect="Content" ObjectID="_1778652882" r:id="rId311"/>
         </w:object>
       </w:r>
       <w:r>
@@ -16420,7 +16426,7 @@
           <v:shape id="_x0000_i1177" type="#_x0000_t75" style="width:121.9pt;height:32.8pt" o:ole="">
             <v:imagedata r:id="rId312" o:title=""/>
           </v:shape>
-          <o:OLEObject Type="Embed" ProgID="Equation.DSMT4" ShapeID="_x0000_i1177" DrawAspect="Content" ObjectID="_1778393264" r:id="rId313"/>
+          <o:OLEObject Type="Embed" ProgID="Equation.DSMT4" ShapeID="_x0000_i1177" DrawAspect="Content" ObjectID="_1778652883" r:id="rId313"/>
         </w:object>
       </w:r>
       <w:r>
@@ -16496,7 +16502,7 @@
           <v:shape id="_x0000_i1178" type="#_x0000_t75" style="width:39.9pt;height:32.8pt" o:ole="">
             <v:imagedata r:id="rId314" o:title=""/>
           </v:shape>
-          <o:OLEObject Type="Embed" ProgID="Equation.DSMT4" ShapeID="_x0000_i1178" DrawAspect="Content" ObjectID="_1778393265" r:id="rId315"/>
+          <o:OLEObject Type="Embed" ProgID="Equation.DSMT4" ShapeID="_x0000_i1178" DrawAspect="Content" ObjectID="_1778652884" r:id="rId315"/>
         </w:object>
       </w:r>
       <w:r>
@@ -16553,7 +16559,7 @@
           <v:shape id="_x0000_i1179" type="#_x0000_t75" style="width:39.9pt;height:32.8pt" o:ole="">
             <v:imagedata r:id="rId316" o:title=""/>
           </v:shape>
-          <o:OLEObject Type="Embed" ProgID="Equation.DSMT4" ShapeID="_x0000_i1179" DrawAspect="Content" ObjectID="_1778393266" r:id="rId317"/>
+          <o:OLEObject Type="Embed" ProgID="Equation.DSMT4" ShapeID="_x0000_i1179" DrawAspect="Content" ObjectID="_1778652885" r:id="rId317"/>
         </w:object>
       </w:r>
       <w:r>
@@ -16611,7 +16617,7 @@
           <v:shape id="_x0000_i1180" type="#_x0000_t75" style="width:4in;height:49.9pt" o:ole="">
             <v:imagedata r:id="rId318" o:title=""/>
           </v:shape>
-          <o:OLEObject Type="Embed" ProgID="Equation.DSMT4" ShapeID="_x0000_i1180" DrawAspect="Content" ObjectID="_1778393267" r:id="rId319"/>
+          <o:OLEObject Type="Embed" ProgID="Equation.DSMT4" ShapeID="_x0000_i1180" DrawAspect="Content" ObjectID="_1778652886" r:id="rId319"/>
         </w:object>
       </w:r>
       <w:r>
@@ -16692,7 +16698,7 @@
           <v:shape id="_x0000_i1181" type="#_x0000_t75" style="width:32.1pt;height:14.25pt" o:ole="">
             <v:imagedata r:id="rId320" o:title=""/>
           </v:shape>
-          <o:OLEObject Type="Embed" ProgID="Equation.DSMT4" ShapeID="_x0000_i1181" DrawAspect="Content" ObjectID="_1778393268" r:id="rId321"/>
+          <o:OLEObject Type="Embed" ProgID="Equation.DSMT4" ShapeID="_x0000_i1181" DrawAspect="Content" ObjectID="_1778652887" r:id="rId321"/>
         </w:object>
       </w:r>
       <w:r>
@@ -16715,7 +16721,7 @@
           <v:shape id="_x0000_i1182" type="#_x0000_t75" style="width:32.1pt;height:17.8pt" o:ole="">
             <v:imagedata r:id="rId322" o:title=""/>
           </v:shape>
-          <o:OLEObject Type="Embed" ProgID="Equation.DSMT4" ShapeID="_x0000_i1182" DrawAspect="Content" ObjectID="_1778393269" r:id="rId323"/>
+          <o:OLEObject Type="Embed" ProgID="Equation.DSMT4" ShapeID="_x0000_i1182" DrawAspect="Content" ObjectID="_1778652888" r:id="rId323"/>
         </w:object>
       </w:r>
       <w:r>
@@ -16746,7 +16752,7 @@
           <v:shape id="_x0000_i1183" type="#_x0000_t75" style="width:77pt;height:32.8pt" o:ole="">
             <v:imagedata r:id="rId324" o:title=""/>
           </v:shape>
-          <o:OLEObject Type="Embed" ProgID="Equation.DSMT4" ShapeID="_x0000_i1183" DrawAspect="Content" ObjectID="_1778393270" r:id="rId325"/>
+          <o:OLEObject Type="Embed" ProgID="Equation.DSMT4" ShapeID="_x0000_i1183" DrawAspect="Content" ObjectID="_1778652889" r:id="rId325"/>
         </w:object>
       </w:r>
       <w:r>
@@ -16805,7 +16811,7 @@
           <v:shape id="_x0000_i1184" type="#_x0000_t75" style="width:74.85pt;height:32.8pt" o:ole="">
             <v:imagedata r:id="rId326" o:title=""/>
           </v:shape>
-          <o:OLEObject Type="Embed" ProgID="Equation.DSMT4" ShapeID="_x0000_i1184" DrawAspect="Content" ObjectID="_1778393271" r:id="rId327"/>
+          <o:OLEObject Type="Embed" ProgID="Equation.DSMT4" ShapeID="_x0000_i1184" DrawAspect="Content" ObjectID="_1778652890" r:id="rId327"/>
         </w:object>
       </w:r>
       <w:r>
@@ -16862,7 +16868,7 @@
           <v:shape id="_x0000_i1185" type="#_x0000_t75" style="width:121.9pt;height:39.2pt" o:ole="">
             <v:imagedata r:id="rId328" o:title=""/>
           </v:shape>
-          <o:OLEObject Type="Embed" ProgID="Equation.DSMT4" ShapeID="_x0000_i1185" DrawAspect="Content" ObjectID="_1778393272" r:id="rId329"/>
+          <o:OLEObject Type="Embed" ProgID="Equation.DSMT4" ShapeID="_x0000_i1185" DrawAspect="Content" ObjectID="_1778652891" r:id="rId329"/>
         </w:object>
       </w:r>
       <w:r>
@@ -16919,7 +16925,7 @@
           <v:shape id="_x0000_i1186" type="#_x0000_t75" style="width:129.05pt;height:32.8pt" o:ole="">
             <v:imagedata r:id="rId330" o:title=""/>
           </v:shape>
-          <o:OLEObject Type="Embed" ProgID="Equation.DSMT4" ShapeID="_x0000_i1186" DrawAspect="Content" ObjectID="_1778393273" r:id="rId331"/>
+          <o:OLEObject Type="Embed" ProgID="Equation.DSMT4" ShapeID="_x0000_i1186" DrawAspect="Content" ObjectID="_1778652892" r:id="rId331"/>
         </w:object>
       </w:r>
       <w:r>
@@ -16976,7 +16982,7 @@
           <v:shape id="_x0000_i1187" type="#_x0000_t75" style="width:47.05pt;height:32.8pt" o:ole="">
             <v:imagedata r:id="rId332" o:title=""/>
           </v:shape>
-          <o:OLEObject Type="Embed" ProgID="Equation.DSMT4" ShapeID="_x0000_i1187" DrawAspect="Content" ObjectID="_1778393274" r:id="rId333"/>
+          <o:OLEObject Type="Embed" ProgID="Equation.DSMT4" ShapeID="_x0000_i1187" DrawAspect="Content" ObjectID="_1778652893" r:id="rId333"/>
         </w:object>
       </w:r>
       <w:r>
@@ -17033,7 +17039,7 @@
           <v:shape id="_x0000_i1188" type="#_x0000_t75" style="width:47.05pt;height:32.8pt" o:ole="">
             <v:imagedata r:id="rId334" o:title=""/>
           </v:shape>
-          <o:OLEObject Type="Embed" ProgID="Equation.DSMT4" ShapeID="_x0000_i1188" DrawAspect="Content" ObjectID="_1778393275" r:id="rId335"/>
+          <o:OLEObject Type="Embed" ProgID="Equation.DSMT4" ShapeID="_x0000_i1188" DrawAspect="Content" ObjectID="_1778652894" r:id="rId335"/>
         </w:object>
       </w:r>
       <w:r>
@@ -17093,7 +17099,7 @@
           <v:shape id="_x0000_i1189" type="#_x0000_t75" style="width:223.85pt;height:49.9pt" o:ole="">
             <v:imagedata r:id="rId336" o:title=""/>
           </v:shape>
-          <o:OLEObject Type="Embed" ProgID="Equation.DSMT4" ShapeID="_x0000_i1189" DrawAspect="Content" ObjectID="_1778393276" r:id="rId337"/>
+          <o:OLEObject Type="Embed" ProgID="Equation.DSMT4" ShapeID="_x0000_i1189" DrawAspect="Content" ObjectID="_1778652895" r:id="rId337"/>
         </w:object>
       </w:r>
       <w:r>
@@ -17183,7 +17189,7 @@
           <v:shape id="_x0000_i1190" type="#_x0000_t75" style="width:37.8pt;height:17.8pt" o:ole="">
             <v:imagedata r:id="rId338" o:title=""/>
           </v:shape>
-          <o:OLEObject Type="Embed" ProgID="Equation.DSMT4" ShapeID="_x0000_i1190" DrawAspect="Content" ObjectID="_1778393277" r:id="rId339"/>
+          <o:OLEObject Type="Embed" ProgID="Equation.DSMT4" ShapeID="_x0000_i1190" DrawAspect="Content" ObjectID="_1778652896" r:id="rId339"/>
         </w:object>
       </w:r>
       <w:r>
@@ -17211,7 +17217,7 @@
           <v:shape id="_x0000_i1191" type="#_x0000_t75" style="width:82.7pt;height:32.8pt" o:ole="">
             <v:imagedata r:id="rId340" o:title=""/>
           </v:shape>
-          <o:OLEObject Type="Embed" ProgID="Equation.DSMT4" ShapeID="_x0000_i1191" DrawAspect="Content" ObjectID="_1778393278" r:id="rId341"/>
+          <o:OLEObject Type="Embed" ProgID="Equation.DSMT4" ShapeID="_x0000_i1191" DrawAspect="Content" ObjectID="_1778652897" r:id="rId341"/>
         </w:object>
       </w:r>
       <w:r>
@@ -17270,7 +17276,7 @@
           <v:shape id="_x0000_i1192" type="#_x0000_t75" style="width:81.25pt;height:32.8pt" o:ole="">
             <v:imagedata r:id="rId342" o:title=""/>
           </v:shape>
-          <o:OLEObject Type="Embed" ProgID="Equation.DSMT4" ShapeID="_x0000_i1192" DrawAspect="Content" ObjectID="_1778393279" r:id="rId343"/>
+          <o:OLEObject Type="Embed" ProgID="Equation.DSMT4" ShapeID="_x0000_i1192" DrawAspect="Content" ObjectID="_1778652898" r:id="rId343"/>
         </w:object>
       </w:r>
       <w:r>
@@ -17327,7 +17333,7 @@
           <v:shape id="_x0000_i1193" type="#_x0000_t75" style="width:121.9pt;height:39.2pt" o:ole="">
             <v:imagedata r:id="rId344" o:title=""/>
           </v:shape>
-          <o:OLEObject Type="Embed" ProgID="Equation.DSMT4" ShapeID="_x0000_i1193" DrawAspect="Content" ObjectID="_1778393280" r:id="rId345"/>
+          <o:OLEObject Type="Embed" ProgID="Equation.DSMT4" ShapeID="_x0000_i1193" DrawAspect="Content" ObjectID="_1778652899" r:id="rId345"/>
         </w:object>
       </w:r>
       <w:r>
@@ -17385,7 +17391,7 @@
           <v:shape id="_x0000_i1194" type="#_x0000_t75" style="width:141.85pt;height:32.8pt" o:ole="">
             <v:imagedata r:id="rId346" o:title=""/>
           </v:shape>
-          <o:OLEObject Type="Embed" ProgID="Equation.DSMT4" ShapeID="_x0000_i1194" DrawAspect="Content" ObjectID="_1778393281" r:id="rId347"/>
+          <o:OLEObject Type="Embed" ProgID="Equation.DSMT4" ShapeID="_x0000_i1194" DrawAspect="Content" ObjectID="_1778652900" r:id="rId347"/>
         </w:object>
       </w:r>
       <w:r>
@@ -17442,7 +17448,7 @@
           <v:shape id="_x0000_i1195" type="#_x0000_t75" style="width:39.9pt;height:32.8pt" o:ole="">
             <v:imagedata r:id="rId314" o:title=""/>
           </v:shape>
-          <o:OLEObject Type="Embed" ProgID="Equation.DSMT4" ShapeID="_x0000_i1195" DrawAspect="Content" ObjectID="_1778393282" r:id="rId348"/>
+          <o:OLEObject Type="Embed" ProgID="Equation.DSMT4" ShapeID="_x0000_i1195" DrawAspect="Content" ObjectID="_1778652901" r:id="rId348"/>
         </w:object>
       </w:r>
       <w:r>
@@ -17499,7 +17505,7 @@
           <v:shape id="_x0000_i1196" type="#_x0000_t75" style="width:39.9pt;height:32.8pt" o:ole="">
             <v:imagedata r:id="rId316" o:title=""/>
           </v:shape>
-          <o:OLEObject Type="Embed" ProgID="Equation.DSMT4" ShapeID="_x0000_i1196" DrawAspect="Content" ObjectID="_1778393283" r:id="rId349"/>
+          <o:OLEObject Type="Embed" ProgID="Equation.DSMT4" ShapeID="_x0000_i1196" DrawAspect="Content" ObjectID="_1778652902" r:id="rId349"/>
         </w:object>
       </w:r>
       <w:r>
@@ -17556,7 +17562,7 @@
           <v:shape id="_x0000_i1197" type="#_x0000_t75" style="width:204.6pt;height:49.9pt" o:ole="">
             <v:imagedata r:id="rId350" o:title=""/>
           </v:shape>
-          <o:OLEObject Type="Embed" ProgID="Equation.DSMT4" ShapeID="_x0000_i1197" DrawAspect="Content" ObjectID="_1778393284" r:id="rId351"/>
+          <o:OLEObject Type="Embed" ProgID="Equation.DSMT4" ShapeID="_x0000_i1197" DrawAspect="Content" ObjectID="_1778652903" r:id="rId351"/>
         </w:object>
       </w:r>
       <w:r>
@@ -17860,7 +17866,7 @@
           <v:shape id="_x0000_i1198" type="#_x0000_t75" style="width:12.85pt;height:17.8pt" o:ole="">
             <v:imagedata r:id="rId352" o:title=""/>
           </v:shape>
-          <o:OLEObject Type="Embed" ProgID="Equation.DSMT4" ShapeID="_x0000_i1198" DrawAspect="Content" ObjectID="_1778393285" r:id="rId353"/>
+          <o:OLEObject Type="Embed" ProgID="Equation.DSMT4" ShapeID="_x0000_i1198" DrawAspect="Content" ObjectID="_1778652904" r:id="rId353"/>
         </w:object>
       </w:r>
       <w:r>
@@ -17883,7 +17889,7 @@
           <v:shape id="_x0000_i1199" type="#_x0000_t75" style="width:19.25pt;height:17.8pt" o:ole="">
             <v:imagedata r:id="rId354" o:title=""/>
           </v:shape>
-          <o:OLEObject Type="Embed" ProgID="Equation.DSMT4" ShapeID="_x0000_i1199" DrawAspect="Content" ObjectID="_1778393286" r:id="rId355"/>
+          <o:OLEObject Type="Embed" ProgID="Equation.DSMT4" ShapeID="_x0000_i1199" DrawAspect="Content" ObjectID="_1778652905" r:id="rId355"/>
         </w:object>
       </w:r>
       <w:r>
@@ -17915,7 +17921,7 @@
           <v:shape id="_x0000_i1200" type="#_x0000_t75" style="width:37.8pt;height:17.8pt" o:ole="">
             <v:imagedata r:id="rId338" o:title=""/>
           </v:shape>
-          <o:OLEObject Type="Embed" ProgID="Equation.DSMT4" ShapeID="_x0000_i1200" DrawAspect="Content" ObjectID="_1778393287" r:id="rId356"/>
+          <o:OLEObject Type="Embed" ProgID="Equation.DSMT4" ShapeID="_x0000_i1200" DrawAspect="Content" ObjectID="_1778652906" r:id="rId356"/>
         </w:object>
       </w:r>
       <w:r>
@@ -17973,7 +17979,7 @@
           <v:shape id="_x0000_i1201" type="#_x0000_t75" style="width:469.8pt;height:37.8pt" o:ole="">
             <v:imagedata r:id="rId357" o:title=""/>
           </v:shape>
-          <o:OLEObject Type="Embed" ProgID="Equation.DSMT4" ShapeID="_x0000_i1201" DrawAspect="Content" ObjectID="_1778393288" r:id="rId358"/>
+          <o:OLEObject Type="Embed" ProgID="Equation.DSMT4" ShapeID="_x0000_i1201" DrawAspect="Content" ObjectID="_1778652907" r:id="rId358"/>
         </w:object>
       </w:r>
       <w:r>
@@ -18030,7 +18036,7 @@
           <v:shape id="_x0000_i1202" type="#_x0000_t75" style="width:469.05pt;height:37.8pt" o:ole="">
             <v:imagedata r:id="rId359" o:title=""/>
           </v:shape>
-          <o:OLEObject Type="Embed" ProgID="Equation.DSMT4" ShapeID="_x0000_i1202" DrawAspect="Content" ObjectID="_1778393289" r:id="rId360"/>
+          <o:OLEObject Type="Embed" ProgID="Equation.DSMT4" ShapeID="_x0000_i1202" DrawAspect="Content" ObjectID="_1778652908" r:id="rId360"/>
         </w:object>
       </w:r>
       <w:r>
@@ -18085,7 +18091,7 @@
           <v:shape id="_x0000_i1203" type="#_x0000_t75" style="width:474.05pt;height:37.8pt" o:ole="">
             <v:imagedata r:id="rId361" o:title=""/>
           </v:shape>
-          <o:OLEObject Type="Embed" ProgID="Equation.DSMT4" ShapeID="_x0000_i1203" DrawAspect="Content" ObjectID="_1778393290" r:id="rId362"/>
+          <o:OLEObject Type="Embed" ProgID="Equation.DSMT4" ShapeID="_x0000_i1203" DrawAspect="Content" ObjectID="_1778652909" r:id="rId362"/>
         </w:object>
       </w:r>
       <w:r>
@@ -18159,7 +18165,7 @@
           <v:shape id="_x0000_i1204" type="#_x0000_t75" style="width:499pt;height:37.8pt" o:ole="">
             <v:imagedata r:id="rId363" o:title=""/>
           </v:shape>
-          <o:OLEObject Type="Embed" ProgID="Equation.DSMT4" ShapeID="_x0000_i1204" DrawAspect="Content" ObjectID="_1778393291" r:id="rId364"/>
+          <o:OLEObject Type="Embed" ProgID="Equation.DSMT4" ShapeID="_x0000_i1204" DrawAspect="Content" ObjectID="_1778652910" r:id="rId364"/>
         </w:object>
       </w:r>
       <w:r>
@@ -18216,7 +18222,7 @@
           <v:shape id="_x0000_i1205" type="#_x0000_t75" style="width:495.45pt;height:37.8pt" o:ole="">
             <v:imagedata r:id="rId365" o:title=""/>
           </v:shape>
-          <o:OLEObject Type="Embed" ProgID="Equation.DSMT4" ShapeID="_x0000_i1205" DrawAspect="Content" ObjectID="_1778393292" r:id="rId366"/>
+          <o:OLEObject Type="Embed" ProgID="Equation.DSMT4" ShapeID="_x0000_i1205" DrawAspect="Content" ObjectID="_1778652911" r:id="rId366"/>
         </w:object>
       </w:r>
       <w:r>
@@ -18273,7 +18279,7 @@
           <v:shape id="_x0000_i1206" type="#_x0000_t75" style="width:507.55pt;height:37.8pt" o:ole="">
             <v:imagedata r:id="rId367" o:title=""/>
           </v:shape>
-          <o:OLEObject Type="Embed" ProgID="Equation.DSMT4" ShapeID="_x0000_i1206" DrawAspect="Content" ObjectID="_1778393293" r:id="rId368"/>
+          <o:OLEObject Type="Embed" ProgID="Equation.DSMT4" ShapeID="_x0000_i1206" DrawAspect="Content" ObjectID="_1778652912" r:id="rId368"/>
         </w:object>
       </w:r>
       <w:r>
@@ -18336,7 +18342,7 @@
           <v:shape id="_x0000_i1207" type="#_x0000_t75" style="width:125.45pt;height:31.35pt" o:ole="">
             <v:imagedata r:id="rId369" o:title=""/>
           </v:shape>
-          <o:OLEObject Type="Embed" ProgID="Equation.DSMT4" ShapeID="_x0000_i1207" DrawAspect="Content" ObjectID="_1778393294" r:id="rId370"/>
+          <o:OLEObject Type="Embed" ProgID="Equation.DSMT4" ShapeID="_x0000_i1207" DrawAspect="Content" ObjectID="_1778652913" r:id="rId370"/>
         </w:object>
       </w:r>
       <w:r>
@@ -18612,7 +18618,7 @@
           <v:shape id="_x0000_i1208" type="#_x0000_t75" style="width:11.4pt;height:17.8pt" o:ole="">
             <v:imagedata r:id="rId371" o:title=""/>
           </v:shape>
-          <o:OLEObject Type="Embed" ProgID="Equation.DSMT4" ShapeID="_x0000_i1208" DrawAspect="Content" ObjectID="_1778393295" r:id="rId372"/>
+          <o:OLEObject Type="Embed" ProgID="Equation.DSMT4" ShapeID="_x0000_i1208" DrawAspect="Content" ObjectID="_1778652914" r:id="rId372"/>
         </w:object>
       </w:r>
       <w:r>
@@ -18856,7 +18862,7 @@
           <v:shape id="_x0000_i1209" type="#_x0000_t75" style="width:42.05pt;height:34.2pt" o:ole="">
             <v:imagedata r:id="rId373" o:title=""/>
           </v:shape>
-          <o:OLEObject Type="Embed" ProgID="Equation.DSMT4" ShapeID="_x0000_i1209" DrawAspect="Content" ObjectID="_1778393296" r:id="rId374"/>
+          <o:OLEObject Type="Embed" ProgID="Equation.DSMT4" ShapeID="_x0000_i1209" DrawAspect="Content" ObjectID="_1778652915" r:id="rId374"/>
         </w:object>
       </w:r>
       <w:r>
@@ -18913,7 +18919,7 @@
           <v:shape id="_x0000_i1210" type="#_x0000_t75" style="width:186.05pt;height:37.05pt" o:ole="">
             <v:imagedata r:id="rId375" o:title=""/>
           </v:shape>
-          <o:OLEObject Type="Embed" ProgID="Equation.DSMT4" ShapeID="_x0000_i1210" DrawAspect="Content" ObjectID="_1778393297" r:id="rId376"/>
+          <o:OLEObject Type="Embed" ProgID="Equation.DSMT4" ShapeID="_x0000_i1210" DrawAspect="Content" ObjectID="_1778652916" r:id="rId376"/>
         </w:object>
       </w:r>
       <w:r>
@@ -18999,7 +19005,7 @@
           <v:shape id="_x0000_i1211" type="#_x0000_t75" style="width:54.2pt;height:39.9pt" o:ole="">
             <v:imagedata r:id="rId377" o:title=""/>
           </v:shape>
-          <o:OLEObject Type="Embed" ProgID="Equation.DSMT4" ShapeID="_x0000_i1211" DrawAspect="Content" ObjectID="_1778393298" r:id="rId378"/>
+          <o:OLEObject Type="Embed" ProgID="Equation.DSMT4" ShapeID="_x0000_i1211" DrawAspect="Content" ObjectID="_1778652917" r:id="rId378"/>
         </w:object>
       </w:r>
       <w:r>
@@ -19058,7 +19064,7 @@
           <v:shape id="_x0000_i1212" type="#_x0000_t75" style="width:176.8pt;height:39.2pt" o:ole="">
             <v:imagedata r:id="rId379" o:title=""/>
           </v:shape>
-          <o:OLEObject Type="Embed" ProgID="Equation.DSMT4" ShapeID="_x0000_i1212" DrawAspect="Content" ObjectID="_1778393299" r:id="rId380"/>
+          <o:OLEObject Type="Embed" ProgID="Equation.DSMT4" ShapeID="_x0000_i1212" DrawAspect="Content" ObjectID="_1778652918" r:id="rId380"/>
         </w:object>
       </w:r>
       <w:r>
@@ -19159,7 +19165,7 @@
           <v:shape id="_x0000_i1213" type="#_x0000_t75" style="width:206pt;height:37.8pt" o:ole="">
             <v:imagedata r:id="rId381" o:title=""/>
           </v:shape>
-          <o:OLEObject Type="Embed" ProgID="Equation.DSMT4" ShapeID="_x0000_i1213" DrawAspect="Content" ObjectID="_1778393300" r:id="rId382"/>
+          <o:OLEObject Type="Embed" ProgID="Equation.DSMT4" ShapeID="_x0000_i1213" DrawAspect="Content" ObjectID="_1778652919" r:id="rId382"/>
         </w:object>
       </w:r>
       <w:r>
@@ -19243,7 +19249,7 @@
           <v:shape id="_x0000_i1214" type="#_x0000_t75" style="width:57.75pt;height:36.35pt" o:ole="">
             <v:imagedata r:id="rId383" o:title=""/>
           </v:shape>
-          <o:OLEObject Type="Embed" ProgID="Equation.DSMT4" ShapeID="_x0000_i1214" DrawAspect="Content" ObjectID="_1778393301" r:id="rId384"/>
+          <o:OLEObject Type="Embed" ProgID="Equation.DSMT4" ShapeID="_x0000_i1214" DrawAspect="Content" ObjectID="_1778652920" r:id="rId384"/>
         </w:object>
       </w:r>
       <w:r>
@@ -19306,7 +19312,7 @@
           <v:shape id="_x0000_i1215" type="#_x0000_t75" style="width:59.9pt;height:24.95pt" o:ole="">
             <v:imagedata r:id="rId385" o:title=""/>
           </v:shape>
-          <o:OLEObject Type="Embed" ProgID="Equation.DSMT4" ShapeID="_x0000_i1215" DrawAspect="Content" ObjectID="_1778393302" r:id="rId386"/>
+          <o:OLEObject Type="Embed" ProgID="Equation.DSMT4" ShapeID="_x0000_i1215" DrawAspect="Content" ObjectID="_1778652921" r:id="rId386"/>
         </w:object>
       </w:r>
       <w:r>
@@ -19369,7 +19375,7 @@
           <v:shape id="_x0000_i1216" type="#_x0000_t75" style="width:483.35pt;height:42.75pt" o:ole="">
             <v:imagedata r:id="rId387" o:title=""/>
           </v:shape>
-          <o:OLEObject Type="Embed" ProgID="Equation.DSMT4" ShapeID="_x0000_i1216" DrawAspect="Content" ObjectID="_1778393303" r:id="rId388"/>
+          <o:OLEObject Type="Embed" ProgID="Equation.DSMT4" ShapeID="_x0000_i1216" DrawAspect="Content" ObjectID="_1778652922" r:id="rId388"/>
         </w:object>
       </w:r>
       <w:r>
@@ -19446,7 +19452,7 @@
           <v:shape id="_x0000_i1217" type="#_x0000_t75" style="width:79.85pt;height:39.9pt" o:ole="">
             <v:imagedata r:id="rId389" o:title=""/>
           </v:shape>
-          <o:OLEObject Type="Embed" ProgID="Equation.DSMT4" ShapeID="_x0000_i1217" DrawAspect="Content" ObjectID="_1778393304" r:id="rId390"/>
+          <o:OLEObject Type="Embed" ProgID="Equation.DSMT4" ShapeID="_x0000_i1217" DrawAspect="Content" ObjectID="_1778652923" r:id="rId390"/>
         </w:object>
       </w:r>
       <w:r>
@@ -19524,7 +19530,7 @@
           <v:shape id="_x0000_i1218" type="#_x0000_t75" style="width:62.75pt;height:42.75pt" o:ole="">
             <v:imagedata r:id="rId391" o:title=""/>
           </v:shape>
-          <o:OLEObject Type="Embed" ProgID="Equation.DSMT4" ShapeID="_x0000_i1218" DrawAspect="Content" ObjectID="_1778393305" r:id="rId392"/>
+          <o:OLEObject Type="Embed" ProgID="Equation.DSMT4" ShapeID="_x0000_i1218" DrawAspect="Content" ObjectID="_1778652924" r:id="rId392"/>
         </w:object>
       </w:r>
       <w:r>
@@ -19594,7 +19600,7 @@
           <v:shape id="_x0000_i1219" type="#_x0000_t75" style="width:27.8pt;height:19.25pt" o:ole="">
             <v:imagedata r:id="rId393" o:title=""/>
           </v:shape>
-          <o:OLEObject Type="Embed" ProgID="Equation.DSMT4" ShapeID="_x0000_i1219" DrawAspect="Content" ObjectID="_1778393306" r:id="rId394"/>
+          <o:OLEObject Type="Embed" ProgID="Equation.DSMT4" ShapeID="_x0000_i1219" DrawAspect="Content" ObjectID="_1778652925" r:id="rId394"/>
         </w:object>
       </w:r>
       <w:r>
@@ -19612,7 +19618,7 @@
           <v:shape id="_x0000_i1220" type="#_x0000_t75" style="width:14.95pt;height:17.8pt" o:ole="">
             <v:imagedata r:id="rId395" o:title=""/>
           </v:shape>
-          <o:OLEObject Type="Embed" ProgID="Equation.DSMT4" ShapeID="_x0000_i1220" DrawAspect="Content" ObjectID="_1778393307" r:id="rId396"/>
+          <o:OLEObject Type="Embed" ProgID="Equation.DSMT4" ShapeID="_x0000_i1220" DrawAspect="Content" ObjectID="_1778652926" r:id="rId396"/>
         </w:object>
       </w:r>
       <w:r>
@@ -19636,7 +19642,7 @@
           <v:shape id="_x0000_i1221" type="#_x0000_t75" style="width:15.7pt;height:19.25pt" o:ole="">
             <v:imagedata r:id="rId397" o:title=""/>
           </v:shape>
-          <o:OLEObject Type="Embed" ProgID="Equation.DSMT4" ShapeID="_x0000_i1221" DrawAspect="Content" ObjectID="_1778393308" r:id="rId398"/>
+          <o:OLEObject Type="Embed" ProgID="Equation.DSMT4" ShapeID="_x0000_i1221" DrawAspect="Content" ObjectID="_1778652927" r:id="rId398"/>
         </w:object>
       </w:r>
       <w:r>
@@ -19654,7 +19660,7 @@
           <v:shape id="_x0000_i1222" type="#_x0000_t75" style="width:41.35pt;height:19.25pt" o:ole="">
             <v:imagedata r:id="rId399" o:title=""/>
           </v:shape>
-          <o:OLEObject Type="Embed" ProgID="Equation.DSMT4" ShapeID="_x0000_i1222" DrawAspect="Content" ObjectID="_1778393309" r:id="rId400"/>
+          <o:OLEObject Type="Embed" ProgID="Equation.DSMT4" ShapeID="_x0000_i1222" DrawAspect="Content" ObjectID="_1778652928" r:id="rId400"/>
         </w:object>
       </w:r>
       <w:r>
@@ -19832,7 +19838,7 @@
           <v:shape id="_x0000_i1223" type="#_x0000_t75" style="width:42.05pt;height:34.95pt" o:ole="">
             <v:imagedata r:id="rId401" o:title=""/>
           </v:shape>
-          <o:OLEObject Type="Embed" ProgID="Equation.DSMT4" ShapeID="_x0000_i1223" DrawAspect="Content" ObjectID="_1778393310" r:id="rId402"/>
+          <o:OLEObject Type="Embed" ProgID="Equation.DSMT4" ShapeID="_x0000_i1223" DrawAspect="Content" ObjectID="_1778652929" r:id="rId402"/>
         </w:object>
       </w:r>
       <w:r>
@@ -19889,7 +19895,7 @@
           <v:shape id="_x0000_i1224" type="#_x0000_t75" style="width:166.1pt;height:39.2pt" o:ole="">
             <v:imagedata r:id="rId403" o:title=""/>
           </v:shape>
-          <o:OLEObject Type="Embed" ProgID="Equation.DSMT4" ShapeID="_x0000_i1224" DrawAspect="Content" ObjectID="_1778393311" r:id="rId404"/>
+          <o:OLEObject Type="Embed" ProgID="Equation.DSMT4" ShapeID="_x0000_i1224" DrawAspect="Content" ObjectID="_1778652930" r:id="rId404"/>
         </w:object>
       </w:r>
       <w:r>
@@ -19974,7 +19980,7 @@
           <v:shape id="_x0000_i1225" type="#_x0000_t75" style="width:198.2pt;height:37.8pt" o:ole="">
             <v:imagedata r:id="rId405" o:title=""/>
           </v:shape>
-          <o:OLEObject Type="Embed" ProgID="Equation.DSMT4" ShapeID="_x0000_i1225" DrawAspect="Content" ObjectID="_1778393312" r:id="rId406"/>
+          <o:OLEObject Type="Embed" ProgID="Equation.DSMT4" ShapeID="_x0000_i1225" DrawAspect="Content" ObjectID="_1778652931" r:id="rId406"/>
         </w:object>
       </w:r>
       <w:r>
@@ -20031,7 +20037,7 @@
           <v:shape id="_x0000_i1226" type="#_x0000_t75" style="width:86.25pt;height:20.65pt" o:ole="">
             <v:imagedata r:id="rId407" o:title=""/>
           </v:shape>
-          <o:OLEObject Type="Embed" ProgID="Equation.DSMT4" ShapeID="_x0000_i1226" DrawAspect="Content" ObjectID="_1778393313" r:id="rId408"/>
+          <o:OLEObject Type="Embed" ProgID="Equation.DSMT4" ShapeID="_x0000_i1226" DrawAspect="Content" ObjectID="_1778652932" r:id="rId408"/>
         </w:object>
       </w:r>
       <w:r>
@@ -20094,7 +20100,7 @@
           <v:shape id="_x0000_i1227" type="#_x0000_t75" style="width:12.85pt;height:19.25pt" o:ole="">
             <v:imagedata r:id="rId409" o:title=""/>
           </v:shape>
-          <o:OLEObject Type="Embed" ProgID="Equation.DSMT4" ShapeID="_x0000_i1227" DrawAspect="Content" ObjectID="_1778393314" r:id="rId410"/>
+          <o:OLEObject Type="Embed" ProgID="Equation.DSMT4" ShapeID="_x0000_i1227" DrawAspect="Content" ObjectID="_1778652933" r:id="rId410"/>
         </w:object>
       </w:r>
       <w:r>
@@ -20112,7 +20118,7 @@
           <v:shape id="_x0000_i1228" type="#_x0000_t75" style="width:27.8pt;height:20.65pt" o:ole="">
             <v:imagedata r:id="rId411" o:title=""/>
           </v:shape>
-          <o:OLEObject Type="Embed" ProgID="Equation.DSMT4" ShapeID="_x0000_i1228" DrawAspect="Content" ObjectID="_1778393315" r:id="rId412"/>
+          <o:OLEObject Type="Embed" ProgID="Equation.DSMT4" ShapeID="_x0000_i1228" DrawAspect="Content" ObjectID="_1778652934" r:id="rId412"/>
         </w:object>
       </w:r>
       <w:r>
@@ -20523,7 +20529,7 @@
           <v:shape id="_x0000_i1229" type="#_x0000_t75" style="width:163.25pt;height:36.35pt" o:ole="">
             <v:imagedata r:id="rId413" o:title=""/>
           </v:shape>
-          <o:OLEObject Type="Embed" ProgID="Equation.DSMT4" ShapeID="_x0000_i1229" DrawAspect="Content" ObjectID="_1778393316" r:id="rId414"/>
+          <o:OLEObject Type="Embed" ProgID="Equation.DSMT4" ShapeID="_x0000_i1229" DrawAspect="Content" ObjectID="_1778652935" r:id="rId414"/>
         </w:object>
       </w:r>
       <w:r>
@@ -20845,7 +20851,7 @@
           <v:shape id="_x0000_i1230" type="#_x0000_t75" style="width:210.3pt;height:36.35pt" o:ole="">
             <v:imagedata r:id="rId415" o:title=""/>
           </v:shape>
-          <o:OLEObject Type="Embed" ProgID="Equation.DSMT4" ShapeID="_x0000_i1230" DrawAspect="Content" ObjectID="_1778393317" r:id="rId416"/>
+          <o:OLEObject Type="Embed" ProgID="Equation.DSMT4" ShapeID="_x0000_i1230" DrawAspect="Content" ObjectID="_1778652936" r:id="rId416"/>
         </w:object>
       </w:r>
       <w:r>
@@ -20932,7 +20938,7 @@
           <v:shape id="_x0000_i1231" type="#_x0000_t75" style="width:223.85pt;height:36.35pt" o:ole="">
             <v:imagedata r:id="rId417" o:title=""/>
           </v:shape>
-          <o:OLEObject Type="Embed" ProgID="Equation.DSMT4" ShapeID="_x0000_i1231" DrawAspect="Content" ObjectID="_1778393318" r:id="rId418"/>
+          <o:OLEObject Type="Embed" ProgID="Equation.DSMT4" ShapeID="_x0000_i1231" DrawAspect="Content" ObjectID="_1778652937" r:id="rId418"/>
         </w:object>
       </w:r>
       <w:r>
@@ -21050,7 +21056,7 @@
           <v:shape id="_x0000_i1232" type="#_x0000_t75" style="width:255.9pt;height:36.35pt" o:ole="">
             <v:imagedata r:id="rId419" o:title=""/>
           </v:shape>
-          <o:OLEObject Type="Embed" ProgID="Equation.DSMT4" ShapeID="_x0000_i1232" DrawAspect="Content" ObjectID="_1778393319" r:id="rId420"/>
+          <o:OLEObject Type="Embed" ProgID="Equation.DSMT4" ShapeID="_x0000_i1232" DrawAspect="Content" ObjectID="_1778652938" r:id="rId420"/>
         </w:object>
       </w:r>
       <w:r>
@@ -21107,7 +21113,7 @@
           <v:shape id="_x0000_i1233" type="#_x0000_t75" style="width:267.35pt;height:36.35pt" o:ole="">
             <v:imagedata r:id="rId421" o:title=""/>
           </v:shape>
-          <o:OLEObject Type="Embed" ProgID="Equation.DSMT4" ShapeID="_x0000_i1233" DrawAspect="Content" ObjectID="_1778393320" r:id="rId422"/>
+          <o:OLEObject Type="Embed" ProgID="Equation.DSMT4" ShapeID="_x0000_i1233" DrawAspect="Content" ObjectID="_1778652939" r:id="rId422"/>
         </w:object>
       </w:r>
       <w:r>
@@ -21250,7 +21256,7 @@
           <v:shape id="_x0000_i1234" type="#_x0000_t75" style="width:265.9pt;height:37.8pt" o:ole="">
             <v:imagedata r:id="rId423" o:title=""/>
           </v:shape>
-          <o:OLEObject Type="Embed" ProgID="Equation.DSMT4" ShapeID="_x0000_i1234" DrawAspect="Content" ObjectID="_1778393321" r:id="rId424"/>
+          <o:OLEObject Type="Embed" ProgID="Equation.DSMT4" ShapeID="_x0000_i1234" DrawAspect="Content" ObjectID="_1778652940" r:id="rId424"/>
         </w:object>
       </w:r>
       <w:r>
@@ -21307,7 +21313,7 @@
           <v:shape id="_x0000_i1235" type="#_x0000_t75" style="width:305.1pt;height:37.8pt" o:ole="">
             <v:imagedata r:id="rId425" o:title=""/>
           </v:shape>
-          <o:OLEObject Type="Embed" ProgID="Equation.DSMT4" ShapeID="_x0000_i1235" DrawAspect="Content" ObjectID="_1778393322" r:id="rId426"/>
+          <o:OLEObject Type="Embed" ProgID="Equation.DSMT4" ShapeID="_x0000_i1235" DrawAspect="Content" ObjectID="_1778652941" r:id="rId426"/>
         </w:object>
       </w:r>
       <w:r>
@@ -21384,7 +21390,7 @@
           <v:shape id="_x0000_i1236" type="#_x0000_t75" style="width:1in;height:30.65pt" o:ole="">
             <v:imagedata r:id="rId427" o:title=""/>
           </v:shape>
-          <o:OLEObject Type="Embed" ProgID="Equation.DSMT4" ShapeID="_x0000_i1236" DrawAspect="Content" ObjectID="_1778393323" r:id="rId428"/>
+          <o:OLEObject Type="Embed" ProgID="Equation.DSMT4" ShapeID="_x0000_i1236" DrawAspect="Content" ObjectID="_1778652942" r:id="rId428"/>
         </w:object>
       </w:r>
       <w:r>
@@ -21447,7 +21453,7 @@
           <v:shape id="_x0000_i1237" type="#_x0000_t75" style="width:17.1pt;height:14.25pt" o:ole="">
             <v:imagedata r:id="rId429" o:title=""/>
           </v:shape>
-          <o:OLEObject Type="Embed" ProgID="Equation.DSMT4" ShapeID="_x0000_i1237" DrawAspect="Content" ObjectID="_1778393324" r:id="rId430"/>
+          <o:OLEObject Type="Embed" ProgID="Equation.DSMT4" ShapeID="_x0000_i1237" DrawAspect="Content" ObjectID="_1778652943" r:id="rId430"/>
         </w:object>
       </w:r>
       <w:r>
@@ -21465,7 +21471,7 @@
           <v:shape id="_x0000_i1238" type="#_x0000_t75" style="width:17.1pt;height:22.1pt" o:ole="">
             <v:imagedata r:id="rId431" o:title=""/>
           </v:shape>
-          <o:OLEObject Type="Embed" ProgID="Equation.DSMT4" ShapeID="_x0000_i1238" DrawAspect="Content" ObjectID="_1778393325" r:id="rId432"/>
+          <o:OLEObject Type="Embed" ProgID="Equation.DSMT4" ShapeID="_x0000_i1238" DrawAspect="Content" ObjectID="_1778652944" r:id="rId432"/>
         </w:object>
       </w:r>
       <w:r>
@@ -21710,7 +21716,7 @@
           <v:shape id="_x0000_i1239" type="#_x0000_t75" style="width:95.5pt;height:25.65pt" o:ole="">
             <v:imagedata r:id="rId433" o:title=""/>
           </v:shape>
-          <o:OLEObject Type="Embed" ProgID="Equation.DSMT4" ShapeID="_x0000_i1239" DrawAspect="Content" ObjectID="_1778393326" r:id="rId434"/>
+          <o:OLEObject Type="Embed" ProgID="Equation.DSMT4" ShapeID="_x0000_i1239" DrawAspect="Content" ObjectID="_1778652945" r:id="rId434"/>
         </w:object>
       </w:r>
       <w:r>
@@ -21769,7 +21775,7 @@
           <v:shape id="_x0000_i1240" type="#_x0000_t75" style="width:61.3pt;height:24.25pt" o:ole="">
             <v:imagedata r:id="rId435" o:title=""/>
           </v:shape>
-          <o:OLEObject Type="Embed" ProgID="Equation.DSMT4" ShapeID="_x0000_i1240" DrawAspect="Content" ObjectID="_1778393327" r:id="rId436"/>
+          <o:OLEObject Type="Embed" ProgID="Equation.DSMT4" ShapeID="_x0000_i1240" DrawAspect="Content" ObjectID="_1778652946" r:id="rId436"/>
         </w:object>
       </w:r>
       <w:r>
@@ -21812,7 +21818,7 @@
           <v:shape id="_x0000_i1241" type="#_x0000_t75" style="width:109.8pt;height:42.05pt" o:ole="">
             <v:imagedata r:id="rId437" o:title=""/>
           </v:shape>
-          <o:OLEObject Type="Embed" ProgID="Equation.DSMT4" ShapeID="_x0000_i1241" DrawAspect="Content" ObjectID="_1778393328" r:id="rId438"/>
+          <o:OLEObject Type="Embed" ProgID="Equation.DSMT4" ShapeID="_x0000_i1241" DrawAspect="Content" ObjectID="_1778652947" r:id="rId438"/>
         </w:object>
       </w:r>
       <w:r>
@@ -22030,7 +22036,7 @@
           <v:shape id="_x0000_i1242" type="#_x0000_t75" style="width:53.45pt;height:21.4pt" o:ole="">
             <v:imagedata r:id="rId439" o:title=""/>
           </v:shape>
-          <o:OLEObject Type="Embed" ProgID="Equation.DSMT4" ShapeID="_x0000_i1242" DrawAspect="Content" ObjectID="_1778393329" r:id="rId440"/>
+          <o:OLEObject Type="Embed" ProgID="Equation.DSMT4" ShapeID="_x0000_i1242" DrawAspect="Content" ObjectID="_1778652948" r:id="rId440"/>
         </w:object>
       </w:r>
       <w:r>
@@ -22084,7 +22090,7 @@
           <v:shape id="_x0000_i1243" type="#_x0000_t75" style="width:84.1pt;height:37.05pt" o:ole="">
             <v:imagedata r:id="rId441" o:title=""/>
           </v:shape>
-          <o:OLEObject Type="Embed" ProgID="Equation.DSMT4" ShapeID="_x0000_i1243" DrawAspect="Content" ObjectID="_1778393330" r:id="rId442"/>
+          <o:OLEObject Type="Embed" ProgID="Equation.DSMT4" ShapeID="_x0000_i1243" DrawAspect="Content" ObjectID="_1778652949" r:id="rId442"/>
         </w:object>
       </w:r>
       <w:r>
@@ -22141,7 +22147,7 @@
           <v:shape id="_x0000_i1244" type="#_x0000_t75" style="width:89.1pt;height:22.8pt" o:ole="">
             <v:imagedata r:id="rId443" o:title=""/>
           </v:shape>
-          <o:OLEObject Type="Embed" ProgID="Equation.DSMT4" ShapeID="_x0000_i1244" DrawAspect="Content" ObjectID="_1778393331" r:id="rId444"/>
+          <o:OLEObject Type="Embed" ProgID="Equation.DSMT4" ShapeID="_x0000_i1244" DrawAspect="Content" ObjectID="_1778652950" r:id="rId444"/>
         </w:object>
       </w:r>
       <w:r>
@@ -22198,7 +22204,7 @@
           <v:shape id="_x0000_i1245" type="#_x0000_t75" style="width:139pt;height:22.8pt" o:ole="">
             <v:imagedata r:id="rId445" o:title=""/>
           </v:shape>
-          <o:OLEObject Type="Embed" ProgID="Equation.DSMT4" ShapeID="_x0000_i1245" DrawAspect="Content" ObjectID="_1778393332" r:id="rId446"/>
+          <o:OLEObject Type="Embed" ProgID="Equation.DSMT4" ShapeID="_x0000_i1245" DrawAspect="Content" ObjectID="_1778652951" r:id="rId446"/>
         </w:object>
       </w:r>
       <w:r>
@@ -22270,7 +22276,7 @@
           <v:shape id="_x0000_i1246" type="#_x0000_t75" style="width:37.8pt;height:21.4pt" o:ole="">
             <v:imagedata r:id="rId447" o:title=""/>
           </v:shape>
-          <o:OLEObject Type="Embed" ProgID="Equation.DSMT4" ShapeID="_x0000_i1246" DrawAspect="Content" ObjectID="_1778393333" r:id="rId448"/>
+          <o:OLEObject Type="Embed" ProgID="Equation.DSMT4" ShapeID="_x0000_i1246" DrawAspect="Content" ObjectID="_1778652952" r:id="rId448"/>
         </w:object>
       </w:r>
       <w:r>
@@ -22479,7 +22485,7 @@
           <v:shape id="_x0000_i1247" type="#_x0000_t75" style="width:39.2pt;height:22.1pt" o:ole="">
             <v:imagedata r:id="rId449" o:title=""/>
           </v:shape>
-          <o:OLEObject Type="Embed" ProgID="Equation.DSMT4" ShapeID="_x0000_i1247" DrawAspect="Content" ObjectID="_1778393334" r:id="rId450"/>
+          <o:OLEObject Type="Embed" ProgID="Equation.DSMT4" ShapeID="_x0000_i1247" DrawAspect="Content" ObjectID="_1778652953" r:id="rId450"/>
         </w:object>
       </w:r>
       <w:r>
@@ -22538,7 +22544,7 @@
           <v:shape id="_x0000_i1248" type="#_x0000_t75" style="width:32.1pt;height:17.8pt" o:ole="">
             <v:imagedata r:id="rId451" o:title=""/>
           </v:shape>
-          <o:OLEObject Type="Embed" ProgID="Equation.DSMT4" ShapeID="_x0000_i1248" DrawAspect="Content" ObjectID="_1778393335" r:id="rId452"/>
+          <o:OLEObject Type="Embed" ProgID="Equation.DSMT4" ShapeID="_x0000_i1248" DrawAspect="Content" ObjectID="_1778652954" r:id="rId452"/>
         </w:object>
       </w:r>
       <w:r>
@@ -22744,7 +22750,7 @@
           <v:shape id="_x0000_i1249" type="#_x0000_t75" style="width:198.2pt;height:37.8pt" o:ole="">
             <v:imagedata r:id="rId453" o:title=""/>
           </v:shape>
-          <o:OLEObject Type="Embed" ProgID="Equation.DSMT4" ShapeID="_x0000_i1249" DrawAspect="Content" ObjectID="_1778393336" r:id="rId454"/>
+          <o:OLEObject Type="Embed" ProgID="Equation.DSMT4" ShapeID="_x0000_i1249" DrawAspect="Content" ObjectID="_1778652955" r:id="rId454"/>
         </w:object>
       </w:r>
       <w:r>
@@ -22803,7 +22809,7 @@
           <v:shape id="_x0000_i1250" type="#_x0000_t75" style="width:86.25pt;height:20.65pt" o:ole="">
             <v:imagedata r:id="rId455" o:title=""/>
           </v:shape>
-          <o:OLEObject Type="Embed" ProgID="Equation.DSMT4" ShapeID="_x0000_i1250" DrawAspect="Content" ObjectID="_1778393337" r:id="rId456"/>
+          <o:OLEObject Type="Embed" ProgID="Equation.DSMT4" ShapeID="_x0000_i1250" DrawAspect="Content" ObjectID="_1778652956" r:id="rId456"/>
         </w:object>
       </w:r>
       <w:r>
@@ -22939,7 +22945,7 @@
           <v:shape id="_x0000_i1251" type="#_x0000_t75" style="width:198.2pt;height:39.9pt" o:ole="">
             <v:imagedata r:id="rId457" o:title=""/>
           </v:shape>
-          <o:OLEObject Type="Embed" ProgID="Equation.DSMT4" ShapeID="_x0000_i1251" DrawAspect="Content" ObjectID="_1778393338" r:id="rId458"/>
+          <o:OLEObject Type="Embed" ProgID="Equation.DSMT4" ShapeID="_x0000_i1251" DrawAspect="Content" ObjectID="_1778652957" r:id="rId458"/>
         </w:object>
       </w:r>
       <w:r>
@@ -22998,7 +23004,7 @@
           <v:shape id="_x0000_i1252" type="#_x0000_t75" style="width:181.05pt;height:22.8pt" o:ole="">
             <v:imagedata r:id="rId459" o:title=""/>
           </v:shape>
-          <o:OLEObject Type="Embed" ProgID="Equation.DSMT4" ShapeID="_x0000_i1252" DrawAspect="Content" ObjectID="_1778393339" r:id="rId460"/>
+          <o:OLEObject Type="Embed" ProgID="Equation.DSMT4" ShapeID="_x0000_i1252" DrawAspect="Content" ObjectID="_1778652958" r:id="rId460"/>
         </w:object>
       </w:r>
       <w:r>
@@ -23089,7 +23095,7 @@
           <v:shape id="_x0000_i1253" type="#_x0000_t75" style="width:131.9pt;height:22.8pt" o:ole="">
             <v:imagedata r:id="rId461" o:title=""/>
           </v:shape>
-          <o:OLEObject Type="Embed" ProgID="Equation.DSMT4" ShapeID="_x0000_i1253" DrawAspect="Content" ObjectID="_1778393340" r:id="rId462"/>
+          <o:OLEObject Type="Embed" ProgID="Equation.DSMT4" ShapeID="_x0000_i1253" DrawAspect="Content" ObjectID="_1778652959" r:id="rId462"/>
         </w:object>
       </w:r>
       <w:r>
@@ -23154,7 +23160,7 @@
           <v:shape id="_x0000_i1254" type="#_x0000_t75" style="width:14.95pt;height:19.25pt" o:ole="">
             <v:imagedata r:id="rId463" o:title=""/>
           </v:shape>
-          <o:OLEObject Type="Embed" ProgID="Equation.DSMT4" ShapeID="_x0000_i1254" DrawAspect="Content" ObjectID="_1778393341" r:id="rId464"/>
+          <o:OLEObject Type="Embed" ProgID="Equation.DSMT4" ShapeID="_x0000_i1254" DrawAspect="Content" ObjectID="_1778652960" r:id="rId464"/>
         </w:object>
       </w:r>
       <w:r>
@@ -23331,7 +23337,7 @@
           <v:shape id="_x0000_i1255" type="#_x0000_t75" style="width:37.8pt;height:19.95pt" o:ole="">
             <v:imagedata r:id="rId465" o:title=""/>
           </v:shape>
-          <o:OLEObject Type="Embed" ProgID="Equation.DSMT4" ShapeID="_x0000_i1255" DrawAspect="Content" ObjectID="_1778393342" r:id="rId466"/>
+          <o:OLEObject Type="Embed" ProgID="Equation.DSMT4" ShapeID="_x0000_i1255" DrawAspect="Content" ObjectID="_1778652961" r:id="rId466"/>
         </w:object>
       </w:r>
       <w:r>
@@ -23512,7 +23518,7 @@
           <v:shape id="_x0000_i1256" type="#_x0000_t75" style="width:123.35pt;height:30.65pt" o:ole="">
             <v:imagedata r:id="rId467" o:title=""/>
           </v:shape>
-          <o:OLEObject Type="Embed" ProgID="Equation.DSMT4" ShapeID="_x0000_i1256" DrawAspect="Content" ObjectID="_1778393343" r:id="rId468"/>
+          <o:OLEObject Type="Embed" ProgID="Equation.DSMT4" ShapeID="_x0000_i1256" DrawAspect="Content" ObjectID="_1778652962" r:id="rId468"/>
         </w:object>
       </w:r>
       <w:r>
@@ -23643,7 +23649,7 @@
           <v:shape id="_x0000_i1257" type="#_x0000_t75" style="width:86.25pt;height:20.65pt" o:ole="">
             <v:imagedata r:id="rId469" o:title=""/>
           </v:shape>
-          <o:OLEObject Type="Embed" ProgID="Equation.DSMT4" ShapeID="_x0000_i1257" DrawAspect="Content" ObjectID="_1778393344" r:id="rId470"/>
+          <o:OLEObject Type="Embed" ProgID="Equation.DSMT4" ShapeID="_x0000_i1257" DrawAspect="Content" ObjectID="_1778652963" r:id="rId470"/>
         </w:object>
       </w:r>
       <w:r>
@@ -23689,7 +23695,7 @@
           <v:shape id="_x0000_i1258" type="#_x0000_t75" style="width:191.05pt;height:30.65pt" o:ole="">
             <v:imagedata r:id="rId471" o:title=""/>
           </v:shape>
-          <o:OLEObject Type="Embed" ProgID="Equation.DSMT4" ShapeID="_x0000_i1258" DrawAspect="Content" ObjectID="_1778393345" r:id="rId472"/>
+          <o:OLEObject Type="Embed" ProgID="Equation.DSMT4" ShapeID="_x0000_i1258" DrawAspect="Content" ObjectID="_1778652964" r:id="rId472"/>
         </w:object>
       </w:r>
       <w:r>
@@ -23958,7 +23964,7 @@
           <v:shape id="_x0000_i1259" type="#_x0000_t75" style="width:226.7pt;height:30.65pt" o:ole="">
             <v:imagedata r:id="rId473" o:title=""/>
           </v:shape>
-          <o:OLEObject Type="Embed" ProgID="Equation.DSMT4" ShapeID="_x0000_i1259" DrawAspect="Content" ObjectID="_1778393346" r:id="rId474"/>
+          <o:OLEObject Type="Embed" ProgID="Equation.DSMT4" ShapeID="_x0000_i1259" DrawAspect="Content" ObjectID="_1778652965" r:id="rId474"/>
         </w:object>
       </w:r>
       <w:r>
@@ -24044,7 +24050,7 @@
           <v:shape id="_x0000_i1260" type="#_x0000_t75" style="width:213.15pt;height:30.65pt" o:ole="">
             <v:imagedata r:id="rId475" o:title=""/>
           </v:shape>
-          <o:OLEObject Type="Embed" ProgID="Equation.DSMT4" ShapeID="_x0000_i1260" DrawAspect="Content" ObjectID="_1778393347" r:id="rId476"/>
+          <o:OLEObject Type="Embed" ProgID="Equation.DSMT4" ShapeID="_x0000_i1260" DrawAspect="Content" ObjectID="_1778652966" r:id="rId476"/>
         </w:object>
       </w:r>
       <w:r>
@@ -24117,7 +24123,7 @@
           <v:shape id="_x0000_i1261" type="#_x0000_t75" style="width:67pt;height:19.95pt" o:ole="">
             <v:imagedata r:id="rId477" o:title=""/>
           </v:shape>
-          <o:OLEObject Type="Embed" ProgID="Equation.DSMT4" ShapeID="_x0000_i1261" DrawAspect="Content" ObjectID="_1778393348" r:id="rId478"/>
+          <o:OLEObject Type="Embed" ProgID="Equation.DSMT4" ShapeID="_x0000_i1261" DrawAspect="Content" ObjectID="_1778652967" r:id="rId478"/>
         </w:object>
       </w:r>
       <w:r>
@@ -24254,7 +24260,7 @@
           <v:shape id="_x0000_i1262" type="#_x0000_t75" style="width:186.05pt;height:30.65pt" o:ole="">
             <v:imagedata r:id="rId479" o:title=""/>
           </v:shape>
-          <o:OLEObject Type="Embed" ProgID="Equation.DSMT4" ShapeID="_x0000_i1262" DrawAspect="Content" ObjectID="_1778393349" r:id="rId480"/>
+          <o:OLEObject Type="Embed" ProgID="Equation.DSMT4" ShapeID="_x0000_i1262" DrawAspect="Content" ObjectID="_1778652968" r:id="rId480"/>
         </w:object>
       </w:r>
       <w:r>
@@ -24325,7 +24331,7 @@
           <v:shape id="_x0000_i1263" type="#_x0000_t75" style="width:121.9pt;height:25.65pt" o:ole="">
             <v:imagedata r:id="rId481" o:title=""/>
           </v:shape>
-          <o:OLEObject Type="Embed" ProgID="Equation.DSMT4" ShapeID="_x0000_i1263" DrawAspect="Content" ObjectID="_1778393350" r:id="rId482"/>
+          <o:OLEObject Type="Embed" ProgID="Equation.DSMT4" ShapeID="_x0000_i1263" DrawAspect="Content" ObjectID="_1778652969" r:id="rId482"/>
         </w:object>
       </w:r>
       <w:r>
@@ -24403,7 +24409,7 @@
           <v:shape id="_x0000_i1264" type="#_x0000_t75" style="width:131.9pt;height:37.05pt" o:ole="">
             <v:imagedata r:id="rId483" o:title=""/>
           </v:shape>
-          <o:OLEObject Type="Embed" ProgID="Equation.DSMT4" ShapeID="_x0000_i1264" DrawAspect="Content" ObjectID="_1778393351" r:id="rId484"/>
+          <o:OLEObject Type="Embed" ProgID="Equation.DSMT4" ShapeID="_x0000_i1264" DrawAspect="Content" ObjectID="_1778652970" r:id="rId484"/>
         </w:object>
       </w:r>
       <w:r>
@@ -24481,7 +24487,7 @@
           <v:shape id="_x0000_i1265" type="#_x0000_t75" style="width:283pt;height:34.95pt" o:ole="">
             <v:imagedata r:id="rId485" o:title=""/>
           </v:shape>
-          <o:OLEObject Type="Embed" ProgID="Equation.DSMT4" ShapeID="_x0000_i1265" DrawAspect="Content" ObjectID="_1778393352" r:id="rId486"/>
+          <o:OLEObject Type="Embed" ProgID="Equation.DSMT4" ShapeID="_x0000_i1265" DrawAspect="Content" ObjectID="_1778652971" r:id="rId486"/>
         </w:object>
       </w:r>
       <w:r>
@@ -24552,7 +24558,7 @@
           <v:shape id="_x0000_i1266" type="#_x0000_t75" style="width:59.9pt;height:37.05pt" o:ole="">
             <v:imagedata r:id="rId487" o:title=""/>
           </v:shape>
-          <o:OLEObject Type="Embed" ProgID="Equation.DSMT4" ShapeID="_x0000_i1266" DrawAspect="Content" ObjectID="_1778393353" r:id="rId488"/>
+          <o:OLEObject Type="Embed" ProgID="Equation.DSMT4" ShapeID="_x0000_i1266" DrawAspect="Content" ObjectID="_1778652972" r:id="rId488"/>
         </w:object>
       </w:r>
       <w:r>
@@ -24764,7 +24770,7 @@
           <v:shape id="_x0000_i1267" type="#_x0000_t75" style="width:15.7pt;height:17.8pt" o:ole="">
             <v:imagedata r:id="rId489" o:title=""/>
           </v:shape>
-          <o:OLEObject Type="Embed" ProgID="Equation.DSMT4" ShapeID="_x0000_i1267" DrawAspect="Content" ObjectID="_1778393354" r:id="rId490"/>
+          <o:OLEObject Type="Embed" ProgID="Equation.DSMT4" ShapeID="_x0000_i1267" DrawAspect="Content" ObjectID="_1778652973" r:id="rId490"/>
         </w:object>
       </w:r>
       <w:r>
@@ -24782,7 +24788,7 @@
           <v:shape id="_x0000_i1268" type="#_x0000_t75" style="width:15.7pt;height:19.25pt" o:ole="">
             <v:imagedata r:id="rId491" o:title=""/>
           </v:shape>
-          <o:OLEObject Type="Embed" ProgID="Equation.DSMT4" ShapeID="_x0000_i1268" DrawAspect="Content" ObjectID="_1778393355" r:id="rId492"/>
+          <o:OLEObject Type="Embed" ProgID="Equation.DSMT4" ShapeID="_x0000_i1268" DrawAspect="Content" ObjectID="_1778652974" r:id="rId492"/>
         </w:object>
       </w:r>
       <w:r>
@@ -25165,7 +25171,7 @@
           <v:shape id="_x0000_i1269" type="#_x0000_t75" style="width:42.75pt;height:19.95pt" o:ole="">
             <v:imagedata r:id="rId493" o:title=""/>
           </v:shape>
-          <o:OLEObject Type="Embed" ProgID="Equation.DSMT4" ShapeID="_x0000_i1269" DrawAspect="Content" ObjectID="_1778393356" r:id="rId494"/>
+          <o:OLEObject Type="Embed" ProgID="Equation.DSMT4" ShapeID="_x0000_i1269" DrawAspect="Content" ObjectID="_1778652975" r:id="rId494"/>
         </w:object>
       </w:r>
       <w:r>
@@ -25219,7 +25225,7 @@
           <v:shape id="_x0000_i1332" type="#_x0000_t75" style="width:95.5pt;height:37.05pt" o:ole="">
             <v:imagedata r:id="rId495" o:title=""/>
           </v:shape>
-          <o:OLEObject Type="Embed" ProgID="Equation.DSMT4" ShapeID="_x0000_i1332" DrawAspect="Content" ObjectID="_1778393357" r:id="rId496"/>
+          <o:OLEObject Type="Embed" ProgID="Equation.DSMT4" ShapeID="_x0000_i1332" DrawAspect="Content" ObjectID="_1778652976" r:id="rId496"/>
         </w:object>
       </w:r>
       <w:r>
@@ -25276,7 +25282,7 @@
           <v:shape id="_x0000_i1271" type="#_x0000_t75" style="width:112.65pt;height:20.65pt" o:ole="">
             <v:imagedata r:id="rId497" o:title=""/>
           </v:shape>
-          <o:OLEObject Type="Embed" ProgID="Equation.DSMT4" ShapeID="_x0000_i1271" DrawAspect="Content" ObjectID="_1778393358" r:id="rId498"/>
+          <o:OLEObject Type="Embed" ProgID="Equation.DSMT4" ShapeID="_x0000_i1271" DrawAspect="Content" ObjectID="_1778652977" r:id="rId498"/>
         </w:object>
       </w:r>
       <w:r>
@@ -25335,7 +25341,7 @@
           <v:shape id="_x0000_i1272" type="#_x0000_t75" style="width:139pt;height:23.5pt" o:ole="">
             <v:imagedata r:id="rId499" o:title=""/>
           </v:shape>
-          <o:OLEObject Type="Embed" ProgID="Equation.DSMT4" ShapeID="_x0000_i1272" DrawAspect="Content" ObjectID="_1778393359" r:id="rId500"/>
+          <o:OLEObject Type="Embed" ProgID="Equation.DSMT4" ShapeID="_x0000_i1272" DrawAspect="Content" ObjectID="_1778652978" r:id="rId500"/>
         </w:object>
       </w:r>
       <w:r>
@@ -25407,7 +25413,7 @@
           <v:shape id="_x0000_i1273" type="#_x0000_t75" style="width:186.75pt;height:42.05pt" o:ole="">
             <v:imagedata r:id="rId501" o:title=""/>
           </v:shape>
-          <o:OLEObject Type="Embed" ProgID="Equation.DSMT4" ShapeID="_x0000_i1273" DrawAspect="Content" ObjectID="_1778393360" r:id="rId502"/>
+          <o:OLEObject Type="Embed" ProgID="Equation.DSMT4" ShapeID="_x0000_i1273" DrawAspect="Content" ObjectID="_1778652979" r:id="rId502"/>
         </w:object>
       </w:r>
       <w:r>
@@ -25538,7 +25544,7 @@
           <v:shape id="_x0000_i1274" type="#_x0000_t75" style="width:101.25pt;height:42.05pt" o:ole="">
             <v:imagedata r:id="rId503" o:title=""/>
           </v:shape>
-          <o:OLEObject Type="Embed" ProgID="Equation.DSMT4" ShapeID="_x0000_i1274" DrawAspect="Content" ObjectID="_1778393361" r:id="rId504"/>
+          <o:OLEObject Type="Embed" ProgID="Equation.DSMT4" ShapeID="_x0000_i1274" DrawAspect="Content" ObjectID="_1778652980" r:id="rId504"/>
         </w:object>
       </w:r>
       <w:r>
@@ -25631,7 +25637,7 @@
           <v:shape id="_x0000_i1275" type="#_x0000_t75" style="width:15.7pt;height:20.65pt" o:ole="">
             <v:imagedata r:id="rId505" o:title=""/>
           </v:shape>
-          <o:OLEObject Type="Embed" ProgID="Equation.DSMT4" ShapeID="_x0000_i1275" DrawAspect="Content" ObjectID="_1778393362" r:id="rId506"/>
+          <o:OLEObject Type="Embed" ProgID="Equation.DSMT4" ShapeID="_x0000_i1275" DrawAspect="Content" ObjectID="_1778652981" r:id="rId506"/>
         </w:object>
       </w:r>
       <w:r>
@@ -25648,7 +25654,7 @@
           <v:shape id="_x0000_i1276" type="#_x0000_t75" style="width:14.95pt;height:19.95pt" o:ole="">
             <v:imagedata r:id="rId507" o:title=""/>
           </v:shape>
-          <o:OLEObject Type="Embed" ProgID="Equation.DSMT4" ShapeID="_x0000_i1276" DrawAspect="Content" ObjectID="_1778393363" r:id="rId508"/>
+          <o:OLEObject Type="Embed" ProgID="Equation.DSMT4" ShapeID="_x0000_i1276" DrawAspect="Content" ObjectID="_1778652982" r:id="rId508"/>
         </w:object>
       </w:r>
       <w:r>
@@ -25703,7 +25709,7 @@
           <v:shape id="_x0000_i1277" type="#_x0000_t75" style="width:224.55pt;height:30.65pt" o:ole="">
             <v:imagedata r:id="rId509" o:title=""/>
           </v:shape>
-          <o:OLEObject Type="Embed" ProgID="Equation.DSMT4" ShapeID="_x0000_i1277" DrawAspect="Content" ObjectID="_1778393364" r:id="rId510"/>
+          <o:OLEObject Type="Embed" ProgID="Equation.DSMT4" ShapeID="_x0000_i1277" DrawAspect="Content" ObjectID="_1778652983" r:id="rId510"/>
         </w:object>
       </w:r>
       <w:r>
@@ -25773,7 +25779,7 @@
           <v:shape id="_x0000_i1278" type="#_x0000_t75" style="width:111.2pt;height:30.65pt" o:ole="">
             <v:imagedata r:id="rId511" o:title=""/>
           </v:shape>
-          <o:OLEObject Type="Embed" ProgID="Equation.DSMT4" ShapeID="_x0000_i1278" DrawAspect="Content" ObjectID="_1778393365" r:id="rId512"/>
+          <o:OLEObject Type="Embed" ProgID="Equation.DSMT4" ShapeID="_x0000_i1278" DrawAspect="Content" ObjectID="_1778652984" r:id="rId512"/>
         </w:object>
       </w:r>
       <w:r>
@@ -26159,7 +26165,7 @@
           <v:shape id="_x0000_i9949" type="#_x0000_t75" style="width:499pt;height:37.8pt" o:ole="">
             <v:imagedata r:id="rId363" o:title=""/>
           </v:shape>
-          <o:OLEObject Type="Embed" ProgID="Equation.DSMT4" ShapeID="_x0000_i9949" DrawAspect="Content" ObjectID="_1778393366" r:id="rId513"/>
+          <o:OLEObject Type="Embed" ProgID="Equation.DSMT4" ShapeID="_x0000_i9949" DrawAspect="Content" ObjectID="_1778652985" r:id="rId513"/>
         </w:object>
       </w:r>
       <w:r>
@@ -26227,7 +26233,7 @@
           <v:shape id="_x0000_i9950" type="#_x0000_t75" style="width:495.45pt;height:37.8pt" o:ole="">
             <v:imagedata r:id="rId365" o:title=""/>
           </v:shape>
-          <o:OLEObject Type="Embed" ProgID="Equation.DSMT4" ShapeID="_x0000_i9950" DrawAspect="Content" ObjectID="_1778393367" r:id="rId514"/>
+          <o:OLEObject Type="Embed" ProgID="Equation.DSMT4" ShapeID="_x0000_i9950" DrawAspect="Content" ObjectID="_1778652986" r:id="rId514"/>
         </w:object>
       </w:r>
       <w:r>
@@ -26295,7 +26301,7 @@
           <v:shape id="_x0000_i9951" type="#_x0000_t75" style="width:507.55pt;height:37.8pt" o:ole="">
             <v:imagedata r:id="rId367" o:title=""/>
           </v:shape>
-          <o:OLEObject Type="Embed" ProgID="Equation.DSMT4" ShapeID="_x0000_i9951" DrawAspect="Content" ObjectID="_1778393368" r:id="rId515"/>
+          <o:OLEObject Type="Embed" ProgID="Equation.DSMT4" ShapeID="_x0000_i9951" DrawAspect="Content" ObjectID="_1778652987" r:id="rId515"/>
         </w:object>
       </w:r>
       <w:r>
@@ -26412,7 +26418,7 @@
           <v:shape id="_x0000_i14355" type="#_x0000_t75" style="width:57.75pt;height:30.65pt" o:ole="">
             <v:imagedata r:id="rId516" o:title=""/>
           </v:shape>
-          <o:OLEObject Type="Embed" ProgID="Equation.DSMT4" ShapeID="_x0000_i14355" DrawAspect="Content" ObjectID="_1778393369" r:id="rId517"/>
+          <o:OLEObject Type="Embed" ProgID="Equation.DSMT4" ShapeID="_x0000_i14355" DrawAspect="Content" ObjectID="_1778652988" r:id="rId517"/>
         </w:object>
       </w:r>
       <w:r>
@@ -26510,7 +26516,7 @@
           <v:shape id="_x0000_i14347" type="#_x0000_t75" style="width:19.25pt;height:30.65pt" o:ole="">
             <v:imagedata r:id="rId518" o:title=""/>
           </v:shape>
-          <o:OLEObject Type="Embed" ProgID="Equation.DSMT4" ShapeID="_x0000_i14347" DrawAspect="Content" ObjectID="_1778393370" r:id="rId519"/>
+          <o:OLEObject Type="Embed" ProgID="Equation.DSMT4" ShapeID="_x0000_i14347" DrawAspect="Content" ObjectID="_1778652989" r:id="rId519"/>
         </w:object>
       </w:r>
       <w:r>
@@ -26575,7 +26581,7 @@
           <v:shape id="_x0000_i14351" type="#_x0000_t75" style="width:121.2pt;height:111.9pt" o:ole="">
             <v:imagedata r:id="rId520" o:title=""/>
           </v:shape>
-          <o:OLEObject Type="Embed" ProgID="Equation.DSMT4" ShapeID="_x0000_i14351" DrawAspect="Content" ObjectID="_1778393371" r:id="rId521"/>
+          <o:OLEObject Type="Embed" ProgID="Equation.DSMT4" ShapeID="_x0000_i14351" DrawAspect="Content" ObjectID="_1778652990" r:id="rId521"/>
         </w:object>
       </w:r>
       <w:r>
@@ -26671,7 +26677,7 @@
           <v:shape id="_x0000_i18767" type="#_x0000_t75" style="width:1in;height:34.95pt" o:ole="">
             <v:imagedata r:id="rId522" o:title=""/>
           </v:shape>
-          <o:OLEObject Type="Embed" ProgID="Equation.DSMT4" ShapeID="_x0000_i18767" DrawAspect="Content" ObjectID="_1778393372" r:id="rId523"/>
+          <o:OLEObject Type="Embed" ProgID="Equation.DSMT4" ShapeID="_x0000_i18767" DrawAspect="Content" ObjectID="_1778652991" r:id="rId523"/>
         </w:object>
       </w:r>
       <w:r>
@@ -26933,7 +26939,7 @@
           <v:shape id="_x0000_i34372" type="#_x0000_t75" style="width:260.2pt;height:37.8pt" o:ole="">
             <v:imagedata r:id="rId524" o:title=""/>
           </v:shape>
-          <o:OLEObject Type="Embed" ProgID="Equation.DSMT4" ShapeID="_x0000_i34372" DrawAspect="Content" ObjectID="_1778393373" r:id="rId525"/>
+          <o:OLEObject Type="Embed" ProgID="Equation.DSMT4" ShapeID="_x0000_i34372" DrawAspect="Content" ObjectID="_1778652992" r:id="rId525"/>
         </w:object>
       </w:r>
       <w:r>
@@ -27020,7 +27026,7 @@
           <v:shape id="_x0000_i27675" type="#_x0000_t75" style="width:325.8pt;height:47.05pt" o:ole="">
             <v:imagedata r:id="rId526" o:title=""/>
           </v:shape>
-          <o:OLEObject Type="Embed" ProgID="Equation.DSMT4" ShapeID="_x0000_i27675" DrawAspect="Content" ObjectID="_1778393374" r:id="rId527"/>
+          <o:OLEObject Type="Embed" ProgID="Equation.DSMT4" ShapeID="_x0000_i27675" DrawAspect="Content" ObjectID="_1778652993" r:id="rId527"/>
         </w:object>
       </w:r>
       <w:r>
@@ -27101,7 +27107,7 @@
           <v:shape id="_x0000_i32137" type="#_x0000_t75" style="width:124.75pt;height:27.1pt" o:ole="">
             <v:imagedata r:id="rId528" o:title=""/>
           </v:shape>
-          <o:OLEObject Type="Embed" ProgID="Equation.DSMT4" ShapeID="_x0000_i32137" DrawAspect="Content" ObjectID="_1778393375" r:id="rId529"/>
+          <o:OLEObject Type="Embed" ProgID="Equation.DSMT4" ShapeID="_x0000_i32137" DrawAspect="Content" ObjectID="_1778652994" r:id="rId529"/>
         </w:object>
       </w:r>
       <w:r>
@@ -27158,7 +27164,7 @@
           <v:shape id="_x0000_i32139" type="#_x0000_t75" style="width:166.8pt;height:27.1pt" o:ole="">
             <v:imagedata r:id="rId530" o:title=""/>
           </v:shape>
-          <o:OLEObject Type="Embed" ProgID="Equation.DSMT4" ShapeID="_x0000_i32139" DrawAspect="Content" ObjectID="_1778393376" r:id="rId531"/>
+          <o:OLEObject Type="Embed" ProgID="Equation.DSMT4" ShapeID="_x0000_i32139" DrawAspect="Content" ObjectID="_1778652995" r:id="rId531"/>
         </w:object>
       </w:r>
       <w:r>
@@ -27314,7 +27320,7 @@
           <v:shape id="_x0000_i34382" type="#_x0000_t75" style="width:164.65pt;height:37.8pt" o:ole="">
             <v:imagedata r:id="rId532" o:title=""/>
           </v:shape>
-          <o:OLEObject Type="Embed" ProgID="Equation.DSMT4" ShapeID="_x0000_i34382" DrawAspect="Content" ObjectID="_1778393377" r:id="rId533"/>
+          <o:OLEObject Type="Embed" ProgID="Equation.DSMT4" ShapeID="_x0000_i34382" DrawAspect="Content" ObjectID="_1778652996" r:id="rId533"/>
         </w:object>
       </w:r>
       <w:r>
@@ -28695,7 +28701,7 @@
           <v:shape id="_x0000_i1279" type="#_x0000_t75" style="width:414.9pt;height:80.55pt" o:ole="">
             <v:imagedata r:id="rId534" o:title=""/>
           </v:shape>
-          <o:OLEObject Type="Embed" ProgID="Equation.DSMT4" ShapeID="_x0000_i1279" DrawAspect="Content" ObjectID="_1778393378" r:id="rId535"/>
+          <o:OLEObject Type="Embed" ProgID="Equation.DSMT4" ShapeID="_x0000_i1279" DrawAspect="Content" ObjectID="_1778652997" r:id="rId535"/>
         </w:object>
       </w:r>
       <w:r>
@@ -28753,7 +28759,7 @@
           <v:shape id="_x0000_i1280" type="#_x0000_t75" style="width:411.35pt;height:80.55pt" o:ole="">
             <v:imagedata r:id="rId536" o:title=""/>
           </v:shape>
-          <o:OLEObject Type="Embed" ProgID="Equation.DSMT4" ShapeID="_x0000_i1280" DrawAspect="Content" ObjectID="_1778393379" r:id="rId537"/>
+          <o:OLEObject Type="Embed" ProgID="Equation.DSMT4" ShapeID="_x0000_i1280" DrawAspect="Content" ObjectID="_1778652998" r:id="rId537"/>
         </w:object>
       </w:r>
       <w:r>
@@ -28829,7 +28835,7 @@
           <v:shape id="_x0000_i1281" type="#_x0000_t75" style="width:178.2pt;height:34.95pt" o:ole="">
             <v:imagedata r:id="rId538" o:title=""/>
           </v:shape>
-          <o:OLEObject Type="Embed" ProgID="Equation.DSMT4" ShapeID="_x0000_i1281" DrawAspect="Content" ObjectID="_1778393380" r:id="rId539"/>
+          <o:OLEObject Type="Embed" ProgID="Equation.DSMT4" ShapeID="_x0000_i1281" DrawAspect="Content" ObjectID="_1778652999" r:id="rId539"/>
         </w:object>
       </w:r>
       <w:r>
@@ -28897,7 +28903,7 @@
           <v:shape id="_x0000_i1282" type="#_x0000_t75" style="width:293pt;height:75.55pt" o:ole="">
             <v:imagedata r:id="rId540" o:title=""/>
           </v:shape>
-          <o:OLEObject Type="Embed" ProgID="Equation.DSMT4" ShapeID="_x0000_i1282" DrawAspect="Content" ObjectID="_1778393381" r:id="rId541"/>
+          <o:OLEObject Type="Embed" ProgID="Equation.DSMT4" ShapeID="_x0000_i1282" DrawAspect="Content" ObjectID="_1778653000" r:id="rId541"/>
         </w:object>
       </w:r>
       <w:r>
@@ -28966,7 +28972,7 @@
           <v:shape id="_x0000_i1283" type="#_x0000_t75" style="width:309.4pt;height:129.75pt" o:ole="">
             <v:imagedata r:id="rId542" o:title=""/>
           </v:shape>
-          <o:OLEObject Type="Embed" ProgID="Equation.DSMT4" ShapeID="_x0000_i1283" DrawAspect="Content" ObjectID="_1778393382" r:id="rId543"/>
+          <o:OLEObject Type="Embed" ProgID="Equation.DSMT4" ShapeID="_x0000_i1283" DrawAspect="Content" ObjectID="_1778653001" r:id="rId543"/>
         </w:object>
       </w:r>
       <w:r>
@@ -29017,7 +29023,7 @@
           <v:shape id="_x0000_i1284" type="#_x0000_t75" style="width:44.2pt;height:22.1pt" o:ole="">
             <v:imagedata r:id="rId544" o:title=""/>
           </v:shape>
-          <o:OLEObject Type="Embed" ProgID="Equation.DSMT4" ShapeID="_x0000_i1284" DrawAspect="Content" ObjectID="_1778393383" r:id="rId545"/>
+          <o:OLEObject Type="Embed" ProgID="Equation.DSMT4" ShapeID="_x0000_i1284" DrawAspect="Content" ObjectID="_1778653002" r:id="rId545"/>
         </w:object>
       </w:r>
       <w:r>
@@ -29043,7 +29049,7 @@
           <v:shape id="_x0000_i1285" type="#_x0000_t75" style="width:231.7pt;height:34.95pt" o:ole="">
             <v:imagedata r:id="rId546" o:title=""/>
           </v:shape>
-          <o:OLEObject Type="Embed" ProgID="Equation.DSMT4" ShapeID="_x0000_i1285" DrawAspect="Content" ObjectID="_1778393384" r:id="rId547"/>
+          <o:OLEObject Type="Embed" ProgID="Equation.DSMT4" ShapeID="_x0000_i1285" DrawAspect="Content" ObjectID="_1778653003" r:id="rId547"/>
         </w:object>
       </w:r>
       <w:r>
@@ -29100,7 +29106,7 @@
           <v:shape id="_x0000_i1286" type="#_x0000_t75" style="width:313.65pt;height:39.2pt" o:ole="">
             <v:imagedata r:id="rId548" o:title=""/>
           </v:shape>
-          <o:OLEObject Type="Embed" ProgID="Equation.DSMT4" ShapeID="_x0000_i1286" DrawAspect="Content" ObjectID="_1778393385" r:id="rId549"/>
+          <o:OLEObject Type="Embed" ProgID="Equation.DSMT4" ShapeID="_x0000_i1286" DrawAspect="Content" ObjectID="_1778653004" r:id="rId549"/>
         </w:object>
       </w:r>
       <w:r>
@@ -29425,7 +29431,7 @@
           <v:shape id="_x0000_i1287" type="#_x0000_t75" style="width:379.25pt;height:80.55pt" o:ole="">
             <v:imagedata r:id="rId550" o:title=""/>
           </v:shape>
-          <o:OLEObject Type="Embed" ProgID="Equation.DSMT4" ShapeID="_x0000_i1287" DrawAspect="Content" ObjectID="_1778393386" r:id="rId551"/>
+          <o:OLEObject Type="Embed" ProgID="Equation.DSMT4" ShapeID="_x0000_i1287" DrawAspect="Content" ObjectID="_1778653005" r:id="rId551"/>
         </w:object>
       </w:r>
       <w:r>
@@ -29480,7 +29486,7 @@
           <v:shape id="_x0000_i1288" type="#_x0000_t75" style="width:374.25pt;height:80.55pt" o:ole="">
             <v:imagedata r:id="rId552" o:title=""/>
           </v:shape>
-          <o:OLEObject Type="Embed" ProgID="Equation.DSMT4" ShapeID="_x0000_i1288" DrawAspect="Content" ObjectID="_1778393387" r:id="rId553"/>
+          <o:OLEObject Type="Embed" ProgID="Equation.DSMT4" ShapeID="_x0000_i1288" DrawAspect="Content" ObjectID="_1778653006" r:id="rId553"/>
         </w:object>
       </w:r>
       <w:r>
@@ -29649,7 +29655,7 @@
           <v:shape id="_x0000_i1289" type="#_x0000_t75" style="width:451.25pt;height:325.05pt" o:ole="">
             <v:imagedata r:id="rId554" o:title=""/>
           </v:shape>
-          <o:OLEObject Type="Embed" ProgID="Equation.DSMT4" ShapeID="_x0000_i1289" DrawAspect="Content" ObjectID="_1778393388" r:id="rId555"/>
+          <o:OLEObject Type="Embed" ProgID="Equation.DSMT4" ShapeID="_x0000_i1289" DrawAspect="Content" ObjectID="_1778653007" r:id="rId555"/>
         </w:object>
       </w:r>
     </w:p>
@@ -29759,7 +29765,7 @@
           <v:shape id="_x0000_i1290" type="#_x0000_t75" style="width:451.25pt;height:325.05pt" o:ole="">
             <v:imagedata r:id="rId554" o:title=""/>
           </v:shape>
-          <o:OLEObject Type="Embed" ProgID="Equation.DSMT4" ShapeID="_x0000_i1290" DrawAspect="Content" ObjectID="_1778393389" r:id="rId556"/>
+          <o:OLEObject Type="Embed" ProgID="Equation.DSMT4" ShapeID="_x0000_i1290" DrawAspect="Content" ObjectID="_1778653008" r:id="rId556"/>
         </w:object>
       </w:r>
     </w:p>
@@ -29810,7 +29816,7 @@
           <v:shape id="_x0000_i1291" type="#_x0000_t75" style="width:82pt;height:22.1pt" o:ole="">
             <v:imagedata r:id="rId557" o:title=""/>
           </v:shape>
-          <o:OLEObject Type="Embed" ProgID="Equation.DSMT4" ShapeID="_x0000_i1291" DrawAspect="Content" ObjectID="_1778393390" r:id="rId558"/>
+          <o:OLEObject Type="Embed" ProgID="Equation.DSMT4" ShapeID="_x0000_i1291" DrawAspect="Content" ObjectID="_1778653009" r:id="rId558"/>
         </w:object>
       </w:r>
       <w:r>
@@ -30257,7 +30263,7 @@
                 <v:shape id="_x0000_i1292" type="#_x0000_t75" style="width:22.1pt;height:32.1pt" o:ole="">
                   <v:imagedata r:id="rId559" o:title=""/>
                 </v:shape>
-                <o:OLEObject Type="Embed" ProgID="Equation.DSMT4" ShapeID="_x0000_i1292" DrawAspect="Content" ObjectID="_1778393391" r:id="rId560"/>
+                <o:OLEObject Type="Embed" ProgID="Equation.DSMT4" ShapeID="_x0000_i1292" DrawAspect="Content" ObjectID="_1778653010" r:id="rId560"/>
               </w:object>
             </w:r>
           </w:p>
@@ -30370,7 +30376,7 @@
                 <v:shape id="_x0000_i1293" type="#_x0000_t75" style="width:44.9pt;height:32.8pt" o:ole="">
                   <v:imagedata r:id="rId561" o:title=""/>
                 </v:shape>
-                <o:OLEObject Type="Embed" ProgID="Equation.DSMT4" ShapeID="_x0000_i1293" DrawAspect="Content" ObjectID="_1778393392" r:id="rId562"/>
+                <o:OLEObject Type="Embed" ProgID="Equation.DSMT4" ShapeID="_x0000_i1293" DrawAspect="Content" ObjectID="_1778653011" r:id="rId562"/>
               </w:object>
             </w:r>
           </w:p>
@@ -30481,7 +30487,7 @@
                 <v:shape id="_x0000_i1294" type="#_x0000_t75" style="width:52.05pt;height:32.8pt" o:ole="">
                   <v:imagedata r:id="rId563" o:title=""/>
                 </v:shape>
-                <o:OLEObject Type="Embed" ProgID="Equation.DSMT4" ShapeID="_x0000_i1294" DrawAspect="Content" ObjectID="_1778393393" r:id="rId564"/>
+                <o:OLEObject Type="Embed" ProgID="Equation.DSMT4" ShapeID="_x0000_i1294" DrawAspect="Content" ObjectID="_1778653012" r:id="rId564"/>
               </w:object>
             </w:r>
           </w:p>
@@ -30913,7 +30919,7 @@
                 <v:shape id="_x0000_i1295" type="#_x0000_t75" style="width:44.2pt;height:34.95pt" o:ole="">
                   <v:imagedata r:id="rId565" o:title=""/>
                 </v:shape>
-                <o:OLEObject Type="Embed" ProgID="Equation.DSMT4" ShapeID="_x0000_i1295" DrawAspect="Content" ObjectID="_1778393394" r:id="rId566"/>
+                <o:OLEObject Type="Embed" ProgID="Equation.DSMT4" ShapeID="_x0000_i1295" DrawAspect="Content" ObjectID="_1778653013" r:id="rId566"/>
               </w:object>
             </w:r>
           </w:p>
@@ -31023,7 +31029,7 @@
                 <v:shape id="_x0000_i1296" type="#_x0000_t75" style="width:47.05pt;height:37.8pt" o:ole="">
                   <v:imagedata r:id="rId567" o:title=""/>
                 </v:shape>
-                <o:OLEObject Type="Embed" ProgID="Equation.DSMT4" ShapeID="_x0000_i1296" DrawAspect="Content" ObjectID="_1778393395" r:id="rId568"/>
+                <o:OLEObject Type="Embed" ProgID="Equation.DSMT4" ShapeID="_x0000_i1296" DrawAspect="Content" ObjectID="_1778653014" r:id="rId568"/>
               </w:object>
             </w:r>
           </w:p>
@@ -31133,7 +31139,7 @@
                 <v:shape id="_x0000_i1297" type="#_x0000_t75" style="width:47.75pt;height:32.8pt" o:ole="">
                   <v:imagedata r:id="rId569" o:title=""/>
                 </v:shape>
-                <o:OLEObject Type="Embed" ProgID="Equation.DSMT4" ShapeID="_x0000_i1297" DrawAspect="Content" ObjectID="_1778393396" r:id="rId570"/>
+                <o:OLEObject Type="Embed" ProgID="Equation.DSMT4" ShapeID="_x0000_i1297" DrawAspect="Content" ObjectID="_1778653015" r:id="rId570"/>
               </w:object>
             </w:r>
           </w:p>
@@ -31379,7 +31385,7 @@
           <v:shape id="_x0000_i1298" type="#_x0000_t75" style="width:220.3pt;height:37.05pt" o:ole="">
             <v:imagedata r:id="rId571" o:title=""/>
           </v:shape>
-          <o:OLEObject Type="Embed" ProgID="Equation.DSMT4" ShapeID="_x0000_i1298" DrawAspect="Content" ObjectID="_1778393397" r:id="rId572"/>
+          <o:OLEObject Type="Embed" ProgID="Equation.DSMT4" ShapeID="_x0000_i1298" DrawAspect="Content" ObjectID="_1778653016" r:id="rId572"/>
         </w:object>
       </w:r>
       <w:r>
@@ -31435,7 +31441,7 @@
           <v:shape id="_x0000_i1299" type="#_x0000_t75" style="width:278pt;height:39.2pt" o:ole="">
             <v:imagedata r:id="rId573" o:title=""/>
           </v:shape>
-          <o:OLEObject Type="Embed" ProgID="Equation.DSMT4" ShapeID="_x0000_i1299" DrawAspect="Content" ObjectID="_1778393398" r:id="rId574"/>
+          <o:OLEObject Type="Embed" ProgID="Equation.DSMT4" ShapeID="_x0000_i1299" DrawAspect="Content" ObjectID="_1778653017" r:id="rId574"/>
         </w:object>
       </w:r>
       <w:r>
@@ -31512,7 +31518,7 @@
           <v:shape id="_x0000_i1300" type="#_x0000_t75" style="width:241.65pt;height:37.05pt" o:ole="">
             <v:imagedata r:id="rId575" o:title=""/>
           </v:shape>
-          <o:OLEObject Type="Embed" ProgID="Equation.DSMT4" ShapeID="_x0000_i1300" DrawAspect="Content" ObjectID="_1778393399" r:id="rId576"/>
+          <o:OLEObject Type="Embed" ProgID="Equation.DSMT4" ShapeID="_x0000_i1300" DrawAspect="Content" ObjectID="_1778653018" r:id="rId576"/>
         </w:object>
       </w:r>
       <w:r>
@@ -31566,7 +31572,7 @@
           <v:shape id="_x0000_i1301" type="#_x0000_t75" style="width:334.35pt;height:39.2pt" o:ole="">
             <v:imagedata r:id="rId577" o:title=""/>
           </v:shape>
-          <o:OLEObject Type="Embed" ProgID="Equation.DSMT4" ShapeID="_x0000_i1301" DrawAspect="Content" ObjectID="_1778393400" r:id="rId578"/>
+          <o:OLEObject Type="Embed" ProgID="Equation.DSMT4" ShapeID="_x0000_i1301" DrawAspect="Content" ObjectID="_1778653019" r:id="rId578"/>
         </w:object>
       </w:r>
       <w:r>
@@ -31638,7 +31644,7 @@
           <v:shape id="_x0000_i1302" type="#_x0000_t75" style="width:250.2pt;height:37.05pt" o:ole="">
             <v:imagedata r:id="rId579" o:title=""/>
           </v:shape>
-          <o:OLEObject Type="Embed" ProgID="Equation.DSMT4" ShapeID="_x0000_i1302" DrawAspect="Content" ObjectID="_1778393401" r:id="rId580"/>
+          <o:OLEObject Type="Embed" ProgID="Equation.DSMT4" ShapeID="_x0000_i1302" DrawAspect="Content" ObjectID="_1778653020" r:id="rId580"/>
         </w:object>
       </w:r>
       <w:r>
@@ -31692,7 +31698,7 @@
           <v:shape id="_x0000_i1303" type="#_x0000_t75" style="width:283pt;height:39.2pt" o:ole="">
             <v:imagedata r:id="rId581" o:title=""/>
           </v:shape>
-          <o:OLEObject Type="Embed" ProgID="Equation.DSMT4" ShapeID="_x0000_i1303" DrawAspect="Content" ObjectID="_1778393402" r:id="rId582"/>
+          <o:OLEObject Type="Embed" ProgID="Equation.DSMT4" ShapeID="_x0000_i1303" DrawAspect="Content" ObjectID="_1778653021" r:id="rId582"/>
         </w:object>
       </w:r>
       <w:r>
@@ -31763,7 +31769,7 @@
           <v:shape id="_x0000_i1304" type="#_x0000_t75" style="width:248.8pt;height:37.05pt" o:ole="">
             <v:imagedata r:id="rId583" o:title=""/>
           </v:shape>
-          <o:OLEObject Type="Embed" ProgID="Equation.DSMT4" ShapeID="_x0000_i1304" DrawAspect="Content" ObjectID="_1778393403" r:id="rId584"/>
+          <o:OLEObject Type="Embed" ProgID="Equation.DSMT4" ShapeID="_x0000_i1304" DrawAspect="Content" ObjectID="_1778653022" r:id="rId584"/>
         </w:object>
       </w:r>
       <w:r>
@@ -31817,7 +31823,7 @@
           <v:shape id="_x0000_i1305" type="#_x0000_t75" style="width:278.75pt;height:39.2pt" o:ole="">
             <v:imagedata r:id="rId585" o:title=""/>
           </v:shape>
-          <o:OLEObject Type="Embed" ProgID="Equation.DSMT4" ShapeID="_x0000_i1305" DrawAspect="Content" ObjectID="_1778393404" r:id="rId586"/>
+          <o:OLEObject Type="Embed" ProgID="Equation.DSMT4" ShapeID="_x0000_i1305" DrawAspect="Content" ObjectID="_1778653023" r:id="rId586"/>
         </w:object>
       </w:r>
       <w:r>
@@ -31894,7 +31900,7 @@
           <v:shape id="_x0000_i1306" type="#_x0000_t75" style="width:278.75pt;height:32.8pt" o:ole="">
             <v:imagedata r:id="rId587" o:title=""/>
           </v:shape>
-          <o:OLEObject Type="Embed" ProgID="Equation.DSMT4" ShapeID="_x0000_i1306" DrawAspect="Content" ObjectID="_1778393405" r:id="rId588"/>
+          <o:OLEObject Type="Embed" ProgID="Equation.DSMT4" ShapeID="_x0000_i1306" DrawAspect="Content" ObjectID="_1778653024" r:id="rId588"/>
         </w:object>
       </w:r>
       <w:r>
@@ -31948,7 +31954,7 @@
           <v:shape id="_x0000_i1307" type="#_x0000_t75" style="width:355.7pt;height:37.8pt" o:ole="">
             <v:imagedata r:id="rId589" o:title=""/>
           </v:shape>
-          <o:OLEObject Type="Embed" ProgID="Equation.DSMT4" ShapeID="_x0000_i1307" DrawAspect="Content" ObjectID="_1778393406" r:id="rId590"/>
+          <o:OLEObject Type="Embed" ProgID="Equation.DSMT4" ShapeID="_x0000_i1307" DrawAspect="Content" ObjectID="_1778653025" r:id="rId590"/>
         </w:object>
       </w:r>
       <w:r>
@@ -32032,7 +32038,7 @@
           <v:shape id="_x0000_i1308" type="#_x0000_t75" style="width:253.8pt;height:32.8pt" o:ole="">
             <v:imagedata r:id="rId591" o:title=""/>
           </v:shape>
-          <o:OLEObject Type="Embed" ProgID="Equation.DSMT4" ShapeID="_x0000_i1308" DrawAspect="Content" ObjectID="_1778393407" r:id="rId592"/>
+          <o:OLEObject Type="Embed" ProgID="Equation.DSMT4" ShapeID="_x0000_i1308" DrawAspect="Content" ObjectID="_1778653026" r:id="rId592"/>
         </w:object>
       </w:r>
       <w:r>
@@ -32086,7 +32092,7 @@
           <v:shape id="_x0000_i1309" type="#_x0000_t75" style="width:309.4pt;height:37.8pt" o:ole="">
             <v:imagedata r:id="rId593" o:title=""/>
           </v:shape>
-          <o:OLEObject Type="Embed" ProgID="Equation.DSMT4" ShapeID="_x0000_i1309" DrawAspect="Content" ObjectID="_1778393408" r:id="rId594"/>
+          <o:OLEObject Type="Embed" ProgID="Equation.DSMT4" ShapeID="_x0000_i1309" DrawAspect="Content" ObjectID="_1778653027" r:id="rId594"/>
         </w:object>
       </w:r>
       <w:r>
@@ -32163,7 +32169,7 @@
           <v:shape id="_x0000_i1310" type="#_x0000_t75" style="width:240.95pt;height:37.05pt" o:ole="">
             <v:imagedata r:id="rId595" o:title=""/>
           </v:shape>
-          <o:OLEObject Type="Embed" ProgID="Equation.DSMT4" ShapeID="_x0000_i1310" DrawAspect="Content" ObjectID="_1778393409" r:id="rId596"/>
+          <o:OLEObject Type="Embed" ProgID="Equation.DSMT4" ShapeID="_x0000_i1310" DrawAspect="Content" ObjectID="_1778653028" r:id="rId596"/>
         </w:object>
       </w:r>
       <w:r>
@@ -32217,7 +32223,7 @@
           <v:shape id="_x0000_i1311" type="#_x0000_t75" style="width:253.05pt;height:39.2pt" o:ole="">
             <v:imagedata r:id="rId597" o:title=""/>
           </v:shape>
-          <o:OLEObject Type="Embed" ProgID="Equation.DSMT4" ShapeID="_x0000_i1311" DrawAspect="Content" ObjectID="_1778393410" r:id="rId598"/>
+          <o:OLEObject Type="Embed" ProgID="Equation.DSMT4" ShapeID="_x0000_i1311" DrawAspect="Content" ObjectID="_1778653029" r:id="rId598"/>
         </w:object>
       </w:r>
       <w:r>
@@ -32295,7 +32301,7 @@
           <v:shape id="_x0000_i1312" type="#_x0000_t75" style="width:302.95pt;height:37.05pt" o:ole="">
             <v:imagedata r:id="rId599" o:title=""/>
           </v:shape>
-          <o:OLEObject Type="Embed" ProgID="Equation.DSMT4" ShapeID="_x0000_i1312" DrawAspect="Content" ObjectID="_1778393411" r:id="rId600"/>
+          <o:OLEObject Type="Embed" ProgID="Equation.DSMT4" ShapeID="_x0000_i1312" DrawAspect="Content" ObjectID="_1778653030" r:id="rId600"/>
         </w:object>
       </w:r>
       <w:r>
@@ -32349,7 +32355,7 @@
           <v:shape id="_x0000_i1313" type="#_x0000_t75" style="width:273.05pt;height:39.2pt" o:ole="">
             <v:imagedata r:id="rId601" o:title=""/>
           </v:shape>
-          <o:OLEObject Type="Embed" ProgID="Equation.DSMT4" ShapeID="_x0000_i1313" DrawAspect="Content" ObjectID="_1778393412" r:id="rId602"/>
+          <o:OLEObject Type="Embed" ProgID="Equation.DSMT4" ShapeID="_x0000_i1313" DrawAspect="Content" ObjectID="_1778653031" r:id="rId602"/>
         </w:object>
       </w:r>
       <w:r>
@@ -32441,7 +32447,7 @@
           <v:shape id="_x0000_i1314" type="#_x0000_t75" style="width:186.05pt;height:39.2pt" o:ole="">
             <v:imagedata r:id="rId603" o:title=""/>
           </v:shape>
-          <o:OLEObject Type="Embed" ProgID="Equation.DSMT4" ShapeID="_x0000_i1314" DrawAspect="Content" ObjectID="_1778393413" r:id="rId604"/>
+          <o:OLEObject Type="Embed" ProgID="Equation.DSMT4" ShapeID="_x0000_i1314" DrawAspect="Content" ObjectID="_1778653032" r:id="rId604"/>
         </w:object>
       </w:r>
       <w:r>
@@ -32495,7 +32501,7 @@
           <v:shape id="_x0000_i1315" type="#_x0000_t75" style="width:181.8pt;height:39.2pt" o:ole="">
             <v:imagedata r:id="rId605" o:title=""/>
           </v:shape>
-          <o:OLEObject Type="Embed" ProgID="Equation.DSMT4" ShapeID="_x0000_i1315" DrawAspect="Content" ObjectID="_1778393414" r:id="rId606"/>
+          <o:OLEObject Type="Embed" ProgID="Equation.DSMT4" ShapeID="_x0000_i1315" DrawAspect="Content" ObjectID="_1778653033" r:id="rId606"/>
         </w:object>
       </w:r>
       <w:r>
@@ -32563,7 +32569,7 @@
           <v:shape id="_x0000_i1316" type="#_x0000_t75" style="width:315.8pt;height:39.2pt" o:ole="">
             <v:imagedata r:id="rId607" o:title=""/>
           </v:shape>
-          <o:OLEObject Type="Embed" ProgID="Equation.DSMT4" ShapeID="_x0000_i1316" DrawAspect="Content" ObjectID="_1778393415" r:id="rId608"/>
+          <o:OLEObject Type="Embed" ProgID="Equation.DSMT4" ShapeID="_x0000_i1316" DrawAspect="Content" ObjectID="_1778653034" r:id="rId608"/>
         </w:object>
       </w:r>
       <w:r>
@@ -32617,7 +32623,7 @@
           <v:shape id="_x0000_i1317" type="#_x0000_t75" style="width:310.1pt;height:39.2pt" o:ole="">
             <v:imagedata r:id="rId609" o:title=""/>
           </v:shape>
-          <o:OLEObject Type="Embed" ProgID="Equation.DSMT4" ShapeID="_x0000_i1317" DrawAspect="Content" ObjectID="_1778393416" r:id="rId610"/>
+          <o:OLEObject Type="Embed" ProgID="Equation.DSMT4" ShapeID="_x0000_i1317" DrawAspect="Content" ObjectID="_1778653035" r:id="rId610"/>
         </w:object>
       </w:r>
       <w:r>
@@ -32684,7 +32690,7 @@
           <v:shape id="_x0000_i1318" type="#_x0000_t75" style="width:293pt;height:37.8pt" o:ole="">
             <v:imagedata r:id="rId611" o:title=""/>
           </v:shape>
-          <o:OLEObject Type="Embed" ProgID="Equation.DSMT4" ShapeID="_x0000_i1318" DrawAspect="Content" ObjectID="_1778393417" r:id="rId612"/>
+          <o:OLEObject Type="Embed" ProgID="Equation.DSMT4" ShapeID="_x0000_i1318" DrawAspect="Content" ObjectID="_1778653036" r:id="rId612"/>
         </w:object>
       </w:r>
       <w:r>
@@ -32738,7 +32744,7 @@
           <v:shape id="_x0000_i1319" type="#_x0000_t75" style="width:292.3pt;height:37.8pt" o:ole="">
             <v:imagedata r:id="rId613" o:title=""/>
           </v:shape>
-          <o:OLEObject Type="Embed" ProgID="Equation.DSMT4" ShapeID="_x0000_i1319" DrawAspect="Content" ObjectID="_1778393418" r:id="rId614"/>
+          <o:OLEObject Type="Embed" ProgID="Equation.DSMT4" ShapeID="_x0000_i1319" DrawAspect="Content" ObjectID="_1778653037" r:id="rId614"/>
         </w:object>
       </w:r>
       <w:r>
@@ -32840,7 +32846,7 @@
           <v:shape id="_x0000_i1320" type="#_x0000_t75" style="width:461.95pt;height:75.55pt" o:ole="">
             <v:imagedata r:id="rId615" o:title=""/>
           </v:shape>
-          <o:OLEObject Type="Embed" ProgID="Equation.DSMT4" ShapeID="_x0000_i1320" DrawAspect="Content" ObjectID="_1778393419" r:id="rId616"/>
+          <o:OLEObject Type="Embed" ProgID="Equation.DSMT4" ShapeID="_x0000_i1320" DrawAspect="Content" ObjectID="_1778653038" r:id="rId616"/>
         </w:object>
       </w:r>
       <w:r>
@@ -32892,7 +32898,7 @@
           <v:shape id="_x0000_i1321" type="#_x0000_t75" style="width:466.95pt;height:75.55pt" o:ole="">
             <v:imagedata r:id="rId617" o:title=""/>
           </v:shape>
-          <o:OLEObject Type="Embed" ProgID="Equation.DSMT4" ShapeID="_x0000_i1321" DrawAspect="Content" ObjectID="_1778393420" r:id="rId618"/>
+          <o:OLEObject Type="Embed" ProgID="Equation.DSMT4" ShapeID="_x0000_i1321" DrawAspect="Content" ObjectID="_1778653039" r:id="rId618"/>
         </w:object>
       </w:r>
       <w:r>
@@ -33130,7 +33136,7 @@
           <v:shape id="_x0000_i1322" type="#_x0000_t75" style="width:174.65pt;height:30.65pt" o:ole="">
             <v:imagedata r:id="rId619" o:title=""/>
           </v:shape>
-          <o:OLEObject Type="Embed" ProgID="Equation.DSMT4" ShapeID="_x0000_i1322" DrawAspect="Content" ObjectID="_1778393421" r:id="rId620"/>
+          <o:OLEObject Type="Embed" ProgID="Equation.DSMT4" ShapeID="_x0000_i1322" DrawAspect="Content" ObjectID="_1778653040" r:id="rId620"/>
         </w:object>
       </w:r>
       <w:r>
@@ -33209,7 +33215,7 @@
           <v:shape id="_x0000_i1323" type="#_x0000_t75" style="width:166.8pt;height:34.2pt" o:ole="">
             <v:imagedata r:id="rId621" o:title=""/>
           </v:shape>
-          <o:OLEObject Type="Embed" ProgID="Equation.DSMT4" ShapeID="_x0000_i1323" DrawAspect="Content" ObjectID="_1778393422" r:id="rId622"/>
+          <o:OLEObject Type="Embed" ProgID="Equation.DSMT4" ShapeID="_x0000_i1323" DrawAspect="Content" ObjectID="_1778653041" r:id="rId622"/>
         </w:object>
       </w:r>
       <w:r>
@@ -33266,7 +33272,7 @@
           <v:shape id="_x0000_i1324" type="#_x0000_t75" style="width:166.8pt;height:34.2pt" o:ole="">
             <v:imagedata r:id="rId623" o:title=""/>
           </v:shape>
-          <o:OLEObject Type="Embed" ProgID="Equation.DSMT4" ShapeID="_x0000_i1324" DrawAspect="Content" ObjectID="_1778393423" r:id="rId624"/>
+          <o:OLEObject Type="Embed" ProgID="Equation.DSMT4" ShapeID="_x0000_i1324" DrawAspect="Content" ObjectID="_1778653042" r:id="rId624"/>
         </w:object>
       </w:r>
       <w:r>
@@ -33323,7 +33329,7 @@
           <v:shape id="_x0000_i1325" type="#_x0000_t75" style="width:176.8pt;height:30.65pt" o:ole="">
             <v:imagedata r:id="rId625" o:title=""/>
           </v:shape>
-          <o:OLEObject Type="Embed" ProgID="Equation.DSMT4" ShapeID="_x0000_i1325" DrawAspect="Content" ObjectID="_1778393424" r:id="rId626"/>
+          <o:OLEObject Type="Embed" ProgID="Equation.DSMT4" ShapeID="_x0000_i1325" DrawAspect="Content" ObjectID="_1778653043" r:id="rId626"/>
         </w:object>
       </w:r>
       <w:r>
@@ -33569,7 +33575,7 @@
           <v:shape id="_x0000_i1326" type="#_x0000_t75" style="width:32.8pt;height:17.8pt" o:ole="">
             <v:imagedata r:id="rId627" o:title=""/>
           </v:shape>
-          <o:OLEObject Type="Embed" ProgID="Equation.DSMT4" ShapeID="_x0000_i1326" DrawAspect="Content" ObjectID="_1778393425" r:id="rId628"/>
+          <o:OLEObject Type="Embed" ProgID="Equation.DSMT4" ShapeID="_x0000_i1326" DrawAspect="Content" ObjectID="_1778653044" r:id="rId628"/>
         </w:object>
       </w:r>
       <w:r>
@@ -33698,27 +33704,6 @@
         </w:rPr>
         <w:t xml:space="preserve">interpolation when the accuracy is not greater than second order. </w:t>
       </w:r>
-    </w:p>
-    <w:p>
-      <w:pPr>
-        <w:rPr>
-          <w:lang w:eastAsia="zh-CN"/>
-        </w:rPr>
-      </w:pPr>
-    </w:p>
-    <w:p>
-      <w:pPr>
-        <w:rPr>
-          <w:lang w:eastAsia="zh-CN"/>
-        </w:rPr>
-      </w:pPr>
-    </w:p>
-    <w:p>
-      <w:pPr>
-        <w:rPr>
-          <w:lang w:eastAsia="zh-CN"/>
-        </w:rPr>
-      </w:pPr>
     </w:p>
     <w:p>
       <w:pPr>

</xml_diff>

<commit_message>
alph2=2.52 for the first off-wall layers
</commit_message>
<xml_diff>
--- a/docs/CaNS_Theory.docx
+++ b/docs/CaNS_Theory.docx
@@ -326,10 +326,10 @@
             <v:path o:extrusionok="f" gradientshapeok="t" o:connecttype="rect"/>
             <o:lock v:ext="edit" aspectratio="t"/>
           </v:shapetype>
-          <v:shape id="_x0000_i1025" type="#_x0000_t75" style="width:13.75pt;height:13.15pt" o:ole="">
+          <v:shape id="_x0000_i1025" type="#_x0000_t75" style="width:13.55pt;height:12.85pt" o:ole="">
             <v:imagedata r:id="rId8" o:title=""/>
           </v:shape>
-          <o:OLEObject Type="Embed" ProgID="Equation.DSMT4" ShapeID="_x0000_i1025" DrawAspect="Content" ObjectID="_1780899980" r:id="rId9"/>
+          <o:OLEObject Type="Embed" ProgID="Equation.DSMT4" ShapeID="_x0000_i1025" DrawAspect="Content" ObjectID="_1781006201" r:id="rId9"/>
         </w:object>
       </w:r>
       <w:r>
@@ -354,10 +354,10 @@
           <w:lang w:eastAsia="zh-CN"/>
         </w:rPr>
         <w:object w:dxaOrig="220" w:dyaOrig="260" w14:anchorId="771B7868">
-          <v:shape id="_x0000_i1026" type="#_x0000_t75" style="width:11.25pt;height:13.15pt" o:ole="">
+          <v:shape id="_x0000_i1026" type="#_x0000_t75" style="width:11.4pt;height:12.85pt" o:ole="">
             <v:imagedata r:id="rId10" o:title=""/>
           </v:shape>
-          <o:OLEObject Type="Embed" ProgID="Equation.DSMT4" ShapeID="_x0000_i1026" DrawAspect="Content" ObjectID="_1780899981" r:id="rId11"/>
+          <o:OLEObject Type="Embed" ProgID="Equation.DSMT4" ShapeID="_x0000_i1026" DrawAspect="Content" ObjectID="_1781006202" r:id="rId11"/>
         </w:object>
       </w:r>
       <w:r>
@@ -409,10 +409,10 @@
           <w:position w:val="-24"/>
         </w:rPr>
         <w:object w:dxaOrig="3100" w:dyaOrig="680" w14:anchorId="3D13C217">
-          <v:shape id="_x0000_i1027" type="#_x0000_t75" style="width:155.25pt;height:35.05pt" o:ole="">
+          <v:shape id="_x0000_i1027" type="#_x0000_t75" style="width:155.4pt;height:34.95pt" o:ole="">
             <v:imagedata r:id="rId12" o:title=""/>
           </v:shape>
-          <o:OLEObject Type="Embed" ProgID="Equation.DSMT4" ShapeID="_x0000_i1027" DrawAspect="Content" ObjectID="_1780899982" r:id="rId13"/>
+          <o:OLEObject Type="Embed" ProgID="Equation.DSMT4" ShapeID="_x0000_i1027" DrawAspect="Content" ObjectID="_1781006203" r:id="rId13"/>
         </w:object>
       </w:r>
       <w:r>
@@ -645,10 +645,10 @@
           <w:position w:val="-28"/>
         </w:rPr>
         <w:object w:dxaOrig="7080" w:dyaOrig="740" w14:anchorId="031EFFA3">
-          <v:shape id="_x0000_i1028" type="#_x0000_t75" style="width:354.35pt;height:37.55pt" o:ole="">
+          <v:shape id="_x0000_i1028" type="#_x0000_t75" style="width:354.3pt;height:37.8pt" o:ole="">
             <v:imagedata r:id="rId14" o:title=""/>
           </v:shape>
-          <o:OLEObject Type="Embed" ProgID="Equation.DSMT4" ShapeID="_x0000_i1028" DrawAspect="Content" ObjectID="_1780899983" r:id="rId15"/>
+          <o:OLEObject Type="Embed" ProgID="Equation.DSMT4" ShapeID="_x0000_i1028" DrawAspect="Content" ObjectID="_1781006204" r:id="rId15"/>
         </w:object>
       </w:r>
       <w:r>
@@ -715,10 +715,10 @@
           <w:position w:val="-32"/>
         </w:rPr>
         <w:object w:dxaOrig="6300" w:dyaOrig="760" w14:anchorId="564EDA37">
-          <v:shape id="_x0000_i1029" type="#_x0000_t75" style="width:313.65pt;height:38.2pt" o:ole="">
+          <v:shape id="_x0000_i1029" type="#_x0000_t75" style="width:313.65pt;height:38.5pt" o:ole="">
             <v:imagedata r:id="rId16" o:title=""/>
           </v:shape>
-          <o:OLEObject Type="Embed" ProgID="Equation.DSMT4" ShapeID="_x0000_i1029" DrawAspect="Content" ObjectID="_1780899984" r:id="rId17"/>
+          <o:OLEObject Type="Embed" ProgID="Equation.DSMT4" ShapeID="_x0000_i1029" DrawAspect="Content" ObjectID="_1781006205" r:id="rId17"/>
         </w:object>
       </w:r>
       <w:r>
@@ -834,10 +834,10 @@
           <w:position w:val="-28"/>
         </w:rPr>
         <w:object w:dxaOrig="6640" w:dyaOrig="740" w14:anchorId="1BADEA69">
-          <v:shape id="_x0000_i1030" type="#_x0000_t75" style="width:334.35pt;height:37.55pt" o:ole="">
+          <v:shape id="_x0000_i1030" type="#_x0000_t75" style="width:334.35pt;height:37.8pt" o:ole="">
             <v:imagedata r:id="rId18" o:title=""/>
           </v:shape>
-          <o:OLEObject Type="Embed" ProgID="Equation.DSMT4" ShapeID="_x0000_i1030" DrawAspect="Content" ObjectID="_1780899985" r:id="rId19"/>
+          <o:OLEObject Type="Embed" ProgID="Equation.DSMT4" ShapeID="_x0000_i1030" DrawAspect="Content" ObjectID="_1781006206" r:id="rId19"/>
         </w:object>
       </w:r>
       <w:r>
@@ -903,10 +903,10 @@
           <w:position w:val="-32"/>
         </w:rPr>
         <w:object w:dxaOrig="6220" w:dyaOrig="760" w14:anchorId="794D7761">
-          <v:shape id="_x0000_i1031" type="#_x0000_t75" style="width:310.55pt;height:38.2pt" o:ole="">
+          <v:shape id="_x0000_i1031" type="#_x0000_t75" style="width:310.8pt;height:38.5pt" o:ole="">
             <v:imagedata r:id="rId20" o:title=""/>
           </v:shape>
-          <o:OLEObject Type="Embed" ProgID="Equation.DSMT4" ShapeID="_x0000_i1031" DrawAspect="Content" ObjectID="_1780899986" r:id="rId21"/>
+          <o:OLEObject Type="Embed" ProgID="Equation.DSMT4" ShapeID="_x0000_i1031" DrawAspect="Content" ObjectID="_1781006207" r:id="rId21"/>
         </w:object>
       </w:r>
       <w:r>
@@ -997,10 +997,10 @@
           <w:position w:val="-28"/>
         </w:rPr>
         <w:object w:dxaOrig="3580" w:dyaOrig="700" w14:anchorId="23047EDE">
-          <v:shape id="_x0000_i1032" type="#_x0000_t75" style="width:179.7pt;height:35.05pt" o:ole="">
+          <v:shape id="_x0000_i1032" type="#_x0000_t75" style="width:179.65pt;height:34.95pt" o:ole="">
             <v:imagedata r:id="rId22" o:title=""/>
           </v:shape>
-          <o:OLEObject Type="Embed" ProgID="Equation.DSMT4" ShapeID="_x0000_i1032" DrawAspect="Content" ObjectID="_1780899987" r:id="rId23"/>
+          <o:OLEObject Type="Embed" ProgID="Equation.DSMT4" ShapeID="_x0000_i1032" DrawAspect="Content" ObjectID="_1781006208" r:id="rId23"/>
         </w:object>
       </w:r>
       <w:r>
@@ -1444,10 +1444,10 @@
           <w:position w:val="-28"/>
         </w:rPr>
         <w:object w:dxaOrig="2040" w:dyaOrig="700" w14:anchorId="4FDA27F2">
-          <v:shape id="_x0000_i1033" type="#_x0000_t75" style="width:101.45pt;height:35.05pt" o:ole="">
+          <v:shape id="_x0000_i1033" type="#_x0000_t75" style="width:101.25pt;height:34.95pt" o:ole="">
             <v:imagedata r:id="rId25" o:title=""/>
           </v:shape>
-          <o:OLEObject Type="Embed" ProgID="Equation.DSMT4" ShapeID="_x0000_i1033" DrawAspect="Content" ObjectID="_1780899988" r:id="rId26"/>
+          <o:OLEObject Type="Embed" ProgID="Equation.DSMT4" ShapeID="_x0000_i1033" DrawAspect="Content" ObjectID="_1781006209" r:id="rId26"/>
         </w:object>
       </w:r>
       <w:r>
@@ -1778,10 +1778,10 @@
           <w:position w:val="-12"/>
         </w:rPr>
         <w:object w:dxaOrig="1200" w:dyaOrig="360" w14:anchorId="265AA16E">
-          <v:shape id="_x0000_i1034" type="#_x0000_t75" style="width:60.1pt;height:16.9pt" o:ole="">
+          <v:shape id="_x0000_i1034" type="#_x0000_t75" style="width:59.9pt;height:17.1pt" o:ole="">
             <v:imagedata r:id="rId27" o:title=""/>
           </v:shape>
-          <o:OLEObject Type="Embed" ProgID="Equation.DSMT4" ShapeID="_x0000_i1034" DrawAspect="Content" ObjectID="_1780899989" r:id="rId28"/>
+          <o:OLEObject Type="Embed" ProgID="Equation.DSMT4" ShapeID="_x0000_i1034" DrawAspect="Content" ObjectID="_1781006210" r:id="rId28"/>
         </w:object>
       </w:r>
       <w:r>
@@ -1792,10 +1792,10 @@
           <w:position w:val="-14"/>
         </w:rPr>
         <w:object w:dxaOrig="1240" w:dyaOrig="380" w14:anchorId="2A4227AF">
-          <v:shape id="_x0000_i1035" type="#_x0000_t75" style="width:62pt;height:19.4pt" o:ole="">
+          <v:shape id="_x0000_i1035" type="#_x0000_t75" style="width:62pt;height:19.25pt" o:ole="">
             <v:imagedata r:id="rId29" o:title=""/>
           </v:shape>
-          <o:OLEObject Type="Embed" ProgID="Equation.DSMT4" ShapeID="_x0000_i1035" DrawAspect="Content" ObjectID="_1780899990" r:id="rId30"/>
+          <o:OLEObject Type="Embed" ProgID="Equation.DSMT4" ShapeID="_x0000_i1035" DrawAspect="Content" ObjectID="_1781006211" r:id="rId30"/>
         </w:object>
       </w:r>
       <w:r>
@@ -1817,10 +1817,10 @@
           <w:position w:val="-12"/>
         </w:rPr>
         <w:object w:dxaOrig="340" w:dyaOrig="360" w14:anchorId="55DA8251">
-          <v:shape id="_x0000_i1036" type="#_x0000_t75" style="width:16.9pt;height:16.9pt" o:ole="">
+          <v:shape id="_x0000_i1036" type="#_x0000_t75" style="width:17.1pt;height:17.1pt" o:ole="">
             <v:imagedata r:id="rId31" o:title=""/>
           </v:shape>
-          <o:OLEObject Type="Embed" ProgID="Equation.DSMT4" ShapeID="_x0000_i1036" DrawAspect="Content" ObjectID="_1780899991" r:id="rId32"/>
+          <o:OLEObject Type="Embed" ProgID="Equation.DSMT4" ShapeID="_x0000_i1036" DrawAspect="Content" ObjectID="_1781006212" r:id="rId32"/>
         </w:object>
       </w:r>
       <w:r>
@@ -1831,10 +1831,10 @@
           <w:position w:val="-14"/>
         </w:rPr>
         <w:object w:dxaOrig="340" w:dyaOrig="380" w14:anchorId="094A698C">
-          <v:shape id="_x0000_i1037" type="#_x0000_t75" style="width:16.9pt;height:19.4pt" o:ole="">
+          <v:shape id="_x0000_i1037" type="#_x0000_t75" style="width:17.1pt;height:19.25pt" o:ole="">
             <v:imagedata r:id="rId33" o:title=""/>
           </v:shape>
-          <o:OLEObject Type="Embed" ProgID="Equation.DSMT4" ShapeID="_x0000_i1037" DrawAspect="Content" ObjectID="_1780899992" r:id="rId34"/>
+          <o:OLEObject Type="Embed" ProgID="Equation.DSMT4" ShapeID="_x0000_i1037" DrawAspect="Content" ObjectID="_1781006213" r:id="rId34"/>
         </w:object>
       </w:r>
       <w:r>
@@ -1940,10 +1940,10 @@
           <w:position w:val="-28"/>
         </w:rPr>
         <w:object w:dxaOrig="7460" w:dyaOrig="700" w14:anchorId="56346DA9">
-          <v:shape id="_x0000_i1038" type="#_x0000_t75" style="width:373.15pt;height:35.05pt" o:ole="">
+          <v:shape id="_x0000_i1038" type="#_x0000_t75" style="width:372.85pt;height:34.95pt" o:ole="">
             <v:imagedata r:id="rId35" o:title=""/>
           </v:shape>
-          <o:OLEObject Type="Embed" ProgID="Equation.DSMT4" ShapeID="_x0000_i1038" DrawAspect="Content" ObjectID="_1780899993" r:id="rId36"/>
+          <o:OLEObject Type="Embed" ProgID="Equation.DSMT4" ShapeID="_x0000_i1038" DrawAspect="Content" ObjectID="_1781006214" r:id="rId36"/>
         </w:object>
       </w:r>
       <w:r>
@@ -2049,10 +2049,10 @@
           <w:position w:val="-32"/>
         </w:rPr>
         <w:object w:dxaOrig="2360" w:dyaOrig="780" w14:anchorId="23246ADC">
-          <v:shape id="_x0000_i1039" type="#_x0000_t75" style="width:117.1pt;height:40.05pt" o:ole="">
+          <v:shape id="_x0000_i1039" type="#_x0000_t75" style="width:116.9pt;height:39.9pt" o:ole="">
             <v:imagedata r:id="rId37" o:title=""/>
           </v:shape>
-          <o:OLEObject Type="Embed" ProgID="Equation.DSMT4" ShapeID="_x0000_i1039" DrawAspect="Content" ObjectID="_1780899994" r:id="rId38"/>
+          <o:OLEObject Type="Embed" ProgID="Equation.DSMT4" ShapeID="_x0000_i1039" DrawAspect="Content" ObjectID="_1781006215" r:id="rId38"/>
         </w:object>
       </w:r>
       <w:r>
@@ -2160,10 +2160,10 @@
           <w:position w:val="-34"/>
         </w:rPr>
         <w:object w:dxaOrig="2640" w:dyaOrig="840" w14:anchorId="14C45BFF">
-          <v:shape id="_x0000_i1040" type="#_x0000_t75" style="width:131.5pt;height:41.95pt" o:ole="">
+          <v:shape id="_x0000_i1040" type="#_x0000_t75" style="width:131.15pt;height:42.05pt" o:ole="">
             <v:imagedata r:id="rId39" o:title=""/>
           </v:shape>
-          <o:OLEObject Type="Embed" ProgID="Equation.DSMT4" ShapeID="_x0000_i1040" DrawAspect="Content" ObjectID="_1780899995" r:id="rId40"/>
+          <o:OLEObject Type="Embed" ProgID="Equation.DSMT4" ShapeID="_x0000_i1040" DrawAspect="Content" ObjectID="_1781006216" r:id="rId40"/>
         </w:object>
       </w:r>
       <w:r>
@@ -2241,10 +2241,10 @@
           <w:position w:val="-34"/>
         </w:rPr>
         <w:object w:dxaOrig="3760" w:dyaOrig="880" w14:anchorId="188CB38F">
-          <v:shape id="_x0000_i1041" type="#_x0000_t75" style="width:188.45pt;height:45.1pt" o:ole="">
+          <v:shape id="_x0000_i1041" type="#_x0000_t75" style="width:188.2pt;height:44.9pt" o:ole="">
             <v:imagedata r:id="rId41" o:title=""/>
           </v:shape>
-          <o:OLEObject Type="Embed" ProgID="Equation.DSMT4" ShapeID="_x0000_i1041" DrawAspect="Content" ObjectID="_1780899996" r:id="rId42"/>
+          <o:OLEObject Type="Embed" ProgID="Equation.DSMT4" ShapeID="_x0000_i1041" DrawAspect="Content" ObjectID="_1781006217" r:id="rId42"/>
         </w:object>
       </w:r>
       <w:r>
@@ -2354,10 +2354,10 @@
           <w:position w:val="-32"/>
         </w:rPr>
         <w:object w:dxaOrig="4940" w:dyaOrig="1140" w14:anchorId="7EA45AA4">
-          <v:shape id="_x0000_i1042" type="#_x0000_t75" style="width:247.3pt;height:57.6pt" o:ole="">
+          <v:shape id="_x0000_i1042" type="#_x0000_t75" style="width:247.35pt;height:57.75pt" o:ole="">
             <v:imagedata r:id="rId43" o:title=""/>
           </v:shape>
-          <o:OLEObject Type="Embed" ProgID="Equation.DSMT4" ShapeID="_x0000_i1042" DrawAspect="Content" ObjectID="_1780899997" r:id="rId44"/>
+          <o:OLEObject Type="Embed" ProgID="Equation.DSMT4" ShapeID="_x0000_i1042" DrawAspect="Content" ObjectID="_1781006218" r:id="rId44"/>
         </w:object>
       </w:r>
       <w:r>
@@ -2423,10 +2423,10 @@
           <w:position w:val="-34"/>
         </w:rPr>
         <w:object w:dxaOrig="4959" w:dyaOrig="1219" w14:anchorId="006A32E4">
-          <v:shape id="_x0000_i1043" type="#_x0000_t75" style="width:247.95pt;height:61.35pt" o:ole="">
+          <v:shape id="_x0000_i1043" type="#_x0000_t75" style="width:248.1pt;height:61.3pt" o:ole="">
             <v:imagedata r:id="rId45" o:title=""/>
           </v:shape>
-          <o:OLEObject Type="Embed" ProgID="Equation.DSMT4" ShapeID="_x0000_i1043" DrawAspect="Content" ObjectID="_1780899998" r:id="rId46"/>
+          <o:OLEObject Type="Embed" ProgID="Equation.DSMT4" ShapeID="_x0000_i1043" DrawAspect="Content" ObjectID="_1781006219" r:id="rId46"/>
         </w:object>
       </w:r>
       <w:r>
@@ -2497,10 +2497,10 @@
           <w:lang w:eastAsia="zh-CN"/>
         </w:rPr>
         <w:object w:dxaOrig="279" w:dyaOrig="360" w14:anchorId="68A8CE2C">
-          <v:shape id="_x0000_i1044" type="#_x0000_t75" style="width:14.4pt;height:17.55pt" o:ole="">
+          <v:shape id="_x0000_i1044" type="#_x0000_t75" style="width:14.25pt;height:17.8pt" o:ole="">
             <v:imagedata r:id="rId47" o:title=""/>
           </v:shape>
-          <o:OLEObject Type="Embed" ProgID="Equation.DSMT4" ShapeID="_x0000_i1044" DrawAspect="Content" ObjectID="_1780899999" r:id="rId48"/>
+          <o:OLEObject Type="Embed" ProgID="Equation.DSMT4" ShapeID="_x0000_i1044" DrawAspect="Content" ObjectID="_1781006220" r:id="rId48"/>
         </w:object>
       </w:r>
       <w:r>
@@ -2522,10 +2522,10 @@
           <w:position w:val="-6"/>
         </w:rPr>
         <w:object w:dxaOrig="560" w:dyaOrig="320" w14:anchorId="5521749D">
-          <v:shape id="_x0000_i1045" type="#_x0000_t75" style="width:27.55pt;height:16.3pt" o:ole="">
+          <v:shape id="_x0000_i1045" type="#_x0000_t75" style="width:27.8pt;height:16.4pt" o:ole="">
             <v:imagedata r:id="rId49" o:title=""/>
           </v:shape>
-          <o:OLEObject Type="Embed" ProgID="Equation.DSMT4" ShapeID="_x0000_i1045" DrawAspect="Content" ObjectID="_1780900000" r:id="rId50"/>
+          <o:OLEObject Type="Embed" ProgID="Equation.DSMT4" ShapeID="_x0000_i1045" DrawAspect="Content" ObjectID="_1781006221" r:id="rId50"/>
         </w:object>
       </w:r>
       <w:r>
@@ -2570,10 +2570,10 @@
           <w:position w:val="-32"/>
         </w:rPr>
         <w:object w:dxaOrig="3220" w:dyaOrig="760" w14:anchorId="1803985D">
-          <v:shape id="_x0000_i1046" type="#_x0000_t75" style="width:160.9pt;height:39.45pt" o:ole="">
+          <v:shape id="_x0000_i1046" type="#_x0000_t75" style="width:161.1pt;height:39.2pt" o:ole="">
             <v:imagedata r:id="rId51" o:title=""/>
           </v:shape>
-          <o:OLEObject Type="Embed" ProgID="Equation.DSMT4" ShapeID="_x0000_i1046" DrawAspect="Content" ObjectID="_1780900001" r:id="rId52"/>
+          <o:OLEObject Type="Embed" ProgID="Equation.DSMT4" ShapeID="_x0000_i1046" DrawAspect="Content" ObjectID="_1781006222" r:id="rId52"/>
         </w:object>
       </w:r>
       <w:r>
@@ -2652,10 +2652,10 @@
           <w:position w:val="-16"/>
         </w:rPr>
         <w:object w:dxaOrig="780" w:dyaOrig="440" w14:anchorId="1103C96E">
-          <v:shape id="_x0000_i1047" type="#_x0000_t75" style="width:40.05pt;height:21.9pt" o:ole="">
+          <v:shape id="_x0000_i1047" type="#_x0000_t75" style="width:39.9pt;height:22.1pt" o:ole="">
             <v:imagedata r:id="rId53" o:title=""/>
           </v:shape>
-          <o:OLEObject Type="Embed" ProgID="Equation.DSMT4" ShapeID="_x0000_i1047" DrawAspect="Content" ObjectID="_1780900002" r:id="rId54"/>
+          <o:OLEObject Type="Embed" ProgID="Equation.DSMT4" ShapeID="_x0000_i1047" DrawAspect="Content" ObjectID="_1781006223" r:id="rId54"/>
         </w:object>
       </w:r>
       <w:r>
@@ -2760,10 +2760,10 @@
           <w:lang w:eastAsia="zh-CN"/>
         </w:rPr>
         <w:object w:dxaOrig="820" w:dyaOrig="380" w14:anchorId="34EA6639">
-          <v:shape id="_x0000_i1048" type="#_x0000_t75" style="width:41.3pt;height:19.4pt" o:ole="">
+          <v:shape id="_x0000_i1048" type="#_x0000_t75" style="width:41.35pt;height:19.25pt" o:ole="">
             <v:imagedata r:id="rId55" o:title=""/>
           </v:shape>
-          <o:OLEObject Type="Embed" ProgID="Equation.DSMT4" ShapeID="_x0000_i1048" DrawAspect="Content" ObjectID="_1780900003" r:id="rId56"/>
+          <o:OLEObject Type="Embed" ProgID="Equation.DSMT4" ShapeID="_x0000_i1048" DrawAspect="Content" ObjectID="_1781006224" r:id="rId56"/>
         </w:object>
       </w:r>
       <w:r>
@@ -3034,10 +3034,10 @@
           <w:position w:val="-32"/>
         </w:rPr>
         <w:object w:dxaOrig="4940" w:dyaOrig="1140" w14:anchorId="27587DC1">
-          <v:shape id="_x0000_i1049" type="#_x0000_t75" style="width:247.3pt;height:57.6pt" o:ole="">
+          <v:shape id="_x0000_i1049" type="#_x0000_t75" style="width:247.35pt;height:57.75pt" o:ole="">
             <v:imagedata r:id="rId57" o:title=""/>
           </v:shape>
-          <o:OLEObject Type="Embed" ProgID="Equation.DSMT4" ShapeID="_x0000_i1049" DrawAspect="Content" ObjectID="_1780900004" r:id="rId58"/>
+          <o:OLEObject Type="Embed" ProgID="Equation.DSMT4" ShapeID="_x0000_i1049" DrawAspect="Content" ObjectID="_1781006225" r:id="rId58"/>
         </w:object>
       </w:r>
       <w:r>
@@ -3103,10 +3103,10 @@
           <w:position w:val="-34"/>
         </w:rPr>
         <w:object w:dxaOrig="4880" w:dyaOrig="1219" w14:anchorId="26B5A392">
-          <v:shape id="_x0000_i1050" type="#_x0000_t75" style="width:243.55pt;height:61.35pt" o:ole="">
+          <v:shape id="_x0000_i1050" type="#_x0000_t75" style="width:243.8pt;height:61.3pt" o:ole="">
             <v:imagedata r:id="rId59" o:title=""/>
           </v:shape>
-          <o:OLEObject Type="Embed" ProgID="Equation.DSMT4" ShapeID="_x0000_i1050" DrawAspect="Content" ObjectID="_1780900005" r:id="rId60"/>
+          <o:OLEObject Type="Embed" ProgID="Equation.DSMT4" ShapeID="_x0000_i1050" DrawAspect="Content" ObjectID="_1781006226" r:id="rId60"/>
         </w:object>
       </w:r>
       <w:r>
@@ -3207,10 +3207,10 @@
           <w:lang w:eastAsia="zh-CN"/>
         </w:rPr>
         <w:object w:dxaOrig="260" w:dyaOrig="360" w14:anchorId="236F9DD8">
-          <v:shape id="_x0000_i1051" type="#_x0000_t75" style="width:13.15pt;height:17.55pt" o:ole="">
+          <v:shape id="_x0000_i1051" type="#_x0000_t75" style="width:12.85pt;height:17.8pt" o:ole="">
             <v:imagedata r:id="rId61" o:title=""/>
           </v:shape>
-          <o:OLEObject Type="Embed" ProgID="Equation.DSMT4" ShapeID="_x0000_i1051" DrawAspect="Content" ObjectID="_1780900006" r:id="rId62"/>
+          <o:OLEObject Type="Embed" ProgID="Equation.DSMT4" ShapeID="_x0000_i1051" DrawAspect="Content" ObjectID="_1781006227" r:id="rId62"/>
         </w:object>
       </w:r>
       <w:r>
@@ -3414,10 +3414,10 @@
           <w:lang w:eastAsia="zh-CN"/>
         </w:rPr>
         <w:object w:dxaOrig="200" w:dyaOrig="320" w14:anchorId="68AA8D8B">
-          <v:shape id="_x0000_i1052" type="#_x0000_t75" style="width:10pt;height:15.65pt" o:ole="">
+          <v:shape id="_x0000_i1052" type="#_x0000_t75" style="width:10pt;height:15.7pt" o:ole="">
             <v:imagedata r:id="rId63" o:title=""/>
           </v:shape>
-          <o:OLEObject Type="Embed" ProgID="Equation.DSMT4" ShapeID="_x0000_i1052" DrawAspect="Content" ObjectID="_1780900007" r:id="rId64"/>
+          <o:OLEObject Type="Embed" ProgID="Equation.DSMT4" ShapeID="_x0000_i1052" DrawAspect="Content" ObjectID="_1781006228" r:id="rId64"/>
         </w:object>
       </w:r>
       <w:r>
@@ -3534,10 +3534,10 @@
           <w:position w:val="-34"/>
         </w:rPr>
         <w:object w:dxaOrig="8779" w:dyaOrig="800" w14:anchorId="6A7AB778">
-          <v:shape id="_x0000_i1053" type="#_x0000_t75" style="width:403.2pt;height:36.3pt" o:ole="">
+          <v:shape id="_x0000_i1053" type="#_x0000_t75" style="width:403.5pt;height:36.35pt" o:ole="">
             <v:imagedata r:id="rId65" o:title=""/>
           </v:shape>
-          <o:OLEObject Type="Embed" ProgID="Equation.DSMT4" ShapeID="_x0000_i1053" DrawAspect="Content" ObjectID="_1780900008" r:id="rId66"/>
+          <o:OLEObject Type="Embed" ProgID="Equation.DSMT4" ShapeID="_x0000_i1053" DrawAspect="Content" ObjectID="_1781006229" r:id="rId66"/>
         </w:object>
       </w:r>
       <w:r>
@@ -3604,10 +3604,10 @@
           <w:position w:val="-28"/>
         </w:rPr>
         <w:object w:dxaOrig="1260" w:dyaOrig="700" w14:anchorId="00DD7095">
-          <v:shape id="_x0000_i1054" type="#_x0000_t75" style="width:62.6pt;height:35.05pt" o:ole="">
+          <v:shape id="_x0000_i1054" type="#_x0000_t75" style="width:62.75pt;height:34.95pt" o:ole="">
             <v:imagedata r:id="rId67" o:title=""/>
           </v:shape>
-          <o:OLEObject Type="Embed" ProgID="Equation.DSMT4" ShapeID="_x0000_i1054" DrawAspect="Content" ObjectID="_1780900009" r:id="rId68"/>
+          <o:OLEObject Type="Embed" ProgID="Equation.DSMT4" ShapeID="_x0000_i1054" DrawAspect="Content" ObjectID="_1781006230" r:id="rId68"/>
         </w:object>
       </w:r>
       <w:r>
@@ -3703,10 +3703,10 @@
           <w:position w:val="-14"/>
         </w:rPr>
         <w:object w:dxaOrig="499" w:dyaOrig="380" w14:anchorId="740CBAF1">
-          <v:shape id="_x0000_i1055" type="#_x0000_t75" style="width:25.05pt;height:19.4pt" o:ole="">
+          <v:shape id="_x0000_i1055" type="#_x0000_t75" style="width:24.95pt;height:19.25pt" o:ole="">
             <v:imagedata r:id="rId69" o:title=""/>
           </v:shape>
-          <o:OLEObject Type="Embed" ProgID="Equation.DSMT4" ShapeID="_x0000_i1055" DrawAspect="Content" ObjectID="_1780900010" r:id="rId70"/>
+          <o:OLEObject Type="Embed" ProgID="Equation.DSMT4" ShapeID="_x0000_i1055" DrawAspect="Content" ObjectID="_1781006231" r:id="rId70"/>
         </w:object>
       </w:r>
       <w:r>
@@ -3840,10 +3840,10 @@
           <w:position w:val="-14"/>
         </w:rPr>
         <w:object w:dxaOrig="940" w:dyaOrig="380" w14:anchorId="2F6E4B3B">
-          <v:shape id="_x0000_i1056" type="#_x0000_t75" style="width:46.95pt;height:19.4pt" o:ole="">
+          <v:shape id="_x0000_i1056" type="#_x0000_t75" style="width:47.05pt;height:19.25pt" o:ole="">
             <v:imagedata r:id="rId71" o:title=""/>
           </v:shape>
-          <o:OLEObject Type="Embed" ProgID="Equation.DSMT4" ShapeID="_x0000_i1056" DrawAspect="Content" ObjectID="_1780900011" r:id="rId72"/>
+          <o:OLEObject Type="Embed" ProgID="Equation.DSMT4" ShapeID="_x0000_i1056" DrawAspect="Content" ObjectID="_1781006232" r:id="rId72"/>
         </w:object>
       </w:r>
       <w:r>
@@ -3854,10 +3854,10 @@
           <w:position w:val="-14"/>
         </w:rPr>
         <w:object w:dxaOrig="1200" w:dyaOrig="380" w14:anchorId="0512B0E5">
-          <v:shape id="_x0000_i1057" type="#_x0000_t75" style="width:60.1pt;height:19.4pt" o:ole="">
+          <v:shape id="_x0000_i1057" type="#_x0000_t75" style="width:59.9pt;height:19.25pt" o:ole="">
             <v:imagedata r:id="rId73" o:title=""/>
           </v:shape>
-          <o:OLEObject Type="Embed" ProgID="Equation.DSMT4" ShapeID="_x0000_i1057" DrawAspect="Content" ObjectID="_1780900012" r:id="rId74"/>
+          <o:OLEObject Type="Embed" ProgID="Equation.DSMT4" ShapeID="_x0000_i1057" DrawAspect="Content" ObjectID="_1781006233" r:id="rId74"/>
         </w:object>
       </w:r>
       <w:r>
@@ -3881,10 +3881,10 @@
           <w:position w:val="-6"/>
         </w:rPr>
         <w:object w:dxaOrig="520" w:dyaOrig="279" w14:anchorId="4BD66F16">
-          <v:shape id="_x0000_i1058" type="#_x0000_t75" style="width:25.65pt;height:14.4pt" o:ole="">
+          <v:shape id="_x0000_i1058" type="#_x0000_t75" style="width:25.65pt;height:14.25pt" o:ole="">
             <v:imagedata r:id="rId75" o:title=""/>
           </v:shape>
-          <o:OLEObject Type="Embed" ProgID="Equation.DSMT4" ShapeID="_x0000_i1058" DrawAspect="Content" ObjectID="_1780900013" r:id="rId76"/>
+          <o:OLEObject Type="Embed" ProgID="Equation.DSMT4" ShapeID="_x0000_i1058" DrawAspect="Content" ObjectID="_1781006234" r:id="rId76"/>
         </w:object>
       </w:r>
       <w:r>
@@ -3903,10 +3903,10 @@
           <w:position w:val="-34"/>
         </w:rPr>
         <w:object w:dxaOrig="9120" w:dyaOrig="800" w14:anchorId="6B3CDA3F">
-          <v:shape id="_x0000_i1059" type="#_x0000_t75" style="width:408.85pt;height:35.7pt" o:ole="">
+          <v:shape id="_x0000_i1059" type="#_x0000_t75" style="width:409.2pt;height:35.65pt" o:ole="">
             <v:imagedata r:id="rId77" o:title=""/>
           </v:shape>
-          <o:OLEObject Type="Embed" ProgID="Equation.DSMT4" ShapeID="_x0000_i1059" DrawAspect="Content" ObjectID="_1780900014" r:id="rId78"/>
+          <o:OLEObject Type="Embed" ProgID="Equation.DSMT4" ShapeID="_x0000_i1059" DrawAspect="Content" ObjectID="_1781006235" r:id="rId78"/>
         </w:object>
       </w:r>
       <w:r>
@@ -3975,10 +3975,10 @@
           <w:position w:val="-32"/>
         </w:rPr>
         <w:object w:dxaOrig="2360" w:dyaOrig="740" w14:anchorId="1D363E45">
-          <v:shape id="_x0000_i1060" type="#_x0000_t75" style="width:118.35pt;height:36.95pt" o:ole="">
+          <v:shape id="_x0000_i1060" type="#_x0000_t75" style="width:118.35pt;height:37.05pt" o:ole="">
             <v:imagedata r:id="rId79" o:title=""/>
           </v:shape>
-          <o:OLEObject Type="Embed" ProgID="Equation.DSMT4" ShapeID="_x0000_i1060" DrawAspect="Content" ObjectID="_1780900015" r:id="rId80"/>
+          <o:OLEObject Type="Embed" ProgID="Equation.DSMT4" ShapeID="_x0000_i1060" DrawAspect="Content" ObjectID="_1781006236" r:id="rId80"/>
         </w:object>
       </w:r>
       <w:r>
@@ -4037,10 +4037,10 @@
           <w:position w:val="-12"/>
         </w:rPr>
         <w:object w:dxaOrig="700" w:dyaOrig="360" w14:anchorId="78EEAA5F">
-          <v:shape id="_x0000_i1061" type="#_x0000_t75" style="width:35.05pt;height:17.55pt" o:ole="">
+          <v:shape id="_x0000_i1061" type="#_x0000_t75" style="width:34.95pt;height:17.8pt" o:ole="">
             <v:imagedata r:id="rId81" o:title=""/>
           </v:shape>
-          <o:OLEObject Type="Embed" ProgID="Equation.DSMT4" ShapeID="_x0000_i1061" DrawAspect="Content" ObjectID="_1780900016" r:id="rId82"/>
+          <o:OLEObject Type="Embed" ProgID="Equation.DSMT4" ShapeID="_x0000_i1061" DrawAspect="Content" ObjectID="_1781006237" r:id="rId82"/>
         </w:object>
       </w:r>
       <w:r>
@@ -4057,10 +4057,10 @@
           <w:position w:val="-36"/>
         </w:rPr>
         <w:object w:dxaOrig="11260" w:dyaOrig="840" w14:anchorId="29F303C5">
-          <v:shape id="_x0000_i1062" type="#_x0000_t75" style="width:444.5pt;height:32.55pt" o:ole="">
+          <v:shape id="_x0000_i1062" type="#_x0000_t75" style="width:444.85pt;height:32.8pt" o:ole="">
             <v:imagedata r:id="rId83" o:title=""/>
           </v:shape>
-          <o:OLEObject Type="Embed" ProgID="Equation.DSMT4" ShapeID="_x0000_i1062" DrawAspect="Content" ObjectID="_1780900017" r:id="rId84"/>
+          <o:OLEObject Type="Embed" ProgID="Equation.DSMT4" ShapeID="_x0000_i1062" DrawAspect="Content" ObjectID="_1781006238" r:id="rId84"/>
         </w:object>
       </w:r>
       <w:r>
@@ -4127,10 +4127,10 @@
           <w:position w:val="-34"/>
         </w:rPr>
         <w:object w:dxaOrig="2799" w:dyaOrig="760" w14:anchorId="16921D2F">
-          <v:shape id="_x0000_i1063" type="#_x0000_t75" style="width:139.6pt;height:37.55pt" o:ole="">
+          <v:shape id="_x0000_i1063" type="#_x0000_t75" style="width:139.7pt;height:37.8pt" o:ole="">
             <v:imagedata r:id="rId85" o:title=""/>
           </v:shape>
-          <o:OLEObject Type="Embed" ProgID="Equation.DSMT4" ShapeID="_x0000_i1063" DrawAspect="Content" ObjectID="_1780900018" r:id="rId86"/>
+          <o:OLEObject Type="Embed" ProgID="Equation.DSMT4" ShapeID="_x0000_i1063" DrawAspect="Content" ObjectID="_1781006239" r:id="rId86"/>
         </w:object>
       </w:r>
       <w:r>
@@ -4465,10 +4465,10 @@
           <w:position w:val="-44"/>
         </w:rPr>
         <w:object w:dxaOrig="6060" w:dyaOrig="999" w14:anchorId="229E23ED">
-          <v:shape id="_x0000_i1064" type="#_x0000_t75" style="width:303.05pt;height:51.95pt" o:ole="">
+          <v:shape id="_x0000_i1064" type="#_x0000_t75" style="width:302.95pt;height:52.05pt" o:ole="">
             <v:imagedata r:id="rId87" o:title=""/>
           </v:shape>
-          <o:OLEObject Type="Embed" ProgID="Equation.DSMT4" ShapeID="_x0000_i1064" DrawAspect="Content" ObjectID="_1780900019" r:id="rId88"/>
+          <o:OLEObject Type="Embed" ProgID="Equation.DSMT4" ShapeID="_x0000_i1064" DrawAspect="Content" ObjectID="_1781006240" r:id="rId88"/>
         </w:object>
       </w:r>
       <w:r>
@@ -4532,10 +4532,10 @@
           <w:position w:val="-14"/>
         </w:rPr>
         <w:object w:dxaOrig="3019" w:dyaOrig="499" w14:anchorId="27D50847">
-          <v:shape id="_x0000_i1065" type="#_x0000_t75" style="width:152.15pt;height:25.05pt" o:ole="">
+          <v:shape id="_x0000_i1065" type="#_x0000_t75" style="width:151.85pt;height:24.95pt" o:ole="">
             <v:imagedata r:id="rId89" o:title=""/>
           </v:shape>
-          <o:OLEObject Type="Embed" ProgID="Equation.DSMT4" ShapeID="_x0000_i1065" DrawAspect="Content" ObjectID="_1780900020" r:id="rId90"/>
+          <o:OLEObject Type="Embed" ProgID="Equation.DSMT4" ShapeID="_x0000_i1065" DrawAspect="Content" ObjectID="_1781006241" r:id="rId90"/>
         </w:object>
       </w:r>
       <w:r>
@@ -4605,10 +4605,10 @@
           <w:position w:val="-32"/>
         </w:rPr>
         <w:object w:dxaOrig="1620" w:dyaOrig="700" w14:anchorId="32AB42B7">
-          <v:shape id="_x0000_i1066" type="#_x0000_t75" style="width:81.4pt;height:35.05pt" o:ole="">
+          <v:shape id="_x0000_i1066" type="#_x0000_t75" style="width:81.25pt;height:34.95pt" o:ole="">
             <v:imagedata r:id="rId91" o:title=""/>
           </v:shape>
-          <o:OLEObject Type="Embed" ProgID="Equation.DSMT4" ShapeID="_x0000_i1066" DrawAspect="Content" ObjectID="_1780900021" r:id="rId92"/>
+          <o:OLEObject Type="Embed" ProgID="Equation.DSMT4" ShapeID="_x0000_i1066" DrawAspect="Content" ObjectID="_1781006242" r:id="rId92"/>
         </w:object>
       </w:r>
       <w:r>
@@ -4675,10 +4675,10 @@
           <w:position w:val="-34"/>
         </w:rPr>
         <w:object w:dxaOrig="6460" w:dyaOrig="800" w14:anchorId="3F85FBD0">
-          <v:shape id="_x0000_i1067" type="#_x0000_t75" style="width:322.45pt;height:40.05pt" o:ole="">
+          <v:shape id="_x0000_i1067" type="#_x0000_t75" style="width:322.2pt;height:39.9pt" o:ole="">
             <v:imagedata r:id="rId93" o:title=""/>
           </v:shape>
-          <o:OLEObject Type="Embed" ProgID="Equation.DSMT4" ShapeID="_x0000_i1067" DrawAspect="Content" ObjectID="_1780900022" r:id="rId94"/>
+          <o:OLEObject Type="Embed" ProgID="Equation.DSMT4" ShapeID="_x0000_i1067" DrawAspect="Content" ObjectID="_1781006243" r:id="rId94"/>
         </w:object>
       </w:r>
       <w:r>
@@ -4745,10 +4745,10 @@
           <w:position w:val="-32"/>
         </w:rPr>
         <w:object w:dxaOrig="1480" w:dyaOrig="700" w14:anchorId="121A39E9">
-          <v:shape id="_x0000_i1068" type="#_x0000_t75" style="width:74.5pt;height:35.05pt" o:ole="">
+          <v:shape id="_x0000_i1068" type="#_x0000_t75" style="width:74.85pt;height:34.95pt" o:ole="">
             <v:imagedata r:id="rId95" o:title=""/>
           </v:shape>
-          <o:OLEObject Type="Embed" ProgID="Equation.DSMT4" ShapeID="_x0000_i1068" DrawAspect="Content" ObjectID="_1780900023" r:id="rId96"/>
+          <o:OLEObject Type="Embed" ProgID="Equation.DSMT4" ShapeID="_x0000_i1068" DrawAspect="Content" ObjectID="_1781006244" r:id="rId96"/>
         </w:object>
       </w:r>
       <w:r>
@@ -4820,10 +4820,10 @@
           <w:position w:val="-6"/>
         </w:rPr>
         <w:object w:dxaOrig="520" w:dyaOrig="279" w14:anchorId="48A07524">
-          <v:shape id="_x0000_i1069" type="#_x0000_t75" style="width:25.65pt;height:14.4pt" o:ole="">
+          <v:shape id="_x0000_i1069" type="#_x0000_t75" style="width:25.65pt;height:14.25pt" o:ole="">
             <v:imagedata r:id="rId75" o:title=""/>
           </v:shape>
-          <o:OLEObject Type="Embed" ProgID="Equation.DSMT4" ShapeID="_x0000_i1069" DrawAspect="Content" ObjectID="_1780900024" r:id="rId97"/>
+          <o:OLEObject Type="Embed" ProgID="Equation.DSMT4" ShapeID="_x0000_i1069" DrawAspect="Content" ObjectID="_1781006245" r:id="rId97"/>
         </w:object>
       </w:r>
       <w:r>
@@ -4842,10 +4842,10 @@
           <w:position w:val="-36"/>
         </w:rPr>
         <w:object w:dxaOrig="6300" w:dyaOrig="840" w14:anchorId="355D9C16">
-          <v:shape id="_x0000_i1070" type="#_x0000_t75" style="width:314.9pt;height:41.95pt" o:ole="">
+          <v:shape id="_x0000_i1070" type="#_x0000_t75" style="width:315.1pt;height:42.05pt" o:ole="">
             <v:imagedata r:id="rId98" o:title=""/>
           </v:shape>
-          <o:OLEObject Type="Embed" ProgID="Equation.DSMT4" ShapeID="_x0000_i1070" DrawAspect="Content" ObjectID="_1780900025" r:id="rId99"/>
+          <o:OLEObject Type="Embed" ProgID="Equation.DSMT4" ShapeID="_x0000_i1070" DrawAspect="Content" ObjectID="_1781006246" r:id="rId99"/>
         </w:object>
       </w:r>
       <w:r>
@@ -4912,10 +4912,10 @@
           <w:position w:val="-12"/>
         </w:rPr>
         <w:object w:dxaOrig="620" w:dyaOrig="360" w14:anchorId="3FAC4763">
-          <v:shape id="_x0000_i1071" type="#_x0000_t75" style="width:31.3pt;height:17.55pt" o:ole="">
+          <v:shape id="_x0000_i1071" type="#_x0000_t75" style="width:31.35pt;height:17.8pt" o:ole="">
             <v:imagedata r:id="rId100" o:title=""/>
           </v:shape>
-          <o:OLEObject Type="Embed" ProgID="Equation.DSMT4" ShapeID="_x0000_i1071" DrawAspect="Content" ObjectID="_1780900026" r:id="rId101"/>
+          <o:OLEObject Type="Embed" ProgID="Equation.DSMT4" ShapeID="_x0000_i1071" DrawAspect="Content" ObjectID="_1781006247" r:id="rId101"/>
         </w:object>
       </w:r>
       <w:r>
@@ -4982,10 +4982,10 @@
           <w:position w:val="-34"/>
         </w:rPr>
         <w:object w:dxaOrig="4500" w:dyaOrig="800" w14:anchorId="7B02F257">
-          <v:shape id="_x0000_i1072" type="#_x0000_t75" style="width:225.4pt;height:40.05pt" o:ole="">
+          <v:shape id="_x0000_i1072" type="#_x0000_t75" style="width:225.25pt;height:39.9pt" o:ole="">
             <v:imagedata r:id="rId102" o:title=""/>
           </v:shape>
-          <o:OLEObject Type="Embed" ProgID="Equation.DSMT4" ShapeID="_x0000_i1072" DrawAspect="Content" ObjectID="_1780900027" r:id="rId103"/>
+          <o:OLEObject Type="Embed" ProgID="Equation.DSMT4" ShapeID="_x0000_i1072" DrawAspect="Content" ObjectID="_1781006248" r:id="rId103"/>
         </w:object>
       </w:r>
       <w:r>
@@ -5052,10 +5052,10 @@
           <w:position w:val="-32"/>
         </w:rPr>
         <w:object w:dxaOrig="1480" w:dyaOrig="700" w14:anchorId="448D0D40">
-          <v:shape id="_x0000_i1073" type="#_x0000_t75" style="width:74.5pt;height:35.05pt" o:ole="">
+          <v:shape id="_x0000_i1073" type="#_x0000_t75" style="width:74.85pt;height:34.95pt" o:ole="">
             <v:imagedata r:id="rId104" o:title=""/>
           </v:shape>
-          <o:OLEObject Type="Embed" ProgID="Equation.DSMT4" ShapeID="_x0000_i1073" DrawAspect="Content" ObjectID="_1780900028" r:id="rId105"/>
+          <o:OLEObject Type="Embed" ProgID="Equation.DSMT4" ShapeID="_x0000_i1073" DrawAspect="Content" ObjectID="_1781006249" r:id="rId105"/>
         </w:object>
       </w:r>
       <w:r>
@@ -5122,10 +5122,10 @@
           <w:position w:val="-12"/>
         </w:rPr>
         <w:object w:dxaOrig="700" w:dyaOrig="360" w14:anchorId="1E444959">
-          <v:shape id="_x0000_i1074" type="#_x0000_t75" style="width:35.05pt;height:17.55pt" o:ole="">
+          <v:shape id="_x0000_i1074" type="#_x0000_t75" style="width:34.95pt;height:17.8pt" o:ole="">
             <v:imagedata r:id="rId81" o:title=""/>
           </v:shape>
-          <o:OLEObject Type="Embed" ProgID="Equation.DSMT4" ShapeID="_x0000_i1074" DrawAspect="Content" ObjectID="_1780900029" r:id="rId106"/>
+          <o:OLEObject Type="Embed" ProgID="Equation.DSMT4" ShapeID="_x0000_i1074" DrawAspect="Content" ObjectID="_1781006250" r:id="rId106"/>
         </w:object>
       </w:r>
       <w:r>
@@ -5144,10 +5144,10 @@
           <w:position w:val="-38"/>
         </w:rPr>
         <w:object w:dxaOrig="7520" w:dyaOrig="880" w14:anchorId="4941970A">
-          <v:shape id="_x0000_i1075" type="#_x0000_t75" style="width:376.3pt;height:44.45pt" o:ole="">
+          <v:shape id="_x0000_i1075" type="#_x0000_t75" style="width:376.4pt;height:44.2pt" o:ole="">
             <v:imagedata r:id="rId107" o:title=""/>
           </v:shape>
-          <o:OLEObject Type="Embed" ProgID="Equation.DSMT4" ShapeID="_x0000_i1075" DrawAspect="Content" ObjectID="_1780900030" r:id="rId108"/>
+          <o:OLEObject Type="Embed" ProgID="Equation.DSMT4" ShapeID="_x0000_i1075" DrawAspect="Content" ObjectID="_1781006251" r:id="rId108"/>
         </w:object>
       </w:r>
       <w:r>
@@ -5214,10 +5214,10 @@
           <w:position w:val="-34"/>
         </w:rPr>
         <w:object w:dxaOrig="1880" w:dyaOrig="720" w14:anchorId="55CEE39C">
-          <v:shape id="_x0000_i1076" type="#_x0000_t75" style="width:94.55pt;height:35.05pt" o:ole="">
+          <v:shape id="_x0000_i1076" type="#_x0000_t75" style="width:94.8pt;height:34.95pt" o:ole="">
             <v:imagedata r:id="rId109" o:title=""/>
           </v:shape>
-          <o:OLEObject Type="Embed" ProgID="Equation.DSMT4" ShapeID="_x0000_i1076" DrawAspect="Content" ObjectID="_1780900031" r:id="rId110"/>
+          <o:OLEObject Type="Embed" ProgID="Equation.DSMT4" ShapeID="_x0000_i1076" DrawAspect="Content" ObjectID="_1781006252" r:id="rId110"/>
         </w:object>
       </w:r>
       <w:r>
@@ -5284,10 +5284,10 @@
           <w:position w:val="-36"/>
         </w:rPr>
         <w:object w:dxaOrig="4980" w:dyaOrig="840" w14:anchorId="7CFECD02">
-          <v:shape id="_x0000_i1077" type="#_x0000_t75" style="width:249.8pt;height:41.95pt" o:ole="">
+          <v:shape id="_x0000_i1077" type="#_x0000_t75" style="width:249.5pt;height:42.05pt" o:ole="">
             <v:imagedata r:id="rId111" o:title=""/>
           </v:shape>
-          <o:OLEObject Type="Embed" ProgID="Equation.DSMT4" ShapeID="_x0000_i1077" DrawAspect="Content" ObjectID="_1780900032" r:id="rId112"/>
+          <o:OLEObject Type="Embed" ProgID="Equation.DSMT4" ShapeID="_x0000_i1077" DrawAspect="Content" ObjectID="_1781006253" r:id="rId112"/>
         </w:object>
       </w:r>
       <w:r>
@@ -5354,10 +5354,10 @@
           <w:position w:val="-12"/>
         </w:rPr>
         <w:object w:dxaOrig="600" w:dyaOrig="360" w14:anchorId="560BB0CC">
-          <v:shape id="_x0000_i1078" type="#_x0000_t75" style="width:30.05pt;height:17.55pt" o:ole="">
+          <v:shape id="_x0000_i1078" type="#_x0000_t75" style="width:29.95pt;height:17.8pt" o:ole="">
             <v:imagedata r:id="rId113" o:title=""/>
           </v:shape>
-          <o:OLEObject Type="Embed" ProgID="Equation.DSMT4" ShapeID="_x0000_i1078" DrawAspect="Content" ObjectID="_1780900033" r:id="rId114"/>
+          <o:OLEObject Type="Embed" ProgID="Equation.DSMT4" ShapeID="_x0000_i1078" DrawAspect="Content" ObjectID="_1781006254" r:id="rId114"/>
         </w:object>
       </w:r>
       <w:r>
@@ -5472,10 +5472,10 @@
           <w:position w:val="-14"/>
         </w:rPr>
         <w:object w:dxaOrig="499" w:dyaOrig="380" w14:anchorId="11F8353D">
-          <v:shape id="_x0000_i1079" type="#_x0000_t75" style="width:25.05pt;height:19.4pt" o:ole="">
+          <v:shape id="_x0000_i1079" type="#_x0000_t75" style="width:24.95pt;height:19.25pt" o:ole="">
             <v:imagedata r:id="rId115" o:title=""/>
           </v:shape>
-          <o:OLEObject Type="Embed" ProgID="Equation.DSMT4" ShapeID="_x0000_i1079" DrawAspect="Content" ObjectID="_1780900034" r:id="rId116"/>
+          <o:OLEObject Type="Embed" ProgID="Equation.DSMT4" ShapeID="_x0000_i1079" DrawAspect="Content" ObjectID="_1781006255" r:id="rId116"/>
         </w:object>
       </w:r>
       <w:r>
@@ -5565,10 +5565,10 @@
           <w:position w:val="-32"/>
         </w:rPr>
         <w:object w:dxaOrig="2360" w:dyaOrig="740" w14:anchorId="4DE100C4">
-          <v:shape id="_x0000_i1080" type="#_x0000_t75" style="width:117.7pt;height:36.95pt" o:ole="">
+          <v:shape id="_x0000_i1080" type="#_x0000_t75" style="width:117.6pt;height:37.05pt" o:ole="">
             <v:imagedata r:id="rId117" o:title=""/>
           </v:shape>
-          <o:OLEObject Type="Embed" ProgID="Equation.DSMT4" ShapeID="_x0000_i1080" DrawAspect="Content" ObjectID="_1780900035" r:id="rId118"/>
+          <o:OLEObject Type="Embed" ProgID="Equation.DSMT4" ShapeID="_x0000_i1080" DrawAspect="Content" ObjectID="_1781006256" r:id="rId118"/>
         </w:object>
       </w:r>
       <w:r>
@@ -5635,10 +5635,10 @@
           <w:position w:val="-34"/>
         </w:rPr>
         <w:object w:dxaOrig="2720" w:dyaOrig="760" w14:anchorId="4BE74ABA">
-          <v:shape id="_x0000_i1081" type="#_x0000_t75" style="width:137.1pt;height:37.55pt" o:ole="">
+          <v:shape id="_x0000_i1081" type="#_x0000_t75" style="width:136.85pt;height:37.8pt" o:ole="">
             <v:imagedata r:id="rId119" o:title=""/>
           </v:shape>
-          <o:OLEObject Type="Embed" ProgID="Equation.DSMT4" ShapeID="_x0000_i1081" DrawAspect="Content" ObjectID="_1780900036" r:id="rId120"/>
+          <o:OLEObject Type="Embed" ProgID="Equation.DSMT4" ShapeID="_x0000_i1081" DrawAspect="Content" ObjectID="_1781006257" r:id="rId120"/>
         </w:object>
       </w:r>
       <w:r>
@@ -5705,10 +5705,10 @@
           <w:position w:val="-98"/>
         </w:rPr>
         <w:object w:dxaOrig="3660" w:dyaOrig="2079" w14:anchorId="77331F1D">
-          <v:shape id="_x0000_i1082" type="#_x0000_t75" style="width:183.45pt;height:103.95pt" o:ole="">
+          <v:shape id="_x0000_i1082" type="#_x0000_t75" style="width:183.2pt;height:104.1pt" o:ole="">
             <v:imagedata r:id="rId121" o:title=""/>
           </v:shape>
-          <o:OLEObject Type="Embed" ProgID="Equation.DSMT4" ShapeID="_x0000_i1082" DrawAspect="Content" ObjectID="_1780900037" r:id="rId122"/>
+          <o:OLEObject Type="Embed" ProgID="Equation.DSMT4" ShapeID="_x0000_i1082" DrawAspect="Content" ObjectID="_1781006258" r:id="rId122"/>
         </w:object>
       </w:r>
       <w:r>
@@ -5802,10 +5802,10 @@
           <w:position w:val="-32"/>
         </w:rPr>
         <w:object w:dxaOrig="2360" w:dyaOrig="740" w14:anchorId="032A8E27">
-          <v:shape id="_x0000_i1083" type="#_x0000_t75" style="width:117.7pt;height:36.95pt" o:ole="">
+          <v:shape id="_x0000_i1083" type="#_x0000_t75" style="width:117.6pt;height:37.05pt" o:ole="">
             <v:imagedata r:id="rId123" o:title=""/>
           </v:shape>
-          <o:OLEObject Type="Embed" ProgID="Equation.DSMT4" ShapeID="_x0000_i1083" DrawAspect="Content" ObjectID="_1780900038" r:id="rId124"/>
+          <o:OLEObject Type="Embed" ProgID="Equation.DSMT4" ShapeID="_x0000_i1083" DrawAspect="Content" ObjectID="_1781006259" r:id="rId124"/>
         </w:object>
       </w:r>
       <w:r>
@@ -5872,10 +5872,10 @@
           <w:position w:val="-34"/>
         </w:rPr>
         <w:object w:dxaOrig="2720" w:dyaOrig="760" w14:anchorId="129C13B6">
-          <v:shape id="_x0000_i1084" type="#_x0000_t75" style="width:137.1pt;height:37.55pt" o:ole="">
+          <v:shape id="_x0000_i1084" type="#_x0000_t75" style="width:136.85pt;height:37.8pt" o:ole="">
             <v:imagedata r:id="rId125" o:title=""/>
           </v:shape>
-          <o:OLEObject Type="Embed" ProgID="Equation.DSMT4" ShapeID="_x0000_i1084" DrawAspect="Content" ObjectID="_1780900039" r:id="rId126"/>
+          <o:OLEObject Type="Embed" ProgID="Equation.DSMT4" ShapeID="_x0000_i1084" DrawAspect="Content" ObjectID="_1781006260" r:id="rId126"/>
         </w:object>
       </w:r>
       <w:r>
@@ -5942,10 +5942,10 @@
           <w:position w:val="-98"/>
         </w:rPr>
         <w:object w:dxaOrig="3680" w:dyaOrig="2079" w14:anchorId="2E7FCA67">
-          <v:shape id="_x0000_i1085" type="#_x0000_t75" style="width:184.05pt;height:103.95pt" o:ole="">
+          <v:shape id="_x0000_i1085" type="#_x0000_t75" style="width:183.9pt;height:104.1pt" o:ole="">
             <v:imagedata r:id="rId127" o:title=""/>
           </v:shape>
-          <o:OLEObject Type="Embed" ProgID="Equation.DSMT4" ShapeID="_x0000_i1085" DrawAspect="Content" ObjectID="_1780900040" r:id="rId128"/>
+          <o:OLEObject Type="Embed" ProgID="Equation.DSMT4" ShapeID="_x0000_i1085" DrawAspect="Content" ObjectID="_1781006261" r:id="rId128"/>
         </w:object>
       </w:r>
       <w:r>
@@ -6032,10 +6032,10 @@
           <w:position w:val="-28"/>
         </w:rPr>
         <w:object w:dxaOrig="1219" w:dyaOrig="700" w14:anchorId="0556E969">
-          <v:shape id="_x0000_i1086" type="#_x0000_t75" style="width:60.1pt;height:35.05pt" o:ole="">
+          <v:shape id="_x0000_i1086" type="#_x0000_t75" style="width:59.9pt;height:34.95pt" o:ole="">
             <v:imagedata r:id="rId129" o:title=""/>
           </v:shape>
-          <o:OLEObject Type="Embed" ProgID="Equation.DSMT4" ShapeID="_x0000_i1086" DrawAspect="Content" ObjectID="_1780900041" r:id="rId130"/>
+          <o:OLEObject Type="Embed" ProgID="Equation.DSMT4" ShapeID="_x0000_i1086" DrawAspect="Content" ObjectID="_1781006262" r:id="rId130"/>
         </w:object>
       </w:r>
       <w:r>
@@ -6102,10 +6102,10 @@
           <w:position w:val="-28"/>
         </w:rPr>
         <w:object w:dxaOrig="1359" w:dyaOrig="700" w14:anchorId="72450748">
-          <v:shape id="_x0000_i1087" type="#_x0000_t75" style="width:67.6pt;height:35.05pt" o:ole="">
+          <v:shape id="_x0000_i1087" type="#_x0000_t75" style="width:67.7pt;height:34.95pt" o:ole="">
             <v:imagedata r:id="rId131" o:title=""/>
           </v:shape>
-          <o:OLEObject Type="Embed" ProgID="Equation.DSMT4" ShapeID="_x0000_i1087" DrawAspect="Content" ObjectID="_1780900042" r:id="rId132"/>
+          <o:OLEObject Type="Embed" ProgID="Equation.DSMT4" ShapeID="_x0000_i1087" DrawAspect="Content" ObjectID="_1781006263" r:id="rId132"/>
         </w:object>
       </w:r>
       <w:r>
@@ -6173,10 +6173,10 @@
           <w:position w:val="-98"/>
         </w:rPr>
         <w:object w:dxaOrig="3040" w:dyaOrig="2079" w14:anchorId="728C850B">
-          <v:shape id="_x0000_i1088" type="#_x0000_t75" style="width:152.15pt;height:103.95pt" o:ole="">
+          <v:shape id="_x0000_i1088" type="#_x0000_t75" style="width:151.85pt;height:104.1pt" o:ole="">
             <v:imagedata r:id="rId133" o:title=""/>
           </v:shape>
-          <o:OLEObject Type="Embed" ProgID="Equation.DSMT4" ShapeID="_x0000_i1088" DrawAspect="Content" ObjectID="_1780900043" r:id="rId134"/>
+          <o:OLEObject Type="Embed" ProgID="Equation.DSMT4" ShapeID="_x0000_i1088" DrawAspect="Content" ObjectID="_1781006264" r:id="rId134"/>
         </w:object>
       </w:r>
       <w:r>
@@ -6492,10 +6492,10 @@
           <w:position w:val="-30"/>
         </w:rPr>
         <w:object w:dxaOrig="7140" w:dyaOrig="720" w14:anchorId="2BEBC16F">
-          <v:shape id="_x0000_i1089" type="#_x0000_t75" style="width:355pt;height:36.95pt" o:ole="">
+          <v:shape id="_x0000_i1089" type="#_x0000_t75" style="width:355pt;height:37.05pt" o:ole="">
             <v:imagedata r:id="rId135" o:title=""/>
           </v:shape>
-          <o:OLEObject Type="Embed" ProgID="Equation.DSMT4" ShapeID="_x0000_i1089" DrawAspect="Content" ObjectID="_1780900044" r:id="rId136"/>
+          <o:OLEObject Type="Embed" ProgID="Equation.DSMT4" ShapeID="_x0000_i1089" DrawAspect="Content" ObjectID="_1781006265" r:id="rId136"/>
         </w:object>
       </w:r>
       <w:r>
@@ -6562,10 +6562,10 @@
           <w:position w:val="-12"/>
         </w:rPr>
         <w:object w:dxaOrig="1740" w:dyaOrig="380" w14:anchorId="7F022344">
-          <v:shape id="_x0000_i1090" type="#_x0000_t75" style="width:87.05pt;height:19.4pt" o:ole="">
+          <v:shape id="_x0000_i1090" type="#_x0000_t75" style="width:86.95pt;height:19.25pt" o:ole="">
             <v:imagedata r:id="rId137" o:title=""/>
           </v:shape>
-          <o:OLEObject Type="Embed" ProgID="Equation.DSMT4" ShapeID="_x0000_i1090" DrawAspect="Content" ObjectID="_1780900045" r:id="rId138"/>
+          <o:OLEObject Type="Embed" ProgID="Equation.DSMT4" ShapeID="_x0000_i1090" DrawAspect="Content" ObjectID="_1781006266" r:id="rId138"/>
         </w:object>
       </w:r>
       <w:r>
@@ -6618,10 +6618,10 @@
           <w:position w:val="-10"/>
         </w:rPr>
         <w:object w:dxaOrig="1320" w:dyaOrig="360" w14:anchorId="41C4F79C">
-          <v:shape id="_x0000_i1091" type="#_x0000_t75" style="width:66.35pt;height:17.55pt" o:ole="">
+          <v:shape id="_x0000_i1091" type="#_x0000_t75" style="width:66.3pt;height:17.8pt" o:ole="">
             <v:imagedata r:id="rId139" o:title=""/>
           </v:shape>
-          <o:OLEObject Type="Embed" ProgID="Equation.DSMT4" ShapeID="_x0000_i1091" DrawAspect="Content" ObjectID="_1780900046" r:id="rId140"/>
+          <o:OLEObject Type="Embed" ProgID="Equation.DSMT4" ShapeID="_x0000_i1091" DrawAspect="Content" ObjectID="_1781006267" r:id="rId140"/>
         </w:object>
       </w:r>
       <w:r>
@@ -6673,10 +6673,10 @@
           <w:position w:val="-28"/>
         </w:rPr>
         <w:object w:dxaOrig="1180" w:dyaOrig="700" w14:anchorId="18FE127C">
-          <v:shape id="_x0000_i1092" type="#_x0000_t75" style="width:59.5pt;height:35.05pt" o:ole="">
+          <v:shape id="_x0000_i1092" type="#_x0000_t75" style="width:59.15pt;height:34.95pt" o:ole="">
             <v:imagedata r:id="rId141" o:title=""/>
           </v:shape>
-          <o:OLEObject Type="Embed" ProgID="Equation.DSMT4" ShapeID="_x0000_i1092" DrawAspect="Content" ObjectID="_1780900047" r:id="rId142"/>
+          <o:OLEObject Type="Embed" ProgID="Equation.DSMT4" ShapeID="_x0000_i1092" DrawAspect="Content" ObjectID="_1781006268" r:id="rId142"/>
         </w:object>
       </w:r>
       <w:r>
@@ -6742,10 +6742,10 @@
           <w:lang w:eastAsia="zh-CN"/>
         </w:rPr>
         <w:object w:dxaOrig="920" w:dyaOrig="320" w14:anchorId="0E68975E">
-          <v:shape id="_x0000_i1093" type="#_x0000_t75" style="width:44.45pt;height:15.65pt" o:ole="">
+          <v:shape id="_x0000_i1093" type="#_x0000_t75" style="width:44.2pt;height:15.7pt" o:ole="">
             <v:imagedata r:id="rId143" o:title=""/>
           </v:shape>
-          <o:OLEObject Type="Embed" ProgID="Equation.DSMT4" ShapeID="_x0000_i1093" DrawAspect="Content" ObjectID="_1780900048" r:id="rId144"/>
+          <o:OLEObject Type="Embed" ProgID="Equation.DSMT4" ShapeID="_x0000_i1093" DrawAspect="Content" ObjectID="_1781006269" r:id="rId144"/>
         </w:object>
       </w:r>
       <w:r>
@@ -6760,10 +6760,10 @@
           <w:position w:val="-12"/>
         </w:rPr>
         <w:object w:dxaOrig="740" w:dyaOrig="380" w14:anchorId="5D83B508">
-          <v:shape id="_x0000_i1094" type="#_x0000_t75" style="width:37.55pt;height:19.4pt" o:ole="">
+          <v:shape id="_x0000_i1094" type="#_x0000_t75" style="width:37.8pt;height:19.25pt" o:ole="">
             <v:imagedata r:id="rId145" o:title=""/>
           </v:shape>
-          <o:OLEObject Type="Embed" ProgID="Equation.DSMT4" ShapeID="_x0000_i1094" DrawAspect="Content" ObjectID="_1780900049" r:id="rId146"/>
+          <o:OLEObject Type="Embed" ProgID="Equation.DSMT4" ShapeID="_x0000_i1094" DrawAspect="Content" ObjectID="_1781006270" r:id="rId146"/>
         </w:object>
       </w:r>
       <w:r>
@@ -6774,10 +6774,10 @@
           <w:position w:val="-12"/>
         </w:rPr>
         <w:object w:dxaOrig="880" w:dyaOrig="380" w14:anchorId="20C4E37A">
-          <v:shape id="_x0000_i1095" type="#_x0000_t75" style="width:45.1pt;height:19.4pt" o:ole="">
+          <v:shape id="_x0000_i1095" type="#_x0000_t75" style="width:44.9pt;height:19.25pt" o:ole="">
             <v:imagedata r:id="rId147" o:title=""/>
           </v:shape>
-          <o:OLEObject Type="Embed" ProgID="Equation.DSMT4" ShapeID="_x0000_i1095" DrawAspect="Content" ObjectID="_1780900050" r:id="rId148"/>
+          <o:OLEObject Type="Embed" ProgID="Equation.DSMT4" ShapeID="_x0000_i1095" DrawAspect="Content" ObjectID="_1781006271" r:id="rId148"/>
         </w:object>
       </w:r>
       <w:r>
@@ -6794,10 +6794,10 @@
           <w:position w:val="-12"/>
         </w:rPr>
         <w:object w:dxaOrig="340" w:dyaOrig="380" w14:anchorId="3C57848E">
-          <v:shape id="_x0000_i1096" type="#_x0000_t75" style="width:16.9pt;height:19.4pt" o:ole="">
+          <v:shape id="_x0000_i1096" type="#_x0000_t75" style="width:17.1pt;height:19.25pt" o:ole="">
             <v:imagedata r:id="rId149" o:title=""/>
           </v:shape>
-          <o:OLEObject Type="Embed" ProgID="Equation.DSMT4" ShapeID="_x0000_i1096" DrawAspect="Content" ObjectID="_1780900051" r:id="rId150"/>
+          <o:OLEObject Type="Embed" ProgID="Equation.DSMT4" ShapeID="_x0000_i1096" DrawAspect="Content" ObjectID="_1781006272" r:id="rId150"/>
         </w:object>
       </w:r>
       <w:r>
@@ -6808,10 +6808,10 @@
           <w:position w:val="-12"/>
         </w:rPr>
         <w:object w:dxaOrig="639" w:dyaOrig="360" w14:anchorId="04850F23">
-          <v:shape id="_x0000_i1097" type="#_x0000_t75" style="width:34.45pt;height:16.9pt" o:ole="">
+          <v:shape id="_x0000_i1097" type="#_x0000_t75" style="width:34.2pt;height:17.1pt" o:ole="">
             <v:imagedata r:id="rId151" o:title=""/>
           </v:shape>
-          <o:OLEObject Type="Embed" ProgID="Equation.DSMT4" ShapeID="_x0000_i1097" DrawAspect="Content" ObjectID="_1780900052" r:id="rId152"/>
+          <o:OLEObject Type="Embed" ProgID="Equation.DSMT4" ShapeID="_x0000_i1097" DrawAspect="Content" ObjectID="_1781006273" r:id="rId152"/>
         </w:object>
       </w:r>
       <w:r>
@@ -6828,10 +6828,10 @@
           <w:position w:val="-12"/>
         </w:rPr>
         <w:object w:dxaOrig="320" w:dyaOrig="360" w14:anchorId="7FA25321">
-          <v:shape id="_x0000_i1098" type="#_x0000_t75" style="width:15.65pt;height:16.9pt" o:ole="">
+          <v:shape id="_x0000_i1098" type="#_x0000_t75" style="width:15.7pt;height:17.1pt" o:ole="">
             <v:imagedata r:id="rId153" o:title=""/>
           </v:shape>
-          <o:OLEObject Type="Embed" ProgID="Equation.DSMT4" ShapeID="_x0000_i1098" DrawAspect="Content" ObjectID="_1780900053" r:id="rId154"/>
+          <o:OLEObject Type="Embed" ProgID="Equation.DSMT4" ShapeID="_x0000_i1098" DrawAspect="Content" ObjectID="_1781006274" r:id="rId154"/>
         </w:object>
       </w:r>
       <w:r>
@@ -6857,10 +6857,10 @@
           <w:position w:val="-32"/>
         </w:rPr>
         <w:object w:dxaOrig="1780" w:dyaOrig="740" w14:anchorId="5995964D">
-          <v:shape id="_x0000_i1099" type="#_x0000_t75" style="width:88.9pt;height:36.95pt" o:ole="">
+          <v:shape id="_x0000_i1099" type="#_x0000_t75" style="width:89.1pt;height:37.05pt" o:ole="">
             <v:imagedata r:id="rId155" o:title=""/>
           </v:shape>
-          <o:OLEObject Type="Embed" ProgID="Equation.DSMT4" ShapeID="_x0000_i1099" DrawAspect="Content" ObjectID="_1780900054" r:id="rId156"/>
+          <o:OLEObject Type="Embed" ProgID="Equation.DSMT4" ShapeID="_x0000_i1099" DrawAspect="Content" ObjectID="_1781006275" r:id="rId156"/>
         </w:object>
       </w:r>
       <w:r>
@@ -6921,10 +6921,10 @@
           <w:position w:val="-14"/>
         </w:rPr>
         <w:object w:dxaOrig="300" w:dyaOrig="380" w14:anchorId="115C19A5">
-          <v:shape id="_x0000_i1100" type="#_x0000_t75" style="width:15.65pt;height:19.4pt" o:ole="">
+          <v:shape id="_x0000_i1100" type="#_x0000_t75" style="width:15.7pt;height:19.25pt" o:ole="">
             <v:imagedata r:id="rId157" o:title=""/>
           </v:shape>
-          <o:OLEObject Type="Embed" ProgID="Equation.DSMT4" ShapeID="_x0000_i1100" DrawAspect="Content" ObjectID="_1780900055" r:id="rId158"/>
+          <o:OLEObject Type="Embed" ProgID="Equation.DSMT4" ShapeID="_x0000_i1100" DrawAspect="Content" ObjectID="_1781006276" r:id="rId158"/>
         </w:object>
       </w:r>
       <w:r>
@@ -6952,10 +6952,10 @@
           <w:position w:val="-32"/>
         </w:rPr>
         <w:object w:dxaOrig="1120" w:dyaOrig="740" w14:anchorId="734D6860">
-          <v:shape id="_x0000_i1101" type="#_x0000_t75" style="width:56.35pt;height:36.95pt" o:ole="">
+          <v:shape id="_x0000_i1101" type="#_x0000_t75" style="width:56.3pt;height:37.05pt" o:ole="">
             <v:imagedata r:id="rId159" o:title=""/>
           </v:shape>
-          <o:OLEObject Type="Embed" ProgID="Equation.DSMT4" ShapeID="_x0000_i1101" DrawAspect="Content" ObjectID="_1780900056" r:id="rId160"/>
+          <o:OLEObject Type="Embed" ProgID="Equation.DSMT4" ShapeID="_x0000_i1101" DrawAspect="Content" ObjectID="_1781006277" r:id="rId160"/>
         </w:object>
       </w:r>
       <w:r>
@@ -7030,10 +7030,10 @@
           <w:position w:val="-88"/>
         </w:rPr>
         <w:object w:dxaOrig="2659" w:dyaOrig="1920" w14:anchorId="15507DC6">
-          <v:shape id="_x0000_i1102" type="#_x0000_t75" style="width:133.35pt;height:96.4pt" o:ole="">
+          <v:shape id="_x0000_i1102" type="#_x0000_t75" style="width:133.3pt;height:96.25pt" o:ole="">
             <v:imagedata r:id="rId161" o:title=""/>
           </v:shape>
-          <o:OLEObject Type="Embed" ProgID="Equation.DSMT4" ShapeID="_x0000_i1102" DrawAspect="Content" ObjectID="_1780900057" r:id="rId162"/>
+          <o:OLEObject Type="Embed" ProgID="Equation.DSMT4" ShapeID="_x0000_i1102" DrawAspect="Content" ObjectID="_1781006278" r:id="rId162"/>
         </w:object>
       </w:r>
       <w:r>
@@ -7108,10 +7108,10 @@
           <w:position w:val="-70"/>
         </w:rPr>
         <w:object w:dxaOrig="5920" w:dyaOrig="1520" w14:anchorId="38E0E104">
-          <v:shape id="_x0000_i1103" type="#_x0000_t75" style="width:296.75pt;height:76.4pt" o:ole="">
+          <v:shape id="_x0000_i1103" type="#_x0000_t75" style="width:296.55pt;height:76.3pt" o:ole="">
             <v:imagedata r:id="rId163" o:title=""/>
           </v:shape>
-          <o:OLEObject Type="Embed" ProgID="Equation.DSMT4" ShapeID="_x0000_i1103" DrawAspect="Content" ObjectID="_1780900058" r:id="rId164"/>
+          <o:OLEObject Type="Embed" ProgID="Equation.DSMT4" ShapeID="_x0000_i1103" DrawAspect="Content" ObjectID="_1781006279" r:id="rId164"/>
         </w:object>
       </w:r>
       <w:r>
@@ -7200,10 +7200,10 @@
           <w:position w:val="-70"/>
         </w:rPr>
         <w:object w:dxaOrig="8220" w:dyaOrig="1520" w14:anchorId="38606199">
-          <v:shape id="_x0000_i1104" type="#_x0000_t75" style="width:411.35pt;height:76.4pt" o:ole="">
+          <v:shape id="_x0000_i1104" type="#_x0000_t75" style="width:411.35pt;height:76.3pt" o:ole="">
             <v:imagedata r:id="rId165" o:title=""/>
           </v:shape>
-          <o:OLEObject Type="Embed" ProgID="Equation.DSMT4" ShapeID="_x0000_i1104" DrawAspect="Content" ObjectID="_1780900059" r:id="rId166"/>
+          <o:OLEObject Type="Embed" ProgID="Equation.DSMT4" ShapeID="_x0000_i1104" DrawAspect="Content" ObjectID="_1781006280" r:id="rId166"/>
         </w:object>
       </w:r>
       <w:r>
@@ -7271,10 +7271,10 @@
           <w:position w:val="-70"/>
         </w:rPr>
         <w:object w:dxaOrig="7400" w:dyaOrig="1520" w14:anchorId="44CB84E9">
-          <v:shape id="_x0000_i1105" type="#_x0000_t75" style="width:370pt;height:76.4pt" o:ole="">
+          <v:shape id="_x0000_i1105" type="#_x0000_t75" style="width:370pt;height:76.3pt" o:ole="">
             <v:imagedata r:id="rId167" o:title=""/>
           </v:shape>
-          <o:OLEObject Type="Embed" ProgID="Equation.DSMT4" ShapeID="_x0000_i1105" DrawAspect="Content" ObjectID="_1780900060" r:id="rId168"/>
+          <o:OLEObject Type="Embed" ProgID="Equation.DSMT4" ShapeID="_x0000_i1105" DrawAspect="Content" ObjectID="_1781006281" r:id="rId168"/>
         </w:object>
       </w:r>
       <w:r>
@@ -7328,10 +7328,10 @@
           <w:position w:val="-70"/>
         </w:rPr>
         <w:object w:dxaOrig="5620" w:dyaOrig="1520" w14:anchorId="3ED7F854">
-          <v:shape id="_x0000_i1106" type="#_x0000_t75" style="width:280.5pt;height:76.4pt" o:ole="">
+          <v:shape id="_x0000_i1106" type="#_x0000_t75" style="width:280.15pt;height:76.3pt" o:ole="">
             <v:imagedata r:id="rId169" o:title=""/>
           </v:shape>
-          <o:OLEObject Type="Embed" ProgID="Equation.DSMT4" ShapeID="_x0000_i1106" DrawAspect="Content" ObjectID="_1780900061" r:id="rId170"/>
+          <o:OLEObject Type="Embed" ProgID="Equation.DSMT4" ShapeID="_x0000_i1106" DrawAspect="Content" ObjectID="_1781006282" r:id="rId170"/>
         </w:object>
       </w:r>
       <w:r>
@@ -7453,10 +7453,10 @@
           <w:position w:val="-64"/>
         </w:rPr>
         <w:object w:dxaOrig="8540" w:dyaOrig="1400" w14:anchorId="0AA5843F">
-          <v:shape id="_x0000_i1107" type="#_x0000_t75" style="width:423.85pt;height:70.1pt" o:ole="">
+          <v:shape id="_x0000_i1107" type="#_x0000_t75" style="width:424.15pt;height:69.85pt" o:ole="">
             <v:imagedata r:id="rId171" o:title=""/>
           </v:shape>
-          <o:OLEObject Type="Embed" ProgID="Equation.DSMT4" ShapeID="_x0000_i1107" DrawAspect="Content" ObjectID="_1780900062" r:id="rId172"/>
+          <o:OLEObject Type="Embed" ProgID="Equation.DSMT4" ShapeID="_x0000_i1107" DrawAspect="Content" ObjectID="_1781006283" r:id="rId172"/>
         </w:object>
       </w:r>
       <w:r>
@@ -7528,10 +7528,10 @@
           <w:position w:val="-12"/>
         </w:rPr>
         <w:object w:dxaOrig="1480" w:dyaOrig="380" w14:anchorId="0ACF1AEA">
-          <v:shape id="_x0000_i1108" type="#_x0000_t75" style="width:74.5pt;height:19.4pt" o:ole="">
+          <v:shape id="_x0000_i1108" type="#_x0000_t75" style="width:74.85pt;height:19.25pt" o:ole="">
             <v:imagedata r:id="rId173" o:title=""/>
           </v:shape>
-          <o:OLEObject Type="Embed" ProgID="Equation.DSMT4" ShapeID="_x0000_i1108" DrawAspect="Content" ObjectID="_1780900063" r:id="rId174"/>
+          <o:OLEObject Type="Embed" ProgID="Equation.DSMT4" ShapeID="_x0000_i1108" DrawAspect="Content" ObjectID="_1781006284" r:id="rId174"/>
         </w:object>
       </w:r>
       <w:r>
@@ -7551,10 +7551,10 @@
           <w:position w:val="-64"/>
         </w:rPr>
         <w:object w:dxaOrig="9499" w:dyaOrig="1400" w14:anchorId="4648350F">
-          <v:shape id="_x0000_i1109" type="#_x0000_t75" style="width:442pt;height:65.1pt" o:ole="">
+          <v:shape id="_x0000_i1109" type="#_x0000_t75" style="width:442pt;height:64.85pt" o:ole="">
             <v:imagedata r:id="rId175" o:title=""/>
           </v:shape>
-          <o:OLEObject Type="Embed" ProgID="Equation.DSMT4" ShapeID="_x0000_i1109" DrawAspect="Content" ObjectID="_1780900064" r:id="rId176"/>
+          <o:OLEObject Type="Embed" ProgID="Equation.DSMT4" ShapeID="_x0000_i1109" DrawAspect="Content" ObjectID="_1781006285" r:id="rId176"/>
         </w:object>
       </w:r>
       <w:r>
@@ -7620,10 +7620,10 @@
           <w:position w:val="-24"/>
         </w:rPr>
         <w:object w:dxaOrig="1120" w:dyaOrig="660" w14:anchorId="5B28672D">
-          <v:shape id="_x0000_i1110" type="#_x0000_t75" style="width:57.6pt;height:32.55pt" o:ole="">
+          <v:shape id="_x0000_i1110" type="#_x0000_t75" style="width:57.75pt;height:32.8pt" o:ole="">
             <v:imagedata r:id="rId177" o:title=""/>
           </v:shape>
-          <o:OLEObject Type="Embed" ProgID="Equation.DSMT4" ShapeID="_x0000_i1110" DrawAspect="Content" ObjectID="_1780900065" r:id="rId178"/>
+          <o:OLEObject Type="Embed" ProgID="Equation.DSMT4" ShapeID="_x0000_i1110" DrawAspect="Content" ObjectID="_1781006286" r:id="rId178"/>
         </w:object>
       </w:r>
       <w:r>
@@ -7642,10 +7642,10 @@
           <w:position w:val="-66"/>
         </w:rPr>
         <w:object w:dxaOrig="8059" w:dyaOrig="1440" w14:anchorId="3BEBF022">
-          <v:shape id="_x0000_i1111" type="#_x0000_t75" style="width:403.2pt;height:1in" o:ole="">
+          <v:shape id="_x0000_i1111" type="#_x0000_t75" style="width:403.5pt;height:1in" o:ole="">
             <v:imagedata r:id="rId179" o:title=""/>
           </v:shape>
-          <o:OLEObject Type="Embed" ProgID="Equation.DSMT4" ShapeID="_x0000_i1111" DrawAspect="Content" ObjectID="_1780900066" r:id="rId180"/>
+          <o:OLEObject Type="Embed" ProgID="Equation.DSMT4" ShapeID="_x0000_i1111" DrawAspect="Content" ObjectID="_1781006287" r:id="rId180"/>
         </w:object>
       </w:r>
       <w:r>
@@ -7715,10 +7715,10 @@
           <w:position w:val="-16"/>
         </w:rPr>
         <w:object w:dxaOrig="2280" w:dyaOrig="440" w14:anchorId="19B1382C">
-          <v:shape id="_x0000_i1112" type="#_x0000_t75" style="width:114.55pt;height:21.9pt" o:ole="">
+          <v:shape id="_x0000_i1112" type="#_x0000_t75" style="width:114.75pt;height:22.1pt" o:ole="">
             <v:imagedata r:id="rId181" o:title=""/>
           </v:shape>
-          <o:OLEObject Type="Embed" ProgID="Equation.DSMT4" ShapeID="_x0000_i1112" DrawAspect="Content" ObjectID="_1780900067" r:id="rId182"/>
+          <o:OLEObject Type="Embed" ProgID="Equation.DSMT4" ShapeID="_x0000_i1112" DrawAspect="Content" ObjectID="_1781006288" r:id="rId182"/>
         </w:object>
       </w:r>
       <w:r>
@@ -7808,10 +7808,10 @@
           <w:position w:val="-32"/>
         </w:rPr>
         <w:object w:dxaOrig="6200" w:dyaOrig="760" w14:anchorId="4BF5DC90">
-          <v:shape id="_x0000_i1113" type="#_x0000_t75" style="width:309.9pt;height:39.45pt" o:ole="">
+          <v:shape id="_x0000_i1113" type="#_x0000_t75" style="width:310.1pt;height:39.2pt" o:ole="">
             <v:imagedata r:id="rId183" o:title=""/>
           </v:shape>
-          <o:OLEObject Type="Embed" ProgID="Equation.DSMT4" ShapeID="_x0000_i1113" DrawAspect="Content" ObjectID="_1780900068" r:id="rId184"/>
+          <o:OLEObject Type="Embed" ProgID="Equation.DSMT4" ShapeID="_x0000_i1113" DrawAspect="Content" ObjectID="_1781006289" r:id="rId184"/>
         </w:object>
       </w:r>
       <w:r>
@@ -7883,10 +7883,10 @@
           <w:position w:val="-12"/>
         </w:rPr>
         <w:object w:dxaOrig="1480" w:dyaOrig="380" w14:anchorId="321B4CAA">
-          <v:shape id="_x0000_i1114" type="#_x0000_t75" style="width:74.5pt;height:19.4pt" o:ole="">
+          <v:shape id="_x0000_i1114" type="#_x0000_t75" style="width:74.85pt;height:19.25pt" o:ole="">
             <v:imagedata r:id="rId173" o:title=""/>
           </v:shape>
-          <o:OLEObject Type="Embed" ProgID="Equation.DSMT4" ShapeID="_x0000_i1114" DrawAspect="Content" ObjectID="_1780900069" r:id="rId185"/>
+          <o:OLEObject Type="Embed" ProgID="Equation.DSMT4" ShapeID="_x0000_i1114" DrawAspect="Content" ObjectID="_1781006290" r:id="rId185"/>
         </w:object>
       </w:r>
       <w:r>
@@ -7906,10 +7906,10 @@
           <w:position w:val="-32"/>
         </w:rPr>
         <w:object w:dxaOrig="6440" w:dyaOrig="760" w14:anchorId="5C58F31E">
-          <v:shape id="_x0000_i1115" type="#_x0000_t75" style="width:321.2pt;height:39.45pt" o:ole="">
+          <v:shape id="_x0000_i1115" type="#_x0000_t75" style="width:321.5pt;height:39.2pt" o:ole="">
             <v:imagedata r:id="rId186" o:title=""/>
           </v:shape>
-          <o:OLEObject Type="Embed" ProgID="Equation.DSMT4" ShapeID="_x0000_i1115" DrawAspect="Content" ObjectID="_1780900070" r:id="rId187"/>
+          <o:OLEObject Type="Embed" ProgID="Equation.DSMT4" ShapeID="_x0000_i1115" DrawAspect="Content" ObjectID="_1781006291" r:id="rId187"/>
         </w:object>
       </w:r>
       <w:r>
@@ -7975,10 +7975,10 @@
           <w:position w:val="-24"/>
         </w:rPr>
         <w:object w:dxaOrig="1120" w:dyaOrig="660" w14:anchorId="5B73AC2D">
-          <v:shape id="_x0000_i1116" type="#_x0000_t75" style="width:57.6pt;height:32.55pt" o:ole="">
+          <v:shape id="_x0000_i1116" type="#_x0000_t75" style="width:57.75pt;height:32.8pt" o:ole="">
             <v:imagedata r:id="rId177" o:title=""/>
           </v:shape>
-          <o:OLEObject Type="Embed" ProgID="Equation.DSMT4" ShapeID="_x0000_i1116" DrawAspect="Content" ObjectID="_1780900071" r:id="rId188"/>
+          <o:OLEObject Type="Embed" ProgID="Equation.DSMT4" ShapeID="_x0000_i1116" DrawAspect="Content" ObjectID="_1781006292" r:id="rId188"/>
         </w:object>
       </w:r>
       <w:r>
@@ -7998,10 +7998,10 @@
           <w:position w:val="-16"/>
         </w:rPr>
         <w:object w:dxaOrig="6020" w:dyaOrig="440" w14:anchorId="7FA111DC">
-          <v:shape id="_x0000_i1117" type="#_x0000_t75" style="width:302.4pt;height:21.9pt" o:ole="">
+          <v:shape id="_x0000_i1117" type="#_x0000_t75" style="width:302.25pt;height:22.1pt" o:ole="">
             <v:imagedata r:id="rId189" o:title=""/>
           </v:shape>
-          <o:OLEObject Type="Embed" ProgID="Equation.DSMT4" ShapeID="_x0000_i1117" DrawAspect="Content" ObjectID="_1780900072" r:id="rId190"/>
+          <o:OLEObject Type="Embed" ProgID="Equation.DSMT4" ShapeID="_x0000_i1117" DrawAspect="Content" ObjectID="_1781006293" r:id="rId190"/>
         </w:object>
       </w:r>
       <w:r>
@@ -8079,10 +8079,10 @@
           <w:position w:val="-16"/>
         </w:rPr>
         <w:object w:dxaOrig="3360" w:dyaOrig="440" w14:anchorId="61372B1E">
-          <v:shape id="_x0000_i1118" type="#_x0000_t75" style="width:170.9pt;height:21.9pt" o:ole="">
+          <v:shape id="_x0000_i1118" type="#_x0000_t75" style="width:171.1pt;height:22.1pt" o:ole="">
             <v:imagedata r:id="rId191" o:title=""/>
           </v:shape>
-          <o:OLEObject Type="Embed" ProgID="Equation.DSMT4" ShapeID="_x0000_i1118" DrawAspect="Content" ObjectID="_1780900073" r:id="rId192"/>
+          <o:OLEObject Type="Embed" ProgID="Equation.DSMT4" ShapeID="_x0000_i1118" DrawAspect="Content" ObjectID="_1781006294" r:id="rId192"/>
         </w:object>
       </w:r>
       <w:r>
@@ -8148,10 +8148,10 @@
           <w:position w:val="-14"/>
         </w:rPr>
         <w:object w:dxaOrig="320" w:dyaOrig="380" w14:anchorId="1C7E0407">
-          <v:shape id="_x0000_i1119" type="#_x0000_t75" style="width:16.3pt;height:19.4pt" o:ole="">
+          <v:shape id="_x0000_i1119" type="#_x0000_t75" style="width:16.4pt;height:19.25pt" o:ole="">
             <v:imagedata r:id="rId193" o:title=""/>
           </v:shape>
-          <o:OLEObject Type="Embed" ProgID="Equation.DSMT4" ShapeID="_x0000_i1119" DrawAspect="Content" ObjectID="_1780900074" r:id="rId194"/>
+          <o:OLEObject Type="Embed" ProgID="Equation.DSMT4" ShapeID="_x0000_i1119" DrawAspect="Content" ObjectID="_1781006295" r:id="rId194"/>
         </w:object>
       </w:r>
       <w:r>
@@ -8541,10 +8541,10 @@
           <w:position w:val="-30"/>
         </w:rPr>
         <w:object w:dxaOrig="6800" w:dyaOrig="720" w14:anchorId="074253F2">
-          <v:shape id="_x0000_i1120" type="#_x0000_t75" style="width:339.95pt;height:36.3pt" o:ole="">
+          <v:shape id="_x0000_i1120" type="#_x0000_t75" style="width:340.05pt;height:36.35pt" o:ole="">
             <v:imagedata r:id="rId195" o:title=""/>
           </v:shape>
-          <o:OLEObject Type="Embed" ProgID="Equation.DSMT4" ShapeID="_x0000_i1120" DrawAspect="Content" ObjectID="_1780900075" r:id="rId196"/>
+          <o:OLEObject Type="Embed" ProgID="Equation.DSMT4" ShapeID="_x0000_i1120" DrawAspect="Content" ObjectID="_1781006296" r:id="rId196"/>
         </w:object>
       </w:r>
       <w:r>
@@ -8596,10 +8596,10 @@
           <w:position w:val="-32"/>
         </w:rPr>
         <w:object w:dxaOrig="10579" w:dyaOrig="760" w14:anchorId="29490E45">
-          <v:shape id="_x0000_i1121" type="#_x0000_t75" style="width:437pt;height:31.3pt" o:ole="">
+          <v:shape id="_x0000_i1121" type="#_x0000_t75" style="width:437pt;height:31.35pt" o:ole="">
             <v:imagedata r:id="rId197" o:title=""/>
           </v:shape>
-          <o:OLEObject Type="Embed" ProgID="Equation.DSMT4" ShapeID="_x0000_i1121" DrawAspect="Content" ObjectID="_1780900076" r:id="rId198"/>
+          <o:OLEObject Type="Embed" ProgID="Equation.DSMT4" ShapeID="_x0000_i1121" DrawAspect="Content" ObjectID="_1781006297" r:id="rId198"/>
         </w:object>
       </w:r>
       <w:r>
@@ -8653,10 +8653,10 @@
           <w:position w:val="-32"/>
         </w:rPr>
         <w:object w:dxaOrig="5060" w:dyaOrig="760" w14:anchorId="0C83097F">
-          <v:shape id="_x0000_i1122" type="#_x0000_t75" style="width:252.95pt;height:37.55pt" o:ole="">
+          <v:shape id="_x0000_i1122" type="#_x0000_t75" style="width:253.05pt;height:37.8pt" o:ole="">
             <v:imagedata r:id="rId199" o:title=""/>
           </v:shape>
-          <o:OLEObject Type="Embed" ProgID="Equation.DSMT4" ShapeID="_x0000_i1122" DrawAspect="Content" ObjectID="_1780900077" r:id="rId200"/>
+          <o:OLEObject Type="Embed" ProgID="Equation.DSMT4" ShapeID="_x0000_i1122" DrawAspect="Content" ObjectID="_1781006298" r:id="rId200"/>
         </w:object>
       </w:r>
       <w:r>
@@ -8951,10 +8951,10 @@
           <w:position w:val="-32"/>
         </w:rPr>
         <w:object w:dxaOrig="8559" w:dyaOrig="760" w14:anchorId="0F20BB53">
-          <v:shape id="_x0000_i1123" type="#_x0000_t75" style="width:429.5pt;height:37.55pt" o:ole="">
+          <v:shape id="_x0000_i1123" type="#_x0000_t75" style="width:429.85pt;height:37.8pt" o:ole="">
             <v:imagedata r:id="rId201" o:title=""/>
           </v:shape>
-          <o:OLEObject Type="Embed" ProgID="Equation.DSMT4" ShapeID="_x0000_i1123" DrawAspect="Content" ObjectID="_1780900078" r:id="rId202"/>
+          <o:OLEObject Type="Embed" ProgID="Equation.DSMT4" ShapeID="_x0000_i1123" DrawAspect="Content" ObjectID="_1781006299" r:id="rId202"/>
         </w:object>
       </w:r>
       <w:r>
@@ -9035,10 +9035,10 @@
           <w:position w:val="-12"/>
         </w:rPr>
         <w:object w:dxaOrig="279" w:dyaOrig="380" w14:anchorId="44112F32">
-          <v:shape id="_x0000_i1124" type="#_x0000_t75" style="width:14.4pt;height:19.4pt" o:ole="">
+          <v:shape id="_x0000_i1124" type="#_x0000_t75" style="width:14.25pt;height:19.25pt" o:ole="">
             <v:imagedata r:id="rId203" o:title=""/>
           </v:shape>
-          <o:OLEObject Type="Embed" ProgID="Equation.DSMT4" ShapeID="_x0000_i1124" DrawAspect="Content" ObjectID="_1780900079" r:id="rId204"/>
+          <o:OLEObject Type="Embed" ProgID="Equation.DSMT4" ShapeID="_x0000_i1124" DrawAspect="Content" ObjectID="_1781006300" r:id="rId204"/>
         </w:object>
       </w:r>
       <w:r>
@@ -9082,10 +9082,10 @@
           <w:position w:val="-10"/>
         </w:rPr>
         <w:object w:dxaOrig="200" w:dyaOrig="320" w14:anchorId="17D923DA">
-          <v:shape id="_x0000_i1125" type="#_x0000_t75" style="width:10pt;height:15.65pt" o:ole="">
+          <v:shape id="_x0000_i1125" type="#_x0000_t75" style="width:10pt;height:15.7pt" o:ole="">
             <v:imagedata r:id="rId205" o:title=""/>
           </v:shape>
-          <o:OLEObject Type="Embed" ProgID="Equation.DSMT4" ShapeID="_x0000_i1125" DrawAspect="Content" ObjectID="_1780900080" r:id="rId206"/>
+          <o:OLEObject Type="Embed" ProgID="Equation.DSMT4" ShapeID="_x0000_i1125" DrawAspect="Content" ObjectID="_1781006301" r:id="rId206"/>
         </w:object>
       </w:r>
       <w:r>
@@ -9259,10 +9259,10 @@
           <w:position w:val="-16"/>
         </w:rPr>
         <w:object w:dxaOrig="780" w:dyaOrig="440" w14:anchorId="2C0262C9">
-          <v:shape id="_x0000_i1126" type="#_x0000_t75" style="width:39.45pt;height:21.9pt" o:ole="">
+          <v:shape id="_x0000_i1126" type="#_x0000_t75" style="width:39.2pt;height:22.1pt" o:ole="">
             <v:imagedata r:id="rId207" o:title=""/>
           </v:shape>
-          <o:OLEObject Type="Embed" ProgID="Equation.DSMT4" ShapeID="_x0000_i1126" DrawAspect="Content" ObjectID="_1780900081" r:id="rId208"/>
+          <o:OLEObject Type="Embed" ProgID="Equation.DSMT4" ShapeID="_x0000_i1126" DrawAspect="Content" ObjectID="_1781006302" r:id="rId208"/>
         </w:object>
       </w:r>
       <w:r>
@@ -9585,10 +9585,10 @@
           <w:position w:val="-34"/>
         </w:rPr>
         <w:object w:dxaOrig="4099" w:dyaOrig="800" w14:anchorId="16EDEC8D">
-          <v:shape id="_x0000_i1127" type="#_x0000_t75" style="width:206pt;height:40.05pt" o:ole="">
+          <v:shape id="_x0000_i1127" type="#_x0000_t75" style="width:206pt;height:39.9pt" o:ole="">
             <v:imagedata r:id="rId209" o:title=""/>
           </v:shape>
-          <o:OLEObject Type="Embed" ProgID="Equation.DSMT4" ShapeID="_x0000_i1127" DrawAspect="Content" ObjectID="_1780900082" r:id="rId210"/>
+          <o:OLEObject Type="Embed" ProgID="Equation.DSMT4" ShapeID="_x0000_i1127" DrawAspect="Content" ObjectID="_1781006303" r:id="rId210"/>
         </w:object>
       </w:r>
       <w:r>
@@ -11456,10 +11456,10 @@
           <w:position w:val="-30"/>
         </w:rPr>
         <w:object w:dxaOrig="760" w:dyaOrig="680" w14:anchorId="38BA6136">
-          <v:shape id="_x0000_i1128" type="#_x0000_t75" style="width:37.55pt;height:34.45pt" o:ole="">
+          <v:shape id="_x0000_i1128" type="#_x0000_t75" style="width:37.8pt;height:34.2pt" o:ole="">
             <v:imagedata r:id="rId211" o:title=""/>
           </v:shape>
-          <o:OLEObject Type="Embed" ProgID="Equation.DSMT4" ShapeID="_x0000_i1128" DrawAspect="Content" ObjectID="_1780900083" r:id="rId212"/>
+          <o:OLEObject Type="Embed" ProgID="Equation.DSMT4" ShapeID="_x0000_i1128" DrawAspect="Content" ObjectID="_1781006304" r:id="rId212"/>
         </w:object>
       </w:r>
       <w:r>
@@ -11526,10 +11526,10 @@
           <w:position w:val="-32"/>
         </w:rPr>
         <w:object w:dxaOrig="3140" w:dyaOrig="780" w14:anchorId="61303520">
-          <v:shape id="_x0000_i1129" type="#_x0000_t75" style="width:157.15pt;height:39.45pt" o:ole="">
+          <v:shape id="_x0000_i1129" type="#_x0000_t75" style="width:156.85pt;height:39.2pt" o:ole="">
             <v:imagedata r:id="rId213" o:title=""/>
           </v:shape>
-          <o:OLEObject Type="Embed" ProgID="Equation.DSMT4" ShapeID="_x0000_i1129" DrawAspect="Content" ObjectID="_1780900084" r:id="rId214"/>
+          <o:OLEObject Type="Embed" ProgID="Equation.DSMT4" ShapeID="_x0000_i1129" DrawAspect="Content" ObjectID="_1781006305" r:id="rId214"/>
         </w:object>
       </w:r>
       <w:r>
@@ -11625,10 +11625,10 @@
           <w:position w:val="-32"/>
         </w:rPr>
         <w:object w:dxaOrig="3800" w:dyaOrig="740" w14:anchorId="1172E4AB">
-          <v:shape id="_x0000_i1130" type="#_x0000_t75" style="width:190.95pt;height:36.3pt" o:ole="">
+          <v:shape id="_x0000_i1130" type="#_x0000_t75" style="width:191.05pt;height:36.35pt" o:ole="">
             <v:imagedata r:id="rId215" o:title=""/>
           </v:shape>
-          <o:OLEObject Type="Embed" ProgID="Equation.DSMT4" ShapeID="_x0000_i1130" DrawAspect="Content" ObjectID="_1780900085" r:id="rId216"/>
+          <o:OLEObject Type="Embed" ProgID="Equation.DSMT4" ShapeID="_x0000_i1130" DrawAspect="Content" ObjectID="_1781006306" r:id="rId216"/>
         </w:object>
       </w:r>
       <w:r>
@@ -11697,10 +11697,10 @@
           <w:position w:val="-14"/>
         </w:rPr>
         <w:object w:dxaOrig="1480" w:dyaOrig="420" w14:anchorId="7FBB3801">
-          <v:shape id="_x0000_i1131" type="#_x0000_t75" style="width:73.9pt;height:20.65pt" o:ole="">
+          <v:shape id="_x0000_i1131" type="#_x0000_t75" style="width:74.15pt;height:20.65pt" o:ole="">
             <v:imagedata r:id="rId217" o:title=""/>
           </v:shape>
-          <o:OLEObject Type="Embed" ProgID="Equation.DSMT4" ShapeID="_x0000_i1131" DrawAspect="Content" ObjectID="_1780900086" r:id="rId218"/>
+          <o:OLEObject Type="Embed" ProgID="Equation.DSMT4" ShapeID="_x0000_i1131" DrawAspect="Content" ObjectID="_1781006307" r:id="rId218"/>
         </w:object>
       </w:r>
       <w:r>
@@ -11780,10 +11780,10 @@
           <w:position w:val="-14"/>
         </w:rPr>
         <w:object w:dxaOrig="260" w:dyaOrig="380" w14:anchorId="4C606DEE">
-          <v:shape id="_x0000_i1132" type="#_x0000_t75" style="width:13.15pt;height:19.4pt" o:ole="">
+          <v:shape id="_x0000_i1132" type="#_x0000_t75" style="width:12.85pt;height:19.25pt" o:ole="">
             <v:imagedata r:id="rId219" o:title=""/>
           </v:shape>
-          <o:OLEObject Type="Embed" ProgID="Equation.DSMT4" ShapeID="_x0000_i1132" DrawAspect="Content" ObjectID="_1780900087" r:id="rId220"/>
+          <o:OLEObject Type="Embed" ProgID="Equation.DSMT4" ShapeID="_x0000_i1132" DrawAspect="Content" ObjectID="_1781006308" r:id="rId220"/>
         </w:object>
       </w:r>
       <w:r>
@@ -11798,10 +11798,10 @@
           <w:position w:val="-14"/>
         </w:rPr>
         <w:object w:dxaOrig="460" w:dyaOrig="420" w14:anchorId="2A662F22">
-          <v:shape id="_x0000_i1133" type="#_x0000_t75" style="width:22.55pt;height:20.65pt" o:ole="">
+          <v:shape id="_x0000_i1133" type="#_x0000_t75" style="width:22.8pt;height:20.65pt" o:ole="">
             <v:imagedata r:id="rId221" o:title=""/>
           </v:shape>
-          <o:OLEObject Type="Embed" ProgID="Equation.DSMT4" ShapeID="_x0000_i1133" DrawAspect="Content" ObjectID="_1780900088" r:id="rId222"/>
+          <o:OLEObject Type="Embed" ProgID="Equation.DSMT4" ShapeID="_x0000_i1133" DrawAspect="Content" ObjectID="_1781006309" r:id="rId222"/>
         </w:object>
       </w:r>
       <w:r>
@@ -12289,10 +12289,10 @@
           <w:position w:val="-24"/>
         </w:rPr>
         <w:object w:dxaOrig="1900" w:dyaOrig="620" w14:anchorId="43878F03">
-          <v:shape id="_x0000_i1134" type="#_x0000_t75" style="width:94.55pt;height:30.7pt" o:ole="">
+          <v:shape id="_x0000_i1134" type="#_x0000_t75" style="width:94.8pt;height:30.65pt" o:ole="">
             <v:imagedata r:id="rId223" o:title=""/>
           </v:shape>
-          <o:OLEObject Type="Embed" ProgID="Equation.DSMT4" ShapeID="_x0000_i1134" DrawAspect="Content" ObjectID="_1780900089" r:id="rId224"/>
+          <o:OLEObject Type="Embed" ProgID="Equation.DSMT4" ShapeID="_x0000_i1134" DrawAspect="Content" ObjectID="_1781006310" r:id="rId224"/>
         </w:object>
       </w:r>
       <w:r>
@@ -12426,10 +12426,10 @@
           <w:position w:val="-32"/>
         </w:rPr>
         <w:object w:dxaOrig="10060" w:dyaOrig="760" w14:anchorId="32D8CB0C">
-          <v:shape id="_x0000_i1135" type="#_x0000_t75" style="width:503.35pt;height:37.55pt" o:ole="">
+          <v:shape id="_x0000_i1135" type="#_x0000_t75" style="width:503.3pt;height:37.8pt" o:ole="">
             <v:imagedata r:id="rId225" o:title=""/>
           </v:shape>
-          <o:OLEObject Type="Embed" ProgID="Equation.DSMT4" ShapeID="_x0000_i1135" DrawAspect="Content" ObjectID="_1780900090" r:id="rId226"/>
+          <o:OLEObject Type="Embed" ProgID="Equation.DSMT4" ShapeID="_x0000_i1135" DrawAspect="Content" ObjectID="_1781006311" r:id="rId226"/>
         </w:object>
       </w:r>
       <w:r>
@@ -12496,10 +12496,10 @@
           <w:position w:val="-32"/>
         </w:rPr>
         <w:object w:dxaOrig="9999" w:dyaOrig="760" w14:anchorId="41F26A72">
-          <v:shape id="_x0000_i1136" type="#_x0000_t75" style="width:500.85pt;height:37.55pt" o:ole="">
+          <v:shape id="_x0000_i1136" type="#_x0000_t75" style="width:501.15pt;height:37.8pt" o:ole="">
             <v:imagedata r:id="rId227" o:title=""/>
           </v:shape>
-          <o:OLEObject Type="Embed" ProgID="Equation.DSMT4" ShapeID="_x0000_i1136" DrawAspect="Content" ObjectID="_1780900091" r:id="rId228"/>
+          <o:OLEObject Type="Embed" ProgID="Equation.DSMT4" ShapeID="_x0000_i1136" DrawAspect="Content" ObjectID="_1781006312" r:id="rId228"/>
         </w:object>
       </w:r>
       <w:r>
@@ -12566,10 +12566,10 @@
           <w:position w:val="-32"/>
         </w:rPr>
         <w:object w:dxaOrig="10100" w:dyaOrig="760" w14:anchorId="0BEA5E26">
-          <v:shape id="_x0000_i1137" type="#_x0000_t75" style="width:505.25pt;height:37.55pt" o:ole="">
+          <v:shape id="_x0000_i1137" type="#_x0000_t75" style="width:504.7pt;height:37.8pt" o:ole="">
             <v:imagedata r:id="rId229" o:title=""/>
           </v:shape>
-          <o:OLEObject Type="Embed" ProgID="Equation.DSMT4" ShapeID="_x0000_i1137" DrawAspect="Content" ObjectID="_1780900092" r:id="rId230"/>
+          <o:OLEObject Type="Embed" ProgID="Equation.DSMT4" ShapeID="_x0000_i1137" DrawAspect="Content" ObjectID="_1781006313" r:id="rId230"/>
         </w:object>
       </w:r>
       <w:r>
@@ -12879,10 +12879,10 @@
           <w:position w:val="-14"/>
         </w:rPr>
         <w:object w:dxaOrig="1880" w:dyaOrig="460" w14:anchorId="21A23E5E">
-          <v:shape id="_x0000_i1138" type="#_x0000_t75" style="width:93.9pt;height:22.55pt" o:ole="">
+          <v:shape id="_x0000_i1138" type="#_x0000_t75" style="width:94.1pt;height:22.8pt" o:ole="">
             <v:imagedata r:id="rId231" o:title=""/>
           </v:shape>
-          <o:OLEObject Type="Embed" ProgID="Equation.DSMT4" ShapeID="_x0000_i1138" DrawAspect="Content" ObjectID="_1780900093" r:id="rId232"/>
+          <o:OLEObject Type="Embed" ProgID="Equation.DSMT4" ShapeID="_x0000_i1138" DrawAspect="Content" ObjectID="_1781006314" r:id="rId232"/>
         </w:object>
       </w:r>
       <w:r>
@@ -12958,10 +12958,10 @@
           <w:lang w:eastAsia="zh-CN"/>
         </w:rPr>
         <w:object w:dxaOrig="1240" w:dyaOrig="480" w14:anchorId="7BD5115B">
-          <v:shape id="_x0000_i1139" type="#_x0000_t75" style="width:62pt;height:24.4pt" o:ole="">
+          <v:shape id="_x0000_i1139" type="#_x0000_t75" style="width:62pt;height:24.25pt" o:ole="">
             <v:imagedata r:id="rId233" o:title=""/>
           </v:shape>
-          <o:OLEObject Type="Embed" ProgID="Equation.DSMT4" ShapeID="_x0000_i1139" DrawAspect="Content" ObjectID="_1780900094" r:id="rId234"/>
+          <o:OLEObject Type="Embed" ProgID="Equation.DSMT4" ShapeID="_x0000_i1139" DrawAspect="Content" ObjectID="_1781006315" r:id="rId234"/>
         </w:object>
       </w:r>
       <w:r>
@@ -13001,10 +13001,10 @@
           <w:position w:val="-32"/>
         </w:rPr>
         <w:object w:dxaOrig="2200" w:dyaOrig="760" w14:anchorId="4219F696">
-          <v:shape id="_x0000_i1140" type="#_x0000_t75" style="width:109.55pt;height:37.55pt" o:ole="">
+          <v:shape id="_x0000_i1140" type="#_x0000_t75" style="width:109.8pt;height:37.8pt" o:ole="">
             <v:imagedata r:id="rId235" o:title=""/>
           </v:shape>
-          <o:OLEObject Type="Embed" ProgID="Equation.DSMT4" ShapeID="_x0000_i1140" DrawAspect="Content" ObjectID="_1780900095" r:id="rId236"/>
+          <o:OLEObject Type="Embed" ProgID="Equation.DSMT4" ShapeID="_x0000_i1140" DrawAspect="Content" ObjectID="_1781006316" r:id="rId236"/>
         </w:object>
       </w:r>
       <w:r>
@@ -13194,10 +13194,10 @@
           <w:position w:val="-12"/>
         </w:rPr>
         <w:object w:dxaOrig="1080" w:dyaOrig="380" w14:anchorId="531D9364">
-          <v:shape id="_x0000_i1141" type="#_x0000_t75" style="width:54.45pt;height:21.9pt" o:ole="">
+          <v:shape id="_x0000_i1141" type="#_x0000_t75" style="width:54.2pt;height:22.1pt" o:ole="">
             <v:imagedata r:id="rId237" o:title=""/>
           </v:shape>
-          <o:OLEObject Type="Embed" ProgID="Equation.DSMT4" ShapeID="_x0000_i1141" DrawAspect="Content" ObjectID="_1780900096" r:id="rId238"/>
+          <o:OLEObject Type="Embed" ProgID="Equation.DSMT4" ShapeID="_x0000_i1141" DrawAspect="Content" ObjectID="_1781006317" r:id="rId238"/>
         </w:object>
       </w:r>
       <w:r>
@@ -13261,10 +13261,10 @@
           <w:position w:val="-32"/>
         </w:rPr>
         <w:object w:dxaOrig="1700" w:dyaOrig="740" w14:anchorId="0557B067">
-          <v:shape id="_x0000_i1142" type="#_x0000_t75" style="width:84.5pt;height:36.95pt" o:ole="">
+          <v:shape id="_x0000_i1142" type="#_x0000_t75" style="width:84.85pt;height:37.05pt" o:ole="">
             <v:imagedata r:id="rId239" o:title=""/>
           </v:shape>
-          <o:OLEObject Type="Embed" ProgID="Equation.DSMT4" ShapeID="_x0000_i1142" DrawAspect="Content" ObjectID="_1780900097" r:id="rId240"/>
+          <o:OLEObject Type="Embed" ProgID="Equation.DSMT4" ShapeID="_x0000_i1142" DrawAspect="Content" ObjectID="_1781006318" r:id="rId240"/>
         </w:object>
       </w:r>
       <w:r>
@@ -13331,10 +13331,10 @@
           <w:position w:val="-14"/>
         </w:rPr>
         <w:object w:dxaOrig="1500" w:dyaOrig="420" w14:anchorId="6177C02B">
-          <v:shape id="_x0000_i1143" type="#_x0000_t75" style="width:75.15pt;height:20.65pt" o:ole="">
+          <v:shape id="_x0000_i1143" type="#_x0000_t75" style="width:74.85pt;height:20.65pt" o:ole="">
             <v:imagedata r:id="rId241" o:title=""/>
           </v:shape>
-          <o:OLEObject Type="Embed" ProgID="Equation.DSMT4" ShapeID="_x0000_i1143" DrawAspect="Content" ObjectID="_1780900098" r:id="rId242"/>
+          <o:OLEObject Type="Embed" ProgID="Equation.DSMT4" ShapeID="_x0000_i1143" DrawAspect="Content" ObjectID="_1781006319" r:id="rId242"/>
         </w:object>
       </w:r>
       <w:r>
@@ -13401,10 +13401,10 @@
           <w:position w:val="-14"/>
         </w:rPr>
         <w:object w:dxaOrig="2860" w:dyaOrig="460" w14:anchorId="3B416B28">
-          <v:shape id="_x0000_i1144" type="#_x0000_t75" style="width:143.35pt;height:22.55pt" o:ole="">
+          <v:shape id="_x0000_i1144" type="#_x0000_t75" style="width:143.3pt;height:22.8pt" o:ole="">
             <v:imagedata r:id="rId243" o:title=""/>
           </v:shape>
-          <o:OLEObject Type="Embed" ProgID="Equation.DSMT4" ShapeID="_x0000_i1144" DrawAspect="Content" ObjectID="_1780900099" r:id="rId244"/>
+          <o:OLEObject Type="Embed" ProgID="Equation.DSMT4" ShapeID="_x0000_i1144" DrawAspect="Content" ObjectID="_1781006320" r:id="rId244"/>
         </w:object>
       </w:r>
       <w:r>
@@ -13690,10 +13690,10 @@
           <w:position w:val="-32"/>
         </w:rPr>
         <w:object w:dxaOrig="3780" w:dyaOrig="740" w14:anchorId="6021139B">
-          <v:shape id="_x0000_i1145" type="#_x0000_t75" style="width:190.35pt;height:36.95pt" o:ole="">
+          <v:shape id="_x0000_i1145" type="#_x0000_t75" style="width:190.35pt;height:37.05pt" o:ole="">
             <v:imagedata r:id="rId245" o:title=""/>
           </v:shape>
-          <o:OLEObject Type="Embed" ProgID="Equation.DSMT4" ShapeID="_x0000_i1145" DrawAspect="Content" ObjectID="_1780900100" r:id="rId246"/>
+          <o:OLEObject Type="Embed" ProgID="Equation.DSMT4" ShapeID="_x0000_i1145" DrawAspect="Content" ObjectID="_1781006321" r:id="rId246"/>
         </w:object>
       </w:r>
       <w:r>
@@ -13762,10 +13762,10 @@
           <w:position w:val="-14"/>
         </w:rPr>
         <w:object w:dxaOrig="3100" w:dyaOrig="460" w14:anchorId="26574197">
-          <v:shape id="_x0000_i1146" type="#_x0000_t75" style="width:154.65pt;height:22.55pt" o:ole="">
+          <v:shape id="_x0000_i1146" type="#_x0000_t75" style="width:154.7pt;height:22.8pt" o:ole="">
             <v:imagedata r:id="rId247" o:title=""/>
           </v:shape>
-          <o:OLEObject Type="Embed" ProgID="Equation.DSMT4" ShapeID="_x0000_i1146" DrawAspect="Content" ObjectID="_1780900101" r:id="rId248"/>
+          <o:OLEObject Type="Embed" ProgID="Equation.DSMT4" ShapeID="_x0000_i1146" DrawAspect="Content" ObjectID="_1781006322" r:id="rId248"/>
         </w:object>
       </w:r>
       <w:r>
@@ -13862,7 +13862,7 @@
           <v:shape id="_x0000_i1147" type="#_x0000_t75" style="width:118.35pt;height:20.65pt" o:ole="">
             <v:imagedata r:id="rId249" o:title=""/>
           </v:shape>
-          <o:OLEObject Type="Embed" ProgID="Equation.DSMT4" ShapeID="_x0000_i1147" DrawAspect="Content" ObjectID="_1780900102" r:id="rId250"/>
+          <o:OLEObject Type="Embed" ProgID="Equation.DSMT4" ShapeID="_x0000_i1147" DrawAspect="Content" ObjectID="_1781006323" r:id="rId250"/>
         </w:object>
       </w:r>
       <w:r>
@@ -14041,10 +14041,10 @@
           <w:position w:val="-14"/>
         </w:rPr>
         <w:object w:dxaOrig="760" w:dyaOrig="400" w14:anchorId="30CEB179">
-          <v:shape id="_x0000_i1148" type="#_x0000_t75" style="width:37.55pt;height:20.05pt" o:ole="">
+          <v:shape id="_x0000_i1148" type="#_x0000_t75" style="width:37.8pt;height:19.95pt" o:ole="">
             <v:imagedata r:id="rId251" o:title=""/>
           </v:shape>
-          <o:OLEObject Type="Embed" ProgID="Equation.DSMT4" ShapeID="_x0000_i1148" DrawAspect="Content" ObjectID="_1780900103" r:id="rId252"/>
+          <o:OLEObject Type="Embed" ProgID="Equation.DSMT4" ShapeID="_x0000_i1148" DrawAspect="Content" ObjectID="_1781006324" r:id="rId252"/>
         </w:object>
       </w:r>
       <w:r>
@@ -14209,10 +14209,10 @@
           <w:position w:val="-24"/>
         </w:rPr>
         <w:object w:dxaOrig="2420" w:dyaOrig="620" w14:anchorId="6A914A44">
-          <v:shape id="_x0000_i1149" type="#_x0000_t75" style="width:120.2pt;height:31.3pt" o:ole="">
+          <v:shape id="_x0000_i1149" type="#_x0000_t75" style="width:120.5pt;height:31.35pt" o:ole="">
             <v:imagedata r:id="rId253" o:title=""/>
           </v:shape>
-          <o:OLEObject Type="Embed" ProgID="Equation.DSMT4" ShapeID="_x0000_i1149" DrawAspect="Content" ObjectID="_1780900104" r:id="rId254"/>
+          <o:OLEObject Type="Embed" ProgID="Equation.DSMT4" ShapeID="_x0000_i1149" DrawAspect="Content" ObjectID="_1781006325" r:id="rId254"/>
         </w:object>
       </w:r>
       <w:r>
@@ -14375,10 +14375,10 @@
           <w:position w:val="-14"/>
         </w:rPr>
         <w:object w:dxaOrig="2680" w:dyaOrig="460" w14:anchorId="124B8BF6">
-          <v:shape id="_x0000_i1150" type="#_x0000_t75" style="width:134pt;height:22.55pt" o:ole="">
+          <v:shape id="_x0000_i1150" type="#_x0000_t75" style="width:134pt;height:22.8pt" o:ole="">
             <v:imagedata r:id="rId255" o:title=""/>
           </v:shape>
-          <o:OLEObject Type="Embed" ProgID="Equation.DSMT4" ShapeID="_x0000_i1150" DrawAspect="Content" ObjectID="_1780900105" r:id="rId256"/>
+          <o:OLEObject Type="Embed" ProgID="Equation.DSMT4" ShapeID="_x0000_i1150" DrawAspect="Content" ObjectID="_1781006326" r:id="rId256"/>
         </w:object>
       </w:r>
       <w:r>
@@ -14432,10 +14432,10 @@
           <w:position w:val="-24"/>
         </w:rPr>
         <w:object w:dxaOrig="3680" w:dyaOrig="620" w14:anchorId="0646155C">
-          <v:shape id="_x0000_i1151" type="#_x0000_t75" style="width:184.05pt;height:31.3pt" o:ole="">
+          <v:shape id="_x0000_i1151" type="#_x0000_t75" style="width:183.9pt;height:31.35pt" o:ole="">
             <v:imagedata r:id="rId257" o:title=""/>
           </v:shape>
-          <o:OLEObject Type="Embed" ProgID="Equation.DSMT4" ShapeID="_x0000_i1151" DrawAspect="Content" ObjectID="_1780900106" r:id="rId258"/>
+          <o:OLEObject Type="Embed" ProgID="Equation.DSMT4" ShapeID="_x0000_i1151" DrawAspect="Content" ObjectID="_1781006327" r:id="rId258"/>
         </w:object>
       </w:r>
       <w:r>
@@ -14714,10 +14714,10 @@
           <w:position w:val="-24"/>
         </w:rPr>
         <w:object w:dxaOrig="4459" w:dyaOrig="620" w14:anchorId="68C67784">
-          <v:shape id="_x0000_i1152" type="#_x0000_t75" style="width:222.9pt;height:31.3pt" o:ole="">
+          <v:shape id="_x0000_i1152" type="#_x0000_t75" style="width:223.15pt;height:31.35pt" o:ole="">
             <v:imagedata r:id="rId259" o:title=""/>
           </v:shape>
-          <o:OLEObject Type="Embed" ProgID="Equation.DSMT4" ShapeID="_x0000_i1152" DrawAspect="Content" ObjectID="_1780900107" r:id="rId260"/>
+          <o:OLEObject Type="Embed" ProgID="Equation.DSMT4" ShapeID="_x0000_i1152" DrawAspect="Content" ObjectID="_1781006328" r:id="rId260"/>
         </w:object>
       </w:r>
       <w:r>
@@ -14813,10 +14813,10 @@
           <w:position w:val="-24"/>
         </w:rPr>
         <w:object w:dxaOrig="4160" w:dyaOrig="620" w14:anchorId="3B36E893">
-          <v:shape id="_x0000_i1153" type="#_x0000_t75" style="width:208.5pt;height:31.3pt" o:ole="">
+          <v:shape id="_x0000_i1153" type="#_x0000_t75" style="width:208.15pt;height:31.35pt" o:ole="">
             <v:imagedata r:id="rId261" o:title=""/>
           </v:shape>
-          <o:OLEObject Type="Embed" ProgID="Equation.DSMT4" ShapeID="_x0000_i1153" DrawAspect="Content" ObjectID="_1780900108" r:id="rId262"/>
+          <o:OLEObject Type="Embed" ProgID="Equation.DSMT4" ShapeID="_x0000_i1153" DrawAspect="Content" ObjectID="_1781006329" r:id="rId262"/>
         </w:object>
       </w:r>
       <w:r>
@@ -14898,10 +14898,10 @@
           <w:position w:val="-12"/>
         </w:rPr>
         <w:object w:dxaOrig="1320" w:dyaOrig="360" w14:anchorId="2477F9AB">
-          <v:shape id="_x0000_i1154" type="#_x0000_t75" style="width:66.35pt;height:17.55pt" o:ole="">
+          <v:shape id="_x0000_i1154" type="#_x0000_t75" style="width:66.3pt;height:17.8pt" o:ole="">
             <v:imagedata r:id="rId263" o:title=""/>
           </v:shape>
-          <o:OLEObject Type="Embed" ProgID="Equation.DSMT4" ShapeID="_x0000_i1154" DrawAspect="Content" ObjectID="_1780900109" r:id="rId264"/>
+          <o:OLEObject Type="Embed" ProgID="Equation.DSMT4" ShapeID="_x0000_i1154" DrawAspect="Content" ObjectID="_1781006330" r:id="rId264"/>
         </w:object>
       </w:r>
       <w:r>
@@ -15055,10 +15055,10 @@
           <w:position w:val="-24"/>
         </w:rPr>
         <w:object w:dxaOrig="3640" w:dyaOrig="620" w14:anchorId="67CFF8EE">
-          <v:shape id="_x0000_i1155" type="#_x0000_t75" style="width:181.55pt;height:31.3pt" o:ole="">
+          <v:shape id="_x0000_i1155" type="#_x0000_t75" style="width:181.8pt;height:31.35pt" o:ole="">
             <v:imagedata r:id="rId265" o:title=""/>
           </v:shape>
-          <o:OLEObject Type="Embed" ProgID="Equation.DSMT4" ShapeID="_x0000_i1155" DrawAspect="Content" ObjectID="_1780900110" r:id="rId266"/>
+          <o:OLEObject Type="Embed" ProgID="Equation.DSMT4" ShapeID="_x0000_i1155" DrawAspect="Content" ObjectID="_1781006331" r:id="rId266"/>
         </w:object>
       </w:r>
       <w:r>
@@ -15144,10 +15144,10 @@
           <w:position w:val="-14"/>
         </w:rPr>
         <w:object w:dxaOrig="2360" w:dyaOrig="460" w14:anchorId="35DDE810">
-          <v:shape id="_x0000_i1156" type="#_x0000_t75" style="width:118.35pt;height:22.55pt" o:ole="">
+          <v:shape id="_x0000_i1156" type="#_x0000_t75" style="width:118.35pt;height:22.8pt" o:ole="">
             <v:imagedata r:id="rId267" o:title=""/>
           </v:shape>
-          <o:OLEObject Type="Embed" ProgID="Equation.DSMT4" ShapeID="_x0000_i1156" DrawAspect="Content" ObjectID="_1780900111" r:id="rId268"/>
+          <o:OLEObject Type="Embed" ProgID="Equation.DSMT4" ShapeID="_x0000_i1156" DrawAspect="Content" ObjectID="_1781006332" r:id="rId268"/>
         </w:object>
       </w:r>
       <w:r>
@@ -15250,10 +15250,10 @@
           <w:position w:val="-28"/>
         </w:rPr>
         <w:object w:dxaOrig="2640" w:dyaOrig="740" w14:anchorId="589C836F">
-          <v:shape id="_x0000_i1157" type="#_x0000_t75" style="width:131.5pt;height:36.95pt" o:ole="">
+          <v:shape id="_x0000_i1157" type="#_x0000_t75" style="width:131.15pt;height:37.05pt" o:ole="">
             <v:imagedata r:id="rId269" o:title=""/>
           </v:shape>
-          <o:OLEObject Type="Embed" ProgID="Equation.DSMT4" ShapeID="_x0000_i1157" DrawAspect="Content" ObjectID="_1780900112" r:id="rId270"/>
+          <o:OLEObject Type="Embed" ProgID="Equation.DSMT4" ShapeID="_x0000_i1157" DrawAspect="Content" ObjectID="_1781006333" r:id="rId270"/>
         </w:object>
       </w:r>
       <w:r>
@@ -15341,10 +15341,10 @@
           <w:position w:val="-30"/>
         </w:rPr>
         <w:object w:dxaOrig="5660" w:dyaOrig="700" w14:anchorId="42485BC9">
-          <v:shape id="_x0000_i1158" type="#_x0000_t75" style="width:283pt;height:35.05pt" o:ole="">
+          <v:shape id="_x0000_i1158" type="#_x0000_t75" style="width:283pt;height:34.95pt" o:ole="">
             <v:imagedata r:id="rId271" o:title=""/>
           </v:shape>
-          <o:OLEObject Type="Embed" ProgID="Equation.DSMT4" ShapeID="_x0000_i1158" DrawAspect="Content" ObjectID="_1780900113" r:id="rId272"/>
+          <o:OLEObject Type="Embed" ProgID="Equation.DSMT4" ShapeID="_x0000_i1158" DrawAspect="Content" ObjectID="_1781006334" r:id="rId272"/>
         </w:object>
       </w:r>
       <w:r>
@@ -15437,10 +15437,10 @@
           <w:position w:val="-32"/>
         </w:rPr>
         <w:object w:dxaOrig="1200" w:dyaOrig="740" w14:anchorId="072D4665">
-          <v:shape id="_x0000_i1159" type="#_x0000_t75" style="width:60.1pt;height:36.95pt" o:ole="">
+          <v:shape id="_x0000_i1159" type="#_x0000_t75" style="width:59.9pt;height:37.05pt" o:ole="">
             <v:imagedata r:id="rId273" o:title=""/>
           </v:shape>
-          <o:OLEObject Type="Embed" ProgID="Equation.DSMT4" ShapeID="_x0000_i1159" DrawAspect="Content" ObjectID="_1780900114" r:id="rId274"/>
+          <o:OLEObject Type="Embed" ProgID="Equation.DSMT4" ShapeID="_x0000_i1159" DrawAspect="Content" ObjectID="_1781006335" r:id="rId274"/>
         </w:object>
       </w:r>
       <w:r>
@@ -15740,10 +15740,10 @@
           <w:position w:val="-6"/>
         </w:rPr>
         <w:object w:dxaOrig="340" w:dyaOrig="279" w14:anchorId="17E9E969">
-          <v:shape id="_x0000_i1160" type="#_x0000_t75" style="width:16.3pt;height:13.75pt" o:ole="">
+          <v:shape id="_x0000_i1160" type="#_x0000_t75" style="width:16.4pt;height:13.55pt" o:ole="">
             <v:imagedata r:id="rId275" o:title=""/>
           </v:shape>
-          <o:OLEObject Type="Embed" ProgID="Equation.DSMT4" ShapeID="_x0000_i1160" DrawAspect="Content" ObjectID="_1780900115" r:id="rId276"/>
+          <o:OLEObject Type="Embed" ProgID="Equation.DSMT4" ShapeID="_x0000_i1160" DrawAspect="Content" ObjectID="_1781006336" r:id="rId276"/>
         </w:object>
       </w:r>
       <w:r>
@@ -15758,10 +15758,10 @@
           <w:position w:val="-10"/>
         </w:rPr>
         <w:object w:dxaOrig="340" w:dyaOrig="320" w14:anchorId="2CBAF3DC">
-          <v:shape id="_x0000_i1161" type="#_x0000_t75" style="width:16.3pt;height:16.3pt" o:ole="">
+          <v:shape id="_x0000_i1161" type="#_x0000_t75" style="width:16.4pt;height:16.4pt" o:ole="">
             <v:imagedata r:id="rId277" o:title=""/>
           </v:shape>
-          <o:OLEObject Type="Embed" ProgID="Equation.DSMT4" ShapeID="_x0000_i1161" DrawAspect="Content" ObjectID="_1780900116" r:id="rId278"/>
+          <o:OLEObject Type="Embed" ProgID="Equation.DSMT4" ShapeID="_x0000_i1161" DrawAspect="Content" ObjectID="_1781006337" r:id="rId278"/>
         </w:object>
       </w:r>
       <w:r>
@@ -16104,7 +16104,6 @@
       </w:r>
       <w:r>
         <w:rPr>
-          <w:rFonts w:hint="eastAsia"/>
           <w:lang w:eastAsia="zh-CN"/>
         </w:rPr>
         <w:t>is</w:t>
@@ -16123,10 +16122,10 @@
           <w:position w:val="-12"/>
         </w:rPr>
         <w:object w:dxaOrig="859" w:dyaOrig="360" w14:anchorId="347FEF9D">
-          <v:shape id="_x0000_i1162" type="#_x0000_t75" style="width:42.55pt;height:20.05pt" o:ole="">
+          <v:shape id="_x0000_i1162" type="#_x0000_t75" style="width:42.75pt;height:19.95pt" o:ole="">
             <v:imagedata r:id="rId279" o:title=""/>
           </v:shape>
-          <o:OLEObject Type="Embed" ProgID="Equation.DSMT4" ShapeID="_x0000_i1162" DrawAspect="Content" ObjectID="_1780900117" r:id="rId280"/>
+          <o:OLEObject Type="Embed" ProgID="Equation.DSMT4" ShapeID="_x0000_i1162" DrawAspect="Content" ObjectID="_1781006338" r:id="rId280"/>
         </w:object>
       </w:r>
       <w:r>
@@ -16190,10 +16189,10 @@
           <w:position w:val="-32"/>
         </w:rPr>
         <w:object w:dxaOrig="1920" w:dyaOrig="740" w14:anchorId="2B1825CA">
-          <v:shape id="_x0000_i1163" type="#_x0000_t75" style="width:94.55pt;height:36.95pt" o:ole="">
+          <v:shape id="_x0000_i1163" type="#_x0000_t75" style="width:94.8pt;height:37.05pt" o:ole="">
             <v:imagedata r:id="rId281" o:title=""/>
           </v:shape>
-          <o:OLEObject Type="Embed" ProgID="Equation.DSMT4" ShapeID="_x0000_i1163" DrawAspect="Content" ObjectID="_1780900118" r:id="rId282"/>
+          <o:OLEObject Type="Embed" ProgID="Equation.DSMT4" ShapeID="_x0000_i1163" DrawAspect="Content" ObjectID="_1781006339" r:id="rId282"/>
         </w:object>
       </w:r>
       <w:r>
@@ -16260,10 +16259,10 @@
           <w:position w:val="-14"/>
         </w:rPr>
         <w:object w:dxaOrig="1500" w:dyaOrig="420" w14:anchorId="586E825C">
-          <v:shape id="_x0000_i1164" type="#_x0000_t75" style="width:75.75pt;height:20.65pt" o:ole="">
+          <v:shape id="_x0000_i1164" type="#_x0000_t75" style="width:75.55pt;height:20.65pt" o:ole="">
             <v:imagedata r:id="rId283" o:title=""/>
           </v:shape>
-          <o:OLEObject Type="Embed" ProgID="Equation.DSMT4" ShapeID="_x0000_i1164" DrawAspect="Content" ObjectID="_1780900119" r:id="rId284"/>
+          <o:OLEObject Type="Embed" ProgID="Equation.DSMT4" ShapeID="_x0000_i1164" DrawAspect="Content" ObjectID="_1781006340" r:id="rId284"/>
         </w:object>
       </w:r>
       <w:r>
@@ -16332,10 +16331,10 @@
           <w:position w:val="-18"/>
         </w:rPr>
         <w:object w:dxaOrig="2180" w:dyaOrig="480" w14:anchorId="228BE44E">
-          <v:shape id="_x0000_i1165" type="#_x0000_t75" style="width:108.95pt;height:22.55pt" o:ole="">
+          <v:shape id="_x0000_i1165" type="#_x0000_t75" style="width:109.05pt;height:22.8pt" o:ole="">
             <v:imagedata r:id="rId285" o:title=""/>
           </v:shape>
-          <o:OLEObject Type="Embed" ProgID="Equation.DSMT4" ShapeID="_x0000_i1165" DrawAspect="Content" ObjectID="_1780900120" r:id="rId286"/>
+          <o:OLEObject Type="Embed" ProgID="Equation.DSMT4" ShapeID="_x0000_i1165" DrawAspect="Content" ObjectID="_1781006341" r:id="rId286"/>
         </w:object>
       </w:r>
       <w:r>
@@ -16415,10 +16414,10 @@
           <w:position w:val="-34"/>
         </w:rPr>
         <w:object w:dxaOrig="1920" w:dyaOrig="800" w14:anchorId="588E317D">
-          <v:shape id="_x0000_i1166" type="#_x0000_t75" style="width:95.8pt;height:40.05pt" o:ole="">
+          <v:shape id="_x0000_i1166" type="#_x0000_t75" style="width:95.5pt;height:39.9pt" o:ole="">
             <v:imagedata r:id="rId287" o:title=""/>
           </v:shape>
-          <o:OLEObject Type="Embed" ProgID="Equation.DSMT4" ShapeID="_x0000_i1166" DrawAspect="Content" ObjectID="_1780900121" r:id="rId288"/>
+          <o:OLEObject Type="Embed" ProgID="Equation.DSMT4" ShapeID="_x0000_i1166" DrawAspect="Content" ObjectID="_1781006342" r:id="rId288"/>
         </w:object>
       </w:r>
       <w:r>
@@ -16565,10 +16564,10 @@
           <w:position w:val="-36"/>
         </w:rPr>
         <w:object w:dxaOrig="1920" w:dyaOrig="840" w14:anchorId="7136AE7C">
-          <v:shape id="_x0000_i1167" type="#_x0000_t75" style="width:96.4pt;height:41.95pt" o:ole="">
+          <v:shape id="_x0000_i1167" type="#_x0000_t75" style="width:96.25pt;height:42.05pt" o:ole="">
             <v:imagedata r:id="rId289" o:title=""/>
           </v:shape>
-          <o:OLEObject Type="Embed" ProgID="Equation.DSMT4" ShapeID="_x0000_i1167" DrawAspect="Content" ObjectID="_1780900122" r:id="rId290"/>
+          <o:OLEObject Type="Embed" ProgID="Equation.DSMT4" ShapeID="_x0000_i1167" DrawAspect="Content" ObjectID="_1781006343" r:id="rId290"/>
         </w:object>
       </w:r>
       <w:r>
@@ -16698,10 +16697,10 @@
           <w:position w:val="-14"/>
         </w:rPr>
         <w:object w:dxaOrig="300" w:dyaOrig="420" w14:anchorId="6A7C2E23">
-          <v:shape id="_x0000_i1168" type="#_x0000_t75" style="width:15.05pt;height:20.65pt" o:ole="">
+          <v:shape id="_x0000_i1168" type="#_x0000_t75" style="width:14.95pt;height:20.65pt" o:ole="">
             <v:imagedata r:id="rId291" o:title=""/>
           </v:shape>
-          <o:OLEObject Type="Embed" ProgID="Equation.DSMT4" ShapeID="_x0000_i1168" DrawAspect="Content" ObjectID="_1780900123" r:id="rId292"/>
+          <o:OLEObject Type="Embed" ProgID="Equation.DSMT4" ShapeID="_x0000_i1168" DrawAspect="Content" ObjectID="_1781006344" r:id="rId292"/>
         </w:object>
       </w:r>
       <w:r>
@@ -16728,10 +16727,10 @@
           <w:position w:val="-12"/>
         </w:rPr>
         <w:object w:dxaOrig="240" w:dyaOrig="360" w14:anchorId="72FC93E6">
-          <v:shape id="_x0000_i1169" type="#_x0000_t75" style="width:11.9pt;height:17.55pt" o:ole="">
+          <v:shape id="_x0000_i1169" type="#_x0000_t75" style="width:12.1pt;height:17.8pt" o:ole="">
             <v:imagedata r:id="rId293" o:title=""/>
           </v:shape>
-          <o:OLEObject Type="Embed" ProgID="Equation.DSMT4" ShapeID="_x0000_i1169" DrawAspect="Content" ObjectID="_1780900124" r:id="rId294"/>
+          <o:OLEObject Type="Embed" ProgID="Equation.DSMT4" ShapeID="_x0000_i1169" DrawAspect="Content" ObjectID="_1781006345" r:id="rId294"/>
         </w:object>
       </w:r>
       <w:r>
@@ -16775,10 +16774,10 @@
           <w:position w:val="-24"/>
         </w:rPr>
         <w:object w:dxaOrig="4140" w:dyaOrig="620" w14:anchorId="118EC168">
-          <v:shape id="_x0000_i1170" type="#_x0000_t75" style="width:206.6pt;height:31.3pt" o:ole="">
+          <v:shape id="_x0000_i1170" type="#_x0000_t75" style="width:206.75pt;height:31.35pt" o:ole="">
             <v:imagedata r:id="rId295" o:title=""/>
           </v:shape>
-          <o:OLEObject Type="Embed" ProgID="Equation.DSMT4" ShapeID="_x0000_i1170" DrawAspect="Content" ObjectID="_1780900125" r:id="rId296"/>
+          <o:OLEObject Type="Embed" ProgID="Equation.DSMT4" ShapeID="_x0000_i1170" DrawAspect="Content" ObjectID="_1781006346" r:id="rId296"/>
         </w:object>
       </w:r>
       <w:r>
@@ -16859,10 +16858,10 @@
           <w:position w:val="-24"/>
         </w:rPr>
         <w:object w:dxaOrig="2060" w:dyaOrig="620" w14:anchorId="44AEA4E2">
-          <v:shape id="_x0000_i1171" type="#_x0000_t75" style="width:103.3pt;height:31.3pt" o:ole="">
+          <v:shape id="_x0000_i1171" type="#_x0000_t75" style="width:103.35pt;height:31.35pt" o:ole="">
             <v:imagedata r:id="rId297" o:title=""/>
           </v:shape>
-          <o:OLEObject Type="Embed" ProgID="Equation.DSMT4" ShapeID="_x0000_i1171" DrawAspect="Content" ObjectID="_1780900126" r:id="rId298"/>
+          <o:OLEObject Type="Embed" ProgID="Equation.DSMT4" ShapeID="_x0000_i1171" DrawAspect="Content" ObjectID="_1781006347" r:id="rId298"/>
         </w:object>
       </w:r>
       <w:r>
@@ -17278,10 +17277,10 @@
           <w:position w:val="-30"/>
         </w:rPr>
         <w:object w:dxaOrig="1980" w:dyaOrig="700" w14:anchorId="7D1CAAE7">
-          <v:shape id="_x0000_i1172" type="#_x0000_t75" style="width:98.9pt;height:35.05pt" o:ole="">
+          <v:shape id="_x0000_i1172" type="#_x0000_t75" style="width:99.1pt;height:34.95pt" o:ole="">
             <v:imagedata r:id="rId299" o:title=""/>
           </v:shape>
-          <o:OLEObject Type="Embed" ProgID="Equation.DSMT4" ShapeID="_x0000_i1172" DrawAspect="Content" ObjectID="_1780900127" r:id="rId300"/>
+          <o:OLEObject Type="Embed" ProgID="Equation.DSMT4" ShapeID="_x0000_i1172" DrawAspect="Content" ObjectID="_1781006348" r:id="rId300"/>
         </w:object>
       </w:r>
       <w:r>
@@ -17379,10 +17378,10 @@
           <w:lang w:eastAsia="zh-CN"/>
         </w:rPr>
         <w:object w:dxaOrig="260" w:dyaOrig="360" w14:anchorId="4FD56657">
-          <v:shape id="_x0000_i1173" type="#_x0000_t75" style="width:13.15pt;height:17.55pt" o:ole="">
+          <v:shape id="_x0000_i1173" type="#_x0000_t75" style="width:12.85pt;height:17.8pt" o:ole="">
             <v:imagedata r:id="rId301" o:title=""/>
           </v:shape>
-          <o:OLEObject Type="Embed" ProgID="Equation.DSMT4" ShapeID="_x0000_i1173" DrawAspect="Content" ObjectID="_1780900128" r:id="rId302"/>
+          <o:OLEObject Type="Embed" ProgID="Equation.DSMT4" ShapeID="_x0000_i1173" DrawAspect="Content" ObjectID="_1781006349" r:id="rId302"/>
         </w:object>
       </w:r>
       <w:r>
@@ -17414,10 +17413,10 @@
           <w:position w:val="-30"/>
         </w:rPr>
         <w:object w:dxaOrig="2780" w:dyaOrig="700" w14:anchorId="48C3EC59">
-          <v:shape id="_x0000_i1174" type="#_x0000_t75" style="width:138.35pt;height:35.05pt" o:ole="">
+          <v:shape id="_x0000_i1174" type="#_x0000_t75" style="width:138.3pt;height:34.95pt" o:ole="">
             <v:imagedata r:id="rId303" o:title=""/>
           </v:shape>
-          <o:OLEObject Type="Embed" ProgID="Equation.DSMT4" ShapeID="_x0000_i1174" DrawAspect="Content" ObjectID="_1780900129" r:id="rId304"/>
+          <o:OLEObject Type="Embed" ProgID="Equation.DSMT4" ShapeID="_x0000_i1174" DrawAspect="Content" ObjectID="_1781006350" r:id="rId304"/>
         </w:object>
       </w:r>
       <w:r>
@@ -17496,10 +17495,10 @@
           <w:position w:val="-32"/>
         </w:rPr>
         <w:object w:dxaOrig="2280" w:dyaOrig="760" w14:anchorId="1F4EFCE2">
-          <v:shape id="_x0000_i1175" type="#_x0000_t75" style="width:113.95pt;height:39.45pt" o:ole="">
+          <v:shape id="_x0000_i1175" type="#_x0000_t75" style="width:114.05pt;height:39.2pt" o:ole="">
             <v:imagedata r:id="rId305" o:title=""/>
           </v:shape>
-          <o:OLEObject Type="Embed" ProgID="Equation.DSMT4" ShapeID="_x0000_i1175" DrawAspect="Content" ObjectID="_1780900130" r:id="rId306"/>
+          <o:OLEObject Type="Embed" ProgID="Equation.DSMT4" ShapeID="_x0000_i1175" DrawAspect="Content" ObjectID="_1781006351" r:id="rId306"/>
         </w:object>
       </w:r>
       <w:r>
@@ -17577,10 +17576,10 @@
           <w:position w:val="-32"/>
         </w:rPr>
         <w:object w:dxaOrig="2020" w:dyaOrig="740" w14:anchorId="344828D1">
-          <v:shape id="_x0000_i1176" type="#_x0000_t75" style="width:99.55pt;height:37.55pt" o:ole="">
+          <v:shape id="_x0000_i1176" type="#_x0000_t75" style="width:99.8pt;height:37.8pt" o:ole="">
             <v:imagedata r:id="rId307" o:title=""/>
           </v:shape>
-          <o:OLEObject Type="Embed" ProgID="Equation.DSMT4" ShapeID="_x0000_i1176" DrawAspect="Content" ObjectID="_1780900131" r:id="rId308"/>
+          <o:OLEObject Type="Embed" ProgID="Equation.DSMT4" ShapeID="_x0000_i1176" DrawAspect="Content" ObjectID="_1781006352" r:id="rId308"/>
         </w:object>
       </w:r>
       <w:r>
@@ -17928,10 +17927,10 @@
                 <w:lang w:eastAsia="zh-CN"/>
               </w:rPr>
               <w:object w:dxaOrig="420" w:dyaOrig="360" w14:anchorId="43F2A158">
-                <v:shape id="_x0000_i1177" type="#_x0000_t75" style="width:20.65pt;height:17.55pt" o:ole="">
+                <v:shape id="_x0000_i1177" type="#_x0000_t75" style="width:20.65pt;height:17.8pt" o:ole="">
                   <v:imagedata r:id="rId309" o:title=""/>
                 </v:shape>
-                <o:OLEObject Type="Embed" ProgID="Equation.DSMT4" ShapeID="_x0000_i1177" DrawAspect="Content" ObjectID="_1780900132" r:id="rId310"/>
+                <o:OLEObject Type="Embed" ProgID="Equation.DSMT4" ShapeID="_x0000_i1177" DrawAspect="Content" ObjectID="_1781006353" r:id="rId310"/>
               </w:object>
             </w:r>
           </w:p>
@@ -18883,10 +18882,10 @@
           <w:position w:val="-14"/>
         </w:rPr>
         <w:object w:dxaOrig="1640" w:dyaOrig="400" w14:anchorId="5BF343E5">
-          <v:shape id="_x0000_i1178" type="#_x0000_t75" style="width:82pt;height:21.9pt" o:ole="">
+          <v:shape id="_x0000_i1178" type="#_x0000_t75" style="width:82pt;height:22.1pt" o:ole="">
             <v:imagedata r:id="rId311" o:title=""/>
           </v:shape>
-          <o:OLEObject Type="Embed" ProgID="Equation.DSMT4" ShapeID="_x0000_i1178" DrawAspect="Content" ObjectID="_1780900133" r:id="rId312"/>
+          <o:OLEObject Type="Embed" ProgID="Equation.DSMT4" ShapeID="_x0000_i1178" DrawAspect="Content" ObjectID="_1781006354" r:id="rId312"/>
         </w:object>
       </w:r>
       <w:r>
@@ -19394,10 +19393,10 @@
                 <w:position w:val="-24"/>
               </w:rPr>
               <w:object w:dxaOrig="440" w:dyaOrig="620" w14:anchorId="4930259E">
-                <v:shape id="_x0000_i1179" type="#_x0000_t75" style="width:21.9pt;height:31.95pt" o:ole="">
+                <v:shape id="_x0000_i1179" type="#_x0000_t75" style="width:22.1pt;height:32.1pt" o:ole="">
                   <v:imagedata r:id="rId313" o:title=""/>
                 </v:shape>
-                <o:OLEObject Type="Embed" ProgID="Equation.DSMT4" ShapeID="_x0000_i1179" DrawAspect="Content" ObjectID="_1780900134" r:id="rId314"/>
+                <o:OLEObject Type="Embed" ProgID="Equation.DSMT4" ShapeID="_x0000_i1179" DrawAspect="Content" ObjectID="_1781006355" r:id="rId314"/>
               </w:object>
             </w:r>
           </w:p>
@@ -19514,10 +19513,10 @@
                 <w:position w:val="-24"/>
               </w:rPr>
               <w:object w:dxaOrig="900" w:dyaOrig="660" w14:anchorId="571FF3AA">
-                <v:shape id="_x0000_i1180" type="#_x0000_t75" style="width:45.1pt;height:32.55pt" o:ole="">
+                <v:shape id="_x0000_i1180" type="#_x0000_t75" style="width:44.9pt;height:32.8pt" o:ole="">
                   <v:imagedata r:id="rId315" o:title=""/>
                 </v:shape>
-                <o:OLEObject Type="Embed" ProgID="Equation.DSMT4" ShapeID="_x0000_i1180" DrawAspect="Content" ObjectID="_1780900135" r:id="rId316"/>
+                <o:OLEObject Type="Embed" ProgID="Equation.DSMT4" ShapeID="_x0000_i1180" DrawAspect="Content" ObjectID="_1781006356" r:id="rId316"/>
               </w:object>
             </w:r>
           </w:p>
@@ -19624,10 +19623,10 @@
                 <w:position w:val="-24"/>
               </w:rPr>
               <w:object w:dxaOrig="1020" w:dyaOrig="660" w14:anchorId="7FD3B5B8">
-                <v:shape id="_x0000_i1181" type="#_x0000_t75" style="width:51.95pt;height:32.55pt" o:ole="">
+                <v:shape id="_x0000_i1181" type="#_x0000_t75" style="width:52.05pt;height:32.8pt" o:ole="">
                   <v:imagedata r:id="rId317" o:title=""/>
                 </v:shape>
-                <o:OLEObject Type="Embed" ProgID="Equation.DSMT4" ShapeID="_x0000_i1181" DrawAspect="Content" ObjectID="_1780900136" r:id="rId318"/>
+                <o:OLEObject Type="Embed" ProgID="Equation.DSMT4" ShapeID="_x0000_i1181" DrawAspect="Content" ObjectID="_1781006357" r:id="rId318"/>
               </w:object>
             </w:r>
           </w:p>
@@ -20063,10 +20062,10 @@
                 <w:position w:val="-32"/>
               </w:rPr>
               <w:object w:dxaOrig="920" w:dyaOrig="700" w14:anchorId="77EF426F">
-                <v:shape id="_x0000_i1182" type="#_x0000_t75" style="width:44.45pt;height:35.05pt" o:ole="">
+                <v:shape id="_x0000_i1182" type="#_x0000_t75" style="width:44.2pt;height:34.95pt" o:ole="">
                   <v:imagedata r:id="rId319" o:title=""/>
                 </v:shape>
-                <o:OLEObject Type="Embed" ProgID="Equation.DSMT4" ShapeID="_x0000_i1182" DrawAspect="Content" ObjectID="_1780900137" r:id="rId320"/>
+                <o:OLEObject Type="Embed" ProgID="Equation.DSMT4" ShapeID="_x0000_i1182" DrawAspect="Content" ObjectID="_1781006358" r:id="rId320"/>
               </w:object>
             </w:r>
           </w:p>
@@ -20173,10 +20172,10 @@
                 <w:position w:val="-32"/>
               </w:rPr>
               <w:object w:dxaOrig="940" w:dyaOrig="740" w14:anchorId="30D4A06D">
-                <v:shape id="_x0000_i1183" type="#_x0000_t75" style="width:46.95pt;height:37.55pt" o:ole="">
+                <v:shape id="_x0000_i1183" type="#_x0000_t75" style="width:47.05pt;height:37.8pt" o:ole="">
                   <v:imagedata r:id="rId321" o:title=""/>
                 </v:shape>
-                <o:OLEObject Type="Embed" ProgID="Equation.DSMT4" ShapeID="_x0000_i1183" DrawAspect="Content" ObjectID="_1780900138" r:id="rId322"/>
+                <o:OLEObject Type="Embed" ProgID="Equation.DSMT4" ShapeID="_x0000_i1183" DrawAspect="Content" ObjectID="_1781006359" r:id="rId322"/>
               </w:object>
             </w:r>
           </w:p>
@@ -20283,10 +20282,10 @@
                 <w:position w:val="-24"/>
               </w:rPr>
               <w:object w:dxaOrig="960" w:dyaOrig="660" w14:anchorId="681B3210">
-                <v:shape id="_x0000_i1184" type="#_x0000_t75" style="width:47.6pt;height:32.55pt" o:ole="">
+                <v:shape id="_x0000_i1184" type="#_x0000_t75" style="width:47.75pt;height:32.8pt" o:ole="">
                   <v:imagedata r:id="rId323" o:title=""/>
                 </v:shape>
-                <o:OLEObject Type="Embed" ProgID="Equation.DSMT4" ShapeID="_x0000_i1184" DrawAspect="Content" ObjectID="_1780900139" r:id="rId324"/>
+                <o:OLEObject Type="Embed" ProgID="Equation.DSMT4" ShapeID="_x0000_i1184" DrawAspect="Content" ObjectID="_1781006360" r:id="rId324"/>
               </w:object>
             </w:r>
           </w:p>
@@ -20540,10 +20539,10 @@
           <w:position w:val="-30"/>
         </w:rPr>
         <w:object w:dxaOrig="4400" w:dyaOrig="720" w14:anchorId="3F248563">
-          <v:shape id="_x0000_i1185" type="#_x0000_t75" style="width:220.4pt;height:36.95pt" o:ole="">
+          <v:shape id="_x0000_i1185" type="#_x0000_t75" style="width:220.3pt;height:37.05pt" o:ole="">
             <v:imagedata r:id="rId325" o:title=""/>
           </v:shape>
-          <o:OLEObject Type="Embed" ProgID="Equation.DSMT4" ShapeID="_x0000_i1185" DrawAspect="Content" ObjectID="_1780900140" r:id="rId326"/>
+          <o:OLEObject Type="Embed" ProgID="Equation.DSMT4" ShapeID="_x0000_i1185" DrawAspect="Content" ObjectID="_1781006361" r:id="rId326"/>
         </w:object>
       </w:r>
       <w:r>
@@ -20609,10 +20608,10 @@
           <w:position w:val="-32"/>
         </w:rPr>
         <w:object w:dxaOrig="5539" w:dyaOrig="760" w14:anchorId="01700BEE">
-          <v:shape id="_x0000_i1186" type="#_x0000_t75" style="width:278pt;height:39.45pt" o:ole="">
+          <v:shape id="_x0000_i1186" type="#_x0000_t75" style="width:278pt;height:39.2pt" o:ole="">
             <v:imagedata r:id="rId327" o:title=""/>
           </v:shape>
-          <o:OLEObject Type="Embed" ProgID="Equation.DSMT4" ShapeID="_x0000_i1186" DrawAspect="Content" ObjectID="_1780900141" r:id="rId328"/>
+          <o:OLEObject Type="Embed" ProgID="Equation.DSMT4" ShapeID="_x0000_i1186" DrawAspect="Content" ObjectID="_1781006362" r:id="rId328"/>
         </w:object>
       </w:r>
       <w:r>
@@ -20695,10 +20694,10 @@
           <w:position w:val="-30"/>
         </w:rPr>
         <w:object w:dxaOrig="4840" w:dyaOrig="720" w14:anchorId="74668790">
-          <v:shape id="_x0000_i1187" type="#_x0000_t75" style="width:242.3pt;height:36.95pt" o:ole="">
+          <v:shape id="_x0000_i1187" type="#_x0000_t75" style="width:242.4pt;height:37.05pt" o:ole="">
             <v:imagedata r:id="rId329" o:title=""/>
           </v:shape>
-          <o:OLEObject Type="Embed" ProgID="Equation.DSMT4" ShapeID="_x0000_i1187" DrawAspect="Content" ObjectID="_1780900142" r:id="rId330"/>
+          <o:OLEObject Type="Embed" ProgID="Equation.DSMT4" ShapeID="_x0000_i1187" DrawAspect="Content" ObjectID="_1781006363" r:id="rId330"/>
         </w:object>
       </w:r>
       <w:r>
@@ -20763,10 +20762,10 @@
           <w:position w:val="-32"/>
         </w:rPr>
         <w:object w:dxaOrig="6700" w:dyaOrig="760" w14:anchorId="61E8AEA3">
-          <v:shape id="_x0000_i1188" type="#_x0000_t75" style="width:333.1pt;height:39.45pt" o:ole="">
+          <v:shape id="_x0000_i1188" type="#_x0000_t75" style="width:332.9pt;height:39.2pt" o:ole="">
             <v:imagedata r:id="rId331" o:title=""/>
           </v:shape>
-          <o:OLEObject Type="Embed" ProgID="Equation.DSMT4" ShapeID="_x0000_i1188" DrawAspect="Content" ObjectID="_1780900143" r:id="rId332"/>
+          <o:OLEObject Type="Embed" ProgID="Equation.DSMT4" ShapeID="_x0000_i1188" DrawAspect="Content" ObjectID="_1781006364" r:id="rId332"/>
         </w:object>
       </w:r>
       <w:r>
@@ -20847,10 +20846,10 @@
           <w:position w:val="-30"/>
         </w:rPr>
         <w:object w:dxaOrig="5000" w:dyaOrig="720" w14:anchorId="35480F2D">
-          <v:shape id="_x0000_i1189" type="#_x0000_t75" style="width:250.45pt;height:36.95pt" o:ole="">
+          <v:shape id="_x0000_i1189" type="#_x0000_t75" style="width:250.2pt;height:37.05pt" o:ole="">
             <v:imagedata r:id="rId333" o:title=""/>
           </v:shape>
-          <o:OLEObject Type="Embed" ProgID="Equation.DSMT4" ShapeID="_x0000_i1189" DrawAspect="Content" ObjectID="_1780900144" r:id="rId334"/>
+          <o:OLEObject Type="Embed" ProgID="Equation.DSMT4" ShapeID="_x0000_i1189" DrawAspect="Content" ObjectID="_1781006365" r:id="rId334"/>
         </w:object>
       </w:r>
       <w:r>
@@ -20914,10 +20913,10 @@
           <w:position w:val="-32"/>
         </w:rPr>
         <w:object w:dxaOrig="5640" w:dyaOrig="760" w14:anchorId="0E17A9B8">
-          <v:shape id="_x0000_i1190" type="#_x0000_t75" style="width:283pt;height:39.45pt" o:ole="">
+          <v:shape id="_x0000_i1190" type="#_x0000_t75" style="width:283pt;height:39.2pt" o:ole="">
             <v:imagedata r:id="rId335" o:title=""/>
           </v:shape>
-          <o:OLEObject Type="Embed" ProgID="Equation.DSMT4" ShapeID="_x0000_i1190" DrawAspect="Content" ObjectID="_1780900145" r:id="rId336"/>
+          <o:OLEObject Type="Embed" ProgID="Equation.DSMT4" ShapeID="_x0000_i1190" DrawAspect="Content" ObjectID="_1781006366" r:id="rId336"/>
         </w:object>
       </w:r>
       <w:r>
@@ -20998,10 +20997,10 @@
           <w:position w:val="-30"/>
         </w:rPr>
         <w:object w:dxaOrig="4980" w:dyaOrig="720" w14:anchorId="581A9155">
-          <v:shape id="_x0000_i1191" type="#_x0000_t75" style="width:248.55pt;height:36.95pt" o:ole="">
+          <v:shape id="_x0000_i1191" type="#_x0000_t75" style="width:248.8pt;height:37.05pt" o:ole="">
             <v:imagedata r:id="rId337" o:title=""/>
           </v:shape>
-          <o:OLEObject Type="Embed" ProgID="Equation.DSMT4" ShapeID="_x0000_i1191" DrawAspect="Content" ObjectID="_1780900146" r:id="rId338"/>
+          <o:OLEObject Type="Embed" ProgID="Equation.DSMT4" ShapeID="_x0000_i1191" DrawAspect="Content" ObjectID="_1781006367" r:id="rId338"/>
         </w:object>
       </w:r>
       <w:r>
@@ -21065,10 +21064,10 @@
           <w:position w:val="-32"/>
         </w:rPr>
         <w:object w:dxaOrig="5620" w:dyaOrig="760" w14:anchorId="0045B4C2">
-          <v:shape id="_x0000_i1192" type="#_x0000_t75" style="width:278.6pt;height:39.45pt" o:ole="">
+          <v:shape id="_x0000_i1192" type="#_x0000_t75" style="width:278.75pt;height:39.2pt" o:ole="">
             <v:imagedata r:id="rId339" o:title=""/>
           </v:shape>
-          <o:OLEObject Type="Embed" ProgID="Equation.DSMT4" ShapeID="_x0000_i1192" DrawAspect="Content" ObjectID="_1780900147" r:id="rId340"/>
+          <o:OLEObject Type="Embed" ProgID="Equation.DSMT4" ShapeID="_x0000_i1192" DrawAspect="Content" ObjectID="_1781006368" r:id="rId340"/>
         </w:object>
       </w:r>
       <w:r>
@@ -21156,10 +21155,10 @@
           <w:position w:val="-28"/>
         </w:rPr>
         <w:object w:dxaOrig="5560" w:dyaOrig="680" w14:anchorId="43C9DAF0">
-          <v:shape id="_x0000_i1193" type="#_x0000_t75" style="width:278.6pt;height:32.55pt" o:ole="">
+          <v:shape id="_x0000_i1193" type="#_x0000_t75" style="width:278.75pt;height:32.8pt" o:ole="">
             <v:imagedata r:id="rId341" o:title=""/>
           </v:shape>
-          <o:OLEObject Type="Embed" ProgID="Equation.DSMT4" ShapeID="_x0000_i1193" DrawAspect="Content" ObjectID="_1780900148" r:id="rId342"/>
+          <o:OLEObject Type="Embed" ProgID="Equation.DSMT4" ShapeID="_x0000_i1193" DrawAspect="Content" ObjectID="_1781006369" r:id="rId342"/>
         </w:object>
       </w:r>
       <w:r>
@@ -21223,10 +21222,10 @@
           <w:position w:val="-32"/>
         </w:rPr>
         <w:object w:dxaOrig="7140" w:dyaOrig="740" w14:anchorId="4D93879D">
-          <v:shape id="_x0000_i1194" type="#_x0000_t75" style="width:355.6pt;height:37.55pt" o:ole="">
+          <v:shape id="_x0000_i1194" type="#_x0000_t75" style="width:355.7pt;height:37.8pt" o:ole="">
             <v:imagedata r:id="rId343" o:title=""/>
           </v:shape>
-          <o:OLEObject Type="Embed" ProgID="Equation.DSMT4" ShapeID="_x0000_i1194" DrawAspect="Content" ObjectID="_1780900149" r:id="rId344"/>
+          <o:OLEObject Type="Embed" ProgID="Equation.DSMT4" ShapeID="_x0000_i1194" DrawAspect="Content" ObjectID="_1781006370" r:id="rId344"/>
         </w:object>
       </w:r>
       <w:r>
@@ -21320,10 +21319,10 @@
           <w:position w:val="-28"/>
         </w:rPr>
         <w:object w:dxaOrig="5060" w:dyaOrig="680" w14:anchorId="68587A4A">
-          <v:shape id="_x0000_i1195" type="#_x0000_t75" style="width:253.55pt;height:32.55pt" o:ole="">
+          <v:shape id="_x0000_i1195" type="#_x0000_t75" style="width:253.8pt;height:32.8pt" o:ole="">
             <v:imagedata r:id="rId345" o:title=""/>
           </v:shape>
-          <o:OLEObject Type="Embed" ProgID="Equation.DSMT4" ShapeID="_x0000_i1195" DrawAspect="Content" ObjectID="_1780900150" r:id="rId346"/>
+          <o:OLEObject Type="Embed" ProgID="Equation.DSMT4" ShapeID="_x0000_i1195" DrawAspect="Content" ObjectID="_1781006371" r:id="rId346"/>
         </w:object>
       </w:r>
       <w:r>
@@ -21387,10 +21386,10 @@
           <w:position w:val="-32"/>
         </w:rPr>
         <w:object w:dxaOrig="6180" w:dyaOrig="740" w14:anchorId="265D74EE">
-          <v:shape id="_x0000_i1196" type="#_x0000_t75" style="width:310.55pt;height:37.55pt" o:ole="">
+          <v:shape id="_x0000_i1196" type="#_x0000_t75" style="width:310.8pt;height:37.8pt" o:ole="">
             <v:imagedata r:id="rId347" o:title=""/>
           </v:shape>
-          <o:OLEObject Type="Embed" ProgID="Equation.DSMT4" ShapeID="_x0000_i1196" DrawAspect="Content" ObjectID="_1780900151" r:id="rId348"/>
+          <o:OLEObject Type="Embed" ProgID="Equation.DSMT4" ShapeID="_x0000_i1196" DrawAspect="Content" ObjectID="_1781006372" r:id="rId348"/>
         </w:object>
       </w:r>
       <w:r>
@@ -21479,10 +21478,10 @@
           <w:position w:val="-30"/>
         </w:rPr>
         <w:object w:dxaOrig="4819" w:dyaOrig="720" w14:anchorId="5F5EB570">
-          <v:shape id="_x0000_i1197" type="#_x0000_t75" style="width:241.05pt;height:36.95pt" o:ole="">
+          <v:shape id="_x0000_i1197" type="#_x0000_t75" style="width:240.95pt;height:37.05pt" o:ole="">
             <v:imagedata r:id="rId349" o:title=""/>
           </v:shape>
-          <o:OLEObject Type="Embed" ProgID="Equation.DSMT4" ShapeID="_x0000_i1197" DrawAspect="Content" ObjectID="_1780900152" r:id="rId350"/>
+          <o:OLEObject Type="Embed" ProgID="Equation.DSMT4" ShapeID="_x0000_i1197" DrawAspect="Content" ObjectID="_1781006373" r:id="rId350"/>
         </w:object>
       </w:r>
       <w:r>
@@ -21546,10 +21545,10 @@
           <w:position w:val="-32"/>
         </w:rPr>
         <w:object w:dxaOrig="5040" w:dyaOrig="760" w14:anchorId="4A2CFEF6">
-          <v:shape id="_x0000_i1198" type="#_x0000_t75" style="width:252.95pt;height:39.45pt" o:ole="">
+          <v:shape id="_x0000_i1198" type="#_x0000_t75" style="width:253.05pt;height:39.2pt" o:ole="">
             <v:imagedata r:id="rId351" o:title=""/>
           </v:shape>
-          <o:OLEObject Type="Embed" ProgID="Equation.DSMT4" ShapeID="_x0000_i1198" DrawAspect="Content" ObjectID="_1780900153" r:id="rId352"/>
+          <o:OLEObject Type="Embed" ProgID="Equation.DSMT4" ShapeID="_x0000_i1198" DrawAspect="Content" ObjectID="_1781006374" r:id="rId352"/>
         </w:object>
       </w:r>
       <w:r>
@@ -21637,10 +21636,10 @@
           <w:position w:val="-30"/>
         </w:rPr>
         <w:object w:dxaOrig="6039" w:dyaOrig="720" w14:anchorId="405FC4F2">
-          <v:shape id="_x0000_i1199" type="#_x0000_t75" style="width:303.05pt;height:36.95pt" o:ole="">
+          <v:shape id="_x0000_i1199" type="#_x0000_t75" style="width:302.95pt;height:37.05pt" o:ole="">
             <v:imagedata r:id="rId353" o:title=""/>
           </v:shape>
-          <o:OLEObject Type="Embed" ProgID="Equation.DSMT4" ShapeID="_x0000_i1199" DrawAspect="Content" ObjectID="_1780900154" r:id="rId354"/>
+          <o:OLEObject Type="Embed" ProgID="Equation.DSMT4" ShapeID="_x0000_i1199" DrawAspect="Content" ObjectID="_1781006375" r:id="rId354"/>
         </w:object>
       </w:r>
       <w:r>
@@ -21704,10 +21703,10 @@
           <w:position w:val="-32"/>
         </w:rPr>
         <w:object w:dxaOrig="5480" w:dyaOrig="760" w14:anchorId="36241ABC">
-          <v:shape id="_x0000_i1200" type="#_x0000_t75" style="width:272.95pt;height:39.45pt" o:ole="">
+          <v:shape id="_x0000_i1200" type="#_x0000_t75" style="width:273.05pt;height:39.2pt" o:ole="">
             <v:imagedata r:id="rId355" o:title=""/>
           </v:shape>
-          <o:OLEObject Type="Embed" ProgID="Equation.DSMT4" ShapeID="_x0000_i1200" DrawAspect="Content" ObjectID="_1780900155" r:id="rId356"/>
+          <o:OLEObject Type="Embed" ProgID="Equation.DSMT4" ShapeID="_x0000_i1200" DrawAspect="Content" ObjectID="_1781006376" r:id="rId356"/>
         </w:object>
       </w:r>
       <w:r>
@@ -21881,10 +21880,10 @@
           <w:position w:val="-32"/>
         </w:rPr>
         <w:object w:dxaOrig="6080" w:dyaOrig="760" w14:anchorId="3E240C35">
-          <v:shape id="_x0000_i1201" type="#_x0000_t75" style="width:303.05pt;height:39.45pt" o:ole="">
+          <v:shape id="_x0000_i1201" type="#_x0000_t75" style="width:302.95pt;height:39.2pt" o:ole="">
             <v:imagedata r:id="rId357" o:title=""/>
           </v:shape>
-          <o:OLEObject Type="Embed" ProgID="Equation.DSMT4" ShapeID="_x0000_i1201" DrawAspect="Content" ObjectID="_1780900156" r:id="rId358"/>
+          <o:OLEObject Type="Embed" ProgID="Equation.DSMT4" ShapeID="_x0000_i1201" DrawAspect="Content" ObjectID="_1781006377" r:id="rId358"/>
         </w:object>
       </w:r>
       <w:r>
@@ -21954,10 +21953,10 @@
           <w:position w:val="-4"/>
         </w:rPr>
         <w:object w:dxaOrig="220" w:dyaOrig="260" w14:anchorId="07F51EEE">
-          <v:shape id="_x0000_i1202" type="#_x0000_t75" style="width:10.65pt;height:13.15pt" o:ole="">
+          <v:shape id="_x0000_i1202" type="#_x0000_t75" style="width:10.7pt;height:12.85pt" o:ole="">
             <v:imagedata r:id="rId359" o:title=""/>
           </v:shape>
-          <o:OLEObject Type="Embed" ProgID="Equation.DSMT4" ShapeID="_x0000_i1202" DrawAspect="Content" ObjectID="_1780900157" r:id="rId360"/>
+          <o:OLEObject Type="Embed" ProgID="Equation.DSMT4" ShapeID="_x0000_i1202" DrawAspect="Content" ObjectID="_1781006378" r:id="rId360"/>
         </w:object>
       </w:r>
       <w:r>
@@ -21984,10 +21983,10 @@
           <w:position w:val="-36"/>
         </w:rPr>
         <w:object w:dxaOrig="5420" w:dyaOrig="840" w14:anchorId="61B0437C">
-          <v:shape id="_x0000_i1203" type="#_x0000_t75" style="width:270.45pt;height:44.45pt" o:ole="">
+          <v:shape id="_x0000_i1203" type="#_x0000_t75" style="width:270.2pt;height:44.2pt" o:ole="">
             <v:imagedata r:id="rId361" o:title=""/>
           </v:shape>
-          <o:OLEObject Type="Embed" ProgID="Equation.DSMT4" ShapeID="_x0000_i1203" DrawAspect="Content" ObjectID="_1780900158" r:id="rId362"/>
+          <o:OLEObject Type="Embed" ProgID="Equation.DSMT4" ShapeID="_x0000_i1203" DrawAspect="Content" ObjectID="_1781006379" r:id="rId362"/>
         </w:object>
       </w:r>
       <w:r>
@@ -22069,10 +22068,10 @@
           <w:position w:val="-12"/>
         </w:rPr>
         <w:object w:dxaOrig="1480" w:dyaOrig="380" w14:anchorId="4219E0A3">
-          <v:shape id="_x0000_i1204" type="#_x0000_t75" style="width:74.5pt;height:19.4pt" o:ole="">
+          <v:shape id="_x0000_i1204" type="#_x0000_t75" style="width:74.85pt;height:19.25pt" o:ole="">
             <v:imagedata r:id="rId173" o:title=""/>
           </v:shape>
-          <o:OLEObject Type="Embed" ProgID="Equation.DSMT4" ShapeID="_x0000_i1204" DrawAspect="Content" ObjectID="_1780900159" r:id="rId363"/>
+          <o:OLEObject Type="Embed" ProgID="Equation.DSMT4" ShapeID="_x0000_i1204" DrawAspect="Content" ObjectID="_1781006380" r:id="rId363"/>
         </w:object>
       </w:r>
       <w:r>
@@ -22096,10 +22095,10 @@
           <w:position w:val="-32"/>
         </w:rPr>
         <w:object w:dxaOrig="6660" w:dyaOrig="760" w14:anchorId="75CB98F7">
-          <v:shape id="_x0000_i1205" type="#_x0000_t75" style="width:332.45pt;height:39.45pt" o:ole="">
+          <v:shape id="_x0000_i1205" type="#_x0000_t75" style="width:332.2pt;height:39.2pt" o:ole="">
             <v:imagedata r:id="rId364" o:title=""/>
           </v:shape>
-          <o:OLEObject Type="Embed" ProgID="Equation.DSMT4" ShapeID="_x0000_i1205" DrawAspect="Content" ObjectID="_1780900160" r:id="rId365"/>
+          <o:OLEObject Type="Embed" ProgID="Equation.DSMT4" ShapeID="_x0000_i1205" DrawAspect="Content" ObjectID="_1781006381" r:id="rId365"/>
         </w:object>
       </w:r>
       <w:r>
@@ -22165,10 +22164,10 @@
           <w:position w:val="-24"/>
         </w:rPr>
         <w:object w:dxaOrig="1120" w:dyaOrig="660" w14:anchorId="1EB82E13">
-          <v:shape id="_x0000_i1206" type="#_x0000_t75" style="width:57.6pt;height:32.55pt" o:ole="">
+          <v:shape id="_x0000_i1206" type="#_x0000_t75" style="width:57.75pt;height:32.8pt" o:ole="">
             <v:imagedata r:id="rId177" o:title=""/>
           </v:shape>
-          <o:OLEObject Type="Embed" ProgID="Equation.DSMT4" ShapeID="_x0000_i1206" DrawAspect="Content" ObjectID="_1780900161" r:id="rId366"/>
+          <o:OLEObject Type="Embed" ProgID="Equation.DSMT4" ShapeID="_x0000_i1206" DrawAspect="Content" ObjectID="_1781006382" r:id="rId366"/>
         </w:object>
       </w:r>
       <w:r>
@@ -22192,10 +22191,10 @@
           <w:position w:val="-16"/>
         </w:rPr>
         <w:object w:dxaOrig="6220" w:dyaOrig="440" w14:anchorId="1ACC4993">
-          <v:shape id="_x0000_i1207" type="#_x0000_t75" style="width:309.9pt;height:22.55pt" o:ole="">
+          <v:shape id="_x0000_i1207" type="#_x0000_t75" style="width:310.1pt;height:22.8pt" o:ole="">
             <v:imagedata r:id="rId367" o:title=""/>
           </v:shape>
-          <o:OLEObject Type="Embed" ProgID="Equation.DSMT4" ShapeID="_x0000_i1207" DrawAspect="Content" ObjectID="_1780900162" r:id="rId368"/>
+          <o:OLEObject Type="Embed" ProgID="Equation.DSMT4" ShapeID="_x0000_i1207" DrawAspect="Content" ObjectID="_1781006383" r:id="rId368"/>
         </w:object>
       </w:r>
       <w:r>
@@ -22276,10 +22275,10 @@
           <w:position w:val="-16"/>
         </w:rPr>
         <w:object w:dxaOrig="7200" w:dyaOrig="440" w14:anchorId="2A2F487F">
-          <v:shape id="_x0000_i1208" type="#_x0000_t75" style="width:5in;height:22.55pt" o:ole="">
+          <v:shape id="_x0000_i1208" type="#_x0000_t75" style="width:5in;height:22.8pt" o:ole="">
             <v:imagedata r:id="rId369" o:title=""/>
           </v:shape>
-          <o:OLEObject Type="Embed" ProgID="Equation.DSMT4" ShapeID="_x0000_i1208" DrawAspect="Content" ObjectID="_1780900163" r:id="rId370"/>
+          <o:OLEObject Type="Embed" ProgID="Equation.DSMT4" ShapeID="_x0000_i1208" DrawAspect="Content" ObjectID="_1781006384" r:id="rId370"/>
         </w:object>
       </w:r>
       <w:r>
@@ -22348,10 +22347,10 @@
           <w:position w:val="-34"/>
         </w:rPr>
         <w:object w:dxaOrig="4000" w:dyaOrig="800" w14:anchorId="72FCFD89">
-          <v:shape id="_x0000_i1209" type="#_x0000_t75" style="width:199.7pt;height:40.05pt" o:ole="">
+          <v:shape id="_x0000_i1209" type="#_x0000_t75" style="width:199.6pt;height:39.9pt" o:ole="">
             <v:imagedata r:id="rId371" o:title=""/>
           </v:shape>
-          <o:OLEObject Type="Embed" ProgID="Equation.DSMT4" ShapeID="_x0000_i1209" DrawAspect="Content" ObjectID="_1780900164" r:id="rId372"/>
+          <o:OLEObject Type="Embed" ProgID="Equation.DSMT4" ShapeID="_x0000_i1209" DrawAspect="Content" ObjectID="_1781006385" r:id="rId372"/>
         </w:object>
       </w:r>
       <w:r>
@@ -22417,10 +22416,10 @@
           <w:position w:val="-34"/>
         </w:rPr>
         <w:object w:dxaOrig="4060" w:dyaOrig="800" w14:anchorId="6E9762F5">
-          <v:shape id="_x0000_i1210" type="#_x0000_t75" style="width:202.25pt;height:40.05pt" o:ole="">
+          <v:shape id="_x0000_i1210" type="#_x0000_t75" style="width:202.45pt;height:39.9pt" o:ole="">
             <v:imagedata r:id="rId373" o:title=""/>
           </v:shape>
-          <o:OLEObject Type="Embed" ProgID="Equation.DSMT4" ShapeID="_x0000_i1210" DrawAspect="Content" ObjectID="_1780900165" r:id="rId374"/>
+          <o:OLEObject Type="Embed" ProgID="Equation.DSMT4" ShapeID="_x0000_i1210" DrawAspect="Content" ObjectID="_1781006386" r:id="rId374"/>
         </w:object>
       </w:r>
       <w:r>
@@ -22486,10 +22485,10 @@
           <w:position w:val="-34"/>
         </w:rPr>
         <w:object w:dxaOrig="4040" w:dyaOrig="800" w14:anchorId="40BC4A50">
-          <v:shape id="_x0000_i1211" type="#_x0000_t75" style="width:201.6pt;height:40.05pt" o:ole="">
+          <v:shape id="_x0000_i1211" type="#_x0000_t75" style="width:201.75pt;height:39.9pt" o:ole="">
             <v:imagedata r:id="rId375" o:title=""/>
           </v:shape>
-          <o:OLEObject Type="Embed" ProgID="Equation.DSMT4" ShapeID="_x0000_i1211" DrawAspect="Content" ObjectID="_1780900166" r:id="rId376"/>
+          <o:OLEObject Type="Embed" ProgID="Equation.DSMT4" ShapeID="_x0000_i1211" DrawAspect="Content" ObjectID="_1781006387" r:id="rId376"/>
         </w:object>
       </w:r>
       <w:r>
@@ -22758,10 +22757,10 @@
           <w:position w:val="-16"/>
         </w:rPr>
         <w:object w:dxaOrig="7540" w:dyaOrig="440" w14:anchorId="127BBBE7">
-          <v:shape id="_x0000_i1212" type="#_x0000_t75" style="width:375.65pt;height:22.55pt" o:ole="">
+          <v:shape id="_x0000_i1212" type="#_x0000_t75" style="width:375.7pt;height:22.8pt" o:ole="">
             <v:imagedata r:id="rId377" o:title=""/>
           </v:shape>
-          <o:OLEObject Type="Embed" ProgID="Equation.DSMT4" ShapeID="_x0000_i1212" DrawAspect="Content" ObjectID="_1780900167" r:id="rId378"/>
+          <o:OLEObject Type="Embed" ProgID="Equation.DSMT4" ShapeID="_x0000_i1212" DrawAspect="Content" ObjectID="_1781006388" r:id="rId378"/>
         </w:object>
       </w:r>
       <w:r>
@@ -22827,10 +22826,10 @@
           <w:position w:val="-34"/>
         </w:rPr>
         <w:object w:dxaOrig="3120" w:dyaOrig="800" w14:anchorId="2FE4426B">
-          <v:shape id="_x0000_i1213" type="#_x0000_t75" style="width:155.25pt;height:41.95pt" o:ole="">
+          <v:shape id="_x0000_i1213" type="#_x0000_t75" style="width:155.4pt;height:42.05pt" o:ole="">
             <v:imagedata r:id="rId379" o:title=""/>
           </v:shape>
-          <o:OLEObject Type="Embed" ProgID="Equation.DSMT4" ShapeID="_x0000_i1213" DrawAspect="Content" ObjectID="_1780900168" r:id="rId380"/>
+          <o:OLEObject Type="Embed" ProgID="Equation.DSMT4" ShapeID="_x0000_i1213" DrawAspect="Content" ObjectID="_1781006389" r:id="rId380"/>
         </w:object>
       </w:r>
       <w:r>

</xml_diff>